<commit_message>
more lit review again
</commit_message>
<xml_diff>
--- a/manu_draft.docx
+++ b/manu_draft.docx
@@ -170,7 +170,7 @@
         <w:pStyle w:val="FirstParagraph"/>
       </w:pPr>
       <w:r>
-        <w:t xml:space="preserve">Version Date: Thu Aug 23 18:03:41 2018 -0700</w:t>
+        <w:t xml:space="preserve">Version Date: Fri Aug 24 12:01:20 2018 -0700</w:t>
       </w:r>
     </w:p>
     <w:p>
@@ -188,7 +188,7 @@
         <w:pStyle w:val="FirstParagraph"/>
       </w:pPr>
       <w:r>
-        <w:t xml:space="preserve">Progress in the field of applied bioassessment is impeded by a lack of methods that are accessible and reproducible for the management community. Open science principles that seek to democratize science can address these challenges, yet widespread adoption in research has yet to gain traction for the devepment and appplication bioassessment methods. At the core of this philosophy is the concept that research should be reproducible and transparent, in addition to having long-term provenance through effective modes of data preservation and sharing. This review will introduce core open science concepts that have been advocated more generally in the ecological sciences and will emphasize how adoption can benefit bioassessment for both prescriptive condition assessments and proactive applications that inform planning activities. Examples from the state of California will be used to demonstrate effective adoption of open science principles through data stewardship, reproducible research, and engagement of stakeholders with multimedia applications. Technical, sociocultural, and institutional challenges for adopting open science will also be discussed, including practical approaches for overcoming these hurdles in bioassessment applications.</w:t>
+        <w:t xml:space="preserve">Progress in the field of applied bioassessment is impeded by a lack of methods that are accessible and reproducible for the management community. Open science principles that seek to democratize science can address these challenges, yet widespread adoption in research has yet to gain traction for the development and appplication bioassessment methods. At the core of this philosophy is the concept that research should be reproducible and transparent, in addition to having long-term provenance through effective modes of data preservation and sharing. This review will introduce core open science concepts that have been advocated more generally in the ecological sciences and will emphasize how adoption can benefit bioassessment for both prescriptive condition assessments and proactive applications that inform planning activities. Examples from the state of California will be used to demonstrate effective adoption of open science principles through data stewardship, reproducible research, and engagement of stakeholders with multimedia applications. Technical, sociocultural, and institutional challenges for adopting open science will also be discussed, including practical approaches for overcoming these hurdles in bioassessment applications.</w:t>
       </w:r>
     </w:p>
     <w:p>
@@ -206,7 +206,7 @@
         <w:pStyle w:val="FirstParagraph"/>
       </w:pPr>
       <w:r>
-        <w:t xml:space="preserve">Bioassessment is an essential element of environmental monitoring programs that informs decisions for managing aquatic resources. Decades of research have supported the development of methods that use a variety of assemblages with regional applications in streams, rivers, lakes, and marine environments. This body of applied tools represents significant achievements in overcoming technical challenges for developing accurate and interpretable bioassessment methods. However, the widespread use of bioassessment data by managers and stakeholders is severely imbalanced relative to the number of indices that have been developed . Existing methods often lack transparency , require specialized training to implement, and are not discoverable beyond specific research applications. Decision-makers require additional tools that synthesize information and bridge the gap between method and application.</w:t>
+        <w:t xml:space="preserve">Bioassessment is an essential element of environmental monitoring programs that informs decisions for managing aquatic resources. Decades of research have supported the development of methods that use a variety of assemblages with regional applications in streams, rivers, lakes, and marine environments. This body of applied tools represents significant achievements in overcoming technical challenges for developing accurate and interpretable assessment methods that rely on biological organisms as sentinels of environmental condition. However, the widespread use of bioassessment data by managers and stakeholders is severely imbalanced relative to the number of indices that have been developed. Existing methods often lack transparency, require specialized training to implement, and are not discoverable beyond specific research applications. Decision-makers require additional tools that synthesize information and bridge the gap between method and application.</w:t>
       </w:r>
     </w:p>
     <w:p>
@@ -242,7 +242,7 @@
         </w:numPr>
       </w:pPr>
       <w:r>
-        <w:t xml:space="preserve">Bioassessment applications are usually mandated by legislation and informs management of resources through condition assessment</w:t>
+        <w:t xml:space="preserve">Bioassessment applications are usually mandated by legislation and informs management of resources through condition assessment - CWA in US, WFD in Europe</w:t>
       </w:r>
     </w:p>
     <w:p>
@@ -302,7 +302,7 @@
         </w:numPr>
       </w:pPr>
       <w:r>
-        <w:t xml:space="preserve">Proliferation of methods with lack of transparency - review of index coverage in US, internationally</w:t>
+        <w:t xml:space="preserve">Proliferation of methods - review of index coverage in US, internationally, Birk et al. 2012 describe nearly 300 methods that have been developed in Europe, Nichols et al. 2016 describe national down-scaling of bioassessment applications in Australia as a negative in absence of coordinated federal assessment networks, Kelly et al. 2016 describe issues of redundancy in ecological assessment of lakes regarding use of multiple taxa, are they all necessary?</w:t>
       </w:r>
     </w:p>
     <w:p>
@@ -338,7 +338,7 @@
         </w:numPr>
       </w:pPr>
       <w:r>
-        <w:t xml:space="preserve">Lack of access to index calibration/validation data, information that is often collected through public funds although often treated as proprietary</w:t>
+        <w:t xml:space="preserve">Lack of access to index calibration/validation data, information that is often collected through public funds although often treated as proprietary, data are not always discoverable (Hering et al. 2010 describe this issue in a ten-year assessment of WFD)</w:t>
       </w:r>
     </w:p>
     <w:p>
@@ -510,7 +510,7 @@
         <w:t xml:space="preserve"> </w:t>
       </w:r>
       <w:r>
-        <w:t xml:space="preserve">of the ecological sciences, i.e., the carefully collected observational data meant to address specific research questions. Scientists in the long-tail are potentially more relucant to adopt open-science because of the perception of less benefit to making the data open. This suggests that bioassessment datasets and associated methods are inherently more likely to benefit from openness because more widespread appeal. Conversely, the long-tail datasets individually may not have broad relevance but collectively could serve larger purposes (Jenny’s project?)</w:t>
+        <w:t xml:space="preserve">of the ecological sciences, i.e., the carefully collected observational data meant to address specific research questions. Scientists in the long-tail are potentially more relucant to adopt open-science because of the perception of less benefit to making the data open. This suggests that bioassessment datasets and associated methods are inherently more likely to benefit from openness because more widespread appeal. Conversely, the long-tail datasets individually may not have broad relevance but collectively could serve larger purposes, some countries have abandonated national-scale coordinated monitoring efforts in favor localized sampling (Nichols et al. 2016)</w:t>
       </w:r>
     </w:p>
     <w:p>
@@ -933,7 +933,7 @@
         </w:numPr>
       </w:pPr>
       <w:r>
-        <w:t xml:space="preserve">Call to implement now - field is transitioning to molecular approaches where information acquisition will be orders of magnitude greater than traditional taxonomic-based approaches. Data acquisition and management will require systematic methods for documenting, cataloging, and sharing information - start now. Use of online eDNA archives have been established.</w:t>
+        <w:t xml:space="preserve">Call to implement now - field is transitioning to molecular approaches where information acquisition will be orders of magnitude greater than traditional taxonomic-based approaches. Data acquisition and management will require systematic methods for documenting, cataloging, and sharing information - start now. Use of online eDNA archives have been established. Baird and Hajibabaei 2012 describe the bioassessment paradigm with molecular approaches</w:t>
       </w:r>
     </w:p>
     <w:p>

</xml_diff>

<commit_message>
working intro, problem statement
</commit_message>
<xml_diff>
--- a/manu_draft.docx
+++ b/manu_draft.docx
@@ -170,7 +170,7 @@
         <w:pStyle w:val="FirstParagraph"/>
       </w:pPr>
       <w:r>
-        <w:t xml:space="preserve">Version Date: Fri Aug 24 12:01:20 2018 -0700</w:t>
+        <w:t xml:space="preserve">Version Date: Tue Aug 28 12:33:50 2018 -0700</w:t>
       </w:r>
     </w:p>
     <w:p>
@@ -206,7 +206,39 @@
         <w:pStyle w:val="FirstParagraph"/>
       </w:pPr>
       <w:r>
-        <w:t xml:space="preserve">Bioassessment is an essential element of environmental monitoring programs that informs decisions for managing aquatic resources. Decades of research have supported the development of methods that use a variety of assemblages with regional applications in streams, rivers, lakes, and marine environments. This body of applied tools represents significant achievements in overcoming technical challenges for developing accurate and interpretable assessment methods that rely on biological organisms as sentinels of environmental condition. However, the widespread use of bioassessment data by managers and stakeholders is severely imbalanced relative to the number of indices that have been developed. Existing methods often lack transparency, require specialized training to implement, and are not discoverable beyond specific research applications. Decision-makers require additional tools that synthesize information and bridge the gap between method and application.</w:t>
+        <w:t xml:space="preserve">Bioassessment is an essential element of environmental monitoring programs that informs decisions for managing aquatic resources. Decades of research have supported the development of methods that use a variety of assemblages with regional applications in streams, rivers, lakes, and marine environments. This body of applied tools represents significant achievements in developing accurate and interpretable assessment methods that rely on biological organisms as sentinels of environmental condition. Monitoring programs in the United States and internationally have collected millions of records of biological data spanning decades and hundreds of assessment methods have been developed from these data, yet the ability of these tools to reach the management community and to positively affect environmental change is imbalanced relative to the abundance of information that could be used. Morever, existing methods can lack transparency, require specialized training to implement, and are often not discoverable beyond specific research applications. Decision-makers require additional tools that synthesize information and bridge the gap between method and application.</w:t>
+      </w:r>
+    </w:p>
+    <w:p>
+      <w:pPr>
+        <w:pStyle w:val="BodyText"/>
+      </w:pPr>
+      <w:r>
+        <w:t xml:space="preserve">Legal mandates to assess biological condition have set a precedent for developing bioassessment methods in the United States, Canada, and Europe. Since the passage of these mandates, the science of bioassessment has for decades focused on addressing technical challenges for developing robust indices that accurately describe environmental condition. Basic research questions to address these goals focused on identifying which biological components respond predictably to environmental change, how these components can be measured with minimum uncerainty, and what basis of comparison is used to evaluate relative changes between communities. Most bioassessment indices developed at the assemblage-level are characterized as either multimetric, such as the index of biotic integrity, or multivariate where condition is based on ratios between observed and expected taxa. The reference-condition approach also establishes the foundation for many bioassessment methods whereby a set of reference sites are identified and used to evaluate accepted levels of deviation in scores to define potential impacts.</w:t>
+      </w:r>
+    </w:p>
+    <w:p>
+      <w:pPr>
+        <w:pStyle w:val="BodyText"/>
+      </w:pPr>
+      <w:r>
+        <w:t xml:space="preserve">Methods for evaluating and comparing biological communities that have been developed by the research community have generally been accepted as reliable means for developing bioassessment tools. As a result, most assessment tools follow a similar approach to development that is often guided by technical support documents that summarize the body of research to date on bioassessment. This has in part contributed to the proliferation of hundreds of assessment methods that have been developed for specic regional applcations. Although there are logistical rationale for why location-specific methods are needed, some have argued that larger-scale and more integrated methods are more practical given the obvious benefit of assessment standards that have broader applicability (Whitter study). What is the point of this paragraph?</w:t>
+      </w:r>
+    </w:p>
+    <w:p>
+      <w:pPr>
+        <w:pStyle w:val="BodyText"/>
+      </w:pPr>
+      <w:r>
+        <w:t xml:space="preserve">What distinguishes bioassessment from others field of study in ecology is the link to environmental management. Although bioassessment methods can and have been used to inform basic research, the intended use of these tools, often by legal definition, is in the applied sense. An argument could be made that an index is only as valuable as its level of integration with the management and regulatory communities. In the United States, the CWA gives the power to states, tribes, and territories to delop their own methods which in turn require approval at the federal level to be implemented into a regulatory framework, e.g., TMDL reporting, permitting, etc.. If federal approval is a rough assessment of index efficacy, a tremendous imbalance exists between the methods developed and those are officially used in a regulatory context.</w:t>
+      </w:r>
+    </w:p>
+    <w:p>
+      <w:pPr>
+        <w:pStyle w:val="BodyText"/>
+      </w:pPr>
+      <w:r>
+        <w:t xml:space="preserve">What is the reason for this imbalance?</w:t>
       </w:r>
     </w:p>
     <w:p>
@@ -218,7 +250,7 @@
         </w:numPr>
       </w:pPr>
       <w:r>
-        <w:t xml:space="preserve">The status quo in bioassessment</w:t>
+        <w:t xml:space="preserve">What is the problem</w:t>
       </w:r>
     </w:p>
     <w:p>
@@ -230,7 +262,7 @@
         </w:numPr>
       </w:pPr>
       <w:r>
-        <w:t xml:space="preserve">Science and practice of using resident aquatic organisms to evaluate waterbody health</w:t>
+        <w:t xml:space="preserve">Overall, management of water quality requires science that has been publicly funded and the application of the science is a public service that should be inherently open - but it typically is not.</w:t>
       </w:r>
     </w:p>
     <w:p>
@@ -242,7 +274,7 @@
         </w:numPr>
       </w:pPr>
       <w:r>
-        <w:t xml:space="preserve">Bioassessment applications are usually mandated by legislation and informs management of resources through condition assessment - CWA in US, WFD in Europe</w:t>
+        <w:t xml:space="preserve">Proliferation of methods - review of index coverage in US, internationally, Birk et al. 2012 describe nearly 300 methods that have been developed in Europe, Nichols et al. 2016 describe national down-scaling of bioassessment applications in Australia as a negative in absence of coordinated federal assessment networks, Kelly et al. 2016 describe issues of redundancy in ecological assessment of lakes regarding use of multiple taxa, are they all necessary?</w:t>
       </w:r>
     </w:p>
     <w:p>
@@ -254,7 +286,7 @@
         </w:numPr>
       </w:pPr>
       <w:r>
-        <w:t xml:space="preserve">Multiple methods for assessment – reference-condition approach, multimetric indices, predictive multivariate indices, different waterbody types</w:t>
+        <w:t xml:space="preserve">Report/manuscript as final product paradigm and issues related to transparency, reproducibility, data provenance</w:t>
       </w:r>
     </w:p>
     <w:p>
@@ -266,7 +298,31 @@
         </w:numPr>
       </w:pPr>
       <w:r>
-        <w:t xml:space="preserve">Consider survey design and methods for index evaluation – accuracy, precision, responsiveness, sensitivity</w:t>
+        <w:t xml:space="preserve">Application requires specialized knowledge of an index, responsibility usually falls on one or two individuals</w:t>
+      </w:r>
+    </w:p>
+    <w:p>
+      <w:pPr>
+        <w:pStyle w:val="Compact"/>
+        <w:numPr>
+          <w:numId w:val="1002"/>
+          <w:ilvl w:val="1"/>
+        </w:numPr>
+      </w:pPr>
+      <w:r>
+        <w:t xml:space="preserve">Lack of access to index calibration/validation data, information that is often collected through public funds although often treated as proprietary, data are not always discoverable (Hering et al. 2010 describe this issue in a ten-year assessment of WFD)</w:t>
+      </w:r>
+    </w:p>
+    <w:p>
+      <w:pPr>
+        <w:pStyle w:val="Compact"/>
+        <w:numPr>
+          <w:numId w:val="1002"/>
+          <w:ilvl w:val="1"/>
+        </w:numPr>
+      </w:pPr>
+      <w:r>
+        <w:t xml:space="preserve">Linking a method to management requires synthesis of information and intuitive tools for applying/interpreting results</w:t>
       </w:r>
     </w:p>
     <w:p>
@@ -278,7 +334,7 @@
         </w:numPr>
       </w:pPr>
       <w:r>
-        <w:t xml:space="preserve">What is the problem</w:t>
+        <w:t xml:space="preserve">What is open science</w:t>
       </w:r>
     </w:p>
     <w:p>
@@ -290,7 +346,7 @@
         </w:numPr>
       </w:pPr>
       <w:r>
-        <w:t xml:space="preserve">Overall, management of water quality requires science that has been publicly funded and the application of the science is a public service that should be inherently open - but it typically is not.</w:t>
+        <w:t xml:space="preserve">A philosophy and set of tools that can democratize scientific analysis by making data and analyses more accessible</w:t>
       </w:r>
     </w:p>
     <w:p>
@@ -302,7 +358,7 @@
         </w:numPr>
       </w:pPr>
       <w:r>
-        <w:t xml:space="preserve">Proliferation of methods - review of index coverage in US, internationally, Birk et al. 2012 describe nearly 300 methods that have been developed in Europe, Nichols et al. 2016 describe national down-scaling of bioassessment applications in Australia as a negative in absence of coordinated federal assessment networks, Kelly et al. 2016 describe issues of redundancy in ecological assessment of lakes regarding use of multiple taxa, are they all necessary?</w:t>
+        <w:t xml:space="preserve">Emphasis on reproducibility, transparency, communication, and longevity, researchers as data stewards not owners</w:t>
       </w:r>
     </w:p>
     <w:p>
@@ -314,7 +370,7 @@
         </w:numPr>
       </w:pPr>
       <w:r>
-        <w:t xml:space="preserve">Report/manuscript as final product paradigm and issues related to transparency, reproducibility, data provenance</w:t>
+        <w:t xml:space="preserve">Embraces all aspects of a project from idea conception to delivery of final products, implications for bioassessment</w:t>
       </w:r>
     </w:p>
     <w:p>
@@ -326,31 +382,7 @@
         </w:numPr>
       </w:pPr>
       <w:r>
-        <w:t xml:space="preserve">Application requires specialized knowledge of an index, responsibility usually falls on one or two individuals</w:t>
-      </w:r>
-    </w:p>
-    <w:p>
-      <w:pPr>
-        <w:pStyle w:val="Compact"/>
-        <w:numPr>
-          <w:numId w:val="1003"/>
-          <w:ilvl w:val="1"/>
-        </w:numPr>
-      </w:pPr>
-      <w:r>
-        <w:t xml:space="preserve">Lack of access to index calibration/validation data, information that is often collected through public funds although often treated as proprietary, data are not always discoverable (Hering et al. 2010 describe this issue in a ten-year assessment of WFD)</w:t>
-      </w:r>
-    </w:p>
-    <w:p>
-      <w:pPr>
-        <w:pStyle w:val="Compact"/>
-        <w:numPr>
-          <w:numId w:val="1003"/>
-          <w:ilvl w:val="1"/>
-        </w:numPr>
-      </w:pPr>
-      <w:r>
-        <w:t xml:space="preserve">Linking a method to management requires synthesis of information and intuitive tools for applying/interpreting results</w:t>
+        <w:t xml:space="preserve">Overall, encourages collaboration and access to/sharing of data</w:t>
       </w:r>
     </w:p>
     <w:p>
@@ -362,19 +394,95 @@
         </w:numPr>
       </w:pPr>
       <w:r>
-        <w:t xml:space="preserve">What is open science</w:t>
-      </w:r>
+        <w:t xml:space="preserve">Objectives of this paper: Promote use of open science as a philosophy and set of tools for bioassessment applications by describing benefits that facilitate collaboration and stakeholder engagement, focus is on both the why and how to effectively advocate for and empower others to adopt open science</w:t>
+      </w:r>
+    </w:p>
+    <w:p>
+      <w:pPr>
+        <w:pStyle w:val="Heading1"/>
+      </w:pPr>
+      <w:bookmarkStart w:id="25" w:name="principles-of-open-science-and-what-they-mean-for-bioassessment"/>
+      <w:r>
+        <w:t xml:space="preserve">Principles of open science and what they mean for bioassessment</w:t>
+      </w:r>
+      <w:bookmarkEnd w:id="25"/>
     </w:p>
     <w:p>
       <w:pPr>
         <w:pStyle w:val="Compact"/>
         <w:numPr>
           <w:numId w:val="1004"/>
+          <w:ilvl w:val="0"/>
+        </w:numPr>
+      </w:pPr>
+      <w:r>
+        <w:t xml:space="preserve">Overview of the open science process – follow Hampton paradigm, distinguish between benefits for the researcher vs research institution vs stakeholder/managers</w:t>
+      </w:r>
+    </w:p>
+    <w:p>
+      <w:pPr>
+        <w:pStyle w:val="Compact"/>
+        <w:numPr>
+          <w:numId w:val="1004"/>
+          <w:ilvl w:val="0"/>
+        </w:numPr>
+      </w:pPr>
+      <w:r>
+        <w:t xml:space="preserve">Why is open science particularly relevant for bioassessment?</w:t>
+      </w:r>
+    </w:p>
+    <w:p>
+      <w:pPr>
+        <w:pStyle w:val="Compact"/>
+        <w:numPr>
+          <w:numId w:val="1005"/>
           <w:ilvl w:val="1"/>
         </w:numPr>
       </w:pPr>
       <w:r>
-        <w:t xml:space="preserve">A philosophy and set of tools that can democratize scientific analysis by making data and analyses more accessible</w:t>
+        <w:t xml:space="preserve">data are publicly funded, typically, so legal/moral mandates necessitate open analysis, see Molloy 2011 for UK example</w:t>
+      </w:r>
+    </w:p>
+    <w:p>
+      <w:pPr>
+        <w:pStyle w:val="Compact"/>
+        <w:numPr>
+          <w:numId w:val="1005"/>
+          <w:ilvl w:val="1"/>
+        </w:numPr>
+      </w:pPr>
+      <w:r>
+        <w:t xml:space="preserve">Multiple methods have been developed, an important component of open science is data discovery. Making methods open and transparent can facilitate synthesis and meta-analysis</w:t>
+      </w:r>
+    </w:p>
+    <w:p>
+      <w:pPr>
+        <w:pStyle w:val="Compact"/>
+        <w:numPr>
+          <w:numId w:val="1005"/>
+          <w:ilvl w:val="1"/>
+        </w:numPr>
+      </w:pPr>
+      <w:r>
+        <w:t xml:space="preserve">Data used for bioassessment methods are typically not the</w:t>
+      </w:r>
+      <w:r>
+        <w:t xml:space="preserve"> </w:t>
+      </w:r>
+      <w:r>
+        <w:t xml:space="preserve">“</w:t>
+      </w:r>
+      <w:r>
+        <w:t xml:space="preserve">long-tail</w:t>
+      </w:r>
+      <w:r>
+        <w:t xml:space="preserve">”</w:t>
+      </w:r>
+      <w:r>
+        <w:t xml:space="preserve"> </w:t>
+      </w:r>
+      <w:r>
+        <w:t xml:space="preserve">of the ecological sciences, i.e., the carefully collected observational data meant to address specific research questions. Scientists in the long-tail are potentially more relucant to adopt open-science because of the perception of less benefit to making the data open. This suggests that bioassessment datasets and associated methods are inherently more likely to benefit from openness because more widespread appeal. Conversely, the long-tail datasets individually may not have broad relevance but collectively could serve larger purposes, some countries have abandonated national-scale coordinated monitoring efforts in favor localized sampling (Nichols et al. 2016)</w:t>
       </w:r>
     </w:p>
     <w:p>
@@ -382,81 +490,11 @@
         <w:pStyle w:val="Compact"/>
         <w:numPr>
           <w:numId w:val="1004"/>
-          <w:ilvl w:val="1"/>
-        </w:numPr>
-      </w:pPr>
-      <w:r>
-        <w:t xml:space="preserve">Emphasis on reproducibility, transparency, communication, and longevity, researchers as data stewards not owners</w:t>
-      </w:r>
-    </w:p>
-    <w:p>
-      <w:pPr>
-        <w:pStyle w:val="Compact"/>
-        <w:numPr>
-          <w:numId w:val="1004"/>
-          <w:ilvl w:val="1"/>
-        </w:numPr>
-      </w:pPr>
-      <w:r>
-        <w:t xml:space="preserve">Embraces all aspects of a project from idea conception to delivery of final products, implications for bioassessment</w:t>
-      </w:r>
-    </w:p>
-    <w:p>
-      <w:pPr>
-        <w:pStyle w:val="Compact"/>
-        <w:numPr>
-          <w:numId w:val="1004"/>
-          <w:ilvl w:val="1"/>
-        </w:numPr>
-      </w:pPr>
-      <w:r>
-        <w:t xml:space="preserve">Overall, encourages collaboration and access to/sharing of data</w:t>
-      </w:r>
-    </w:p>
-    <w:p>
-      <w:pPr>
-        <w:pStyle w:val="Compact"/>
-        <w:numPr>
-          <w:numId w:val="1001"/>
           <w:ilvl w:val="0"/>
         </w:numPr>
       </w:pPr>
       <w:r>
-        <w:t xml:space="preserve">Objectives of this paper: Promote use of open science as a philosophy and set of tools for bioassessment applications by describing benefits that facilitate collaboration and stakeholder engagement, focus is on both the why and how to effectively advocate for and empower others to adopt open science</w:t>
-      </w:r>
-    </w:p>
-    <w:p>
-      <w:pPr>
-        <w:pStyle w:val="Heading1"/>
-      </w:pPr>
-      <w:bookmarkStart w:id="25" w:name="principles-of-open-science-and-what-they-mean-for-bioassessment"/>
-      <w:r>
-        <w:t xml:space="preserve">Principles of open science and what they mean for bioassessment</w:t>
-      </w:r>
-      <w:bookmarkEnd w:id="25"/>
-    </w:p>
-    <w:p>
-      <w:pPr>
-        <w:pStyle w:val="Compact"/>
-        <w:numPr>
-          <w:numId w:val="1005"/>
-          <w:ilvl w:val="0"/>
-        </w:numPr>
-      </w:pPr>
-      <w:r>
-        <w:t xml:space="preserve">Overview of the open science process – follow Hampton paradigm, distinguish between benefits for the researcher vs research institution vs stakeholder/managers</w:t>
-      </w:r>
-    </w:p>
-    <w:p>
-      <w:pPr>
-        <w:pStyle w:val="Compact"/>
-        <w:numPr>
-          <w:numId w:val="1005"/>
-          <w:ilvl w:val="0"/>
-        </w:numPr>
-      </w:pPr>
-      <w:r>
-        <w:t xml:space="preserve">Why is open science particularly relevant for bioassessment?</w:t>
+        <w:t xml:space="preserve">Aspects of the process that can benefit bioassessment</w:t>
       </w:r>
     </w:p>
     <w:p>
@@ -468,7 +506,7 @@
         </w:numPr>
       </w:pPr>
       <w:r>
-        <w:t xml:space="preserve">data are publicly funded, typically, so legal/moral mandates necessitate open analysis, see Molloy 2011 for UK example</w:t>
+        <w:t xml:space="preserve">Data provenance and open data</w:t>
       </w:r>
     </w:p>
     <w:p>
@@ -480,7 +518,7 @@
         </w:numPr>
       </w:pPr>
       <w:r>
-        <w:t xml:space="preserve">Multiple methods have been developed, an important component of open science is data discovery. Making methods open and transparent can facilitate synthesis and meta-analysis</w:t>
+        <w:t xml:space="preserve">Method development – existing software packages to facilitate</w:t>
       </w:r>
     </w:p>
     <w:p>
@@ -492,131 +530,77 @@
         </w:numPr>
       </w:pPr>
       <w:r>
-        <w:t xml:space="preserve">Data used for bioassessment methods are typically not the</w:t>
-      </w:r>
-      <w:r>
-        <w:t xml:space="preserve"> </w:t>
-      </w:r>
-      <w:r>
-        <w:t xml:space="preserve">“</w:t>
-      </w:r>
-      <w:r>
-        <w:t xml:space="preserve">long-tail</w:t>
-      </w:r>
-      <w:r>
-        <w:t xml:space="preserve">”</w:t>
-      </w:r>
-      <w:r>
-        <w:t xml:space="preserve"> </w:t>
-      </w:r>
-      <w:r>
-        <w:t xml:space="preserve">of the ecological sciences, i.e., the carefully collected observational data meant to address specific research questions. Scientists in the long-tail are potentially more relucant to adopt open-science because of the perception of less benefit to making the data open. This suggests that bioassessment datasets and associated methods are inherently more likely to benefit from openness because more widespread appeal. Conversely, the long-tail datasets individually may not have broad relevance but collectively could serve larger purposes, some countries have abandonated national-scale coordinated monitoring efforts in favor localized sampling (Nichols et al. 2016)</w:t>
-      </w:r>
-    </w:p>
-    <w:p>
-      <w:pPr>
-        <w:pStyle w:val="Compact"/>
-        <w:numPr>
-          <w:numId w:val="1005"/>
+        <w:t xml:space="preserve">Method delivery –</w:t>
+      </w:r>
+    </w:p>
+    <w:p>
+      <w:pPr>
+        <w:pStyle w:val="Compact"/>
+        <w:numPr>
+          <w:numId w:val="1007"/>
+          <w:ilvl w:val="2"/>
+        </w:numPr>
+      </w:pPr>
+      <w:r>
+        <w:t xml:space="preserve">portable packages and data visualization, emphasis on interactive online tools: Zastrow 2015 describes power of interactive mapping, Kelling et al. 2009 describe data-intensive approaches for biodiveristy to identify patterns born from the data and data viz is one approach, Fox and Hendler 2011 emphasize viz as part of analysis process not as end-product</w:t>
+      </w:r>
+    </w:p>
+    <w:p>
+      <w:pPr>
+        <w:pStyle w:val="Compact"/>
+        <w:numPr>
+          <w:numId w:val="1007"/>
+          <w:ilvl w:val="2"/>
+        </w:numPr>
+      </w:pPr>
+      <w:r>
+        <w:t xml:space="preserve">Communication within collaborative teadm and management community, Kelling et al. 2009</w:t>
+      </w:r>
+    </w:p>
+    <w:p>
+      <w:pPr>
+        <w:pStyle w:val="Compact"/>
+        <w:numPr>
+          <w:numId w:val="1004"/>
           <w:ilvl w:val="0"/>
         </w:numPr>
       </w:pPr>
       <w:r>
-        <w:t xml:space="preserve">Aspects of the process that can benefit bioassessment</w:t>
-      </w:r>
-    </w:p>
-    <w:p>
-      <w:pPr>
-        <w:pStyle w:val="Compact"/>
-        <w:numPr>
-          <w:numId w:val="1007"/>
+        <w:t xml:space="preserve">Why is open science particularly important for bioassessment? Vs. general ecological research? Vs. other kinds of environmental monitoring? Vs. other publicly funded data collection?</w:t>
+      </w:r>
+    </w:p>
+    <w:p>
+      <w:pPr>
+        <w:pStyle w:val="Heading1"/>
+      </w:pPr>
+      <w:bookmarkStart w:id="26" w:name="california-examples"/>
+      <w:r>
+        <w:t xml:space="preserve">California examples</w:t>
+      </w:r>
+      <w:bookmarkEnd w:id="26"/>
+    </w:p>
+    <w:p>
+      <w:pPr>
+        <w:pStyle w:val="Compact"/>
+        <w:numPr>
+          <w:numId w:val="1008"/>
+          <w:ilvl w:val="0"/>
+        </w:numPr>
+      </w:pPr>
+      <w:r>
+        <w:t xml:space="preserve">Example approach</w:t>
+      </w:r>
+    </w:p>
+    <w:p>
+      <w:pPr>
+        <w:pStyle w:val="Compact"/>
+        <w:numPr>
+          <w:numId w:val="1009"/>
           <w:ilvl w:val="1"/>
         </w:numPr>
       </w:pPr>
       <w:r>
-        <w:t xml:space="preserve">Data provenance and open data</w:t>
-      </w:r>
-    </w:p>
-    <w:p>
-      <w:pPr>
-        <w:pStyle w:val="Compact"/>
-        <w:numPr>
-          <w:numId w:val="1007"/>
-          <w:ilvl w:val="1"/>
-        </w:numPr>
-      </w:pPr>
-      <w:r>
-        <w:t xml:space="preserve">Method development – existing software packages to facilitate</w:t>
-      </w:r>
-    </w:p>
-    <w:p>
-      <w:pPr>
-        <w:pStyle w:val="Compact"/>
-        <w:numPr>
-          <w:numId w:val="1007"/>
-          <w:ilvl w:val="1"/>
-        </w:numPr>
-      </w:pPr>
-      <w:r>
-        <w:t xml:space="preserve">Method delivery –</w:t>
-      </w:r>
-    </w:p>
-    <w:p>
-      <w:pPr>
-        <w:pStyle w:val="Compact"/>
-        <w:numPr>
-          <w:numId w:val="1008"/>
-          <w:ilvl w:val="2"/>
-        </w:numPr>
-      </w:pPr>
-      <w:r>
-        <w:t xml:space="preserve">portable packages and data visualization, emphasis on interactive online tools: Zastrow 2015 describes power of interactive mapping, Kelling et al. 2009 describe data-intensive approaches for biodiveristy to identify patterns born from the data and data viz is one approach, Fox and Hendler 2011 emphasize viz as part of analysis process not as end-product</w:t>
-      </w:r>
-    </w:p>
-    <w:p>
-      <w:pPr>
-        <w:pStyle w:val="Compact"/>
-        <w:numPr>
-          <w:numId w:val="1008"/>
-          <w:ilvl w:val="2"/>
-        </w:numPr>
-      </w:pPr>
-      <w:r>
-        <w:t xml:space="preserve">Communication within collaborative teadm and management community, Kelling et al. 2009</w:t>
-      </w:r>
-    </w:p>
-    <w:p>
-      <w:pPr>
-        <w:pStyle w:val="Compact"/>
-        <w:numPr>
-          <w:numId w:val="1005"/>
-          <w:ilvl w:val="0"/>
-        </w:numPr>
-      </w:pPr>
-      <w:r>
-        <w:t xml:space="preserve">Why is open science particularly important for bioassessment? Vs. general ecological research? Vs. other kinds of environmental monitoring? Vs. other publicly funded data collection?</w:t>
-      </w:r>
-    </w:p>
-    <w:p>
-      <w:pPr>
-        <w:pStyle w:val="Heading1"/>
-      </w:pPr>
-      <w:bookmarkStart w:id="26" w:name="california-examples"/>
-      <w:r>
-        <w:t xml:space="preserve">California examples</w:t>
-      </w:r>
-      <w:bookmarkEnd w:id="26"/>
-    </w:p>
-    <w:p>
-      <w:pPr>
-        <w:pStyle w:val="Compact"/>
-        <w:numPr>
-          <w:numId w:val="1009"/>
-          <w:ilvl w:val="0"/>
-        </w:numPr>
-      </w:pPr>
-      <w:r>
-        <w:t xml:space="preserve">Example approach</w:t>
+        <w:t xml:space="preserve">What is the legal/policy framework for supporting/impeding open science in CA? Are we living up to our aspirations?</w:t>
       </w:r>
     </w:p>
     <w:p>
@@ -624,18 +608,6 @@
         <w:pStyle w:val="Compact"/>
         <w:numPr>
           <w:numId w:val="1010"/>
-          <w:ilvl w:val="1"/>
-        </w:numPr>
-      </w:pPr>
-      <w:r>
-        <w:t xml:space="preserve">What is the legal/policy framework for supporting/impeding open science in CA? Are we living up to our aspirations?</w:t>
-      </w:r>
-    </w:p>
-    <w:p>
-      <w:pPr>
-        <w:pStyle w:val="Compact"/>
-        <w:numPr>
-          <w:numId w:val="1011"/>
           <w:ilvl w:val="2"/>
         </w:numPr>
       </w:pPr>
@@ -702,7 +674,7 @@
       <w:pPr>
         <w:pStyle w:val="Compact"/>
         <w:numPr>
-          <w:numId w:val="1010"/>
+          <w:numId w:val="1009"/>
           <w:ilvl w:val="1"/>
         </w:numPr>
       </w:pPr>
@@ -744,7 +716,7 @@
       <w:pPr>
         <w:pStyle w:val="Compact"/>
         <w:numPr>
-          <w:numId w:val="1010"/>
+          <w:numId w:val="1009"/>
           <w:ilvl w:val="1"/>
         </w:numPr>
       </w:pPr>
@@ -756,7 +728,7 @@
       <w:pPr>
         <w:pStyle w:val="Compact"/>
         <w:numPr>
-          <w:numId w:val="1010"/>
+          <w:numId w:val="1009"/>
           <w:ilvl w:val="1"/>
         </w:numPr>
       </w:pPr>
@@ -768,7 +740,7 @@
       <w:pPr>
         <w:pStyle w:val="Compact"/>
         <w:numPr>
-          <w:numId w:val="1010"/>
+          <w:numId w:val="1009"/>
           <w:ilvl w:val="1"/>
         </w:numPr>
       </w:pPr>
@@ -780,9 +752,9 @@
       <w:pPr>
         <w:pStyle w:val="Heading1"/>
       </w:pPr>
-      <w:bookmarkStart w:id="29" w:name="challenges-for-bioassessment-applications"/>
-      <w:r>
-        <w:t xml:space="preserve">Challenges for bioassessment applications</w:t>
+      <w:bookmarkStart w:id="29" w:name="challenges-and-recommendations-for-bioassessment"/>
+      <w:r>
+        <w:t xml:space="preserve">Challenges and recommendations for bioassessment</w:t>
       </w:r>
       <w:bookmarkEnd w:id="29"/>
     </w:p>
@@ -790,12 +762,60 @@
       <w:pPr>
         <w:pStyle w:val="Compact"/>
         <w:numPr>
+          <w:numId w:val="1011"/>
+          <w:ilvl w:val="0"/>
+        </w:numPr>
+      </w:pPr>
+      <w:r>
+        <w:t xml:space="preserve">Challenges for application</w:t>
+      </w:r>
+    </w:p>
+    <w:p>
+      <w:pPr>
+        <w:pStyle w:val="Compact"/>
+        <w:numPr>
           <w:numId w:val="1012"/>
+          <w:ilvl w:val="1"/>
+        </w:numPr>
+      </w:pPr>
+      <w:r>
+        <w:t xml:space="preserve">Technical hurdles – technical and constantly expanding skillset is required, immediate returns difficult to see (e.g., for data sharing Hampton et al. 2015, need to find citation for learnign tech skills)</w:t>
+      </w:r>
+    </w:p>
+    <w:p>
+      <w:pPr>
+        <w:pStyle w:val="Compact"/>
+        <w:numPr>
+          <w:numId w:val="1012"/>
+          <w:ilvl w:val="1"/>
+        </w:numPr>
+      </w:pPr>
+      <w:r>
+        <w:t xml:space="preserve">Sociocultural hurdles – unwillingness to share hard-earned data (less so for bioassesssment than traditional ecology, but could be an issue), vulnerability to criticism (Lewandowsky and Bishop 2016 describe concerns of transparency leading to damage of scientific integrity)</w:t>
+      </w:r>
+    </w:p>
+    <w:p>
+      <w:pPr>
+        <w:pStyle w:val="Compact"/>
+        <w:numPr>
+          <w:numId w:val="1012"/>
+          <w:ilvl w:val="1"/>
+        </w:numPr>
+      </w:pPr>
+      <w:r>
+        <w:t xml:space="preserve">Institutional barriers – entrenched modes of operation can discourage novelty and exploration, no incentive for adoption</w:t>
+      </w:r>
+    </w:p>
+    <w:p>
+      <w:pPr>
+        <w:pStyle w:val="Compact"/>
+        <w:numPr>
+          <w:numId w:val="1011"/>
           <w:ilvl w:val="0"/>
         </w:numPr>
       </w:pPr>
       <w:r>
-        <w:t xml:space="preserve">Challenges for application</w:t>
+        <w:t xml:space="preserve">The way forward</w:t>
       </w:r>
     </w:p>
     <w:p>
@@ -807,7 +827,7 @@
         </w:numPr>
       </w:pPr>
       <w:r>
-        <w:t xml:space="preserve">Technical hurdles – technical and constantly expanding skillset is required, immediate returns difficult to see (e.g., for data sharing Hampton et al. 2015, need to find citation for learnign tech skills)</w:t>
+        <w:t xml:space="preserve">The holy grail is widespread adoption of open science in bioassessment, but this will never be completely integrated, see challenges above</w:t>
       </w:r>
     </w:p>
     <w:p>
@@ -819,7 +839,7 @@
         </w:numPr>
       </w:pPr>
       <w:r>
-        <w:t xml:space="preserve">Sociocultural hurdles – unwillingness to share hard-earned data (less so for bioassesssment than traditional ecology, but could be an issue), vulnerability to criticism (Lewandowsky and Bishop 2016 describe concerns of transparency leading to damage of scientific integrity)</w:t>
+        <w:t xml:space="preserve">Teaching as an approach – let the trainee become the trainer, Hampton et al. 2017 describes training initiatives to close the skill-transfer gap, Touchon and McCoy 2016 describe mismatch between grad programs and tech skills used in contemporary ecological analysis</w:t>
       </w:r>
     </w:p>
     <w:p>
@@ -831,105 +851,57 @@
         </w:numPr>
       </w:pPr>
       <w:r>
-        <w:t xml:space="preserve">Institutional barriers – entrenched modes of operation can discourage novelty and exploration, no incentive for adoption</w:t>
-      </w:r>
-    </w:p>
-    <w:p>
-      <w:pPr>
-        <w:pStyle w:val="Compact"/>
-        <w:numPr>
-          <w:numId w:val="1012"/>
+        <w:t xml:space="preserve">Who is likely to adopt? Cultivate adopters (researcher benefits, institution benefits, stakeholder benefits), work with non-adopters (institution benefits, stakeholder benefits)</w:t>
+      </w:r>
+    </w:p>
+    <w:p>
+      <w:pPr>
+        <w:pStyle w:val="Compact"/>
+        <w:numPr>
+          <w:numId w:val="1013"/>
+          <w:ilvl w:val="1"/>
+        </w:numPr>
+      </w:pPr>
+      <w:r>
+        <w:t xml:space="preserve">Roles for adopters, roles for non-adopters</w:t>
+      </w:r>
+    </w:p>
+    <w:p>
+      <w:pPr>
+        <w:pStyle w:val="Compact"/>
+        <w:numPr>
+          <w:numId w:val="1013"/>
+          <w:ilvl w:val="1"/>
+        </w:numPr>
+      </w:pPr>
+      <w:r>
+        <w:t xml:space="preserve">Development as an approach – roles for adopters, develop specialized software packages (require vetting, Borregard et al. 2016, could link in to new but existing pathways for review such as ROpenSci or peer review journals like the R Journal), Touchon and McCoy 2016 advocate for a role of adopters as specialists to facilitate collaboration with</w:t>
+      </w:r>
+      <w:r>
+        <w:t xml:space="preserve"> </w:t>
+      </w:r>
+      <w:r>
+        <w:t xml:space="preserve">“</w:t>
+      </w:r>
+      <w:r>
+        <w:t xml:space="preserve">less quantitatively trained or interested students</w:t>
+      </w:r>
+      <w:r>
+        <w:t xml:space="preserve">”</w:t>
+      </w:r>
+      <w:r>
+        <w:t xml:space="preserve"> </w:t>
+      </w:r>
+      <w:r>
+        <w:t xml:space="preserve">rather than the latter analysizing their data in potentially suboptimal ways.</w:t>
+      </w:r>
+    </w:p>
+    <w:p>
+      <w:pPr>
+        <w:pStyle w:val="Compact"/>
+        <w:numPr>
+          <w:numId w:val="1011"/>
           <w:ilvl w:val="0"/>
-        </w:numPr>
-      </w:pPr>
-      <w:r>
-        <w:t xml:space="preserve">The way forward</w:t>
-      </w:r>
-    </w:p>
-    <w:p>
-      <w:pPr>
-        <w:pStyle w:val="Compact"/>
-        <w:numPr>
-          <w:numId w:val="1014"/>
-          <w:ilvl w:val="1"/>
-        </w:numPr>
-      </w:pPr>
-      <w:r>
-        <w:t xml:space="preserve">The holy grail is widespread adoption of open science in bioassessment, but this will never be completely integrated, see challenges above</w:t>
-      </w:r>
-    </w:p>
-    <w:p>
-      <w:pPr>
-        <w:pStyle w:val="Compact"/>
-        <w:numPr>
-          <w:numId w:val="1014"/>
-          <w:ilvl w:val="1"/>
-        </w:numPr>
-      </w:pPr>
-      <w:r>
-        <w:t xml:space="preserve">Teaching as an approach – let the trainee become the trainer, Hampton et al. 2017 describes training initiatives to close the skill-transfer gap, Touchon and McCoy 2016 describe mismatch between grad programs and tech skills used in contemporary ecological analysis</w:t>
-      </w:r>
-    </w:p>
-    <w:p>
-      <w:pPr>
-        <w:pStyle w:val="Compact"/>
-        <w:numPr>
-          <w:numId w:val="1014"/>
-          <w:ilvl w:val="1"/>
-        </w:numPr>
-      </w:pPr>
-      <w:r>
-        <w:t xml:space="preserve">Who is likely to adopt? Cultivate adopters (researcher benefits, institution benefits, stakeholder benefits), work with non-adopters (institution benefits, stakeholder benefits)</w:t>
-      </w:r>
-    </w:p>
-    <w:p>
-      <w:pPr>
-        <w:pStyle w:val="Compact"/>
-        <w:numPr>
-          <w:numId w:val="1014"/>
-          <w:ilvl w:val="1"/>
-        </w:numPr>
-      </w:pPr>
-      <w:r>
-        <w:t xml:space="preserve">Roles for adopters, roles for non-adopters</w:t>
-      </w:r>
-    </w:p>
-    <w:p>
-      <w:pPr>
-        <w:pStyle w:val="Compact"/>
-        <w:numPr>
-          <w:numId w:val="1014"/>
-          <w:ilvl w:val="1"/>
-        </w:numPr>
-      </w:pPr>
-      <w:r>
-        <w:t xml:space="preserve">Development as an approach – roles for adopters, develop specialized software packages (require vetting, Borregard et al. 2016, could link in to new but existing pathways for review such as ROpenSci or peer review journals like the R Journal), Touchon and McCoy 2016 advocate for a role of adopters as specialists to facilitate collaboration with</w:t>
-      </w:r>
-      <w:r>
-        <w:t xml:space="preserve"> </w:t>
-      </w:r>
-      <w:r>
-        <w:t xml:space="preserve">“</w:t>
-      </w:r>
-      <w:r>
-        <w:t xml:space="preserve">less quantitatively trained or interested students</w:t>
-      </w:r>
-      <w:r>
-        <w:t xml:space="preserve">”</w:t>
-      </w:r>
-      <w:r>
-        <w:t xml:space="preserve"> </w:t>
-      </w:r>
-      <w:r>
-        <w:t xml:space="preserve">rather than the latter analysizing their data in potentially suboptimal ways.</w:t>
-      </w:r>
-    </w:p>
-    <w:p>
-      <w:pPr>
-        <w:pStyle w:val="Compact"/>
-        <w:numPr>
-          <w:numId w:val="1014"/>
-          <w:ilvl w:val="1"/>
         </w:numPr>
       </w:pPr>
       <w:r>
@@ -1808,9 +1780,6 @@
     <w:abstractNumId w:val="991"/>
   </w:num>
   <w:num w:numId="1013">
-    <w:abstractNumId w:val="991"/>
-  </w:num>
-  <w:num w:numId="1014">
     <w:abstractNumId w:val="991"/>
   </w:num>
 </w:numbering>

</xml_diff>

<commit_message>
problem statement/intro draft done, needs editing and cites
</commit_message>
<xml_diff>
--- a/manu_draft.docx
+++ b/manu_draft.docx
@@ -170,7 +170,7 @@
         <w:pStyle w:val="FirstParagraph"/>
       </w:pPr>
       <w:r>
-        <w:t xml:space="preserve">Version Date: Tue Aug 28 12:33:50 2018 -0700</w:t>
+        <w:t xml:space="preserve">Version Date: Wed Aug 29 17:32:15 2018 -0700</w:t>
       </w:r>
     </w:p>
     <w:p>
@@ -206,7 +206,7 @@
         <w:pStyle w:val="FirstParagraph"/>
       </w:pPr>
       <w:r>
-        <w:t xml:space="preserve">Bioassessment is an essential element of environmental monitoring programs that informs decisions for managing aquatic resources. Decades of research have supported the development of methods that use a variety of assemblages with regional applications in streams, rivers, lakes, and marine environments. This body of applied tools represents significant achievements in developing accurate and interpretable assessment methods that rely on biological organisms as sentinels of environmental condition. Monitoring programs in the United States and internationally have collected millions of records of biological data spanning decades and hundreds of assessment methods have been developed from these data, yet the ability of these tools to reach the management community and to positively affect environmental change is imbalanced relative to the abundance of information that could be used. Morever, existing methods can lack transparency, require specialized training to implement, and are often not discoverable beyond specific research applications. Decision-makers require additional tools that synthesize information and bridge the gap between method and application.</w:t>
+        <w:t xml:space="preserve">Bioassessment is an essential element of environmental monitoring programs that informs decisions for managing aquatic resources. Decades of research have supported the development of methods that use a variety of assemblages with regional applications in streams, rivers, lakes, and marine environments. This body of applied tools represents significant achievements in developing accurate and interpretable assessment methods that rely on biological organisms as sentinels of environmental condition. Monitoring programs in the United States and internationally have collected millions of records of biological data spanning decades and hundreds of assessment methods have been developed from these data, yet the ability of these tools to reach the management community and to positively affect environmental change is imbalanced relative to the amount of information that is available through research and coordinated monitoring efforts. Morever, existing methods can lack transparency, require specialized training to implement, and are often not discoverable beyond specific research applications. Decision-makers require additional tools that synthesize information and bridge the gap between method and application.</w:t>
       </w:r>
     </w:p>
     <w:p>
@@ -214,7 +214,7 @@
         <w:pStyle w:val="BodyText"/>
       </w:pPr>
       <w:r>
-        <w:t xml:space="preserve">Legal mandates to assess biological condition have set a precedent for developing bioassessment methods in the United States, Canada, and Europe. Since the passage of these mandates, the science of bioassessment has for decades focused on addressing technical challenges for developing robust indices that accurately describe environmental condition. Basic research questions to address these goals focused on identifying which biological components respond predictably to environmental change, how these components can be measured with minimum uncerainty, and what basis of comparison is used to evaluate relative changes between communities. Most bioassessment indices developed at the assemblage-level are characterized as either multimetric, such as the index of biotic integrity, or multivariate where condition is based on ratios between observed and expected taxa. The reference-condition approach also establishes the foundation for many bioassessment methods whereby a set of reference sites are identified and used to evaluate accepted levels of deviation in scores to define potential impacts.</w:t>
+        <w:t xml:space="preserve">The science of bioassessment has for decades focused on addressing technical challenges for developing indices that accurately describe environmental condition. Legal mandates to assess biological condition have set a precedent for developing bioassessment methods in the United States (Clean Water Act), Canada (Canada Waters Act), and Europe (Water Framework Directive). Basic research to address broad legislative objectives has historically focused on identifying which biological components respond predictably to environmental change, how these components can be measured with minimum uncerainty, and what basis of comparison is used to evaluate relative changes between communities. Most bioassessment indices developed at the assemblage-level are characterized as either multimetric, such as the index of biotic integrity, or multivariate where condition is assessed using ratios of observed and expected taxa. The reference-condition approach also establishes the foundation for many bioassessment methods whereby a set of reference sites are identified and used to evaluate levels of biological deviation to define potential impacts.</w:t>
       </w:r>
     </w:p>
     <w:p>
@@ -222,7 +222,7 @@
         <w:pStyle w:val="BodyText"/>
       </w:pPr>
       <w:r>
-        <w:t xml:space="preserve">Methods for evaluating and comparing biological communities that have been developed by the research community have generally been accepted as reliable means for developing bioassessment tools. As a result, most assessment tools follow a similar approach to development that is often guided by technical support documents that summarize the body of research to date on bioassessment. This has in part contributed to the proliferation of hundreds of assessment methods that have been developed for specic regional applcations. Although there are logistical rationale for why location-specific methods are needed, some have argued that larger-scale and more integrated methods are more practical given the obvious benefit of assessment standards that have broader applicability (Whitter study). What is the point of this paragraph?</w:t>
+        <w:t xml:space="preserve">Methods for evaluating and comparing biological communities that have been developed by the research community have generally been accepted by environmental managers as robust for developing bioassessment tools. As a result, new assessment tools can be developed using readily available technical support documents that summarize the body of research and best practices to date on bioassessment. This has in part contributed to the proliferation of hundreds of assessment methods that have been developed for specific regional applcations. Although there are logistical and ecological rationale for why location- and taxa-specific methods are needed, concerns about redundancy, duplicated effort, and lack of coordinated monitoring have recently been discussed within the research community. Morever, the abundance of available methods can be a point of frustration for managers given a lack of guidance for choosing an appropriate method among alternatives. The process to charactize how an index could be used in practice to inform decisions and prioritize management actions is often opaque relative to why an index may have originally been developed.</w:t>
       </w:r>
     </w:p>
     <w:p>
@@ -230,7 +230,7 @@
         <w:pStyle w:val="BodyText"/>
       </w:pPr>
       <w:r>
-        <w:t xml:space="preserve">What distinguishes bioassessment from others field of study in ecology is the link to environmental management. Although bioassessment methods can and have been used to inform basic research, the intended use of these tools, often by legal definition, is in the applied sense. An argument could be made that an index is only as valuable as its level of integration with the management and regulatory communities. In the United States, the CWA gives the power to states, tribes, and territories to delop their own methods which in turn require approval at the federal level to be implemented into a regulatory framework, e.g., TMDL reporting, permitting, etc.. If federal approval is a rough assessment of index efficacy, a tremendous imbalance exists between the methods developed and those are officially used in a regulatory context.</w:t>
+        <w:t xml:space="preserve">What distinguishes bioassessment from others field of ecological study is the link to environmental management. Although bioassessment methods can and have been used to inform basic research, the intended use of these tools, often through legal definition, is in the applied sense. An argument could be made that an index is only as valuable as its level of integration with management and regulatory communities. In the United States, the CWA gives the power to states, tribes, and territories to develop their own methods, which in turn require federal approval to be implemented into a regulatory framework, e.g., TMDL reporting, permitting, etc. If federal approval is a rough assessment of index efficacy, a tremendous imbalance exists between the methods developed and those that are federally approved for regulatory use. Of those that are approved, even more concerning is the manner of application within standard regulatory frameworks. Biological indices are typically used to develop post-hoc diagnoses that can trigger remediative or restoration actions. A growing concern is that these tools, although technically sound, are primarliy being used to document the long-term demise of environmental health. A much broader use for bioassessment to pro-actively guide planning decisions, such as identifying conservation priorities, could greatly extend the reach of tools that have already been developed.</w:t>
       </w:r>
     </w:p>
     <w:p>
@@ -238,7 +238,15 @@
         <w:pStyle w:val="BodyText"/>
       </w:pPr>
       <w:r>
-        <w:t xml:space="preserve">What is the reason for this imbalance?</w:t>
+        <w:t xml:space="preserve">Bioassessment currently suffers from an excess of information and forward progress will not be made unless this information meets the needs of the management community. A new mode of operation is needed whereby method development is open and transparent, existing methods are discoverable and reproducible, and information transfer to the management community is intuitive and purposeful. Open science principles that can democratize all aspects of the scientific method can meet these needs, yet bioassessment research and its application to better serve the environment has not fully embraced these principles. Others have advocated more broadly for inclusion of these principles in the ecological sciences (Hampton et al. 2015) and a growing wave of momentum has seen open science permeate how scientists conceptualize research in other disciplines (e.g., archeaology, behavioral ecology, vegetation sciences). Adopting an open science paradigm in biaossessment is particularly relevant compared to other fields given the explicit need to develop tools that are open and accessible to the management community. Legal and even ethical precedents in bioassessment may necessitate the open sharing of data given that environmental monitoring programs are often publicly funded.</w:t>
+      </w:r>
+    </w:p>
+    <w:p>
+      <w:pPr>
+        <w:pStyle w:val="BodyText"/>
+      </w:pPr>
+      <w:r>
+        <w:t xml:space="preserve">This review will empower the research and management community to embrace open science as a new mode of thinking for bioassessment. These approaches are expected to benefit the research community by augmenting existing workflows for developing assessment tools, but more importantly, improve the ability of these methods to address environmental issues by bridging the gap between the scientific, management, and regulatory communities. An overview of the general principles of open science is provided, followed by a discussion of specific benefits and how these principles can be applied to bioassessment. We use examples from the state of California to demonstrate a real world scenario of how existing tools can be tailored to address legislative mandates for free and open sharing of data. We conclude with a discussion of technical, sociocultural, and instutional hurdles that have thus far prevented widespread adoption of opens science and provide recommendations for the bioassessment community to address these challenges.</w:t>
       </w:r>
     </w:p>
     <w:p>

</xml_diff>

<commit_message>
adding some references to problem statement/intro
</commit_message>
<xml_diff>
--- a/manu_draft.docx
+++ b/manu_draft.docx
@@ -170,7 +170,7 @@
         <w:pStyle w:val="FirstParagraph"/>
       </w:pPr>
       <w:r>
-        <w:t xml:space="preserve">Version Date: Fri Aug 31 15:03:49 2018 -0700</w:t>
+        <w:t xml:space="preserve">Version Date: Wed Sep 5 08:01:09 2018 -0700</w:t>
       </w:r>
     </w:p>
     <w:p>
@@ -188,7 +188,7 @@
         <w:pStyle w:val="FirstParagraph"/>
       </w:pPr>
       <w:r>
-        <w:t xml:space="preserve">Progress in the field of applied bioassessment is impeded by a lack of methods that are accessible and reproducible for the management community. Open science principles that seek to democratize science can address these challenges, yet widespread adoption in research has yet to gain traction for the development and appplication bioassessment methods. At the core of this philosophy is the concept that research should be reproducible and transparent, in addition to having long-term provenance through effective modes of data preservation and sharing. This review will introduce core open science concepts that have been advocated more generally in the ecological sciences and will emphasize how adoption can benefit bioassessment for both prescriptive condition assessments and proactive applications that inform planning activities. Examples from the state of California will be used to demonstrate effective adoption of open science principles through data stewardship, reproducible research, and engagement of stakeholders with multimedia applications. Technical, sociocultural, and institutional challenges for adopting open science will also be discussed, including practical approaches for overcoming these hurdles in bioassessment applications.</w:t>
+        <w:t xml:space="preserve">A critical gap beween the technical advances in the field of bioassessment and the advances need to link the science with practitioners has impeded forward progress in environmental management. Open science principles that seek to democratize science can effectively bridge the gap between researchers and managers, yet widespread adoption has yet to gain traction for the development and appplication bioassessment methods. At the core of this philosophy is the concept that research should be reproducible and transparent, in addition to having long-term provenance through effective modes of data preservation and sharing. This review will introduce core open science concepts that have been advocated more generally in the ecological sciences and will emphasize how adoption can benefit bioassessment for both prescriptive condition assessments and proactive applications that inform planning activities. Examples from the state of California will be used to demonstrate effective adoption of open science principles through data stewardship, reproducible research, and engagement of stakeholders with multimedia applications. Technical, sociocultural, and institutional challenges for adopting open science will also be discussed, including practical approaches for overcoming these hurdles in bioassessment applications.</w:t>
       </w:r>
     </w:p>
     <w:p>
@@ -206,7 +206,7 @@
         <w:pStyle w:val="FirstParagraph"/>
       </w:pPr>
       <w:r>
-        <w:t xml:space="preserve">Bioassessment is an essential element of environmental monitoring programs that informs decisions for managing aquatic resources. Decades of research have supported the development of methods that use a variety of assemblages with regional applications in streams, rivers, lakes, and marine environments. This body of applied tools represents significant achievements in developing accurate and interpretable assessment methods that rely on biological organisms as sentinels of environmental condition. Monitoring programs in the United States and internationally have collected millions of records of biological data spanning decades and hundreds of assessment methods have been developed from these data, yet the ability of these tools to reach the management community and to positively affect environmental change is imbalanced relative to the amount of information that is available through research and coordinated monitoring efforts. Morever, existing methods can lack transparency, require specialized training to implement, and are often not discoverable beyond specific research applications. Decision-makers require additional tools that synthesize information and bridge the gap between method and application.</w:t>
+        <w:t xml:space="preserve">Bioassessment is an essential element of environmental monitoring programs that establishes a basis of decision-making for managing aquatic resources. Decades of research have supported the development of methods that use a variety of assemblages with regional applications in streams, rivers, lakes, and marine environments. This body of applied tools represents significant achievements in developing accurate and interpretable assessment methods that depend on biological organisms as sentinels of environmental condition. Monitoring programs in the United States and internationally have collected millions of records of biological data spanning decades and hundreds of assessment methods have been developed from these data, yet the ability of these tools to reach the management community and to positively affect environmental change is imbalanced relative to the amount of information that is available through research and coordinated monitoring efforts. Morever, existing methods can lack transparency, require specialized training to implement, and are often not discoverable beyond specific research applications. Practitioners require additional tools that synthesize information and bridge the gap between method and application.</w:t>
       </w:r>
     </w:p>
     <w:p>
@@ -214,7 +214,7 @@
         <w:pStyle w:val="BodyText"/>
       </w:pPr>
       <w:r>
-        <w:t xml:space="preserve">The science of bioassessment has for decades focused on addressing technical challenges for developing indices that accurately describe environmental condition. Legal mandates to assess biological condition have set a precedent for developing bioassessment methods in the United States (Clean Water Act), Canada (Canada Waters Act), and Europe (Water Framework Directive). Basic research to address broad legislative objectives has historically focused on identifying which biological components respond predictably to environmental change, how these components can be measured with minimum uncerainty, and what basis of comparison is used to evaluate relative changes between communities. Most bioassessment indices developed at the assemblage-level are characterized as either multimetric, such as the index of biotic integrity, or multivariate where condition is assessed using ratios of observed and expected taxa. The reference-condition approach also establishes the foundation for many bioassessment methods whereby a set of reference sites are identified and used to evaluate levels of biological deviation to define potential impacts.</w:t>
+        <w:t xml:space="preserve">The science of bioassessment has for decades focused on addressing technical challenges for developing indices that accurately describe environmental condition. Legal mandates to assess biological condition have set a precedent for developing bioassessment methods in the United States (Clean Water Act), Canada (Canada Waters Act), and Europe (Water Framework Directive). Basic research to address broad legislative objectives has historically focused on identifying which biological components respond predictably to environmental change, how these components can be measured with minimum uncertainty relative to natural environmental variation, and what basis of comparison is used to evaluate relative changes between communities. Most bioassessment indices developed at the assemblage-level are characterized as either multimetric, such as the index of biotic integrity, or multivariate where condition is assessed using ratios of observed and expected taxa. The reference-condition approach also establishes the foundation for many bioassessment methods whereby a set of reference sites are identified and used to evaluate levels of biological deviation to define potential impacts. Most developed methods can be broadly described within the context of these well-established methods.</w:t>
       </w:r>
     </w:p>
     <w:p>
@@ -222,7 +222,30 @@
         <w:pStyle w:val="BodyText"/>
       </w:pPr>
       <w:r>
-        <w:t xml:space="preserve">Methods for evaluating and comparing biological communities that have been developed by the research community have generally been accepted by environmental managers as robust for developing bioassessment tools. As a result, new assessment tools can be developed using readily available technical support documents that summarize the body of research and best practices to date on bioassessment. This has in part contributed to the proliferation of hundreds of assessment methods that have been developed for specific regional applcations. Although there are logistical and ecological rationale for why location- and taxa-specific methods are needed, concerns about redundancy, duplicated effort, and lack of coordinated monitoring have recently been discussed within the research community. Morever, the abundance of available methods can be a point of frustration for managers given a lack of guidance for choosing an appropriate method among alternatives. The process to charactize how an index could be used in practice to inform decisions and prioritize management actions is often opaque relative to why an index may have originally been developed.</w:t>
+        <w:t xml:space="preserve">Established methods for evaluating and comparing biological communities have generally been accepted by the research community as robust.</w:t>
+      </w:r>
+      <w:r>
+        <w:t xml:space="preserve"> </w:t>
+      </w:r>
+      <w:r>
+        <w:t xml:space="preserve">Kuehne et al. (</w:t>
+      </w:r>
+      <w:hyperlink w:anchor="ref-Kuehne17">
+        <w:r>
+          <w:rPr>
+            <w:rStyle w:val="Hyperlink"/>
+          </w:rPr>
+          <w:t xml:space="preserve">2017</w:t>
+        </w:r>
+      </w:hyperlink>
+      <w:r>
+        <w:t xml:space="preserve">)</w:t>
+      </w:r>
+      <w:r>
+        <w:t xml:space="preserve"> </w:t>
+      </w:r>
+      <w:r>
+        <w:t xml:space="preserve">documented the prevalence of best practices in bioassessment studies as increasing over the past few decades, including use of the reference condition approach and methods that separate anthropogenic impacts from natural variability. New assessment tools can also be developed using readily available technical support documents or national protocols that synthesize the body of research and best practices to date on bioassessment (McDonald et al. 2004). This has in part contributed to the proliferation of hundreds of assessment methods that have been developed for specific regional applcations. Although there are logistical and ecological rationale for why location- and taxa-specific methods are needed, concerns about redundancy, duplicated effort, and lack of coordinated monitoring have recently been discussed within the research community. Morever, the abundance of available methods can be a point of frustration for managers given a lack of guidance for choosing an appropriate method among alternatives, particulary as to how a method may relate to specific management or policy objectives. The process to charactize how an index could be used in practice to inform decisions and prioritize management actions is often opaque relative to why an index may have originally been developed.</w:t>
       </w:r>
     </w:p>
     <w:p>
@@ -230,7 +253,61 @@
         <w:pStyle w:val="BodyText"/>
       </w:pPr>
       <w:r>
-        <w:t xml:space="preserve">What distinguishes bioassessment from others field of ecological study is the link to environmental management. Although bioassessment methods can and have been used to inform basic research, the intended use of these tools, often through legal definition, is in the applied sense. An argument could be made that an index is only as valuable as its level of integration with management and regulatory communities. In the United States, the CWA gives the power to states, tribes, and territories to develop their own methods, which in turn require federal approval to be implemented into a regulatory framework, e.g., TMDL reporting, permitting, etc. If federal approval is a rough assessment of index efficacy, a tremendous imbalance exists between the methods developed and those that are federally approved for regulatory use (see</w:t>
+        <w:t xml:space="preserve">What distinguishes bioassessment from others field of ecological study is the link to environmental management. Although bioassessment methods can and have been used to inform basic research, the intended use of these tools, often through legal definitions and requirements, is strictly applied. An argument could be made that an index is only as valuable as its level of integration with management and regulatory communities. Analyses and outputs of bioassessments products will have limited use if they do not meet the needs of these communities</w:t>
+      </w:r>
+      <w:r>
+        <w:t xml:space="preserve"> </w:t>
+      </w:r>
+      <w:r>
+        <w:t xml:space="preserve">(Bain et al.</w:t>
+      </w:r>
+      <w:r>
+        <w:t xml:space="preserve"> </w:t>
+      </w:r>
+      <w:hyperlink w:anchor="ref-Bain00">
+        <w:r>
+          <w:rPr>
+            <w:rStyle w:val="Hyperlink"/>
+          </w:rPr>
+          <w:t xml:space="preserve">2000</w:t>
+        </w:r>
+      </w:hyperlink>
+      <w:r>
+        <w:t xml:space="preserve">; Stein et al.</w:t>
+      </w:r>
+      <w:r>
+        <w:t xml:space="preserve"> </w:t>
+      </w:r>
+      <w:hyperlink w:anchor="ref-Stein09">
+        <w:r>
+          <w:rPr>
+            <w:rStyle w:val="Hyperlink"/>
+          </w:rPr>
+          <w:t xml:space="preserve">2009</w:t>
+        </w:r>
+      </w:hyperlink>
+      <w:r>
+        <w:t xml:space="preserve">; Kuehne et al.</w:t>
+      </w:r>
+      <w:r>
+        <w:t xml:space="preserve"> </w:t>
+      </w:r>
+      <w:hyperlink w:anchor="ref-Kuehne17">
+        <w:r>
+          <w:rPr>
+            <w:rStyle w:val="Hyperlink"/>
+          </w:rPr>
+          <w:t xml:space="preserve">2017</w:t>
+        </w:r>
+      </w:hyperlink>
+      <w:r>
+        <w:t xml:space="preserve">)</w:t>
+      </w:r>
+      <w:r>
+        <w:t xml:space="preserve"> </w:t>
+      </w:r>
+      <w:r>
+        <w:t xml:space="preserve">In the United States, the CWA gives the power to states, tribes, and territories to develop their own methods, which in turn require federal approval to be implemented into a regulatory framework, e.g., TMDL reporting, permitting, etc. If federal approval is a rough assessment of index efficacy, a tremendous imbalance exists between the methods developed and those that are federally approved for regulatory use (see</w:t>
       </w:r>
       <w:r>
         <w:t xml:space="preserve"> </w:t>
@@ -247,7 +324,30 @@
         <w:t xml:space="preserve"> </w:t>
       </w:r>
       <w:r>
-        <w:t xml:space="preserve">for EPA list). Of those that are approved, even more concerning is the manner of application within standard regulatory frameworks. Biological indices are typically used to develop post-hoc diagnoses that can trigger remediative or restoration actions. A growing concern is that these tools, although technically sound, are primarliy being used to document the long-term demise of environmental health. A much broader use for bioassessment to pro-actively guide planning decisions, such as identifying conservation priorities, could greatly extend the reach of tools that have already been developed.</w:t>
+        <w:t xml:space="preserve">for EPA list). A recent review of assessment methods developed in the United States showed that only 24% were related to any specific freshwater policy</w:t>
+      </w:r>
+      <w:r>
+        <w:t xml:space="preserve"> </w:t>
+      </w:r>
+      <w:r>
+        <w:t xml:space="preserve">(Kuehne et al.</w:t>
+      </w:r>
+      <w:r>
+        <w:t xml:space="preserve"> </w:t>
+      </w:r>
+      <w:hyperlink w:anchor="ref-Kuehne17">
+        <w:r>
+          <w:rPr>
+            <w:rStyle w:val="Hyperlink"/>
+          </w:rPr>
+          <w:t xml:space="preserve">2017</w:t>
+        </w:r>
+      </w:hyperlink>
+      <w:r>
+        <w:t xml:space="preserve">)</w:t>
+      </w:r>
+      <w:r>
+        <w:t xml:space="preserve">. Of those that are actively used, a more problematic issue is the manner of application within standard regulatory frameworks. Biological indices are typically used to develop post-hoc diagnoses that are routinely used to trigger remediative or restoration actions. A growing concern is that these tools, although technically sound, are primarily being used to document the long-term demise of environmental health. A much broader use for bioassessment to pro-actively guide planning decisions, such as identifying conservation priorities, could greatly extend the reach of tools that have already been developed.</w:t>
       </w:r>
     </w:p>
     <w:p>
@@ -255,7 +355,121 @@
         <w:pStyle w:val="BodyText"/>
       </w:pPr>
       <w:r>
-        <w:t xml:space="preserve">Bioassessment currently suffers from an excess of information and forward progress will not be made unless this information meets the needs of the management community. A new mode of operation is needed whereby method development is open and transparent, existing methods are discoverable and reproducible, and information transfer to the management community is intuitive and purposeful. Open science principles that can democratize all aspects of the scientific method can meet these needs, yet bioassessment research and its application to better serve the environment has not fully embraced these principles. Others have advocated more broadly for inclusion of these principles in the ecological sciences (Hampton et al. 2015) and a growing wave of momentum has seen open science permeate how scientists conceptualize research in other disciplines (e.g., archeaology, behavioral ecology, vegetation sciences). Adopting an open science paradigm in biaossessment is particularly relevant compared to other fields given the explicit need to develop tools that are open and accessible to the management community. Legal and even ethical precedents in bioassessment may necessitate the open sharing of data given that environmental monitoring programs are often publicly funded.</w:t>
+        <w:t xml:space="preserve">Bioassessment currently suffers from an excess of information and forward progress will not be made unless this information meets the needs of the management community. A new mode of operation is needed whereby method development is open and transparent and methods are discoverable and reproducible. Most importantly, information transfer to the management community must be intuitive and purposeful. Open science principles that can democratize all aspects of the scientific method can meet these needs, yet bioassessment research and its application to better serve the environment has not fully embraced these principles. Others have advocated more broadly for inclusion of these principles in the ecological sciences</w:t>
+      </w:r>
+      <w:r>
+        <w:t xml:space="preserve"> </w:t>
+      </w:r>
+      <w:r>
+        <w:t xml:space="preserve">(Hampton et al.</w:t>
+      </w:r>
+      <w:r>
+        <w:t xml:space="preserve"> </w:t>
+      </w:r>
+      <w:hyperlink w:anchor="ref-Hampton15">
+        <w:r>
+          <w:rPr>
+            <w:rStyle w:val="Hyperlink"/>
+          </w:rPr>
+          <w:t xml:space="preserve">2015</w:t>
+        </w:r>
+      </w:hyperlink>
+      <w:r>
+        <w:t xml:space="preserve">,</w:t>
+      </w:r>
+      <w:r>
+        <w:t xml:space="preserve"> </w:t>
+      </w:r>
+      <w:hyperlink w:anchor="ref-Hampton16">
+        <w:r>
+          <w:rPr>
+            <w:rStyle w:val="Hyperlink"/>
+          </w:rPr>
+          <w:t xml:space="preserve">2016</w:t>
+        </w:r>
+      </w:hyperlink>
+      <w:r>
+        <w:t xml:space="preserve">; Lowndes et al.</w:t>
+      </w:r>
+      <w:r>
+        <w:t xml:space="preserve"> </w:t>
+      </w:r>
+      <w:hyperlink w:anchor="ref-Lowndes17">
+        <w:r>
+          <w:rPr>
+            <w:rStyle w:val="Hyperlink"/>
+          </w:rPr>
+          <w:t xml:space="preserve">2017</w:t>
+        </w:r>
+      </w:hyperlink>
+      <w:r>
+        <w:t xml:space="preserve">)</w:t>
+      </w:r>
+      <w:r>
+        <w:t xml:space="preserve"> </w:t>
+      </w:r>
+      <w:r>
+        <w:t xml:space="preserve">and a growing wave of momentum has seen open science permeate how scientists conceptualize research in other disciplines (e.g., archeaology,</w:t>
+      </w:r>
+      <w:r>
+        <w:t xml:space="preserve"> </w:t>
+      </w:r>
+      <w:r>
+        <w:t xml:space="preserve">Marwick et al. (</w:t>
+      </w:r>
+      <w:hyperlink w:anchor="ref-Marwick16">
+        <w:r>
+          <w:rPr>
+            <w:rStyle w:val="Hyperlink"/>
+          </w:rPr>
+          <w:t xml:space="preserve">2016</w:t>
+        </w:r>
+      </w:hyperlink>
+      <w:r>
+        <w:t xml:space="preserve">)</w:t>
+      </w:r>
+      <w:r>
+        <w:t xml:space="preserve">; behavioral ecology,</w:t>
+      </w:r>
+      <w:r>
+        <w:t xml:space="preserve"> </w:t>
+      </w:r>
+      <w:r>
+        <w:t xml:space="preserve">Ihle et al. (</w:t>
+      </w:r>
+      <w:hyperlink w:anchor="ref-Ihle17">
+        <w:r>
+          <w:rPr>
+            <w:rStyle w:val="Hyperlink"/>
+          </w:rPr>
+          <w:t xml:space="preserve">2017</w:t>
+        </w:r>
+      </w:hyperlink>
+      <w:r>
+        <w:t xml:space="preserve">)</w:t>
+      </w:r>
+      <w:r>
+        <w:t xml:space="preserve">; vegetation sciences,</w:t>
+      </w:r>
+      <w:r>
+        <w:t xml:space="preserve"> </w:t>
+      </w:r>
+      <w:r>
+        <w:t xml:space="preserve">Collins (</w:t>
+      </w:r>
+      <w:hyperlink w:anchor="ref-Collins16">
+        <w:r>
+          <w:rPr>
+            <w:rStyle w:val="Hyperlink"/>
+          </w:rPr>
+          <w:t xml:space="preserve">2016</w:t>
+        </w:r>
+      </w:hyperlink>
+      <w:r>
+        <w:t xml:space="preserve">)</w:t>
+      </w:r>
+      <w:r>
+        <w:t xml:space="preserve">). Adopting an open science paradigm in biaossessment is particularly relevant compared to other fields given the explicit need to develop tools that are open and accessible to the management community. Legal and even ethical precedents in bioassessment may also necessitate the open sharing of data given that environmental monitoring programs are often publicly funded.</w:t>
       </w:r>
     </w:p>
     <w:p>
@@ -263,7 +477,7 @@
         <w:pStyle w:val="BodyText"/>
       </w:pPr>
       <w:r>
-        <w:t xml:space="preserve">This review will empower the research and management community to embrace open science as a new mode of thinking for bioassessment. These approaches are expected to benefit the research community by augmenting existing workflows for developing assessment tools, but more importantly, improve the ability of these methods to address environmental issues by bridging the gap between the scientific, management, and regulatory communities. An overview of the general principles of open science is provided, followed by a discussion of specific benefits and how these principles can be applied to bioassessment. We use examples from the state of California to demonstrate a real world scenario of how existing tools can be tailored to address legislative mandates for free and open sharing of data. We conclude with a discussion of technical, sociocultural, and instutional hurdles that have thus far prevented widespread adoption of open science and provide recommendations for the bioassessment community to address these challenges.</w:t>
+        <w:t xml:space="preserve">This review will empower the research and management community to embrace open science as a new mode of thinking for bioassessment applications. These approaches are expected to benefit the research community by augmenting existing workflows for developing assessment tools, but more importantly, improve the ability of these methods to address environmental issues by bridging the gap between the scientific, management, and regulatory communities. An overview of the general principles of open science is provided, followed by a discussion of specific benefits and how these principles can be applied to bioassessment. We use examples from the state of California to demonstrate a real world scenario of how existing tools can be tailored to address legislative mandates for free and open sharing of data. We conclude with a discussion of technical, sociocultural, and instutional hurdles that have, thus far, prevented widespread adoption of open science and provide recommendations for the bioassessment community to address these challenges.</w:t>
       </w:r>
     </w:p>
     <w:p>
@@ -943,6 +1157,331 @@
       </w:r>
       <w:bookmarkEnd w:id="31"/>
     </w:p>
+    <w:bookmarkStart w:id="48" w:name="refs"/>
+    <w:bookmarkStart w:id="32" w:name="ref-Bain00"/>
+    <w:p>
+      <w:pPr>
+        <w:pStyle w:val="Bibliography"/>
+      </w:pPr>
+      <w:r>
+        <w:t xml:space="preserve">Bain, M. B., A. L. Harig, D. P. Loucks, R. R. Goforth, and K. E. Mills. 2000. “Aquatic Ecosystem Protection and Restoration: Advances in Methods for Assessment and Evaluation.”</w:t>
+      </w:r>
+      <w:r>
+        <w:t xml:space="preserve"> </w:t>
+      </w:r>
+      <w:r>
+        <w:rPr>
+          <w:i/>
+        </w:rPr>
+        <w:t xml:space="preserve">Environmental Science and Policy</w:t>
+      </w:r>
+      <w:r>
+        <w:t xml:space="preserve"> </w:t>
+      </w:r>
+      <w:r>
+        <w:t xml:space="preserve">3 (1):89–98.</w:t>
+      </w:r>
+    </w:p>
+    <w:bookmarkEnd w:id="32"/>
+    <w:bookmarkStart w:id="34" w:name="ref-Collins16"/>
+    <w:p>
+      <w:pPr>
+        <w:pStyle w:val="Bibliography"/>
+      </w:pPr>
+      <w:r>
+        <w:t xml:space="preserve">Collins, S. L. 2016. “Vegetation Science in the Age of Big Data.”</w:t>
+      </w:r>
+      <w:r>
+        <w:t xml:space="preserve"> </w:t>
+      </w:r>
+      <w:r>
+        <w:rPr>
+          <w:i/>
+        </w:rPr>
+        <w:t xml:space="preserve">Journal of Vegetation Science</w:t>
+      </w:r>
+      <w:r>
+        <w:t xml:space="preserve"> </w:t>
+      </w:r>
+      <w:r>
+        <w:t xml:space="preserve">27 (5):865–67.</w:t>
+      </w:r>
+      <w:r>
+        <w:t xml:space="preserve"> </w:t>
+      </w:r>
+      <w:hyperlink r:id="rId33">
+        <w:r>
+          <w:rPr>
+            <w:rStyle w:val="Hyperlink"/>
+          </w:rPr>
+          <w:t xml:space="preserve">https://doi.org/10.1111/jvs.12459</w:t>
+        </w:r>
+      </w:hyperlink>
+      <w:r>
+        <w:t xml:space="preserve">.</w:t>
+      </w:r>
+    </w:p>
+    <w:bookmarkEnd w:id="34"/>
+    <w:bookmarkStart w:id="36" w:name="ref-Hampton15"/>
+    <w:p>
+      <w:pPr>
+        <w:pStyle w:val="Bibliography"/>
+      </w:pPr>
+      <w:r>
+        <w:t xml:space="preserve">Hampton, S. E., S. S. Anderson, S. C. Bagby, C. Gries, X. Han, E. M. Hart, M. B. Jones, et al. 2015. “The Tao of Open Science for Ecology.”</w:t>
+      </w:r>
+      <w:r>
+        <w:t xml:space="preserve"> </w:t>
+      </w:r>
+      <w:r>
+        <w:rPr>
+          <w:i/>
+        </w:rPr>
+        <w:t xml:space="preserve">Ecosphere</w:t>
+      </w:r>
+      <w:r>
+        <w:t xml:space="preserve"> </w:t>
+      </w:r>
+      <w:r>
+        <w:t xml:space="preserve">6 (7):1–13.</w:t>
+      </w:r>
+      <w:r>
+        <w:t xml:space="preserve"> </w:t>
+      </w:r>
+      <w:hyperlink r:id="rId35">
+        <w:r>
+          <w:rPr>
+            <w:rStyle w:val="Hyperlink"/>
+          </w:rPr>
+          <w:t xml:space="preserve">https://doi.org/10.1890/ES14-00402.1</w:t>
+        </w:r>
+      </w:hyperlink>
+      <w:r>
+        <w:t xml:space="preserve">.</w:t>
+      </w:r>
+    </w:p>
+    <w:bookmarkEnd w:id="36"/>
+    <w:bookmarkStart w:id="38" w:name="ref-Hampton16"/>
+    <w:p>
+      <w:pPr>
+        <w:pStyle w:val="Bibliography"/>
+      </w:pPr>
+      <w:r>
+        <w:t xml:space="preserve">Hampton, S. E., C. A. Strasser, J. J. Tewksbury, W. K. Gram, A. E. Budden, A. L. Batcheller, C. S. Duke, and J. H. Porter. 2016. “Big Data and the Future of Ecology.”</w:t>
+      </w:r>
+      <w:r>
+        <w:t xml:space="preserve"> </w:t>
+      </w:r>
+      <w:r>
+        <w:rPr>
+          <w:i/>
+        </w:rPr>
+        <w:t xml:space="preserve">Frontiers in Ecology and the Environment</w:t>
+      </w:r>
+      <w:r>
+        <w:t xml:space="preserve"> </w:t>
+      </w:r>
+      <w:r>
+        <w:t xml:space="preserve">11 (3):156–62.</w:t>
+      </w:r>
+      <w:r>
+        <w:t xml:space="preserve"> </w:t>
+      </w:r>
+      <w:hyperlink r:id="rId37">
+        <w:r>
+          <w:rPr>
+            <w:rStyle w:val="Hyperlink"/>
+          </w:rPr>
+          <w:t xml:space="preserve">https://doi.org/10.1890/120103</w:t>
+        </w:r>
+      </w:hyperlink>
+      <w:r>
+        <w:t xml:space="preserve">.</w:t>
+      </w:r>
+    </w:p>
+    <w:bookmarkEnd w:id="38"/>
+    <w:bookmarkStart w:id="40" w:name="ref-Ihle17"/>
+    <w:p>
+      <w:pPr>
+        <w:pStyle w:val="Bibliography"/>
+      </w:pPr>
+      <w:r>
+        <w:t xml:space="preserve">Ihle, M., I. S. Winney, A. Krystalli, and M. Croucher. 2017. “Striving for Transparent and Credible Research: Practical Guidelines for Behavioral Ecologists.”</w:t>
+      </w:r>
+      <w:r>
+        <w:t xml:space="preserve"> </w:t>
+      </w:r>
+      <w:r>
+        <w:rPr>
+          <w:i/>
+        </w:rPr>
+        <w:t xml:space="preserve">Behavioral Ecology</w:t>
+      </w:r>
+      <w:r>
+        <w:t xml:space="preserve"> </w:t>
+      </w:r>
+      <w:r>
+        <w:t xml:space="preserve">28 (2):348–54.</w:t>
+      </w:r>
+      <w:r>
+        <w:t xml:space="preserve"> </w:t>
+      </w:r>
+      <w:hyperlink r:id="rId39">
+        <w:r>
+          <w:rPr>
+            <w:rStyle w:val="Hyperlink"/>
+          </w:rPr>
+          <w:t xml:space="preserve">https://doi.org/10.1093/beheco/arx003</w:t>
+        </w:r>
+      </w:hyperlink>
+      <w:r>
+        <w:t xml:space="preserve">.</w:t>
+      </w:r>
+    </w:p>
+    <w:bookmarkEnd w:id="40"/>
+    <w:bookmarkStart w:id="42" w:name="ref-Kuehne17"/>
+    <w:p>
+      <w:pPr>
+        <w:pStyle w:val="Bibliography"/>
+      </w:pPr>
+      <w:r>
+        <w:t xml:space="preserve">Kuehne, L. M., J. D. Olden, A. L. Strecker, J. J. Lawler, and D. M. Theobald. 2017. “Past, Present, and Future of Ecological Integrity Assessment for Fresh Waters.”</w:t>
+      </w:r>
+      <w:r>
+        <w:t xml:space="preserve"> </w:t>
+      </w:r>
+      <w:r>
+        <w:rPr>
+          <w:i/>
+        </w:rPr>
+        <w:t xml:space="preserve">Frontiers in Ecology and the Environment</w:t>
+      </w:r>
+      <w:r>
+        <w:t xml:space="preserve"> </w:t>
+      </w:r>
+      <w:r>
+        <w:t xml:space="preserve">15 (4):197–205.</w:t>
+      </w:r>
+      <w:r>
+        <w:t xml:space="preserve"> </w:t>
+      </w:r>
+      <w:hyperlink r:id="rId41">
+        <w:r>
+          <w:rPr>
+            <w:rStyle w:val="Hyperlink"/>
+          </w:rPr>
+          <w:t xml:space="preserve">https://doi.org/10.1002/fee.1483</w:t>
+        </w:r>
+      </w:hyperlink>
+      <w:r>
+        <w:t xml:space="preserve">.</w:t>
+      </w:r>
+    </w:p>
+    <w:bookmarkEnd w:id="42"/>
+    <w:bookmarkStart w:id="44" w:name="ref-Lowndes17"/>
+    <w:p>
+      <w:pPr>
+        <w:pStyle w:val="Bibliography"/>
+      </w:pPr>
+      <w:r>
+        <w:t xml:space="preserve">Lowndes, J. S. S., B. D. Best, C. Scarborough, J. C. Afflerbach, M. R. Frazier, C. C. O’Hara, N. Jiang, and B. S. Halpern. 2017. “Our Path to Better Science in Less Time Using Open Data Science Tools.”</w:t>
+      </w:r>
+      <w:r>
+        <w:t xml:space="preserve"> </w:t>
+      </w:r>
+      <w:r>
+        <w:rPr>
+          <w:i/>
+        </w:rPr>
+        <w:t xml:space="preserve">Nature Ecology &amp; Evolution</w:t>
+      </w:r>
+      <w:r>
+        <w:t xml:space="preserve"> </w:t>
+      </w:r>
+      <w:r>
+        <w:t xml:space="preserve">1 (0160):1–7.</w:t>
+      </w:r>
+      <w:r>
+        <w:t xml:space="preserve"> </w:t>
+      </w:r>
+      <w:hyperlink r:id="rId43">
+        <w:r>
+          <w:rPr>
+            <w:rStyle w:val="Hyperlink"/>
+          </w:rPr>
+          <w:t xml:space="preserve">https://doi.org/10.1038/s41559-017-0160</w:t>
+        </w:r>
+      </w:hyperlink>
+      <w:r>
+        <w:t xml:space="preserve">.</w:t>
+      </w:r>
+    </w:p>
+    <w:bookmarkEnd w:id="44"/>
+    <w:bookmarkStart w:id="46" w:name="ref-Marwick16"/>
+    <w:p>
+      <w:pPr>
+        <w:pStyle w:val="Bibliography"/>
+      </w:pPr>
+      <w:r>
+        <w:t xml:space="preserve">Marwick, Ben, Jade d’Alpoim Guedes, C. Michael Barton, Lynsey A. Bates, Michael Baxter, Andrew Bevan, Elizabeth A. Bollwerk, et al. 2016. “Open Science in Archaeology.”</w:t>
+      </w:r>
+      <w:r>
+        <w:t xml:space="preserve"> </w:t>
+      </w:r>
+      <w:r>
+        <w:rPr>
+          <w:i/>
+        </w:rPr>
+        <w:t xml:space="preserve">SAA Archaeological Record</w:t>
+      </w:r>
+      <w:r>
+        <w:t xml:space="preserve"> </w:t>
+      </w:r>
+      <w:r>
+        <w:t xml:space="preserve">17 (4):8–14.</w:t>
+      </w:r>
+      <w:r>
+        <w:t xml:space="preserve"> </w:t>
+      </w:r>
+      <w:hyperlink r:id="rId45">
+        <w:r>
+          <w:rPr>
+            <w:rStyle w:val="Hyperlink"/>
+          </w:rPr>
+          <w:t xml:space="preserve">https://doi.org/10.17605/OSF.IO/3D6XX</w:t>
+        </w:r>
+      </w:hyperlink>
+      <w:r>
+        <w:t xml:space="preserve">.</w:t>
+      </w:r>
+    </w:p>
+    <w:bookmarkEnd w:id="46"/>
+    <w:bookmarkStart w:id="47" w:name="ref-Stein09"/>
+    <w:p>
+      <w:pPr>
+        <w:pStyle w:val="Bibliography"/>
+      </w:pPr>
+      <w:r>
+        <w:t xml:space="preserve">Stein, E. D., M. Brinson, M. C. Rains, W. Kleindl, and F. R. Hauer. 2009. “Wetland Assessment Alphabet Soup: How to Choose (or Not Choose) the Right Assessment Method.”</w:t>
+      </w:r>
+      <w:r>
+        <w:t xml:space="preserve"> </w:t>
+      </w:r>
+      <w:r>
+        <w:rPr>
+          <w:i/>
+        </w:rPr>
+        <w:t xml:space="preserve">Society of Wetland Scientists Bulletin</w:t>
+      </w:r>
+      <w:r>
+        <w:t xml:space="preserve"> </w:t>
+      </w:r>
+      <w:r>
+        <w:t xml:space="preserve">26:20–24.</w:t>
+      </w:r>
+    </w:p>
+    <w:bookmarkEnd w:id="47"/>
+    <w:bookmarkEnd w:id="48"/>
     <w:sectPr>
       <w:footerReference w:type="default" r:id="rId9"/>
       <w:pgSz w:w="12240" w:h="15840"/>

</xml_diff>

<commit_message>
Filling out refs in intro, starting open sci principles
</commit_message>
<xml_diff>
--- a/manu_draft.docx
+++ b/manu_draft.docx
@@ -55,7 +55,13 @@
         <w:t xml:space="preserve"> </w:t>
       </w:r>
       <w:r>
-        <w:t xml:space="preserve">bioassessment</w:t>
+        <w:t xml:space="preserve">biological</w:t>
+      </w:r>
+      <w:r>
+        <w:t xml:space="preserve"> </w:t>
+      </w:r>
+      <w:r>
+        <w:t xml:space="preserve">assessment</w:t>
       </w:r>
     </w:p>
     <w:p>
@@ -170,7 +176,7 @@
         <w:pStyle w:val="FirstParagraph"/>
       </w:pPr>
       <w:r>
-        <w:t xml:space="preserve">Version Date: Wed Sep 5 08:01:09 2018 -0700</w:t>
+        <w:t xml:space="preserve">Version Date: Wed Sep 5 17:35:56 2018 -0700</w:t>
       </w:r>
     </w:p>
     <w:p>
@@ -188,7 +194,7 @@
         <w:pStyle w:val="FirstParagraph"/>
       </w:pPr>
       <w:r>
-        <w:t xml:space="preserve">A critical gap beween the technical advances in the field of bioassessment and the advances need to link the science with practitioners has impeded forward progress in environmental management. Open science principles that seek to democratize science can effectively bridge the gap between researchers and managers, yet widespread adoption has yet to gain traction for the development and appplication bioassessment methods. At the core of this philosophy is the concept that research should be reproducible and transparent, in addition to having long-term provenance through effective modes of data preservation and sharing. This review will introduce core open science concepts that have been advocated more generally in the ecological sciences and will emphasize how adoption can benefit bioassessment for both prescriptive condition assessments and proactive applications that inform planning activities. Examples from the state of California will be used to demonstrate effective adoption of open science principles through data stewardship, reproducible research, and engagement of stakeholders with multimedia applications. Technical, sociocultural, and institutional challenges for adopting open science will also be discussed, including practical approaches for overcoming these hurdles in bioassessment applications.</w:t>
+        <w:t xml:space="preserve">A critical gap beween the technical advances in the field of bioassessment and the advances needed to link the science with practitioners has impeded forward progress in environmental management. Open science principles that seek to democratize science can effectively bridge the gap between researchers and managers, yet widespread adoption has yet to gain traction for the development and appplication of bioassessment methods. At the core of this philosophy is the concept that research should be reproducible and transparent, in addition to having long-term provenance through effective modes of data preservation and sharing. We discuss core open science concepts that have been advocated more generally in the ecological sciences and will emphasize how adoption can benefit bioassessment for both prescriptive condition assessments and proactive applications that inform planning activities. Examples from the state of California will be used to demonstrate effective adoption of open science principles through data stewardship, reproducible research, and engagement of stakeholders with multimedia applications. Technical, sociocultural, and institutional challenges for adopting open science will also be discussed, including practical approaches for overcoming these hurdles in bioassessment applications.</w:t>
       </w:r>
     </w:p>
     <w:p>
@@ -206,7 +212,206 @@
         <w:pStyle w:val="FirstParagraph"/>
       </w:pPr>
       <w:r>
-        <w:t xml:space="preserve">Bioassessment is an essential element of environmental monitoring programs that establishes a basis of decision-making for managing aquatic resources. Decades of research have supported the development of methods that use a variety of assemblages with regional applications in streams, rivers, lakes, and marine environments. This body of applied tools represents significant achievements in developing accurate and interpretable assessment methods that depend on biological organisms as sentinels of environmental condition. Monitoring programs in the United States and internationally have collected millions of records of biological data spanning decades and hundreds of assessment methods have been developed from these data, yet the ability of these tools to reach the management community and to positively affect environmental change is imbalanced relative to the amount of information that is available through research and coordinated monitoring efforts. Morever, existing methods can lack transparency, require specialized training to implement, and are often not discoverable beyond specific research applications. Practitioners require additional tools that synthesize information and bridge the gap between method and application.</w:t>
+        <w:t xml:space="preserve">Bioassessment is an essential element of environmental monitoring programs that establishes a basis of decisions that affect aquatic resources. Decades of research have supported the development of methods that use a variety of assemblages with regional applications in streams, rivers, lakes, and marine environments</w:t>
+      </w:r>
+      <w:r>
+        <w:t xml:space="preserve"> </w:t>
+      </w:r>
+      <w:r>
+        <w:t xml:space="preserve">(Karr et al.</w:t>
+      </w:r>
+      <w:r>
+        <w:t xml:space="preserve"> </w:t>
+      </w:r>
+      <w:hyperlink w:anchor="ref-Karr86">
+        <w:r>
+          <w:rPr>
+            <w:rStyle w:val="Hyperlink"/>
+          </w:rPr>
+          <w:t xml:space="preserve">1986</w:t>
+        </w:r>
+      </w:hyperlink>
+      <w:r>
+        <w:t xml:space="preserve">; Kerans and Karr</w:t>
+      </w:r>
+      <w:r>
+        <w:t xml:space="preserve"> </w:t>
+      </w:r>
+      <w:hyperlink w:anchor="ref-Kerans94">
+        <w:r>
+          <w:rPr>
+            <w:rStyle w:val="Hyperlink"/>
+          </w:rPr>
+          <w:t xml:space="preserve">1994</w:t>
+        </w:r>
+      </w:hyperlink>
+      <w:r>
+        <w:t xml:space="preserve">; Fore and Grafe</w:t>
+      </w:r>
+      <w:r>
+        <w:t xml:space="preserve"> </w:t>
+      </w:r>
+      <w:hyperlink w:anchor="ref-Fore02">
+        <w:r>
+          <w:rPr>
+            <w:rStyle w:val="Hyperlink"/>
+          </w:rPr>
+          <w:t xml:space="preserve">2002</w:t>
+        </w:r>
+      </w:hyperlink>
+      <w:r>
+        <w:t xml:space="preserve">; Beck and Hatch</w:t>
+      </w:r>
+      <w:r>
+        <w:t xml:space="preserve"> </w:t>
+      </w:r>
+      <w:hyperlink w:anchor="ref-Beck09">
+        <w:r>
+          <w:rPr>
+            <w:rStyle w:val="Hyperlink"/>
+          </w:rPr>
+          <w:t xml:space="preserve">2009</w:t>
+        </w:r>
+      </w:hyperlink>
+      <w:r>
+        <w:t xml:space="preserve">; Borja, Ranasinghe, and Weisberg</w:t>
+      </w:r>
+      <w:r>
+        <w:t xml:space="preserve"> </w:t>
+      </w:r>
+      <w:hyperlink w:anchor="ref-Borja09">
+        <w:r>
+          <w:rPr>
+            <w:rStyle w:val="Hyperlink"/>
+          </w:rPr>
+          <w:t xml:space="preserve">2009</w:t>
+        </w:r>
+      </w:hyperlink>
+      <w:r>
+        <w:t xml:space="preserve">)</w:t>
+      </w:r>
+      <w:r>
+        <w:t xml:space="preserve">. This body of applied tools represents significant progress in understanding how biological organisms can be used as accurate and interpretable sentinels of environmental condition. Monitoring programs in the United States and internationally have collected millions of records of biological data spanning decades and hundreds of assessment methods have been developed from these data, yet the ability of these tools to reach the management community and to positively affect environmental change is imbalanced relative to the amount of information that is available through research and coordinated monitoring efforts</w:t>
+      </w:r>
+      <w:r>
+        <w:t xml:space="preserve"> </w:t>
+      </w:r>
+      <w:r>
+        <w:t xml:space="preserve">(Kuehne et al.</w:t>
+      </w:r>
+      <w:r>
+        <w:t xml:space="preserve"> </w:t>
+      </w:r>
+      <w:hyperlink w:anchor="ref-Kuehne17">
+        <w:r>
+          <w:rPr>
+            <w:rStyle w:val="Hyperlink"/>
+          </w:rPr>
+          <w:t xml:space="preserve">2017</w:t>
+        </w:r>
+      </w:hyperlink>
+      <w:r>
+        <w:t xml:space="preserve">)</w:t>
+      </w:r>
+      <w:r>
+        <w:t xml:space="preserve">. Morever, existing methods can provide competing benefits due to mismatches between research and management objectives</w:t>
+      </w:r>
+      <w:r>
+        <w:t xml:space="preserve"> </w:t>
+      </w:r>
+      <w:r>
+        <w:t xml:space="preserve">(Stein et al.</w:t>
+      </w:r>
+      <w:r>
+        <w:t xml:space="preserve"> </w:t>
+      </w:r>
+      <w:hyperlink w:anchor="ref-Stein09">
+        <w:r>
+          <w:rPr>
+            <w:rStyle w:val="Hyperlink"/>
+          </w:rPr>
+          <w:t xml:space="preserve">2009</w:t>
+        </w:r>
+      </w:hyperlink>
+      <w:r>
+        <w:t xml:space="preserve">; Kuehne et al.</w:t>
+      </w:r>
+      <w:r>
+        <w:t xml:space="preserve"> </w:t>
+      </w:r>
+      <w:hyperlink w:anchor="ref-Kuehne17">
+        <w:r>
+          <w:rPr>
+            <w:rStyle w:val="Hyperlink"/>
+          </w:rPr>
+          <w:t xml:space="preserve">2017</w:t>
+        </w:r>
+      </w:hyperlink>
+      <w:r>
+        <w:t xml:space="preserve">)</w:t>
+      </w:r>
+      <w:r>
+        <w:t xml:space="preserve">, may require specialized expertise to implement</w:t>
+      </w:r>
+      <w:r>
+        <w:t xml:space="preserve"> </w:t>
+      </w:r>
+      <w:r>
+        <w:t xml:space="preserve">(Hampton et al.</w:t>
+      </w:r>
+      <w:r>
+        <w:t xml:space="preserve"> </w:t>
+      </w:r>
+      <w:hyperlink w:anchor="ref-Hampton17">
+        <w:r>
+          <w:rPr>
+            <w:rStyle w:val="Hyperlink"/>
+          </w:rPr>
+          <w:t xml:space="preserve">2017</w:t>
+        </w:r>
+      </w:hyperlink>
+      <w:r>
+        <w:t xml:space="preserve">)</w:t>
+      </w:r>
+      <w:r>
+        <w:t xml:space="preserve">, or may not be discoverable beyond specific research applications</w:t>
+      </w:r>
+      <w:r>
+        <w:t xml:space="preserve"> </w:t>
+      </w:r>
+      <w:r>
+        <w:t xml:space="preserve">(Hering et al.</w:t>
+      </w:r>
+      <w:r>
+        <w:t xml:space="preserve"> </w:t>
+      </w:r>
+      <w:hyperlink w:anchor="ref-Hering10">
+        <w:r>
+          <w:rPr>
+            <w:rStyle w:val="Hyperlink"/>
+          </w:rPr>
+          <w:t xml:space="preserve">2010</w:t>
+        </w:r>
+      </w:hyperlink>
+      <w:r>
+        <w:t xml:space="preserve">; Nichols et al.</w:t>
+      </w:r>
+      <w:r>
+        <w:t xml:space="preserve"> </w:t>
+      </w:r>
+      <w:hyperlink w:anchor="ref-Nichols16">
+        <w:r>
+          <w:rPr>
+            <w:rStyle w:val="Hyperlink"/>
+          </w:rPr>
+          <w:t xml:space="preserve">2016</w:t>
+        </w:r>
+      </w:hyperlink>
+      <w:r>
+        <w:t xml:space="preserve">)</w:t>
+      </w:r>
+      <w:r>
+        <w:t xml:space="preserve">. Practitioners require additional tools that synthesize information and bridge the gap between method and application.</w:t>
       </w:r>
     </w:p>
     <w:p>
@@ -214,7 +419,44 @@
         <w:pStyle w:val="BodyText"/>
       </w:pPr>
       <w:r>
-        <w:t xml:space="preserve">The science of bioassessment has for decades focused on addressing technical challenges for developing indices that accurately describe environmental condition. Legal mandates to assess biological condition have set a precedent for developing bioassessment methods in the United States (Clean Water Act), Canada (Canada Waters Act), and Europe (Water Framework Directive). Basic research to address broad legislative objectives has historically focused on identifying which biological components respond predictably to environmental change, how these components can be measured with minimum uncertainty relative to natural environmental variation, and what basis of comparison is used to evaluate relative changes between communities. Most bioassessment indices developed at the assemblage-level are characterized as either multimetric, such as the index of biotic integrity, or multivariate where condition is assessed using ratios of observed and expected taxa. The reference-condition approach also establishes the foundation for many bioassessment methods whereby a set of reference sites are identified and used to evaluate levels of biological deviation to define potential impacts. Most developed methods can be broadly described within the context of these well-established methods.</w:t>
+        <w:t xml:space="preserve">The science of bioassessment has for decades focused on addressing technical challenges for developing indices that accurately describe environmental condition. Legal mandates to assess biological condition have set a precedent for developing bioassessment methods in the United States (Clean Water Act), Canada (Canada Waters Act), and Europe (Water Framework Directive). Basic research to address broad legislative objectives has historically focused on identifying which biological components respond predictably to environmental change, how these components can be measured with minimum uncertainty relative to natural environmental variation, and what basis of comparison is used to evaluate relative changes between communities. Most bioassessment indices developed at the assemblage-level are characterized as either multimetric, such as the index of biotic integrity, or multivariate where condition is assessed using ratios of observed and expected taxa. The reference-condition approach also establishes the foundation for many bioassessment methods whereby a set of reference sites are identified and used to evaluate levels of biological deviation to define potential impacts</w:t>
+      </w:r>
+      <w:r>
+        <w:t xml:space="preserve"> </w:t>
+      </w:r>
+      <w:r>
+        <w:t xml:space="preserve">(Reynoldson et al.</w:t>
+      </w:r>
+      <w:r>
+        <w:t xml:space="preserve"> </w:t>
+      </w:r>
+      <w:hyperlink w:anchor="ref-Reynoldson97">
+        <w:r>
+          <w:rPr>
+            <w:rStyle w:val="Hyperlink"/>
+          </w:rPr>
+          <w:t xml:space="preserve">1997</w:t>
+        </w:r>
+      </w:hyperlink>
+      <w:r>
+        <w:t xml:space="preserve">; Stoddard et al.</w:t>
+      </w:r>
+      <w:r>
+        <w:t xml:space="preserve"> </w:t>
+      </w:r>
+      <w:hyperlink w:anchor="ref-Stoddard06">
+        <w:r>
+          <w:rPr>
+            <w:rStyle w:val="Hyperlink"/>
+          </w:rPr>
+          <w:t xml:space="preserve">2006</w:t>
+        </w:r>
+      </w:hyperlink>
+      <w:r>
+        <w:t xml:space="preserve">)</w:t>
+      </w:r>
+      <w:r>
+        <w:t xml:space="preserve">. Most developed indices can be broadly categorized within the context of these well-established methods.</w:t>
       </w:r>
     </w:p>
     <w:p>
@@ -245,7 +487,169 @@
         <w:t xml:space="preserve"> </w:t>
       </w:r>
       <w:r>
-        <w:t xml:space="preserve">documented the prevalence of best practices in bioassessment studies as increasing over the past few decades, including use of the reference condition approach and methods that separate anthropogenic impacts from natural variability. New assessment tools can also be developed using readily available technical support documents or national protocols that synthesize the body of research and best practices to date on bioassessment (McDonald et al. 2004). This has in part contributed to the proliferation of hundreds of assessment methods that have been developed for specific regional applcations. Although there are logistical and ecological rationale for why location- and taxa-specific methods are needed, concerns about redundancy, duplicated effort, and lack of coordinated monitoring have recently been discussed within the research community. Morever, the abundance of available methods can be a point of frustration for managers given a lack of guidance for choosing an appropriate method among alternatives, particulary as to how a method may relate to specific management or policy objectives. The process to charactize how an index could be used in practice to inform decisions and prioritize management actions is often opaque relative to why an index may have originally been developed.</w:t>
+        <w:t xml:space="preserve">documented the prevalence of best practices in bioassessment studies as increasing over the past few decades, including use of the reference condition approach and methods that separate anthropogenic impacts from natural variability. New assessment tools can also be developed using readily available technical support documents or national protocols that synthesize the body of research and best practices to date on bioassessment</w:t>
+      </w:r>
+      <w:r>
+        <w:t xml:space="preserve"> </w:t>
+      </w:r>
+      <w:r>
+        <w:t xml:space="preserve">(McDonald et al.</w:t>
+      </w:r>
+      <w:r>
+        <w:t xml:space="preserve"> </w:t>
+      </w:r>
+      <w:hyperlink w:anchor="ref-McDonald04">
+        <w:r>
+          <w:rPr>
+            <w:rStyle w:val="Hyperlink"/>
+          </w:rPr>
+          <w:t xml:space="preserve">2004</w:t>
+        </w:r>
+      </w:hyperlink>
+      <w:r>
+        <w:t xml:space="preserve">; Stoddard et al.</w:t>
+      </w:r>
+      <w:r>
+        <w:t xml:space="preserve"> </w:t>
+      </w:r>
+      <w:hyperlink w:anchor="ref-Stoddard08">
+        <w:r>
+          <w:rPr>
+            <w:rStyle w:val="Hyperlink"/>
+          </w:rPr>
+          <w:t xml:space="preserve">2008</w:t>
+        </w:r>
+      </w:hyperlink>
+      <w:r>
+        <w:t xml:space="preserve">)</w:t>
+      </w:r>
+      <w:r>
+        <w:t xml:space="preserve">. This has in part contributed to the proliferation of hundreds of assessment methods that have been developed for specific regional applcations</w:t>
+      </w:r>
+      <w:r>
+        <w:t xml:space="preserve"> </w:t>
+      </w:r>
+      <w:r>
+        <w:t xml:space="preserve">(Birk et al.</w:t>
+      </w:r>
+      <w:r>
+        <w:t xml:space="preserve"> </w:t>
+      </w:r>
+      <w:hyperlink w:anchor="ref-Birk12">
+        <w:r>
+          <w:rPr>
+            <w:rStyle w:val="Hyperlink"/>
+          </w:rPr>
+          <w:t xml:space="preserve">2012</w:t>
+        </w:r>
+      </w:hyperlink>
+      <w:r>
+        <w:t xml:space="preserve">)</w:t>
+      </w:r>
+      <w:r>
+        <w:t xml:space="preserve">. Although there are logistical and ecological rationale for why location- and taxa-specific methods are needed, concerns about redundancy, comparability, duplicated effort, and lack of coordinated monitoring have recently been discussed within the research community</w:t>
+      </w:r>
+      <w:r>
+        <w:t xml:space="preserve"> </w:t>
+      </w:r>
+      <w:r>
+        <w:t xml:space="preserve">(Cao and Hawkins</w:t>
+      </w:r>
+      <w:r>
+        <w:t xml:space="preserve"> </w:t>
+      </w:r>
+      <w:hyperlink w:anchor="ref-Cao11">
+        <w:r>
+          <w:rPr>
+            <w:rStyle w:val="Hyperlink"/>
+          </w:rPr>
+          <w:t xml:space="preserve">2011</w:t>
+        </w:r>
+      </w:hyperlink>
+      <w:r>
+        <w:t xml:space="preserve">; Kelly et al.</w:t>
+      </w:r>
+      <w:r>
+        <w:t xml:space="preserve"> </w:t>
+      </w:r>
+      <w:hyperlink w:anchor="ref-Kelly16">
+        <w:r>
+          <w:rPr>
+            <w:rStyle w:val="Hyperlink"/>
+          </w:rPr>
+          <w:t xml:space="preserve">2016</w:t>
+        </w:r>
+      </w:hyperlink>
+      <w:r>
+        <w:t xml:space="preserve">; Nichols et al.</w:t>
+      </w:r>
+      <w:r>
+        <w:t xml:space="preserve"> </w:t>
+      </w:r>
+      <w:hyperlink w:anchor="ref-Nichols16">
+        <w:r>
+          <w:rPr>
+            <w:rStyle w:val="Hyperlink"/>
+          </w:rPr>
+          <w:t xml:space="preserve">2016</w:t>
+        </w:r>
+      </w:hyperlink>
+      <w:r>
+        <w:t xml:space="preserve">)</w:t>
+      </w:r>
+      <w:r>
+        <w:t xml:space="preserve">. Morever, the abundance of available methods can be a point of frustration for managers given a lack of guidance for choosing an appropriate method among alternatives, particularly as to how a method may relate to specific management, monitoring, or policy objectives</w:t>
+      </w:r>
+      <w:r>
+        <w:t xml:space="preserve"> </w:t>
+      </w:r>
+      <w:r>
+        <w:t xml:space="preserve">(Dale and Beyeler</w:t>
+      </w:r>
+      <w:r>
+        <w:t xml:space="preserve"> </w:t>
+      </w:r>
+      <w:hyperlink w:anchor="ref-Dale01">
+        <w:r>
+          <w:rPr>
+            <w:rStyle w:val="Hyperlink"/>
+          </w:rPr>
+          <w:t xml:space="preserve">2001</w:t>
+        </w:r>
+      </w:hyperlink>
+      <w:r>
+        <w:t xml:space="preserve">; Stein et al.</w:t>
+      </w:r>
+      <w:r>
+        <w:t xml:space="preserve"> </w:t>
+      </w:r>
+      <w:hyperlink w:anchor="ref-Stein09">
+        <w:r>
+          <w:rPr>
+            <w:rStyle w:val="Hyperlink"/>
+          </w:rPr>
+          <w:t xml:space="preserve">2009</w:t>
+        </w:r>
+      </w:hyperlink>
+      <w:r>
+        <w:t xml:space="preserve">; Kuehne et al.</w:t>
+      </w:r>
+      <w:r>
+        <w:t xml:space="preserve"> </w:t>
+      </w:r>
+      <w:hyperlink w:anchor="ref-Kuehne17">
+        <w:r>
+          <w:rPr>
+            <w:rStyle w:val="Hyperlink"/>
+          </w:rPr>
+          <w:t xml:space="preserve">2017</w:t>
+        </w:r>
+      </w:hyperlink>
+      <w:r>
+        <w:t xml:space="preserve">)</w:t>
+      </w:r>
+      <w:r>
+        <w:t xml:space="preserve">. The process to charactize how an index could be used in practice to inform decisions and prioritize management actions is often opaque relative to why an index may have originally been developed.</w:t>
       </w:r>
     </w:p>
     <w:p>
@@ -347,7 +751,30 @@
         <w:t xml:space="preserve">)</w:t>
       </w:r>
       <w:r>
-        <w:t xml:space="preserve">. Of those that are actively used, a more problematic issue is the manner of application within standard regulatory frameworks. Biological indices are typically used to develop post-hoc diagnoses that are routinely used to trigger remediative or restoration actions. A growing concern is that these tools, although technically sound, are primarily being used to document the long-term demise of environmental health. A much broader use for bioassessment to pro-actively guide planning decisions, such as identifying conservation priorities, could greatly extend the reach of tools that have already been developed.</w:t>
+        <w:t xml:space="preserve">. Of those that are actively used, a more problematic issue is the manner of application within standard regulatory frameworks. Biological indices are typically used to develop post-hoc diagnoses that are routinely used to trigger remediative or restoration actions, or at best serve as early warning indicators</w:t>
+      </w:r>
+      <w:r>
+        <w:t xml:space="preserve"> </w:t>
+      </w:r>
+      <w:r>
+        <w:t xml:space="preserve">(Niemi and McDonald</w:t>
+      </w:r>
+      <w:r>
+        <w:t xml:space="preserve"> </w:t>
+      </w:r>
+      <w:hyperlink w:anchor="ref-Niemi04">
+        <w:r>
+          <w:rPr>
+            <w:rStyle w:val="Hyperlink"/>
+          </w:rPr>
+          <w:t xml:space="preserve">2004</w:t>
+        </w:r>
+      </w:hyperlink>
+      <w:r>
+        <w:t xml:space="preserve">)</w:t>
+      </w:r>
+      <w:r>
+        <w:t xml:space="preserve">. A critical concern is that these tools, although technically sound, are inadvertently being used to document the long-term demise of environmental health. A much broader use for bioassessment to pro-actively guide planning decisions, such as identifying conservation priorities, could greatly extend the reach of tools that have already been developed.</w:t>
       </w:r>
     </w:p>
     <w:p>
@@ -477,7 +904,39 @@
         <w:pStyle w:val="BodyText"/>
       </w:pPr>
       <w:r>
-        <w:t xml:space="preserve">This review will empower the research and management community to embrace open science as a new mode of thinking for bioassessment applications. These approaches are expected to benefit the research community by augmenting existing workflows for developing assessment tools, but more importantly, improve the ability of these methods to address environmental issues by bridging the gap between the scientific, management, and regulatory communities. An overview of the general principles of open science is provided, followed by a discussion of specific benefits and how these principles can be applied to bioassessment. We use examples from the state of California to demonstrate a real world scenario of how existing tools can be tailored to address legislative mandates for free and open sharing of data. We conclude with a discussion of technical, sociocultural, and instutional hurdles that have, thus far, prevented widespread adoption of open science and provide recommendations for the bioassessment community to address these challenges.</w:t>
+        <w:t xml:space="preserve">This review will empower the research and management community to embrace open science as a new mode of thinking for bioassessment applications. These approaches are expected to benefit the research community by augmenting existing workflows for developing assessment tools, but more importantly, improve the ability of these methods to address environmental issues by bridging the gap between the scientific, management, and regulatory communities. An overview of the general principles of open science is provided, followed by a discussion of specific benefits and how these principles can be applied to bioassessment. We use examples from the state of California to demonstrate a real world scenario of how existing tools can be tailored to address legislative mandates for free and open sharing of data, especially by directly engaging stakeholders. We conclude with a discussion of technical, sociocultural, and instutional hurdles that have, thus far, prevented widespread adoption of open science and provide recommendations for the bioassessment community to address these challenges.</w:t>
+      </w:r>
+    </w:p>
+    <w:p>
+      <w:pPr>
+        <w:pStyle w:val="Heading1"/>
+      </w:pPr>
+      <w:bookmarkStart w:id="26" w:name="principles-of-open-science-and-what-they-mean-for-bioassessment"/>
+      <w:r>
+        <w:t xml:space="preserve">Principles of open science and what they mean for bioassessment</w:t>
+      </w:r>
+      <w:bookmarkEnd w:id="26"/>
+    </w:p>
+    <w:p>
+      <w:pPr>
+        <w:pStyle w:val="FirstParagraph"/>
+      </w:pPr>
+      <w:r>
+        <w:t xml:space="preserve">Conventional modes of delivering scientific products and more contemporary approaches that align with open science principles share the same goals within the research community. Both approaches are motivated by the same guiding principles of the scientific method that</w:t>
+      </w:r>
+    </w:p>
+    <w:p>
+      <w:pPr>
+        <w:pStyle w:val="BodyText"/>
+      </w:pPr>
+      <w:r>
+        <w:t xml:space="preserve">Use Bond-Lamberty as example, more than just the paper as final product</w:t>
+      </w:r>
+      <w:r>
+        <w:t xml:space="preserve"> </w:t>
+      </w:r>
+      <w:r>
+        <w:t xml:space="preserve">Fox and Hendler about data viz - similar paradigm where the static plot as not the final product</w:t>
       </w:r>
     </w:p>
     <w:p>
@@ -489,7 +948,7 @@
         </w:numPr>
       </w:pPr>
       <w:r>
-        <w:t xml:space="preserve">What is the problem</w:t>
+        <w:t xml:space="preserve">Overview of the open science process – follow Hampton paradigm, distinguish between benefits for the researcher vs research institution vs stakeholder/managers</w:t>
       </w:r>
     </w:p>
     <w:p>
@@ -501,7 +960,7 @@
         </w:numPr>
       </w:pPr>
       <w:r>
-        <w:t xml:space="preserve">Overall, management of water quality requires science that has been publicly funded and the application of the science is a public service that should be inherently open - but it typically is not.</w:t>
+        <w:t xml:space="preserve">Use the report/manuscript as final product paradigm as old way of thinking</w:t>
       </w:r>
     </w:p>
     <w:p>
@@ -513,7 +972,7 @@
         </w:numPr>
       </w:pPr>
       <w:r>
-        <w:t xml:space="preserve">Proliferation of methods - review of index coverage in US, internationally, Birk et al. 2012 describe nearly 300 methods that have been developed in Europe, Nichols et al. 2016 describe national down-scaling of bioassessment applications in Australia as a negative in absence of coordinated federal assessment networks, Kelly et al. 2016 describe issues of redundancy in ecological assessment of lakes regarding use of multiple taxa, are they all necessary?</w:t>
+        <w:t xml:space="preserve">Nielsen def of open science cited in hampton</w:t>
       </w:r>
     </w:p>
     <w:p>
@@ -525,7 +984,7 @@
         </w:numPr>
       </w:pPr>
       <w:r>
-        <w:t xml:space="preserve">Report/manuscript as final product paradigm and issues related to transparency, reproducibility, data provenance</w:t>
+        <w:t xml:space="preserve">A philosophy and set of tools that can democratize scientific analysis by making data and analyses more accessible</w:t>
       </w:r>
     </w:p>
     <w:p>
@@ -537,7 +996,7 @@
         </w:numPr>
       </w:pPr>
       <w:r>
-        <w:t xml:space="preserve">Application requires specialized knowledge of an index, responsibility usually falls on one or two individuals</w:t>
+        <w:t xml:space="preserve">Emphasis on reproducibility, transparency, communication, and longevity, researchers as data stewards not owners</w:t>
       </w:r>
     </w:p>
     <w:p>
@@ -549,7 +1008,7 @@
         </w:numPr>
       </w:pPr>
       <w:r>
-        <w:t xml:space="preserve">Lack of access to index calibration/validation data, information that is often collected through public funds although often treated as proprietary, data are not always discoverable (Hering et al. 2010 describe this issue in a ten-year assessment of WFD)</w:t>
+        <w:t xml:space="preserve">Embraces all aspects of a project from idea conception to delivery of final products, implications for bioassessment</w:t>
       </w:r>
     </w:p>
     <w:p>
@@ -561,7 +1020,7 @@
         </w:numPr>
       </w:pPr>
       <w:r>
-        <w:t xml:space="preserve">Linking a method to management requires synthesis of information and intuitive tools for applying/interpreting results</w:t>
+        <w:t xml:space="preserve">Overall, encourages collaboration and access to/sharing of data</w:t>
       </w:r>
     </w:p>
     <w:p>
@@ -573,7 +1032,7 @@
         </w:numPr>
       </w:pPr>
       <w:r>
-        <w:t xml:space="preserve">What is open science</w:t>
+        <w:t xml:space="preserve">Why is open science particularly relevant for bioassessment?</w:t>
       </w:r>
     </w:p>
     <w:p>
@@ -585,7 +1044,7 @@
         </w:numPr>
       </w:pPr>
       <w:r>
-        <w:t xml:space="preserve">A philosophy and set of tools that can democratize scientific analysis by making data and analyses more accessible</w:t>
+        <w:t xml:space="preserve">Overall, management of water quality requires science that has been publicly funded and the application of the science is a public service that should be inherently open - but it typically is not.</w:t>
       </w:r>
     </w:p>
     <w:p>
@@ -597,7 +1056,7 @@
         </w:numPr>
       </w:pPr>
       <w:r>
-        <w:t xml:space="preserve">Emphasis on reproducibility, transparency, communication, and longevity, researchers as data stewards not owners</w:t>
+        <w:t xml:space="preserve">data are publicly funded, typically, so legal/moral mandates necessitate open analysis, see Molloy 2011 for UK example</w:t>
       </w:r>
     </w:p>
     <w:p>
@@ -609,7 +1068,7 @@
         </w:numPr>
       </w:pPr>
       <w:r>
-        <w:t xml:space="preserve">Embraces all aspects of a project from idea conception to delivery of final products, implications for bioassessment</w:t>
+        <w:t xml:space="preserve">Multiple methods have been developed, an important component of open science is data discovery. Making methods open and transparent can facilitate synthesis and meta-analysis</w:t>
       </w:r>
     </w:p>
     <w:p>
@@ -621,7 +1080,25 @@
         </w:numPr>
       </w:pPr>
       <w:r>
-        <w:t xml:space="preserve">Overall, encourages collaboration and access to/sharing of data</w:t>
+        <w:t xml:space="preserve">Data used for bioassessment methods are typically not the</w:t>
+      </w:r>
+      <w:r>
+        <w:t xml:space="preserve"> </w:t>
+      </w:r>
+      <w:r>
+        <w:t xml:space="preserve">“</w:t>
+      </w:r>
+      <w:r>
+        <w:t xml:space="preserve">long-tail</w:t>
+      </w:r>
+      <w:r>
+        <w:t xml:space="preserve">”</w:t>
+      </w:r>
+      <w:r>
+        <w:t xml:space="preserve"> </w:t>
+      </w:r>
+      <w:r>
+        <w:t xml:space="preserve">of the ecological sciences, i.e., the carefully collected observational data meant to address specific research questions. Scientists in the long-tail are potentially more relucant to adopt open-science because of the perception of less benefit to making the data open. This suggests that bioassessment datasets and associated methods are inherently more likely to benefit from openness because more widespread appeal. Conversely, the long-tail datasets individually may not have broad relevance but collectively could serve larger purposes, some countries have abandonated national-scale coordinated monitoring efforts in favor localized sampling (Nichols et al. 2016)</w:t>
       </w:r>
     </w:p>
     <w:p>
@@ -633,29 +1110,19 @@
         </w:numPr>
       </w:pPr>
       <w:r>
-        <w:t xml:space="preserve">Objectives of this paper: Promote use of open science as a philosophy and set of tools for bioassessment applications by describing benefits that facilitate collaboration and stakeholder engagement, focus is on both the why and how to effectively advocate for and empower others to adopt open science</w:t>
-      </w:r>
-    </w:p>
-    <w:p>
-      <w:pPr>
-        <w:pStyle w:val="Heading1"/>
-      </w:pPr>
-      <w:bookmarkStart w:id="26" w:name="principles-of-open-science-and-what-they-mean-for-bioassessment"/>
-      <w:r>
-        <w:t xml:space="preserve">Principles of open science and what they mean for bioassessment</w:t>
-      </w:r>
-      <w:bookmarkEnd w:id="26"/>
+        <w:t xml:space="preserve">Aspects of the process that can benefit bioassessment</w:t>
+      </w:r>
     </w:p>
     <w:p>
       <w:pPr>
         <w:pStyle w:val="Compact"/>
         <w:numPr>
           <w:numId w:val="1004"/>
-          <w:ilvl w:val="0"/>
+          <w:ilvl w:val="1"/>
         </w:numPr>
       </w:pPr>
       <w:r>
-        <w:t xml:space="preserve">Overview of the open science process – follow Hampton paradigm, distinguish between benefits for the researcher vs research institution vs stakeholder/managers</w:t>
+        <w:t xml:space="preserve">Data provenance and open data</w:t>
       </w:r>
     </w:p>
     <w:p>
@@ -663,11 +1130,23 @@
         <w:pStyle w:val="Compact"/>
         <w:numPr>
           <w:numId w:val="1004"/>
-          <w:ilvl w:val="0"/>
+          <w:ilvl w:val="1"/>
         </w:numPr>
       </w:pPr>
       <w:r>
-        <w:t xml:space="preserve">Why is open science particularly relevant for bioassessment?</w:t>
+        <w:t xml:space="preserve">Method development – existing software packages to facilitate</w:t>
+      </w:r>
+    </w:p>
+    <w:p>
+      <w:pPr>
+        <w:pStyle w:val="Compact"/>
+        <w:numPr>
+          <w:numId w:val="1004"/>
+          <w:ilvl w:val="1"/>
+        </w:numPr>
+      </w:pPr>
+      <w:r>
+        <w:t xml:space="preserve">Method delivery –</w:t>
       </w:r>
     </w:p>
     <w:p>
@@ -675,11 +1154,11 @@
         <w:pStyle w:val="Compact"/>
         <w:numPr>
           <w:numId w:val="1005"/>
-          <w:ilvl w:val="1"/>
+          <w:ilvl w:val="2"/>
         </w:numPr>
       </w:pPr>
       <w:r>
-        <w:t xml:space="preserve">data are publicly funded, typically, so legal/moral mandates necessitate open analysis, see Molloy 2011 for UK example</w:t>
+        <w:t xml:space="preserve">portable packages and data visualization, emphasis on interactive online tools: Zastrow 2015 describes power of interactive mapping, Kelling et al. 2009 describe data-intensive approaches for biodiveristy to identify patterns born from the data and data viz is one approach, Fox and Hendler 2011 emphasize viz as part of analysis process not as end-product</w:t>
       </w:r>
     </w:p>
     <w:p>
@@ -687,89 +1166,45 @@
         <w:pStyle w:val="Compact"/>
         <w:numPr>
           <w:numId w:val="1005"/>
-          <w:ilvl w:val="1"/>
+          <w:ilvl w:val="2"/>
         </w:numPr>
       </w:pPr>
       <w:r>
-        <w:t xml:space="preserve">Multiple methods have been developed, an important component of open science is data discovery. Making methods open and transparent can facilitate synthesis and meta-analysis</w:t>
+        <w:t xml:space="preserve">Communication within collaborative teadm and management community, Kelling et al. 2009</w:t>
       </w:r>
     </w:p>
     <w:p>
       <w:pPr>
         <w:pStyle w:val="Compact"/>
         <w:numPr>
-          <w:numId w:val="1005"/>
-          <w:ilvl w:val="1"/>
-        </w:numPr>
-      </w:pPr>
-      <w:r>
-        <w:t xml:space="preserve">Data used for bioassessment methods are typically not the</w:t>
-      </w:r>
-      <w:r>
-        <w:t xml:space="preserve"> </w:t>
-      </w:r>
-      <w:r>
-        <w:t xml:space="preserve">“</w:t>
-      </w:r>
-      <w:r>
-        <w:t xml:space="preserve">long-tail</w:t>
-      </w:r>
-      <w:r>
-        <w:t xml:space="preserve">”</w:t>
-      </w:r>
-      <w:r>
-        <w:t xml:space="preserve"> </w:t>
-      </w:r>
-      <w:r>
-        <w:t xml:space="preserve">of the ecological sciences, i.e., the carefully collected observational data meant to address specific research questions. Scientists in the long-tail are potentially more relucant to adopt open-science because of the perception of less benefit to making the data open. This suggests that bioassessment datasets and associated methods are inherently more likely to benefit from openness because more widespread appeal. Conversely, the long-tail datasets individually may not have broad relevance but collectively could serve larger purposes, some countries have abandonated national-scale coordinated monitoring efforts in favor localized sampling (Nichols et al. 2016)</w:t>
-      </w:r>
-    </w:p>
-    <w:p>
-      <w:pPr>
-        <w:pStyle w:val="Compact"/>
-        <w:numPr>
-          <w:numId w:val="1004"/>
+          <w:numId w:val="1001"/>
           <w:ilvl w:val="0"/>
         </w:numPr>
       </w:pPr>
       <w:r>
-        <w:t xml:space="preserve">Aspects of the process that can benefit bioassessment</w:t>
-      </w:r>
+        <w:t xml:space="preserve">Why is open science particularly important for bioassessment? Vs. general ecological research? Vs. other kinds of environmental monitoring? Vs. other publicly funded data collection?</w:t>
+      </w:r>
+    </w:p>
+    <w:p>
+      <w:pPr>
+        <w:pStyle w:val="Heading1"/>
+      </w:pPr>
+      <w:bookmarkStart w:id="27" w:name="california-examples"/>
+      <w:r>
+        <w:t xml:space="preserve">California examples</w:t>
+      </w:r>
+      <w:bookmarkEnd w:id="27"/>
     </w:p>
     <w:p>
       <w:pPr>
         <w:pStyle w:val="Compact"/>
         <w:numPr>
           <w:numId w:val="1006"/>
-          <w:ilvl w:val="1"/>
+          <w:ilvl w:val="0"/>
         </w:numPr>
       </w:pPr>
       <w:r>
-        <w:t xml:space="preserve">Data provenance and open data</w:t>
-      </w:r>
-    </w:p>
-    <w:p>
-      <w:pPr>
-        <w:pStyle w:val="Compact"/>
-        <w:numPr>
-          <w:numId w:val="1006"/>
-          <w:ilvl w:val="1"/>
-        </w:numPr>
-      </w:pPr>
-      <w:r>
-        <w:t xml:space="preserve">Method development – existing software packages to facilitate</w:t>
-      </w:r>
-    </w:p>
-    <w:p>
-      <w:pPr>
-        <w:pStyle w:val="Compact"/>
-        <w:numPr>
-          <w:numId w:val="1006"/>
-          <w:ilvl w:val="1"/>
-        </w:numPr>
-      </w:pPr>
-      <w:r>
-        <w:t xml:space="preserve">Method delivery –</w:t>
+        <w:t xml:space="preserve">Example approach</w:t>
       </w:r>
     </w:p>
     <w:p>
@@ -777,69 +1212,178 @@
         <w:pStyle w:val="Compact"/>
         <w:numPr>
           <w:numId w:val="1007"/>
+          <w:ilvl w:val="1"/>
+        </w:numPr>
+      </w:pPr>
+      <w:r>
+        <w:t xml:space="preserve">What is the legal/policy framework for supporting/impeding open science in CA? Are we living up to our aspirations?</w:t>
+      </w:r>
+    </w:p>
+    <w:p>
+      <w:pPr>
+        <w:pStyle w:val="Compact"/>
+        <w:numPr>
+          <w:numId w:val="1008"/>
           <w:ilvl w:val="2"/>
         </w:numPr>
       </w:pPr>
       <w:r>
-        <w:t xml:space="preserve">portable packages and data visualization, emphasis on interactive online tools: Zastrow 2015 describes power of interactive mapping, Kelling et al. 2009 describe data-intensive approaches for biodiveristy to identify patterns born from the data and data viz is one approach, Fox and Hendler 2011 emphasize viz as part of analysis process not as end-product</w:t>
-      </w:r>
+        <w:t xml:space="preserve">On July 10, 2018 the The State Water Resources Control Board</w:t>
+      </w:r>
+      <w:r>
+        <w:t xml:space="preserve"> </w:t>
+      </w:r>
+      <w:r>
+        <w:t xml:space="preserve">“</w:t>
+      </w:r>
+      <w:r>
+        <w:t xml:space="preserve">adopted a resolution on</w:t>
+      </w:r>
+      <w:r>
+        <w:t xml:space="preserve"> </w:t>
+      </w:r>
+      <w:r>
+        <w:t xml:space="preserve">open data principles committing it and the Regional Water Boards to providing broader access</w:t>
+      </w:r>
+      <w:r>
+        <w:t xml:space="preserve"> </w:t>
+      </w:r>
+      <w:r>
+        <w:t xml:space="preserve">to the data used to make local, regional and statewide water management and regulatory</w:t>
+      </w:r>
+      <w:r>
+        <w:t xml:space="preserve"> </w:t>
+      </w:r>
+      <w:r>
+        <w:t xml:space="preserve">decisions in California.</w:t>
+      </w:r>
+      <w:r>
+        <w:t xml:space="preserve">”</w:t>
+      </w:r>
+      <w:r>
+        <w:t xml:space="preserve"> </w:t>
+      </w:r>
+      <w:hyperlink r:id="rId28">
+        <w:r>
+          <w:rPr>
+            <w:rStyle w:val="Hyperlink"/>
+          </w:rPr>
+          <w:t xml:space="preserve">press release</w:t>
+        </w:r>
+      </w:hyperlink>
+      <w:r>
+        <w:t xml:space="preserve">,</w:t>
+      </w:r>
+      <w:r>
+        <w:t xml:space="preserve"> </w:t>
+      </w:r>
+      <w:hyperlink r:id="rId29">
+        <w:r>
+          <w:rPr>
+            <w:rStyle w:val="Hyperlink"/>
+          </w:rPr>
+          <w:t xml:space="preserve">resolution</w:t>
+        </w:r>
+      </w:hyperlink>
     </w:p>
     <w:p>
       <w:pPr>
         <w:pStyle w:val="Compact"/>
         <w:numPr>
           <w:numId w:val="1007"/>
-          <w:ilvl w:val="2"/>
+          <w:ilvl w:val="1"/>
         </w:numPr>
       </w:pPr>
       <w:r>
-        <w:t xml:space="preserve">Communication within collaborative teadm and management community, Kelling et al. 2009</w:t>
+        <w:t xml:space="preserve">AB 1755, Dodd. The Open and Transparent Water Data Act. Passed in 2016, requires state water quality institutions to</w:t>
+      </w:r>
+      <w:r>
+        <w:t xml:space="preserve"> </w:t>
+      </w:r>
+      <w:r>
+        <w:t xml:space="preserve">“</w:t>
+      </w:r>
+      <w:r>
+        <w:t xml:space="preserve">create, operate, and maintain a statewide integrated water data platform that, among other things, would integrate existing water and ecological data information from multiple databases and provide data on completed water transfers and exchanges</w:t>
+      </w:r>
+      <w:r>
+        <w:t xml:space="preserve">”</w:t>
+      </w:r>
+      <w:r>
+        <w:t xml:space="preserve"> </w:t>
+      </w:r>
+      <w:r>
+        <w:t xml:space="preserve">and</w:t>
+      </w:r>
+      <w:r>
+        <w:t xml:space="preserve"> </w:t>
+      </w:r>
+      <w:r>
+        <w:t xml:space="preserve">“</w:t>
+      </w:r>
+      <w:r>
+        <w:t xml:space="preserve">develop protocols for data sharing, documentation, quality control, public access, and promotion of open-source platforms and decision support tools related to water data</w:t>
+      </w:r>
+      <w:r>
+        <w:t xml:space="preserve">”</w:t>
       </w:r>
     </w:p>
     <w:p>
       <w:pPr>
         <w:pStyle w:val="Compact"/>
         <w:numPr>
-          <w:numId w:val="1004"/>
-          <w:ilvl w:val="0"/>
+          <w:numId w:val="1007"/>
+          <w:ilvl w:val="1"/>
         </w:numPr>
       </w:pPr>
       <w:r>
-        <w:t xml:space="preserve">Why is open science particularly important for bioassessment? Vs. general ecological research? Vs. other kinds of environmental monitoring? Vs. other publicly funded data collection?</w:t>
-      </w:r>
-    </w:p>
-    <w:p>
-      <w:pPr>
-        <w:pStyle w:val="Heading1"/>
-      </w:pPr>
-      <w:bookmarkStart w:id="27" w:name="california-examples"/>
-      <w:r>
-        <w:t xml:space="preserve">California examples</w:t>
-      </w:r>
-      <w:bookmarkEnd w:id="27"/>
+        <w:t xml:space="preserve">The California vision – describe legal/policy demands for bioassessment, current methods developed, developing tools to link technical products with management</w:t>
+      </w:r>
     </w:p>
     <w:p>
       <w:pPr>
         <w:pStyle w:val="Compact"/>
         <w:numPr>
-          <w:numId w:val="1008"/>
-          <w:ilvl w:val="0"/>
+          <w:numId w:val="1007"/>
+          <w:ilvl w:val="1"/>
         </w:numPr>
       </w:pPr>
       <w:r>
-        <w:t xml:space="preserve">Example approach</w:t>
-      </w:r>
+        <w:t xml:space="preserve">Existing applications – assessment methods packaged as standalone applications complete with documentation, vignettes, versioning</w:t>
+      </w:r>
+    </w:p>
+    <w:p>
+      <w:pPr>
+        <w:pStyle w:val="Compact"/>
+        <w:numPr>
+          <w:numId w:val="1007"/>
+          <w:ilvl w:val="1"/>
+        </w:numPr>
+      </w:pPr>
+      <w:r>
+        <w:t xml:space="preserve">Bioassessment as proactive vs reactive – SCAPE for regulatory applications, SCAPE for conservation, other examples</w:t>
+      </w:r>
+    </w:p>
+    <w:p>
+      <w:pPr>
+        <w:pStyle w:val="Heading1"/>
+      </w:pPr>
+      <w:bookmarkStart w:id="30" w:name="challenges-and-recommendations-for-bioassessment"/>
+      <w:r>
+        <w:t xml:space="preserve">Challenges and recommendations for bioassessment</w:t>
+      </w:r>
+      <w:bookmarkEnd w:id="30"/>
     </w:p>
     <w:p>
       <w:pPr>
         <w:pStyle w:val="Compact"/>
         <w:numPr>
           <w:numId w:val="1009"/>
-          <w:ilvl w:val="1"/>
+          <w:ilvl w:val="0"/>
         </w:numPr>
       </w:pPr>
       <w:r>
-        <w:t xml:space="preserve">What is the legal/policy framework for supporting/impeding open science in CA? Are we living up to our aspirations?</w:t>
+        <w:t xml:space="preserve">Challenges for application</w:t>
       </w:r>
     </w:p>
     <w:p>
@@ -847,78 +1391,107 @@
         <w:pStyle w:val="Compact"/>
         <w:numPr>
           <w:numId w:val="1010"/>
-          <w:ilvl w:val="2"/>
+          <w:ilvl w:val="1"/>
         </w:numPr>
       </w:pPr>
       <w:r>
-        <w:t xml:space="preserve">On July 10, 2018 the The State Water Resources Control Board</w:t>
-      </w:r>
-      <w:r>
-        <w:t xml:space="preserve"> </w:t>
-      </w:r>
-      <w:r>
-        <w:t xml:space="preserve">“</w:t>
-      </w:r>
-      <w:r>
-        <w:t xml:space="preserve">adopted a resolution on</w:t>
-      </w:r>
-      <w:r>
-        <w:t xml:space="preserve"> </w:t>
-      </w:r>
-      <w:r>
-        <w:t xml:space="preserve">open data principles committing it and the Regional Water Boards to providing broader access</w:t>
-      </w:r>
-      <w:r>
-        <w:t xml:space="preserve"> </w:t>
-      </w:r>
-      <w:r>
-        <w:t xml:space="preserve">to the data used to make local, regional and statewide water management and regulatory</w:t>
-      </w:r>
-      <w:r>
-        <w:t xml:space="preserve"> </w:t>
-      </w:r>
-      <w:r>
-        <w:t xml:space="preserve">decisions in California.</w:t>
-      </w:r>
-      <w:r>
-        <w:t xml:space="preserve">”</w:t>
-      </w:r>
-      <w:r>
-        <w:t xml:space="preserve"> </w:t>
-      </w:r>
-      <w:hyperlink r:id="rId28">
-        <w:r>
-          <w:rPr>
-            <w:rStyle w:val="Hyperlink"/>
-          </w:rPr>
-          <w:t xml:space="preserve">press release</w:t>
-        </w:r>
-      </w:hyperlink>
-      <w:r>
-        <w:t xml:space="preserve">,</w:t>
-      </w:r>
-      <w:r>
-        <w:t xml:space="preserve"> </w:t>
-      </w:r>
-      <w:hyperlink r:id="rId29">
-        <w:r>
-          <w:rPr>
-            <w:rStyle w:val="Hyperlink"/>
-          </w:rPr>
-          <w:t xml:space="preserve">resolution</w:t>
-        </w:r>
-      </w:hyperlink>
+        <w:t xml:space="preserve">Technical hurdles – technical and constantly expanding skillset is required, immediate returns difficult to see (e.g., for data sharing Hampton et al. 2015, need to find citation for learnign tech skills)</w:t>
+      </w:r>
+    </w:p>
+    <w:p>
+      <w:pPr>
+        <w:pStyle w:val="Compact"/>
+        <w:numPr>
+          <w:numId w:val="1010"/>
+          <w:ilvl w:val="1"/>
+        </w:numPr>
+      </w:pPr>
+      <w:r>
+        <w:t xml:space="preserve">Sociocultural hurdles – unwillingness to share hard-earned data (less so for bioassesssment than traditional ecology, but could be an issue), vulnerability to criticism (Lewandowsky and Bishop 2016 describe concerns of transparency leading to damage of scientific integrity)</w:t>
+      </w:r>
+    </w:p>
+    <w:p>
+      <w:pPr>
+        <w:pStyle w:val="Compact"/>
+        <w:numPr>
+          <w:numId w:val="1010"/>
+          <w:ilvl w:val="1"/>
+        </w:numPr>
+      </w:pPr>
+      <w:r>
+        <w:t xml:space="preserve">Institutional barriers – entrenched modes of operation can discourage novelty and exploration, no incentive for adoption</w:t>
+      </w:r>
     </w:p>
     <w:p>
       <w:pPr>
         <w:pStyle w:val="Compact"/>
         <w:numPr>
           <w:numId w:val="1009"/>
+          <w:ilvl w:val="0"/>
+        </w:numPr>
+      </w:pPr>
+      <w:r>
+        <w:t xml:space="preserve">The way forward</w:t>
+      </w:r>
+    </w:p>
+    <w:p>
+      <w:pPr>
+        <w:pStyle w:val="Compact"/>
+        <w:numPr>
+          <w:numId w:val="1011"/>
           <w:ilvl w:val="1"/>
         </w:numPr>
       </w:pPr>
       <w:r>
-        <w:t xml:space="preserve">AB 1755, Dodd. The Open and Transparent Water Data Act. Passed in 2016, requires state water quality institutions to</w:t>
+        <w:t xml:space="preserve">The holy grail is widespread adoption of open science in bioassessment, but this will never be completely integrated, see challenges above</w:t>
+      </w:r>
+    </w:p>
+    <w:p>
+      <w:pPr>
+        <w:pStyle w:val="Compact"/>
+        <w:numPr>
+          <w:numId w:val="1011"/>
+          <w:ilvl w:val="1"/>
+        </w:numPr>
+      </w:pPr>
+      <w:r>
+        <w:t xml:space="preserve">Teaching as an approach – let the trainee become the trainer, Hampton et al. 2017 describes training initiatives to close the skill-transfer gap, Touchon and McCoy 2016 describe mismatch between grad programs and tech skills used in contemporary ecological analysis</w:t>
+      </w:r>
+    </w:p>
+    <w:p>
+      <w:pPr>
+        <w:pStyle w:val="Compact"/>
+        <w:numPr>
+          <w:numId w:val="1011"/>
+          <w:ilvl w:val="1"/>
+        </w:numPr>
+      </w:pPr>
+      <w:r>
+        <w:t xml:space="preserve">Who is likely to adopt? Cultivate adopters (researcher benefits, institution benefits, stakeholder benefits), work with non-adopters (institution benefits, stakeholder benefits)</w:t>
+      </w:r>
+    </w:p>
+    <w:p>
+      <w:pPr>
+        <w:pStyle w:val="Compact"/>
+        <w:numPr>
+          <w:numId w:val="1011"/>
+          <w:ilvl w:val="1"/>
+        </w:numPr>
+      </w:pPr>
+      <w:r>
+        <w:t xml:space="preserve">Roles for adopters, roles for non-adopters</w:t>
+      </w:r>
+    </w:p>
+    <w:p>
+      <w:pPr>
+        <w:pStyle w:val="Compact"/>
+        <w:numPr>
+          <w:numId w:val="1011"/>
+          <w:ilvl w:val="1"/>
+        </w:numPr>
+      </w:pPr>
+      <w:r>
+        <w:t xml:space="preserve">Development as an approach – roles for adopters, develop specialized software packages (require vetting, Borregard et al. 2016, could link in to new but existing pathways for review such as ROpenSci or peer review journals like the R Journal), Touchon and McCoy 2016 advocate for a role of adopters as specialists to facilitate collaboration with</w:t>
       </w:r>
       <w:r>
         <w:t xml:space="preserve"> </w:t>
@@ -927,7 +1500,7 @@
         <w:t xml:space="preserve">“</w:t>
       </w:r>
       <w:r>
-        <w:t xml:space="preserve">create, operate, and maintain a statewide integrated water data platform that, among other things, would integrate existing water and ecological data information from multiple databases and provide data on completed water transfers and exchanges</w:t>
+        <w:t xml:space="preserve">less quantitatively trained or interested students</w:t>
       </w:r>
       <w:r>
         <w:t xml:space="preserve">”</w:t>
@@ -936,19 +1509,7 @@
         <w:t xml:space="preserve"> </w:t>
       </w:r>
       <w:r>
-        <w:t xml:space="preserve">and</w:t>
-      </w:r>
-      <w:r>
-        <w:t xml:space="preserve"> </w:t>
-      </w:r>
-      <w:r>
-        <w:t xml:space="preserve">“</w:t>
-      </w:r>
-      <w:r>
-        <w:t xml:space="preserve">develop protocols for data sharing, documentation, quality control, public access, and promotion of open-source platforms and decision support tools related to water data</w:t>
-      </w:r>
-      <w:r>
-        <w:t xml:space="preserve">”</w:t>
+        <w:t xml:space="preserve">rather than the latter analysizing their data in potentially suboptimal ways.</w:t>
       </w:r>
     </w:p>
     <w:p>
@@ -956,194 +1517,10 @@
         <w:pStyle w:val="Compact"/>
         <w:numPr>
           <w:numId w:val="1009"/>
-          <w:ilvl w:val="1"/>
-        </w:numPr>
-      </w:pPr>
-      <w:r>
-        <w:t xml:space="preserve">The California vision – describe legal/policy demands for bioassessment, current methods developed, developing tools to link technical products with management</w:t>
-      </w:r>
-    </w:p>
-    <w:p>
-      <w:pPr>
-        <w:pStyle w:val="Compact"/>
-        <w:numPr>
-          <w:numId w:val="1009"/>
-          <w:ilvl w:val="1"/>
-        </w:numPr>
-      </w:pPr>
-      <w:r>
-        <w:t xml:space="preserve">Existing applications – assessment methods packaged as standalone applications complete with documentation, vignettes, versioning</w:t>
-      </w:r>
-    </w:p>
-    <w:p>
-      <w:pPr>
-        <w:pStyle w:val="Compact"/>
-        <w:numPr>
-          <w:numId w:val="1009"/>
-          <w:ilvl w:val="1"/>
-        </w:numPr>
-      </w:pPr>
-      <w:r>
-        <w:t xml:space="preserve">Bioassessment as proactive vs reactive – SCAPE for regulatory applications, SCAPE for conservation, other examples</w:t>
-      </w:r>
-    </w:p>
-    <w:p>
-      <w:pPr>
-        <w:pStyle w:val="Heading1"/>
-      </w:pPr>
-      <w:bookmarkStart w:id="30" w:name="challenges-and-recommendations-for-bioassessment"/>
-      <w:r>
-        <w:t xml:space="preserve">Challenges and recommendations for bioassessment</w:t>
-      </w:r>
-      <w:bookmarkEnd w:id="30"/>
-    </w:p>
-    <w:p>
-      <w:pPr>
-        <w:pStyle w:val="Compact"/>
-        <w:numPr>
-          <w:numId w:val="1011"/>
           <w:ilvl w:val="0"/>
         </w:numPr>
       </w:pPr>
       <w:r>
-        <w:t xml:space="preserve">Challenges for application</w:t>
-      </w:r>
-    </w:p>
-    <w:p>
-      <w:pPr>
-        <w:pStyle w:val="Compact"/>
-        <w:numPr>
-          <w:numId w:val="1012"/>
-          <w:ilvl w:val="1"/>
-        </w:numPr>
-      </w:pPr>
-      <w:r>
-        <w:t xml:space="preserve">Technical hurdles – technical and constantly expanding skillset is required, immediate returns difficult to see (e.g., for data sharing Hampton et al. 2015, need to find citation for learnign tech skills)</w:t>
-      </w:r>
-    </w:p>
-    <w:p>
-      <w:pPr>
-        <w:pStyle w:val="Compact"/>
-        <w:numPr>
-          <w:numId w:val="1012"/>
-          <w:ilvl w:val="1"/>
-        </w:numPr>
-      </w:pPr>
-      <w:r>
-        <w:t xml:space="preserve">Sociocultural hurdles – unwillingness to share hard-earned data (less so for bioassesssment than traditional ecology, but could be an issue), vulnerability to criticism (Lewandowsky and Bishop 2016 describe concerns of transparency leading to damage of scientific integrity)</w:t>
-      </w:r>
-    </w:p>
-    <w:p>
-      <w:pPr>
-        <w:pStyle w:val="Compact"/>
-        <w:numPr>
-          <w:numId w:val="1012"/>
-          <w:ilvl w:val="1"/>
-        </w:numPr>
-      </w:pPr>
-      <w:r>
-        <w:t xml:space="preserve">Institutional barriers – entrenched modes of operation can discourage novelty and exploration, no incentive for adoption</w:t>
-      </w:r>
-    </w:p>
-    <w:p>
-      <w:pPr>
-        <w:pStyle w:val="Compact"/>
-        <w:numPr>
-          <w:numId w:val="1011"/>
-          <w:ilvl w:val="0"/>
-        </w:numPr>
-      </w:pPr>
-      <w:r>
-        <w:t xml:space="preserve">The way forward</w:t>
-      </w:r>
-    </w:p>
-    <w:p>
-      <w:pPr>
-        <w:pStyle w:val="Compact"/>
-        <w:numPr>
-          <w:numId w:val="1013"/>
-          <w:ilvl w:val="1"/>
-        </w:numPr>
-      </w:pPr>
-      <w:r>
-        <w:t xml:space="preserve">The holy grail is widespread adoption of open science in bioassessment, but this will never be completely integrated, see challenges above</w:t>
-      </w:r>
-    </w:p>
-    <w:p>
-      <w:pPr>
-        <w:pStyle w:val="Compact"/>
-        <w:numPr>
-          <w:numId w:val="1013"/>
-          <w:ilvl w:val="1"/>
-        </w:numPr>
-      </w:pPr>
-      <w:r>
-        <w:t xml:space="preserve">Teaching as an approach – let the trainee become the trainer, Hampton et al. 2017 describes training initiatives to close the skill-transfer gap, Touchon and McCoy 2016 describe mismatch between grad programs and tech skills used in contemporary ecological analysis</w:t>
-      </w:r>
-    </w:p>
-    <w:p>
-      <w:pPr>
-        <w:pStyle w:val="Compact"/>
-        <w:numPr>
-          <w:numId w:val="1013"/>
-          <w:ilvl w:val="1"/>
-        </w:numPr>
-      </w:pPr>
-      <w:r>
-        <w:t xml:space="preserve">Who is likely to adopt? Cultivate adopters (researcher benefits, institution benefits, stakeholder benefits), work with non-adopters (institution benefits, stakeholder benefits)</w:t>
-      </w:r>
-    </w:p>
-    <w:p>
-      <w:pPr>
-        <w:pStyle w:val="Compact"/>
-        <w:numPr>
-          <w:numId w:val="1013"/>
-          <w:ilvl w:val="1"/>
-        </w:numPr>
-      </w:pPr>
-      <w:r>
-        <w:t xml:space="preserve">Roles for adopters, roles for non-adopters</w:t>
-      </w:r>
-    </w:p>
-    <w:p>
-      <w:pPr>
-        <w:pStyle w:val="Compact"/>
-        <w:numPr>
-          <w:numId w:val="1013"/>
-          <w:ilvl w:val="1"/>
-        </w:numPr>
-      </w:pPr>
-      <w:r>
-        <w:t xml:space="preserve">Development as an approach – roles for adopters, develop specialized software packages (require vetting, Borregard et al. 2016, could link in to new but existing pathways for review such as ROpenSci or peer review journals like the R Journal), Touchon and McCoy 2016 advocate for a role of adopters as specialists to facilitate collaboration with</w:t>
-      </w:r>
-      <w:r>
-        <w:t xml:space="preserve"> </w:t>
-      </w:r>
-      <w:r>
-        <w:t xml:space="preserve">“</w:t>
-      </w:r>
-      <w:r>
-        <w:t xml:space="preserve">less quantitatively trained or interested students</w:t>
-      </w:r>
-      <w:r>
-        <w:t xml:space="preserve">”</w:t>
-      </w:r>
-      <w:r>
-        <w:t xml:space="preserve"> </w:t>
-      </w:r>
-      <w:r>
-        <w:t xml:space="preserve">rather than the latter analysizing their data in potentially suboptimal ways.</w:t>
-      </w:r>
-    </w:p>
-    <w:p>
-      <w:pPr>
-        <w:pStyle w:val="Compact"/>
-        <w:numPr>
-          <w:numId w:val="1011"/>
-          <w:ilvl w:val="0"/>
-        </w:numPr>
-      </w:pPr>
-      <w:r>
         <w:t xml:space="preserve">Call to implement now - field is transitioning to molecular approaches where information acquisition will be orders of magnitude greater than traditional taxonomic-based approaches. Data acquisition and management will require systematic methods for documenting, cataloging, and sharing information - start now. Use of online eDNA archives have been established. Baird and Hajibabaei 2012 describe the bioassessment paradigm with molecular approaches</w:t>
       </w:r>
     </w:p>
@@ -1157,7 +1534,7 @@
       </w:r>
       <w:bookmarkEnd w:id="31"/>
     </w:p>
-    <w:bookmarkStart w:id="48" w:name="refs"/>
+    <w:bookmarkStart w:id="78" w:name="refs"/>
     <w:bookmarkStart w:id="32" w:name="ref-Bain00"/>
     <w:p>
       <w:pPr>
@@ -1183,7 +1560,149 @@
       </w:r>
     </w:p>
     <w:bookmarkEnd w:id="32"/>
-    <w:bookmarkStart w:id="34" w:name="ref-Collins16"/>
+    <w:bookmarkStart w:id="34" w:name="ref-Beck09"/>
+    <w:p>
+      <w:pPr>
+        <w:pStyle w:val="Bibliography"/>
+      </w:pPr>
+      <w:r>
+        <w:t xml:space="preserve">Beck, M. W., and L. K. Hatch. 2009. “A Review of Research on the Development of Lake Indices of Biotic Integrity.”</w:t>
+      </w:r>
+      <w:r>
+        <w:t xml:space="preserve"> </w:t>
+      </w:r>
+      <w:r>
+        <w:rPr>
+          <w:i/>
+        </w:rPr>
+        <w:t xml:space="preserve">Environmental Reviews</w:t>
+      </w:r>
+      <w:r>
+        <w:t xml:space="preserve"> </w:t>
+      </w:r>
+      <w:r>
+        <w:t xml:space="preserve">17:21–44.</w:t>
+      </w:r>
+      <w:r>
+        <w:t xml:space="preserve"> </w:t>
+      </w:r>
+      <w:hyperlink r:id="rId33">
+        <w:r>
+          <w:rPr>
+            <w:rStyle w:val="Hyperlink"/>
+          </w:rPr>
+          <w:t xml:space="preserve">https://doi.org/10.1139/A09-001</w:t>
+        </w:r>
+      </w:hyperlink>
+      <w:r>
+        <w:t xml:space="preserve">.</w:t>
+      </w:r>
+    </w:p>
+    <w:bookmarkEnd w:id="34"/>
+    <w:bookmarkStart w:id="36" w:name="ref-Birk12"/>
+    <w:p>
+      <w:pPr>
+        <w:pStyle w:val="Bibliography"/>
+      </w:pPr>
+      <w:r>
+        <w:t xml:space="preserve">Birk, S., W. Bonne, A. Borja, S. Brucet, A. Courrat, S. Poikane, A. Solimini, W. van de Bund, N. Zampoukas, and D. Hering. 2012. “Three Hundred Ways to Assess Europe’s Surface Waters: An Almost Complete Overview of Biological Methods to Implement the Water Framework Directive.”</w:t>
+      </w:r>
+      <w:r>
+        <w:t xml:space="preserve"> </w:t>
+      </w:r>
+      <w:r>
+        <w:rPr>
+          <w:i/>
+        </w:rPr>
+        <w:t xml:space="preserve">Ecological Indicators</w:t>
+      </w:r>
+      <w:r>
+        <w:t xml:space="preserve"> </w:t>
+      </w:r>
+      <w:r>
+        <w:t xml:space="preserve">18 (1):31–41.</w:t>
+      </w:r>
+      <w:r>
+        <w:t xml:space="preserve"> </w:t>
+      </w:r>
+      <w:hyperlink r:id="rId35">
+        <w:r>
+          <w:rPr>
+            <w:rStyle w:val="Hyperlink"/>
+          </w:rPr>
+          <w:t xml:space="preserve">https://doi.org/10.1016/j.ecolind.2011.10.009</w:t>
+        </w:r>
+      </w:hyperlink>
+      <w:r>
+        <w:t xml:space="preserve">.</w:t>
+      </w:r>
+    </w:p>
+    <w:bookmarkEnd w:id="36"/>
+    <w:bookmarkStart w:id="37" w:name="ref-Borja09"/>
+    <w:p>
+      <w:pPr>
+        <w:pStyle w:val="Bibliography"/>
+      </w:pPr>
+      <w:r>
+        <w:t xml:space="preserve">Borja, A., A. Ranasinghe, and S. B. Weisberg. 2009. “Assessing Ecological Integrity in Marine Waters, Using Multiple Indices and Ecosystem Components: Challenges for the Future.”</w:t>
+      </w:r>
+      <w:r>
+        <w:t xml:space="preserve"> </w:t>
+      </w:r>
+      <w:r>
+        <w:rPr>
+          <w:i/>
+        </w:rPr>
+        <w:t xml:space="preserve">Marine Pollution Bulletin</w:t>
+      </w:r>
+      <w:r>
+        <w:t xml:space="preserve"> </w:t>
+      </w:r>
+      <w:r>
+        <w:t xml:space="preserve">59 (1-3):1–4.</w:t>
+      </w:r>
+    </w:p>
+    <w:bookmarkEnd w:id="37"/>
+    <w:bookmarkStart w:id="39" w:name="ref-Cao11"/>
+    <w:p>
+      <w:pPr>
+        <w:pStyle w:val="Bibliography"/>
+      </w:pPr>
+      <w:r>
+        <w:t xml:space="preserve">Cao, Y., and C. Hawkins. 2011. “The Comparability of Bioassessments: A Review of Conceptual and Methodological Issues.”</w:t>
+      </w:r>
+      <w:r>
+        <w:t xml:space="preserve"> </w:t>
+      </w:r>
+      <w:r>
+        <w:rPr>
+          <w:i/>
+        </w:rPr>
+        <w:t xml:space="preserve">Journal of the North American Benthological Society</w:t>
+      </w:r>
+      <w:r>
+        <w:t xml:space="preserve"> </w:t>
+      </w:r>
+      <w:r>
+        <w:t xml:space="preserve">30 (3):680–701.</w:t>
+      </w:r>
+      <w:r>
+        <w:t xml:space="preserve"> </w:t>
+      </w:r>
+      <w:hyperlink r:id="rId38">
+        <w:r>
+          <w:rPr>
+            <w:rStyle w:val="Hyperlink"/>
+          </w:rPr>
+          <w:t xml:space="preserve">https://doi.org/10.1899/10-067.1</w:t>
+        </w:r>
+      </w:hyperlink>
+      <w:r>
+        <w:t xml:space="preserve">.</w:t>
+      </w:r>
+    </w:p>
+    <w:bookmarkEnd w:id="39"/>
+    <w:bookmarkStart w:id="41" w:name="ref-Collins16"/>
     <w:p>
       <w:pPr>
         <w:pStyle w:val="Bibliography"/>
@@ -1209,7 +1728,7 @@
       <w:r>
         <w:t xml:space="preserve"> </w:t>
       </w:r>
-      <w:hyperlink r:id="rId33">
+      <w:hyperlink r:id="rId40">
         <w:r>
           <w:rPr>
             <w:rStyle w:val="Hyperlink"/>
@@ -1221,8 +1740,86 @@
         <w:t xml:space="preserve">.</w:t>
       </w:r>
     </w:p>
-    <w:bookmarkEnd w:id="34"/>
-    <w:bookmarkStart w:id="36" w:name="ref-Hampton15"/>
+    <w:bookmarkEnd w:id="41"/>
+    <w:bookmarkStart w:id="43" w:name="ref-Dale01"/>
+    <w:p>
+      <w:pPr>
+        <w:pStyle w:val="Bibliography"/>
+      </w:pPr>
+      <w:r>
+        <w:t xml:space="preserve">Dale, V. H., and S. C. Beyeler. 2001. “Challenges in the Development and Use of Ecological Indicators.”</w:t>
+      </w:r>
+      <w:r>
+        <w:t xml:space="preserve"> </w:t>
+      </w:r>
+      <w:r>
+        <w:rPr>
+          <w:i/>
+        </w:rPr>
+        <w:t xml:space="preserve">Ecological Indicators</w:t>
+      </w:r>
+      <w:r>
+        <w:t xml:space="preserve"> </w:t>
+      </w:r>
+      <w:r>
+        <w:t xml:space="preserve">1 (1):3–10.</w:t>
+      </w:r>
+      <w:r>
+        <w:t xml:space="preserve"> </w:t>
+      </w:r>
+      <w:hyperlink r:id="rId42">
+        <w:r>
+          <w:rPr>
+            <w:rStyle w:val="Hyperlink"/>
+          </w:rPr>
+          <w:t xml:space="preserve">https://doi.org/10.1016/S1470-160X(01)00003-6</w:t>
+        </w:r>
+      </w:hyperlink>
+      <w:r>
+        <w:t xml:space="preserve">.</w:t>
+      </w:r>
+    </w:p>
+    <w:bookmarkEnd w:id="43"/>
+    <w:bookmarkStart w:id="45" w:name="ref-Fore02"/>
+    <w:p>
+      <w:pPr>
+        <w:pStyle w:val="Bibliography"/>
+      </w:pPr>
+      <w:r>
+        <w:t xml:space="preserve">Fore, L. S., and C. Grafe. 2002. “Using Diatoms to Assess the Biological Condition of Large Rivers in Idaho (U.S.A.).”</w:t>
+      </w:r>
+      <w:r>
+        <w:t xml:space="preserve"> </w:t>
+      </w:r>
+      <w:r>
+        <w:rPr>
+          <w:i/>
+        </w:rPr>
+        <w:t xml:space="preserve">Freshwater Biology</w:t>
+      </w:r>
+      <w:r>
+        <w:t xml:space="preserve"> </w:t>
+      </w:r>
+      <w:r>
+        <w:t xml:space="preserve">47 (10):2015–37.</w:t>
+      </w:r>
+      <w:r>
+        <w:t xml:space="preserve"> </w:t>
+      </w:r>
+      <w:hyperlink r:id="rId44">
+        <w:r>
+          <w:rPr>
+            <w:rStyle w:val="Hyperlink"/>
+          </w:rPr>
+          <w:t xml:space="preserve">https://doi.org/10.1046/j.1365-2427.2002.00948.x</w:t>
+        </w:r>
+      </w:hyperlink>
+      <w:r>
+        <w:t xml:space="preserve">.</w:t>
+      </w:r>
+    </w:p>
+    <w:bookmarkEnd w:id="45"/>
+    <w:bookmarkStart w:id="47" w:name="ref-Hampton15"/>
     <w:p>
       <w:pPr>
         <w:pStyle w:val="Bibliography"/>
@@ -1248,7 +1845,7 @@
       <w:r>
         <w:t xml:space="preserve"> </w:t>
       </w:r>
-      <w:hyperlink r:id="rId35">
+      <w:hyperlink r:id="rId46">
         <w:r>
           <w:rPr>
             <w:rStyle w:val="Hyperlink"/>
@@ -1260,8 +1857,47 @@
         <w:t xml:space="preserve">.</w:t>
       </w:r>
     </w:p>
-    <w:bookmarkEnd w:id="36"/>
-    <w:bookmarkStart w:id="38" w:name="ref-Hampton16"/>
+    <w:bookmarkEnd w:id="47"/>
+    <w:bookmarkStart w:id="49" w:name="ref-Hampton17"/>
+    <w:p>
+      <w:pPr>
+        <w:pStyle w:val="Bibliography"/>
+      </w:pPr>
+      <w:r>
+        <w:t xml:space="preserve">Hampton, S. E., M. B. Jones, L. A. Wasser, M. P. Schildhauer, S. R. Supp, J. Brun, R. R. Hernandez, et al. 2017. “Skills and Knowledge for Data-Intensive Environmental Research.”</w:t>
+      </w:r>
+      <w:r>
+        <w:t xml:space="preserve"> </w:t>
+      </w:r>
+      <w:r>
+        <w:rPr>
+          <w:i/>
+        </w:rPr>
+        <w:t xml:space="preserve">Bioscience</w:t>
+      </w:r>
+      <w:r>
+        <w:t xml:space="preserve"> </w:t>
+      </w:r>
+      <w:r>
+        <w:t xml:space="preserve">67 (6):546–57.</w:t>
+      </w:r>
+      <w:r>
+        <w:t xml:space="preserve"> </w:t>
+      </w:r>
+      <w:hyperlink r:id="rId48">
+        <w:r>
+          <w:rPr>
+            <w:rStyle w:val="Hyperlink"/>
+          </w:rPr>
+          <w:t xml:space="preserve">https://doi.org/10.1093/biosci/bix025</w:t>
+        </w:r>
+      </w:hyperlink>
+      <w:r>
+        <w:t xml:space="preserve">.</w:t>
+      </w:r>
+    </w:p>
+    <w:bookmarkEnd w:id="49"/>
+    <w:bookmarkStart w:id="51" w:name="ref-Hampton16"/>
     <w:p>
       <w:pPr>
         <w:pStyle w:val="Bibliography"/>
@@ -1287,7 +1923,7 @@
       <w:r>
         <w:t xml:space="preserve"> </w:t>
       </w:r>
-      <w:hyperlink r:id="rId37">
+      <w:hyperlink r:id="rId50">
         <w:r>
           <w:rPr>
             <w:rStyle w:val="Hyperlink"/>
@@ -1299,8 +1935,47 @@
         <w:t xml:space="preserve">.</w:t>
       </w:r>
     </w:p>
-    <w:bookmarkEnd w:id="38"/>
-    <w:bookmarkStart w:id="40" w:name="ref-Ihle17"/>
+    <w:bookmarkEnd w:id="51"/>
+    <w:bookmarkStart w:id="53" w:name="ref-Hering10"/>
+    <w:p>
+      <w:pPr>
+        <w:pStyle w:val="Bibliography"/>
+      </w:pPr>
+      <w:r>
+        <w:t xml:space="preserve">Hering, D., A. Borja, J. Carstensen, L. Carvalho, M. Elliott, C. K. Field, A. S. Heiskanen, et al. 2010. “The European Water Framework Directive at the Age of 10: A Critical Review of the Achievements with Recommendations for the Future.”</w:t>
+      </w:r>
+      <w:r>
+        <w:t xml:space="preserve"> </w:t>
+      </w:r>
+      <w:r>
+        <w:rPr>
+          <w:i/>
+        </w:rPr>
+        <w:t xml:space="preserve">Science of the Total Environment</w:t>
+      </w:r>
+      <w:r>
+        <w:t xml:space="preserve"> </w:t>
+      </w:r>
+      <w:r>
+        <w:t xml:space="preserve">408 (19):4007–19.</w:t>
+      </w:r>
+      <w:r>
+        <w:t xml:space="preserve"> </w:t>
+      </w:r>
+      <w:hyperlink r:id="rId52">
+        <w:r>
+          <w:rPr>
+            <w:rStyle w:val="Hyperlink"/>
+          </w:rPr>
+          <w:t xml:space="preserve">https://doi.org/10.1016/j.scitotenv.2010.05.031</w:t>
+        </w:r>
+      </w:hyperlink>
+      <w:r>
+        <w:t xml:space="preserve">.</w:t>
+      </w:r>
+    </w:p>
+    <w:bookmarkEnd w:id="53"/>
+    <w:bookmarkStart w:id="55" w:name="ref-Ihle17"/>
     <w:p>
       <w:pPr>
         <w:pStyle w:val="Bibliography"/>
@@ -1326,7 +2001,7 @@
       <w:r>
         <w:t xml:space="preserve"> </w:t>
       </w:r>
-      <w:hyperlink r:id="rId39">
+      <w:hyperlink r:id="rId54">
         <w:r>
           <w:rPr>
             <w:rStyle w:val="Hyperlink"/>
@@ -1338,8 +2013,96 @@
         <w:t xml:space="preserve">.</w:t>
       </w:r>
     </w:p>
-    <w:bookmarkEnd w:id="40"/>
-    <w:bookmarkStart w:id="42" w:name="ref-Kuehne17"/>
+    <w:bookmarkEnd w:id="55"/>
+    <w:bookmarkStart w:id="56" w:name="ref-Karr86"/>
+    <w:p>
+      <w:pPr>
+        <w:pStyle w:val="Bibliography"/>
+      </w:pPr>
+      <w:r>
+        <w:t xml:space="preserve">Karr, J. R., K. D. Fausch, P. L. Angermeier, P. R. Yant, and I. J. Schlosser. 1986. “Assessing Biological Integrity in Running Waters: A Method and Its Rationale.” Special Publication 5. Champaign, Illinois: Illinois Natural History Survey.</w:t>
+      </w:r>
+    </w:p>
+    <w:bookmarkEnd w:id="56"/>
+    <w:bookmarkStart w:id="58" w:name="ref-Kelly16"/>
+    <w:p>
+      <w:pPr>
+        <w:pStyle w:val="Bibliography"/>
+      </w:pPr>
+      <w:r>
+        <w:t xml:space="preserve">Kelly, M. G., S. Birk, N. J. Willby, L. Denys, S.Drakare, M. Kahlert, S. M. Karjalainen, et al. 2016. “Redundancy in the Ecological Assessment of Lakes: Are Phytoplankton, Macrophytes and Phytobenthos All Necessary?”</w:t>
+      </w:r>
+      <w:r>
+        <w:t xml:space="preserve"> </w:t>
+      </w:r>
+      <w:r>
+        <w:rPr>
+          <w:i/>
+        </w:rPr>
+        <w:t xml:space="preserve">Science of the Total Environment</w:t>
+      </w:r>
+      <w:r>
+        <w:t xml:space="preserve"> </w:t>
+      </w:r>
+      <w:r>
+        <w:t xml:space="preserve">15 (568):594–602.</w:t>
+      </w:r>
+      <w:r>
+        <w:t xml:space="preserve"> </w:t>
+      </w:r>
+      <w:hyperlink r:id="rId57">
+        <w:r>
+          <w:rPr>
+            <w:rStyle w:val="Hyperlink"/>
+          </w:rPr>
+          <w:t xml:space="preserve">https://doi.org/10.1016/j.scitotenv.2016.02.024</w:t>
+        </w:r>
+      </w:hyperlink>
+      <w:r>
+        <w:t xml:space="preserve">.</w:t>
+      </w:r>
+    </w:p>
+    <w:bookmarkEnd w:id="58"/>
+    <w:bookmarkStart w:id="60" w:name="ref-Kerans94"/>
+    <w:p>
+      <w:pPr>
+        <w:pStyle w:val="Bibliography"/>
+      </w:pPr>
+      <w:r>
+        <w:t xml:space="preserve">Kerans, B. L., and J. R. Karr. 1994. “A Benthic Index of Biotic Integrity (B-IBI) for Rivers of the Tennessee Valley.”</w:t>
+      </w:r>
+      <w:r>
+        <w:t xml:space="preserve"> </w:t>
+      </w:r>
+      <w:r>
+        <w:rPr>
+          <w:i/>
+        </w:rPr>
+        <w:t xml:space="preserve">Ecological Applications</w:t>
+      </w:r>
+      <w:r>
+        <w:t xml:space="preserve"> </w:t>
+      </w:r>
+      <w:r>
+        <w:t xml:space="preserve">4 (4):768–85.</w:t>
+      </w:r>
+      <w:r>
+        <w:t xml:space="preserve"> </w:t>
+      </w:r>
+      <w:hyperlink r:id="rId59">
+        <w:r>
+          <w:rPr>
+            <w:rStyle w:val="Hyperlink"/>
+          </w:rPr>
+          <w:t xml:space="preserve">https://doi.org/10.2307/1942007</w:t>
+        </w:r>
+      </w:hyperlink>
+      <w:r>
+        <w:t xml:space="preserve">.</w:t>
+      </w:r>
+    </w:p>
+    <w:bookmarkEnd w:id="60"/>
+    <w:bookmarkStart w:id="62" w:name="ref-Kuehne17"/>
     <w:p>
       <w:pPr>
         <w:pStyle w:val="Bibliography"/>
@@ -1365,7 +2128,7 @@
       <w:r>
         <w:t xml:space="preserve"> </w:t>
       </w:r>
-      <w:hyperlink r:id="rId41">
+      <w:hyperlink r:id="rId61">
         <w:r>
           <w:rPr>
             <w:rStyle w:val="Hyperlink"/>
@@ -1377,8 +2140,8 @@
         <w:t xml:space="preserve">.</w:t>
       </w:r>
     </w:p>
-    <w:bookmarkEnd w:id="42"/>
-    <w:bookmarkStart w:id="44" w:name="ref-Lowndes17"/>
+    <w:bookmarkEnd w:id="62"/>
+    <w:bookmarkStart w:id="64" w:name="ref-Lowndes17"/>
     <w:p>
       <w:pPr>
         <w:pStyle w:val="Bibliography"/>
@@ -1404,7 +2167,7 @@
       <w:r>
         <w:t xml:space="preserve"> </w:t>
       </w:r>
-      <w:hyperlink r:id="rId43">
+      <w:hyperlink r:id="rId63">
         <w:r>
           <w:rPr>
             <w:rStyle w:val="Hyperlink"/>
@@ -1416,8 +2179,8 @@
         <w:t xml:space="preserve">.</w:t>
       </w:r>
     </w:p>
-    <w:bookmarkEnd w:id="44"/>
-    <w:bookmarkStart w:id="46" w:name="ref-Marwick16"/>
+    <w:bookmarkEnd w:id="64"/>
+    <w:bookmarkStart w:id="66" w:name="ref-Marwick16"/>
     <w:p>
       <w:pPr>
         <w:pStyle w:val="Bibliography"/>
@@ -1443,7 +2206,7 @@
       <w:r>
         <w:t xml:space="preserve"> </w:t>
       </w:r>
-      <w:hyperlink r:id="rId45">
+      <w:hyperlink r:id="rId65">
         <w:r>
           <w:rPr>
             <w:rStyle w:val="Hyperlink"/>
@@ -1455,8 +2218,133 @@
         <w:t xml:space="preserve">.</w:t>
       </w:r>
     </w:p>
-    <w:bookmarkEnd w:id="46"/>
-    <w:bookmarkStart w:id="47" w:name="ref-Stein09"/>
+    <w:bookmarkEnd w:id="66"/>
+    <w:bookmarkStart w:id="67" w:name="ref-McDonald04"/>
+    <w:p>
+      <w:pPr>
+        <w:pStyle w:val="Bibliography"/>
+      </w:pPr>
+      <w:r>
+        <w:t xml:space="preserve">McDonald, M., R. L. Blair, D. Bolgrien, B. S. Brown, J. J. Dlugosz, S. S. Hale, S. F. Hedtke, et al. 2004. “The US Environmental Protection Agency’s Environmental Monitoring and Assessment Program.” In</w:t>
+      </w:r>
+      <w:r>
+        <w:t xml:space="preserve"> </w:t>
+      </w:r>
+      <w:r>
+        <w:rPr>
+          <w:i/>
+        </w:rPr>
+        <w:t xml:space="preserve">Environmental Monitoring</w:t>
+      </w:r>
+      <w:r>
+        <w:t xml:space="preserve">, edited by G. B. Wiersma, 649–68. Boca Raton, Florida, USA: CRC Press.</w:t>
+      </w:r>
+    </w:p>
+    <w:bookmarkEnd w:id="67"/>
+    <w:bookmarkStart w:id="69" w:name="ref-Nichols16"/>
+    <w:p>
+      <w:pPr>
+        <w:pStyle w:val="Bibliography"/>
+      </w:pPr>
+      <w:r>
+        <w:t xml:space="preserve">Nichols, S. J., L. A. Barmuta, B. C. Chessman, P. E. Davies, F. J. Dyer, E. T. Harrison, C. P. Hawkins, et al. 2016. “The Imperative Need for Nationally Coordinated Bioassessment of Rivers and Streams.”</w:t>
+      </w:r>
+      <w:r>
+        <w:t xml:space="preserve"> </w:t>
+      </w:r>
+      <w:r>
+        <w:rPr>
+          <w:i/>
+        </w:rPr>
+        <w:t xml:space="preserve">Marine and Freshwater Research</w:t>
+      </w:r>
+      <w:r>
+        <w:t xml:space="preserve"> </w:t>
+      </w:r>
+      <w:r>
+        <w:t xml:space="preserve">68 (4):599–613.</w:t>
+      </w:r>
+      <w:r>
+        <w:t xml:space="preserve"> </w:t>
+      </w:r>
+      <w:hyperlink r:id="rId68">
+        <w:r>
+          <w:rPr>
+            <w:rStyle w:val="Hyperlink"/>
+          </w:rPr>
+          <w:t xml:space="preserve">https://doi.org/10.1071/MF15329</w:t>
+        </w:r>
+      </w:hyperlink>
+      <w:r>
+        <w:t xml:space="preserve">.</w:t>
+      </w:r>
+    </w:p>
+    <w:bookmarkEnd w:id="69"/>
+    <w:bookmarkStart w:id="70" w:name="ref-Niemi04"/>
+    <w:p>
+      <w:pPr>
+        <w:pStyle w:val="Bibliography"/>
+      </w:pPr>
+      <w:r>
+        <w:t xml:space="preserve">Niemi, G. J., and M. E. McDonald. 2004. “Application of Ecological Indicators.”</w:t>
+      </w:r>
+      <w:r>
+        <w:t xml:space="preserve"> </w:t>
+      </w:r>
+      <w:r>
+        <w:rPr>
+          <w:i/>
+        </w:rPr>
+        <w:t xml:space="preserve">Annual Review of Ecology, Evolution, and Systematics</w:t>
+      </w:r>
+      <w:r>
+        <w:t xml:space="preserve"> </w:t>
+      </w:r>
+      <w:r>
+        <w:t xml:space="preserve">35:89–111.</w:t>
+      </w:r>
+    </w:p>
+    <w:bookmarkEnd w:id="70"/>
+    <w:bookmarkStart w:id="72" w:name="ref-Reynoldson97"/>
+    <w:p>
+      <w:pPr>
+        <w:pStyle w:val="Bibliography"/>
+      </w:pPr>
+      <w:r>
+        <w:t xml:space="preserve">Reynoldson, T. B., R. H. Norris, V. H. Resh, K. E. Day, and D. M. Rosenberg. 1997. “The Reference Condition: A Comparison of Multimetric and Multivariate Approaches to Assess Water-Quality Impairment Using Benthic Macroinvertebrates.”</w:t>
+      </w:r>
+      <w:r>
+        <w:t xml:space="preserve"> </w:t>
+      </w:r>
+      <w:r>
+        <w:rPr>
+          <w:i/>
+        </w:rPr>
+        <w:t xml:space="preserve">Journal of the North American Benthological Society</w:t>
+      </w:r>
+      <w:r>
+        <w:t xml:space="preserve"> </w:t>
+      </w:r>
+      <w:r>
+        <w:t xml:space="preserve">16 (4):833–52.</w:t>
+      </w:r>
+      <w:r>
+        <w:t xml:space="preserve"> </w:t>
+      </w:r>
+      <w:hyperlink r:id="rId71">
+        <w:r>
+          <w:rPr>
+            <w:rStyle w:val="Hyperlink"/>
+          </w:rPr>
+          <w:t xml:space="preserve">https://doi.org/10.2307/1468175</w:t>
+        </w:r>
+      </w:hyperlink>
+      <w:r>
+        <w:t xml:space="preserve">.</w:t>
+      </w:r>
+    </w:p>
+    <w:bookmarkEnd w:id="72"/>
+    <w:bookmarkStart w:id="73" w:name="ref-Stein09"/>
     <w:p>
       <w:pPr>
         <w:pStyle w:val="Bibliography"/>
@@ -1480,8 +2368,86 @@
         <w:t xml:space="preserve">26:20–24.</w:t>
       </w:r>
     </w:p>
-    <w:bookmarkEnd w:id="47"/>
-    <w:bookmarkEnd w:id="48"/>
+    <w:bookmarkEnd w:id="73"/>
+    <w:bookmarkStart w:id="75" w:name="ref-Stoddard08"/>
+    <w:p>
+      <w:pPr>
+        <w:pStyle w:val="Bibliography"/>
+      </w:pPr>
+      <w:r>
+        <w:t xml:space="preserve">Stoddard, J. L., A. T. Herlihy, D. V. Peck, R. M. Hughes, T. R. Whittier, and E. Tarquinio. 2008. “A Process for Creating Multimetric Indices for Large-Scale Aquatic Surveys.”</w:t>
+      </w:r>
+      <w:r>
+        <w:t xml:space="preserve"> </w:t>
+      </w:r>
+      <w:r>
+        <w:rPr>
+          <w:i/>
+        </w:rPr>
+        <w:t xml:space="preserve">Journal of the North American Benthological Society</w:t>
+      </w:r>
+      <w:r>
+        <w:t xml:space="preserve"> </w:t>
+      </w:r>
+      <w:r>
+        <w:t xml:space="preserve">27 (4):878–91.</w:t>
+      </w:r>
+      <w:r>
+        <w:t xml:space="preserve"> </w:t>
+      </w:r>
+      <w:hyperlink r:id="rId74">
+        <w:r>
+          <w:rPr>
+            <w:rStyle w:val="Hyperlink"/>
+          </w:rPr>
+          <w:t xml:space="preserve">https://doi.org/10.1899/08-053.1</w:t>
+        </w:r>
+      </w:hyperlink>
+      <w:r>
+        <w:t xml:space="preserve">.</w:t>
+      </w:r>
+    </w:p>
+    <w:bookmarkEnd w:id="75"/>
+    <w:bookmarkStart w:id="77" w:name="ref-Stoddard06"/>
+    <w:p>
+      <w:pPr>
+        <w:pStyle w:val="Bibliography"/>
+      </w:pPr>
+      <w:r>
+        <w:t xml:space="preserve">Stoddard, J. L., D. P. Larsen, C. P. Hawkins, R. K. Johnson, and R. H. Norris. 2006. “Setting Expectations for the Ecological Condition of Streams: The Concept of Reference Condition.”</w:t>
+      </w:r>
+      <w:r>
+        <w:t xml:space="preserve"> </w:t>
+      </w:r>
+      <w:r>
+        <w:rPr>
+          <w:i/>
+        </w:rPr>
+        <w:t xml:space="preserve">Ecological Applications</w:t>
+      </w:r>
+      <w:r>
+        <w:t xml:space="preserve"> </w:t>
+      </w:r>
+      <w:r>
+        <w:t xml:space="preserve">16 (4):1267–76.</w:t>
+      </w:r>
+      <w:r>
+        <w:t xml:space="preserve"> </w:t>
+      </w:r>
+      <w:hyperlink r:id="rId76">
+        <w:r>
+          <w:rPr>
+            <w:rStyle w:val="Hyperlink"/>
+          </w:rPr>
+          <w:t xml:space="preserve">https://doi.org/10.1890/1051-0761(2006)016[1267:SEFTEC]2.0.CO;2</w:t>
+        </w:r>
+      </w:hyperlink>
+      <w:r>
+        <w:t xml:space="preserve">.</w:t>
+      </w:r>
+    </w:p>
+    <w:bookmarkEnd w:id="77"/>
+    <w:bookmarkEnd w:id="78"/>
     <w:sectPr>
       <w:footerReference w:type="default" r:id="rId9"/>
       <w:pgSz w:w="12240" w:h="15840"/>
@@ -2338,12 +3304,6 @@
     <w:abstractNumId w:val="991"/>
   </w:num>
   <w:num w:numId="1011">
-    <w:abstractNumId w:val="991"/>
-  </w:num>
-  <w:num w:numId="1012">
-    <w:abstractNumId w:val="991"/>
-  </w:num>
-  <w:num w:numId="1013">
     <w:abstractNumId w:val="991"/>
   </w:num>
 </w:numbering>

</xml_diff>

<commit_message>
added content paper as product
</commit_message>
<xml_diff>
--- a/manu_draft.docx
+++ b/manu_draft.docx
@@ -176,7 +176,7 @@
         <w:pStyle w:val="FirstParagraph"/>
       </w:pPr>
       <w:r>
-        <w:t xml:space="preserve">Version Date: Wed Sep 5 17:35:56 2018 -0700</w:t>
+        <w:t xml:space="preserve">Version Date: Thu Sep 6 12:03:03 2018 -0700</w:t>
       </w:r>
     </w:p>
     <w:p>
@@ -194,7 +194,7 @@
         <w:pStyle w:val="FirstParagraph"/>
       </w:pPr>
       <w:r>
-        <w:t xml:space="preserve">A critical gap beween the technical advances in the field of bioassessment and the advances needed to link the science with practitioners has impeded forward progress in environmental management. Open science principles that seek to democratize science can effectively bridge the gap between researchers and managers, yet widespread adoption has yet to gain traction for the development and appplication of bioassessment methods. At the core of this philosophy is the concept that research should be reproducible and transparent, in addition to having long-term provenance through effective modes of data preservation and sharing. We discuss core open science concepts that have been advocated more generally in the ecological sciences and will emphasize how adoption can benefit bioassessment for both prescriptive condition assessments and proactive applications that inform planning activities. Examples from the state of California will be used to demonstrate effective adoption of open science principles through data stewardship, reproducible research, and engagement of stakeholders with multimedia applications. Technical, sociocultural, and institutional challenges for adopting open science will also be discussed, including practical approaches for overcoming these hurdles in bioassessment applications.</w:t>
+        <w:t xml:space="preserve">A critical gap between the technical advances in the field of bioassessment and the advances needed to link the science with practitioners has impeded forward progress in managing ecological integrity of aquatic resources. Open science principles that seek to democratize science can effectively bridge the gap between researchers and managers, yet widespread adoption has yet to gain traction for the development and appplication of bioassessment methods. At the core of this philosophy is the concept that research should be reproducible and transparent, in addition to having long-term provenance through effective modes of data preservation and sharing. We discuss core open science concepts that have been advocated more generally in the ecological sciences and will emphasize how adoption can benefit bioassessment for both prescriptive condition assessments and proactive applications that inform planning activities. Examples from the state of California will be used to demonstrate effective adoption of open science principles through data stewardship, reproducible research, and engagement of stakeholders with multimedia applications. Technical, sociocultural, and institutional challenges for adopting open science will also be discussed, including practical approaches for overcoming these hurdles in bioassessment applications.</w:t>
       </w:r>
     </w:p>
     <w:p>
@@ -212,7 +212,7 @@
         <w:pStyle w:val="FirstParagraph"/>
       </w:pPr>
       <w:r>
-        <w:t xml:space="preserve">Bioassessment is an essential element of environmental monitoring programs that establishes a basis of decisions that affect aquatic resources. Decades of research have supported the development of methods that use a variety of assemblages with regional applications in streams, rivers, lakes, and marine environments</w:t>
+        <w:t xml:space="preserve">Bioassessment is an essential element of environmental monitoring programs that establishes a foundation of decisions for managing the ecological integrity of aquatic resources. Decades of research have supported the development of methods that use different assemblages with regional applications in streams, rivers, lakes, and marine environments</w:t>
       </w:r>
       <w:r>
         <w:t xml:space="preserve"> </w:t>
@@ -291,7 +291,7 @@
         <w:t xml:space="preserve">)</w:t>
       </w:r>
       <w:r>
-        <w:t xml:space="preserve">. This body of applied tools represents significant progress in understanding how biological organisms can be used as accurate and interpretable sentinels of environmental condition. Monitoring programs in the United States and internationally have collected millions of records of biological data spanning decades and hundreds of assessment methods have been developed from these data, yet the ability of these tools to reach the management community and to positively affect environmental change is imbalanced relative to the amount of information that is available through research and coordinated monitoring efforts</w:t>
+        <w:t xml:space="preserve">. This body of applied tools represents significant progress in understanding how biological organisms can be used as accurate and interpretable sentinels of environmental condition. Monitoring programs in the United States and internationally have collected millions of records of biological data spanning decades and hundreds of assessment methods have been developed from these data. Despite these gains, the ability of these tools to reach the management community and to positively affect environmental change is imbalanced relative to the information that is available through research and coordinated monitoring efforts</w:t>
       </w:r>
       <w:r>
         <w:t xml:space="preserve"> </w:t>
@@ -314,7 +314,47 @@
         <w:t xml:space="preserve">)</w:t>
       </w:r>
       <w:r>
-        <w:t xml:space="preserve">. Morever, existing methods can provide competing benefits due to mismatches between research and management objectives</w:t>
+        <w:t xml:space="preserve">. Morever, existing methods may not be discoverable beyond specific research applications</w:t>
+      </w:r>
+      <w:r>
+        <w:t xml:space="preserve"> </w:t>
+      </w:r>
+      <w:r>
+        <w:t xml:space="preserve">(Hering et al.</w:t>
+      </w:r>
+      <w:r>
+        <w:t xml:space="preserve"> </w:t>
+      </w:r>
+      <w:hyperlink w:anchor="ref-Hering10">
+        <w:r>
+          <w:rPr>
+            <w:rStyle w:val="Hyperlink"/>
+          </w:rPr>
+          <w:t xml:space="preserve">2010</w:t>
+        </w:r>
+      </w:hyperlink>
+      <w:r>
+        <w:t xml:space="preserve">; Nichols et al.</w:t>
+      </w:r>
+      <w:r>
+        <w:t xml:space="preserve"> </w:t>
+      </w:r>
+      <w:hyperlink w:anchor="ref-Nichols16">
+        <w:r>
+          <w:rPr>
+            <w:rStyle w:val="Hyperlink"/>
+          </w:rPr>
+          <w:t xml:space="preserve">2016</w:t>
+        </w:r>
+      </w:hyperlink>
+      <w:r>
+        <w:t xml:space="preserve">)</w:t>
+      </w:r>
+      <w:r>
+        <w:t xml:space="preserve"> </w:t>
+      </w:r>
+      <w:r>
+        <w:t xml:space="preserve">and can provide competing objectives from inconsistencies between research goals and the needs of practitioners</w:t>
       </w:r>
       <w:r>
         <w:t xml:space="preserve"> </w:t>
@@ -351,7 +391,395 @@
         <w:t xml:space="preserve">)</w:t>
       </w:r>
       <w:r>
-        <w:t xml:space="preserve">, may require specialized expertise to implement</w:t>
+        <w:t xml:space="preserve">. Environmental managers require additional tools that synthesize bioassessment information and bridge the gap between method and application.</w:t>
+      </w:r>
+    </w:p>
+    <w:p>
+      <w:pPr>
+        <w:pStyle w:val="BodyText"/>
+      </w:pPr>
+      <w:r>
+        <w:t xml:space="preserve">The development of bioassessment tools has for decades focused on addressing technical challenges, rather than implementation challenges of integrating methods with management, conservation, or policy</w:t>
+      </w:r>
+      <w:r>
+        <w:t xml:space="preserve"> </w:t>
+      </w:r>
+      <w:r>
+        <w:t xml:space="preserve">(Dale and Beyeler</w:t>
+      </w:r>
+      <w:r>
+        <w:t xml:space="preserve"> </w:t>
+      </w:r>
+      <w:hyperlink w:anchor="ref-Dale01">
+        <w:r>
+          <w:rPr>
+            <w:rStyle w:val="Hyperlink"/>
+          </w:rPr>
+          <w:t xml:space="preserve">2001</w:t>
+        </w:r>
+      </w:hyperlink>
+      <w:r>
+        <w:t xml:space="preserve">; Kuehne et al.</w:t>
+      </w:r>
+      <w:r>
+        <w:t xml:space="preserve"> </w:t>
+      </w:r>
+      <w:hyperlink w:anchor="ref-Kuehne17">
+        <w:r>
+          <w:rPr>
+            <w:rStyle w:val="Hyperlink"/>
+          </w:rPr>
+          <w:t xml:space="preserve">2017</w:t>
+        </w:r>
+      </w:hyperlink>
+      <w:r>
+        <w:t xml:space="preserve">)</w:t>
+      </w:r>
+      <w:r>
+        <w:t xml:space="preserve">. Legal mandates to assess biological condition have set a precedent for developing bioassessment methods in the United States (Clean Water Act), Canada (Canada Waters Act), and Europe (Water Framework Directive). Basic research to address broad legislative objectives has historically focused on identifying which biological components respond predictably to environmental change, how these components can be measured with minimum uncertainty relative to natural environmental variation, and what basis of comparison is used to evaluate relative changes between communities. Most bioassessment indices developed at the assemblage-level are characterized as either multimetric, such as the index of biotic integrity, or multivariate where condition is assessed using ratios of observed and expected taxa. The reference-condition approach also establishes the foundation for many bioassessment methods whereby a set of reference sites are identified and used to evaluate levels of biological deviation to define potential impacts</w:t>
+      </w:r>
+      <w:r>
+        <w:t xml:space="preserve"> </w:t>
+      </w:r>
+      <w:r>
+        <w:t xml:space="preserve">(Reynoldson et al.</w:t>
+      </w:r>
+      <w:r>
+        <w:t xml:space="preserve"> </w:t>
+      </w:r>
+      <w:hyperlink w:anchor="ref-Reynoldson97">
+        <w:r>
+          <w:rPr>
+            <w:rStyle w:val="Hyperlink"/>
+          </w:rPr>
+          <w:t xml:space="preserve">1997</w:t>
+        </w:r>
+      </w:hyperlink>
+      <w:r>
+        <w:t xml:space="preserve">; Stoddard et al.</w:t>
+      </w:r>
+      <w:r>
+        <w:t xml:space="preserve"> </w:t>
+      </w:r>
+      <w:hyperlink w:anchor="ref-Stoddard06">
+        <w:r>
+          <w:rPr>
+            <w:rStyle w:val="Hyperlink"/>
+          </w:rPr>
+          <w:t xml:space="preserve">2006</w:t>
+        </w:r>
+      </w:hyperlink>
+      <w:r>
+        <w:t xml:space="preserve">)</w:t>
+      </w:r>
+      <w:r>
+        <w:t xml:space="preserve">. Most indices can be broadly categorized in the context of these well-established methods.</w:t>
+      </w:r>
+    </w:p>
+    <w:p>
+      <w:pPr>
+        <w:pStyle w:val="BodyText"/>
+      </w:pPr>
+      <w:r>
+        <w:t xml:space="preserve">Bioassessment has matured to the point where researchers have many options for developing methods to apply in novel contexts. The prevalence of best practices in bioassessment studies has increased over the past few decades</w:t>
+      </w:r>
+      <w:r>
+        <w:t xml:space="preserve"> </w:t>
+      </w:r>
+      <w:r>
+        <w:t xml:space="preserve">(Kuehne et al.</w:t>
+      </w:r>
+      <w:r>
+        <w:t xml:space="preserve"> </w:t>
+      </w:r>
+      <w:hyperlink w:anchor="ref-Kuehne17">
+        <w:r>
+          <w:rPr>
+            <w:rStyle w:val="Hyperlink"/>
+          </w:rPr>
+          <w:t xml:space="preserve">2017</w:t>
+        </w:r>
+      </w:hyperlink>
+      <w:r>
+        <w:t xml:space="preserve">)</w:t>
+      </w:r>
+      <w:r>
+        <w:t xml:space="preserve">, including use of the reference condition approach and methods that separate anthropogenic impacts from natural variability. New assessment tools can also be developed using readily available technical support documents or national protocols that synthesize the body of research and best practices to date</w:t>
+      </w:r>
+      <w:r>
+        <w:t xml:space="preserve"> </w:t>
+      </w:r>
+      <w:r>
+        <w:t xml:space="preserve">(McDonald et al.</w:t>
+      </w:r>
+      <w:r>
+        <w:t xml:space="preserve"> </w:t>
+      </w:r>
+      <w:hyperlink w:anchor="ref-McDonald04">
+        <w:r>
+          <w:rPr>
+            <w:rStyle w:val="Hyperlink"/>
+          </w:rPr>
+          <w:t xml:space="preserve">2004</w:t>
+        </w:r>
+      </w:hyperlink>
+      <w:r>
+        <w:t xml:space="preserve">; Stoddard et al.</w:t>
+      </w:r>
+      <w:r>
+        <w:t xml:space="preserve"> </w:t>
+      </w:r>
+      <w:hyperlink w:anchor="ref-Stoddard08">
+        <w:r>
+          <w:rPr>
+            <w:rStyle w:val="Hyperlink"/>
+          </w:rPr>
+          <w:t xml:space="preserve">2008</w:t>
+        </w:r>
+      </w:hyperlink>
+      <w:r>
+        <w:t xml:space="preserve">)</w:t>
+      </w:r>
+      <w:r>
+        <w:t xml:space="preserve">. This has in part contributed to the proliferation of hundreds of assessment methods that have been developed for specific regional applcations</w:t>
+      </w:r>
+      <w:r>
+        <w:t xml:space="preserve"> </w:t>
+      </w:r>
+      <w:r>
+        <w:t xml:space="preserve">(Birk et al.</w:t>
+      </w:r>
+      <w:r>
+        <w:t xml:space="preserve"> </w:t>
+      </w:r>
+      <w:hyperlink w:anchor="ref-Birk12">
+        <w:r>
+          <w:rPr>
+            <w:rStyle w:val="Hyperlink"/>
+          </w:rPr>
+          <w:t xml:space="preserve">2012</w:t>
+        </w:r>
+      </w:hyperlink>
+      <w:r>
+        <w:t xml:space="preserve">)</w:t>
+      </w:r>
+      <w:r>
+        <w:t xml:space="preserve">. Although there are logistical and ecological rationale for why location- and taxa-specific methods are needed, concerns about redundancy, comparability, duplicated effort, and lack of coordinated monitoring have recently been discussed within the research community</w:t>
+      </w:r>
+      <w:r>
+        <w:t xml:space="preserve"> </w:t>
+      </w:r>
+      <w:r>
+        <w:t xml:space="preserve">(Cao and Hawkins</w:t>
+      </w:r>
+      <w:r>
+        <w:t xml:space="preserve"> </w:t>
+      </w:r>
+      <w:hyperlink w:anchor="ref-Cao11">
+        <w:r>
+          <w:rPr>
+            <w:rStyle w:val="Hyperlink"/>
+          </w:rPr>
+          <w:t xml:space="preserve">2011</w:t>
+        </w:r>
+      </w:hyperlink>
+      <w:r>
+        <w:t xml:space="preserve">; Kelly et al.</w:t>
+      </w:r>
+      <w:r>
+        <w:t xml:space="preserve"> </w:t>
+      </w:r>
+      <w:hyperlink w:anchor="ref-Kelly16">
+        <w:r>
+          <w:rPr>
+            <w:rStyle w:val="Hyperlink"/>
+          </w:rPr>
+          <w:t xml:space="preserve">2016</w:t>
+        </w:r>
+      </w:hyperlink>
+      <w:r>
+        <w:t xml:space="preserve">; Nichols et al.</w:t>
+      </w:r>
+      <w:r>
+        <w:t xml:space="preserve"> </w:t>
+      </w:r>
+      <w:hyperlink w:anchor="ref-Nichols16">
+        <w:r>
+          <w:rPr>
+            <w:rStyle w:val="Hyperlink"/>
+          </w:rPr>
+          <w:t xml:space="preserve">2016</w:t>
+        </w:r>
+      </w:hyperlink>
+      <w:r>
+        <w:t xml:space="preserve">)</w:t>
+      </w:r>
+      <w:r>
+        <w:t xml:space="preserve">. Morever, the abundance of available methods can be a point of frustration for managers given a lack of guidance for choosing an appropriate method among alternatives, particularly as to how a method may relate to specific management, monitoring, or policy objectives</w:t>
+      </w:r>
+      <w:r>
+        <w:t xml:space="preserve"> </w:t>
+      </w:r>
+      <w:r>
+        <w:t xml:space="preserve">(Dale and Beyeler</w:t>
+      </w:r>
+      <w:r>
+        <w:t xml:space="preserve"> </w:t>
+      </w:r>
+      <w:hyperlink w:anchor="ref-Dale01">
+        <w:r>
+          <w:rPr>
+            <w:rStyle w:val="Hyperlink"/>
+          </w:rPr>
+          <w:t xml:space="preserve">2001</w:t>
+        </w:r>
+      </w:hyperlink>
+      <w:r>
+        <w:t xml:space="preserve">; Stein et al.</w:t>
+      </w:r>
+      <w:r>
+        <w:t xml:space="preserve"> </w:t>
+      </w:r>
+      <w:hyperlink w:anchor="ref-Stein09">
+        <w:r>
+          <w:rPr>
+            <w:rStyle w:val="Hyperlink"/>
+          </w:rPr>
+          <w:t xml:space="preserve">2009</w:t>
+        </w:r>
+      </w:hyperlink>
+      <w:r>
+        <w:t xml:space="preserve">; Kuehne et al.</w:t>
+      </w:r>
+      <w:r>
+        <w:t xml:space="preserve"> </w:t>
+      </w:r>
+      <w:hyperlink w:anchor="ref-Kuehne17">
+        <w:r>
+          <w:rPr>
+            <w:rStyle w:val="Hyperlink"/>
+          </w:rPr>
+          <w:t xml:space="preserve">2017</w:t>
+        </w:r>
+      </w:hyperlink>
+      <w:r>
+        <w:t xml:space="preserve">)</w:t>
+      </w:r>
+      <w:r>
+        <w:t xml:space="preserve">. Characterizing how an index could be used in practice to inform decisions and prioritize management actions is often opaque relative to why an index may have been originally developed.</w:t>
+      </w:r>
+    </w:p>
+    <w:p>
+      <w:pPr>
+        <w:pStyle w:val="BodyText"/>
+      </w:pPr>
+      <w:r>
+        <w:t xml:space="preserve">The explicit link to environmental management distinguishes bioassessment from others field of ecological study. Although bioassessment can and has been used to inform basic research, the intended use of these tools is strictly applied, often through legal definitions and requirements. An argument can be made that an index is only as valuable as its level of integration with management and regulatory communities. Analyses and outputs of bioassessments products will have limited use if they do not meet the needs of these communities</w:t>
+      </w:r>
+      <w:r>
+        <w:t xml:space="preserve"> </w:t>
+      </w:r>
+      <w:r>
+        <w:t xml:space="preserve">(Bain et al.</w:t>
+      </w:r>
+      <w:r>
+        <w:t xml:space="preserve"> </w:t>
+      </w:r>
+      <w:hyperlink w:anchor="ref-Bain00">
+        <w:r>
+          <w:rPr>
+            <w:rStyle w:val="Hyperlink"/>
+          </w:rPr>
+          <w:t xml:space="preserve">2000</w:t>
+        </w:r>
+      </w:hyperlink>
+      <w:r>
+        <w:t xml:space="preserve">; Stein et al.</w:t>
+      </w:r>
+      <w:r>
+        <w:t xml:space="preserve"> </w:t>
+      </w:r>
+      <w:hyperlink w:anchor="ref-Stein09">
+        <w:r>
+          <w:rPr>
+            <w:rStyle w:val="Hyperlink"/>
+          </w:rPr>
+          <w:t xml:space="preserve">2009</w:t>
+        </w:r>
+      </w:hyperlink>
+      <w:r>
+        <w:t xml:space="preserve">; Kuehne et al.</w:t>
+      </w:r>
+      <w:r>
+        <w:t xml:space="preserve"> </w:t>
+      </w:r>
+      <w:hyperlink w:anchor="ref-Kuehne17">
+        <w:r>
+          <w:rPr>
+            <w:rStyle w:val="Hyperlink"/>
+          </w:rPr>
+          <w:t xml:space="preserve">2017</w:t>
+        </w:r>
+      </w:hyperlink>
+      <w:r>
+        <w:t xml:space="preserve">)</w:t>
+      </w:r>
+      <w:r>
+        <w:t xml:space="preserve">. In the United States, the CWA gives power to states, tribes, and territories for method development, which in turn requires federal approval to be implemented into a regulatory framework, e.g., TMDL reporting, permitting, etc. If federal approval is a rough assessment of index efficacy, a tremendous imbalance exists between the methods developed and those that are federally approved for regulatory use. A recent review of assessment methods for ecological integrity in the US showed that only 24% were related to any specific freshwater policy</w:t>
+      </w:r>
+      <w:r>
+        <w:t xml:space="preserve"> </w:t>
+      </w:r>
+      <w:r>
+        <w:t xml:space="preserve">(Kuehne et al.</w:t>
+      </w:r>
+      <w:r>
+        <w:t xml:space="preserve"> </w:t>
+      </w:r>
+      <w:hyperlink w:anchor="ref-Kuehne17">
+        <w:r>
+          <w:rPr>
+            <w:rStyle w:val="Hyperlink"/>
+          </w:rPr>
+          <w:t xml:space="preserve">2017</w:t>
+        </w:r>
+      </w:hyperlink>
+      <w:r>
+        <w:t xml:space="preserve">)</w:t>
+      </w:r>
+      <w:r>
+        <w:t xml:space="preserve">. Of those that are actively used, a more problematic issue is the manner of application within standard regulatory frameworks. Biological indices are typically used to develop post-hoc diagnoses that are routinely used to trigger remediative or restoration actions, or at best serve as early warning indicators</w:t>
+      </w:r>
+      <w:r>
+        <w:t xml:space="preserve"> </w:t>
+      </w:r>
+      <w:r>
+        <w:t xml:space="preserve">(Niemi and McDonald</w:t>
+      </w:r>
+      <w:r>
+        <w:t xml:space="preserve"> </w:t>
+      </w:r>
+      <w:hyperlink w:anchor="ref-Niemi04">
+        <w:r>
+          <w:rPr>
+            <w:rStyle w:val="Hyperlink"/>
+          </w:rPr>
+          <w:t xml:space="preserve">2004</w:t>
+        </w:r>
+      </w:hyperlink>
+      <w:r>
+        <w:t xml:space="preserve">)</w:t>
+      </w:r>
+      <w:r>
+        <w:t xml:space="preserve">. A critical concern is that these tools, although technically sound, are implicitly being used to document the long-term demise of environmental health. A much broader use for bioassessment to pro-actively guide planning decisions, such as identifying conservation priorities, could greatly extend the reach of tools that have already been developed.</w:t>
+      </w:r>
+    </w:p>
+    <w:p>
+      <w:pPr>
+        <w:pStyle w:val="BodyText"/>
+      </w:pPr>
+      <w:r>
+        <w:t xml:space="preserve">Bioassessment currently suffers from an excess of information and a lack of integration. Forward progress in protecting and restorating ecological integrity will not be made unless this information meets the needs of the management community. A new mode of operation is needed whereby method development is open and transparent and methods are discoverable and reproducible. Most importantly, information transfer to the management community must be intuitive and purposeful. Open science principles that can democratize all aspects of the scientific method can meet these needs, yet bioassessment research and its application to better serve the environment has not fully embraced these principles. Others have advocated more broadly for inclusion of these principles in the ecological sciences</w:t>
       </w:r>
       <w:r>
         <w:t xml:space="preserve"> </w:t>
@@ -362,7 +790,35 @@
       <w:r>
         <w:t xml:space="preserve"> </w:t>
       </w:r>
-      <w:hyperlink w:anchor="ref-Hampton17">
+      <w:hyperlink w:anchor="ref-Hampton15">
+        <w:r>
+          <w:rPr>
+            <w:rStyle w:val="Hyperlink"/>
+          </w:rPr>
+          <w:t xml:space="preserve">2015</w:t>
+        </w:r>
+      </w:hyperlink>
+      <w:r>
+        <w:t xml:space="preserve">,</w:t>
+      </w:r>
+      <w:r>
+        <w:t xml:space="preserve"> </w:t>
+      </w:r>
+      <w:hyperlink w:anchor="ref-Hampton16">
+        <w:r>
+          <w:rPr>
+            <w:rStyle w:val="Hyperlink"/>
+          </w:rPr>
+          <w:t xml:space="preserve">2016</w:t>
+        </w:r>
+      </w:hyperlink>
+      <w:r>
+        <w:t xml:space="preserve">; Lowndes et al.</w:t>
+      </w:r>
+      <w:r>
+        <w:t xml:space="preserve"> </w:t>
+      </w:r>
+      <w:hyperlink w:anchor="ref-Lowndes17">
         <w:r>
           <w:rPr>
             <w:rStyle w:val="Hyperlink"/>
@@ -374,32 +830,18 @@
         <w:t xml:space="preserve">)</w:t>
       </w:r>
       <w:r>
-        <w:t xml:space="preserve">, or may not be discoverable beyond specific research applications</w:t>
-      </w:r>
-      <w:r>
-        <w:t xml:space="preserve"> </w:t>
-      </w:r>
-      <w:r>
-        <w:t xml:space="preserve">(Hering et al.</w:t>
-      </w:r>
-      <w:r>
-        <w:t xml:space="preserve"> </w:t>
-      </w:r>
-      <w:hyperlink w:anchor="ref-Hering10">
-        <w:r>
-          <w:rPr>
-            <w:rStyle w:val="Hyperlink"/>
-          </w:rPr>
-          <w:t xml:space="preserve">2010</w:t>
-        </w:r>
-      </w:hyperlink>
-      <w:r>
-        <w:t xml:space="preserve">; Nichols et al.</w:t>
-      </w:r>
-      <w:r>
-        <w:t xml:space="preserve"> </w:t>
-      </w:r>
-      <w:hyperlink w:anchor="ref-Nichols16">
+        <w:t xml:space="preserve"> </w:t>
+      </w:r>
+      <w:r>
+        <w:t xml:space="preserve">and a growing wave of momentum has seen open science permeate how scientists conceptualize research in other disciplines (e.g., archeaology,</w:t>
+      </w:r>
+      <w:r>
+        <w:t xml:space="preserve"> </w:t>
+      </w:r>
+      <w:r>
+        <w:t xml:space="preserve">Marwick et al. (</w:t>
+      </w:r>
+      <w:hyperlink w:anchor="ref-Marwick16">
         <w:r>
           <w:rPr>
             <w:rStyle w:val="Hyperlink"/>
@@ -411,7 +853,47 @@
         <w:t xml:space="preserve">)</w:t>
       </w:r>
       <w:r>
-        <w:t xml:space="preserve">. Practitioners require additional tools that synthesize information and bridge the gap between method and application.</w:t>
+        <w:t xml:space="preserve">; behavioral ecology,</w:t>
+      </w:r>
+      <w:r>
+        <w:t xml:space="preserve"> </w:t>
+      </w:r>
+      <w:r>
+        <w:t xml:space="preserve">Ihle et al. (</w:t>
+      </w:r>
+      <w:hyperlink w:anchor="ref-Ihle17">
+        <w:r>
+          <w:rPr>
+            <w:rStyle w:val="Hyperlink"/>
+          </w:rPr>
+          <w:t xml:space="preserve">2017</w:t>
+        </w:r>
+      </w:hyperlink>
+      <w:r>
+        <w:t xml:space="preserve">)</w:t>
+      </w:r>
+      <w:r>
+        <w:t xml:space="preserve">; vegetation sciences,</w:t>
+      </w:r>
+      <w:r>
+        <w:t xml:space="preserve"> </w:t>
+      </w:r>
+      <w:r>
+        <w:t xml:space="preserve">Collins (</w:t>
+      </w:r>
+      <w:hyperlink w:anchor="ref-Collins16">
+        <w:r>
+          <w:rPr>
+            <w:rStyle w:val="Hyperlink"/>
+          </w:rPr>
+          <w:t xml:space="preserve">2016</w:t>
+        </w:r>
+      </w:hyperlink>
+      <w:r>
+        <w:t xml:space="preserve">)</w:t>
+      </w:r>
+      <w:r>
+        <w:t xml:space="preserve">). Adopting an open science paradigm in biaossessment is particularly relevant compared to other fields given the explicit need to develop tools that are open and accessible to the management community. Legal and ethical precedents in bioassessment may also necessitate the open sharing of data given that environmental monitoring programs are often publicly funded.</w:t>
       </w:r>
     </w:p>
     <w:p>
@@ -419,44 +901,43 @@
         <w:pStyle w:val="BodyText"/>
       </w:pPr>
       <w:r>
-        <w:t xml:space="preserve">The science of bioassessment has for decades focused on addressing technical challenges for developing indices that accurately describe environmental condition. Legal mandates to assess biological condition have set a precedent for developing bioassessment methods in the United States (Clean Water Act), Canada (Canada Waters Act), and Europe (Water Framework Directive). Basic research to address broad legislative objectives has historically focused on identifying which biological components respond predictably to environmental change, how these components can be measured with minimum uncertainty relative to natural environmental variation, and what basis of comparison is used to evaluate relative changes between communities. Most bioassessment indices developed at the assemblage-level are characterized as either multimetric, such as the index of biotic integrity, or multivariate where condition is assessed using ratios of observed and expected taxa. The reference-condition approach also establishes the foundation for many bioassessment methods whereby a set of reference sites are identified and used to evaluate levels of biological deviation to define potential impacts</w:t>
-      </w:r>
-      <w:r>
-        <w:t xml:space="preserve"> </w:t>
-      </w:r>
-      <w:r>
-        <w:t xml:space="preserve">(Reynoldson et al.</w:t>
-      </w:r>
-      <w:r>
-        <w:t xml:space="preserve"> </w:t>
-      </w:r>
-      <w:hyperlink w:anchor="ref-Reynoldson97">
-        <w:r>
-          <w:rPr>
-            <w:rStyle w:val="Hyperlink"/>
-          </w:rPr>
-          <w:t xml:space="preserve">1997</w:t>
-        </w:r>
-      </w:hyperlink>
-      <w:r>
-        <w:t xml:space="preserve">; Stoddard et al.</w:t>
-      </w:r>
-      <w:r>
-        <w:t xml:space="preserve"> </w:t>
-      </w:r>
-      <w:hyperlink w:anchor="ref-Stoddard06">
-        <w:r>
-          <w:rPr>
-            <w:rStyle w:val="Hyperlink"/>
-          </w:rPr>
-          <w:t xml:space="preserve">2006</w:t>
-        </w:r>
-      </w:hyperlink>
-      <w:r>
-        <w:t xml:space="preserve">)</w:t>
-      </w:r>
-      <w:r>
-        <w:t xml:space="preserve">. Most developed indices can be broadly categorized within the context of these well-established methods.</w:t>
+        <w:t xml:space="preserve">This review will empower the research and management community to embrace open science as a new mode of thinking for bioassessment applications. These approaches are expected to benefit the research community by augmenting existing workflows for developing assessment tools, but more importantly, improve the ability of these methods to address environmental issues by bridging the gap between the scientific, management, and regulatory communities. An overview of the general principles of open science is provided, followed by a discussion of specific benefits and how these principles can be applied to bioassessment. We use examples from the state of California to demonstrate how existing tools can be tailored to address legislative mandates for free and open sharing of data, especially by directly engaging stakeholders that require practical approaches for using bioassessment tools in planning activities. We conclude with a discussion of technical, sociocultural, and instutional hurdles that have, thus far, prevented widespread adoption of open science and provide recommendations for the bioassessment community to address these challenges.</w:t>
+      </w:r>
+    </w:p>
+    <w:p>
+      <w:pPr>
+        <w:pStyle w:val="Heading1"/>
+      </w:pPr>
+      <w:bookmarkStart w:id="25" w:name="principles-of-open-science-and-what-they-mean-for-bioassessment"/>
+      <w:r>
+        <w:t xml:space="preserve">Principles of open science and what they mean for bioassessment</w:t>
+      </w:r>
+      <w:bookmarkEnd w:id="25"/>
+    </w:p>
+    <w:p>
+      <w:pPr>
+        <w:pStyle w:val="FirstParagraph"/>
+      </w:pPr>
+      <w:r>
+        <w:t xml:space="preserve">Conventional modes of creating scientific products and more contemporary approaches that align with open science principles share the same goals. Both approaches are motivated by the same guiding principles of the scientific method that seek to make the process of discovery transparent and repeatable. Where the conventional and open science approaches diverge is the extent to which technological advances in communication are leveraged as instrumental tools that are used during every step of the research process. The distinction in thinking between the two approaches can be conceptualized as the</w:t>
+      </w:r>
+      <w:r>
+        <w:t xml:space="preserve"> </w:t>
+      </w:r>
+      <w:r>
+        <w:t xml:space="preserve">“</w:t>
+      </w:r>
+      <w:r>
+        <w:t xml:space="preserve">paper as the only and final product</w:t>
+      </w:r>
+      <w:r>
+        <w:t xml:space="preserve">”</w:t>
+      </w:r>
+      <w:r>
+        <w:t xml:space="preserve"> </w:t>
+      </w:r>
+      <w:r>
+        <w:t xml:space="preserve">for the conventional approach, whereas the open science approach is inherently linked to advances in communication that have been facilitated by the Internet and computer science. As a result, the open science approach enhances all aspects the scientific process from idea conception to delivery and longevity of the research result.</w:t>
       </w:r>
     </w:p>
     <w:p>
@@ -464,192 +945,7 @@
         <w:pStyle w:val="BodyText"/>
       </w:pPr>
       <w:r>
-        <w:t xml:space="preserve">Established methods for evaluating and comparing biological communities have generally been accepted by the research community as robust.</w:t>
-      </w:r>
-      <w:r>
-        <w:t xml:space="preserve"> </w:t>
-      </w:r>
-      <w:r>
-        <w:t xml:space="preserve">Kuehne et al. (</w:t>
-      </w:r>
-      <w:hyperlink w:anchor="ref-Kuehne17">
-        <w:r>
-          <w:rPr>
-            <w:rStyle w:val="Hyperlink"/>
-          </w:rPr>
-          <w:t xml:space="preserve">2017</w:t>
-        </w:r>
-      </w:hyperlink>
-      <w:r>
-        <w:t xml:space="preserve">)</w:t>
-      </w:r>
-      <w:r>
-        <w:t xml:space="preserve"> </w:t>
-      </w:r>
-      <w:r>
-        <w:t xml:space="preserve">documented the prevalence of best practices in bioassessment studies as increasing over the past few decades, including use of the reference condition approach and methods that separate anthropogenic impacts from natural variability. New assessment tools can also be developed using readily available technical support documents or national protocols that synthesize the body of research and best practices to date on bioassessment</w:t>
-      </w:r>
-      <w:r>
-        <w:t xml:space="preserve"> </w:t>
-      </w:r>
-      <w:r>
-        <w:t xml:space="preserve">(McDonald et al.</w:t>
-      </w:r>
-      <w:r>
-        <w:t xml:space="preserve"> </w:t>
-      </w:r>
-      <w:hyperlink w:anchor="ref-McDonald04">
-        <w:r>
-          <w:rPr>
-            <w:rStyle w:val="Hyperlink"/>
-          </w:rPr>
-          <w:t xml:space="preserve">2004</w:t>
-        </w:r>
-      </w:hyperlink>
-      <w:r>
-        <w:t xml:space="preserve">; Stoddard et al.</w:t>
-      </w:r>
-      <w:r>
-        <w:t xml:space="preserve"> </w:t>
-      </w:r>
-      <w:hyperlink w:anchor="ref-Stoddard08">
-        <w:r>
-          <w:rPr>
-            <w:rStyle w:val="Hyperlink"/>
-          </w:rPr>
-          <w:t xml:space="preserve">2008</w:t>
-        </w:r>
-      </w:hyperlink>
-      <w:r>
-        <w:t xml:space="preserve">)</w:t>
-      </w:r>
-      <w:r>
-        <w:t xml:space="preserve">. This has in part contributed to the proliferation of hundreds of assessment methods that have been developed for specific regional applcations</w:t>
-      </w:r>
-      <w:r>
-        <w:t xml:space="preserve"> </w:t>
-      </w:r>
-      <w:r>
-        <w:t xml:space="preserve">(Birk et al.</w:t>
-      </w:r>
-      <w:r>
-        <w:t xml:space="preserve"> </w:t>
-      </w:r>
-      <w:hyperlink w:anchor="ref-Birk12">
-        <w:r>
-          <w:rPr>
-            <w:rStyle w:val="Hyperlink"/>
-          </w:rPr>
-          <w:t xml:space="preserve">2012</w:t>
-        </w:r>
-      </w:hyperlink>
-      <w:r>
-        <w:t xml:space="preserve">)</w:t>
-      </w:r>
-      <w:r>
-        <w:t xml:space="preserve">. Although there are logistical and ecological rationale for why location- and taxa-specific methods are needed, concerns about redundancy, comparability, duplicated effort, and lack of coordinated monitoring have recently been discussed within the research community</w:t>
-      </w:r>
-      <w:r>
-        <w:t xml:space="preserve"> </w:t>
-      </w:r>
-      <w:r>
-        <w:t xml:space="preserve">(Cao and Hawkins</w:t>
-      </w:r>
-      <w:r>
-        <w:t xml:space="preserve"> </w:t>
-      </w:r>
-      <w:hyperlink w:anchor="ref-Cao11">
-        <w:r>
-          <w:rPr>
-            <w:rStyle w:val="Hyperlink"/>
-          </w:rPr>
-          <w:t xml:space="preserve">2011</w:t>
-        </w:r>
-      </w:hyperlink>
-      <w:r>
-        <w:t xml:space="preserve">; Kelly et al.</w:t>
-      </w:r>
-      <w:r>
-        <w:t xml:space="preserve"> </w:t>
-      </w:r>
-      <w:hyperlink w:anchor="ref-Kelly16">
-        <w:r>
-          <w:rPr>
-            <w:rStyle w:val="Hyperlink"/>
-          </w:rPr>
-          <w:t xml:space="preserve">2016</w:t>
-        </w:r>
-      </w:hyperlink>
-      <w:r>
-        <w:t xml:space="preserve">; Nichols et al.</w:t>
-      </w:r>
-      <w:r>
-        <w:t xml:space="preserve"> </w:t>
-      </w:r>
-      <w:hyperlink w:anchor="ref-Nichols16">
-        <w:r>
-          <w:rPr>
-            <w:rStyle w:val="Hyperlink"/>
-          </w:rPr>
-          <w:t xml:space="preserve">2016</w:t>
-        </w:r>
-      </w:hyperlink>
-      <w:r>
-        <w:t xml:space="preserve">)</w:t>
-      </w:r>
-      <w:r>
-        <w:t xml:space="preserve">. Morever, the abundance of available methods can be a point of frustration for managers given a lack of guidance for choosing an appropriate method among alternatives, particularly as to how a method may relate to specific management, monitoring, or policy objectives</w:t>
-      </w:r>
-      <w:r>
-        <w:t xml:space="preserve"> </w:t>
-      </w:r>
-      <w:r>
-        <w:t xml:space="preserve">(Dale and Beyeler</w:t>
-      </w:r>
-      <w:r>
-        <w:t xml:space="preserve"> </w:t>
-      </w:r>
-      <w:hyperlink w:anchor="ref-Dale01">
-        <w:r>
-          <w:rPr>
-            <w:rStyle w:val="Hyperlink"/>
-          </w:rPr>
-          <w:t xml:space="preserve">2001</w:t>
-        </w:r>
-      </w:hyperlink>
-      <w:r>
-        <w:t xml:space="preserve">; Stein et al.</w:t>
-      </w:r>
-      <w:r>
-        <w:t xml:space="preserve"> </w:t>
-      </w:r>
-      <w:hyperlink w:anchor="ref-Stein09">
-        <w:r>
-          <w:rPr>
-            <w:rStyle w:val="Hyperlink"/>
-          </w:rPr>
-          <w:t xml:space="preserve">2009</w:t>
-        </w:r>
-      </w:hyperlink>
-      <w:r>
-        <w:t xml:space="preserve">; Kuehne et al.</w:t>
-      </w:r>
-      <w:r>
-        <w:t xml:space="preserve"> </w:t>
-      </w:r>
-      <w:hyperlink w:anchor="ref-Kuehne17">
-        <w:r>
-          <w:rPr>
-            <w:rStyle w:val="Hyperlink"/>
-          </w:rPr>
-          <w:t xml:space="preserve">2017</w:t>
-        </w:r>
-      </w:hyperlink>
-      <w:r>
-        <w:t xml:space="preserve">)</w:t>
-      </w:r>
-      <w:r>
-        <w:t xml:space="preserve">. The process to charactize how an index could be used in practice to inform decisions and prioritize management actions is often opaque relative to why an index may have originally been developed.</w:t>
+        <w:t xml:space="preserve">The paradigm of the scientific paper as the final research product inhibits forward progress for several reasons, particularly so in the applied sciences. Traditionally, the research paper was viewed as a communication tool to report and share results among peers in the scientific community. Researchers could access periodicals to stay informed of advances in the field and use the information to replicate methods for follow-up analysis. Scientific communities have successfully followed this model for centuries. Although the primary literature continues to provide these fundamental services, this workflow fails to facilitate progress when scientific products are developed to serve interests outside of the research community. The paper as a research endpoint for environmental managers fails to deliver tools that are easily accessible from the practitioners perspective, both in application and interpretation. Inclusion of the applied audience at the terminal end of the research process has routinely been exposed as an ineffective mechanism to engage the managment and policy communities with science. Many scientists and even research institutions that serve the public fail to realize that publishing a paper is rarely sufficient to affect environmental change. Practitioners are more likely to view a research paper as a rubber stamp from within the scientific community that lends credibility to a result. It does not provide a mechanism for engaging those that actively seek to benefit from decisions based on scientific evidence.</w:t>
       </w:r>
     </w:p>
     <w:p>
@@ -657,124 +953,7 @@
         <w:pStyle w:val="BodyText"/>
       </w:pPr>
       <w:r>
-        <w:t xml:space="preserve">What distinguishes bioassessment from others field of ecological study is the link to environmental management. Although bioassessment methods can and have been used to inform basic research, the intended use of these tools, often through legal definitions and requirements, is strictly applied. An argument could be made that an index is only as valuable as its level of integration with management and regulatory communities. Analyses and outputs of bioassessments products will have limited use if they do not meet the needs of these communities</w:t>
-      </w:r>
-      <w:r>
-        <w:t xml:space="preserve"> </w:t>
-      </w:r>
-      <w:r>
-        <w:t xml:space="preserve">(Bain et al.</w:t>
-      </w:r>
-      <w:r>
-        <w:t xml:space="preserve"> </w:t>
-      </w:r>
-      <w:hyperlink w:anchor="ref-Bain00">
-        <w:r>
-          <w:rPr>
-            <w:rStyle w:val="Hyperlink"/>
-          </w:rPr>
-          <w:t xml:space="preserve">2000</w:t>
-        </w:r>
-      </w:hyperlink>
-      <w:r>
-        <w:t xml:space="preserve">; Stein et al.</w:t>
-      </w:r>
-      <w:r>
-        <w:t xml:space="preserve"> </w:t>
-      </w:r>
-      <w:hyperlink w:anchor="ref-Stein09">
-        <w:r>
-          <w:rPr>
-            <w:rStyle w:val="Hyperlink"/>
-          </w:rPr>
-          <w:t xml:space="preserve">2009</w:t>
-        </w:r>
-      </w:hyperlink>
-      <w:r>
-        <w:t xml:space="preserve">; Kuehne et al.</w:t>
-      </w:r>
-      <w:r>
-        <w:t xml:space="preserve"> </w:t>
-      </w:r>
-      <w:hyperlink w:anchor="ref-Kuehne17">
-        <w:r>
-          <w:rPr>
-            <w:rStyle w:val="Hyperlink"/>
-          </w:rPr>
-          <w:t xml:space="preserve">2017</w:t>
-        </w:r>
-      </w:hyperlink>
-      <w:r>
-        <w:t xml:space="preserve">)</w:t>
-      </w:r>
-      <w:r>
-        <w:t xml:space="preserve"> </w:t>
-      </w:r>
-      <w:r>
-        <w:t xml:space="preserve">In the United States, the CWA gives the power to states, tribes, and territories to develop their own methods, which in turn require federal approval to be implemented into a regulatory framework, e.g., TMDL reporting, permitting, etc. If federal approval is a rough assessment of index efficacy, a tremendous imbalance exists between the methods developed and those that are federally approved for regulatory use (see</w:t>
-      </w:r>
-      <w:r>
-        <w:t xml:space="preserve"> </w:t>
-      </w:r>
-      <w:hyperlink r:id="rId25">
-        <w:r>
-          <w:rPr>
-            <w:rStyle w:val="Hyperlink"/>
-          </w:rPr>
-          <w:t xml:space="preserve">here</w:t>
-        </w:r>
-      </w:hyperlink>
-      <w:r>
-        <w:t xml:space="preserve"> </w:t>
-      </w:r>
-      <w:r>
-        <w:t xml:space="preserve">for EPA list). A recent review of assessment methods developed in the United States showed that only 24% were related to any specific freshwater policy</w:t>
-      </w:r>
-      <w:r>
-        <w:t xml:space="preserve"> </w:t>
-      </w:r>
-      <w:r>
-        <w:t xml:space="preserve">(Kuehne et al.</w:t>
-      </w:r>
-      <w:r>
-        <w:t xml:space="preserve"> </w:t>
-      </w:r>
-      <w:hyperlink w:anchor="ref-Kuehne17">
-        <w:r>
-          <w:rPr>
-            <w:rStyle w:val="Hyperlink"/>
-          </w:rPr>
-          <w:t xml:space="preserve">2017</w:t>
-        </w:r>
-      </w:hyperlink>
-      <w:r>
-        <w:t xml:space="preserve">)</w:t>
-      </w:r>
-      <w:r>
-        <w:t xml:space="preserve">. Of those that are actively used, a more problematic issue is the manner of application within standard regulatory frameworks. Biological indices are typically used to develop post-hoc diagnoses that are routinely used to trigger remediative or restoration actions, or at best serve as early warning indicators</w:t>
-      </w:r>
-      <w:r>
-        <w:t xml:space="preserve"> </w:t>
-      </w:r>
-      <w:r>
-        <w:t xml:space="preserve">(Niemi and McDonald</w:t>
-      </w:r>
-      <w:r>
-        <w:t xml:space="preserve"> </w:t>
-      </w:r>
-      <w:hyperlink w:anchor="ref-Niemi04">
-        <w:r>
-          <w:rPr>
-            <w:rStyle w:val="Hyperlink"/>
-          </w:rPr>
-          <w:t xml:space="preserve">2004</w:t>
-        </w:r>
-      </w:hyperlink>
-      <w:r>
-        <w:t xml:space="preserve">)</w:t>
-      </w:r>
-      <w:r>
-        <w:t xml:space="preserve">. A critical concern is that these tools, although technically sound, are inadvertently being used to document the long-term demise of environmental health. A much broader use for bioassessment to pro-actively guide planning decisions, such as identifying conservation priorities, could greatly extend the reach of tools that have already been developed.</w:t>
+        <w:t xml:space="preserve">The open science approach is best conceptualized by placing the scientist in the role of data steward rather than data owner. This mode of thinking places the scientist in a position where data are treated as a living product rather than proprietary and serving only the needs of an immediate research goal.</w:t>
       </w:r>
     </w:p>
     <w:p>
@@ -782,121 +961,13 @@
         <w:pStyle w:val="BodyText"/>
       </w:pPr>
       <w:r>
-        <w:t xml:space="preserve">Bioassessment currently suffers from an excess of information and forward progress will not be made unless this information meets the needs of the management community. A new mode of operation is needed whereby method development is open and transparent and methods are discoverable and reproducible. Most importantly, information transfer to the management community must be intuitive and purposeful. Open science principles that can democratize all aspects of the scientific method can meet these needs, yet bioassessment research and its application to better serve the environment has not fully embraced these principles. Others have advocated more broadly for inclusion of these principles in the ecological sciences</w:t>
-      </w:r>
-      <w:r>
-        <w:t xml:space="preserve"> </w:t>
-      </w:r>
-      <w:r>
-        <w:t xml:space="preserve">(Hampton et al.</w:t>
-      </w:r>
-      <w:r>
-        <w:t xml:space="preserve"> </w:t>
-      </w:r>
-      <w:hyperlink w:anchor="ref-Hampton15">
-        <w:r>
-          <w:rPr>
-            <w:rStyle w:val="Hyperlink"/>
-          </w:rPr>
-          <w:t xml:space="preserve">2015</w:t>
-        </w:r>
-      </w:hyperlink>
-      <w:r>
-        <w:t xml:space="preserve">,</w:t>
-      </w:r>
-      <w:r>
-        <w:t xml:space="preserve"> </w:t>
-      </w:r>
-      <w:hyperlink w:anchor="ref-Hampton16">
-        <w:r>
-          <w:rPr>
-            <w:rStyle w:val="Hyperlink"/>
-          </w:rPr>
-          <w:t xml:space="preserve">2016</w:t>
-        </w:r>
-      </w:hyperlink>
-      <w:r>
-        <w:t xml:space="preserve">; Lowndes et al.</w:t>
-      </w:r>
-      <w:r>
-        <w:t xml:space="preserve"> </w:t>
-      </w:r>
-      <w:hyperlink w:anchor="ref-Lowndes17">
-        <w:r>
-          <w:rPr>
-            <w:rStyle w:val="Hyperlink"/>
-          </w:rPr>
-          <w:t xml:space="preserve">2017</w:t>
-        </w:r>
-      </w:hyperlink>
-      <w:r>
-        <w:t xml:space="preserve">)</w:t>
-      </w:r>
-      <w:r>
-        <w:t xml:space="preserve"> </w:t>
-      </w:r>
-      <w:r>
-        <w:t xml:space="preserve">and a growing wave of momentum has seen open science permeate how scientists conceptualize research in other disciplines (e.g., archeaology,</w:t>
-      </w:r>
-      <w:r>
-        <w:t xml:space="preserve"> </w:t>
-      </w:r>
-      <w:r>
-        <w:t xml:space="preserve">Marwick et al. (</w:t>
-      </w:r>
-      <w:hyperlink w:anchor="ref-Marwick16">
-        <w:r>
-          <w:rPr>
-            <w:rStyle w:val="Hyperlink"/>
-          </w:rPr>
-          <w:t xml:space="preserve">2016</w:t>
-        </w:r>
-      </w:hyperlink>
-      <w:r>
-        <w:t xml:space="preserve">)</w:t>
-      </w:r>
-      <w:r>
-        <w:t xml:space="preserve">; behavioral ecology,</w:t>
-      </w:r>
-      <w:r>
-        <w:t xml:space="preserve"> </w:t>
-      </w:r>
-      <w:r>
-        <w:t xml:space="preserve">Ihle et al. (</w:t>
-      </w:r>
-      <w:hyperlink w:anchor="ref-Ihle17">
-        <w:r>
-          <w:rPr>
-            <w:rStyle w:val="Hyperlink"/>
-          </w:rPr>
-          <w:t xml:space="preserve">2017</w:t>
-        </w:r>
-      </w:hyperlink>
-      <w:r>
-        <w:t xml:space="preserve">)</w:t>
-      </w:r>
-      <w:r>
-        <w:t xml:space="preserve">; vegetation sciences,</w:t>
-      </w:r>
-      <w:r>
-        <w:t xml:space="preserve"> </w:t>
-      </w:r>
-      <w:r>
-        <w:t xml:space="preserve">Collins (</w:t>
-      </w:r>
-      <w:hyperlink w:anchor="ref-Collins16">
-        <w:r>
-          <w:rPr>
-            <w:rStyle w:val="Hyperlink"/>
-          </w:rPr>
-          <w:t xml:space="preserve">2016</w:t>
-        </w:r>
-      </w:hyperlink>
-      <w:r>
-        <w:t xml:space="preserve">)</w:t>
-      </w:r>
-      <w:r>
-        <w:t xml:space="preserve">). Adopting an open science paradigm in biaossessment is particularly relevant compared to other fields given the explicit need to develop tools that are open and accessible to the management community. Legal and even ethical precedents in bioassessment may also necessitate the open sharing of data given that environmental monitoring programs are often publicly funded.</w:t>
+        <w:t xml:space="preserve">Use Bond-Lamberty as example, more than just the paper as final product</w:t>
+      </w:r>
+      <w:r>
+        <w:t xml:space="preserve"> </w:t>
+      </w:r>
+      <w:r>
+        <w:t xml:space="preserve">Fox and Hendler about data viz - similar paradigm where the static plot as not the final product</w:t>
       </w:r>
     </w:p>
     <w:p>
@@ -904,39 +975,7 @@
         <w:pStyle w:val="BodyText"/>
       </w:pPr>
       <w:r>
-        <w:t xml:space="preserve">This review will empower the research and management community to embrace open science as a new mode of thinking for bioassessment applications. These approaches are expected to benefit the research community by augmenting existing workflows for developing assessment tools, but more importantly, improve the ability of these methods to address environmental issues by bridging the gap between the scientific, management, and regulatory communities. An overview of the general principles of open science is provided, followed by a discussion of specific benefits and how these principles can be applied to bioassessment. We use examples from the state of California to demonstrate a real world scenario of how existing tools can be tailored to address legislative mandates for free and open sharing of data, especially by directly engaging stakeholders. We conclude with a discussion of technical, sociocultural, and instutional hurdles that have, thus far, prevented widespread adoption of open science and provide recommendations for the bioassessment community to address these challenges.</w:t>
-      </w:r>
-    </w:p>
-    <w:p>
-      <w:pPr>
-        <w:pStyle w:val="Heading1"/>
-      </w:pPr>
-      <w:bookmarkStart w:id="26" w:name="principles-of-open-science-and-what-they-mean-for-bioassessment"/>
-      <w:r>
-        <w:t xml:space="preserve">Principles of open science and what they mean for bioassessment</w:t>
-      </w:r>
-      <w:bookmarkEnd w:id="26"/>
-    </w:p>
-    <w:p>
-      <w:pPr>
-        <w:pStyle w:val="FirstParagraph"/>
-      </w:pPr>
-      <w:r>
-        <w:t xml:space="preserve">Conventional modes of delivering scientific products and more contemporary approaches that align with open science principles share the same goals within the research community. Both approaches are motivated by the same guiding principles of the scientific method that</w:t>
-      </w:r>
-    </w:p>
-    <w:p>
-      <w:pPr>
-        <w:pStyle w:val="BodyText"/>
-      </w:pPr>
-      <w:r>
-        <w:t xml:space="preserve">Use Bond-Lamberty as example, more than just the paper as final product</w:t>
-      </w:r>
-      <w:r>
-        <w:t xml:space="preserve"> </w:t>
-      </w:r>
-      <w:r>
-        <w:t xml:space="preserve">Fox and Hendler about data viz - similar paradigm where the static plot as not the final product</w:t>
+        <w:t xml:space="preserve">Ecology and bioassessment by extension have not adopted these tools because modes of communication that are intrinsically linked to subjet matter in other fields, such as computer science, are not common.</w:t>
       </w:r>
     </w:p>
     <w:p>
@@ -1158,7 +1197,7 @@
         </w:numPr>
       </w:pPr>
       <w:r>
-        <w:t xml:space="preserve">portable packages and data visualization, emphasis on interactive online tools: Zastrow 2015 describes power of interactive mapping, Kelling et al. 2009 describe data-intensive approaches for biodiveristy to identify patterns born from the data and data viz is one approach, Fox and Hendler 2011 emphasize viz as part of analysis process not as end-product</w:t>
+        <w:t xml:space="preserve">portable packages and data visualization, emphasis on interactive online tools: Zastrow 2015 describes power of interactive mapping, Kelling et al. 2009 describe data-intensive approaches for biodiveristy to identify patterns born from the data and data viz is one approach, Fox and Hendler 2011 emphasize viz as part of analysis process not as end-product, the case for open computer programs described by Ince et al. 2012 emphasizes the type of problem present in bioassessment - all methods should be complementary with a software packgae as supplement to the primary document</w:t>
       </w:r>
     </w:p>
     <w:p>
@@ -1189,11 +1228,11 @@
       <w:pPr>
         <w:pStyle w:val="Heading1"/>
       </w:pPr>
-      <w:bookmarkStart w:id="27" w:name="california-examples"/>
+      <w:bookmarkStart w:id="26" w:name="california-examples"/>
       <w:r>
         <w:t xml:space="preserve">California examples</w:t>
       </w:r>
-      <w:bookmarkEnd w:id="27"/>
+      <w:bookmarkEnd w:id="26"/>
     </w:p>
     <w:p>
       <w:pPr>
@@ -1263,21 +1302,21 @@
       <w:r>
         <w:t xml:space="preserve"> </w:t>
       </w:r>
+      <w:hyperlink r:id="rId27">
+        <w:r>
+          <w:rPr>
+            <w:rStyle w:val="Hyperlink"/>
+          </w:rPr>
+          <w:t xml:space="preserve">press release</w:t>
+        </w:r>
+      </w:hyperlink>
+      <w:r>
+        <w:t xml:space="preserve">,</w:t>
+      </w:r>
+      <w:r>
+        <w:t xml:space="preserve"> </w:t>
+      </w:r>
       <w:hyperlink r:id="rId28">
-        <w:r>
-          <w:rPr>
-            <w:rStyle w:val="Hyperlink"/>
-          </w:rPr>
-          <w:t xml:space="preserve">press release</w:t>
-        </w:r>
-      </w:hyperlink>
-      <w:r>
-        <w:t xml:space="preserve">,</w:t>
-      </w:r>
-      <w:r>
-        <w:t xml:space="preserve"> </w:t>
-      </w:r>
-      <w:hyperlink r:id="rId29">
         <w:r>
           <w:rPr>
             <w:rStyle w:val="Hyperlink"/>
@@ -1368,11 +1407,11 @@
       <w:pPr>
         <w:pStyle w:val="Heading1"/>
       </w:pPr>
-      <w:bookmarkStart w:id="30" w:name="challenges-and-recommendations-for-bioassessment"/>
+      <w:bookmarkStart w:id="29" w:name="challenges-and-recommendations-for-bioassessment"/>
       <w:r>
         <w:t xml:space="preserve">Challenges and recommendations for bioassessment</w:t>
       </w:r>
-      <w:bookmarkEnd w:id="30"/>
+      <w:bookmarkEnd w:id="29"/>
     </w:p>
     <w:p>
       <w:pPr>
@@ -1528,14 +1567,14 @@
       <w:pPr>
         <w:pStyle w:val="Heading1"/>
       </w:pPr>
-      <w:bookmarkStart w:id="31" w:name="references"/>
+      <w:bookmarkStart w:id="30" w:name="references"/>
       <w:r>
         <w:t xml:space="preserve">References</w:t>
       </w:r>
-      <w:bookmarkEnd w:id="31"/>
-    </w:p>
-    <w:bookmarkStart w:id="78" w:name="refs"/>
-    <w:bookmarkStart w:id="32" w:name="ref-Bain00"/>
+      <w:bookmarkEnd w:id="30"/>
+    </w:p>
+    <w:bookmarkStart w:id="75" w:name="refs"/>
+    <w:bookmarkStart w:id="31" w:name="ref-Bain00"/>
     <w:p>
       <w:pPr>
         <w:pStyle w:val="Bibliography"/>
@@ -1559,8 +1598,8 @@
         <w:t xml:space="preserve">3 (1):89–98.</w:t>
       </w:r>
     </w:p>
-    <w:bookmarkEnd w:id="32"/>
-    <w:bookmarkStart w:id="34" w:name="ref-Beck09"/>
+    <w:bookmarkEnd w:id="31"/>
+    <w:bookmarkStart w:id="33" w:name="ref-Beck09"/>
     <w:p>
       <w:pPr>
         <w:pStyle w:val="Bibliography"/>
@@ -1586,7 +1625,7 @@
       <w:r>
         <w:t xml:space="preserve"> </w:t>
       </w:r>
-      <w:hyperlink r:id="rId33">
+      <w:hyperlink r:id="rId32">
         <w:r>
           <w:rPr>
             <w:rStyle w:val="Hyperlink"/>
@@ -1598,8 +1637,8 @@
         <w:t xml:space="preserve">.</w:t>
       </w:r>
     </w:p>
-    <w:bookmarkEnd w:id="34"/>
-    <w:bookmarkStart w:id="36" w:name="ref-Birk12"/>
+    <w:bookmarkEnd w:id="33"/>
+    <w:bookmarkStart w:id="35" w:name="ref-Birk12"/>
     <w:p>
       <w:pPr>
         <w:pStyle w:val="Bibliography"/>
@@ -1625,7 +1664,7 @@
       <w:r>
         <w:t xml:space="preserve"> </w:t>
       </w:r>
-      <w:hyperlink r:id="rId35">
+      <w:hyperlink r:id="rId34">
         <w:r>
           <w:rPr>
             <w:rStyle w:val="Hyperlink"/>
@@ -1637,8 +1676,8 @@
         <w:t xml:space="preserve">.</w:t>
       </w:r>
     </w:p>
-    <w:bookmarkEnd w:id="36"/>
-    <w:bookmarkStart w:id="37" w:name="ref-Borja09"/>
+    <w:bookmarkEnd w:id="35"/>
+    <w:bookmarkStart w:id="36" w:name="ref-Borja09"/>
     <w:p>
       <w:pPr>
         <w:pStyle w:val="Bibliography"/>
@@ -1662,8 +1701,8 @@
         <w:t xml:space="preserve">59 (1-3):1–4.</w:t>
       </w:r>
     </w:p>
-    <w:bookmarkEnd w:id="37"/>
-    <w:bookmarkStart w:id="39" w:name="ref-Cao11"/>
+    <w:bookmarkEnd w:id="36"/>
+    <w:bookmarkStart w:id="38" w:name="ref-Cao11"/>
     <w:p>
       <w:pPr>
         <w:pStyle w:val="Bibliography"/>
@@ -1689,7 +1728,7 @@
       <w:r>
         <w:t xml:space="preserve"> </w:t>
       </w:r>
-      <w:hyperlink r:id="rId38">
+      <w:hyperlink r:id="rId37">
         <w:r>
           <w:rPr>
             <w:rStyle w:val="Hyperlink"/>
@@ -1701,8 +1740,8 @@
         <w:t xml:space="preserve">.</w:t>
       </w:r>
     </w:p>
-    <w:bookmarkEnd w:id="39"/>
-    <w:bookmarkStart w:id="41" w:name="ref-Collins16"/>
+    <w:bookmarkEnd w:id="38"/>
+    <w:bookmarkStart w:id="40" w:name="ref-Collins16"/>
     <w:p>
       <w:pPr>
         <w:pStyle w:val="Bibliography"/>
@@ -1728,7 +1767,7 @@
       <w:r>
         <w:t xml:space="preserve"> </w:t>
       </w:r>
-      <w:hyperlink r:id="rId40">
+      <w:hyperlink r:id="rId39">
         <w:r>
           <w:rPr>
             <w:rStyle w:val="Hyperlink"/>
@@ -1740,8 +1779,8 @@
         <w:t xml:space="preserve">.</w:t>
       </w:r>
     </w:p>
-    <w:bookmarkEnd w:id="41"/>
-    <w:bookmarkStart w:id="43" w:name="ref-Dale01"/>
+    <w:bookmarkEnd w:id="40"/>
+    <w:bookmarkStart w:id="42" w:name="ref-Dale01"/>
     <w:p>
       <w:pPr>
         <w:pStyle w:val="Bibliography"/>
@@ -1767,7 +1806,7 @@
       <w:r>
         <w:t xml:space="preserve"> </w:t>
       </w:r>
-      <w:hyperlink r:id="rId42">
+      <w:hyperlink r:id="rId41">
         <w:r>
           <w:rPr>
             <w:rStyle w:val="Hyperlink"/>
@@ -1779,8 +1818,8 @@
         <w:t xml:space="preserve">.</w:t>
       </w:r>
     </w:p>
-    <w:bookmarkEnd w:id="43"/>
-    <w:bookmarkStart w:id="45" w:name="ref-Fore02"/>
+    <w:bookmarkEnd w:id="42"/>
+    <w:bookmarkStart w:id="44" w:name="ref-Fore02"/>
     <w:p>
       <w:pPr>
         <w:pStyle w:val="Bibliography"/>
@@ -1806,7 +1845,7 @@
       <w:r>
         <w:t xml:space="preserve"> </w:t>
       </w:r>
-      <w:hyperlink r:id="rId44">
+      <w:hyperlink r:id="rId43">
         <w:r>
           <w:rPr>
             <w:rStyle w:val="Hyperlink"/>
@@ -1818,8 +1857,8 @@
         <w:t xml:space="preserve">.</w:t>
       </w:r>
     </w:p>
-    <w:bookmarkEnd w:id="45"/>
-    <w:bookmarkStart w:id="47" w:name="ref-Hampton15"/>
+    <w:bookmarkEnd w:id="44"/>
+    <w:bookmarkStart w:id="46" w:name="ref-Hampton15"/>
     <w:p>
       <w:pPr>
         <w:pStyle w:val="Bibliography"/>
@@ -1845,7 +1884,7 @@
       <w:r>
         <w:t xml:space="preserve"> </w:t>
       </w:r>
-      <w:hyperlink r:id="rId46">
+      <w:hyperlink r:id="rId45">
         <w:r>
           <w:rPr>
             <w:rStyle w:val="Hyperlink"/>
@@ -1857,47 +1896,8 @@
         <w:t xml:space="preserve">.</w:t>
       </w:r>
     </w:p>
-    <w:bookmarkEnd w:id="47"/>
-    <w:bookmarkStart w:id="49" w:name="ref-Hampton17"/>
-    <w:p>
-      <w:pPr>
-        <w:pStyle w:val="Bibliography"/>
-      </w:pPr>
-      <w:r>
-        <w:t xml:space="preserve">Hampton, S. E., M. B. Jones, L. A. Wasser, M. P. Schildhauer, S. R. Supp, J. Brun, R. R. Hernandez, et al. 2017. “Skills and Knowledge for Data-Intensive Environmental Research.”</w:t>
-      </w:r>
-      <w:r>
-        <w:t xml:space="preserve"> </w:t>
-      </w:r>
-      <w:r>
-        <w:rPr>
-          <w:i/>
-        </w:rPr>
-        <w:t xml:space="preserve">Bioscience</w:t>
-      </w:r>
-      <w:r>
-        <w:t xml:space="preserve"> </w:t>
-      </w:r>
-      <w:r>
-        <w:t xml:space="preserve">67 (6):546–57.</w:t>
-      </w:r>
-      <w:r>
-        <w:t xml:space="preserve"> </w:t>
-      </w:r>
-      <w:hyperlink r:id="rId48">
-        <w:r>
-          <w:rPr>
-            <w:rStyle w:val="Hyperlink"/>
-          </w:rPr>
-          <w:t xml:space="preserve">https://doi.org/10.1093/biosci/bix025</w:t>
-        </w:r>
-      </w:hyperlink>
-      <w:r>
-        <w:t xml:space="preserve">.</w:t>
-      </w:r>
-    </w:p>
-    <w:bookmarkEnd w:id="49"/>
-    <w:bookmarkStart w:id="51" w:name="ref-Hampton16"/>
+    <w:bookmarkEnd w:id="46"/>
+    <w:bookmarkStart w:id="48" w:name="ref-Hampton16"/>
     <w:p>
       <w:pPr>
         <w:pStyle w:val="Bibliography"/>
@@ -1923,7 +1923,7 @@
       <w:r>
         <w:t xml:space="preserve"> </w:t>
       </w:r>
-      <w:hyperlink r:id="rId50">
+      <w:hyperlink r:id="rId47">
         <w:r>
           <w:rPr>
             <w:rStyle w:val="Hyperlink"/>
@@ -1935,8 +1935,8 @@
         <w:t xml:space="preserve">.</w:t>
       </w:r>
     </w:p>
-    <w:bookmarkEnd w:id="51"/>
-    <w:bookmarkStart w:id="53" w:name="ref-Hering10"/>
+    <w:bookmarkEnd w:id="48"/>
+    <w:bookmarkStart w:id="50" w:name="ref-Hering10"/>
     <w:p>
       <w:pPr>
         <w:pStyle w:val="Bibliography"/>
@@ -1962,7 +1962,7 @@
       <w:r>
         <w:t xml:space="preserve"> </w:t>
       </w:r>
-      <w:hyperlink r:id="rId52">
+      <w:hyperlink r:id="rId49">
         <w:r>
           <w:rPr>
             <w:rStyle w:val="Hyperlink"/>
@@ -1974,8 +1974,8 @@
         <w:t xml:space="preserve">.</w:t>
       </w:r>
     </w:p>
-    <w:bookmarkEnd w:id="53"/>
-    <w:bookmarkStart w:id="55" w:name="ref-Ihle17"/>
+    <w:bookmarkEnd w:id="50"/>
+    <w:bookmarkStart w:id="52" w:name="ref-Ihle17"/>
     <w:p>
       <w:pPr>
         <w:pStyle w:val="Bibliography"/>
@@ -2001,7 +2001,7 @@
       <w:r>
         <w:t xml:space="preserve"> </w:t>
       </w:r>
-      <w:hyperlink r:id="rId54">
+      <w:hyperlink r:id="rId51">
         <w:r>
           <w:rPr>
             <w:rStyle w:val="Hyperlink"/>
@@ -2013,8 +2013,8 @@
         <w:t xml:space="preserve">.</w:t>
       </w:r>
     </w:p>
-    <w:bookmarkEnd w:id="55"/>
-    <w:bookmarkStart w:id="56" w:name="ref-Karr86"/>
+    <w:bookmarkEnd w:id="52"/>
+    <w:bookmarkStart w:id="53" w:name="ref-Karr86"/>
     <w:p>
       <w:pPr>
         <w:pStyle w:val="Bibliography"/>
@@ -2023,8 +2023,8 @@
         <w:t xml:space="preserve">Karr, J. R., K. D. Fausch, P. L. Angermeier, P. R. Yant, and I. J. Schlosser. 1986. “Assessing Biological Integrity in Running Waters: A Method and Its Rationale.” Special Publication 5. Champaign, Illinois: Illinois Natural History Survey.</w:t>
       </w:r>
     </w:p>
-    <w:bookmarkEnd w:id="56"/>
-    <w:bookmarkStart w:id="58" w:name="ref-Kelly16"/>
+    <w:bookmarkEnd w:id="53"/>
+    <w:bookmarkStart w:id="55" w:name="ref-Kelly16"/>
     <w:p>
       <w:pPr>
         <w:pStyle w:val="Bibliography"/>
@@ -2050,7 +2050,7 @@
       <w:r>
         <w:t xml:space="preserve"> </w:t>
       </w:r>
-      <w:hyperlink r:id="rId57">
+      <w:hyperlink r:id="rId54">
         <w:r>
           <w:rPr>
             <w:rStyle w:val="Hyperlink"/>
@@ -2062,8 +2062,8 @@
         <w:t xml:space="preserve">.</w:t>
       </w:r>
     </w:p>
-    <w:bookmarkEnd w:id="58"/>
-    <w:bookmarkStart w:id="60" w:name="ref-Kerans94"/>
+    <w:bookmarkEnd w:id="55"/>
+    <w:bookmarkStart w:id="57" w:name="ref-Kerans94"/>
     <w:p>
       <w:pPr>
         <w:pStyle w:val="Bibliography"/>
@@ -2089,7 +2089,7 @@
       <w:r>
         <w:t xml:space="preserve"> </w:t>
       </w:r>
-      <w:hyperlink r:id="rId59">
+      <w:hyperlink r:id="rId56">
         <w:r>
           <w:rPr>
             <w:rStyle w:val="Hyperlink"/>
@@ -2101,8 +2101,8 @@
         <w:t xml:space="preserve">.</w:t>
       </w:r>
     </w:p>
-    <w:bookmarkEnd w:id="60"/>
-    <w:bookmarkStart w:id="62" w:name="ref-Kuehne17"/>
+    <w:bookmarkEnd w:id="57"/>
+    <w:bookmarkStart w:id="59" w:name="ref-Kuehne17"/>
     <w:p>
       <w:pPr>
         <w:pStyle w:val="Bibliography"/>
@@ -2128,7 +2128,7 @@
       <w:r>
         <w:t xml:space="preserve"> </w:t>
       </w:r>
-      <w:hyperlink r:id="rId61">
+      <w:hyperlink r:id="rId58">
         <w:r>
           <w:rPr>
             <w:rStyle w:val="Hyperlink"/>
@@ -2140,8 +2140,8 @@
         <w:t xml:space="preserve">.</w:t>
       </w:r>
     </w:p>
-    <w:bookmarkEnd w:id="62"/>
-    <w:bookmarkStart w:id="64" w:name="ref-Lowndes17"/>
+    <w:bookmarkEnd w:id="59"/>
+    <w:bookmarkStart w:id="61" w:name="ref-Lowndes17"/>
     <w:p>
       <w:pPr>
         <w:pStyle w:val="Bibliography"/>
@@ -2167,7 +2167,7 @@
       <w:r>
         <w:t xml:space="preserve"> </w:t>
       </w:r>
-      <w:hyperlink r:id="rId63">
+      <w:hyperlink r:id="rId60">
         <w:r>
           <w:rPr>
             <w:rStyle w:val="Hyperlink"/>
@@ -2179,8 +2179,8 @@
         <w:t xml:space="preserve">.</w:t>
       </w:r>
     </w:p>
-    <w:bookmarkEnd w:id="64"/>
-    <w:bookmarkStart w:id="66" w:name="ref-Marwick16"/>
+    <w:bookmarkEnd w:id="61"/>
+    <w:bookmarkStart w:id="63" w:name="ref-Marwick16"/>
     <w:p>
       <w:pPr>
         <w:pStyle w:val="Bibliography"/>
@@ -2206,7 +2206,7 @@
       <w:r>
         <w:t xml:space="preserve"> </w:t>
       </w:r>
-      <w:hyperlink r:id="rId65">
+      <w:hyperlink r:id="rId62">
         <w:r>
           <w:rPr>
             <w:rStyle w:val="Hyperlink"/>
@@ -2218,8 +2218,8 @@
         <w:t xml:space="preserve">.</w:t>
       </w:r>
     </w:p>
-    <w:bookmarkEnd w:id="66"/>
-    <w:bookmarkStart w:id="67" w:name="ref-McDonald04"/>
+    <w:bookmarkEnd w:id="63"/>
+    <w:bookmarkStart w:id="64" w:name="ref-McDonald04"/>
     <w:p>
       <w:pPr>
         <w:pStyle w:val="Bibliography"/>
@@ -2240,8 +2240,8 @@
         <w:t xml:space="preserve">, edited by G. B. Wiersma, 649–68. Boca Raton, Florida, USA: CRC Press.</w:t>
       </w:r>
     </w:p>
-    <w:bookmarkEnd w:id="67"/>
-    <w:bookmarkStart w:id="69" w:name="ref-Nichols16"/>
+    <w:bookmarkEnd w:id="64"/>
+    <w:bookmarkStart w:id="66" w:name="ref-Nichols16"/>
     <w:p>
       <w:pPr>
         <w:pStyle w:val="Bibliography"/>
@@ -2267,7 +2267,7 @@
       <w:r>
         <w:t xml:space="preserve"> </w:t>
       </w:r>
-      <w:hyperlink r:id="rId68">
+      <w:hyperlink r:id="rId65">
         <w:r>
           <w:rPr>
             <w:rStyle w:val="Hyperlink"/>
@@ -2279,8 +2279,8 @@
         <w:t xml:space="preserve">.</w:t>
       </w:r>
     </w:p>
-    <w:bookmarkEnd w:id="69"/>
-    <w:bookmarkStart w:id="70" w:name="ref-Niemi04"/>
+    <w:bookmarkEnd w:id="66"/>
+    <w:bookmarkStart w:id="67" w:name="ref-Niemi04"/>
     <w:p>
       <w:pPr>
         <w:pStyle w:val="Bibliography"/>
@@ -2304,8 +2304,8 @@
         <w:t xml:space="preserve">35:89–111.</w:t>
       </w:r>
     </w:p>
-    <w:bookmarkEnd w:id="70"/>
-    <w:bookmarkStart w:id="72" w:name="ref-Reynoldson97"/>
+    <w:bookmarkEnd w:id="67"/>
+    <w:bookmarkStart w:id="69" w:name="ref-Reynoldson97"/>
     <w:p>
       <w:pPr>
         <w:pStyle w:val="Bibliography"/>
@@ -2331,7 +2331,7 @@
       <w:r>
         <w:t xml:space="preserve"> </w:t>
       </w:r>
-      <w:hyperlink r:id="rId71">
+      <w:hyperlink r:id="rId68">
         <w:r>
           <w:rPr>
             <w:rStyle w:val="Hyperlink"/>
@@ -2343,8 +2343,8 @@
         <w:t xml:space="preserve">.</w:t>
       </w:r>
     </w:p>
-    <w:bookmarkEnd w:id="72"/>
-    <w:bookmarkStart w:id="73" w:name="ref-Stein09"/>
+    <w:bookmarkEnd w:id="69"/>
+    <w:bookmarkStart w:id="70" w:name="ref-Stein09"/>
     <w:p>
       <w:pPr>
         <w:pStyle w:val="Bibliography"/>
@@ -2368,8 +2368,8 @@
         <w:t xml:space="preserve">26:20–24.</w:t>
       </w:r>
     </w:p>
-    <w:bookmarkEnd w:id="73"/>
-    <w:bookmarkStart w:id="75" w:name="ref-Stoddard08"/>
+    <w:bookmarkEnd w:id="70"/>
+    <w:bookmarkStart w:id="72" w:name="ref-Stoddard08"/>
     <w:p>
       <w:pPr>
         <w:pStyle w:val="Bibliography"/>
@@ -2395,7 +2395,7 @@
       <w:r>
         <w:t xml:space="preserve"> </w:t>
       </w:r>
-      <w:hyperlink r:id="rId74">
+      <w:hyperlink r:id="rId71">
         <w:r>
           <w:rPr>
             <w:rStyle w:val="Hyperlink"/>
@@ -2407,8 +2407,8 @@
         <w:t xml:space="preserve">.</w:t>
       </w:r>
     </w:p>
-    <w:bookmarkEnd w:id="75"/>
-    <w:bookmarkStart w:id="77" w:name="ref-Stoddard06"/>
+    <w:bookmarkEnd w:id="72"/>
+    <w:bookmarkStart w:id="74" w:name="ref-Stoddard06"/>
     <w:p>
       <w:pPr>
         <w:pStyle w:val="Bibliography"/>
@@ -2434,7 +2434,7 @@
       <w:r>
         <w:t xml:space="preserve"> </w:t>
       </w:r>
-      <w:hyperlink r:id="rId76">
+      <w:hyperlink r:id="rId73">
         <w:r>
           <w:rPr>
             <w:rStyle w:val="Hyperlink"/>
@@ -2446,8 +2446,8 @@
         <w:t xml:space="preserve">.</w:t>
       </w:r>
     </w:p>
-    <w:bookmarkEnd w:id="77"/>
-    <w:bookmarkEnd w:id="78"/>
+    <w:bookmarkEnd w:id="74"/>
+    <w:bookmarkEnd w:id="75"/>
     <w:sectPr>
       <w:footerReference w:type="default" r:id="rId9"/>
       <w:pgSz w:w="12240" w:h="15840"/>

</xml_diff>

<commit_message>
working on RM edits, restructure intro
</commit_message>
<xml_diff>
--- a/manu_draft.docx
+++ b/manu_draft.docx
@@ -7,13 +7,37 @@
         <w:pStyle w:val="Title"/>
       </w:pPr>
       <w:r>
-        <w:t xml:space="preserve">A</w:t>
-      </w:r>
-      <w:r>
-        <w:t xml:space="preserve"> </w:t>
-      </w:r>
-      <w:r>
-        <w:t xml:space="preserve">case</w:t>
+        <w:t xml:space="preserve">The</w:t>
+      </w:r>
+      <w:r>
+        <w:t xml:space="preserve"> </w:t>
+      </w:r>
+      <w:r>
+        <w:t xml:space="preserve">importance</w:t>
+      </w:r>
+      <w:r>
+        <w:t xml:space="preserve"> </w:t>
+      </w:r>
+      <w:r>
+        <w:t xml:space="preserve">of</w:t>
+      </w:r>
+      <w:r>
+        <w:t xml:space="preserve"> </w:t>
+      </w:r>
+      <w:r>
+        <w:t xml:space="preserve">open</w:t>
+      </w:r>
+      <w:r>
+        <w:t xml:space="preserve"> </w:t>
+      </w:r>
+      <w:r>
+        <w:t xml:space="preserve">science</w:t>
+      </w:r>
+      <w:r>
+        <w:t xml:space="preserve"> </w:t>
+      </w:r>
+      <w:r>
+        <w:t xml:space="preserve">principles</w:t>
       </w:r>
       <w:r>
         <w:t xml:space="preserve"> </w:t>
@@ -25,36 +49,6 @@
         <w:t xml:space="preserve"> </w:t>
       </w:r>
       <w:r>
-        <w:t xml:space="preserve">applying</w:t>
-      </w:r>
-      <w:r>
-        <w:t xml:space="preserve"> </w:t>
-      </w:r>
-      <w:r>
-        <w:t xml:space="preserve">open</w:t>
-      </w:r>
-      <w:r>
-        <w:t xml:space="preserve"> </w:t>
-      </w:r>
-      <w:r>
-        <w:t xml:space="preserve">science</w:t>
-      </w:r>
-      <w:r>
-        <w:t xml:space="preserve"> </w:t>
-      </w:r>
-      <w:r>
-        <w:t xml:space="preserve">principles</w:t>
-      </w:r>
-      <w:r>
-        <w:t xml:space="preserve"> </w:t>
-      </w:r>
-      <w:r>
-        <w:t xml:space="preserve">to</w:t>
-      </w:r>
-      <w:r>
-        <w:t xml:space="preserve"> </w:t>
-      </w:r>
-      <w:r>
         <w:t xml:space="preserve">biological</w:t>
       </w:r>
       <w:r>
@@ -176,7 +170,7 @@
         <w:pStyle w:val="FirstParagraph"/>
       </w:pPr>
       <w:r>
-        <w:t xml:space="preserve">Version Date: Thu Sep 6 12:03:03 2018 -0700</w:t>
+        <w:t xml:space="preserve">Version Date: Fri Sep 7 12:00:49 2018 -0700</w:t>
       </w:r>
     </w:p>
     <w:p>
@@ -194,7 +188,7 @@
         <w:pStyle w:val="FirstParagraph"/>
       </w:pPr>
       <w:r>
-        <w:t xml:space="preserve">A critical gap between the technical advances in the field of bioassessment and the advances needed to link the science with practitioners has impeded forward progress in managing ecological integrity of aquatic resources. Open science principles that seek to democratize science can effectively bridge the gap between researchers and managers, yet widespread adoption has yet to gain traction for the development and appplication of bioassessment methods. At the core of this philosophy is the concept that research should be reproducible and transparent, in addition to having long-term provenance through effective modes of data preservation and sharing. We discuss core open science concepts that have been advocated more generally in the ecological sciences and will emphasize how adoption can benefit bioassessment for both prescriptive condition assessments and proactive applications that inform planning activities. Examples from the state of California will be used to demonstrate effective adoption of open science principles through data stewardship, reproducible research, and engagement of stakeholders with multimedia applications. Technical, sociocultural, and institutional challenges for adopting open science will also be discussed, including practical approaches for overcoming these hurdles in bioassessment applications.</w:t>
+        <w:t xml:space="preserve">Open science principles that seek to democratize science can effectively bridge the gap between researchers and environmental managers, yet widespread adoption has yet to gain traction for the development and appplication of bioassessment methods. At the core of this philosophy is the concept that research should be reproducible and transparent, in addition to having long-term provenance through effective modes of data preservation and sharing. We discuss core open science concepts that have been advocated more generally in the ecological sciences and will emphasize how adoption can benefit bioassessment for both prescriptive condition assessments and proactive applications that inform planning activities. Examples from the state of California will be used to demonstrate effective adoption of open science principles through data stewardship, reproducible research, and engagement of stakeholders with multimedia applications. Technical, sociocultural, and institutional challenges for adopting open science will also be discussed, including practical approaches for overcoming these hurdles in bioassessment applications.</w:t>
       </w:r>
     </w:p>
     <w:p>
@@ -212,7 +206,7 @@
         <w:pStyle w:val="FirstParagraph"/>
       </w:pPr>
       <w:r>
-        <w:t xml:space="preserve">Bioassessment is an essential element of environmental monitoring programs that establishes a foundation of decisions for managing the ecological integrity of aquatic resources. Decades of research have supported the development of methods that use different assemblages with regional applications in streams, rivers, lakes, and marine environments</w:t>
+        <w:t xml:space="preserve">Bioassessment is an essential element of aquatic monitoring programs that establishes a foundation of decisions for managing the ecological integrity of environmental resources. Decades of research have supported the development of methods that use different assemblages with regional applications in streams, rivers, lakes, and marine environments</w:t>
       </w:r>
       <w:r>
         <w:t xml:space="preserve"> </w:t>
@@ -291,7 +285,427 @@
         <w:t xml:space="preserve">)</w:t>
       </w:r>
       <w:r>
-        <w:t xml:space="preserve">. This body of applied tools represents significant progress in understanding how biological organisms can be used as accurate and interpretable sentinels of environmental condition. Monitoring programs in the United States and internationally have collected millions of records of biological data spanning decades and hundreds of assessment methods have been developed from these data. Despite these gains, the ability of these tools to reach the management community and to positively affect environmental change is imbalanced relative to the information that is available through research and coordinated monitoring efforts</w:t>
+        <w:t xml:space="preserve">. This body of applied tools represents meaningful progress in understanding how biological organisms can be used as accurate and interpretable sentinels of environmental condition. Monitoring programs in the United States and internationally have collected millions of records of biological data spanning decades and hundreds of assessment methods have been developed from these data. Despite these gains, these tools have not been fully integrated into management frameworks relative to the availability of technical information produced through research and coordinated monitoring efforts</w:t>
+      </w:r>
+      <w:r>
+        <w:t xml:space="preserve"> </w:t>
+      </w:r>
+      <w:r>
+        <w:t xml:space="preserve">(Yoder and Barbour</w:t>
+      </w:r>
+      <w:r>
+        <w:t xml:space="preserve"> </w:t>
+      </w:r>
+      <w:hyperlink w:anchor="ref-Yoder09">
+        <w:r>
+          <w:rPr>
+            <w:rStyle w:val="Hyperlink"/>
+          </w:rPr>
+          <w:t xml:space="preserve">2009</w:t>
+        </w:r>
+      </w:hyperlink>
+      <w:r>
+        <w:t xml:space="preserve">)</w:t>
+      </w:r>
+      <w:r>
+        <w:t xml:space="preserve">. Moreover, existing methods may not be discoverable beyond immediate research applications</w:t>
+      </w:r>
+      <w:r>
+        <w:t xml:space="preserve"> </w:t>
+      </w:r>
+      <w:r>
+        <w:t xml:space="preserve">(Hering et al.</w:t>
+      </w:r>
+      <w:r>
+        <w:t xml:space="preserve"> </w:t>
+      </w:r>
+      <w:hyperlink w:anchor="ref-Hering10">
+        <w:r>
+          <w:rPr>
+            <w:rStyle w:val="Hyperlink"/>
+          </w:rPr>
+          <w:t xml:space="preserve">2010</w:t>
+        </w:r>
+      </w:hyperlink>
+      <w:r>
+        <w:t xml:space="preserve">; Nichols et al.</w:t>
+      </w:r>
+      <w:r>
+        <w:t xml:space="preserve"> </w:t>
+      </w:r>
+      <w:hyperlink w:anchor="ref-Nichols16">
+        <w:r>
+          <w:rPr>
+            <w:rStyle w:val="Hyperlink"/>
+          </w:rPr>
+          <w:t xml:space="preserve">2016</w:t>
+        </w:r>
+      </w:hyperlink>
+      <w:r>
+        <w:t xml:space="preserve">)</w:t>
+      </w:r>
+      <w:r>
+        <w:t xml:space="preserve"> </w:t>
+      </w:r>
+      <w:r>
+        <w:t xml:space="preserve">or may be incorrectly applied based on differences between the goals for developing an assessment index and those defined by a management program</w:t>
+      </w:r>
+      <w:r>
+        <w:t xml:space="preserve"> </w:t>
+      </w:r>
+      <w:r>
+        <w:t xml:space="preserve">(Dale and Beyeler</w:t>
+      </w:r>
+      <w:r>
+        <w:t xml:space="preserve"> </w:t>
+      </w:r>
+      <w:hyperlink w:anchor="ref-Dale01">
+        <w:r>
+          <w:rPr>
+            <w:rStyle w:val="Hyperlink"/>
+          </w:rPr>
+          <w:t xml:space="preserve">2001</w:t>
+        </w:r>
+      </w:hyperlink>
+      <w:r>
+        <w:t xml:space="preserve">; Stein et al.</w:t>
+      </w:r>
+      <w:r>
+        <w:t xml:space="preserve"> </w:t>
+      </w:r>
+      <w:hyperlink w:anchor="ref-Stein09">
+        <w:r>
+          <w:rPr>
+            <w:rStyle w:val="Hyperlink"/>
+          </w:rPr>
+          <w:t xml:space="preserve">2009</w:t>
+        </w:r>
+      </w:hyperlink>
+      <w:r>
+        <w:t xml:space="preserve">)</w:t>
+      </w:r>
+      <w:r>
+        <w:t xml:space="preserve">. Environmental managers require additional tools that synthesize bioassessment information and bridge the gap between method and application.</w:t>
+      </w:r>
+    </w:p>
+    <w:p>
+      <w:pPr>
+        <w:pStyle w:val="BodyText"/>
+      </w:pPr>
+      <w:r>
+        <w:t xml:space="preserve">The development of bioassessment tools has for decades focused on addressing technical challenges</w:t>
+      </w:r>
+      <w:r>
+        <w:t xml:space="preserve"> </w:t>
+      </w:r>
+      <w:r>
+        <w:t xml:space="preserve">(Jackson and Davis</w:t>
+      </w:r>
+      <w:r>
+        <w:t xml:space="preserve"> </w:t>
+      </w:r>
+      <w:hyperlink w:anchor="ref-Jackson94">
+        <w:r>
+          <w:rPr>
+            <w:rStyle w:val="Hyperlink"/>
+          </w:rPr>
+          <w:t xml:space="preserve">1994</w:t>
+        </w:r>
+      </w:hyperlink>
+      <w:r>
+        <w:t xml:space="preserve">)</w:t>
+      </w:r>
+      <w:r>
+        <w:t xml:space="preserve">, rather than implementation challenges of integrating methods with management, conservation, or policy</w:t>
+      </w:r>
+      <w:r>
+        <w:t xml:space="preserve"> </w:t>
+      </w:r>
+      <w:r>
+        <w:t xml:space="preserve">(Dale and Beyeler</w:t>
+      </w:r>
+      <w:r>
+        <w:t xml:space="preserve"> </w:t>
+      </w:r>
+      <w:hyperlink w:anchor="ref-Dale01">
+        <w:r>
+          <w:rPr>
+            <w:rStyle w:val="Hyperlink"/>
+          </w:rPr>
+          <w:t xml:space="preserve">2001</w:t>
+        </w:r>
+      </w:hyperlink>
+      <w:r>
+        <w:t xml:space="preserve">)</w:t>
+      </w:r>
+      <w:r>
+        <w:t xml:space="preserve">. Legal mandates to assess biological condition have set a precedent for developing bioassessment methods in the United States (Clean Water Act), Canada (Canada Waters Act), and Europe (Water Framework Directive). Basic research to address broad legislative objectives has historically focused on predicting biological responses to environmental change, how these responses can be distinguished from natural environmental variation, and determining the impacts of these changes. Many bioassessment indices developed at the assemblage-level are characterized as either multimetric, such as an index of biotic integrity, or multivariate where condition is based on predictive methods that evaluate similarity of taxonomic composition to reference expectations. The reference-condition approach establishes the foundation for many bioassessment methods whereby a set of reference sites are identified and used to evaluate levels of biological deviation to define potential impacts</w:t>
+      </w:r>
+      <w:r>
+        <w:t xml:space="preserve"> </w:t>
+      </w:r>
+      <w:r>
+        <w:t xml:space="preserve">(Reynoldson et al.</w:t>
+      </w:r>
+      <w:r>
+        <w:t xml:space="preserve"> </w:t>
+      </w:r>
+      <w:hyperlink w:anchor="ref-Reynoldson97">
+        <w:r>
+          <w:rPr>
+            <w:rStyle w:val="Hyperlink"/>
+          </w:rPr>
+          <w:t xml:space="preserve">1997</w:t>
+        </w:r>
+      </w:hyperlink>
+      <w:r>
+        <w:t xml:space="preserve">; Stoddard et al.</w:t>
+      </w:r>
+      <w:r>
+        <w:t xml:space="preserve"> </w:t>
+      </w:r>
+      <w:hyperlink w:anchor="ref-Stoddard06">
+        <w:r>
+          <w:rPr>
+            <w:rStyle w:val="Hyperlink"/>
+          </w:rPr>
+          <w:t xml:space="preserve">2006</w:t>
+        </w:r>
+      </w:hyperlink>
+      <w:r>
+        <w:t xml:space="preserve">)</w:t>
+      </w:r>
+      <w:r>
+        <w:t xml:space="preserve">. Most indices can be broadly categorized in the context of these well-established methods.</w:t>
+      </w:r>
+    </w:p>
+    <w:p>
+      <w:pPr>
+        <w:pStyle w:val="BodyText"/>
+      </w:pPr>
+      <w:r>
+        <w:t xml:space="preserve">Bioassessment has matured to the point where managers have many options for applying methods in novel contexts. The prevalence of best practices in bioassessment studies has increased over the past few decades, including use of the reference condition approach and methods that separate anthropogenic impacts from natural variability. New assessment tools can also be developed using readily available technical support documents or national protocols that synthesize the body of research and best practices to date</w:t>
+      </w:r>
+      <w:r>
+        <w:t xml:space="preserve"> </w:t>
+      </w:r>
+      <w:r>
+        <w:t xml:space="preserve">(McDonald et al.</w:t>
+      </w:r>
+      <w:r>
+        <w:t xml:space="preserve"> </w:t>
+      </w:r>
+      <w:hyperlink w:anchor="ref-McDonald04">
+        <w:r>
+          <w:rPr>
+            <w:rStyle w:val="Hyperlink"/>
+          </w:rPr>
+          <w:t xml:space="preserve">2004</w:t>
+        </w:r>
+      </w:hyperlink>
+      <w:r>
+        <w:t xml:space="preserve">; Stoddard et al.</w:t>
+      </w:r>
+      <w:r>
+        <w:t xml:space="preserve"> </w:t>
+      </w:r>
+      <w:hyperlink w:anchor="ref-Stoddard08">
+        <w:r>
+          <w:rPr>
+            <w:rStyle w:val="Hyperlink"/>
+          </w:rPr>
+          <w:t xml:space="preserve">2008</w:t>
+        </w:r>
+      </w:hyperlink>
+      <w:r>
+        <w:t xml:space="preserve">)</w:t>
+      </w:r>
+      <w:r>
+        <w:t xml:space="preserve">. This has in part contributed to the proliferation of hundreds of assessment methods that have been developed for specific regional applcations</w:t>
+      </w:r>
+      <w:r>
+        <w:t xml:space="preserve"> </w:t>
+      </w:r>
+      <w:r>
+        <w:t xml:space="preserve">(Birk et al.</w:t>
+      </w:r>
+      <w:r>
+        <w:t xml:space="preserve"> </w:t>
+      </w:r>
+      <w:hyperlink w:anchor="ref-Birk12">
+        <w:r>
+          <w:rPr>
+            <w:rStyle w:val="Hyperlink"/>
+          </w:rPr>
+          <w:t xml:space="preserve">2012</w:t>
+        </w:r>
+      </w:hyperlink>
+      <w:r>
+        <w:t xml:space="preserve">)</w:t>
+      </w:r>
+      <w:r>
+        <w:t xml:space="preserve">. Although there are logistical and ecological rationale for why location- and taxa-specific methods are needed, concerns about redundancy, comparability, duplicated effort, and lack of coordinated monitoring have recently been discussed within the research community</w:t>
+      </w:r>
+      <w:r>
+        <w:t xml:space="preserve"> </w:t>
+      </w:r>
+      <w:r>
+        <w:t xml:space="preserve">(Cao and Hawkins</w:t>
+      </w:r>
+      <w:r>
+        <w:t xml:space="preserve"> </w:t>
+      </w:r>
+      <w:hyperlink w:anchor="ref-Cao11">
+        <w:r>
+          <w:rPr>
+            <w:rStyle w:val="Hyperlink"/>
+          </w:rPr>
+          <w:t xml:space="preserve">2011</w:t>
+        </w:r>
+      </w:hyperlink>
+      <w:r>
+        <w:t xml:space="preserve">; Poikane et al.</w:t>
+      </w:r>
+      <w:r>
+        <w:t xml:space="preserve"> </w:t>
+      </w:r>
+      <w:hyperlink w:anchor="ref-Poikane14">
+        <w:r>
+          <w:rPr>
+            <w:rStyle w:val="Hyperlink"/>
+          </w:rPr>
+          <w:t xml:space="preserve">2014</w:t>
+        </w:r>
+      </w:hyperlink>
+      <w:r>
+        <w:t xml:space="preserve">; Kelly et al.</w:t>
+      </w:r>
+      <w:r>
+        <w:t xml:space="preserve"> </w:t>
+      </w:r>
+      <w:hyperlink w:anchor="ref-Kelly16">
+        <w:r>
+          <w:rPr>
+            <w:rStyle w:val="Hyperlink"/>
+          </w:rPr>
+          <w:t xml:space="preserve">2016</w:t>
+        </w:r>
+      </w:hyperlink>
+      <w:r>
+        <w:t xml:space="preserve">; Nichols et al.</w:t>
+      </w:r>
+      <w:r>
+        <w:t xml:space="preserve"> </w:t>
+      </w:r>
+      <w:hyperlink w:anchor="ref-Nichols16">
+        <w:r>
+          <w:rPr>
+            <w:rStyle w:val="Hyperlink"/>
+          </w:rPr>
+          <w:t xml:space="preserve">2016</w:t>
+        </w:r>
+      </w:hyperlink>
+      <w:r>
+        <w:t xml:space="preserve">)</w:t>
+      </w:r>
+      <w:r>
+        <w:t xml:space="preserve">. Morever, the abundance of available methods can be a point of frustration for managers given a lack of guidance for choosing an appropriate method among alternatives, particularly as to how a method may relate to specific management, monitoring, or policy objectives</w:t>
+      </w:r>
+      <w:r>
+        <w:t xml:space="preserve"> </w:t>
+      </w:r>
+      <w:r>
+        <w:t xml:space="preserve">(Dale and Beyeler</w:t>
+      </w:r>
+      <w:r>
+        <w:t xml:space="preserve"> </w:t>
+      </w:r>
+      <w:hyperlink w:anchor="ref-Dale01">
+        <w:r>
+          <w:rPr>
+            <w:rStyle w:val="Hyperlink"/>
+          </w:rPr>
+          <w:t xml:space="preserve">2001</w:t>
+        </w:r>
+      </w:hyperlink>
+      <w:r>
+        <w:t xml:space="preserve">; Stein et al.</w:t>
+      </w:r>
+      <w:r>
+        <w:t xml:space="preserve"> </w:t>
+      </w:r>
+      <w:hyperlink w:anchor="ref-Stein09">
+        <w:r>
+          <w:rPr>
+            <w:rStyle w:val="Hyperlink"/>
+          </w:rPr>
+          <w:t xml:space="preserve">2009</w:t>
+        </w:r>
+      </w:hyperlink>
+      <w:r>
+        <w:t xml:space="preserve">)</w:t>
+      </w:r>
+      <w:r>
+        <w:t xml:space="preserve">. Characterizing how an index could be used in practice to inform decisions and prioritize management actions is often opaque relative to why an index may have been originally developed.</w:t>
+      </w:r>
+    </w:p>
+    <w:p>
+      <w:pPr>
+        <w:pStyle w:val="BodyText"/>
+      </w:pPr>
+      <w:r>
+        <w:t xml:space="preserve">The explicit link to environmental management distinguishes bioassessment from basic ecological research. Although bioassessment can and has been used to inform basic research, the intended use of these tools is to inform management, often through legal mandates and regulatory requirements. Consequently, a bioassessment index is only as valuable as its level of integration with management and regulatory communities. Analyses and outputs of bioassessment products will have limited use if they do not meet the needs of these communities</w:t>
+      </w:r>
+      <w:r>
+        <w:t xml:space="preserve"> </w:t>
+      </w:r>
+      <w:r>
+        <w:t xml:space="preserve">(Bain et al.</w:t>
+      </w:r>
+      <w:r>
+        <w:t xml:space="preserve"> </w:t>
+      </w:r>
+      <w:hyperlink w:anchor="ref-Bain00">
+        <w:r>
+          <w:rPr>
+            <w:rStyle w:val="Hyperlink"/>
+          </w:rPr>
+          <w:t xml:space="preserve">2000</w:t>
+        </w:r>
+      </w:hyperlink>
+      <w:r>
+        <w:t xml:space="preserve">; Stein et al.</w:t>
+      </w:r>
+      <w:r>
+        <w:t xml:space="preserve"> </w:t>
+      </w:r>
+      <w:hyperlink w:anchor="ref-Stein09">
+        <w:r>
+          <w:rPr>
+            <w:rStyle w:val="Hyperlink"/>
+          </w:rPr>
+          <w:t xml:space="preserve">2009</w:t>
+        </w:r>
+      </w:hyperlink>
+      <w:r>
+        <w:t xml:space="preserve">; Kuehne et al.</w:t>
+      </w:r>
+      <w:r>
+        <w:t xml:space="preserve"> </w:t>
+      </w:r>
+      <w:hyperlink w:anchor="ref-Kuehne17">
+        <w:r>
+          <w:rPr>
+            <w:rStyle w:val="Hyperlink"/>
+          </w:rPr>
+          <w:t xml:space="preserve">2017</w:t>
+        </w:r>
+      </w:hyperlink>
+      <w:r>
+        <w:t xml:space="preserve">)</w:t>
+      </w:r>
+      <w:r>
+        <w:t xml:space="preserve">. In the United States, the CWA gives power to states, tribes, and territories for method development, which in turn requires federal approval to be implemented into a regulatory framework, e.g., TMDL reporting, permitting, etc. If federal approval is a rough assessment of index efficacy, a tremendous imbalance exists between the methods developed and those that are federally approved for regulatory use. A recent review of assessment methods for ecological integrity in the US showed that few were explicitly connected to freshwater policy</w:t>
       </w:r>
       <w:r>
         <w:t xml:space="preserve"> </w:t>
@@ -314,32 +728,100 @@
         <w:t xml:space="preserve">)</w:t>
       </w:r>
       <w:r>
-        <w:t xml:space="preserve">. Morever, existing methods may not be discoverable beyond specific research applications</w:t>
-      </w:r>
-      <w:r>
-        <w:t xml:space="preserve"> </w:t>
-      </w:r>
-      <w:r>
-        <w:t xml:space="preserve">(Hering et al.</w:t>
-      </w:r>
-      <w:r>
-        <w:t xml:space="preserve"> </w:t>
-      </w:r>
-      <w:hyperlink w:anchor="ref-Hering10">
-        <w:r>
-          <w:rPr>
-            <w:rStyle w:val="Hyperlink"/>
-          </w:rPr>
-          <w:t xml:space="preserve">2010</w:t>
-        </w:r>
-      </w:hyperlink>
-      <w:r>
-        <w:t xml:space="preserve">; Nichols et al.</w:t>
-      </w:r>
-      <w:r>
-        <w:t xml:space="preserve"> </w:t>
-      </w:r>
-      <w:hyperlink w:anchor="ref-Nichols16">
+        <w:t xml:space="preserve">. Of those methods that are actively used, a more problematic issue is the manner of application within standard regulatory frameworks. Biological indices are typically used to develop post-hoc diagnoses to trigger remediative or restoration actions, or serve as early warning indicators of environmental change</w:t>
+      </w:r>
+      <w:r>
+        <w:t xml:space="preserve"> </w:t>
+      </w:r>
+      <w:r>
+        <w:t xml:space="preserve">(Niemi and McDonald</w:t>
+      </w:r>
+      <w:r>
+        <w:t xml:space="preserve"> </w:t>
+      </w:r>
+      <w:hyperlink w:anchor="ref-Niemi04">
+        <w:r>
+          <w:rPr>
+            <w:rStyle w:val="Hyperlink"/>
+          </w:rPr>
+          <w:t xml:space="preserve">2004</w:t>
+        </w:r>
+      </w:hyperlink>
+      <w:r>
+        <w:t xml:space="preserve">)</w:t>
+      </w:r>
+      <w:r>
+        <w:t xml:space="preserve">. A critical concern is that these tools, although technically sound, are implicitly being used to document the long-term demise of environmental health. A much broader use for bioassessment to pro-actively guide planning decisions, such as identifying conservation priorities</w:t>
+      </w:r>
+      <w:r>
+        <w:t xml:space="preserve"> </w:t>
+      </w:r>
+      <w:r>
+        <w:t xml:space="preserve">(Linke, Turak, and Nel</w:t>
+      </w:r>
+      <w:r>
+        <w:t xml:space="preserve"> </w:t>
+      </w:r>
+      <w:hyperlink w:anchor="ref-Linke11">
+        <w:r>
+          <w:rPr>
+            <w:rStyle w:val="Hyperlink"/>
+          </w:rPr>
+          <w:t xml:space="preserve">2011</w:t>
+        </w:r>
+      </w:hyperlink>
+      <w:r>
+        <w:t xml:space="preserve">; Howard et al.</w:t>
+      </w:r>
+      <w:r>
+        <w:t xml:space="preserve"> </w:t>
+      </w:r>
+      <w:hyperlink w:anchor="ref-Howard18">
+        <w:r>
+          <w:rPr>
+            <w:rStyle w:val="Hyperlink"/>
+          </w:rPr>
+          <w:t xml:space="preserve">2018</w:t>
+        </w:r>
+      </w:hyperlink>
+      <w:r>
+        <w:t xml:space="preserve">)</w:t>
+      </w:r>
+      <w:r>
+        <w:t xml:space="preserve">, could greatly extend the reach of tools that have already been developed.</w:t>
+      </w:r>
+    </w:p>
+    <w:p>
+      <w:pPr>
+        <w:pStyle w:val="BodyText"/>
+      </w:pPr>
+      <w:r>
+        <w:t xml:space="preserve">Progress in protecting and restoring ecological integrity requires bioassessment information to be fully integrated with management decisions. A new mode of operation is needed whereby method development is open and transparent and methods are discoverable and reproducible. Most importantly, information transfer to the management community must be intuitive and purposeful. Open science principles that can democratize all aspects of the scientific method can meet these needs, yet bioassessment research and its application to better serve the environment has not fully embraced these principles. Others have advocated more broadly for inclusion of these principles in the ecological sciences</w:t>
+      </w:r>
+      <w:r>
+        <w:t xml:space="preserve"> </w:t>
+      </w:r>
+      <w:r>
+        <w:t xml:space="preserve">(Hampton et al.</w:t>
+      </w:r>
+      <w:r>
+        <w:t xml:space="preserve"> </w:t>
+      </w:r>
+      <w:hyperlink w:anchor="ref-Hampton15">
+        <w:r>
+          <w:rPr>
+            <w:rStyle w:val="Hyperlink"/>
+          </w:rPr>
+          <w:t xml:space="preserve">2015</w:t>
+        </w:r>
+      </w:hyperlink>
+      <w:r>
+        <w:t xml:space="preserve">,</w:t>
+      </w:r>
+      <w:r>
+        <w:t xml:space="preserve"> </w:t>
+      </w:r>
+      <w:hyperlink w:anchor="ref-Hampton16">
         <w:r>
           <w:rPr>
             <w:rStyle w:val="Hyperlink"/>
@@ -348,38 +830,55 @@
         </w:r>
       </w:hyperlink>
       <w:r>
+        <w:t xml:space="preserve">; Lowndes et al.</w:t>
+      </w:r>
+      <w:r>
+        <w:t xml:space="preserve"> </w:t>
+      </w:r>
+      <w:hyperlink w:anchor="ref-Lowndes17">
+        <w:r>
+          <w:rPr>
+            <w:rStyle w:val="Hyperlink"/>
+          </w:rPr>
+          <w:t xml:space="preserve">2017</w:t>
+        </w:r>
+      </w:hyperlink>
+      <w:r>
         <w:t xml:space="preserve">)</w:t>
       </w:r>
       <w:r>
         <w:t xml:space="preserve"> </w:t>
       </w:r>
       <w:r>
-        <w:t xml:space="preserve">and can provide competing objectives from inconsistencies between research goals and the needs of practitioners</w:t>
-      </w:r>
-      <w:r>
-        <w:t xml:space="preserve"> </w:t>
-      </w:r>
-      <w:r>
-        <w:t xml:space="preserve">(Stein et al.</w:t>
-      </w:r>
-      <w:r>
-        <w:t xml:space="preserve"> </w:t>
-      </w:r>
-      <w:hyperlink w:anchor="ref-Stein09">
-        <w:r>
-          <w:rPr>
-            <w:rStyle w:val="Hyperlink"/>
-          </w:rPr>
-          <w:t xml:space="preserve">2009</w:t>
-        </w:r>
-      </w:hyperlink>
-      <w:r>
-        <w:t xml:space="preserve">; Kuehne et al.</w:t>
-      </w:r>
-      <w:r>
-        <w:t xml:space="preserve"> </w:t>
-      </w:r>
-      <w:hyperlink w:anchor="ref-Kuehne17">
+        <w:t xml:space="preserve">and a growing wave of momentum has seen open science permeate how scientists conceptualize research in other disciplines (e.g., archeaology,</w:t>
+      </w:r>
+      <w:r>
+        <w:t xml:space="preserve"> </w:t>
+      </w:r>
+      <w:r>
+        <w:t xml:space="preserve">Marwick et al. (</w:t>
+      </w:r>
+      <w:hyperlink w:anchor="ref-Marwick16">
+        <w:r>
+          <w:rPr>
+            <w:rStyle w:val="Hyperlink"/>
+          </w:rPr>
+          <w:t xml:space="preserve">2016</w:t>
+        </w:r>
+      </w:hyperlink>
+      <w:r>
+        <w:t xml:space="preserve">)</w:t>
+      </w:r>
+      <w:r>
+        <w:t xml:space="preserve">; behavioral ecology,</w:t>
+      </w:r>
+      <w:r>
+        <w:t xml:space="preserve"> </w:t>
+      </w:r>
+      <w:r>
+        <w:t xml:space="preserve">Ihle et al. (</w:t>
+      </w:r>
+      <w:hyperlink w:anchor="ref-Ihle17">
         <w:r>
           <w:rPr>
             <w:rStyle w:val="Hyperlink"/>
@@ -391,7 +890,27 @@
         <w:t xml:space="preserve">)</w:t>
       </w:r>
       <w:r>
-        <w:t xml:space="preserve">. Environmental managers require additional tools that synthesize bioassessment information and bridge the gap between method and application.</w:t>
+        <w:t xml:space="preserve">; vegetation sciences,</w:t>
+      </w:r>
+      <w:r>
+        <w:t xml:space="preserve"> </w:t>
+      </w:r>
+      <w:r>
+        <w:t xml:space="preserve">Collins (</w:t>
+      </w:r>
+      <w:hyperlink w:anchor="ref-Collins16">
+        <w:r>
+          <w:rPr>
+            <w:rStyle w:val="Hyperlink"/>
+          </w:rPr>
+          <w:t xml:space="preserve">2016</w:t>
+        </w:r>
+      </w:hyperlink>
+      <w:r>
+        <w:t xml:space="preserve">)</w:t>
+      </w:r>
+      <w:r>
+        <w:t xml:space="preserve">). Adopting an open science paradigm in biaossessment is particularly relevant compared to other fields given the explicit need to develop tools that are open and accessible to the management community. Legal and ethical precedents in bioassessment may also necessitate the open sharing of data given that environmental monitoring programs are often publicly funded.</w:t>
       </w:r>
     </w:p>
     <w:p>
@@ -399,509 +918,7 @@
         <w:pStyle w:val="BodyText"/>
       </w:pPr>
       <w:r>
-        <w:t xml:space="preserve">The development of bioassessment tools has for decades focused on addressing technical challenges, rather than implementation challenges of integrating methods with management, conservation, or policy</w:t>
-      </w:r>
-      <w:r>
-        <w:t xml:space="preserve"> </w:t>
-      </w:r>
-      <w:r>
-        <w:t xml:space="preserve">(Dale and Beyeler</w:t>
-      </w:r>
-      <w:r>
-        <w:t xml:space="preserve"> </w:t>
-      </w:r>
-      <w:hyperlink w:anchor="ref-Dale01">
-        <w:r>
-          <w:rPr>
-            <w:rStyle w:val="Hyperlink"/>
-          </w:rPr>
-          <w:t xml:space="preserve">2001</w:t>
-        </w:r>
-      </w:hyperlink>
-      <w:r>
-        <w:t xml:space="preserve">; Kuehne et al.</w:t>
-      </w:r>
-      <w:r>
-        <w:t xml:space="preserve"> </w:t>
-      </w:r>
-      <w:hyperlink w:anchor="ref-Kuehne17">
-        <w:r>
-          <w:rPr>
-            <w:rStyle w:val="Hyperlink"/>
-          </w:rPr>
-          <w:t xml:space="preserve">2017</w:t>
-        </w:r>
-      </w:hyperlink>
-      <w:r>
-        <w:t xml:space="preserve">)</w:t>
-      </w:r>
-      <w:r>
-        <w:t xml:space="preserve">. Legal mandates to assess biological condition have set a precedent for developing bioassessment methods in the United States (Clean Water Act), Canada (Canada Waters Act), and Europe (Water Framework Directive). Basic research to address broad legislative objectives has historically focused on identifying which biological components respond predictably to environmental change, how these components can be measured with minimum uncertainty relative to natural environmental variation, and what basis of comparison is used to evaluate relative changes between communities. Most bioassessment indices developed at the assemblage-level are characterized as either multimetric, such as the index of biotic integrity, or multivariate where condition is assessed using ratios of observed and expected taxa. The reference-condition approach also establishes the foundation for many bioassessment methods whereby a set of reference sites are identified and used to evaluate levels of biological deviation to define potential impacts</w:t>
-      </w:r>
-      <w:r>
-        <w:t xml:space="preserve"> </w:t>
-      </w:r>
-      <w:r>
-        <w:t xml:space="preserve">(Reynoldson et al.</w:t>
-      </w:r>
-      <w:r>
-        <w:t xml:space="preserve"> </w:t>
-      </w:r>
-      <w:hyperlink w:anchor="ref-Reynoldson97">
-        <w:r>
-          <w:rPr>
-            <w:rStyle w:val="Hyperlink"/>
-          </w:rPr>
-          <w:t xml:space="preserve">1997</w:t>
-        </w:r>
-      </w:hyperlink>
-      <w:r>
-        <w:t xml:space="preserve">; Stoddard et al.</w:t>
-      </w:r>
-      <w:r>
-        <w:t xml:space="preserve"> </w:t>
-      </w:r>
-      <w:hyperlink w:anchor="ref-Stoddard06">
-        <w:r>
-          <w:rPr>
-            <w:rStyle w:val="Hyperlink"/>
-          </w:rPr>
-          <w:t xml:space="preserve">2006</w:t>
-        </w:r>
-      </w:hyperlink>
-      <w:r>
-        <w:t xml:space="preserve">)</w:t>
-      </w:r>
-      <w:r>
-        <w:t xml:space="preserve">. Most indices can be broadly categorized in the context of these well-established methods.</w:t>
-      </w:r>
-    </w:p>
-    <w:p>
-      <w:pPr>
-        <w:pStyle w:val="BodyText"/>
-      </w:pPr>
-      <w:r>
-        <w:t xml:space="preserve">Bioassessment has matured to the point where researchers have many options for developing methods to apply in novel contexts. The prevalence of best practices in bioassessment studies has increased over the past few decades</w:t>
-      </w:r>
-      <w:r>
-        <w:t xml:space="preserve"> </w:t>
-      </w:r>
-      <w:r>
-        <w:t xml:space="preserve">(Kuehne et al.</w:t>
-      </w:r>
-      <w:r>
-        <w:t xml:space="preserve"> </w:t>
-      </w:r>
-      <w:hyperlink w:anchor="ref-Kuehne17">
-        <w:r>
-          <w:rPr>
-            <w:rStyle w:val="Hyperlink"/>
-          </w:rPr>
-          <w:t xml:space="preserve">2017</w:t>
-        </w:r>
-      </w:hyperlink>
-      <w:r>
-        <w:t xml:space="preserve">)</w:t>
-      </w:r>
-      <w:r>
-        <w:t xml:space="preserve">, including use of the reference condition approach and methods that separate anthropogenic impacts from natural variability. New assessment tools can also be developed using readily available technical support documents or national protocols that synthesize the body of research and best practices to date</w:t>
-      </w:r>
-      <w:r>
-        <w:t xml:space="preserve"> </w:t>
-      </w:r>
-      <w:r>
-        <w:t xml:space="preserve">(McDonald et al.</w:t>
-      </w:r>
-      <w:r>
-        <w:t xml:space="preserve"> </w:t>
-      </w:r>
-      <w:hyperlink w:anchor="ref-McDonald04">
-        <w:r>
-          <w:rPr>
-            <w:rStyle w:val="Hyperlink"/>
-          </w:rPr>
-          <w:t xml:space="preserve">2004</w:t>
-        </w:r>
-      </w:hyperlink>
-      <w:r>
-        <w:t xml:space="preserve">; Stoddard et al.</w:t>
-      </w:r>
-      <w:r>
-        <w:t xml:space="preserve"> </w:t>
-      </w:r>
-      <w:hyperlink w:anchor="ref-Stoddard08">
-        <w:r>
-          <w:rPr>
-            <w:rStyle w:val="Hyperlink"/>
-          </w:rPr>
-          <w:t xml:space="preserve">2008</w:t>
-        </w:r>
-      </w:hyperlink>
-      <w:r>
-        <w:t xml:space="preserve">)</w:t>
-      </w:r>
-      <w:r>
-        <w:t xml:space="preserve">. This has in part contributed to the proliferation of hundreds of assessment methods that have been developed for specific regional applcations</w:t>
-      </w:r>
-      <w:r>
-        <w:t xml:space="preserve"> </w:t>
-      </w:r>
-      <w:r>
-        <w:t xml:space="preserve">(Birk et al.</w:t>
-      </w:r>
-      <w:r>
-        <w:t xml:space="preserve"> </w:t>
-      </w:r>
-      <w:hyperlink w:anchor="ref-Birk12">
-        <w:r>
-          <w:rPr>
-            <w:rStyle w:val="Hyperlink"/>
-          </w:rPr>
-          <w:t xml:space="preserve">2012</w:t>
-        </w:r>
-      </w:hyperlink>
-      <w:r>
-        <w:t xml:space="preserve">)</w:t>
-      </w:r>
-      <w:r>
-        <w:t xml:space="preserve">. Although there are logistical and ecological rationale for why location- and taxa-specific methods are needed, concerns about redundancy, comparability, duplicated effort, and lack of coordinated monitoring have recently been discussed within the research community</w:t>
-      </w:r>
-      <w:r>
-        <w:t xml:space="preserve"> </w:t>
-      </w:r>
-      <w:r>
-        <w:t xml:space="preserve">(Cao and Hawkins</w:t>
-      </w:r>
-      <w:r>
-        <w:t xml:space="preserve"> </w:t>
-      </w:r>
-      <w:hyperlink w:anchor="ref-Cao11">
-        <w:r>
-          <w:rPr>
-            <w:rStyle w:val="Hyperlink"/>
-          </w:rPr>
-          <w:t xml:space="preserve">2011</w:t>
-        </w:r>
-      </w:hyperlink>
-      <w:r>
-        <w:t xml:space="preserve">; Kelly et al.</w:t>
-      </w:r>
-      <w:r>
-        <w:t xml:space="preserve"> </w:t>
-      </w:r>
-      <w:hyperlink w:anchor="ref-Kelly16">
-        <w:r>
-          <w:rPr>
-            <w:rStyle w:val="Hyperlink"/>
-          </w:rPr>
-          <w:t xml:space="preserve">2016</w:t>
-        </w:r>
-      </w:hyperlink>
-      <w:r>
-        <w:t xml:space="preserve">; Nichols et al.</w:t>
-      </w:r>
-      <w:r>
-        <w:t xml:space="preserve"> </w:t>
-      </w:r>
-      <w:hyperlink w:anchor="ref-Nichols16">
-        <w:r>
-          <w:rPr>
-            <w:rStyle w:val="Hyperlink"/>
-          </w:rPr>
-          <w:t xml:space="preserve">2016</w:t>
-        </w:r>
-      </w:hyperlink>
-      <w:r>
-        <w:t xml:space="preserve">)</w:t>
-      </w:r>
-      <w:r>
-        <w:t xml:space="preserve">. Morever, the abundance of available methods can be a point of frustration for managers given a lack of guidance for choosing an appropriate method among alternatives, particularly as to how a method may relate to specific management, monitoring, or policy objectives</w:t>
-      </w:r>
-      <w:r>
-        <w:t xml:space="preserve"> </w:t>
-      </w:r>
-      <w:r>
-        <w:t xml:space="preserve">(Dale and Beyeler</w:t>
-      </w:r>
-      <w:r>
-        <w:t xml:space="preserve"> </w:t>
-      </w:r>
-      <w:hyperlink w:anchor="ref-Dale01">
-        <w:r>
-          <w:rPr>
-            <w:rStyle w:val="Hyperlink"/>
-          </w:rPr>
-          <w:t xml:space="preserve">2001</w:t>
-        </w:r>
-      </w:hyperlink>
-      <w:r>
-        <w:t xml:space="preserve">; Stein et al.</w:t>
-      </w:r>
-      <w:r>
-        <w:t xml:space="preserve"> </w:t>
-      </w:r>
-      <w:hyperlink w:anchor="ref-Stein09">
-        <w:r>
-          <w:rPr>
-            <w:rStyle w:val="Hyperlink"/>
-          </w:rPr>
-          <w:t xml:space="preserve">2009</w:t>
-        </w:r>
-      </w:hyperlink>
-      <w:r>
-        <w:t xml:space="preserve">; Kuehne et al.</w:t>
-      </w:r>
-      <w:r>
-        <w:t xml:space="preserve"> </w:t>
-      </w:r>
-      <w:hyperlink w:anchor="ref-Kuehne17">
-        <w:r>
-          <w:rPr>
-            <w:rStyle w:val="Hyperlink"/>
-          </w:rPr>
-          <w:t xml:space="preserve">2017</w:t>
-        </w:r>
-      </w:hyperlink>
-      <w:r>
-        <w:t xml:space="preserve">)</w:t>
-      </w:r>
-      <w:r>
-        <w:t xml:space="preserve">. Characterizing how an index could be used in practice to inform decisions and prioritize management actions is often opaque relative to why an index may have been originally developed.</w:t>
-      </w:r>
-    </w:p>
-    <w:p>
-      <w:pPr>
-        <w:pStyle w:val="BodyText"/>
-      </w:pPr>
-      <w:r>
-        <w:t xml:space="preserve">The explicit link to environmental management distinguishes bioassessment from others field of ecological study. Although bioassessment can and has been used to inform basic research, the intended use of these tools is strictly applied, often through legal definitions and requirements. An argument can be made that an index is only as valuable as its level of integration with management and regulatory communities. Analyses and outputs of bioassessments products will have limited use if they do not meet the needs of these communities</w:t>
-      </w:r>
-      <w:r>
-        <w:t xml:space="preserve"> </w:t>
-      </w:r>
-      <w:r>
-        <w:t xml:space="preserve">(Bain et al.</w:t>
-      </w:r>
-      <w:r>
-        <w:t xml:space="preserve"> </w:t>
-      </w:r>
-      <w:hyperlink w:anchor="ref-Bain00">
-        <w:r>
-          <w:rPr>
-            <w:rStyle w:val="Hyperlink"/>
-          </w:rPr>
-          <w:t xml:space="preserve">2000</w:t>
-        </w:r>
-      </w:hyperlink>
-      <w:r>
-        <w:t xml:space="preserve">; Stein et al.</w:t>
-      </w:r>
-      <w:r>
-        <w:t xml:space="preserve"> </w:t>
-      </w:r>
-      <w:hyperlink w:anchor="ref-Stein09">
-        <w:r>
-          <w:rPr>
-            <w:rStyle w:val="Hyperlink"/>
-          </w:rPr>
-          <w:t xml:space="preserve">2009</w:t>
-        </w:r>
-      </w:hyperlink>
-      <w:r>
-        <w:t xml:space="preserve">; Kuehne et al.</w:t>
-      </w:r>
-      <w:r>
-        <w:t xml:space="preserve"> </w:t>
-      </w:r>
-      <w:hyperlink w:anchor="ref-Kuehne17">
-        <w:r>
-          <w:rPr>
-            <w:rStyle w:val="Hyperlink"/>
-          </w:rPr>
-          <w:t xml:space="preserve">2017</w:t>
-        </w:r>
-      </w:hyperlink>
-      <w:r>
-        <w:t xml:space="preserve">)</w:t>
-      </w:r>
-      <w:r>
-        <w:t xml:space="preserve">. In the United States, the CWA gives power to states, tribes, and territories for method development, which in turn requires federal approval to be implemented into a regulatory framework, e.g., TMDL reporting, permitting, etc. If federal approval is a rough assessment of index efficacy, a tremendous imbalance exists between the methods developed and those that are federally approved for regulatory use. A recent review of assessment methods for ecological integrity in the US showed that only 24% were related to any specific freshwater policy</w:t>
-      </w:r>
-      <w:r>
-        <w:t xml:space="preserve"> </w:t>
-      </w:r>
-      <w:r>
-        <w:t xml:space="preserve">(Kuehne et al.</w:t>
-      </w:r>
-      <w:r>
-        <w:t xml:space="preserve"> </w:t>
-      </w:r>
-      <w:hyperlink w:anchor="ref-Kuehne17">
-        <w:r>
-          <w:rPr>
-            <w:rStyle w:val="Hyperlink"/>
-          </w:rPr>
-          <w:t xml:space="preserve">2017</w:t>
-        </w:r>
-      </w:hyperlink>
-      <w:r>
-        <w:t xml:space="preserve">)</w:t>
-      </w:r>
-      <w:r>
-        <w:t xml:space="preserve">. Of those that are actively used, a more problematic issue is the manner of application within standard regulatory frameworks. Biological indices are typically used to develop post-hoc diagnoses that are routinely used to trigger remediative or restoration actions, or at best serve as early warning indicators</w:t>
-      </w:r>
-      <w:r>
-        <w:t xml:space="preserve"> </w:t>
-      </w:r>
-      <w:r>
-        <w:t xml:space="preserve">(Niemi and McDonald</w:t>
-      </w:r>
-      <w:r>
-        <w:t xml:space="preserve"> </w:t>
-      </w:r>
-      <w:hyperlink w:anchor="ref-Niemi04">
-        <w:r>
-          <w:rPr>
-            <w:rStyle w:val="Hyperlink"/>
-          </w:rPr>
-          <w:t xml:space="preserve">2004</w:t>
-        </w:r>
-      </w:hyperlink>
-      <w:r>
-        <w:t xml:space="preserve">)</w:t>
-      </w:r>
-      <w:r>
-        <w:t xml:space="preserve">. A critical concern is that these tools, although technically sound, are implicitly being used to document the long-term demise of environmental health. A much broader use for bioassessment to pro-actively guide planning decisions, such as identifying conservation priorities, could greatly extend the reach of tools that have already been developed.</w:t>
-      </w:r>
-    </w:p>
-    <w:p>
-      <w:pPr>
-        <w:pStyle w:val="BodyText"/>
-      </w:pPr>
-      <w:r>
-        <w:t xml:space="preserve">Bioassessment currently suffers from an excess of information and a lack of integration. Forward progress in protecting and restorating ecological integrity will not be made unless this information meets the needs of the management community. A new mode of operation is needed whereby method development is open and transparent and methods are discoverable and reproducible. Most importantly, information transfer to the management community must be intuitive and purposeful. Open science principles that can democratize all aspects of the scientific method can meet these needs, yet bioassessment research and its application to better serve the environment has not fully embraced these principles. Others have advocated more broadly for inclusion of these principles in the ecological sciences</w:t>
-      </w:r>
-      <w:r>
-        <w:t xml:space="preserve"> </w:t>
-      </w:r>
-      <w:r>
-        <w:t xml:space="preserve">(Hampton et al.</w:t>
-      </w:r>
-      <w:r>
-        <w:t xml:space="preserve"> </w:t>
-      </w:r>
-      <w:hyperlink w:anchor="ref-Hampton15">
-        <w:r>
-          <w:rPr>
-            <w:rStyle w:val="Hyperlink"/>
-          </w:rPr>
-          <w:t xml:space="preserve">2015</w:t>
-        </w:r>
-      </w:hyperlink>
-      <w:r>
-        <w:t xml:space="preserve">,</w:t>
-      </w:r>
-      <w:r>
-        <w:t xml:space="preserve"> </w:t>
-      </w:r>
-      <w:hyperlink w:anchor="ref-Hampton16">
-        <w:r>
-          <w:rPr>
-            <w:rStyle w:val="Hyperlink"/>
-          </w:rPr>
-          <w:t xml:space="preserve">2016</w:t>
-        </w:r>
-      </w:hyperlink>
-      <w:r>
-        <w:t xml:space="preserve">; Lowndes et al.</w:t>
-      </w:r>
-      <w:r>
-        <w:t xml:space="preserve"> </w:t>
-      </w:r>
-      <w:hyperlink w:anchor="ref-Lowndes17">
-        <w:r>
-          <w:rPr>
-            <w:rStyle w:val="Hyperlink"/>
-          </w:rPr>
-          <w:t xml:space="preserve">2017</w:t>
-        </w:r>
-      </w:hyperlink>
-      <w:r>
-        <w:t xml:space="preserve">)</w:t>
-      </w:r>
-      <w:r>
-        <w:t xml:space="preserve"> </w:t>
-      </w:r>
-      <w:r>
-        <w:t xml:space="preserve">and a growing wave of momentum has seen open science permeate how scientists conceptualize research in other disciplines (e.g., archeaology,</w:t>
-      </w:r>
-      <w:r>
-        <w:t xml:space="preserve"> </w:t>
-      </w:r>
-      <w:r>
-        <w:t xml:space="preserve">Marwick et al. (</w:t>
-      </w:r>
-      <w:hyperlink w:anchor="ref-Marwick16">
-        <w:r>
-          <w:rPr>
-            <w:rStyle w:val="Hyperlink"/>
-          </w:rPr>
-          <w:t xml:space="preserve">2016</w:t>
-        </w:r>
-      </w:hyperlink>
-      <w:r>
-        <w:t xml:space="preserve">)</w:t>
-      </w:r>
-      <w:r>
-        <w:t xml:space="preserve">; behavioral ecology,</w:t>
-      </w:r>
-      <w:r>
-        <w:t xml:space="preserve"> </w:t>
-      </w:r>
-      <w:r>
-        <w:t xml:space="preserve">Ihle et al. (</w:t>
-      </w:r>
-      <w:hyperlink w:anchor="ref-Ihle17">
-        <w:r>
-          <w:rPr>
-            <w:rStyle w:val="Hyperlink"/>
-          </w:rPr>
-          <w:t xml:space="preserve">2017</w:t>
-        </w:r>
-      </w:hyperlink>
-      <w:r>
-        <w:t xml:space="preserve">)</w:t>
-      </w:r>
-      <w:r>
-        <w:t xml:space="preserve">; vegetation sciences,</w:t>
-      </w:r>
-      <w:r>
-        <w:t xml:space="preserve"> </w:t>
-      </w:r>
-      <w:r>
-        <w:t xml:space="preserve">Collins (</w:t>
-      </w:r>
-      <w:hyperlink w:anchor="ref-Collins16">
-        <w:r>
-          <w:rPr>
-            <w:rStyle w:val="Hyperlink"/>
-          </w:rPr>
-          <w:t xml:space="preserve">2016</w:t>
-        </w:r>
-      </w:hyperlink>
-      <w:r>
-        <w:t xml:space="preserve">)</w:t>
-      </w:r>
-      <w:r>
-        <w:t xml:space="preserve">). Adopting an open science paradigm in biaossessment is particularly relevant compared to other fields given the explicit need to develop tools that are open and accessible to the management community. Legal and ethical precedents in bioassessment may also necessitate the open sharing of data given that environmental monitoring programs are often publicly funded.</w:t>
-      </w:r>
-    </w:p>
-    <w:p>
-      <w:pPr>
-        <w:pStyle w:val="BodyText"/>
-      </w:pPr>
-      <w:r>
-        <w:t xml:space="preserve">This review will empower the research and management community to embrace open science as a new mode of thinking for bioassessment applications. These approaches are expected to benefit the research community by augmenting existing workflows for developing assessment tools, but more importantly, improve the ability of these methods to address environmental issues by bridging the gap between the scientific, management, and regulatory communities. An overview of the general principles of open science is provided, followed by a discussion of specific benefits and how these principles can be applied to bioassessment. We use examples from the state of California to demonstrate how existing tools can be tailored to address legislative mandates for free and open sharing of data, especially by directly engaging stakeholders that require practical approaches for using bioassessment tools in planning activities. We conclude with a discussion of technical, sociocultural, and instutional hurdles that have, thus far, prevented widespread adoption of open science and provide recommendations for the bioassessment community to address these challenges.</w:t>
+        <w:t xml:space="preserve">This review will deonstrate tools and approaches for open science, which will empower the research and management community to embrace a new mode of thinking for bioassessment applications. These approaches are expected to benefit the research community by augmenting existing workflows for developing assessment tools, but more importantly, improve the ability of these methods to address environmental issues by bridging the gap between the scientific, management, and regulatory communities. An overview of the general principles of open science is provided, followed by a discussion of specific benefits and how these principles can be applied to bioassessment. We use examples from the state of California to demonstrate how existing tools can be tailored to address legislative mandates for free and open sharing of data, especially by directly engaging stakeholders that require practical approaches for using bioassessment tools in planning activities. We conclude with a discussion of technical, sociocultural, and instutional hurdles that have, thus far, prevented widespread adoption of open science and provide recommendations for the bioassessment community to address these challenges.</w:t>
       </w:r>
     </w:p>
     <w:p>
@@ -1573,7 +1590,7 @@
       </w:r>
       <w:bookmarkEnd w:id="30"/>
     </w:p>
-    <w:bookmarkStart w:id="75" w:name="refs"/>
+    <w:bookmarkStart w:id="85" w:name="refs"/>
     <w:bookmarkStart w:id="31" w:name="ref-Bain00"/>
     <w:p>
       <w:pPr>
@@ -1975,7 +1992,46 @@
       </w:r>
     </w:p>
     <w:bookmarkEnd w:id="50"/>
-    <w:bookmarkStart w:id="52" w:name="ref-Ihle17"/>
+    <w:bookmarkStart w:id="52" w:name="ref-Howard18"/>
+    <w:p>
+      <w:pPr>
+        <w:pStyle w:val="Bibliography"/>
+      </w:pPr>
+      <w:r>
+        <w:t xml:space="preserve">Howard, J. K., K. A. Fesenmyer, T. E Grantham, J. H. Viers, P. R. Ode, P. B. Moyle, S. J. Kupferburg, et al. 2018. “A Freshwater Conservation Blueprint for California: Prioritizing Watersheds for Freshwater Biodiversity.”</w:t>
+      </w:r>
+      <w:r>
+        <w:t xml:space="preserve"> </w:t>
+      </w:r>
+      <w:r>
+        <w:rPr>
+          <w:i/>
+        </w:rPr>
+        <w:t xml:space="preserve">Freshwater Science</w:t>
+      </w:r>
+      <w:r>
+        <w:t xml:space="preserve"> </w:t>
+      </w:r>
+      <w:r>
+        <w:t xml:space="preserve">37 (2):417–31.</w:t>
+      </w:r>
+      <w:r>
+        <w:t xml:space="preserve"> </w:t>
+      </w:r>
+      <w:hyperlink r:id="rId51">
+        <w:r>
+          <w:rPr>
+            <w:rStyle w:val="Hyperlink"/>
+          </w:rPr>
+          <w:t xml:space="preserve">https://doi.org/10.1086/697996</w:t>
+        </w:r>
+      </w:hyperlink>
+      <w:r>
+        <w:t xml:space="preserve">.</w:t>
+      </w:r>
+    </w:p>
+    <w:bookmarkEnd w:id="52"/>
+    <w:bookmarkStart w:id="54" w:name="ref-Ihle17"/>
     <w:p>
       <w:pPr>
         <w:pStyle w:val="Bibliography"/>
@@ -2001,7 +2057,7 @@
       <w:r>
         <w:t xml:space="preserve"> </w:t>
       </w:r>
-      <w:hyperlink r:id="rId51">
+      <w:hyperlink r:id="rId53">
         <w:r>
           <w:rPr>
             <w:rStyle w:val="Hyperlink"/>
@@ -2013,18 +2069,57 @@
         <w:t xml:space="preserve">.</w:t>
       </w:r>
     </w:p>
-    <w:bookmarkEnd w:id="52"/>
-    <w:bookmarkStart w:id="53" w:name="ref-Karr86"/>
+    <w:bookmarkEnd w:id="54"/>
+    <w:bookmarkStart w:id="56" w:name="ref-Jackson94"/>
     <w:p>
       <w:pPr>
         <w:pStyle w:val="Bibliography"/>
       </w:pPr>
       <w:r>
+        <w:t xml:space="preserve">Jackson, S., and W. Davis. 1994. “Meeting the Goal of Biological Integrity in Water-Resource Programs in the US Environmental Protection Agency.”</w:t>
+      </w:r>
+      <w:r>
+        <w:t xml:space="preserve"> </w:t>
+      </w:r>
+      <w:r>
+        <w:rPr>
+          <w:i/>
+        </w:rPr>
+        <w:t xml:space="preserve">Journal of the North American Benthological Society</w:t>
+      </w:r>
+      <w:r>
+        <w:t xml:space="preserve"> </w:t>
+      </w:r>
+      <w:r>
+        <w:t xml:space="preserve">13 (4):592–97.</w:t>
+      </w:r>
+      <w:r>
+        <w:t xml:space="preserve"> </w:t>
+      </w:r>
+      <w:hyperlink r:id="rId55">
+        <w:r>
+          <w:rPr>
+            <w:rStyle w:val="Hyperlink"/>
+          </w:rPr>
+          <w:t xml:space="preserve">https://doi.org/10.2307/1467854</w:t>
+        </w:r>
+      </w:hyperlink>
+      <w:r>
+        <w:t xml:space="preserve">.</w:t>
+      </w:r>
+    </w:p>
+    <w:bookmarkEnd w:id="56"/>
+    <w:bookmarkStart w:id="57" w:name="ref-Karr86"/>
+    <w:p>
+      <w:pPr>
+        <w:pStyle w:val="Bibliography"/>
+      </w:pPr>
+      <w:r>
         <w:t xml:space="preserve">Karr, J. R., K. D. Fausch, P. L. Angermeier, P. R. Yant, and I. J. Schlosser. 1986. “Assessing Biological Integrity in Running Waters: A Method and Its Rationale.” Special Publication 5. Champaign, Illinois: Illinois Natural History Survey.</w:t>
       </w:r>
     </w:p>
-    <w:bookmarkEnd w:id="53"/>
-    <w:bookmarkStart w:id="55" w:name="ref-Kelly16"/>
+    <w:bookmarkEnd w:id="57"/>
+    <w:bookmarkStart w:id="59" w:name="ref-Kelly16"/>
     <w:p>
       <w:pPr>
         <w:pStyle w:val="Bibliography"/>
@@ -2050,7 +2145,7 @@
       <w:r>
         <w:t xml:space="preserve"> </w:t>
       </w:r>
-      <w:hyperlink r:id="rId54">
+      <w:hyperlink r:id="rId58">
         <w:r>
           <w:rPr>
             <w:rStyle w:val="Hyperlink"/>
@@ -2062,8 +2157,8 @@
         <w:t xml:space="preserve">.</w:t>
       </w:r>
     </w:p>
-    <w:bookmarkEnd w:id="55"/>
-    <w:bookmarkStart w:id="57" w:name="ref-Kerans94"/>
+    <w:bookmarkEnd w:id="59"/>
+    <w:bookmarkStart w:id="61" w:name="ref-Kerans94"/>
     <w:p>
       <w:pPr>
         <w:pStyle w:val="Bibliography"/>
@@ -2089,7 +2184,7 @@
       <w:r>
         <w:t xml:space="preserve"> </w:t>
       </w:r>
-      <w:hyperlink r:id="rId56">
+      <w:hyperlink r:id="rId60">
         <w:r>
           <w:rPr>
             <w:rStyle w:val="Hyperlink"/>
@@ -2101,8 +2196,8 @@
         <w:t xml:space="preserve">.</w:t>
       </w:r>
     </w:p>
-    <w:bookmarkEnd w:id="57"/>
-    <w:bookmarkStart w:id="59" w:name="ref-Kuehne17"/>
+    <w:bookmarkEnd w:id="61"/>
+    <w:bookmarkStart w:id="63" w:name="ref-Kuehne17"/>
     <w:p>
       <w:pPr>
         <w:pStyle w:val="Bibliography"/>
@@ -2128,7 +2223,7 @@
       <w:r>
         <w:t xml:space="preserve"> </w:t>
       </w:r>
-      <w:hyperlink r:id="rId58">
+      <w:hyperlink r:id="rId62">
         <w:r>
           <w:rPr>
             <w:rStyle w:val="Hyperlink"/>
@@ -2140,8 +2235,47 @@
         <w:t xml:space="preserve">.</w:t>
       </w:r>
     </w:p>
-    <w:bookmarkEnd w:id="59"/>
-    <w:bookmarkStart w:id="61" w:name="ref-Lowndes17"/>
+    <w:bookmarkEnd w:id="63"/>
+    <w:bookmarkStart w:id="65" w:name="ref-Linke11"/>
+    <w:p>
+      <w:pPr>
+        <w:pStyle w:val="Bibliography"/>
+      </w:pPr>
+      <w:r>
+        <w:t xml:space="preserve">Linke, S., E. Turak, and J. Nel. 2011. “Freshwater Conservation Planning: The Case for Systematic Approaches.”</w:t>
+      </w:r>
+      <w:r>
+        <w:t xml:space="preserve"> </w:t>
+      </w:r>
+      <w:r>
+        <w:rPr>
+          <w:i/>
+        </w:rPr>
+        <w:t xml:space="preserve">Freshwater Biology</w:t>
+      </w:r>
+      <w:r>
+        <w:t xml:space="preserve"> </w:t>
+      </w:r>
+      <w:r>
+        <w:t xml:space="preserve">56 (1):6–20.</w:t>
+      </w:r>
+      <w:r>
+        <w:t xml:space="preserve"> </w:t>
+      </w:r>
+      <w:hyperlink r:id="rId64">
+        <w:r>
+          <w:rPr>
+            <w:rStyle w:val="Hyperlink"/>
+          </w:rPr>
+          <w:t xml:space="preserve">https://doi.org/10.1111/j.1365-2427.2010.02456.x</w:t>
+        </w:r>
+      </w:hyperlink>
+      <w:r>
+        <w:t xml:space="preserve">.</w:t>
+      </w:r>
+    </w:p>
+    <w:bookmarkEnd w:id="65"/>
+    <w:bookmarkStart w:id="67" w:name="ref-Lowndes17"/>
     <w:p>
       <w:pPr>
         <w:pStyle w:val="Bibliography"/>
@@ -2167,7 +2301,7 @@
       <w:r>
         <w:t xml:space="preserve"> </w:t>
       </w:r>
-      <w:hyperlink r:id="rId60">
+      <w:hyperlink r:id="rId66">
         <w:r>
           <w:rPr>
             <w:rStyle w:val="Hyperlink"/>
@@ -2179,8 +2313,8 @@
         <w:t xml:space="preserve">.</w:t>
       </w:r>
     </w:p>
-    <w:bookmarkEnd w:id="61"/>
-    <w:bookmarkStart w:id="63" w:name="ref-Marwick16"/>
+    <w:bookmarkEnd w:id="67"/>
+    <w:bookmarkStart w:id="69" w:name="ref-Marwick16"/>
     <w:p>
       <w:pPr>
         <w:pStyle w:val="Bibliography"/>
@@ -2206,7 +2340,7 @@
       <w:r>
         <w:t xml:space="preserve"> </w:t>
       </w:r>
-      <w:hyperlink r:id="rId62">
+      <w:hyperlink r:id="rId68">
         <w:r>
           <w:rPr>
             <w:rStyle w:val="Hyperlink"/>
@@ -2218,8 +2352,8 @@
         <w:t xml:space="preserve">.</w:t>
       </w:r>
     </w:p>
-    <w:bookmarkEnd w:id="63"/>
-    <w:bookmarkStart w:id="64" w:name="ref-McDonald04"/>
+    <w:bookmarkEnd w:id="69"/>
+    <w:bookmarkStart w:id="70" w:name="ref-McDonald04"/>
     <w:p>
       <w:pPr>
         <w:pStyle w:val="Bibliography"/>
@@ -2240,8 +2374,8 @@
         <w:t xml:space="preserve">, edited by G. B. Wiersma, 649–68. Boca Raton, Florida, USA: CRC Press.</w:t>
       </w:r>
     </w:p>
-    <w:bookmarkEnd w:id="64"/>
-    <w:bookmarkStart w:id="66" w:name="ref-Nichols16"/>
+    <w:bookmarkEnd w:id="70"/>
+    <w:bookmarkStart w:id="72" w:name="ref-Nichols16"/>
     <w:p>
       <w:pPr>
         <w:pStyle w:val="Bibliography"/>
@@ -2267,7 +2401,7 @@
       <w:r>
         <w:t xml:space="preserve"> </w:t>
       </w:r>
-      <w:hyperlink r:id="rId65">
+      <w:hyperlink r:id="rId71">
         <w:r>
           <w:rPr>
             <w:rStyle w:val="Hyperlink"/>
@@ -2279,8 +2413,8 @@
         <w:t xml:space="preserve">.</w:t>
       </w:r>
     </w:p>
-    <w:bookmarkEnd w:id="66"/>
-    <w:bookmarkStart w:id="67" w:name="ref-Niemi04"/>
+    <w:bookmarkEnd w:id="72"/>
+    <w:bookmarkStart w:id="73" w:name="ref-Niemi04"/>
     <w:p>
       <w:pPr>
         <w:pStyle w:val="Bibliography"/>
@@ -2304,8 +2438,47 @@
         <w:t xml:space="preserve">35:89–111.</w:t>
       </w:r>
     </w:p>
-    <w:bookmarkEnd w:id="67"/>
-    <w:bookmarkStart w:id="69" w:name="ref-Reynoldson97"/>
+    <w:bookmarkEnd w:id="73"/>
+    <w:bookmarkStart w:id="75" w:name="ref-Poikane14"/>
+    <w:p>
+      <w:pPr>
+        <w:pStyle w:val="Bibliography"/>
+      </w:pPr>
+      <w:r>
+        <w:t xml:space="preserve">Poikane, S., N. Zampoukas, A. Borja, S. P. Davies, W. van de Bund, and S. Birk. 2014. “Intercalibration of Aquatic Ecological Assessment Methods in the European Union.”</w:t>
+      </w:r>
+      <w:r>
+        <w:t xml:space="preserve"> </w:t>
+      </w:r>
+      <w:r>
+        <w:rPr>
+          <w:i/>
+        </w:rPr>
+        <w:t xml:space="preserve">Environmental Science &amp; Policy</w:t>
+      </w:r>
+      <w:r>
+        <w:t xml:space="preserve"> </w:t>
+      </w:r>
+      <w:r>
+        <w:t xml:space="preserve">44:237–46.</w:t>
+      </w:r>
+      <w:r>
+        <w:t xml:space="preserve"> </w:t>
+      </w:r>
+      <w:hyperlink r:id="rId74">
+        <w:r>
+          <w:rPr>
+            <w:rStyle w:val="Hyperlink"/>
+          </w:rPr>
+          <w:t xml:space="preserve">https://doi.org/10.1016/j.envsci.2014.08.006</w:t>
+        </w:r>
+      </w:hyperlink>
+      <w:r>
+        <w:t xml:space="preserve">.</w:t>
+      </w:r>
+    </w:p>
+    <w:bookmarkEnd w:id="75"/>
+    <w:bookmarkStart w:id="77" w:name="ref-Reynoldson97"/>
     <w:p>
       <w:pPr>
         <w:pStyle w:val="Bibliography"/>
@@ -2331,7 +2504,7 @@
       <w:r>
         <w:t xml:space="preserve"> </w:t>
       </w:r>
-      <w:hyperlink r:id="rId68">
+      <w:hyperlink r:id="rId76">
         <w:r>
           <w:rPr>
             <w:rStyle w:val="Hyperlink"/>
@@ -2343,8 +2516,8 @@
         <w:t xml:space="preserve">.</w:t>
       </w:r>
     </w:p>
-    <w:bookmarkEnd w:id="69"/>
-    <w:bookmarkStart w:id="70" w:name="ref-Stein09"/>
+    <w:bookmarkEnd w:id="77"/>
+    <w:bookmarkStart w:id="78" w:name="ref-Stein09"/>
     <w:p>
       <w:pPr>
         <w:pStyle w:val="Bibliography"/>
@@ -2368,8 +2541,8 @@
         <w:t xml:space="preserve">26:20–24.</w:t>
       </w:r>
     </w:p>
-    <w:bookmarkEnd w:id="70"/>
-    <w:bookmarkStart w:id="72" w:name="ref-Stoddard08"/>
+    <w:bookmarkEnd w:id="78"/>
+    <w:bookmarkStart w:id="80" w:name="ref-Stoddard08"/>
     <w:p>
       <w:pPr>
         <w:pStyle w:val="Bibliography"/>
@@ -2395,7 +2568,7 @@
       <w:r>
         <w:t xml:space="preserve"> </w:t>
       </w:r>
-      <w:hyperlink r:id="rId71">
+      <w:hyperlink r:id="rId79">
         <w:r>
           <w:rPr>
             <w:rStyle w:val="Hyperlink"/>
@@ -2407,8 +2580,8 @@
         <w:t xml:space="preserve">.</w:t>
       </w:r>
     </w:p>
-    <w:bookmarkEnd w:id="72"/>
-    <w:bookmarkStart w:id="74" w:name="ref-Stoddard06"/>
+    <w:bookmarkEnd w:id="80"/>
+    <w:bookmarkStart w:id="82" w:name="ref-Stoddard06"/>
     <w:p>
       <w:pPr>
         <w:pStyle w:val="Bibliography"/>
@@ -2434,7 +2607,7 @@
       <w:r>
         <w:t xml:space="preserve"> </w:t>
       </w:r>
-      <w:hyperlink r:id="rId73">
+      <w:hyperlink r:id="rId81">
         <w:r>
           <w:rPr>
             <w:rStyle w:val="Hyperlink"/>
@@ -2446,8 +2619,47 @@
         <w:t xml:space="preserve">.</w:t>
       </w:r>
     </w:p>
-    <w:bookmarkEnd w:id="74"/>
-    <w:bookmarkEnd w:id="75"/>
+    <w:bookmarkEnd w:id="82"/>
+    <w:bookmarkStart w:id="84" w:name="ref-Yoder09"/>
+    <w:p>
+      <w:pPr>
+        <w:pStyle w:val="Bibliography"/>
+      </w:pPr>
+      <w:r>
+        <w:t xml:space="preserve">Yoder, C. O., and M. T. Barbour. 2009. “Critical Technical Elements of State Bioassessment Programs: A Process to Evaluate Program Rigor and Comparability.”</w:t>
+      </w:r>
+      <w:r>
+        <w:t xml:space="preserve"> </w:t>
+      </w:r>
+      <w:r>
+        <w:rPr>
+          <w:i/>
+        </w:rPr>
+        <w:t xml:space="preserve">Environmental Monitoring and Assessment</w:t>
+      </w:r>
+      <w:r>
+        <w:t xml:space="preserve"> </w:t>
+      </w:r>
+      <w:r>
+        <w:t xml:space="preserve">150 (1-4):31–42.</w:t>
+      </w:r>
+      <w:r>
+        <w:t xml:space="preserve"> </w:t>
+      </w:r>
+      <w:hyperlink r:id="rId83">
+        <w:r>
+          <w:rPr>
+            <w:rStyle w:val="Hyperlink"/>
+          </w:rPr>
+          <w:t xml:space="preserve">https://doi.org/10.1007/s10661-008-0671-1</w:t>
+        </w:r>
+      </w:hyperlink>
+      <w:r>
+        <w:t xml:space="preserve">.</w:t>
+      </w:r>
+    </w:p>
+    <w:bookmarkEnd w:id="84"/>
+    <w:bookmarkEnd w:id="85"/>
     <w:sectPr>
       <w:footerReference w:type="default" r:id="rId9"/>
       <w:pgSz w:w="12240" w:h="15840"/>

</xml_diff>

<commit_message>
intro revised, working what is os
</commit_message>
<xml_diff>
--- a/manu_draft.docx
+++ b/manu_draft.docx
@@ -37,12 +37,6 @@
         <w:t xml:space="preserve"> </w:t>
       </w:r>
       <w:r>
-        <w:t xml:space="preserve">principles</w:t>
-      </w:r>
-      <w:r>
-        <w:t xml:space="preserve"> </w:t>
-      </w:r>
-      <w:r>
         <w:t xml:space="preserve">for</w:t>
       </w:r>
       <w:r>
@@ -170,7 +164,7 @@
         <w:pStyle w:val="FirstParagraph"/>
       </w:pPr>
       <w:r>
-        <w:t xml:space="preserve">Version Date: Fri Sep 7 12:00:49 2018 -0700</w:t>
+        <w:t xml:space="preserve">Version Date: Wed Sep 12 12:31:54 2018 -0700</w:t>
       </w:r>
     </w:p>
     <w:p>
@@ -206,7 +200,7 @@
         <w:pStyle w:val="FirstParagraph"/>
       </w:pPr>
       <w:r>
-        <w:t xml:space="preserve">Bioassessment is an essential element of aquatic monitoring programs that establishes a foundation of decisions for managing the ecological integrity of environmental resources. Decades of research have supported the development of methods that use different assemblages with regional applications in streams, rivers, lakes, and marine environments</w:t>
+        <w:t xml:space="preserve">Bioassessment is an essential element of aquatic monitoring programs that establishes a foundation of decisions for managing the ecological integrity of environmental resources. Legal mandates to assess biological condition have set a precedent for developing bioassessment methods in the United States (Clean Water Act, CWA), Canada (Canada Waters Act), and Europe (Water Framework Directive). Decades of research to meet these mandates have supported the development of methods for multiple assemblages with regional applications in streams, rivers, lakes, and marine environments</w:t>
       </w:r>
       <w:r>
         <w:t xml:space="preserve"> </w:t>
@@ -285,18 +279,40 @@
         <w:t xml:space="preserve">)</w:t>
       </w:r>
       <w:r>
-        <w:t xml:space="preserve">. This body of applied tools represents meaningful progress in understanding how biological organisms can be used as accurate and interpretable sentinels of environmental condition. Monitoring programs in the United States and internationally have collected millions of records of biological data spanning decades and hundreds of assessment methods have been developed from these data. Despite these gains, these tools have not been fully integrated into management frameworks relative to the availability of technical information produced through research and coordinated monitoring efforts</w:t>
-      </w:r>
-      <w:r>
-        <w:t xml:space="preserve"> </w:t>
-      </w:r>
-      <w:r>
-        <w:t xml:space="preserve">(Yoder and Barbour</w:t>
-      </w:r>
-      <w:r>
-        <w:t xml:space="preserve"> </w:t>
-      </w:r>
-      <w:hyperlink w:anchor="ref-Yoder09">
+        <w:t xml:space="preserve">. This body of applied tools represents substantial progress in understanding how biological organisms can be used as accurate and interpretable sentinels of environmental condition. Monitoring programs in the United States and internationally have collected millions of records of biological data spanning decades and hundreds of assessment methods have been developed from these data. The explicit link to environmental management distinguishes bioassessment from basic ecological research. Although bioassessment can and has been used to inform basic research, the intended use of these tools is to inform the protection and restoration of ecological integrity.</w:t>
+      </w:r>
+    </w:p>
+    <w:p>
+      <w:pPr>
+        <w:pStyle w:val="BodyText"/>
+      </w:pPr>
+      <w:r>
+        <w:t xml:space="preserve">Bioassessment products will have limited use if they do not meet the needs of management and regulatory communities</w:t>
+      </w:r>
+      <w:r>
+        <w:t xml:space="preserve"> </w:t>
+      </w:r>
+      <w:r>
+        <w:t xml:space="preserve">(Bain et al.</w:t>
+      </w:r>
+      <w:r>
+        <w:t xml:space="preserve"> </w:t>
+      </w:r>
+      <w:hyperlink w:anchor="ref-Bain00">
+        <w:r>
+          <w:rPr>
+            <w:rStyle w:val="Hyperlink"/>
+          </w:rPr>
+          <w:t xml:space="preserve">2000</w:t>
+        </w:r>
+      </w:hyperlink>
+      <w:r>
+        <w:t xml:space="preserve">; Stein et al.</w:t>
+      </w:r>
+      <w:r>
+        <w:t xml:space="preserve"> </w:t>
+      </w:r>
+      <w:hyperlink w:anchor="ref-Stein09">
         <w:r>
           <w:rPr>
             <w:rStyle w:val="Hyperlink"/>
@@ -305,9 +321,347 @@
         </w:r>
       </w:hyperlink>
       <w:r>
+        <w:t xml:space="preserve">; Kuehne et al.</w:t>
+      </w:r>
+      <w:r>
+        <w:t xml:space="preserve"> </w:t>
+      </w:r>
+      <w:hyperlink w:anchor="ref-Kuehne17">
+        <w:r>
+          <w:rPr>
+            <w:rStyle w:val="Hyperlink"/>
+          </w:rPr>
+          <w:t xml:space="preserve">2017</w:t>
+        </w:r>
+      </w:hyperlink>
+      <w:r>
         <w:t xml:space="preserve">)</w:t>
       </w:r>
       <w:r>
+        <w:t xml:space="preserve">. In the United States, the CWA gives power to states, tribes, and territories for method development, which in turn requires federal approval to be implemented in a regulatory framework(e.g., Total Maximum Daily Load reporting, stormwater permitting). An imbalance exists between the developed methods and those that are approved for regulatory use. A recent review of assessment methods for ecological integrity in the US showed that few were explicitly connected to freshwater policy</w:t>
+      </w:r>
+      <w:r>
+        <w:t xml:space="preserve"> </w:t>
+      </w:r>
+      <w:r>
+        <w:t xml:space="preserve">(Kuehne et al.</w:t>
+      </w:r>
+      <w:r>
+        <w:t xml:space="preserve"> </w:t>
+      </w:r>
+      <w:hyperlink w:anchor="ref-Kuehne17">
+        <w:r>
+          <w:rPr>
+            <w:rStyle w:val="Hyperlink"/>
+          </w:rPr>
+          <w:t xml:space="preserve">2017</w:t>
+        </w:r>
+      </w:hyperlink>
+      <w:r>
+        <w:t xml:space="preserve">)</w:t>
+      </w:r>
+      <w:r>
+        <w:t xml:space="preserve">. Of those methods that are actively used, a more problematic issue is the manner of application within standard regulatory frameworks. Biological indices are typically used to develop post-hoc diagnoses to trigger remediative or restoration actions, or serve as early warning indicators of environmental change</w:t>
+      </w:r>
+      <w:r>
+        <w:t xml:space="preserve"> </w:t>
+      </w:r>
+      <w:r>
+        <w:t xml:space="preserve">(Niemi and McDonald</w:t>
+      </w:r>
+      <w:r>
+        <w:t xml:space="preserve"> </w:t>
+      </w:r>
+      <w:hyperlink w:anchor="ref-Niemi04">
+        <w:r>
+          <w:rPr>
+            <w:rStyle w:val="Hyperlink"/>
+          </w:rPr>
+          <w:t xml:space="preserve">2004</w:t>
+        </w:r>
+      </w:hyperlink>
+      <w:r>
+        <w:t xml:space="preserve">)</w:t>
+      </w:r>
+      <w:r>
+        <w:t xml:space="preserve">. A critical concern is that these tools, although technically sound, are implicitly being used to document the long-term demise of environmental health. A much broader use for bioassessment to guide planning activities, such as identifying conservation priorities</w:t>
+      </w:r>
+      <w:r>
+        <w:t xml:space="preserve"> </w:t>
+      </w:r>
+      <w:r>
+        <w:t xml:space="preserve">(Linke, Turak, and Nel</w:t>
+      </w:r>
+      <w:r>
+        <w:t xml:space="preserve"> </w:t>
+      </w:r>
+      <w:hyperlink w:anchor="ref-Linke11">
+        <w:r>
+          <w:rPr>
+            <w:rStyle w:val="Hyperlink"/>
+          </w:rPr>
+          <w:t xml:space="preserve">2011</w:t>
+        </w:r>
+      </w:hyperlink>
+      <w:r>
+        <w:t xml:space="preserve">; Howard et al.</w:t>
+      </w:r>
+      <w:r>
+        <w:t xml:space="preserve"> </w:t>
+      </w:r>
+      <w:hyperlink w:anchor="ref-Howard18">
+        <w:r>
+          <w:rPr>
+            <w:rStyle w:val="Hyperlink"/>
+          </w:rPr>
+          <w:t xml:space="preserve">2018</w:t>
+        </w:r>
+      </w:hyperlink>
+      <w:r>
+        <w:t xml:space="preserve">)</w:t>
+      </w:r>
+      <w:r>
+        <w:t xml:space="preserve">, could extend the reach of bioassessment products beyond regulatory applications.</w:t>
+      </w:r>
+    </w:p>
+    <w:p>
+      <w:pPr>
+        <w:pStyle w:val="BodyText"/>
+      </w:pPr>
+      <w:r>
+        <w:t xml:space="preserve">An effective bioassessment product must jointly address the technical challenges of developing a diagnostic index and the implementation challenges of using an index to address the needs of environmental managers and regulators</w:t>
+      </w:r>
+      <w:r>
+        <w:t xml:space="preserve"> </w:t>
+      </w:r>
+      <w:r>
+        <w:t xml:space="preserve">(Jackson and Davis</w:t>
+      </w:r>
+      <w:r>
+        <w:t xml:space="preserve"> </w:t>
+      </w:r>
+      <w:hyperlink w:anchor="ref-Jackson94">
+        <w:r>
+          <w:rPr>
+            <w:rStyle w:val="Hyperlink"/>
+          </w:rPr>
+          <w:t xml:space="preserve">1994</w:t>
+        </w:r>
+      </w:hyperlink>
+      <w:r>
+        <w:t xml:space="preserve">; Dale and Beyeler</w:t>
+      </w:r>
+      <w:r>
+        <w:t xml:space="preserve"> </w:t>
+      </w:r>
+      <w:hyperlink w:anchor="ref-Dale01">
+        <w:r>
+          <w:rPr>
+            <w:rStyle w:val="Hyperlink"/>
+          </w:rPr>
+          <w:t xml:space="preserve">2001</w:t>
+        </w:r>
+      </w:hyperlink>
+      <w:r>
+        <w:t xml:space="preserve">)</w:t>
+      </w:r>
+      <w:r>
+        <w:t xml:space="preserve">. For decades, research in the bioassessment community has focused on addressing the former. Substantial technical advances have been made in predicting biological responses to environmental change, how these responses can be distinguished from natural environmental variation, and determining the impacts of these changes. Standardized protocols have also been developed</w:t>
+      </w:r>
+      <w:r>
+        <w:t xml:space="preserve"> </w:t>
+      </w:r>
+      <w:r>
+        <w:t xml:space="preserve">(McDonald et al.</w:t>
+      </w:r>
+      <w:r>
+        <w:t xml:space="preserve"> </w:t>
+      </w:r>
+      <w:hyperlink w:anchor="ref-McDonald04">
+        <w:r>
+          <w:rPr>
+            <w:rStyle w:val="Hyperlink"/>
+          </w:rPr>
+          <w:t xml:space="preserve">2004</w:t>
+        </w:r>
+      </w:hyperlink>
+      <w:r>
+        <w:t xml:space="preserve">; Stoddard et al.</w:t>
+      </w:r>
+      <w:r>
+        <w:t xml:space="preserve"> </w:t>
+      </w:r>
+      <w:hyperlink w:anchor="ref-Stoddard08">
+        <w:r>
+          <w:rPr>
+            <w:rStyle w:val="Hyperlink"/>
+          </w:rPr>
+          <w:t xml:space="preserve">2008</w:t>
+        </w:r>
+      </w:hyperlink>
+      <w:r>
+        <w:t xml:space="preserve">)</w:t>
+      </w:r>
+      <w:r>
+        <w:t xml:space="preserve">. Many bioassessment indices are characterized as either multimetric, such as an index of biotic integrity</w:t>
+      </w:r>
+      <w:r>
+        <w:t xml:space="preserve"> </w:t>
+      </w:r>
+      <w:r>
+        <w:t xml:space="preserve">(Karr et al.</w:t>
+      </w:r>
+      <w:r>
+        <w:t xml:space="preserve"> </w:t>
+      </w:r>
+      <w:hyperlink w:anchor="ref-Karr86">
+        <w:r>
+          <w:rPr>
+            <w:rStyle w:val="Hyperlink"/>
+          </w:rPr>
+          <w:t xml:space="preserve">1986</w:t>
+        </w:r>
+      </w:hyperlink>
+      <w:r>
+        <w:t xml:space="preserve">)</w:t>
+      </w:r>
+      <w:r>
+        <w:t xml:space="preserve">, or multivariate where condition is based on predictive methods that evaluate similarity of taxonomic composition to reference expectations. The reference-condition approach establishes the foundation for many bioassessment methods whereby a set of reference sites are identified and used to evaluate levels of biological deviation to define potential impacts</w:t>
+      </w:r>
+      <w:r>
+        <w:t xml:space="preserve"> </w:t>
+      </w:r>
+      <w:r>
+        <w:t xml:space="preserve">(Reynoldson et al.</w:t>
+      </w:r>
+      <w:r>
+        <w:t xml:space="preserve"> </w:t>
+      </w:r>
+      <w:hyperlink w:anchor="ref-Reynoldson97">
+        <w:r>
+          <w:rPr>
+            <w:rStyle w:val="Hyperlink"/>
+          </w:rPr>
+          <w:t xml:space="preserve">1997</w:t>
+        </w:r>
+      </w:hyperlink>
+      <w:r>
+        <w:t xml:space="preserve">; Stoddard et al.</w:t>
+      </w:r>
+      <w:r>
+        <w:t xml:space="preserve"> </w:t>
+      </w:r>
+      <w:hyperlink w:anchor="ref-Stoddard06">
+        <w:r>
+          <w:rPr>
+            <w:rStyle w:val="Hyperlink"/>
+          </w:rPr>
+          <w:t xml:space="preserve">2006</w:t>
+        </w:r>
+      </w:hyperlink>
+      <w:r>
+        <w:t xml:space="preserve">)</w:t>
+      </w:r>
+      <w:r>
+        <w:t xml:space="preserve">. Most indices can be broadly categorized in the context of these well-established technical methods.</w:t>
+      </w:r>
+    </w:p>
+    <w:p>
+      <w:pPr>
+        <w:pStyle w:val="BodyText"/>
+      </w:pPr>
+      <w:r>
+        <w:t xml:space="preserve">Implementation challenges have severely limited the use of bioassessment products in management and regulatory applications relative to the availability of developed methods. Characterizing how an index could be used in practice to inform decisions and prioritize management actions is often opaque relative to why an index may have been originally developed. Hundreds of assessment methods have been developed for specific regional applcations</w:t>
+      </w:r>
+      <w:r>
+        <w:t xml:space="preserve"> </w:t>
+      </w:r>
+      <w:r>
+        <w:t xml:space="preserve">(Birk et al.</w:t>
+      </w:r>
+      <w:r>
+        <w:t xml:space="preserve"> </w:t>
+      </w:r>
+      <w:hyperlink w:anchor="ref-Birk12">
+        <w:r>
+          <w:rPr>
+            <w:rStyle w:val="Hyperlink"/>
+          </w:rPr>
+          <w:t xml:space="preserve">2012</w:t>
+        </w:r>
+      </w:hyperlink>
+      <w:r>
+        <w:t xml:space="preserve">)</w:t>
+      </w:r>
+      <w:r>
+        <w:t xml:space="preserve"> </w:t>
+      </w:r>
+      <w:r>
+        <w:t xml:space="preserve">and concerns about redundancy, comparability, duplicated effort, and lack of coordinated monitoring have recently been discussed within the research community</w:t>
+      </w:r>
+      <w:r>
+        <w:t xml:space="preserve"> </w:t>
+      </w:r>
+      <w:r>
+        <w:t xml:space="preserve">(Cao and Hawkins</w:t>
+      </w:r>
+      <w:r>
+        <w:t xml:space="preserve"> </w:t>
+      </w:r>
+      <w:hyperlink w:anchor="ref-Cao11">
+        <w:r>
+          <w:rPr>
+            <w:rStyle w:val="Hyperlink"/>
+          </w:rPr>
+          <w:t xml:space="preserve">2011</w:t>
+        </w:r>
+      </w:hyperlink>
+      <w:r>
+        <w:t xml:space="preserve">; Poikane et al.</w:t>
+      </w:r>
+      <w:r>
+        <w:t xml:space="preserve"> </w:t>
+      </w:r>
+      <w:hyperlink w:anchor="ref-Poikane14">
+        <w:r>
+          <w:rPr>
+            <w:rStyle w:val="Hyperlink"/>
+          </w:rPr>
+          <w:t xml:space="preserve">2014</w:t>
+        </w:r>
+      </w:hyperlink>
+      <w:r>
+        <w:t xml:space="preserve">; Kelly et al.</w:t>
+      </w:r>
+      <w:r>
+        <w:t xml:space="preserve"> </w:t>
+      </w:r>
+      <w:hyperlink w:anchor="ref-Kelly16">
+        <w:r>
+          <w:rPr>
+            <w:rStyle w:val="Hyperlink"/>
+          </w:rPr>
+          <w:t xml:space="preserve">2016</w:t>
+        </w:r>
+      </w:hyperlink>
+      <w:r>
+        <w:t xml:space="preserve">; Nichols et al.</w:t>
+      </w:r>
+      <w:r>
+        <w:t xml:space="preserve"> </w:t>
+      </w:r>
+      <w:hyperlink w:anchor="ref-Nichols16">
+        <w:r>
+          <w:rPr>
+            <w:rStyle w:val="Hyperlink"/>
+          </w:rPr>
+          <w:t xml:space="preserve">2016</w:t>
+        </w:r>
+      </w:hyperlink>
+      <w:r>
+        <w:t xml:space="preserve">)</w:t>
+      </w:r>
+      <w:r>
         <w:t xml:space="preserve">. Moreover, existing methods may not be discoverable beyond immediate research applications</w:t>
       </w:r>
       <w:r>
@@ -348,7 +702,7 @@
         <w:t xml:space="preserve"> </w:t>
       </w:r>
       <w:r>
-        <w:t xml:space="preserve">or may be incorrectly applied based on differences between the goals for developing an assessment index and those defined by a management program</w:t>
+        <w:t xml:space="preserve">or may be incorrectly applied based on differences between goals for developing an index and the needs of management programs</w:t>
       </w:r>
       <w:r>
         <w:t xml:space="preserve"> </w:t>
@@ -385,7 +739,44 @@
         <w:t xml:space="preserve">)</w:t>
       </w:r>
       <w:r>
-        <w:t xml:space="preserve">. Environmental managers require additional tools that synthesize bioassessment information and bridge the gap between method and application.</w:t>
+        <w:t xml:space="preserve">. The abundance of available methods can be a point of frustration for managers given a lack of guidance for choosing an appropriate method among alternatives, particularly as to how a method may relate to specific management, monitoring, or policy objectives</w:t>
+      </w:r>
+      <w:r>
+        <w:t xml:space="preserve"> </w:t>
+      </w:r>
+      <w:r>
+        <w:t xml:space="preserve">(Dale and Beyeler</w:t>
+      </w:r>
+      <w:r>
+        <w:t xml:space="preserve"> </w:t>
+      </w:r>
+      <w:hyperlink w:anchor="ref-Dale01">
+        <w:r>
+          <w:rPr>
+            <w:rStyle w:val="Hyperlink"/>
+          </w:rPr>
+          <w:t xml:space="preserve">2001</w:t>
+        </w:r>
+      </w:hyperlink>
+      <w:r>
+        <w:t xml:space="preserve">; Stein et al.</w:t>
+      </w:r>
+      <w:r>
+        <w:t xml:space="preserve"> </w:t>
+      </w:r>
+      <w:hyperlink w:anchor="ref-Stein09">
+        <w:r>
+          <w:rPr>
+            <w:rStyle w:val="Hyperlink"/>
+          </w:rPr>
+          <w:t xml:space="preserve">2009</w:t>
+        </w:r>
+      </w:hyperlink>
+      <w:r>
+        <w:t xml:space="preserve">)</w:t>
+      </w:r>
+      <w:r>
+        <w:t xml:space="preserve">.</w:t>
       </w:r>
     </w:p>
     <w:p>
@@ -393,90 +784,121 @@
         <w:pStyle w:val="BodyText"/>
       </w:pPr>
       <w:r>
-        <w:t xml:space="preserve">The development of bioassessment tools has for decades focused on addressing technical challenges</w:t>
-      </w:r>
-      <w:r>
-        <w:t xml:space="preserve"> </w:t>
-      </w:r>
-      <w:r>
-        <w:t xml:space="preserve">(Jackson and Davis</w:t>
-      </w:r>
-      <w:r>
-        <w:t xml:space="preserve"> </w:t>
-      </w:r>
-      <w:hyperlink w:anchor="ref-Jackson94">
-        <w:r>
-          <w:rPr>
-            <w:rStyle w:val="Hyperlink"/>
-          </w:rPr>
-          <w:t xml:space="preserve">1994</w:t>
+        <w:t xml:space="preserve">Environmental managers require additional tools that transform bioassessment data and methods into actionable information. A new mode of operation is needed where method development is open and transparent, developed products are discoverable and reproducible, and most importantly, implementation in the management community is intuitive and purposeful. Open science principles that can democratize all aspects of the scientific method can meet these needs, yet bioassessment research and its application to better serve the environment has not fully embraced these principles. Others have advocated more broadly for inclusion of open science principles in the ecological sciences</w:t>
+      </w:r>
+      <w:r>
+        <w:t xml:space="preserve"> </w:t>
+      </w:r>
+      <w:r>
+        <w:t xml:space="preserve">(Hampton et al.</w:t>
+      </w:r>
+      <w:r>
+        <w:t xml:space="preserve"> </w:t>
+      </w:r>
+      <w:hyperlink w:anchor="ref-Hampton15">
+        <w:r>
+          <w:rPr>
+            <w:rStyle w:val="Hyperlink"/>
+          </w:rPr>
+          <w:t xml:space="preserve">2015</w:t>
+        </w:r>
+      </w:hyperlink>
+      <w:r>
+        <w:t xml:space="preserve">,</w:t>
+      </w:r>
+      <w:r>
+        <w:t xml:space="preserve"> </w:t>
+      </w:r>
+      <w:hyperlink w:anchor="ref-Hampton16">
+        <w:r>
+          <w:rPr>
+            <w:rStyle w:val="Hyperlink"/>
+          </w:rPr>
+          <w:t xml:space="preserve">2016</w:t>
+        </w:r>
+      </w:hyperlink>
+      <w:r>
+        <w:t xml:space="preserve">; Lowndes et al.</w:t>
+      </w:r>
+      <w:r>
+        <w:t xml:space="preserve"> </w:t>
+      </w:r>
+      <w:hyperlink w:anchor="ref-Lowndes17">
+        <w:r>
+          <w:rPr>
+            <w:rStyle w:val="Hyperlink"/>
+          </w:rPr>
+          <w:t xml:space="preserve">2017</w:t>
         </w:r>
       </w:hyperlink>
       <w:r>
         <w:t xml:space="preserve">)</w:t>
       </w:r>
       <w:r>
-        <w:t xml:space="preserve">, rather than implementation challenges of integrating methods with management, conservation, or policy</w:t>
-      </w:r>
-      <w:r>
-        <w:t xml:space="preserve"> </w:t>
-      </w:r>
-      <w:r>
-        <w:t xml:space="preserve">(Dale and Beyeler</w:t>
-      </w:r>
-      <w:r>
-        <w:t xml:space="preserve"> </w:t>
-      </w:r>
-      <w:hyperlink w:anchor="ref-Dale01">
-        <w:r>
-          <w:rPr>
-            <w:rStyle w:val="Hyperlink"/>
-          </w:rPr>
-          <w:t xml:space="preserve">2001</w:t>
+        <w:t xml:space="preserve"> </w:t>
+      </w:r>
+      <w:r>
+        <w:t xml:space="preserve">and a growing wave of momentum has influenced how scientists conceptualize research in other disciplines (e.g., archeaology,</w:t>
+      </w:r>
+      <w:r>
+        <w:t xml:space="preserve"> </w:t>
+      </w:r>
+      <w:r>
+        <w:t xml:space="preserve">Marwick et al. (</w:t>
+      </w:r>
+      <w:hyperlink w:anchor="ref-Marwick16">
+        <w:r>
+          <w:rPr>
+            <w:rStyle w:val="Hyperlink"/>
+          </w:rPr>
+          <w:t xml:space="preserve">2016</w:t>
         </w:r>
       </w:hyperlink>
       <w:r>
         <w:t xml:space="preserve">)</w:t>
       </w:r>
       <w:r>
-        <w:t xml:space="preserve">. Legal mandates to assess biological condition have set a precedent for developing bioassessment methods in the United States (Clean Water Act), Canada (Canada Waters Act), and Europe (Water Framework Directive). Basic research to address broad legislative objectives has historically focused on predicting biological responses to environmental change, how these responses can be distinguished from natural environmental variation, and determining the impacts of these changes. Many bioassessment indices developed at the assemblage-level are characterized as either multimetric, such as an index of biotic integrity, or multivariate where condition is based on predictive methods that evaluate similarity of taxonomic composition to reference expectations. The reference-condition approach establishes the foundation for many bioassessment methods whereby a set of reference sites are identified and used to evaluate levels of biological deviation to define potential impacts</w:t>
-      </w:r>
-      <w:r>
-        <w:t xml:space="preserve"> </w:t>
-      </w:r>
-      <w:r>
-        <w:t xml:space="preserve">(Reynoldson et al.</w:t>
-      </w:r>
-      <w:r>
-        <w:t xml:space="preserve"> </w:t>
-      </w:r>
-      <w:hyperlink w:anchor="ref-Reynoldson97">
-        <w:r>
-          <w:rPr>
-            <w:rStyle w:val="Hyperlink"/>
-          </w:rPr>
-          <w:t xml:space="preserve">1997</w:t>
-        </w:r>
-      </w:hyperlink>
-      <w:r>
-        <w:t xml:space="preserve">; Stoddard et al.</w:t>
-      </w:r>
-      <w:r>
-        <w:t xml:space="preserve"> </w:t>
-      </w:r>
-      <w:hyperlink w:anchor="ref-Stoddard06">
-        <w:r>
-          <w:rPr>
-            <w:rStyle w:val="Hyperlink"/>
-          </w:rPr>
-          <w:t xml:space="preserve">2006</w:t>
+        <w:t xml:space="preserve">; behavioral ecology,</w:t>
+      </w:r>
+      <w:r>
+        <w:t xml:space="preserve"> </w:t>
+      </w:r>
+      <w:r>
+        <w:t xml:space="preserve">Ihle et al. (</w:t>
+      </w:r>
+      <w:hyperlink w:anchor="ref-Ihle17">
+        <w:r>
+          <w:rPr>
+            <w:rStyle w:val="Hyperlink"/>
+          </w:rPr>
+          <w:t xml:space="preserve">2017</w:t>
         </w:r>
       </w:hyperlink>
       <w:r>
         <w:t xml:space="preserve">)</w:t>
       </w:r>
       <w:r>
-        <w:t xml:space="preserve">. Most indices can be broadly categorized in the context of these well-established methods.</w:t>
+        <w:t xml:space="preserve">; vegetation sciences,</w:t>
+      </w:r>
+      <w:r>
+        <w:t xml:space="preserve"> </w:t>
+      </w:r>
+      <w:r>
+        <w:t xml:space="preserve">Collins (</w:t>
+      </w:r>
+      <w:hyperlink w:anchor="ref-Collins16">
+        <w:r>
+          <w:rPr>
+            <w:rStyle w:val="Hyperlink"/>
+          </w:rPr>
+          <w:t xml:space="preserve">2016</w:t>
+        </w:r>
+      </w:hyperlink>
+      <w:r>
+        <w:t xml:space="preserve">)</w:t>
+      </w:r>
+      <w:r>
+        <w:t xml:space="preserve">). Adopting an open science paradigm in biaossessment is particularly relevant compared to other fields given the explicit need to develop tools that are open and accessible to the management community. Legal and ethical precedents in bioassessment may also necessitate the open sharing of data given that environmental monitoring programs are often publicly funded.</w:t>
       </w:r>
     </w:p>
     <w:p>
@@ -484,169 +906,43 @@
         <w:pStyle w:val="BodyText"/>
       </w:pPr>
       <w:r>
-        <w:t xml:space="preserve">Bioassessment has matured to the point where managers have many options for applying methods in novel contexts. The prevalence of best practices in bioassessment studies has increased over the past few decades, including use of the reference condition approach and methods that separate anthropogenic impacts from natural variability. New assessment tools can also be developed using readily available technical support documents or national protocols that synthesize the body of research and best practices to date</w:t>
-      </w:r>
-      <w:r>
-        <w:t xml:space="preserve"> </w:t>
-      </w:r>
-      <w:r>
-        <w:t xml:space="preserve">(McDonald et al.</w:t>
-      </w:r>
-      <w:r>
-        <w:t xml:space="preserve"> </w:t>
-      </w:r>
-      <w:hyperlink w:anchor="ref-McDonald04">
-        <w:r>
-          <w:rPr>
-            <w:rStyle w:val="Hyperlink"/>
-          </w:rPr>
-          <w:t xml:space="preserve">2004</w:t>
-        </w:r>
-      </w:hyperlink>
-      <w:r>
-        <w:t xml:space="preserve">; Stoddard et al.</w:t>
-      </w:r>
-      <w:r>
-        <w:t xml:space="preserve"> </w:t>
-      </w:r>
-      <w:hyperlink w:anchor="ref-Stoddard08">
-        <w:r>
-          <w:rPr>
-            <w:rStyle w:val="Hyperlink"/>
-          </w:rPr>
-          <w:t xml:space="preserve">2008</w:t>
-        </w:r>
-      </w:hyperlink>
-      <w:r>
-        <w:t xml:space="preserve">)</w:t>
-      </w:r>
-      <w:r>
-        <w:t xml:space="preserve">. This has in part contributed to the proliferation of hundreds of assessment methods that have been developed for specific regional applcations</w:t>
-      </w:r>
-      <w:r>
-        <w:t xml:space="preserve"> </w:t>
-      </w:r>
-      <w:r>
-        <w:t xml:space="preserve">(Birk et al.</w:t>
-      </w:r>
-      <w:r>
-        <w:t xml:space="preserve"> </w:t>
-      </w:r>
-      <w:hyperlink w:anchor="ref-Birk12">
-        <w:r>
-          <w:rPr>
-            <w:rStyle w:val="Hyperlink"/>
-          </w:rPr>
-          <w:t xml:space="preserve">2012</w:t>
-        </w:r>
-      </w:hyperlink>
-      <w:r>
-        <w:t xml:space="preserve">)</w:t>
-      </w:r>
-      <w:r>
-        <w:t xml:space="preserve">. Although there are logistical and ecological rationale for why location- and taxa-specific methods are needed, concerns about redundancy, comparability, duplicated effort, and lack of coordinated monitoring have recently been discussed within the research community</w:t>
-      </w:r>
-      <w:r>
-        <w:t xml:space="preserve"> </w:t>
-      </w:r>
-      <w:r>
-        <w:t xml:space="preserve">(Cao and Hawkins</w:t>
-      </w:r>
-      <w:r>
-        <w:t xml:space="preserve"> </w:t>
-      </w:r>
-      <w:hyperlink w:anchor="ref-Cao11">
-        <w:r>
-          <w:rPr>
-            <w:rStyle w:val="Hyperlink"/>
-          </w:rPr>
-          <w:t xml:space="preserve">2011</w:t>
-        </w:r>
-      </w:hyperlink>
-      <w:r>
-        <w:t xml:space="preserve">; Poikane et al.</w:t>
-      </w:r>
-      <w:r>
-        <w:t xml:space="preserve"> </w:t>
-      </w:r>
-      <w:hyperlink w:anchor="ref-Poikane14">
-        <w:r>
-          <w:rPr>
-            <w:rStyle w:val="Hyperlink"/>
-          </w:rPr>
-          <w:t xml:space="preserve">2014</w:t>
-        </w:r>
-      </w:hyperlink>
-      <w:r>
-        <w:t xml:space="preserve">; Kelly et al.</w:t>
-      </w:r>
-      <w:r>
-        <w:t xml:space="preserve"> </w:t>
-      </w:r>
-      <w:hyperlink w:anchor="ref-Kelly16">
-        <w:r>
-          <w:rPr>
-            <w:rStyle w:val="Hyperlink"/>
-          </w:rPr>
-          <w:t xml:space="preserve">2016</w:t>
-        </w:r>
-      </w:hyperlink>
-      <w:r>
-        <w:t xml:space="preserve">; Nichols et al.</w:t>
-      </w:r>
-      <w:r>
-        <w:t xml:space="preserve"> </w:t>
-      </w:r>
-      <w:hyperlink w:anchor="ref-Nichols16">
-        <w:r>
-          <w:rPr>
-            <w:rStyle w:val="Hyperlink"/>
-          </w:rPr>
-          <w:t xml:space="preserve">2016</w:t>
-        </w:r>
-      </w:hyperlink>
-      <w:r>
-        <w:t xml:space="preserve">)</w:t>
-      </w:r>
-      <w:r>
-        <w:t xml:space="preserve">. Morever, the abundance of available methods can be a point of frustration for managers given a lack of guidance for choosing an appropriate method among alternatives, particularly as to how a method may relate to specific management, monitoring, or policy objectives</w:t>
-      </w:r>
-      <w:r>
-        <w:t xml:space="preserve"> </w:t>
-      </w:r>
-      <w:r>
-        <w:t xml:space="preserve">(Dale and Beyeler</w:t>
-      </w:r>
-      <w:r>
-        <w:t xml:space="preserve"> </w:t>
-      </w:r>
-      <w:hyperlink w:anchor="ref-Dale01">
-        <w:r>
-          <w:rPr>
-            <w:rStyle w:val="Hyperlink"/>
-          </w:rPr>
-          <w:t xml:space="preserve">2001</w:t>
-        </w:r>
-      </w:hyperlink>
-      <w:r>
-        <w:t xml:space="preserve">; Stein et al.</w:t>
-      </w:r>
-      <w:r>
-        <w:t xml:space="preserve"> </w:t>
-      </w:r>
-      <w:hyperlink w:anchor="ref-Stein09">
-        <w:r>
-          <w:rPr>
-            <w:rStyle w:val="Hyperlink"/>
-          </w:rPr>
-          <w:t xml:space="preserve">2009</w:t>
-        </w:r>
-      </w:hyperlink>
-      <w:r>
-        <w:t xml:space="preserve">)</w:t>
-      </w:r>
-      <w:r>
-        <w:t xml:space="preserve">. Characterizing how an index could be used in practice to inform decisions and prioritize management actions is often opaque relative to why an index may have been originally developed.</w:t>
+        <w:t xml:space="preserve">This review will demonstrate tools and approaches for open science, which will empower the research and management community to embrace a new mode of thinking for bioassessment applications. These approaches are expected to benefit the research community by augmenting existing workflows for developing assessment tools, but more importantly, improve the ability of these methods to address environmental issues by bridging the gap between the scientific, management, and regulatory communities. An overview of the general principles of open science is provided, followed by a discussion of specific benefits and how these principles can be applied to bioassessment. We use examples from the state of California to demonstrate how existing tools can be tailored to address legislative mandates for free and open sharing of data, especially by directly engaging stakeholders that require practical approaches for using bioassessment tools in planning activities. We conclude with a discussion of technical, sociocultural, and instutional hurdles that have, thus far, prevented widespread adoption of open science and provide recommendations for the bioassessment community to address these challenges.</w:t>
+      </w:r>
+    </w:p>
+    <w:p>
+      <w:pPr>
+        <w:pStyle w:val="Heading1"/>
+      </w:pPr>
+      <w:bookmarkStart w:id="25" w:name="principles-of-open-science-and-what-they-mean-for-bioassessment"/>
+      <w:r>
+        <w:t xml:space="preserve">Principles of open science and what they mean for bioassessment</w:t>
+      </w:r>
+      <w:bookmarkEnd w:id="25"/>
+    </w:p>
+    <w:p>
+      <w:pPr>
+        <w:pStyle w:val="FirstParagraph"/>
+      </w:pPr>
+      <w:r>
+        <w:t xml:space="preserve">Conventional modes of creating scientific products and more contemporary approaches that align with open science principles share the same goals. Both are motivated by the same guiding principles of the scientific method that seek to make the process of discovery transparent and repeatable. Where the conventional and open science approaches diverge is the extent to which technological advances in communication are leveraged as instrumental tools that are used during every step of the research process. The distinction in thinking between the two approaches can be conceptualized as the</w:t>
+      </w:r>
+      <w:r>
+        <w:t xml:space="preserve"> </w:t>
+      </w:r>
+      <w:r>
+        <w:t xml:space="preserve">“</w:t>
+      </w:r>
+      <w:r>
+        <w:t xml:space="preserve">paper as the only and final product</w:t>
+      </w:r>
+      <w:r>
+        <w:t xml:space="preserve">”</w:t>
+      </w:r>
+      <w:r>
+        <w:t xml:space="preserve"> </w:t>
+      </w:r>
+      <w:r>
+        <w:t xml:space="preserve">for the conventional approach, whereas the open science approach is inherently linked to advances in communication and documentation that have been facilitated by the Internet and computer sciences. As a result, the open science approach enhances all aspects of the scientific process from initial conception of a research idea to the delivery and longevity of a research product.</w:t>
       </w:r>
     </w:p>
     <w:p>
@@ -654,141 +950,7 @@
         <w:pStyle w:val="BodyText"/>
       </w:pPr>
       <w:r>
-        <w:t xml:space="preserve">The explicit link to environmental management distinguishes bioassessment from basic ecological research. Although bioassessment can and has been used to inform basic research, the intended use of these tools is to inform management, often through legal mandates and regulatory requirements. Consequently, a bioassessment index is only as valuable as its level of integration with management and regulatory communities. Analyses and outputs of bioassessment products will have limited use if they do not meet the needs of these communities</w:t>
-      </w:r>
-      <w:r>
-        <w:t xml:space="preserve"> </w:t>
-      </w:r>
-      <w:r>
-        <w:t xml:space="preserve">(Bain et al.</w:t>
-      </w:r>
-      <w:r>
-        <w:t xml:space="preserve"> </w:t>
-      </w:r>
-      <w:hyperlink w:anchor="ref-Bain00">
-        <w:r>
-          <w:rPr>
-            <w:rStyle w:val="Hyperlink"/>
-          </w:rPr>
-          <w:t xml:space="preserve">2000</w:t>
-        </w:r>
-      </w:hyperlink>
-      <w:r>
-        <w:t xml:space="preserve">; Stein et al.</w:t>
-      </w:r>
-      <w:r>
-        <w:t xml:space="preserve"> </w:t>
-      </w:r>
-      <w:hyperlink w:anchor="ref-Stein09">
-        <w:r>
-          <w:rPr>
-            <w:rStyle w:val="Hyperlink"/>
-          </w:rPr>
-          <w:t xml:space="preserve">2009</w:t>
-        </w:r>
-      </w:hyperlink>
-      <w:r>
-        <w:t xml:space="preserve">; Kuehne et al.</w:t>
-      </w:r>
-      <w:r>
-        <w:t xml:space="preserve"> </w:t>
-      </w:r>
-      <w:hyperlink w:anchor="ref-Kuehne17">
-        <w:r>
-          <w:rPr>
-            <w:rStyle w:val="Hyperlink"/>
-          </w:rPr>
-          <w:t xml:space="preserve">2017</w:t>
-        </w:r>
-      </w:hyperlink>
-      <w:r>
-        <w:t xml:space="preserve">)</w:t>
-      </w:r>
-      <w:r>
-        <w:t xml:space="preserve">. In the United States, the CWA gives power to states, tribes, and territories for method development, which in turn requires federal approval to be implemented into a regulatory framework, e.g., TMDL reporting, permitting, etc. If federal approval is a rough assessment of index efficacy, a tremendous imbalance exists between the methods developed and those that are federally approved for regulatory use. A recent review of assessment methods for ecological integrity in the US showed that few were explicitly connected to freshwater policy</w:t>
-      </w:r>
-      <w:r>
-        <w:t xml:space="preserve"> </w:t>
-      </w:r>
-      <w:r>
-        <w:t xml:space="preserve">(Kuehne et al.</w:t>
-      </w:r>
-      <w:r>
-        <w:t xml:space="preserve"> </w:t>
-      </w:r>
-      <w:hyperlink w:anchor="ref-Kuehne17">
-        <w:r>
-          <w:rPr>
-            <w:rStyle w:val="Hyperlink"/>
-          </w:rPr>
-          <w:t xml:space="preserve">2017</w:t>
-        </w:r>
-      </w:hyperlink>
-      <w:r>
-        <w:t xml:space="preserve">)</w:t>
-      </w:r>
-      <w:r>
-        <w:t xml:space="preserve">. Of those methods that are actively used, a more problematic issue is the manner of application within standard regulatory frameworks. Biological indices are typically used to develop post-hoc diagnoses to trigger remediative or restoration actions, or serve as early warning indicators of environmental change</w:t>
-      </w:r>
-      <w:r>
-        <w:t xml:space="preserve"> </w:t>
-      </w:r>
-      <w:r>
-        <w:t xml:space="preserve">(Niemi and McDonald</w:t>
-      </w:r>
-      <w:r>
-        <w:t xml:space="preserve"> </w:t>
-      </w:r>
-      <w:hyperlink w:anchor="ref-Niemi04">
-        <w:r>
-          <w:rPr>
-            <w:rStyle w:val="Hyperlink"/>
-          </w:rPr>
-          <w:t xml:space="preserve">2004</w:t>
-        </w:r>
-      </w:hyperlink>
-      <w:r>
-        <w:t xml:space="preserve">)</w:t>
-      </w:r>
-      <w:r>
-        <w:t xml:space="preserve">. A critical concern is that these tools, although technically sound, are implicitly being used to document the long-term demise of environmental health. A much broader use for bioassessment to pro-actively guide planning decisions, such as identifying conservation priorities</w:t>
-      </w:r>
-      <w:r>
-        <w:t xml:space="preserve"> </w:t>
-      </w:r>
-      <w:r>
-        <w:t xml:space="preserve">(Linke, Turak, and Nel</w:t>
-      </w:r>
-      <w:r>
-        <w:t xml:space="preserve"> </w:t>
-      </w:r>
-      <w:hyperlink w:anchor="ref-Linke11">
-        <w:r>
-          <w:rPr>
-            <w:rStyle w:val="Hyperlink"/>
-          </w:rPr>
-          <w:t xml:space="preserve">2011</w:t>
-        </w:r>
-      </w:hyperlink>
-      <w:r>
-        <w:t xml:space="preserve">; Howard et al.</w:t>
-      </w:r>
-      <w:r>
-        <w:t xml:space="preserve"> </w:t>
-      </w:r>
-      <w:hyperlink w:anchor="ref-Howard18">
-        <w:r>
-          <w:rPr>
-            <w:rStyle w:val="Hyperlink"/>
-          </w:rPr>
-          <w:t xml:space="preserve">2018</w:t>
-        </w:r>
-      </w:hyperlink>
-      <w:r>
-        <w:t xml:space="preserve">)</w:t>
-      </w:r>
-      <w:r>
-        <w:t xml:space="preserve">, could greatly extend the reach of tools that have already been developed.</w:t>
+        <w:t xml:space="preserve">The paradigm of the scientific paper as the final research product can inhibit forward progress for several reasons, particularly so in the applied sciences. Traditionally, the research paper was viewed as a communication tool to report and share results among peers in the scientific community. Researchers access periodicals to stay informed of advances in the field and use the information to replicate methods for follow-up analysis. Scientific communities have successfully followed this model for centuries. Although the primary literature continues to provide these fundamental services, this workflow fails to facilitate progress when scientific products are developed to serve interests outside of the research community. The paper as an endpoint for environmental managers fails to deliver tools that are easily accessible from the practitioners perspective, both in application and interpretation. A research paper is rarely sufficient to affect environmental change because it does not provide a mechanism for engaging those that require scientific guidance as the foundation for decision-making. Numerous studies have documented implementation failures as a result of siloing among research communities where the flow of information rarely or insufficiently extends beyond institutional walls.</w:t>
       </w:r>
     </w:p>
     <w:p>
@@ -796,121 +958,25 @@
         <w:pStyle w:val="BodyText"/>
       </w:pPr>
       <w:r>
-        <w:t xml:space="preserve">Progress in protecting and restoring ecological integrity requires bioassessment information to be fully integrated with management decisions. A new mode of operation is needed whereby method development is open and transparent and methods are discoverable and reproducible. Most importantly, information transfer to the management community must be intuitive and purposeful. Open science principles that can democratize all aspects of the scientific method can meet these needs, yet bioassessment research and its application to better serve the environment has not fully embraced these principles. Others have advocated more broadly for inclusion of these principles in the ecological sciences</w:t>
-      </w:r>
-      <w:r>
-        <w:t xml:space="preserve"> </w:t>
-      </w:r>
-      <w:r>
-        <w:t xml:space="preserve">(Hampton et al.</w:t>
-      </w:r>
-      <w:r>
-        <w:t xml:space="preserve"> </w:t>
-      </w:r>
-      <w:hyperlink w:anchor="ref-Hampton15">
-        <w:r>
-          <w:rPr>
-            <w:rStyle w:val="Hyperlink"/>
-          </w:rPr>
-          <w:t xml:space="preserve">2015</w:t>
-        </w:r>
-      </w:hyperlink>
-      <w:r>
-        <w:t xml:space="preserve">,</w:t>
-      </w:r>
-      <w:r>
-        <w:t xml:space="preserve"> </w:t>
-      </w:r>
-      <w:hyperlink w:anchor="ref-Hampton16">
-        <w:r>
-          <w:rPr>
-            <w:rStyle w:val="Hyperlink"/>
-          </w:rPr>
-          <w:t xml:space="preserve">2016</w:t>
-        </w:r>
-      </w:hyperlink>
-      <w:r>
-        <w:t xml:space="preserve">; Lowndes et al.</w:t>
-      </w:r>
-      <w:r>
-        <w:t xml:space="preserve"> </w:t>
-      </w:r>
-      <w:hyperlink w:anchor="ref-Lowndes17">
-        <w:r>
-          <w:rPr>
-            <w:rStyle w:val="Hyperlink"/>
-          </w:rPr>
-          <w:t xml:space="preserve">2017</w:t>
-        </w:r>
-      </w:hyperlink>
-      <w:r>
-        <w:t xml:space="preserve">)</w:t>
-      </w:r>
-      <w:r>
-        <w:t xml:space="preserve"> </w:t>
-      </w:r>
-      <w:r>
-        <w:t xml:space="preserve">and a growing wave of momentum has seen open science permeate how scientists conceptualize research in other disciplines (e.g., archeaology,</w:t>
-      </w:r>
-      <w:r>
-        <w:t xml:space="preserve"> </w:t>
-      </w:r>
-      <w:r>
-        <w:t xml:space="preserve">Marwick et al. (</w:t>
-      </w:r>
-      <w:hyperlink w:anchor="ref-Marwick16">
-        <w:r>
-          <w:rPr>
-            <w:rStyle w:val="Hyperlink"/>
-          </w:rPr>
-          <w:t xml:space="preserve">2016</w:t>
-        </w:r>
-      </w:hyperlink>
-      <w:r>
-        <w:t xml:space="preserve">)</w:t>
-      </w:r>
-      <w:r>
-        <w:t xml:space="preserve">; behavioral ecology,</w:t>
-      </w:r>
-      <w:r>
-        <w:t xml:space="preserve"> </w:t>
-      </w:r>
-      <w:r>
-        <w:t xml:space="preserve">Ihle et al. (</w:t>
-      </w:r>
-      <w:hyperlink w:anchor="ref-Ihle17">
-        <w:r>
-          <w:rPr>
-            <w:rStyle w:val="Hyperlink"/>
-          </w:rPr>
-          <w:t xml:space="preserve">2017</w:t>
-        </w:r>
-      </w:hyperlink>
-      <w:r>
-        <w:t xml:space="preserve">)</w:t>
-      </w:r>
-      <w:r>
-        <w:t xml:space="preserve">; vegetation sciences,</w:t>
-      </w:r>
-      <w:r>
-        <w:t xml:space="preserve"> </w:t>
-      </w:r>
-      <w:r>
-        <w:t xml:space="preserve">Collins (</w:t>
-      </w:r>
-      <w:hyperlink w:anchor="ref-Collins16">
-        <w:r>
-          <w:rPr>
-            <w:rStyle w:val="Hyperlink"/>
-          </w:rPr>
-          <w:t xml:space="preserve">2016</w:t>
-        </w:r>
-      </w:hyperlink>
-      <w:r>
-        <w:t xml:space="preserve">)</w:t>
-      </w:r>
-      <w:r>
-        <w:t xml:space="preserve">). Adopting an open science paradigm in biaossessment is particularly relevant compared to other fields given the explicit need to develop tools that are open and accessible to the management community. Legal and ethical precedents in bioassessment may also necessitate the open sharing of data given that environmental monitoring programs are often publicly funded.</w:t>
+        <w:t xml:space="preserve">The open science approach can be conceptualized by placing the researcher in the role of data steward rather than data owner. This mode of thinking treats the data as a living product with a history, rather than proprietary and serving only the needs of an immediate research goal. Data can be generically described as any component of the research process that is used to address a research goal and could include literal tabular data, a laboratory notebook, a research report, data visualizations or maps, analysis code or software, or even presentation materials. Open science principles can be applied to any and all of these data with the end goal of facilitating communication for researchers and those for which the research was developed. These tools also benefit the individual researcher by providing information for the</w:t>
+      </w:r>
+      <w:r>
+        <w:t xml:space="preserve"> </w:t>
+      </w:r>
+      <w:r>
+        <w:t xml:space="preserve">“</w:t>
+      </w:r>
+      <w:r>
+        <w:t xml:space="preserve">future-self</w:t>
+      </w:r>
+      <w:r>
+        <w:t xml:space="preserve">”</w:t>
+      </w:r>
+      <w:r>
+        <w:t xml:space="preserve"> </w:t>
+      </w:r>
+      <w:r>
+        <w:t xml:space="preserve">to recreate a past working environment. In all cases, the data are openly accessible and documented for reproducibility and discovery using technologies that facilitate communication and sharing.</w:t>
       </w:r>
     </w:p>
     <w:p>
@@ -918,43 +984,7 @@
         <w:pStyle w:val="BodyText"/>
       </w:pPr>
       <w:r>
-        <w:t xml:space="preserve">This review will deonstrate tools and approaches for open science, which will empower the research and management community to embrace a new mode of thinking for bioassessment applications. These approaches are expected to benefit the research community by augmenting existing workflows for developing assessment tools, but more importantly, improve the ability of these methods to address environmental issues by bridging the gap between the scientific, management, and regulatory communities. An overview of the general principles of open science is provided, followed by a discussion of specific benefits and how these principles can be applied to bioassessment. We use examples from the state of California to demonstrate how existing tools can be tailored to address legislative mandates for free and open sharing of data, especially by directly engaging stakeholders that require practical approaches for using bioassessment tools in planning activities. We conclude with a discussion of technical, sociocultural, and instutional hurdles that have, thus far, prevented widespread adoption of open science and provide recommendations for the bioassessment community to address these challenges.</w:t>
-      </w:r>
-    </w:p>
-    <w:p>
-      <w:pPr>
-        <w:pStyle w:val="Heading1"/>
-      </w:pPr>
-      <w:bookmarkStart w:id="25" w:name="principles-of-open-science-and-what-they-mean-for-bioassessment"/>
-      <w:r>
-        <w:t xml:space="preserve">Principles of open science and what they mean for bioassessment</w:t>
-      </w:r>
-      <w:bookmarkEnd w:id="25"/>
-    </w:p>
-    <w:p>
-      <w:pPr>
-        <w:pStyle w:val="FirstParagraph"/>
-      </w:pPr>
-      <w:r>
-        <w:t xml:space="preserve">Conventional modes of creating scientific products and more contemporary approaches that align with open science principles share the same goals. Both approaches are motivated by the same guiding principles of the scientific method that seek to make the process of discovery transparent and repeatable. Where the conventional and open science approaches diverge is the extent to which technological advances in communication are leveraged as instrumental tools that are used during every step of the research process. The distinction in thinking between the two approaches can be conceptualized as the</w:t>
-      </w:r>
-      <w:r>
-        <w:t xml:space="preserve"> </w:t>
-      </w:r>
-      <w:r>
-        <w:t xml:space="preserve">“</w:t>
-      </w:r>
-      <w:r>
-        <w:t xml:space="preserve">paper as the only and final product</w:t>
-      </w:r>
-      <w:r>
-        <w:t xml:space="preserve">”</w:t>
-      </w:r>
-      <w:r>
-        <w:t xml:space="preserve"> </w:t>
-      </w:r>
-      <w:r>
-        <w:t xml:space="preserve">for the conventional approach, whereas the open science approach is inherently linked to advances in communication that have been facilitated by the Internet and computer science. As a result, the open science approach enhances all aspects the scientific process from idea conception to delivery and longevity of the research result.</w:t>
+        <w:t xml:space="preserve">Open and unfettered access to data has benefits for the scientific, management, and regulatory communities. Open data can benefit research by contributing to an increase in novel products created through collaborative efforts. An increasing trend in collaborative publications has been observed in many of the environmental sciences as researchers leverage open data from different contexts to create a synthetic product as the sum of individual datasets.</w:t>
       </w:r>
     </w:p>
     <w:p>
@@ -962,15 +992,7 @@
         <w:pStyle w:val="BodyText"/>
       </w:pPr>
       <w:r>
-        <w:t xml:space="preserve">The paradigm of the scientific paper as the final research product inhibits forward progress for several reasons, particularly so in the applied sciences. Traditionally, the research paper was viewed as a communication tool to report and share results among peers in the scientific community. Researchers could access periodicals to stay informed of advances in the field and use the information to replicate methods for follow-up analysis. Scientific communities have successfully followed this model for centuries. Although the primary literature continues to provide these fundamental services, this workflow fails to facilitate progress when scientific products are developed to serve interests outside of the research community. The paper as a research endpoint for environmental managers fails to deliver tools that are easily accessible from the practitioners perspective, both in application and interpretation. Inclusion of the applied audience at the terminal end of the research process has routinely been exposed as an ineffective mechanism to engage the managment and policy communities with science. Many scientists and even research institutions that serve the public fail to realize that publishing a paper is rarely sufficient to affect environmental change. Practitioners are more likely to view a research paper as a rubber stamp from within the scientific community that lends credibility to a result. It does not provide a mechanism for engaging those that actively seek to benefit from decisions based on scientific evidence.</w:t>
-      </w:r>
-    </w:p>
-    <w:p>
-      <w:pPr>
-        <w:pStyle w:val="BodyText"/>
-      </w:pPr>
-      <w:r>
-        <w:t xml:space="preserve">The open science approach is best conceptualized by placing the scientist in the role of data steward rather than data owner. This mode of thinking places the scientist in a position where data are treated as a living product rather than proprietary and serving only the needs of an immediate research goal.</w:t>
+        <w:t xml:space="preserve">Communication in open science refers to</w:t>
       </w:r>
     </w:p>
     <w:p>
@@ -1590,7 +1612,7 @@
       </w:r>
       <w:bookmarkEnd w:id="30"/>
     </w:p>
-    <w:bookmarkStart w:id="85" w:name="refs"/>
+    <w:bookmarkStart w:id="83" w:name="refs"/>
     <w:bookmarkStart w:id="31" w:name="ref-Bain00"/>
     <w:p>
       <w:pPr>
@@ -2620,46 +2642,7 @@
       </w:r>
     </w:p>
     <w:bookmarkEnd w:id="82"/>
-    <w:bookmarkStart w:id="84" w:name="ref-Yoder09"/>
-    <w:p>
-      <w:pPr>
-        <w:pStyle w:val="Bibliography"/>
-      </w:pPr>
-      <w:r>
-        <w:t xml:space="preserve">Yoder, C. O., and M. T. Barbour. 2009. “Critical Technical Elements of State Bioassessment Programs: A Process to Evaluate Program Rigor and Comparability.”</w:t>
-      </w:r>
-      <w:r>
-        <w:t xml:space="preserve"> </w:t>
-      </w:r>
-      <w:r>
-        <w:rPr>
-          <w:i/>
-        </w:rPr>
-        <w:t xml:space="preserve">Environmental Monitoring and Assessment</w:t>
-      </w:r>
-      <w:r>
-        <w:t xml:space="preserve"> </w:t>
-      </w:r>
-      <w:r>
-        <w:t xml:space="preserve">150 (1-4):31–42.</w:t>
-      </w:r>
-      <w:r>
-        <w:t xml:space="preserve"> </w:t>
-      </w:r>
-      <w:hyperlink r:id="rId83">
-        <w:r>
-          <w:rPr>
-            <w:rStyle w:val="Hyperlink"/>
-          </w:rPr>
-          <w:t xml:space="preserve">https://doi.org/10.1007/s10661-008-0671-1</w:t>
-        </w:r>
-      </w:hyperlink>
-      <w:r>
-        <w:t xml:space="preserve">.</w:t>
-      </w:r>
-    </w:p>
-    <w:bookmarkEnd w:id="84"/>
-    <w:bookmarkEnd w:id="85"/>
+    <w:bookmarkEnd w:id="83"/>
     <w:sectPr>
       <w:footerReference w:type="default" r:id="rId9"/>
       <w:pgSz w:w="12240" w:h="15840"/>

</xml_diff>

<commit_message>
rounding out what is os
</commit_message>
<xml_diff>
--- a/manu_draft.docx
+++ b/manu_draft.docx
@@ -164,7 +164,7 @@
         <w:pStyle w:val="FirstParagraph"/>
       </w:pPr>
       <w:r>
-        <w:t xml:space="preserve">Version Date: Wed Sep 12 12:31:54 2018 -0700</w:t>
+        <w:t xml:space="preserve">Version Date: Thu Sep 13 12:00:49 2018 -0700</w:t>
       </w:r>
     </w:p>
     <w:p>
@@ -950,7 +950,30 @@
         <w:pStyle w:val="BodyText"/>
       </w:pPr>
       <w:r>
-        <w:t xml:space="preserve">The paradigm of the scientific paper as the final research product can inhibit forward progress for several reasons, particularly so in the applied sciences. Traditionally, the research paper was viewed as a communication tool to report and share results among peers in the scientific community. Researchers access periodicals to stay informed of advances in the field and use the information to replicate methods for follow-up analysis. Scientific communities have successfully followed this model for centuries. Although the primary literature continues to provide these fundamental services, this workflow fails to facilitate progress when scientific products are developed to serve interests outside of the research community. The paper as an endpoint for environmental managers fails to deliver tools that are easily accessible from the practitioners perspective, both in application and interpretation. A research paper is rarely sufficient to affect environmental change because it does not provide a mechanism for engaging those that require scientific guidance as the foundation for decision-making. Numerous studies have documented implementation failures as a result of siloing among research communities where the flow of information rarely or insufficiently extends beyond institutional walls.</w:t>
+        <w:t xml:space="preserve">The paradigm of the scientific paper as the final research product can inhibit forward progress for several reasons, particularly so in the applied sciences. Traditionally, the research paper was viewed as a communication tool to report and share results among peers in the scientific community. Researchers access periodicals to stay informed of advances in the field and use the information to replicate methods for follow-up analysis. Although the primary literature continues to provide these fundamental services, this workflow can stifle progress when scientific products are developed to serve interests outside of the research community. The paper as an endpoint for environmental managers fails to deliver tools that are easily accessible from the practitioners perspective, both in application and interpretation. A research paper is rarely sufficient to affect environmental change because it does not provide a mechanism for engaging those that require scientific guidance as the foundation for decision-making. Numerous studies have documented implementation failures as a result of siloing among research communities where the flow of information rarely or insufficiently extends beyond institutional walls. The loss of information over time that intimately describes a research product is another well-known flaw associated with the paradigm of research paper as final product</w:t>
+      </w:r>
+      <w:r>
+        <w:t xml:space="preserve"> </w:t>
+      </w:r>
+      <w:r>
+        <w:t xml:space="preserve">(Michener et al.</w:t>
+      </w:r>
+      <w:r>
+        <w:t xml:space="preserve"> </w:t>
+      </w:r>
+      <w:hyperlink w:anchor="ref-Michener97">
+        <w:r>
+          <w:rPr>
+            <w:rStyle w:val="Hyperlink"/>
+          </w:rPr>
+          <w:t xml:space="preserve">1997</w:t>
+        </w:r>
+      </w:hyperlink>
+      <w:r>
+        <w:t xml:space="preserve">)</w:t>
+      </w:r>
+      <w:r>
+        <w:t xml:space="preserve">.</w:t>
       </w:r>
     </w:p>
     <w:p>
@@ -984,7 +1007,53 @@
         <w:pStyle w:val="BodyText"/>
       </w:pPr>
       <w:r>
-        <w:t xml:space="preserve">Open and unfettered access to data has benefits for the scientific, management, and regulatory communities. Open data can benefit research by contributing to an increase in novel products created through collaborative efforts. An increasing trend in collaborative publications has been observed in many of the environmental sciences as researchers leverage open data from different contexts to create a synthetic product as the sum of individual datasets.</w:t>
+        <w:t xml:space="preserve">Open data can benefit research by contributing to an increase in novel products created through collaborative efforts. An increasing trend in collaborative publications has been observed in the environmental sciences as researchers leverage open data from different contexts to create synthesis products as the sum of individual datasets. Quantitative meta-analyses and systematic reviews are increasingly used to extract information from the primary literature to identify commonalities across independent research efforts and datasets</w:t>
+      </w:r>
+      <w:r>
+        <w:t xml:space="preserve"> </w:t>
+      </w:r>
+      <w:r>
+        <w:t xml:space="preserve">(Lortie</w:t>
+      </w:r>
+      <w:r>
+        <w:t xml:space="preserve"> </w:t>
+      </w:r>
+      <w:hyperlink w:anchor="ref-Lortie14">
+        <w:r>
+          <w:rPr>
+            <w:rStyle w:val="Hyperlink"/>
+          </w:rPr>
+          <w:t xml:space="preserve">2014</w:t>
+        </w:r>
+      </w:hyperlink>
+      <w:r>
+        <w:t xml:space="preserve">)</w:t>
+      </w:r>
+      <w:r>
+        <w:t xml:space="preserve">. In addition, open data products can increase efficiency of the individual researcher and a collective research team by encouraging collaborators to adopt an open science workflow that improves reproducibility and transparency. Many tools developed within the software and computer science community are now easily accessible to environmental scientists that can be used to create open data. Version control software (e.g, Git, GitHub), open source programming languagues (e.g, R), and integrated development environments (IDE, e.g., RStudio) can all be leveraged by applied ecologists to dynamically create and share open data products that support instutional memory. These tools promote deliberate and shared workflows among researchers that can lead to better science in less time</w:t>
+      </w:r>
+      <w:r>
+        <w:t xml:space="preserve"> </w:t>
+      </w:r>
+      <w:r>
+        <w:t xml:space="preserve">(Lowndes et al.</w:t>
+      </w:r>
+      <w:r>
+        <w:t xml:space="preserve"> </w:t>
+      </w:r>
+      <w:hyperlink w:anchor="ref-Lowndes17">
+        <w:r>
+          <w:rPr>
+            <w:rStyle w:val="Hyperlink"/>
+          </w:rPr>
+          <w:t xml:space="preserve">2017</w:t>
+        </w:r>
+      </w:hyperlink>
+      <w:r>
+        <w:t xml:space="preserve">)</w:t>
+      </w:r>
+      <w:r>
+        <w:t xml:space="preserve">.</w:t>
       </w:r>
     </w:p>
     <w:p>
@@ -992,7 +1061,7 @@
         <w:pStyle w:val="BodyText"/>
       </w:pPr>
       <w:r>
-        <w:t xml:space="preserve">Communication in open science refers to</w:t>
+        <w:t xml:space="preserve">Open and unfettered access to data can also benefit management and regulatory communities. Most bioassessment products are applied in regional contexts, as for indices developed at the state-level to satisfy federal requirements. By necessity, the development of indices that cover large spatial areas require datasets that sufficiently describe the natural varation of a biological assemblage and relevant stressor gradients to evaluate biological response. These datasets are commonly provided by coordinated monitoring programs that are supported through public funds given the required scale of assessment. Many management and regulatory agencies include monitoring programs developed specifically for these purposes and the availability of these data beyond institutional walls is critical for research efforts in developing bioassessment products. While many monitoring sets are publicly available, the data quality, level of documention, and ease of use varies widely. This can create research and implementation challenges as datasets may be difficult to locate, contexts for data may be misunderstood, and data from different sources require synthesis for comparison. Many open science tools can improve the accessibility of data from monitoring programs by establishing workflows for data synthesis and discovery, often through the adoption of a common metadata structure (e.g., Ecological Metadata Language Standard) and integration of data within federated data networks (e.g., DataONE). Open data maintained by management or regulatory communities benefits the research community, which in turn benefits the data maintainers that require scientific products to inform decisions.</w:t>
       </w:r>
     </w:p>
     <w:p>
@@ -1612,7 +1681,7 @@
       </w:r>
       <w:bookmarkEnd w:id="30"/>
     </w:p>
-    <w:bookmarkStart w:id="83" w:name="refs"/>
+    <w:bookmarkStart w:id="86" w:name="refs"/>
     <w:bookmarkStart w:id="31" w:name="ref-Bain00"/>
     <w:p>
       <w:pPr>
@@ -2297,7 +2366,46 @@
       </w:r>
     </w:p>
     <w:bookmarkEnd w:id="65"/>
-    <w:bookmarkStart w:id="67" w:name="ref-Lowndes17"/>
+    <w:bookmarkStart w:id="67" w:name="ref-Lortie14"/>
+    <w:p>
+      <w:pPr>
+        <w:pStyle w:val="Bibliography"/>
+      </w:pPr>
+      <w:r>
+        <w:t xml:space="preserve">Lortie, C. J. 2014. “Formalized Synthesis Opportunities for Ecology: Systematic Reviews and Meta-Analyses.”</w:t>
+      </w:r>
+      <w:r>
+        <w:t xml:space="preserve"> </w:t>
+      </w:r>
+      <w:r>
+        <w:rPr>
+          <w:i/>
+        </w:rPr>
+        <w:t xml:space="preserve">OIKOS</w:t>
+      </w:r>
+      <w:r>
+        <w:t xml:space="preserve"> </w:t>
+      </w:r>
+      <w:r>
+        <w:t xml:space="preserve">123 (8):897–902.</w:t>
+      </w:r>
+      <w:r>
+        <w:t xml:space="preserve"> </w:t>
+      </w:r>
+      <w:hyperlink r:id="rId66">
+        <w:r>
+          <w:rPr>
+            <w:rStyle w:val="Hyperlink"/>
+          </w:rPr>
+          <w:t xml:space="preserve">https://doi.org/10.1111/j.1600-0706.2013.00970.x</w:t>
+        </w:r>
+      </w:hyperlink>
+      <w:r>
+        <w:t xml:space="preserve">.</w:t>
+      </w:r>
+    </w:p>
+    <w:bookmarkEnd w:id="67"/>
+    <w:bookmarkStart w:id="69" w:name="ref-Lowndes17"/>
     <w:p>
       <w:pPr>
         <w:pStyle w:val="Bibliography"/>
@@ -2323,7 +2431,7 @@
       <w:r>
         <w:t xml:space="preserve"> </w:t>
       </w:r>
-      <w:hyperlink r:id="rId66">
+      <w:hyperlink r:id="rId68">
         <w:r>
           <w:rPr>
             <w:rStyle w:val="Hyperlink"/>
@@ -2335,8 +2443,8 @@
         <w:t xml:space="preserve">.</w:t>
       </w:r>
     </w:p>
-    <w:bookmarkEnd w:id="67"/>
-    <w:bookmarkStart w:id="69" w:name="ref-Marwick16"/>
+    <w:bookmarkEnd w:id="69"/>
+    <w:bookmarkStart w:id="71" w:name="ref-Marwick16"/>
     <w:p>
       <w:pPr>
         <w:pStyle w:val="Bibliography"/>
@@ -2362,7 +2470,7 @@
       <w:r>
         <w:t xml:space="preserve"> </w:t>
       </w:r>
-      <w:hyperlink r:id="rId68">
+      <w:hyperlink r:id="rId70">
         <w:r>
           <w:rPr>
             <w:rStyle w:val="Hyperlink"/>
@@ -2374,8 +2482,8 @@
         <w:t xml:space="preserve">.</w:t>
       </w:r>
     </w:p>
-    <w:bookmarkEnd w:id="69"/>
-    <w:bookmarkStart w:id="70" w:name="ref-McDonald04"/>
+    <w:bookmarkEnd w:id="71"/>
+    <w:bookmarkStart w:id="72" w:name="ref-McDonald04"/>
     <w:p>
       <w:pPr>
         <w:pStyle w:val="Bibliography"/>
@@ -2396,8 +2504,33 @@
         <w:t xml:space="preserve">, edited by G. B. Wiersma, 649–68. Boca Raton, Florida, USA: CRC Press.</w:t>
       </w:r>
     </w:p>
-    <w:bookmarkEnd w:id="70"/>
-    <w:bookmarkStart w:id="72" w:name="ref-Nichols16"/>
+    <w:bookmarkEnd w:id="72"/>
+    <w:bookmarkStart w:id="73" w:name="ref-Michener97"/>
+    <w:p>
+      <w:pPr>
+        <w:pStyle w:val="Bibliography"/>
+      </w:pPr>
+      <w:r>
+        <w:t xml:space="preserve">Michener, W. K., J. W. Brunt, J. J. Helly, T. B. Kirchner, and S. G. Stafford. 1997. “Nongeospatial Metadata for the Ecological Sciences.”</w:t>
+      </w:r>
+      <w:r>
+        <w:t xml:space="preserve"> </w:t>
+      </w:r>
+      <w:r>
+        <w:rPr>
+          <w:i/>
+        </w:rPr>
+        <w:t xml:space="preserve">Ecological Applications</w:t>
+      </w:r>
+      <w:r>
+        <w:t xml:space="preserve"> </w:t>
+      </w:r>
+      <w:r>
+        <w:t xml:space="preserve">7 (1):330–42.</w:t>
+      </w:r>
+    </w:p>
+    <w:bookmarkEnd w:id="73"/>
+    <w:bookmarkStart w:id="75" w:name="ref-Nichols16"/>
     <w:p>
       <w:pPr>
         <w:pStyle w:val="Bibliography"/>
@@ -2423,7 +2556,7 @@
       <w:r>
         <w:t xml:space="preserve"> </w:t>
       </w:r>
-      <w:hyperlink r:id="rId71">
+      <w:hyperlink r:id="rId74">
         <w:r>
           <w:rPr>
             <w:rStyle w:val="Hyperlink"/>
@@ -2435,8 +2568,8 @@
         <w:t xml:space="preserve">.</w:t>
       </w:r>
     </w:p>
-    <w:bookmarkEnd w:id="72"/>
-    <w:bookmarkStart w:id="73" w:name="ref-Niemi04"/>
+    <w:bookmarkEnd w:id="75"/>
+    <w:bookmarkStart w:id="76" w:name="ref-Niemi04"/>
     <w:p>
       <w:pPr>
         <w:pStyle w:val="Bibliography"/>
@@ -2460,8 +2593,8 @@
         <w:t xml:space="preserve">35:89–111.</w:t>
       </w:r>
     </w:p>
-    <w:bookmarkEnd w:id="73"/>
-    <w:bookmarkStart w:id="75" w:name="ref-Poikane14"/>
+    <w:bookmarkEnd w:id="76"/>
+    <w:bookmarkStart w:id="78" w:name="ref-Poikane14"/>
     <w:p>
       <w:pPr>
         <w:pStyle w:val="Bibliography"/>
@@ -2487,7 +2620,7 @@
       <w:r>
         <w:t xml:space="preserve"> </w:t>
       </w:r>
-      <w:hyperlink r:id="rId74">
+      <w:hyperlink r:id="rId77">
         <w:r>
           <w:rPr>
             <w:rStyle w:val="Hyperlink"/>
@@ -2499,8 +2632,8 @@
         <w:t xml:space="preserve">.</w:t>
       </w:r>
     </w:p>
-    <w:bookmarkEnd w:id="75"/>
-    <w:bookmarkStart w:id="77" w:name="ref-Reynoldson97"/>
+    <w:bookmarkEnd w:id="78"/>
+    <w:bookmarkStart w:id="80" w:name="ref-Reynoldson97"/>
     <w:p>
       <w:pPr>
         <w:pStyle w:val="Bibliography"/>
@@ -2526,7 +2659,7 @@
       <w:r>
         <w:t xml:space="preserve"> </w:t>
       </w:r>
-      <w:hyperlink r:id="rId76">
+      <w:hyperlink r:id="rId79">
         <w:r>
           <w:rPr>
             <w:rStyle w:val="Hyperlink"/>
@@ -2538,8 +2671,8 @@
         <w:t xml:space="preserve">.</w:t>
       </w:r>
     </w:p>
-    <w:bookmarkEnd w:id="77"/>
-    <w:bookmarkStart w:id="78" w:name="ref-Stein09"/>
+    <w:bookmarkEnd w:id="80"/>
+    <w:bookmarkStart w:id="81" w:name="ref-Stein09"/>
     <w:p>
       <w:pPr>
         <w:pStyle w:val="Bibliography"/>
@@ -2563,8 +2696,8 @@
         <w:t xml:space="preserve">26:20–24.</w:t>
       </w:r>
     </w:p>
-    <w:bookmarkEnd w:id="78"/>
-    <w:bookmarkStart w:id="80" w:name="ref-Stoddard08"/>
+    <w:bookmarkEnd w:id="81"/>
+    <w:bookmarkStart w:id="83" w:name="ref-Stoddard08"/>
     <w:p>
       <w:pPr>
         <w:pStyle w:val="Bibliography"/>
@@ -2590,7 +2723,7 @@
       <w:r>
         <w:t xml:space="preserve"> </w:t>
       </w:r>
-      <w:hyperlink r:id="rId79">
+      <w:hyperlink r:id="rId82">
         <w:r>
           <w:rPr>
             <w:rStyle w:val="Hyperlink"/>
@@ -2602,8 +2735,8 @@
         <w:t xml:space="preserve">.</w:t>
       </w:r>
     </w:p>
-    <w:bookmarkEnd w:id="80"/>
-    <w:bookmarkStart w:id="82" w:name="ref-Stoddard06"/>
+    <w:bookmarkEnd w:id="83"/>
+    <w:bookmarkStart w:id="85" w:name="ref-Stoddard06"/>
     <w:p>
       <w:pPr>
         <w:pStyle w:val="Bibliography"/>
@@ -2629,7 +2762,7 @@
       <w:r>
         <w:t xml:space="preserve"> </w:t>
       </w:r>
-      <w:hyperlink r:id="rId81">
+      <w:hyperlink r:id="rId84">
         <w:r>
           <w:rPr>
             <w:rStyle w:val="Hyperlink"/>
@@ -2641,8 +2774,8 @@
         <w:t xml:space="preserve">.</w:t>
       </w:r>
     </w:p>
-    <w:bookmarkEnd w:id="82"/>
-    <w:bookmarkEnd w:id="83"/>
+    <w:bookmarkEnd w:id="85"/>
+    <w:bookmarkEnd w:id="86"/>
     <w:sectPr>
       <w:footerReference w:type="default" r:id="rId9"/>
       <w:pgSz w:w="12240" w:h="15840"/>

</xml_diff>

<commit_message>
working on specifics of os in bioassessment
</commit_message>
<xml_diff>
--- a/manu_draft.docx
+++ b/manu_draft.docx
@@ -164,7 +164,7 @@
         <w:pStyle w:val="FirstParagraph"/>
       </w:pPr>
       <w:r>
-        <w:t xml:space="preserve">Version Date: Thu Sep 13 12:00:49 2018 -0700</w:t>
+        <w:t xml:space="preserve">Version Date: Fri Sep 14 17:35:18 2018 -0700</w:t>
       </w:r>
     </w:p>
     <w:p>
@@ -913,9 +913,9 @@
       <w:pPr>
         <w:pStyle w:val="Heading1"/>
       </w:pPr>
-      <w:bookmarkStart w:id="25" w:name="principles-of-open-science-and-what-they-mean-for-bioassessment"/>
-      <w:r>
-        <w:t xml:space="preserve">Principles of open science and what they mean for bioassessment</w:t>
+      <w:bookmarkStart w:id="25" w:name="principles-of-open-science"/>
+      <w:r>
+        <w:t xml:space="preserve">Principles of open science</w:t>
       </w:r>
       <w:bookmarkEnd w:id="25"/>
     </w:p>
@@ -942,7 +942,16 @@
         <w:t xml:space="preserve"> </w:t>
       </w:r>
       <w:r>
-        <w:t xml:space="preserve">for the conventional approach, whereas the open science approach is inherently linked to advances in communication and documentation that have been facilitated by the Internet and computer sciences. As a result, the open science approach enhances all aspects of the scientific process from initial conception of a research idea to the delivery and longevity of a research product.</w:t>
+        <w:t xml:space="preserve">for the conventional approach, whereas the open science approach is inherently linked to advances in communication and documentation that have been facilitated by the Internet and computer sciences. As a result, the open science approach can enhance all aspects of the scientific process from initial conception of a research idea to the delivery and longevity of a research product (Figure</w:t>
+      </w:r>
+      <w:r>
+        <w:t xml:space="preserve"> </w:t>
+      </w:r>
+      <w:r>
+        <w:t xml:space="preserve">1</w:t>
+      </w:r>
+      <w:r>
+        <w:t xml:space="preserve">). The process is iterative where products are improved by the individual and/or others, facilitated by open science tools that enhance the access to and reproducibility of data.</w:t>
       </w:r>
     </w:p>
     <w:p>
@@ -981,7 +990,30 @@
         <w:pStyle w:val="BodyText"/>
       </w:pPr>
       <w:r>
-        <w:t xml:space="preserve">The open science approach can be conceptualized by placing the researcher in the role of data steward rather than data owner. This mode of thinking treats the data as a living product with a history, rather than proprietary and serving only the needs of an immediate research goal. Data can be generically described as any component of the research process that is used to address a research goal and could include literal tabular data, a laboratory notebook, a research report, data visualizations or maps, analysis code or software, or even presentation materials. Open science principles can be applied to any and all of these data with the end goal of facilitating communication for researchers and those for which the research was developed. These tools also benefit the individual researcher by providing information for the</w:t>
+        <w:t xml:space="preserve">A generalization of the conceiving a research questionThe open science approach can be conceptualized by placing the researcher in the role of data steward rather than data owner. This mode of thinking treats the data as a living product with a history, rather than proprietary and serving only the needs of an immediate research goal. Data can be generically described as any component of the research process that is used to address a research goal and could include literal tabular data, a laboratory notebook, a research report, data visualizations or maps, analysis code or software, or even presentation materials. Open science principles can be applied to any and all of these data with the end goal of facilitating communication for researchers and those for which the research was developed</w:t>
+      </w:r>
+      <w:r>
+        <w:t xml:space="preserve"> </w:t>
+      </w:r>
+      <w:r>
+        <w:t xml:space="preserve">(Bond-Lamberty, Smith, and Bailey</w:t>
+      </w:r>
+      <w:r>
+        <w:t xml:space="preserve"> </w:t>
+      </w:r>
+      <w:hyperlink w:anchor="ref-BondLamberty16">
+        <w:r>
+          <w:rPr>
+            <w:rStyle w:val="Hyperlink"/>
+          </w:rPr>
+          <w:t xml:space="preserve">2016</w:t>
+        </w:r>
+      </w:hyperlink>
+      <w:r>
+        <w:t xml:space="preserve">)</w:t>
+      </w:r>
+      <w:r>
+        <w:t xml:space="preserve">. These tools also benefit the individual researcher by providing information for the</w:t>
       </w:r>
       <w:r>
         <w:t xml:space="preserve"> </w:t>
@@ -1030,7 +1062,7 @@
         <w:t xml:space="preserve">)</w:t>
       </w:r>
       <w:r>
-        <w:t xml:space="preserve">. In addition, open data products can increase efficiency of the individual researcher and a collective research team by encouraging collaborators to adopt an open science workflow that improves reproducibility and transparency. Many tools developed within the software and computer science community are now easily accessible to environmental scientists that can be used to create open data. Version control software (e.g, Git, GitHub), open source programming languagues (e.g, R), and integrated development environments (IDE, e.g., RStudio) can all be leveraged by applied ecologists to dynamically create and share open data products that support instutional memory. These tools promote deliberate and shared workflows among researchers that can lead to better science in less time</w:t>
+        <w:t xml:space="preserve">. In addition, open data products can increase efficiency of the individual researcher and a collective research team by encouraging collaborators to adopt an open science workflow that improves reproducibility and transparency. Many tools developed within the software and computer science community are now easily accessible to environmental scientists that can be used to create open data. Version control software (e.g, Git, GitHub), open source programming languagues (e.g, R), and integrated development environments (IDEs, e.g., RStudio) can all be leveraged by applied ecologists to dynamically create and share open data products that build instutional memory. These tools promote deliberate and shared workflows among researchers that can lead to better science in less time</w:t>
       </w:r>
       <w:r>
         <w:t xml:space="preserve"> </w:t>
@@ -1061,7 +1093,78 @@
         <w:pStyle w:val="BodyText"/>
       </w:pPr>
       <w:r>
-        <w:t xml:space="preserve">Open and unfettered access to data can also benefit management and regulatory communities. Most bioassessment products are applied in regional contexts, as for indices developed at the state-level to satisfy federal requirements. By necessity, the development of indices that cover large spatial areas require datasets that sufficiently describe the natural varation of a biological assemblage and relevant stressor gradients to evaluate biological response. These datasets are commonly provided by coordinated monitoring programs that are supported through public funds given the required scale of assessment. Many management and regulatory agencies include monitoring programs developed specifically for these purposes and the availability of these data beyond institutional walls is critical for research efforts in developing bioassessment products. While many monitoring sets are publicly available, the data quality, level of documention, and ease of use varies widely. This can create research and implementation challenges as datasets may be difficult to locate, contexts for data may be misunderstood, and data from different sources require synthesis for comparison. Many open science tools can improve the accessibility of data from monitoring programs by establishing workflows for data synthesis and discovery, often through the adoption of a common metadata structure (e.g., Ecological Metadata Language Standard) and integration of data within federated data networks (e.g., DataONE). Open data maintained by management or regulatory communities benefits the research community, which in turn benefits the data maintainers that require scientific products to inform decisions.</w:t>
+        <w:t xml:space="preserve">Open and unfettered access to data can also benefit management and regulatory communities. Most bioassessment products are applied in regional contexts, as for indices developed at the state-level to satisfy federal requirements. By necessity, the development of indices that cover large spatial areas requires datasets that sufficiently describe the natural varation of a biological assemblage and relevant stressor gradients to evaluate biological response. These datasets are commonly provided by coordinated monitoring programs that are supported through public funds given the required scale of assessment. Many management and regulatory agencies include monitoring programs developed specifically for these purposes and the availability of these data beyond institutional walls is critical for research efforts in developing bioassessment products. While many monitoring datasets are publicly available, the data quality, level of documention, and ease of use varies widely. This can create research and implementation challenges as datasets may be difficult to locate, contexts for data may be misunderstood, and data from different sources require synthesis for comparison. Many open science tools can improve the accessibility of data from monitoring programs by establishing workflows for data synthesis and discovery, often through the adoption of a common metadata structure (e.g., Ecological Metadata Language Standard) and integration of data within federated data networks (e.g., DataONE). Open data maintained by management or regulatory communities benefits the research community, which in turn benefits the data maintainers that require scientific products to inform decisions. Open data can also improve public trust in scientific findings by exposing the underlying information used to develop a research product</w:t>
+      </w:r>
+      <w:r>
+        <w:t xml:space="preserve"> </w:t>
+      </w:r>
+      <w:r>
+        <w:t xml:space="preserve">(Grand et al.</w:t>
+      </w:r>
+      <w:r>
+        <w:t xml:space="preserve"> </w:t>
+      </w:r>
+      <w:hyperlink w:anchor="ref-Grand12">
+        <w:r>
+          <w:rPr>
+            <w:rStyle w:val="Hyperlink"/>
+          </w:rPr>
+          <w:t xml:space="preserve">2012</w:t>
+        </w:r>
+      </w:hyperlink>
+      <w:r>
+        <w:t xml:space="preserve">)</w:t>
+      </w:r>
+      <w:r>
+        <w:t xml:space="preserve">. Increased trust could facilitate eventual adoption of proposed rules or regulations that are based on research products created from open data.</w:t>
+      </w:r>
+    </w:p>
+    <w:p>
+      <w:pPr>
+        <w:pStyle w:val="Heading1"/>
+      </w:pPr>
+      <w:bookmarkStart w:id="26" w:name="applying-open-science-principles-to-bioassessment"/>
+      <w:r>
+        <w:t xml:space="preserve">Applying open science principles to bioassessment</w:t>
+      </w:r>
+      <w:bookmarkEnd w:id="26"/>
+    </w:p>
+    <w:p>
+      <w:pPr>
+        <w:pStyle w:val="FirstParagraph"/>
+      </w:pPr>
+      <w:r>
+        <w:t xml:space="preserve">Open science describes a suite of communication tools that provide a means of achieving openness, in addition to a generalized philosophy of a how a researcher curates data and interacts with peers. Here we provide a detailed description of science tools that the bioassessment community could leverage to adopt a a philosophy of creating reproducible, transparent, and discoverable research products for environmental managers. To emphasize the value that each of these tools can have for specific steps of the scientific process, we first describe a</w:t>
+      </w:r>
+      <w:r>
+        <w:t xml:space="preserve"> </w:t>
+      </w:r>
+      <w:r>
+        <w:t xml:space="preserve">“</w:t>
+      </w:r>
+      <w:r>
+        <w:t xml:space="preserve">conventional</w:t>
+      </w:r>
+      <w:r>
+        <w:t xml:space="preserve">”</w:t>
+      </w:r>
+      <w:r>
+        <w:t xml:space="preserve"> </w:t>
+      </w:r>
+      <w:r>
+        <w:t xml:space="preserve">research workflow, which is then constrasted with a workflow that adopts open science tools. In both cases, the technical and implementatation phases of a bioassessment product are acknowledged as distinct steps of analysis that describe the entire process from idea conception to adoption in management or regulatory applications. We use this paradigm to jointly demonstrate how open science tools can be applied beyond the research phase, but also reinforce the concept that a bioassessment product is only as relevant as its applied context (i.e., an index will not have value if its final home is the primary literature). Inclusion of the impelementation phase is a clear distinction between the generalized research workflow of open science in Figure</w:t>
+      </w:r>
+      <w:r>
+        <w:t xml:space="preserve"> </w:t>
+      </w:r>
+      <w:r>
+        <w:t xml:space="preserve">1</w:t>
+      </w:r>
+      <w:r>
+        <w:t xml:space="preserve"> </w:t>
+      </w:r>
+      <w:r>
+        <w:t xml:space="preserve">and that required for bioassessment.</w:t>
       </w:r>
     </w:p>
     <w:p>
@@ -1069,13 +1172,7 @@
         <w:pStyle w:val="BodyText"/>
       </w:pPr>
       <w:r>
-        <w:t xml:space="preserve">Use Bond-Lamberty as example, more than just the paper as final product</w:t>
-      </w:r>
-      <w:r>
-        <w:t xml:space="preserve"> </w:t>
-      </w:r>
-      <w:r>
-        <w:t xml:space="preserve">Fox and Hendler about data viz - similar paradigm where the static plot as not the final product</w:t>
+        <w:t xml:space="preserve">First we consider a hypothetical but likely common workflow that describes how many bioassessment products are generated. The process of idea conception based on a research need is motivated by legislative requirements to develop indices that assess the biological integrity of navigable surface waters. In the United States, this need originates at the state-level where regional regulatory groups are tasked with development of bioassessment methods. Historically, a regulatory agency may not have ownership of the required data for index development, as for states with agencies that separately manage water quality pollutants (e.g., stormwater or discharge permits) and natural resources (e.g., fisheries). The required data may be located in many locations at different public and private institutions. The task of identifying, gathering, and synthesizing these data may be contracted by the state regulatpory agency to a third party, such as a private consultant or an academic institution. Transparency is inherently challenged if index development proceeds outside of institutional walls.</w:t>
       </w:r>
     </w:p>
     <w:p>
@@ -1083,7 +1180,7 @@
         <w:pStyle w:val="BodyText"/>
       </w:pPr>
       <w:r>
-        <w:t xml:space="preserve">Ecology and bioassessment by extension have not adopted these tools because modes of communication that are intrinsically linked to subjet matter in other fields, such as computer science, are not common.</w:t>
+        <w:t xml:space="preserve">A typical workflow for developing an index, assuming a third-party</w:t>
       </w:r>
     </w:p>
     <w:p>
@@ -1336,11 +1433,11 @@
       <w:pPr>
         <w:pStyle w:val="Heading1"/>
       </w:pPr>
-      <w:bookmarkStart w:id="26" w:name="california-examples"/>
+      <w:bookmarkStart w:id="27" w:name="california-examples"/>
       <w:r>
         <w:t xml:space="preserve">California examples</w:t>
       </w:r>
-      <w:bookmarkEnd w:id="26"/>
+      <w:bookmarkEnd w:id="27"/>
     </w:p>
     <w:p>
       <w:pPr>
@@ -1410,7 +1507,7 @@
       <w:r>
         <w:t xml:space="preserve"> </w:t>
       </w:r>
-      <w:hyperlink r:id="rId27">
+      <w:hyperlink r:id="rId28">
         <w:r>
           <w:rPr>
             <w:rStyle w:val="Hyperlink"/>
@@ -1424,7 +1521,7 @@
       <w:r>
         <w:t xml:space="preserve"> </w:t>
       </w:r>
-      <w:hyperlink r:id="rId28">
+      <w:hyperlink r:id="rId29">
         <w:r>
           <w:rPr>
             <w:rStyle w:val="Hyperlink"/>
@@ -1515,11 +1612,11 @@
       <w:pPr>
         <w:pStyle w:val="Heading1"/>
       </w:pPr>
-      <w:bookmarkStart w:id="29" w:name="challenges-and-recommendations-for-bioassessment"/>
+      <w:bookmarkStart w:id="30" w:name="challenges-and-recommendations-for-bioassessment"/>
       <w:r>
         <w:t xml:space="preserve">Challenges and recommendations for bioassessment</w:t>
       </w:r>
-      <w:bookmarkEnd w:id="29"/>
+      <w:bookmarkEnd w:id="30"/>
     </w:p>
     <w:p>
       <w:pPr>
@@ -1542,7 +1639,10 @@
         </w:numPr>
       </w:pPr>
       <w:r>
-        <w:t xml:space="preserve">Technical hurdles – technical and constantly expanding skillset is required, immediate returns difficult to see (e.g., for data sharing Hampton et al. 2015, need to find citation for learnign tech skills)</w:t>
+        <w:t xml:space="preserve">Technical hurdles – technical and constantly expanding skillset is required, immediate returns difficult to see (e.g., for data sharing Hampton et al. 2015, need to find citation for learnign tech skills) - Ecology and bioassessment by extension have not adopted these tools because modes of communication that are intrinsically linked to subjet matter in other fields, such as computer science, are not common.</w:t>
+      </w:r>
+      <w:r>
+        <w:br w:type="textWrapping"/>
       </w:r>
     </w:p>
     <w:p>
@@ -1675,14 +1775,99 @@
       <w:pPr>
         <w:pStyle w:val="Heading1"/>
       </w:pPr>
-      <w:bookmarkStart w:id="30" w:name="references"/>
+      <w:bookmarkStart w:id="31" w:name="references"/>
       <w:r>
         <w:t xml:space="preserve">References</w:t>
       </w:r>
-      <w:bookmarkEnd w:id="30"/>
-    </w:p>
-    <w:bookmarkStart w:id="86" w:name="refs"/>
-    <w:bookmarkStart w:id="31" w:name="ref-Bain00"/>
+      <w:bookmarkEnd w:id="31"/>
+    </w:p>
+    <w:p>
+      <w:pPr>
+        <w:pStyle w:val="Heading1"/>
+      </w:pPr>
+      <w:bookmarkStart w:id="32" w:name="figures"/>
+      <w:r>
+        <w:t xml:space="preserve">Figures</w:t>
+      </w:r>
+      <w:bookmarkEnd w:id="32"/>
+    </w:p>
+    <w:p>
+      <w:pPr>
+        <w:pStyle w:val="CaptionedFigure"/>
+      </w:pPr>
+      <w:r>
+        <w:drawing>
+          <wp:inline>
+            <wp:extent cx="3810000" cy="2540000"/>
+            <wp:effectExtent b="0" l="0" r="0" t="0"/>
+            <wp:docPr descr="Figure 1 A simplified workflow of the open science paradigm (adapted from Hampton et al. (2015)). All aspects of the research process, from the conception of an idea to publishing a product, can be enhanced using open science tools. The workflow is iterative where products are continually improved through collaborations facilitated through discovery and reproducibility of open data." title="" id="1" name="Picture"/>
+            <a:graphic>
+              <a:graphicData uri="http://schemas.openxmlformats.org/drawingml/2006/picture">
+                <pic:pic>
+                  <pic:nvPicPr>
+                    <pic:cNvPr descr="figs/basicflow.tif" id="0" name="Picture"/>
+                    <pic:cNvPicPr>
+                      <a:picLocks noChangeArrowheads="1" noChangeAspect="1"/>
+                    </pic:cNvPicPr>
+                  </pic:nvPicPr>
+                  <pic:blipFill>
+                    <a:blip r:embed="rId33"/>
+                    <a:stretch>
+                      <a:fillRect/>
+                    </a:stretch>
+                  </pic:blipFill>
+                  <pic:spPr bwMode="auto">
+                    <a:xfrm>
+                      <a:off x="0" y="0"/>
+                      <a:ext cx="3810000" cy="2540000"/>
+                    </a:xfrm>
+                    <a:prstGeom prst="rect">
+                      <a:avLst/>
+                    </a:prstGeom>
+                    <a:noFill/>
+                    <a:ln w="9525">
+                      <a:noFill/>
+                      <a:headEnd/>
+                      <a:tailEnd/>
+                    </a:ln>
+                  </pic:spPr>
+                </pic:pic>
+              </a:graphicData>
+            </a:graphic>
+          </wp:inline>
+        </w:drawing>
+      </w:r>
+    </w:p>
+    <w:p>
+      <w:pPr>
+        <w:pStyle w:val="ImageCaption"/>
+      </w:pPr>
+      <w:r>
+        <w:t xml:space="preserve">Figure 1 A simplified workflow of the open science paradigm (adapted from</w:t>
+      </w:r>
+      <w:r>
+        <w:t xml:space="preserve"> </w:t>
+      </w:r>
+      <w:r>
+        <w:t xml:space="preserve">Hampton et al. (</w:t>
+      </w:r>
+      <w:hyperlink w:anchor="ref-Hampton15">
+        <w:r>
+          <w:rPr>
+            <w:rStyle w:val="Hyperlink"/>
+          </w:rPr>
+          <w:t xml:space="preserve">2015</w:t>
+        </w:r>
+      </w:hyperlink>
+      <w:r>
+        <w:t xml:space="preserve">)</w:t>
+      </w:r>
+      <w:r>
+        <w:t xml:space="preserve">). All aspects of the research process, from the conception of an idea to publishing a product, can be enhanced using open science tools. The workflow is iterative where products are continually improved through collaborations facilitated through discovery and reproducibility of open data.</w:t>
+      </w:r>
+    </w:p>
+    <w:bookmarkStart w:id="93" w:name="refs"/>
+    <w:bookmarkStart w:id="34" w:name="ref-Bain00"/>
     <w:p>
       <w:pPr>
         <w:pStyle w:val="Bibliography"/>
@@ -1706,8 +1891,8 @@
         <w:t xml:space="preserve">3 (1):89–98.</w:t>
       </w:r>
     </w:p>
-    <w:bookmarkEnd w:id="31"/>
-    <w:bookmarkStart w:id="33" w:name="ref-Beck09"/>
+    <w:bookmarkEnd w:id="34"/>
+    <w:bookmarkStart w:id="36" w:name="ref-Beck09"/>
     <w:p>
       <w:pPr>
         <w:pStyle w:val="Bibliography"/>
@@ -1733,7 +1918,7 @@
       <w:r>
         <w:t xml:space="preserve"> </w:t>
       </w:r>
-      <w:hyperlink r:id="rId32">
+      <w:hyperlink r:id="rId35">
         <w:r>
           <w:rPr>
             <w:rStyle w:val="Hyperlink"/>
@@ -1745,8 +1930,8 @@
         <w:t xml:space="preserve">.</w:t>
       </w:r>
     </w:p>
-    <w:bookmarkEnd w:id="33"/>
-    <w:bookmarkStart w:id="35" w:name="ref-Birk12"/>
+    <w:bookmarkEnd w:id="36"/>
+    <w:bookmarkStart w:id="38" w:name="ref-Birk12"/>
     <w:p>
       <w:pPr>
         <w:pStyle w:val="Bibliography"/>
@@ -1772,7 +1957,7 @@
       <w:r>
         <w:t xml:space="preserve"> </w:t>
       </w:r>
-      <w:hyperlink r:id="rId34">
+      <w:hyperlink r:id="rId37">
         <w:r>
           <w:rPr>
             <w:rStyle w:val="Hyperlink"/>
@@ -1784,8 +1969,47 @@
         <w:t xml:space="preserve">.</w:t>
       </w:r>
     </w:p>
-    <w:bookmarkEnd w:id="35"/>
-    <w:bookmarkStart w:id="36" w:name="ref-Borja09"/>
+    <w:bookmarkEnd w:id="38"/>
+    <w:bookmarkStart w:id="40" w:name="ref-BondLamberty16"/>
+    <w:p>
+      <w:pPr>
+        <w:pStyle w:val="Bibliography"/>
+      </w:pPr>
+      <w:r>
+        <w:t xml:space="preserve">Bond-Lamberty, B., A. P. Smith, and V. Bailey. 2016. “Running an Open Experiment: Transparency and Reproducibility in Soil and Ecosystem Science.”</w:t>
+      </w:r>
+      <w:r>
+        <w:t xml:space="preserve"> </w:t>
+      </w:r>
+      <w:r>
+        <w:rPr>
+          <w:i/>
+        </w:rPr>
+        <w:t xml:space="preserve">Environmental Research Letters</w:t>
+      </w:r>
+      <w:r>
+        <w:t xml:space="preserve"> </w:t>
+      </w:r>
+      <w:r>
+        <w:t xml:space="preserve">11 (8):1–7.</w:t>
+      </w:r>
+      <w:r>
+        <w:t xml:space="preserve"> </w:t>
+      </w:r>
+      <w:hyperlink r:id="rId39">
+        <w:r>
+          <w:rPr>
+            <w:rStyle w:val="Hyperlink"/>
+          </w:rPr>
+          <w:t xml:space="preserve">https://doi.org/10.1088/1748-9326/11/8/084004</w:t>
+        </w:r>
+      </w:hyperlink>
+      <w:r>
+        <w:t xml:space="preserve">.</w:t>
+      </w:r>
+    </w:p>
+    <w:bookmarkEnd w:id="40"/>
+    <w:bookmarkStart w:id="41" w:name="ref-Borja09"/>
     <w:p>
       <w:pPr>
         <w:pStyle w:val="Bibliography"/>
@@ -1809,8 +2033,8 @@
         <w:t xml:space="preserve">59 (1-3):1–4.</w:t>
       </w:r>
     </w:p>
-    <w:bookmarkEnd w:id="36"/>
-    <w:bookmarkStart w:id="38" w:name="ref-Cao11"/>
+    <w:bookmarkEnd w:id="41"/>
+    <w:bookmarkStart w:id="43" w:name="ref-Cao11"/>
     <w:p>
       <w:pPr>
         <w:pStyle w:val="Bibliography"/>
@@ -1836,7 +2060,7 @@
       <w:r>
         <w:t xml:space="preserve"> </w:t>
       </w:r>
-      <w:hyperlink r:id="rId37">
+      <w:hyperlink r:id="rId42">
         <w:r>
           <w:rPr>
             <w:rStyle w:val="Hyperlink"/>
@@ -1848,8 +2072,8 @@
         <w:t xml:space="preserve">.</w:t>
       </w:r>
     </w:p>
-    <w:bookmarkEnd w:id="38"/>
-    <w:bookmarkStart w:id="40" w:name="ref-Collins16"/>
+    <w:bookmarkEnd w:id="43"/>
+    <w:bookmarkStart w:id="45" w:name="ref-Collins16"/>
     <w:p>
       <w:pPr>
         <w:pStyle w:val="Bibliography"/>
@@ -1875,7 +2099,7 @@
       <w:r>
         <w:t xml:space="preserve"> </w:t>
       </w:r>
-      <w:hyperlink r:id="rId39">
+      <w:hyperlink r:id="rId44">
         <w:r>
           <w:rPr>
             <w:rStyle w:val="Hyperlink"/>
@@ -1887,8 +2111,8 @@
         <w:t xml:space="preserve">.</w:t>
       </w:r>
     </w:p>
-    <w:bookmarkEnd w:id="40"/>
-    <w:bookmarkStart w:id="42" w:name="ref-Dale01"/>
+    <w:bookmarkEnd w:id="45"/>
+    <w:bookmarkStart w:id="47" w:name="ref-Dale01"/>
     <w:p>
       <w:pPr>
         <w:pStyle w:val="Bibliography"/>
@@ -1914,7 +2138,7 @@
       <w:r>
         <w:t xml:space="preserve"> </w:t>
       </w:r>
-      <w:hyperlink r:id="rId41">
+      <w:hyperlink r:id="rId46">
         <w:r>
           <w:rPr>
             <w:rStyle w:val="Hyperlink"/>
@@ -1926,8 +2150,8 @@
         <w:t xml:space="preserve">.</w:t>
       </w:r>
     </w:p>
-    <w:bookmarkEnd w:id="42"/>
-    <w:bookmarkStart w:id="44" w:name="ref-Fore02"/>
+    <w:bookmarkEnd w:id="47"/>
+    <w:bookmarkStart w:id="49" w:name="ref-Fore02"/>
     <w:p>
       <w:pPr>
         <w:pStyle w:val="Bibliography"/>
@@ -1953,7 +2177,7 @@
       <w:r>
         <w:t xml:space="preserve"> </w:t>
       </w:r>
-      <w:hyperlink r:id="rId43">
+      <w:hyperlink r:id="rId48">
         <w:r>
           <w:rPr>
             <w:rStyle w:val="Hyperlink"/>
@@ -1965,8 +2189,47 @@
         <w:t xml:space="preserve">.</w:t>
       </w:r>
     </w:p>
-    <w:bookmarkEnd w:id="44"/>
-    <w:bookmarkStart w:id="46" w:name="ref-Hampton15"/>
+    <w:bookmarkEnd w:id="49"/>
+    <w:bookmarkStart w:id="51" w:name="ref-Grand12"/>
+    <w:p>
+      <w:pPr>
+        <w:pStyle w:val="Bibliography"/>
+      </w:pPr>
+      <w:r>
+        <w:t xml:space="preserve">Grand, A., C. Wilkinson, K. Bultitude, and A. F. T. Winfield. 2012. “Open Science: A New "Trust Technology"?”</w:t>
+      </w:r>
+      <w:r>
+        <w:t xml:space="preserve"> </w:t>
+      </w:r>
+      <w:r>
+        <w:rPr>
+          <w:i/>
+        </w:rPr>
+        <w:t xml:space="preserve">Science Communication</w:t>
+      </w:r>
+      <w:r>
+        <w:t xml:space="preserve"> </w:t>
+      </w:r>
+      <w:r>
+        <w:t xml:space="preserve">34 (5):679–89.</w:t>
+      </w:r>
+      <w:r>
+        <w:t xml:space="preserve"> </w:t>
+      </w:r>
+      <w:hyperlink r:id="rId50">
+        <w:r>
+          <w:rPr>
+            <w:rStyle w:val="Hyperlink"/>
+          </w:rPr>
+          <w:t xml:space="preserve">https://doi.org/10.1177%2F1075547012443021</w:t>
+        </w:r>
+      </w:hyperlink>
+      <w:r>
+        <w:t xml:space="preserve">.</w:t>
+      </w:r>
+    </w:p>
+    <w:bookmarkEnd w:id="51"/>
+    <w:bookmarkStart w:id="53" w:name="ref-Hampton15"/>
     <w:p>
       <w:pPr>
         <w:pStyle w:val="Bibliography"/>
@@ -1992,7 +2255,7 @@
       <w:r>
         <w:t xml:space="preserve"> </w:t>
       </w:r>
-      <w:hyperlink r:id="rId45">
+      <w:hyperlink r:id="rId52">
         <w:r>
           <w:rPr>
             <w:rStyle w:val="Hyperlink"/>
@@ -2004,8 +2267,8 @@
         <w:t xml:space="preserve">.</w:t>
       </w:r>
     </w:p>
-    <w:bookmarkEnd w:id="46"/>
-    <w:bookmarkStart w:id="48" w:name="ref-Hampton16"/>
+    <w:bookmarkEnd w:id="53"/>
+    <w:bookmarkStart w:id="55" w:name="ref-Hampton16"/>
     <w:p>
       <w:pPr>
         <w:pStyle w:val="Bibliography"/>
@@ -2031,7 +2294,7 @@
       <w:r>
         <w:t xml:space="preserve"> </w:t>
       </w:r>
-      <w:hyperlink r:id="rId47">
+      <w:hyperlink r:id="rId54">
         <w:r>
           <w:rPr>
             <w:rStyle w:val="Hyperlink"/>
@@ -2043,8 +2306,8 @@
         <w:t xml:space="preserve">.</w:t>
       </w:r>
     </w:p>
-    <w:bookmarkEnd w:id="48"/>
-    <w:bookmarkStart w:id="50" w:name="ref-Hering10"/>
+    <w:bookmarkEnd w:id="55"/>
+    <w:bookmarkStart w:id="57" w:name="ref-Hering10"/>
     <w:p>
       <w:pPr>
         <w:pStyle w:val="Bibliography"/>
@@ -2070,7 +2333,7 @@
       <w:r>
         <w:t xml:space="preserve"> </w:t>
       </w:r>
-      <w:hyperlink r:id="rId49">
+      <w:hyperlink r:id="rId56">
         <w:r>
           <w:rPr>
             <w:rStyle w:val="Hyperlink"/>
@@ -2082,8 +2345,8 @@
         <w:t xml:space="preserve">.</w:t>
       </w:r>
     </w:p>
-    <w:bookmarkEnd w:id="50"/>
-    <w:bookmarkStart w:id="52" w:name="ref-Howard18"/>
+    <w:bookmarkEnd w:id="57"/>
+    <w:bookmarkStart w:id="59" w:name="ref-Howard18"/>
     <w:p>
       <w:pPr>
         <w:pStyle w:val="Bibliography"/>
@@ -2109,7 +2372,7 @@
       <w:r>
         <w:t xml:space="preserve"> </w:t>
       </w:r>
-      <w:hyperlink r:id="rId51">
+      <w:hyperlink r:id="rId58">
         <w:r>
           <w:rPr>
             <w:rStyle w:val="Hyperlink"/>
@@ -2121,8 +2384,8 @@
         <w:t xml:space="preserve">.</w:t>
       </w:r>
     </w:p>
-    <w:bookmarkEnd w:id="52"/>
-    <w:bookmarkStart w:id="54" w:name="ref-Ihle17"/>
+    <w:bookmarkEnd w:id="59"/>
+    <w:bookmarkStart w:id="61" w:name="ref-Ihle17"/>
     <w:p>
       <w:pPr>
         <w:pStyle w:val="Bibliography"/>
@@ -2148,7 +2411,7 @@
       <w:r>
         <w:t xml:space="preserve"> </w:t>
       </w:r>
-      <w:hyperlink r:id="rId53">
+      <w:hyperlink r:id="rId60">
         <w:r>
           <w:rPr>
             <w:rStyle w:val="Hyperlink"/>
@@ -2160,8 +2423,8 @@
         <w:t xml:space="preserve">.</w:t>
       </w:r>
     </w:p>
-    <w:bookmarkEnd w:id="54"/>
-    <w:bookmarkStart w:id="56" w:name="ref-Jackson94"/>
+    <w:bookmarkEnd w:id="61"/>
+    <w:bookmarkStart w:id="63" w:name="ref-Jackson94"/>
     <w:p>
       <w:pPr>
         <w:pStyle w:val="Bibliography"/>
@@ -2187,7 +2450,7 @@
       <w:r>
         <w:t xml:space="preserve"> </w:t>
       </w:r>
-      <w:hyperlink r:id="rId55">
+      <w:hyperlink r:id="rId62">
         <w:r>
           <w:rPr>
             <w:rStyle w:val="Hyperlink"/>
@@ -2199,8 +2462,8 @@
         <w:t xml:space="preserve">.</w:t>
       </w:r>
     </w:p>
-    <w:bookmarkEnd w:id="56"/>
-    <w:bookmarkStart w:id="57" w:name="ref-Karr86"/>
+    <w:bookmarkEnd w:id="63"/>
+    <w:bookmarkStart w:id="64" w:name="ref-Karr86"/>
     <w:p>
       <w:pPr>
         <w:pStyle w:val="Bibliography"/>
@@ -2209,8 +2472,8 @@
         <w:t xml:space="preserve">Karr, J. R., K. D. Fausch, P. L. Angermeier, P. R. Yant, and I. J. Schlosser. 1986. “Assessing Biological Integrity in Running Waters: A Method and Its Rationale.” Special Publication 5. Champaign, Illinois: Illinois Natural History Survey.</w:t>
       </w:r>
     </w:p>
-    <w:bookmarkEnd w:id="57"/>
-    <w:bookmarkStart w:id="59" w:name="ref-Kelly16"/>
+    <w:bookmarkEnd w:id="64"/>
+    <w:bookmarkStart w:id="66" w:name="ref-Kelly16"/>
     <w:p>
       <w:pPr>
         <w:pStyle w:val="Bibliography"/>
@@ -2236,7 +2499,7 @@
       <w:r>
         <w:t xml:space="preserve"> </w:t>
       </w:r>
-      <w:hyperlink r:id="rId58">
+      <w:hyperlink r:id="rId65">
         <w:r>
           <w:rPr>
             <w:rStyle w:val="Hyperlink"/>
@@ -2248,8 +2511,8 @@
         <w:t xml:space="preserve">.</w:t>
       </w:r>
     </w:p>
-    <w:bookmarkEnd w:id="59"/>
-    <w:bookmarkStart w:id="61" w:name="ref-Kerans94"/>
+    <w:bookmarkEnd w:id="66"/>
+    <w:bookmarkStart w:id="68" w:name="ref-Kerans94"/>
     <w:p>
       <w:pPr>
         <w:pStyle w:val="Bibliography"/>
@@ -2275,7 +2538,7 @@
       <w:r>
         <w:t xml:space="preserve"> </w:t>
       </w:r>
-      <w:hyperlink r:id="rId60">
+      <w:hyperlink r:id="rId67">
         <w:r>
           <w:rPr>
             <w:rStyle w:val="Hyperlink"/>
@@ -2287,8 +2550,8 @@
         <w:t xml:space="preserve">.</w:t>
       </w:r>
     </w:p>
-    <w:bookmarkEnd w:id="61"/>
-    <w:bookmarkStart w:id="63" w:name="ref-Kuehne17"/>
+    <w:bookmarkEnd w:id="68"/>
+    <w:bookmarkStart w:id="70" w:name="ref-Kuehne17"/>
     <w:p>
       <w:pPr>
         <w:pStyle w:val="Bibliography"/>
@@ -2314,7 +2577,7 @@
       <w:r>
         <w:t xml:space="preserve"> </w:t>
       </w:r>
-      <w:hyperlink r:id="rId62">
+      <w:hyperlink r:id="rId69">
         <w:r>
           <w:rPr>
             <w:rStyle w:val="Hyperlink"/>
@@ -2326,8 +2589,8 @@
         <w:t xml:space="preserve">.</w:t>
       </w:r>
     </w:p>
-    <w:bookmarkEnd w:id="63"/>
-    <w:bookmarkStart w:id="65" w:name="ref-Linke11"/>
+    <w:bookmarkEnd w:id="70"/>
+    <w:bookmarkStart w:id="72" w:name="ref-Linke11"/>
     <w:p>
       <w:pPr>
         <w:pStyle w:val="Bibliography"/>
@@ -2353,7 +2616,7 @@
       <w:r>
         <w:t xml:space="preserve"> </w:t>
       </w:r>
-      <w:hyperlink r:id="rId64">
+      <w:hyperlink r:id="rId71">
         <w:r>
           <w:rPr>
             <w:rStyle w:val="Hyperlink"/>
@@ -2365,8 +2628,8 @@
         <w:t xml:space="preserve">.</w:t>
       </w:r>
     </w:p>
-    <w:bookmarkEnd w:id="65"/>
-    <w:bookmarkStart w:id="67" w:name="ref-Lortie14"/>
+    <w:bookmarkEnd w:id="72"/>
+    <w:bookmarkStart w:id="74" w:name="ref-Lortie14"/>
     <w:p>
       <w:pPr>
         <w:pStyle w:val="Bibliography"/>
@@ -2392,7 +2655,7 @@
       <w:r>
         <w:t xml:space="preserve"> </w:t>
       </w:r>
-      <w:hyperlink r:id="rId66">
+      <w:hyperlink r:id="rId73">
         <w:r>
           <w:rPr>
             <w:rStyle w:val="Hyperlink"/>
@@ -2404,8 +2667,8 @@
         <w:t xml:space="preserve">.</w:t>
       </w:r>
     </w:p>
-    <w:bookmarkEnd w:id="67"/>
-    <w:bookmarkStart w:id="69" w:name="ref-Lowndes17"/>
+    <w:bookmarkEnd w:id="74"/>
+    <w:bookmarkStart w:id="76" w:name="ref-Lowndes17"/>
     <w:p>
       <w:pPr>
         <w:pStyle w:val="Bibliography"/>
@@ -2431,7 +2694,7 @@
       <w:r>
         <w:t xml:space="preserve"> </w:t>
       </w:r>
-      <w:hyperlink r:id="rId68">
+      <w:hyperlink r:id="rId75">
         <w:r>
           <w:rPr>
             <w:rStyle w:val="Hyperlink"/>
@@ -2443,8 +2706,8 @@
         <w:t xml:space="preserve">.</w:t>
       </w:r>
     </w:p>
-    <w:bookmarkEnd w:id="69"/>
-    <w:bookmarkStart w:id="71" w:name="ref-Marwick16"/>
+    <w:bookmarkEnd w:id="76"/>
+    <w:bookmarkStart w:id="78" w:name="ref-Marwick16"/>
     <w:p>
       <w:pPr>
         <w:pStyle w:val="Bibliography"/>
@@ -2470,7 +2733,7 @@
       <w:r>
         <w:t xml:space="preserve"> </w:t>
       </w:r>
-      <w:hyperlink r:id="rId70">
+      <w:hyperlink r:id="rId77">
         <w:r>
           <w:rPr>
             <w:rStyle w:val="Hyperlink"/>
@@ -2482,8 +2745,8 @@
         <w:t xml:space="preserve">.</w:t>
       </w:r>
     </w:p>
-    <w:bookmarkEnd w:id="71"/>
-    <w:bookmarkStart w:id="72" w:name="ref-McDonald04"/>
+    <w:bookmarkEnd w:id="78"/>
+    <w:bookmarkStart w:id="79" w:name="ref-McDonald04"/>
     <w:p>
       <w:pPr>
         <w:pStyle w:val="Bibliography"/>
@@ -2504,8 +2767,8 @@
         <w:t xml:space="preserve">, edited by G. B. Wiersma, 649–68. Boca Raton, Florida, USA: CRC Press.</w:t>
       </w:r>
     </w:p>
-    <w:bookmarkEnd w:id="72"/>
-    <w:bookmarkStart w:id="73" w:name="ref-Michener97"/>
+    <w:bookmarkEnd w:id="79"/>
+    <w:bookmarkStart w:id="80" w:name="ref-Michener97"/>
     <w:p>
       <w:pPr>
         <w:pStyle w:val="Bibliography"/>
@@ -2529,8 +2792,8 @@
         <w:t xml:space="preserve">7 (1):330–42.</w:t>
       </w:r>
     </w:p>
-    <w:bookmarkEnd w:id="73"/>
-    <w:bookmarkStart w:id="75" w:name="ref-Nichols16"/>
+    <w:bookmarkEnd w:id="80"/>
+    <w:bookmarkStart w:id="82" w:name="ref-Nichols16"/>
     <w:p>
       <w:pPr>
         <w:pStyle w:val="Bibliography"/>
@@ -2556,7 +2819,7 @@
       <w:r>
         <w:t xml:space="preserve"> </w:t>
       </w:r>
-      <w:hyperlink r:id="rId74">
+      <w:hyperlink r:id="rId81">
         <w:r>
           <w:rPr>
             <w:rStyle w:val="Hyperlink"/>
@@ -2568,8 +2831,8 @@
         <w:t xml:space="preserve">.</w:t>
       </w:r>
     </w:p>
-    <w:bookmarkEnd w:id="75"/>
-    <w:bookmarkStart w:id="76" w:name="ref-Niemi04"/>
+    <w:bookmarkEnd w:id="82"/>
+    <w:bookmarkStart w:id="83" w:name="ref-Niemi04"/>
     <w:p>
       <w:pPr>
         <w:pStyle w:val="Bibliography"/>
@@ -2593,8 +2856,8 @@
         <w:t xml:space="preserve">35:89–111.</w:t>
       </w:r>
     </w:p>
-    <w:bookmarkEnd w:id="76"/>
-    <w:bookmarkStart w:id="78" w:name="ref-Poikane14"/>
+    <w:bookmarkEnd w:id="83"/>
+    <w:bookmarkStart w:id="85" w:name="ref-Poikane14"/>
     <w:p>
       <w:pPr>
         <w:pStyle w:val="Bibliography"/>
@@ -2620,7 +2883,7 @@
       <w:r>
         <w:t xml:space="preserve"> </w:t>
       </w:r>
-      <w:hyperlink r:id="rId77">
+      <w:hyperlink r:id="rId84">
         <w:r>
           <w:rPr>
             <w:rStyle w:val="Hyperlink"/>
@@ -2632,8 +2895,8 @@
         <w:t xml:space="preserve">.</w:t>
       </w:r>
     </w:p>
-    <w:bookmarkEnd w:id="78"/>
-    <w:bookmarkStart w:id="80" w:name="ref-Reynoldson97"/>
+    <w:bookmarkEnd w:id="85"/>
+    <w:bookmarkStart w:id="87" w:name="ref-Reynoldson97"/>
     <w:p>
       <w:pPr>
         <w:pStyle w:val="Bibliography"/>
@@ -2659,7 +2922,7 @@
       <w:r>
         <w:t xml:space="preserve"> </w:t>
       </w:r>
-      <w:hyperlink r:id="rId79">
+      <w:hyperlink r:id="rId86">
         <w:r>
           <w:rPr>
             <w:rStyle w:val="Hyperlink"/>
@@ -2671,8 +2934,8 @@
         <w:t xml:space="preserve">.</w:t>
       </w:r>
     </w:p>
-    <w:bookmarkEnd w:id="80"/>
-    <w:bookmarkStart w:id="81" w:name="ref-Stein09"/>
+    <w:bookmarkEnd w:id="87"/>
+    <w:bookmarkStart w:id="88" w:name="ref-Stein09"/>
     <w:p>
       <w:pPr>
         <w:pStyle w:val="Bibliography"/>
@@ -2696,8 +2959,8 @@
         <w:t xml:space="preserve">26:20–24.</w:t>
       </w:r>
     </w:p>
-    <w:bookmarkEnd w:id="81"/>
-    <w:bookmarkStart w:id="83" w:name="ref-Stoddard08"/>
+    <w:bookmarkEnd w:id="88"/>
+    <w:bookmarkStart w:id="90" w:name="ref-Stoddard08"/>
     <w:p>
       <w:pPr>
         <w:pStyle w:val="Bibliography"/>
@@ -2723,7 +2986,7 @@
       <w:r>
         <w:t xml:space="preserve"> </w:t>
       </w:r>
-      <w:hyperlink r:id="rId82">
+      <w:hyperlink r:id="rId89">
         <w:r>
           <w:rPr>
             <w:rStyle w:val="Hyperlink"/>
@@ -2735,8 +2998,8 @@
         <w:t xml:space="preserve">.</w:t>
       </w:r>
     </w:p>
-    <w:bookmarkEnd w:id="83"/>
-    <w:bookmarkStart w:id="85" w:name="ref-Stoddard06"/>
+    <w:bookmarkEnd w:id="90"/>
+    <w:bookmarkStart w:id="92" w:name="ref-Stoddard06"/>
     <w:p>
       <w:pPr>
         <w:pStyle w:val="Bibliography"/>
@@ -2762,7 +3025,7 @@
       <w:r>
         <w:t xml:space="preserve"> </w:t>
       </w:r>
-      <w:hyperlink r:id="rId84">
+      <w:hyperlink r:id="rId91">
         <w:r>
           <w:rPr>
             <w:rStyle w:val="Hyperlink"/>
@@ -2774,8 +3037,8 @@
         <w:t xml:space="preserve">.</w:t>
       </w:r>
     </w:p>
-    <w:bookmarkEnd w:id="85"/>
-    <w:bookmarkEnd w:id="86"/>
+    <w:bookmarkEnd w:id="92"/>
+    <w:bookmarkEnd w:id="93"/>
     <w:sectPr>
       <w:footerReference w:type="default" r:id="rId9"/>
       <w:pgSz w:w="12240" w:h="15840"/>

</xml_diff>

<commit_message>
finished closed science example
</commit_message>
<xml_diff>
--- a/manu_draft.docx
+++ b/manu_draft.docx
@@ -164,7 +164,7 @@
         <w:pStyle w:val="FirstParagraph"/>
       </w:pPr>
       <w:r>
-        <w:t xml:space="preserve">Version Date: Fri Sep 14 17:35:18 2018 -0700</w:t>
+        <w:t xml:space="preserve">Version Date: Mon Sep 17 16:08:10 2018 -0700</w:t>
       </w:r>
     </w:p>
     <w:p>
@@ -1169,10 +1169,28 @@
     </w:p>
     <w:p>
       <w:pPr>
+        <w:pStyle w:val="Heading2"/>
+      </w:pPr>
+      <w:bookmarkStart w:id="27" w:name="closed-science"/>
+      <w:r>
+        <w:t xml:space="preserve">Closed science</w:t>
+      </w:r>
+      <w:bookmarkEnd w:id="27"/>
+    </w:p>
+    <w:p>
+      <w:pPr>
+        <w:pStyle w:val="FirstParagraph"/>
+      </w:pPr>
+      <w:r>
+        <w:t xml:space="preserve">First we consider a hypothetical but likely workflow that describes how many bioassessment products are potentially created. The process of idea conception based on a research need is usually motivated by legislative requirements to develop indices that assess the biological integrity of navigable surface waters. In the United States, this need originates at the state-level where regional regulatory groups are tasked with development of bioassessment methods. Historically, a regulatory agency may not have ownership of the required data for index development, as for states with agencies that separately manage water quality pollutants (e.g., stormwater or discharge permits) and natural resources (e.g., fisheries). The required data may be located in many locations at different public and private institutions. The task of identifying, gathering, and synthesizing these data may be contracted by the state regulatory agency to a third party, such as a private consultant or an academic institution. This separation between consumers and creators of bioassessment products can be an initial cause of implementation challenges as research agendas may diverge from management needs with communication barriers between institutions.</w:t>
+      </w:r>
+    </w:p>
+    <w:p>
+      <w:pPr>
         <w:pStyle w:val="BodyText"/>
       </w:pPr>
       <w:r>
-        <w:t xml:space="preserve">First we consider a hypothetical but likely common workflow that describes how many bioassessment products are generated. The process of idea conception based on a research need is motivated by legislative requirements to develop indices that assess the biological integrity of navigable surface waters. In the United States, this need originates at the state-level where regional regulatory groups are tasked with development of bioassessment methods. Historically, a regulatory agency may not have ownership of the required data for index development, as for states with agencies that separately manage water quality pollutants (e.g., stormwater or discharge permits) and natural resources (e.g., fisheries). The required data may be located in many locations at different public and private institutions. The task of identifying, gathering, and synthesizing these data may be contracted by the state regulatpory agency to a third party, such as a private consultant or an academic institution. Transparency is inherently challenged if index development proceeds outside of institutional walls.</w:t>
+        <w:t xml:space="preserve">A typical workflow for developing an index is not entirely dissimilar from a convential scientific processes. The primary investigator begins by identifying the research goal, developing methods to achieve that goal, and then identifying the data needs and analyses. Development of a bioassessment index is not explicitly hypothesis-driven, in that an index is not meant to support or refute an academic question, but rather it is implicitly guided by the fundamental needs of an ecological condition assessment. The index must predict biological responses to environmental change relative to natural variation and the relative impacts of these changes should be quantifiable. As noted above, standard procedures that adress these technical challenges have generally been accepted by the research community and index development coudl be considerd more procedural than research-oriented. This can contribute to a relaxation of scientific principles that reinforce reproducibility and attention to detail if the development process is viewed more as a recipe than a formal research endeavor.</w:t>
       </w:r>
     </w:p>
     <w:p>
@@ -1180,7 +1198,33 @@
         <w:pStyle w:val="BodyText"/>
       </w:pPr>
       <w:r>
-        <w:t xml:space="preserve">A typical workflow for developing an index, assuming a third-party</w:t>
+        <w:t xml:space="preserve">Inadequate documentation of data sources and how the data were synthesized to create an index can also contribute to implementation challenges in conventional workflows. An ideal scenario is the availability of a regional monitoring dataset that adequately covers the range of observed natural variability and relevant stressor gradients. If such a dataset is available, the origin can easily be identified after the product is developed and others will more easily be able to recreate or refine the product. However, a pre-existing monitoring program likely has goals for collecting data that differ from the needs of a bioassessment product and the data may have limitations that affect performance of an index, or at worst, prevent their use entirely for assessment. For example, a fisheries monitoring program for important recreational species may only sample select locations that may not be representative of the region, in addition to inadequate coverage of aquatic biodiversity. In these scenarios, datasets must be gathered from multiple individuals and agencies, all of which potentially have their own motivation for originally collecting the data. The end product is a synthesized dataset that is wrangled to meet the requirements for the index, but its origin and workflow to achieve the necessary format may be unknown except to the individual that compiled the data. This creates significant challenges for future products or policies that may depend on the index and may even erode institutional trust in the initial product if the provenance of the dataset is undocumented.</w:t>
+      </w:r>
+    </w:p>
+    <w:p>
+      <w:pPr>
+        <w:pStyle w:val="BodyText"/>
+      </w:pPr>
+      <w:r>
+        <w:t xml:space="preserve">Finally, most workflows for developing bioassessment indices usually lack tools for easy calculation and interpretation of results. Although the availability and need for documentation of the raw data is important, insufficient resources to facilitate use by managers and policy-makers, both in calculation and interpretation, represents the primary challenge in bioassessment effectiveness with conventional workflows. The worst case scenario is a spreadsheet-oriented approach to converting raw data into a synthesized index. Not only is this a major challenge for the researcher that develops the index, but it almost entirely prevents others from applying the tool on novel data. There are many reasons for these challenges (e.g., lack of documentation, unknown data requirements, no interpretation guidance), but the fundamental problem is inaccessibility of the product. Essentially all that is delivered from the researcher to the institution requiring bioassessment data is a list of relative scores that are a snapshot of condition. A management or regulatory agency will have no ability to interpret these data and the index will not pass independent review if others cannot recreate the data.</w:t>
+      </w:r>
+    </w:p>
+    <w:p>
+      <w:pPr>
+        <w:pStyle w:val="Heading2"/>
+      </w:pPr>
+      <w:bookmarkStart w:id="28" w:name="using-open-science-tools-to-enhance-bioassessment"/>
+      <w:r>
+        <w:t xml:space="preserve">Using open science tools to enhance bioassessment</w:t>
+      </w:r>
+      <w:bookmarkEnd w:id="28"/>
+    </w:p>
+    <w:p>
+      <w:pPr>
+        <w:pStyle w:val="FirstParagraph"/>
+      </w:pPr>
+      <w:r>
+        <w:t xml:space="preserve">The above examples represent an extreme hypothetical case where developed bioassessment products fail to affect any positive change in environmental management due to a complete deficiency in openness. The majority of bioassessment methods can be descibribed more positively, yet the research community as a whole could benefit from adopting a more open approach to creating and delivering assessment tools for their intended use. This approach is particularly relevant from the perspective of implementation, as all modes of</w:t>
       </w:r>
     </w:p>
     <w:p>
@@ -1433,11 +1477,11 @@
       <w:pPr>
         <w:pStyle w:val="Heading1"/>
       </w:pPr>
-      <w:bookmarkStart w:id="27" w:name="california-examples"/>
+      <w:bookmarkStart w:id="29" w:name="california-examples"/>
       <w:r>
         <w:t xml:space="preserve">California examples</w:t>
       </w:r>
-      <w:bookmarkEnd w:id="27"/>
+      <w:bookmarkEnd w:id="29"/>
     </w:p>
     <w:p>
       <w:pPr>
@@ -1507,7 +1551,7 @@
       <w:r>
         <w:t xml:space="preserve"> </w:t>
       </w:r>
-      <w:hyperlink r:id="rId28">
+      <w:hyperlink r:id="rId30">
         <w:r>
           <w:rPr>
             <w:rStyle w:val="Hyperlink"/>
@@ -1521,7 +1565,7 @@
       <w:r>
         <w:t xml:space="preserve"> </w:t>
       </w:r>
-      <w:hyperlink r:id="rId29">
+      <w:hyperlink r:id="rId31">
         <w:r>
           <w:rPr>
             <w:rStyle w:val="Hyperlink"/>
@@ -1612,11 +1656,11 @@
       <w:pPr>
         <w:pStyle w:val="Heading1"/>
       </w:pPr>
-      <w:bookmarkStart w:id="30" w:name="challenges-and-recommendations-for-bioassessment"/>
+      <w:bookmarkStart w:id="32" w:name="challenges-and-recommendations-for-bioassessment"/>
       <w:r>
         <w:t xml:space="preserve">Challenges and recommendations for bioassessment</w:t>
       </w:r>
-      <w:bookmarkEnd w:id="30"/>
+      <w:bookmarkEnd w:id="32"/>
     </w:p>
     <w:p>
       <w:pPr>
@@ -1775,21 +1819,21 @@
       <w:pPr>
         <w:pStyle w:val="Heading1"/>
       </w:pPr>
-      <w:bookmarkStart w:id="31" w:name="references"/>
+      <w:bookmarkStart w:id="33" w:name="references"/>
       <w:r>
         <w:t xml:space="preserve">References</w:t>
       </w:r>
-      <w:bookmarkEnd w:id="31"/>
+      <w:bookmarkEnd w:id="33"/>
     </w:p>
     <w:p>
       <w:pPr>
         <w:pStyle w:val="Heading1"/>
       </w:pPr>
-      <w:bookmarkStart w:id="32" w:name="figures"/>
+      <w:bookmarkStart w:id="34" w:name="figures"/>
       <w:r>
         <w:t xml:space="preserve">Figures</w:t>
       </w:r>
-      <w:bookmarkEnd w:id="32"/>
+      <w:bookmarkEnd w:id="34"/>
     </w:p>
     <w:p>
       <w:pPr>
@@ -1811,7 +1855,7 @@
                     </pic:cNvPicPr>
                   </pic:nvPicPr>
                   <pic:blipFill>
-                    <a:blip r:embed="rId33"/>
+                    <a:blip r:embed="rId35"/>
                     <a:stretch>
                       <a:fillRect/>
                     </a:stretch>
@@ -1866,8 +1910,8 @@
         <w:t xml:space="preserve">). All aspects of the research process, from the conception of an idea to publishing a product, can be enhanced using open science tools. The workflow is iterative where products are continually improved through collaborations facilitated through discovery and reproducibility of open data.</w:t>
       </w:r>
     </w:p>
-    <w:bookmarkStart w:id="93" w:name="refs"/>
-    <w:bookmarkStart w:id="34" w:name="ref-Bain00"/>
+    <w:bookmarkStart w:id="95" w:name="refs"/>
+    <w:bookmarkStart w:id="36" w:name="ref-Bain00"/>
     <w:p>
       <w:pPr>
         <w:pStyle w:val="Bibliography"/>
@@ -1891,8 +1935,8 @@
         <w:t xml:space="preserve">3 (1):89–98.</w:t>
       </w:r>
     </w:p>
-    <w:bookmarkEnd w:id="34"/>
-    <w:bookmarkStart w:id="36" w:name="ref-Beck09"/>
+    <w:bookmarkEnd w:id="36"/>
+    <w:bookmarkStart w:id="38" w:name="ref-Beck09"/>
     <w:p>
       <w:pPr>
         <w:pStyle w:val="Bibliography"/>
@@ -1918,7 +1962,7 @@
       <w:r>
         <w:t xml:space="preserve"> </w:t>
       </w:r>
-      <w:hyperlink r:id="rId35">
+      <w:hyperlink r:id="rId37">
         <w:r>
           <w:rPr>
             <w:rStyle w:val="Hyperlink"/>
@@ -1930,8 +1974,8 @@
         <w:t xml:space="preserve">.</w:t>
       </w:r>
     </w:p>
-    <w:bookmarkEnd w:id="36"/>
-    <w:bookmarkStart w:id="38" w:name="ref-Birk12"/>
+    <w:bookmarkEnd w:id="38"/>
+    <w:bookmarkStart w:id="40" w:name="ref-Birk12"/>
     <w:p>
       <w:pPr>
         <w:pStyle w:val="Bibliography"/>
@@ -1957,7 +2001,7 @@
       <w:r>
         <w:t xml:space="preserve"> </w:t>
       </w:r>
-      <w:hyperlink r:id="rId37">
+      <w:hyperlink r:id="rId39">
         <w:r>
           <w:rPr>
             <w:rStyle w:val="Hyperlink"/>
@@ -1969,8 +2013,8 @@
         <w:t xml:space="preserve">.</w:t>
       </w:r>
     </w:p>
-    <w:bookmarkEnd w:id="38"/>
-    <w:bookmarkStart w:id="40" w:name="ref-BondLamberty16"/>
+    <w:bookmarkEnd w:id="40"/>
+    <w:bookmarkStart w:id="42" w:name="ref-BondLamberty16"/>
     <w:p>
       <w:pPr>
         <w:pStyle w:val="Bibliography"/>
@@ -1996,7 +2040,7 @@
       <w:r>
         <w:t xml:space="preserve"> </w:t>
       </w:r>
-      <w:hyperlink r:id="rId39">
+      <w:hyperlink r:id="rId41">
         <w:r>
           <w:rPr>
             <w:rStyle w:val="Hyperlink"/>
@@ -2008,8 +2052,8 @@
         <w:t xml:space="preserve">.</w:t>
       </w:r>
     </w:p>
-    <w:bookmarkEnd w:id="40"/>
-    <w:bookmarkStart w:id="41" w:name="ref-Borja09"/>
+    <w:bookmarkEnd w:id="42"/>
+    <w:bookmarkStart w:id="43" w:name="ref-Borja09"/>
     <w:p>
       <w:pPr>
         <w:pStyle w:val="Bibliography"/>
@@ -2033,8 +2077,8 @@
         <w:t xml:space="preserve">59 (1-3):1–4.</w:t>
       </w:r>
     </w:p>
-    <w:bookmarkEnd w:id="41"/>
-    <w:bookmarkStart w:id="43" w:name="ref-Cao11"/>
+    <w:bookmarkEnd w:id="43"/>
+    <w:bookmarkStart w:id="45" w:name="ref-Cao11"/>
     <w:p>
       <w:pPr>
         <w:pStyle w:val="Bibliography"/>
@@ -2060,7 +2104,7 @@
       <w:r>
         <w:t xml:space="preserve"> </w:t>
       </w:r>
-      <w:hyperlink r:id="rId42">
+      <w:hyperlink r:id="rId44">
         <w:r>
           <w:rPr>
             <w:rStyle w:val="Hyperlink"/>
@@ -2072,8 +2116,8 @@
         <w:t xml:space="preserve">.</w:t>
       </w:r>
     </w:p>
-    <w:bookmarkEnd w:id="43"/>
-    <w:bookmarkStart w:id="45" w:name="ref-Collins16"/>
+    <w:bookmarkEnd w:id="45"/>
+    <w:bookmarkStart w:id="47" w:name="ref-Collins16"/>
     <w:p>
       <w:pPr>
         <w:pStyle w:val="Bibliography"/>
@@ -2099,7 +2143,7 @@
       <w:r>
         <w:t xml:space="preserve"> </w:t>
       </w:r>
-      <w:hyperlink r:id="rId44">
+      <w:hyperlink r:id="rId46">
         <w:r>
           <w:rPr>
             <w:rStyle w:val="Hyperlink"/>
@@ -2111,8 +2155,8 @@
         <w:t xml:space="preserve">.</w:t>
       </w:r>
     </w:p>
-    <w:bookmarkEnd w:id="45"/>
-    <w:bookmarkStart w:id="47" w:name="ref-Dale01"/>
+    <w:bookmarkEnd w:id="47"/>
+    <w:bookmarkStart w:id="49" w:name="ref-Dale01"/>
     <w:p>
       <w:pPr>
         <w:pStyle w:val="Bibliography"/>
@@ -2138,7 +2182,7 @@
       <w:r>
         <w:t xml:space="preserve"> </w:t>
       </w:r>
-      <w:hyperlink r:id="rId46">
+      <w:hyperlink r:id="rId48">
         <w:r>
           <w:rPr>
             <w:rStyle w:val="Hyperlink"/>
@@ -2150,8 +2194,8 @@
         <w:t xml:space="preserve">.</w:t>
       </w:r>
     </w:p>
-    <w:bookmarkEnd w:id="47"/>
-    <w:bookmarkStart w:id="49" w:name="ref-Fore02"/>
+    <w:bookmarkEnd w:id="49"/>
+    <w:bookmarkStart w:id="51" w:name="ref-Fore02"/>
     <w:p>
       <w:pPr>
         <w:pStyle w:val="Bibliography"/>
@@ -2177,7 +2221,7 @@
       <w:r>
         <w:t xml:space="preserve"> </w:t>
       </w:r>
-      <w:hyperlink r:id="rId48">
+      <w:hyperlink r:id="rId50">
         <w:r>
           <w:rPr>
             <w:rStyle w:val="Hyperlink"/>
@@ -2189,8 +2233,8 @@
         <w:t xml:space="preserve">.</w:t>
       </w:r>
     </w:p>
-    <w:bookmarkEnd w:id="49"/>
-    <w:bookmarkStart w:id="51" w:name="ref-Grand12"/>
+    <w:bookmarkEnd w:id="51"/>
+    <w:bookmarkStart w:id="53" w:name="ref-Grand12"/>
     <w:p>
       <w:pPr>
         <w:pStyle w:val="Bibliography"/>
@@ -2216,7 +2260,7 @@
       <w:r>
         <w:t xml:space="preserve"> </w:t>
       </w:r>
-      <w:hyperlink r:id="rId50">
+      <w:hyperlink r:id="rId52">
         <w:r>
           <w:rPr>
             <w:rStyle w:val="Hyperlink"/>
@@ -2228,8 +2272,8 @@
         <w:t xml:space="preserve">.</w:t>
       </w:r>
     </w:p>
-    <w:bookmarkEnd w:id="51"/>
-    <w:bookmarkStart w:id="53" w:name="ref-Hampton15"/>
+    <w:bookmarkEnd w:id="53"/>
+    <w:bookmarkStart w:id="55" w:name="ref-Hampton15"/>
     <w:p>
       <w:pPr>
         <w:pStyle w:val="Bibliography"/>
@@ -2255,7 +2299,7 @@
       <w:r>
         <w:t xml:space="preserve"> </w:t>
       </w:r>
-      <w:hyperlink r:id="rId52">
+      <w:hyperlink r:id="rId54">
         <w:r>
           <w:rPr>
             <w:rStyle w:val="Hyperlink"/>
@@ -2267,8 +2311,8 @@
         <w:t xml:space="preserve">.</w:t>
       </w:r>
     </w:p>
-    <w:bookmarkEnd w:id="53"/>
-    <w:bookmarkStart w:id="55" w:name="ref-Hampton16"/>
+    <w:bookmarkEnd w:id="55"/>
+    <w:bookmarkStart w:id="57" w:name="ref-Hampton16"/>
     <w:p>
       <w:pPr>
         <w:pStyle w:val="Bibliography"/>
@@ -2294,7 +2338,7 @@
       <w:r>
         <w:t xml:space="preserve"> </w:t>
       </w:r>
-      <w:hyperlink r:id="rId54">
+      <w:hyperlink r:id="rId56">
         <w:r>
           <w:rPr>
             <w:rStyle w:val="Hyperlink"/>
@@ -2306,8 +2350,8 @@
         <w:t xml:space="preserve">.</w:t>
       </w:r>
     </w:p>
-    <w:bookmarkEnd w:id="55"/>
-    <w:bookmarkStart w:id="57" w:name="ref-Hering10"/>
+    <w:bookmarkEnd w:id="57"/>
+    <w:bookmarkStart w:id="59" w:name="ref-Hering10"/>
     <w:p>
       <w:pPr>
         <w:pStyle w:val="Bibliography"/>
@@ -2333,7 +2377,7 @@
       <w:r>
         <w:t xml:space="preserve"> </w:t>
       </w:r>
-      <w:hyperlink r:id="rId56">
+      <w:hyperlink r:id="rId58">
         <w:r>
           <w:rPr>
             <w:rStyle w:val="Hyperlink"/>
@@ -2345,8 +2389,8 @@
         <w:t xml:space="preserve">.</w:t>
       </w:r>
     </w:p>
-    <w:bookmarkEnd w:id="57"/>
-    <w:bookmarkStart w:id="59" w:name="ref-Howard18"/>
+    <w:bookmarkEnd w:id="59"/>
+    <w:bookmarkStart w:id="61" w:name="ref-Howard18"/>
     <w:p>
       <w:pPr>
         <w:pStyle w:val="Bibliography"/>
@@ -2372,7 +2416,7 @@
       <w:r>
         <w:t xml:space="preserve"> </w:t>
       </w:r>
-      <w:hyperlink r:id="rId58">
+      <w:hyperlink r:id="rId60">
         <w:r>
           <w:rPr>
             <w:rStyle w:val="Hyperlink"/>
@@ -2384,8 +2428,8 @@
         <w:t xml:space="preserve">.</w:t>
       </w:r>
     </w:p>
-    <w:bookmarkEnd w:id="59"/>
-    <w:bookmarkStart w:id="61" w:name="ref-Ihle17"/>
+    <w:bookmarkEnd w:id="61"/>
+    <w:bookmarkStart w:id="63" w:name="ref-Ihle17"/>
     <w:p>
       <w:pPr>
         <w:pStyle w:val="Bibliography"/>
@@ -2411,7 +2455,7 @@
       <w:r>
         <w:t xml:space="preserve"> </w:t>
       </w:r>
-      <w:hyperlink r:id="rId60">
+      <w:hyperlink r:id="rId62">
         <w:r>
           <w:rPr>
             <w:rStyle w:val="Hyperlink"/>
@@ -2423,8 +2467,8 @@
         <w:t xml:space="preserve">.</w:t>
       </w:r>
     </w:p>
-    <w:bookmarkEnd w:id="61"/>
-    <w:bookmarkStart w:id="63" w:name="ref-Jackson94"/>
+    <w:bookmarkEnd w:id="63"/>
+    <w:bookmarkStart w:id="65" w:name="ref-Jackson94"/>
     <w:p>
       <w:pPr>
         <w:pStyle w:val="Bibliography"/>
@@ -2450,7 +2494,7 @@
       <w:r>
         <w:t xml:space="preserve"> </w:t>
       </w:r>
-      <w:hyperlink r:id="rId62">
+      <w:hyperlink r:id="rId64">
         <w:r>
           <w:rPr>
             <w:rStyle w:val="Hyperlink"/>
@@ -2462,8 +2506,8 @@
         <w:t xml:space="preserve">.</w:t>
       </w:r>
     </w:p>
-    <w:bookmarkEnd w:id="63"/>
-    <w:bookmarkStart w:id="64" w:name="ref-Karr86"/>
+    <w:bookmarkEnd w:id="65"/>
+    <w:bookmarkStart w:id="66" w:name="ref-Karr86"/>
     <w:p>
       <w:pPr>
         <w:pStyle w:val="Bibliography"/>
@@ -2472,8 +2516,8 @@
         <w:t xml:space="preserve">Karr, J. R., K. D. Fausch, P. L. Angermeier, P. R. Yant, and I. J. Schlosser. 1986. “Assessing Biological Integrity in Running Waters: A Method and Its Rationale.” Special Publication 5. Champaign, Illinois: Illinois Natural History Survey.</w:t>
       </w:r>
     </w:p>
-    <w:bookmarkEnd w:id="64"/>
-    <w:bookmarkStart w:id="66" w:name="ref-Kelly16"/>
+    <w:bookmarkEnd w:id="66"/>
+    <w:bookmarkStart w:id="68" w:name="ref-Kelly16"/>
     <w:p>
       <w:pPr>
         <w:pStyle w:val="Bibliography"/>
@@ -2499,7 +2543,7 @@
       <w:r>
         <w:t xml:space="preserve"> </w:t>
       </w:r>
-      <w:hyperlink r:id="rId65">
+      <w:hyperlink r:id="rId67">
         <w:r>
           <w:rPr>
             <w:rStyle w:val="Hyperlink"/>
@@ -2511,8 +2555,8 @@
         <w:t xml:space="preserve">.</w:t>
       </w:r>
     </w:p>
-    <w:bookmarkEnd w:id="66"/>
-    <w:bookmarkStart w:id="68" w:name="ref-Kerans94"/>
+    <w:bookmarkEnd w:id="68"/>
+    <w:bookmarkStart w:id="70" w:name="ref-Kerans94"/>
     <w:p>
       <w:pPr>
         <w:pStyle w:val="Bibliography"/>
@@ -2538,7 +2582,7 @@
       <w:r>
         <w:t xml:space="preserve"> </w:t>
       </w:r>
-      <w:hyperlink r:id="rId67">
+      <w:hyperlink r:id="rId69">
         <w:r>
           <w:rPr>
             <w:rStyle w:val="Hyperlink"/>
@@ -2550,8 +2594,8 @@
         <w:t xml:space="preserve">.</w:t>
       </w:r>
     </w:p>
-    <w:bookmarkEnd w:id="68"/>
-    <w:bookmarkStart w:id="70" w:name="ref-Kuehne17"/>
+    <w:bookmarkEnd w:id="70"/>
+    <w:bookmarkStart w:id="72" w:name="ref-Kuehne17"/>
     <w:p>
       <w:pPr>
         <w:pStyle w:val="Bibliography"/>
@@ -2577,7 +2621,7 @@
       <w:r>
         <w:t xml:space="preserve"> </w:t>
       </w:r>
-      <w:hyperlink r:id="rId69">
+      <w:hyperlink r:id="rId71">
         <w:r>
           <w:rPr>
             <w:rStyle w:val="Hyperlink"/>
@@ -2589,8 +2633,8 @@
         <w:t xml:space="preserve">.</w:t>
       </w:r>
     </w:p>
-    <w:bookmarkEnd w:id="70"/>
-    <w:bookmarkStart w:id="72" w:name="ref-Linke11"/>
+    <w:bookmarkEnd w:id="72"/>
+    <w:bookmarkStart w:id="74" w:name="ref-Linke11"/>
     <w:p>
       <w:pPr>
         <w:pStyle w:val="Bibliography"/>
@@ -2616,7 +2660,7 @@
       <w:r>
         <w:t xml:space="preserve"> </w:t>
       </w:r>
-      <w:hyperlink r:id="rId71">
+      <w:hyperlink r:id="rId73">
         <w:r>
           <w:rPr>
             <w:rStyle w:val="Hyperlink"/>
@@ -2628,8 +2672,8 @@
         <w:t xml:space="preserve">.</w:t>
       </w:r>
     </w:p>
-    <w:bookmarkEnd w:id="72"/>
-    <w:bookmarkStart w:id="74" w:name="ref-Lortie14"/>
+    <w:bookmarkEnd w:id="74"/>
+    <w:bookmarkStart w:id="76" w:name="ref-Lortie14"/>
     <w:p>
       <w:pPr>
         <w:pStyle w:val="Bibliography"/>
@@ -2655,7 +2699,7 @@
       <w:r>
         <w:t xml:space="preserve"> </w:t>
       </w:r>
-      <w:hyperlink r:id="rId73">
+      <w:hyperlink r:id="rId75">
         <w:r>
           <w:rPr>
             <w:rStyle w:val="Hyperlink"/>
@@ -2667,8 +2711,8 @@
         <w:t xml:space="preserve">.</w:t>
       </w:r>
     </w:p>
-    <w:bookmarkEnd w:id="74"/>
-    <w:bookmarkStart w:id="76" w:name="ref-Lowndes17"/>
+    <w:bookmarkEnd w:id="76"/>
+    <w:bookmarkStart w:id="78" w:name="ref-Lowndes17"/>
     <w:p>
       <w:pPr>
         <w:pStyle w:val="Bibliography"/>
@@ -2694,7 +2738,7 @@
       <w:r>
         <w:t xml:space="preserve"> </w:t>
       </w:r>
-      <w:hyperlink r:id="rId75">
+      <w:hyperlink r:id="rId77">
         <w:r>
           <w:rPr>
             <w:rStyle w:val="Hyperlink"/>
@@ -2706,8 +2750,8 @@
         <w:t xml:space="preserve">.</w:t>
       </w:r>
     </w:p>
-    <w:bookmarkEnd w:id="76"/>
-    <w:bookmarkStart w:id="78" w:name="ref-Marwick16"/>
+    <w:bookmarkEnd w:id="78"/>
+    <w:bookmarkStart w:id="80" w:name="ref-Marwick16"/>
     <w:p>
       <w:pPr>
         <w:pStyle w:val="Bibliography"/>
@@ -2733,7 +2777,7 @@
       <w:r>
         <w:t xml:space="preserve"> </w:t>
       </w:r>
-      <w:hyperlink r:id="rId77">
+      <w:hyperlink r:id="rId79">
         <w:r>
           <w:rPr>
             <w:rStyle w:val="Hyperlink"/>
@@ -2745,8 +2789,8 @@
         <w:t xml:space="preserve">.</w:t>
       </w:r>
     </w:p>
-    <w:bookmarkEnd w:id="78"/>
-    <w:bookmarkStart w:id="79" w:name="ref-McDonald04"/>
+    <w:bookmarkEnd w:id="80"/>
+    <w:bookmarkStart w:id="81" w:name="ref-McDonald04"/>
     <w:p>
       <w:pPr>
         <w:pStyle w:val="Bibliography"/>
@@ -2767,8 +2811,8 @@
         <w:t xml:space="preserve">, edited by G. B. Wiersma, 649–68. Boca Raton, Florida, USA: CRC Press.</w:t>
       </w:r>
     </w:p>
-    <w:bookmarkEnd w:id="79"/>
-    <w:bookmarkStart w:id="80" w:name="ref-Michener97"/>
+    <w:bookmarkEnd w:id="81"/>
+    <w:bookmarkStart w:id="82" w:name="ref-Michener97"/>
     <w:p>
       <w:pPr>
         <w:pStyle w:val="Bibliography"/>
@@ -2792,8 +2836,8 @@
         <w:t xml:space="preserve">7 (1):330–42.</w:t>
       </w:r>
     </w:p>
-    <w:bookmarkEnd w:id="80"/>
-    <w:bookmarkStart w:id="82" w:name="ref-Nichols16"/>
+    <w:bookmarkEnd w:id="82"/>
+    <w:bookmarkStart w:id="84" w:name="ref-Nichols16"/>
     <w:p>
       <w:pPr>
         <w:pStyle w:val="Bibliography"/>
@@ -2819,7 +2863,7 @@
       <w:r>
         <w:t xml:space="preserve"> </w:t>
       </w:r>
-      <w:hyperlink r:id="rId81">
+      <w:hyperlink r:id="rId83">
         <w:r>
           <w:rPr>
             <w:rStyle w:val="Hyperlink"/>
@@ -2831,8 +2875,8 @@
         <w:t xml:space="preserve">.</w:t>
       </w:r>
     </w:p>
-    <w:bookmarkEnd w:id="82"/>
-    <w:bookmarkStart w:id="83" w:name="ref-Niemi04"/>
+    <w:bookmarkEnd w:id="84"/>
+    <w:bookmarkStart w:id="85" w:name="ref-Niemi04"/>
     <w:p>
       <w:pPr>
         <w:pStyle w:val="Bibliography"/>
@@ -2856,8 +2900,8 @@
         <w:t xml:space="preserve">35:89–111.</w:t>
       </w:r>
     </w:p>
-    <w:bookmarkEnd w:id="83"/>
-    <w:bookmarkStart w:id="85" w:name="ref-Poikane14"/>
+    <w:bookmarkEnd w:id="85"/>
+    <w:bookmarkStart w:id="87" w:name="ref-Poikane14"/>
     <w:p>
       <w:pPr>
         <w:pStyle w:val="Bibliography"/>
@@ -2883,7 +2927,7 @@
       <w:r>
         <w:t xml:space="preserve"> </w:t>
       </w:r>
-      <w:hyperlink r:id="rId84">
+      <w:hyperlink r:id="rId86">
         <w:r>
           <w:rPr>
             <w:rStyle w:val="Hyperlink"/>
@@ -2895,8 +2939,8 @@
         <w:t xml:space="preserve">.</w:t>
       </w:r>
     </w:p>
-    <w:bookmarkEnd w:id="85"/>
-    <w:bookmarkStart w:id="87" w:name="ref-Reynoldson97"/>
+    <w:bookmarkEnd w:id="87"/>
+    <w:bookmarkStart w:id="89" w:name="ref-Reynoldson97"/>
     <w:p>
       <w:pPr>
         <w:pStyle w:val="Bibliography"/>
@@ -2922,7 +2966,7 @@
       <w:r>
         <w:t xml:space="preserve"> </w:t>
       </w:r>
-      <w:hyperlink r:id="rId86">
+      <w:hyperlink r:id="rId88">
         <w:r>
           <w:rPr>
             <w:rStyle w:val="Hyperlink"/>
@@ -2934,8 +2978,8 @@
         <w:t xml:space="preserve">.</w:t>
       </w:r>
     </w:p>
-    <w:bookmarkEnd w:id="87"/>
-    <w:bookmarkStart w:id="88" w:name="ref-Stein09"/>
+    <w:bookmarkEnd w:id="89"/>
+    <w:bookmarkStart w:id="90" w:name="ref-Stein09"/>
     <w:p>
       <w:pPr>
         <w:pStyle w:val="Bibliography"/>
@@ -2959,8 +3003,8 @@
         <w:t xml:space="preserve">26:20–24.</w:t>
       </w:r>
     </w:p>
-    <w:bookmarkEnd w:id="88"/>
-    <w:bookmarkStart w:id="90" w:name="ref-Stoddard08"/>
+    <w:bookmarkEnd w:id="90"/>
+    <w:bookmarkStart w:id="92" w:name="ref-Stoddard08"/>
     <w:p>
       <w:pPr>
         <w:pStyle w:val="Bibliography"/>
@@ -2986,7 +3030,7 @@
       <w:r>
         <w:t xml:space="preserve"> </w:t>
       </w:r>
-      <w:hyperlink r:id="rId89">
+      <w:hyperlink r:id="rId91">
         <w:r>
           <w:rPr>
             <w:rStyle w:val="Hyperlink"/>
@@ -2998,8 +3042,8 @@
         <w:t xml:space="preserve">.</w:t>
       </w:r>
     </w:p>
-    <w:bookmarkEnd w:id="90"/>
-    <w:bookmarkStart w:id="92" w:name="ref-Stoddard06"/>
+    <w:bookmarkEnd w:id="92"/>
+    <w:bookmarkStart w:id="94" w:name="ref-Stoddard06"/>
     <w:p>
       <w:pPr>
         <w:pStyle w:val="Bibliography"/>
@@ -3025,7 +3069,7 @@
       <w:r>
         <w:t xml:space="preserve"> </w:t>
       </w:r>
-      <w:hyperlink r:id="rId91">
+      <w:hyperlink r:id="rId93">
         <w:r>
           <w:rPr>
             <w:rStyle w:val="Hyperlink"/>
@@ -3037,8 +3081,8 @@
         <w:t xml:space="preserve">.</w:t>
       </w:r>
     </w:p>
-    <w:bookmarkEnd w:id="92"/>
-    <w:bookmarkEnd w:id="93"/>
+    <w:bookmarkEnd w:id="94"/>
+    <w:bookmarkEnd w:id="95"/>
     <w:sectPr>
       <w:footerReference w:type="default" r:id="rId9"/>
       <w:pgSz w:w="12240" w:h="15840"/>

</xml_diff>

<commit_message>
better open, closed sience fig, workign on os application to bioassess
</commit_message>
<xml_diff>
--- a/manu_draft.docx
+++ b/manu_draft.docx
@@ -164,7 +164,7 @@
         <w:pStyle w:val="FirstParagraph"/>
       </w:pPr>
       <w:r>
-        <w:t xml:space="preserve">Version Date: Fri Sep 21 16:26:03 2018 -0700</w:t>
+        <w:t xml:space="preserve">Version Date: Tue Sep 25 17:35:42 2018 -0700</w:t>
       </w:r>
     </w:p>
     <w:p>
@@ -1191,7 +1191,7 @@
         <w:t xml:space="preserve">2</w:t>
       </w:r>
       <w:r>
-        <w:t xml:space="preserve">). The process of idea conception based on a research need is usually motivated by legislative requirements to develop indices that assess biological integrity of navigable surface waters. In the United States, this need originates at the state-level where regional regulatory groups are tasked with development of bioassessment methods. Historically, a regulatory agency may not have ownership of the required data for index development, as for states with agencies that separately manage water quality pollutants (e.g., stormwater or discharge permits) and natural resources (e.g., fisheries). The required data may be decentralized across locations at different public and private institutions. The task of identifying, gathering, and synthesizing these data may be contracted by the state regulatory agency with reporting obligations to a third party, such as a private consultant or an academic institution. This separation between consumers and creators of bioassessment products can be an initial cause of implementation challenges as research agendas may diverge from management needs with communication barriers between institutions.</w:t>
+        <w:t xml:space="preserve">a). The process of idea conception based on a research need is usually motivated by legislative requirements to develop indices that assess biological integrity of navigable surface waters. In the United States, this need originates at the state-level where regional regulatory groups are tasked with development of bioassessment methods. Historically, a regulatory agency may not have ownership of the required data for index development, as for states with agencies that separately manage water quality pollutants (e.g., stormwater or discharge permits) and natural resources (e.g., fisheries). The required data may be decentralized across locations at different public and private institutions. The task of identifying, gathering, and synthesizing these data may be contracted by the state regulatory agency with reporting obligations to a third party, such as a private consultant or an academic institution. This separation between consumers and creators of bioassessment products can be an initial cause of implementation challenges as research agendas may diverge from management needs with communication barriers between institutions.</w:t>
       </w:r>
     </w:p>
     <w:p>
@@ -1233,7 +1233,61 @@
         <w:pStyle w:val="FirstParagraph"/>
       </w:pPr>
       <w:r>
-        <w:t xml:space="preserve">The above examples represent an extreme hypothetical case where developed bioassessment products fail to affect any positive change in environmental management due to a complete deficiency in openness. Many bioassessment methods can be described more positively, yet the research community as a whole could benefit from adopting a more open approach to creating and delivering assessment tools to meet their intended uses. This approach is particularly relevant from the perspective of implementation, as all modes of communication between research, managers, regulators could be enhanced with open science. The following section describes key components of the open science process that can faciliate the development and implementation of bioassessment products for affecting positive environmental change. We focus specifically on open science applications for data provenance, method development, and method delivery. In all cases, the process from idea conception to delivery of a research product is considered iterative, both within the scope of the specific applied management question, but also the ability of the research product to be further refined or improved by others through open access to data and methods.</w:t>
+        <w:t xml:space="preserve">The above examples represent an extreme hypothetical case where bioassessment products fail to affect any positive change in environmental management due to a complete deficiency in openness and failed implementation as a result. Many bioassessment methods can be described more positively, yet the research community as a whole could benefit from adopting a more open approach to creating and delivering assessment tools to meet their intended uses. This approach is particularly relevant from the perspective of implementation, as all modes of communication between research, managers, regulators could be enhanced with open science. The following section describes key components of the open science process that can faciliate the development and implementation of bioassessment products for affecting positive environmental change. We focus specifically on open science applications for data provenance, method development, and method delivery. In all cases, the process from idea conception to delivery of a research product is considered iterative, both within the scope of the specific applied management question, but also the ability of the research product to be further refined or improved by others through open access to data and methods.</w:t>
+      </w:r>
+    </w:p>
+    <w:p>
+      <w:pPr>
+        <w:pStyle w:val="BodyText"/>
+      </w:pPr>
+      <w:r>
+        <w:t xml:space="preserve">The overall process is shown in Figure</w:t>
+      </w:r>
+      <w:r>
+        <w:t xml:space="preserve"> </w:t>
+      </w:r>
+      <w:r>
+        <w:t xml:space="preserve">2</w:t>
+      </w:r>
+      <w:r>
+        <w:t xml:space="preserve">b as an expansion of general concepts in Figure</w:t>
+      </w:r>
+      <w:r>
+        <w:t xml:space="preserve"> </w:t>
+      </w:r>
+      <w:r>
+        <w:t xml:space="preserve">1</w:t>
+      </w:r>
+      <w:r>
+        <w:t xml:space="preserve"> </w:t>
+      </w:r>
+      <w:r>
+        <w:t xml:space="preserve">with a specific implementation phase for bioassessment. The critical difference of this open approach with the closed scenario in Figure</w:t>
+      </w:r>
+      <w:r>
+        <w:t xml:space="preserve"> </w:t>
+      </w:r>
+      <w:r>
+        <w:t xml:space="preserve">2</w:t>
+      </w:r>
+      <w:r>
+        <w:t xml:space="preserve">a is the iterative flow of ideas and products between the managament community and stakeholders, the researcher developing the bioassessment product, and the broader community that provides data and guidance documents in the primary and secondary literature. This iterative flow of information is facilitated by 1) openly sharing planning documents, 2) using established metadata standards to document synthesized data products, 3) hosting data products on open data repositories, 3) producing reproducible summary documents that integrate the data and research products, and 4) incorporating the developed product into interactive applications that deliver the results to the stakeholders. The technical phase of defining research goals, collecing and synthesizing data, and developing the bioassessment product remains the sole responsibility of the researcher. However, the process in an open science paradigm is distinguished by the flow of information to and from the research phase that benefits both the specific project and the science of bioassessment as a whole.</w:t>
+      </w:r>
+    </w:p>
+    <w:p>
+      <w:pPr>
+        <w:pStyle w:val="BodyText"/>
+      </w:pPr>
+      <w:r>
+        <w:t xml:space="preserve">In an open science paradigm, the goals that are identified by the researcher for developing a bioassessment product should occur through close interaction with the management or regulatory institution that requires the product. Establishing goals should occur through a two-way exchange of information where the regulatory institution communicates the assessment needs of a bioassessment product that reflects both legislative reporting requirements and stakeholder concerns. The researcher tasked with developing the bioassessment product should recognize these needs while also considering the potential balance between the goals and limitations of the available data or current state of the science to meet these goals. This two-way exchange of information can be accomplished through direct lines of communication and sharing planning documents to ensure all decisions are transparent. In person meetings are ideal, but planning documents are dynamic and will require remote sharing and revision as ideas progress. Online tools such as Google documents, Slack discussion channels, and open lab notebooks can be instrumental for collaboration. More informal approaches such as blogging and sharing ideas on Twitter can expose ideas in the early phase to the broader community for guidance. Overall, the iterative exchange of information for identifying goals will ensure that the needs of the management and stakeholder communities will be consistent with the services provided by the research product.</w:t>
+      </w:r>
+    </w:p>
+    <w:p>
+      <w:pPr>
+        <w:pStyle w:val="BodyText"/>
+      </w:pPr>
+      <w:r>
+        <w:t xml:space="preserve">After the goals are established, the researcher identifies data requirements and sources of data that need to be synthesized to meet the requirements. The openness the synthesized data product is one of the primary means of facilitating the implementation phase of a bioassessment product. Under a closed scenario, data flows one way from the source to the researcher. Somethign about synthesizd data product being novel? doi, eml, dataone</w:t>
       </w:r>
     </w:p>
     <w:p>
@@ -1263,14 +1317,14 @@
       <w:r>
         <w:drawing>
           <wp:inline>
-            <wp:extent cx="3810000" cy="2540000"/>
+            <wp:extent cx="5799382" cy="3246426"/>
             <wp:effectExtent b="0" l="0" r="0" t="0"/>
             <wp:docPr descr="Figure 1 A simplified workflow of the open science paradigm (adapted from Hampton et al. (2015)). All aspects of the research process, from the conception of an idea to publishing a product, can be enhanced using open science tools. The workflow is iterative where products are continually improved through collaborations facilitated through discovery and reproducibility of open data." title="" id="1" name="Picture"/>
             <a:graphic>
               <a:graphicData uri="http://schemas.openxmlformats.org/drawingml/2006/picture">
                 <pic:pic>
                   <pic:nvPicPr>
-                    <pic:cNvPr descr="figs/basicflow.tif" id="0" name="Picture"/>
+                    <pic:cNvPr descr="figs/basicflow.png" id="0" name="Picture"/>
                     <pic:cNvPicPr>
                       <a:picLocks noChangeArrowheads="1" noChangeAspect="1"/>
                     </pic:cNvPicPr>
@@ -1284,7 +1338,7 @@
                   <pic:spPr bwMode="auto">
                     <a:xfrm>
                       <a:off x="0" y="0"/>
-                      <a:ext cx="3810000" cy="2540000"/>
+                      <a:ext cx="5799382" cy="3246426"/>
                     </a:xfrm>
                     <a:prstGeom prst="rect">
                       <a:avLst/>
@@ -1338,14 +1392,14 @@
       <w:r>
         <w:drawing>
           <wp:inline>
-            <wp:extent cx="3810000" cy="2540000"/>
+            <wp:extent cx="5026131" cy="7198598"/>
             <wp:effectExtent b="0" l="0" r="0" t="0"/>
-            <wp:docPr descr="Figure 2 A closed approach to creating and delivering bioassessment research products to the regulatory and management communities. The top boxes indicate those that require or motivate the creationg of bioassessment products, the middle row indicates the closed research process, and the bottom row indicates the flow of external information into the reseach process." title="" id="1" name="Picture"/>
+            <wp:docPr descr="Figure 2 Examples of a (a) closed and an (b) open approach for bioassessment applications. The oval box in each subfigure represents the technical steps of the individual researcher for developing the product, the regulatory and stakeholder boxes indicate those that require or motivate the creation of bioassessment products, the gray boxes indicate sources of external information (data and guidance documents) as input into the technical process, and the open text indicates open components of the planning or implementation phase of a bioassessment product. Figures were adapted from Hampton et al. (2015)." title="" id="1" name="Picture"/>
             <a:graphic>
               <a:graphicData uri="http://schemas.openxmlformats.org/drawingml/2006/picture">
                 <pic:pic>
                   <pic:nvPicPr>
-                    <pic:cNvPr descr="figs/closedscience.tif" id="0" name="Picture"/>
+                    <pic:cNvPr descr="figs/closedopen.png" id="0" name="Picture"/>
                     <pic:cNvPicPr>
                       <a:picLocks noChangeArrowheads="1" noChangeAspect="1"/>
                     </pic:cNvPicPr>
@@ -1359,7 +1413,7 @@
                   <pic:spPr bwMode="auto">
                     <a:xfrm>
                       <a:off x="0" y="0"/>
-                      <a:ext cx="3810000" cy="2540000"/>
+                      <a:ext cx="5026131" cy="7198598"/>
                     </a:xfrm>
                     <a:prstGeom prst="rect">
                       <a:avLst/>
@@ -1383,7 +1437,27 @@
         <w:pStyle w:val="ImageCaption"/>
       </w:pPr>
       <w:r>
-        <w:t xml:space="preserve">Figure 2 A closed approach to creating and delivering bioassessment research products to the regulatory and management communities. The top boxes indicate those that require or motivate the creationg of bioassessment products, the middle row indicates the closed research process, and the bottom row indicates the flow of external information into the reseach process.</w:t>
+        <w:t xml:space="preserve">Figure 2 Examples of a (a) closed and an (b) open approach for bioassessment applications. The oval box in each subfigure represents the technical steps of the individual researcher for developing the product, the regulatory and stakeholder boxes indicate those that require or motivate the creation of bioassessment products, the gray boxes indicate sources of external information (data and guidance documents) as input into the technical process, and the open text indicates open components of the planning or implementation phase of a bioassessment product. Figures were adapted from</w:t>
+      </w:r>
+      <w:r>
+        <w:t xml:space="preserve"> </w:t>
+      </w:r>
+      <w:r>
+        <w:t xml:space="preserve">Hampton et al. (</w:t>
+      </w:r>
+      <w:hyperlink w:anchor="ref-Hampton15">
+        <w:r>
+          <w:rPr>
+            <w:rStyle w:val="Hyperlink"/>
+          </w:rPr>
+          <w:t xml:space="preserve">2015</w:t>
+        </w:r>
+      </w:hyperlink>
+      <w:r>
+        <w:t xml:space="preserve">)</w:t>
+      </w:r>
+      <w:r>
+        <w:t xml:space="preserve">.</w:t>
       </w:r>
     </w:p>
     <w:bookmarkStart w:id="92" w:name="refs"/>

</xml_diff>

<commit_message>
open data and r use in bioassess paragraphs
</commit_message>
<xml_diff>
--- a/manu_draft.docx
+++ b/manu_draft.docx
@@ -164,7 +164,7 @@
         <w:pStyle w:val="FirstParagraph"/>
       </w:pPr>
       <w:r>
-        <w:t xml:space="preserve">Version Date: Tue Sep 25 17:35:42 2018 -0700</w:t>
+        <w:t xml:space="preserve">Version Date: Wed Sep 26 11:02:35 2018 -0700</w:t>
       </w:r>
     </w:p>
     <w:p>
@@ -1233,7 +1233,7 @@
         <w:pStyle w:val="FirstParagraph"/>
       </w:pPr>
       <w:r>
-        <w:t xml:space="preserve">The above examples represent an extreme hypothetical case where bioassessment products fail to affect any positive change in environmental management due to a complete deficiency in openness and failed implementation as a result. Many bioassessment methods can be described more positively, yet the research community as a whole could benefit from adopting a more open approach to creating and delivering assessment tools to meet their intended uses. This approach is particularly relevant from the perspective of implementation, as all modes of communication between research, managers, regulators could be enhanced with open science. The following section describes key components of the open science process that can faciliate the development and implementation of bioassessment products for affecting positive environmental change. We focus specifically on open science applications for data provenance, method development, and method delivery. In all cases, the process from idea conception to delivery of a research product is considered iterative, both within the scope of the specific applied management question, but also the ability of the research product to be further refined or improved by others through open access to data and methods.</w:t>
+        <w:t xml:space="preserve">The above examples represent an extreme hypothetical case where bioassessment products fail to affect any positive change in environmental management due to a complete deficiency in openness and failed implementation as a result. Many bioassessment methods can be described more positively, yet the research community as a whole could benefit from adopting a more open approach to creating and delivering assessment tools to meet their intended uses. This approach is particularly relevant from the perspective of implementation, as all modes of communication between research, managers, and regulators could be enhanced with open science. The following section describes key components of the open science process that can faciliate the development and implementation of bioassessment products for affecting positive environmental change. We focus specifically on open science applications for data provenance, method development, and method delivery. In all cases, the process from idea conception to delivery of a research product is considered iterative, both within the scope of the specific applied management question, but also the ability of the research product to be further refined or improved by others through open access to data and methods.</w:t>
       </w:r>
     </w:p>
     <w:p>
@@ -1271,7 +1271,7 @@
         <w:t xml:space="preserve">2</w:t>
       </w:r>
       <w:r>
-        <w:t xml:space="preserve">a is the iterative flow of ideas and products between the managament community and stakeholders, the researcher developing the bioassessment product, and the broader community that provides data and guidance documents in the primary and secondary literature. This iterative flow of information is facilitated by 1) openly sharing planning documents, 2) using established metadata standards to document synthesized data products, 3) hosting data products on open data repositories, 3) producing reproducible summary documents that integrate the data and research products, and 4) incorporating the developed product into interactive applications that deliver the results to the stakeholders. The technical phase of defining research goals, collecing and synthesizing data, and developing the bioassessment product remains the sole responsibility of the researcher. However, the process in an open science paradigm is distinguished by the flow of information to and from the research phase that benefits both the specific project and the science of bioassessment as a whole.</w:t>
+        <w:t xml:space="preserve">a is the iterative flow of ideas and products between the managament community and stakeholders, the researcher developing the bioassessment product, and the broader community that provides data and guidance documents in the primary and secondary literature. This iterative flow of information is facilitated by 1) openly sharing planning documents, 2) using established metadata standards to document synthesized data products, 3) hosting data products on open data repositories, 3) producing reproducible summary documents that integrate the data and research products, and 4) incorporating the developed product into interactive applications that deliver the results to the stakeholders. The technical phase of defining research goals, collecting and synthesizing data, and developing the bioassessment product remains the sole responsibility of the researcher. However, the process in an open science paradigm is distinguished by the flow of information to and from the research phase that benefits both the specific project and the science of bioassessment as a whole.</w:t>
       </w:r>
     </w:p>
     <w:p>
@@ -1287,7 +1287,23 @@
         <w:pStyle w:val="BodyText"/>
       </w:pPr>
       <w:r>
-        <w:t xml:space="preserve">After the goals are established, the researcher identifies data requirements and sources of data that need to be synthesized to meet the requirements. The openness the synthesized data product is one of the primary means of facilitating the implementation phase of a bioassessment product. Under a closed scenario, data flows one way from the source to the researcher. Somethign about synthesizd data product being novel? doi, eml, dataone</w:t>
+        <w:t xml:space="preserve">After the goals are established, the researcher identifies data requirements and sources of data that need to be synthesized to meet the research needs. Under a closed scenario, data flows one way from the source to the researcher and is used only as a means to create the final research product. In the open scenario, the data is a product in itself that is used to achieve the research goals and also becomes available to the research and management community as a fully documented source of information that can be leveraged beyond the specific project. The openness of the synthesized data product is one of the primary means of facilitating the implementation phase of a bioassessment product. The synthesized data product can be used by the individual researcher to create interactive applications for stakeholders to expose and explore the data and is also fully integrated into summary reports using software for generating dynamic documents (e.g, Sweave, RMarkdown). The data product also becomes available on an open data repository that is discoverable by other researchers and can contribute to alternative scientific advances beyond which the data were originally intended.</w:t>
+      </w:r>
+    </w:p>
+    <w:p>
+      <w:pPr>
+        <w:pStyle w:val="BodyText"/>
+      </w:pPr>
+      <w:r>
+        <w:t xml:space="preserve">A bioassessment researcher operating under an open science paradigm has the responsibility of curating the data from its initial creation to its final home in an open repository. This responsibility is particularly relevant given that a synthesized dataset for the purpose of creating a novel bioassessment product can originate from multiple sources and the created output can be indistinguishable from the original data. For example, a multimetric index may require taxonomic data collected at multiple sites by different institutions, whereas the output data may include summary scores, individual metrics, and any additional supporting information to assess the quality of the output. This requires use of a standardized metadata language (e.g., the Ecological Metadata Language or EML) to document the who, what, and why of a particular dataset. Adoption of a metadata standard in bioassessment is critical because a fully documented dataset includes a metadata file that is machine-readable to allow integration into a data repository. This will allow a synthesized data product to be discoverable beyond the specific research application and will include the metadata to allow others to understand the context of the data. Finally, a dataset can be assigned a unique digial object identifier (e.g., through Zenodo) that provides a permanent address and is also citable to allow researchers to track usage of a bioassessment data product.</w:t>
+      </w:r>
+    </w:p>
+    <w:p>
+      <w:pPr>
+        <w:pStyle w:val="BodyText"/>
+      </w:pPr>
+      <w:r>
+        <w:t xml:space="preserve">The most important component of the open science application to bioassessment is the translation of products to the management and regulatory community through the implementation phase. This process is fundamentally linked to open source analysis and development tools that can be used to deliver the products using a reproducible and accessible platform. In particular, the popularity of the R statistical programing language has increased dramatically in the last ten years and is the most commonly used analysis platform in the environmental sciences. This software provides thousands of user contributed packages that can be used for analysis and is also a programming language that can be used to tailor specific analysis workflows. The availability of existing packages and the ability to create new packages is a strength of R that is under-utilized by the bioassessment community. An assessment index packaged in R is a significant departure from the spreadsheet style approach to analysis that can automate the tedious process of converting raw taxonomic data to summary scores. An R package is also modular, meaning it includes all necessary components and documentation to allow easy access by others. This modularity is critical for reaching management and stakeholder communities by providing a tool that focuses entirely on understanding the relevance of the output and not the technical details that are irrelevant for decision-making.</w:t>
       </w:r>
     </w:p>
     <w:p>

</xml_diff>

<commit_message>
almost done with R stuff
</commit_message>
<xml_diff>
--- a/manu_draft.docx
+++ b/manu_draft.docx
@@ -164,7 +164,7 @@
         <w:pStyle w:val="FirstParagraph"/>
       </w:pPr>
       <w:r>
-        <w:t xml:space="preserve">Version Date: Thu Sep 27 10:21:49 2018 -0700</w:t>
+        <w:t xml:space="preserve">Version Date: Fri Sep 28 14:24:56 2018 -0700</w:t>
       </w:r>
     </w:p>
     <w:p>
@@ -1453,7 +1453,7 @@
         <w:t xml:space="preserve"> </w:t>
       </w:r>
       <w:r>
-        <w:t xml:space="preserve">was first released in 2016 and has quickly become the most accessible means of working with spatial information by leveraging existing data structures that were previously available in R. The simple features package uses principles of data storage that parallel those from the tidyverse by representing spatial objects in a tidy and tabular format. This facilitates analysis by presenting complex spatial structures in an easily readable format and is also easily integrated with existing packages. Common analysis pipelines used in the tidyverse are directly transferable to the simple features package.</w:t>
+        <w:t xml:space="preserve">was first released in 2016 and has quickly become the most accessible means of working with spatial information by leveraging existing data structures that were previously available in R. The simple features package uses principles of data storage that parallel those from the tidyverse by representing spatial objects in a tidy and tabular format. This facilitates analysis by presenting complex spatial structures in an easily readable format and is also easily integrated with existing packages. Common analysis pipelines used in the tidyverse are directly transferable to the simple features package. This allows the research to use a workflow that is focused in a single environment, rather than separate software for statistical and geospatial analysis.</w:t>
       </w:r>
     </w:p>
     <w:p>
@@ -1461,7 +1461,72 @@
         <w:pStyle w:val="BodyText"/>
       </w:pPr>
       <w:r>
-        <w:t xml:space="preserve">Other existing R packages can be used to develop statistical models of bioassessment data that are a necessary component of index development.</w:t>
+        <w:t xml:space="preserve">Other existing R packages can be used to develop statistical models of bioassessment data that are a necessary component of many analyses. Random forest models have become increasingly popular for developing predictive bioassessment indices that compare observed taxa to modelled expectations (i.e., O/E indices). The randomForest package</w:t>
+      </w:r>
+      <w:r>
+        <w:t xml:space="preserve"> </w:t>
+      </w:r>
+      <w:r>
+        <w:t xml:space="preserve">(Liaw and Wiener</w:t>
+      </w:r>
+      <w:r>
+        <w:t xml:space="preserve"> </w:t>
+      </w:r>
+      <w:hyperlink w:anchor="ref-Liaw02">
+        <w:r>
+          <w:rPr>
+            <w:rStyle w:val="Hyperlink"/>
+          </w:rPr>
+          <w:t xml:space="preserve">2002</w:t>
+        </w:r>
+      </w:hyperlink>
+      <w:r>
+        <w:t xml:space="preserve">)</w:t>
+      </w:r>
+      <w:r>
+        <w:t xml:space="preserve"> </w:t>
+      </w:r>
+      <w:r>
+        <w:t xml:space="preserve">can create predictive models based on an ensemble learning approach that is robust to complex, non-linear relationships and interactions between variables. They are particularly useful with large, regional datasets that describe natural and anthropogenic gradients in condition. Many other modelling packages are available in R that can support index development, such as exploratory analyses to evaluate biological response or significant associations with stressor gradients. The nlme package can be used to create non-linear mixed effect models that are more flexible than standard regression approaches. The nlme package is especially useful with a nested sampling design, such as repeat visits to sample sites or otherwise confounding variables that contribute information but are not unique observations. The mgcv package provides similar functionality as nlme, but using an additive modelling appraoch where invididual effects can be evaluated as the sum of smoothed terms.</w:t>
+      </w:r>
+    </w:p>
+    <w:p>
+      <w:pPr>
+        <w:pStyle w:val="BodyText"/>
+      </w:pPr>
+      <w:r>
+        <w:t xml:space="preserve">All of the previously described packages are general purpose tools that can be used in many contexts, whereas only a few user contributed R packages have immediate applications for bioassessment. The TITAN2 package can be used to developed quantitative evidence of ecological community thresholds by evaluating taxon-specific changes in abundance and occurrence across environmental gradients. Results from this package can support exploratory analysis for developing bioassessment products, such as identifying indicator species of community change for taxa-specific metrics. The results can be also be used post hoc to evaluate potential response of a biological index with changing environmental conditons, such as proposed management actions to improve aquatic habitat. Alternatively, the indicspecies package provides similar functionality but based only on species occurrence or abundance matrices across sites. This package can be useful for identifying species that occur at particular sites if continuous environmental data are unavailable. For example, species can be identified that are more commonly associated with reference conditions if data are available that discriminate sites as reference or not. Finally, the vegan package has been a staple among community ecologists for multivariate analyses in R, such as clustering and ordination. This package has value for bioassessment as an exploratory tool with a variety of applications, such as cluster analysis to identify comparable sites that minimize natural biological variation</w:t>
+      </w:r>
+      <w:r>
+        <w:t xml:space="preserve"> </w:t>
+      </w:r>
+      <w:r>
+        <w:t xml:space="preserve">(Beck, Vondracek, and Hatch</w:t>
+      </w:r>
+      <w:r>
+        <w:t xml:space="preserve"> </w:t>
+      </w:r>
+      <w:hyperlink w:anchor="ref-Beck13">
+        <w:r>
+          <w:rPr>
+            <w:rStyle w:val="Hyperlink"/>
+          </w:rPr>
+          <w:t xml:space="preserve">2013</w:t>
+        </w:r>
+      </w:hyperlink>
+      <w:r>
+        <w:t xml:space="preserve">)</w:t>
+      </w:r>
+      <w:r>
+        <w:t xml:space="preserve">.</w:t>
+      </w:r>
+    </w:p>
+    <w:p>
+      <w:pPr>
+        <w:pStyle w:val="BodyText"/>
+      </w:pPr>
+      <w:r>
+        <w:t xml:space="preserve">Although the R network includes over 6000 user contributed packages, the most underutilized aspect of this software is the creation of packages that can support bioassessment translation.</w:t>
       </w:r>
     </w:p>
     <w:p>
@@ -1634,7 +1699,7 @@
         <w:t xml:space="preserve">.</w:t>
       </w:r>
     </w:p>
-    <w:bookmarkStart w:id="101" w:name="refs"/>
+    <w:bookmarkStart w:id="105" w:name="refs"/>
     <w:bookmarkStart w:id="36" w:name="ref-Bain00"/>
     <w:p>
       <w:pPr>
@@ -1699,7 +1764,46 @@
       </w:r>
     </w:p>
     <w:bookmarkEnd w:id="38"/>
-    <w:bookmarkStart w:id="40" w:name="ref-Birk12"/>
+    <w:bookmarkStart w:id="40" w:name="ref-Beck13"/>
+    <w:p>
+      <w:pPr>
+        <w:pStyle w:val="Bibliography"/>
+      </w:pPr>
+      <w:r>
+        <w:t xml:space="preserve">Beck, M. W., B. Vondracek, and L. K. Hatch. 2013. “Environmental Clustering of Lakes to Evaluate Performance of a Macrophyte Index of Biotic Integrity.”</w:t>
+      </w:r>
+      <w:r>
+        <w:t xml:space="preserve"> </w:t>
+      </w:r>
+      <w:r>
+        <w:rPr>
+          <w:i/>
+        </w:rPr>
+        <w:t xml:space="preserve">Aquatic Botany</w:t>
+      </w:r>
+      <w:r>
+        <w:t xml:space="preserve"> </w:t>
+      </w:r>
+      <w:r>
+        <w:t xml:space="preserve">108:16–25.</w:t>
+      </w:r>
+      <w:r>
+        <w:t xml:space="preserve"> </w:t>
+      </w:r>
+      <w:hyperlink r:id="rId39">
+        <w:r>
+          <w:rPr>
+            <w:rStyle w:val="Hyperlink"/>
+          </w:rPr>
+          <w:t xml:space="preserve">https://doi.org/10.1016/j.aquabot.2013.02.003</w:t>
+        </w:r>
+      </w:hyperlink>
+      <w:r>
+        <w:t xml:space="preserve">.</w:t>
+      </w:r>
+    </w:p>
+    <w:bookmarkEnd w:id="40"/>
+    <w:bookmarkStart w:id="42" w:name="ref-Birk12"/>
     <w:p>
       <w:pPr>
         <w:pStyle w:val="Bibliography"/>
@@ -1725,7 +1829,7 @@
       <w:r>
         <w:t xml:space="preserve"> </w:t>
       </w:r>
-      <w:hyperlink r:id="rId39">
+      <w:hyperlink r:id="rId41">
         <w:r>
           <w:rPr>
             <w:rStyle w:val="Hyperlink"/>
@@ -1737,8 +1841,8 @@
         <w:t xml:space="preserve">.</w:t>
       </w:r>
     </w:p>
-    <w:bookmarkEnd w:id="40"/>
-    <w:bookmarkStart w:id="42" w:name="ref-BondLamberty16"/>
+    <w:bookmarkEnd w:id="42"/>
+    <w:bookmarkStart w:id="44" w:name="ref-BondLamberty16"/>
     <w:p>
       <w:pPr>
         <w:pStyle w:val="Bibliography"/>
@@ -1764,7 +1868,7 @@
       <w:r>
         <w:t xml:space="preserve"> </w:t>
       </w:r>
-      <w:hyperlink r:id="rId41">
+      <w:hyperlink r:id="rId43">
         <w:r>
           <w:rPr>
             <w:rStyle w:val="Hyperlink"/>
@@ -1776,8 +1880,8 @@
         <w:t xml:space="preserve">.</w:t>
       </w:r>
     </w:p>
-    <w:bookmarkEnd w:id="42"/>
-    <w:bookmarkStart w:id="43" w:name="ref-Borja09"/>
+    <w:bookmarkEnd w:id="44"/>
+    <w:bookmarkStart w:id="45" w:name="ref-Borja09"/>
     <w:p>
       <w:pPr>
         <w:pStyle w:val="Bibliography"/>
@@ -1801,8 +1905,8 @@
         <w:t xml:space="preserve">59 (1-3):1–4.</w:t>
       </w:r>
     </w:p>
-    <w:bookmarkEnd w:id="43"/>
-    <w:bookmarkStart w:id="45" w:name="ref-Cao11"/>
+    <w:bookmarkEnd w:id="45"/>
+    <w:bookmarkStart w:id="47" w:name="ref-Cao11"/>
     <w:p>
       <w:pPr>
         <w:pStyle w:val="Bibliography"/>
@@ -1828,7 +1932,7 @@
       <w:r>
         <w:t xml:space="preserve"> </w:t>
       </w:r>
-      <w:hyperlink r:id="rId44">
+      <w:hyperlink r:id="rId46">
         <w:r>
           <w:rPr>
             <w:rStyle w:val="Hyperlink"/>
@@ -1840,8 +1944,8 @@
         <w:t xml:space="preserve">.</w:t>
       </w:r>
     </w:p>
-    <w:bookmarkEnd w:id="45"/>
-    <w:bookmarkStart w:id="47" w:name="ref-Collins16"/>
+    <w:bookmarkEnd w:id="47"/>
+    <w:bookmarkStart w:id="49" w:name="ref-Collins16"/>
     <w:p>
       <w:pPr>
         <w:pStyle w:val="Bibliography"/>
@@ -1867,7 +1971,7 @@
       <w:r>
         <w:t xml:space="preserve"> </w:t>
       </w:r>
-      <w:hyperlink r:id="rId46">
+      <w:hyperlink r:id="rId48">
         <w:r>
           <w:rPr>
             <w:rStyle w:val="Hyperlink"/>
@@ -1879,8 +1983,8 @@
         <w:t xml:space="preserve">.</w:t>
       </w:r>
     </w:p>
-    <w:bookmarkEnd w:id="47"/>
-    <w:bookmarkStart w:id="49" w:name="ref-Dale01"/>
+    <w:bookmarkEnd w:id="49"/>
+    <w:bookmarkStart w:id="51" w:name="ref-Dale01"/>
     <w:p>
       <w:pPr>
         <w:pStyle w:val="Bibliography"/>
@@ -1906,7 +2010,7 @@
       <w:r>
         <w:t xml:space="preserve"> </w:t>
       </w:r>
-      <w:hyperlink r:id="rId48">
+      <w:hyperlink r:id="rId50">
         <w:r>
           <w:rPr>
             <w:rStyle w:val="Hyperlink"/>
@@ -1918,8 +2022,8 @@
         <w:t xml:space="preserve">.</w:t>
       </w:r>
     </w:p>
-    <w:bookmarkEnd w:id="49"/>
-    <w:bookmarkStart w:id="51" w:name="ref-Fore02"/>
+    <w:bookmarkEnd w:id="51"/>
+    <w:bookmarkStart w:id="53" w:name="ref-Fore02"/>
     <w:p>
       <w:pPr>
         <w:pStyle w:val="Bibliography"/>
@@ -1945,7 +2049,7 @@
       <w:r>
         <w:t xml:space="preserve"> </w:t>
       </w:r>
-      <w:hyperlink r:id="rId50">
+      <w:hyperlink r:id="rId52">
         <w:r>
           <w:rPr>
             <w:rStyle w:val="Hyperlink"/>
@@ -1957,8 +2061,8 @@
         <w:t xml:space="preserve">.</w:t>
       </w:r>
     </w:p>
-    <w:bookmarkEnd w:id="51"/>
-    <w:bookmarkStart w:id="53" w:name="ref-Grand12"/>
+    <w:bookmarkEnd w:id="53"/>
+    <w:bookmarkStart w:id="55" w:name="ref-Grand12"/>
     <w:p>
       <w:pPr>
         <w:pStyle w:val="Bibliography"/>
@@ -1984,7 +2088,7 @@
       <w:r>
         <w:t xml:space="preserve"> </w:t>
       </w:r>
-      <w:hyperlink r:id="rId52">
+      <w:hyperlink r:id="rId54">
         <w:r>
           <w:rPr>
             <w:rStyle w:val="Hyperlink"/>
@@ -1996,8 +2100,8 @@
         <w:t xml:space="preserve">.</w:t>
       </w:r>
     </w:p>
-    <w:bookmarkEnd w:id="53"/>
-    <w:bookmarkStart w:id="55" w:name="ref-Hampton15"/>
+    <w:bookmarkEnd w:id="55"/>
+    <w:bookmarkStart w:id="57" w:name="ref-Hampton15"/>
     <w:p>
       <w:pPr>
         <w:pStyle w:val="Bibliography"/>
@@ -2023,7 +2127,7 @@
       <w:r>
         <w:t xml:space="preserve"> </w:t>
       </w:r>
-      <w:hyperlink r:id="rId54">
+      <w:hyperlink r:id="rId56">
         <w:r>
           <w:rPr>
             <w:rStyle w:val="Hyperlink"/>
@@ -2035,8 +2139,8 @@
         <w:t xml:space="preserve">.</w:t>
       </w:r>
     </w:p>
-    <w:bookmarkEnd w:id="55"/>
-    <w:bookmarkStart w:id="57" w:name="ref-Hampton16"/>
+    <w:bookmarkEnd w:id="57"/>
+    <w:bookmarkStart w:id="59" w:name="ref-Hampton16"/>
     <w:p>
       <w:pPr>
         <w:pStyle w:val="Bibliography"/>
@@ -2062,7 +2166,7 @@
       <w:r>
         <w:t xml:space="preserve"> </w:t>
       </w:r>
-      <w:hyperlink r:id="rId56">
+      <w:hyperlink r:id="rId58">
         <w:r>
           <w:rPr>
             <w:rStyle w:val="Hyperlink"/>
@@ -2074,8 +2178,8 @@
         <w:t xml:space="preserve">.</w:t>
       </w:r>
     </w:p>
-    <w:bookmarkEnd w:id="57"/>
-    <w:bookmarkStart w:id="59" w:name="ref-Hering10"/>
+    <w:bookmarkEnd w:id="59"/>
+    <w:bookmarkStart w:id="61" w:name="ref-Hering10"/>
     <w:p>
       <w:pPr>
         <w:pStyle w:val="Bibliography"/>
@@ -2101,7 +2205,7 @@
       <w:r>
         <w:t xml:space="preserve"> </w:t>
       </w:r>
-      <w:hyperlink r:id="rId58">
+      <w:hyperlink r:id="rId60">
         <w:r>
           <w:rPr>
             <w:rStyle w:val="Hyperlink"/>
@@ -2113,8 +2217,8 @@
         <w:t xml:space="preserve">.</w:t>
       </w:r>
     </w:p>
-    <w:bookmarkEnd w:id="59"/>
-    <w:bookmarkStart w:id="61" w:name="ref-Howard18"/>
+    <w:bookmarkEnd w:id="61"/>
+    <w:bookmarkStart w:id="63" w:name="ref-Howard18"/>
     <w:p>
       <w:pPr>
         <w:pStyle w:val="Bibliography"/>
@@ -2140,7 +2244,7 @@
       <w:r>
         <w:t xml:space="preserve"> </w:t>
       </w:r>
-      <w:hyperlink r:id="rId60">
+      <w:hyperlink r:id="rId62">
         <w:r>
           <w:rPr>
             <w:rStyle w:val="Hyperlink"/>
@@ -2152,8 +2256,8 @@
         <w:t xml:space="preserve">.</w:t>
       </w:r>
     </w:p>
-    <w:bookmarkEnd w:id="61"/>
-    <w:bookmarkStart w:id="63" w:name="ref-Ihle17"/>
+    <w:bookmarkEnd w:id="63"/>
+    <w:bookmarkStart w:id="65" w:name="ref-Ihle17"/>
     <w:p>
       <w:pPr>
         <w:pStyle w:val="Bibliography"/>
@@ -2179,7 +2283,7 @@
       <w:r>
         <w:t xml:space="preserve"> </w:t>
       </w:r>
-      <w:hyperlink r:id="rId62">
+      <w:hyperlink r:id="rId64">
         <w:r>
           <w:rPr>
             <w:rStyle w:val="Hyperlink"/>
@@ -2191,8 +2295,8 @@
         <w:t xml:space="preserve">.</w:t>
       </w:r>
     </w:p>
-    <w:bookmarkEnd w:id="63"/>
-    <w:bookmarkStart w:id="65" w:name="ref-Jackson94"/>
+    <w:bookmarkEnd w:id="65"/>
+    <w:bookmarkStart w:id="67" w:name="ref-Jackson94"/>
     <w:p>
       <w:pPr>
         <w:pStyle w:val="Bibliography"/>
@@ -2218,7 +2322,7 @@
       <w:r>
         <w:t xml:space="preserve"> </w:t>
       </w:r>
-      <w:hyperlink r:id="rId64">
+      <w:hyperlink r:id="rId66">
         <w:r>
           <w:rPr>
             <w:rStyle w:val="Hyperlink"/>
@@ -2230,8 +2334,8 @@
         <w:t xml:space="preserve">.</w:t>
       </w:r>
     </w:p>
-    <w:bookmarkEnd w:id="65"/>
-    <w:bookmarkStart w:id="66" w:name="ref-Karr86"/>
+    <w:bookmarkEnd w:id="67"/>
+    <w:bookmarkStart w:id="68" w:name="ref-Karr86"/>
     <w:p>
       <w:pPr>
         <w:pStyle w:val="Bibliography"/>
@@ -2240,8 +2344,8 @@
         <w:t xml:space="preserve">Karr, J. R., K. D. Fausch, P. L. Angermeier, P. R. Yant, and I. J. Schlosser. 1986. “Assessing Biological Integrity in Running Waters: A Method and Its Rationale.” Special Publication 5. Champaign, Illinois: Illinois Natural History Survey.</w:t>
       </w:r>
     </w:p>
-    <w:bookmarkEnd w:id="66"/>
-    <w:bookmarkStart w:id="68" w:name="ref-Kelly16"/>
+    <w:bookmarkEnd w:id="68"/>
+    <w:bookmarkStart w:id="70" w:name="ref-Kelly16"/>
     <w:p>
       <w:pPr>
         <w:pStyle w:val="Bibliography"/>
@@ -2267,7 +2371,7 @@
       <w:r>
         <w:t xml:space="preserve"> </w:t>
       </w:r>
-      <w:hyperlink r:id="rId67">
+      <w:hyperlink r:id="rId69">
         <w:r>
           <w:rPr>
             <w:rStyle w:val="Hyperlink"/>
@@ -2279,8 +2383,8 @@
         <w:t xml:space="preserve">.</w:t>
       </w:r>
     </w:p>
-    <w:bookmarkEnd w:id="68"/>
-    <w:bookmarkStart w:id="70" w:name="ref-Kerans94"/>
+    <w:bookmarkEnd w:id="70"/>
+    <w:bookmarkStart w:id="72" w:name="ref-Kerans94"/>
     <w:p>
       <w:pPr>
         <w:pStyle w:val="Bibliography"/>
@@ -2306,7 +2410,7 @@
       <w:r>
         <w:t xml:space="preserve"> </w:t>
       </w:r>
-      <w:hyperlink r:id="rId69">
+      <w:hyperlink r:id="rId71">
         <w:r>
           <w:rPr>
             <w:rStyle w:val="Hyperlink"/>
@@ -2318,8 +2422,8 @@
         <w:t xml:space="preserve">.</w:t>
       </w:r>
     </w:p>
-    <w:bookmarkEnd w:id="70"/>
-    <w:bookmarkStart w:id="72" w:name="ref-Kuehne17"/>
+    <w:bookmarkEnd w:id="72"/>
+    <w:bookmarkStart w:id="74" w:name="ref-Kuehne17"/>
     <w:p>
       <w:pPr>
         <w:pStyle w:val="Bibliography"/>
@@ -2345,7 +2449,7 @@
       <w:r>
         <w:t xml:space="preserve"> </w:t>
       </w:r>
-      <w:hyperlink r:id="rId71">
+      <w:hyperlink r:id="rId73">
         <w:r>
           <w:rPr>
             <w:rStyle w:val="Hyperlink"/>
@@ -2357,8 +2461,47 @@
         <w:t xml:space="preserve">.</w:t>
       </w:r>
     </w:p>
-    <w:bookmarkEnd w:id="72"/>
-    <w:bookmarkStart w:id="74" w:name="ref-Linke11"/>
+    <w:bookmarkEnd w:id="74"/>
+    <w:bookmarkStart w:id="76" w:name="ref-Liaw02"/>
+    <w:p>
+      <w:pPr>
+        <w:pStyle w:val="Bibliography"/>
+      </w:pPr>
+      <w:r>
+        <w:t xml:space="preserve">Liaw, Andy, and Matthew Wiener. 2002. “Classification and Regression by randomForest.”</w:t>
+      </w:r>
+      <w:r>
+        <w:t xml:space="preserve"> </w:t>
+      </w:r>
+      <w:r>
+        <w:rPr>
+          <w:i/>
+        </w:rPr>
+        <w:t xml:space="preserve">R News</w:t>
+      </w:r>
+      <w:r>
+        <w:t xml:space="preserve"> </w:t>
+      </w:r>
+      <w:r>
+        <w:t xml:space="preserve">2 (3):18–22.</w:t>
+      </w:r>
+      <w:r>
+        <w:t xml:space="preserve"> </w:t>
+      </w:r>
+      <w:hyperlink r:id="rId75">
+        <w:r>
+          <w:rPr>
+            <w:rStyle w:val="Hyperlink"/>
+          </w:rPr>
+          <w:t xml:space="preserve">http://CRAN.R-project.org/doc/Rnews/</w:t>
+        </w:r>
+      </w:hyperlink>
+      <w:r>
+        <w:t xml:space="preserve">.</w:t>
+      </w:r>
+    </w:p>
+    <w:bookmarkEnd w:id="76"/>
+    <w:bookmarkStart w:id="78" w:name="ref-Linke11"/>
     <w:p>
       <w:pPr>
         <w:pStyle w:val="Bibliography"/>
@@ -2384,7 +2527,7 @@
       <w:r>
         <w:t xml:space="preserve"> </w:t>
       </w:r>
-      <w:hyperlink r:id="rId73">
+      <w:hyperlink r:id="rId77">
         <w:r>
           <w:rPr>
             <w:rStyle w:val="Hyperlink"/>
@@ -2396,8 +2539,8 @@
         <w:t xml:space="preserve">.</w:t>
       </w:r>
     </w:p>
-    <w:bookmarkEnd w:id="74"/>
-    <w:bookmarkStart w:id="76" w:name="ref-Lortie14"/>
+    <w:bookmarkEnd w:id="78"/>
+    <w:bookmarkStart w:id="80" w:name="ref-Lortie14"/>
     <w:p>
       <w:pPr>
         <w:pStyle w:val="Bibliography"/>
@@ -2423,7 +2566,7 @@
       <w:r>
         <w:t xml:space="preserve"> </w:t>
       </w:r>
-      <w:hyperlink r:id="rId75">
+      <w:hyperlink r:id="rId79">
         <w:r>
           <w:rPr>
             <w:rStyle w:val="Hyperlink"/>
@@ -2435,8 +2578,8 @@
         <w:t xml:space="preserve">.</w:t>
       </w:r>
     </w:p>
-    <w:bookmarkEnd w:id="76"/>
-    <w:bookmarkStart w:id="78" w:name="ref-Lowndes17"/>
+    <w:bookmarkEnd w:id="80"/>
+    <w:bookmarkStart w:id="82" w:name="ref-Lowndes17"/>
     <w:p>
       <w:pPr>
         <w:pStyle w:val="Bibliography"/>
@@ -2462,7 +2605,7 @@
       <w:r>
         <w:t xml:space="preserve"> </w:t>
       </w:r>
-      <w:hyperlink r:id="rId77">
+      <w:hyperlink r:id="rId81">
         <w:r>
           <w:rPr>
             <w:rStyle w:val="Hyperlink"/>
@@ -2474,8 +2617,8 @@
         <w:t xml:space="preserve">.</w:t>
       </w:r>
     </w:p>
-    <w:bookmarkEnd w:id="78"/>
-    <w:bookmarkStart w:id="80" w:name="ref-Marwick16"/>
+    <w:bookmarkEnd w:id="82"/>
+    <w:bookmarkStart w:id="84" w:name="ref-Marwick16"/>
     <w:p>
       <w:pPr>
         <w:pStyle w:val="Bibliography"/>
@@ -2501,7 +2644,7 @@
       <w:r>
         <w:t xml:space="preserve"> </w:t>
       </w:r>
-      <w:hyperlink r:id="rId79">
+      <w:hyperlink r:id="rId83">
         <w:r>
           <w:rPr>
             <w:rStyle w:val="Hyperlink"/>
@@ -2513,8 +2656,8 @@
         <w:t xml:space="preserve">.</w:t>
       </w:r>
     </w:p>
-    <w:bookmarkEnd w:id="80"/>
-    <w:bookmarkStart w:id="81" w:name="ref-McDonald04"/>
+    <w:bookmarkEnd w:id="84"/>
+    <w:bookmarkStart w:id="85" w:name="ref-McDonald04"/>
     <w:p>
       <w:pPr>
         <w:pStyle w:val="Bibliography"/>
@@ -2535,8 +2678,8 @@
         <w:t xml:space="preserve">, edited by G. B. Wiersma, 649–68. Boca Raton, Florida, USA: CRC Press.</w:t>
       </w:r>
     </w:p>
-    <w:bookmarkEnd w:id="81"/>
-    <w:bookmarkStart w:id="82" w:name="ref-Michener97"/>
+    <w:bookmarkEnd w:id="85"/>
+    <w:bookmarkStart w:id="86" w:name="ref-Michener97"/>
     <w:p>
       <w:pPr>
         <w:pStyle w:val="Bibliography"/>
@@ -2560,8 +2703,8 @@
         <w:t xml:space="preserve">7 (1):330–42.</w:t>
       </w:r>
     </w:p>
-    <w:bookmarkEnd w:id="82"/>
-    <w:bookmarkStart w:id="84" w:name="ref-Nichols16"/>
+    <w:bookmarkEnd w:id="86"/>
+    <w:bookmarkStart w:id="88" w:name="ref-Nichols16"/>
     <w:p>
       <w:pPr>
         <w:pStyle w:val="Bibliography"/>
@@ -2587,7 +2730,7 @@
       <w:r>
         <w:t xml:space="preserve"> </w:t>
       </w:r>
-      <w:hyperlink r:id="rId83">
+      <w:hyperlink r:id="rId87">
         <w:r>
           <w:rPr>
             <w:rStyle w:val="Hyperlink"/>
@@ -2599,8 +2742,8 @@
         <w:t xml:space="preserve">.</w:t>
       </w:r>
     </w:p>
-    <w:bookmarkEnd w:id="84"/>
-    <w:bookmarkStart w:id="85" w:name="ref-Niemi04"/>
+    <w:bookmarkEnd w:id="88"/>
+    <w:bookmarkStart w:id="89" w:name="ref-Niemi04"/>
     <w:p>
       <w:pPr>
         <w:pStyle w:val="Bibliography"/>
@@ -2624,8 +2767,8 @@
         <w:t xml:space="preserve">35:89–111.</w:t>
       </w:r>
     </w:p>
-    <w:bookmarkEnd w:id="85"/>
-    <w:bookmarkStart w:id="87" w:name="ref-Pebesma18"/>
+    <w:bookmarkEnd w:id="89"/>
+    <w:bookmarkStart w:id="91" w:name="ref-Pebesma18"/>
     <w:p>
       <w:pPr>
         <w:pStyle w:val="Bibliography"/>
@@ -2648,7 +2791,7 @@
       <w:r>
         <w:t xml:space="preserve"> </w:t>
       </w:r>
-      <w:hyperlink r:id="rId86">
+      <w:hyperlink r:id="rId90">
         <w:r>
           <w:rPr>
             <w:rStyle w:val="Hyperlink"/>
@@ -2660,8 +2803,8 @@
         <w:t xml:space="preserve">.</w:t>
       </w:r>
     </w:p>
-    <w:bookmarkEnd w:id="87"/>
-    <w:bookmarkStart w:id="89" w:name="ref-Poikane14"/>
+    <w:bookmarkEnd w:id="91"/>
+    <w:bookmarkStart w:id="93" w:name="ref-Poikane14"/>
     <w:p>
       <w:pPr>
         <w:pStyle w:val="Bibliography"/>
@@ -2687,7 +2830,7 @@
       <w:r>
         <w:t xml:space="preserve"> </w:t>
       </w:r>
-      <w:hyperlink r:id="rId88">
+      <w:hyperlink r:id="rId92">
         <w:r>
           <w:rPr>
             <w:rStyle w:val="Hyperlink"/>
@@ -2699,8 +2842,8 @@
         <w:t xml:space="preserve">.</w:t>
       </w:r>
     </w:p>
-    <w:bookmarkEnd w:id="89"/>
-    <w:bookmarkStart w:id="91" w:name="ref-Reynoldson97"/>
+    <w:bookmarkEnd w:id="93"/>
+    <w:bookmarkStart w:id="95" w:name="ref-Reynoldson97"/>
     <w:p>
       <w:pPr>
         <w:pStyle w:val="Bibliography"/>
@@ -2726,7 +2869,7 @@
       <w:r>
         <w:t xml:space="preserve"> </w:t>
       </w:r>
-      <w:hyperlink r:id="rId90">
+      <w:hyperlink r:id="rId94">
         <w:r>
           <w:rPr>
             <w:rStyle w:val="Hyperlink"/>
@@ -2738,8 +2881,8 @@
         <w:t xml:space="preserve">.</w:t>
       </w:r>
     </w:p>
-    <w:bookmarkEnd w:id="91"/>
-    <w:bookmarkStart w:id="92" w:name="ref-Stein09"/>
+    <w:bookmarkEnd w:id="95"/>
+    <w:bookmarkStart w:id="96" w:name="ref-Stein09"/>
     <w:p>
       <w:pPr>
         <w:pStyle w:val="Bibliography"/>
@@ -2763,8 +2906,8 @@
         <w:t xml:space="preserve">26:20–24.</w:t>
       </w:r>
     </w:p>
-    <w:bookmarkEnd w:id="92"/>
-    <w:bookmarkStart w:id="94" w:name="ref-Stoddard08"/>
+    <w:bookmarkEnd w:id="96"/>
+    <w:bookmarkStart w:id="98" w:name="ref-Stoddard08"/>
     <w:p>
       <w:pPr>
         <w:pStyle w:val="Bibliography"/>
@@ -2790,7 +2933,7 @@
       <w:r>
         <w:t xml:space="preserve"> </w:t>
       </w:r>
-      <w:hyperlink r:id="rId93">
+      <w:hyperlink r:id="rId97">
         <w:r>
           <w:rPr>
             <w:rStyle w:val="Hyperlink"/>
@@ -2802,8 +2945,8 @@
         <w:t xml:space="preserve">.</w:t>
       </w:r>
     </w:p>
-    <w:bookmarkEnd w:id="94"/>
-    <w:bookmarkStart w:id="96" w:name="ref-Stoddard06"/>
+    <w:bookmarkEnd w:id="98"/>
+    <w:bookmarkStart w:id="100" w:name="ref-Stoddard06"/>
     <w:p>
       <w:pPr>
         <w:pStyle w:val="Bibliography"/>
@@ -2829,7 +2972,7 @@
       <w:r>
         <w:t xml:space="preserve"> </w:t>
       </w:r>
-      <w:hyperlink r:id="rId95">
+      <w:hyperlink r:id="rId99">
         <w:r>
           <w:rPr>
             <w:rStyle w:val="Hyperlink"/>
@@ -2841,8 +2984,8 @@
         <w:t xml:space="preserve">.</w:t>
       </w:r>
     </w:p>
-    <w:bookmarkEnd w:id="96"/>
-    <w:bookmarkStart w:id="97" w:name="ref-Wickham14"/>
+    <w:bookmarkEnd w:id="100"/>
+    <w:bookmarkStart w:id="101" w:name="ref-Wickham14"/>
     <w:p>
       <w:pPr>
         <w:pStyle w:val="Bibliography"/>
@@ -2863,8 +3006,8 @@
         <w:t xml:space="preserve">. Boca Raton, Florida: Chapman; Hall, CRC Press.</w:t>
       </w:r>
     </w:p>
-    <w:bookmarkEnd w:id="97"/>
-    <w:bookmarkStart w:id="99" w:name="ref-Wickham09"/>
+    <w:bookmarkEnd w:id="101"/>
+    <w:bookmarkStart w:id="103" w:name="ref-Wickham09"/>
     <w:p>
       <w:pPr>
         <w:pStyle w:val="Bibliography"/>
@@ -2887,7 +3030,7 @@
       <w:r>
         <w:t xml:space="preserve"> </w:t>
       </w:r>
-      <w:hyperlink r:id="rId98">
+      <w:hyperlink r:id="rId102">
         <w:r>
           <w:rPr>
             <w:rStyle w:val="Hyperlink"/>
@@ -2899,8 +3042,8 @@
         <w:t xml:space="preserve">.</w:t>
       </w:r>
     </w:p>
-    <w:bookmarkEnd w:id="99"/>
-    <w:bookmarkStart w:id="100" w:name="ref-Wilkinson05"/>
+    <w:bookmarkEnd w:id="103"/>
+    <w:bookmarkStart w:id="104" w:name="ref-Wilkinson05"/>
     <w:p>
       <w:pPr>
         <w:pStyle w:val="Bibliography"/>
@@ -2921,8 +3064,8 @@
         <w:t xml:space="preserve">. Second. New York: Statistics; Computing, Springer.</w:t>
       </w:r>
     </w:p>
-    <w:bookmarkEnd w:id="100"/>
-    <w:bookmarkEnd w:id="101"/>
+    <w:bookmarkEnd w:id="104"/>
+    <w:bookmarkEnd w:id="105"/>
     <w:sectPr>
       <w:footerReference w:type="default" r:id="rId9"/>
       <w:pgSz w:w="12240" w:h="15840"/>

</xml_diff>

<commit_message>
added R package table, minor mod to openflow fig
</commit_message>
<xml_diff>
--- a/manu_draft.docx
+++ b/manu_draft.docx
@@ -164,7 +164,7 @@
         <w:pStyle w:val="FirstParagraph"/>
       </w:pPr>
       <w:r>
-        <w:t xml:space="preserve">Version Date: Fri Oct 5 16:31:47 2018 -0700</w:t>
+        <w:t xml:space="preserve">Version Date: Mon Oct 8 14:14:38 2018 -0700</w:t>
       </w:r>
     </w:p>
     <w:p>
@@ -1372,7 +1372,7 @@
         <w:t xml:space="preserve"> </w:t>
       </w:r>
       <w:r>
-        <w:t xml:space="preserve">has increased in the last ten years and is the most commonly used analysis platform in the environmental sciences. This software provides 13132 user contributed packages (as of 2018-10-08) and is also a programming language that can be used to create specific analysis workflows. The availability of existing packages and the ability to create new packages is a strength of R that is under-utilized by the bioassessment community. An assessment index packaged in R can automate the tedious process of converting raw taxonomic data to summary scores. An R package is also modular, meaning it includes all necessary analyses, data, and documentation to allow use by others. This modularity is critical for reaching management and stakeholder communities by providing a tool that redirects the focus on the output and not the technical details that are less important for decision-making.</w:t>
+        <w:t xml:space="preserve">has increased in the last ten years and is the most commonly used analysis platform in the environmental sciences. This software provides 13133 user contributed packages (as of 2018-10-09) and is also a programming language that can be used to create specific analysis workflows. The availability of existing packages and the ability to create new packages is a strength of R that is under-utilized by the bioassessment community. An assessment index packaged in R can automate the tedious process of converting raw taxonomic data to summary scores. An R package is also modular, meaning it includes all necessary analyses, data, and documentation to allow use by others. This modularity is critical for reaching management and stakeholder communities by providing a tool that redirects the focus on the output and not the technical details that are less important for decision-making.</w:t>
       </w:r>
     </w:p>
     <w:p>
@@ -1380,7 +1380,16 @@
         <w:pStyle w:val="BodyText"/>
       </w:pPr>
       <w:r>
-        <w:t xml:space="preserve">Several existing R packages have value for the bioassessment community. For managing the day to day tasks of working with multiple datasets, the tidyverse suite of packages provides the necessary tools to import, wrangle, explore, and plot almost any data type</w:t>
+        <w:t xml:space="preserve">Several existing R packages have value for the bioassessment community (Table</w:t>
+      </w:r>
+      <w:r>
+        <w:t xml:space="preserve"> </w:t>
+      </w:r>
+      <w:r>
+        <w:t xml:space="preserve">1</w:t>
+      </w:r>
+      <w:r>
+        <w:t xml:space="preserve">). For managing the day to day tasks of working with multiple datasets, the tidyverse suite of packages provides the necessary tools to import, wrangle, explore, and plot almost any data type</w:t>
       </w:r>
       <w:r>
         <w:t xml:space="preserve"> </w:t>
@@ -1686,7 +1695,30 @@
         <w:t xml:space="preserve">)</w:t>
       </w:r>
       <w:r>
-        <w:t xml:space="preserve">. This package can be used to identify species that occur at particular sites if continuous environmental data are unavailable, such as those that are representative of reference conditions. Finally, the vegan package has been a staple among community ecologists for multivariate analyses in R, such as clustering and ordination. This package has value for bioassessment as an exploratory tool with a variety of applications, such as analyses that identify comparable assessment sites that minimize natural variation</w:t>
+        <w:t xml:space="preserve">. This package can be used to identify species that occur at particular sites if continuous environmental data are unavailable, such as those that are representative of reference conditions. Finally, the vegan package has been a staple among community ecologists for multivariate analyses in R, such as clustering and ordination</w:t>
+      </w:r>
+      <w:r>
+        <w:t xml:space="preserve"> </w:t>
+      </w:r>
+      <w:r>
+        <w:t xml:space="preserve">(Oksanen et al.</w:t>
+      </w:r>
+      <w:r>
+        <w:t xml:space="preserve"> </w:t>
+      </w:r>
+      <w:hyperlink w:anchor="ref-Oksanen18">
+        <w:r>
+          <w:rPr>
+            <w:rStyle w:val="Hyperlink"/>
+          </w:rPr>
+          <w:t xml:space="preserve">2018</w:t>
+        </w:r>
+      </w:hyperlink>
+      <w:r>
+        <w:t xml:space="preserve">)</w:t>
+      </w:r>
+      <w:r>
+        <w:t xml:space="preserve">. This package has value for bioassessment as an exploratory tool with a variety of applications, such as analyses that identify comparable assessment sites that minimize natural variation</w:t>
       </w:r>
       <w:r>
         <w:t xml:space="preserve"> </w:t>
@@ -1812,21 +1844,11 @@
       <w:pPr>
         <w:pStyle w:val="Heading1"/>
       </w:pPr>
-      <w:bookmarkStart w:id="34" w:name="references"/>
-      <w:r>
-        <w:t xml:space="preserve">References</w:t>
+      <w:bookmarkStart w:id="34" w:name="figures"/>
+      <w:r>
+        <w:t xml:space="preserve">Figures</w:t>
       </w:r>
       <w:bookmarkEnd w:id="34"/>
-    </w:p>
-    <w:p>
-      <w:pPr>
-        <w:pStyle w:val="Heading1"/>
-      </w:pPr>
-      <w:bookmarkStart w:id="35" w:name="figures"/>
-      <w:r>
-        <w:t xml:space="preserve">Figures</w:t>
-      </w:r>
-      <w:bookmarkEnd w:id="35"/>
     </w:p>
     <w:p>
       <w:pPr>
@@ -1848,7 +1870,7 @@
                     </pic:cNvPicPr>
                   </pic:nvPicPr>
                   <pic:blipFill>
-                    <a:blip r:embed="rId36"/>
+                    <a:blip r:embed="rId35"/>
                     <a:stretch>
                       <a:fillRect/>
                     </a:stretch>
@@ -1912,7 +1934,7 @@
           <wp:inline>
             <wp:extent cx="5026131" cy="7198598"/>
             <wp:effectExtent b="0" l="0" r="0" t="0"/>
-            <wp:docPr descr="Figure 2 Examples of (a) closed and (b) open approaches for bioassessment applications. The oval box in each subfigure represents the technical steps of the individual researcher for developing the product, the regulatory and stakeholder boxes indicate those that require or motivate the creation of bioassessment products, the gray boxes indicate sources of external information (data and guidance documents) as input into the technical process, and the open text indicates open components of the planning or implementation phase of a bioassessment product. Figures were adapted from Hampton et al. (2015)." title="" id="1" name="Picture"/>
+            <wp:docPr descr="Figure 2 Examples of (a) closed and (b) open approaches for bioassessment applications. The oval box in each subfigure represents the technical steps of the individual researcher for developing the product, the regulatory and stakeholder boxes indicate those that require or motivate the creation of bioassessment products, the gray boxes indicate sources of external information (data and guidance documents) as input into the technical process, and the open text indicates open components of the planning or implementation phase of a bioassessment product. Figures were adapted from Hampton et al. (2015). NGO: non-government organization, RMP: regional monitoring program." title="" id="1" name="Picture"/>
             <a:graphic>
               <a:graphicData uri="http://schemas.openxmlformats.org/drawingml/2006/picture">
                 <pic:pic>
@@ -1923,7 +1945,7 @@
                     </pic:cNvPicPr>
                   </pic:nvPicPr>
                   <pic:blipFill>
-                    <a:blip r:embed="rId37"/>
+                    <a:blip r:embed="rId36"/>
                     <a:stretch>
                       <a:fillRect/>
                     </a:stretch>
@@ -1975,20 +1997,526 @@
         <w:t xml:space="preserve">)</w:t>
       </w:r>
       <w:r>
-        <w:t xml:space="preserve">.</w:t>
+        <w:t xml:space="preserve">. NGO: non-government organization, RMP: regional monitoring program.</w:t>
       </w:r>
     </w:p>
     <w:p>
       <w:pPr>
         <w:pStyle w:val="Heading1"/>
       </w:pPr>
-      <w:bookmarkStart w:id="38" w:name="tables"/>
+      <w:bookmarkStart w:id="37" w:name="tables"/>
       <w:r>
         <w:t xml:space="preserve">Tables</w:t>
       </w:r>
+      <w:bookmarkEnd w:id="37"/>
+    </w:p>
+    <w:p>
+      <w:pPr>
+        <w:pStyle w:val="TableCaption"/>
+      </w:pPr>
+      <w:r>
+        <w:t xml:space="preserve">Table 1 R packages that can be used in the development, application, and translation of bioassment products.</w:t>
+      </w:r>
+    </w:p>
+    <w:tbl>
+      <w:tblPr>
+        <w:tblStyle w:val="Table"/>
+        <w:tblW w:type="pct" w:w="0.0"/>
+        <w:tblLook w:firstRow="1"/>
+        <w:tblCaption w:val="Table 1 R packages that can be used in the development, application, and translation of bioassment products."/>
+      </w:tblPr>
+      <w:tblGrid/>
+      <w:tr>
+        <w:trPr>
+          <w:cnfStyle w:firstRow="1"/>
+        </w:trPr>
+        <w:tc>
+          <w:tcPr>
+            <w:tcBorders>
+              <w:bottom w:val="single"/>
+            </w:tcBorders>
+            <w:vAlign w:val="bottom"/>
+          </w:tcPr>
+          <w:p>
+            <w:pPr>
+              <w:pStyle w:val="Compact"/>
+              <w:jc w:val="left"/>
+            </w:pPr>
+            <w:r>
+              <w:t xml:space="preserve">Task</w:t>
+            </w:r>
+          </w:p>
+        </w:tc>
+        <w:tc>
+          <w:tcPr>
+            <w:tcBorders>
+              <w:bottom w:val="single"/>
+            </w:tcBorders>
+            <w:vAlign w:val="bottom"/>
+          </w:tcPr>
+          <w:p>
+            <w:pPr>
+              <w:pStyle w:val="Compact"/>
+              <w:jc w:val="left"/>
+            </w:pPr>
+            <w:r>
+              <w:t xml:space="preserve">Package</w:t>
+            </w:r>
+          </w:p>
+        </w:tc>
+        <w:tc>
+          <w:tcPr>
+            <w:tcBorders>
+              <w:bottom w:val="single"/>
+            </w:tcBorders>
+            <w:vAlign w:val="bottom"/>
+          </w:tcPr>
+          <w:p>
+            <w:pPr>
+              <w:pStyle w:val="Compact"/>
+              <w:jc w:val="left"/>
+            </w:pPr>
+            <w:r>
+              <w:t xml:space="preserve">Description</w:t>
+            </w:r>
+          </w:p>
+        </w:tc>
+      </w:tr>
+      <w:tr>
+        <w:tc>
+          <w:p>
+            <w:pPr>
+              <w:pStyle w:val="Compact"/>
+              <w:jc w:val="left"/>
+            </w:pPr>
+            <w:r>
+              <w:t xml:space="preserve">General</w:t>
+            </w:r>
+          </w:p>
+        </w:tc>
+        <w:tc>
+          <w:p>
+            <w:pPr>
+              <w:pStyle w:val="Compact"/>
+              <w:jc w:val="left"/>
+            </w:pPr>
+            <w:r>
+              <w:t xml:space="preserve">tidyverse (Wickham 2017)</w:t>
+            </w:r>
+          </w:p>
+        </w:tc>
+        <w:tc>
+          <w:p>
+            <w:pPr>
+              <w:pStyle w:val="Compact"/>
+              <w:jc w:val="left"/>
+            </w:pPr>
+            <w:r>
+              <w:t xml:space="preserve">A suite of packages to import, wrangle, explore, and plot data. Includes the popular ggplot2 and dplyr packages.</w:t>
+            </w:r>
+          </w:p>
+        </w:tc>
+      </w:tr>
+      <w:tr>
+        <w:tc>
+          <w:p>
+            <w:pPr>
+              <w:pStyle w:val="Compact"/>
+              <w:jc w:val="left"/>
+            </w:pPr>
+            <w:r>
+              <w:t xml:space="preserve">Mapping, geospatial</w:t>
+            </w:r>
+          </w:p>
+        </w:tc>
+        <w:tc>
+          <w:p>
+            <w:pPr>
+              <w:pStyle w:val="Compact"/>
+              <w:jc w:val="left"/>
+            </w:pPr>
+            <w:r>
+              <w:t xml:space="preserve">sf (Pebesma 2018)</w:t>
+            </w:r>
+          </w:p>
+        </w:tc>
+        <w:tc>
+          <w:p>
+            <w:pPr>
+              <w:pStyle w:val="Compact"/>
+              <w:jc w:val="left"/>
+            </w:pPr>
+            <w:r>
+              <w:t xml:space="preserve">A simple features architecture for working with spatial data, including common geospatial analysis functions</w:t>
+            </w:r>
+          </w:p>
+        </w:tc>
+      </w:tr>
+      <w:tr>
+        <w:tc>
+          <w:p>
+            <w:pPr>
+              <w:pStyle w:val="Compact"/>
+            </w:pPr>
+          </w:p>
+        </w:tc>
+        <w:tc>
+          <w:p>
+            <w:pPr>
+              <w:pStyle w:val="Compact"/>
+              <w:jc w:val="left"/>
+            </w:pPr>
+            <w:r>
+              <w:t xml:space="preserve">leaflet (Cheng et al. 2018)</w:t>
+            </w:r>
+          </w:p>
+        </w:tc>
+        <w:tc>
+          <w:p>
+            <w:pPr>
+              <w:pStyle w:val="Compact"/>
+              <w:jc w:val="left"/>
+            </w:pPr>
+            <w:r>
+              <w:t xml:space="preserve">Integration of R with the popular JavaScript leaflet library for interactive maps</w:t>
+            </w:r>
+          </w:p>
+        </w:tc>
+      </w:tr>
+      <w:tr>
+        <w:tc>
+          <w:p>
+            <w:pPr>
+              <w:pStyle w:val="Compact"/>
+            </w:pPr>
+          </w:p>
+        </w:tc>
+        <w:tc>
+          <w:p>
+            <w:pPr>
+              <w:pStyle w:val="Compact"/>
+              <w:jc w:val="left"/>
+            </w:pPr>
+            <w:r>
+              <w:t xml:space="preserve">mapview (Appelhans et al. 2018)</w:t>
+            </w:r>
+          </w:p>
+        </w:tc>
+        <w:tc>
+          <w:p>
+            <w:pPr>
+              <w:pStyle w:val="Compact"/>
+              <w:jc w:val="left"/>
+            </w:pPr>
+            <w:r>
+              <w:t xml:space="preserve">Creates interactive maps to quickly examine and visually investigate spatial data, built of leaflet and integrated with sf</w:t>
+            </w:r>
+          </w:p>
+        </w:tc>
+      </w:tr>
+      <w:tr>
+        <w:tc>
+          <w:p>
+            <w:pPr>
+              <w:pStyle w:val="Compact"/>
+              <w:jc w:val="left"/>
+            </w:pPr>
+            <w:r>
+              <w:t xml:space="preserve">Statistical modelling</w:t>
+            </w:r>
+          </w:p>
+        </w:tc>
+        <w:tc>
+          <w:p>
+            <w:pPr>
+              <w:pStyle w:val="Compact"/>
+              <w:jc w:val="left"/>
+            </w:pPr>
+            <w:r>
+              <w:t xml:space="preserve">randomForest (Liaw and Wiener 2002)</w:t>
+            </w:r>
+          </w:p>
+        </w:tc>
+        <w:tc>
+          <w:p>
+            <w:pPr>
+              <w:pStyle w:val="Compact"/>
+              <w:jc w:val="left"/>
+            </w:pPr>
+            <w:r>
+              <w:t xml:space="preserve">Create classification and regression trees for predictive modelling</w:t>
+            </w:r>
+          </w:p>
+        </w:tc>
+      </w:tr>
+      <w:tr>
+        <w:tc>
+          <w:p>
+            <w:pPr>
+              <w:pStyle w:val="Compact"/>
+            </w:pPr>
+          </w:p>
+        </w:tc>
+        <w:tc>
+          <w:p>
+            <w:pPr>
+              <w:pStyle w:val="Compact"/>
+              <w:jc w:val="left"/>
+            </w:pPr>
+            <w:r>
+              <w:t xml:space="preserve">nlme (Pinheiro et al. 2018)</w:t>
+            </w:r>
+          </w:p>
+        </w:tc>
+        <w:tc>
+          <w:p>
+            <w:pPr>
+              <w:pStyle w:val="Compact"/>
+              <w:jc w:val="left"/>
+            </w:pPr>
+            <w:r>
+              <w:t xml:space="preserve">Non-linear, mixed effects modelling</w:t>
+            </w:r>
+          </w:p>
+        </w:tc>
+      </w:tr>
+      <w:tr>
+        <w:tc>
+          <w:p>
+            <w:pPr>
+              <w:pStyle w:val="Compact"/>
+            </w:pPr>
+          </w:p>
+        </w:tc>
+        <w:tc>
+          <w:p>
+            <w:pPr>
+              <w:pStyle w:val="Compact"/>
+              <w:jc w:val="left"/>
+            </w:pPr>
+            <w:r>
+              <w:t xml:space="preserve">mgcv (Wood 2017)</w:t>
+            </w:r>
+          </w:p>
+        </w:tc>
+        <w:tc>
+          <w:p>
+            <w:pPr>
+              <w:pStyle w:val="Compact"/>
+              <w:jc w:val="left"/>
+            </w:pPr>
+            <w:r>
+              <w:t xml:space="preserve">Generalized additive modelling</w:t>
+            </w:r>
+          </w:p>
+        </w:tc>
+      </w:tr>
+      <w:tr>
+        <w:tc>
+          <w:p>
+            <w:pPr>
+              <w:pStyle w:val="Compact"/>
+              <w:jc w:val="left"/>
+            </w:pPr>
+            <w:r>
+              <w:t xml:space="preserve">Community analysis</w:t>
+            </w:r>
+          </w:p>
+        </w:tc>
+        <w:tc>
+          <w:p>
+            <w:pPr>
+              <w:pStyle w:val="Compact"/>
+              <w:jc w:val="left"/>
+            </w:pPr>
+            <w:r>
+              <w:t xml:space="preserve">TITAN2 (Baker et al. 2015)</w:t>
+            </w:r>
+          </w:p>
+        </w:tc>
+        <w:tc>
+          <w:p>
+            <w:pPr>
+              <w:pStyle w:val="Compact"/>
+              <w:jc w:val="left"/>
+            </w:pPr>
+            <w:r>
+              <w:t xml:space="preserve">Ecological community threshold analysis using indicator species scores</w:t>
+            </w:r>
+          </w:p>
+        </w:tc>
+      </w:tr>
+      <w:tr>
+        <w:tc>
+          <w:p>
+            <w:pPr>
+              <w:pStyle w:val="Compact"/>
+            </w:pPr>
+          </w:p>
+        </w:tc>
+        <w:tc>
+          <w:p>
+            <w:pPr>
+              <w:pStyle w:val="Compact"/>
+              <w:jc w:val="left"/>
+            </w:pPr>
+            <w:r>
+              <w:t xml:space="preserve">indicspecies (De Caceres and Legendre 2009)</w:t>
+            </w:r>
+          </w:p>
+        </w:tc>
+        <w:tc>
+          <w:p>
+            <w:pPr>
+              <w:pStyle w:val="Compact"/>
+              <w:jc w:val="left"/>
+            </w:pPr>
+            <w:r>
+              <w:t xml:space="preserve">Indicator species analysis</w:t>
+            </w:r>
+          </w:p>
+        </w:tc>
+      </w:tr>
+      <w:tr>
+        <w:tc>
+          <w:p>
+            <w:pPr>
+              <w:pStyle w:val="Compact"/>
+            </w:pPr>
+          </w:p>
+        </w:tc>
+        <w:tc>
+          <w:p>
+            <w:pPr>
+              <w:pStyle w:val="Compact"/>
+              <w:jc w:val="left"/>
+            </w:pPr>
+            <w:r>
+              <w:t xml:space="preserve">vegan (Oksanen et al. 2018)</w:t>
+            </w:r>
+          </w:p>
+        </w:tc>
+        <w:tc>
+          <w:p>
+            <w:pPr>
+              <w:pStyle w:val="Compact"/>
+              <w:jc w:val="left"/>
+            </w:pPr>
+            <w:r>
+              <w:t xml:space="preserve">Multivariate analysis for community ecology</w:t>
+            </w:r>
+          </w:p>
+        </w:tc>
+      </w:tr>
+      <w:tr>
+        <w:tc>
+          <w:p>
+            <w:pPr>
+              <w:pStyle w:val="Compact"/>
+              <w:jc w:val="left"/>
+            </w:pPr>
+            <w:r>
+              <w:t xml:space="preserve">Science translation</w:t>
+            </w:r>
+          </w:p>
+        </w:tc>
+        <w:tc>
+          <w:p>
+            <w:pPr>
+              <w:pStyle w:val="Compact"/>
+              <w:jc w:val="left"/>
+            </w:pPr>
+            <w:r>
+              <w:t xml:space="preserve">shiny (Chang et al. 2018)</w:t>
+            </w:r>
+          </w:p>
+        </w:tc>
+        <w:tc>
+          <w:p>
+            <w:pPr>
+              <w:pStyle w:val="Compact"/>
+              <w:jc w:val="left"/>
+            </w:pPr>
+            <w:r>
+              <w:t xml:space="preserve">Reactive programming tools to create interactive and customizable web applications</w:t>
+            </w:r>
+          </w:p>
+        </w:tc>
+      </w:tr>
+      <w:tr>
+        <w:tc>
+          <w:p>
+            <w:pPr>
+              <w:pStyle w:val="Compact"/>
+            </w:pPr>
+          </w:p>
+        </w:tc>
+        <w:tc>
+          <w:p>
+            <w:pPr>
+              <w:pStyle w:val="Compact"/>
+              <w:jc w:val="left"/>
+            </w:pPr>
+            <w:r>
+              <w:t xml:space="preserve">rmarkdown (Allaire et al. 2018)</w:t>
+            </w:r>
+          </w:p>
+        </w:tc>
+        <w:tc>
+          <w:p>
+            <w:pPr>
+              <w:pStyle w:val="Compact"/>
+              <w:jc w:val="left"/>
+            </w:pPr>
+            <w:r>
+              <w:t xml:space="preserve">Tools for working with markdown markup languages in .Rmd files</w:t>
+            </w:r>
+          </w:p>
+        </w:tc>
+      </w:tr>
+      <w:tr>
+        <w:tc>
+          <w:p>
+            <w:pPr>
+              <w:pStyle w:val="Compact"/>
+            </w:pPr>
+          </w:p>
+        </w:tc>
+        <w:tc>
+          <w:p>
+            <w:pPr>
+              <w:pStyle w:val="Compact"/>
+              <w:jc w:val="left"/>
+            </w:pPr>
+            <w:r>
+              <w:t xml:space="preserve">knitr (Xie 2015)</w:t>
+            </w:r>
+          </w:p>
+        </w:tc>
+        <w:tc>
+          <w:p>
+            <w:pPr>
+              <w:pStyle w:val="Compact"/>
+              <w:jc w:val="left"/>
+            </w:pPr>
+            <w:r>
+              <w:t xml:space="preserve">Automated tools for markdown files that process integrated R code chunk</w:t>
+            </w:r>
+          </w:p>
+        </w:tc>
+      </w:tr>
+    </w:tbl>
+    <w:p>
+      <w:pPr>
+        <w:pStyle w:val="Heading1"/>
+      </w:pPr>
+      <w:bookmarkStart w:id="38" w:name="references"/>
+      <w:r>
+        <w:t xml:space="preserve">References</w:t>
+      </w:r>
       <w:bookmarkEnd w:id="38"/>
     </w:p>
-    <w:bookmarkStart w:id="132" w:name="refs"/>
+    <w:bookmarkStart w:id="134" w:name="refs"/>
     <w:bookmarkStart w:id="40" w:name="ref-Allaire18"/>
     <w:p>
       <w:pPr>
@@ -3285,7 +3813,43 @@
       </w:r>
     </w:p>
     <w:bookmarkEnd w:id="104"/>
-    <w:bookmarkStart w:id="106" w:name="ref-Pebesma18"/>
+    <w:bookmarkStart w:id="106" w:name="ref-Oksanen18"/>
+    <w:p>
+      <w:pPr>
+        <w:pStyle w:val="Bibliography"/>
+      </w:pPr>
+      <w:r>
+        <w:t xml:space="preserve">Oksanen, Jari, F. Guillaume Blanchet, Michael Friendly, Roeland Kindt, Pierre Legendre, Dan McGlinn, Peter R. Minchin, et al. 2018.</w:t>
+      </w:r>
+      <w:r>
+        <w:t xml:space="preserve"> </w:t>
+      </w:r>
+      <w:r>
+        <w:rPr>
+          <w:i/>
+        </w:rPr>
+        <w:t xml:space="preserve">Vegan: Community Ecology Package</w:t>
+      </w:r>
+      <w:r>
+        <w:t xml:space="preserve">.</w:t>
+      </w:r>
+      <w:r>
+        <w:t xml:space="preserve"> </w:t>
+      </w:r>
+      <w:hyperlink r:id="rId105">
+        <w:r>
+          <w:rPr>
+            <w:rStyle w:val="Hyperlink"/>
+          </w:rPr>
+          <w:t xml:space="preserve">https://CRAN.R-project.org/package=vegan</w:t>
+        </w:r>
+      </w:hyperlink>
+      <w:r>
+        <w:t xml:space="preserve">.</w:t>
+      </w:r>
+    </w:p>
+    <w:bookmarkEnd w:id="106"/>
+    <w:bookmarkStart w:id="108" w:name="ref-Pebesma18"/>
     <w:p>
       <w:pPr>
         <w:pStyle w:val="Bibliography"/>
@@ -3308,7 +3872,7 @@
       <w:r>
         <w:t xml:space="preserve"> </w:t>
       </w:r>
-      <w:hyperlink r:id="rId105">
+      <w:hyperlink r:id="rId107">
         <w:r>
           <w:rPr>
             <w:rStyle w:val="Hyperlink"/>
@@ -3320,8 +3884,8 @@
         <w:t xml:space="preserve">.</w:t>
       </w:r>
     </w:p>
-    <w:bookmarkEnd w:id="106"/>
-    <w:bookmarkStart w:id="108" w:name="ref-Pinheiro18"/>
+    <w:bookmarkEnd w:id="108"/>
+    <w:bookmarkStart w:id="110" w:name="ref-Pinheiro18"/>
     <w:p>
       <w:pPr>
         <w:pStyle w:val="Bibliography"/>
@@ -3344,7 +3908,7 @@
       <w:r>
         <w:t xml:space="preserve"> </w:t>
       </w:r>
-      <w:hyperlink r:id="rId107">
+      <w:hyperlink r:id="rId109">
         <w:r>
           <w:rPr>
             <w:rStyle w:val="Hyperlink"/>
@@ -3356,8 +3920,8 @@
         <w:t xml:space="preserve">.</w:t>
       </w:r>
     </w:p>
-    <w:bookmarkEnd w:id="108"/>
-    <w:bookmarkStart w:id="110" w:name="ref-Poikane14"/>
+    <w:bookmarkEnd w:id="110"/>
+    <w:bookmarkStart w:id="112" w:name="ref-Poikane14"/>
     <w:p>
       <w:pPr>
         <w:pStyle w:val="Bibliography"/>
@@ -3383,7 +3947,7 @@
       <w:r>
         <w:t xml:space="preserve"> </w:t>
       </w:r>
-      <w:hyperlink r:id="rId109">
+      <w:hyperlink r:id="rId111">
         <w:r>
           <w:rPr>
             <w:rStyle w:val="Hyperlink"/>
@@ -3395,8 +3959,8 @@
         <w:t xml:space="preserve">.</w:t>
       </w:r>
     </w:p>
-    <w:bookmarkEnd w:id="110"/>
-    <w:bookmarkStart w:id="111" w:name="ref-RDCT18"/>
+    <w:bookmarkEnd w:id="112"/>
+    <w:bookmarkStart w:id="113" w:name="ref-RDCT18"/>
     <w:p>
       <w:pPr>
         <w:pStyle w:val="Bibliography"/>
@@ -3405,8 +3969,8 @@
         <w:t xml:space="preserve">RDCT (R Development Core Team). 2018. “R: A language and environment for statistical computing, v3.5.1. R Foundation for Statistical Computing, Vienna, Austria.”</w:t>
       </w:r>
     </w:p>
-    <w:bookmarkEnd w:id="111"/>
-    <w:bookmarkStart w:id="113" w:name="ref-Reynoldson97"/>
+    <w:bookmarkEnd w:id="113"/>
+    <w:bookmarkStart w:id="115" w:name="ref-Reynoldson97"/>
     <w:p>
       <w:pPr>
         <w:pStyle w:val="Bibliography"/>
@@ -3432,7 +3996,7 @@
       <w:r>
         <w:t xml:space="preserve"> </w:t>
       </w:r>
-      <w:hyperlink r:id="rId112">
+      <w:hyperlink r:id="rId114">
         <w:r>
           <w:rPr>
             <w:rStyle w:val="Hyperlink"/>
@@ -3444,8 +4008,8 @@
         <w:t xml:space="preserve">.</w:t>
       </w:r>
     </w:p>
-    <w:bookmarkEnd w:id="113"/>
-    <w:bookmarkStart w:id="114" w:name="ref-Stein09"/>
+    <w:bookmarkEnd w:id="115"/>
+    <w:bookmarkStart w:id="116" w:name="ref-Stein09"/>
     <w:p>
       <w:pPr>
         <w:pStyle w:val="Bibliography"/>
@@ -3469,8 +4033,8 @@
         <w:t xml:space="preserve">26:20–24.</w:t>
       </w:r>
     </w:p>
-    <w:bookmarkEnd w:id="114"/>
-    <w:bookmarkStart w:id="116" w:name="ref-Stoddard08"/>
+    <w:bookmarkEnd w:id="116"/>
+    <w:bookmarkStart w:id="118" w:name="ref-Stoddard08"/>
     <w:p>
       <w:pPr>
         <w:pStyle w:val="Bibliography"/>
@@ -3496,7 +4060,7 @@
       <w:r>
         <w:t xml:space="preserve"> </w:t>
       </w:r>
-      <w:hyperlink r:id="rId115">
+      <w:hyperlink r:id="rId117">
         <w:r>
           <w:rPr>
             <w:rStyle w:val="Hyperlink"/>
@@ -3508,8 +4072,8 @@
         <w:t xml:space="preserve">.</w:t>
       </w:r>
     </w:p>
-    <w:bookmarkEnd w:id="116"/>
-    <w:bookmarkStart w:id="118" w:name="ref-Stoddard06"/>
+    <w:bookmarkEnd w:id="118"/>
+    <w:bookmarkStart w:id="120" w:name="ref-Stoddard06"/>
     <w:p>
       <w:pPr>
         <w:pStyle w:val="Bibliography"/>
@@ -3535,7 +4099,7 @@
       <w:r>
         <w:t xml:space="preserve"> </w:t>
       </w:r>
-      <w:hyperlink r:id="rId117">
+      <w:hyperlink r:id="rId119">
         <w:r>
           <w:rPr>
             <w:rStyle w:val="Hyperlink"/>
@@ -3547,8 +4111,8 @@
         <w:t xml:space="preserve">.</w:t>
       </w:r>
     </w:p>
-    <w:bookmarkEnd w:id="118"/>
-    <w:bookmarkStart w:id="120" w:name="ref-Wickham14c"/>
+    <w:bookmarkEnd w:id="120"/>
+    <w:bookmarkStart w:id="122" w:name="ref-Wickham14c"/>
     <w:p>
       <w:pPr>
         <w:pStyle w:val="Bibliography"/>
@@ -3574,7 +4138,7 @@
       <w:r>
         <w:t xml:space="preserve"> </w:t>
       </w:r>
-      <w:hyperlink r:id="rId119">
+      <w:hyperlink r:id="rId121">
         <w:r>
           <w:rPr>
             <w:rStyle w:val="Hyperlink"/>
@@ -3586,8 +4150,8 @@
         <w:t xml:space="preserve">.</w:t>
       </w:r>
     </w:p>
-    <w:bookmarkEnd w:id="120"/>
-    <w:bookmarkStart w:id="121" w:name="ref-Wickham15"/>
+    <w:bookmarkEnd w:id="122"/>
+    <w:bookmarkStart w:id="123" w:name="ref-Wickham15"/>
     <w:p>
       <w:pPr>
         <w:pStyle w:val="Bibliography"/>
@@ -3608,8 +4172,8 @@
         <w:t xml:space="preserve">. Sebastopol, California: O’Reilly.</w:t>
       </w:r>
     </w:p>
-    <w:bookmarkEnd w:id="121"/>
-    <w:bookmarkStart w:id="123" w:name="ref-Wickham09"/>
+    <w:bookmarkEnd w:id="123"/>
+    <w:bookmarkStart w:id="125" w:name="ref-Wickham09"/>
     <w:p>
       <w:pPr>
         <w:pStyle w:val="Bibliography"/>
@@ -3632,7 +4196,7 @@
       <w:r>
         <w:t xml:space="preserve"> </w:t>
       </w:r>
-      <w:hyperlink r:id="rId122">
+      <w:hyperlink r:id="rId124">
         <w:r>
           <w:rPr>
             <w:rStyle w:val="Hyperlink"/>
@@ -3644,8 +4208,8 @@
         <w:t xml:space="preserve">.</w:t>
       </w:r>
     </w:p>
-    <w:bookmarkEnd w:id="123"/>
-    <w:bookmarkStart w:id="125" w:name="ref-Wickham17b"/>
+    <w:bookmarkEnd w:id="125"/>
+    <w:bookmarkStart w:id="127" w:name="ref-Wickham17b"/>
     <w:p>
       <w:pPr>
         <w:pStyle w:val="Bibliography"/>
@@ -3668,7 +4232,7 @@
       <w:r>
         <w:t xml:space="preserve"> </w:t>
       </w:r>
-      <w:hyperlink r:id="rId124">
+      <w:hyperlink r:id="rId126">
         <w:r>
           <w:rPr>
             <w:rStyle w:val="Hyperlink"/>
@@ -3680,8 +4244,8 @@
         <w:t xml:space="preserve">.</w:t>
       </w:r>
     </w:p>
-    <w:bookmarkEnd w:id="125"/>
-    <w:bookmarkStart w:id="127" w:name="ref-Wickham18"/>
+    <w:bookmarkEnd w:id="127"/>
+    <w:bookmarkStart w:id="129" w:name="ref-Wickham18"/>
     <w:p>
       <w:pPr>
         <w:pStyle w:val="Bibliography"/>
@@ -3704,7 +4268,7 @@
       <w:r>
         <w:t xml:space="preserve"> </w:t>
       </w:r>
-      <w:hyperlink r:id="rId126">
+      <w:hyperlink r:id="rId128">
         <w:r>
           <w:rPr>
             <w:rStyle w:val="Hyperlink"/>
@@ -3716,8 +4280,8 @@
         <w:t xml:space="preserve">.</w:t>
       </w:r>
     </w:p>
-    <w:bookmarkEnd w:id="127"/>
-    <w:bookmarkStart w:id="128" w:name="ref-Wilkinson05"/>
+    <w:bookmarkEnd w:id="129"/>
+    <w:bookmarkStart w:id="130" w:name="ref-Wilkinson05"/>
     <w:p>
       <w:pPr>
         <w:pStyle w:val="Bibliography"/>
@@ -3738,8 +4302,8 @@
         <w:t xml:space="preserve">. Second. New York: Statistics; Computing, Springer.</w:t>
       </w:r>
     </w:p>
-    <w:bookmarkEnd w:id="128"/>
-    <w:bookmarkStart w:id="129" w:name="ref-Wood17"/>
+    <w:bookmarkEnd w:id="130"/>
+    <w:bookmarkStart w:id="131" w:name="ref-Wood17"/>
     <w:p>
       <w:pPr>
         <w:pStyle w:val="Bibliography"/>
@@ -3760,8 +4324,8 @@
         <w:t xml:space="preserve">. 2nd ed. London, United Kingdom: Chapman; Hall, CRC Press.</w:t>
       </w:r>
     </w:p>
-    <w:bookmarkEnd w:id="129"/>
-    <w:bookmarkStart w:id="131" w:name="ref-Xie15"/>
+    <w:bookmarkEnd w:id="131"/>
+    <w:bookmarkStart w:id="133" w:name="ref-Xie15"/>
     <w:p>
       <w:pPr>
         <w:pStyle w:val="Bibliography"/>
@@ -3784,7 +4348,7 @@
       <w:r>
         <w:t xml:space="preserve"> </w:t>
       </w:r>
-      <w:hyperlink r:id="rId130">
+      <w:hyperlink r:id="rId132">
         <w:r>
           <w:rPr>
             <w:rStyle w:val="Hyperlink"/>
@@ -3796,8 +4360,8 @@
         <w:t xml:space="preserve">.</w:t>
       </w:r>
     </w:p>
-    <w:bookmarkEnd w:id="131"/>
-    <w:bookmarkEnd w:id="132"/>
+    <w:bookmarkEnd w:id="133"/>
+    <w:bookmarkEnd w:id="134"/>
     <w:sectPr>
       <w:footerReference w:type="default" r:id="rId9"/>
       <w:pgSz w:w="12240" w:h="15840"/>

</xml_diff>

<commit_message>
added two paragraphs to limitations
</commit_message>
<xml_diff>
--- a/manu_draft.docx
+++ b/manu_draft.docx
@@ -164,7 +164,7 @@
         <w:pStyle w:val="FirstParagraph"/>
       </w:pPr>
       <w:r>
-        <w:t xml:space="preserve">Version Date: Mon Oct 8 14:14:38 2018 -0700</w:t>
+        <w:t xml:space="preserve">Version Date: Tue Oct 9 13:10:06 2018 -0700</w:t>
       </w:r>
     </w:p>
     <w:p>
@@ -1372,7 +1372,7 @@
         <w:t xml:space="preserve"> </w:t>
       </w:r>
       <w:r>
-        <w:t xml:space="preserve">has increased in the last ten years and is the most commonly used analysis platform in the environmental sciences. This software provides 13133 user contributed packages (as of 2018-10-09) and is also a programming language that can be used to create specific analysis workflows. The availability of existing packages and the ability to create new packages is a strength of R that is under-utilized by the bioassessment community. An assessment index packaged in R can automate the tedious process of converting raw taxonomic data to summary scores. An R package is also modular, meaning it includes all necessary analyses, data, and documentation to allow use by others. This modularity is critical for reaching management and stakeholder communities by providing a tool that redirects the focus on the output and not the technical details that are less important for decision-making.</w:t>
+        <w:t xml:space="preserve">has increased in the last ten years and is the most commonly used analysis platform in the environmental sciences. This software provides 13134 user contributed packages (as of 2018-10-11) and is also a programming language that can be used to create specific analysis workflows. The availability of existing packages and the ability to create new packages is a strength of R that is under-utilized by the bioassessment community. An assessment index packaged in R can automate the tedious process of converting raw taxonomic data to summary scores. An R package is also modular, meaning it includes all necessary analyses, data, and documentation to allow use by others. This modularity is critical for reaching management and stakeholder communities by providing a tool that redirects the focus on the output and not the technical details that are less important for decision-making.</w:t>
       </w:r>
     </w:p>
     <w:p>
@@ -1786,7 +1786,7 @@
         <w:t xml:space="preserve">)</w:t>
       </w:r>
       <w:r>
-        <w:t xml:space="preserve">. The increasing popularity in the environmental sciences of online repositories for hosting code and software, such as GitHub, also provides a venue for sharing tehse packages. The advantages of creating and sharing R packages that are specific to bioassessment applications are important for several reasons. First, an R package creates a compartmentalized set of instructions developed during the technical research phase that can be executed by anyone with access to a computer. This allows the developer to include important technical elements required for the execution of a bioassessment product within the package, while allowing the end user to focus on how the output can be used to inform decision-making. R packages also require explicit documentation of the functions and data requirements. As such, package users will not only have access to underlying code but also understand the why and what for different package functions. Detailed vignettes can be included in plain language to describe how to use the package.</w:t>
+        <w:t xml:space="preserve">. The increasing popularity in the environmental sciences of online repositories for hosting code and software, such as GitHub, also provides a venue for sharing these packages. The advantages of creating and sharing R packages that are specific to bioassessment applications are important for several reasons. First, an R package creates a compartmentalized set of instructions developed during the technical research phase that can be executed by anyone with access to a computer. This allows the developer to include important technical elements required for the execution of a bioassessment product within the package, while allowing the end user to focus on how the output can be used to inform decision-making. R packages also require explicit documentation of the functions and data requirements. As such, package users will not only have access to underlying code but also understand the why and what for different package functions. Detailed vignettes can be included in plain language to describe how to use the package.</w:t>
       </w:r>
     </w:p>
     <w:p>
@@ -1794,7 +1794,7 @@
         <w:pStyle w:val="BodyText"/>
       </w:pPr>
       <w:r>
-        <w:t xml:space="preserve">Finally, R can also be leveraged to create interactive applications that deliver bioassessment products to stakeholders and managers in entirely novel contexts. In particular, the shiny package was first released for R in 2012 and provides programming tools built around concepts of reactivity, where inputs and outputs can be modified in real time</w:t>
+        <w:t xml:space="preserve">Finally, R can be used to create interactive applications that deliver bioassessment products to stakeholders and managers in entirely novel contexts. In particular, the shiny package was first released for R in 2012 and provides programming tools built around concepts of reactivity, where inputs and outputs can be modified in real time</w:t>
       </w:r>
       <w:r>
         <w:t xml:space="preserve"> </w:t>
@@ -1839,6 +1839,30 @@
         <w:t xml:space="preserve">Limitations and solutions</w:t>
       </w:r>
       <w:bookmarkEnd w:id="33"/>
+    </w:p>
+    <w:p>
+      <w:pPr>
+        <w:pStyle w:val="FirstParagraph"/>
+      </w:pPr>
+      <w:r>
+        <w:t xml:space="preserve">Although the case for open science in bioassessment is appealing, several challenges have prevented the widespread adoption of these principles in practice. Many of these challenges are not specific to bioassessment and apply more generally to the environmental sciences. First, the technical skillsets required to effectively use open science tools can be prohibitive for some researchers. Conventional and closed workflows used by many scientists are adopted and entrenched because of ease of use, yet the simplicity of such tools limits their power. In contrast, many open science analysis platforms, such as R, were developed with customization as a key concept defining the functionality. This creates a tradeoff between ease of use and flexibility where the former is sacrificed by the latter. Open science tools can improve analysis, documentation, and implementation through greater flexibility but they expose researchers to entirely new concepts in which they were never trained. Many scientists are unwilling to learn new skills given existing demands on their time, and even less so for skills with exceptional learning curves. The benefits of these approaches may also not be apparent, such as the value for the individual researcher of sharing their data. Not only are the required skillsets demanding, but the open science toolbox continues to expand as new methods are developed and old methods become obselete. This requires a researchers to stay abreast of new technologies as they are developed and weigh the tradeoffs of adopting different workflows for different research tasks.</w:t>
+      </w:r>
+    </w:p>
+    <w:p>
+      <w:pPr>
+        <w:pStyle w:val="BodyText"/>
+      </w:pPr>
+      <w:r>
+        <w:t xml:space="preserve">Advocates for open science are well aware of the technical challenges faced by individuals that have never been exposed to the core concepts and several approaches have been used to foster acceptance. Most importantly, education and training remain key components for developing skillsets among researchers where the focus is both on learning new skills and realizing their value for improving science as a whole. A goal of many training curriculums is to instill confidence in new users by developing comfort with new workflows, such as replacing a point-and-click style of analysis with one focused on using a command line through a computer terminal. Other approaches to demonstrate the value of new techniques use a side by side approach of closed vs open workflows to show the increased efficiency and power of the latter. Adoption becomes much more feasible once the value of investing in learning a new skill is realized. Advocates of open science also realize the limitations of teaching in that not all audiences can be reached and not all materials are retained or even used after training. A technique of letting the trainee become the trainer can be used whereby those that successfully learn new skills can teach others at their home institutions. Those that also adopt new workflows through training can also direct their research products to facilitate collaboration with non-adopters rather than the latter, for example, analyzing their data in potentially subopotimal ways.</w:t>
+      </w:r>
+    </w:p>
+    <w:p>
+      <w:pPr>
+        <w:pStyle w:val="BodyText"/>
+      </w:pPr>
+      <w:r>
+        <w:t xml:space="preserve">Sociocultural or institutional challenges may also prevent the adoption of open science methods. The most common argument againt open science is the protection of data products that</w:t>
+      </w:r>
     </w:p>
     <w:p>
       <w:pPr>

</xml_diff>

<commit_message>
two more paragraphs to limitations
</commit_message>
<xml_diff>
--- a/manu_draft.docx
+++ b/manu_draft.docx
@@ -164,7 +164,7 @@
         <w:pStyle w:val="FirstParagraph"/>
       </w:pPr>
       <w:r>
-        <w:t xml:space="preserve">Version Date: Tue Oct 9 13:10:06 2018 -0700</w:t>
+        <w:t xml:space="preserve">Version Date: Thu Oct 11 15:27:10 2018 -0700</w:t>
       </w:r>
     </w:p>
     <w:p>
@@ -1372,7 +1372,7 @@
         <w:t xml:space="preserve"> </w:t>
       </w:r>
       <w:r>
-        <w:t xml:space="preserve">has increased in the last ten years and is the most commonly used analysis platform in the environmental sciences. This software provides 13134 user contributed packages (as of 2018-10-11) and is also a programming language that can be used to create specific analysis workflows. The availability of existing packages and the ability to create new packages is a strength of R that is under-utilized by the bioassessment community. An assessment index packaged in R can automate the tedious process of converting raw taxonomic data to summary scores. An R package is also modular, meaning it includes all necessary analyses, data, and documentation to allow use by others. This modularity is critical for reaching management and stakeholder communities by providing a tool that redirects the focus on the output and not the technical details that are less important for decision-making.</w:t>
+        <w:t xml:space="preserve">has increased in the last ten years and is the most commonly used analysis platform in the environmental sciences. This software provides 13145 user contributed packages (as of 2018-10-12) and is also a programming language that can be used to create specific analysis workflows. The availability of existing packages and the ability to create new packages is a strength of R that is under-utilized by the bioassessment community. An assessment index packaged in R can automate the tedious process of converting raw taxonomic data to summary scores. An R package is also modular, meaning it includes all necessary analyses, data, and documentation to allow use by others. This modularity is critical for reaching management and stakeholder communities by providing a tool that redirects the focus on the output and not the technical details that are less important for decision-making.</w:t>
       </w:r>
     </w:p>
     <w:p>
@@ -1853,7 +1853,53 @@
         <w:pStyle w:val="BodyText"/>
       </w:pPr>
       <w:r>
-        <w:t xml:space="preserve">Advocates for open science are well aware of the technical challenges faced by individuals that have never been exposed to the core concepts and several approaches have been used to foster acceptance. Most importantly, education and training remain key components for developing skillsets among researchers where the focus is both on learning new skills and realizing their value for improving science as a whole. A goal of many training curriculums is to instill confidence in new users by developing comfort with new workflows, such as replacing a point-and-click style of analysis with one focused on using a command line through a computer terminal. Other approaches to demonstrate the value of new techniques use a side by side approach of closed vs open workflows to show the increased efficiency and power of the latter. Adoption becomes much more feasible once the value of investing in learning a new skill is realized. Advocates of open science also realize the limitations of teaching in that not all audiences can be reached and not all materials are retained or even used after training. A technique of letting the trainee become the trainer can be used whereby those that successfully learn new skills can teach others at their home institutions. Those that also adopt new workflows through training can also direct their research products to facilitate collaboration with non-adopters rather than the latter, for example, analyzing their data in potentially subopotimal ways.</w:t>
+        <w:t xml:space="preserve">Advocates for open science are well aware of the technical challenges faced by individuals that have never been exposed to the core concepts and several approaches have been used to foster acceptance. Most importantly, education and training remain key components for developing skillsets among researchers where the focus is both on learning new skills for transferability and realizing their value for improving science as a whole</w:t>
+      </w:r>
+      <w:r>
+        <w:t xml:space="preserve"> </w:t>
+      </w:r>
+      <w:r>
+        <w:t xml:space="preserve">(Hampton et al.</w:t>
+      </w:r>
+      <w:r>
+        <w:t xml:space="preserve"> </w:t>
+      </w:r>
+      <w:hyperlink w:anchor="ref-Hampton17">
+        <w:r>
+          <w:rPr>
+            <w:rStyle w:val="Hyperlink"/>
+          </w:rPr>
+          <w:t xml:space="preserve">2017</w:t>
+        </w:r>
+      </w:hyperlink>
+      <w:r>
+        <w:t xml:space="preserve">)</w:t>
+      </w:r>
+      <w:r>
+        <w:t xml:space="preserve">. A goal of many training curriculums is to instill confidence in new users by developing comfort with new workflows, such as replacing a point-and-click style of analysis with one focused on using a command line through a computer terminal. Other approaches to demonstrate the value of new techniques use a side by side approach of closed vs open workflows to show the increased efficiency and power of the latter. Adoption becomes much more feasible once the value of investing in learning a new skill is realized. Advocates of open science also realize the limitations of teaching in that not all audiences can be reached and not all materials are retained or even used after training. A technique of letting the trainee become the trainer can be used whereby those that successfully learn new skills can teach others at their home institutions. Those that also adopt new workflows through training can also direct their research products to facilitate collaboration with non-adopters rather than the latter synthesizing and analyzing their data in potentially suboptimal ways</w:t>
+      </w:r>
+      <w:r>
+        <w:t xml:space="preserve"> </w:t>
+      </w:r>
+      <w:r>
+        <w:t xml:space="preserve">(Touchon and McCoy</w:t>
+      </w:r>
+      <w:r>
+        <w:t xml:space="preserve"> </w:t>
+      </w:r>
+      <w:hyperlink w:anchor="ref-Touchon16">
+        <w:r>
+          <w:rPr>
+            <w:rStyle w:val="Hyperlink"/>
+          </w:rPr>
+          <w:t xml:space="preserve">2016</w:t>
+        </w:r>
+      </w:hyperlink>
+      <w:r>
+        <w:t xml:space="preserve">)</w:t>
+      </w:r>
+      <w:r>
+        <w:t xml:space="preserve">.</w:t>
       </w:r>
     </w:p>
     <w:p>
@@ -1861,7 +1907,15 @@
         <w:pStyle w:val="BodyText"/>
       </w:pPr>
       <w:r>
-        <w:t xml:space="preserve">Sociocultural or institutional challenges may also prevent the adoption of open science methods. The most common argument againt open science is the protection of data products that</w:t>
+        <w:t xml:space="preserve">Sociocultural challenges may also inhibit the adoption of open science methods. The most common argument against open science is the protection of data that individual researchers view as proprietary products. There are reasonable arguments to treat data as personal property, particularly if exceptional effort was spent to secure funding for a project and if the data collection was strenuous and time-consuming. These issues are less of a concern for bioassessment where many datasets are collected by institutions that are publicly funded and data accessibility may be mandated by law. However, both interim and completed research products derived from public data should be available to the broader bioassessment community in an open science paradigm. This raises an additional concern that researchers making their workflows transparent could expose themselves to increased criticism by their peers and the public. This is particularly concerning for bioassessment researchers where the developed products can have extensive regulatory implications. However, a fundamental argument made throughout this paper is that regulatory, management, and stakeholder groups that will both use and be affected by bioassessment products should be integral contributors in the development of a bioassessment products. Criticism and feedback should be a natural part of the development process that will facilitate eventual adoption in practice by ensuring the product meets the needs of all parties.</w:t>
+      </w:r>
+    </w:p>
+    <w:p>
+      <w:pPr>
+        <w:pStyle w:val="BodyText"/>
+      </w:pPr>
+      <w:r>
+        <w:t xml:space="preserve">Institutional barrers represent the biggest challenges for open bioassessment given the scale of change that must occur. Large regulatory institutions have substantial inertia for maintaining norms and bureaucratic hurdles can disincentivize initiatives that promote change, particularly if that change originates from researchers not in administrative roles. Regulatory institutions also have a strong precedent for maintaining a baseline of opacity for how research products that influence policy are made available. The level of transparency advocated by open science can be viewed as openning the floodgates for increased legal scrutiny that can undermine the integrity of the public institution. Despite these reservations, many public institutions now advocate for increased openness as the benefits of doing so to facilitate and engender public trust have been realized. Open data initiatives are now fairly common and represent a form of advocacy by public institutions for broader adoption of open science principles. Although these changes represent progress, many institutions have yet to strictly define open science and how its applied internally and externally. As open science continues to build recognition, means of integrating toolsets that promote openness and transparency will have to be adopted by regulatory and management insitutions.</w:t>
       </w:r>
     </w:p>
     <w:p>
@@ -2540,7 +2594,7 @@
       </w:r>
       <w:bookmarkEnd w:id="38"/>
     </w:p>
-    <w:bookmarkStart w:id="134" w:name="refs"/>
+    <w:bookmarkStart w:id="138" w:name="refs"/>
     <w:bookmarkStart w:id="40" w:name="ref-Allaire18"/>
     <w:p>
       <w:pPr>
@@ -3209,7 +3263,46 @@
       </w:r>
     </w:p>
     <w:bookmarkEnd w:id="72"/>
-    <w:bookmarkStart w:id="74" w:name="ref-Hampton16"/>
+    <w:bookmarkStart w:id="74" w:name="ref-Hampton17"/>
+    <w:p>
+      <w:pPr>
+        <w:pStyle w:val="Bibliography"/>
+      </w:pPr>
+      <w:r>
+        <w:t xml:space="preserve">Hampton, S. E., M. B. Jones, L. A. Wasser, M. P. Schildhauer, S. R. Supp, J. Brun, R. R. Hernandez, et al. 2017. “Skills and Knowledge for Data-Intensive Environmental Research.”</w:t>
+      </w:r>
+      <w:r>
+        <w:t xml:space="preserve"> </w:t>
+      </w:r>
+      <w:r>
+        <w:rPr>
+          <w:i/>
+        </w:rPr>
+        <w:t xml:space="preserve">Bioscience</w:t>
+      </w:r>
+      <w:r>
+        <w:t xml:space="preserve"> </w:t>
+      </w:r>
+      <w:r>
+        <w:t xml:space="preserve">67 (6):546–57.</w:t>
+      </w:r>
+      <w:r>
+        <w:t xml:space="preserve"> </w:t>
+      </w:r>
+      <w:hyperlink r:id="rId73">
+        <w:r>
+          <w:rPr>
+            <w:rStyle w:val="Hyperlink"/>
+          </w:rPr>
+          <w:t xml:space="preserve">https://doi.org/10.1093/biosci/bix025</w:t>
+        </w:r>
+      </w:hyperlink>
+      <w:r>
+        <w:t xml:space="preserve">.</w:t>
+      </w:r>
+    </w:p>
+    <w:bookmarkEnd w:id="74"/>
+    <w:bookmarkStart w:id="76" w:name="ref-Hampton16"/>
     <w:p>
       <w:pPr>
         <w:pStyle w:val="Bibliography"/>
@@ -3235,7 +3328,7 @@
       <w:r>
         <w:t xml:space="preserve"> </w:t>
       </w:r>
-      <w:hyperlink r:id="rId73">
+      <w:hyperlink r:id="rId75">
         <w:r>
           <w:rPr>
             <w:rStyle w:val="Hyperlink"/>
@@ -3247,8 +3340,8 @@
         <w:t xml:space="preserve">.</w:t>
       </w:r>
     </w:p>
-    <w:bookmarkEnd w:id="74"/>
-    <w:bookmarkStart w:id="76" w:name="ref-Hering10"/>
+    <w:bookmarkEnd w:id="76"/>
+    <w:bookmarkStart w:id="78" w:name="ref-Hering10"/>
     <w:p>
       <w:pPr>
         <w:pStyle w:val="Bibliography"/>
@@ -3274,7 +3367,7 @@
       <w:r>
         <w:t xml:space="preserve"> </w:t>
       </w:r>
-      <w:hyperlink r:id="rId75">
+      <w:hyperlink r:id="rId77">
         <w:r>
           <w:rPr>
             <w:rStyle w:val="Hyperlink"/>
@@ -3286,8 +3379,8 @@
         <w:t xml:space="preserve">.</w:t>
       </w:r>
     </w:p>
-    <w:bookmarkEnd w:id="76"/>
-    <w:bookmarkStart w:id="78" w:name="ref-Howard18"/>
+    <w:bookmarkEnd w:id="78"/>
+    <w:bookmarkStart w:id="80" w:name="ref-Howard18"/>
     <w:p>
       <w:pPr>
         <w:pStyle w:val="Bibliography"/>
@@ -3313,7 +3406,7 @@
       <w:r>
         <w:t xml:space="preserve"> </w:t>
       </w:r>
-      <w:hyperlink r:id="rId77">
+      <w:hyperlink r:id="rId79">
         <w:r>
           <w:rPr>
             <w:rStyle w:val="Hyperlink"/>
@@ -3325,8 +3418,8 @@
         <w:t xml:space="preserve">.</w:t>
       </w:r>
     </w:p>
-    <w:bookmarkEnd w:id="78"/>
-    <w:bookmarkStart w:id="80" w:name="ref-Ihle17"/>
+    <w:bookmarkEnd w:id="80"/>
+    <w:bookmarkStart w:id="82" w:name="ref-Ihle17"/>
     <w:p>
       <w:pPr>
         <w:pStyle w:val="Bibliography"/>
@@ -3352,7 +3445,7 @@
       <w:r>
         <w:t xml:space="preserve"> </w:t>
       </w:r>
-      <w:hyperlink r:id="rId79">
+      <w:hyperlink r:id="rId81">
         <w:r>
           <w:rPr>
             <w:rStyle w:val="Hyperlink"/>
@@ -3364,8 +3457,8 @@
         <w:t xml:space="preserve">.</w:t>
       </w:r>
     </w:p>
-    <w:bookmarkEnd w:id="80"/>
-    <w:bookmarkStart w:id="82" w:name="ref-Jackson94"/>
+    <w:bookmarkEnd w:id="82"/>
+    <w:bookmarkStart w:id="84" w:name="ref-Jackson94"/>
     <w:p>
       <w:pPr>
         <w:pStyle w:val="Bibliography"/>
@@ -3391,7 +3484,7 @@
       <w:r>
         <w:t xml:space="preserve"> </w:t>
       </w:r>
-      <w:hyperlink r:id="rId81">
+      <w:hyperlink r:id="rId83">
         <w:r>
           <w:rPr>
             <w:rStyle w:val="Hyperlink"/>
@@ -3403,8 +3496,8 @@
         <w:t xml:space="preserve">.</w:t>
       </w:r>
     </w:p>
-    <w:bookmarkEnd w:id="82"/>
-    <w:bookmarkStart w:id="83" w:name="ref-Karr86"/>
+    <w:bookmarkEnd w:id="84"/>
+    <w:bookmarkStart w:id="85" w:name="ref-Karr86"/>
     <w:p>
       <w:pPr>
         <w:pStyle w:val="Bibliography"/>
@@ -3413,8 +3506,8 @@
         <w:t xml:space="preserve">Karr, J. R., K. D. Fausch, P. L. Angermeier, P. R. Yant, and I. J. Schlosser. 1986. “Assessing Biological Integrity in Running Waters: A Method and Its Rationale.” Special Publication 5. Champaign, Illinois: Illinois Natural History Survey.</w:t>
       </w:r>
     </w:p>
-    <w:bookmarkEnd w:id="83"/>
-    <w:bookmarkStart w:id="85" w:name="ref-Kelly16"/>
+    <w:bookmarkEnd w:id="85"/>
+    <w:bookmarkStart w:id="87" w:name="ref-Kelly16"/>
     <w:p>
       <w:pPr>
         <w:pStyle w:val="Bibliography"/>
@@ -3440,7 +3533,7 @@
       <w:r>
         <w:t xml:space="preserve"> </w:t>
       </w:r>
-      <w:hyperlink r:id="rId84">
+      <w:hyperlink r:id="rId86">
         <w:r>
           <w:rPr>
             <w:rStyle w:val="Hyperlink"/>
@@ -3452,8 +3545,8 @@
         <w:t xml:space="preserve">.</w:t>
       </w:r>
     </w:p>
-    <w:bookmarkEnd w:id="85"/>
-    <w:bookmarkStart w:id="87" w:name="ref-Kerans94"/>
+    <w:bookmarkEnd w:id="87"/>
+    <w:bookmarkStart w:id="89" w:name="ref-Kerans94"/>
     <w:p>
       <w:pPr>
         <w:pStyle w:val="Bibliography"/>
@@ -3479,7 +3572,7 @@
       <w:r>
         <w:t xml:space="preserve"> </w:t>
       </w:r>
-      <w:hyperlink r:id="rId86">
+      <w:hyperlink r:id="rId88">
         <w:r>
           <w:rPr>
             <w:rStyle w:val="Hyperlink"/>
@@ -3491,8 +3584,8 @@
         <w:t xml:space="preserve">.</w:t>
       </w:r>
     </w:p>
-    <w:bookmarkEnd w:id="87"/>
-    <w:bookmarkStart w:id="89" w:name="ref-Kuehne17"/>
+    <w:bookmarkEnd w:id="89"/>
+    <w:bookmarkStart w:id="91" w:name="ref-Kuehne17"/>
     <w:p>
       <w:pPr>
         <w:pStyle w:val="Bibliography"/>
@@ -3518,7 +3611,7 @@
       <w:r>
         <w:t xml:space="preserve"> </w:t>
       </w:r>
-      <w:hyperlink r:id="rId88">
+      <w:hyperlink r:id="rId90">
         <w:r>
           <w:rPr>
             <w:rStyle w:val="Hyperlink"/>
@@ -3530,8 +3623,8 @@
         <w:t xml:space="preserve">.</w:t>
       </w:r>
     </w:p>
-    <w:bookmarkEnd w:id="89"/>
-    <w:bookmarkStart w:id="91" w:name="ref-Liaw02"/>
+    <w:bookmarkEnd w:id="91"/>
+    <w:bookmarkStart w:id="93" w:name="ref-Liaw02"/>
     <w:p>
       <w:pPr>
         <w:pStyle w:val="Bibliography"/>
@@ -3557,7 +3650,7 @@
       <w:r>
         <w:t xml:space="preserve"> </w:t>
       </w:r>
-      <w:hyperlink r:id="rId90">
+      <w:hyperlink r:id="rId92">
         <w:r>
           <w:rPr>
             <w:rStyle w:val="Hyperlink"/>
@@ -3569,8 +3662,8 @@
         <w:t xml:space="preserve">.</w:t>
       </w:r>
     </w:p>
-    <w:bookmarkEnd w:id="91"/>
-    <w:bookmarkStart w:id="93" w:name="ref-Linke11"/>
+    <w:bookmarkEnd w:id="93"/>
+    <w:bookmarkStart w:id="95" w:name="ref-Linke11"/>
     <w:p>
       <w:pPr>
         <w:pStyle w:val="Bibliography"/>
@@ -3596,7 +3689,7 @@
       <w:r>
         <w:t xml:space="preserve"> </w:t>
       </w:r>
-      <w:hyperlink r:id="rId92">
+      <w:hyperlink r:id="rId94">
         <w:r>
           <w:rPr>
             <w:rStyle w:val="Hyperlink"/>
@@ -3608,8 +3701,8 @@
         <w:t xml:space="preserve">.</w:t>
       </w:r>
     </w:p>
-    <w:bookmarkEnd w:id="93"/>
-    <w:bookmarkStart w:id="95" w:name="ref-Lortie14"/>
+    <w:bookmarkEnd w:id="95"/>
+    <w:bookmarkStart w:id="97" w:name="ref-Lortie14"/>
     <w:p>
       <w:pPr>
         <w:pStyle w:val="Bibliography"/>
@@ -3635,7 +3728,7 @@
       <w:r>
         <w:t xml:space="preserve"> </w:t>
       </w:r>
-      <w:hyperlink r:id="rId94">
+      <w:hyperlink r:id="rId96">
         <w:r>
           <w:rPr>
             <w:rStyle w:val="Hyperlink"/>
@@ -3647,8 +3740,8 @@
         <w:t xml:space="preserve">.</w:t>
       </w:r>
     </w:p>
-    <w:bookmarkEnd w:id="95"/>
-    <w:bookmarkStart w:id="97" w:name="ref-Lowndes17"/>
+    <w:bookmarkEnd w:id="97"/>
+    <w:bookmarkStart w:id="99" w:name="ref-Lowndes17"/>
     <w:p>
       <w:pPr>
         <w:pStyle w:val="Bibliography"/>
@@ -3674,7 +3767,7 @@
       <w:r>
         <w:t xml:space="preserve"> </w:t>
       </w:r>
-      <w:hyperlink r:id="rId96">
+      <w:hyperlink r:id="rId98">
         <w:r>
           <w:rPr>
             <w:rStyle w:val="Hyperlink"/>
@@ -3686,8 +3779,8 @@
         <w:t xml:space="preserve">.</w:t>
       </w:r>
     </w:p>
-    <w:bookmarkEnd w:id="97"/>
-    <w:bookmarkStart w:id="99" w:name="ref-Marwick16"/>
+    <w:bookmarkEnd w:id="99"/>
+    <w:bookmarkStart w:id="101" w:name="ref-Marwick16"/>
     <w:p>
       <w:pPr>
         <w:pStyle w:val="Bibliography"/>
@@ -3713,7 +3806,7 @@
       <w:r>
         <w:t xml:space="preserve"> </w:t>
       </w:r>
-      <w:hyperlink r:id="rId98">
+      <w:hyperlink r:id="rId100">
         <w:r>
           <w:rPr>
             <w:rStyle w:val="Hyperlink"/>
@@ -3725,8 +3818,8 @@
         <w:t xml:space="preserve">.</w:t>
       </w:r>
     </w:p>
-    <w:bookmarkEnd w:id="99"/>
-    <w:bookmarkStart w:id="100" w:name="ref-McDonald04"/>
+    <w:bookmarkEnd w:id="101"/>
+    <w:bookmarkStart w:id="102" w:name="ref-McDonald04"/>
     <w:p>
       <w:pPr>
         <w:pStyle w:val="Bibliography"/>
@@ -3747,8 +3840,8 @@
         <w:t xml:space="preserve">, edited by G. B. Wiersma, 649–68. Boca Raton, Florida, USA: CRC Press.</w:t>
       </w:r>
     </w:p>
-    <w:bookmarkEnd w:id="100"/>
-    <w:bookmarkStart w:id="101" w:name="ref-Michener97"/>
+    <w:bookmarkEnd w:id="102"/>
+    <w:bookmarkStart w:id="103" w:name="ref-Michener97"/>
     <w:p>
       <w:pPr>
         <w:pStyle w:val="Bibliography"/>
@@ -3772,8 +3865,8 @@
         <w:t xml:space="preserve">7 (1):330–42.</w:t>
       </w:r>
     </w:p>
-    <w:bookmarkEnd w:id="101"/>
-    <w:bookmarkStart w:id="103" w:name="ref-Nichols16"/>
+    <w:bookmarkEnd w:id="103"/>
+    <w:bookmarkStart w:id="105" w:name="ref-Nichols16"/>
     <w:p>
       <w:pPr>
         <w:pStyle w:val="Bibliography"/>
@@ -3799,7 +3892,7 @@
       <w:r>
         <w:t xml:space="preserve"> </w:t>
       </w:r>
-      <w:hyperlink r:id="rId102">
+      <w:hyperlink r:id="rId104">
         <w:r>
           <w:rPr>
             <w:rStyle w:val="Hyperlink"/>
@@ -3811,8 +3904,8 @@
         <w:t xml:space="preserve">.</w:t>
       </w:r>
     </w:p>
-    <w:bookmarkEnd w:id="103"/>
-    <w:bookmarkStart w:id="104" w:name="ref-Niemi04"/>
+    <w:bookmarkEnd w:id="105"/>
+    <w:bookmarkStart w:id="106" w:name="ref-Niemi04"/>
     <w:p>
       <w:pPr>
         <w:pStyle w:val="Bibliography"/>
@@ -3836,8 +3929,8 @@
         <w:t xml:space="preserve">35:89–111.</w:t>
       </w:r>
     </w:p>
-    <w:bookmarkEnd w:id="104"/>
-    <w:bookmarkStart w:id="106" w:name="ref-Oksanen18"/>
+    <w:bookmarkEnd w:id="106"/>
+    <w:bookmarkStart w:id="108" w:name="ref-Oksanen18"/>
     <w:p>
       <w:pPr>
         <w:pStyle w:val="Bibliography"/>
@@ -3860,7 +3953,7 @@
       <w:r>
         <w:t xml:space="preserve"> </w:t>
       </w:r>
-      <w:hyperlink r:id="rId105">
+      <w:hyperlink r:id="rId107">
         <w:r>
           <w:rPr>
             <w:rStyle w:val="Hyperlink"/>
@@ -3872,8 +3965,8 @@
         <w:t xml:space="preserve">.</w:t>
       </w:r>
     </w:p>
-    <w:bookmarkEnd w:id="106"/>
-    <w:bookmarkStart w:id="108" w:name="ref-Pebesma18"/>
+    <w:bookmarkEnd w:id="108"/>
+    <w:bookmarkStart w:id="110" w:name="ref-Pebesma18"/>
     <w:p>
       <w:pPr>
         <w:pStyle w:val="Bibliography"/>
@@ -3896,7 +3989,7 @@
       <w:r>
         <w:t xml:space="preserve"> </w:t>
       </w:r>
-      <w:hyperlink r:id="rId107">
+      <w:hyperlink r:id="rId109">
         <w:r>
           <w:rPr>
             <w:rStyle w:val="Hyperlink"/>
@@ -3908,8 +4001,8 @@
         <w:t xml:space="preserve">.</w:t>
       </w:r>
     </w:p>
-    <w:bookmarkEnd w:id="108"/>
-    <w:bookmarkStart w:id="110" w:name="ref-Pinheiro18"/>
+    <w:bookmarkEnd w:id="110"/>
+    <w:bookmarkStart w:id="112" w:name="ref-Pinheiro18"/>
     <w:p>
       <w:pPr>
         <w:pStyle w:val="Bibliography"/>
@@ -3932,7 +4025,7 @@
       <w:r>
         <w:t xml:space="preserve"> </w:t>
       </w:r>
-      <w:hyperlink r:id="rId109">
+      <w:hyperlink r:id="rId111">
         <w:r>
           <w:rPr>
             <w:rStyle w:val="Hyperlink"/>
@@ -3944,8 +4037,8 @@
         <w:t xml:space="preserve">.</w:t>
       </w:r>
     </w:p>
-    <w:bookmarkEnd w:id="110"/>
-    <w:bookmarkStart w:id="112" w:name="ref-Poikane14"/>
+    <w:bookmarkEnd w:id="112"/>
+    <w:bookmarkStart w:id="114" w:name="ref-Poikane14"/>
     <w:p>
       <w:pPr>
         <w:pStyle w:val="Bibliography"/>
@@ -3971,7 +4064,7 @@
       <w:r>
         <w:t xml:space="preserve"> </w:t>
       </w:r>
-      <w:hyperlink r:id="rId111">
+      <w:hyperlink r:id="rId113">
         <w:r>
           <w:rPr>
             <w:rStyle w:val="Hyperlink"/>
@@ -3983,8 +4076,8 @@
         <w:t xml:space="preserve">.</w:t>
       </w:r>
     </w:p>
-    <w:bookmarkEnd w:id="112"/>
-    <w:bookmarkStart w:id="113" w:name="ref-RDCT18"/>
+    <w:bookmarkEnd w:id="114"/>
+    <w:bookmarkStart w:id="115" w:name="ref-RDCT18"/>
     <w:p>
       <w:pPr>
         <w:pStyle w:val="Bibliography"/>
@@ -3993,8 +4086,8 @@
         <w:t xml:space="preserve">RDCT (R Development Core Team). 2018. “R: A language and environment for statistical computing, v3.5.1. R Foundation for Statistical Computing, Vienna, Austria.”</w:t>
       </w:r>
     </w:p>
-    <w:bookmarkEnd w:id="113"/>
-    <w:bookmarkStart w:id="115" w:name="ref-Reynoldson97"/>
+    <w:bookmarkEnd w:id="115"/>
+    <w:bookmarkStart w:id="117" w:name="ref-Reynoldson97"/>
     <w:p>
       <w:pPr>
         <w:pStyle w:val="Bibliography"/>
@@ -4020,7 +4113,7 @@
       <w:r>
         <w:t xml:space="preserve"> </w:t>
       </w:r>
-      <w:hyperlink r:id="rId114">
+      <w:hyperlink r:id="rId116">
         <w:r>
           <w:rPr>
             <w:rStyle w:val="Hyperlink"/>
@@ -4032,8 +4125,8 @@
         <w:t xml:space="preserve">.</w:t>
       </w:r>
     </w:p>
-    <w:bookmarkEnd w:id="115"/>
-    <w:bookmarkStart w:id="116" w:name="ref-Stein09"/>
+    <w:bookmarkEnd w:id="117"/>
+    <w:bookmarkStart w:id="118" w:name="ref-Stein09"/>
     <w:p>
       <w:pPr>
         <w:pStyle w:val="Bibliography"/>
@@ -4057,8 +4150,8 @@
         <w:t xml:space="preserve">26:20–24.</w:t>
       </w:r>
     </w:p>
-    <w:bookmarkEnd w:id="116"/>
-    <w:bookmarkStart w:id="118" w:name="ref-Stoddard08"/>
+    <w:bookmarkEnd w:id="118"/>
+    <w:bookmarkStart w:id="120" w:name="ref-Stoddard08"/>
     <w:p>
       <w:pPr>
         <w:pStyle w:val="Bibliography"/>
@@ -4084,7 +4177,7 @@
       <w:r>
         <w:t xml:space="preserve"> </w:t>
       </w:r>
-      <w:hyperlink r:id="rId117">
+      <w:hyperlink r:id="rId119">
         <w:r>
           <w:rPr>
             <w:rStyle w:val="Hyperlink"/>
@@ -4096,8 +4189,8 @@
         <w:t xml:space="preserve">.</w:t>
       </w:r>
     </w:p>
-    <w:bookmarkEnd w:id="118"/>
-    <w:bookmarkStart w:id="120" w:name="ref-Stoddard06"/>
+    <w:bookmarkEnd w:id="120"/>
+    <w:bookmarkStart w:id="122" w:name="ref-Stoddard06"/>
     <w:p>
       <w:pPr>
         <w:pStyle w:val="Bibliography"/>
@@ -4123,7 +4216,7 @@
       <w:r>
         <w:t xml:space="preserve"> </w:t>
       </w:r>
-      <w:hyperlink r:id="rId119">
+      <w:hyperlink r:id="rId121">
         <w:r>
           <w:rPr>
             <w:rStyle w:val="Hyperlink"/>
@@ -4135,8 +4228,47 @@
         <w:t xml:space="preserve">.</w:t>
       </w:r>
     </w:p>
-    <w:bookmarkEnd w:id="120"/>
-    <w:bookmarkStart w:id="122" w:name="ref-Wickham14c"/>
+    <w:bookmarkEnd w:id="122"/>
+    <w:bookmarkStart w:id="124" w:name="ref-Touchon16"/>
+    <w:p>
+      <w:pPr>
+        <w:pStyle w:val="Bibliography"/>
+      </w:pPr>
+      <w:r>
+        <w:t xml:space="preserve">Touchon, J. C., and M. W. McCoy. 2016. “The Mismatch Between Current Statistical Practice and Doctoral Training in Ecology.”</w:t>
+      </w:r>
+      <w:r>
+        <w:t xml:space="preserve"> </w:t>
+      </w:r>
+      <w:r>
+        <w:rPr>
+          <w:i/>
+        </w:rPr>
+        <w:t xml:space="preserve">Ecosphere</w:t>
+      </w:r>
+      <w:r>
+        <w:t xml:space="preserve"> </w:t>
+      </w:r>
+      <w:r>
+        <w:t xml:space="preserve">7 (8):e01394.</w:t>
+      </w:r>
+      <w:r>
+        <w:t xml:space="preserve"> </w:t>
+      </w:r>
+      <w:hyperlink r:id="rId123">
+        <w:r>
+          <w:rPr>
+            <w:rStyle w:val="Hyperlink"/>
+          </w:rPr>
+          <w:t xml:space="preserve">https://doi.org/10.1002/ecs2.1394</w:t>
+        </w:r>
+      </w:hyperlink>
+      <w:r>
+        <w:t xml:space="preserve">.</w:t>
+      </w:r>
+    </w:p>
+    <w:bookmarkEnd w:id="124"/>
+    <w:bookmarkStart w:id="126" w:name="ref-Wickham14c"/>
     <w:p>
       <w:pPr>
         <w:pStyle w:val="Bibliography"/>
@@ -4162,7 +4294,7 @@
       <w:r>
         <w:t xml:space="preserve"> </w:t>
       </w:r>
-      <w:hyperlink r:id="rId121">
+      <w:hyperlink r:id="rId125">
         <w:r>
           <w:rPr>
             <w:rStyle w:val="Hyperlink"/>
@@ -4174,8 +4306,8 @@
         <w:t xml:space="preserve">.</w:t>
       </w:r>
     </w:p>
-    <w:bookmarkEnd w:id="122"/>
-    <w:bookmarkStart w:id="123" w:name="ref-Wickham15"/>
+    <w:bookmarkEnd w:id="126"/>
+    <w:bookmarkStart w:id="127" w:name="ref-Wickham15"/>
     <w:p>
       <w:pPr>
         <w:pStyle w:val="Bibliography"/>
@@ -4196,8 +4328,8 @@
         <w:t xml:space="preserve">. Sebastopol, California: O’Reilly.</w:t>
       </w:r>
     </w:p>
-    <w:bookmarkEnd w:id="123"/>
-    <w:bookmarkStart w:id="125" w:name="ref-Wickham09"/>
+    <w:bookmarkEnd w:id="127"/>
+    <w:bookmarkStart w:id="129" w:name="ref-Wickham09"/>
     <w:p>
       <w:pPr>
         <w:pStyle w:val="Bibliography"/>
@@ -4220,7 +4352,7 @@
       <w:r>
         <w:t xml:space="preserve"> </w:t>
       </w:r>
-      <w:hyperlink r:id="rId124">
+      <w:hyperlink r:id="rId128">
         <w:r>
           <w:rPr>
             <w:rStyle w:val="Hyperlink"/>
@@ -4232,8 +4364,8 @@
         <w:t xml:space="preserve">.</w:t>
       </w:r>
     </w:p>
-    <w:bookmarkEnd w:id="125"/>
-    <w:bookmarkStart w:id="127" w:name="ref-Wickham17b"/>
+    <w:bookmarkEnd w:id="129"/>
+    <w:bookmarkStart w:id="131" w:name="ref-Wickham17b"/>
     <w:p>
       <w:pPr>
         <w:pStyle w:val="Bibliography"/>
@@ -4256,7 +4388,7 @@
       <w:r>
         <w:t xml:space="preserve"> </w:t>
       </w:r>
-      <w:hyperlink r:id="rId126">
+      <w:hyperlink r:id="rId130">
         <w:r>
           <w:rPr>
             <w:rStyle w:val="Hyperlink"/>
@@ -4268,8 +4400,8 @@
         <w:t xml:space="preserve">.</w:t>
       </w:r>
     </w:p>
-    <w:bookmarkEnd w:id="127"/>
-    <w:bookmarkStart w:id="129" w:name="ref-Wickham18"/>
+    <w:bookmarkEnd w:id="131"/>
+    <w:bookmarkStart w:id="133" w:name="ref-Wickham18"/>
     <w:p>
       <w:pPr>
         <w:pStyle w:val="Bibliography"/>
@@ -4292,7 +4424,7 @@
       <w:r>
         <w:t xml:space="preserve"> </w:t>
       </w:r>
-      <w:hyperlink r:id="rId128">
+      <w:hyperlink r:id="rId132">
         <w:r>
           <w:rPr>
             <w:rStyle w:val="Hyperlink"/>
@@ -4304,8 +4436,8 @@
         <w:t xml:space="preserve">.</w:t>
       </w:r>
     </w:p>
-    <w:bookmarkEnd w:id="129"/>
-    <w:bookmarkStart w:id="130" w:name="ref-Wilkinson05"/>
+    <w:bookmarkEnd w:id="133"/>
+    <w:bookmarkStart w:id="134" w:name="ref-Wilkinson05"/>
     <w:p>
       <w:pPr>
         <w:pStyle w:val="Bibliography"/>
@@ -4326,8 +4458,8 @@
         <w:t xml:space="preserve">. Second. New York: Statistics; Computing, Springer.</w:t>
       </w:r>
     </w:p>
-    <w:bookmarkEnd w:id="130"/>
-    <w:bookmarkStart w:id="131" w:name="ref-Wood17"/>
+    <w:bookmarkEnd w:id="134"/>
+    <w:bookmarkStart w:id="135" w:name="ref-Wood17"/>
     <w:p>
       <w:pPr>
         <w:pStyle w:val="Bibliography"/>
@@ -4348,8 +4480,8 @@
         <w:t xml:space="preserve">. 2nd ed. London, United Kingdom: Chapman; Hall, CRC Press.</w:t>
       </w:r>
     </w:p>
-    <w:bookmarkEnd w:id="131"/>
-    <w:bookmarkStart w:id="133" w:name="ref-Xie15"/>
+    <w:bookmarkEnd w:id="135"/>
+    <w:bookmarkStart w:id="137" w:name="ref-Xie15"/>
     <w:p>
       <w:pPr>
         <w:pStyle w:val="Bibliography"/>
@@ -4372,7 +4504,7 @@
       <w:r>
         <w:t xml:space="preserve"> </w:t>
       </w:r>
-      <w:hyperlink r:id="rId132">
+      <w:hyperlink r:id="rId136">
         <w:r>
           <w:rPr>
             <w:rStyle w:val="Hyperlink"/>
@@ -4384,8 +4516,8 @@
         <w:t xml:space="preserve">.</w:t>
       </w:r>
     </w:p>
-    <w:bookmarkEnd w:id="133"/>
-    <w:bookmarkEnd w:id="134"/>
+    <w:bookmarkEnd w:id="137"/>
+    <w:bookmarkEnd w:id="138"/>
     <w:sectPr>
       <w:footerReference w:type="default" r:id="rId9"/>
       <w:pgSz w:w="12240" w:h="15840"/>

</xml_diff>

<commit_message>
working on case study
</commit_message>
<xml_diff>
--- a/manu_draft.docx
+++ b/manu_draft.docx
@@ -199,7 +199,7 @@
         <w:pStyle w:val="FirstParagraph"/>
       </w:pPr>
       <w:r>
-        <w:t xml:space="preserve">Version Date: Mon Oct 15 07:38:07 2018 -0700</w:t>
+        <w:t xml:space="preserve">Version Date: Tue Oct 16 10:41:43 2018 -0700</w:t>
       </w:r>
     </w:p>
     <w:p>
@@ -1407,7 +1407,7 @@
         <w:t xml:space="preserve"> </w:t>
       </w:r>
       <w:r>
-        <w:t xml:space="preserve">has increased in the last ten years and is the most commonly used analysis platform in the environmental sciences. This software provides 13176 user contributed packages (as of 2018-10-16) and is also a programming language that can be used to create specific analysis workflows. The availability of existing packages and the ability to create new packages is a strength of R that is under-utilized by the bioassessment community. An assessment index packaged in R can automate the tedious process of converting raw taxonomic data to summary scores. An R package is also modular, meaning it includes all necessary analyses, data, and documentation to allow use by others. This modularity is critical for reaching management and stakeholder communities by providing a tool that redirects the focus on the output and not the technical details that are less important for decision-making.</w:t>
+        <w:t xml:space="preserve">has increased in the last ten years and is the most commonly used analysis platform in the environmental sciences. This software provides 13181 user contributed packages (as of 2018-10-17) and is also a programming language that can be used to create specific analysis workflows. The availability of existing packages and the ability to create new packages is a strength of R that is under-utilized by the bioassessment community. An assessment index packaged in R can automate the tedious process of converting raw taxonomic data to summary scores. An R package is also modular, meaning it includes all necessary analyses, data, and documentation to allow use by others. This modularity is critical for reaching management and stakeholder communities by providing a tool that redirects the focus on the output and not the technical details that are less important for decision-making.</w:t>
       </w:r>
     </w:p>
     <w:p>
@@ -1859,28 +1859,202 @@
       <w:pPr>
         <w:pStyle w:val="Heading1"/>
       </w:pPr>
-      <w:bookmarkStart w:id="33" w:name="case-studies-of-open-science-in-practice"/>
-      <w:r>
-        <w:t xml:space="preserve">Case studies of open science in practice</w:t>
+      <w:bookmarkStart w:id="33" w:name="open-science-in-practice"/>
+      <w:r>
+        <w:t xml:space="preserve">Open science in practice</w:t>
       </w:r>
       <w:bookmarkEnd w:id="33"/>
     </w:p>
     <w:p>
       <w:pPr>
+        <w:pStyle w:val="FirstParagraph"/>
+      </w:pPr>
+      <w:r>
+        <w:t xml:space="preserve">Bioassessment methods have been sufficiently developed in California to allow comprehensive condition assessments of stream ecological integrity across regions. Indices using benthic macroinvertebrates and algae provide consistent indications of biological condition across the diverse geography and climates in the state</w:t>
+      </w:r>
+      <w:r>
+        <w:t xml:space="preserve"> </w:t>
+      </w:r>
+      <w:r>
+        <w:t xml:space="preserve">(Fetscher et al.</w:t>
+      </w:r>
+      <w:r>
+        <w:t xml:space="preserve"> </w:t>
+      </w:r>
+      <w:hyperlink w:anchor="ref-Fetscher13">
+        <w:r>
+          <w:rPr>
+            <w:rStyle w:val="Hyperlink"/>
+          </w:rPr>
+          <w:t xml:space="preserve">2013</w:t>
+        </w:r>
+      </w:hyperlink>
+      <w:r>
+        <w:t xml:space="preserve">; Ode et al.</w:t>
+      </w:r>
+      <w:r>
+        <w:t xml:space="preserve"> </w:t>
+      </w:r>
+      <w:hyperlink w:anchor="ref-Ode16">
+        <w:r>
+          <w:rPr>
+            <w:rStyle w:val="Hyperlink"/>
+          </w:rPr>
+          <w:t xml:space="preserve">2016</w:t>
+        </w:r>
+      </w:hyperlink>
+      <w:r>
+        <w:t xml:space="preserve">; Mazor et al.</w:t>
+      </w:r>
+      <w:r>
+        <w:t xml:space="preserve"> </w:t>
+      </w:r>
+      <w:hyperlink w:anchor="ref-Mazor16">
+        <w:r>
+          <w:rPr>
+            <w:rStyle w:val="Hyperlink"/>
+          </w:rPr>
+          <w:t xml:space="preserve">2016</w:t>
+        </w:r>
+      </w:hyperlink>
+      <w:r>
+        <w:t xml:space="preserve">)</w:t>
+      </w:r>
+      <w:r>
+        <w:t xml:space="preserve">. A physical habitat index has also been developed that provides complementary information supporting bioassessment data</w:t>
+      </w:r>
+      <w:r>
+        <w:t xml:space="preserve"> </w:t>
+      </w:r>
+      <w:r>
+        <w:t xml:space="preserve">(Rehn, Mazor, and Ode</w:t>
+      </w:r>
+      <w:r>
+        <w:t xml:space="preserve"> </w:t>
+      </w:r>
+      <w:hyperlink w:anchor="ref-Rehn18">
+        <w:r>
+          <w:rPr>
+            <w:rStyle w:val="Hyperlink"/>
+          </w:rPr>
+          <w:t xml:space="preserve">2018</w:t>
+        </w:r>
+      </w:hyperlink>
+      <w:r>
+        <w:t xml:space="preserve">)</w:t>
+      </w:r>
+      <w:r>
+        <w:t xml:space="preserve">. Combined, these indices represent significant achievements in overcoming technical challenges for developing accurate and interpretable bioassessment methods. However, the application of bioassessment data to inform decisions is limited, typically only taking advantage of a fraction of the available methods. Currently, California has no narrative or numeric criteria in place to support designated aquatic life uses in wadeable streams. A synthesis of condition assessments from multiple methods is needed and data must be presented in a context that is relevant to the needs of decision makers.</w:t>
+      </w:r>
+    </w:p>
+    <w:p>
+      <w:pPr>
+        <w:pStyle w:val="BodyText"/>
+      </w:pPr>
+      <w:r>
+        <w:t xml:space="preserve">Recent legal initiatives have established a precedent for openly sharing data collected with public funds. The Open and Transparent Wata Data Act passed by the state legislature in 2016 requires water quality institutions to</w:t>
+      </w:r>
+      <w:r>
+        <w:t xml:space="preserve"> </w:t>
+      </w:r>
+      <w:r>
+        <w:t xml:space="preserve">“</w:t>
+      </w:r>
+      <w:r>
+        <w:t xml:space="preserve">create, operate, and maintain a statewide integrated water data platform that, among other things, would integrate existing water and ecological data information from multiple databases and provide data on completed water transfers and exchanges</w:t>
+      </w:r>
+      <w:r>
+        <w:t xml:space="preserve">”</w:t>
+      </w:r>
+      <w:r>
+        <w:t xml:space="preserve"> </w:t>
+      </w:r>
+      <w:r>
+        <w:t xml:space="preserve">(</w:t>
+      </w:r>
+      <w:hyperlink r:id="rId34">
+        <w:r>
+          <w:rPr>
+            <w:rStyle w:val="Hyperlink"/>
+          </w:rPr>
+          <w:t xml:space="preserve">AB 1755, Dodd</w:t>
+        </w:r>
+      </w:hyperlink>
+      <w:r>
+        <w:t xml:space="preserve">). This legislation also calls for state agencies to</w:t>
+      </w:r>
+      <w:r>
+        <w:t xml:space="preserve"> </w:t>
+      </w:r>
+      <w:r>
+        <w:t xml:space="preserve">“</w:t>
+      </w:r>
+      <w:r>
+        <w:t xml:space="preserve">develop protocols for data sharing, documentation, quality control, public access, and promotion of open-source platforms and decision support tools related to water data</w:t>
+      </w:r>
+      <w:r>
+        <w:t xml:space="preserve">”</w:t>
+      </w:r>
+      <w:r>
+        <w:t xml:space="preserve">. These aspirations were further supported by a</w:t>
+      </w:r>
+      <w:r>
+        <w:t xml:space="preserve"> </w:t>
+      </w:r>
+      <w:hyperlink r:id="rId35">
+        <w:r>
+          <w:rPr>
+            <w:rStyle w:val="Hyperlink"/>
+          </w:rPr>
+          <w:t xml:space="preserve">resolution</w:t>
+        </w:r>
+      </w:hyperlink>
+      <w:r>
+        <w:t xml:space="preserve"> </w:t>
+      </w:r>
+      <w:r>
+        <w:t xml:space="preserve">on July 10, 2018 that formally committed the State Water Resources Control Board to</w:t>
+      </w:r>
+      <w:r>
+        <w:t xml:space="preserve"> </w:t>
+      </w:r>
+      <w:r>
+        <w:t xml:space="preserve">“</w:t>
+      </w:r>
+      <w:r>
+        <w:t xml:space="preserve">provide broader access to data used to make local, regional, and statewide water management and regulatory decisions in California</w:t>
+      </w:r>
+      <w:r>
+        <w:t xml:space="preserve">”</w:t>
+      </w:r>
+      <w:r>
+        <w:t xml:space="preserve">.</w:t>
+      </w:r>
+    </w:p>
+    <w:p>
+      <w:pPr>
+        <w:pStyle w:val="BodyText"/>
+      </w:pPr>
+      <w:r>
+        <w:t xml:space="preserve">The recent policies are a recognition of the disconnect between the state of the science and the level of integration with policy and decision-making. Although these initiatives are substantial forward progress, the implementation of existing bioassessment methods to support policy remains uncertain. For example, thresholds for bioassessment indices that are protective of ecosystem integrity are often required for application in a regulatory context. Thresholds can be identified based on variability of conditions at reference sites, yet the justification for use in policy requires a link between the threshold and ecosystem function. Moreover, reference conditions may be an unreasonable management target in developed landscapes where</w:t>
+      </w:r>
+    </w:p>
+    <w:p>
+      <w:pPr>
         <w:pStyle w:val="Heading1"/>
       </w:pPr>
-      <w:bookmarkStart w:id="34" w:name="limitations-and-solutions"/>
+      <w:bookmarkStart w:id="36" w:name="limitations-and-solutions"/>
       <w:r>
         <w:t xml:space="preserve">Limitations and solutions</w:t>
       </w:r>
-      <w:bookmarkEnd w:id="34"/>
+      <w:bookmarkEnd w:id="36"/>
     </w:p>
     <w:p>
       <w:pPr>
         <w:pStyle w:val="FirstParagraph"/>
       </w:pPr>
       <w:r>
-        <w:t xml:space="preserve">Although the case for open science in bioassessment is appealing, several challenges have prevented the widespread adoption of these principles in practice. Many of these challenges are not specific to bioassessment and apply more generally to the environmental sciences. First, the technical skillsets required to effectively use open science tools can be prohibitive for some researchers. Conventional and closed workflows used by many scientists are adopted and entrenched because of ease of use, yet the simplicity of such tools limits their power. In contrast, many open science analysis platforms, such as R, were developed with customization as a key concept defining the functionality. This creates a tradeoff between ease of use and flexibility where the former is sacrificed by the latter. Open science tools can improve analysis, documentation, and implementation through greater flexibility but they expose researchers to entirely new concepts in which they were never trained. Many scientists are unwilling to learn new skills given existing demands on their time, and even less so for skills with exceptional learning curves. The benefits of these approaches may also not be apparent, such as the value for the individual researcher of sharing their data. Not only are the required skillsets demanding, but the open science toolbox continues to expand as new methods are developed and old methods become obselete. This requires a researchers to stay abreast of new technologies as they are developed and weigh the tradeoffs of adopting different workflows for different research tasks.</w:t>
+        <w:t xml:space="preserve">Although the case for open science in bioassessment is appealing, several challenges have prevented the widespread adoption of these principles in practice. Many of these challenges are not specific to bioassessment and apply more generally to the environmental sciences. First, the technical skillsets required to effectively use open science tools can be frustrating for some researchers. Conventional and closed workflows used by many scientists are adopted and entrenched because of ease of use, yet the simplicity of such tools limits their power. In contrast, many open science analysis platforms, such as R, were developed with customization as a key concept defining the functionality. This creates a tradeoff between ease of use and flexibility where the former is sacrificed by the latter. Open science tools can improve analysis, documentation, and implementation through greater flexibility, but they expose researchers to entirely new concepts in which they were never trained. Many scientists are unable to learn new skills given existing demands on their time, and even less so for skills with exceptional learning curves. The benefits of these approaches may also not be apparent, such as the value for the individual researcher of sharing their data. Not only are the required skillsets demanding, but the open science toolbox continues to expand as new methods are developed and old methods become obselete. This requires a researchers to stay abreast of new technologies as they are developed and weigh the tradeoffs of adopting different workflows for different research tasks.</w:t>
       </w:r>
     </w:p>
     <w:p>
@@ -1980,18 +2154,18 @@
       <w:pPr>
         <w:pStyle w:val="Heading1"/>
       </w:pPr>
-      <w:bookmarkStart w:id="35" w:name="conclusions"/>
+      <w:bookmarkStart w:id="37" w:name="conclusions"/>
       <w:r>
         <w:t xml:space="preserve">Conclusions</w:t>
       </w:r>
-      <w:bookmarkEnd w:id="35"/>
+      <w:bookmarkEnd w:id="37"/>
     </w:p>
     <w:p>
       <w:pPr>
         <w:pStyle w:val="FirstParagraph"/>
       </w:pPr>
       <w:r>
-        <w:t xml:space="preserve">The relevance of bioassessment applications can be improved with open science by using reproducible, transparent, and effective tools that bridge the gap between research and management. Many open science tools can improve lines of communication to expose all aspects of the research process and eventual implementation of a bioassessment product to support policy, regulation, or monitoring efforts. Iterative communication ensures that the developed product is created through an exchange of ideas to balance the potentially competing needs of different sectors and institutions. The documentation and archiving of data used to create a bioassessment product also ensures that other researchers can discover and build on past efforts, rather than constantly rebuilding the wheel. Incremental improvements of existing products can reduce the proliferation of site- and taxon-specific methods with limited regional applications by exploring new ways to integrate biological indicators across space and time.</w:t>
+        <w:t xml:space="preserve">The relevance of bioassessment applications can be improved with open science by using reproducible, transparent, and effective tools that bridge the gap between research and management. Many open science tools can improve communication between researchers and managers to expose all aspects of the research process and facilitate implementation to support policy, regulation, or monitoring efforts. Communication ensures that the developed product is created through an exchange of ideas to balance the potentially competing needs of different sectors and institutions. The documentation and archiving of data used to create a bioassessment product also ensures that other researchers can discover and build on past efforts, rather than constantly rebuilding the wheel. Incremental improvements of existing products can reduce the proliferation of site- and taxon-specific methods with limited regional applications by exploring new ways to integrate biological indicators across space and time.</w:t>
       </w:r>
     </w:p>
     <w:p>
@@ -1999,7 +2173,7 @@
         <w:pStyle w:val="BodyText"/>
       </w:pPr>
       <w:r>
-        <w:t xml:space="preserve">Efforts to formally recognize and integrate open science practices in bioassessment are needed now more than ever. The transition of bioassessment from taxonomic-based indices to molecular approaches presents novel challenges that will only increase in severity as researchers continue to refine methods for rapidly acquiring molecular data</w:t>
+        <w:t xml:space="preserve">Efforts to formally recognize and integrate open science in bioassessment are needed now more than ever. The transition of bioassessment from taxonomic-based indices to molecular approaches presents novel challenges that will only increase in severity as researchers continue to refine methods for molecular applications</w:t>
       </w:r>
       <w:r>
         <w:t xml:space="preserve"> </w:t>
@@ -2022,18 +2196,18 @@
         <w:t xml:space="preserve">)</w:t>
       </w:r>
       <w:r>
-        <w:t xml:space="preserve">. Although molecular-based indices share similar assessment objectives as conventional indices, the data requirements and taxonomic resolution are substantially more complex. Bioassessment researchers will be inundated with data from high-throughput DNA sequencers and systematic approaches to document, catalog, and share this information will be required to advance and standardize the science. Molecular approaches are also dependent on existing reference libraries for matching DNA samples for taxonomic identification. The specificity of libraries is constantly improving as scientists contribute their own unique samples. As such, the integrity of reference libraries depends greatly on the quality of metadata and documentation for contributed samples. Open science principles should be leveraged in this emerging arena to ensure that bioassessment continues to have relevance as a foundational approach for assessing the condition of aquatic resources.</w:t>
+        <w:t xml:space="preserve">. Although molecular-based indices share similar assessment objectives as conventional indices, the data requirements and taxonomic resolution are substantially more complex. Bioassessment researchers developing molecular methods are and will continue to be inundated with data from high-throughput DNA sequencers. Systematic approaches to document, catalog, and share this information will be required to advance and standardize the science. Molecular approaches are also dependent on existing reference libraries for matching DNA samples for taxonomic identification. The integrity of reference libraries depends greatly on the quality of metadata and documentation for contributed samples. Open science principles should be leveraged in this emerging arena to ensure that new bioassessment methods continue to have relevance for determining the condition of aquatic resources.</w:t>
       </w:r>
     </w:p>
     <w:p>
       <w:pPr>
         <w:pStyle w:val="Heading1"/>
       </w:pPr>
-      <w:bookmarkStart w:id="36" w:name="figures"/>
+      <w:bookmarkStart w:id="38" w:name="figures"/>
       <w:r>
         <w:t xml:space="preserve">Figures</w:t>
       </w:r>
-      <w:bookmarkEnd w:id="36"/>
+      <w:bookmarkEnd w:id="38"/>
     </w:p>
     <w:p>
       <w:pPr>
@@ -2055,7 +2229,7 @@
                     </pic:cNvPicPr>
                   </pic:nvPicPr>
                   <pic:blipFill>
-                    <a:blip r:embed="rId37"/>
+                    <a:blip r:embed="rId39"/>
                     <a:stretch>
                       <a:fillRect/>
                     </a:stretch>
@@ -2130,7 +2304,7 @@
                     </pic:cNvPicPr>
                   </pic:nvPicPr>
                   <pic:blipFill>
-                    <a:blip r:embed="rId38"/>
+                    <a:blip r:embed="rId40"/>
                     <a:stretch>
                       <a:fillRect/>
                     </a:stretch>
@@ -2189,11 +2363,11 @@
       <w:pPr>
         <w:pStyle w:val="Heading1"/>
       </w:pPr>
-      <w:bookmarkStart w:id="39" w:name="tables"/>
+      <w:bookmarkStart w:id="41" w:name="tables"/>
       <w:r>
         <w:t xml:space="preserve">Tables</w:t>
       </w:r>
-      <w:bookmarkEnd w:id="39"/>
+      <w:bookmarkEnd w:id="41"/>
     </w:p>
     <w:p>
       <w:pPr>
@@ -2695,14 +2869,14 @@
       <w:pPr>
         <w:pStyle w:val="Heading1"/>
       </w:pPr>
-      <w:bookmarkStart w:id="40" w:name="references"/>
+      <w:bookmarkStart w:id="42" w:name="references"/>
       <w:r>
         <w:t xml:space="preserve">References</w:t>
       </w:r>
-      <w:bookmarkEnd w:id="40"/>
-    </w:p>
-    <w:bookmarkStart w:id="144" w:name="refs"/>
-    <w:bookmarkStart w:id="42" w:name="ref-Allaire18"/>
+      <w:bookmarkEnd w:id="42"/>
+    </w:p>
+    <w:bookmarkStart w:id="152" w:name="refs"/>
+    <w:bookmarkStart w:id="44" w:name="ref-Allaire18"/>
     <w:p>
       <w:pPr>
         <w:pStyle w:val="Bibliography"/>
@@ -2725,7 +2899,7 @@
       <w:r>
         <w:t xml:space="preserve"> </w:t>
       </w:r>
-      <w:hyperlink r:id="rId41">
+      <w:hyperlink r:id="rId43">
         <w:r>
           <w:rPr>
             <w:rStyle w:val="Hyperlink"/>
@@ -2737,8 +2911,8 @@
         <w:t xml:space="preserve">.</w:t>
       </w:r>
     </w:p>
-    <w:bookmarkEnd w:id="42"/>
-    <w:bookmarkStart w:id="44" w:name="ref-Appelhans18"/>
+    <w:bookmarkEnd w:id="44"/>
+    <w:bookmarkStart w:id="46" w:name="ref-Appelhans18"/>
     <w:p>
       <w:pPr>
         <w:pStyle w:val="Bibliography"/>
@@ -2761,7 +2935,7 @@
       <w:r>
         <w:t xml:space="preserve"> </w:t>
       </w:r>
-      <w:hyperlink r:id="rId43">
+      <w:hyperlink r:id="rId45">
         <w:r>
           <w:rPr>
             <w:rStyle w:val="Hyperlink"/>
@@ -2773,8 +2947,8 @@
         <w:t xml:space="preserve">.</w:t>
       </w:r>
     </w:p>
-    <w:bookmarkEnd w:id="44"/>
-    <w:bookmarkStart w:id="45" w:name="ref-Bain00"/>
+    <w:bookmarkEnd w:id="46"/>
+    <w:bookmarkStart w:id="47" w:name="ref-Bain00"/>
     <w:p>
       <w:pPr>
         <w:pStyle w:val="Bibliography"/>
@@ -2798,8 +2972,8 @@
         <w:t xml:space="preserve">3 (1):89–98.</w:t>
       </w:r>
     </w:p>
-    <w:bookmarkEnd w:id="45"/>
-    <w:bookmarkStart w:id="47" w:name="ref-Baird12"/>
+    <w:bookmarkEnd w:id="47"/>
+    <w:bookmarkStart w:id="49" w:name="ref-Baird12"/>
     <w:p>
       <w:pPr>
         <w:pStyle w:val="Bibliography"/>
@@ -2825,7 +2999,7 @@
       <w:r>
         <w:t xml:space="preserve"> </w:t>
       </w:r>
-      <w:hyperlink r:id="rId46">
+      <w:hyperlink r:id="rId48">
         <w:r>
           <w:rPr>
             <w:rStyle w:val="Hyperlink"/>
@@ -2837,8 +3011,8 @@
         <w:t xml:space="preserve">.</w:t>
       </w:r>
     </w:p>
-    <w:bookmarkEnd w:id="47"/>
-    <w:bookmarkStart w:id="49" w:name="ref-Baker15"/>
+    <w:bookmarkEnd w:id="49"/>
+    <w:bookmarkStart w:id="51" w:name="ref-Baker15"/>
     <w:p>
       <w:pPr>
         <w:pStyle w:val="Bibliography"/>
@@ -2861,7 +3035,7 @@
       <w:r>
         <w:t xml:space="preserve"> </w:t>
       </w:r>
-      <w:hyperlink r:id="rId48">
+      <w:hyperlink r:id="rId50">
         <w:r>
           <w:rPr>
             <w:rStyle w:val="Hyperlink"/>
@@ -2873,8 +3047,8 @@
         <w:t xml:space="preserve">.</w:t>
       </w:r>
     </w:p>
-    <w:bookmarkEnd w:id="49"/>
-    <w:bookmarkStart w:id="51" w:name="ref-Beck09"/>
+    <w:bookmarkEnd w:id="51"/>
+    <w:bookmarkStart w:id="53" w:name="ref-Beck09"/>
     <w:p>
       <w:pPr>
         <w:pStyle w:val="Bibliography"/>
@@ -2900,7 +3074,7 @@
       <w:r>
         <w:t xml:space="preserve"> </w:t>
       </w:r>
-      <w:hyperlink r:id="rId50">
+      <w:hyperlink r:id="rId52">
         <w:r>
           <w:rPr>
             <w:rStyle w:val="Hyperlink"/>
@@ -2912,8 +3086,8 @@
         <w:t xml:space="preserve">.</w:t>
       </w:r>
     </w:p>
-    <w:bookmarkEnd w:id="51"/>
-    <w:bookmarkStart w:id="53" w:name="ref-Beck13"/>
+    <w:bookmarkEnd w:id="53"/>
+    <w:bookmarkStart w:id="55" w:name="ref-Beck13"/>
     <w:p>
       <w:pPr>
         <w:pStyle w:val="Bibliography"/>
@@ -2939,7 +3113,7 @@
       <w:r>
         <w:t xml:space="preserve"> </w:t>
       </w:r>
-      <w:hyperlink r:id="rId52">
+      <w:hyperlink r:id="rId54">
         <w:r>
           <w:rPr>
             <w:rStyle w:val="Hyperlink"/>
@@ -2951,8 +3125,8 @@
         <w:t xml:space="preserve">.</w:t>
       </w:r>
     </w:p>
-    <w:bookmarkEnd w:id="53"/>
-    <w:bookmarkStart w:id="55" w:name="ref-Birk12"/>
+    <w:bookmarkEnd w:id="55"/>
+    <w:bookmarkStart w:id="57" w:name="ref-Birk12"/>
     <w:p>
       <w:pPr>
         <w:pStyle w:val="Bibliography"/>
@@ -2978,7 +3152,7 @@
       <w:r>
         <w:t xml:space="preserve"> </w:t>
       </w:r>
-      <w:hyperlink r:id="rId54">
+      <w:hyperlink r:id="rId56">
         <w:r>
           <w:rPr>
             <w:rStyle w:val="Hyperlink"/>
@@ -2990,8 +3164,8 @@
         <w:t xml:space="preserve">.</w:t>
       </w:r>
     </w:p>
-    <w:bookmarkEnd w:id="55"/>
-    <w:bookmarkStart w:id="57" w:name="ref-BondLamberty16"/>
+    <w:bookmarkEnd w:id="57"/>
+    <w:bookmarkStart w:id="59" w:name="ref-BondLamberty16"/>
     <w:p>
       <w:pPr>
         <w:pStyle w:val="Bibliography"/>
@@ -3017,7 +3191,7 @@
       <w:r>
         <w:t xml:space="preserve"> </w:t>
       </w:r>
-      <w:hyperlink r:id="rId56">
+      <w:hyperlink r:id="rId58">
         <w:r>
           <w:rPr>
             <w:rStyle w:val="Hyperlink"/>
@@ -3029,8 +3203,8 @@
         <w:t xml:space="preserve">.</w:t>
       </w:r>
     </w:p>
-    <w:bookmarkEnd w:id="57"/>
-    <w:bookmarkStart w:id="58" w:name="ref-Borja09"/>
+    <w:bookmarkEnd w:id="59"/>
+    <w:bookmarkStart w:id="60" w:name="ref-Borja09"/>
     <w:p>
       <w:pPr>
         <w:pStyle w:val="Bibliography"/>
@@ -3054,8 +3228,8 @@
         <w:t xml:space="preserve">59 (1-3):1–4.</w:t>
       </w:r>
     </w:p>
-    <w:bookmarkEnd w:id="58"/>
-    <w:bookmarkStart w:id="60" w:name="ref-Cao11"/>
+    <w:bookmarkEnd w:id="60"/>
+    <w:bookmarkStart w:id="62" w:name="ref-Cao11"/>
     <w:p>
       <w:pPr>
         <w:pStyle w:val="Bibliography"/>
@@ -3081,7 +3255,7 @@
       <w:r>
         <w:t xml:space="preserve"> </w:t>
       </w:r>
-      <w:hyperlink r:id="rId59">
+      <w:hyperlink r:id="rId61">
         <w:r>
           <w:rPr>
             <w:rStyle w:val="Hyperlink"/>
@@ -3093,8 +3267,8 @@
         <w:t xml:space="preserve">.</w:t>
       </w:r>
     </w:p>
-    <w:bookmarkEnd w:id="60"/>
-    <w:bookmarkStart w:id="62" w:name="ref-Chang18"/>
+    <w:bookmarkEnd w:id="62"/>
+    <w:bookmarkStart w:id="64" w:name="ref-Chang18"/>
     <w:p>
       <w:pPr>
         <w:pStyle w:val="Bibliography"/>
@@ -3117,7 +3291,7 @@
       <w:r>
         <w:t xml:space="preserve"> </w:t>
       </w:r>
-      <w:hyperlink r:id="rId61">
+      <w:hyperlink r:id="rId63">
         <w:r>
           <w:rPr>
             <w:rStyle w:val="Hyperlink"/>
@@ -3129,8 +3303,8 @@
         <w:t xml:space="preserve">.</w:t>
       </w:r>
     </w:p>
-    <w:bookmarkEnd w:id="62"/>
-    <w:bookmarkStart w:id="64" w:name="ref-Cheng18"/>
+    <w:bookmarkEnd w:id="64"/>
+    <w:bookmarkStart w:id="66" w:name="ref-Cheng18"/>
     <w:p>
       <w:pPr>
         <w:pStyle w:val="Bibliography"/>
@@ -3153,7 +3327,7 @@
       <w:r>
         <w:t xml:space="preserve"> </w:t>
       </w:r>
-      <w:hyperlink r:id="rId63">
+      <w:hyperlink r:id="rId65">
         <w:r>
           <w:rPr>
             <w:rStyle w:val="Hyperlink"/>
@@ -3165,8 +3339,8 @@
         <w:t xml:space="preserve">.</w:t>
       </w:r>
     </w:p>
-    <w:bookmarkEnd w:id="64"/>
-    <w:bookmarkStart w:id="66" w:name="ref-Collins16"/>
+    <w:bookmarkEnd w:id="66"/>
+    <w:bookmarkStart w:id="68" w:name="ref-Collins16"/>
     <w:p>
       <w:pPr>
         <w:pStyle w:val="Bibliography"/>
@@ -3192,7 +3366,7 @@
       <w:r>
         <w:t xml:space="preserve"> </w:t>
       </w:r>
-      <w:hyperlink r:id="rId65">
+      <w:hyperlink r:id="rId67">
         <w:r>
           <w:rPr>
             <w:rStyle w:val="Hyperlink"/>
@@ -3204,8 +3378,8 @@
         <w:t xml:space="preserve">.</w:t>
       </w:r>
     </w:p>
-    <w:bookmarkEnd w:id="66"/>
-    <w:bookmarkStart w:id="68" w:name="ref-Dale01"/>
+    <w:bookmarkEnd w:id="68"/>
+    <w:bookmarkStart w:id="70" w:name="ref-Dale01"/>
     <w:p>
       <w:pPr>
         <w:pStyle w:val="Bibliography"/>
@@ -3231,7 +3405,7 @@
       <w:r>
         <w:t xml:space="preserve"> </w:t>
       </w:r>
-      <w:hyperlink r:id="rId67">
+      <w:hyperlink r:id="rId69">
         <w:r>
           <w:rPr>
             <w:rStyle w:val="Hyperlink"/>
@@ -3243,8 +3417,8 @@
         <w:t xml:space="preserve">.</w:t>
       </w:r>
     </w:p>
-    <w:bookmarkEnd w:id="68"/>
-    <w:bookmarkStart w:id="70" w:name="ref-DeCaceres09"/>
+    <w:bookmarkEnd w:id="70"/>
+    <w:bookmarkStart w:id="72" w:name="ref-DeCaceres09"/>
     <w:p>
       <w:pPr>
         <w:pStyle w:val="Bibliography"/>
@@ -3279,7 +3453,7 @@
       <w:r>
         <w:t xml:space="preserve"> </w:t>
       </w:r>
-      <w:hyperlink r:id="rId69">
+      <w:hyperlink r:id="rId71">
         <w:r>
           <w:rPr>
             <w:rStyle w:val="Hyperlink"/>
@@ -3291,8 +3465,47 @@
         <w:t xml:space="preserve">.</w:t>
       </w:r>
     </w:p>
-    <w:bookmarkEnd w:id="70"/>
-    <w:bookmarkStart w:id="72" w:name="ref-Fore02"/>
+    <w:bookmarkEnd w:id="72"/>
+    <w:bookmarkStart w:id="74" w:name="ref-Fetscher13"/>
+    <w:p>
+      <w:pPr>
+        <w:pStyle w:val="Bibliography"/>
+      </w:pPr>
+      <w:r>
+        <w:t xml:space="preserve">Fetscher, A. E., R. Stancheva, J. P. Kociolek, R. G. Sheath, E. D. Stein, R. D. Mazor, P. R. Ode, and L. B. Busse. 2013. “Development and Comparison of Stream Indices of Biotic Integrity Using Diatoms Vs. Non-Diatom Algae Vs. A Combination.”</w:t>
+      </w:r>
+      <w:r>
+        <w:t xml:space="preserve"> </w:t>
+      </w:r>
+      <w:r>
+        <w:rPr>
+          <w:i/>
+        </w:rPr>
+        <w:t xml:space="preserve">Journal of Applied Phycology</w:t>
+      </w:r>
+      <w:r>
+        <w:t xml:space="preserve"> </w:t>
+      </w:r>
+      <w:r>
+        <w:t xml:space="preserve">26 (1):433–50.</w:t>
+      </w:r>
+      <w:r>
+        <w:t xml:space="preserve"> </w:t>
+      </w:r>
+      <w:hyperlink r:id="rId73">
+        <w:r>
+          <w:rPr>
+            <w:rStyle w:val="Hyperlink"/>
+          </w:rPr>
+          <w:t xml:space="preserve">https://doi.org/10.1007/s10811-013-0088-2</w:t>
+        </w:r>
+      </w:hyperlink>
+      <w:r>
+        <w:t xml:space="preserve">.</w:t>
+      </w:r>
+    </w:p>
+    <w:bookmarkEnd w:id="74"/>
+    <w:bookmarkStart w:id="76" w:name="ref-Fore02"/>
     <w:p>
       <w:pPr>
         <w:pStyle w:val="Bibliography"/>
@@ -3318,7 +3531,7 @@
       <w:r>
         <w:t xml:space="preserve"> </w:t>
       </w:r>
-      <w:hyperlink r:id="rId71">
+      <w:hyperlink r:id="rId75">
         <w:r>
           <w:rPr>
             <w:rStyle w:val="Hyperlink"/>
@@ -3330,8 +3543,8 @@
         <w:t xml:space="preserve">.</w:t>
       </w:r>
     </w:p>
-    <w:bookmarkEnd w:id="72"/>
-    <w:bookmarkStart w:id="74" w:name="ref-Grand12"/>
+    <w:bookmarkEnd w:id="76"/>
+    <w:bookmarkStart w:id="78" w:name="ref-Grand12"/>
     <w:p>
       <w:pPr>
         <w:pStyle w:val="Bibliography"/>
@@ -3357,7 +3570,7 @@
       <w:r>
         <w:t xml:space="preserve"> </w:t>
       </w:r>
-      <w:hyperlink r:id="rId73">
+      <w:hyperlink r:id="rId77">
         <w:r>
           <w:rPr>
             <w:rStyle w:val="Hyperlink"/>
@@ -3369,8 +3582,8 @@
         <w:t xml:space="preserve">.</w:t>
       </w:r>
     </w:p>
-    <w:bookmarkEnd w:id="74"/>
-    <w:bookmarkStart w:id="76" w:name="ref-Hampton15"/>
+    <w:bookmarkEnd w:id="78"/>
+    <w:bookmarkStart w:id="80" w:name="ref-Hampton15"/>
     <w:p>
       <w:pPr>
         <w:pStyle w:val="Bibliography"/>
@@ -3396,7 +3609,7 @@
       <w:r>
         <w:t xml:space="preserve"> </w:t>
       </w:r>
-      <w:hyperlink r:id="rId75">
+      <w:hyperlink r:id="rId79">
         <w:r>
           <w:rPr>
             <w:rStyle w:val="Hyperlink"/>
@@ -3408,8 +3621,8 @@
         <w:t xml:space="preserve">.</w:t>
       </w:r>
     </w:p>
-    <w:bookmarkEnd w:id="76"/>
-    <w:bookmarkStart w:id="78" w:name="ref-Hampton17"/>
+    <w:bookmarkEnd w:id="80"/>
+    <w:bookmarkStart w:id="82" w:name="ref-Hampton17"/>
     <w:p>
       <w:pPr>
         <w:pStyle w:val="Bibliography"/>
@@ -3435,7 +3648,7 @@
       <w:r>
         <w:t xml:space="preserve"> </w:t>
       </w:r>
-      <w:hyperlink r:id="rId77">
+      <w:hyperlink r:id="rId81">
         <w:r>
           <w:rPr>
             <w:rStyle w:val="Hyperlink"/>
@@ -3447,8 +3660,8 @@
         <w:t xml:space="preserve">.</w:t>
       </w:r>
     </w:p>
-    <w:bookmarkEnd w:id="78"/>
-    <w:bookmarkStart w:id="80" w:name="ref-Hampton16"/>
+    <w:bookmarkEnd w:id="82"/>
+    <w:bookmarkStart w:id="84" w:name="ref-Hampton16"/>
     <w:p>
       <w:pPr>
         <w:pStyle w:val="Bibliography"/>
@@ -3474,7 +3687,7 @@
       <w:r>
         <w:t xml:space="preserve"> </w:t>
       </w:r>
-      <w:hyperlink r:id="rId79">
+      <w:hyperlink r:id="rId83">
         <w:r>
           <w:rPr>
             <w:rStyle w:val="Hyperlink"/>
@@ -3486,8 +3699,8 @@
         <w:t xml:space="preserve">.</w:t>
       </w:r>
     </w:p>
-    <w:bookmarkEnd w:id="80"/>
-    <w:bookmarkStart w:id="82" w:name="ref-Hering10"/>
+    <w:bookmarkEnd w:id="84"/>
+    <w:bookmarkStart w:id="86" w:name="ref-Hering10"/>
     <w:p>
       <w:pPr>
         <w:pStyle w:val="Bibliography"/>
@@ -3513,7 +3726,7 @@
       <w:r>
         <w:t xml:space="preserve"> </w:t>
       </w:r>
-      <w:hyperlink r:id="rId81">
+      <w:hyperlink r:id="rId85">
         <w:r>
           <w:rPr>
             <w:rStyle w:val="Hyperlink"/>
@@ -3525,8 +3738,8 @@
         <w:t xml:space="preserve">.</w:t>
       </w:r>
     </w:p>
-    <w:bookmarkEnd w:id="82"/>
-    <w:bookmarkStart w:id="84" w:name="ref-Howard18"/>
+    <w:bookmarkEnd w:id="86"/>
+    <w:bookmarkStart w:id="88" w:name="ref-Howard18"/>
     <w:p>
       <w:pPr>
         <w:pStyle w:val="Bibliography"/>
@@ -3552,7 +3765,7 @@
       <w:r>
         <w:t xml:space="preserve"> </w:t>
       </w:r>
-      <w:hyperlink r:id="rId83">
+      <w:hyperlink r:id="rId87">
         <w:r>
           <w:rPr>
             <w:rStyle w:val="Hyperlink"/>
@@ -3564,8 +3777,8 @@
         <w:t xml:space="preserve">.</w:t>
       </w:r>
     </w:p>
-    <w:bookmarkEnd w:id="84"/>
-    <w:bookmarkStart w:id="86" w:name="ref-Ihle17"/>
+    <w:bookmarkEnd w:id="88"/>
+    <w:bookmarkStart w:id="90" w:name="ref-Ihle17"/>
     <w:p>
       <w:pPr>
         <w:pStyle w:val="Bibliography"/>
@@ -3591,7 +3804,7 @@
       <w:r>
         <w:t xml:space="preserve"> </w:t>
       </w:r>
-      <w:hyperlink r:id="rId85">
+      <w:hyperlink r:id="rId89">
         <w:r>
           <w:rPr>
             <w:rStyle w:val="Hyperlink"/>
@@ -3603,8 +3816,8 @@
         <w:t xml:space="preserve">.</w:t>
       </w:r>
     </w:p>
-    <w:bookmarkEnd w:id="86"/>
-    <w:bookmarkStart w:id="88" w:name="ref-Jackson94"/>
+    <w:bookmarkEnd w:id="90"/>
+    <w:bookmarkStart w:id="92" w:name="ref-Jackson94"/>
     <w:p>
       <w:pPr>
         <w:pStyle w:val="Bibliography"/>
@@ -3630,7 +3843,7 @@
       <w:r>
         <w:t xml:space="preserve"> </w:t>
       </w:r>
-      <w:hyperlink r:id="rId87">
+      <w:hyperlink r:id="rId91">
         <w:r>
           <w:rPr>
             <w:rStyle w:val="Hyperlink"/>
@@ -3642,8 +3855,8 @@
         <w:t xml:space="preserve">.</w:t>
       </w:r>
     </w:p>
-    <w:bookmarkEnd w:id="88"/>
-    <w:bookmarkStart w:id="89" w:name="ref-Karr86"/>
+    <w:bookmarkEnd w:id="92"/>
+    <w:bookmarkStart w:id="93" w:name="ref-Karr86"/>
     <w:p>
       <w:pPr>
         <w:pStyle w:val="Bibliography"/>
@@ -3652,8 +3865,8 @@
         <w:t xml:space="preserve">Karr, J. R., K. D. Fausch, P. L. Angermeier, P. R. Yant, and I. J. Schlosser. 1986. “Assessing Biological Integrity in Running Waters: A Method and Its Rationale.” Special Publication 5. Champaign, Illinois: Illinois Natural History Survey.</w:t>
       </w:r>
     </w:p>
-    <w:bookmarkEnd w:id="89"/>
-    <w:bookmarkStart w:id="91" w:name="ref-Kelly16"/>
+    <w:bookmarkEnd w:id="93"/>
+    <w:bookmarkStart w:id="95" w:name="ref-Kelly16"/>
     <w:p>
       <w:pPr>
         <w:pStyle w:val="Bibliography"/>
@@ -3679,7 +3892,7 @@
       <w:r>
         <w:t xml:space="preserve"> </w:t>
       </w:r>
-      <w:hyperlink r:id="rId90">
+      <w:hyperlink r:id="rId94">
         <w:r>
           <w:rPr>
             <w:rStyle w:val="Hyperlink"/>
@@ -3691,8 +3904,8 @@
         <w:t xml:space="preserve">.</w:t>
       </w:r>
     </w:p>
-    <w:bookmarkEnd w:id="91"/>
-    <w:bookmarkStart w:id="93" w:name="ref-Kerans94"/>
+    <w:bookmarkEnd w:id="95"/>
+    <w:bookmarkStart w:id="97" w:name="ref-Kerans94"/>
     <w:p>
       <w:pPr>
         <w:pStyle w:val="Bibliography"/>
@@ -3718,7 +3931,7 @@
       <w:r>
         <w:t xml:space="preserve"> </w:t>
       </w:r>
-      <w:hyperlink r:id="rId92">
+      <w:hyperlink r:id="rId96">
         <w:r>
           <w:rPr>
             <w:rStyle w:val="Hyperlink"/>
@@ -3730,8 +3943,8 @@
         <w:t xml:space="preserve">.</w:t>
       </w:r>
     </w:p>
-    <w:bookmarkEnd w:id="93"/>
-    <w:bookmarkStart w:id="95" w:name="ref-Kuehne17"/>
+    <w:bookmarkEnd w:id="97"/>
+    <w:bookmarkStart w:id="99" w:name="ref-Kuehne17"/>
     <w:p>
       <w:pPr>
         <w:pStyle w:val="Bibliography"/>
@@ -3757,7 +3970,7 @@
       <w:r>
         <w:t xml:space="preserve"> </w:t>
       </w:r>
-      <w:hyperlink r:id="rId94">
+      <w:hyperlink r:id="rId98">
         <w:r>
           <w:rPr>
             <w:rStyle w:val="Hyperlink"/>
@@ -3769,8 +3982,8 @@
         <w:t xml:space="preserve">.</w:t>
       </w:r>
     </w:p>
-    <w:bookmarkEnd w:id="95"/>
-    <w:bookmarkStart w:id="97" w:name="ref-Lewandowsky16"/>
+    <w:bookmarkEnd w:id="99"/>
+    <w:bookmarkStart w:id="101" w:name="ref-Lewandowsky16"/>
     <w:p>
       <w:pPr>
         <w:pStyle w:val="Bibliography"/>
@@ -3796,7 +4009,7 @@
       <w:r>
         <w:t xml:space="preserve"> </w:t>
       </w:r>
-      <w:hyperlink r:id="rId96">
+      <w:hyperlink r:id="rId100">
         <w:r>
           <w:rPr>
             <w:rStyle w:val="Hyperlink"/>
@@ -3808,8 +4021,8 @@
         <w:t xml:space="preserve">.</w:t>
       </w:r>
     </w:p>
-    <w:bookmarkEnd w:id="97"/>
-    <w:bookmarkStart w:id="99" w:name="ref-Liaw02"/>
+    <w:bookmarkEnd w:id="101"/>
+    <w:bookmarkStart w:id="103" w:name="ref-Liaw02"/>
     <w:p>
       <w:pPr>
         <w:pStyle w:val="Bibliography"/>
@@ -3835,7 +4048,7 @@
       <w:r>
         <w:t xml:space="preserve"> </w:t>
       </w:r>
-      <w:hyperlink r:id="rId98">
+      <w:hyperlink r:id="rId102">
         <w:r>
           <w:rPr>
             <w:rStyle w:val="Hyperlink"/>
@@ -3847,8 +4060,8 @@
         <w:t xml:space="preserve">.</w:t>
       </w:r>
     </w:p>
-    <w:bookmarkEnd w:id="99"/>
-    <w:bookmarkStart w:id="101" w:name="ref-Linke11"/>
+    <w:bookmarkEnd w:id="103"/>
+    <w:bookmarkStart w:id="105" w:name="ref-Linke11"/>
     <w:p>
       <w:pPr>
         <w:pStyle w:val="Bibliography"/>
@@ -3874,7 +4087,7 @@
       <w:r>
         <w:t xml:space="preserve"> </w:t>
       </w:r>
-      <w:hyperlink r:id="rId100">
+      <w:hyperlink r:id="rId104">
         <w:r>
           <w:rPr>
             <w:rStyle w:val="Hyperlink"/>
@@ -3886,8 +4099,8 @@
         <w:t xml:space="preserve">.</w:t>
       </w:r>
     </w:p>
-    <w:bookmarkEnd w:id="101"/>
-    <w:bookmarkStart w:id="103" w:name="ref-Lortie14"/>
+    <w:bookmarkEnd w:id="105"/>
+    <w:bookmarkStart w:id="107" w:name="ref-Lortie14"/>
     <w:p>
       <w:pPr>
         <w:pStyle w:val="Bibliography"/>
@@ -3913,7 +4126,7 @@
       <w:r>
         <w:t xml:space="preserve"> </w:t>
       </w:r>
-      <w:hyperlink r:id="rId102">
+      <w:hyperlink r:id="rId106">
         <w:r>
           <w:rPr>
             <w:rStyle w:val="Hyperlink"/>
@@ -3925,8 +4138,8 @@
         <w:t xml:space="preserve">.</w:t>
       </w:r>
     </w:p>
-    <w:bookmarkEnd w:id="103"/>
-    <w:bookmarkStart w:id="105" w:name="ref-Lowndes17"/>
+    <w:bookmarkEnd w:id="107"/>
+    <w:bookmarkStart w:id="109" w:name="ref-Lowndes17"/>
     <w:p>
       <w:pPr>
         <w:pStyle w:val="Bibliography"/>
@@ -3952,7 +4165,7 @@
       <w:r>
         <w:t xml:space="preserve"> </w:t>
       </w:r>
-      <w:hyperlink r:id="rId104">
+      <w:hyperlink r:id="rId108">
         <w:r>
           <w:rPr>
             <w:rStyle w:val="Hyperlink"/>
@@ -3964,8 +4177,8 @@
         <w:t xml:space="preserve">.</w:t>
       </w:r>
     </w:p>
-    <w:bookmarkEnd w:id="105"/>
-    <w:bookmarkStart w:id="107" w:name="ref-Marwick16"/>
+    <w:bookmarkEnd w:id="109"/>
+    <w:bookmarkStart w:id="111" w:name="ref-Marwick16"/>
     <w:p>
       <w:pPr>
         <w:pStyle w:val="Bibliography"/>
@@ -3991,7 +4204,7 @@
       <w:r>
         <w:t xml:space="preserve"> </w:t>
       </w:r>
-      <w:hyperlink r:id="rId106">
+      <w:hyperlink r:id="rId110">
         <w:r>
           <w:rPr>
             <w:rStyle w:val="Hyperlink"/>
@@ -4003,8 +4216,33 @@
         <w:t xml:space="preserve">.</w:t>
       </w:r>
     </w:p>
-    <w:bookmarkEnd w:id="107"/>
-    <w:bookmarkStart w:id="108" w:name="ref-McDonald04"/>
+    <w:bookmarkEnd w:id="111"/>
+    <w:bookmarkStart w:id="112" w:name="ref-Mazor16"/>
+    <w:p>
+      <w:pPr>
+        <w:pStyle w:val="Bibliography"/>
+      </w:pPr>
+      <w:r>
+        <w:t xml:space="preserve">Mazor, R. D., A. C. Rehn, P. R. Ode, M. Engeln, K. C. Schiff, E. D. Stein, D. J. Gillett, D. B. Herbst, and C. P. Hawkins. 2016. “Bioassessment in Complex Environments: Designing an Index for Consistent Meaning in Different Settings.”</w:t>
+      </w:r>
+      <w:r>
+        <w:t xml:space="preserve"> </w:t>
+      </w:r>
+      <w:r>
+        <w:rPr>
+          <w:i/>
+        </w:rPr>
+        <w:t xml:space="preserve">Freshwater Science</w:t>
+      </w:r>
+      <w:r>
+        <w:t xml:space="preserve"> </w:t>
+      </w:r>
+      <w:r>
+        <w:t xml:space="preserve">35 (1):249–71.</w:t>
+      </w:r>
+    </w:p>
+    <w:bookmarkEnd w:id="112"/>
+    <w:bookmarkStart w:id="113" w:name="ref-McDonald04"/>
     <w:p>
       <w:pPr>
         <w:pStyle w:val="Bibliography"/>
@@ -4025,8 +4263,8 @@
         <w:t xml:space="preserve">, edited by G. B. Wiersma, 649–68. Boca Raton, Florida, USA: CRC Press.</w:t>
       </w:r>
     </w:p>
-    <w:bookmarkEnd w:id="108"/>
-    <w:bookmarkStart w:id="109" w:name="ref-Michener97"/>
+    <w:bookmarkEnd w:id="113"/>
+    <w:bookmarkStart w:id="114" w:name="ref-Michener97"/>
     <w:p>
       <w:pPr>
         <w:pStyle w:val="Bibliography"/>
@@ -4050,8 +4288,8 @@
         <w:t xml:space="preserve">7 (1):330–42.</w:t>
       </w:r>
     </w:p>
-    <w:bookmarkEnd w:id="109"/>
-    <w:bookmarkStart w:id="111" w:name="ref-Nichols16"/>
+    <w:bookmarkEnd w:id="114"/>
+    <w:bookmarkStart w:id="116" w:name="ref-Nichols16"/>
     <w:p>
       <w:pPr>
         <w:pStyle w:val="Bibliography"/>
@@ -4077,7 +4315,7 @@
       <w:r>
         <w:t xml:space="preserve"> </w:t>
       </w:r>
-      <w:hyperlink r:id="rId110">
+      <w:hyperlink r:id="rId115">
         <w:r>
           <w:rPr>
             <w:rStyle w:val="Hyperlink"/>
@@ -4089,8 +4327,8 @@
         <w:t xml:space="preserve">.</w:t>
       </w:r>
     </w:p>
-    <w:bookmarkEnd w:id="111"/>
-    <w:bookmarkStart w:id="112" w:name="ref-Niemi04"/>
+    <w:bookmarkEnd w:id="116"/>
+    <w:bookmarkStart w:id="117" w:name="ref-Niemi04"/>
     <w:p>
       <w:pPr>
         <w:pStyle w:val="Bibliography"/>
@@ -4114,8 +4352,33 @@
         <w:t xml:space="preserve">35:89–111.</w:t>
       </w:r>
     </w:p>
-    <w:bookmarkEnd w:id="112"/>
-    <w:bookmarkStart w:id="114" w:name="ref-Oksanen18"/>
+    <w:bookmarkEnd w:id="117"/>
+    <w:bookmarkStart w:id="118" w:name="ref-Ode16"/>
+    <w:p>
+      <w:pPr>
+        <w:pStyle w:val="Bibliography"/>
+      </w:pPr>
+      <w:r>
+        <w:t xml:space="preserve">Ode, P. R., A. C. Rehn, R. D. Mazor, K. C. Schiff, E. D. Stein, J. T. May, L. R. Brown, et al. 2016. “Evaluating the Adequacy of a Reference-Site Pool for Ecological Assessments in Environmentally Complex Regions.”</w:t>
+      </w:r>
+      <w:r>
+        <w:t xml:space="preserve"> </w:t>
+      </w:r>
+      <w:r>
+        <w:rPr>
+          <w:i/>
+        </w:rPr>
+        <w:t xml:space="preserve">Freshwater Science</w:t>
+      </w:r>
+      <w:r>
+        <w:t xml:space="preserve"> </w:t>
+      </w:r>
+      <w:r>
+        <w:t xml:space="preserve">35 (1):237–48.</w:t>
+      </w:r>
+    </w:p>
+    <w:bookmarkEnd w:id="118"/>
+    <w:bookmarkStart w:id="120" w:name="ref-Oksanen18"/>
     <w:p>
       <w:pPr>
         <w:pStyle w:val="Bibliography"/>
@@ -4138,7 +4401,7 @@
       <w:r>
         <w:t xml:space="preserve"> </w:t>
       </w:r>
-      <w:hyperlink r:id="rId113">
+      <w:hyperlink r:id="rId119">
         <w:r>
           <w:rPr>
             <w:rStyle w:val="Hyperlink"/>
@@ -4150,8 +4413,8 @@
         <w:t xml:space="preserve">.</w:t>
       </w:r>
     </w:p>
-    <w:bookmarkEnd w:id="114"/>
-    <w:bookmarkStart w:id="116" w:name="ref-Pebesma18"/>
+    <w:bookmarkEnd w:id="120"/>
+    <w:bookmarkStart w:id="122" w:name="ref-Pebesma18"/>
     <w:p>
       <w:pPr>
         <w:pStyle w:val="Bibliography"/>
@@ -4174,7 +4437,7 @@
       <w:r>
         <w:t xml:space="preserve"> </w:t>
       </w:r>
-      <w:hyperlink r:id="rId115">
+      <w:hyperlink r:id="rId121">
         <w:r>
           <w:rPr>
             <w:rStyle w:val="Hyperlink"/>
@@ -4186,8 +4449,8 @@
         <w:t xml:space="preserve">.</w:t>
       </w:r>
     </w:p>
-    <w:bookmarkEnd w:id="116"/>
-    <w:bookmarkStart w:id="118" w:name="ref-Pinheiro18"/>
+    <w:bookmarkEnd w:id="122"/>
+    <w:bookmarkStart w:id="124" w:name="ref-Pinheiro18"/>
     <w:p>
       <w:pPr>
         <w:pStyle w:val="Bibliography"/>
@@ -4210,7 +4473,7 @@
       <w:r>
         <w:t xml:space="preserve"> </w:t>
       </w:r>
-      <w:hyperlink r:id="rId117">
+      <w:hyperlink r:id="rId123">
         <w:r>
           <w:rPr>
             <w:rStyle w:val="Hyperlink"/>
@@ -4222,8 +4485,8 @@
         <w:t xml:space="preserve">.</w:t>
       </w:r>
     </w:p>
-    <w:bookmarkEnd w:id="118"/>
-    <w:bookmarkStart w:id="120" w:name="ref-Poikane14"/>
+    <w:bookmarkEnd w:id="124"/>
+    <w:bookmarkStart w:id="126" w:name="ref-Poikane14"/>
     <w:p>
       <w:pPr>
         <w:pStyle w:val="Bibliography"/>
@@ -4249,7 +4512,7 @@
       <w:r>
         <w:t xml:space="preserve"> </w:t>
       </w:r>
-      <w:hyperlink r:id="rId119">
+      <w:hyperlink r:id="rId125">
         <w:r>
           <w:rPr>
             <w:rStyle w:val="Hyperlink"/>
@@ -4261,8 +4524,8 @@
         <w:t xml:space="preserve">.</w:t>
       </w:r>
     </w:p>
-    <w:bookmarkEnd w:id="120"/>
-    <w:bookmarkStart w:id="121" w:name="ref-RDCT18"/>
+    <w:bookmarkEnd w:id="126"/>
+    <w:bookmarkStart w:id="127" w:name="ref-RDCT18"/>
     <w:p>
       <w:pPr>
         <w:pStyle w:val="Bibliography"/>
@@ -4271,8 +4534,32 @@
         <w:t xml:space="preserve">RDCT (R Development Core Team). 2018. “R: A language and environment for statistical computing, v3.5.1. R Foundation for Statistical Computing, Vienna, Austria.”</w:t>
       </w:r>
     </w:p>
-    <w:bookmarkEnd w:id="121"/>
-    <w:bookmarkStart w:id="123" w:name="ref-Reynoldson97"/>
+    <w:bookmarkEnd w:id="127"/>
+    <w:bookmarkStart w:id="129" w:name="ref-Rehn18"/>
+    <w:p>
+      <w:pPr>
+        <w:pStyle w:val="Bibliography"/>
+      </w:pPr>
+      <w:r>
+        <w:t xml:space="preserve">Rehn, A. C., R. D. Mazor, and P. R. Ode. 2018. “An Index to Measure the Quality of Physical Habitat in California Wadeable Streams.” SWAMP Technical Memorandum, SWAMP-TM-2018-0005. Sacramento, California: California Water Boards, Surface Water Ambient Monitoring Program, California Department of Fish; Wildlife, Southern California Coastal Water Research Project.</w:t>
+      </w:r>
+      <w:r>
+        <w:t xml:space="preserve"> </w:t>
+      </w:r>
+      <w:hyperlink r:id="rId128">
+        <w:r>
+          <w:rPr>
+            <w:rStyle w:val="Hyperlink"/>
+          </w:rPr>
+          <w:t xml:space="preserve">https://www.waterboards.ca.gov/water_issues/programs/swamp/bioassessment/docs/physical_habitat_index_technical_memo.pdf</w:t>
+        </w:r>
+      </w:hyperlink>
+      <w:r>
+        <w:t xml:space="preserve">.</w:t>
+      </w:r>
+    </w:p>
+    <w:bookmarkEnd w:id="129"/>
+    <w:bookmarkStart w:id="131" w:name="ref-Reynoldson97"/>
     <w:p>
       <w:pPr>
         <w:pStyle w:val="Bibliography"/>
@@ -4298,7 +4585,7 @@
       <w:r>
         <w:t xml:space="preserve"> </w:t>
       </w:r>
-      <w:hyperlink r:id="rId122">
+      <w:hyperlink r:id="rId130">
         <w:r>
           <w:rPr>
             <w:rStyle w:val="Hyperlink"/>
@@ -4310,8 +4597,8 @@
         <w:t xml:space="preserve">.</w:t>
       </w:r>
     </w:p>
-    <w:bookmarkEnd w:id="123"/>
-    <w:bookmarkStart w:id="124" w:name="ref-Stein09"/>
+    <w:bookmarkEnd w:id="131"/>
+    <w:bookmarkStart w:id="132" w:name="ref-Stein09"/>
     <w:p>
       <w:pPr>
         <w:pStyle w:val="Bibliography"/>
@@ -4335,8 +4622,8 @@
         <w:t xml:space="preserve">26:20–24.</w:t>
       </w:r>
     </w:p>
-    <w:bookmarkEnd w:id="124"/>
-    <w:bookmarkStart w:id="126" w:name="ref-Stoddard08"/>
+    <w:bookmarkEnd w:id="132"/>
+    <w:bookmarkStart w:id="134" w:name="ref-Stoddard08"/>
     <w:p>
       <w:pPr>
         <w:pStyle w:val="Bibliography"/>
@@ -4362,7 +4649,7 @@
       <w:r>
         <w:t xml:space="preserve"> </w:t>
       </w:r>
-      <w:hyperlink r:id="rId125">
+      <w:hyperlink r:id="rId133">
         <w:r>
           <w:rPr>
             <w:rStyle w:val="Hyperlink"/>
@@ -4374,8 +4661,8 @@
         <w:t xml:space="preserve">.</w:t>
       </w:r>
     </w:p>
-    <w:bookmarkEnd w:id="126"/>
-    <w:bookmarkStart w:id="128" w:name="ref-Stoddard06"/>
+    <w:bookmarkEnd w:id="134"/>
+    <w:bookmarkStart w:id="136" w:name="ref-Stoddard06"/>
     <w:p>
       <w:pPr>
         <w:pStyle w:val="Bibliography"/>
@@ -4401,7 +4688,7 @@
       <w:r>
         <w:t xml:space="preserve"> </w:t>
       </w:r>
-      <w:hyperlink r:id="rId127">
+      <w:hyperlink r:id="rId135">
         <w:r>
           <w:rPr>
             <w:rStyle w:val="Hyperlink"/>
@@ -4413,8 +4700,8 @@
         <w:t xml:space="preserve">.</w:t>
       </w:r>
     </w:p>
-    <w:bookmarkEnd w:id="128"/>
-    <w:bookmarkStart w:id="130" w:name="ref-Touchon16"/>
+    <w:bookmarkEnd w:id="136"/>
+    <w:bookmarkStart w:id="138" w:name="ref-Touchon16"/>
     <w:p>
       <w:pPr>
         <w:pStyle w:val="Bibliography"/>
@@ -4440,7 +4727,7 @@
       <w:r>
         <w:t xml:space="preserve"> </w:t>
       </w:r>
-      <w:hyperlink r:id="rId129">
+      <w:hyperlink r:id="rId137">
         <w:r>
           <w:rPr>
             <w:rStyle w:val="Hyperlink"/>
@@ -4452,8 +4739,8 @@
         <w:t xml:space="preserve">.</w:t>
       </w:r>
     </w:p>
-    <w:bookmarkEnd w:id="130"/>
-    <w:bookmarkStart w:id="132" w:name="ref-Wickham14c"/>
+    <w:bookmarkEnd w:id="138"/>
+    <w:bookmarkStart w:id="140" w:name="ref-Wickham14c"/>
     <w:p>
       <w:pPr>
         <w:pStyle w:val="Bibliography"/>
@@ -4479,7 +4766,7 @@
       <w:r>
         <w:t xml:space="preserve"> </w:t>
       </w:r>
-      <w:hyperlink r:id="rId131">
+      <w:hyperlink r:id="rId139">
         <w:r>
           <w:rPr>
             <w:rStyle w:val="Hyperlink"/>
@@ -4491,8 +4778,8 @@
         <w:t xml:space="preserve">.</w:t>
       </w:r>
     </w:p>
-    <w:bookmarkEnd w:id="132"/>
-    <w:bookmarkStart w:id="133" w:name="ref-Wickham15"/>
+    <w:bookmarkEnd w:id="140"/>
+    <w:bookmarkStart w:id="141" w:name="ref-Wickham15"/>
     <w:p>
       <w:pPr>
         <w:pStyle w:val="Bibliography"/>
@@ -4513,8 +4800,8 @@
         <w:t xml:space="preserve">. Sebastopol, California: O’Reilly.</w:t>
       </w:r>
     </w:p>
-    <w:bookmarkEnd w:id="133"/>
-    <w:bookmarkStart w:id="135" w:name="ref-Wickham09"/>
+    <w:bookmarkEnd w:id="141"/>
+    <w:bookmarkStart w:id="143" w:name="ref-Wickham09"/>
     <w:p>
       <w:pPr>
         <w:pStyle w:val="Bibliography"/>
@@ -4537,7 +4824,7 @@
       <w:r>
         <w:t xml:space="preserve"> </w:t>
       </w:r>
-      <w:hyperlink r:id="rId134">
+      <w:hyperlink r:id="rId142">
         <w:r>
           <w:rPr>
             <w:rStyle w:val="Hyperlink"/>
@@ -4549,8 +4836,8 @@
         <w:t xml:space="preserve">.</w:t>
       </w:r>
     </w:p>
-    <w:bookmarkEnd w:id="135"/>
-    <w:bookmarkStart w:id="137" w:name="ref-Wickham17b"/>
+    <w:bookmarkEnd w:id="143"/>
+    <w:bookmarkStart w:id="145" w:name="ref-Wickham17b"/>
     <w:p>
       <w:pPr>
         <w:pStyle w:val="Bibliography"/>
@@ -4573,7 +4860,7 @@
       <w:r>
         <w:t xml:space="preserve"> </w:t>
       </w:r>
-      <w:hyperlink r:id="rId136">
+      <w:hyperlink r:id="rId144">
         <w:r>
           <w:rPr>
             <w:rStyle w:val="Hyperlink"/>
@@ -4585,8 +4872,8 @@
         <w:t xml:space="preserve">.</w:t>
       </w:r>
     </w:p>
-    <w:bookmarkEnd w:id="137"/>
-    <w:bookmarkStart w:id="139" w:name="ref-Wickham18"/>
+    <w:bookmarkEnd w:id="145"/>
+    <w:bookmarkStart w:id="147" w:name="ref-Wickham18"/>
     <w:p>
       <w:pPr>
         <w:pStyle w:val="Bibliography"/>
@@ -4609,7 +4896,7 @@
       <w:r>
         <w:t xml:space="preserve"> </w:t>
       </w:r>
-      <w:hyperlink r:id="rId138">
+      <w:hyperlink r:id="rId146">
         <w:r>
           <w:rPr>
             <w:rStyle w:val="Hyperlink"/>
@@ -4621,8 +4908,8 @@
         <w:t xml:space="preserve">.</w:t>
       </w:r>
     </w:p>
-    <w:bookmarkEnd w:id="139"/>
-    <w:bookmarkStart w:id="140" w:name="ref-Wilkinson05"/>
+    <w:bookmarkEnd w:id="147"/>
+    <w:bookmarkStart w:id="148" w:name="ref-Wilkinson05"/>
     <w:p>
       <w:pPr>
         <w:pStyle w:val="Bibliography"/>
@@ -4643,8 +4930,8 @@
         <w:t xml:space="preserve">. Second. New York: Statistics; Computing, Springer.</w:t>
       </w:r>
     </w:p>
-    <w:bookmarkEnd w:id="140"/>
-    <w:bookmarkStart w:id="141" w:name="ref-Wood17"/>
+    <w:bookmarkEnd w:id="148"/>
+    <w:bookmarkStart w:id="149" w:name="ref-Wood17"/>
     <w:p>
       <w:pPr>
         <w:pStyle w:val="Bibliography"/>
@@ -4665,8 +4952,8 @@
         <w:t xml:space="preserve">. 2nd ed. London, United Kingdom: Chapman; Hall, CRC Press.</w:t>
       </w:r>
     </w:p>
-    <w:bookmarkEnd w:id="141"/>
-    <w:bookmarkStart w:id="143" w:name="ref-Xie15"/>
+    <w:bookmarkEnd w:id="149"/>
+    <w:bookmarkStart w:id="151" w:name="ref-Xie15"/>
     <w:p>
       <w:pPr>
         <w:pStyle w:val="Bibliography"/>
@@ -4689,7 +4976,7 @@
       <w:r>
         <w:t xml:space="preserve"> </w:t>
       </w:r>
-      <w:hyperlink r:id="rId142">
+      <w:hyperlink r:id="rId150">
         <w:r>
           <w:rPr>
             <w:rStyle w:val="Hyperlink"/>
@@ -4701,8 +4988,8 @@
         <w:t xml:space="preserve">.</w:t>
       </w:r>
     </w:p>
-    <w:bookmarkEnd w:id="143"/>
-    <w:bookmarkEnd w:id="144"/>
+    <w:bookmarkEnd w:id="151"/>
+    <w:bookmarkEnd w:id="152"/>
     <w:sectPr>
       <w:footerReference w:type="default" r:id="rId9"/>
       <w:pgSz w:w="12240" w:h="15840"/>

</xml_diff>

<commit_message>
almost done with case study
</commit_message>
<xml_diff>
--- a/manu_draft.docx
+++ b/manu_draft.docx
@@ -199,7 +199,7 @@
         <w:pStyle w:val="FirstParagraph"/>
       </w:pPr>
       <w:r>
-        <w:t xml:space="preserve">Version Date: Tue Oct 16 10:41:43 2018 -0700</w:t>
+        <w:t xml:space="preserve">Version Date: Wed Oct 17 10:00:08 2018 -0700</w:t>
       </w:r>
     </w:p>
     <w:p>
@@ -1407,7 +1407,7 @@
         <w:t xml:space="preserve"> </w:t>
       </w:r>
       <w:r>
-        <w:t xml:space="preserve">has increased in the last ten years and is the most commonly used analysis platform in the environmental sciences. This software provides 13181 user contributed packages (as of 2018-10-17) and is also a programming language that can be used to create specific analysis workflows. The availability of existing packages and the ability to create new packages is a strength of R that is under-utilized by the bioassessment community. An assessment index packaged in R can automate the tedious process of converting raw taxonomic data to summary scores. An R package is also modular, meaning it includes all necessary analyses, data, and documentation to allow use by others. This modularity is critical for reaching management and stakeholder communities by providing a tool that redirects the focus on the output and not the technical details that are less important for decision-making.</w:t>
+        <w:t xml:space="preserve">has increased in the last ten years and is the most commonly used analysis platform in the environmental sciences. This software provides 13280 user contributed packages (as of 2018-10-30) and is also a programming language that can be used to create specific analysis workflows. The availability of existing packages and the ability to create new packages is a strength of R that is under-utilized by the bioassessment community. An assessment index packaged in R can automate the tedious process of converting raw taxonomic data to summary scores. An R package is also modular, meaning it includes all necessary analyses, data, and documentation to allow use by others. This modularity is critical for reaching management and stakeholder communities by providing a tool that redirects the focus on the output and not the technical details that are less important for decision-making.</w:t>
       </w:r>
     </w:p>
     <w:p>
@@ -1944,7 +1944,7 @@
         <w:t xml:space="preserve">)</w:t>
       </w:r>
       <w:r>
-        <w:t xml:space="preserve">. Combined, these indices represent significant achievements in overcoming technical challenges for developing accurate and interpretable bioassessment methods. However, the application of bioassessment data to inform decisions is limited, typically only taking advantage of a fraction of the available methods. Currently, California has no narrative or numeric criteria in place to support designated aquatic life uses in wadeable streams. A synthesis of condition assessments from multiple methods is needed and data must be presented in a context that is relevant to the needs of decision makers.</w:t>
+        <w:t xml:space="preserve">. Combined, these indices represent significant achievements in overcoming technical challenges for developing accurate and interpretable bioassessment methods. However, the application of bioassessment data to inform decisions is limited, typically only taking advantage of a fraction of the available methods. Currently, California has no narrative or numeric criteria in place to support designated aquatic life uses in wadeable streams. Beyond policy implications, bioassessment data has limited used in planning activities related to conservation or watershed management. A synthesis of condition assessments from multiple methods is needed and data must be presented in a context that is relevant to the needs of decision makers.</w:t>
       </w:r>
     </w:p>
     <w:p>
@@ -1952,7 +1952,7 @@
         <w:pStyle w:val="BodyText"/>
       </w:pPr>
       <w:r>
-        <w:t xml:space="preserve">Recent legal initiatives have established a precedent for openly sharing data collected with public funds. The Open and Transparent Wata Data Act passed by the state legislature in 2016 requires water quality institutions to</w:t>
+        <w:t xml:space="preserve">Recent legal initiatives in California have established a precedent for openly sharing data collected with public funds. The Open and Transparent Wata Data Act passed by the state legislature in 2016 requires water quality institutions to</w:t>
       </w:r>
       <w:r>
         <w:t xml:space="preserve"> </w:t>
@@ -2036,7 +2036,75 @@
         <w:pStyle w:val="BodyText"/>
       </w:pPr>
       <w:r>
-        <w:t xml:space="preserve">The recent policies are a recognition of the disconnect between the state of the science and the level of integration with policy and decision-making. Although these initiatives are substantial forward progress, the implementation of existing bioassessment methods to support policy remains uncertain. For example, thresholds for bioassessment indices that are protective of ecosystem integrity are often required for application in a regulatory context. Thresholds can be identified based on variability of conditions at reference sites, yet the justification for use in policy requires a link between the threshold and ecosystem function. Moreover, reference conditions may be an unreasonable management target in developed landscapes where</w:t>
+        <w:t xml:space="preserve">The recent policies are a recognition of the disconnect between the state of the science and the level of integration with policy and decision-making. Although these initiatives are substantial forward progress, the implementation of existing bioassessment methods to support policy or planning remains uncertain. For example, thresholds for bioassessment indices that are protective of ecosystem integrity are often required for application in a regulatory context. Thresholds can be identified based on variability of conditions at reference sites, yet the justification for use in policy requires a link between the threshold and ecosystem function. Moreover, reference conditions may be an unreasonable management target in developed landscapes where biological communities could be constrained by stressors originating at the watershed scale. These constraints represent significant challenges in setting statewide tresholds for bioassessment indices where goals may be easily met in some areas of the state (e.g., open areas) but not others (e.g., urban areas).</w:t>
+      </w:r>
+    </w:p>
+    <w:p>
+      <w:pPr>
+        <w:pStyle w:val="BodyText"/>
+      </w:pPr>
+      <w:r>
+        <w:t xml:space="preserve">The Stream Classification and Priority Explorer</w:t>
+      </w:r>
+      <w:r>
+        <w:t xml:space="preserve"> </w:t>
+      </w:r>
+      <w:r>
+        <w:t xml:space="preserve">(SCAPE, Beck</w:t>
+      </w:r>
+      <w:r>
+        <w:t xml:space="preserve"> </w:t>
+      </w:r>
+      <w:hyperlink w:anchor="ref-Beck18c">
+        <w:r>
+          <w:rPr>
+            <w:rStyle w:val="Hyperlink"/>
+          </w:rPr>
+          <w:t xml:space="preserve">2018</w:t>
+        </w:r>
+      </w:hyperlink>
+      <w:r>
+        <w:t xml:space="preserve">)</w:t>
+      </w:r>
+      <w:r>
+        <w:t xml:space="preserve"> </w:t>
+      </w:r>
+      <w:r>
+        <w:t xml:space="preserve">was developed to help identify management priorities in developed landscapes using bioassessment data. First, a statewide landscape model was developed that predicts a range of likely biological condition scores using the California Stream Condition Inde</w:t>
+      </w:r>
+      <w:r>
+        <w:t xml:space="preserve"> </w:t>
+      </w:r>
+      <w:r>
+        <w:t xml:space="preserve">(CSCI, Mazor et al.</w:t>
+      </w:r>
+      <w:r>
+        <w:t xml:space="preserve"> </w:t>
+      </w:r>
+      <w:hyperlink w:anchor="ref-Mazor16">
+        <w:r>
+          <w:rPr>
+            <w:rStyle w:val="Hyperlink"/>
+          </w:rPr>
+          <w:t xml:space="preserve">2016</w:t>
+        </w:r>
+      </w:hyperlink>
+      <w:r>
+        <w:t xml:space="preserve">)</w:t>
+      </w:r>
+      <w:r>
+        <w:t xml:space="preserve"> </w:t>
+      </w:r>
+      <w:r>
+        <w:t xml:space="preserve">from a suite of watershed metrics (e.g., land cover, road density). Streams where the range of predicted scores were below a defined threshold (e.g., regulatory requirement) were considered constrained, and streams where the predicted range was above this threshold were considered unconstrained. Results were applied to monitoring data from a heavily urbanized watershed to explore how the statewide model can support local management decisions. Priorities were identifed based on stream constraints from the model, observed CSCI scores, and differences between the observed and expected ranges of scores. For example, most of the sites in the developed portion of the lower watershed scored within their expected ranges, and were therefore given a low priority for restoration. In contrast, two low-scoring sites in the undeveloped upper watershed were prioritized for causal assessment and possible future restoration, whereas three high-scoring sites were prioritized for protection. The SCAPE tool allowed managers to choose priorities based on the constraints and explore how key decision points in the model influenced outcomes.</w:t>
+      </w:r>
+    </w:p>
+    <w:p>
+      <w:pPr>
+        <w:pStyle w:val="BodyText"/>
+      </w:pPr>
+      <w:r>
+        <w:t xml:space="preserve">The SCAPE tool represents one example of how open science can be effectively integrated with bioassessment data. In addition to providing</w:t>
       </w:r>
     </w:p>
     <w:p>
@@ -2875,7 +2943,7 @@
       </w:r>
       <w:bookmarkEnd w:id="42"/>
     </w:p>
-    <w:bookmarkStart w:id="152" w:name="refs"/>
+    <w:bookmarkStart w:id="154" w:name="refs"/>
     <w:bookmarkStart w:id="44" w:name="ref-Allaire18"/>
     <w:p>
       <w:pPr>
@@ -3048,7 +3116,31 @@
       </w:r>
     </w:p>
     <w:bookmarkEnd w:id="51"/>
-    <w:bookmarkStart w:id="53" w:name="ref-Beck09"/>
+    <w:bookmarkStart w:id="53" w:name="ref-Beck18c"/>
+    <w:p>
+      <w:pPr>
+        <w:pStyle w:val="Bibliography"/>
+      </w:pPr>
+      <w:r>
+        <w:t xml:space="preserve">Beck, M. W. 2018. “SCCWRP/SCAPE: v1.0 (Version 1.0). Zenodo,</w:t>
+      </w:r>
+      <w:r>
+        <w:t xml:space="preserve"> </w:t>
+      </w:r>
+      <w:hyperlink r:id="rId52">
+        <w:r>
+          <w:rPr>
+            <w:rStyle w:val="Hyperlink"/>
+          </w:rPr>
+          <w:t xml:space="preserve">http://doi.org/10.5281/zenodo.1218121</w:t>
+        </w:r>
+      </w:hyperlink>
+      <w:r>
+        <w:t xml:space="preserve">.”</w:t>
+      </w:r>
+    </w:p>
+    <w:bookmarkEnd w:id="53"/>
+    <w:bookmarkStart w:id="55" w:name="ref-Beck09"/>
     <w:p>
       <w:pPr>
         <w:pStyle w:val="Bibliography"/>
@@ -3074,7 +3166,7 @@
       <w:r>
         <w:t xml:space="preserve"> </w:t>
       </w:r>
-      <w:hyperlink r:id="rId52">
+      <w:hyperlink r:id="rId54">
         <w:r>
           <w:rPr>
             <w:rStyle w:val="Hyperlink"/>
@@ -3086,8 +3178,8 @@
         <w:t xml:space="preserve">.</w:t>
       </w:r>
     </w:p>
-    <w:bookmarkEnd w:id="53"/>
-    <w:bookmarkStart w:id="55" w:name="ref-Beck13"/>
+    <w:bookmarkEnd w:id="55"/>
+    <w:bookmarkStart w:id="57" w:name="ref-Beck13"/>
     <w:p>
       <w:pPr>
         <w:pStyle w:val="Bibliography"/>
@@ -3113,7 +3205,7 @@
       <w:r>
         <w:t xml:space="preserve"> </w:t>
       </w:r>
-      <w:hyperlink r:id="rId54">
+      <w:hyperlink r:id="rId56">
         <w:r>
           <w:rPr>
             <w:rStyle w:val="Hyperlink"/>
@@ -3125,8 +3217,8 @@
         <w:t xml:space="preserve">.</w:t>
       </w:r>
     </w:p>
-    <w:bookmarkEnd w:id="55"/>
-    <w:bookmarkStart w:id="57" w:name="ref-Birk12"/>
+    <w:bookmarkEnd w:id="57"/>
+    <w:bookmarkStart w:id="59" w:name="ref-Birk12"/>
     <w:p>
       <w:pPr>
         <w:pStyle w:val="Bibliography"/>
@@ -3152,7 +3244,7 @@
       <w:r>
         <w:t xml:space="preserve"> </w:t>
       </w:r>
-      <w:hyperlink r:id="rId56">
+      <w:hyperlink r:id="rId58">
         <w:r>
           <w:rPr>
             <w:rStyle w:val="Hyperlink"/>
@@ -3164,8 +3256,8 @@
         <w:t xml:space="preserve">.</w:t>
       </w:r>
     </w:p>
-    <w:bookmarkEnd w:id="57"/>
-    <w:bookmarkStart w:id="59" w:name="ref-BondLamberty16"/>
+    <w:bookmarkEnd w:id="59"/>
+    <w:bookmarkStart w:id="61" w:name="ref-BondLamberty16"/>
     <w:p>
       <w:pPr>
         <w:pStyle w:val="Bibliography"/>
@@ -3191,7 +3283,7 @@
       <w:r>
         <w:t xml:space="preserve"> </w:t>
       </w:r>
-      <w:hyperlink r:id="rId58">
+      <w:hyperlink r:id="rId60">
         <w:r>
           <w:rPr>
             <w:rStyle w:val="Hyperlink"/>
@@ -3203,8 +3295,8 @@
         <w:t xml:space="preserve">.</w:t>
       </w:r>
     </w:p>
-    <w:bookmarkEnd w:id="59"/>
-    <w:bookmarkStart w:id="60" w:name="ref-Borja09"/>
+    <w:bookmarkEnd w:id="61"/>
+    <w:bookmarkStart w:id="62" w:name="ref-Borja09"/>
     <w:p>
       <w:pPr>
         <w:pStyle w:val="Bibliography"/>
@@ -3228,8 +3320,8 @@
         <w:t xml:space="preserve">59 (1-3):1–4.</w:t>
       </w:r>
     </w:p>
-    <w:bookmarkEnd w:id="60"/>
-    <w:bookmarkStart w:id="62" w:name="ref-Cao11"/>
+    <w:bookmarkEnd w:id="62"/>
+    <w:bookmarkStart w:id="64" w:name="ref-Cao11"/>
     <w:p>
       <w:pPr>
         <w:pStyle w:val="Bibliography"/>
@@ -3255,7 +3347,7 @@
       <w:r>
         <w:t xml:space="preserve"> </w:t>
       </w:r>
-      <w:hyperlink r:id="rId61">
+      <w:hyperlink r:id="rId63">
         <w:r>
           <w:rPr>
             <w:rStyle w:val="Hyperlink"/>
@@ -3267,8 +3359,8 @@
         <w:t xml:space="preserve">.</w:t>
       </w:r>
     </w:p>
-    <w:bookmarkEnd w:id="62"/>
-    <w:bookmarkStart w:id="64" w:name="ref-Chang18"/>
+    <w:bookmarkEnd w:id="64"/>
+    <w:bookmarkStart w:id="66" w:name="ref-Chang18"/>
     <w:p>
       <w:pPr>
         <w:pStyle w:val="Bibliography"/>
@@ -3291,7 +3383,7 @@
       <w:r>
         <w:t xml:space="preserve"> </w:t>
       </w:r>
-      <w:hyperlink r:id="rId63">
+      <w:hyperlink r:id="rId65">
         <w:r>
           <w:rPr>
             <w:rStyle w:val="Hyperlink"/>
@@ -3303,8 +3395,8 @@
         <w:t xml:space="preserve">.</w:t>
       </w:r>
     </w:p>
-    <w:bookmarkEnd w:id="64"/>
-    <w:bookmarkStart w:id="66" w:name="ref-Cheng18"/>
+    <w:bookmarkEnd w:id="66"/>
+    <w:bookmarkStart w:id="68" w:name="ref-Cheng18"/>
     <w:p>
       <w:pPr>
         <w:pStyle w:val="Bibliography"/>
@@ -3327,7 +3419,7 @@
       <w:r>
         <w:t xml:space="preserve"> </w:t>
       </w:r>
-      <w:hyperlink r:id="rId65">
+      <w:hyperlink r:id="rId67">
         <w:r>
           <w:rPr>
             <w:rStyle w:val="Hyperlink"/>
@@ -3339,8 +3431,8 @@
         <w:t xml:space="preserve">.</w:t>
       </w:r>
     </w:p>
-    <w:bookmarkEnd w:id="66"/>
-    <w:bookmarkStart w:id="68" w:name="ref-Collins16"/>
+    <w:bookmarkEnd w:id="68"/>
+    <w:bookmarkStart w:id="70" w:name="ref-Collins16"/>
     <w:p>
       <w:pPr>
         <w:pStyle w:val="Bibliography"/>
@@ -3366,7 +3458,7 @@
       <w:r>
         <w:t xml:space="preserve"> </w:t>
       </w:r>
-      <w:hyperlink r:id="rId67">
+      <w:hyperlink r:id="rId69">
         <w:r>
           <w:rPr>
             <w:rStyle w:val="Hyperlink"/>
@@ -3378,8 +3470,8 @@
         <w:t xml:space="preserve">.</w:t>
       </w:r>
     </w:p>
-    <w:bookmarkEnd w:id="68"/>
-    <w:bookmarkStart w:id="70" w:name="ref-Dale01"/>
+    <w:bookmarkEnd w:id="70"/>
+    <w:bookmarkStart w:id="72" w:name="ref-Dale01"/>
     <w:p>
       <w:pPr>
         <w:pStyle w:val="Bibliography"/>
@@ -3405,7 +3497,7 @@
       <w:r>
         <w:t xml:space="preserve"> </w:t>
       </w:r>
-      <w:hyperlink r:id="rId69">
+      <w:hyperlink r:id="rId71">
         <w:r>
           <w:rPr>
             <w:rStyle w:val="Hyperlink"/>
@@ -3417,8 +3509,8 @@
         <w:t xml:space="preserve">.</w:t>
       </w:r>
     </w:p>
-    <w:bookmarkEnd w:id="70"/>
-    <w:bookmarkStart w:id="72" w:name="ref-DeCaceres09"/>
+    <w:bookmarkEnd w:id="72"/>
+    <w:bookmarkStart w:id="74" w:name="ref-DeCaceres09"/>
     <w:p>
       <w:pPr>
         <w:pStyle w:val="Bibliography"/>
@@ -3453,7 +3545,7 @@
       <w:r>
         <w:t xml:space="preserve"> </w:t>
       </w:r>
-      <w:hyperlink r:id="rId71">
+      <w:hyperlink r:id="rId73">
         <w:r>
           <w:rPr>
             <w:rStyle w:val="Hyperlink"/>
@@ -3465,8 +3557,8 @@
         <w:t xml:space="preserve">.</w:t>
       </w:r>
     </w:p>
-    <w:bookmarkEnd w:id="72"/>
-    <w:bookmarkStart w:id="74" w:name="ref-Fetscher13"/>
+    <w:bookmarkEnd w:id="74"/>
+    <w:bookmarkStart w:id="76" w:name="ref-Fetscher13"/>
     <w:p>
       <w:pPr>
         <w:pStyle w:val="Bibliography"/>
@@ -3492,7 +3584,7 @@
       <w:r>
         <w:t xml:space="preserve"> </w:t>
       </w:r>
-      <w:hyperlink r:id="rId73">
+      <w:hyperlink r:id="rId75">
         <w:r>
           <w:rPr>
             <w:rStyle w:val="Hyperlink"/>
@@ -3504,8 +3596,8 @@
         <w:t xml:space="preserve">.</w:t>
       </w:r>
     </w:p>
-    <w:bookmarkEnd w:id="74"/>
-    <w:bookmarkStart w:id="76" w:name="ref-Fore02"/>
+    <w:bookmarkEnd w:id="76"/>
+    <w:bookmarkStart w:id="78" w:name="ref-Fore02"/>
     <w:p>
       <w:pPr>
         <w:pStyle w:val="Bibliography"/>
@@ -3531,7 +3623,7 @@
       <w:r>
         <w:t xml:space="preserve"> </w:t>
       </w:r>
-      <w:hyperlink r:id="rId75">
+      <w:hyperlink r:id="rId77">
         <w:r>
           <w:rPr>
             <w:rStyle w:val="Hyperlink"/>
@@ -3543,8 +3635,8 @@
         <w:t xml:space="preserve">.</w:t>
       </w:r>
     </w:p>
-    <w:bookmarkEnd w:id="76"/>
-    <w:bookmarkStart w:id="78" w:name="ref-Grand12"/>
+    <w:bookmarkEnd w:id="78"/>
+    <w:bookmarkStart w:id="80" w:name="ref-Grand12"/>
     <w:p>
       <w:pPr>
         <w:pStyle w:val="Bibliography"/>
@@ -3570,7 +3662,7 @@
       <w:r>
         <w:t xml:space="preserve"> </w:t>
       </w:r>
-      <w:hyperlink r:id="rId77">
+      <w:hyperlink r:id="rId79">
         <w:r>
           <w:rPr>
             <w:rStyle w:val="Hyperlink"/>
@@ -3582,8 +3674,8 @@
         <w:t xml:space="preserve">.</w:t>
       </w:r>
     </w:p>
-    <w:bookmarkEnd w:id="78"/>
-    <w:bookmarkStart w:id="80" w:name="ref-Hampton15"/>
+    <w:bookmarkEnd w:id="80"/>
+    <w:bookmarkStart w:id="82" w:name="ref-Hampton15"/>
     <w:p>
       <w:pPr>
         <w:pStyle w:val="Bibliography"/>
@@ -3609,7 +3701,7 @@
       <w:r>
         <w:t xml:space="preserve"> </w:t>
       </w:r>
-      <w:hyperlink r:id="rId79">
+      <w:hyperlink r:id="rId81">
         <w:r>
           <w:rPr>
             <w:rStyle w:val="Hyperlink"/>
@@ -3621,8 +3713,8 @@
         <w:t xml:space="preserve">.</w:t>
       </w:r>
     </w:p>
-    <w:bookmarkEnd w:id="80"/>
-    <w:bookmarkStart w:id="82" w:name="ref-Hampton17"/>
+    <w:bookmarkEnd w:id="82"/>
+    <w:bookmarkStart w:id="84" w:name="ref-Hampton17"/>
     <w:p>
       <w:pPr>
         <w:pStyle w:val="Bibliography"/>
@@ -3648,7 +3740,7 @@
       <w:r>
         <w:t xml:space="preserve"> </w:t>
       </w:r>
-      <w:hyperlink r:id="rId81">
+      <w:hyperlink r:id="rId83">
         <w:r>
           <w:rPr>
             <w:rStyle w:val="Hyperlink"/>
@@ -3660,8 +3752,8 @@
         <w:t xml:space="preserve">.</w:t>
       </w:r>
     </w:p>
-    <w:bookmarkEnd w:id="82"/>
-    <w:bookmarkStart w:id="84" w:name="ref-Hampton16"/>
+    <w:bookmarkEnd w:id="84"/>
+    <w:bookmarkStart w:id="86" w:name="ref-Hampton16"/>
     <w:p>
       <w:pPr>
         <w:pStyle w:val="Bibliography"/>
@@ -3687,7 +3779,7 @@
       <w:r>
         <w:t xml:space="preserve"> </w:t>
       </w:r>
-      <w:hyperlink r:id="rId83">
+      <w:hyperlink r:id="rId85">
         <w:r>
           <w:rPr>
             <w:rStyle w:val="Hyperlink"/>
@@ -3699,8 +3791,8 @@
         <w:t xml:space="preserve">.</w:t>
       </w:r>
     </w:p>
-    <w:bookmarkEnd w:id="84"/>
-    <w:bookmarkStart w:id="86" w:name="ref-Hering10"/>
+    <w:bookmarkEnd w:id="86"/>
+    <w:bookmarkStart w:id="88" w:name="ref-Hering10"/>
     <w:p>
       <w:pPr>
         <w:pStyle w:val="Bibliography"/>
@@ -3726,7 +3818,7 @@
       <w:r>
         <w:t xml:space="preserve"> </w:t>
       </w:r>
-      <w:hyperlink r:id="rId85">
+      <w:hyperlink r:id="rId87">
         <w:r>
           <w:rPr>
             <w:rStyle w:val="Hyperlink"/>
@@ -3738,8 +3830,8 @@
         <w:t xml:space="preserve">.</w:t>
       </w:r>
     </w:p>
-    <w:bookmarkEnd w:id="86"/>
-    <w:bookmarkStart w:id="88" w:name="ref-Howard18"/>
+    <w:bookmarkEnd w:id="88"/>
+    <w:bookmarkStart w:id="90" w:name="ref-Howard18"/>
     <w:p>
       <w:pPr>
         <w:pStyle w:val="Bibliography"/>
@@ -3765,7 +3857,7 @@
       <w:r>
         <w:t xml:space="preserve"> </w:t>
       </w:r>
-      <w:hyperlink r:id="rId87">
+      <w:hyperlink r:id="rId89">
         <w:r>
           <w:rPr>
             <w:rStyle w:val="Hyperlink"/>
@@ -3777,8 +3869,8 @@
         <w:t xml:space="preserve">.</w:t>
       </w:r>
     </w:p>
-    <w:bookmarkEnd w:id="88"/>
-    <w:bookmarkStart w:id="90" w:name="ref-Ihle17"/>
+    <w:bookmarkEnd w:id="90"/>
+    <w:bookmarkStart w:id="92" w:name="ref-Ihle17"/>
     <w:p>
       <w:pPr>
         <w:pStyle w:val="Bibliography"/>
@@ -3804,7 +3896,7 @@
       <w:r>
         <w:t xml:space="preserve"> </w:t>
       </w:r>
-      <w:hyperlink r:id="rId89">
+      <w:hyperlink r:id="rId91">
         <w:r>
           <w:rPr>
             <w:rStyle w:val="Hyperlink"/>
@@ -3816,8 +3908,8 @@
         <w:t xml:space="preserve">.</w:t>
       </w:r>
     </w:p>
-    <w:bookmarkEnd w:id="90"/>
-    <w:bookmarkStart w:id="92" w:name="ref-Jackson94"/>
+    <w:bookmarkEnd w:id="92"/>
+    <w:bookmarkStart w:id="94" w:name="ref-Jackson94"/>
     <w:p>
       <w:pPr>
         <w:pStyle w:val="Bibliography"/>
@@ -3843,7 +3935,7 @@
       <w:r>
         <w:t xml:space="preserve"> </w:t>
       </w:r>
-      <w:hyperlink r:id="rId91">
+      <w:hyperlink r:id="rId93">
         <w:r>
           <w:rPr>
             <w:rStyle w:val="Hyperlink"/>
@@ -3855,8 +3947,8 @@
         <w:t xml:space="preserve">.</w:t>
       </w:r>
     </w:p>
-    <w:bookmarkEnd w:id="92"/>
-    <w:bookmarkStart w:id="93" w:name="ref-Karr86"/>
+    <w:bookmarkEnd w:id="94"/>
+    <w:bookmarkStart w:id="95" w:name="ref-Karr86"/>
     <w:p>
       <w:pPr>
         <w:pStyle w:val="Bibliography"/>
@@ -3865,8 +3957,8 @@
         <w:t xml:space="preserve">Karr, J. R., K. D. Fausch, P. L. Angermeier, P. R. Yant, and I. J. Schlosser. 1986. “Assessing Biological Integrity in Running Waters: A Method and Its Rationale.” Special Publication 5. Champaign, Illinois: Illinois Natural History Survey.</w:t>
       </w:r>
     </w:p>
-    <w:bookmarkEnd w:id="93"/>
-    <w:bookmarkStart w:id="95" w:name="ref-Kelly16"/>
+    <w:bookmarkEnd w:id="95"/>
+    <w:bookmarkStart w:id="97" w:name="ref-Kelly16"/>
     <w:p>
       <w:pPr>
         <w:pStyle w:val="Bibliography"/>
@@ -3892,7 +3984,7 @@
       <w:r>
         <w:t xml:space="preserve"> </w:t>
       </w:r>
-      <w:hyperlink r:id="rId94">
+      <w:hyperlink r:id="rId96">
         <w:r>
           <w:rPr>
             <w:rStyle w:val="Hyperlink"/>
@@ -3904,8 +3996,8 @@
         <w:t xml:space="preserve">.</w:t>
       </w:r>
     </w:p>
-    <w:bookmarkEnd w:id="95"/>
-    <w:bookmarkStart w:id="97" w:name="ref-Kerans94"/>
+    <w:bookmarkEnd w:id="97"/>
+    <w:bookmarkStart w:id="99" w:name="ref-Kerans94"/>
     <w:p>
       <w:pPr>
         <w:pStyle w:val="Bibliography"/>
@@ -3931,7 +4023,7 @@
       <w:r>
         <w:t xml:space="preserve"> </w:t>
       </w:r>
-      <w:hyperlink r:id="rId96">
+      <w:hyperlink r:id="rId98">
         <w:r>
           <w:rPr>
             <w:rStyle w:val="Hyperlink"/>
@@ -3943,8 +4035,8 @@
         <w:t xml:space="preserve">.</w:t>
       </w:r>
     </w:p>
-    <w:bookmarkEnd w:id="97"/>
-    <w:bookmarkStart w:id="99" w:name="ref-Kuehne17"/>
+    <w:bookmarkEnd w:id="99"/>
+    <w:bookmarkStart w:id="101" w:name="ref-Kuehne17"/>
     <w:p>
       <w:pPr>
         <w:pStyle w:val="Bibliography"/>
@@ -3970,7 +4062,7 @@
       <w:r>
         <w:t xml:space="preserve"> </w:t>
       </w:r>
-      <w:hyperlink r:id="rId98">
+      <w:hyperlink r:id="rId100">
         <w:r>
           <w:rPr>
             <w:rStyle w:val="Hyperlink"/>
@@ -3982,8 +4074,8 @@
         <w:t xml:space="preserve">.</w:t>
       </w:r>
     </w:p>
-    <w:bookmarkEnd w:id="99"/>
-    <w:bookmarkStart w:id="101" w:name="ref-Lewandowsky16"/>
+    <w:bookmarkEnd w:id="101"/>
+    <w:bookmarkStart w:id="103" w:name="ref-Lewandowsky16"/>
     <w:p>
       <w:pPr>
         <w:pStyle w:val="Bibliography"/>
@@ -4009,7 +4101,7 @@
       <w:r>
         <w:t xml:space="preserve"> </w:t>
       </w:r>
-      <w:hyperlink r:id="rId100">
+      <w:hyperlink r:id="rId102">
         <w:r>
           <w:rPr>
             <w:rStyle w:val="Hyperlink"/>
@@ -4021,8 +4113,8 @@
         <w:t xml:space="preserve">.</w:t>
       </w:r>
     </w:p>
-    <w:bookmarkEnd w:id="101"/>
-    <w:bookmarkStart w:id="103" w:name="ref-Liaw02"/>
+    <w:bookmarkEnd w:id="103"/>
+    <w:bookmarkStart w:id="105" w:name="ref-Liaw02"/>
     <w:p>
       <w:pPr>
         <w:pStyle w:val="Bibliography"/>
@@ -4048,7 +4140,7 @@
       <w:r>
         <w:t xml:space="preserve"> </w:t>
       </w:r>
-      <w:hyperlink r:id="rId102">
+      <w:hyperlink r:id="rId104">
         <w:r>
           <w:rPr>
             <w:rStyle w:val="Hyperlink"/>
@@ -4060,8 +4152,8 @@
         <w:t xml:space="preserve">.</w:t>
       </w:r>
     </w:p>
-    <w:bookmarkEnd w:id="103"/>
-    <w:bookmarkStart w:id="105" w:name="ref-Linke11"/>
+    <w:bookmarkEnd w:id="105"/>
+    <w:bookmarkStart w:id="107" w:name="ref-Linke11"/>
     <w:p>
       <w:pPr>
         <w:pStyle w:val="Bibliography"/>
@@ -4087,7 +4179,7 @@
       <w:r>
         <w:t xml:space="preserve"> </w:t>
       </w:r>
-      <w:hyperlink r:id="rId104">
+      <w:hyperlink r:id="rId106">
         <w:r>
           <w:rPr>
             <w:rStyle w:val="Hyperlink"/>
@@ -4099,8 +4191,8 @@
         <w:t xml:space="preserve">.</w:t>
       </w:r>
     </w:p>
-    <w:bookmarkEnd w:id="105"/>
-    <w:bookmarkStart w:id="107" w:name="ref-Lortie14"/>
+    <w:bookmarkEnd w:id="107"/>
+    <w:bookmarkStart w:id="109" w:name="ref-Lortie14"/>
     <w:p>
       <w:pPr>
         <w:pStyle w:val="Bibliography"/>
@@ -4126,7 +4218,7 @@
       <w:r>
         <w:t xml:space="preserve"> </w:t>
       </w:r>
-      <w:hyperlink r:id="rId106">
+      <w:hyperlink r:id="rId108">
         <w:r>
           <w:rPr>
             <w:rStyle w:val="Hyperlink"/>
@@ -4138,8 +4230,8 @@
         <w:t xml:space="preserve">.</w:t>
       </w:r>
     </w:p>
-    <w:bookmarkEnd w:id="107"/>
-    <w:bookmarkStart w:id="109" w:name="ref-Lowndes17"/>
+    <w:bookmarkEnd w:id="109"/>
+    <w:bookmarkStart w:id="111" w:name="ref-Lowndes17"/>
     <w:p>
       <w:pPr>
         <w:pStyle w:val="Bibliography"/>
@@ -4165,7 +4257,7 @@
       <w:r>
         <w:t xml:space="preserve"> </w:t>
       </w:r>
-      <w:hyperlink r:id="rId108">
+      <w:hyperlink r:id="rId110">
         <w:r>
           <w:rPr>
             <w:rStyle w:val="Hyperlink"/>
@@ -4177,8 +4269,8 @@
         <w:t xml:space="preserve">.</w:t>
       </w:r>
     </w:p>
-    <w:bookmarkEnd w:id="109"/>
-    <w:bookmarkStart w:id="111" w:name="ref-Marwick16"/>
+    <w:bookmarkEnd w:id="111"/>
+    <w:bookmarkStart w:id="113" w:name="ref-Marwick16"/>
     <w:p>
       <w:pPr>
         <w:pStyle w:val="Bibliography"/>
@@ -4204,7 +4296,7 @@
       <w:r>
         <w:t xml:space="preserve"> </w:t>
       </w:r>
-      <w:hyperlink r:id="rId110">
+      <w:hyperlink r:id="rId112">
         <w:r>
           <w:rPr>
             <w:rStyle w:val="Hyperlink"/>
@@ -4216,8 +4308,8 @@
         <w:t xml:space="preserve">.</w:t>
       </w:r>
     </w:p>
-    <w:bookmarkEnd w:id="111"/>
-    <w:bookmarkStart w:id="112" w:name="ref-Mazor16"/>
+    <w:bookmarkEnd w:id="113"/>
+    <w:bookmarkStart w:id="114" w:name="ref-Mazor16"/>
     <w:p>
       <w:pPr>
         <w:pStyle w:val="Bibliography"/>
@@ -4241,8 +4333,8 @@
         <w:t xml:space="preserve">35 (1):249–71.</w:t>
       </w:r>
     </w:p>
-    <w:bookmarkEnd w:id="112"/>
-    <w:bookmarkStart w:id="113" w:name="ref-McDonald04"/>
+    <w:bookmarkEnd w:id="114"/>
+    <w:bookmarkStart w:id="115" w:name="ref-McDonald04"/>
     <w:p>
       <w:pPr>
         <w:pStyle w:val="Bibliography"/>
@@ -4263,8 +4355,8 @@
         <w:t xml:space="preserve">, edited by G. B. Wiersma, 649–68. Boca Raton, Florida, USA: CRC Press.</w:t>
       </w:r>
     </w:p>
-    <w:bookmarkEnd w:id="113"/>
-    <w:bookmarkStart w:id="114" w:name="ref-Michener97"/>
+    <w:bookmarkEnd w:id="115"/>
+    <w:bookmarkStart w:id="116" w:name="ref-Michener97"/>
     <w:p>
       <w:pPr>
         <w:pStyle w:val="Bibliography"/>
@@ -4288,8 +4380,8 @@
         <w:t xml:space="preserve">7 (1):330–42.</w:t>
       </w:r>
     </w:p>
-    <w:bookmarkEnd w:id="114"/>
-    <w:bookmarkStart w:id="116" w:name="ref-Nichols16"/>
+    <w:bookmarkEnd w:id="116"/>
+    <w:bookmarkStart w:id="118" w:name="ref-Nichols16"/>
     <w:p>
       <w:pPr>
         <w:pStyle w:val="Bibliography"/>
@@ -4315,7 +4407,7 @@
       <w:r>
         <w:t xml:space="preserve"> </w:t>
       </w:r>
-      <w:hyperlink r:id="rId115">
+      <w:hyperlink r:id="rId117">
         <w:r>
           <w:rPr>
             <w:rStyle w:val="Hyperlink"/>
@@ -4327,8 +4419,8 @@
         <w:t xml:space="preserve">.</w:t>
       </w:r>
     </w:p>
-    <w:bookmarkEnd w:id="116"/>
-    <w:bookmarkStart w:id="117" w:name="ref-Niemi04"/>
+    <w:bookmarkEnd w:id="118"/>
+    <w:bookmarkStart w:id="119" w:name="ref-Niemi04"/>
     <w:p>
       <w:pPr>
         <w:pStyle w:val="Bibliography"/>
@@ -4352,8 +4444,8 @@
         <w:t xml:space="preserve">35:89–111.</w:t>
       </w:r>
     </w:p>
-    <w:bookmarkEnd w:id="117"/>
-    <w:bookmarkStart w:id="118" w:name="ref-Ode16"/>
+    <w:bookmarkEnd w:id="119"/>
+    <w:bookmarkStart w:id="120" w:name="ref-Ode16"/>
     <w:p>
       <w:pPr>
         <w:pStyle w:val="Bibliography"/>
@@ -4377,8 +4469,8 @@
         <w:t xml:space="preserve">35 (1):237–48.</w:t>
       </w:r>
     </w:p>
-    <w:bookmarkEnd w:id="118"/>
-    <w:bookmarkStart w:id="120" w:name="ref-Oksanen18"/>
+    <w:bookmarkEnd w:id="120"/>
+    <w:bookmarkStart w:id="122" w:name="ref-Oksanen18"/>
     <w:p>
       <w:pPr>
         <w:pStyle w:val="Bibliography"/>
@@ -4401,7 +4493,7 @@
       <w:r>
         <w:t xml:space="preserve"> </w:t>
       </w:r>
-      <w:hyperlink r:id="rId119">
+      <w:hyperlink r:id="rId121">
         <w:r>
           <w:rPr>
             <w:rStyle w:val="Hyperlink"/>
@@ -4413,8 +4505,8 @@
         <w:t xml:space="preserve">.</w:t>
       </w:r>
     </w:p>
-    <w:bookmarkEnd w:id="120"/>
-    <w:bookmarkStart w:id="122" w:name="ref-Pebesma18"/>
+    <w:bookmarkEnd w:id="122"/>
+    <w:bookmarkStart w:id="124" w:name="ref-Pebesma18"/>
     <w:p>
       <w:pPr>
         <w:pStyle w:val="Bibliography"/>
@@ -4437,7 +4529,7 @@
       <w:r>
         <w:t xml:space="preserve"> </w:t>
       </w:r>
-      <w:hyperlink r:id="rId121">
+      <w:hyperlink r:id="rId123">
         <w:r>
           <w:rPr>
             <w:rStyle w:val="Hyperlink"/>
@@ -4449,8 +4541,8 @@
         <w:t xml:space="preserve">.</w:t>
       </w:r>
     </w:p>
-    <w:bookmarkEnd w:id="122"/>
-    <w:bookmarkStart w:id="124" w:name="ref-Pinheiro18"/>
+    <w:bookmarkEnd w:id="124"/>
+    <w:bookmarkStart w:id="126" w:name="ref-Pinheiro18"/>
     <w:p>
       <w:pPr>
         <w:pStyle w:val="Bibliography"/>
@@ -4473,7 +4565,7 @@
       <w:r>
         <w:t xml:space="preserve"> </w:t>
       </w:r>
-      <w:hyperlink r:id="rId123">
+      <w:hyperlink r:id="rId125">
         <w:r>
           <w:rPr>
             <w:rStyle w:val="Hyperlink"/>
@@ -4485,8 +4577,8 @@
         <w:t xml:space="preserve">.</w:t>
       </w:r>
     </w:p>
-    <w:bookmarkEnd w:id="124"/>
-    <w:bookmarkStart w:id="126" w:name="ref-Poikane14"/>
+    <w:bookmarkEnd w:id="126"/>
+    <w:bookmarkStart w:id="128" w:name="ref-Poikane14"/>
     <w:p>
       <w:pPr>
         <w:pStyle w:val="Bibliography"/>
@@ -4512,7 +4604,7 @@
       <w:r>
         <w:t xml:space="preserve"> </w:t>
       </w:r>
-      <w:hyperlink r:id="rId125">
+      <w:hyperlink r:id="rId127">
         <w:r>
           <w:rPr>
             <w:rStyle w:val="Hyperlink"/>
@@ -4524,8 +4616,8 @@
         <w:t xml:space="preserve">.</w:t>
       </w:r>
     </w:p>
-    <w:bookmarkEnd w:id="126"/>
-    <w:bookmarkStart w:id="127" w:name="ref-RDCT18"/>
+    <w:bookmarkEnd w:id="128"/>
+    <w:bookmarkStart w:id="129" w:name="ref-RDCT18"/>
     <w:p>
       <w:pPr>
         <w:pStyle w:val="Bibliography"/>
@@ -4534,8 +4626,8 @@
         <w:t xml:space="preserve">RDCT (R Development Core Team). 2018. “R: A language and environment for statistical computing, v3.5.1. R Foundation for Statistical Computing, Vienna, Austria.”</w:t>
       </w:r>
     </w:p>
-    <w:bookmarkEnd w:id="127"/>
-    <w:bookmarkStart w:id="129" w:name="ref-Rehn18"/>
+    <w:bookmarkEnd w:id="129"/>
+    <w:bookmarkStart w:id="131" w:name="ref-Rehn18"/>
     <w:p>
       <w:pPr>
         <w:pStyle w:val="Bibliography"/>
@@ -4546,7 +4638,7 @@
       <w:r>
         <w:t xml:space="preserve"> </w:t>
       </w:r>
-      <w:hyperlink r:id="rId128">
+      <w:hyperlink r:id="rId130">
         <w:r>
           <w:rPr>
             <w:rStyle w:val="Hyperlink"/>
@@ -4558,8 +4650,8 @@
         <w:t xml:space="preserve">.</w:t>
       </w:r>
     </w:p>
-    <w:bookmarkEnd w:id="129"/>
-    <w:bookmarkStart w:id="131" w:name="ref-Reynoldson97"/>
+    <w:bookmarkEnd w:id="131"/>
+    <w:bookmarkStart w:id="133" w:name="ref-Reynoldson97"/>
     <w:p>
       <w:pPr>
         <w:pStyle w:val="Bibliography"/>
@@ -4585,7 +4677,7 @@
       <w:r>
         <w:t xml:space="preserve"> </w:t>
       </w:r>
-      <w:hyperlink r:id="rId130">
+      <w:hyperlink r:id="rId132">
         <w:r>
           <w:rPr>
             <w:rStyle w:val="Hyperlink"/>
@@ -4597,8 +4689,8 @@
         <w:t xml:space="preserve">.</w:t>
       </w:r>
     </w:p>
-    <w:bookmarkEnd w:id="131"/>
-    <w:bookmarkStart w:id="132" w:name="ref-Stein09"/>
+    <w:bookmarkEnd w:id="133"/>
+    <w:bookmarkStart w:id="134" w:name="ref-Stein09"/>
     <w:p>
       <w:pPr>
         <w:pStyle w:val="Bibliography"/>
@@ -4622,8 +4714,8 @@
         <w:t xml:space="preserve">26:20–24.</w:t>
       </w:r>
     </w:p>
-    <w:bookmarkEnd w:id="132"/>
-    <w:bookmarkStart w:id="134" w:name="ref-Stoddard08"/>
+    <w:bookmarkEnd w:id="134"/>
+    <w:bookmarkStart w:id="136" w:name="ref-Stoddard08"/>
     <w:p>
       <w:pPr>
         <w:pStyle w:val="Bibliography"/>
@@ -4649,7 +4741,7 @@
       <w:r>
         <w:t xml:space="preserve"> </w:t>
       </w:r>
-      <w:hyperlink r:id="rId133">
+      <w:hyperlink r:id="rId135">
         <w:r>
           <w:rPr>
             <w:rStyle w:val="Hyperlink"/>
@@ -4661,8 +4753,8 @@
         <w:t xml:space="preserve">.</w:t>
       </w:r>
     </w:p>
-    <w:bookmarkEnd w:id="134"/>
-    <w:bookmarkStart w:id="136" w:name="ref-Stoddard06"/>
+    <w:bookmarkEnd w:id="136"/>
+    <w:bookmarkStart w:id="138" w:name="ref-Stoddard06"/>
     <w:p>
       <w:pPr>
         <w:pStyle w:val="Bibliography"/>
@@ -4688,7 +4780,7 @@
       <w:r>
         <w:t xml:space="preserve"> </w:t>
       </w:r>
-      <w:hyperlink r:id="rId135">
+      <w:hyperlink r:id="rId137">
         <w:r>
           <w:rPr>
             <w:rStyle w:val="Hyperlink"/>
@@ -4700,8 +4792,8 @@
         <w:t xml:space="preserve">.</w:t>
       </w:r>
     </w:p>
-    <w:bookmarkEnd w:id="136"/>
-    <w:bookmarkStart w:id="138" w:name="ref-Touchon16"/>
+    <w:bookmarkEnd w:id="138"/>
+    <w:bookmarkStart w:id="140" w:name="ref-Touchon16"/>
     <w:p>
       <w:pPr>
         <w:pStyle w:val="Bibliography"/>
@@ -4727,7 +4819,7 @@
       <w:r>
         <w:t xml:space="preserve"> </w:t>
       </w:r>
-      <w:hyperlink r:id="rId137">
+      <w:hyperlink r:id="rId139">
         <w:r>
           <w:rPr>
             <w:rStyle w:val="Hyperlink"/>
@@ -4739,8 +4831,8 @@
         <w:t xml:space="preserve">.</w:t>
       </w:r>
     </w:p>
-    <w:bookmarkEnd w:id="138"/>
-    <w:bookmarkStart w:id="140" w:name="ref-Wickham14c"/>
+    <w:bookmarkEnd w:id="140"/>
+    <w:bookmarkStart w:id="142" w:name="ref-Wickham14c"/>
     <w:p>
       <w:pPr>
         <w:pStyle w:val="Bibliography"/>
@@ -4766,7 +4858,7 @@
       <w:r>
         <w:t xml:space="preserve"> </w:t>
       </w:r>
-      <w:hyperlink r:id="rId139">
+      <w:hyperlink r:id="rId141">
         <w:r>
           <w:rPr>
             <w:rStyle w:val="Hyperlink"/>
@@ -4778,8 +4870,8 @@
         <w:t xml:space="preserve">.</w:t>
       </w:r>
     </w:p>
-    <w:bookmarkEnd w:id="140"/>
-    <w:bookmarkStart w:id="141" w:name="ref-Wickham15"/>
+    <w:bookmarkEnd w:id="142"/>
+    <w:bookmarkStart w:id="143" w:name="ref-Wickham15"/>
     <w:p>
       <w:pPr>
         <w:pStyle w:val="Bibliography"/>
@@ -4800,8 +4892,8 @@
         <w:t xml:space="preserve">. Sebastopol, California: O’Reilly.</w:t>
       </w:r>
     </w:p>
-    <w:bookmarkEnd w:id="141"/>
-    <w:bookmarkStart w:id="143" w:name="ref-Wickham09"/>
+    <w:bookmarkEnd w:id="143"/>
+    <w:bookmarkStart w:id="145" w:name="ref-Wickham09"/>
     <w:p>
       <w:pPr>
         <w:pStyle w:val="Bibliography"/>
@@ -4824,7 +4916,7 @@
       <w:r>
         <w:t xml:space="preserve"> </w:t>
       </w:r>
-      <w:hyperlink r:id="rId142">
+      <w:hyperlink r:id="rId144">
         <w:r>
           <w:rPr>
             <w:rStyle w:val="Hyperlink"/>
@@ -4836,8 +4928,8 @@
         <w:t xml:space="preserve">.</w:t>
       </w:r>
     </w:p>
-    <w:bookmarkEnd w:id="143"/>
-    <w:bookmarkStart w:id="145" w:name="ref-Wickham17b"/>
+    <w:bookmarkEnd w:id="145"/>
+    <w:bookmarkStart w:id="147" w:name="ref-Wickham17b"/>
     <w:p>
       <w:pPr>
         <w:pStyle w:val="Bibliography"/>
@@ -4860,7 +4952,7 @@
       <w:r>
         <w:t xml:space="preserve"> </w:t>
       </w:r>
-      <w:hyperlink r:id="rId144">
+      <w:hyperlink r:id="rId146">
         <w:r>
           <w:rPr>
             <w:rStyle w:val="Hyperlink"/>
@@ -4872,8 +4964,8 @@
         <w:t xml:space="preserve">.</w:t>
       </w:r>
     </w:p>
-    <w:bookmarkEnd w:id="145"/>
-    <w:bookmarkStart w:id="147" w:name="ref-Wickham18"/>
+    <w:bookmarkEnd w:id="147"/>
+    <w:bookmarkStart w:id="149" w:name="ref-Wickham18"/>
     <w:p>
       <w:pPr>
         <w:pStyle w:val="Bibliography"/>
@@ -4896,7 +4988,7 @@
       <w:r>
         <w:t xml:space="preserve"> </w:t>
       </w:r>
-      <w:hyperlink r:id="rId146">
+      <w:hyperlink r:id="rId148">
         <w:r>
           <w:rPr>
             <w:rStyle w:val="Hyperlink"/>
@@ -4908,8 +5000,8 @@
         <w:t xml:space="preserve">.</w:t>
       </w:r>
     </w:p>
-    <w:bookmarkEnd w:id="147"/>
-    <w:bookmarkStart w:id="148" w:name="ref-Wilkinson05"/>
+    <w:bookmarkEnd w:id="149"/>
+    <w:bookmarkStart w:id="150" w:name="ref-Wilkinson05"/>
     <w:p>
       <w:pPr>
         <w:pStyle w:val="Bibliography"/>
@@ -4930,8 +5022,8 @@
         <w:t xml:space="preserve">. Second. New York: Statistics; Computing, Springer.</w:t>
       </w:r>
     </w:p>
-    <w:bookmarkEnd w:id="148"/>
-    <w:bookmarkStart w:id="149" w:name="ref-Wood17"/>
+    <w:bookmarkEnd w:id="150"/>
+    <w:bookmarkStart w:id="151" w:name="ref-Wood17"/>
     <w:p>
       <w:pPr>
         <w:pStyle w:val="Bibliography"/>
@@ -4952,8 +5044,8 @@
         <w:t xml:space="preserve">. 2nd ed. London, United Kingdom: Chapman; Hall, CRC Press.</w:t>
       </w:r>
     </w:p>
-    <w:bookmarkEnd w:id="149"/>
-    <w:bookmarkStart w:id="151" w:name="ref-Xie15"/>
+    <w:bookmarkEnd w:id="151"/>
+    <w:bookmarkStart w:id="153" w:name="ref-Xie15"/>
     <w:p>
       <w:pPr>
         <w:pStyle w:val="Bibliography"/>
@@ -4976,7 +5068,7 @@
       <w:r>
         <w:t xml:space="preserve"> </w:t>
       </w:r>
-      <w:hyperlink r:id="rId150">
+      <w:hyperlink r:id="rId152">
         <w:r>
           <w:rPr>
             <w:rStyle w:val="Hyperlink"/>
@@ -4988,8 +5080,8 @@
         <w:t xml:space="preserve">.</w:t>
       </w:r>
     </w:p>
-    <w:bookmarkEnd w:id="151"/>
-    <w:bookmarkEnd w:id="152"/>
+    <w:bookmarkEnd w:id="153"/>
+    <w:bookmarkEnd w:id="154"/>
     <w:sectPr>
       <w:footerReference w:type="default" r:id="rId9"/>
       <w:pgSz w:w="12240" w:h="15840"/>

</xml_diff>

<commit_message>
draft text completed, all sections
</commit_message>
<xml_diff>
--- a/manu_draft.docx
+++ b/manu_draft.docx
@@ -199,7 +199,7 @@
         <w:pStyle w:val="FirstParagraph"/>
       </w:pPr>
       <w:r>
-        <w:t xml:space="preserve">Version Date: Wed Oct 17 10:00:08 2018 -0700</w:t>
+        <w:t xml:space="preserve">Version Date: Tue Oct 30 16:31:20 2018 -0700</w:t>
       </w:r>
     </w:p>
     <w:p>
@@ -1407,7 +1407,7 @@
         <w:t xml:space="preserve"> </w:t>
       </w:r>
       <w:r>
-        <w:t xml:space="preserve">has increased in the last ten years and is the most commonly used analysis platform in the environmental sciences. This software provides 13280 user contributed packages (as of 2018-10-30) and is also a programming language that can be used to create specific analysis workflows. The availability of existing packages and the ability to create new packages is a strength of R that is under-utilized by the bioassessment community. An assessment index packaged in R can automate the tedious process of converting raw taxonomic data to summary scores. An R package is also modular, meaning it includes all necessary analyses, data, and documentation to allow use by others. This modularity is critical for reaching management and stakeholder communities by providing a tool that redirects the focus on the output and not the technical details that are less important for decision-making.</w:t>
+        <w:t xml:space="preserve">has increased in the last ten years and is the most commonly used analysis platform in the environmental sciences. This software provides 13284 user contributed packages (as of 2018-10-31) and is also a programming language that can be used to create specific analysis workflows. The availability of existing packages and the ability to create new packages is a strength of R that is under-utilized by the bioassessment community. An assessment index packaged in R can automate the tedious process of converting raw taxonomic data to summary scores. An R package is also modular, meaning it includes all necessary analyses, data, and documentation to allow use by others. This modularity is critical for reaching management and stakeholder communities by providing a tool that redirects the focus on the output and not the technical details that are less important for decision-making.</w:t>
       </w:r>
     </w:p>
     <w:p>
@@ -2063,6 +2063,14 @@
           <w:t xml:space="preserve">2018</w:t>
         </w:r>
       </w:hyperlink>
+      <w:hyperlink w:anchor="ref-Beck18c">
+        <w:r>
+          <w:rPr>
+            <w:rStyle w:val="Hyperlink"/>
+          </w:rPr>
+          <w:t xml:space="preserve">b</w:t>
+        </w:r>
+      </w:hyperlink>
       <w:r>
         <w:t xml:space="preserve">)</w:t>
       </w:r>
@@ -2070,7 +2078,7 @@
         <w:t xml:space="preserve"> </w:t>
       </w:r>
       <w:r>
-        <w:t xml:space="preserve">was developed to help identify management priorities in developed landscapes using bioassessment data. First, a statewide landscape model was developed that predicts a range of likely biological condition scores using the California Stream Condition Inde</w:t>
+        <w:t xml:space="preserve">was developed to help identify management priorities in developed landscapes using bioassessment data. First, a statewide landscape model was developed that predicts a range of likely biological condition scores using the California Stream Condition Index</w:t>
       </w:r>
       <w:r>
         <w:t xml:space="preserve"> </w:t>
@@ -2096,7 +2104,7 @@
         <w:t xml:space="preserve"> </w:t>
       </w:r>
       <w:r>
-        <w:t xml:space="preserve">from a suite of watershed metrics (e.g., land cover, road density). Streams where the range of predicted scores were below a defined threshold (e.g., regulatory requirement) were considered constrained, and streams where the predicted range was above this threshold were considered unconstrained. Results were applied to monitoring data from a heavily urbanized watershed to explore how the statewide model can support local management decisions. Priorities were identifed based on stream constraints from the model, observed CSCI scores, and differences between the observed and expected ranges of scores. For example, most of the sites in the developed portion of the lower watershed scored within their expected ranges, and were therefore given a low priority for restoration. In contrast, two low-scoring sites in the undeveloped upper watershed were prioritized for causal assessment and possible future restoration, whereas three high-scoring sites were prioritized for protection. The SCAPE tool allowed managers to choose priorities based on the constraints and explore how key decision points in the model influenced outcomes.</w:t>
+        <w:t xml:space="preserve">from a suite of watershed metrics (e.g., land cover, road density). Streams where the range of predicted scores were below a defined threshold (e.g., regulatory requirement) were considered constrained, and streams where the predicted range was above this threshold were considered unconstrained. Results were applied to monitoring data from a heavily urbanized watershed to explore how the statewide model can support local management decisions. Priorities were identifed based on stream constraints from the model, observed CSCI scores, and differences between the observed and expected ranges of scores. For example, most of the sites in the developed portion of the lower watershed scored within their expected ranges, and were therefore given a low priority for restoration. In contrast, two low-scoring sites in the undeveloped upper watershed were prioritized for causal assessment and possible future restoration, whereas three high-scoring sites were prioritized for protection.</w:t>
       </w:r>
     </w:p>
     <w:p>
@@ -2104,7 +2112,173 @@
         <w:pStyle w:val="BodyText"/>
       </w:pPr>
       <w:r>
-        <w:t xml:space="preserve">The SCAPE tool represents one example of how open science can be effectively integrated with bioassessment data. In addition to providing</w:t>
+        <w:t xml:space="preserve">The SCAPE tool represents one example of how open science can be effectively integrated with bioassessment data. All aspects of model development, implementation, and translation followed the open workflow in Figure</w:t>
+      </w:r>
+      <w:r>
+        <w:t xml:space="preserve"> </w:t>
+      </w:r>
+      <w:r>
+        <w:t xml:space="preserve">2</w:t>
+      </w:r>
+      <w:r>
+        <w:t xml:space="preserve">b. Engagement of a local stakeholder group to identify research goals guided the technical process of developing SCAPE. Continued involvement of this group throughout the life cycle of the project ensured the final product addressed all research goals. Open source applications used to create SCAPE included the following:</w:t>
+      </w:r>
+    </w:p>
+    <w:p>
+      <w:pPr>
+        <w:numPr>
+          <w:numId w:val="1001"/>
+          <w:ilvl w:val="0"/>
+        </w:numPr>
+      </w:pPr>
+      <w:r>
+        <w:t xml:space="preserve">Output from the model was made public on a federated data repository, which included metadata and plain language documentation to track provenance of the original information</w:t>
+      </w:r>
+      <w:r>
+        <w:t xml:space="preserve"> </w:t>
+      </w:r>
+      <w:r>
+        <w:t xml:space="preserve">(Beck</w:t>
+      </w:r>
+      <w:r>
+        <w:t xml:space="preserve"> </w:t>
+      </w:r>
+      <w:hyperlink w:anchor="ref-Beck18d">
+        <w:r>
+          <w:rPr>
+            <w:rStyle w:val="Hyperlink"/>
+          </w:rPr>
+          <w:t xml:space="preserve">2018</w:t>
+        </w:r>
+      </w:hyperlink>
+      <w:hyperlink w:anchor="ref-Beck18d">
+        <w:r>
+          <w:rPr>
+            <w:rStyle w:val="Hyperlink"/>
+          </w:rPr>
+          <w:t xml:space="preserve">a</w:t>
+        </w:r>
+      </w:hyperlink>
+      <w:r>
+        <w:t xml:space="preserve">)</w:t>
+      </w:r>
+      <w:r>
+        <w:t xml:space="preserve">.</w:t>
+      </w:r>
+    </w:p>
+    <w:p>
+      <w:pPr>
+        <w:numPr>
+          <w:numId w:val="1001"/>
+          <w:ilvl w:val="0"/>
+        </w:numPr>
+      </w:pPr>
+      <w:r>
+        <w:t xml:space="preserve">The SCAPE tool was created entirely using open-source software</w:t>
+      </w:r>
+      <w:r>
+        <w:t xml:space="preserve"> </w:t>
+      </w:r>
+      <w:r>
+        <w:t xml:space="preserve">(i.e., R, RDCT (R Development Core Team)</w:t>
+      </w:r>
+      <w:r>
+        <w:t xml:space="preserve"> </w:t>
+      </w:r>
+      <w:hyperlink w:anchor="ref-RDCT18">
+        <w:r>
+          <w:rPr>
+            <w:rStyle w:val="Hyperlink"/>
+          </w:rPr>
+          <w:t xml:space="preserve">2018</w:t>
+        </w:r>
+      </w:hyperlink>
+      <w:r>
+        <w:t xml:space="preserve">; shiny, Chang et al.</w:t>
+      </w:r>
+      <w:r>
+        <w:t xml:space="preserve"> </w:t>
+      </w:r>
+      <w:hyperlink w:anchor="ref-Chang18">
+        <w:r>
+          <w:rPr>
+            <w:rStyle w:val="Hyperlink"/>
+          </w:rPr>
+          <w:t xml:space="preserve">2018</w:t>
+        </w:r>
+      </w:hyperlink>
+      <w:r>
+        <w:t xml:space="preserve">)</w:t>
+      </w:r>
+      <w:r>
+        <w:t xml:space="preserve">. This allowed use of additional packages described above, in addition to specific packages developed to support bioassessment in California (e.g., CSCI).</w:t>
+      </w:r>
+    </w:p>
+    <w:p>
+      <w:pPr>
+        <w:numPr>
+          <w:numId w:val="1001"/>
+          <w:ilvl w:val="0"/>
+        </w:numPr>
+      </w:pPr>
+      <w:r>
+        <w:t xml:space="preserve">A version control system (Git) and online hosting (GitHub) allowed full transparency of decisions that were made to create the tool.</w:t>
+      </w:r>
+    </w:p>
+    <w:p>
+      <w:pPr>
+        <w:numPr>
+          <w:numId w:val="1001"/>
+          <w:ilvl w:val="0"/>
+        </w:numPr>
+      </w:pPr>
+      <w:r>
+        <w:t xml:space="preserve">A manuscript describing the model in detail was created using knitr and RMarkdown</w:t>
+      </w:r>
+      <w:r>
+        <w:t xml:space="preserve"> </w:t>
+      </w:r>
+      <w:r>
+        <w:t xml:space="preserve">(Xie</w:t>
+      </w:r>
+      <w:r>
+        <w:t xml:space="preserve"> </w:t>
+      </w:r>
+      <w:hyperlink w:anchor="ref-Xie15">
+        <w:r>
+          <w:rPr>
+            <w:rStyle w:val="Hyperlink"/>
+          </w:rPr>
+          <w:t xml:space="preserve">2015</w:t>
+        </w:r>
+      </w:hyperlink>
+      <w:r>
+        <w:t xml:space="preserve">; Allaire et al.</w:t>
+      </w:r>
+      <w:r>
+        <w:t xml:space="preserve"> </w:t>
+      </w:r>
+      <w:hyperlink w:anchor="ref-Allaire18">
+        <w:r>
+          <w:rPr>
+            <w:rStyle w:val="Hyperlink"/>
+          </w:rPr>
+          <w:t xml:space="preserve">2018</w:t>
+        </w:r>
+      </w:hyperlink>
+      <w:r>
+        <w:t xml:space="preserve">)</w:t>
+      </w:r>
+      <w:r>
+        <w:t xml:space="preserve">. This increased efficiency of the writing process and also minimized the potential of introducing errors into tables or figures by eliminating the need to copy results between different platforms.</w:t>
+      </w:r>
+    </w:p>
+    <w:p>
+      <w:pPr>
+        <w:pStyle w:val="FirstParagraph"/>
+      </w:pPr>
+      <w:r>
+        <w:t xml:space="preserve">Most importantly, SCAPE is an interactive decision-suppport tool that allows stakeholders to more effectively use bioassessment data to prioritize management actions on the landscape. Open science aspects of SCAPE enhanced this functionality by providing a transparent and reproducible product that greatly expanded the utility of existing bioassessment products in California.</w:t>
       </w:r>
     </w:p>
     <w:p>
@@ -2943,7 +3117,7 @@
       </w:r>
       <w:bookmarkEnd w:id="42"/>
     </w:p>
-    <w:bookmarkStart w:id="154" w:name="refs"/>
+    <w:bookmarkStart w:id="155" w:name="refs"/>
     <w:bookmarkStart w:id="44" w:name="ref-Allaire18"/>
     <w:p>
       <w:pPr>
@@ -3116,18 +3290,28 @@
       </w:r>
     </w:p>
     <w:bookmarkEnd w:id="51"/>
-    <w:bookmarkStart w:id="53" w:name="ref-Beck18c"/>
+    <w:bookmarkStart w:id="52" w:name="ref-Beck18d"/>
     <w:p>
       <w:pPr>
         <w:pStyle w:val="Bibliography"/>
       </w:pPr>
       <w:r>
-        <w:t xml:space="preserve">Beck, M. W. 2018. “SCCWRP/SCAPE: v1.0 (Version 1.0). Zenodo,</w:t>
-      </w:r>
-      <w:r>
-        <w:t xml:space="preserve"> </w:t>
-      </w:r>
-      <w:hyperlink r:id="rId52">
+        <w:t xml:space="preserve">Beck, M. W. 2018a. “Constrained streams for biological integrity in California. Knowledge Network for Biocomplexity. urn:uuid:75411f50-32ed-42a5-bbfd-26833c7a441f.”</w:t>
+      </w:r>
+    </w:p>
+    <w:bookmarkEnd w:id="52"/>
+    <w:bookmarkStart w:id="54" w:name="ref-Beck18c"/>
+    <w:p>
+      <w:pPr>
+        <w:pStyle w:val="Bibliography"/>
+      </w:pPr>
+      <w:r>
+        <w:t xml:space="preserve">———. 2018b. “SCCWRP/SCAPE: v1.0 (Version 1.0). Zenodo,</w:t>
+      </w:r>
+      <w:r>
+        <w:t xml:space="preserve"> </w:t>
+      </w:r>
+      <w:hyperlink r:id="rId53">
         <w:r>
           <w:rPr>
             <w:rStyle w:val="Hyperlink"/>
@@ -3139,8 +3323,8 @@
         <w:t xml:space="preserve">.”</w:t>
       </w:r>
     </w:p>
-    <w:bookmarkEnd w:id="53"/>
-    <w:bookmarkStart w:id="55" w:name="ref-Beck09"/>
+    <w:bookmarkEnd w:id="54"/>
+    <w:bookmarkStart w:id="56" w:name="ref-Beck09"/>
     <w:p>
       <w:pPr>
         <w:pStyle w:val="Bibliography"/>
@@ -3166,7 +3350,7 @@
       <w:r>
         <w:t xml:space="preserve"> </w:t>
       </w:r>
-      <w:hyperlink r:id="rId54">
+      <w:hyperlink r:id="rId55">
         <w:r>
           <w:rPr>
             <w:rStyle w:val="Hyperlink"/>
@@ -3178,8 +3362,8 @@
         <w:t xml:space="preserve">.</w:t>
       </w:r>
     </w:p>
-    <w:bookmarkEnd w:id="55"/>
-    <w:bookmarkStart w:id="57" w:name="ref-Beck13"/>
+    <w:bookmarkEnd w:id="56"/>
+    <w:bookmarkStart w:id="58" w:name="ref-Beck13"/>
     <w:p>
       <w:pPr>
         <w:pStyle w:val="Bibliography"/>
@@ -3205,7 +3389,7 @@
       <w:r>
         <w:t xml:space="preserve"> </w:t>
       </w:r>
-      <w:hyperlink r:id="rId56">
+      <w:hyperlink r:id="rId57">
         <w:r>
           <w:rPr>
             <w:rStyle w:val="Hyperlink"/>
@@ -3217,8 +3401,8 @@
         <w:t xml:space="preserve">.</w:t>
       </w:r>
     </w:p>
-    <w:bookmarkEnd w:id="57"/>
-    <w:bookmarkStart w:id="59" w:name="ref-Birk12"/>
+    <w:bookmarkEnd w:id="58"/>
+    <w:bookmarkStart w:id="60" w:name="ref-Birk12"/>
     <w:p>
       <w:pPr>
         <w:pStyle w:val="Bibliography"/>
@@ -3244,7 +3428,7 @@
       <w:r>
         <w:t xml:space="preserve"> </w:t>
       </w:r>
-      <w:hyperlink r:id="rId58">
+      <w:hyperlink r:id="rId59">
         <w:r>
           <w:rPr>
             <w:rStyle w:val="Hyperlink"/>
@@ -3256,8 +3440,8 @@
         <w:t xml:space="preserve">.</w:t>
       </w:r>
     </w:p>
-    <w:bookmarkEnd w:id="59"/>
-    <w:bookmarkStart w:id="61" w:name="ref-BondLamberty16"/>
+    <w:bookmarkEnd w:id="60"/>
+    <w:bookmarkStart w:id="62" w:name="ref-BondLamberty16"/>
     <w:p>
       <w:pPr>
         <w:pStyle w:val="Bibliography"/>
@@ -3283,7 +3467,7 @@
       <w:r>
         <w:t xml:space="preserve"> </w:t>
       </w:r>
-      <w:hyperlink r:id="rId60">
+      <w:hyperlink r:id="rId61">
         <w:r>
           <w:rPr>
             <w:rStyle w:val="Hyperlink"/>
@@ -3295,8 +3479,8 @@
         <w:t xml:space="preserve">.</w:t>
       </w:r>
     </w:p>
-    <w:bookmarkEnd w:id="61"/>
-    <w:bookmarkStart w:id="62" w:name="ref-Borja09"/>
+    <w:bookmarkEnd w:id="62"/>
+    <w:bookmarkStart w:id="63" w:name="ref-Borja09"/>
     <w:p>
       <w:pPr>
         <w:pStyle w:val="Bibliography"/>
@@ -3320,8 +3504,8 @@
         <w:t xml:space="preserve">59 (1-3):1–4.</w:t>
       </w:r>
     </w:p>
-    <w:bookmarkEnd w:id="62"/>
-    <w:bookmarkStart w:id="64" w:name="ref-Cao11"/>
+    <w:bookmarkEnd w:id="63"/>
+    <w:bookmarkStart w:id="65" w:name="ref-Cao11"/>
     <w:p>
       <w:pPr>
         <w:pStyle w:val="Bibliography"/>
@@ -3347,7 +3531,7 @@
       <w:r>
         <w:t xml:space="preserve"> </w:t>
       </w:r>
-      <w:hyperlink r:id="rId63">
+      <w:hyperlink r:id="rId64">
         <w:r>
           <w:rPr>
             <w:rStyle w:val="Hyperlink"/>
@@ -3359,8 +3543,8 @@
         <w:t xml:space="preserve">.</w:t>
       </w:r>
     </w:p>
-    <w:bookmarkEnd w:id="64"/>
-    <w:bookmarkStart w:id="66" w:name="ref-Chang18"/>
+    <w:bookmarkEnd w:id="65"/>
+    <w:bookmarkStart w:id="67" w:name="ref-Chang18"/>
     <w:p>
       <w:pPr>
         <w:pStyle w:val="Bibliography"/>
@@ -3383,7 +3567,7 @@
       <w:r>
         <w:t xml:space="preserve"> </w:t>
       </w:r>
-      <w:hyperlink r:id="rId65">
+      <w:hyperlink r:id="rId66">
         <w:r>
           <w:rPr>
             <w:rStyle w:val="Hyperlink"/>
@@ -3395,8 +3579,8 @@
         <w:t xml:space="preserve">.</w:t>
       </w:r>
     </w:p>
-    <w:bookmarkEnd w:id="66"/>
-    <w:bookmarkStart w:id="68" w:name="ref-Cheng18"/>
+    <w:bookmarkEnd w:id="67"/>
+    <w:bookmarkStart w:id="69" w:name="ref-Cheng18"/>
     <w:p>
       <w:pPr>
         <w:pStyle w:val="Bibliography"/>
@@ -3419,7 +3603,7 @@
       <w:r>
         <w:t xml:space="preserve"> </w:t>
       </w:r>
-      <w:hyperlink r:id="rId67">
+      <w:hyperlink r:id="rId68">
         <w:r>
           <w:rPr>
             <w:rStyle w:val="Hyperlink"/>
@@ -3431,8 +3615,8 @@
         <w:t xml:space="preserve">.</w:t>
       </w:r>
     </w:p>
-    <w:bookmarkEnd w:id="68"/>
-    <w:bookmarkStart w:id="70" w:name="ref-Collins16"/>
+    <w:bookmarkEnd w:id="69"/>
+    <w:bookmarkStart w:id="71" w:name="ref-Collins16"/>
     <w:p>
       <w:pPr>
         <w:pStyle w:val="Bibliography"/>
@@ -3458,7 +3642,7 @@
       <w:r>
         <w:t xml:space="preserve"> </w:t>
       </w:r>
-      <w:hyperlink r:id="rId69">
+      <w:hyperlink r:id="rId70">
         <w:r>
           <w:rPr>
             <w:rStyle w:val="Hyperlink"/>
@@ -3470,8 +3654,8 @@
         <w:t xml:space="preserve">.</w:t>
       </w:r>
     </w:p>
-    <w:bookmarkEnd w:id="70"/>
-    <w:bookmarkStart w:id="72" w:name="ref-Dale01"/>
+    <w:bookmarkEnd w:id="71"/>
+    <w:bookmarkStart w:id="73" w:name="ref-Dale01"/>
     <w:p>
       <w:pPr>
         <w:pStyle w:val="Bibliography"/>
@@ -3497,7 +3681,7 @@
       <w:r>
         <w:t xml:space="preserve"> </w:t>
       </w:r>
-      <w:hyperlink r:id="rId71">
+      <w:hyperlink r:id="rId72">
         <w:r>
           <w:rPr>
             <w:rStyle w:val="Hyperlink"/>
@@ -3509,8 +3693,8 @@
         <w:t xml:space="preserve">.</w:t>
       </w:r>
     </w:p>
-    <w:bookmarkEnd w:id="72"/>
-    <w:bookmarkStart w:id="74" w:name="ref-DeCaceres09"/>
+    <w:bookmarkEnd w:id="73"/>
+    <w:bookmarkStart w:id="75" w:name="ref-DeCaceres09"/>
     <w:p>
       <w:pPr>
         <w:pStyle w:val="Bibliography"/>
@@ -3545,7 +3729,7 @@
       <w:r>
         <w:t xml:space="preserve"> </w:t>
       </w:r>
-      <w:hyperlink r:id="rId73">
+      <w:hyperlink r:id="rId74">
         <w:r>
           <w:rPr>
             <w:rStyle w:val="Hyperlink"/>
@@ -3557,8 +3741,8 @@
         <w:t xml:space="preserve">.</w:t>
       </w:r>
     </w:p>
-    <w:bookmarkEnd w:id="74"/>
-    <w:bookmarkStart w:id="76" w:name="ref-Fetscher13"/>
+    <w:bookmarkEnd w:id="75"/>
+    <w:bookmarkStart w:id="77" w:name="ref-Fetscher13"/>
     <w:p>
       <w:pPr>
         <w:pStyle w:val="Bibliography"/>
@@ -3584,7 +3768,7 @@
       <w:r>
         <w:t xml:space="preserve"> </w:t>
       </w:r>
-      <w:hyperlink r:id="rId75">
+      <w:hyperlink r:id="rId76">
         <w:r>
           <w:rPr>
             <w:rStyle w:val="Hyperlink"/>
@@ -3596,8 +3780,8 @@
         <w:t xml:space="preserve">.</w:t>
       </w:r>
     </w:p>
-    <w:bookmarkEnd w:id="76"/>
-    <w:bookmarkStart w:id="78" w:name="ref-Fore02"/>
+    <w:bookmarkEnd w:id="77"/>
+    <w:bookmarkStart w:id="79" w:name="ref-Fore02"/>
     <w:p>
       <w:pPr>
         <w:pStyle w:val="Bibliography"/>
@@ -3623,7 +3807,7 @@
       <w:r>
         <w:t xml:space="preserve"> </w:t>
       </w:r>
-      <w:hyperlink r:id="rId77">
+      <w:hyperlink r:id="rId78">
         <w:r>
           <w:rPr>
             <w:rStyle w:val="Hyperlink"/>
@@ -3635,8 +3819,8 @@
         <w:t xml:space="preserve">.</w:t>
       </w:r>
     </w:p>
-    <w:bookmarkEnd w:id="78"/>
-    <w:bookmarkStart w:id="80" w:name="ref-Grand12"/>
+    <w:bookmarkEnd w:id="79"/>
+    <w:bookmarkStart w:id="81" w:name="ref-Grand12"/>
     <w:p>
       <w:pPr>
         <w:pStyle w:val="Bibliography"/>
@@ -3662,7 +3846,7 @@
       <w:r>
         <w:t xml:space="preserve"> </w:t>
       </w:r>
-      <w:hyperlink r:id="rId79">
+      <w:hyperlink r:id="rId80">
         <w:r>
           <w:rPr>
             <w:rStyle w:val="Hyperlink"/>
@@ -3674,8 +3858,8 @@
         <w:t xml:space="preserve">.</w:t>
       </w:r>
     </w:p>
-    <w:bookmarkEnd w:id="80"/>
-    <w:bookmarkStart w:id="82" w:name="ref-Hampton15"/>
+    <w:bookmarkEnd w:id="81"/>
+    <w:bookmarkStart w:id="83" w:name="ref-Hampton15"/>
     <w:p>
       <w:pPr>
         <w:pStyle w:val="Bibliography"/>
@@ -3701,7 +3885,7 @@
       <w:r>
         <w:t xml:space="preserve"> </w:t>
       </w:r>
-      <w:hyperlink r:id="rId81">
+      <w:hyperlink r:id="rId82">
         <w:r>
           <w:rPr>
             <w:rStyle w:val="Hyperlink"/>
@@ -3713,8 +3897,8 @@
         <w:t xml:space="preserve">.</w:t>
       </w:r>
     </w:p>
-    <w:bookmarkEnd w:id="82"/>
-    <w:bookmarkStart w:id="84" w:name="ref-Hampton17"/>
+    <w:bookmarkEnd w:id="83"/>
+    <w:bookmarkStart w:id="85" w:name="ref-Hampton17"/>
     <w:p>
       <w:pPr>
         <w:pStyle w:val="Bibliography"/>
@@ -3740,7 +3924,7 @@
       <w:r>
         <w:t xml:space="preserve"> </w:t>
       </w:r>
-      <w:hyperlink r:id="rId83">
+      <w:hyperlink r:id="rId84">
         <w:r>
           <w:rPr>
             <w:rStyle w:val="Hyperlink"/>
@@ -3752,8 +3936,8 @@
         <w:t xml:space="preserve">.</w:t>
       </w:r>
     </w:p>
-    <w:bookmarkEnd w:id="84"/>
-    <w:bookmarkStart w:id="86" w:name="ref-Hampton16"/>
+    <w:bookmarkEnd w:id="85"/>
+    <w:bookmarkStart w:id="87" w:name="ref-Hampton16"/>
     <w:p>
       <w:pPr>
         <w:pStyle w:val="Bibliography"/>
@@ -3779,7 +3963,7 @@
       <w:r>
         <w:t xml:space="preserve"> </w:t>
       </w:r>
-      <w:hyperlink r:id="rId85">
+      <w:hyperlink r:id="rId86">
         <w:r>
           <w:rPr>
             <w:rStyle w:val="Hyperlink"/>
@@ -3791,8 +3975,8 @@
         <w:t xml:space="preserve">.</w:t>
       </w:r>
     </w:p>
-    <w:bookmarkEnd w:id="86"/>
-    <w:bookmarkStart w:id="88" w:name="ref-Hering10"/>
+    <w:bookmarkEnd w:id="87"/>
+    <w:bookmarkStart w:id="89" w:name="ref-Hering10"/>
     <w:p>
       <w:pPr>
         <w:pStyle w:val="Bibliography"/>
@@ -3818,7 +4002,7 @@
       <w:r>
         <w:t xml:space="preserve"> </w:t>
       </w:r>
-      <w:hyperlink r:id="rId87">
+      <w:hyperlink r:id="rId88">
         <w:r>
           <w:rPr>
             <w:rStyle w:val="Hyperlink"/>
@@ -3830,8 +4014,8 @@
         <w:t xml:space="preserve">.</w:t>
       </w:r>
     </w:p>
-    <w:bookmarkEnd w:id="88"/>
-    <w:bookmarkStart w:id="90" w:name="ref-Howard18"/>
+    <w:bookmarkEnd w:id="89"/>
+    <w:bookmarkStart w:id="91" w:name="ref-Howard18"/>
     <w:p>
       <w:pPr>
         <w:pStyle w:val="Bibliography"/>
@@ -3857,7 +4041,7 @@
       <w:r>
         <w:t xml:space="preserve"> </w:t>
       </w:r>
-      <w:hyperlink r:id="rId89">
+      <w:hyperlink r:id="rId90">
         <w:r>
           <w:rPr>
             <w:rStyle w:val="Hyperlink"/>
@@ -3869,8 +4053,8 @@
         <w:t xml:space="preserve">.</w:t>
       </w:r>
     </w:p>
-    <w:bookmarkEnd w:id="90"/>
-    <w:bookmarkStart w:id="92" w:name="ref-Ihle17"/>
+    <w:bookmarkEnd w:id="91"/>
+    <w:bookmarkStart w:id="93" w:name="ref-Ihle17"/>
     <w:p>
       <w:pPr>
         <w:pStyle w:val="Bibliography"/>
@@ -3896,7 +4080,7 @@
       <w:r>
         <w:t xml:space="preserve"> </w:t>
       </w:r>
-      <w:hyperlink r:id="rId91">
+      <w:hyperlink r:id="rId92">
         <w:r>
           <w:rPr>
             <w:rStyle w:val="Hyperlink"/>
@@ -3908,8 +4092,8 @@
         <w:t xml:space="preserve">.</w:t>
       </w:r>
     </w:p>
-    <w:bookmarkEnd w:id="92"/>
-    <w:bookmarkStart w:id="94" w:name="ref-Jackson94"/>
+    <w:bookmarkEnd w:id="93"/>
+    <w:bookmarkStart w:id="95" w:name="ref-Jackson94"/>
     <w:p>
       <w:pPr>
         <w:pStyle w:val="Bibliography"/>
@@ -3935,7 +4119,7 @@
       <w:r>
         <w:t xml:space="preserve"> </w:t>
       </w:r>
-      <w:hyperlink r:id="rId93">
+      <w:hyperlink r:id="rId94">
         <w:r>
           <w:rPr>
             <w:rStyle w:val="Hyperlink"/>
@@ -3947,8 +4131,8 @@
         <w:t xml:space="preserve">.</w:t>
       </w:r>
     </w:p>
-    <w:bookmarkEnd w:id="94"/>
-    <w:bookmarkStart w:id="95" w:name="ref-Karr86"/>
+    <w:bookmarkEnd w:id="95"/>
+    <w:bookmarkStart w:id="96" w:name="ref-Karr86"/>
     <w:p>
       <w:pPr>
         <w:pStyle w:val="Bibliography"/>
@@ -3957,8 +4141,8 @@
         <w:t xml:space="preserve">Karr, J. R., K. D. Fausch, P. L. Angermeier, P. R. Yant, and I. J. Schlosser. 1986. “Assessing Biological Integrity in Running Waters: A Method and Its Rationale.” Special Publication 5. Champaign, Illinois: Illinois Natural History Survey.</w:t>
       </w:r>
     </w:p>
-    <w:bookmarkEnd w:id="95"/>
-    <w:bookmarkStart w:id="97" w:name="ref-Kelly16"/>
+    <w:bookmarkEnd w:id="96"/>
+    <w:bookmarkStart w:id="98" w:name="ref-Kelly16"/>
     <w:p>
       <w:pPr>
         <w:pStyle w:val="Bibliography"/>
@@ -3984,7 +4168,7 @@
       <w:r>
         <w:t xml:space="preserve"> </w:t>
       </w:r>
-      <w:hyperlink r:id="rId96">
+      <w:hyperlink r:id="rId97">
         <w:r>
           <w:rPr>
             <w:rStyle w:val="Hyperlink"/>
@@ -3996,8 +4180,8 @@
         <w:t xml:space="preserve">.</w:t>
       </w:r>
     </w:p>
-    <w:bookmarkEnd w:id="97"/>
-    <w:bookmarkStart w:id="99" w:name="ref-Kerans94"/>
+    <w:bookmarkEnd w:id="98"/>
+    <w:bookmarkStart w:id="100" w:name="ref-Kerans94"/>
     <w:p>
       <w:pPr>
         <w:pStyle w:val="Bibliography"/>
@@ -4023,7 +4207,7 @@
       <w:r>
         <w:t xml:space="preserve"> </w:t>
       </w:r>
-      <w:hyperlink r:id="rId98">
+      <w:hyperlink r:id="rId99">
         <w:r>
           <w:rPr>
             <w:rStyle w:val="Hyperlink"/>
@@ -4035,8 +4219,8 @@
         <w:t xml:space="preserve">.</w:t>
       </w:r>
     </w:p>
-    <w:bookmarkEnd w:id="99"/>
-    <w:bookmarkStart w:id="101" w:name="ref-Kuehne17"/>
+    <w:bookmarkEnd w:id="100"/>
+    <w:bookmarkStart w:id="102" w:name="ref-Kuehne17"/>
     <w:p>
       <w:pPr>
         <w:pStyle w:val="Bibliography"/>
@@ -4062,7 +4246,7 @@
       <w:r>
         <w:t xml:space="preserve"> </w:t>
       </w:r>
-      <w:hyperlink r:id="rId100">
+      <w:hyperlink r:id="rId101">
         <w:r>
           <w:rPr>
             <w:rStyle w:val="Hyperlink"/>
@@ -4074,8 +4258,8 @@
         <w:t xml:space="preserve">.</w:t>
       </w:r>
     </w:p>
-    <w:bookmarkEnd w:id="101"/>
-    <w:bookmarkStart w:id="103" w:name="ref-Lewandowsky16"/>
+    <w:bookmarkEnd w:id="102"/>
+    <w:bookmarkStart w:id="104" w:name="ref-Lewandowsky16"/>
     <w:p>
       <w:pPr>
         <w:pStyle w:val="Bibliography"/>
@@ -4101,7 +4285,7 @@
       <w:r>
         <w:t xml:space="preserve"> </w:t>
       </w:r>
-      <w:hyperlink r:id="rId102">
+      <w:hyperlink r:id="rId103">
         <w:r>
           <w:rPr>
             <w:rStyle w:val="Hyperlink"/>
@@ -4113,8 +4297,8 @@
         <w:t xml:space="preserve">.</w:t>
       </w:r>
     </w:p>
-    <w:bookmarkEnd w:id="103"/>
-    <w:bookmarkStart w:id="105" w:name="ref-Liaw02"/>
+    <w:bookmarkEnd w:id="104"/>
+    <w:bookmarkStart w:id="106" w:name="ref-Liaw02"/>
     <w:p>
       <w:pPr>
         <w:pStyle w:val="Bibliography"/>
@@ -4140,7 +4324,7 @@
       <w:r>
         <w:t xml:space="preserve"> </w:t>
       </w:r>
-      <w:hyperlink r:id="rId104">
+      <w:hyperlink r:id="rId105">
         <w:r>
           <w:rPr>
             <w:rStyle w:val="Hyperlink"/>
@@ -4152,8 +4336,8 @@
         <w:t xml:space="preserve">.</w:t>
       </w:r>
     </w:p>
-    <w:bookmarkEnd w:id="105"/>
-    <w:bookmarkStart w:id="107" w:name="ref-Linke11"/>
+    <w:bookmarkEnd w:id="106"/>
+    <w:bookmarkStart w:id="108" w:name="ref-Linke11"/>
     <w:p>
       <w:pPr>
         <w:pStyle w:val="Bibliography"/>
@@ -4179,7 +4363,7 @@
       <w:r>
         <w:t xml:space="preserve"> </w:t>
       </w:r>
-      <w:hyperlink r:id="rId106">
+      <w:hyperlink r:id="rId107">
         <w:r>
           <w:rPr>
             <w:rStyle w:val="Hyperlink"/>
@@ -4191,8 +4375,8 @@
         <w:t xml:space="preserve">.</w:t>
       </w:r>
     </w:p>
-    <w:bookmarkEnd w:id="107"/>
-    <w:bookmarkStart w:id="109" w:name="ref-Lortie14"/>
+    <w:bookmarkEnd w:id="108"/>
+    <w:bookmarkStart w:id="110" w:name="ref-Lortie14"/>
     <w:p>
       <w:pPr>
         <w:pStyle w:val="Bibliography"/>
@@ -4218,7 +4402,7 @@
       <w:r>
         <w:t xml:space="preserve"> </w:t>
       </w:r>
-      <w:hyperlink r:id="rId108">
+      <w:hyperlink r:id="rId109">
         <w:r>
           <w:rPr>
             <w:rStyle w:val="Hyperlink"/>
@@ -4230,8 +4414,8 @@
         <w:t xml:space="preserve">.</w:t>
       </w:r>
     </w:p>
-    <w:bookmarkEnd w:id="109"/>
-    <w:bookmarkStart w:id="111" w:name="ref-Lowndes17"/>
+    <w:bookmarkEnd w:id="110"/>
+    <w:bookmarkStart w:id="112" w:name="ref-Lowndes17"/>
     <w:p>
       <w:pPr>
         <w:pStyle w:val="Bibliography"/>
@@ -4257,7 +4441,7 @@
       <w:r>
         <w:t xml:space="preserve"> </w:t>
       </w:r>
-      <w:hyperlink r:id="rId110">
+      <w:hyperlink r:id="rId111">
         <w:r>
           <w:rPr>
             <w:rStyle w:val="Hyperlink"/>
@@ -4269,8 +4453,8 @@
         <w:t xml:space="preserve">.</w:t>
       </w:r>
     </w:p>
-    <w:bookmarkEnd w:id="111"/>
-    <w:bookmarkStart w:id="113" w:name="ref-Marwick16"/>
+    <w:bookmarkEnd w:id="112"/>
+    <w:bookmarkStart w:id="114" w:name="ref-Marwick16"/>
     <w:p>
       <w:pPr>
         <w:pStyle w:val="Bibliography"/>
@@ -4296,7 +4480,7 @@
       <w:r>
         <w:t xml:space="preserve"> </w:t>
       </w:r>
-      <w:hyperlink r:id="rId112">
+      <w:hyperlink r:id="rId113">
         <w:r>
           <w:rPr>
             <w:rStyle w:val="Hyperlink"/>
@@ -4308,8 +4492,8 @@
         <w:t xml:space="preserve">.</w:t>
       </w:r>
     </w:p>
-    <w:bookmarkEnd w:id="113"/>
-    <w:bookmarkStart w:id="114" w:name="ref-Mazor16"/>
+    <w:bookmarkEnd w:id="114"/>
+    <w:bookmarkStart w:id="115" w:name="ref-Mazor16"/>
     <w:p>
       <w:pPr>
         <w:pStyle w:val="Bibliography"/>
@@ -4333,8 +4517,8 @@
         <w:t xml:space="preserve">35 (1):249–71.</w:t>
       </w:r>
     </w:p>
-    <w:bookmarkEnd w:id="114"/>
-    <w:bookmarkStart w:id="115" w:name="ref-McDonald04"/>
+    <w:bookmarkEnd w:id="115"/>
+    <w:bookmarkStart w:id="116" w:name="ref-McDonald04"/>
     <w:p>
       <w:pPr>
         <w:pStyle w:val="Bibliography"/>
@@ -4355,8 +4539,8 @@
         <w:t xml:space="preserve">, edited by G. B. Wiersma, 649–68. Boca Raton, Florida, USA: CRC Press.</w:t>
       </w:r>
     </w:p>
-    <w:bookmarkEnd w:id="115"/>
-    <w:bookmarkStart w:id="116" w:name="ref-Michener97"/>
+    <w:bookmarkEnd w:id="116"/>
+    <w:bookmarkStart w:id="117" w:name="ref-Michener97"/>
     <w:p>
       <w:pPr>
         <w:pStyle w:val="Bibliography"/>
@@ -4380,8 +4564,8 @@
         <w:t xml:space="preserve">7 (1):330–42.</w:t>
       </w:r>
     </w:p>
-    <w:bookmarkEnd w:id="116"/>
-    <w:bookmarkStart w:id="118" w:name="ref-Nichols16"/>
+    <w:bookmarkEnd w:id="117"/>
+    <w:bookmarkStart w:id="119" w:name="ref-Nichols16"/>
     <w:p>
       <w:pPr>
         <w:pStyle w:val="Bibliography"/>
@@ -4407,7 +4591,7 @@
       <w:r>
         <w:t xml:space="preserve"> </w:t>
       </w:r>
-      <w:hyperlink r:id="rId117">
+      <w:hyperlink r:id="rId118">
         <w:r>
           <w:rPr>
             <w:rStyle w:val="Hyperlink"/>
@@ -4419,8 +4603,8 @@
         <w:t xml:space="preserve">.</w:t>
       </w:r>
     </w:p>
-    <w:bookmarkEnd w:id="118"/>
-    <w:bookmarkStart w:id="119" w:name="ref-Niemi04"/>
+    <w:bookmarkEnd w:id="119"/>
+    <w:bookmarkStart w:id="120" w:name="ref-Niemi04"/>
     <w:p>
       <w:pPr>
         <w:pStyle w:val="Bibliography"/>
@@ -4444,8 +4628,8 @@
         <w:t xml:space="preserve">35:89–111.</w:t>
       </w:r>
     </w:p>
-    <w:bookmarkEnd w:id="119"/>
-    <w:bookmarkStart w:id="120" w:name="ref-Ode16"/>
+    <w:bookmarkEnd w:id="120"/>
+    <w:bookmarkStart w:id="121" w:name="ref-Ode16"/>
     <w:p>
       <w:pPr>
         <w:pStyle w:val="Bibliography"/>
@@ -4469,8 +4653,8 @@
         <w:t xml:space="preserve">35 (1):237–48.</w:t>
       </w:r>
     </w:p>
-    <w:bookmarkEnd w:id="120"/>
-    <w:bookmarkStart w:id="122" w:name="ref-Oksanen18"/>
+    <w:bookmarkEnd w:id="121"/>
+    <w:bookmarkStart w:id="123" w:name="ref-Oksanen18"/>
     <w:p>
       <w:pPr>
         <w:pStyle w:val="Bibliography"/>
@@ -4493,7 +4677,7 @@
       <w:r>
         <w:t xml:space="preserve"> </w:t>
       </w:r>
-      <w:hyperlink r:id="rId121">
+      <w:hyperlink r:id="rId122">
         <w:r>
           <w:rPr>
             <w:rStyle w:val="Hyperlink"/>
@@ -4505,8 +4689,8 @@
         <w:t xml:space="preserve">.</w:t>
       </w:r>
     </w:p>
-    <w:bookmarkEnd w:id="122"/>
-    <w:bookmarkStart w:id="124" w:name="ref-Pebesma18"/>
+    <w:bookmarkEnd w:id="123"/>
+    <w:bookmarkStart w:id="125" w:name="ref-Pebesma18"/>
     <w:p>
       <w:pPr>
         <w:pStyle w:val="Bibliography"/>
@@ -4529,7 +4713,7 @@
       <w:r>
         <w:t xml:space="preserve"> </w:t>
       </w:r>
-      <w:hyperlink r:id="rId123">
+      <w:hyperlink r:id="rId124">
         <w:r>
           <w:rPr>
             <w:rStyle w:val="Hyperlink"/>
@@ -4541,8 +4725,8 @@
         <w:t xml:space="preserve">.</w:t>
       </w:r>
     </w:p>
-    <w:bookmarkEnd w:id="124"/>
-    <w:bookmarkStart w:id="126" w:name="ref-Pinheiro18"/>
+    <w:bookmarkEnd w:id="125"/>
+    <w:bookmarkStart w:id="127" w:name="ref-Pinheiro18"/>
     <w:p>
       <w:pPr>
         <w:pStyle w:val="Bibliography"/>
@@ -4565,7 +4749,7 @@
       <w:r>
         <w:t xml:space="preserve"> </w:t>
       </w:r>
-      <w:hyperlink r:id="rId125">
+      <w:hyperlink r:id="rId126">
         <w:r>
           <w:rPr>
             <w:rStyle w:val="Hyperlink"/>
@@ -4577,8 +4761,8 @@
         <w:t xml:space="preserve">.</w:t>
       </w:r>
     </w:p>
-    <w:bookmarkEnd w:id="126"/>
-    <w:bookmarkStart w:id="128" w:name="ref-Poikane14"/>
+    <w:bookmarkEnd w:id="127"/>
+    <w:bookmarkStart w:id="129" w:name="ref-Poikane14"/>
     <w:p>
       <w:pPr>
         <w:pStyle w:val="Bibliography"/>
@@ -4604,7 +4788,7 @@
       <w:r>
         <w:t xml:space="preserve"> </w:t>
       </w:r>
-      <w:hyperlink r:id="rId127">
+      <w:hyperlink r:id="rId128">
         <w:r>
           <w:rPr>
             <w:rStyle w:val="Hyperlink"/>
@@ -4616,8 +4800,8 @@
         <w:t xml:space="preserve">.</w:t>
       </w:r>
     </w:p>
-    <w:bookmarkEnd w:id="128"/>
-    <w:bookmarkStart w:id="129" w:name="ref-RDCT18"/>
+    <w:bookmarkEnd w:id="129"/>
+    <w:bookmarkStart w:id="130" w:name="ref-RDCT18"/>
     <w:p>
       <w:pPr>
         <w:pStyle w:val="Bibliography"/>
@@ -4626,8 +4810,8 @@
         <w:t xml:space="preserve">RDCT (R Development Core Team). 2018. “R: A language and environment for statistical computing, v3.5.1. R Foundation for Statistical Computing, Vienna, Austria.”</w:t>
       </w:r>
     </w:p>
-    <w:bookmarkEnd w:id="129"/>
-    <w:bookmarkStart w:id="131" w:name="ref-Rehn18"/>
+    <w:bookmarkEnd w:id="130"/>
+    <w:bookmarkStart w:id="132" w:name="ref-Rehn18"/>
     <w:p>
       <w:pPr>
         <w:pStyle w:val="Bibliography"/>
@@ -4638,7 +4822,7 @@
       <w:r>
         <w:t xml:space="preserve"> </w:t>
       </w:r>
-      <w:hyperlink r:id="rId130">
+      <w:hyperlink r:id="rId131">
         <w:r>
           <w:rPr>
             <w:rStyle w:val="Hyperlink"/>
@@ -4650,8 +4834,8 @@
         <w:t xml:space="preserve">.</w:t>
       </w:r>
     </w:p>
-    <w:bookmarkEnd w:id="131"/>
-    <w:bookmarkStart w:id="133" w:name="ref-Reynoldson97"/>
+    <w:bookmarkEnd w:id="132"/>
+    <w:bookmarkStart w:id="134" w:name="ref-Reynoldson97"/>
     <w:p>
       <w:pPr>
         <w:pStyle w:val="Bibliography"/>
@@ -4677,7 +4861,7 @@
       <w:r>
         <w:t xml:space="preserve"> </w:t>
       </w:r>
-      <w:hyperlink r:id="rId132">
+      <w:hyperlink r:id="rId133">
         <w:r>
           <w:rPr>
             <w:rStyle w:val="Hyperlink"/>
@@ -4689,8 +4873,8 @@
         <w:t xml:space="preserve">.</w:t>
       </w:r>
     </w:p>
-    <w:bookmarkEnd w:id="133"/>
-    <w:bookmarkStart w:id="134" w:name="ref-Stein09"/>
+    <w:bookmarkEnd w:id="134"/>
+    <w:bookmarkStart w:id="135" w:name="ref-Stein09"/>
     <w:p>
       <w:pPr>
         <w:pStyle w:val="Bibliography"/>
@@ -4714,8 +4898,8 @@
         <w:t xml:space="preserve">26:20–24.</w:t>
       </w:r>
     </w:p>
-    <w:bookmarkEnd w:id="134"/>
-    <w:bookmarkStart w:id="136" w:name="ref-Stoddard08"/>
+    <w:bookmarkEnd w:id="135"/>
+    <w:bookmarkStart w:id="137" w:name="ref-Stoddard08"/>
     <w:p>
       <w:pPr>
         <w:pStyle w:val="Bibliography"/>
@@ -4741,7 +4925,7 @@
       <w:r>
         <w:t xml:space="preserve"> </w:t>
       </w:r>
-      <w:hyperlink r:id="rId135">
+      <w:hyperlink r:id="rId136">
         <w:r>
           <w:rPr>
             <w:rStyle w:val="Hyperlink"/>
@@ -4753,8 +4937,8 @@
         <w:t xml:space="preserve">.</w:t>
       </w:r>
     </w:p>
-    <w:bookmarkEnd w:id="136"/>
-    <w:bookmarkStart w:id="138" w:name="ref-Stoddard06"/>
+    <w:bookmarkEnd w:id="137"/>
+    <w:bookmarkStart w:id="139" w:name="ref-Stoddard06"/>
     <w:p>
       <w:pPr>
         <w:pStyle w:val="Bibliography"/>
@@ -4780,7 +4964,7 @@
       <w:r>
         <w:t xml:space="preserve"> </w:t>
       </w:r>
-      <w:hyperlink r:id="rId137">
+      <w:hyperlink r:id="rId138">
         <w:r>
           <w:rPr>
             <w:rStyle w:val="Hyperlink"/>
@@ -4792,8 +4976,8 @@
         <w:t xml:space="preserve">.</w:t>
       </w:r>
     </w:p>
-    <w:bookmarkEnd w:id="138"/>
-    <w:bookmarkStart w:id="140" w:name="ref-Touchon16"/>
+    <w:bookmarkEnd w:id="139"/>
+    <w:bookmarkStart w:id="141" w:name="ref-Touchon16"/>
     <w:p>
       <w:pPr>
         <w:pStyle w:val="Bibliography"/>
@@ -4819,7 +5003,7 @@
       <w:r>
         <w:t xml:space="preserve"> </w:t>
       </w:r>
-      <w:hyperlink r:id="rId139">
+      <w:hyperlink r:id="rId140">
         <w:r>
           <w:rPr>
             <w:rStyle w:val="Hyperlink"/>
@@ -4831,8 +5015,8 @@
         <w:t xml:space="preserve">.</w:t>
       </w:r>
     </w:p>
-    <w:bookmarkEnd w:id="140"/>
-    <w:bookmarkStart w:id="142" w:name="ref-Wickham14c"/>
+    <w:bookmarkEnd w:id="141"/>
+    <w:bookmarkStart w:id="143" w:name="ref-Wickham14c"/>
     <w:p>
       <w:pPr>
         <w:pStyle w:val="Bibliography"/>
@@ -4858,7 +5042,7 @@
       <w:r>
         <w:t xml:space="preserve"> </w:t>
       </w:r>
-      <w:hyperlink r:id="rId141">
+      <w:hyperlink r:id="rId142">
         <w:r>
           <w:rPr>
             <w:rStyle w:val="Hyperlink"/>
@@ -4870,8 +5054,8 @@
         <w:t xml:space="preserve">.</w:t>
       </w:r>
     </w:p>
-    <w:bookmarkEnd w:id="142"/>
-    <w:bookmarkStart w:id="143" w:name="ref-Wickham15"/>
+    <w:bookmarkEnd w:id="143"/>
+    <w:bookmarkStart w:id="144" w:name="ref-Wickham15"/>
     <w:p>
       <w:pPr>
         <w:pStyle w:val="Bibliography"/>
@@ -4892,8 +5076,8 @@
         <w:t xml:space="preserve">. Sebastopol, California: O’Reilly.</w:t>
       </w:r>
     </w:p>
-    <w:bookmarkEnd w:id="143"/>
-    <w:bookmarkStart w:id="145" w:name="ref-Wickham09"/>
+    <w:bookmarkEnd w:id="144"/>
+    <w:bookmarkStart w:id="146" w:name="ref-Wickham09"/>
     <w:p>
       <w:pPr>
         <w:pStyle w:val="Bibliography"/>
@@ -4916,7 +5100,7 @@
       <w:r>
         <w:t xml:space="preserve"> </w:t>
       </w:r>
-      <w:hyperlink r:id="rId144">
+      <w:hyperlink r:id="rId145">
         <w:r>
           <w:rPr>
             <w:rStyle w:val="Hyperlink"/>
@@ -4928,8 +5112,8 @@
         <w:t xml:space="preserve">.</w:t>
       </w:r>
     </w:p>
-    <w:bookmarkEnd w:id="145"/>
-    <w:bookmarkStart w:id="147" w:name="ref-Wickham17b"/>
+    <w:bookmarkEnd w:id="146"/>
+    <w:bookmarkStart w:id="148" w:name="ref-Wickham17b"/>
     <w:p>
       <w:pPr>
         <w:pStyle w:val="Bibliography"/>
@@ -4952,7 +5136,7 @@
       <w:r>
         <w:t xml:space="preserve"> </w:t>
       </w:r>
-      <w:hyperlink r:id="rId146">
+      <w:hyperlink r:id="rId147">
         <w:r>
           <w:rPr>
             <w:rStyle w:val="Hyperlink"/>
@@ -4964,8 +5148,8 @@
         <w:t xml:space="preserve">.</w:t>
       </w:r>
     </w:p>
-    <w:bookmarkEnd w:id="147"/>
-    <w:bookmarkStart w:id="149" w:name="ref-Wickham18"/>
+    <w:bookmarkEnd w:id="148"/>
+    <w:bookmarkStart w:id="150" w:name="ref-Wickham18"/>
     <w:p>
       <w:pPr>
         <w:pStyle w:val="Bibliography"/>
@@ -4988,7 +5172,7 @@
       <w:r>
         <w:t xml:space="preserve"> </w:t>
       </w:r>
-      <w:hyperlink r:id="rId148">
+      <w:hyperlink r:id="rId149">
         <w:r>
           <w:rPr>
             <w:rStyle w:val="Hyperlink"/>
@@ -5000,8 +5184,8 @@
         <w:t xml:space="preserve">.</w:t>
       </w:r>
     </w:p>
-    <w:bookmarkEnd w:id="149"/>
-    <w:bookmarkStart w:id="150" w:name="ref-Wilkinson05"/>
+    <w:bookmarkEnd w:id="150"/>
+    <w:bookmarkStart w:id="151" w:name="ref-Wilkinson05"/>
     <w:p>
       <w:pPr>
         <w:pStyle w:val="Bibliography"/>
@@ -5022,8 +5206,8 @@
         <w:t xml:space="preserve">. Second. New York: Statistics; Computing, Springer.</w:t>
       </w:r>
     </w:p>
-    <w:bookmarkEnd w:id="150"/>
-    <w:bookmarkStart w:id="151" w:name="ref-Wood17"/>
+    <w:bookmarkEnd w:id="151"/>
+    <w:bookmarkStart w:id="152" w:name="ref-Wood17"/>
     <w:p>
       <w:pPr>
         <w:pStyle w:val="Bibliography"/>
@@ -5044,8 +5228,8 @@
         <w:t xml:space="preserve">. 2nd ed. London, United Kingdom: Chapman; Hall, CRC Press.</w:t>
       </w:r>
     </w:p>
-    <w:bookmarkEnd w:id="151"/>
-    <w:bookmarkStart w:id="153" w:name="ref-Xie15"/>
+    <w:bookmarkEnd w:id="152"/>
+    <w:bookmarkStart w:id="154" w:name="ref-Xie15"/>
     <w:p>
       <w:pPr>
         <w:pStyle w:val="Bibliography"/>
@@ -5068,7 +5252,7 @@
       <w:r>
         <w:t xml:space="preserve"> </w:t>
       </w:r>
-      <w:hyperlink r:id="rId152">
+      <w:hyperlink r:id="rId153">
         <w:r>
           <w:rPr>
             <w:rStyle w:val="Hyperlink"/>
@@ -5080,8 +5264,8 @@
         <w:t xml:space="preserve">.</w:t>
       </w:r>
     </w:p>
-    <w:bookmarkEnd w:id="153"/>
     <w:bookmarkEnd w:id="154"/>
+    <w:bookmarkEnd w:id="155"/>
     <w:sectPr>
       <w:footerReference w:type="default" r:id="rId9"/>
       <w:pgSz w:w="12240" w:h="15840"/>
@@ -5753,6 +5937,109 @@
     <w:lvl w:ilvl="8">
       <w:numFmt w:val="bullet"/>
       <w:lvlText w:val=" "/>
+      <w:lvlJc w:val="left"/>
+      <w:pPr>
+        <w:tabs>
+          <w:tab w:val="num" w:pos="5760"/>
+        </w:tabs>
+        <w:ind w:left="6240" w:hanging="480"/>
+      </w:pPr>
+    </w:lvl>
+  </w:abstractNum>
+  <w:abstractNum w:abstractNumId="991">
+    <w:nsid w:val="ea454b4c"/>
+    <w:multiLevelType w:val="multilevel"/>
+    <w:lvl w:ilvl="0">
+      <w:numFmt w:val="bullet"/>
+      <w:lvlText w:val="•"/>
+      <w:lvlJc w:val="left"/>
+      <w:pPr>
+        <w:tabs>
+          <w:tab w:val="num" w:pos="0"/>
+        </w:tabs>
+        <w:ind w:left="480" w:hanging="480"/>
+      </w:pPr>
+    </w:lvl>
+    <w:lvl w:ilvl="1">
+      <w:numFmt w:val="bullet"/>
+      <w:lvlText w:val="–"/>
+      <w:lvlJc w:val="left"/>
+      <w:pPr>
+        <w:tabs>
+          <w:tab w:val="num" w:pos="720"/>
+        </w:tabs>
+        <w:ind w:left="1200" w:hanging="480"/>
+      </w:pPr>
+    </w:lvl>
+    <w:lvl w:ilvl="2">
+      <w:numFmt w:val="bullet"/>
+      <w:lvlText w:val="•"/>
+      <w:lvlJc w:val="left"/>
+      <w:pPr>
+        <w:tabs>
+          <w:tab w:val="num" w:pos="1440"/>
+        </w:tabs>
+        <w:ind w:left="1920" w:hanging="480"/>
+      </w:pPr>
+    </w:lvl>
+    <w:lvl w:ilvl="3">
+      <w:numFmt w:val="bullet"/>
+      <w:lvlText w:val="–"/>
+      <w:lvlJc w:val="left"/>
+      <w:pPr>
+        <w:tabs>
+          <w:tab w:val="num" w:pos="2160"/>
+        </w:tabs>
+        <w:ind w:left="2640" w:hanging="480"/>
+      </w:pPr>
+    </w:lvl>
+    <w:lvl w:ilvl="4">
+      <w:numFmt w:val="bullet"/>
+      <w:lvlText w:val="•"/>
+      <w:lvlJc w:val="left"/>
+      <w:pPr>
+        <w:tabs>
+          <w:tab w:val="num" w:pos="2880"/>
+        </w:tabs>
+        <w:ind w:left="3360" w:hanging="480"/>
+      </w:pPr>
+    </w:lvl>
+    <w:lvl w:ilvl="5">
+      <w:numFmt w:val="bullet"/>
+      <w:lvlText w:val="–"/>
+      <w:lvlJc w:val="left"/>
+      <w:pPr>
+        <w:tabs>
+          <w:tab w:val="num" w:pos="3600"/>
+        </w:tabs>
+        <w:ind w:left="4080" w:hanging="480"/>
+      </w:pPr>
+    </w:lvl>
+    <w:lvl w:ilvl="6">
+      <w:numFmt w:val="bullet"/>
+      <w:lvlText w:val="•"/>
+      <w:lvlJc w:val="left"/>
+      <w:pPr>
+        <w:tabs>
+          <w:tab w:val="num" w:pos="4320"/>
+        </w:tabs>
+        <w:ind w:left="4800" w:hanging="480"/>
+      </w:pPr>
+    </w:lvl>
+    <w:lvl w:ilvl="7">
+      <w:numFmt w:val="bullet"/>
+      <w:lvlText w:val="–"/>
+      <w:lvlJc w:val="left"/>
+      <w:pPr>
+        <w:tabs>
+          <w:tab w:val="num" w:pos="5040"/>
+        </w:tabs>
+        <w:ind w:left="5520" w:hanging="480"/>
+      </w:pPr>
+    </w:lvl>
+    <w:lvl w:ilvl="8">
+      <w:numFmt w:val="bullet"/>
+      <w:lvlText w:val="•"/>
       <w:lvlJc w:val="left"/>
       <w:pPr>
         <w:tabs>
@@ -5803,6 +6090,9 @@
   </w:num>
   <w:num w:numId="1000">
     <w:abstractNumId w:val="990"/>
+  </w:num>
+  <w:num w:numId="1001">
+    <w:abstractNumId w:val="991"/>
   </w:num>
 </w:numbering>
 </file>

</xml_diff>

<commit_message>
updates to figured closedopen
</commit_message>
<xml_diff>
--- a/manu_draft.docx
+++ b/manu_draft.docx
@@ -199,7 +199,7 @@
         <w:pStyle w:val="FirstParagraph"/>
       </w:pPr>
       <w:r>
-        <w:t xml:space="preserve">Version Date: Tue Oct 30 16:31:20 2018 -0700</w:t>
+        <w:t xml:space="preserve">Version Date: Wed Oct 31 11:26:29 2018 -0700</w:t>
       </w:r>
     </w:p>
     <w:p>
@@ -1205,7 +1205,7 @@
         <w:t xml:space="preserve">2</w:t>
       </w:r>
       <w:r>
-        <w:t xml:space="preserve">a). Research goals are identified through legislative requirements to assess biological integrity of navigable surface waters. In the United States, this need originates at the state-level where regulatory institutions require robust bioassessment methods. Historically, a regulatory agency may not have ownership of the data required for index development, as for states that separately manage pollutants (e.g., stormwater or discharge permits) and natural resources (e.g., fisheries). The required data may be decentralized across public and private institutions. The task of identifying, gathering, and synthesizing these data may be contracted by the state regulatory agency to a third party, such as a private consultant or an academic institution. This separation between consumers and creators of bioassessment products can be an initial cause of implementation challenges as research agendas may diverge with communication barriers between institutions.</w:t>
+        <w:t xml:space="preserve">a). Research goals are identified through legislative requirements to assess biological integrity of navigable surface waters. In the United States, this need originates at the state-level where regulatory institutions require robust bioassessment methods. Historically, a regulatory agency may not have ownership of the data required for index development, as for states that separately manage pollutants (e.g., stormwater or discharge permits) and natural resources (e.g., fisheries). The required data may be decentralized across public and private institutions. The task of identifying, gathering, and synthesizing these data may be contracted by the management agency to a third party, such as a private consultant or an academic institution. This separation between consumers and creators of bioassessment products can be an initial cause of implementation challenges as research agendas may diverge with communication barriers between institutions.</w:t>
       </w:r>
     </w:p>
     <w:p>
@@ -1213,7 +1213,7 @@
         <w:pStyle w:val="BodyText"/>
       </w:pPr>
       <w:r>
-        <w:t xml:space="preserve">A typical workflow for developing an index is not entirely dissimilar from a conventional scientific process. The primary investigator begins by identifying the research goal, developing methods to achieve that goal, and then identifying the data needs and analyses based on the existing sciencd. Development of a bioassessment index is not explicitly hypothesis-driven, in that an index is not meant to support or refute an academic question, but rather it is implicitly guided by the needs of an ecological condition assessment. The index must predict biological responses to environmental change relative to natural variation and the relative impacts of these changes should be quantifiable. As noted above, standard procedures that address these technical challenges have generally been accepted by the research community as robust and index development could be considered more procedural than research-oriented. This can contribute to a relaxation of scientific principles that reinforce reproducibility and attention to detail if the development process is viewed more as a recipe than a formal research endeavor.</w:t>
+        <w:t xml:space="preserve">A typical workflow for developing an index is not entirely dissimilar from a conventional scientific process. The primary investigator begins by identifying the research goal, developing methods to achieve that goal, and then identifying the data needs and analyses based on the existing science. Development of a bioassessment index is not explicitly hypothesis-driven, in that an index is not meant to support or refute an academic question, but rather it is implicitly guided by the defined needs for an ecological condition assessment. The index must predict biological responses to environmental change relative to natural variation and the relative impacts of these changes should be quantifiable. As noted above, standard procedures that address these technical challenges have generally been accepted by the research community as robust and index development could be considered more procedural than research-oriented. This can contribute to a relaxation of scientific principles that reinforce reproducibility and attention to detail if the development process is viewed more as a recipe than a formal research endeavor.</w:t>
       </w:r>
     </w:p>
     <w:p>
@@ -1282,7 +1282,7 @@
         <w:t xml:space="preserve">2</w:t>
       </w:r>
       <w:r>
-        <w:t xml:space="preserve">a is the iterative flow of ideas and products between the management community and stakeholders, the researcher developing the bioassessment product, and the broader community that provides data and guidance documents in the primary and secondary literature. This iterative flow of information is facilitated by 1) openly sharing planning documents, 2) using established metadata standards to document synthesized data products, 3) hosting data products on open repositories, 4) creating reproducible summary documents that integrate the data and research products, and 5) incorporating the developed product into interactive applications that deliver the results to the stakeholders. The technical phase of defining research goals, collecting and synthesizing data, and developing the bioassessment product remains the sole responsibility of the researcher. However, the process is distinguished by the flow of information to and from the research phase that can benefit the specific project and the science of bioassessment as a whole.</w:t>
+        <w:t xml:space="preserve">a is the iterative flow of ideas and products between the management community and stakeholders, the researcher developing the bioassessment product, and the broader community that provides data and guidance documents in the primary and secondary literature. This iterative flow of information is facilitated by 1) openly sharing planning documents, 2) using established metadata standards to document synthesized data products, 3) hosting data products on open repositories, 4) creating reproducible summary documents that integrate the data and research products, and 5) incorporating the developed product into interactive applications that deliver the results to the managers and stakeholders. The technical phase of defining research goals, collecting and synthesizing data, and developing the bioassessment product remains the sole responsibility of the researcher. However, the process is distinguished by the flow of information to and from the research phase that can benefit the specific project and the science of bioassessment as a whole.</w:t>
       </w:r>
     </w:p>
     <w:p>
@@ -1300,7 +1300,7 @@
         <w:pStyle w:val="FirstParagraph"/>
       </w:pPr>
       <w:r>
-        <w:t xml:space="preserve">In an open science paradigm, the goals identified by the researcher for developing a bioassessment product should occur through close interaction with the management or regulatory institution that requires the product. Establishing goals should occur through a two-way exchange of information where the regulatory institution communicates the assessment needs of a bioassessment product that reflects both legislative reporting requirements and stakeholder concerns. The researcher developing the bioassessment product should recognize these needs while also considering the potential balance between the goals and limitations of the data or state of the science to meet these goals. This two-way exchange of information can be accomplished through direct communication and sharing planning documents to ensure all decisions are transparent. In person meetings are ideal, but planning documents are dynamic and will require remote sharing and revision as ideas progress. Online tools such as Google documents, Slack discussion channels, and open lab notebooks can be instrumental for collaboration. More informal approaches, such as blogging and sharing ideas on social media, can expose new concepts to the broader community for guidance. Overall, the iterative exchange of information for identifying goals will ensure that the needs of the management and stakeholder communities will be consistent with the services provided by the research product.</w:t>
+        <w:t xml:space="preserve">In an open science paradigm, the goals identified by the researcher for developing a bioassessment product should occur through close interaction with the management or regulatory institution that requires the product. Establishing goals should occur through a two-way exchange of information where management communicates the assessment needs of a bioassessment product that reflects both legislative reporting requirements and stakeholder concerns. The researcher developing the bioassessment product should recognize these needs while also considering the potential balance between the goals and limitations of the data or state of the science to meet these goals. This two-way exchange of information can be accomplished through direct communication and sharing planning documents to ensure all decisions are transparent, i.e., open planning. In person meetings are ideal, but planning documents are dynamic and will require remote sharing and revision as ideas progress. Online tools such as Google documents, Slack discussion channels, and open lab notebooks can be instrumental for collaboration. More informal approaches, such as blogging and sharing ideas on social media, can expose new concepts to the broader community for guidance. Overall, the iterative exchange of information for identifying goals will ensure that the needs of the management and stakeholder communities will be consistent with the services provided by the research product.</w:t>
       </w:r>
     </w:p>
     <w:p>
@@ -1407,7 +1407,7 @@
         <w:t xml:space="preserve"> </w:t>
       </w:r>
       <w:r>
-        <w:t xml:space="preserve">has increased in the last ten years and is the most commonly used analysis platform in the environmental sciences. This software provides 13284 user contributed packages (as of 2018-10-31) and is also a programming language that can be used to create specific analysis workflows. The availability of existing packages and the ability to create new packages is a strength of R that is under-utilized by the bioassessment community. An assessment index packaged in R can automate the tedious process of converting raw taxonomic data to summary scores. An R package is also modular, meaning it includes all necessary analyses, data, and documentation to allow use by others. This modularity is critical for reaching management and stakeholder communities by providing a tool that redirects the focus on the output and not the technical details that are less important for decision-making.</w:t>
+        <w:t xml:space="preserve">has increased in the last ten years and is the most commonly used analysis platform in the environmental sciences. This software provides 13283 user contributed packages (as of 2018-10-31) and is also a programming language that can be used to create specific analysis workflows. The availability of existing packages and the ability to create new packages is a strength of R that is under-utilized by the bioassessment community. An assessment index packaged in R can automate the tedious process of converting raw taxonomic data to summary scores. An R package is also modular, meaning it includes all necessary analyses, data, and documentation to allow use by others. This modularity is critical for reaching management and stakeholder communities by providing a tool that redirects the focus on the output and not the technical details that are less important for decision-making.</w:t>
       </w:r>
     </w:p>
     <w:p>
@@ -1870,7 +1870,7 @@
         <w:pStyle w:val="FirstParagraph"/>
       </w:pPr>
       <w:r>
-        <w:t xml:space="preserve">Bioassessment methods have been sufficiently developed in California to allow comprehensive condition assessments of stream ecological integrity across regions. Indices using benthic macroinvertebrates and algae provide consistent indications of biological condition across the diverse geography and climates in the state</w:t>
+        <w:t xml:space="preserve">Bioassessment methods have been sufficiently developed in California to allow comprehensive condition assessments of stream integrity across regions. Indices using benthic macroinvertebrates and algae provide consistent indications of biological condition across the diverse geography and climates in the state</w:t>
       </w:r>
       <w:r>
         <w:t xml:space="preserve"> </w:t>
@@ -2533,9 +2533,9 @@
       <w:r>
         <w:drawing>
           <wp:inline>
-            <wp:extent cx="5026131" cy="7198598"/>
+            <wp:extent cx="4799065" cy="6707645"/>
             <wp:effectExtent b="0" l="0" r="0" t="0"/>
-            <wp:docPr descr="Figure 2 Examples of (a) closed and (b) open approaches for bioassessment applications. The oval box in each subfigure represents the technical steps of the individual researcher for developing the product, the regulatory and stakeholder boxes indicate those that require or motivate the creation of bioassessment products, the gray boxes indicate sources of external information (data and guidance documents) as input into the technical process, and the open text indicates open components of the planning or implementation phase of a bioassessment product. Figures were adapted from Hampton et al. (2015). NGO: non-government organization, RMP: regional monitoring program." title="" id="1" name="Picture"/>
+            <wp:docPr descr="Figure 2 Examples of (a) closed and (b) open approaches for bioassessment applications. The green box in each subfigure represents the technical steps of the individual researcher for developing the product, the managemer and stakeholder box are those that require or motivate the creation of bioassessment products, the gray boxes indicate sources of external information (data and guidance documents) as input into the technical process, and the open text indicates open components of the planning, translation, or implementation phase of a bioassessment product. Figures were adapted from Hampton et al. (2015). NGO: non-government organization, RMP: regional monitoring program." title="" id="1" name="Picture"/>
             <a:graphic>
               <a:graphicData uri="http://schemas.openxmlformats.org/drawingml/2006/picture">
                 <pic:pic>
@@ -2554,7 +2554,7 @@
                   <pic:spPr bwMode="auto">
                     <a:xfrm>
                       <a:off x="0" y="0"/>
-                      <a:ext cx="5026131" cy="7198598"/>
+                      <a:ext cx="4799065" cy="6707645"/>
                     </a:xfrm>
                     <a:prstGeom prst="rect">
                       <a:avLst/>
@@ -2578,7 +2578,7 @@
         <w:pStyle w:val="ImageCaption"/>
       </w:pPr>
       <w:r>
-        <w:t xml:space="preserve">Figure 2 Examples of (a) closed and (b) open approaches for bioassessment applications. The oval box in each subfigure represents the technical steps of the individual researcher for developing the product, the regulatory and stakeholder boxes indicate those that require or motivate the creation of bioassessment products, the gray boxes indicate sources of external information (data and guidance documents) as input into the technical process, and the open text indicates open components of the planning or implementation phase of a bioassessment product. Figures were adapted from</w:t>
+        <w:t xml:space="preserve">Figure 2 Examples of (a) closed and (b) open approaches for bioassessment applications. The green box in each subfigure represents the technical steps of the individual researcher for developing the product, the managemer and stakeholder box are those that require or motivate the creation of bioassessment products, the gray boxes indicate sources of external information (data and guidance documents) as input into the technical process, and the open text indicates open components of the planning, translation, or implementation phase of a bioassessment product. Figures were adapted from</w:t>
       </w:r>
       <w:r>
         <w:t xml:space="preserve"> </w:t>

</xml_diff>

<commit_message>
minor edits, draft to co-authors
</commit_message>
<xml_diff>
--- a/manu_draft.docx
+++ b/manu_draft.docx
@@ -199,7 +199,7 @@
         <w:pStyle w:val="FirstParagraph"/>
       </w:pPr>
       <w:r>
-        <w:t xml:space="preserve">Version Date: Wed Oct 31 11:26:29 2018 -0700</w:t>
+        <w:t xml:space="preserve">Version Date: Tue Nov 6 08:38:20 2018 -0800</w:t>
       </w:r>
     </w:p>
     <w:p>
@@ -373,7 +373,7 @@
         <w:t xml:space="preserve">)</w:t>
       </w:r>
       <w:r>
-        <w:t xml:space="preserve">. In the United States, the CWA gives power to states, tribes, and territories for method development, which in turn requires federal approval to be implemented in a regulatory framework(e.g., Total Maximum Daily Load reporting, stormwater permitting). An imbalance exists between the developed methods and those that are approved for regulatory use. A recent review of assessment methods for ecological integrity in the US showed that few were explicitly connected to freshwater policy</w:t>
+        <w:t xml:space="preserve">. In the United States, the CWA gives power to states, tribes, and territories for method development, which in turn requires federal approval to be implemented in a regulatory framework (e.g., Total Maximum Daily Load reporting, stormwater permitting). An imbalance exists between the developed methods and those that are approved for regulatory use. A recent review of assessment methods for ecological integrity in the US showed that few were explicitly connected to freshwater policy</w:t>
       </w:r>
       <w:r>
         <w:t xml:space="preserve"> </w:t>
@@ -606,7 +606,7 @@
         <w:pStyle w:val="BodyText"/>
       </w:pPr>
       <w:r>
-        <w:t xml:space="preserve">Implementation challenges have severely limited the use of bioassessment products in management and regulatory applications relative to the availability of developed methods. Characterizing how an index could be used in practice to inform decisions and prioritize management actions is often opaque relative to why an index may have been originally developed. Hundreds of assessment methods have been developed for specific regional applcations</w:t>
+        <w:t xml:space="preserve">Implementation challenges have limited the use of bioassessment products in management and regulatory applications relative to the availability of developed methods. Characterizing how an index could be used in practice to inform decisions and prioritize management actions is often opaque relative to why an index may have been originally developed. Hundreds of assessment methods have been developed for specific regional applcations</w:t>
       </w:r>
       <w:r>
         <w:t xml:space="preserve"> </w:t>
@@ -959,7 +959,7 @@
         <w:t xml:space="preserve">“</w:t>
       </w:r>
       <w:r>
-        <w:t xml:space="preserve">paper as the only and final product</w:t>
+        <w:t xml:space="preserve">research paper as the only and final product</w:t>
       </w:r>
       <w:r>
         <w:t xml:space="preserve">”</w:t>
@@ -985,7 +985,7 @@
         <w:pStyle w:val="BodyText"/>
       </w:pPr>
       <w:r>
-        <w:t xml:space="preserve">The paradigm of the scientific paper as a final research product can inhibit forward progress for several reasons, particularly so in the applied sciences. The research paper is conventially viewed as a communication tool for scientists to report and share results among peers. Researchers access periodicals to stay informed of scientific advances and use the information to replicate methods for follow-up analysis. Although the primary literature continues to provide these fundamental services, this workflow is problematic when scientific products are needed to serve interests outside of the research community. For example, the paper as an endpoint for environmental managers fails to deliver tools that are easily accessible from the practitioners perspective, both in application and interpretation. A research paper rarely affects environmental change because it does not provide a mechanism to transfer actionable information to those that require scientific guidance for decision-making. Numerous studies have documented implementation failures as a result of siloing among research communities where the flow of information does not extend beyond institutional walls. The loss of information over time that intimately describes a research product is another well-known flaw associated with the paradigm of research paper as final product</w:t>
+        <w:t xml:space="preserve">The paradigm of the research paper as a final scientific product can inhibit forward progress for several reasons, particularly so in the applied sciences. The research paper is conventially viewed as a communication tool for scientists to report and share results among peers. Researchers access periodicals to stay informed of scientific advances and use the information to replicate methods for follow-up analysis. Although the primary literature continues to provide these fundamental services, this workflow is problematic when scientific products are needed to serve interests outside of the research community. For example, the paper as an endpoint for environmental managers fails to deliver tools that are easily accessible from the practitioners perspective, both in application and interpretation. A research paper is less likely to affect environmental change because it does not provide a mechanism to transfer actionable information to those that require scientific guidance for decision-making. Numerous studies have documented implementation failures as a result of siloing among research communities where the flow of information does not extend beyond institutional walls. The loss of information over time that intimately describes a research product is another well-known flaw associated with the paradigm of research paper as final product</w:t>
       </w:r>
       <w:r>
         <w:t xml:space="preserve"> </w:t>
@@ -1016,7 +1016,7 @@
         <w:pStyle w:val="BodyText"/>
       </w:pPr>
       <w:r>
-        <w:t xml:space="preserve">The open science approach makes the researcher a steward of their data. This allows the data to be treated as a living product with a history, rather than proprietary and serving only the internal needs of an immediate research goal. Data can be generically described as any component of the research process that is used to address a research goal and could include literal tabular data, a laboratory notebook, a research report, data visualizations or maps, analysis code or software, or even presentation materials. Open science principles can be applied to any and all of these data with the end goal of facilitating communication for researchers and those for which the research was developed</w:t>
+        <w:t xml:space="preserve">The open science approach makes the researcher a steward of their data. This allows the data to be treated as a living product with a history, rather than proprietary and serving only the internal needs of an immediate research goal. Data can be generically described as any component of the research process that is used to address a research goal and could include tabular data, a laboratory notebook, a dynamic research report, data visualizations or maps, analysis code or software, or even presentation materials. Open science principles can be applied to any and all of these data with the end goal of facilitating communication for researchers and those for which the research was developed</w:t>
       </w:r>
       <w:r>
         <w:t xml:space="preserve"> </w:t>
@@ -1160,7 +1160,7 @@
         <w:pStyle w:val="FirstParagraph"/>
       </w:pPr>
       <w:r>
-        <w:t xml:space="preserve">Here we provide a detailed description of science tools that the bioassessment community could leverage to adopt a a philosophy of creating reproducible, transparent, and discoverable research products for environmental managers. To emphasize the value that each of these tools can have for specific steps of the scientific process, we first describe a</w:t>
+        <w:t xml:space="preserve">Here we provide a detailed description of open science tools that the bioassessment community could leverage to adopt a a philosophy of creating reproducible, transparent, and discoverable research products for environmental managers. To emphasize the value that each of these tools can have for specific steps of the scientific process, we first describe a</w:t>
       </w:r>
       <w:r>
         <w:t xml:space="preserve"> </w:t>
@@ -1178,7 +1178,7 @@
         <w:t xml:space="preserve"> </w:t>
       </w:r>
       <w:r>
-        <w:t xml:space="preserve">workflow, which is then constrasted with a workflow that adopts open science tools. In both cases, the technical and implementatation phases of a bioassessment product are acknowledged as distinct steps of analysis that describe the entire process from idea conception to adoption in management or regulatory applications. We use this paradigm to jointly demonstrate how open science tools can be applied beyond the research phase, but also reinforce the concept that a bioassessment product is only as relevant as its applied context (i.e., an index will not have value if its final home is the primary literature).</w:t>
+        <w:t xml:space="preserve">workflow, which is then constrasted with a workflow that adopts open science tools. In both cases, the technical and implementatation phases of a bioassessment product are acknowledged as distinct steps of analysis that describe the entire process from idea conception to adoption in management or regulatory applications. We use this paradigm to jointly demonstrate how open science tools can be applied beyond the research phase, but also reinforce the concept that a bioassessment product is only as relevant as its applied context (i.e., an index will not have applied value if its final home is the primary literature).</w:t>
       </w:r>
     </w:p>
     <w:p>
@@ -1205,7 +1205,7 @@
         <w:t xml:space="preserve">2</w:t>
       </w:r>
       <w:r>
-        <w:t xml:space="preserve">a). Research goals are identified through legislative requirements to assess biological integrity of navigable surface waters. In the United States, this need originates at the state-level where regulatory institutions require robust bioassessment methods. Historically, a regulatory agency may not have ownership of the data required for index development, as for states that separately manage pollutants (e.g., stormwater or discharge permits) and natural resources (e.g., fisheries). The required data may be decentralized across public and private institutions. The task of identifying, gathering, and synthesizing these data may be contracted by the management agency to a third party, such as a private consultant or an academic institution. This separation between consumers and creators of bioassessment products can be an initial cause of implementation challenges as research agendas may diverge with communication barriers between institutions.</w:t>
+        <w:t xml:space="preserve">a). Research goals are often identified through legislative requirements to assess biological integrity of surface waters. In the United States, the process begins at the state-level where regulatory institutions require robust bioassessment methods as defined by federal mandates. Historically, a regulatory agency may not have ownership of the data required for index development, as for states that separately manage pollutants (e.g., through stormwater or discharge permits) and natural resources (e.g., fisheries). The required data may also be decentralized across public and private institutions. The task of identifying, gathering, and synthesizing these data may be contracted by the management agency to a third party, such as a private consultant or an academic institution. This separation between consumers and creators of bioassessment products can be an initial cause of implementation challenges as research agendas may diverge with communication barriers between institutions.</w:t>
       </w:r>
     </w:p>
     <w:p>
@@ -1221,7 +1221,7 @@
         <w:pStyle w:val="BodyText"/>
       </w:pPr>
       <w:r>
-        <w:t xml:space="preserve">Inadequate documentation of data sources, what data were used, and how data were synthesized can also contribute to implementation challenges in conventional workflows. Ideally, a dataset from a regional monitoring program would be available that covers the range of natural variability and relevant stressor gradients. If so, the origin can easily be identified after the product is developed and others will more easily be able to recreate or refine as needed. However, a pre-existing monitoring program may not have goals that align with the needs of a bioassessment product. The data may also have limitations that affect performance or even prevent their use entirely for assessment. For example, a fisheries monitoring program may only sample select locations and may have inadequate coverage of aquatic biodiversity. In these scenarios, supplementary data must be gathered from other sources, all of which potentially have different goals for originally collecting the data. The end product is a synthesized dataset that is wrangled to meet the requirements of a bioassessment product, but its origin and workflow to achieve the necessary format may be unknown except to the individual that compiled the data. This creates significant challenges for future products or policies that depend on the product and may even erode institutional trust if the provenance of the dataset is unknown.</w:t>
+        <w:t xml:space="preserve">Inadequate documentation of data sources, what data were used, and how data were synthesized can also contribute to implementation challenges in conventional workflows. Ideally, a monitoring program would provide data that cover the range of natural variability and relevant stressor gradients that influence environmental conditions within an assessment region. If so, the origin can easily be identified after the product is developed and others will more easily be able to recreate or refine an assessment method as needed. However, a pre-existing monitoring program may not have goals that align with the needs of a bioassessment product. The data may also have limitations that affect performance or even prevent their use entirely for assessment. For example, a fisheries monitoring program may only sample select locations and may have inadequate coverage of aquatic biodiversity. In these scenarios, supplementary data must be gathered from other sources, all of which potentially have different goals for originally collecting the data. The end product is a synthesized dataset that may be appropriate to meet the requirements of a bioassessment product, but its origin and workflow to achieve the necessary format may be unknown except to the individual that compiled the data. This creates significant challenges for future products or policies that depend on the product and may even erode institutional trust if the provenance of the dataset is unknown.</w:t>
       </w:r>
     </w:p>
     <w:p>
@@ -1229,7 +1229,7 @@
         <w:pStyle w:val="BodyText"/>
       </w:pPr>
       <w:r>
-        <w:t xml:space="preserve">Finally, most bioassessment workflows usually lack tools for calculation and interpretation of results. Although the availability and need for documentation of the raw data is important, insufficient resources to facilitate use by managers and policy-makers, both in calculation and interpretation, represents the primary limitation of bioassessment effectiveness with conventional workflows. The worst case scenario is a spreadsheet-oriented approach to converting raw data into a synthesized index. Not only is this a major challenge for the researcher that develops the index, but it prevents others from applying the tool to reproduce the results and apply it with novel data. There are many reasons for these challenges (e.g., lack of documentation, unknown data requirements, no interpretation guidance), but the fundamental issue is inaccessibility of the product. A management or regulatory agency will have no ability to interpret these data and the final product will not pass independent review if others cannot recreate the results.</w:t>
+        <w:t xml:space="preserve">Finally, most bioassessment workflows usually lack tools for calculation and interpretation of results. Although the availability and need for documentation of the raw data is important, insufficient resources to facilitate use by managers and policy-makers, both in calculation and interpretation, represents a critical limitation of bioassessment effectiveness with conventional workflows. The worst case scenario is a spreadsheet-oriented approach to converting raw data into a synthesized index. Not only is this a major challenge for the researcher that develops the index, but it prevents others from applying the tool to reproduce the results and apply it with novel data. There are many reasons for these challenges (e.g., lack of documentation, unknown data requirements, no interpretation guidance), but the fundamental issue is inaccessibility of the product. A management or regulatory agency will have no ability to interpret these data and the final product will not pass independent review if the results cannot be reproduced.</w:t>
       </w:r>
     </w:p>
     <w:p>
@@ -1247,7 +1247,7 @@
         <w:pStyle w:val="FirstParagraph"/>
       </w:pPr>
       <w:r>
-        <w:t xml:space="preserve">The above example is an extreme hypothetical case where bioassessment products fail to affect any positive change in environmental management due to a complete deficiency in openness and failed implementation as a result. Many bioassessment methods can be described more positively, yet the research community could benefit from adopting a more open approach to creating and delivering assessment tools. This approach is particularly relevant from the perspective of implementation and science translation, as all modes of communication between research, managers, and regulators could be enhanced with open science. The following section describes key components of the open science process that can faciliate the development and implementation of bioassessment products for affecting positive environmental change. We focus specifically on open science applications for data provenance, method development, and method delivery.</w:t>
+        <w:t xml:space="preserve">The above example is an extreme hypothetical description where bioassessment products fail to affect any positive change in environmental management due to a complete deficiency in openness and failed implementation as a result. Many existing bioassessment methods can be described more positively, yet the research community could benefit from adopting a more open approach to creating and delivering assessment tools. This approach is particularly relevant from the perspective of implementation and science translation, as all modes of communication between research, managers, and regulators could be enhanced with open science. The following section describes key components of the open science process that can faciliate the development and implementation of bioassessment products. We focus specifically on open science applications for data provenance, method development, and method delivery.</w:t>
       </w:r>
     </w:p>
     <w:p>
@@ -1300,7 +1300,7 @@
         <w:pStyle w:val="FirstParagraph"/>
       </w:pPr>
       <w:r>
-        <w:t xml:space="preserve">In an open science paradigm, the goals identified by the researcher for developing a bioassessment product should occur through close interaction with the management or regulatory institution that requires the product. Establishing goals should occur through a two-way exchange of information where management communicates the assessment needs of a bioassessment product that reflects both legislative reporting requirements and stakeholder concerns. The researcher developing the bioassessment product should recognize these needs while also considering the potential balance between the goals and limitations of the data or state of the science to meet these goals. This two-way exchange of information can be accomplished through direct communication and sharing planning documents to ensure all decisions are transparent, i.e., open planning. In person meetings are ideal, but planning documents are dynamic and will require remote sharing and revision as ideas progress. Online tools such as Google documents, Slack discussion channels, and open lab notebooks can be instrumental for collaboration. More informal approaches, such as blogging and sharing ideas on social media, can expose new concepts to the broader community for guidance. Overall, the iterative exchange of information for identifying goals will ensure that the needs of the management and stakeholder communities will be consistent with the services provided by the research product.</w:t>
+        <w:t xml:space="preserve">In an open science paradigm, the goals identified by the researcher for developing a bioassessment product should occur through close interaction with the management or regulatory institution that requires the product. Establishing goals should occur through a two-way exchange of information where management communicates the assessment needs of a bioassessment product that reflects both legislative reporting requirements and stakeholder concerns. The researcher developing the bioassessment product should recognize these needs while also considering the potential balance between the goals and limitations of the data or state of the science to meet these goals. This two-way exchange of information can be accomplished through direct communication and sharing of planning documents to ensure all decisions are transparent, i.e., open planning. In person meetings are ideal, but planning documents are dynamic and will require remote sharing and revision as ideas progress. Online tools such as Google documents, Slack discussion channels, and open lab notebooks can be instrumental for collaboration. More informal approaches, such as blogging and sharing ideas on social media, can expose new concepts to the broader community for guidance. Overall, the iterative exchange of information for identifying goals will ensure that the needs of the management and stakeholder communities will be consistent with the services provided by the research product.</w:t>
       </w:r>
     </w:p>
     <w:p>
@@ -1363,7 +1363,7 @@
         <w:pStyle w:val="BodyText"/>
       </w:pPr>
       <w:r>
-        <w:t xml:space="preserve">A bioassessment researcher operating under an open science paradigm has the responsibility of curating the data from its initial creation to its final home in an open repository. This responsibility is particularly relevant given that a synthesized dataset can originate from multiple sources and the created output can be indistinguishable from the original data. For example, a multimetric index may require taxonomic data collected at multiple sites by different institutions, whereas the output data may include summary scores, individual metrics, and any additional supporting information to assess the quality of the output. This requires use of a standardized metadata language (e.g., the Ecological Metadata Language or EML) to document the who, what, and why of a particular dataset. Adoption of a metadata standard also ensures that a machine-readable file is produced to allow integration into a data repository. This will allow a synthesized data product to be discoverable beyond the specific research application and will include the metadata to understand the context of the data. Finally, a dataset can be assigned a unique digial object identifier (e.g., through Zenodo) that provides a permanent address and is also citable to allow researchers to track usage of a bioassessment data product.</w:t>
+        <w:t xml:space="preserve">A bioassessment researcher operating under an open science paradigm has the responsibility of curating the data from its initial creation to its final home in an open repository. This responsibility is particularly relevant given that a synthesized dataset can originate from multiple sources and the created output can be indistinguishable from the original data. For example, a multimetric index may require taxonomic data collected at multiple sites by different institutions, whereas the output data may include summary scores, individual metrics, and any additional supporting information to assess the quality of the output. This requires use of a standardized metadata language (e.g., the Ecological Metadata Language or EML) to document the who, what, and why of a particular dataset. Adoption of a metadata standard also ensures that a machine-readable file is produced to allow integration into a data repository. This will allow a synthesized data product to be discoverable beyond the specific research application and will include the metadata to help others understand the context of the data. Finally, a dataset can be assigned a unique digital object identifier (DOI, e.g., through Zenodo) that provides a permanent address and is also citable to allow researchers to track usage of a bioassessment data product.</w:t>
       </w:r>
     </w:p>
     <w:p>
@@ -1407,7 +1407,7 @@
         <w:t xml:space="preserve"> </w:t>
       </w:r>
       <w:r>
-        <w:t xml:space="preserve">has increased in the last ten years and is the most commonly used analysis platform in the environmental sciences. This software provides 13283 user contributed packages (as of 2018-10-31) and is also a programming language that can be used to create specific analysis workflows. The availability of existing packages and the ability to create new packages is a strength of R that is under-utilized by the bioassessment community. An assessment index packaged in R can automate the tedious process of converting raw taxonomic data to summary scores. An R package is also modular, meaning it includes all necessary analyses, data, and documentation to allow use by others. This modularity is critical for reaching management and stakeholder communities by providing a tool that redirects the focus on the output and not the technical details that are less important for decision-making.</w:t>
+        <w:t xml:space="preserve">has increased in the last ten years and is the most commonly used analysis platform in the environmental sciences. This software provides 13309 user contributed packages (as of 2018-11-12) and is also a programming language that can be used to create specific analysis workflows. The availability of existing packages and the ability to create new packages is a strength of R that is under-utilized by the bioassessment community. An assessment index packaged in R can automate the tedious process of converting raw taxonomic data to summary scores. An R package is also modular, meaning it includes all necessary analyses, data, and documentation to allow use by others. This modularity is critical for reaching management and stakeholder communities by providing a tool that redirects the focus on the output and not the technical details that are less important for decision-making.</w:t>
       </w:r>
     </w:p>
     <w:p>
@@ -1559,7 +1559,7 @@
         <w:t xml:space="preserve"> </w:t>
       </w:r>
       <w:r>
-        <w:t xml:space="preserve">was first released in 2016 and has quickly become the most popular approach for working with spatial information in R. The simple features package uses principles of data storage that parallel those from the tidyverse by representing spatial objects in a tidy and tabular format. This facilitates analysis by presenting complex spatial structures in an easily readable format that can integrated in workflows with existing packages, including other mapping packages</w:t>
+        <w:t xml:space="preserve">was first released in 2016 and has quickly become the most popular approach for working with spatial information in R. The simple features package uses principles of data storage that parallel those from the tidyverse by representing spatial objects in a tidy and tabular format. This facilitates analysis by presenting complex spatial structures in an easily readable format that can be integrated in workflows with existing packages, including other mapping packages</w:t>
       </w:r>
       <w:r>
         <w:t xml:space="preserve"> </w:t>
@@ -1684,7 +1684,7 @@
         <w:pStyle w:val="BodyText"/>
       </w:pPr>
       <w:r>
-        <w:t xml:space="preserve">Currently, only a few existing R packages have been developed speicifically for bioassessment. For example, the TITAN2 package can be used to developed quantitative evidence of taxon-specific changes in abundance and occurrence across environmental gradients</w:t>
+        <w:t xml:space="preserve">Currently, only a few existing R packages have been developed speicifically for bioassessment. For example, the TITAN2 package can be used to develop quantitative evidence of taxon-specific changes in abundance and occurrence across environmental gradients</w:t>
       </w:r>
       <w:r>
         <w:t xml:space="preserve"> </w:t>
@@ -1707,7 +1707,7 @@
         <w:t xml:space="preserve">)</w:t>
       </w:r>
       <w:r>
-        <w:t xml:space="preserve">. Results from this package can support exploratory analysis for developing bioassessment products, such as identifying indicator species. The results can be also be used post hoc to evaluate potential response of a biological index with changing environmental conditons, such as proposed management actions to improve aquatic habitat. Alternatively, the indicspecies package provides similar functionality but is based only on species occurrence or abundance matrices across sites</w:t>
+        <w:t xml:space="preserve">. Results from this package can support exploratory analysis for developing bioassessment products, such as identifying indicator species. The results can be also be used post hoc to evaluate potential response of a biological index with changing environmental conditions, such as proposed management actions to improve aquatic habitat. Alternatively, the indicspecies package provides similar functionality but is based only on species occurrence or abundance matrices across sites</w:t>
       </w:r>
       <w:r>
         <w:t xml:space="preserve"> </w:t>
@@ -1821,7 +1821,7 @@
         <w:t xml:space="preserve">)</w:t>
       </w:r>
       <w:r>
-        <w:t xml:space="preserve">. The increasing popularity in the environmental sciences of online repositories for hosting code and software, such as GitHub, also provides a venue for sharing these packages. The advantages of creating and sharing R packages that are specific to bioassessment applications are important for several reasons. First, an R package creates a compartmentalized set of instructions developed during the technical research phase that can be executed by anyone with access to a computer. This allows the developer to include important technical elements required for the execution of a bioassessment product within the package, while allowing the end user to focus on how the output can be used to inform decision-making. R packages also require explicit documentation of the functions and data requirements. As such, package users will not only have access to underlying code but also understand the why and what for different package functions. Detailed vignettes can be included in plain language to describe how to use the package.</w:t>
+        <w:t xml:space="preserve">. The increasing popularity in the environmental sciences of online repositories for hosting code and software, such as GitHub, also provides a venue for sharing these packages. The advantages of creating and sharing R packages that are specific to bioassessment applications are important for several reasons. First, an R package creates a compartmentalized set of instructions developed during the technical research phase that can be executed by anyone with access to the software. This allows the developer to include important technical elements required for the execution of a bioassessment product within the package, while allowing the end user to focus on how the output can be used to inform decision-making. R packages also require explicit documentation of the functions and data requirements. As such, package users will not only have access to underlying code but also understand the why and what for different package functions. Detailed vignettes can be included in plain language to describe how to use the package.</w:t>
       </w:r>
     </w:p>
     <w:p>
@@ -1829,7 +1829,7 @@
         <w:pStyle w:val="BodyText"/>
       </w:pPr>
       <w:r>
-        <w:t xml:space="preserve">Finally, R can be used to create interactive applications that deliver bioassessment products to stakeholders and managers in entirely novel contexts. In particular, the shiny package was first released for R in 2012 and provides programming tools built around concepts of reactivity, where inputs and outputs can be modified in real time</w:t>
+        <w:t xml:space="preserve">Finally, R can be used to create interactive applications that deliver bioassessment products to stakeholders and managers in entirely novel contexts. In particular, the shiny package was first released for R in 2012 and provides programming tools built around concepts of reactivity, where data inputs and outputs can be modified in real time</w:t>
       </w:r>
       <w:r>
         <w:t xml:space="preserve"> </w:t>
@@ -1852,7 +1852,7 @@
         <w:t xml:space="preserve">)</w:t>
       </w:r>
       <w:r>
-        <w:t xml:space="preserve">. A shiny application is an interactive user interface that is developed with R code, but is a standalone product that can be used without any programming experience. These applications are deployed online and can extend the reach of bioassessment tools to those that require the information for decision-making but otherwise do not have the time or resources to learn R. Shiny applications can also be easily linked to other R packages. For example, a shiny website could be created for users to upload raw data and bioassessment scores could be estimated and reported using an R package developed externally. This can extend the accessibility of a bioassessment product while maintaining the technical integrity of the original tool. Moreover, shiny applications are completely customizable and can be tailored to the specific needs of any users. This distinction separates shiny from other web-based analysis platforms.</w:t>
+        <w:t xml:space="preserve">. A shiny application is an interactive user interface that is developed with R code, but is a standalone product that can be used without any programming experience. These applications are deployed online and can extend the reach of bioassessment tools to those that require the information for decision-making but otherwise do not have the time or resources to learn R. Shiny applications can also be easily linked to other R packages. For example, a shiny website could be created for users to upload raw data and bioassessment scores could be estimated and reported using an R package developed externally. This can extend the accessibility of a bioassessment product while maintaining the technical integrity of the original tool. Moreover, shiny applications are completely customizable and can be tailored to the specific needs of any user. This distinction separates shiny from other web-based analysis platforms.</w:t>
       </w:r>
     </w:p>
     <w:p>
@@ -2036,7 +2036,13 @@
         <w:pStyle w:val="BodyText"/>
       </w:pPr>
       <w:r>
-        <w:t xml:space="preserve">The recent policies are a recognition of the disconnect between the state of the science and the level of integration with policy and decision-making. Although these initiatives are substantial forward progress, the implementation of existing bioassessment methods to support policy or planning remains uncertain. For example, thresholds for bioassessment indices that are protective of ecosystem integrity are often required for application in a regulatory context. Thresholds can be identified based on variability of conditions at reference sites, yet the justification for use in policy requires a link between the threshold and ecosystem function. Moreover, reference conditions may be an unreasonable management target in developed landscapes where biological communities could be constrained by stressors originating at the watershed scale. These constraints represent significant challenges in setting statewide tresholds for bioassessment indices where goals may be easily met in some areas of the state (e.g., open areas) but not others (e.g., urban areas).</w:t>
+        <w:t xml:space="preserve">The recent policies are a recognition of the disconnect between the state of the science and the level of integration with policy and decision-making. Although these initiatives are substantial forward progress, the implementation of existing bioassessment methods to support policy or planning remains uncertain. For example, thresholds for bioassessment indices that are protective of ecosystem integrity are often required for application in a regulatory context. Thresholds can be identified based on variability of conditions at reference sites, yet the justification for use in policy requires a link between the threshold and ecosystem function. Moreover, reference conditions may be an unreasonable management target in developed landscapes where biological communities could be constrained by stressors originating at the watershed scale. These constraints represent significant challenges in setting statewide th</w:t>
+      </w:r>
+      <w:r>
+        <w:t xml:space="preserve"> </w:t>
+      </w:r>
+      <w:r>
+        <w:t xml:space="preserve">resholds for bioassessment indices where goals may be easily met in some areas of the state (e.g., open areas) but not others (e.g., urban areas).</w:t>
       </w:r>
     </w:p>
     <w:p>
@@ -2296,7 +2302,7 @@
         <w:pStyle w:val="FirstParagraph"/>
       </w:pPr>
       <w:r>
-        <w:t xml:space="preserve">Although the case for open science in bioassessment is appealing, several challenges have prevented the widespread adoption of these principles in practice. Many of these challenges are not specific to bioassessment and apply more generally to the environmental sciences. First, the technical skillsets required to effectively use open science tools can be frustrating for some researchers. Conventional and closed workflows used by many scientists are adopted and entrenched because of ease of use, yet the simplicity of such tools limits their power. In contrast, many open science analysis platforms, such as R, were developed with customization as a key concept defining the functionality. This creates a tradeoff between ease of use and flexibility where the former is sacrificed by the latter. Open science tools can improve analysis, documentation, and implementation through greater flexibility, but they expose researchers to entirely new concepts in which they were never trained. Many scientists are unable to learn new skills given existing demands on their time, and even less so for skills with exceptional learning curves. The benefits of these approaches may also not be apparent, such as the value for the individual researcher of sharing their data. Not only are the required skillsets demanding, but the open science toolbox continues to expand as new methods are developed and old methods become obselete. This requires a researchers to stay abreast of new technologies as they are developed and weigh the tradeoffs of adopting different workflows for different research tasks.</w:t>
+        <w:t xml:space="preserve">Although the case for open science in bioassessment is appealing, several challenges have prevented the widespread adoption of these principles in practice. Many of these challenges are not specific to bioassessment and apply more generally to the environmental sciences. First, the technical skillsets required to effectively use open science tools can be frustrating for some researchers. Conventional and closed workflows used by many scientists are adopted and entrenched because of ease of use, yet the simplicity of such tools limits their power. In contrast, many open science analysis platforms, such as R, were developed with customization as a key concept defining the functionality. This creates a tradeoff between ease of use and flexibility where the former is sacrificed by the latter. Open science tools can improve analysis, documentation, and implementation through greater flexibility, but they expose researchers to entirely new concepts in which many were never trained. Many scientists are unable to learn new skills given existing demands on their time, and even less so for skills with exceptional learning curves. The benefits of these approaches may also not be apparent, such as the value for the individual researcher of sharing their data. Not only are the required skillsets demanding, but the open science toolbox continues to expand as new methods are developed and old methods become obselete. This requires a researchers to stay abreast of new technologies as they are developed and weigh the tradeoffs of adopting different workflows for different research tasks.</w:t>
       </w:r>
     </w:p>
     <w:p>
@@ -2389,7 +2395,7 @@
         <w:pStyle w:val="BodyText"/>
       </w:pPr>
       <w:r>
-        <w:t xml:space="preserve">Institutional barriers can also inhibit open science given the scale of change that must occur. Bureaucratic hurdles can disincentivize initiatives that promote change, particularly if that change originates from researchers not in administrative roles. Regulatory institutions may also prefer some level of opacity for how research products that influence policy are made available during development. The level of transparency advocated by open science could be viewed as openning the floodgates for increased legal scrutiny that can undermine the integrity of the public institution. Despite these reservations, many public institutions now advocate for increased openness as the benefits of doing so to facilitate and engender public trust have been realized. Open data initiatives are now fairly common and represent a form of advocacy by public institutions for broader adoption of open science principles. Although these changes represent progress, many institutions have yet to strictly define open science and how its applied internally and externally. As open science continues to build recognition, means of integrating toolsets that promote openness and transparency beyond publicly shared data will have to be adopted by regulatory and management insitutions.</w:t>
+        <w:t xml:space="preserve">Institutional barriers can also inhibit open science given the scale of change that must occur for adoption. Bureaucratic hurdles can disincentivize initiatives that promote change, particularly if that change originates from researchers not in administrative roles. Regulatory institutions may also prefer some level of opacity for how research products that influence policy are made available during development. The level of transparency advocated by open science could be viewed as openning the floodgates for increased legal scrutiny that can undermine the integrity of the public institution. Despite these reservations, many public institutions now advocate for increased openness as the benefits of doing so to facilitate and engender public trust have been realized. Open data initiatives are now fairly common and represent a form of advocacy by public institutions for broader adoption of open science principles. Although these changes represent progress, many institutions have yet to strictly define open science and how it is applied internally and externally. As open science continues to build recognition, means of integrating toolsets that promote openness and transparency beyond publicly shared data will have to be adopted by regulatory and management insitutions.</w:t>
       </w:r>
     </w:p>
     <w:p>
@@ -2535,7 +2541,7 @@
           <wp:inline>
             <wp:extent cx="4799065" cy="6707645"/>
             <wp:effectExtent b="0" l="0" r="0" t="0"/>
-            <wp:docPr descr="Figure 2 Examples of (a) closed and (b) open approaches for bioassessment applications. The green box in each subfigure represents the technical steps of the individual researcher for developing the product, the managemer and stakeholder box are those that require or motivate the creation of bioassessment products, the gray boxes indicate sources of external information (data and guidance documents) as input into the technical process, and the open text indicates open components of the planning, translation, or implementation phase of a bioassessment product. Figures were adapted from Hampton et al. (2015). NGO: non-government organization, RMP: regional monitoring program." title="" id="1" name="Picture"/>
+            <wp:docPr descr="Figure 2 Examples of (a) closed and (b) open approaches for bioassessment applications. The green box in each subfigure represents the technical steps of the individual researcher for developing the product, the manager and stakeholder box are those that require or motivate the creation of bioassessment products, the gray boxes indicate sources of external information (data and guidance documents) as input into the technical process, and the open text indicates open components of the planning, translation, or implementation phase of a bioassessment product. Figures were adapted from Hampton et al. (2015). NGO: non-government organization, RMP: regional monitoring program." title="" id="1" name="Picture"/>
             <a:graphic>
               <a:graphicData uri="http://schemas.openxmlformats.org/drawingml/2006/picture">
                 <pic:pic>
@@ -2578,7 +2584,7 @@
         <w:pStyle w:val="ImageCaption"/>
       </w:pPr>
       <w:r>
-        <w:t xml:space="preserve">Figure 2 Examples of (a) closed and (b) open approaches for bioassessment applications. The green box in each subfigure represents the technical steps of the individual researcher for developing the product, the managemer and stakeholder box are those that require or motivate the creation of bioassessment products, the gray boxes indicate sources of external information (data and guidance documents) as input into the technical process, and the open text indicates open components of the planning, translation, or implementation phase of a bioassessment product. Figures were adapted from</w:t>
+        <w:t xml:space="preserve">Figure 2 Examples of (a) closed and (b) open approaches for bioassessment applications. The green box in each subfigure represents the technical steps of the individual researcher for developing the product, the manager and stakeholder box are those that require or motivate the creation of bioassessment products, the gray boxes indicate sources of external information (data and guidance documents) as input into the technical process, and the open text indicates open components of the planning, translation, or implementation phase of a bioassessment product. Figures were adapted from</w:t>
       </w:r>
       <w:r>
         <w:t xml:space="preserve"> </w:t>
@@ -2616,7 +2622,7 @@
         <w:pStyle w:val="TableCaption"/>
       </w:pPr>
       <w:r>
-        <w:t xml:space="preserve">Table 1 R packages that can be used in the development, application, and translation of bioassment products.</w:t>
+        <w:t xml:space="preserve">Table 1 R packages that can be used in the development, application, and translation of bioassessment products.</w:t>
       </w:r>
     </w:p>
     <w:tbl>
@@ -2624,7 +2630,7 @@
         <w:tblStyle w:val="Table"/>
         <w:tblW w:type="pct" w:w="0.0"/>
         <w:tblLook w:firstRow="1"/>
-        <w:tblCaption w:val="Table 1 R packages that can be used in the development, application, and translation of bioassment products."/>
+        <w:tblCaption w:val="Table 1 R packages that can be used in the development, application, and translation of bioassessment products."/>
       </w:tblPr>
       <w:tblGrid/>
       <w:tr>
@@ -2810,7 +2816,7 @@
               <w:jc w:val="left"/>
             </w:pPr>
             <w:r>
-              <w:t xml:space="preserve">Creates interactive maps to quickly examine and visually investigate spatial data, built of leaflet and integrated with sf</w:t>
+              <w:t xml:space="preserve">Creates interactive maps to quickly examine and visually investigate spatial data, built off leaflet and integrated with sf</w:t>
             </w:r>
           </w:p>
         </w:tc>
@@ -3101,7 +3107,7 @@
               <w:jc w:val="left"/>
             </w:pPr>
             <w:r>
-              <w:t xml:space="preserve">Automated tools for markdown files that process integrated R code chunk</w:t>
+              <w:t xml:space="preserve">Automated tools for markdown files that process integrated R code chunks</w:t>
             </w:r>
           </w:p>
         </w:tc>

</xml_diff>

<commit_message>
GG revisions added, BL to co-author
</commit_message>
<xml_diff>
--- a/manu_draft.docx
+++ b/manu_draft.docx
@@ -284,6 +284,35 @@
         </w:r>
       </w:hyperlink>
       <w:r>
+        <w:t xml:space="preserve">),</w:t>
+      </w:r>
+      <w:r>
+        <w:t xml:space="preserve"> </w:t>
+      </w:r>
+      <w:r>
+        <w:t xml:space="preserve">Belize</w:t>
+      </w:r>
+      <w:r>
+        <w:t xml:space="preserve"> </w:t>
+      </w:r>
+      <w:r>
+        <w:t xml:space="preserve">Lane</w:t>
+      </w:r>
+      <w:r>
+        <w:t xml:space="preserve"> </w:t>
+      </w:r>
+      <w:r>
+        <w:t xml:space="preserve">(</w:t>
+      </w:r>
+      <w:hyperlink r:id="rId27">
+        <w:r>
+          <w:rPr>
+            <w:rStyle w:val="Hyperlink"/>
+          </w:rPr>
+          <w:t xml:space="preserve">belize.lane@usu.edu</w:t>
+        </w:r>
+      </w:hyperlink>
+      <w:r>
         <w:t xml:space="preserve">)</w:t>
       </w:r>
     </w:p>
@@ -292,7 +321,7 @@
         <w:pStyle w:val="FirstParagraph"/>
       </w:pPr>
       <w:r>
-        <w:t xml:space="preserve">Version Date: Thu Nov 29 15:25:17 2018 -0800</w:t>
+        <w:t xml:space="preserve">Version Date: Thu Dec 20 14:13:48 2018 -0800</w:t>
       </w:r>
     </w:p>
     <w:p>
@@ -456,7 +485,7 @@
         <w:rPr>
           <w:rStyle w:val="VerbatimChar"/>
         </w:rPr>
-        <w:t xml:space="preserve">## geospatial           manu_draft.Rmd:106</w:t>
+        <w:t xml:space="preserve">## geospatial           manu_draft.Rmd:64,106</w:t>
       </w:r>
       <w:r>
         <w:br w:type="textWrapping"/>
@@ -753,15 +782,6 @@
         <w:rPr>
           <w:rStyle w:val="VerbatimChar"/>
         </w:rPr>
-        <w:t xml:space="preserve">## Wata                 manu_draft.Rmd:120</w:t>
-      </w:r>
-      <w:r>
-        <w:br w:type="textWrapping"/>
-      </w:r>
-      <w:r>
-        <w:rPr>
-          <w:rStyle w:val="VerbatimChar"/>
-        </w:rPr>
         <w:t xml:space="preserve">## Zenodo               manu_draft.Rmd:98</w:t>
       </w:r>
     </w:p>
@@ -769,11 +789,11 @@
       <w:pPr>
         <w:pStyle w:val="Heading1"/>
       </w:pPr>
-      <w:bookmarkStart w:id="27" w:name="abstract"/>
+      <w:bookmarkStart w:id="28" w:name="abstract"/>
       <w:r>
         <w:t xml:space="preserve">Abstract</w:t>
       </w:r>
-      <w:bookmarkEnd w:id="27"/>
+      <w:bookmarkEnd w:id="28"/>
     </w:p>
     <w:p>
       <w:pPr>
@@ -787,11 +807,11 @@
       <w:pPr>
         <w:pStyle w:val="Heading1"/>
       </w:pPr>
-      <w:bookmarkStart w:id="28" w:name="introduction"/>
+      <w:bookmarkStart w:id="29" w:name="introduction"/>
       <w:r>
         <w:t xml:space="preserve">Introduction</w:t>
       </w:r>
-      <w:bookmarkEnd w:id="28"/>
+      <w:bookmarkEnd w:id="29"/>
     </w:p>
     <w:p>
       <w:pPr>
@@ -1502,11 +1522,11 @@
       <w:pPr>
         <w:pStyle w:val="Heading1"/>
       </w:pPr>
-      <w:bookmarkStart w:id="29" w:name="principles-of-open-science"/>
+      <w:bookmarkStart w:id="30" w:name="principles-of-open-science"/>
       <w:r>
         <w:t xml:space="preserve">Principles of open science</w:t>
       </w:r>
-      <w:bookmarkEnd w:id="29"/>
+      <w:bookmarkEnd w:id="30"/>
     </w:p>
     <w:p>
       <w:pPr>
@@ -1579,7 +1599,44 @@
         <w:pStyle w:val="BodyText"/>
       </w:pPr>
       <w:r>
-        <w:t xml:space="preserve">The open science approach makes the researcher a steward of their data. This allows the data to be treated as a living product with a history, rather than proprietary and serving only the internal needs of an immediate research goal. Data can be generically described as any component of the research process that is used to address a research goal and could include tabular data, a laboratory notebook, a dynamic research report, data visualizations or maps, analysis code or software, or even presentation materials. Open science principles can be applied to any and all of these data with the end goal of facilitating communication for researchers and those for which the research was developed</w:t>
+        <w:t xml:space="preserve">The open science approach makes the researcher a steward of their data. The responsibility for data stewardship extends beyond the research arena to public institutions that maintain large datasets or synthesize smaller datasets from multiple sources. Stewardship allows the data to be treated as a living product with a history, rather than proprietary and serving only the internal needs of an immediate research goal. Data can be generically described as any component of the research process that is used to address a research goal and could include tabular data, geospatial data, a laboratory notebook, a dynamic research report, data visualizations or maps, analysis code or software, or even presentation materials. Metadata that describe the structure and history of a dataset are essential tools that ensure the data have an identity. Metadata also encourage adoption of core data structures that allow integration across different sources, which is critical for collaboration across institutional boundaries</w:t>
+      </w:r>
+      <w:r>
+        <w:t xml:space="preserve"> </w:t>
+      </w:r>
+      <w:r>
+        <w:t xml:space="preserve">(Horsburgh et al.</w:t>
+      </w:r>
+      <w:r>
+        <w:t xml:space="preserve"> </w:t>
+      </w:r>
+      <w:hyperlink w:anchor="ref-Horsburgh16">
+        <w:r>
+          <w:rPr>
+            <w:rStyle w:val="Hyperlink"/>
+          </w:rPr>
+          <w:t xml:space="preserve">2016</w:t>
+        </w:r>
+      </w:hyperlink>
+      <w:r>
+        <w:t xml:space="preserve">; Hsu et al.</w:t>
+      </w:r>
+      <w:r>
+        <w:t xml:space="preserve"> </w:t>
+      </w:r>
+      <w:hyperlink w:anchor="ref-Hsu17">
+        <w:r>
+          <w:rPr>
+            <w:rStyle w:val="Hyperlink"/>
+          </w:rPr>
+          <w:t xml:space="preserve">2017</w:t>
+        </w:r>
+      </w:hyperlink>
+      <w:r>
+        <w:t xml:space="preserve">)</w:t>
+      </w:r>
+      <w:r>
+        <w:t xml:space="preserve">. Other open science practices, such as integration of data with dynamic reporting tools or submitting the data to a federated repository, can be applied to any and all of these data with the end goal of facilitating communication for researchers and those for which the research was developed</w:t>
       </w:r>
       <w:r>
         <w:t xml:space="preserve"> </w:t>
@@ -1712,11 +1769,11 @@
       <w:pPr>
         <w:pStyle w:val="Heading1"/>
       </w:pPr>
-      <w:bookmarkStart w:id="30" w:name="applying-open-science-principles-to-bioassessment"/>
+      <w:bookmarkStart w:id="31" w:name="applying-open-science-principles-to-bioassessment"/>
       <w:r>
         <w:t xml:space="preserve">Applying open science principles to bioassessment</w:t>
       </w:r>
-      <w:bookmarkEnd w:id="30"/>
+      <w:bookmarkEnd w:id="31"/>
     </w:p>
     <w:p>
       <w:pPr>
@@ -1748,11 +1805,11 @@
       <w:pPr>
         <w:pStyle w:val="Heading2"/>
       </w:pPr>
-      <w:bookmarkStart w:id="31" w:name="closed-science"/>
+      <w:bookmarkStart w:id="32" w:name="closed-science"/>
       <w:r>
         <w:t xml:space="preserve">Closed science</w:t>
       </w:r>
-      <w:bookmarkEnd w:id="31"/>
+      <w:bookmarkEnd w:id="32"/>
     </w:p>
     <w:p>
       <w:pPr>
@@ -1799,11 +1856,11 @@
       <w:pPr>
         <w:pStyle w:val="Heading2"/>
       </w:pPr>
-      <w:bookmarkStart w:id="32" w:name="using-open-science-tools-to-enhance-bioassessment"/>
+      <w:bookmarkStart w:id="33" w:name="using-open-science-tools-to-enhance-bioassessment"/>
       <w:r>
         <w:t xml:space="preserve">Using open science tools to enhance bioassessment</w:t>
       </w:r>
-      <w:bookmarkEnd w:id="32"/>
+      <w:bookmarkEnd w:id="33"/>
     </w:p>
     <w:p>
       <w:pPr>
@@ -1852,11 +1909,11 @@
       <w:pPr>
         <w:pStyle w:val="Heading3"/>
       </w:pPr>
-      <w:bookmarkStart w:id="33" w:name="developing-bioassessment-goals"/>
+      <w:bookmarkStart w:id="34" w:name="developing-bioassessment-goals"/>
       <w:r>
         <w:t xml:space="preserve">Developing bioassessment goals</w:t>
       </w:r>
-      <w:bookmarkEnd w:id="33"/>
+      <w:bookmarkEnd w:id="34"/>
     </w:p>
     <w:p>
       <w:pPr>
@@ -1870,11 +1927,11 @@
       <w:pPr>
         <w:pStyle w:val="Heading3"/>
       </w:pPr>
-      <w:bookmarkStart w:id="34" w:name="curating-bioassessment-data"/>
+      <w:bookmarkStart w:id="35" w:name="curating-bioassessment-data"/>
       <w:r>
         <w:t xml:space="preserve">Curating bioassessment data</w:t>
       </w:r>
-      <w:bookmarkEnd w:id="34"/>
+      <w:bookmarkEnd w:id="35"/>
     </w:p>
     <w:p>
       <w:pPr>
@@ -1933,11 +1990,11 @@
       <w:pPr>
         <w:pStyle w:val="Heading3"/>
       </w:pPr>
-      <w:bookmarkStart w:id="35" w:name="using-r-for-bioassessment-translation"/>
+      <w:bookmarkStart w:id="36" w:name="using-r-for-bioassessment-translation"/>
       <w:r>
         <w:t xml:space="preserve">Using R for bioassessment translation</w:t>
       </w:r>
-      <w:bookmarkEnd w:id="35"/>
+      <w:bookmarkEnd w:id="36"/>
     </w:p>
     <w:p>
       <w:pPr>
@@ -2422,11 +2479,11 @@
       <w:pPr>
         <w:pStyle w:val="Heading1"/>
       </w:pPr>
-      <w:bookmarkStart w:id="36" w:name="open-science-in-practice"/>
+      <w:bookmarkStart w:id="37" w:name="open-science-in-practice"/>
       <w:r>
         <w:t xml:space="preserve">Open science in practice</w:t>
       </w:r>
-      <w:bookmarkEnd w:id="36"/>
+      <w:bookmarkEnd w:id="37"/>
     </w:p>
     <w:p>
       <w:pPr>
@@ -2515,7 +2572,7 @@
         <w:pStyle w:val="BodyText"/>
       </w:pPr>
       <w:r>
-        <w:t xml:space="preserve">Recent legal initiatives in California have established a precedent for openly sharing data collected with public funds. The Open and Transparent Wata Data Act passed by the state legislature in 2016 requires water quality institutions to</w:t>
+        <w:t xml:space="preserve">Recent legal initiatives in California have established a precedent for openly sharing data collected with public funds. The Open and Transparent Water Data Act passed by the state legislature in 2016 requires water quality institutions to</w:t>
       </w:r>
       <w:r>
         <w:t xml:space="preserve"> </w:t>
@@ -2535,7 +2592,7 @@
       <w:r>
         <w:t xml:space="preserve">(</w:t>
       </w:r>
-      <w:hyperlink r:id="rId37">
+      <w:hyperlink r:id="rId38">
         <w:r>
           <w:rPr>
             <w:rStyle w:val="Hyperlink"/>
@@ -2564,7 +2621,7 @@
       <w:r>
         <w:t xml:space="preserve"> </w:t>
       </w:r>
-      <w:hyperlink r:id="rId38">
+      <w:hyperlink r:id="rId39">
         <w:r>
           <w:rPr>
             <w:rStyle w:val="Hyperlink"/>
@@ -2848,11 +2905,11 @@
       <w:pPr>
         <w:pStyle w:val="Heading1"/>
       </w:pPr>
-      <w:bookmarkStart w:id="39" w:name="limitations-and-solutions"/>
+      <w:bookmarkStart w:id="40" w:name="limitations-and-solutions"/>
       <w:r>
         <w:t xml:space="preserve">Limitations and solutions</w:t>
       </w:r>
-      <w:bookmarkEnd w:id="39"/>
+      <w:bookmarkEnd w:id="40"/>
     </w:p>
     <w:p>
       <w:pPr>
@@ -2959,11 +3016,11 @@
       <w:pPr>
         <w:pStyle w:val="Heading1"/>
       </w:pPr>
-      <w:bookmarkStart w:id="40" w:name="conclusions"/>
+      <w:bookmarkStart w:id="41" w:name="conclusions"/>
       <w:r>
         <w:t xml:space="preserve">Conclusions</w:t>
       </w:r>
-      <w:bookmarkEnd w:id="40"/>
+      <w:bookmarkEnd w:id="41"/>
     </w:p>
     <w:p>
       <w:pPr>
@@ -3008,11 +3065,11 @@
       <w:pPr>
         <w:pStyle w:val="Heading1"/>
       </w:pPr>
-      <w:bookmarkStart w:id="41" w:name="figures"/>
+      <w:bookmarkStart w:id="42" w:name="figures"/>
       <w:r>
         <w:t xml:space="preserve">Figures</w:t>
       </w:r>
-      <w:bookmarkEnd w:id="41"/>
+      <w:bookmarkEnd w:id="42"/>
     </w:p>
     <w:p>
       <w:pPr>
@@ -3034,7 +3091,7 @@
                     </pic:cNvPicPr>
                   </pic:nvPicPr>
                   <pic:blipFill>
-                    <a:blip r:embed="rId42"/>
+                    <a:blip r:embed="rId43"/>
                     <a:stretch>
                       <a:fillRect/>
                     </a:stretch>
@@ -3109,7 +3166,7 @@
                     </pic:cNvPicPr>
                   </pic:nvPicPr>
                   <pic:blipFill>
-                    <a:blip r:embed="rId43"/>
+                    <a:blip r:embed="rId44"/>
                     <a:stretch>
                       <a:fillRect/>
                     </a:stretch>
@@ -3168,11 +3225,11 @@
       <w:pPr>
         <w:pStyle w:val="Heading1"/>
       </w:pPr>
-      <w:bookmarkStart w:id="44" w:name="tables"/>
+      <w:bookmarkStart w:id="45" w:name="tables"/>
       <w:r>
         <w:t xml:space="preserve">Tables</w:t>
       </w:r>
-      <w:bookmarkEnd w:id="44"/>
+      <w:bookmarkEnd w:id="45"/>
     </w:p>
     <w:p>
       <w:pPr>
@@ -3674,14 +3731,14 @@
       <w:pPr>
         <w:pStyle w:val="Heading1"/>
       </w:pPr>
-      <w:bookmarkStart w:id="45" w:name="references"/>
+      <w:bookmarkStart w:id="46" w:name="references"/>
       <w:r>
         <w:t xml:space="preserve">References</w:t>
       </w:r>
-      <w:bookmarkEnd w:id="45"/>
-    </w:p>
-    <w:bookmarkStart w:id="158" w:name="refs"/>
-    <w:bookmarkStart w:id="47" w:name="ref-Allaire18"/>
+      <w:bookmarkEnd w:id="46"/>
+    </w:p>
+    <w:bookmarkStart w:id="163" w:name="refs"/>
+    <w:bookmarkStart w:id="48" w:name="ref-Allaire18"/>
     <w:p>
       <w:pPr>
         <w:pStyle w:val="Bibliography"/>
@@ -3704,7 +3761,7 @@
       <w:r>
         <w:t xml:space="preserve"> </w:t>
       </w:r>
-      <w:hyperlink r:id="rId46">
+      <w:hyperlink r:id="rId47">
         <w:r>
           <w:rPr>
             <w:rStyle w:val="Hyperlink"/>
@@ -3716,8 +3773,8 @@
         <w:t xml:space="preserve">.</w:t>
       </w:r>
     </w:p>
-    <w:bookmarkEnd w:id="47"/>
-    <w:bookmarkStart w:id="49" w:name="ref-Appelhans18"/>
+    <w:bookmarkEnd w:id="48"/>
+    <w:bookmarkStart w:id="50" w:name="ref-Appelhans18"/>
     <w:p>
       <w:pPr>
         <w:pStyle w:val="Bibliography"/>
@@ -3740,7 +3797,7 @@
       <w:r>
         <w:t xml:space="preserve"> </w:t>
       </w:r>
-      <w:hyperlink r:id="rId48">
+      <w:hyperlink r:id="rId49">
         <w:r>
           <w:rPr>
             <w:rStyle w:val="Hyperlink"/>
@@ -3752,8 +3809,8 @@
         <w:t xml:space="preserve">.</w:t>
       </w:r>
     </w:p>
-    <w:bookmarkEnd w:id="49"/>
-    <w:bookmarkStart w:id="50" w:name="ref-Bain00"/>
+    <w:bookmarkEnd w:id="50"/>
+    <w:bookmarkStart w:id="51" w:name="ref-Bain00"/>
     <w:p>
       <w:pPr>
         <w:pStyle w:val="Bibliography"/>
@@ -3777,8 +3834,8 @@
         <w:t xml:space="preserve">3 (1):89–98.</w:t>
       </w:r>
     </w:p>
-    <w:bookmarkEnd w:id="50"/>
-    <w:bookmarkStart w:id="52" w:name="ref-Baird12"/>
+    <w:bookmarkEnd w:id="51"/>
+    <w:bookmarkStart w:id="53" w:name="ref-Baird12"/>
     <w:p>
       <w:pPr>
         <w:pStyle w:val="Bibliography"/>
@@ -3804,7 +3861,7 @@
       <w:r>
         <w:t xml:space="preserve"> </w:t>
       </w:r>
-      <w:hyperlink r:id="rId51">
+      <w:hyperlink r:id="rId52">
         <w:r>
           <w:rPr>
             <w:rStyle w:val="Hyperlink"/>
@@ -3816,8 +3873,8 @@
         <w:t xml:space="preserve">.</w:t>
       </w:r>
     </w:p>
-    <w:bookmarkEnd w:id="52"/>
-    <w:bookmarkStart w:id="54" w:name="ref-Baker15"/>
+    <w:bookmarkEnd w:id="53"/>
+    <w:bookmarkStart w:id="55" w:name="ref-Baker15"/>
     <w:p>
       <w:pPr>
         <w:pStyle w:val="Bibliography"/>
@@ -3840,7 +3897,7 @@
       <w:r>
         <w:t xml:space="preserve"> </w:t>
       </w:r>
-      <w:hyperlink r:id="rId53">
+      <w:hyperlink r:id="rId54">
         <w:r>
           <w:rPr>
             <w:rStyle w:val="Hyperlink"/>
@@ -3852,8 +3909,8 @@
         <w:t xml:space="preserve">.</w:t>
       </w:r>
     </w:p>
-    <w:bookmarkEnd w:id="54"/>
-    <w:bookmarkStart w:id="55" w:name="ref-Beck18d"/>
+    <w:bookmarkEnd w:id="55"/>
+    <w:bookmarkStart w:id="56" w:name="ref-Beck18d"/>
     <w:p>
       <w:pPr>
         <w:pStyle w:val="Bibliography"/>
@@ -3862,8 +3919,8 @@
         <w:t xml:space="preserve">Beck, M. W. 2018a. “Constrained streams for biological integrity in California. Knowledge Network for Biocomplexity. urn:uuid:75411f50-32ed-42a5-bbfd-26833c7a441f.”</w:t>
       </w:r>
     </w:p>
-    <w:bookmarkEnd w:id="55"/>
-    <w:bookmarkStart w:id="57" w:name="ref-Beck18c"/>
+    <w:bookmarkEnd w:id="56"/>
+    <w:bookmarkStart w:id="58" w:name="ref-Beck18c"/>
     <w:p>
       <w:pPr>
         <w:pStyle w:val="Bibliography"/>
@@ -3874,7 +3931,7 @@
       <w:r>
         <w:t xml:space="preserve"> </w:t>
       </w:r>
-      <w:hyperlink r:id="rId56">
+      <w:hyperlink r:id="rId57">
         <w:r>
           <w:rPr>
             <w:rStyle w:val="Hyperlink"/>
@@ -3886,8 +3943,8 @@
         <w:t xml:space="preserve">.”</w:t>
       </w:r>
     </w:p>
-    <w:bookmarkEnd w:id="57"/>
-    <w:bookmarkStart w:id="59" w:name="ref-Beck09"/>
+    <w:bookmarkEnd w:id="58"/>
+    <w:bookmarkStart w:id="60" w:name="ref-Beck09"/>
     <w:p>
       <w:pPr>
         <w:pStyle w:val="Bibliography"/>
@@ -3913,7 +3970,7 @@
       <w:r>
         <w:t xml:space="preserve"> </w:t>
       </w:r>
-      <w:hyperlink r:id="rId58">
+      <w:hyperlink r:id="rId59">
         <w:r>
           <w:rPr>
             <w:rStyle w:val="Hyperlink"/>
@@ -3925,8 +3982,8 @@
         <w:t xml:space="preserve">.</w:t>
       </w:r>
     </w:p>
-    <w:bookmarkEnd w:id="59"/>
-    <w:bookmarkStart w:id="61" w:name="ref-Beck13"/>
+    <w:bookmarkEnd w:id="60"/>
+    <w:bookmarkStart w:id="62" w:name="ref-Beck13"/>
     <w:p>
       <w:pPr>
         <w:pStyle w:val="Bibliography"/>
@@ -3952,7 +4009,7 @@
       <w:r>
         <w:t xml:space="preserve"> </w:t>
       </w:r>
-      <w:hyperlink r:id="rId60">
+      <w:hyperlink r:id="rId61">
         <w:r>
           <w:rPr>
             <w:rStyle w:val="Hyperlink"/>
@@ -3964,8 +4021,8 @@
         <w:t xml:space="preserve">.</w:t>
       </w:r>
     </w:p>
-    <w:bookmarkEnd w:id="61"/>
-    <w:bookmarkStart w:id="63" w:name="ref-Birk12"/>
+    <w:bookmarkEnd w:id="62"/>
+    <w:bookmarkStart w:id="64" w:name="ref-Birk12"/>
     <w:p>
       <w:pPr>
         <w:pStyle w:val="Bibliography"/>
@@ -3991,7 +4048,7 @@
       <w:r>
         <w:t xml:space="preserve"> </w:t>
       </w:r>
-      <w:hyperlink r:id="rId62">
+      <w:hyperlink r:id="rId63">
         <w:r>
           <w:rPr>
             <w:rStyle w:val="Hyperlink"/>
@@ -4003,8 +4060,8 @@
         <w:t xml:space="preserve">.</w:t>
       </w:r>
     </w:p>
-    <w:bookmarkEnd w:id="63"/>
-    <w:bookmarkStart w:id="65" w:name="ref-BondLamberty16"/>
+    <w:bookmarkEnd w:id="64"/>
+    <w:bookmarkStart w:id="66" w:name="ref-BondLamberty16"/>
     <w:p>
       <w:pPr>
         <w:pStyle w:val="Bibliography"/>
@@ -4030,7 +4087,7 @@
       <w:r>
         <w:t xml:space="preserve"> </w:t>
       </w:r>
-      <w:hyperlink r:id="rId64">
+      <w:hyperlink r:id="rId65">
         <w:r>
           <w:rPr>
             <w:rStyle w:val="Hyperlink"/>
@@ -4042,8 +4099,8 @@
         <w:t xml:space="preserve">.</w:t>
       </w:r>
     </w:p>
-    <w:bookmarkEnd w:id="65"/>
-    <w:bookmarkStart w:id="66" w:name="ref-Borja09"/>
+    <w:bookmarkEnd w:id="66"/>
+    <w:bookmarkStart w:id="67" w:name="ref-Borja09"/>
     <w:p>
       <w:pPr>
         <w:pStyle w:val="Bibliography"/>
@@ -4067,8 +4124,8 @@
         <w:t xml:space="preserve">59 (1-3):1–4.</w:t>
       </w:r>
     </w:p>
-    <w:bookmarkEnd w:id="66"/>
-    <w:bookmarkStart w:id="68" w:name="ref-Cao11"/>
+    <w:bookmarkEnd w:id="67"/>
+    <w:bookmarkStart w:id="69" w:name="ref-Cao11"/>
     <w:p>
       <w:pPr>
         <w:pStyle w:val="Bibliography"/>
@@ -4094,7 +4151,7 @@
       <w:r>
         <w:t xml:space="preserve"> </w:t>
       </w:r>
-      <w:hyperlink r:id="rId67">
+      <w:hyperlink r:id="rId68">
         <w:r>
           <w:rPr>
             <w:rStyle w:val="Hyperlink"/>
@@ -4106,8 +4163,8 @@
         <w:t xml:space="preserve">.</w:t>
       </w:r>
     </w:p>
-    <w:bookmarkEnd w:id="68"/>
-    <w:bookmarkStart w:id="70" w:name="ref-Chang18"/>
+    <w:bookmarkEnd w:id="69"/>
+    <w:bookmarkStart w:id="71" w:name="ref-Chang18"/>
     <w:p>
       <w:pPr>
         <w:pStyle w:val="Bibliography"/>
@@ -4130,7 +4187,7 @@
       <w:r>
         <w:t xml:space="preserve"> </w:t>
       </w:r>
-      <w:hyperlink r:id="rId69">
+      <w:hyperlink r:id="rId70">
         <w:r>
           <w:rPr>
             <w:rStyle w:val="Hyperlink"/>
@@ -4142,8 +4199,8 @@
         <w:t xml:space="preserve">.</w:t>
       </w:r>
     </w:p>
-    <w:bookmarkEnd w:id="70"/>
-    <w:bookmarkStart w:id="72" w:name="ref-Cheng18"/>
+    <w:bookmarkEnd w:id="71"/>
+    <w:bookmarkStart w:id="73" w:name="ref-Cheng18"/>
     <w:p>
       <w:pPr>
         <w:pStyle w:val="Bibliography"/>
@@ -4166,7 +4223,7 @@
       <w:r>
         <w:t xml:space="preserve"> </w:t>
       </w:r>
-      <w:hyperlink r:id="rId71">
+      <w:hyperlink r:id="rId72">
         <w:r>
           <w:rPr>
             <w:rStyle w:val="Hyperlink"/>
@@ -4178,8 +4235,8 @@
         <w:t xml:space="preserve">.</w:t>
       </w:r>
     </w:p>
-    <w:bookmarkEnd w:id="72"/>
-    <w:bookmarkStart w:id="74" w:name="ref-Collins16"/>
+    <w:bookmarkEnd w:id="73"/>
+    <w:bookmarkStart w:id="75" w:name="ref-Collins16"/>
     <w:p>
       <w:pPr>
         <w:pStyle w:val="Bibliography"/>
@@ -4205,7 +4262,7 @@
       <w:r>
         <w:t xml:space="preserve"> </w:t>
       </w:r>
-      <w:hyperlink r:id="rId73">
+      <w:hyperlink r:id="rId74">
         <w:r>
           <w:rPr>
             <w:rStyle w:val="Hyperlink"/>
@@ -4217,8 +4274,8 @@
         <w:t xml:space="preserve">.</w:t>
       </w:r>
     </w:p>
-    <w:bookmarkEnd w:id="74"/>
-    <w:bookmarkStart w:id="76" w:name="ref-Dale01"/>
+    <w:bookmarkEnd w:id="75"/>
+    <w:bookmarkStart w:id="77" w:name="ref-Dale01"/>
     <w:p>
       <w:pPr>
         <w:pStyle w:val="Bibliography"/>
@@ -4244,7 +4301,7 @@
       <w:r>
         <w:t xml:space="preserve"> </w:t>
       </w:r>
-      <w:hyperlink r:id="rId75">
+      <w:hyperlink r:id="rId76">
         <w:r>
           <w:rPr>
             <w:rStyle w:val="Hyperlink"/>
@@ -4256,8 +4313,8 @@
         <w:t xml:space="preserve">.</w:t>
       </w:r>
     </w:p>
-    <w:bookmarkEnd w:id="76"/>
-    <w:bookmarkStart w:id="78" w:name="ref-DeCaceres09"/>
+    <w:bookmarkEnd w:id="77"/>
+    <w:bookmarkStart w:id="79" w:name="ref-DeCaceres09"/>
     <w:p>
       <w:pPr>
         <w:pStyle w:val="Bibliography"/>
@@ -4292,7 +4349,7 @@
       <w:r>
         <w:t xml:space="preserve"> </w:t>
       </w:r>
-      <w:hyperlink r:id="rId77">
+      <w:hyperlink r:id="rId78">
         <w:r>
           <w:rPr>
             <w:rStyle w:val="Hyperlink"/>
@@ -4304,8 +4361,8 @@
         <w:t xml:space="preserve">.</w:t>
       </w:r>
     </w:p>
-    <w:bookmarkEnd w:id="78"/>
-    <w:bookmarkStart w:id="80" w:name="ref-Fetscher13"/>
+    <w:bookmarkEnd w:id="79"/>
+    <w:bookmarkStart w:id="81" w:name="ref-Fetscher13"/>
     <w:p>
       <w:pPr>
         <w:pStyle w:val="Bibliography"/>
@@ -4331,7 +4388,7 @@
       <w:r>
         <w:t xml:space="preserve"> </w:t>
       </w:r>
-      <w:hyperlink r:id="rId79">
+      <w:hyperlink r:id="rId80">
         <w:r>
           <w:rPr>
             <w:rStyle w:val="Hyperlink"/>
@@ -4343,8 +4400,8 @@
         <w:t xml:space="preserve">.</w:t>
       </w:r>
     </w:p>
-    <w:bookmarkEnd w:id="80"/>
-    <w:bookmarkStart w:id="82" w:name="ref-Fore02"/>
+    <w:bookmarkEnd w:id="81"/>
+    <w:bookmarkStart w:id="83" w:name="ref-Fore02"/>
     <w:p>
       <w:pPr>
         <w:pStyle w:val="Bibliography"/>
@@ -4370,7 +4427,7 @@
       <w:r>
         <w:t xml:space="preserve"> </w:t>
       </w:r>
-      <w:hyperlink r:id="rId81">
+      <w:hyperlink r:id="rId82">
         <w:r>
           <w:rPr>
             <w:rStyle w:val="Hyperlink"/>
@@ -4382,8 +4439,8 @@
         <w:t xml:space="preserve">.</w:t>
       </w:r>
     </w:p>
-    <w:bookmarkEnd w:id="82"/>
-    <w:bookmarkStart w:id="84" w:name="ref-Grand12"/>
+    <w:bookmarkEnd w:id="83"/>
+    <w:bookmarkStart w:id="85" w:name="ref-Grand12"/>
     <w:p>
       <w:pPr>
         <w:pStyle w:val="Bibliography"/>
@@ -4409,7 +4466,7 @@
       <w:r>
         <w:t xml:space="preserve"> </w:t>
       </w:r>
-      <w:hyperlink r:id="rId83">
+      <w:hyperlink r:id="rId84">
         <w:r>
           <w:rPr>
             <w:rStyle w:val="Hyperlink"/>
@@ -4421,8 +4478,8 @@
         <w:t xml:space="preserve">.</w:t>
       </w:r>
     </w:p>
-    <w:bookmarkEnd w:id="84"/>
-    <w:bookmarkStart w:id="86" w:name="ref-Hampton15"/>
+    <w:bookmarkEnd w:id="85"/>
+    <w:bookmarkStart w:id="87" w:name="ref-Hampton15"/>
     <w:p>
       <w:pPr>
         <w:pStyle w:val="Bibliography"/>
@@ -4448,7 +4505,7 @@
       <w:r>
         <w:t xml:space="preserve"> </w:t>
       </w:r>
-      <w:hyperlink r:id="rId85">
+      <w:hyperlink r:id="rId86">
         <w:r>
           <w:rPr>
             <w:rStyle w:val="Hyperlink"/>
@@ -4460,8 +4517,8 @@
         <w:t xml:space="preserve">.</w:t>
       </w:r>
     </w:p>
-    <w:bookmarkEnd w:id="86"/>
-    <w:bookmarkStart w:id="88" w:name="ref-Hampton17"/>
+    <w:bookmarkEnd w:id="87"/>
+    <w:bookmarkStart w:id="89" w:name="ref-Hampton17"/>
     <w:p>
       <w:pPr>
         <w:pStyle w:val="Bibliography"/>
@@ -4487,7 +4544,7 @@
       <w:r>
         <w:t xml:space="preserve"> </w:t>
       </w:r>
-      <w:hyperlink r:id="rId87">
+      <w:hyperlink r:id="rId88">
         <w:r>
           <w:rPr>
             <w:rStyle w:val="Hyperlink"/>
@@ -4499,8 +4556,8 @@
         <w:t xml:space="preserve">.</w:t>
       </w:r>
     </w:p>
-    <w:bookmarkEnd w:id="88"/>
-    <w:bookmarkStart w:id="90" w:name="ref-Hampton16"/>
+    <w:bookmarkEnd w:id="89"/>
+    <w:bookmarkStart w:id="91" w:name="ref-Hampton16"/>
     <w:p>
       <w:pPr>
         <w:pStyle w:val="Bibliography"/>
@@ -4526,7 +4583,7 @@
       <w:r>
         <w:t xml:space="preserve"> </w:t>
       </w:r>
-      <w:hyperlink r:id="rId89">
+      <w:hyperlink r:id="rId90">
         <w:r>
           <w:rPr>
             <w:rStyle w:val="Hyperlink"/>
@@ -4538,8 +4595,8 @@
         <w:t xml:space="preserve">.</w:t>
       </w:r>
     </w:p>
-    <w:bookmarkEnd w:id="90"/>
-    <w:bookmarkStart w:id="92" w:name="ref-Hering10"/>
+    <w:bookmarkEnd w:id="91"/>
+    <w:bookmarkStart w:id="93" w:name="ref-Hering10"/>
     <w:p>
       <w:pPr>
         <w:pStyle w:val="Bibliography"/>
@@ -4565,7 +4622,7 @@
       <w:r>
         <w:t xml:space="preserve"> </w:t>
       </w:r>
-      <w:hyperlink r:id="rId91">
+      <w:hyperlink r:id="rId92">
         <w:r>
           <w:rPr>
             <w:rStyle w:val="Hyperlink"/>
@@ -4577,13 +4634,52 @@
         <w:t xml:space="preserve">.</w:t>
       </w:r>
     </w:p>
-    <w:bookmarkEnd w:id="92"/>
-    <w:bookmarkStart w:id="94" w:name="ref-Howard18"/>
+    <w:bookmarkEnd w:id="93"/>
+    <w:bookmarkStart w:id="95" w:name="ref-Horsburgh16"/>
     <w:p>
       <w:pPr>
         <w:pStyle w:val="Bibliography"/>
       </w:pPr>
       <w:r>
+        <w:t xml:space="preserve">Horsburgh, J. S., M. M. Morsy, A. M. Castronova, J. L. Goodall, T. Gan, H. Yi, M. J. Stealey, and D. G. Tarboton. 2016. “Hydroshare: Sharing Diverse Environmental Data Types and Models as Social Objects with Application to the Hydrology Domain.”</w:t>
+      </w:r>
+      <w:r>
+        <w:t xml:space="preserve"> </w:t>
+      </w:r>
+      <w:r>
+        <w:rPr>
+          <w:i/>
+        </w:rPr>
+        <w:t xml:space="preserve">Journal of the American Water Resources Association</w:t>
+      </w:r>
+      <w:r>
+        <w:t xml:space="preserve"> </w:t>
+      </w:r>
+      <w:r>
+        <w:t xml:space="preserve">52 (4):873–89.</w:t>
+      </w:r>
+      <w:r>
+        <w:t xml:space="preserve"> </w:t>
+      </w:r>
+      <w:hyperlink r:id="rId94">
+        <w:r>
+          <w:rPr>
+            <w:rStyle w:val="Hyperlink"/>
+          </w:rPr>
+          <w:t xml:space="preserve">https://doi.org/10.1111/1752-1688.12363</w:t>
+        </w:r>
+      </w:hyperlink>
+      <w:r>
+        <w:t xml:space="preserve">.</w:t>
+      </w:r>
+    </w:p>
+    <w:bookmarkEnd w:id="95"/>
+    <w:bookmarkStart w:id="97" w:name="ref-Howard18"/>
+    <w:p>
+      <w:pPr>
+        <w:pStyle w:val="Bibliography"/>
+      </w:pPr>
+      <w:r>
         <w:t xml:space="preserve">Howard, J. K., K. A. Fesenmyer, T. E Grantham, J. H. Viers, P. R. Ode, P. B. Moyle, S. J. Kupferburg, et al. 2018. “A Freshwater Conservation Blueprint for California: Prioritizing Watersheds for Freshwater Biodiversity.”</w:t>
       </w:r>
       <w:r>
@@ -4604,7 +4700,7 @@
       <w:r>
         <w:t xml:space="preserve"> </w:t>
       </w:r>
-      <w:hyperlink r:id="rId93">
+      <w:hyperlink r:id="rId96">
         <w:r>
           <w:rPr>
             <w:rStyle w:val="Hyperlink"/>
@@ -4616,13 +4712,52 @@
         <w:t xml:space="preserve">.</w:t>
       </w:r>
     </w:p>
-    <w:bookmarkEnd w:id="94"/>
-    <w:bookmarkStart w:id="96" w:name="ref-Ihle17"/>
+    <w:bookmarkEnd w:id="97"/>
+    <w:bookmarkStart w:id="99" w:name="ref-Hsu17"/>
     <w:p>
       <w:pPr>
         <w:pStyle w:val="Bibliography"/>
       </w:pPr>
       <w:r>
+        <w:t xml:space="preserve">Hsu, L., E. Mayorga, J. S. Horsburgh, M. R. Carter, K. A. Lehnert, and s. L. Brantley. 2017. “Enhancing Interoperability and Capabilities of Earth Science Data Using the Observations Data Model 2 (ODM2).”</w:t>
+      </w:r>
+      <w:r>
+        <w:t xml:space="preserve"> </w:t>
+      </w:r>
+      <w:r>
+        <w:rPr>
+          <w:i/>
+        </w:rPr>
+        <w:t xml:space="preserve">Data Science Journal</w:t>
+      </w:r>
+      <w:r>
+        <w:t xml:space="preserve"> </w:t>
+      </w:r>
+      <w:r>
+        <w:t xml:space="preserve">16 (4):1–16.</w:t>
+      </w:r>
+      <w:r>
+        <w:t xml:space="preserve"> </w:t>
+      </w:r>
+      <w:hyperlink r:id="rId98">
+        <w:r>
+          <w:rPr>
+            <w:rStyle w:val="Hyperlink"/>
+          </w:rPr>
+          <w:t xml:space="preserve">https://doi.org/10.5334/dsj-2017-004</w:t>
+        </w:r>
+      </w:hyperlink>
+      <w:r>
+        <w:t xml:space="preserve">.</w:t>
+      </w:r>
+    </w:p>
+    <w:bookmarkEnd w:id="99"/>
+    <w:bookmarkStart w:id="101" w:name="ref-Ihle17"/>
+    <w:p>
+      <w:pPr>
+        <w:pStyle w:val="Bibliography"/>
+      </w:pPr>
+      <w:r>
         <w:t xml:space="preserve">Ihle, M., I. S. Winney, A. Krystalli, and M. Croucher. 2017. “Striving for Transparent and Credible Research: Practical Guidelines for Behavioral Ecologists.”</w:t>
       </w:r>
       <w:r>
@@ -4643,7 +4778,7 @@
       <w:r>
         <w:t xml:space="preserve"> </w:t>
       </w:r>
-      <w:hyperlink r:id="rId95">
+      <w:hyperlink r:id="rId100">
         <w:r>
           <w:rPr>
             <w:rStyle w:val="Hyperlink"/>
@@ -4655,8 +4790,8 @@
         <w:t xml:space="preserve">.</w:t>
       </w:r>
     </w:p>
-    <w:bookmarkEnd w:id="96"/>
-    <w:bookmarkStart w:id="98" w:name="ref-Jackson94"/>
+    <w:bookmarkEnd w:id="101"/>
+    <w:bookmarkStart w:id="103" w:name="ref-Jackson94"/>
     <w:p>
       <w:pPr>
         <w:pStyle w:val="Bibliography"/>
@@ -4682,7 +4817,7 @@
       <w:r>
         <w:t xml:space="preserve"> </w:t>
       </w:r>
-      <w:hyperlink r:id="rId97">
+      <w:hyperlink r:id="rId102">
         <w:r>
           <w:rPr>
             <w:rStyle w:val="Hyperlink"/>
@@ -4694,8 +4829,8 @@
         <w:t xml:space="preserve">.</w:t>
       </w:r>
     </w:p>
-    <w:bookmarkEnd w:id="98"/>
-    <w:bookmarkStart w:id="99" w:name="ref-Karr86"/>
+    <w:bookmarkEnd w:id="103"/>
+    <w:bookmarkStart w:id="104" w:name="ref-Karr86"/>
     <w:p>
       <w:pPr>
         <w:pStyle w:val="Bibliography"/>
@@ -4704,8 +4839,8 @@
         <w:t xml:space="preserve">Karr, J. R., K. D. Fausch, P. L. Angermeier, P. R. Yant, and I. J. Schlosser. 1986. “Assessing Biological Integrity in Running Waters: A Method and Its Rationale.” Special Publication 5. Champaign, Illinois: Illinois Natural History Survey.</w:t>
       </w:r>
     </w:p>
-    <w:bookmarkEnd w:id="99"/>
-    <w:bookmarkStart w:id="101" w:name="ref-Kelly16"/>
+    <w:bookmarkEnd w:id="104"/>
+    <w:bookmarkStart w:id="106" w:name="ref-Kelly16"/>
     <w:p>
       <w:pPr>
         <w:pStyle w:val="Bibliography"/>
@@ -4731,7 +4866,7 @@
       <w:r>
         <w:t xml:space="preserve"> </w:t>
       </w:r>
-      <w:hyperlink r:id="rId100">
+      <w:hyperlink r:id="rId105">
         <w:r>
           <w:rPr>
             <w:rStyle w:val="Hyperlink"/>
@@ -4743,8 +4878,8 @@
         <w:t xml:space="preserve">.</w:t>
       </w:r>
     </w:p>
-    <w:bookmarkEnd w:id="101"/>
-    <w:bookmarkStart w:id="103" w:name="ref-Kerans94"/>
+    <w:bookmarkEnd w:id="106"/>
+    <w:bookmarkStart w:id="108" w:name="ref-Kerans94"/>
     <w:p>
       <w:pPr>
         <w:pStyle w:val="Bibliography"/>
@@ -4770,7 +4905,7 @@
       <w:r>
         <w:t xml:space="preserve"> </w:t>
       </w:r>
-      <w:hyperlink r:id="rId102">
+      <w:hyperlink r:id="rId107">
         <w:r>
           <w:rPr>
             <w:rStyle w:val="Hyperlink"/>
@@ -4782,8 +4917,8 @@
         <w:t xml:space="preserve">.</w:t>
       </w:r>
     </w:p>
-    <w:bookmarkEnd w:id="103"/>
-    <w:bookmarkStart w:id="105" w:name="ref-Kuehne17"/>
+    <w:bookmarkEnd w:id="108"/>
+    <w:bookmarkStart w:id="110" w:name="ref-Kuehne17"/>
     <w:p>
       <w:pPr>
         <w:pStyle w:val="Bibliography"/>
@@ -4809,7 +4944,7 @@
       <w:r>
         <w:t xml:space="preserve"> </w:t>
       </w:r>
-      <w:hyperlink r:id="rId104">
+      <w:hyperlink r:id="rId109">
         <w:r>
           <w:rPr>
             <w:rStyle w:val="Hyperlink"/>
@@ -4821,8 +4956,8 @@
         <w:t xml:space="preserve">.</w:t>
       </w:r>
     </w:p>
-    <w:bookmarkEnd w:id="105"/>
-    <w:bookmarkStart w:id="107" w:name="ref-Lewandowsky16"/>
+    <w:bookmarkEnd w:id="110"/>
+    <w:bookmarkStart w:id="112" w:name="ref-Lewandowsky16"/>
     <w:p>
       <w:pPr>
         <w:pStyle w:val="Bibliography"/>
@@ -4848,7 +4983,7 @@
       <w:r>
         <w:t xml:space="preserve"> </w:t>
       </w:r>
-      <w:hyperlink r:id="rId106">
+      <w:hyperlink r:id="rId111">
         <w:r>
           <w:rPr>
             <w:rStyle w:val="Hyperlink"/>
@@ -4860,8 +4995,8 @@
         <w:t xml:space="preserve">.</w:t>
       </w:r>
     </w:p>
-    <w:bookmarkEnd w:id="107"/>
-    <w:bookmarkStart w:id="109" w:name="ref-Liaw02"/>
+    <w:bookmarkEnd w:id="112"/>
+    <w:bookmarkStart w:id="114" w:name="ref-Liaw02"/>
     <w:p>
       <w:pPr>
         <w:pStyle w:val="Bibliography"/>
@@ -4887,7 +5022,7 @@
       <w:r>
         <w:t xml:space="preserve"> </w:t>
       </w:r>
-      <w:hyperlink r:id="rId108">
+      <w:hyperlink r:id="rId113">
         <w:r>
           <w:rPr>
             <w:rStyle w:val="Hyperlink"/>
@@ -4899,8 +5034,8 @@
         <w:t xml:space="preserve">.</w:t>
       </w:r>
     </w:p>
-    <w:bookmarkEnd w:id="109"/>
-    <w:bookmarkStart w:id="111" w:name="ref-Linke11"/>
+    <w:bookmarkEnd w:id="114"/>
+    <w:bookmarkStart w:id="116" w:name="ref-Linke11"/>
     <w:p>
       <w:pPr>
         <w:pStyle w:val="Bibliography"/>
@@ -4926,7 +5061,7 @@
       <w:r>
         <w:t xml:space="preserve"> </w:t>
       </w:r>
-      <w:hyperlink r:id="rId110">
+      <w:hyperlink r:id="rId115">
         <w:r>
           <w:rPr>
             <w:rStyle w:val="Hyperlink"/>
@@ -4938,8 +5073,8 @@
         <w:t xml:space="preserve">.</w:t>
       </w:r>
     </w:p>
-    <w:bookmarkEnd w:id="111"/>
-    <w:bookmarkStart w:id="113" w:name="ref-Lortie14"/>
+    <w:bookmarkEnd w:id="116"/>
+    <w:bookmarkStart w:id="118" w:name="ref-Lortie14"/>
     <w:p>
       <w:pPr>
         <w:pStyle w:val="Bibliography"/>
@@ -4965,7 +5100,7 @@
       <w:r>
         <w:t xml:space="preserve"> </w:t>
       </w:r>
-      <w:hyperlink r:id="rId112">
+      <w:hyperlink r:id="rId117">
         <w:r>
           <w:rPr>
             <w:rStyle w:val="Hyperlink"/>
@@ -4977,8 +5112,8 @@
         <w:t xml:space="preserve">.</w:t>
       </w:r>
     </w:p>
-    <w:bookmarkEnd w:id="113"/>
-    <w:bookmarkStart w:id="115" w:name="ref-Lowndes17"/>
+    <w:bookmarkEnd w:id="118"/>
+    <w:bookmarkStart w:id="120" w:name="ref-Lowndes17"/>
     <w:p>
       <w:pPr>
         <w:pStyle w:val="Bibliography"/>
@@ -5004,7 +5139,7 @@
       <w:r>
         <w:t xml:space="preserve"> </w:t>
       </w:r>
-      <w:hyperlink r:id="rId114">
+      <w:hyperlink r:id="rId119">
         <w:r>
           <w:rPr>
             <w:rStyle w:val="Hyperlink"/>
@@ -5016,8 +5151,8 @@
         <w:t xml:space="preserve">.</w:t>
       </w:r>
     </w:p>
-    <w:bookmarkEnd w:id="115"/>
-    <w:bookmarkStart w:id="117" w:name="ref-Marwick16"/>
+    <w:bookmarkEnd w:id="120"/>
+    <w:bookmarkStart w:id="122" w:name="ref-Marwick16"/>
     <w:p>
       <w:pPr>
         <w:pStyle w:val="Bibliography"/>
@@ -5043,7 +5178,7 @@
       <w:r>
         <w:t xml:space="preserve"> </w:t>
       </w:r>
-      <w:hyperlink r:id="rId116">
+      <w:hyperlink r:id="rId121">
         <w:r>
           <w:rPr>
             <w:rStyle w:val="Hyperlink"/>
@@ -5055,8 +5190,8 @@
         <w:t xml:space="preserve">.</w:t>
       </w:r>
     </w:p>
-    <w:bookmarkEnd w:id="117"/>
-    <w:bookmarkStart w:id="118" w:name="ref-Mazor16"/>
+    <w:bookmarkEnd w:id="122"/>
+    <w:bookmarkStart w:id="123" w:name="ref-Mazor16"/>
     <w:p>
       <w:pPr>
         <w:pStyle w:val="Bibliography"/>
@@ -5080,8 +5215,8 @@
         <w:t xml:space="preserve">35 (1):249–71.</w:t>
       </w:r>
     </w:p>
-    <w:bookmarkEnd w:id="118"/>
-    <w:bookmarkStart w:id="119" w:name="ref-McDonald04"/>
+    <w:bookmarkEnd w:id="123"/>
+    <w:bookmarkStart w:id="124" w:name="ref-McDonald04"/>
     <w:p>
       <w:pPr>
         <w:pStyle w:val="Bibliography"/>
@@ -5102,8 +5237,8 @@
         <w:t xml:space="preserve">, edited by G. B. Wiersma, 649–68. Boca Raton, Florida, USA: CRC Press.</w:t>
       </w:r>
     </w:p>
-    <w:bookmarkEnd w:id="119"/>
-    <w:bookmarkStart w:id="120" w:name="ref-Michener97"/>
+    <w:bookmarkEnd w:id="124"/>
+    <w:bookmarkStart w:id="125" w:name="ref-Michener97"/>
     <w:p>
       <w:pPr>
         <w:pStyle w:val="Bibliography"/>
@@ -5127,8 +5262,8 @@
         <w:t xml:space="preserve">7 (1):330–42.</w:t>
       </w:r>
     </w:p>
-    <w:bookmarkEnd w:id="120"/>
-    <w:bookmarkStart w:id="122" w:name="ref-Nichols16"/>
+    <w:bookmarkEnd w:id="125"/>
+    <w:bookmarkStart w:id="127" w:name="ref-Nichols16"/>
     <w:p>
       <w:pPr>
         <w:pStyle w:val="Bibliography"/>
@@ -5154,7 +5289,7 @@
       <w:r>
         <w:t xml:space="preserve"> </w:t>
       </w:r>
-      <w:hyperlink r:id="rId121">
+      <w:hyperlink r:id="rId126">
         <w:r>
           <w:rPr>
             <w:rStyle w:val="Hyperlink"/>
@@ -5166,8 +5301,8 @@
         <w:t xml:space="preserve">.</w:t>
       </w:r>
     </w:p>
-    <w:bookmarkEnd w:id="122"/>
-    <w:bookmarkStart w:id="123" w:name="ref-Niemi04"/>
+    <w:bookmarkEnd w:id="127"/>
+    <w:bookmarkStart w:id="128" w:name="ref-Niemi04"/>
     <w:p>
       <w:pPr>
         <w:pStyle w:val="Bibliography"/>
@@ -5191,8 +5326,8 @@
         <w:t xml:space="preserve">35:89–111.</w:t>
       </w:r>
     </w:p>
-    <w:bookmarkEnd w:id="123"/>
-    <w:bookmarkStart w:id="124" w:name="ref-Ode16"/>
+    <w:bookmarkEnd w:id="128"/>
+    <w:bookmarkStart w:id="129" w:name="ref-Ode16"/>
     <w:p>
       <w:pPr>
         <w:pStyle w:val="Bibliography"/>
@@ -5216,8 +5351,8 @@
         <w:t xml:space="preserve">35 (1):237–48.</w:t>
       </w:r>
     </w:p>
-    <w:bookmarkEnd w:id="124"/>
-    <w:bookmarkStart w:id="126" w:name="ref-Oksanen18"/>
+    <w:bookmarkEnd w:id="129"/>
+    <w:bookmarkStart w:id="131" w:name="ref-Oksanen18"/>
     <w:p>
       <w:pPr>
         <w:pStyle w:val="Bibliography"/>
@@ -5240,7 +5375,7 @@
       <w:r>
         <w:t xml:space="preserve"> </w:t>
       </w:r>
-      <w:hyperlink r:id="rId125">
+      <w:hyperlink r:id="rId130">
         <w:r>
           <w:rPr>
             <w:rStyle w:val="Hyperlink"/>
@@ -5252,8 +5387,8 @@
         <w:t xml:space="preserve">.</w:t>
       </w:r>
     </w:p>
-    <w:bookmarkEnd w:id="126"/>
-    <w:bookmarkStart w:id="128" w:name="ref-Pebesma18"/>
+    <w:bookmarkEnd w:id="131"/>
+    <w:bookmarkStart w:id="133" w:name="ref-Pebesma18"/>
     <w:p>
       <w:pPr>
         <w:pStyle w:val="Bibliography"/>
@@ -5276,7 +5411,7 @@
       <w:r>
         <w:t xml:space="preserve"> </w:t>
       </w:r>
-      <w:hyperlink r:id="rId127">
+      <w:hyperlink r:id="rId132">
         <w:r>
           <w:rPr>
             <w:rStyle w:val="Hyperlink"/>
@@ -5288,8 +5423,8 @@
         <w:t xml:space="preserve">.</w:t>
       </w:r>
     </w:p>
-    <w:bookmarkEnd w:id="128"/>
-    <w:bookmarkStart w:id="130" w:name="ref-Pinheiro18"/>
+    <w:bookmarkEnd w:id="133"/>
+    <w:bookmarkStart w:id="135" w:name="ref-Pinheiro18"/>
     <w:p>
       <w:pPr>
         <w:pStyle w:val="Bibliography"/>
@@ -5312,7 +5447,7 @@
       <w:r>
         <w:t xml:space="preserve"> </w:t>
       </w:r>
-      <w:hyperlink r:id="rId129">
+      <w:hyperlink r:id="rId134">
         <w:r>
           <w:rPr>
             <w:rStyle w:val="Hyperlink"/>
@@ -5324,8 +5459,8 @@
         <w:t xml:space="preserve">.</w:t>
       </w:r>
     </w:p>
-    <w:bookmarkEnd w:id="130"/>
-    <w:bookmarkStart w:id="132" w:name="ref-Poikane14"/>
+    <w:bookmarkEnd w:id="135"/>
+    <w:bookmarkStart w:id="137" w:name="ref-Poikane14"/>
     <w:p>
       <w:pPr>
         <w:pStyle w:val="Bibliography"/>
@@ -5351,7 +5486,7 @@
       <w:r>
         <w:t xml:space="preserve"> </w:t>
       </w:r>
-      <w:hyperlink r:id="rId131">
+      <w:hyperlink r:id="rId136">
         <w:r>
           <w:rPr>
             <w:rStyle w:val="Hyperlink"/>
@@ -5363,8 +5498,8 @@
         <w:t xml:space="preserve">.</w:t>
       </w:r>
     </w:p>
-    <w:bookmarkEnd w:id="132"/>
-    <w:bookmarkStart w:id="133" w:name="ref-RDCT18"/>
+    <w:bookmarkEnd w:id="137"/>
+    <w:bookmarkStart w:id="138" w:name="ref-RDCT18"/>
     <w:p>
       <w:pPr>
         <w:pStyle w:val="Bibliography"/>
@@ -5373,8 +5508,8 @@
         <w:t xml:space="preserve">RDCT (R Development Core Team). 2018. “R: A language and environment for statistical computing, v3.5.1. R Foundation for Statistical Computing, Vienna, Austria.”</w:t>
       </w:r>
     </w:p>
-    <w:bookmarkEnd w:id="133"/>
-    <w:bookmarkStart w:id="135" w:name="ref-Rehn18"/>
+    <w:bookmarkEnd w:id="138"/>
+    <w:bookmarkStart w:id="140" w:name="ref-Rehn18"/>
     <w:p>
       <w:pPr>
         <w:pStyle w:val="Bibliography"/>
@@ -5385,7 +5520,7 @@
       <w:r>
         <w:t xml:space="preserve"> </w:t>
       </w:r>
-      <w:hyperlink r:id="rId134">
+      <w:hyperlink r:id="rId139">
         <w:r>
           <w:rPr>
             <w:rStyle w:val="Hyperlink"/>
@@ -5397,8 +5532,8 @@
         <w:t xml:space="preserve">.</w:t>
       </w:r>
     </w:p>
-    <w:bookmarkEnd w:id="135"/>
-    <w:bookmarkStart w:id="137" w:name="ref-Reynoldson97"/>
+    <w:bookmarkEnd w:id="140"/>
+    <w:bookmarkStart w:id="142" w:name="ref-Reynoldson97"/>
     <w:p>
       <w:pPr>
         <w:pStyle w:val="Bibliography"/>
@@ -5424,7 +5559,7 @@
       <w:r>
         <w:t xml:space="preserve"> </w:t>
       </w:r>
-      <w:hyperlink r:id="rId136">
+      <w:hyperlink r:id="rId141">
         <w:r>
           <w:rPr>
             <w:rStyle w:val="Hyperlink"/>
@@ -5436,8 +5571,8 @@
         <w:t xml:space="preserve">.</w:t>
       </w:r>
     </w:p>
-    <w:bookmarkEnd w:id="137"/>
-    <w:bookmarkStart w:id="138" w:name="ref-Stein09"/>
+    <w:bookmarkEnd w:id="142"/>
+    <w:bookmarkStart w:id="143" w:name="ref-Stein09"/>
     <w:p>
       <w:pPr>
         <w:pStyle w:val="Bibliography"/>
@@ -5461,8 +5596,8 @@
         <w:t xml:space="preserve">26:20–24.</w:t>
       </w:r>
     </w:p>
-    <w:bookmarkEnd w:id="138"/>
-    <w:bookmarkStart w:id="140" w:name="ref-Stoddard08"/>
+    <w:bookmarkEnd w:id="143"/>
+    <w:bookmarkStart w:id="145" w:name="ref-Stoddard08"/>
     <w:p>
       <w:pPr>
         <w:pStyle w:val="Bibliography"/>
@@ -5488,7 +5623,7 @@
       <w:r>
         <w:t xml:space="preserve"> </w:t>
       </w:r>
-      <w:hyperlink r:id="rId139">
+      <w:hyperlink r:id="rId144">
         <w:r>
           <w:rPr>
             <w:rStyle w:val="Hyperlink"/>
@@ -5500,8 +5635,8 @@
         <w:t xml:space="preserve">.</w:t>
       </w:r>
     </w:p>
-    <w:bookmarkEnd w:id="140"/>
-    <w:bookmarkStart w:id="142" w:name="ref-Stoddard06"/>
+    <w:bookmarkEnd w:id="145"/>
+    <w:bookmarkStart w:id="147" w:name="ref-Stoddard06"/>
     <w:p>
       <w:pPr>
         <w:pStyle w:val="Bibliography"/>
@@ -5527,7 +5662,7 @@
       <w:r>
         <w:t xml:space="preserve"> </w:t>
       </w:r>
-      <w:hyperlink r:id="rId141">
+      <w:hyperlink r:id="rId146">
         <w:r>
           <w:rPr>
             <w:rStyle w:val="Hyperlink"/>
@@ -5539,8 +5674,8 @@
         <w:t xml:space="preserve">.</w:t>
       </w:r>
     </w:p>
-    <w:bookmarkEnd w:id="142"/>
-    <w:bookmarkStart w:id="144" w:name="ref-Touchon16"/>
+    <w:bookmarkEnd w:id="147"/>
+    <w:bookmarkStart w:id="149" w:name="ref-Touchon16"/>
     <w:p>
       <w:pPr>
         <w:pStyle w:val="Bibliography"/>
@@ -5566,7 +5701,7 @@
       <w:r>
         <w:t xml:space="preserve"> </w:t>
       </w:r>
-      <w:hyperlink r:id="rId143">
+      <w:hyperlink r:id="rId148">
         <w:r>
           <w:rPr>
             <w:rStyle w:val="Hyperlink"/>
@@ -5578,8 +5713,8 @@
         <w:t xml:space="preserve">.</w:t>
       </w:r>
     </w:p>
-    <w:bookmarkEnd w:id="144"/>
-    <w:bookmarkStart w:id="146" w:name="ref-Wickham14c"/>
+    <w:bookmarkEnd w:id="149"/>
+    <w:bookmarkStart w:id="151" w:name="ref-Wickham14c"/>
     <w:p>
       <w:pPr>
         <w:pStyle w:val="Bibliography"/>
@@ -5605,7 +5740,7 @@
       <w:r>
         <w:t xml:space="preserve"> </w:t>
       </w:r>
-      <w:hyperlink r:id="rId145">
+      <w:hyperlink r:id="rId150">
         <w:r>
           <w:rPr>
             <w:rStyle w:val="Hyperlink"/>
@@ -5617,8 +5752,8 @@
         <w:t xml:space="preserve">.</w:t>
       </w:r>
     </w:p>
-    <w:bookmarkEnd w:id="146"/>
-    <w:bookmarkStart w:id="147" w:name="ref-Wickham15"/>
+    <w:bookmarkEnd w:id="151"/>
+    <w:bookmarkStart w:id="152" w:name="ref-Wickham15"/>
     <w:p>
       <w:pPr>
         <w:pStyle w:val="Bibliography"/>
@@ -5639,8 +5774,8 @@
         <w:t xml:space="preserve">. Sebastopol, California: O’Reilly.</w:t>
       </w:r>
     </w:p>
-    <w:bookmarkEnd w:id="147"/>
-    <w:bookmarkStart w:id="149" w:name="ref-Wickham09"/>
+    <w:bookmarkEnd w:id="152"/>
+    <w:bookmarkStart w:id="154" w:name="ref-Wickham09"/>
     <w:p>
       <w:pPr>
         <w:pStyle w:val="Bibliography"/>
@@ -5663,7 +5798,7 @@
       <w:r>
         <w:t xml:space="preserve"> </w:t>
       </w:r>
-      <w:hyperlink r:id="rId148">
+      <w:hyperlink r:id="rId153">
         <w:r>
           <w:rPr>
             <w:rStyle w:val="Hyperlink"/>
@@ -5675,8 +5810,8 @@
         <w:t xml:space="preserve">.</w:t>
       </w:r>
     </w:p>
-    <w:bookmarkEnd w:id="149"/>
-    <w:bookmarkStart w:id="151" w:name="ref-Wickham17b"/>
+    <w:bookmarkEnd w:id="154"/>
+    <w:bookmarkStart w:id="156" w:name="ref-Wickham17b"/>
     <w:p>
       <w:pPr>
         <w:pStyle w:val="Bibliography"/>
@@ -5699,7 +5834,7 @@
       <w:r>
         <w:t xml:space="preserve"> </w:t>
       </w:r>
-      <w:hyperlink r:id="rId150">
+      <w:hyperlink r:id="rId155">
         <w:r>
           <w:rPr>
             <w:rStyle w:val="Hyperlink"/>
@@ -5711,8 +5846,8 @@
         <w:t xml:space="preserve">.</w:t>
       </w:r>
     </w:p>
-    <w:bookmarkEnd w:id="151"/>
-    <w:bookmarkStart w:id="153" w:name="ref-Wickham18"/>
+    <w:bookmarkEnd w:id="156"/>
+    <w:bookmarkStart w:id="158" w:name="ref-Wickham18"/>
     <w:p>
       <w:pPr>
         <w:pStyle w:val="Bibliography"/>
@@ -5735,7 +5870,7 @@
       <w:r>
         <w:t xml:space="preserve"> </w:t>
       </w:r>
-      <w:hyperlink r:id="rId152">
+      <w:hyperlink r:id="rId157">
         <w:r>
           <w:rPr>
             <w:rStyle w:val="Hyperlink"/>
@@ -5747,8 +5882,8 @@
         <w:t xml:space="preserve">.</w:t>
       </w:r>
     </w:p>
-    <w:bookmarkEnd w:id="153"/>
-    <w:bookmarkStart w:id="154" w:name="ref-Wilkinson05"/>
+    <w:bookmarkEnd w:id="158"/>
+    <w:bookmarkStart w:id="159" w:name="ref-Wilkinson05"/>
     <w:p>
       <w:pPr>
         <w:pStyle w:val="Bibliography"/>
@@ -5769,8 +5904,8 @@
         <w:t xml:space="preserve">. Second. New York: Statistics; Computing, Springer.</w:t>
       </w:r>
     </w:p>
-    <w:bookmarkEnd w:id="154"/>
-    <w:bookmarkStart w:id="155" w:name="ref-Wood17"/>
+    <w:bookmarkEnd w:id="159"/>
+    <w:bookmarkStart w:id="160" w:name="ref-Wood17"/>
     <w:p>
       <w:pPr>
         <w:pStyle w:val="Bibliography"/>
@@ -5791,8 +5926,8 @@
         <w:t xml:space="preserve">. 2nd ed. London, United Kingdom: Chapman; Hall, CRC Press.</w:t>
       </w:r>
     </w:p>
-    <w:bookmarkEnd w:id="155"/>
-    <w:bookmarkStart w:id="157" w:name="ref-Xie15"/>
+    <w:bookmarkEnd w:id="160"/>
+    <w:bookmarkStart w:id="162" w:name="ref-Xie15"/>
     <w:p>
       <w:pPr>
         <w:pStyle w:val="Bibliography"/>
@@ -5815,7 +5950,7 @@
       <w:r>
         <w:t xml:space="preserve"> </w:t>
       </w:r>
-      <w:hyperlink r:id="rId156">
+      <w:hyperlink r:id="rId161">
         <w:r>
           <w:rPr>
             <w:rStyle w:val="Hyperlink"/>
@@ -5827,8 +5962,8 @@
         <w:t xml:space="preserve">.</w:t>
       </w:r>
     </w:p>
-    <w:bookmarkEnd w:id="157"/>
-    <w:bookmarkEnd w:id="158"/>
+    <w:bookmarkEnd w:id="162"/>
+    <w:bookmarkEnd w:id="163"/>
     <w:sectPr>
       <w:footerReference w:type="default" r:id="rId9"/>
       <w:pgSz w:w="12240" w:h="15840"/>

</xml_diff>

<commit_message>
added os principles table
</commit_message>
<xml_diff>
--- a/manu_draft.docx
+++ b/manu_draft.docx
@@ -321,468 +321,7 @@
         <w:pStyle w:val="FirstParagraph"/>
       </w:pPr>
       <w:r>
-        <w:t xml:space="preserve">Version Date: Thu Dec 20 14:13:48 2018 -0800</w:t>
-      </w:r>
-    </w:p>
-    <w:p>
-      <w:pPr>
-        <w:pStyle w:val="SourceCode"/>
-      </w:pPr>
-      <w:r>
-        <w:rPr>
-          <w:rStyle w:val="VerbatimChar"/>
-        </w:rPr>
-        <w:t xml:space="preserve">##   WORD                 FOUND IN</w:t>
-      </w:r>
-      <w:r>
-        <w:br w:type="textWrapping"/>
-      </w:r>
-      <w:r>
-        <w:rPr>
-          <w:rStyle w:val="VerbatimChar"/>
-        </w:rPr>
-        <w:t xml:space="preserve">## anthropogenic        manu_draft.Rmd:108</w:t>
-      </w:r>
-      <w:r>
-        <w:br w:type="textWrapping"/>
-      </w:r>
-      <w:r>
-        <w:rPr>
-          <w:rStyle w:val="VerbatimChar"/>
-        </w:rPr>
-        <w:t xml:space="preserve">## benthic              manu_draft.Rmd:118</w:t>
-      </w:r>
-      <w:r>
-        <w:br w:type="textWrapping"/>
-      </w:r>
-      <w:r>
-        <w:rPr>
-          <w:rStyle w:val="VerbatimChar"/>
-        </w:rPr>
-        <w:t xml:space="preserve">## bioassessment        manu_draft.Rmd:42,46,48,50,52,54,56,70,72,76,78,80,82,84,86,88,90,92,94,96,98,100,102,104,106,108,110,112,114,118,122,124,126,130,136,140,144,150,152</w:t>
-      </w:r>
-      <w:r>
-        <w:br w:type="textWrapping"/>
-      </w:r>
-      <w:r>
-        <w:rPr>
-          <w:rStyle w:val="VerbatimChar"/>
-        </w:rPr>
-        <w:t xml:space="preserve">## Bioassessment        manu_draft.Rmd:46,48,106,118,152</w:t>
-      </w:r>
-      <w:r>
-        <w:br w:type="textWrapping"/>
-      </w:r>
-      <w:r>
-        <w:rPr>
-          <w:rStyle w:val="VerbatimChar"/>
-        </w:rPr>
-        <w:t xml:space="preserve">## biotic               manu_draft.Rmd:50</w:t>
-      </w:r>
-      <w:r>
-        <w:br w:type="textWrapping"/>
-      </w:r>
-      <w:r>
-        <w:rPr>
-          <w:rStyle w:val="VerbatimChar"/>
-        </w:rPr>
-        <w:t xml:space="preserve">## citable              manu_draft.Rmd:98</w:t>
-      </w:r>
-      <w:r>
-        <w:br w:type="textWrapping"/>
-      </w:r>
-      <w:r>
-        <w:rPr>
-          <w:rStyle w:val="VerbatimChar"/>
-        </w:rPr>
-        <w:t xml:space="preserve">## CSCI                 manu_draft.Rmd:124,130</w:t>
-      </w:r>
-      <w:r>
-        <w:br w:type="textWrapping"/>
-      </w:r>
-      <w:r>
-        <w:rPr>
-          <w:rStyle w:val="VerbatimChar"/>
-        </w:rPr>
-        <w:t xml:space="preserve">## customizable         manu_draft.Rmd:114</w:t>
-      </w:r>
-      <w:r>
-        <w:br w:type="textWrapping"/>
-      </w:r>
-      <w:r>
-        <w:rPr>
-          <w:rStyle w:val="VerbatimChar"/>
-        </w:rPr>
-        <w:t xml:space="preserve">## CWA                  manu_draft.Rmd:46,48</w:t>
-      </w:r>
-      <w:r>
-        <w:br w:type="textWrapping"/>
-      </w:r>
-      <w:r>
-        <w:rPr>
-          <w:rStyle w:val="VerbatimChar"/>
-        </w:rPr>
-        <w:t xml:space="preserve">## DataONE              manu_draft.Rmd:68</w:t>
-      </w:r>
-      <w:r>
-        <w:br w:type="textWrapping"/>
-      </w:r>
-      <w:r>
-        <w:rPr>
-          <w:rStyle w:val="VerbatimChar"/>
-        </w:rPr>
-        <w:t xml:space="preserve">## discoverable         manu_draft.Rmd:52,54,72,96,98</w:t>
-      </w:r>
-      <w:r>
-        <w:br w:type="textWrapping"/>
-      </w:r>
-      <w:r>
-        <w:rPr>
-          <w:rStyle w:val="VerbatimChar"/>
-        </w:rPr>
-        <w:t xml:space="preserve">## disincentivize       manu_draft.Rmd:146</w:t>
-      </w:r>
-      <w:r>
-        <w:br w:type="textWrapping"/>
-      </w:r>
-      <w:r>
-        <w:rPr>
-          <w:rStyle w:val="VerbatimChar"/>
-        </w:rPr>
-        <w:t xml:space="preserve">## Dodd                 manu_draft.Rmd:120</w:t>
-      </w:r>
-      <w:r>
-        <w:br w:type="textWrapping"/>
-      </w:r>
-      <w:r>
-        <w:rPr>
-          <w:rStyle w:val="VerbatimChar"/>
-        </w:rPr>
-        <w:t xml:space="preserve">## DOI                  manu_draft.Rmd:98</w:t>
-      </w:r>
-      <w:r>
-        <w:br w:type="textWrapping"/>
-      </w:r>
-      <w:r>
-        <w:rPr>
-          <w:rStyle w:val="VerbatimChar"/>
-        </w:rPr>
-        <w:t xml:space="preserve">## ecoregions           manu_draft.Rmd:106</w:t>
-      </w:r>
-      <w:r>
-        <w:br w:type="textWrapping"/>
-      </w:r>
-      <w:r>
-        <w:rPr>
-          <w:rStyle w:val="VerbatimChar"/>
-        </w:rPr>
-        <w:t xml:space="preserve">## EML                  manu_draft.Rmd:98</w:t>
-      </w:r>
-      <w:r>
-        <w:br w:type="textWrapping"/>
-      </w:r>
-      <w:r>
-        <w:rPr>
-          <w:rStyle w:val="VerbatimChar"/>
-        </w:rPr>
-        <w:t xml:space="preserve">## geospatial           manu_draft.Rmd:64,106</w:t>
-      </w:r>
-      <w:r>
-        <w:br w:type="textWrapping"/>
-      </w:r>
-      <w:r>
-        <w:rPr>
-          <w:rStyle w:val="VerbatimChar"/>
-        </w:rPr>
-        <w:t xml:space="preserve">## ggplot               manu_draft.Rmd:104</w:t>
-      </w:r>
-      <w:r>
-        <w:br w:type="textWrapping"/>
-      </w:r>
-      <w:r>
-        <w:rPr>
-          <w:rStyle w:val="VerbatimChar"/>
-        </w:rPr>
-        <w:t xml:space="preserve">## IDEs                 manu_draft.Rmd:66</w:t>
-      </w:r>
-      <w:r>
-        <w:br w:type="textWrapping"/>
-      </w:r>
-      <w:r>
-        <w:rPr>
-          <w:rStyle w:val="VerbatimChar"/>
-        </w:rPr>
-        <w:t xml:space="preserve">## implementatation     manu_draft.Rmd:72</w:t>
-      </w:r>
-      <w:r>
-        <w:br w:type="textWrapping"/>
-      </w:r>
-      <w:r>
-        <w:rPr>
-          <w:rStyle w:val="VerbatimChar"/>
-        </w:rPr>
-        <w:t xml:space="preserve">## indicspecies         manu_draft.Rmd:110</w:t>
-      </w:r>
-      <w:r>
-        <w:br w:type="textWrapping"/>
-      </w:r>
-      <w:r>
-        <w:rPr>
-          <w:rStyle w:val="VerbatimChar"/>
-        </w:rPr>
-        <w:t xml:space="preserve">## interpretable        manu_draft.Rmd:46,118</w:t>
-      </w:r>
-      <w:r>
-        <w:br w:type="textWrapping"/>
-      </w:r>
-      <w:r>
-        <w:rPr>
-          <w:rStyle w:val="VerbatimChar"/>
-        </w:rPr>
-        <w:t xml:space="preserve">## knitr                manu_draft.Rmd:96,134</w:t>
-      </w:r>
-      <w:r>
-        <w:br w:type="textWrapping"/>
-      </w:r>
-      <w:r>
-        <w:rPr>
-          <w:rStyle w:val="VerbatimChar"/>
-        </w:rPr>
-        <w:t xml:space="preserve">## macroinvertebrates   manu_draft.Rmd:118</w:t>
-      </w:r>
-      <w:r>
-        <w:br w:type="textWrapping"/>
-      </w:r>
-      <w:r>
-        <w:rPr>
-          <w:rStyle w:val="VerbatimChar"/>
-        </w:rPr>
-        <w:t xml:space="preserve">## mapview              manu_draft.Rmd:106</w:t>
-      </w:r>
-      <w:r>
-        <w:br w:type="textWrapping"/>
-      </w:r>
-      <w:r>
-        <w:rPr>
-          <w:rStyle w:val="VerbatimChar"/>
-        </w:rPr>
-        <w:t xml:space="preserve">## mgcv                 manu_draft.Rmd:108</w:t>
-      </w:r>
-      <w:r>
-        <w:br w:type="textWrapping"/>
-      </w:r>
-      <w:r>
-        <w:rPr>
-          <w:rStyle w:val="VerbatimChar"/>
-        </w:rPr>
-        <w:t xml:space="preserve">## modelled             manu_draft.Rmd:108</w:t>
-      </w:r>
-      <w:r>
-        <w:br w:type="textWrapping"/>
-      </w:r>
-      <w:r>
-        <w:rPr>
-          <w:rStyle w:val="VerbatimChar"/>
-        </w:rPr>
-        <w:t xml:space="preserve">## modelling            manu_draft.Rmd:108</w:t>
-      </w:r>
-      <w:r>
-        <w:br w:type="textWrapping"/>
-      </w:r>
-      <w:r>
-        <w:rPr>
-          <w:rStyle w:val="VerbatimChar"/>
-        </w:rPr>
-        <w:t xml:space="preserve">## modularity           manu_draft.Rmd:102</w:t>
-      </w:r>
-      <w:r>
-        <w:br w:type="textWrapping"/>
-      </w:r>
-      <w:r>
-        <w:rPr>
-          <w:rStyle w:val="VerbatimChar"/>
-        </w:rPr>
-        <w:t xml:space="preserve">## multimetric          manu_draft.Rmd:50,98</w:t>
-      </w:r>
-      <w:r>
-        <w:br w:type="textWrapping"/>
-      </w:r>
-      <w:r>
-        <w:rPr>
-          <w:rStyle w:val="VerbatimChar"/>
-        </w:rPr>
-        <w:t xml:space="preserve">## nlme                 manu_draft.Rmd:108</w:t>
-      </w:r>
-      <w:r>
-        <w:br w:type="textWrapping"/>
-      </w:r>
-      <w:r>
-        <w:rPr>
-          <w:rStyle w:val="VerbatimChar"/>
-        </w:rPr>
-        <w:t xml:space="preserve">## pre                  manu_draft.Rmd:80</w:t>
-      </w:r>
-      <w:r>
-        <w:br w:type="textWrapping"/>
-      </w:r>
-      <w:r>
-        <w:rPr>
-          <w:rStyle w:val="VerbatimChar"/>
-        </w:rPr>
-        <w:t xml:space="preserve">## randomForest         manu_draft.Rmd:108</w:t>
-      </w:r>
-      <w:r>
-        <w:br w:type="textWrapping"/>
-      </w:r>
-      <w:r>
-        <w:rPr>
-          <w:rStyle w:val="VerbatimChar"/>
-        </w:rPr>
-        <w:t xml:space="preserve">## remediative          manu_draft.Rmd:48</w:t>
-      </w:r>
-      <w:r>
-        <w:br w:type="textWrapping"/>
-      </w:r>
-      <w:r>
-        <w:rPr>
-          <w:rStyle w:val="VerbatimChar"/>
-        </w:rPr>
-        <w:t xml:space="preserve">## reproducibility      manu_draft.Rmd:60,64,78</w:t>
-      </w:r>
-      <w:r>
-        <w:br w:type="textWrapping"/>
-      </w:r>
-      <w:r>
-        <w:rPr>
-          <w:rStyle w:val="VerbatimChar"/>
-        </w:rPr>
-        <w:t xml:space="preserve">## RMarkdown            manu_draft.Rmd:96,134</w:t>
-      </w:r>
-      <w:r>
-        <w:br w:type="textWrapping"/>
-      </w:r>
-      <w:r>
-        <w:rPr>
-          <w:rStyle w:val="VerbatimChar"/>
-        </w:rPr>
-        <w:t xml:space="preserve">## RStudio              manu_draft.Rmd:66</w:t>
-      </w:r>
-      <w:r>
-        <w:br w:type="textWrapping"/>
-      </w:r>
-      <w:r>
-        <w:rPr>
-          <w:rStyle w:val="VerbatimChar"/>
-        </w:rPr>
-        <w:t xml:space="preserve">## SCAPE                manu_draft.Rmd:124,126,130,136</w:t>
-      </w:r>
-      <w:r>
-        <w:br w:type="textWrapping"/>
-      </w:r>
-      <w:r>
-        <w:rPr>
-          <w:rStyle w:val="VerbatimChar"/>
-        </w:rPr>
-        <w:t xml:space="preserve">## siloing              manu_draft.Rmd:62</w:t>
-      </w:r>
-      <w:r>
-        <w:br w:type="textWrapping"/>
-      </w:r>
-      <w:r>
-        <w:rPr>
-          <w:rStyle w:val="VerbatimChar"/>
-        </w:rPr>
-        <w:t xml:space="preserve">## skillsets            manu_draft.Rmd:140,142</w:t>
-      </w:r>
-      <w:r>
-        <w:br w:type="textWrapping"/>
-      </w:r>
-      <w:r>
-        <w:rPr>
-          <w:rStyle w:val="VerbatimChar"/>
-        </w:rPr>
-        <w:t xml:space="preserve">## sociocultural        manu_draft.Rmd:42,56</w:t>
-      </w:r>
-      <w:r>
-        <w:br w:type="textWrapping"/>
-      </w:r>
-      <w:r>
-        <w:rPr>
-          <w:rStyle w:val="VerbatimChar"/>
-        </w:rPr>
-        <w:t xml:space="preserve">## Sociocultural        manu_draft.Rmd:144</w:t>
-      </w:r>
-      <w:r>
-        <w:br w:type="textWrapping"/>
-      </w:r>
-      <w:r>
-        <w:rPr>
-          <w:rStyle w:val="VerbatimChar"/>
-        </w:rPr>
-        <w:t xml:space="preserve">## stormwater           manu_draft.Rmd:48,76</w:t>
-      </w:r>
-      <w:r>
-        <w:br w:type="textWrapping"/>
-      </w:r>
-      <w:r>
-        <w:rPr>
-          <w:rStyle w:val="VerbatimChar"/>
-        </w:rPr>
-        <w:t xml:space="preserve">## stressor             manu_draft.Rmd:80,108</w:t>
-      </w:r>
-      <w:r>
-        <w:br w:type="textWrapping"/>
-      </w:r>
-      <w:r>
-        <w:rPr>
-          <w:rStyle w:val="VerbatimChar"/>
-        </w:rPr>
-        <w:t xml:space="preserve">## suboptimal           manu_draft.Rmd:142</w:t>
-      </w:r>
-      <w:r>
-        <w:br w:type="textWrapping"/>
-      </w:r>
-      <w:r>
-        <w:rPr>
-          <w:rStyle w:val="VerbatimChar"/>
-        </w:rPr>
-        <w:t xml:space="preserve">## tidyverse            manu_draft.Rmd:104,106</w:t>
-      </w:r>
-      <w:r>
-        <w:br w:type="textWrapping"/>
-      </w:r>
-      <w:r>
-        <w:rPr>
-          <w:rStyle w:val="VerbatimChar"/>
-        </w:rPr>
-        <w:t xml:space="preserve">## toolsets             manu_draft.Rmd:146</w:t>
-      </w:r>
-      <w:r>
-        <w:br w:type="textWrapping"/>
-      </w:r>
-      <w:r>
-        <w:rPr>
-          <w:rStyle w:val="VerbatimChar"/>
-        </w:rPr>
-        <w:t xml:space="preserve">## transferability      manu_draft.Rmd:142</w:t>
-      </w:r>
-      <w:r>
-        <w:br w:type="textWrapping"/>
-      </w:r>
-      <w:r>
-        <w:rPr>
-          <w:rStyle w:val="VerbatimChar"/>
-        </w:rPr>
-        <w:t xml:space="preserve">## wadeable             manu_draft.Rmd:118</w:t>
-      </w:r>
-      <w:r>
-        <w:br w:type="textWrapping"/>
-      </w:r>
-      <w:r>
-        <w:rPr>
-          <w:rStyle w:val="VerbatimChar"/>
-        </w:rPr>
-        <w:t xml:space="preserve">## Zenodo               manu_draft.Rmd:98</w:t>
+        <w:t xml:space="preserve">Version Date: Thu Dec 20 15:20:03 2018 -0800</w:t>
       </w:r>
     </w:p>
     <w:p>
@@ -1551,7 +1090,7 @@
         <w:t xml:space="preserve"> </w:t>
       </w:r>
       <w:r>
-        <w:t xml:space="preserve">for the conventional approach, whereas the open science approach is inherently linked to advances in communication and analysis that have been facilitated by the Internet and computer sciences. As a result, the open science approach can enhance all aspects of the scientific process from initial conception of a research idea to the delivery and longevity of a research product (Figure</w:t>
+        <w:t xml:space="preserve">for the conventional approach, whereas the open science approach is inherently linked to advances in communication and analysis that have been facilitated by the Internet and computer sciences (Table</w:t>
       </w:r>
       <w:r>
         <w:t xml:space="preserve"> </w:t>
@@ -1560,6 +1099,15 @@
         <w:t xml:space="preserve">1</w:t>
       </w:r>
       <w:r>
+        <w:t xml:space="preserve">). As a result, the open science approach can enhance all aspects of the scientific process from initial conception of a research idea to the delivery and longevity of a research product (Figure</w:t>
+      </w:r>
+      <w:r>
+        <w:t xml:space="preserve"> </w:t>
+      </w:r>
+      <w:r>
+        <w:t xml:space="preserve">1</w:t>
+      </w:r>
+      <w:r>
         <w:t xml:space="preserve">). The process is iterative where products are improved by the individual and/or others, facilitated by open science tools that enhance access and reproducibility of data.</w:t>
       </w:r>
     </w:p>
@@ -2041,7 +1589,7 @@
         <w:t xml:space="preserve"> </w:t>
       </w:r>
       <w:r>
-        <w:t xml:space="preserve">1</w:t>
+        <w:t xml:space="preserve">2</w:t>
       </w:r>
       <w:r>
         <w:t xml:space="preserve">). For managing the day to day tasks of working with multiple datasets, the tidyverse suite of packages provides the necessary tools to import, wrangle, explore, and plot almost any data type</w:t>
@@ -3236,15 +2784,254 @@
         <w:pStyle w:val="TableCaption"/>
       </w:pPr>
       <w:r>
-        <w:t xml:space="preserve">Table 1 R packages that can be used in the development, application, and translation of bioassessment products.</w:t>
-      </w:r>
+        <w:t xml:space="preserve">Table 1 Core definitions and principles of open science, from Open Knowledge International,</w:t>
+      </w:r>
+      <w:r>
+        <w:t xml:space="preserve"> </w:t>
+      </w:r>
+      <w:hyperlink r:id="rId46">
+        <w:r>
+          <w:rPr>
+            <w:rStyle w:val="Hyperlink"/>
+          </w:rPr>
+          <w:t xml:space="preserve">http://opendefinition.org/</w:t>
+        </w:r>
+      </w:hyperlink>
+      <w:r>
+        <w:t xml:space="preserve">, Creative Commons,</w:t>
+      </w:r>
+      <w:r>
+        <w:t xml:space="preserve"> </w:t>
+      </w:r>
+      <w:hyperlink r:id="rId47">
+        <w:r>
+          <w:rPr>
+            <w:rStyle w:val="Hyperlink"/>
+          </w:rPr>
+          <w:t xml:space="preserve">https://creativecommons.org/about/program-areas/open-science/</w:t>
+        </w:r>
+      </w:hyperlink>
+      <w:r>
+        <w:t xml:space="preserve">, and J. Gezelter,</w:t>
+      </w:r>
+      <w:r>
+        <w:t xml:space="preserve"> </w:t>
+      </w:r>
+      <w:hyperlink r:id="rId48">
+        <w:r>
+          <w:rPr>
+            <w:rStyle w:val="Hyperlink"/>
+          </w:rPr>
+          <w:t xml:space="preserve">https://www.openscience.org</w:t>
+        </w:r>
+      </w:hyperlink>
     </w:p>
     <w:tbl>
       <w:tblPr>
         <w:tblStyle w:val="Table"/>
         <w:tblW w:type="pct" w:w="0.0"/>
         <w:tblLook w:firstRow="1"/>
-        <w:tblCaption w:val="Table 1 R packages that can be used in the development, application, and translation of bioassessment products."/>
+        <w:tblCaption w:val="Table 1 Core definitions and principles of open science, from Open Knowledge International, http://opendefinition.org/, Creative Commons, https://creativecommons.org/about/program-areas/open-science/, and J. Gezelter, https://www.openscience.org"/>
+      </w:tblPr>
+      <w:tblGrid/>
+      <w:tr>
+        <w:trPr>
+          <w:cnfStyle w:firstRow="1"/>
+        </w:trPr>
+        <w:tc>
+          <w:tcPr>
+            <w:tcBorders>
+              <w:bottom w:val="single"/>
+            </w:tcBorders>
+            <w:vAlign w:val="bottom"/>
+          </w:tcPr>
+          <w:p>
+            <w:pPr>
+              <w:pStyle w:val="Compact"/>
+              <w:jc w:val="left"/>
+            </w:pPr>
+            <w:r>
+              <w:t xml:space="preserve">Concepts.and.principles</w:t>
+            </w:r>
+          </w:p>
+        </w:tc>
+        <w:tc>
+          <w:tcPr>
+            <w:tcBorders>
+              <w:bottom w:val="single"/>
+            </w:tcBorders>
+            <w:vAlign w:val="bottom"/>
+          </w:tcPr>
+          <w:p>
+            <w:pPr>
+              <w:pStyle w:val="Compact"/>
+              <w:jc w:val="left"/>
+            </w:pPr>
+            <w:r>
+              <w:t xml:space="preserve">Description</w:t>
+            </w:r>
+          </w:p>
+        </w:tc>
+      </w:tr>
+      <w:tr>
+        <w:tc>
+          <w:p>
+            <w:pPr>
+              <w:pStyle w:val="Compact"/>
+              <w:jc w:val="left"/>
+            </w:pPr>
+            <w:r>
+              <w:t xml:space="preserve">Open</w:t>
+            </w:r>
+          </w:p>
+        </w:tc>
+        <w:tc>
+          <w:p>
+            <w:pPr>
+              <w:pStyle w:val="Compact"/>
+              <w:jc w:val="left"/>
+            </w:pPr>
+            <w:r>
+              <w:t xml:space="preserve">Anyone can freely access, use, modify, and share for any purpose</w:t>
+            </w:r>
+          </w:p>
+        </w:tc>
+      </w:tr>
+      <w:tr>
+        <w:tc>
+          <w:p>
+            <w:pPr>
+              <w:pStyle w:val="Compact"/>
+              <w:jc w:val="left"/>
+            </w:pPr>
+            <w:r>
+              <w:t xml:space="preserve">Open Science</w:t>
+            </w:r>
+          </w:p>
+        </w:tc>
+        <w:tc>
+          <w:p>
+            <w:pPr>
+              <w:pStyle w:val="Compact"/>
+              <w:jc w:val="left"/>
+            </w:pPr>
+            <w:r>
+              <w:t xml:space="preserve">The practice of science in such a way that others can collaborate and contribute, where research data, lab notes and other research processes are freely available, under terms that enable reuse, redistribution and reproduction of the research and its underlying data and methods</w:t>
+            </w:r>
+          </w:p>
+        </w:tc>
+      </w:tr>
+      <w:tr>
+        <w:tc>
+          <w:p>
+            <w:pPr>
+              <w:pStyle w:val="Compact"/>
+              <w:jc w:val="left"/>
+            </w:pPr>
+            <w:r>
+              <w:t xml:space="preserve">Principle 1</w:t>
+            </w:r>
+          </w:p>
+        </w:tc>
+        <w:tc>
+          <w:p>
+            <w:pPr>
+              <w:pStyle w:val="Compact"/>
+              <w:jc w:val="left"/>
+            </w:pPr>
+            <w:r>
+              <w:t xml:space="preserve">Transparency in experimental methodology, observation, and collection of data</w:t>
+            </w:r>
+          </w:p>
+        </w:tc>
+      </w:tr>
+      <w:tr>
+        <w:tc>
+          <w:p>
+            <w:pPr>
+              <w:pStyle w:val="Compact"/>
+              <w:jc w:val="left"/>
+            </w:pPr>
+            <w:r>
+              <w:t xml:space="preserve">Principle 2</w:t>
+            </w:r>
+          </w:p>
+        </w:tc>
+        <w:tc>
+          <w:p>
+            <w:pPr>
+              <w:pStyle w:val="Compact"/>
+              <w:jc w:val="left"/>
+            </w:pPr>
+            <w:r>
+              <w:t xml:space="preserve">Public availability and reusability of scientific data</w:t>
+            </w:r>
+          </w:p>
+        </w:tc>
+      </w:tr>
+      <w:tr>
+        <w:tc>
+          <w:p>
+            <w:pPr>
+              <w:pStyle w:val="Compact"/>
+              <w:jc w:val="left"/>
+            </w:pPr>
+            <w:r>
+              <w:t xml:space="preserve">Principle 3</w:t>
+            </w:r>
+          </w:p>
+        </w:tc>
+        <w:tc>
+          <w:p>
+            <w:pPr>
+              <w:pStyle w:val="Compact"/>
+              <w:jc w:val="left"/>
+            </w:pPr>
+            <w:r>
+              <w:t xml:space="preserve">Public accessibility and transparency of scientific communication</w:t>
+            </w:r>
+          </w:p>
+        </w:tc>
+      </w:tr>
+      <w:tr>
+        <w:tc>
+          <w:p>
+            <w:pPr>
+              <w:pStyle w:val="Compact"/>
+              <w:jc w:val="left"/>
+            </w:pPr>
+            <w:r>
+              <w:t xml:space="preserve">Principle 4</w:t>
+            </w:r>
+          </w:p>
+        </w:tc>
+        <w:tc>
+          <w:p>
+            <w:pPr>
+              <w:pStyle w:val="Compact"/>
+              <w:jc w:val="left"/>
+            </w:pPr>
+            <w:r>
+              <w:t xml:space="preserve">Using web-based tools to facilitate scientific collaboration</w:t>
+            </w:r>
+          </w:p>
+        </w:tc>
+      </w:tr>
+    </w:tbl>
+    <w:p>
+      <w:pPr>
+        <w:pStyle w:val="TableCaption"/>
+      </w:pPr>
+      <w:r>
+        <w:t xml:space="preserve">Table 2 R packages that can be used in the development, application, and translation of bioassessment products.</w:t>
+      </w:r>
+    </w:p>
+    <w:tbl>
+      <w:tblPr>
+        <w:tblStyle w:val="Table"/>
+        <w:tblW w:type="pct" w:w="0.0"/>
+        <w:tblLook w:firstRow="1"/>
+        <w:tblCaption w:val="Table 2 R packages that can be used in the development, application, and translation of bioassessment products."/>
       </w:tblPr>
       <w:tblGrid/>
       <w:tr>
@@ -3731,14 +3518,14 @@
       <w:pPr>
         <w:pStyle w:val="Heading1"/>
       </w:pPr>
-      <w:bookmarkStart w:id="46" w:name="references"/>
+      <w:bookmarkStart w:id="49" w:name="references"/>
       <w:r>
         <w:t xml:space="preserve">References</w:t>
       </w:r>
-      <w:bookmarkEnd w:id="46"/>
-    </w:p>
-    <w:bookmarkStart w:id="163" w:name="refs"/>
-    <w:bookmarkStart w:id="48" w:name="ref-Allaire18"/>
+      <w:bookmarkEnd w:id="49"/>
+    </w:p>
+    <w:bookmarkStart w:id="166" w:name="refs"/>
+    <w:bookmarkStart w:id="51" w:name="ref-Allaire18"/>
     <w:p>
       <w:pPr>
         <w:pStyle w:val="Bibliography"/>
@@ -3761,7 +3548,7 @@
       <w:r>
         <w:t xml:space="preserve"> </w:t>
       </w:r>
-      <w:hyperlink r:id="rId47">
+      <w:hyperlink r:id="rId50">
         <w:r>
           <w:rPr>
             <w:rStyle w:val="Hyperlink"/>
@@ -3773,8 +3560,8 @@
         <w:t xml:space="preserve">.</w:t>
       </w:r>
     </w:p>
-    <w:bookmarkEnd w:id="48"/>
-    <w:bookmarkStart w:id="50" w:name="ref-Appelhans18"/>
+    <w:bookmarkEnd w:id="51"/>
+    <w:bookmarkStart w:id="53" w:name="ref-Appelhans18"/>
     <w:p>
       <w:pPr>
         <w:pStyle w:val="Bibliography"/>
@@ -3797,7 +3584,7 @@
       <w:r>
         <w:t xml:space="preserve"> </w:t>
       </w:r>
-      <w:hyperlink r:id="rId49">
+      <w:hyperlink r:id="rId52">
         <w:r>
           <w:rPr>
             <w:rStyle w:val="Hyperlink"/>
@@ -3809,8 +3596,8 @@
         <w:t xml:space="preserve">.</w:t>
       </w:r>
     </w:p>
-    <w:bookmarkEnd w:id="50"/>
-    <w:bookmarkStart w:id="51" w:name="ref-Bain00"/>
+    <w:bookmarkEnd w:id="53"/>
+    <w:bookmarkStart w:id="54" w:name="ref-Bain00"/>
     <w:p>
       <w:pPr>
         <w:pStyle w:val="Bibliography"/>
@@ -3834,8 +3621,8 @@
         <w:t xml:space="preserve">3 (1):89–98.</w:t>
       </w:r>
     </w:p>
-    <w:bookmarkEnd w:id="51"/>
-    <w:bookmarkStart w:id="53" w:name="ref-Baird12"/>
+    <w:bookmarkEnd w:id="54"/>
+    <w:bookmarkStart w:id="56" w:name="ref-Baird12"/>
     <w:p>
       <w:pPr>
         <w:pStyle w:val="Bibliography"/>
@@ -3861,7 +3648,7 @@
       <w:r>
         <w:t xml:space="preserve"> </w:t>
       </w:r>
-      <w:hyperlink r:id="rId52">
+      <w:hyperlink r:id="rId55">
         <w:r>
           <w:rPr>
             <w:rStyle w:val="Hyperlink"/>
@@ -3873,8 +3660,8 @@
         <w:t xml:space="preserve">.</w:t>
       </w:r>
     </w:p>
-    <w:bookmarkEnd w:id="53"/>
-    <w:bookmarkStart w:id="55" w:name="ref-Baker15"/>
+    <w:bookmarkEnd w:id="56"/>
+    <w:bookmarkStart w:id="58" w:name="ref-Baker15"/>
     <w:p>
       <w:pPr>
         <w:pStyle w:val="Bibliography"/>
@@ -3897,7 +3684,7 @@
       <w:r>
         <w:t xml:space="preserve"> </w:t>
       </w:r>
-      <w:hyperlink r:id="rId54">
+      <w:hyperlink r:id="rId57">
         <w:r>
           <w:rPr>
             <w:rStyle w:val="Hyperlink"/>
@@ -3909,8 +3696,8 @@
         <w:t xml:space="preserve">.</w:t>
       </w:r>
     </w:p>
-    <w:bookmarkEnd w:id="55"/>
-    <w:bookmarkStart w:id="56" w:name="ref-Beck18d"/>
+    <w:bookmarkEnd w:id="58"/>
+    <w:bookmarkStart w:id="59" w:name="ref-Beck18d"/>
     <w:p>
       <w:pPr>
         <w:pStyle w:val="Bibliography"/>
@@ -3919,8 +3706,8 @@
         <w:t xml:space="preserve">Beck, M. W. 2018a. “Constrained streams for biological integrity in California. Knowledge Network for Biocomplexity. urn:uuid:75411f50-32ed-42a5-bbfd-26833c7a441f.”</w:t>
       </w:r>
     </w:p>
-    <w:bookmarkEnd w:id="56"/>
-    <w:bookmarkStart w:id="58" w:name="ref-Beck18c"/>
+    <w:bookmarkEnd w:id="59"/>
+    <w:bookmarkStart w:id="61" w:name="ref-Beck18c"/>
     <w:p>
       <w:pPr>
         <w:pStyle w:val="Bibliography"/>
@@ -3931,7 +3718,7 @@
       <w:r>
         <w:t xml:space="preserve"> </w:t>
       </w:r>
-      <w:hyperlink r:id="rId57">
+      <w:hyperlink r:id="rId60">
         <w:r>
           <w:rPr>
             <w:rStyle w:val="Hyperlink"/>
@@ -3943,8 +3730,8 @@
         <w:t xml:space="preserve">.”</w:t>
       </w:r>
     </w:p>
-    <w:bookmarkEnd w:id="58"/>
-    <w:bookmarkStart w:id="60" w:name="ref-Beck09"/>
+    <w:bookmarkEnd w:id="61"/>
+    <w:bookmarkStart w:id="63" w:name="ref-Beck09"/>
     <w:p>
       <w:pPr>
         <w:pStyle w:val="Bibliography"/>
@@ -3970,7 +3757,7 @@
       <w:r>
         <w:t xml:space="preserve"> </w:t>
       </w:r>
-      <w:hyperlink r:id="rId59">
+      <w:hyperlink r:id="rId62">
         <w:r>
           <w:rPr>
             <w:rStyle w:val="Hyperlink"/>
@@ -3982,8 +3769,8 @@
         <w:t xml:space="preserve">.</w:t>
       </w:r>
     </w:p>
-    <w:bookmarkEnd w:id="60"/>
-    <w:bookmarkStart w:id="62" w:name="ref-Beck13"/>
+    <w:bookmarkEnd w:id="63"/>
+    <w:bookmarkStart w:id="65" w:name="ref-Beck13"/>
     <w:p>
       <w:pPr>
         <w:pStyle w:val="Bibliography"/>
@@ -4009,7 +3796,7 @@
       <w:r>
         <w:t xml:space="preserve"> </w:t>
       </w:r>
-      <w:hyperlink r:id="rId61">
+      <w:hyperlink r:id="rId64">
         <w:r>
           <w:rPr>
             <w:rStyle w:val="Hyperlink"/>
@@ -4021,8 +3808,8 @@
         <w:t xml:space="preserve">.</w:t>
       </w:r>
     </w:p>
-    <w:bookmarkEnd w:id="62"/>
-    <w:bookmarkStart w:id="64" w:name="ref-Birk12"/>
+    <w:bookmarkEnd w:id="65"/>
+    <w:bookmarkStart w:id="67" w:name="ref-Birk12"/>
     <w:p>
       <w:pPr>
         <w:pStyle w:val="Bibliography"/>
@@ -4048,7 +3835,7 @@
       <w:r>
         <w:t xml:space="preserve"> </w:t>
       </w:r>
-      <w:hyperlink r:id="rId63">
+      <w:hyperlink r:id="rId66">
         <w:r>
           <w:rPr>
             <w:rStyle w:val="Hyperlink"/>
@@ -4060,8 +3847,8 @@
         <w:t xml:space="preserve">.</w:t>
       </w:r>
     </w:p>
-    <w:bookmarkEnd w:id="64"/>
-    <w:bookmarkStart w:id="66" w:name="ref-BondLamberty16"/>
+    <w:bookmarkEnd w:id="67"/>
+    <w:bookmarkStart w:id="69" w:name="ref-BondLamberty16"/>
     <w:p>
       <w:pPr>
         <w:pStyle w:val="Bibliography"/>
@@ -4087,7 +3874,7 @@
       <w:r>
         <w:t xml:space="preserve"> </w:t>
       </w:r>
-      <w:hyperlink r:id="rId65">
+      <w:hyperlink r:id="rId68">
         <w:r>
           <w:rPr>
             <w:rStyle w:val="Hyperlink"/>
@@ -4099,8 +3886,8 @@
         <w:t xml:space="preserve">.</w:t>
       </w:r>
     </w:p>
-    <w:bookmarkEnd w:id="66"/>
-    <w:bookmarkStart w:id="67" w:name="ref-Borja09"/>
+    <w:bookmarkEnd w:id="69"/>
+    <w:bookmarkStart w:id="70" w:name="ref-Borja09"/>
     <w:p>
       <w:pPr>
         <w:pStyle w:val="Bibliography"/>
@@ -4124,8 +3911,8 @@
         <w:t xml:space="preserve">59 (1-3):1–4.</w:t>
       </w:r>
     </w:p>
-    <w:bookmarkEnd w:id="67"/>
-    <w:bookmarkStart w:id="69" w:name="ref-Cao11"/>
+    <w:bookmarkEnd w:id="70"/>
+    <w:bookmarkStart w:id="72" w:name="ref-Cao11"/>
     <w:p>
       <w:pPr>
         <w:pStyle w:val="Bibliography"/>
@@ -4151,7 +3938,7 @@
       <w:r>
         <w:t xml:space="preserve"> </w:t>
       </w:r>
-      <w:hyperlink r:id="rId68">
+      <w:hyperlink r:id="rId71">
         <w:r>
           <w:rPr>
             <w:rStyle w:val="Hyperlink"/>
@@ -4163,8 +3950,8 @@
         <w:t xml:space="preserve">.</w:t>
       </w:r>
     </w:p>
-    <w:bookmarkEnd w:id="69"/>
-    <w:bookmarkStart w:id="71" w:name="ref-Chang18"/>
+    <w:bookmarkEnd w:id="72"/>
+    <w:bookmarkStart w:id="74" w:name="ref-Chang18"/>
     <w:p>
       <w:pPr>
         <w:pStyle w:val="Bibliography"/>
@@ -4187,7 +3974,7 @@
       <w:r>
         <w:t xml:space="preserve"> </w:t>
       </w:r>
-      <w:hyperlink r:id="rId70">
+      <w:hyperlink r:id="rId73">
         <w:r>
           <w:rPr>
             <w:rStyle w:val="Hyperlink"/>
@@ -4199,8 +3986,8 @@
         <w:t xml:space="preserve">.</w:t>
       </w:r>
     </w:p>
-    <w:bookmarkEnd w:id="71"/>
-    <w:bookmarkStart w:id="73" w:name="ref-Cheng18"/>
+    <w:bookmarkEnd w:id="74"/>
+    <w:bookmarkStart w:id="76" w:name="ref-Cheng18"/>
     <w:p>
       <w:pPr>
         <w:pStyle w:val="Bibliography"/>
@@ -4223,7 +4010,7 @@
       <w:r>
         <w:t xml:space="preserve"> </w:t>
       </w:r>
-      <w:hyperlink r:id="rId72">
+      <w:hyperlink r:id="rId75">
         <w:r>
           <w:rPr>
             <w:rStyle w:val="Hyperlink"/>
@@ -4235,8 +4022,8 @@
         <w:t xml:space="preserve">.</w:t>
       </w:r>
     </w:p>
-    <w:bookmarkEnd w:id="73"/>
-    <w:bookmarkStart w:id="75" w:name="ref-Collins16"/>
+    <w:bookmarkEnd w:id="76"/>
+    <w:bookmarkStart w:id="78" w:name="ref-Collins16"/>
     <w:p>
       <w:pPr>
         <w:pStyle w:val="Bibliography"/>
@@ -4262,7 +4049,7 @@
       <w:r>
         <w:t xml:space="preserve"> </w:t>
       </w:r>
-      <w:hyperlink r:id="rId74">
+      <w:hyperlink r:id="rId77">
         <w:r>
           <w:rPr>
             <w:rStyle w:val="Hyperlink"/>
@@ -4274,8 +4061,8 @@
         <w:t xml:space="preserve">.</w:t>
       </w:r>
     </w:p>
-    <w:bookmarkEnd w:id="75"/>
-    <w:bookmarkStart w:id="77" w:name="ref-Dale01"/>
+    <w:bookmarkEnd w:id="78"/>
+    <w:bookmarkStart w:id="80" w:name="ref-Dale01"/>
     <w:p>
       <w:pPr>
         <w:pStyle w:val="Bibliography"/>
@@ -4301,7 +4088,7 @@
       <w:r>
         <w:t xml:space="preserve"> </w:t>
       </w:r>
-      <w:hyperlink r:id="rId76">
+      <w:hyperlink r:id="rId79">
         <w:r>
           <w:rPr>
             <w:rStyle w:val="Hyperlink"/>
@@ -4313,8 +4100,8 @@
         <w:t xml:space="preserve">.</w:t>
       </w:r>
     </w:p>
-    <w:bookmarkEnd w:id="77"/>
-    <w:bookmarkStart w:id="79" w:name="ref-DeCaceres09"/>
+    <w:bookmarkEnd w:id="80"/>
+    <w:bookmarkStart w:id="82" w:name="ref-DeCaceres09"/>
     <w:p>
       <w:pPr>
         <w:pStyle w:val="Bibliography"/>
@@ -4349,7 +4136,7 @@
       <w:r>
         <w:t xml:space="preserve"> </w:t>
       </w:r>
-      <w:hyperlink r:id="rId78">
+      <w:hyperlink r:id="rId81">
         <w:r>
           <w:rPr>
             <w:rStyle w:val="Hyperlink"/>
@@ -4361,8 +4148,8 @@
         <w:t xml:space="preserve">.</w:t>
       </w:r>
     </w:p>
-    <w:bookmarkEnd w:id="79"/>
-    <w:bookmarkStart w:id="81" w:name="ref-Fetscher13"/>
+    <w:bookmarkEnd w:id="82"/>
+    <w:bookmarkStart w:id="84" w:name="ref-Fetscher13"/>
     <w:p>
       <w:pPr>
         <w:pStyle w:val="Bibliography"/>
@@ -4388,7 +4175,7 @@
       <w:r>
         <w:t xml:space="preserve"> </w:t>
       </w:r>
-      <w:hyperlink r:id="rId80">
+      <w:hyperlink r:id="rId83">
         <w:r>
           <w:rPr>
             <w:rStyle w:val="Hyperlink"/>
@@ -4400,8 +4187,8 @@
         <w:t xml:space="preserve">.</w:t>
       </w:r>
     </w:p>
-    <w:bookmarkEnd w:id="81"/>
-    <w:bookmarkStart w:id="83" w:name="ref-Fore02"/>
+    <w:bookmarkEnd w:id="84"/>
+    <w:bookmarkStart w:id="86" w:name="ref-Fore02"/>
     <w:p>
       <w:pPr>
         <w:pStyle w:val="Bibliography"/>
@@ -4427,7 +4214,7 @@
       <w:r>
         <w:t xml:space="preserve"> </w:t>
       </w:r>
-      <w:hyperlink r:id="rId82">
+      <w:hyperlink r:id="rId85">
         <w:r>
           <w:rPr>
             <w:rStyle w:val="Hyperlink"/>
@@ -4439,8 +4226,8 @@
         <w:t xml:space="preserve">.</w:t>
       </w:r>
     </w:p>
-    <w:bookmarkEnd w:id="83"/>
-    <w:bookmarkStart w:id="85" w:name="ref-Grand12"/>
+    <w:bookmarkEnd w:id="86"/>
+    <w:bookmarkStart w:id="88" w:name="ref-Grand12"/>
     <w:p>
       <w:pPr>
         <w:pStyle w:val="Bibliography"/>
@@ -4466,7 +4253,7 @@
       <w:r>
         <w:t xml:space="preserve"> </w:t>
       </w:r>
-      <w:hyperlink r:id="rId84">
+      <w:hyperlink r:id="rId87">
         <w:r>
           <w:rPr>
             <w:rStyle w:val="Hyperlink"/>
@@ -4478,8 +4265,8 @@
         <w:t xml:space="preserve">.</w:t>
       </w:r>
     </w:p>
-    <w:bookmarkEnd w:id="85"/>
-    <w:bookmarkStart w:id="87" w:name="ref-Hampton15"/>
+    <w:bookmarkEnd w:id="88"/>
+    <w:bookmarkStart w:id="90" w:name="ref-Hampton15"/>
     <w:p>
       <w:pPr>
         <w:pStyle w:val="Bibliography"/>
@@ -4505,7 +4292,7 @@
       <w:r>
         <w:t xml:space="preserve"> </w:t>
       </w:r>
-      <w:hyperlink r:id="rId86">
+      <w:hyperlink r:id="rId89">
         <w:r>
           <w:rPr>
             <w:rStyle w:val="Hyperlink"/>
@@ -4517,8 +4304,8 @@
         <w:t xml:space="preserve">.</w:t>
       </w:r>
     </w:p>
-    <w:bookmarkEnd w:id="87"/>
-    <w:bookmarkStart w:id="89" w:name="ref-Hampton17"/>
+    <w:bookmarkEnd w:id="90"/>
+    <w:bookmarkStart w:id="92" w:name="ref-Hampton17"/>
     <w:p>
       <w:pPr>
         <w:pStyle w:val="Bibliography"/>
@@ -4544,7 +4331,7 @@
       <w:r>
         <w:t xml:space="preserve"> </w:t>
       </w:r>
-      <w:hyperlink r:id="rId88">
+      <w:hyperlink r:id="rId91">
         <w:r>
           <w:rPr>
             <w:rStyle w:val="Hyperlink"/>
@@ -4556,8 +4343,8 @@
         <w:t xml:space="preserve">.</w:t>
       </w:r>
     </w:p>
-    <w:bookmarkEnd w:id="89"/>
-    <w:bookmarkStart w:id="91" w:name="ref-Hampton16"/>
+    <w:bookmarkEnd w:id="92"/>
+    <w:bookmarkStart w:id="94" w:name="ref-Hampton16"/>
     <w:p>
       <w:pPr>
         <w:pStyle w:val="Bibliography"/>
@@ -4583,7 +4370,7 @@
       <w:r>
         <w:t xml:space="preserve"> </w:t>
       </w:r>
-      <w:hyperlink r:id="rId90">
+      <w:hyperlink r:id="rId93">
         <w:r>
           <w:rPr>
             <w:rStyle w:val="Hyperlink"/>
@@ -4595,8 +4382,8 @@
         <w:t xml:space="preserve">.</w:t>
       </w:r>
     </w:p>
-    <w:bookmarkEnd w:id="91"/>
-    <w:bookmarkStart w:id="93" w:name="ref-Hering10"/>
+    <w:bookmarkEnd w:id="94"/>
+    <w:bookmarkStart w:id="96" w:name="ref-Hering10"/>
     <w:p>
       <w:pPr>
         <w:pStyle w:val="Bibliography"/>
@@ -4622,7 +4409,7 @@
       <w:r>
         <w:t xml:space="preserve"> </w:t>
       </w:r>
-      <w:hyperlink r:id="rId92">
+      <w:hyperlink r:id="rId95">
         <w:r>
           <w:rPr>
             <w:rStyle w:val="Hyperlink"/>
@@ -4634,8 +4421,8 @@
         <w:t xml:space="preserve">.</w:t>
       </w:r>
     </w:p>
-    <w:bookmarkEnd w:id="93"/>
-    <w:bookmarkStart w:id="95" w:name="ref-Horsburgh16"/>
+    <w:bookmarkEnd w:id="96"/>
+    <w:bookmarkStart w:id="98" w:name="ref-Horsburgh16"/>
     <w:p>
       <w:pPr>
         <w:pStyle w:val="Bibliography"/>
@@ -4661,7 +4448,7 @@
       <w:r>
         <w:t xml:space="preserve"> </w:t>
       </w:r>
-      <w:hyperlink r:id="rId94">
+      <w:hyperlink r:id="rId97">
         <w:r>
           <w:rPr>
             <w:rStyle w:val="Hyperlink"/>
@@ -4673,8 +4460,8 @@
         <w:t xml:space="preserve">.</w:t>
       </w:r>
     </w:p>
-    <w:bookmarkEnd w:id="95"/>
-    <w:bookmarkStart w:id="97" w:name="ref-Howard18"/>
+    <w:bookmarkEnd w:id="98"/>
+    <w:bookmarkStart w:id="100" w:name="ref-Howard18"/>
     <w:p>
       <w:pPr>
         <w:pStyle w:val="Bibliography"/>
@@ -4700,7 +4487,7 @@
       <w:r>
         <w:t xml:space="preserve"> </w:t>
       </w:r>
-      <w:hyperlink r:id="rId96">
+      <w:hyperlink r:id="rId99">
         <w:r>
           <w:rPr>
             <w:rStyle w:val="Hyperlink"/>
@@ -4712,8 +4499,8 @@
         <w:t xml:space="preserve">.</w:t>
       </w:r>
     </w:p>
-    <w:bookmarkEnd w:id="97"/>
-    <w:bookmarkStart w:id="99" w:name="ref-Hsu17"/>
+    <w:bookmarkEnd w:id="100"/>
+    <w:bookmarkStart w:id="102" w:name="ref-Hsu17"/>
     <w:p>
       <w:pPr>
         <w:pStyle w:val="Bibliography"/>
@@ -4739,7 +4526,7 @@
       <w:r>
         <w:t xml:space="preserve"> </w:t>
       </w:r>
-      <w:hyperlink r:id="rId98">
+      <w:hyperlink r:id="rId101">
         <w:r>
           <w:rPr>
             <w:rStyle w:val="Hyperlink"/>
@@ -4751,8 +4538,8 @@
         <w:t xml:space="preserve">.</w:t>
       </w:r>
     </w:p>
-    <w:bookmarkEnd w:id="99"/>
-    <w:bookmarkStart w:id="101" w:name="ref-Ihle17"/>
+    <w:bookmarkEnd w:id="102"/>
+    <w:bookmarkStart w:id="104" w:name="ref-Ihle17"/>
     <w:p>
       <w:pPr>
         <w:pStyle w:val="Bibliography"/>
@@ -4778,7 +4565,7 @@
       <w:r>
         <w:t xml:space="preserve"> </w:t>
       </w:r>
-      <w:hyperlink r:id="rId100">
+      <w:hyperlink r:id="rId103">
         <w:r>
           <w:rPr>
             <w:rStyle w:val="Hyperlink"/>
@@ -4790,8 +4577,8 @@
         <w:t xml:space="preserve">.</w:t>
       </w:r>
     </w:p>
-    <w:bookmarkEnd w:id="101"/>
-    <w:bookmarkStart w:id="103" w:name="ref-Jackson94"/>
+    <w:bookmarkEnd w:id="104"/>
+    <w:bookmarkStart w:id="106" w:name="ref-Jackson94"/>
     <w:p>
       <w:pPr>
         <w:pStyle w:val="Bibliography"/>
@@ -4817,7 +4604,7 @@
       <w:r>
         <w:t xml:space="preserve"> </w:t>
       </w:r>
-      <w:hyperlink r:id="rId102">
+      <w:hyperlink r:id="rId105">
         <w:r>
           <w:rPr>
             <w:rStyle w:val="Hyperlink"/>
@@ -4829,8 +4616,8 @@
         <w:t xml:space="preserve">.</w:t>
       </w:r>
     </w:p>
-    <w:bookmarkEnd w:id="103"/>
-    <w:bookmarkStart w:id="104" w:name="ref-Karr86"/>
+    <w:bookmarkEnd w:id="106"/>
+    <w:bookmarkStart w:id="107" w:name="ref-Karr86"/>
     <w:p>
       <w:pPr>
         <w:pStyle w:val="Bibliography"/>
@@ -4839,8 +4626,8 @@
         <w:t xml:space="preserve">Karr, J. R., K. D. Fausch, P. L. Angermeier, P. R. Yant, and I. J. Schlosser. 1986. “Assessing Biological Integrity in Running Waters: A Method and Its Rationale.” Special Publication 5. Champaign, Illinois: Illinois Natural History Survey.</w:t>
       </w:r>
     </w:p>
-    <w:bookmarkEnd w:id="104"/>
-    <w:bookmarkStart w:id="106" w:name="ref-Kelly16"/>
+    <w:bookmarkEnd w:id="107"/>
+    <w:bookmarkStart w:id="109" w:name="ref-Kelly16"/>
     <w:p>
       <w:pPr>
         <w:pStyle w:val="Bibliography"/>
@@ -4866,7 +4653,7 @@
       <w:r>
         <w:t xml:space="preserve"> </w:t>
       </w:r>
-      <w:hyperlink r:id="rId105">
+      <w:hyperlink r:id="rId108">
         <w:r>
           <w:rPr>
             <w:rStyle w:val="Hyperlink"/>
@@ -4878,8 +4665,8 @@
         <w:t xml:space="preserve">.</w:t>
       </w:r>
     </w:p>
-    <w:bookmarkEnd w:id="106"/>
-    <w:bookmarkStart w:id="108" w:name="ref-Kerans94"/>
+    <w:bookmarkEnd w:id="109"/>
+    <w:bookmarkStart w:id="111" w:name="ref-Kerans94"/>
     <w:p>
       <w:pPr>
         <w:pStyle w:val="Bibliography"/>
@@ -4905,7 +4692,7 @@
       <w:r>
         <w:t xml:space="preserve"> </w:t>
       </w:r>
-      <w:hyperlink r:id="rId107">
+      <w:hyperlink r:id="rId110">
         <w:r>
           <w:rPr>
             <w:rStyle w:val="Hyperlink"/>
@@ -4917,8 +4704,8 @@
         <w:t xml:space="preserve">.</w:t>
       </w:r>
     </w:p>
-    <w:bookmarkEnd w:id="108"/>
-    <w:bookmarkStart w:id="110" w:name="ref-Kuehne17"/>
+    <w:bookmarkEnd w:id="111"/>
+    <w:bookmarkStart w:id="113" w:name="ref-Kuehne17"/>
     <w:p>
       <w:pPr>
         <w:pStyle w:val="Bibliography"/>
@@ -4944,7 +4731,7 @@
       <w:r>
         <w:t xml:space="preserve"> </w:t>
       </w:r>
-      <w:hyperlink r:id="rId109">
+      <w:hyperlink r:id="rId112">
         <w:r>
           <w:rPr>
             <w:rStyle w:val="Hyperlink"/>
@@ -4956,8 +4743,8 @@
         <w:t xml:space="preserve">.</w:t>
       </w:r>
     </w:p>
-    <w:bookmarkEnd w:id="110"/>
-    <w:bookmarkStart w:id="112" w:name="ref-Lewandowsky16"/>
+    <w:bookmarkEnd w:id="113"/>
+    <w:bookmarkStart w:id="115" w:name="ref-Lewandowsky16"/>
     <w:p>
       <w:pPr>
         <w:pStyle w:val="Bibliography"/>
@@ -4983,7 +4770,7 @@
       <w:r>
         <w:t xml:space="preserve"> </w:t>
       </w:r>
-      <w:hyperlink r:id="rId111">
+      <w:hyperlink r:id="rId114">
         <w:r>
           <w:rPr>
             <w:rStyle w:val="Hyperlink"/>
@@ -4995,8 +4782,8 @@
         <w:t xml:space="preserve">.</w:t>
       </w:r>
     </w:p>
-    <w:bookmarkEnd w:id="112"/>
-    <w:bookmarkStart w:id="114" w:name="ref-Liaw02"/>
+    <w:bookmarkEnd w:id="115"/>
+    <w:bookmarkStart w:id="117" w:name="ref-Liaw02"/>
     <w:p>
       <w:pPr>
         <w:pStyle w:val="Bibliography"/>
@@ -5022,7 +4809,7 @@
       <w:r>
         <w:t xml:space="preserve"> </w:t>
       </w:r>
-      <w:hyperlink r:id="rId113">
+      <w:hyperlink r:id="rId116">
         <w:r>
           <w:rPr>
             <w:rStyle w:val="Hyperlink"/>
@@ -5034,8 +4821,8 @@
         <w:t xml:space="preserve">.</w:t>
       </w:r>
     </w:p>
-    <w:bookmarkEnd w:id="114"/>
-    <w:bookmarkStart w:id="116" w:name="ref-Linke11"/>
+    <w:bookmarkEnd w:id="117"/>
+    <w:bookmarkStart w:id="119" w:name="ref-Linke11"/>
     <w:p>
       <w:pPr>
         <w:pStyle w:val="Bibliography"/>
@@ -5061,7 +4848,7 @@
       <w:r>
         <w:t xml:space="preserve"> </w:t>
       </w:r>
-      <w:hyperlink r:id="rId115">
+      <w:hyperlink r:id="rId118">
         <w:r>
           <w:rPr>
             <w:rStyle w:val="Hyperlink"/>
@@ -5073,8 +4860,8 @@
         <w:t xml:space="preserve">.</w:t>
       </w:r>
     </w:p>
-    <w:bookmarkEnd w:id="116"/>
-    <w:bookmarkStart w:id="118" w:name="ref-Lortie14"/>
+    <w:bookmarkEnd w:id="119"/>
+    <w:bookmarkStart w:id="121" w:name="ref-Lortie14"/>
     <w:p>
       <w:pPr>
         <w:pStyle w:val="Bibliography"/>
@@ -5100,7 +4887,7 @@
       <w:r>
         <w:t xml:space="preserve"> </w:t>
       </w:r>
-      <w:hyperlink r:id="rId117">
+      <w:hyperlink r:id="rId120">
         <w:r>
           <w:rPr>
             <w:rStyle w:val="Hyperlink"/>
@@ -5112,8 +4899,8 @@
         <w:t xml:space="preserve">.</w:t>
       </w:r>
     </w:p>
-    <w:bookmarkEnd w:id="118"/>
-    <w:bookmarkStart w:id="120" w:name="ref-Lowndes17"/>
+    <w:bookmarkEnd w:id="121"/>
+    <w:bookmarkStart w:id="123" w:name="ref-Lowndes17"/>
     <w:p>
       <w:pPr>
         <w:pStyle w:val="Bibliography"/>
@@ -5139,7 +4926,7 @@
       <w:r>
         <w:t xml:space="preserve"> </w:t>
       </w:r>
-      <w:hyperlink r:id="rId119">
+      <w:hyperlink r:id="rId122">
         <w:r>
           <w:rPr>
             <w:rStyle w:val="Hyperlink"/>
@@ -5151,8 +4938,8 @@
         <w:t xml:space="preserve">.</w:t>
       </w:r>
     </w:p>
-    <w:bookmarkEnd w:id="120"/>
-    <w:bookmarkStart w:id="122" w:name="ref-Marwick16"/>
+    <w:bookmarkEnd w:id="123"/>
+    <w:bookmarkStart w:id="125" w:name="ref-Marwick16"/>
     <w:p>
       <w:pPr>
         <w:pStyle w:val="Bibliography"/>
@@ -5178,7 +4965,7 @@
       <w:r>
         <w:t xml:space="preserve"> </w:t>
       </w:r>
-      <w:hyperlink r:id="rId121">
+      <w:hyperlink r:id="rId124">
         <w:r>
           <w:rPr>
             <w:rStyle w:val="Hyperlink"/>
@@ -5190,8 +4977,8 @@
         <w:t xml:space="preserve">.</w:t>
       </w:r>
     </w:p>
-    <w:bookmarkEnd w:id="122"/>
-    <w:bookmarkStart w:id="123" w:name="ref-Mazor16"/>
+    <w:bookmarkEnd w:id="125"/>
+    <w:bookmarkStart w:id="126" w:name="ref-Mazor16"/>
     <w:p>
       <w:pPr>
         <w:pStyle w:val="Bibliography"/>
@@ -5215,8 +5002,8 @@
         <w:t xml:space="preserve">35 (1):249–71.</w:t>
       </w:r>
     </w:p>
-    <w:bookmarkEnd w:id="123"/>
-    <w:bookmarkStart w:id="124" w:name="ref-McDonald04"/>
+    <w:bookmarkEnd w:id="126"/>
+    <w:bookmarkStart w:id="127" w:name="ref-McDonald04"/>
     <w:p>
       <w:pPr>
         <w:pStyle w:val="Bibliography"/>
@@ -5237,8 +5024,8 @@
         <w:t xml:space="preserve">, edited by G. B. Wiersma, 649–68. Boca Raton, Florida, USA: CRC Press.</w:t>
       </w:r>
     </w:p>
-    <w:bookmarkEnd w:id="124"/>
-    <w:bookmarkStart w:id="125" w:name="ref-Michener97"/>
+    <w:bookmarkEnd w:id="127"/>
+    <w:bookmarkStart w:id="128" w:name="ref-Michener97"/>
     <w:p>
       <w:pPr>
         <w:pStyle w:val="Bibliography"/>
@@ -5262,8 +5049,8 @@
         <w:t xml:space="preserve">7 (1):330–42.</w:t>
       </w:r>
     </w:p>
-    <w:bookmarkEnd w:id="125"/>
-    <w:bookmarkStart w:id="127" w:name="ref-Nichols16"/>
+    <w:bookmarkEnd w:id="128"/>
+    <w:bookmarkStart w:id="130" w:name="ref-Nichols16"/>
     <w:p>
       <w:pPr>
         <w:pStyle w:val="Bibliography"/>
@@ -5289,7 +5076,7 @@
       <w:r>
         <w:t xml:space="preserve"> </w:t>
       </w:r>
-      <w:hyperlink r:id="rId126">
+      <w:hyperlink r:id="rId129">
         <w:r>
           <w:rPr>
             <w:rStyle w:val="Hyperlink"/>
@@ -5301,8 +5088,8 @@
         <w:t xml:space="preserve">.</w:t>
       </w:r>
     </w:p>
-    <w:bookmarkEnd w:id="127"/>
-    <w:bookmarkStart w:id="128" w:name="ref-Niemi04"/>
+    <w:bookmarkEnd w:id="130"/>
+    <w:bookmarkStart w:id="131" w:name="ref-Niemi04"/>
     <w:p>
       <w:pPr>
         <w:pStyle w:val="Bibliography"/>
@@ -5326,8 +5113,8 @@
         <w:t xml:space="preserve">35:89–111.</w:t>
       </w:r>
     </w:p>
-    <w:bookmarkEnd w:id="128"/>
-    <w:bookmarkStart w:id="129" w:name="ref-Ode16"/>
+    <w:bookmarkEnd w:id="131"/>
+    <w:bookmarkStart w:id="132" w:name="ref-Ode16"/>
     <w:p>
       <w:pPr>
         <w:pStyle w:val="Bibliography"/>
@@ -5351,8 +5138,8 @@
         <w:t xml:space="preserve">35 (1):237–48.</w:t>
       </w:r>
     </w:p>
-    <w:bookmarkEnd w:id="129"/>
-    <w:bookmarkStart w:id="131" w:name="ref-Oksanen18"/>
+    <w:bookmarkEnd w:id="132"/>
+    <w:bookmarkStart w:id="134" w:name="ref-Oksanen18"/>
     <w:p>
       <w:pPr>
         <w:pStyle w:val="Bibliography"/>
@@ -5375,7 +5162,7 @@
       <w:r>
         <w:t xml:space="preserve"> </w:t>
       </w:r>
-      <w:hyperlink r:id="rId130">
+      <w:hyperlink r:id="rId133">
         <w:r>
           <w:rPr>
             <w:rStyle w:val="Hyperlink"/>
@@ -5387,8 +5174,8 @@
         <w:t xml:space="preserve">.</w:t>
       </w:r>
     </w:p>
-    <w:bookmarkEnd w:id="131"/>
-    <w:bookmarkStart w:id="133" w:name="ref-Pebesma18"/>
+    <w:bookmarkEnd w:id="134"/>
+    <w:bookmarkStart w:id="136" w:name="ref-Pebesma18"/>
     <w:p>
       <w:pPr>
         <w:pStyle w:val="Bibliography"/>
@@ -5411,7 +5198,7 @@
       <w:r>
         <w:t xml:space="preserve"> </w:t>
       </w:r>
-      <w:hyperlink r:id="rId132">
+      <w:hyperlink r:id="rId135">
         <w:r>
           <w:rPr>
             <w:rStyle w:val="Hyperlink"/>
@@ -5423,8 +5210,8 @@
         <w:t xml:space="preserve">.</w:t>
       </w:r>
     </w:p>
-    <w:bookmarkEnd w:id="133"/>
-    <w:bookmarkStart w:id="135" w:name="ref-Pinheiro18"/>
+    <w:bookmarkEnd w:id="136"/>
+    <w:bookmarkStart w:id="138" w:name="ref-Pinheiro18"/>
     <w:p>
       <w:pPr>
         <w:pStyle w:val="Bibliography"/>
@@ -5447,7 +5234,7 @@
       <w:r>
         <w:t xml:space="preserve"> </w:t>
       </w:r>
-      <w:hyperlink r:id="rId134">
+      <w:hyperlink r:id="rId137">
         <w:r>
           <w:rPr>
             <w:rStyle w:val="Hyperlink"/>
@@ -5459,8 +5246,8 @@
         <w:t xml:space="preserve">.</w:t>
       </w:r>
     </w:p>
-    <w:bookmarkEnd w:id="135"/>
-    <w:bookmarkStart w:id="137" w:name="ref-Poikane14"/>
+    <w:bookmarkEnd w:id="138"/>
+    <w:bookmarkStart w:id="140" w:name="ref-Poikane14"/>
     <w:p>
       <w:pPr>
         <w:pStyle w:val="Bibliography"/>
@@ -5486,7 +5273,7 @@
       <w:r>
         <w:t xml:space="preserve"> </w:t>
       </w:r>
-      <w:hyperlink r:id="rId136">
+      <w:hyperlink r:id="rId139">
         <w:r>
           <w:rPr>
             <w:rStyle w:val="Hyperlink"/>
@@ -5498,8 +5285,8 @@
         <w:t xml:space="preserve">.</w:t>
       </w:r>
     </w:p>
-    <w:bookmarkEnd w:id="137"/>
-    <w:bookmarkStart w:id="138" w:name="ref-RDCT18"/>
+    <w:bookmarkEnd w:id="140"/>
+    <w:bookmarkStart w:id="141" w:name="ref-RDCT18"/>
     <w:p>
       <w:pPr>
         <w:pStyle w:val="Bibliography"/>
@@ -5508,8 +5295,8 @@
         <w:t xml:space="preserve">RDCT (R Development Core Team). 2018. “R: A language and environment for statistical computing, v3.5.1. R Foundation for Statistical Computing, Vienna, Austria.”</w:t>
       </w:r>
     </w:p>
-    <w:bookmarkEnd w:id="138"/>
-    <w:bookmarkStart w:id="140" w:name="ref-Rehn18"/>
+    <w:bookmarkEnd w:id="141"/>
+    <w:bookmarkStart w:id="143" w:name="ref-Rehn18"/>
     <w:p>
       <w:pPr>
         <w:pStyle w:val="Bibliography"/>
@@ -5520,7 +5307,7 @@
       <w:r>
         <w:t xml:space="preserve"> </w:t>
       </w:r>
-      <w:hyperlink r:id="rId139">
+      <w:hyperlink r:id="rId142">
         <w:r>
           <w:rPr>
             <w:rStyle w:val="Hyperlink"/>
@@ -5532,8 +5319,8 @@
         <w:t xml:space="preserve">.</w:t>
       </w:r>
     </w:p>
-    <w:bookmarkEnd w:id="140"/>
-    <w:bookmarkStart w:id="142" w:name="ref-Reynoldson97"/>
+    <w:bookmarkEnd w:id="143"/>
+    <w:bookmarkStart w:id="145" w:name="ref-Reynoldson97"/>
     <w:p>
       <w:pPr>
         <w:pStyle w:val="Bibliography"/>
@@ -5559,7 +5346,7 @@
       <w:r>
         <w:t xml:space="preserve"> </w:t>
       </w:r>
-      <w:hyperlink r:id="rId141">
+      <w:hyperlink r:id="rId144">
         <w:r>
           <w:rPr>
             <w:rStyle w:val="Hyperlink"/>
@@ -5571,8 +5358,8 @@
         <w:t xml:space="preserve">.</w:t>
       </w:r>
     </w:p>
-    <w:bookmarkEnd w:id="142"/>
-    <w:bookmarkStart w:id="143" w:name="ref-Stein09"/>
+    <w:bookmarkEnd w:id="145"/>
+    <w:bookmarkStart w:id="146" w:name="ref-Stein09"/>
     <w:p>
       <w:pPr>
         <w:pStyle w:val="Bibliography"/>
@@ -5596,8 +5383,8 @@
         <w:t xml:space="preserve">26:20–24.</w:t>
       </w:r>
     </w:p>
-    <w:bookmarkEnd w:id="143"/>
-    <w:bookmarkStart w:id="145" w:name="ref-Stoddard08"/>
+    <w:bookmarkEnd w:id="146"/>
+    <w:bookmarkStart w:id="148" w:name="ref-Stoddard08"/>
     <w:p>
       <w:pPr>
         <w:pStyle w:val="Bibliography"/>
@@ -5623,7 +5410,7 @@
       <w:r>
         <w:t xml:space="preserve"> </w:t>
       </w:r>
-      <w:hyperlink r:id="rId144">
+      <w:hyperlink r:id="rId147">
         <w:r>
           <w:rPr>
             <w:rStyle w:val="Hyperlink"/>
@@ -5635,8 +5422,8 @@
         <w:t xml:space="preserve">.</w:t>
       </w:r>
     </w:p>
-    <w:bookmarkEnd w:id="145"/>
-    <w:bookmarkStart w:id="147" w:name="ref-Stoddard06"/>
+    <w:bookmarkEnd w:id="148"/>
+    <w:bookmarkStart w:id="150" w:name="ref-Stoddard06"/>
     <w:p>
       <w:pPr>
         <w:pStyle w:val="Bibliography"/>
@@ -5662,7 +5449,7 @@
       <w:r>
         <w:t xml:space="preserve"> </w:t>
       </w:r>
-      <w:hyperlink r:id="rId146">
+      <w:hyperlink r:id="rId149">
         <w:r>
           <w:rPr>
             <w:rStyle w:val="Hyperlink"/>
@@ -5674,8 +5461,8 @@
         <w:t xml:space="preserve">.</w:t>
       </w:r>
     </w:p>
-    <w:bookmarkEnd w:id="147"/>
-    <w:bookmarkStart w:id="149" w:name="ref-Touchon16"/>
+    <w:bookmarkEnd w:id="150"/>
+    <w:bookmarkStart w:id="152" w:name="ref-Touchon16"/>
     <w:p>
       <w:pPr>
         <w:pStyle w:val="Bibliography"/>
@@ -5701,7 +5488,7 @@
       <w:r>
         <w:t xml:space="preserve"> </w:t>
       </w:r>
-      <w:hyperlink r:id="rId148">
+      <w:hyperlink r:id="rId151">
         <w:r>
           <w:rPr>
             <w:rStyle w:val="Hyperlink"/>
@@ -5713,8 +5500,8 @@
         <w:t xml:space="preserve">.</w:t>
       </w:r>
     </w:p>
-    <w:bookmarkEnd w:id="149"/>
-    <w:bookmarkStart w:id="151" w:name="ref-Wickham14c"/>
+    <w:bookmarkEnd w:id="152"/>
+    <w:bookmarkStart w:id="154" w:name="ref-Wickham14c"/>
     <w:p>
       <w:pPr>
         <w:pStyle w:val="Bibliography"/>
@@ -5740,7 +5527,7 @@
       <w:r>
         <w:t xml:space="preserve"> </w:t>
       </w:r>
-      <w:hyperlink r:id="rId150">
+      <w:hyperlink r:id="rId153">
         <w:r>
           <w:rPr>
             <w:rStyle w:val="Hyperlink"/>
@@ -5752,8 +5539,8 @@
         <w:t xml:space="preserve">.</w:t>
       </w:r>
     </w:p>
-    <w:bookmarkEnd w:id="151"/>
-    <w:bookmarkStart w:id="152" w:name="ref-Wickham15"/>
+    <w:bookmarkEnd w:id="154"/>
+    <w:bookmarkStart w:id="155" w:name="ref-Wickham15"/>
     <w:p>
       <w:pPr>
         <w:pStyle w:val="Bibliography"/>
@@ -5774,8 +5561,8 @@
         <w:t xml:space="preserve">. Sebastopol, California: O’Reilly.</w:t>
       </w:r>
     </w:p>
-    <w:bookmarkEnd w:id="152"/>
-    <w:bookmarkStart w:id="154" w:name="ref-Wickham09"/>
+    <w:bookmarkEnd w:id="155"/>
+    <w:bookmarkStart w:id="157" w:name="ref-Wickham09"/>
     <w:p>
       <w:pPr>
         <w:pStyle w:val="Bibliography"/>
@@ -5798,7 +5585,7 @@
       <w:r>
         <w:t xml:space="preserve"> </w:t>
       </w:r>
-      <w:hyperlink r:id="rId153">
+      <w:hyperlink r:id="rId156">
         <w:r>
           <w:rPr>
             <w:rStyle w:val="Hyperlink"/>
@@ -5810,8 +5597,8 @@
         <w:t xml:space="preserve">.</w:t>
       </w:r>
     </w:p>
-    <w:bookmarkEnd w:id="154"/>
-    <w:bookmarkStart w:id="156" w:name="ref-Wickham17b"/>
+    <w:bookmarkEnd w:id="157"/>
+    <w:bookmarkStart w:id="159" w:name="ref-Wickham17b"/>
     <w:p>
       <w:pPr>
         <w:pStyle w:val="Bibliography"/>
@@ -5834,7 +5621,7 @@
       <w:r>
         <w:t xml:space="preserve"> </w:t>
       </w:r>
-      <w:hyperlink r:id="rId155">
+      <w:hyperlink r:id="rId158">
         <w:r>
           <w:rPr>
             <w:rStyle w:val="Hyperlink"/>
@@ -5846,8 +5633,8 @@
         <w:t xml:space="preserve">.</w:t>
       </w:r>
     </w:p>
-    <w:bookmarkEnd w:id="156"/>
-    <w:bookmarkStart w:id="158" w:name="ref-Wickham18"/>
+    <w:bookmarkEnd w:id="159"/>
+    <w:bookmarkStart w:id="161" w:name="ref-Wickham18"/>
     <w:p>
       <w:pPr>
         <w:pStyle w:val="Bibliography"/>
@@ -5870,7 +5657,7 @@
       <w:r>
         <w:t xml:space="preserve"> </w:t>
       </w:r>
-      <w:hyperlink r:id="rId157">
+      <w:hyperlink r:id="rId160">
         <w:r>
           <w:rPr>
             <w:rStyle w:val="Hyperlink"/>
@@ -5882,8 +5669,8 @@
         <w:t xml:space="preserve">.</w:t>
       </w:r>
     </w:p>
-    <w:bookmarkEnd w:id="158"/>
-    <w:bookmarkStart w:id="159" w:name="ref-Wilkinson05"/>
+    <w:bookmarkEnd w:id="161"/>
+    <w:bookmarkStart w:id="162" w:name="ref-Wilkinson05"/>
     <w:p>
       <w:pPr>
         <w:pStyle w:val="Bibliography"/>
@@ -5904,8 +5691,8 @@
         <w:t xml:space="preserve">. Second. New York: Statistics; Computing, Springer.</w:t>
       </w:r>
     </w:p>
-    <w:bookmarkEnd w:id="159"/>
-    <w:bookmarkStart w:id="160" w:name="ref-Wood17"/>
+    <w:bookmarkEnd w:id="162"/>
+    <w:bookmarkStart w:id="163" w:name="ref-Wood17"/>
     <w:p>
       <w:pPr>
         <w:pStyle w:val="Bibliography"/>
@@ -5926,8 +5713,8 @@
         <w:t xml:space="preserve">. 2nd ed. London, United Kingdom: Chapman; Hall, CRC Press.</w:t>
       </w:r>
     </w:p>
-    <w:bookmarkEnd w:id="160"/>
-    <w:bookmarkStart w:id="162" w:name="ref-Xie15"/>
+    <w:bookmarkEnd w:id="163"/>
+    <w:bookmarkStart w:id="165" w:name="ref-Xie15"/>
     <w:p>
       <w:pPr>
         <w:pStyle w:val="Bibliography"/>
@@ -5950,7 +5737,7 @@
       <w:r>
         <w:t xml:space="preserve"> </w:t>
       </w:r>
-      <w:hyperlink r:id="rId161">
+      <w:hyperlink r:id="rId164">
         <w:r>
           <w:rPr>
             <w:rStyle w:val="Hyperlink"/>
@@ -5962,8 +5749,8 @@
         <w:t xml:space="preserve">.</w:t>
       </w:r>
     </w:p>
-    <w:bookmarkEnd w:id="162"/>
-    <w:bookmarkEnd w:id="163"/>
+    <w:bookmarkEnd w:id="165"/>
+    <w:bookmarkEnd w:id="166"/>
     <w:sectPr>
       <w:footerReference w:type="default" r:id="rId9"/>
       <w:pgSz w:w="12240" w:h="15840"/>

</xml_diff>

<commit_message>
working on ohara edits
</commit_message>
<xml_diff>
--- a/manu_draft.docx
+++ b/manu_draft.docx
@@ -321,7 +321,7 @@
         <w:pStyle w:val="FirstParagraph"/>
       </w:pPr>
       <w:r>
-        <w:t xml:space="preserve">Version Date: Thu Dec 20 17:28:10 2018 -0800</w:t>
+        <w:t xml:space="preserve">Version Date: Fri Dec 21 09:19:51 2018 -0800</w:t>
       </w:r>
     </w:p>
     <w:p>
@@ -2038,7 +2038,7 @@
         <w:pStyle w:val="FirstParagraph"/>
       </w:pPr>
       <w:r>
-        <w:t xml:space="preserve">Bioassessment methods have been sufficiently developed in California to allow comprehensive condition assessments of stream integrity across regions. Indices using benthic macroinvertebrates and algae provide consistent indications of biological condition across the diverse geography and climates in the state</w:t>
+        <w:t xml:space="preserve">Although bioassessment methods have been sufficiently developed in California, there are no narrative or numeric criteria in place to support designated aquatic life uses in wadeable streams, nor are bioassessment data actively used to support conservation or watershed management. Indices using benthic macroinvertebrates and algae have been developed that provide consistent indications of biological condition across the diverse geography and climates in the state</w:t>
       </w:r>
       <w:r>
         <w:t xml:space="preserve"> </w:t>
@@ -2112,7 +2112,7 @@
         <w:t xml:space="preserve">)</w:t>
       </w:r>
       <w:r>
-        <w:t xml:space="preserve">. Combined, these indices represent significant achievements in overcoming technical challenges for developing accurate and interpretable bioassessment methods. However, the application of bioassessment data to inform decisions is limited, typically only taking advantage of a fraction of the available methods. Currently, California has no narrative or numeric criteria in place to support designated aquatic life uses in wadeable streams. Beyond policy implications, bioassessment data has limited used in planning activities related to conservation or watershed management. A synthesis of condition assessments from multiple methods is needed and data must be presented in a context that is relevant to the needs of decision makers.</w:t>
+        <w:t xml:space="preserve">. Combined, these indices represent significant achievements in overcoming technical challenges for developing accurate and interpretable bioassessment methods. However, these products are not used at a statewide scale to inform decisions and past efforts for stream management have only used a fraction of available methods. A synthesis of condition assessments from multiple methods is needed to effectively implement bioassessment methods in California and data must be presented in a context that is relevant to the needs of decision makers.</w:t>
       </w:r>
     </w:p>
     <w:p>
@@ -2120,7 +2120,7 @@
         <w:pStyle w:val="BodyText"/>
       </w:pPr>
       <w:r>
-        <w:t xml:space="preserve">Recent legal initiatives in California have established a precedent for openly sharing data collected with public funds. The Open and Transparent Water Data Act passed by the state legislature in 2016 requires water quality institutions to</w:t>
+        <w:t xml:space="preserve">Recent legal initiatives in the US state of California have established a foundation for openness that could greatly improve the applicaton of bioassessment methods to support decision-making. In particular, these initiatives have set a precedent for openly sharing data collected with public funds. The Open and Transparent Water Data Act passed by the state legislature in 2016 requires water quality institutions to</w:t>
       </w:r>
       <w:r>
         <w:t xml:space="preserve"> </w:t>
@@ -2212,7 +2212,15 @@
         <w:pStyle w:val="BodyText"/>
       </w:pPr>
       <w:r>
-        <w:t xml:space="preserve">The Stream Classification and Priority Explorer</w:t>
+        <w:t xml:space="preserve">A fundamental concern of regulated parties with the potential adoption of statewide numeric criteria is the likelihood of achieving a one size fits all requirement across the variety of landscapes and channel types in the state. Although assessment tools have been developed to account for regional variation in stream communitites, there is a disconnect between what biological condition is a reasonable management goal and what might be required under a statewide criteria. For example, a threshold that represents the tenth percentile of bioassessment scores at all statewide reference sites would be relatively easy to achieve in the Sierra Nevada region that is largely undeveloped. Conversely, a similar threshold would be very difficult to achieve in Southern California where heavy urbanization has occurred in the last seventy years and much of hydrologic network has been modified through channelization or concrete reinforcement. Managers require bioassessment tools that not only identify state of the resource, but what is a reasonable expectation for biological condition given the immutable changes on the landscape that are largely beyond management intervention. Should concrete channels be held to the same standard as streams in more natural settings, and if not, what bioassessment tools are available to support management goals in these different environments?</w:t>
+      </w:r>
+    </w:p>
+    <w:p>
+      <w:pPr>
+        <w:pStyle w:val="BodyText"/>
+      </w:pPr>
+      <w:r>
+        <w:t xml:space="preserve">Open science methods have recently been used in California to address implementation challenges for bioassessment goals in developed landscapes. The Stream Classification and Priority Explorer</w:t>
       </w:r>
       <w:r>
         <w:t xml:space="preserve"> </w:t>
@@ -2246,7 +2254,7 @@
         <w:t xml:space="preserve"> </w:t>
       </w:r>
       <w:r>
-        <w:t xml:space="preserve">was developed to help identify management priorities in developed landscapes using bioassessment data. First, a statewide landscape model was developed that predicts a range of likely biological condition scores using the California Stream Condition Index</w:t>
+        <w:t xml:space="preserve">was developed using an open science framework to help identify reasonable management goals for biological integrity using existing bioassessment and watershed data. The SCAPE tool represents both a modelling approach to identify appropriate managment goals and a set of open science products for science translation to environmental managers. First, a statewide landscape model was developed that predicts a range of likely biological condition scores using the California Stream Condition Index</w:t>
       </w:r>
       <w:r>
         <w:t xml:space="preserve"> </w:t>
@@ -2272,7 +2280,43 @@
         <w:t xml:space="preserve"> </w:t>
       </w:r>
       <w:r>
-        <w:t xml:space="preserve">from a suite of watershed metrics (e.g., land cover, road density). Streams where the range of predicted scores were below a defined threshold (e.g., regulatory requirement) were considered constrained, and streams where the predicted range was above this threshold were considered unconstrained. Results were applied to monitoring data from a heavily urbanized watershed to explore how the statewide model can support local management decisions. Priorities were identified based on stream constraints from the model, observed CSCI scores, and differences between the observed and expected ranges of scores. For example, most of the sites in the developed portion of the lower watershed scored within their expected ranges, and were therefore given a low priority for restoration. In contrast, two low-scoring sites in the undeveloped upper watershed were prioritized for causal assessment and possible future restoration, whereas three high-scoring sites were prioritized for protection.</w:t>
+        <w:t xml:space="preserve">from a suite of watershed metrics (e.g., land cover, road density). The model was developed specifically using predictors that are typically beyond the scope of management intervention to describe the range of scores that are likely to be observed under current land use conditions. From this information, a stream classification system was developed to identify sites where biological condition is</w:t>
+      </w:r>
+      <w:r>
+        <w:t xml:space="preserve"> </w:t>
+      </w:r>
+      <w:r>
+        <w:t xml:space="preserve">“</w:t>
+      </w:r>
+      <w:r>
+        <w:t xml:space="preserve">constrained</w:t>
+      </w:r>
+      <w:r>
+        <w:t xml:space="preserve">”</w:t>
+      </w:r>
+      <w:r>
+        <w:t xml:space="preserve"> </w:t>
+      </w:r>
+      <w:r>
+        <w:t xml:space="preserve">or</w:t>
+      </w:r>
+      <w:r>
+        <w:t xml:space="preserve"> </w:t>
+      </w:r>
+      <w:r>
+        <w:t xml:space="preserve">“</w:t>
+      </w:r>
+      <w:r>
+        <w:t xml:space="preserve">unconstrained</w:t>
+      </w:r>
+      <w:r>
+        <w:t xml:space="preserve">”</w:t>
+      </w:r>
+      <w:r>
+        <w:t xml:space="preserve"> </w:t>
+      </w:r>
+      <w:r>
+        <w:t xml:space="preserve">by landscape alteration. This classification system can be used to set management priorities based on the constraint class. For example, a monitoring site with an observed biological index score that is above a predicted range could be assigned a higher management priority relative to a site that is scoring within the range that is expected based on landscape development.</w:t>
       </w:r>
     </w:p>
     <w:p>
@@ -2280,7 +2324,7 @@
         <w:pStyle w:val="BodyText"/>
       </w:pPr>
       <w:r>
-        <w:t xml:space="preserve">The SCAPE tool represents one example of how open science can be effectively integrated with bioassessment data. All aspects of model development, implementation, and translation followed the open workflow in Figure</w:t>
+        <w:t xml:space="preserve">The SCAPE tool is one example of how open science can be effectively integrated with bioassessment data. Not only does the model address a critical management need (i.e., where are constrained streams and how can they be prioritized), but all aspects of model development, implementation, and translation followed the open workflow in Figure</w:t>
       </w:r>
       <w:r>
         <w:t xml:space="preserve"> </w:t>
@@ -2342,7 +2386,18 @@
         </w:numPr>
       </w:pPr>
       <w:r>
-        <w:t xml:space="preserve">The SCAPE tool was created entirely using open-source software</w:t>
+        <w:t xml:space="preserve">The SCAPE tool (</w:t>
+      </w:r>
+      <w:hyperlink r:id="rId40">
+        <w:r>
+          <w:rPr>
+            <w:rStyle w:val="Hyperlink"/>
+          </w:rPr>
+          <w:t xml:space="preserve">https://sccwrp.shinyapps.io/SCAPE</w:t>
+        </w:r>
+      </w:hyperlink>
+      <w:r>
+        <w:t xml:space="preserve">) was created entirely using open-source software</w:t>
       </w:r>
       <w:r>
         <w:t xml:space="preserve"> </w:t>
@@ -2453,11 +2508,11 @@
       <w:pPr>
         <w:pStyle w:val="Heading1"/>
       </w:pPr>
-      <w:bookmarkStart w:id="40" w:name="limitations-and-solutions"/>
+      <w:bookmarkStart w:id="41" w:name="limitations-and-solutions"/>
       <w:r>
         <w:t xml:space="preserve">Limitations and solutions</w:t>
       </w:r>
-      <w:bookmarkEnd w:id="40"/>
+      <w:bookmarkEnd w:id="41"/>
     </w:p>
     <w:p>
       <w:pPr>
@@ -2564,11 +2619,11 @@
       <w:pPr>
         <w:pStyle w:val="Heading1"/>
       </w:pPr>
-      <w:bookmarkStart w:id="41" w:name="conclusions"/>
+      <w:bookmarkStart w:id="42" w:name="conclusions"/>
       <w:r>
         <w:t xml:space="preserve">Conclusions</w:t>
       </w:r>
-      <w:bookmarkEnd w:id="41"/>
+      <w:bookmarkEnd w:id="42"/>
     </w:p>
     <w:p>
       <w:pPr>
@@ -2613,11 +2668,11 @@
       <w:pPr>
         <w:pStyle w:val="Heading1"/>
       </w:pPr>
-      <w:bookmarkStart w:id="42" w:name="figures"/>
+      <w:bookmarkStart w:id="43" w:name="figures"/>
       <w:r>
         <w:t xml:space="preserve">Figures</w:t>
       </w:r>
-      <w:bookmarkEnd w:id="42"/>
+      <w:bookmarkEnd w:id="43"/>
     </w:p>
     <w:p>
       <w:pPr>
@@ -2639,7 +2694,7 @@
                     </pic:cNvPicPr>
                   </pic:nvPicPr>
                   <pic:blipFill>
-                    <a:blip r:embed="rId43"/>
+                    <a:blip r:embed="rId44"/>
                     <a:stretch>
                       <a:fillRect/>
                     </a:stretch>
@@ -2714,7 +2769,7 @@
                     </pic:cNvPicPr>
                   </pic:nvPicPr>
                   <pic:blipFill>
-                    <a:blip r:embed="rId44"/>
+                    <a:blip r:embed="rId45"/>
                     <a:stretch>
                       <a:fillRect/>
                     </a:stretch>
@@ -2773,11 +2828,11 @@
       <w:pPr>
         <w:pStyle w:val="Heading1"/>
       </w:pPr>
-      <w:bookmarkStart w:id="45" w:name="tables"/>
+      <w:bookmarkStart w:id="46" w:name="tables"/>
       <w:r>
         <w:t xml:space="preserve">Tables</w:t>
       </w:r>
-      <w:bookmarkEnd w:id="45"/>
+      <w:bookmarkEnd w:id="46"/>
     </w:p>
     <w:p>
       <w:pPr>
@@ -2789,7 +2844,7 @@
       <w:r>
         <w:t xml:space="preserve"> </w:t>
       </w:r>
-      <w:hyperlink r:id="rId46">
+      <w:hyperlink r:id="rId47">
         <w:r>
           <w:rPr>
             <w:rStyle w:val="Hyperlink"/>
@@ -2803,7 +2858,7 @@
       <w:r>
         <w:t xml:space="preserve"> </w:t>
       </w:r>
-      <w:hyperlink r:id="rId47">
+      <w:hyperlink r:id="rId48">
         <w:r>
           <w:rPr>
             <w:rStyle w:val="Hyperlink"/>
@@ -2817,7 +2872,7 @@
       <w:r>
         <w:t xml:space="preserve"> </w:t>
       </w:r>
-      <w:hyperlink r:id="rId48">
+      <w:hyperlink r:id="rId49">
         <w:r>
           <w:rPr>
             <w:rStyle w:val="Hyperlink"/>
@@ -3518,14 +3573,14 @@
       <w:pPr>
         <w:pStyle w:val="Heading1"/>
       </w:pPr>
-      <w:bookmarkStart w:id="49" w:name="references"/>
+      <w:bookmarkStart w:id="50" w:name="references"/>
       <w:r>
         <w:t xml:space="preserve">References</w:t>
       </w:r>
-      <w:bookmarkEnd w:id="49"/>
-    </w:p>
-    <w:bookmarkStart w:id="166" w:name="refs"/>
-    <w:bookmarkStart w:id="51" w:name="ref-Allaire18"/>
+      <w:bookmarkEnd w:id="50"/>
+    </w:p>
+    <w:bookmarkStart w:id="167" w:name="refs"/>
+    <w:bookmarkStart w:id="52" w:name="ref-Allaire18"/>
     <w:p>
       <w:pPr>
         <w:pStyle w:val="Bibliography"/>
@@ -3548,7 +3603,7 @@
       <w:r>
         <w:t xml:space="preserve"> </w:t>
       </w:r>
-      <w:hyperlink r:id="rId50">
+      <w:hyperlink r:id="rId51">
         <w:r>
           <w:rPr>
             <w:rStyle w:val="Hyperlink"/>
@@ -3560,8 +3615,8 @@
         <w:t xml:space="preserve">.</w:t>
       </w:r>
     </w:p>
-    <w:bookmarkEnd w:id="51"/>
-    <w:bookmarkStart w:id="53" w:name="ref-Appelhans18"/>
+    <w:bookmarkEnd w:id="52"/>
+    <w:bookmarkStart w:id="54" w:name="ref-Appelhans18"/>
     <w:p>
       <w:pPr>
         <w:pStyle w:val="Bibliography"/>
@@ -3584,7 +3639,7 @@
       <w:r>
         <w:t xml:space="preserve"> </w:t>
       </w:r>
-      <w:hyperlink r:id="rId52">
+      <w:hyperlink r:id="rId53">
         <w:r>
           <w:rPr>
             <w:rStyle w:val="Hyperlink"/>
@@ -3596,8 +3651,8 @@
         <w:t xml:space="preserve">.</w:t>
       </w:r>
     </w:p>
-    <w:bookmarkEnd w:id="53"/>
-    <w:bookmarkStart w:id="54" w:name="ref-Bain00"/>
+    <w:bookmarkEnd w:id="54"/>
+    <w:bookmarkStart w:id="55" w:name="ref-Bain00"/>
     <w:p>
       <w:pPr>
         <w:pStyle w:val="Bibliography"/>
@@ -3621,8 +3676,8 @@
         <w:t xml:space="preserve">3 (1):89–98.</w:t>
       </w:r>
     </w:p>
-    <w:bookmarkEnd w:id="54"/>
-    <w:bookmarkStart w:id="56" w:name="ref-Baird12"/>
+    <w:bookmarkEnd w:id="55"/>
+    <w:bookmarkStart w:id="57" w:name="ref-Baird12"/>
     <w:p>
       <w:pPr>
         <w:pStyle w:val="Bibliography"/>
@@ -3648,7 +3703,7 @@
       <w:r>
         <w:t xml:space="preserve"> </w:t>
       </w:r>
-      <w:hyperlink r:id="rId55">
+      <w:hyperlink r:id="rId56">
         <w:r>
           <w:rPr>
             <w:rStyle w:val="Hyperlink"/>
@@ -3660,8 +3715,8 @@
         <w:t xml:space="preserve">.</w:t>
       </w:r>
     </w:p>
-    <w:bookmarkEnd w:id="56"/>
-    <w:bookmarkStart w:id="58" w:name="ref-Baker15"/>
+    <w:bookmarkEnd w:id="57"/>
+    <w:bookmarkStart w:id="59" w:name="ref-Baker15"/>
     <w:p>
       <w:pPr>
         <w:pStyle w:val="Bibliography"/>
@@ -3684,7 +3739,7 @@
       <w:r>
         <w:t xml:space="preserve"> </w:t>
       </w:r>
-      <w:hyperlink r:id="rId57">
+      <w:hyperlink r:id="rId58">
         <w:r>
           <w:rPr>
             <w:rStyle w:val="Hyperlink"/>
@@ -3696,8 +3751,8 @@
         <w:t xml:space="preserve">.</w:t>
       </w:r>
     </w:p>
-    <w:bookmarkEnd w:id="58"/>
-    <w:bookmarkStart w:id="59" w:name="ref-Beck18d"/>
+    <w:bookmarkEnd w:id="59"/>
+    <w:bookmarkStart w:id="60" w:name="ref-Beck18d"/>
     <w:p>
       <w:pPr>
         <w:pStyle w:val="Bibliography"/>
@@ -3706,8 +3761,8 @@
         <w:t xml:space="preserve">Beck, M. W. 2018a. “Constrained streams for biological integrity in California. Knowledge Network for Biocomplexity. urn:uuid:75411f50-32ed-42a5-bbfd-26833c7a441f.”</w:t>
       </w:r>
     </w:p>
-    <w:bookmarkEnd w:id="59"/>
-    <w:bookmarkStart w:id="61" w:name="ref-Beck18c"/>
+    <w:bookmarkEnd w:id="60"/>
+    <w:bookmarkStart w:id="62" w:name="ref-Beck18c"/>
     <w:p>
       <w:pPr>
         <w:pStyle w:val="Bibliography"/>
@@ -3718,7 +3773,7 @@
       <w:r>
         <w:t xml:space="preserve"> </w:t>
       </w:r>
-      <w:hyperlink r:id="rId60">
+      <w:hyperlink r:id="rId61">
         <w:r>
           <w:rPr>
             <w:rStyle w:val="Hyperlink"/>
@@ -3730,8 +3785,8 @@
         <w:t xml:space="preserve">.”</w:t>
       </w:r>
     </w:p>
-    <w:bookmarkEnd w:id="61"/>
-    <w:bookmarkStart w:id="63" w:name="ref-Beck09"/>
+    <w:bookmarkEnd w:id="62"/>
+    <w:bookmarkStart w:id="64" w:name="ref-Beck09"/>
     <w:p>
       <w:pPr>
         <w:pStyle w:val="Bibliography"/>
@@ -3757,7 +3812,7 @@
       <w:r>
         <w:t xml:space="preserve"> </w:t>
       </w:r>
-      <w:hyperlink r:id="rId62">
+      <w:hyperlink r:id="rId63">
         <w:r>
           <w:rPr>
             <w:rStyle w:val="Hyperlink"/>
@@ -3769,8 +3824,8 @@
         <w:t xml:space="preserve">.</w:t>
       </w:r>
     </w:p>
-    <w:bookmarkEnd w:id="63"/>
-    <w:bookmarkStart w:id="65" w:name="ref-Beck13"/>
+    <w:bookmarkEnd w:id="64"/>
+    <w:bookmarkStart w:id="66" w:name="ref-Beck13"/>
     <w:p>
       <w:pPr>
         <w:pStyle w:val="Bibliography"/>
@@ -3796,7 +3851,7 @@
       <w:r>
         <w:t xml:space="preserve"> </w:t>
       </w:r>
-      <w:hyperlink r:id="rId64">
+      <w:hyperlink r:id="rId65">
         <w:r>
           <w:rPr>
             <w:rStyle w:val="Hyperlink"/>
@@ -3808,8 +3863,8 @@
         <w:t xml:space="preserve">.</w:t>
       </w:r>
     </w:p>
-    <w:bookmarkEnd w:id="65"/>
-    <w:bookmarkStart w:id="67" w:name="ref-Birk12"/>
+    <w:bookmarkEnd w:id="66"/>
+    <w:bookmarkStart w:id="68" w:name="ref-Birk12"/>
     <w:p>
       <w:pPr>
         <w:pStyle w:val="Bibliography"/>
@@ -3835,7 +3890,7 @@
       <w:r>
         <w:t xml:space="preserve"> </w:t>
       </w:r>
-      <w:hyperlink r:id="rId66">
+      <w:hyperlink r:id="rId67">
         <w:r>
           <w:rPr>
             <w:rStyle w:val="Hyperlink"/>
@@ -3847,8 +3902,8 @@
         <w:t xml:space="preserve">.</w:t>
       </w:r>
     </w:p>
-    <w:bookmarkEnd w:id="67"/>
-    <w:bookmarkStart w:id="69" w:name="ref-BondLamberty16"/>
+    <w:bookmarkEnd w:id="68"/>
+    <w:bookmarkStart w:id="70" w:name="ref-BondLamberty16"/>
     <w:p>
       <w:pPr>
         <w:pStyle w:val="Bibliography"/>
@@ -3874,7 +3929,7 @@
       <w:r>
         <w:t xml:space="preserve"> </w:t>
       </w:r>
-      <w:hyperlink r:id="rId68">
+      <w:hyperlink r:id="rId69">
         <w:r>
           <w:rPr>
             <w:rStyle w:val="Hyperlink"/>
@@ -3886,8 +3941,8 @@
         <w:t xml:space="preserve">.</w:t>
       </w:r>
     </w:p>
-    <w:bookmarkEnd w:id="69"/>
-    <w:bookmarkStart w:id="70" w:name="ref-Borja09"/>
+    <w:bookmarkEnd w:id="70"/>
+    <w:bookmarkStart w:id="71" w:name="ref-Borja09"/>
     <w:p>
       <w:pPr>
         <w:pStyle w:val="Bibliography"/>
@@ -3911,8 +3966,8 @@
         <w:t xml:space="preserve">59 (1-3):1–4.</w:t>
       </w:r>
     </w:p>
-    <w:bookmarkEnd w:id="70"/>
-    <w:bookmarkStart w:id="72" w:name="ref-Cao11"/>
+    <w:bookmarkEnd w:id="71"/>
+    <w:bookmarkStart w:id="73" w:name="ref-Cao11"/>
     <w:p>
       <w:pPr>
         <w:pStyle w:val="Bibliography"/>
@@ -3938,7 +3993,7 @@
       <w:r>
         <w:t xml:space="preserve"> </w:t>
       </w:r>
-      <w:hyperlink r:id="rId71">
+      <w:hyperlink r:id="rId72">
         <w:r>
           <w:rPr>
             <w:rStyle w:val="Hyperlink"/>
@@ -3950,8 +4005,8 @@
         <w:t xml:space="preserve">.</w:t>
       </w:r>
     </w:p>
-    <w:bookmarkEnd w:id="72"/>
-    <w:bookmarkStart w:id="74" w:name="ref-Chang18"/>
+    <w:bookmarkEnd w:id="73"/>
+    <w:bookmarkStart w:id="75" w:name="ref-Chang18"/>
     <w:p>
       <w:pPr>
         <w:pStyle w:val="Bibliography"/>
@@ -3974,7 +4029,7 @@
       <w:r>
         <w:t xml:space="preserve"> </w:t>
       </w:r>
-      <w:hyperlink r:id="rId73">
+      <w:hyperlink r:id="rId74">
         <w:r>
           <w:rPr>
             <w:rStyle w:val="Hyperlink"/>
@@ -3986,8 +4041,8 @@
         <w:t xml:space="preserve">.</w:t>
       </w:r>
     </w:p>
-    <w:bookmarkEnd w:id="74"/>
-    <w:bookmarkStart w:id="76" w:name="ref-Cheng18"/>
+    <w:bookmarkEnd w:id="75"/>
+    <w:bookmarkStart w:id="77" w:name="ref-Cheng18"/>
     <w:p>
       <w:pPr>
         <w:pStyle w:val="Bibliography"/>
@@ -4010,7 +4065,7 @@
       <w:r>
         <w:t xml:space="preserve"> </w:t>
       </w:r>
-      <w:hyperlink r:id="rId75">
+      <w:hyperlink r:id="rId76">
         <w:r>
           <w:rPr>
             <w:rStyle w:val="Hyperlink"/>
@@ -4022,8 +4077,8 @@
         <w:t xml:space="preserve">.</w:t>
       </w:r>
     </w:p>
-    <w:bookmarkEnd w:id="76"/>
-    <w:bookmarkStart w:id="78" w:name="ref-Collins16"/>
+    <w:bookmarkEnd w:id="77"/>
+    <w:bookmarkStart w:id="79" w:name="ref-Collins16"/>
     <w:p>
       <w:pPr>
         <w:pStyle w:val="Bibliography"/>
@@ -4049,7 +4104,7 @@
       <w:r>
         <w:t xml:space="preserve"> </w:t>
       </w:r>
-      <w:hyperlink r:id="rId77">
+      <w:hyperlink r:id="rId78">
         <w:r>
           <w:rPr>
             <w:rStyle w:val="Hyperlink"/>
@@ -4061,8 +4116,8 @@
         <w:t xml:space="preserve">.</w:t>
       </w:r>
     </w:p>
-    <w:bookmarkEnd w:id="78"/>
-    <w:bookmarkStart w:id="80" w:name="ref-Dale01"/>
+    <w:bookmarkEnd w:id="79"/>
+    <w:bookmarkStart w:id="81" w:name="ref-Dale01"/>
     <w:p>
       <w:pPr>
         <w:pStyle w:val="Bibliography"/>
@@ -4088,7 +4143,7 @@
       <w:r>
         <w:t xml:space="preserve"> </w:t>
       </w:r>
-      <w:hyperlink r:id="rId79">
+      <w:hyperlink r:id="rId80">
         <w:r>
           <w:rPr>
             <w:rStyle w:val="Hyperlink"/>
@@ -4100,8 +4155,8 @@
         <w:t xml:space="preserve">.</w:t>
       </w:r>
     </w:p>
-    <w:bookmarkEnd w:id="80"/>
-    <w:bookmarkStart w:id="82" w:name="ref-DeCaceres09"/>
+    <w:bookmarkEnd w:id="81"/>
+    <w:bookmarkStart w:id="83" w:name="ref-DeCaceres09"/>
     <w:p>
       <w:pPr>
         <w:pStyle w:val="Bibliography"/>
@@ -4136,7 +4191,7 @@
       <w:r>
         <w:t xml:space="preserve"> </w:t>
       </w:r>
-      <w:hyperlink r:id="rId81">
+      <w:hyperlink r:id="rId82">
         <w:r>
           <w:rPr>
             <w:rStyle w:val="Hyperlink"/>
@@ -4148,8 +4203,8 @@
         <w:t xml:space="preserve">.</w:t>
       </w:r>
     </w:p>
-    <w:bookmarkEnd w:id="82"/>
-    <w:bookmarkStart w:id="84" w:name="ref-Fetscher13"/>
+    <w:bookmarkEnd w:id="83"/>
+    <w:bookmarkStart w:id="85" w:name="ref-Fetscher13"/>
     <w:p>
       <w:pPr>
         <w:pStyle w:val="Bibliography"/>
@@ -4175,7 +4230,7 @@
       <w:r>
         <w:t xml:space="preserve"> </w:t>
       </w:r>
-      <w:hyperlink r:id="rId83">
+      <w:hyperlink r:id="rId84">
         <w:r>
           <w:rPr>
             <w:rStyle w:val="Hyperlink"/>
@@ -4187,8 +4242,8 @@
         <w:t xml:space="preserve">.</w:t>
       </w:r>
     </w:p>
-    <w:bookmarkEnd w:id="84"/>
-    <w:bookmarkStart w:id="86" w:name="ref-Fore02"/>
+    <w:bookmarkEnd w:id="85"/>
+    <w:bookmarkStart w:id="87" w:name="ref-Fore02"/>
     <w:p>
       <w:pPr>
         <w:pStyle w:val="Bibliography"/>
@@ -4214,7 +4269,7 @@
       <w:r>
         <w:t xml:space="preserve"> </w:t>
       </w:r>
-      <w:hyperlink r:id="rId85">
+      <w:hyperlink r:id="rId86">
         <w:r>
           <w:rPr>
             <w:rStyle w:val="Hyperlink"/>
@@ -4226,8 +4281,8 @@
         <w:t xml:space="preserve">.</w:t>
       </w:r>
     </w:p>
-    <w:bookmarkEnd w:id="86"/>
-    <w:bookmarkStart w:id="88" w:name="ref-Grand12"/>
+    <w:bookmarkEnd w:id="87"/>
+    <w:bookmarkStart w:id="89" w:name="ref-Grand12"/>
     <w:p>
       <w:pPr>
         <w:pStyle w:val="Bibliography"/>
@@ -4253,7 +4308,7 @@
       <w:r>
         <w:t xml:space="preserve"> </w:t>
       </w:r>
-      <w:hyperlink r:id="rId87">
+      <w:hyperlink r:id="rId88">
         <w:r>
           <w:rPr>
             <w:rStyle w:val="Hyperlink"/>
@@ -4265,8 +4320,8 @@
         <w:t xml:space="preserve">.</w:t>
       </w:r>
     </w:p>
-    <w:bookmarkEnd w:id="88"/>
-    <w:bookmarkStart w:id="90" w:name="ref-Hampton15"/>
+    <w:bookmarkEnd w:id="89"/>
+    <w:bookmarkStart w:id="91" w:name="ref-Hampton15"/>
     <w:p>
       <w:pPr>
         <w:pStyle w:val="Bibliography"/>
@@ -4292,7 +4347,7 @@
       <w:r>
         <w:t xml:space="preserve"> </w:t>
       </w:r>
-      <w:hyperlink r:id="rId89">
+      <w:hyperlink r:id="rId90">
         <w:r>
           <w:rPr>
             <w:rStyle w:val="Hyperlink"/>
@@ -4304,8 +4359,8 @@
         <w:t xml:space="preserve">.</w:t>
       </w:r>
     </w:p>
-    <w:bookmarkEnd w:id="90"/>
-    <w:bookmarkStart w:id="92" w:name="ref-Hampton17"/>
+    <w:bookmarkEnd w:id="91"/>
+    <w:bookmarkStart w:id="93" w:name="ref-Hampton17"/>
     <w:p>
       <w:pPr>
         <w:pStyle w:val="Bibliography"/>
@@ -4331,7 +4386,7 @@
       <w:r>
         <w:t xml:space="preserve"> </w:t>
       </w:r>
-      <w:hyperlink r:id="rId91">
+      <w:hyperlink r:id="rId92">
         <w:r>
           <w:rPr>
             <w:rStyle w:val="Hyperlink"/>
@@ -4343,8 +4398,8 @@
         <w:t xml:space="preserve">.</w:t>
       </w:r>
     </w:p>
-    <w:bookmarkEnd w:id="92"/>
-    <w:bookmarkStart w:id="94" w:name="ref-Hampton16"/>
+    <w:bookmarkEnd w:id="93"/>
+    <w:bookmarkStart w:id="95" w:name="ref-Hampton16"/>
     <w:p>
       <w:pPr>
         <w:pStyle w:val="Bibliography"/>
@@ -4370,7 +4425,7 @@
       <w:r>
         <w:t xml:space="preserve"> </w:t>
       </w:r>
-      <w:hyperlink r:id="rId93">
+      <w:hyperlink r:id="rId94">
         <w:r>
           <w:rPr>
             <w:rStyle w:val="Hyperlink"/>
@@ -4382,8 +4437,8 @@
         <w:t xml:space="preserve">.</w:t>
       </w:r>
     </w:p>
-    <w:bookmarkEnd w:id="94"/>
-    <w:bookmarkStart w:id="96" w:name="ref-Hering10"/>
+    <w:bookmarkEnd w:id="95"/>
+    <w:bookmarkStart w:id="97" w:name="ref-Hering10"/>
     <w:p>
       <w:pPr>
         <w:pStyle w:val="Bibliography"/>
@@ -4409,7 +4464,7 @@
       <w:r>
         <w:t xml:space="preserve"> </w:t>
       </w:r>
-      <w:hyperlink r:id="rId95">
+      <w:hyperlink r:id="rId96">
         <w:r>
           <w:rPr>
             <w:rStyle w:val="Hyperlink"/>
@@ -4421,8 +4476,8 @@
         <w:t xml:space="preserve">.</w:t>
       </w:r>
     </w:p>
-    <w:bookmarkEnd w:id="96"/>
-    <w:bookmarkStart w:id="98" w:name="ref-Horsburgh16"/>
+    <w:bookmarkEnd w:id="97"/>
+    <w:bookmarkStart w:id="99" w:name="ref-Horsburgh16"/>
     <w:p>
       <w:pPr>
         <w:pStyle w:val="Bibliography"/>
@@ -4448,7 +4503,7 @@
       <w:r>
         <w:t xml:space="preserve"> </w:t>
       </w:r>
-      <w:hyperlink r:id="rId97">
+      <w:hyperlink r:id="rId98">
         <w:r>
           <w:rPr>
             <w:rStyle w:val="Hyperlink"/>
@@ -4460,8 +4515,8 @@
         <w:t xml:space="preserve">.</w:t>
       </w:r>
     </w:p>
-    <w:bookmarkEnd w:id="98"/>
-    <w:bookmarkStart w:id="100" w:name="ref-Howard18"/>
+    <w:bookmarkEnd w:id="99"/>
+    <w:bookmarkStart w:id="101" w:name="ref-Howard18"/>
     <w:p>
       <w:pPr>
         <w:pStyle w:val="Bibliography"/>
@@ -4487,7 +4542,7 @@
       <w:r>
         <w:t xml:space="preserve"> </w:t>
       </w:r>
-      <w:hyperlink r:id="rId99">
+      <w:hyperlink r:id="rId100">
         <w:r>
           <w:rPr>
             <w:rStyle w:val="Hyperlink"/>
@@ -4499,8 +4554,8 @@
         <w:t xml:space="preserve">.</w:t>
       </w:r>
     </w:p>
-    <w:bookmarkEnd w:id="100"/>
-    <w:bookmarkStart w:id="102" w:name="ref-Hsu17"/>
+    <w:bookmarkEnd w:id="101"/>
+    <w:bookmarkStart w:id="103" w:name="ref-Hsu17"/>
     <w:p>
       <w:pPr>
         <w:pStyle w:val="Bibliography"/>
@@ -4526,7 +4581,7 @@
       <w:r>
         <w:t xml:space="preserve"> </w:t>
       </w:r>
-      <w:hyperlink r:id="rId101">
+      <w:hyperlink r:id="rId102">
         <w:r>
           <w:rPr>
             <w:rStyle w:val="Hyperlink"/>
@@ -4538,8 +4593,8 @@
         <w:t xml:space="preserve">.</w:t>
       </w:r>
     </w:p>
-    <w:bookmarkEnd w:id="102"/>
-    <w:bookmarkStart w:id="104" w:name="ref-Ihle17"/>
+    <w:bookmarkEnd w:id="103"/>
+    <w:bookmarkStart w:id="105" w:name="ref-Ihle17"/>
     <w:p>
       <w:pPr>
         <w:pStyle w:val="Bibliography"/>
@@ -4565,7 +4620,7 @@
       <w:r>
         <w:t xml:space="preserve"> </w:t>
       </w:r>
-      <w:hyperlink r:id="rId103">
+      <w:hyperlink r:id="rId104">
         <w:r>
           <w:rPr>
             <w:rStyle w:val="Hyperlink"/>
@@ -4577,8 +4632,8 @@
         <w:t xml:space="preserve">.</w:t>
       </w:r>
     </w:p>
-    <w:bookmarkEnd w:id="104"/>
-    <w:bookmarkStart w:id="106" w:name="ref-Jackson94"/>
+    <w:bookmarkEnd w:id="105"/>
+    <w:bookmarkStart w:id="107" w:name="ref-Jackson94"/>
     <w:p>
       <w:pPr>
         <w:pStyle w:val="Bibliography"/>
@@ -4604,7 +4659,7 @@
       <w:r>
         <w:t xml:space="preserve"> </w:t>
       </w:r>
-      <w:hyperlink r:id="rId105">
+      <w:hyperlink r:id="rId106">
         <w:r>
           <w:rPr>
             <w:rStyle w:val="Hyperlink"/>
@@ -4616,8 +4671,8 @@
         <w:t xml:space="preserve">.</w:t>
       </w:r>
     </w:p>
-    <w:bookmarkEnd w:id="106"/>
-    <w:bookmarkStart w:id="107" w:name="ref-Karr86"/>
+    <w:bookmarkEnd w:id="107"/>
+    <w:bookmarkStart w:id="108" w:name="ref-Karr86"/>
     <w:p>
       <w:pPr>
         <w:pStyle w:val="Bibliography"/>
@@ -4626,8 +4681,8 @@
         <w:t xml:space="preserve">Karr, J. R., K. D. Fausch, P. L. Angermeier, P. R. Yant, and I. J. Schlosser. 1986. “Assessing Biological Integrity in Running Waters: A Method and Its Rationale.” Special Publication 5. Champaign, Illinois: Illinois Natural History Survey.</w:t>
       </w:r>
     </w:p>
-    <w:bookmarkEnd w:id="107"/>
-    <w:bookmarkStart w:id="109" w:name="ref-Kelly16"/>
+    <w:bookmarkEnd w:id="108"/>
+    <w:bookmarkStart w:id="110" w:name="ref-Kelly16"/>
     <w:p>
       <w:pPr>
         <w:pStyle w:val="Bibliography"/>
@@ -4653,7 +4708,7 @@
       <w:r>
         <w:t xml:space="preserve"> </w:t>
       </w:r>
-      <w:hyperlink r:id="rId108">
+      <w:hyperlink r:id="rId109">
         <w:r>
           <w:rPr>
             <w:rStyle w:val="Hyperlink"/>
@@ -4665,8 +4720,8 @@
         <w:t xml:space="preserve">.</w:t>
       </w:r>
     </w:p>
-    <w:bookmarkEnd w:id="109"/>
-    <w:bookmarkStart w:id="111" w:name="ref-Kerans94"/>
+    <w:bookmarkEnd w:id="110"/>
+    <w:bookmarkStart w:id="112" w:name="ref-Kerans94"/>
     <w:p>
       <w:pPr>
         <w:pStyle w:val="Bibliography"/>
@@ -4692,7 +4747,7 @@
       <w:r>
         <w:t xml:space="preserve"> </w:t>
       </w:r>
-      <w:hyperlink r:id="rId110">
+      <w:hyperlink r:id="rId111">
         <w:r>
           <w:rPr>
             <w:rStyle w:val="Hyperlink"/>
@@ -4704,8 +4759,8 @@
         <w:t xml:space="preserve">.</w:t>
       </w:r>
     </w:p>
-    <w:bookmarkEnd w:id="111"/>
-    <w:bookmarkStart w:id="113" w:name="ref-Kuehne17"/>
+    <w:bookmarkEnd w:id="112"/>
+    <w:bookmarkStart w:id="114" w:name="ref-Kuehne17"/>
     <w:p>
       <w:pPr>
         <w:pStyle w:val="Bibliography"/>
@@ -4731,7 +4786,7 @@
       <w:r>
         <w:t xml:space="preserve"> </w:t>
       </w:r>
-      <w:hyperlink r:id="rId112">
+      <w:hyperlink r:id="rId113">
         <w:r>
           <w:rPr>
             <w:rStyle w:val="Hyperlink"/>
@@ -4743,8 +4798,8 @@
         <w:t xml:space="preserve">.</w:t>
       </w:r>
     </w:p>
-    <w:bookmarkEnd w:id="113"/>
-    <w:bookmarkStart w:id="115" w:name="ref-Lewandowsky16"/>
+    <w:bookmarkEnd w:id="114"/>
+    <w:bookmarkStart w:id="116" w:name="ref-Lewandowsky16"/>
     <w:p>
       <w:pPr>
         <w:pStyle w:val="Bibliography"/>
@@ -4770,7 +4825,7 @@
       <w:r>
         <w:t xml:space="preserve"> </w:t>
       </w:r>
-      <w:hyperlink r:id="rId114">
+      <w:hyperlink r:id="rId115">
         <w:r>
           <w:rPr>
             <w:rStyle w:val="Hyperlink"/>
@@ -4782,8 +4837,8 @@
         <w:t xml:space="preserve">.</w:t>
       </w:r>
     </w:p>
-    <w:bookmarkEnd w:id="115"/>
-    <w:bookmarkStart w:id="117" w:name="ref-Liaw02"/>
+    <w:bookmarkEnd w:id="116"/>
+    <w:bookmarkStart w:id="118" w:name="ref-Liaw02"/>
     <w:p>
       <w:pPr>
         <w:pStyle w:val="Bibliography"/>
@@ -4809,7 +4864,7 @@
       <w:r>
         <w:t xml:space="preserve"> </w:t>
       </w:r>
-      <w:hyperlink r:id="rId116">
+      <w:hyperlink r:id="rId117">
         <w:r>
           <w:rPr>
             <w:rStyle w:val="Hyperlink"/>
@@ -4821,8 +4876,8 @@
         <w:t xml:space="preserve">.</w:t>
       </w:r>
     </w:p>
-    <w:bookmarkEnd w:id="117"/>
-    <w:bookmarkStart w:id="119" w:name="ref-Linke11"/>
+    <w:bookmarkEnd w:id="118"/>
+    <w:bookmarkStart w:id="120" w:name="ref-Linke11"/>
     <w:p>
       <w:pPr>
         <w:pStyle w:val="Bibliography"/>
@@ -4848,7 +4903,7 @@
       <w:r>
         <w:t xml:space="preserve"> </w:t>
       </w:r>
-      <w:hyperlink r:id="rId118">
+      <w:hyperlink r:id="rId119">
         <w:r>
           <w:rPr>
             <w:rStyle w:val="Hyperlink"/>
@@ -4860,8 +4915,8 @@
         <w:t xml:space="preserve">.</w:t>
       </w:r>
     </w:p>
-    <w:bookmarkEnd w:id="119"/>
-    <w:bookmarkStart w:id="121" w:name="ref-Lortie14"/>
+    <w:bookmarkEnd w:id="120"/>
+    <w:bookmarkStart w:id="122" w:name="ref-Lortie14"/>
     <w:p>
       <w:pPr>
         <w:pStyle w:val="Bibliography"/>
@@ -4887,7 +4942,7 @@
       <w:r>
         <w:t xml:space="preserve"> </w:t>
       </w:r>
-      <w:hyperlink r:id="rId120">
+      <w:hyperlink r:id="rId121">
         <w:r>
           <w:rPr>
             <w:rStyle w:val="Hyperlink"/>
@@ -4899,8 +4954,8 @@
         <w:t xml:space="preserve">.</w:t>
       </w:r>
     </w:p>
-    <w:bookmarkEnd w:id="121"/>
-    <w:bookmarkStart w:id="123" w:name="ref-Lowndes17"/>
+    <w:bookmarkEnd w:id="122"/>
+    <w:bookmarkStart w:id="124" w:name="ref-Lowndes17"/>
     <w:p>
       <w:pPr>
         <w:pStyle w:val="Bibliography"/>
@@ -4926,7 +4981,7 @@
       <w:r>
         <w:t xml:space="preserve"> </w:t>
       </w:r>
-      <w:hyperlink r:id="rId122">
+      <w:hyperlink r:id="rId123">
         <w:r>
           <w:rPr>
             <w:rStyle w:val="Hyperlink"/>
@@ -4938,8 +4993,8 @@
         <w:t xml:space="preserve">.</w:t>
       </w:r>
     </w:p>
-    <w:bookmarkEnd w:id="123"/>
-    <w:bookmarkStart w:id="125" w:name="ref-Marwick16"/>
+    <w:bookmarkEnd w:id="124"/>
+    <w:bookmarkStart w:id="126" w:name="ref-Marwick16"/>
     <w:p>
       <w:pPr>
         <w:pStyle w:val="Bibliography"/>
@@ -4965,7 +5020,7 @@
       <w:r>
         <w:t xml:space="preserve"> </w:t>
       </w:r>
-      <w:hyperlink r:id="rId124">
+      <w:hyperlink r:id="rId125">
         <w:r>
           <w:rPr>
             <w:rStyle w:val="Hyperlink"/>
@@ -4977,8 +5032,8 @@
         <w:t xml:space="preserve">.</w:t>
       </w:r>
     </w:p>
-    <w:bookmarkEnd w:id="125"/>
-    <w:bookmarkStart w:id="126" w:name="ref-Mazor16"/>
+    <w:bookmarkEnd w:id="126"/>
+    <w:bookmarkStart w:id="127" w:name="ref-Mazor16"/>
     <w:p>
       <w:pPr>
         <w:pStyle w:val="Bibliography"/>
@@ -5002,8 +5057,8 @@
         <w:t xml:space="preserve">35 (1):249–71.</w:t>
       </w:r>
     </w:p>
-    <w:bookmarkEnd w:id="126"/>
-    <w:bookmarkStart w:id="127" w:name="ref-McDonald04"/>
+    <w:bookmarkEnd w:id="127"/>
+    <w:bookmarkStart w:id="128" w:name="ref-McDonald04"/>
     <w:p>
       <w:pPr>
         <w:pStyle w:val="Bibliography"/>
@@ -5024,8 +5079,8 @@
         <w:t xml:space="preserve">, edited by G. B. Wiersma, 649–68. Boca Raton, Florida, USA: CRC Press.</w:t>
       </w:r>
     </w:p>
-    <w:bookmarkEnd w:id="127"/>
-    <w:bookmarkStart w:id="128" w:name="ref-Michener97"/>
+    <w:bookmarkEnd w:id="128"/>
+    <w:bookmarkStart w:id="129" w:name="ref-Michener97"/>
     <w:p>
       <w:pPr>
         <w:pStyle w:val="Bibliography"/>
@@ -5049,8 +5104,8 @@
         <w:t xml:space="preserve">7 (1):330–42.</w:t>
       </w:r>
     </w:p>
-    <w:bookmarkEnd w:id="128"/>
-    <w:bookmarkStart w:id="130" w:name="ref-Nichols16"/>
+    <w:bookmarkEnd w:id="129"/>
+    <w:bookmarkStart w:id="131" w:name="ref-Nichols16"/>
     <w:p>
       <w:pPr>
         <w:pStyle w:val="Bibliography"/>
@@ -5076,7 +5131,7 @@
       <w:r>
         <w:t xml:space="preserve"> </w:t>
       </w:r>
-      <w:hyperlink r:id="rId129">
+      <w:hyperlink r:id="rId130">
         <w:r>
           <w:rPr>
             <w:rStyle w:val="Hyperlink"/>
@@ -5088,8 +5143,8 @@
         <w:t xml:space="preserve">.</w:t>
       </w:r>
     </w:p>
-    <w:bookmarkEnd w:id="130"/>
-    <w:bookmarkStart w:id="131" w:name="ref-Niemi04"/>
+    <w:bookmarkEnd w:id="131"/>
+    <w:bookmarkStart w:id="132" w:name="ref-Niemi04"/>
     <w:p>
       <w:pPr>
         <w:pStyle w:val="Bibliography"/>
@@ -5113,8 +5168,8 @@
         <w:t xml:space="preserve">35:89–111.</w:t>
       </w:r>
     </w:p>
-    <w:bookmarkEnd w:id="131"/>
-    <w:bookmarkStart w:id="132" w:name="ref-Ode16"/>
+    <w:bookmarkEnd w:id="132"/>
+    <w:bookmarkStart w:id="133" w:name="ref-Ode16"/>
     <w:p>
       <w:pPr>
         <w:pStyle w:val="Bibliography"/>
@@ -5138,8 +5193,8 @@
         <w:t xml:space="preserve">35 (1):237–48.</w:t>
       </w:r>
     </w:p>
-    <w:bookmarkEnd w:id="132"/>
-    <w:bookmarkStart w:id="134" w:name="ref-Oksanen18"/>
+    <w:bookmarkEnd w:id="133"/>
+    <w:bookmarkStart w:id="135" w:name="ref-Oksanen18"/>
     <w:p>
       <w:pPr>
         <w:pStyle w:val="Bibliography"/>
@@ -5162,7 +5217,7 @@
       <w:r>
         <w:t xml:space="preserve"> </w:t>
       </w:r>
-      <w:hyperlink r:id="rId133">
+      <w:hyperlink r:id="rId134">
         <w:r>
           <w:rPr>
             <w:rStyle w:val="Hyperlink"/>
@@ -5174,8 +5229,8 @@
         <w:t xml:space="preserve">.</w:t>
       </w:r>
     </w:p>
-    <w:bookmarkEnd w:id="134"/>
-    <w:bookmarkStart w:id="136" w:name="ref-Pebesma18"/>
+    <w:bookmarkEnd w:id="135"/>
+    <w:bookmarkStart w:id="137" w:name="ref-Pebesma18"/>
     <w:p>
       <w:pPr>
         <w:pStyle w:val="Bibliography"/>
@@ -5198,7 +5253,7 @@
       <w:r>
         <w:t xml:space="preserve"> </w:t>
       </w:r>
-      <w:hyperlink r:id="rId135">
+      <w:hyperlink r:id="rId136">
         <w:r>
           <w:rPr>
             <w:rStyle w:val="Hyperlink"/>
@@ -5210,8 +5265,8 @@
         <w:t xml:space="preserve">.</w:t>
       </w:r>
     </w:p>
-    <w:bookmarkEnd w:id="136"/>
-    <w:bookmarkStart w:id="138" w:name="ref-Pinheiro18"/>
+    <w:bookmarkEnd w:id="137"/>
+    <w:bookmarkStart w:id="139" w:name="ref-Pinheiro18"/>
     <w:p>
       <w:pPr>
         <w:pStyle w:val="Bibliography"/>
@@ -5234,7 +5289,7 @@
       <w:r>
         <w:t xml:space="preserve"> </w:t>
       </w:r>
-      <w:hyperlink r:id="rId137">
+      <w:hyperlink r:id="rId138">
         <w:r>
           <w:rPr>
             <w:rStyle w:val="Hyperlink"/>
@@ -5246,8 +5301,8 @@
         <w:t xml:space="preserve">.</w:t>
       </w:r>
     </w:p>
-    <w:bookmarkEnd w:id="138"/>
-    <w:bookmarkStart w:id="140" w:name="ref-Poikane14"/>
+    <w:bookmarkEnd w:id="139"/>
+    <w:bookmarkStart w:id="141" w:name="ref-Poikane14"/>
     <w:p>
       <w:pPr>
         <w:pStyle w:val="Bibliography"/>
@@ -5273,7 +5328,7 @@
       <w:r>
         <w:t xml:space="preserve"> </w:t>
       </w:r>
-      <w:hyperlink r:id="rId139">
+      <w:hyperlink r:id="rId140">
         <w:r>
           <w:rPr>
             <w:rStyle w:val="Hyperlink"/>
@@ -5285,8 +5340,8 @@
         <w:t xml:space="preserve">.</w:t>
       </w:r>
     </w:p>
-    <w:bookmarkEnd w:id="140"/>
-    <w:bookmarkStart w:id="141" w:name="ref-RDCT18"/>
+    <w:bookmarkEnd w:id="141"/>
+    <w:bookmarkStart w:id="142" w:name="ref-RDCT18"/>
     <w:p>
       <w:pPr>
         <w:pStyle w:val="Bibliography"/>
@@ -5295,8 +5350,8 @@
         <w:t xml:space="preserve">RDCT (R Development Core Team). 2018. “R: A language and environment for statistical computing, v3.5.1. R Foundation for Statistical Computing, Vienna, Austria.”</w:t>
       </w:r>
     </w:p>
-    <w:bookmarkEnd w:id="141"/>
-    <w:bookmarkStart w:id="143" w:name="ref-Rehn18"/>
+    <w:bookmarkEnd w:id="142"/>
+    <w:bookmarkStart w:id="144" w:name="ref-Rehn18"/>
     <w:p>
       <w:pPr>
         <w:pStyle w:val="Bibliography"/>
@@ -5307,7 +5362,7 @@
       <w:r>
         <w:t xml:space="preserve"> </w:t>
       </w:r>
-      <w:hyperlink r:id="rId142">
+      <w:hyperlink r:id="rId143">
         <w:r>
           <w:rPr>
             <w:rStyle w:val="Hyperlink"/>
@@ -5319,8 +5374,8 @@
         <w:t xml:space="preserve">.</w:t>
       </w:r>
     </w:p>
-    <w:bookmarkEnd w:id="143"/>
-    <w:bookmarkStart w:id="145" w:name="ref-Reynoldson97"/>
+    <w:bookmarkEnd w:id="144"/>
+    <w:bookmarkStart w:id="146" w:name="ref-Reynoldson97"/>
     <w:p>
       <w:pPr>
         <w:pStyle w:val="Bibliography"/>
@@ -5346,7 +5401,7 @@
       <w:r>
         <w:t xml:space="preserve"> </w:t>
       </w:r>
-      <w:hyperlink r:id="rId144">
+      <w:hyperlink r:id="rId145">
         <w:r>
           <w:rPr>
             <w:rStyle w:val="Hyperlink"/>
@@ -5358,8 +5413,8 @@
         <w:t xml:space="preserve">.</w:t>
       </w:r>
     </w:p>
-    <w:bookmarkEnd w:id="145"/>
-    <w:bookmarkStart w:id="146" w:name="ref-Stein09"/>
+    <w:bookmarkEnd w:id="146"/>
+    <w:bookmarkStart w:id="147" w:name="ref-Stein09"/>
     <w:p>
       <w:pPr>
         <w:pStyle w:val="Bibliography"/>
@@ -5383,8 +5438,8 @@
         <w:t xml:space="preserve">26:20–24.</w:t>
       </w:r>
     </w:p>
-    <w:bookmarkEnd w:id="146"/>
-    <w:bookmarkStart w:id="148" w:name="ref-Stoddard08"/>
+    <w:bookmarkEnd w:id="147"/>
+    <w:bookmarkStart w:id="149" w:name="ref-Stoddard08"/>
     <w:p>
       <w:pPr>
         <w:pStyle w:val="Bibliography"/>
@@ -5410,7 +5465,7 @@
       <w:r>
         <w:t xml:space="preserve"> </w:t>
       </w:r>
-      <w:hyperlink r:id="rId147">
+      <w:hyperlink r:id="rId148">
         <w:r>
           <w:rPr>
             <w:rStyle w:val="Hyperlink"/>
@@ -5422,8 +5477,8 @@
         <w:t xml:space="preserve">.</w:t>
       </w:r>
     </w:p>
-    <w:bookmarkEnd w:id="148"/>
-    <w:bookmarkStart w:id="150" w:name="ref-Stoddard06"/>
+    <w:bookmarkEnd w:id="149"/>
+    <w:bookmarkStart w:id="151" w:name="ref-Stoddard06"/>
     <w:p>
       <w:pPr>
         <w:pStyle w:val="Bibliography"/>
@@ -5449,7 +5504,7 @@
       <w:r>
         <w:t xml:space="preserve"> </w:t>
       </w:r>
-      <w:hyperlink r:id="rId149">
+      <w:hyperlink r:id="rId150">
         <w:r>
           <w:rPr>
             <w:rStyle w:val="Hyperlink"/>
@@ -5461,8 +5516,8 @@
         <w:t xml:space="preserve">.</w:t>
       </w:r>
     </w:p>
-    <w:bookmarkEnd w:id="150"/>
-    <w:bookmarkStart w:id="152" w:name="ref-Touchon16"/>
+    <w:bookmarkEnd w:id="151"/>
+    <w:bookmarkStart w:id="153" w:name="ref-Touchon16"/>
     <w:p>
       <w:pPr>
         <w:pStyle w:val="Bibliography"/>
@@ -5488,7 +5543,7 @@
       <w:r>
         <w:t xml:space="preserve"> </w:t>
       </w:r>
-      <w:hyperlink r:id="rId151">
+      <w:hyperlink r:id="rId152">
         <w:r>
           <w:rPr>
             <w:rStyle w:val="Hyperlink"/>
@@ -5500,8 +5555,8 @@
         <w:t xml:space="preserve">.</w:t>
       </w:r>
     </w:p>
-    <w:bookmarkEnd w:id="152"/>
-    <w:bookmarkStart w:id="154" w:name="ref-Wickham14c"/>
+    <w:bookmarkEnd w:id="153"/>
+    <w:bookmarkStart w:id="155" w:name="ref-Wickham14c"/>
     <w:p>
       <w:pPr>
         <w:pStyle w:val="Bibliography"/>
@@ -5527,7 +5582,7 @@
       <w:r>
         <w:t xml:space="preserve"> </w:t>
       </w:r>
-      <w:hyperlink r:id="rId153">
+      <w:hyperlink r:id="rId154">
         <w:r>
           <w:rPr>
             <w:rStyle w:val="Hyperlink"/>
@@ -5539,8 +5594,8 @@
         <w:t xml:space="preserve">.</w:t>
       </w:r>
     </w:p>
-    <w:bookmarkEnd w:id="154"/>
-    <w:bookmarkStart w:id="155" w:name="ref-Wickham15"/>
+    <w:bookmarkEnd w:id="155"/>
+    <w:bookmarkStart w:id="156" w:name="ref-Wickham15"/>
     <w:p>
       <w:pPr>
         <w:pStyle w:val="Bibliography"/>
@@ -5561,8 +5616,8 @@
         <w:t xml:space="preserve">. Sebastopol, California: O’Reilly.</w:t>
       </w:r>
     </w:p>
-    <w:bookmarkEnd w:id="155"/>
-    <w:bookmarkStart w:id="157" w:name="ref-Wickham09"/>
+    <w:bookmarkEnd w:id="156"/>
+    <w:bookmarkStart w:id="158" w:name="ref-Wickham09"/>
     <w:p>
       <w:pPr>
         <w:pStyle w:val="Bibliography"/>
@@ -5585,7 +5640,7 @@
       <w:r>
         <w:t xml:space="preserve"> </w:t>
       </w:r>
-      <w:hyperlink r:id="rId156">
+      <w:hyperlink r:id="rId157">
         <w:r>
           <w:rPr>
             <w:rStyle w:val="Hyperlink"/>
@@ -5597,8 +5652,8 @@
         <w:t xml:space="preserve">.</w:t>
       </w:r>
     </w:p>
-    <w:bookmarkEnd w:id="157"/>
-    <w:bookmarkStart w:id="159" w:name="ref-Wickham17b"/>
+    <w:bookmarkEnd w:id="158"/>
+    <w:bookmarkStart w:id="160" w:name="ref-Wickham17b"/>
     <w:p>
       <w:pPr>
         <w:pStyle w:val="Bibliography"/>
@@ -5621,7 +5676,7 @@
       <w:r>
         <w:t xml:space="preserve"> </w:t>
       </w:r>
-      <w:hyperlink r:id="rId158">
+      <w:hyperlink r:id="rId159">
         <w:r>
           <w:rPr>
             <w:rStyle w:val="Hyperlink"/>
@@ -5633,8 +5688,8 @@
         <w:t xml:space="preserve">.</w:t>
       </w:r>
     </w:p>
-    <w:bookmarkEnd w:id="159"/>
-    <w:bookmarkStart w:id="161" w:name="ref-Wickham18"/>
+    <w:bookmarkEnd w:id="160"/>
+    <w:bookmarkStart w:id="162" w:name="ref-Wickham18"/>
     <w:p>
       <w:pPr>
         <w:pStyle w:val="Bibliography"/>
@@ -5657,7 +5712,7 @@
       <w:r>
         <w:t xml:space="preserve"> </w:t>
       </w:r>
-      <w:hyperlink r:id="rId160">
+      <w:hyperlink r:id="rId161">
         <w:r>
           <w:rPr>
             <w:rStyle w:val="Hyperlink"/>
@@ -5669,8 +5724,8 @@
         <w:t xml:space="preserve">.</w:t>
       </w:r>
     </w:p>
-    <w:bookmarkEnd w:id="161"/>
-    <w:bookmarkStart w:id="162" w:name="ref-Wilkinson05"/>
+    <w:bookmarkEnd w:id="162"/>
+    <w:bookmarkStart w:id="163" w:name="ref-Wilkinson05"/>
     <w:p>
       <w:pPr>
         <w:pStyle w:val="Bibliography"/>
@@ -5691,8 +5746,8 @@
         <w:t xml:space="preserve">. Second. New York: Statistics; Computing, Springer.</w:t>
       </w:r>
     </w:p>
-    <w:bookmarkEnd w:id="162"/>
-    <w:bookmarkStart w:id="163" w:name="ref-Wood17"/>
+    <w:bookmarkEnd w:id="163"/>
+    <w:bookmarkStart w:id="164" w:name="ref-Wood17"/>
     <w:p>
       <w:pPr>
         <w:pStyle w:val="Bibliography"/>
@@ -5713,8 +5768,8 @@
         <w:t xml:space="preserve">. 2nd ed. London, United Kingdom: Chapman; Hall, CRC Press.</w:t>
       </w:r>
     </w:p>
-    <w:bookmarkEnd w:id="163"/>
-    <w:bookmarkStart w:id="165" w:name="ref-Xie15"/>
+    <w:bookmarkEnd w:id="164"/>
+    <w:bookmarkStart w:id="166" w:name="ref-Xie15"/>
     <w:p>
       <w:pPr>
         <w:pStyle w:val="Bibliography"/>
@@ -5737,7 +5792,7 @@
       <w:r>
         <w:t xml:space="preserve"> </w:t>
       </w:r>
-      <w:hyperlink r:id="rId164">
+      <w:hyperlink r:id="rId165">
         <w:r>
           <w:rPr>
             <w:rStyle w:val="Hyperlink"/>
@@ -5749,8 +5804,8 @@
         <w:t xml:space="preserve">.</w:t>
       </w:r>
     </w:p>
-    <w:bookmarkEnd w:id="165"/>
     <w:bookmarkEnd w:id="166"/>
+    <w:bookmarkEnd w:id="167"/>
     <w:sectPr>
       <w:footerReference w:type="default" r:id="rId9"/>
       <w:pgSz w:w="12240" w:h="15840"/>

</xml_diff>

<commit_message>
scape ex figure added
</commit_message>
<xml_diff>
--- a/manu_draft.docx
+++ b/manu_draft.docx
@@ -321,7 +321,7 @@
         <w:pStyle w:val="FirstParagraph"/>
       </w:pPr>
       <w:r>
-        <w:t xml:space="preserve">Version Date: Fri Dec 21 09:19:51 2018 -0800</w:t>
+        <w:t xml:space="preserve">Version Date: Fri Dec 21 14:08:38 2018 -0800</w:t>
       </w:r>
     </w:p>
     <w:p>
@@ -586,6 +586,12 @@
         <w:pStyle w:val="BodyText"/>
       </w:pPr>
       <w:r>
+        <w:t xml:space="preserve">REWORK THIS PARAGRAPH OR MOVE ELSEWHERE</w:t>
+      </w:r>
+      <w:r>
+        <w:t xml:space="preserve"> </w:t>
+      </w:r>
+      <w:r>
         <w:t xml:space="preserve">An effective bioassessment product must jointly address the technical challenges of developing a diagnostic index and the implementation challenges of using an index to address the needs of environmental managers and regulators</w:t>
       </w:r>
       <w:r>
@@ -1575,7 +1581,7 @@
         <w:t xml:space="preserve"> </w:t>
       </w:r>
       <w:r>
-        <w:t xml:space="preserve">has increased in the last ten years and is the most commonly used analysis platform in the environmental sciences. This software provides 13542 user contributed packages (as of 2018-12-21) and is also a programming language that can be used to create specific analysis workflows. The availability of existing packages and the ability to create new packages is a strength of R that is under-utilized by the bioassessment community. An assessment index packaged in R can automate the tedious process of converting raw taxonomic data to summary scores. An R package is also modular, meaning it includes all necessary analyses, data, and documentation to allow use by others. This modularity is critical for reaching management and stakeholder communities by providing a tool that redirects the focus on the output and not the technical details that are less important for decision-making.</w:t>
+        <w:t xml:space="preserve">has increased in the last ten years and is the most commonly used analysis platform in the environmental sciences. This software provides 13543 user contributed packages (as of 2018-12-21) and is also a programming language that can be used to create specific analysis workflows. The availability of existing packages and the ability to create new packages is a strength of R that is under-utilized by the bioassessment community. An assessment index packaged in R can automate the tedious process of converting raw taxonomic data to summary scores. An R package is also modular, meaning it includes all necessary analyses, data, and documentation to allow use by others. This modularity is critical for reaching management and stakeholder communities by providing a tool that redirects the focus on the output and not the technical details that are less important for decision-making.</w:t>
       </w:r>
     </w:p>
     <w:p>
@@ -2826,13 +2832,68 @@
     </w:p>
     <w:p>
       <w:pPr>
+        <w:pStyle w:val="CaptionedFigure"/>
+      </w:pPr>
+      <w:r>
+        <w:drawing>
+          <wp:inline>
+            <wp:extent cx="5943600" cy="5731846"/>
+            <wp:effectExtent b="0" l="0" r="0" t="0"/>
+            <wp:docPr descr="Figure 3 SCAPE example" title="" id="1" name="Picture"/>
+            <a:graphic>
+              <a:graphicData uri="http://schemas.openxmlformats.org/drawingml/2006/picture">
+                <pic:pic>
+                  <pic:nvPicPr>
+                    <pic:cNvPr descr="figs/scapex.png" id="0" name="Picture"/>
+                    <pic:cNvPicPr>
+                      <a:picLocks noChangeArrowheads="1" noChangeAspect="1"/>
+                    </pic:cNvPicPr>
+                  </pic:nvPicPr>
+                  <pic:blipFill>
+                    <a:blip r:embed="rId46"/>
+                    <a:stretch>
+                      <a:fillRect/>
+                    </a:stretch>
+                  </pic:blipFill>
+                  <pic:spPr bwMode="auto">
+                    <a:xfrm>
+                      <a:off x="0" y="0"/>
+                      <a:ext cx="5943600" cy="5731846"/>
+                    </a:xfrm>
+                    <a:prstGeom prst="rect">
+                      <a:avLst/>
+                    </a:prstGeom>
+                    <a:noFill/>
+                    <a:ln w="9525">
+                      <a:noFill/>
+                      <a:headEnd/>
+                      <a:tailEnd/>
+                    </a:ln>
+                  </pic:spPr>
+                </pic:pic>
+              </a:graphicData>
+            </a:graphic>
+          </wp:inline>
+        </w:drawing>
+      </w:r>
+    </w:p>
+    <w:p>
+      <w:pPr>
+        <w:pStyle w:val="ImageCaption"/>
+      </w:pPr>
+      <w:r>
+        <w:t xml:space="preserve">Figure 3 SCAPE example</w:t>
+      </w:r>
+    </w:p>
+    <w:p>
+      <w:pPr>
         <w:pStyle w:val="Heading1"/>
       </w:pPr>
-      <w:bookmarkStart w:id="46" w:name="tables"/>
+      <w:bookmarkStart w:id="47" w:name="tables"/>
       <w:r>
         <w:t xml:space="preserve">Tables</w:t>
       </w:r>
-      <w:bookmarkEnd w:id="46"/>
+      <w:bookmarkEnd w:id="47"/>
     </w:p>
     <w:p>
       <w:pPr>
@@ -2844,7 +2905,7 @@
       <w:r>
         <w:t xml:space="preserve"> </w:t>
       </w:r>
-      <w:hyperlink r:id="rId47">
+      <w:hyperlink r:id="rId48">
         <w:r>
           <w:rPr>
             <w:rStyle w:val="Hyperlink"/>
@@ -2858,7 +2919,7 @@
       <w:r>
         <w:t xml:space="preserve"> </w:t>
       </w:r>
-      <w:hyperlink r:id="rId48">
+      <w:hyperlink r:id="rId49">
         <w:r>
           <w:rPr>
             <w:rStyle w:val="Hyperlink"/>
@@ -2872,7 +2933,7 @@
       <w:r>
         <w:t xml:space="preserve"> </w:t>
       </w:r>
-      <w:hyperlink r:id="rId49">
+      <w:hyperlink r:id="rId50">
         <w:r>
           <w:rPr>
             <w:rStyle w:val="Hyperlink"/>
@@ -3573,14 +3634,14 @@
       <w:pPr>
         <w:pStyle w:val="Heading1"/>
       </w:pPr>
-      <w:bookmarkStart w:id="50" w:name="references"/>
+      <w:bookmarkStart w:id="51" w:name="references"/>
       <w:r>
         <w:t xml:space="preserve">References</w:t>
       </w:r>
-      <w:bookmarkEnd w:id="50"/>
-    </w:p>
-    <w:bookmarkStart w:id="167" w:name="refs"/>
-    <w:bookmarkStart w:id="52" w:name="ref-Allaire18"/>
+      <w:bookmarkEnd w:id="51"/>
+    </w:p>
+    <w:bookmarkStart w:id="168" w:name="refs"/>
+    <w:bookmarkStart w:id="53" w:name="ref-Allaire18"/>
     <w:p>
       <w:pPr>
         <w:pStyle w:val="Bibliography"/>
@@ -3603,7 +3664,7 @@
       <w:r>
         <w:t xml:space="preserve"> </w:t>
       </w:r>
-      <w:hyperlink r:id="rId51">
+      <w:hyperlink r:id="rId52">
         <w:r>
           <w:rPr>
             <w:rStyle w:val="Hyperlink"/>
@@ -3615,8 +3676,8 @@
         <w:t xml:space="preserve">.</w:t>
       </w:r>
     </w:p>
-    <w:bookmarkEnd w:id="52"/>
-    <w:bookmarkStart w:id="54" w:name="ref-Appelhans18"/>
+    <w:bookmarkEnd w:id="53"/>
+    <w:bookmarkStart w:id="55" w:name="ref-Appelhans18"/>
     <w:p>
       <w:pPr>
         <w:pStyle w:val="Bibliography"/>
@@ -3639,7 +3700,7 @@
       <w:r>
         <w:t xml:space="preserve"> </w:t>
       </w:r>
-      <w:hyperlink r:id="rId53">
+      <w:hyperlink r:id="rId54">
         <w:r>
           <w:rPr>
             <w:rStyle w:val="Hyperlink"/>
@@ -3651,8 +3712,8 @@
         <w:t xml:space="preserve">.</w:t>
       </w:r>
     </w:p>
-    <w:bookmarkEnd w:id="54"/>
-    <w:bookmarkStart w:id="55" w:name="ref-Bain00"/>
+    <w:bookmarkEnd w:id="55"/>
+    <w:bookmarkStart w:id="56" w:name="ref-Bain00"/>
     <w:p>
       <w:pPr>
         <w:pStyle w:val="Bibliography"/>
@@ -3676,8 +3737,8 @@
         <w:t xml:space="preserve">3 (1):89–98.</w:t>
       </w:r>
     </w:p>
-    <w:bookmarkEnd w:id="55"/>
-    <w:bookmarkStart w:id="57" w:name="ref-Baird12"/>
+    <w:bookmarkEnd w:id="56"/>
+    <w:bookmarkStart w:id="58" w:name="ref-Baird12"/>
     <w:p>
       <w:pPr>
         <w:pStyle w:val="Bibliography"/>
@@ -3703,7 +3764,7 @@
       <w:r>
         <w:t xml:space="preserve"> </w:t>
       </w:r>
-      <w:hyperlink r:id="rId56">
+      <w:hyperlink r:id="rId57">
         <w:r>
           <w:rPr>
             <w:rStyle w:val="Hyperlink"/>
@@ -3715,8 +3776,8 @@
         <w:t xml:space="preserve">.</w:t>
       </w:r>
     </w:p>
-    <w:bookmarkEnd w:id="57"/>
-    <w:bookmarkStart w:id="59" w:name="ref-Baker15"/>
+    <w:bookmarkEnd w:id="58"/>
+    <w:bookmarkStart w:id="60" w:name="ref-Baker15"/>
     <w:p>
       <w:pPr>
         <w:pStyle w:val="Bibliography"/>
@@ -3739,7 +3800,7 @@
       <w:r>
         <w:t xml:space="preserve"> </w:t>
       </w:r>
-      <w:hyperlink r:id="rId58">
+      <w:hyperlink r:id="rId59">
         <w:r>
           <w:rPr>
             <w:rStyle w:val="Hyperlink"/>
@@ -3751,8 +3812,8 @@
         <w:t xml:space="preserve">.</w:t>
       </w:r>
     </w:p>
-    <w:bookmarkEnd w:id="59"/>
-    <w:bookmarkStart w:id="60" w:name="ref-Beck18d"/>
+    <w:bookmarkEnd w:id="60"/>
+    <w:bookmarkStart w:id="61" w:name="ref-Beck18d"/>
     <w:p>
       <w:pPr>
         <w:pStyle w:val="Bibliography"/>
@@ -3761,8 +3822,8 @@
         <w:t xml:space="preserve">Beck, M. W. 2018a. “Constrained streams for biological integrity in California. Knowledge Network for Biocomplexity. urn:uuid:75411f50-32ed-42a5-bbfd-26833c7a441f.”</w:t>
       </w:r>
     </w:p>
-    <w:bookmarkEnd w:id="60"/>
-    <w:bookmarkStart w:id="62" w:name="ref-Beck18c"/>
+    <w:bookmarkEnd w:id="61"/>
+    <w:bookmarkStart w:id="63" w:name="ref-Beck18c"/>
     <w:p>
       <w:pPr>
         <w:pStyle w:val="Bibliography"/>
@@ -3773,7 +3834,7 @@
       <w:r>
         <w:t xml:space="preserve"> </w:t>
       </w:r>
-      <w:hyperlink r:id="rId61">
+      <w:hyperlink r:id="rId62">
         <w:r>
           <w:rPr>
             <w:rStyle w:val="Hyperlink"/>
@@ -3785,8 +3846,8 @@
         <w:t xml:space="preserve">.”</w:t>
       </w:r>
     </w:p>
-    <w:bookmarkEnd w:id="62"/>
-    <w:bookmarkStart w:id="64" w:name="ref-Beck09"/>
+    <w:bookmarkEnd w:id="63"/>
+    <w:bookmarkStart w:id="65" w:name="ref-Beck09"/>
     <w:p>
       <w:pPr>
         <w:pStyle w:val="Bibliography"/>
@@ -3812,7 +3873,7 @@
       <w:r>
         <w:t xml:space="preserve"> </w:t>
       </w:r>
-      <w:hyperlink r:id="rId63">
+      <w:hyperlink r:id="rId64">
         <w:r>
           <w:rPr>
             <w:rStyle w:val="Hyperlink"/>
@@ -3824,8 +3885,8 @@
         <w:t xml:space="preserve">.</w:t>
       </w:r>
     </w:p>
-    <w:bookmarkEnd w:id="64"/>
-    <w:bookmarkStart w:id="66" w:name="ref-Beck13"/>
+    <w:bookmarkEnd w:id="65"/>
+    <w:bookmarkStart w:id="67" w:name="ref-Beck13"/>
     <w:p>
       <w:pPr>
         <w:pStyle w:val="Bibliography"/>
@@ -3851,7 +3912,7 @@
       <w:r>
         <w:t xml:space="preserve"> </w:t>
       </w:r>
-      <w:hyperlink r:id="rId65">
+      <w:hyperlink r:id="rId66">
         <w:r>
           <w:rPr>
             <w:rStyle w:val="Hyperlink"/>
@@ -3863,8 +3924,8 @@
         <w:t xml:space="preserve">.</w:t>
       </w:r>
     </w:p>
-    <w:bookmarkEnd w:id="66"/>
-    <w:bookmarkStart w:id="68" w:name="ref-Birk12"/>
+    <w:bookmarkEnd w:id="67"/>
+    <w:bookmarkStart w:id="69" w:name="ref-Birk12"/>
     <w:p>
       <w:pPr>
         <w:pStyle w:val="Bibliography"/>
@@ -3890,7 +3951,7 @@
       <w:r>
         <w:t xml:space="preserve"> </w:t>
       </w:r>
-      <w:hyperlink r:id="rId67">
+      <w:hyperlink r:id="rId68">
         <w:r>
           <w:rPr>
             <w:rStyle w:val="Hyperlink"/>
@@ -3902,8 +3963,8 @@
         <w:t xml:space="preserve">.</w:t>
       </w:r>
     </w:p>
-    <w:bookmarkEnd w:id="68"/>
-    <w:bookmarkStart w:id="70" w:name="ref-BondLamberty16"/>
+    <w:bookmarkEnd w:id="69"/>
+    <w:bookmarkStart w:id="71" w:name="ref-BondLamberty16"/>
     <w:p>
       <w:pPr>
         <w:pStyle w:val="Bibliography"/>
@@ -3929,7 +3990,7 @@
       <w:r>
         <w:t xml:space="preserve"> </w:t>
       </w:r>
-      <w:hyperlink r:id="rId69">
+      <w:hyperlink r:id="rId70">
         <w:r>
           <w:rPr>
             <w:rStyle w:val="Hyperlink"/>
@@ -3941,8 +4002,8 @@
         <w:t xml:space="preserve">.</w:t>
       </w:r>
     </w:p>
-    <w:bookmarkEnd w:id="70"/>
-    <w:bookmarkStart w:id="71" w:name="ref-Borja09"/>
+    <w:bookmarkEnd w:id="71"/>
+    <w:bookmarkStart w:id="72" w:name="ref-Borja09"/>
     <w:p>
       <w:pPr>
         <w:pStyle w:val="Bibliography"/>
@@ -3966,8 +4027,8 @@
         <w:t xml:space="preserve">59 (1-3):1–4.</w:t>
       </w:r>
     </w:p>
-    <w:bookmarkEnd w:id="71"/>
-    <w:bookmarkStart w:id="73" w:name="ref-Cao11"/>
+    <w:bookmarkEnd w:id="72"/>
+    <w:bookmarkStart w:id="74" w:name="ref-Cao11"/>
     <w:p>
       <w:pPr>
         <w:pStyle w:val="Bibliography"/>
@@ -3993,7 +4054,7 @@
       <w:r>
         <w:t xml:space="preserve"> </w:t>
       </w:r>
-      <w:hyperlink r:id="rId72">
+      <w:hyperlink r:id="rId73">
         <w:r>
           <w:rPr>
             <w:rStyle w:val="Hyperlink"/>
@@ -4005,8 +4066,8 @@
         <w:t xml:space="preserve">.</w:t>
       </w:r>
     </w:p>
-    <w:bookmarkEnd w:id="73"/>
-    <w:bookmarkStart w:id="75" w:name="ref-Chang18"/>
+    <w:bookmarkEnd w:id="74"/>
+    <w:bookmarkStart w:id="76" w:name="ref-Chang18"/>
     <w:p>
       <w:pPr>
         <w:pStyle w:val="Bibliography"/>
@@ -4029,7 +4090,7 @@
       <w:r>
         <w:t xml:space="preserve"> </w:t>
       </w:r>
-      <w:hyperlink r:id="rId74">
+      <w:hyperlink r:id="rId75">
         <w:r>
           <w:rPr>
             <w:rStyle w:val="Hyperlink"/>
@@ -4041,8 +4102,8 @@
         <w:t xml:space="preserve">.</w:t>
       </w:r>
     </w:p>
-    <w:bookmarkEnd w:id="75"/>
-    <w:bookmarkStart w:id="77" w:name="ref-Cheng18"/>
+    <w:bookmarkEnd w:id="76"/>
+    <w:bookmarkStart w:id="78" w:name="ref-Cheng18"/>
     <w:p>
       <w:pPr>
         <w:pStyle w:val="Bibliography"/>
@@ -4065,7 +4126,7 @@
       <w:r>
         <w:t xml:space="preserve"> </w:t>
       </w:r>
-      <w:hyperlink r:id="rId76">
+      <w:hyperlink r:id="rId77">
         <w:r>
           <w:rPr>
             <w:rStyle w:val="Hyperlink"/>
@@ -4077,8 +4138,8 @@
         <w:t xml:space="preserve">.</w:t>
       </w:r>
     </w:p>
-    <w:bookmarkEnd w:id="77"/>
-    <w:bookmarkStart w:id="79" w:name="ref-Collins16"/>
+    <w:bookmarkEnd w:id="78"/>
+    <w:bookmarkStart w:id="80" w:name="ref-Collins16"/>
     <w:p>
       <w:pPr>
         <w:pStyle w:val="Bibliography"/>
@@ -4104,7 +4165,7 @@
       <w:r>
         <w:t xml:space="preserve"> </w:t>
       </w:r>
-      <w:hyperlink r:id="rId78">
+      <w:hyperlink r:id="rId79">
         <w:r>
           <w:rPr>
             <w:rStyle w:val="Hyperlink"/>
@@ -4116,8 +4177,8 @@
         <w:t xml:space="preserve">.</w:t>
       </w:r>
     </w:p>
-    <w:bookmarkEnd w:id="79"/>
-    <w:bookmarkStart w:id="81" w:name="ref-Dale01"/>
+    <w:bookmarkEnd w:id="80"/>
+    <w:bookmarkStart w:id="82" w:name="ref-Dale01"/>
     <w:p>
       <w:pPr>
         <w:pStyle w:val="Bibliography"/>
@@ -4143,7 +4204,7 @@
       <w:r>
         <w:t xml:space="preserve"> </w:t>
       </w:r>
-      <w:hyperlink r:id="rId80">
+      <w:hyperlink r:id="rId81">
         <w:r>
           <w:rPr>
             <w:rStyle w:val="Hyperlink"/>
@@ -4155,8 +4216,8 @@
         <w:t xml:space="preserve">.</w:t>
       </w:r>
     </w:p>
-    <w:bookmarkEnd w:id="81"/>
-    <w:bookmarkStart w:id="83" w:name="ref-DeCaceres09"/>
+    <w:bookmarkEnd w:id="82"/>
+    <w:bookmarkStart w:id="84" w:name="ref-DeCaceres09"/>
     <w:p>
       <w:pPr>
         <w:pStyle w:val="Bibliography"/>
@@ -4191,7 +4252,7 @@
       <w:r>
         <w:t xml:space="preserve"> </w:t>
       </w:r>
-      <w:hyperlink r:id="rId82">
+      <w:hyperlink r:id="rId83">
         <w:r>
           <w:rPr>
             <w:rStyle w:val="Hyperlink"/>
@@ -4203,8 +4264,8 @@
         <w:t xml:space="preserve">.</w:t>
       </w:r>
     </w:p>
-    <w:bookmarkEnd w:id="83"/>
-    <w:bookmarkStart w:id="85" w:name="ref-Fetscher13"/>
+    <w:bookmarkEnd w:id="84"/>
+    <w:bookmarkStart w:id="86" w:name="ref-Fetscher13"/>
     <w:p>
       <w:pPr>
         <w:pStyle w:val="Bibliography"/>
@@ -4230,7 +4291,7 @@
       <w:r>
         <w:t xml:space="preserve"> </w:t>
       </w:r>
-      <w:hyperlink r:id="rId84">
+      <w:hyperlink r:id="rId85">
         <w:r>
           <w:rPr>
             <w:rStyle w:val="Hyperlink"/>
@@ -4242,8 +4303,8 @@
         <w:t xml:space="preserve">.</w:t>
       </w:r>
     </w:p>
-    <w:bookmarkEnd w:id="85"/>
-    <w:bookmarkStart w:id="87" w:name="ref-Fore02"/>
+    <w:bookmarkEnd w:id="86"/>
+    <w:bookmarkStart w:id="88" w:name="ref-Fore02"/>
     <w:p>
       <w:pPr>
         <w:pStyle w:val="Bibliography"/>
@@ -4269,7 +4330,7 @@
       <w:r>
         <w:t xml:space="preserve"> </w:t>
       </w:r>
-      <w:hyperlink r:id="rId86">
+      <w:hyperlink r:id="rId87">
         <w:r>
           <w:rPr>
             <w:rStyle w:val="Hyperlink"/>
@@ -4281,8 +4342,8 @@
         <w:t xml:space="preserve">.</w:t>
       </w:r>
     </w:p>
-    <w:bookmarkEnd w:id="87"/>
-    <w:bookmarkStart w:id="89" w:name="ref-Grand12"/>
+    <w:bookmarkEnd w:id="88"/>
+    <w:bookmarkStart w:id="90" w:name="ref-Grand12"/>
     <w:p>
       <w:pPr>
         <w:pStyle w:val="Bibliography"/>
@@ -4308,7 +4369,7 @@
       <w:r>
         <w:t xml:space="preserve"> </w:t>
       </w:r>
-      <w:hyperlink r:id="rId88">
+      <w:hyperlink r:id="rId89">
         <w:r>
           <w:rPr>
             <w:rStyle w:val="Hyperlink"/>
@@ -4320,8 +4381,8 @@
         <w:t xml:space="preserve">.</w:t>
       </w:r>
     </w:p>
-    <w:bookmarkEnd w:id="89"/>
-    <w:bookmarkStart w:id="91" w:name="ref-Hampton15"/>
+    <w:bookmarkEnd w:id="90"/>
+    <w:bookmarkStart w:id="92" w:name="ref-Hampton15"/>
     <w:p>
       <w:pPr>
         <w:pStyle w:val="Bibliography"/>
@@ -4347,7 +4408,7 @@
       <w:r>
         <w:t xml:space="preserve"> </w:t>
       </w:r>
-      <w:hyperlink r:id="rId90">
+      <w:hyperlink r:id="rId91">
         <w:r>
           <w:rPr>
             <w:rStyle w:val="Hyperlink"/>
@@ -4359,8 +4420,8 @@
         <w:t xml:space="preserve">.</w:t>
       </w:r>
     </w:p>
-    <w:bookmarkEnd w:id="91"/>
-    <w:bookmarkStart w:id="93" w:name="ref-Hampton17"/>
+    <w:bookmarkEnd w:id="92"/>
+    <w:bookmarkStart w:id="94" w:name="ref-Hampton17"/>
     <w:p>
       <w:pPr>
         <w:pStyle w:val="Bibliography"/>
@@ -4386,7 +4447,7 @@
       <w:r>
         <w:t xml:space="preserve"> </w:t>
       </w:r>
-      <w:hyperlink r:id="rId92">
+      <w:hyperlink r:id="rId93">
         <w:r>
           <w:rPr>
             <w:rStyle w:val="Hyperlink"/>
@@ -4398,8 +4459,8 @@
         <w:t xml:space="preserve">.</w:t>
       </w:r>
     </w:p>
-    <w:bookmarkEnd w:id="93"/>
-    <w:bookmarkStart w:id="95" w:name="ref-Hampton16"/>
+    <w:bookmarkEnd w:id="94"/>
+    <w:bookmarkStart w:id="96" w:name="ref-Hampton16"/>
     <w:p>
       <w:pPr>
         <w:pStyle w:val="Bibliography"/>
@@ -4425,7 +4486,7 @@
       <w:r>
         <w:t xml:space="preserve"> </w:t>
       </w:r>
-      <w:hyperlink r:id="rId94">
+      <w:hyperlink r:id="rId95">
         <w:r>
           <w:rPr>
             <w:rStyle w:val="Hyperlink"/>
@@ -4437,8 +4498,8 @@
         <w:t xml:space="preserve">.</w:t>
       </w:r>
     </w:p>
-    <w:bookmarkEnd w:id="95"/>
-    <w:bookmarkStart w:id="97" w:name="ref-Hering10"/>
+    <w:bookmarkEnd w:id="96"/>
+    <w:bookmarkStart w:id="98" w:name="ref-Hering10"/>
     <w:p>
       <w:pPr>
         <w:pStyle w:val="Bibliography"/>
@@ -4464,7 +4525,7 @@
       <w:r>
         <w:t xml:space="preserve"> </w:t>
       </w:r>
-      <w:hyperlink r:id="rId96">
+      <w:hyperlink r:id="rId97">
         <w:r>
           <w:rPr>
             <w:rStyle w:val="Hyperlink"/>
@@ -4476,8 +4537,8 @@
         <w:t xml:space="preserve">.</w:t>
       </w:r>
     </w:p>
-    <w:bookmarkEnd w:id="97"/>
-    <w:bookmarkStart w:id="99" w:name="ref-Horsburgh16"/>
+    <w:bookmarkEnd w:id="98"/>
+    <w:bookmarkStart w:id="100" w:name="ref-Horsburgh16"/>
     <w:p>
       <w:pPr>
         <w:pStyle w:val="Bibliography"/>
@@ -4503,7 +4564,7 @@
       <w:r>
         <w:t xml:space="preserve"> </w:t>
       </w:r>
-      <w:hyperlink r:id="rId98">
+      <w:hyperlink r:id="rId99">
         <w:r>
           <w:rPr>
             <w:rStyle w:val="Hyperlink"/>
@@ -4515,8 +4576,8 @@
         <w:t xml:space="preserve">.</w:t>
       </w:r>
     </w:p>
-    <w:bookmarkEnd w:id="99"/>
-    <w:bookmarkStart w:id="101" w:name="ref-Howard18"/>
+    <w:bookmarkEnd w:id="100"/>
+    <w:bookmarkStart w:id="102" w:name="ref-Howard18"/>
     <w:p>
       <w:pPr>
         <w:pStyle w:val="Bibliography"/>
@@ -4542,7 +4603,7 @@
       <w:r>
         <w:t xml:space="preserve"> </w:t>
       </w:r>
-      <w:hyperlink r:id="rId100">
+      <w:hyperlink r:id="rId101">
         <w:r>
           <w:rPr>
             <w:rStyle w:val="Hyperlink"/>
@@ -4554,8 +4615,8 @@
         <w:t xml:space="preserve">.</w:t>
       </w:r>
     </w:p>
-    <w:bookmarkEnd w:id="101"/>
-    <w:bookmarkStart w:id="103" w:name="ref-Hsu17"/>
+    <w:bookmarkEnd w:id="102"/>
+    <w:bookmarkStart w:id="104" w:name="ref-Hsu17"/>
     <w:p>
       <w:pPr>
         <w:pStyle w:val="Bibliography"/>
@@ -4581,7 +4642,7 @@
       <w:r>
         <w:t xml:space="preserve"> </w:t>
       </w:r>
-      <w:hyperlink r:id="rId102">
+      <w:hyperlink r:id="rId103">
         <w:r>
           <w:rPr>
             <w:rStyle w:val="Hyperlink"/>
@@ -4593,8 +4654,8 @@
         <w:t xml:space="preserve">.</w:t>
       </w:r>
     </w:p>
-    <w:bookmarkEnd w:id="103"/>
-    <w:bookmarkStart w:id="105" w:name="ref-Ihle17"/>
+    <w:bookmarkEnd w:id="104"/>
+    <w:bookmarkStart w:id="106" w:name="ref-Ihle17"/>
     <w:p>
       <w:pPr>
         <w:pStyle w:val="Bibliography"/>
@@ -4620,7 +4681,7 @@
       <w:r>
         <w:t xml:space="preserve"> </w:t>
       </w:r>
-      <w:hyperlink r:id="rId104">
+      <w:hyperlink r:id="rId105">
         <w:r>
           <w:rPr>
             <w:rStyle w:val="Hyperlink"/>
@@ -4632,8 +4693,8 @@
         <w:t xml:space="preserve">.</w:t>
       </w:r>
     </w:p>
-    <w:bookmarkEnd w:id="105"/>
-    <w:bookmarkStart w:id="107" w:name="ref-Jackson94"/>
+    <w:bookmarkEnd w:id="106"/>
+    <w:bookmarkStart w:id="108" w:name="ref-Jackson94"/>
     <w:p>
       <w:pPr>
         <w:pStyle w:val="Bibliography"/>
@@ -4659,7 +4720,7 @@
       <w:r>
         <w:t xml:space="preserve"> </w:t>
       </w:r>
-      <w:hyperlink r:id="rId106">
+      <w:hyperlink r:id="rId107">
         <w:r>
           <w:rPr>
             <w:rStyle w:val="Hyperlink"/>
@@ -4671,8 +4732,8 @@
         <w:t xml:space="preserve">.</w:t>
       </w:r>
     </w:p>
-    <w:bookmarkEnd w:id="107"/>
-    <w:bookmarkStart w:id="108" w:name="ref-Karr86"/>
+    <w:bookmarkEnd w:id="108"/>
+    <w:bookmarkStart w:id="109" w:name="ref-Karr86"/>
     <w:p>
       <w:pPr>
         <w:pStyle w:val="Bibliography"/>
@@ -4681,8 +4742,8 @@
         <w:t xml:space="preserve">Karr, J. R., K. D. Fausch, P. L. Angermeier, P. R. Yant, and I. J. Schlosser. 1986. “Assessing Biological Integrity in Running Waters: A Method and Its Rationale.” Special Publication 5. Champaign, Illinois: Illinois Natural History Survey.</w:t>
       </w:r>
     </w:p>
-    <w:bookmarkEnd w:id="108"/>
-    <w:bookmarkStart w:id="110" w:name="ref-Kelly16"/>
+    <w:bookmarkEnd w:id="109"/>
+    <w:bookmarkStart w:id="111" w:name="ref-Kelly16"/>
     <w:p>
       <w:pPr>
         <w:pStyle w:val="Bibliography"/>
@@ -4708,7 +4769,7 @@
       <w:r>
         <w:t xml:space="preserve"> </w:t>
       </w:r>
-      <w:hyperlink r:id="rId109">
+      <w:hyperlink r:id="rId110">
         <w:r>
           <w:rPr>
             <w:rStyle w:val="Hyperlink"/>
@@ -4720,8 +4781,8 @@
         <w:t xml:space="preserve">.</w:t>
       </w:r>
     </w:p>
-    <w:bookmarkEnd w:id="110"/>
-    <w:bookmarkStart w:id="112" w:name="ref-Kerans94"/>
+    <w:bookmarkEnd w:id="111"/>
+    <w:bookmarkStart w:id="113" w:name="ref-Kerans94"/>
     <w:p>
       <w:pPr>
         <w:pStyle w:val="Bibliography"/>
@@ -4747,7 +4808,7 @@
       <w:r>
         <w:t xml:space="preserve"> </w:t>
       </w:r>
-      <w:hyperlink r:id="rId111">
+      <w:hyperlink r:id="rId112">
         <w:r>
           <w:rPr>
             <w:rStyle w:val="Hyperlink"/>
@@ -4759,8 +4820,8 @@
         <w:t xml:space="preserve">.</w:t>
       </w:r>
     </w:p>
-    <w:bookmarkEnd w:id="112"/>
-    <w:bookmarkStart w:id="114" w:name="ref-Kuehne17"/>
+    <w:bookmarkEnd w:id="113"/>
+    <w:bookmarkStart w:id="115" w:name="ref-Kuehne17"/>
     <w:p>
       <w:pPr>
         <w:pStyle w:val="Bibliography"/>
@@ -4786,7 +4847,7 @@
       <w:r>
         <w:t xml:space="preserve"> </w:t>
       </w:r>
-      <w:hyperlink r:id="rId113">
+      <w:hyperlink r:id="rId114">
         <w:r>
           <w:rPr>
             <w:rStyle w:val="Hyperlink"/>
@@ -4798,8 +4859,8 @@
         <w:t xml:space="preserve">.</w:t>
       </w:r>
     </w:p>
-    <w:bookmarkEnd w:id="114"/>
-    <w:bookmarkStart w:id="116" w:name="ref-Lewandowsky16"/>
+    <w:bookmarkEnd w:id="115"/>
+    <w:bookmarkStart w:id="117" w:name="ref-Lewandowsky16"/>
     <w:p>
       <w:pPr>
         <w:pStyle w:val="Bibliography"/>
@@ -4825,7 +4886,7 @@
       <w:r>
         <w:t xml:space="preserve"> </w:t>
       </w:r>
-      <w:hyperlink r:id="rId115">
+      <w:hyperlink r:id="rId116">
         <w:r>
           <w:rPr>
             <w:rStyle w:val="Hyperlink"/>
@@ -4837,8 +4898,8 @@
         <w:t xml:space="preserve">.</w:t>
       </w:r>
     </w:p>
-    <w:bookmarkEnd w:id="116"/>
-    <w:bookmarkStart w:id="118" w:name="ref-Liaw02"/>
+    <w:bookmarkEnd w:id="117"/>
+    <w:bookmarkStart w:id="119" w:name="ref-Liaw02"/>
     <w:p>
       <w:pPr>
         <w:pStyle w:val="Bibliography"/>
@@ -4864,7 +4925,7 @@
       <w:r>
         <w:t xml:space="preserve"> </w:t>
       </w:r>
-      <w:hyperlink r:id="rId117">
+      <w:hyperlink r:id="rId118">
         <w:r>
           <w:rPr>
             <w:rStyle w:val="Hyperlink"/>
@@ -4876,8 +4937,8 @@
         <w:t xml:space="preserve">.</w:t>
       </w:r>
     </w:p>
-    <w:bookmarkEnd w:id="118"/>
-    <w:bookmarkStart w:id="120" w:name="ref-Linke11"/>
+    <w:bookmarkEnd w:id="119"/>
+    <w:bookmarkStart w:id="121" w:name="ref-Linke11"/>
     <w:p>
       <w:pPr>
         <w:pStyle w:val="Bibliography"/>
@@ -4903,7 +4964,7 @@
       <w:r>
         <w:t xml:space="preserve"> </w:t>
       </w:r>
-      <w:hyperlink r:id="rId119">
+      <w:hyperlink r:id="rId120">
         <w:r>
           <w:rPr>
             <w:rStyle w:val="Hyperlink"/>
@@ -4915,8 +4976,8 @@
         <w:t xml:space="preserve">.</w:t>
       </w:r>
     </w:p>
-    <w:bookmarkEnd w:id="120"/>
-    <w:bookmarkStart w:id="122" w:name="ref-Lortie14"/>
+    <w:bookmarkEnd w:id="121"/>
+    <w:bookmarkStart w:id="123" w:name="ref-Lortie14"/>
     <w:p>
       <w:pPr>
         <w:pStyle w:val="Bibliography"/>
@@ -4942,7 +5003,7 @@
       <w:r>
         <w:t xml:space="preserve"> </w:t>
       </w:r>
-      <w:hyperlink r:id="rId121">
+      <w:hyperlink r:id="rId122">
         <w:r>
           <w:rPr>
             <w:rStyle w:val="Hyperlink"/>
@@ -4954,8 +5015,8 @@
         <w:t xml:space="preserve">.</w:t>
       </w:r>
     </w:p>
-    <w:bookmarkEnd w:id="122"/>
-    <w:bookmarkStart w:id="124" w:name="ref-Lowndes17"/>
+    <w:bookmarkEnd w:id="123"/>
+    <w:bookmarkStart w:id="125" w:name="ref-Lowndes17"/>
     <w:p>
       <w:pPr>
         <w:pStyle w:val="Bibliography"/>
@@ -4981,7 +5042,7 @@
       <w:r>
         <w:t xml:space="preserve"> </w:t>
       </w:r>
-      <w:hyperlink r:id="rId123">
+      <w:hyperlink r:id="rId124">
         <w:r>
           <w:rPr>
             <w:rStyle w:val="Hyperlink"/>
@@ -4993,8 +5054,8 @@
         <w:t xml:space="preserve">.</w:t>
       </w:r>
     </w:p>
-    <w:bookmarkEnd w:id="124"/>
-    <w:bookmarkStart w:id="126" w:name="ref-Marwick16"/>
+    <w:bookmarkEnd w:id="125"/>
+    <w:bookmarkStart w:id="127" w:name="ref-Marwick16"/>
     <w:p>
       <w:pPr>
         <w:pStyle w:val="Bibliography"/>
@@ -5020,7 +5081,7 @@
       <w:r>
         <w:t xml:space="preserve"> </w:t>
       </w:r>
-      <w:hyperlink r:id="rId125">
+      <w:hyperlink r:id="rId126">
         <w:r>
           <w:rPr>
             <w:rStyle w:val="Hyperlink"/>
@@ -5032,8 +5093,8 @@
         <w:t xml:space="preserve">.</w:t>
       </w:r>
     </w:p>
-    <w:bookmarkEnd w:id="126"/>
-    <w:bookmarkStart w:id="127" w:name="ref-Mazor16"/>
+    <w:bookmarkEnd w:id="127"/>
+    <w:bookmarkStart w:id="128" w:name="ref-Mazor16"/>
     <w:p>
       <w:pPr>
         <w:pStyle w:val="Bibliography"/>
@@ -5057,8 +5118,8 @@
         <w:t xml:space="preserve">35 (1):249–71.</w:t>
       </w:r>
     </w:p>
-    <w:bookmarkEnd w:id="127"/>
-    <w:bookmarkStart w:id="128" w:name="ref-McDonald04"/>
+    <w:bookmarkEnd w:id="128"/>
+    <w:bookmarkStart w:id="129" w:name="ref-McDonald04"/>
     <w:p>
       <w:pPr>
         <w:pStyle w:val="Bibliography"/>
@@ -5079,8 +5140,8 @@
         <w:t xml:space="preserve">, edited by G. B. Wiersma, 649–68. Boca Raton, Florida, USA: CRC Press.</w:t>
       </w:r>
     </w:p>
-    <w:bookmarkEnd w:id="128"/>
-    <w:bookmarkStart w:id="129" w:name="ref-Michener97"/>
+    <w:bookmarkEnd w:id="129"/>
+    <w:bookmarkStart w:id="130" w:name="ref-Michener97"/>
     <w:p>
       <w:pPr>
         <w:pStyle w:val="Bibliography"/>
@@ -5104,8 +5165,8 @@
         <w:t xml:space="preserve">7 (1):330–42.</w:t>
       </w:r>
     </w:p>
-    <w:bookmarkEnd w:id="129"/>
-    <w:bookmarkStart w:id="131" w:name="ref-Nichols16"/>
+    <w:bookmarkEnd w:id="130"/>
+    <w:bookmarkStart w:id="132" w:name="ref-Nichols16"/>
     <w:p>
       <w:pPr>
         <w:pStyle w:val="Bibliography"/>
@@ -5131,7 +5192,7 @@
       <w:r>
         <w:t xml:space="preserve"> </w:t>
       </w:r>
-      <w:hyperlink r:id="rId130">
+      <w:hyperlink r:id="rId131">
         <w:r>
           <w:rPr>
             <w:rStyle w:val="Hyperlink"/>
@@ -5143,8 +5204,8 @@
         <w:t xml:space="preserve">.</w:t>
       </w:r>
     </w:p>
-    <w:bookmarkEnd w:id="131"/>
-    <w:bookmarkStart w:id="132" w:name="ref-Niemi04"/>
+    <w:bookmarkEnd w:id="132"/>
+    <w:bookmarkStart w:id="133" w:name="ref-Niemi04"/>
     <w:p>
       <w:pPr>
         <w:pStyle w:val="Bibliography"/>
@@ -5168,8 +5229,8 @@
         <w:t xml:space="preserve">35:89–111.</w:t>
       </w:r>
     </w:p>
-    <w:bookmarkEnd w:id="132"/>
-    <w:bookmarkStart w:id="133" w:name="ref-Ode16"/>
+    <w:bookmarkEnd w:id="133"/>
+    <w:bookmarkStart w:id="134" w:name="ref-Ode16"/>
     <w:p>
       <w:pPr>
         <w:pStyle w:val="Bibliography"/>
@@ -5193,8 +5254,8 @@
         <w:t xml:space="preserve">35 (1):237–48.</w:t>
       </w:r>
     </w:p>
-    <w:bookmarkEnd w:id="133"/>
-    <w:bookmarkStart w:id="135" w:name="ref-Oksanen18"/>
+    <w:bookmarkEnd w:id="134"/>
+    <w:bookmarkStart w:id="136" w:name="ref-Oksanen18"/>
     <w:p>
       <w:pPr>
         <w:pStyle w:val="Bibliography"/>
@@ -5217,7 +5278,7 @@
       <w:r>
         <w:t xml:space="preserve"> </w:t>
       </w:r>
-      <w:hyperlink r:id="rId134">
+      <w:hyperlink r:id="rId135">
         <w:r>
           <w:rPr>
             <w:rStyle w:val="Hyperlink"/>
@@ -5229,8 +5290,8 @@
         <w:t xml:space="preserve">.</w:t>
       </w:r>
     </w:p>
-    <w:bookmarkEnd w:id="135"/>
-    <w:bookmarkStart w:id="137" w:name="ref-Pebesma18"/>
+    <w:bookmarkEnd w:id="136"/>
+    <w:bookmarkStart w:id="138" w:name="ref-Pebesma18"/>
     <w:p>
       <w:pPr>
         <w:pStyle w:val="Bibliography"/>
@@ -5253,7 +5314,7 @@
       <w:r>
         <w:t xml:space="preserve"> </w:t>
       </w:r>
-      <w:hyperlink r:id="rId136">
+      <w:hyperlink r:id="rId137">
         <w:r>
           <w:rPr>
             <w:rStyle w:val="Hyperlink"/>
@@ -5265,8 +5326,8 @@
         <w:t xml:space="preserve">.</w:t>
       </w:r>
     </w:p>
-    <w:bookmarkEnd w:id="137"/>
-    <w:bookmarkStart w:id="139" w:name="ref-Pinheiro18"/>
+    <w:bookmarkEnd w:id="138"/>
+    <w:bookmarkStart w:id="140" w:name="ref-Pinheiro18"/>
     <w:p>
       <w:pPr>
         <w:pStyle w:val="Bibliography"/>
@@ -5289,7 +5350,7 @@
       <w:r>
         <w:t xml:space="preserve"> </w:t>
       </w:r>
-      <w:hyperlink r:id="rId138">
+      <w:hyperlink r:id="rId139">
         <w:r>
           <w:rPr>
             <w:rStyle w:val="Hyperlink"/>
@@ -5301,8 +5362,8 @@
         <w:t xml:space="preserve">.</w:t>
       </w:r>
     </w:p>
-    <w:bookmarkEnd w:id="139"/>
-    <w:bookmarkStart w:id="141" w:name="ref-Poikane14"/>
+    <w:bookmarkEnd w:id="140"/>
+    <w:bookmarkStart w:id="142" w:name="ref-Poikane14"/>
     <w:p>
       <w:pPr>
         <w:pStyle w:val="Bibliography"/>
@@ -5328,7 +5389,7 @@
       <w:r>
         <w:t xml:space="preserve"> </w:t>
       </w:r>
-      <w:hyperlink r:id="rId140">
+      <w:hyperlink r:id="rId141">
         <w:r>
           <w:rPr>
             <w:rStyle w:val="Hyperlink"/>
@@ -5340,8 +5401,8 @@
         <w:t xml:space="preserve">.</w:t>
       </w:r>
     </w:p>
-    <w:bookmarkEnd w:id="141"/>
-    <w:bookmarkStart w:id="142" w:name="ref-RDCT18"/>
+    <w:bookmarkEnd w:id="142"/>
+    <w:bookmarkStart w:id="143" w:name="ref-RDCT18"/>
     <w:p>
       <w:pPr>
         <w:pStyle w:val="Bibliography"/>
@@ -5350,8 +5411,8 @@
         <w:t xml:space="preserve">RDCT (R Development Core Team). 2018. “R: A language and environment for statistical computing, v3.5.1. R Foundation for Statistical Computing, Vienna, Austria.”</w:t>
       </w:r>
     </w:p>
-    <w:bookmarkEnd w:id="142"/>
-    <w:bookmarkStart w:id="144" w:name="ref-Rehn18"/>
+    <w:bookmarkEnd w:id="143"/>
+    <w:bookmarkStart w:id="145" w:name="ref-Rehn18"/>
     <w:p>
       <w:pPr>
         <w:pStyle w:val="Bibliography"/>
@@ -5362,7 +5423,7 @@
       <w:r>
         <w:t xml:space="preserve"> </w:t>
       </w:r>
-      <w:hyperlink r:id="rId143">
+      <w:hyperlink r:id="rId144">
         <w:r>
           <w:rPr>
             <w:rStyle w:val="Hyperlink"/>
@@ -5374,8 +5435,8 @@
         <w:t xml:space="preserve">.</w:t>
       </w:r>
     </w:p>
-    <w:bookmarkEnd w:id="144"/>
-    <w:bookmarkStart w:id="146" w:name="ref-Reynoldson97"/>
+    <w:bookmarkEnd w:id="145"/>
+    <w:bookmarkStart w:id="147" w:name="ref-Reynoldson97"/>
     <w:p>
       <w:pPr>
         <w:pStyle w:val="Bibliography"/>
@@ -5401,7 +5462,7 @@
       <w:r>
         <w:t xml:space="preserve"> </w:t>
       </w:r>
-      <w:hyperlink r:id="rId145">
+      <w:hyperlink r:id="rId146">
         <w:r>
           <w:rPr>
             <w:rStyle w:val="Hyperlink"/>
@@ -5413,8 +5474,8 @@
         <w:t xml:space="preserve">.</w:t>
       </w:r>
     </w:p>
-    <w:bookmarkEnd w:id="146"/>
-    <w:bookmarkStart w:id="147" w:name="ref-Stein09"/>
+    <w:bookmarkEnd w:id="147"/>
+    <w:bookmarkStart w:id="148" w:name="ref-Stein09"/>
     <w:p>
       <w:pPr>
         <w:pStyle w:val="Bibliography"/>
@@ -5438,8 +5499,8 @@
         <w:t xml:space="preserve">26:20–24.</w:t>
       </w:r>
     </w:p>
-    <w:bookmarkEnd w:id="147"/>
-    <w:bookmarkStart w:id="149" w:name="ref-Stoddard08"/>
+    <w:bookmarkEnd w:id="148"/>
+    <w:bookmarkStart w:id="150" w:name="ref-Stoddard08"/>
     <w:p>
       <w:pPr>
         <w:pStyle w:val="Bibliography"/>
@@ -5465,7 +5526,7 @@
       <w:r>
         <w:t xml:space="preserve"> </w:t>
       </w:r>
-      <w:hyperlink r:id="rId148">
+      <w:hyperlink r:id="rId149">
         <w:r>
           <w:rPr>
             <w:rStyle w:val="Hyperlink"/>
@@ -5477,8 +5538,8 @@
         <w:t xml:space="preserve">.</w:t>
       </w:r>
     </w:p>
-    <w:bookmarkEnd w:id="149"/>
-    <w:bookmarkStart w:id="151" w:name="ref-Stoddard06"/>
+    <w:bookmarkEnd w:id="150"/>
+    <w:bookmarkStart w:id="152" w:name="ref-Stoddard06"/>
     <w:p>
       <w:pPr>
         <w:pStyle w:val="Bibliography"/>
@@ -5504,7 +5565,7 @@
       <w:r>
         <w:t xml:space="preserve"> </w:t>
       </w:r>
-      <w:hyperlink r:id="rId150">
+      <w:hyperlink r:id="rId151">
         <w:r>
           <w:rPr>
             <w:rStyle w:val="Hyperlink"/>
@@ -5516,8 +5577,8 @@
         <w:t xml:space="preserve">.</w:t>
       </w:r>
     </w:p>
-    <w:bookmarkEnd w:id="151"/>
-    <w:bookmarkStart w:id="153" w:name="ref-Touchon16"/>
+    <w:bookmarkEnd w:id="152"/>
+    <w:bookmarkStart w:id="154" w:name="ref-Touchon16"/>
     <w:p>
       <w:pPr>
         <w:pStyle w:val="Bibliography"/>
@@ -5543,7 +5604,7 @@
       <w:r>
         <w:t xml:space="preserve"> </w:t>
       </w:r>
-      <w:hyperlink r:id="rId152">
+      <w:hyperlink r:id="rId153">
         <w:r>
           <w:rPr>
             <w:rStyle w:val="Hyperlink"/>
@@ -5555,8 +5616,8 @@
         <w:t xml:space="preserve">.</w:t>
       </w:r>
     </w:p>
-    <w:bookmarkEnd w:id="153"/>
-    <w:bookmarkStart w:id="155" w:name="ref-Wickham14c"/>
+    <w:bookmarkEnd w:id="154"/>
+    <w:bookmarkStart w:id="156" w:name="ref-Wickham14c"/>
     <w:p>
       <w:pPr>
         <w:pStyle w:val="Bibliography"/>
@@ -5582,7 +5643,7 @@
       <w:r>
         <w:t xml:space="preserve"> </w:t>
       </w:r>
-      <w:hyperlink r:id="rId154">
+      <w:hyperlink r:id="rId155">
         <w:r>
           <w:rPr>
             <w:rStyle w:val="Hyperlink"/>
@@ -5594,8 +5655,8 @@
         <w:t xml:space="preserve">.</w:t>
       </w:r>
     </w:p>
-    <w:bookmarkEnd w:id="155"/>
-    <w:bookmarkStart w:id="156" w:name="ref-Wickham15"/>
+    <w:bookmarkEnd w:id="156"/>
+    <w:bookmarkStart w:id="157" w:name="ref-Wickham15"/>
     <w:p>
       <w:pPr>
         <w:pStyle w:val="Bibliography"/>
@@ -5616,8 +5677,8 @@
         <w:t xml:space="preserve">. Sebastopol, California: O’Reilly.</w:t>
       </w:r>
     </w:p>
-    <w:bookmarkEnd w:id="156"/>
-    <w:bookmarkStart w:id="158" w:name="ref-Wickham09"/>
+    <w:bookmarkEnd w:id="157"/>
+    <w:bookmarkStart w:id="159" w:name="ref-Wickham09"/>
     <w:p>
       <w:pPr>
         <w:pStyle w:val="Bibliography"/>
@@ -5640,7 +5701,7 @@
       <w:r>
         <w:t xml:space="preserve"> </w:t>
       </w:r>
-      <w:hyperlink r:id="rId157">
+      <w:hyperlink r:id="rId158">
         <w:r>
           <w:rPr>
             <w:rStyle w:val="Hyperlink"/>
@@ -5652,8 +5713,8 @@
         <w:t xml:space="preserve">.</w:t>
       </w:r>
     </w:p>
-    <w:bookmarkEnd w:id="158"/>
-    <w:bookmarkStart w:id="160" w:name="ref-Wickham17b"/>
+    <w:bookmarkEnd w:id="159"/>
+    <w:bookmarkStart w:id="161" w:name="ref-Wickham17b"/>
     <w:p>
       <w:pPr>
         <w:pStyle w:val="Bibliography"/>
@@ -5676,7 +5737,7 @@
       <w:r>
         <w:t xml:space="preserve"> </w:t>
       </w:r>
-      <w:hyperlink r:id="rId159">
+      <w:hyperlink r:id="rId160">
         <w:r>
           <w:rPr>
             <w:rStyle w:val="Hyperlink"/>
@@ -5688,8 +5749,8 @@
         <w:t xml:space="preserve">.</w:t>
       </w:r>
     </w:p>
-    <w:bookmarkEnd w:id="160"/>
-    <w:bookmarkStart w:id="162" w:name="ref-Wickham18"/>
+    <w:bookmarkEnd w:id="161"/>
+    <w:bookmarkStart w:id="163" w:name="ref-Wickham18"/>
     <w:p>
       <w:pPr>
         <w:pStyle w:val="Bibliography"/>
@@ -5712,7 +5773,7 @@
       <w:r>
         <w:t xml:space="preserve"> </w:t>
       </w:r>
-      <w:hyperlink r:id="rId161">
+      <w:hyperlink r:id="rId162">
         <w:r>
           <w:rPr>
             <w:rStyle w:val="Hyperlink"/>
@@ -5724,8 +5785,8 @@
         <w:t xml:space="preserve">.</w:t>
       </w:r>
     </w:p>
-    <w:bookmarkEnd w:id="162"/>
-    <w:bookmarkStart w:id="163" w:name="ref-Wilkinson05"/>
+    <w:bookmarkEnd w:id="163"/>
+    <w:bookmarkStart w:id="164" w:name="ref-Wilkinson05"/>
     <w:p>
       <w:pPr>
         <w:pStyle w:val="Bibliography"/>
@@ -5746,8 +5807,8 @@
         <w:t xml:space="preserve">. Second. New York: Statistics; Computing, Springer.</w:t>
       </w:r>
     </w:p>
-    <w:bookmarkEnd w:id="163"/>
-    <w:bookmarkStart w:id="164" w:name="ref-Wood17"/>
+    <w:bookmarkEnd w:id="164"/>
+    <w:bookmarkStart w:id="165" w:name="ref-Wood17"/>
     <w:p>
       <w:pPr>
         <w:pStyle w:val="Bibliography"/>
@@ -5768,8 +5829,8 @@
         <w:t xml:space="preserve">. 2nd ed. London, United Kingdom: Chapman; Hall, CRC Press.</w:t>
       </w:r>
     </w:p>
-    <w:bookmarkEnd w:id="164"/>
-    <w:bookmarkStart w:id="166" w:name="ref-Xie15"/>
+    <w:bookmarkEnd w:id="165"/>
+    <w:bookmarkStart w:id="167" w:name="ref-Xie15"/>
     <w:p>
       <w:pPr>
         <w:pStyle w:val="Bibliography"/>
@@ -5792,7 +5853,7 @@
       <w:r>
         <w:t xml:space="preserve"> </w:t>
       </w:r>
-      <w:hyperlink r:id="rId165">
+      <w:hyperlink r:id="rId166">
         <w:r>
           <w:rPr>
             <w:rStyle w:val="Hyperlink"/>
@@ -5804,8 +5865,8 @@
         <w:t xml:space="preserve">.</w:t>
       </w:r>
     </w:p>
-    <w:bookmarkEnd w:id="166"/>
     <w:bookmarkEnd w:id="167"/>
+    <w:bookmarkEnd w:id="168"/>
     <w:sectPr>
       <w:footerReference w:type="default" r:id="rId9"/>
       <w:pgSz w:w="12240" w:h="15840"/>

</xml_diff>

<commit_message>
added scape opensci fig, added to text about scape open science process
</commit_message>
<xml_diff>
--- a/manu_draft.docx
+++ b/manu_draft.docx
@@ -321,7 +321,7 @@
         <w:pStyle w:val="FirstParagraph"/>
       </w:pPr>
       <w:r>
-        <w:t xml:space="preserve">Version Date: Fri Dec 21 14:08:38 2018 -0800</w:t>
+        <w:t xml:space="preserve">Version Date: Fri Dec 21 17:38:56 2018 -0800</w:t>
       </w:r>
     </w:p>
     <w:p>
@@ -1581,7 +1581,7 @@
         <w:t xml:space="preserve"> </w:t>
       </w:r>
       <w:r>
-        <w:t xml:space="preserve">has increased in the last ten years and is the most commonly used analysis platform in the environmental sciences. This software provides 13543 user contributed packages (as of 2018-12-21) and is also a programming language that can be used to create specific analysis workflows. The availability of existing packages and the ability to create new packages is a strength of R that is under-utilized by the bioassessment community. An assessment index packaged in R can automate the tedious process of converting raw taxonomic data to summary scores. An R package is also modular, meaning it includes all necessary analyses, data, and documentation to allow use by others. This modularity is critical for reaching management and stakeholder communities by providing a tool that redirects the focus on the output and not the technical details that are less important for decision-making.</w:t>
+        <w:t xml:space="preserve">has increased in the last ten years and is the most commonly used analysis platform in the environmental sciences. This software provides 13548 user contributed packages (as of 2018-12-24) and is also a programming language that can be used to create specific analysis workflows. The availability of existing packages and the ability to create new packages is a strength of R that is under-utilized by the bioassessment community. An assessment index packaged in R can automate the tedious process of converting raw taxonomic data to summary scores. An R package is also modular, meaning it includes all necessary analyses, data, and documentation to allow use by others. This modularity is critical for reaching management and stakeholder communities by providing a tool that redirects the focus on the output and not the technical details that are less important for decision-making.</w:t>
       </w:r>
     </w:p>
     <w:p>
@@ -2260,7 +2260,7 @@
         <w:t xml:space="preserve"> </w:t>
       </w:r>
       <w:r>
-        <w:t xml:space="preserve">was developed using an open science framework to help identify reasonable management goals for biological integrity using existing bioassessment and watershed data. The SCAPE tool represents both a modelling approach to identify appropriate managment goals and a set of open science products for science translation to environmental managers. First, a statewide landscape model was developed that predicts a range of likely biological condition scores using the California Stream Condition Index</w:t>
+        <w:t xml:space="preserve">was developed using an open science framework to help identify reasonable management goals for biological integrity using existing bioassessment and watershed data. The SCAPE tool represents both a modelling approach to identify appropriate management goals and a set of open science products for science translation to environmental managers. First, a statewide landscape model was developed that predicts a range of likely biological condition scores using the California Stream Condition Index</w:t>
       </w:r>
       <w:r>
         <w:t xml:space="preserve"> </w:t>
@@ -2330,16 +2330,42 @@
         <w:pStyle w:val="BodyText"/>
       </w:pPr>
       <w:r>
-        <w:t xml:space="preserve">The SCAPE tool is one example of how open science can be effectively integrated with bioassessment data. Not only does the model address a critical management need (i.e., where are constrained streams and how can they be prioritized), but all aspects of model development, implementation, and translation followed the open workflow in Figure</w:t>
-      </w:r>
-      <w:r>
-        <w:t xml:space="preserve"> </w:t>
-      </w:r>
-      <w:r>
-        <w:t xml:space="preserve">2</w:t>
-      </w:r>
-      <w:r>
-        <w:t xml:space="preserve">b. Engagement of a local stakeholder group to identify research goals guided the technical process of developing SCAPE. Continued involvement of this group throughout the life cycle of the project ensured the final product addressed all research goals. Open source applications used to create SCAPE included the following:</w:t>
+        <w:t xml:space="preserve">An example of how the SCAPE tool can link bioassessment information to managers is demonstrated in Figure</w:t>
+      </w:r>
+      <w:r>
+        <w:t xml:space="preserve"> </w:t>
+      </w:r>
+      <w:r>
+        <w:t xml:space="preserve">3</w:t>
+      </w:r>
+      <w:r>
+        <w:t xml:space="preserve">. The model was developed using statewide data, whereas results were regionally applied to develop management priorities through close interaction with a local stakeholder group from the San Gabriel River (SGR) Watershed (Los Angeles, California). The SGR watershed represent an extreme landscape gradient with open areas in the upper watersed and heavy urbanization in the lower watershed where almost all channels are engineered for stormwater managemement. Streams in the lower watershed represent a management challenge where biological potential is limited by landcape development; reference conditions based on a statewide expectation may be difficult to achieve in these areas. The landscape model helps identify channels where biological constraints occur as a function of landscape to help prioritize among locations. All stream segments in the watershed wre classified as constrained or unconstrained and bioassessment sites were then evaluated relative to the class and ranges of scores that were expected given the landscape. Management actions and priorities were then defined based on the stream class and if the observed score was as under-score, as expected, or over-scoring. For example, sites not scoring as expected were assigned high priority for additional investigation, unconstrained sites were identifed as high priority for protection, and under-scoring unconstrained sites were assigned high priority for restoration.</w:t>
+      </w:r>
+    </w:p>
+    <w:p>
+      <w:pPr>
+        <w:pStyle w:val="BodyText"/>
+      </w:pPr>
+      <w:r>
+        <w:t xml:space="preserve">Open science products that were created through the life cycle of the SCAPE tool were critically important for translating and delivering bioassessment data to decision-makers. Not only does the model address a critical management need (i.e., where are constrained streams and how can they be prioritized), but all aspects of model development, implementation, and translation followed an open science workflow (Figure</w:t>
+      </w:r>
+      <w:r>
+        <w:t xml:space="preserve"> </w:t>
+      </w:r>
+      <w:r>
+        <w:t xml:space="preserve">4</w:t>
+      </w:r>
+      <w:r>
+        <w:t xml:space="preserve">). Engagement of a local stakeholder group to identify research goals guided the technical process of developing SCAPE (Figure</w:t>
+      </w:r>
+      <w:r>
+        <w:t xml:space="preserve"> </w:t>
+      </w:r>
+      <w:r>
+        <w:t xml:space="preserve">4</w:t>
+      </w:r>
+      <w:r>
+        <w:t xml:space="preserve">, box 1). Continued involvement of this group throughout the project ensured the final product addressed all research goals. Open source applications used to create SCAPE included the following:</w:t>
       </w:r>
     </w:p>
     <w:p>
@@ -2350,18 +2376,18 @@
         </w:numPr>
       </w:pPr>
       <w:r>
-        <w:t xml:space="preserve">Output from the model was made public on a federated data repository, which included metadata and plain language documentation to track provenance of the original information</w:t>
-      </w:r>
-      <w:r>
-        <w:t xml:space="preserve"> </w:t>
-      </w:r>
-      <w:r>
-        <w:t xml:space="preserve">(Beck</w:t>
-      </w:r>
-      <w:r>
-        <w:t xml:space="preserve"> </w:t>
-      </w:r>
-      <w:hyperlink w:anchor="ref-Beck18d">
+        <w:t xml:space="preserve">All analyses, including model development and validation, were conducted using the R statistical programming language</w:t>
+      </w:r>
+      <w:r>
+        <w:t xml:space="preserve"> </w:t>
+      </w:r>
+      <w:r>
+        <w:t xml:space="preserve">(RDCT (R Development Core Team)</w:t>
+      </w:r>
+      <w:r>
+        <w:t xml:space="preserve"> </w:t>
+      </w:r>
+      <w:hyperlink w:anchor="ref-RDCT18">
         <w:r>
           <w:rPr>
             <w:rStyle w:val="Hyperlink"/>
@@ -2369,19 +2395,92 @@
           <w:t xml:space="preserve">2018</w:t>
         </w:r>
       </w:hyperlink>
-      <w:hyperlink w:anchor="ref-Beck18d">
-        <w:r>
-          <w:rPr>
-            <w:rStyle w:val="Hyperlink"/>
-          </w:rPr>
-          <w:t xml:space="preserve">a</w:t>
-        </w:r>
-      </w:hyperlink>
       <w:r>
         <w:t xml:space="preserve">)</w:t>
       </w:r>
       <w:r>
-        <w:t xml:space="preserve">.</w:t>
+        <w:t xml:space="preserve">. Additional R packages that greatly facilitated the process included the tidyverse suite of packages for data import, wrangling and plotting</w:t>
+      </w:r>
+      <w:r>
+        <w:t xml:space="preserve"> </w:t>
+      </w:r>
+      <w:r>
+        <w:t xml:space="preserve">(Wickham</w:t>
+      </w:r>
+      <w:r>
+        <w:t xml:space="preserve"> </w:t>
+      </w:r>
+      <w:hyperlink w:anchor="ref-Wickham17b">
+        <w:r>
+          <w:rPr>
+            <w:rStyle w:val="Hyperlink"/>
+          </w:rPr>
+          <w:t xml:space="preserve">2017</w:t>
+        </w:r>
+      </w:hyperlink>
+      <w:r>
+        <w:t xml:space="preserve">)</w:t>
+      </w:r>
+      <w:r>
+        <w:t xml:space="preserve">, the simple features package for spatial analyis</w:t>
+      </w:r>
+      <w:r>
+        <w:t xml:space="preserve"> </w:t>
+      </w:r>
+      <w:r>
+        <w:t xml:space="preserve">(Pebesma</w:t>
+      </w:r>
+      <w:r>
+        <w:t xml:space="preserve"> </w:t>
+      </w:r>
+      <w:hyperlink w:anchor="ref-Pebesma18">
+        <w:r>
+          <w:rPr>
+            <w:rStyle w:val="Hyperlink"/>
+          </w:rPr>
+          <w:t xml:space="preserve">2018</w:t>
+        </w:r>
+      </w:hyperlink>
+      <w:r>
+        <w:t xml:space="preserve">)</w:t>
+      </w:r>
+      <w:r>
+        <w:t xml:space="preserve">, and randomForest for modelling</w:t>
+      </w:r>
+      <w:r>
+        <w:t xml:space="preserve"> </w:t>
+      </w:r>
+      <w:r>
+        <w:t xml:space="preserve">(Liaw and Wiener</w:t>
+      </w:r>
+      <w:r>
+        <w:t xml:space="preserve"> </w:t>
+      </w:r>
+      <w:hyperlink w:anchor="ref-Liaw02">
+        <w:r>
+          <w:rPr>
+            <w:rStyle w:val="Hyperlink"/>
+          </w:rPr>
+          <w:t xml:space="preserve">2002</w:t>
+        </w:r>
+      </w:hyperlink>
+      <w:r>
+        <w:t xml:space="preserve">)</w:t>
+      </w:r>
+      <w:r>
+        <w:t xml:space="preserve"> </w:t>
+      </w:r>
+      <w:r>
+        <w:t xml:space="preserve">(Figure</w:t>
+      </w:r>
+      <w:r>
+        <w:t xml:space="preserve"> </w:t>
+      </w:r>
+      <w:r>
+        <w:t xml:space="preserve">4</w:t>
+      </w:r>
+      <w:r>
+        <w:t xml:space="preserve">, box 2).</w:t>
       </w:r>
     </w:p>
     <w:p>
@@ -2392,55 +2491,16 @@
         </w:numPr>
       </w:pPr>
       <w:r>
-        <w:t xml:space="preserve">The SCAPE tool (</w:t>
-      </w:r>
-      <w:hyperlink r:id="rId40">
-        <w:r>
-          <w:rPr>
-            <w:rStyle w:val="Hyperlink"/>
-          </w:rPr>
-          <w:t xml:space="preserve">https://sccwrp.shinyapps.io/SCAPE</w:t>
-        </w:r>
-      </w:hyperlink>
-      <w:r>
-        <w:t xml:space="preserve">) was created entirely using open-source software</w:t>
-      </w:r>
-      <w:r>
-        <w:t xml:space="preserve"> </w:t>
-      </w:r>
-      <w:r>
-        <w:t xml:space="preserve">(i.e., R, RDCT (R Development Core Team)</w:t>
-      </w:r>
-      <w:r>
-        <w:t xml:space="preserve"> </w:t>
-      </w:r>
-      <w:hyperlink w:anchor="ref-RDCT18">
-        <w:r>
-          <w:rPr>
-            <w:rStyle w:val="Hyperlink"/>
-          </w:rPr>
-          <w:t xml:space="preserve">2018</w:t>
-        </w:r>
-      </w:hyperlink>
-      <w:r>
-        <w:t xml:space="preserve">; shiny, Chang et al.</w:t>
-      </w:r>
-      <w:r>
-        <w:t xml:space="preserve"> </w:t>
-      </w:r>
-      <w:hyperlink w:anchor="ref-Chang18">
-        <w:r>
-          <w:rPr>
-            <w:rStyle w:val="Hyperlink"/>
-          </w:rPr>
-          <w:t xml:space="preserve">2018</w:t>
-        </w:r>
-      </w:hyperlink>
-      <w:r>
-        <w:t xml:space="preserve">)</w:t>
-      </w:r>
-      <w:r>
-        <w:t xml:space="preserve">. This allowed use of additional packages described above, in addition to specific packages developed to support bioassessment in California (e.g., CSCI).</w:t>
+        <w:t xml:space="preserve">A version control system (Git) and online hosting (GitHub) allowed full transparency of decisions that were made to create the tool. A permanent digital object identifer (DOI) was assigned through Zenodo to track downloads and portability of source code (Figure</w:t>
+      </w:r>
+      <w:r>
+        <w:t xml:space="preserve"> </w:t>
+      </w:r>
+      <w:r>
+        <w:t xml:space="preserve">4</w:t>
+      </w:r>
+      <w:r>
+        <w:t xml:space="preserve">, box 3).</w:t>
       </w:r>
     </w:p>
     <w:p>
@@ -2451,7 +2511,64 @@
         </w:numPr>
       </w:pPr>
       <w:r>
-        <w:t xml:space="preserve">A version control system (Git) and online hosting (GitHub) allowed full transparency of decisions that were made to create the tool.</w:t>
+        <w:t xml:space="preserve">The SCAPE tool (</w:t>
+      </w:r>
+      <w:hyperlink r:id="rId40">
+        <w:r>
+          <w:rPr>
+            <w:rStyle w:val="Hyperlink"/>
+          </w:rPr>
+          <w:t xml:space="preserve">https://sccwrp.shinyapps.io/SCAPE</w:t>
+        </w:r>
+      </w:hyperlink>
+      <w:r>
+        <w:t xml:space="preserve">) was created entirely using open-source software</w:t>
+      </w:r>
+      <w:r>
+        <w:t xml:space="preserve"> </w:t>
+      </w:r>
+      <w:r>
+        <w:t xml:space="preserve">(i.e., R, RDCT (R Development Core Team)</w:t>
+      </w:r>
+      <w:r>
+        <w:t xml:space="preserve"> </w:t>
+      </w:r>
+      <w:hyperlink w:anchor="ref-RDCT18">
+        <w:r>
+          <w:rPr>
+            <w:rStyle w:val="Hyperlink"/>
+          </w:rPr>
+          <w:t xml:space="preserve">2018</w:t>
+        </w:r>
+      </w:hyperlink>
+      <w:r>
+        <w:t xml:space="preserve">; shiny, Chang et al.</w:t>
+      </w:r>
+      <w:r>
+        <w:t xml:space="preserve"> </w:t>
+      </w:r>
+      <w:hyperlink w:anchor="ref-Chang18">
+        <w:r>
+          <w:rPr>
+            <w:rStyle w:val="Hyperlink"/>
+          </w:rPr>
+          <w:t xml:space="preserve">2018</w:t>
+        </w:r>
+      </w:hyperlink>
+      <w:r>
+        <w:t xml:space="preserve">)</w:t>
+      </w:r>
+      <w:r>
+        <w:t xml:space="preserve">. This allowed use of additional packages described above, in addition to specific packages developed to support bioassessment in California (e.g., CSCI) (Figure</w:t>
+      </w:r>
+      <w:r>
+        <w:t xml:space="preserve"> </w:t>
+      </w:r>
+      <w:r>
+        <w:t xml:space="preserve">4</w:t>
+      </w:r>
+      <w:r>
+        <w:t xml:space="preserve">, box 4).</w:t>
       </w:r>
     </w:p>
     <w:p>
@@ -2499,7 +2616,70 @@
         <w:t xml:space="preserve">)</w:t>
       </w:r>
       <w:r>
-        <w:t xml:space="preserve">. This increased efficiency of the writing process and also minimized the potential of introducing errors into tables or figures by eliminating the need to copy results between different platforms.</w:t>
+        <w:t xml:space="preserve">. This increased efficiency of the writing process and also minimized the potential of introducing errors into tables or figures by eliminating the need to copy results between different platforms. The manuscript was also under full version control through GitHub for easy collaboration and tracking of revisions (Figure</w:t>
+      </w:r>
+      <w:r>
+        <w:t xml:space="preserve"> </w:t>
+      </w:r>
+      <w:r>
+        <w:t xml:space="preserve">4</w:t>
+      </w:r>
+      <w:r>
+        <w:t xml:space="preserve">, box 5).</w:t>
+      </w:r>
+    </w:p>
+    <w:p>
+      <w:pPr>
+        <w:numPr>
+          <w:numId w:val="1001"/>
+          <w:ilvl w:val="0"/>
+        </w:numPr>
+      </w:pPr>
+      <w:r>
+        <w:t xml:space="preserve">Output from the model was made public on a federated data repository, which included metadata and plain language documentation to track provenance of the original information</w:t>
+      </w:r>
+      <w:r>
+        <w:t xml:space="preserve"> </w:t>
+      </w:r>
+      <w:r>
+        <w:t xml:space="preserve">(Beck</w:t>
+      </w:r>
+      <w:r>
+        <w:t xml:space="preserve"> </w:t>
+      </w:r>
+      <w:hyperlink w:anchor="ref-Beck18d">
+        <w:r>
+          <w:rPr>
+            <w:rStyle w:val="Hyperlink"/>
+          </w:rPr>
+          <w:t xml:space="preserve">2018</w:t>
+        </w:r>
+      </w:hyperlink>
+      <w:hyperlink w:anchor="ref-Beck18d">
+        <w:r>
+          <w:rPr>
+            <w:rStyle w:val="Hyperlink"/>
+          </w:rPr>
+          <w:t xml:space="preserve">a</w:t>
+        </w:r>
+      </w:hyperlink>
+      <w:r>
+        <w:t xml:space="preserve">)</w:t>
+      </w:r>
+      <w:r>
+        <w:t xml:space="preserve"> </w:t>
+      </w:r>
+      <w:r>
+        <w:t xml:space="preserve">(Figure</w:t>
+      </w:r>
+      <w:r>
+        <w:t xml:space="preserve"> </w:t>
+      </w:r>
+      <w:r>
+        <w:t xml:space="preserve">4</w:t>
+      </w:r>
+      <w:r>
+        <w:t xml:space="preserve">, box 6).</w:t>
       </w:r>
     </w:p>
     <w:p>
@@ -2507,7 +2687,7 @@
         <w:pStyle w:val="FirstParagraph"/>
       </w:pPr>
       <w:r>
-        <w:t xml:space="preserve">Most importantly, SCAPE is an interactive decision-support tool that allows stakeholders to more effectively use bioassessment data to prioritize management actions on the landscape. Open science aspects of SCAPE enhanced this functionality by providing a transparent and reproducible product that greatly expanded the utility of existing bioassessment products in California.</w:t>
+        <w:t xml:space="preserve">The SCAPE tool is one example of how open science can be effectively integrated with bioassessment data. Most importantly, SCAPE is an interactive decision-support tool that allows stakeholders to more effectively use bioassessment data to prioritize management actions on the landscape. Open science aspects of SCAPE enhanced this functionality by providing a transparent and reproducible product that greatly expanded the utility of existing bioassessment products in California.</w:t>
       </w:r>
     </w:p>
     <w:p>
@@ -2837,9 +3017,9 @@
       <w:r>
         <w:drawing>
           <wp:inline>
-            <wp:extent cx="5943600" cy="5731846"/>
+            <wp:extent cx="5943600" cy="5619403"/>
             <wp:effectExtent b="0" l="0" r="0" t="0"/>
-            <wp:docPr descr="Figure 3 SCAPE example" title="" id="1" name="Picture"/>
+            <wp:docPr descr="Figure 3 Schematic demonstrating how the Stream Classification and Community Explorer (SCAPE) can be used to identify potential management actions for stream sites. Stream segment classifications are defined as biologically constrained or unconstrained based on landscape characteristics (left map) and sites with bioassessment scores are evaluated relative to the classifications. Sites can be under-scoring, as expected, or over-scoring relative to the segment classification and expected range of scores (middle plot). Unconstrained sites are those where present landscape conditions do not limit biological potential and constrained sites are those where landscape conditions limit biological potential (right images). Management actions and priorities can be defined based on site scores relative to segment classifications." title="" id="1" name="Picture"/>
             <a:graphic>
               <a:graphicData uri="http://schemas.openxmlformats.org/drawingml/2006/picture">
                 <pic:pic>
@@ -2858,7 +3038,7 @@
                   <pic:spPr bwMode="auto">
                     <a:xfrm>
                       <a:off x="0" y="0"/>
-                      <a:ext cx="5943600" cy="5731846"/>
+                      <a:ext cx="5943600" cy="5619403"/>
                     </a:xfrm>
                     <a:prstGeom prst="rect">
                       <a:avLst/>
@@ -2882,18 +3062,94 @@
         <w:pStyle w:val="ImageCaption"/>
       </w:pPr>
       <w:r>
-        <w:t xml:space="preserve">Figure 3 SCAPE example</w:t>
+        <w:t xml:space="preserve">Figure 3 Schematic demonstrating how the Stream Classification and Community Explorer (SCAPE) can be used to identify potential management actions for stream sites. Stream segment classifications are defined as biologically constrained or unconstrained based on landscape characteristics (left map) and sites with bioassessment scores are evaluated relative to the classifications. Sites can be under-scoring, as expected, or over-scoring relative to the segment classification and expected range of scores (middle plot). Unconstrained sites are those where present landscape conditions do not limit biological potential and constrained sites are those where landscape conditions limit biological potential (right images). Management actions and priorities can be defined based on site scores relative to segment classifications.</w:t>
+      </w:r>
+    </w:p>
+    <w:p>
+      <w:pPr>
+        <w:pStyle w:val="CaptionedFigure"/>
+      </w:pPr>
+      <w:r>
+        <w:drawing>
+          <wp:inline>
+            <wp:extent cx="5943600" cy="5387302"/>
+            <wp:effectExtent b="0" l="0" r="0" t="0"/>
+            <wp:docPr descr="Figure 4 The open science workflow for creating the SCAPE tool. The approach was iterative following those shown in Figures 1 and 2b to meet stakeholder needs (box 1; San Gabriel River Regional Monitoring Program, Sanitation District of Los Angeles County, Southern California Coastal Water Resarch Project). Specific open science or open source applications used at each step are shown in each box with publicly accessible URL links where appropriate." title="" id="1" name="Picture"/>
+            <a:graphic>
+              <a:graphicData uri="http://schemas.openxmlformats.org/drawingml/2006/picture">
+                <pic:pic>
+                  <pic:nvPicPr>
+                    <pic:cNvPr descr="figs/scapeopensci.png" id="0" name="Picture"/>
+                    <pic:cNvPicPr>
+                      <a:picLocks noChangeArrowheads="1" noChangeAspect="1"/>
+                    </pic:cNvPicPr>
+                  </pic:nvPicPr>
+                  <pic:blipFill>
+                    <a:blip r:embed="rId47"/>
+                    <a:stretch>
+                      <a:fillRect/>
+                    </a:stretch>
+                  </pic:blipFill>
+                  <pic:spPr bwMode="auto">
+                    <a:xfrm>
+                      <a:off x="0" y="0"/>
+                      <a:ext cx="5943600" cy="5387302"/>
+                    </a:xfrm>
+                    <a:prstGeom prst="rect">
+                      <a:avLst/>
+                    </a:prstGeom>
+                    <a:noFill/>
+                    <a:ln w="9525">
+                      <a:noFill/>
+                      <a:headEnd/>
+                      <a:tailEnd/>
+                    </a:ln>
+                  </pic:spPr>
+                </pic:pic>
+              </a:graphicData>
+            </a:graphic>
+          </wp:inline>
+        </w:drawing>
+      </w:r>
+    </w:p>
+    <w:p>
+      <w:pPr>
+        <w:pStyle w:val="ImageCaption"/>
+      </w:pPr>
+      <w:r>
+        <w:t xml:space="preserve">Figure 4 The open science workflow for creating the SCAPE tool. The approach was iterative following those shown in Figures</w:t>
+      </w:r>
+      <w:r>
+        <w:t xml:space="preserve"> </w:t>
+      </w:r>
+      <w:r>
+        <w:t xml:space="preserve">1</w:t>
+      </w:r>
+      <w:r>
+        <w:t xml:space="preserve"> </w:t>
+      </w:r>
+      <w:r>
+        <w:t xml:space="preserve">and</w:t>
+      </w:r>
+      <w:r>
+        <w:t xml:space="preserve"> </w:t>
+      </w:r>
+      <w:r>
+        <w:t xml:space="preserve">2</w:t>
+      </w:r>
+      <w:r>
+        <w:t xml:space="preserve">b to meet stakeholder needs (box 1; San Gabriel River Regional Monitoring Program, Sanitation District of Los Angeles County, Southern California Coastal Water Resarch Project). Specific open science or open source applications used at each step are shown in each box with publicly accessible URL links where appropriate.</w:t>
       </w:r>
     </w:p>
     <w:p>
       <w:pPr>
         <w:pStyle w:val="Heading1"/>
       </w:pPr>
-      <w:bookmarkStart w:id="47" w:name="tables"/>
+      <w:bookmarkStart w:id="48" w:name="tables"/>
       <w:r>
         <w:t xml:space="preserve">Tables</w:t>
       </w:r>
-      <w:bookmarkEnd w:id="47"/>
+      <w:bookmarkEnd w:id="48"/>
     </w:p>
     <w:p>
       <w:pPr>
@@ -2905,7 +3161,7 @@
       <w:r>
         <w:t xml:space="preserve"> </w:t>
       </w:r>
-      <w:hyperlink r:id="rId48">
+      <w:hyperlink r:id="rId49">
         <w:r>
           <w:rPr>
             <w:rStyle w:val="Hyperlink"/>
@@ -2919,7 +3175,7 @@
       <w:r>
         <w:t xml:space="preserve"> </w:t>
       </w:r>
-      <w:hyperlink r:id="rId49">
+      <w:hyperlink r:id="rId50">
         <w:r>
           <w:rPr>
             <w:rStyle w:val="Hyperlink"/>
@@ -2933,7 +3189,7 @@
       <w:r>
         <w:t xml:space="preserve"> </w:t>
       </w:r>
-      <w:hyperlink r:id="rId50">
+      <w:hyperlink r:id="rId51">
         <w:r>
           <w:rPr>
             <w:rStyle w:val="Hyperlink"/>
@@ -3634,14 +3890,14 @@
       <w:pPr>
         <w:pStyle w:val="Heading1"/>
       </w:pPr>
-      <w:bookmarkStart w:id="51" w:name="references"/>
+      <w:bookmarkStart w:id="52" w:name="references"/>
       <w:r>
         <w:t xml:space="preserve">References</w:t>
       </w:r>
-      <w:bookmarkEnd w:id="51"/>
-    </w:p>
-    <w:bookmarkStart w:id="168" w:name="refs"/>
-    <w:bookmarkStart w:id="53" w:name="ref-Allaire18"/>
+      <w:bookmarkEnd w:id="52"/>
+    </w:p>
+    <w:bookmarkStart w:id="169" w:name="refs"/>
+    <w:bookmarkStart w:id="54" w:name="ref-Allaire18"/>
     <w:p>
       <w:pPr>
         <w:pStyle w:val="Bibliography"/>
@@ -3664,7 +3920,7 @@
       <w:r>
         <w:t xml:space="preserve"> </w:t>
       </w:r>
-      <w:hyperlink r:id="rId52">
+      <w:hyperlink r:id="rId53">
         <w:r>
           <w:rPr>
             <w:rStyle w:val="Hyperlink"/>
@@ -3676,8 +3932,8 @@
         <w:t xml:space="preserve">.</w:t>
       </w:r>
     </w:p>
-    <w:bookmarkEnd w:id="53"/>
-    <w:bookmarkStart w:id="55" w:name="ref-Appelhans18"/>
+    <w:bookmarkEnd w:id="54"/>
+    <w:bookmarkStart w:id="56" w:name="ref-Appelhans18"/>
     <w:p>
       <w:pPr>
         <w:pStyle w:val="Bibliography"/>
@@ -3700,7 +3956,7 @@
       <w:r>
         <w:t xml:space="preserve"> </w:t>
       </w:r>
-      <w:hyperlink r:id="rId54">
+      <w:hyperlink r:id="rId55">
         <w:r>
           <w:rPr>
             <w:rStyle w:val="Hyperlink"/>
@@ -3712,8 +3968,8 @@
         <w:t xml:space="preserve">.</w:t>
       </w:r>
     </w:p>
-    <w:bookmarkEnd w:id="55"/>
-    <w:bookmarkStart w:id="56" w:name="ref-Bain00"/>
+    <w:bookmarkEnd w:id="56"/>
+    <w:bookmarkStart w:id="57" w:name="ref-Bain00"/>
     <w:p>
       <w:pPr>
         <w:pStyle w:val="Bibliography"/>
@@ -3737,8 +3993,8 @@
         <w:t xml:space="preserve">3 (1):89–98.</w:t>
       </w:r>
     </w:p>
-    <w:bookmarkEnd w:id="56"/>
-    <w:bookmarkStart w:id="58" w:name="ref-Baird12"/>
+    <w:bookmarkEnd w:id="57"/>
+    <w:bookmarkStart w:id="59" w:name="ref-Baird12"/>
     <w:p>
       <w:pPr>
         <w:pStyle w:val="Bibliography"/>
@@ -3764,7 +4020,7 @@
       <w:r>
         <w:t xml:space="preserve"> </w:t>
       </w:r>
-      <w:hyperlink r:id="rId57">
+      <w:hyperlink r:id="rId58">
         <w:r>
           <w:rPr>
             <w:rStyle w:val="Hyperlink"/>
@@ -3776,8 +4032,8 @@
         <w:t xml:space="preserve">.</w:t>
       </w:r>
     </w:p>
-    <w:bookmarkEnd w:id="58"/>
-    <w:bookmarkStart w:id="60" w:name="ref-Baker15"/>
+    <w:bookmarkEnd w:id="59"/>
+    <w:bookmarkStart w:id="61" w:name="ref-Baker15"/>
     <w:p>
       <w:pPr>
         <w:pStyle w:val="Bibliography"/>
@@ -3800,7 +4056,7 @@
       <w:r>
         <w:t xml:space="preserve"> </w:t>
       </w:r>
-      <w:hyperlink r:id="rId59">
+      <w:hyperlink r:id="rId60">
         <w:r>
           <w:rPr>
             <w:rStyle w:val="Hyperlink"/>
@@ -3812,8 +4068,8 @@
         <w:t xml:space="preserve">.</w:t>
       </w:r>
     </w:p>
-    <w:bookmarkEnd w:id="60"/>
-    <w:bookmarkStart w:id="61" w:name="ref-Beck18d"/>
+    <w:bookmarkEnd w:id="61"/>
+    <w:bookmarkStart w:id="62" w:name="ref-Beck18d"/>
     <w:p>
       <w:pPr>
         <w:pStyle w:val="Bibliography"/>
@@ -3822,8 +4078,8 @@
         <w:t xml:space="preserve">Beck, M. W. 2018a. “Constrained streams for biological integrity in California. Knowledge Network for Biocomplexity. urn:uuid:75411f50-32ed-42a5-bbfd-26833c7a441f.”</w:t>
       </w:r>
     </w:p>
-    <w:bookmarkEnd w:id="61"/>
-    <w:bookmarkStart w:id="63" w:name="ref-Beck18c"/>
+    <w:bookmarkEnd w:id="62"/>
+    <w:bookmarkStart w:id="64" w:name="ref-Beck18c"/>
     <w:p>
       <w:pPr>
         <w:pStyle w:val="Bibliography"/>
@@ -3834,7 +4090,7 @@
       <w:r>
         <w:t xml:space="preserve"> </w:t>
       </w:r>
-      <w:hyperlink r:id="rId62">
+      <w:hyperlink r:id="rId63">
         <w:r>
           <w:rPr>
             <w:rStyle w:val="Hyperlink"/>
@@ -3846,8 +4102,8 @@
         <w:t xml:space="preserve">.”</w:t>
       </w:r>
     </w:p>
-    <w:bookmarkEnd w:id="63"/>
-    <w:bookmarkStart w:id="65" w:name="ref-Beck09"/>
+    <w:bookmarkEnd w:id="64"/>
+    <w:bookmarkStart w:id="66" w:name="ref-Beck09"/>
     <w:p>
       <w:pPr>
         <w:pStyle w:val="Bibliography"/>
@@ -3873,7 +4129,7 @@
       <w:r>
         <w:t xml:space="preserve"> </w:t>
       </w:r>
-      <w:hyperlink r:id="rId64">
+      <w:hyperlink r:id="rId65">
         <w:r>
           <w:rPr>
             <w:rStyle w:val="Hyperlink"/>
@@ -3885,8 +4141,8 @@
         <w:t xml:space="preserve">.</w:t>
       </w:r>
     </w:p>
-    <w:bookmarkEnd w:id="65"/>
-    <w:bookmarkStart w:id="67" w:name="ref-Beck13"/>
+    <w:bookmarkEnd w:id="66"/>
+    <w:bookmarkStart w:id="68" w:name="ref-Beck13"/>
     <w:p>
       <w:pPr>
         <w:pStyle w:val="Bibliography"/>
@@ -3912,7 +4168,7 @@
       <w:r>
         <w:t xml:space="preserve"> </w:t>
       </w:r>
-      <w:hyperlink r:id="rId66">
+      <w:hyperlink r:id="rId67">
         <w:r>
           <w:rPr>
             <w:rStyle w:val="Hyperlink"/>
@@ -3924,8 +4180,8 @@
         <w:t xml:space="preserve">.</w:t>
       </w:r>
     </w:p>
-    <w:bookmarkEnd w:id="67"/>
-    <w:bookmarkStart w:id="69" w:name="ref-Birk12"/>
+    <w:bookmarkEnd w:id="68"/>
+    <w:bookmarkStart w:id="70" w:name="ref-Birk12"/>
     <w:p>
       <w:pPr>
         <w:pStyle w:val="Bibliography"/>
@@ -3951,7 +4207,7 @@
       <w:r>
         <w:t xml:space="preserve"> </w:t>
       </w:r>
-      <w:hyperlink r:id="rId68">
+      <w:hyperlink r:id="rId69">
         <w:r>
           <w:rPr>
             <w:rStyle w:val="Hyperlink"/>
@@ -3963,8 +4219,8 @@
         <w:t xml:space="preserve">.</w:t>
       </w:r>
     </w:p>
-    <w:bookmarkEnd w:id="69"/>
-    <w:bookmarkStart w:id="71" w:name="ref-BondLamberty16"/>
+    <w:bookmarkEnd w:id="70"/>
+    <w:bookmarkStart w:id="72" w:name="ref-BondLamberty16"/>
     <w:p>
       <w:pPr>
         <w:pStyle w:val="Bibliography"/>
@@ -3990,7 +4246,7 @@
       <w:r>
         <w:t xml:space="preserve"> </w:t>
       </w:r>
-      <w:hyperlink r:id="rId70">
+      <w:hyperlink r:id="rId71">
         <w:r>
           <w:rPr>
             <w:rStyle w:val="Hyperlink"/>
@@ -4002,8 +4258,8 @@
         <w:t xml:space="preserve">.</w:t>
       </w:r>
     </w:p>
-    <w:bookmarkEnd w:id="71"/>
-    <w:bookmarkStart w:id="72" w:name="ref-Borja09"/>
+    <w:bookmarkEnd w:id="72"/>
+    <w:bookmarkStart w:id="73" w:name="ref-Borja09"/>
     <w:p>
       <w:pPr>
         <w:pStyle w:val="Bibliography"/>
@@ -4027,8 +4283,8 @@
         <w:t xml:space="preserve">59 (1-3):1–4.</w:t>
       </w:r>
     </w:p>
-    <w:bookmarkEnd w:id="72"/>
-    <w:bookmarkStart w:id="74" w:name="ref-Cao11"/>
+    <w:bookmarkEnd w:id="73"/>
+    <w:bookmarkStart w:id="75" w:name="ref-Cao11"/>
     <w:p>
       <w:pPr>
         <w:pStyle w:val="Bibliography"/>
@@ -4054,7 +4310,7 @@
       <w:r>
         <w:t xml:space="preserve"> </w:t>
       </w:r>
-      <w:hyperlink r:id="rId73">
+      <w:hyperlink r:id="rId74">
         <w:r>
           <w:rPr>
             <w:rStyle w:val="Hyperlink"/>
@@ -4066,8 +4322,8 @@
         <w:t xml:space="preserve">.</w:t>
       </w:r>
     </w:p>
-    <w:bookmarkEnd w:id="74"/>
-    <w:bookmarkStart w:id="76" w:name="ref-Chang18"/>
+    <w:bookmarkEnd w:id="75"/>
+    <w:bookmarkStart w:id="77" w:name="ref-Chang18"/>
     <w:p>
       <w:pPr>
         <w:pStyle w:val="Bibliography"/>
@@ -4090,7 +4346,7 @@
       <w:r>
         <w:t xml:space="preserve"> </w:t>
       </w:r>
-      <w:hyperlink r:id="rId75">
+      <w:hyperlink r:id="rId76">
         <w:r>
           <w:rPr>
             <w:rStyle w:val="Hyperlink"/>
@@ -4102,8 +4358,8 @@
         <w:t xml:space="preserve">.</w:t>
       </w:r>
     </w:p>
-    <w:bookmarkEnd w:id="76"/>
-    <w:bookmarkStart w:id="78" w:name="ref-Cheng18"/>
+    <w:bookmarkEnd w:id="77"/>
+    <w:bookmarkStart w:id="79" w:name="ref-Cheng18"/>
     <w:p>
       <w:pPr>
         <w:pStyle w:val="Bibliography"/>
@@ -4126,7 +4382,7 @@
       <w:r>
         <w:t xml:space="preserve"> </w:t>
       </w:r>
-      <w:hyperlink r:id="rId77">
+      <w:hyperlink r:id="rId78">
         <w:r>
           <w:rPr>
             <w:rStyle w:val="Hyperlink"/>
@@ -4138,8 +4394,8 @@
         <w:t xml:space="preserve">.</w:t>
       </w:r>
     </w:p>
-    <w:bookmarkEnd w:id="78"/>
-    <w:bookmarkStart w:id="80" w:name="ref-Collins16"/>
+    <w:bookmarkEnd w:id="79"/>
+    <w:bookmarkStart w:id="81" w:name="ref-Collins16"/>
     <w:p>
       <w:pPr>
         <w:pStyle w:val="Bibliography"/>
@@ -4165,7 +4421,7 @@
       <w:r>
         <w:t xml:space="preserve"> </w:t>
       </w:r>
-      <w:hyperlink r:id="rId79">
+      <w:hyperlink r:id="rId80">
         <w:r>
           <w:rPr>
             <w:rStyle w:val="Hyperlink"/>
@@ -4177,8 +4433,8 @@
         <w:t xml:space="preserve">.</w:t>
       </w:r>
     </w:p>
-    <w:bookmarkEnd w:id="80"/>
-    <w:bookmarkStart w:id="82" w:name="ref-Dale01"/>
+    <w:bookmarkEnd w:id="81"/>
+    <w:bookmarkStart w:id="83" w:name="ref-Dale01"/>
     <w:p>
       <w:pPr>
         <w:pStyle w:val="Bibliography"/>
@@ -4204,7 +4460,7 @@
       <w:r>
         <w:t xml:space="preserve"> </w:t>
       </w:r>
-      <w:hyperlink r:id="rId81">
+      <w:hyperlink r:id="rId82">
         <w:r>
           <w:rPr>
             <w:rStyle w:val="Hyperlink"/>
@@ -4216,8 +4472,8 @@
         <w:t xml:space="preserve">.</w:t>
       </w:r>
     </w:p>
-    <w:bookmarkEnd w:id="82"/>
-    <w:bookmarkStart w:id="84" w:name="ref-DeCaceres09"/>
+    <w:bookmarkEnd w:id="83"/>
+    <w:bookmarkStart w:id="85" w:name="ref-DeCaceres09"/>
     <w:p>
       <w:pPr>
         <w:pStyle w:val="Bibliography"/>
@@ -4252,7 +4508,7 @@
       <w:r>
         <w:t xml:space="preserve"> </w:t>
       </w:r>
-      <w:hyperlink r:id="rId83">
+      <w:hyperlink r:id="rId84">
         <w:r>
           <w:rPr>
             <w:rStyle w:val="Hyperlink"/>
@@ -4264,8 +4520,8 @@
         <w:t xml:space="preserve">.</w:t>
       </w:r>
     </w:p>
-    <w:bookmarkEnd w:id="84"/>
-    <w:bookmarkStart w:id="86" w:name="ref-Fetscher13"/>
+    <w:bookmarkEnd w:id="85"/>
+    <w:bookmarkStart w:id="87" w:name="ref-Fetscher13"/>
     <w:p>
       <w:pPr>
         <w:pStyle w:val="Bibliography"/>
@@ -4291,7 +4547,7 @@
       <w:r>
         <w:t xml:space="preserve"> </w:t>
       </w:r>
-      <w:hyperlink r:id="rId85">
+      <w:hyperlink r:id="rId86">
         <w:r>
           <w:rPr>
             <w:rStyle w:val="Hyperlink"/>
@@ -4303,8 +4559,8 @@
         <w:t xml:space="preserve">.</w:t>
       </w:r>
     </w:p>
-    <w:bookmarkEnd w:id="86"/>
-    <w:bookmarkStart w:id="88" w:name="ref-Fore02"/>
+    <w:bookmarkEnd w:id="87"/>
+    <w:bookmarkStart w:id="89" w:name="ref-Fore02"/>
     <w:p>
       <w:pPr>
         <w:pStyle w:val="Bibliography"/>
@@ -4330,7 +4586,7 @@
       <w:r>
         <w:t xml:space="preserve"> </w:t>
       </w:r>
-      <w:hyperlink r:id="rId87">
+      <w:hyperlink r:id="rId88">
         <w:r>
           <w:rPr>
             <w:rStyle w:val="Hyperlink"/>
@@ -4342,8 +4598,8 @@
         <w:t xml:space="preserve">.</w:t>
       </w:r>
     </w:p>
-    <w:bookmarkEnd w:id="88"/>
-    <w:bookmarkStart w:id="90" w:name="ref-Grand12"/>
+    <w:bookmarkEnd w:id="89"/>
+    <w:bookmarkStart w:id="91" w:name="ref-Grand12"/>
     <w:p>
       <w:pPr>
         <w:pStyle w:val="Bibliography"/>
@@ -4369,7 +4625,7 @@
       <w:r>
         <w:t xml:space="preserve"> </w:t>
       </w:r>
-      <w:hyperlink r:id="rId89">
+      <w:hyperlink r:id="rId90">
         <w:r>
           <w:rPr>
             <w:rStyle w:val="Hyperlink"/>
@@ -4381,8 +4637,8 @@
         <w:t xml:space="preserve">.</w:t>
       </w:r>
     </w:p>
-    <w:bookmarkEnd w:id="90"/>
-    <w:bookmarkStart w:id="92" w:name="ref-Hampton15"/>
+    <w:bookmarkEnd w:id="91"/>
+    <w:bookmarkStart w:id="93" w:name="ref-Hampton15"/>
     <w:p>
       <w:pPr>
         <w:pStyle w:val="Bibliography"/>
@@ -4408,7 +4664,7 @@
       <w:r>
         <w:t xml:space="preserve"> </w:t>
       </w:r>
-      <w:hyperlink r:id="rId91">
+      <w:hyperlink r:id="rId92">
         <w:r>
           <w:rPr>
             <w:rStyle w:val="Hyperlink"/>
@@ -4420,8 +4676,8 @@
         <w:t xml:space="preserve">.</w:t>
       </w:r>
     </w:p>
-    <w:bookmarkEnd w:id="92"/>
-    <w:bookmarkStart w:id="94" w:name="ref-Hampton17"/>
+    <w:bookmarkEnd w:id="93"/>
+    <w:bookmarkStart w:id="95" w:name="ref-Hampton17"/>
     <w:p>
       <w:pPr>
         <w:pStyle w:val="Bibliography"/>
@@ -4447,7 +4703,7 @@
       <w:r>
         <w:t xml:space="preserve"> </w:t>
       </w:r>
-      <w:hyperlink r:id="rId93">
+      <w:hyperlink r:id="rId94">
         <w:r>
           <w:rPr>
             <w:rStyle w:val="Hyperlink"/>
@@ -4459,8 +4715,8 @@
         <w:t xml:space="preserve">.</w:t>
       </w:r>
     </w:p>
-    <w:bookmarkEnd w:id="94"/>
-    <w:bookmarkStart w:id="96" w:name="ref-Hampton16"/>
+    <w:bookmarkEnd w:id="95"/>
+    <w:bookmarkStart w:id="97" w:name="ref-Hampton16"/>
     <w:p>
       <w:pPr>
         <w:pStyle w:val="Bibliography"/>
@@ -4486,7 +4742,7 @@
       <w:r>
         <w:t xml:space="preserve"> </w:t>
       </w:r>
-      <w:hyperlink r:id="rId95">
+      <w:hyperlink r:id="rId96">
         <w:r>
           <w:rPr>
             <w:rStyle w:val="Hyperlink"/>
@@ -4498,8 +4754,8 @@
         <w:t xml:space="preserve">.</w:t>
       </w:r>
     </w:p>
-    <w:bookmarkEnd w:id="96"/>
-    <w:bookmarkStart w:id="98" w:name="ref-Hering10"/>
+    <w:bookmarkEnd w:id="97"/>
+    <w:bookmarkStart w:id="99" w:name="ref-Hering10"/>
     <w:p>
       <w:pPr>
         <w:pStyle w:val="Bibliography"/>
@@ -4525,7 +4781,7 @@
       <w:r>
         <w:t xml:space="preserve"> </w:t>
       </w:r>
-      <w:hyperlink r:id="rId97">
+      <w:hyperlink r:id="rId98">
         <w:r>
           <w:rPr>
             <w:rStyle w:val="Hyperlink"/>
@@ -4537,8 +4793,8 @@
         <w:t xml:space="preserve">.</w:t>
       </w:r>
     </w:p>
-    <w:bookmarkEnd w:id="98"/>
-    <w:bookmarkStart w:id="100" w:name="ref-Horsburgh16"/>
+    <w:bookmarkEnd w:id="99"/>
+    <w:bookmarkStart w:id="101" w:name="ref-Horsburgh16"/>
     <w:p>
       <w:pPr>
         <w:pStyle w:val="Bibliography"/>
@@ -4564,7 +4820,7 @@
       <w:r>
         <w:t xml:space="preserve"> </w:t>
       </w:r>
-      <w:hyperlink r:id="rId99">
+      <w:hyperlink r:id="rId100">
         <w:r>
           <w:rPr>
             <w:rStyle w:val="Hyperlink"/>
@@ -4576,8 +4832,8 @@
         <w:t xml:space="preserve">.</w:t>
       </w:r>
     </w:p>
-    <w:bookmarkEnd w:id="100"/>
-    <w:bookmarkStart w:id="102" w:name="ref-Howard18"/>
+    <w:bookmarkEnd w:id="101"/>
+    <w:bookmarkStart w:id="103" w:name="ref-Howard18"/>
     <w:p>
       <w:pPr>
         <w:pStyle w:val="Bibliography"/>
@@ -4603,7 +4859,7 @@
       <w:r>
         <w:t xml:space="preserve"> </w:t>
       </w:r>
-      <w:hyperlink r:id="rId101">
+      <w:hyperlink r:id="rId102">
         <w:r>
           <w:rPr>
             <w:rStyle w:val="Hyperlink"/>
@@ -4615,8 +4871,8 @@
         <w:t xml:space="preserve">.</w:t>
       </w:r>
     </w:p>
-    <w:bookmarkEnd w:id="102"/>
-    <w:bookmarkStart w:id="104" w:name="ref-Hsu17"/>
+    <w:bookmarkEnd w:id="103"/>
+    <w:bookmarkStart w:id="105" w:name="ref-Hsu17"/>
     <w:p>
       <w:pPr>
         <w:pStyle w:val="Bibliography"/>
@@ -4642,7 +4898,7 @@
       <w:r>
         <w:t xml:space="preserve"> </w:t>
       </w:r>
-      <w:hyperlink r:id="rId103">
+      <w:hyperlink r:id="rId104">
         <w:r>
           <w:rPr>
             <w:rStyle w:val="Hyperlink"/>
@@ -4654,8 +4910,8 @@
         <w:t xml:space="preserve">.</w:t>
       </w:r>
     </w:p>
-    <w:bookmarkEnd w:id="104"/>
-    <w:bookmarkStart w:id="106" w:name="ref-Ihle17"/>
+    <w:bookmarkEnd w:id="105"/>
+    <w:bookmarkStart w:id="107" w:name="ref-Ihle17"/>
     <w:p>
       <w:pPr>
         <w:pStyle w:val="Bibliography"/>
@@ -4681,7 +4937,7 @@
       <w:r>
         <w:t xml:space="preserve"> </w:t>
       </w:r>
-      <w:hyperlink r:id="rId105">
+      <w:hyperlink r:id="rId106">
         <w:r>
           <w:rPr>
             <w:rStyle w:val="Hyperlink"/>
@@ -4693,8 +4949,8 @@
         <w:t xml:space="preserve">.</w:t>
       </w:r>
     </w:p>
-    <w:bookmarkEnd w:id="106"/>
-    <w:bookmarkStart w:id="108" w:name="ref-Jackson94"/>
+    <w:bookmarkEnd w:id="107"/>
+    <w:bookmarkStart w:id="109" w:name="ref-Jackson94"/>
     <w:p>
       <w:pPr>
         <w:pStyle w:val="Bibliography"/>
@@ -4720,7 +4976,7 @@
       <w:r>
         <w:t xml:space="preserve"> </w:t>
       </w:r>
-      <w:hyperlink r:id="rId107">
+      <w:hyperlink r:id="rId108">
         <w:r>
           <w:rPr>
             <w:rStyle w:val="Hyperlink"/>
@@ -4732,8 +4988,8 @@
         <w:t xml:space="preserve">.</w:t>
       </w:r>
     </w:p>
-    <w:bookmarkEnd w:id="108"/>
-    <w:bookmarkStart w:id="109" w:name="ref-Karr86"/>
+    <w:bookmarkEnd w:id="109"/>
+    <w:bookmarkStart w:id="110" w:name="ref-Karr86"/>
     <w:p>
       <w:pPr>
         <w:pStyle w:val="Bibliography"/>
@@ -4742,8 +4998,8 @@
         <w:t xml:space="preserve">Karr, J. R., K. D. Fausch, P. L. Angermeier, P. R. Yant, and I. J. Schlosser. 1986. “Assessing Biological Integrity in Running Waters: A Method and Its Rationale.” Special Publication 5. Champaign, Illinois: Illinois Natural History Survey.</w:t>
       </w:r>
     </w:p>
-    <w:bookmarkEnd w:id="109"/>
-    <w:bookmarkStart w:id="111" w:name="ref-Kelly16"/>
+    <w:bookmarkEnd w:id="110"/>
+    <w:bookmarkStart w:id="112" w:name="ref-Kelly16"/>
     <w:p>
       <w:pPr>
         <w:pStyle w:val="Bibliography"/>
@@ -4769,7 +5025,7 @@
       <w:r>
         <w:t xml:space="preserve"> </w:t>
       </w:r>
-      <w:hyperlink r:id="rId110">
+      <w:hyperlink r:id="rId111">
         <w:r>
           <w:rPr>
             <w:rStyle w:val="Hyperlink"/>
@@ -4781,8 +5037,8 @@
         <w:t xml:space="preserve">.</w:t>
       </w:r>
     </w:p>
-    <w:bookmarkEnd w:id="111"/>
-    <w:bookmarkStart w:id="113" w:name="ref-Kerans94"/>
+    <w:bookmarkEnd w:id="112"/>
+    <w:bookmarkStart w:id="114" w:name="ref-Kerans94"/>
     <w:p>
       <w:pPr>
         <w:pStyle w:val="Bibliography"/>
@@ -4808,7 +5064,7 @@
       <w:r>
         <w:t xml:space="preserve"> </w:t>
       </w:r>
-      <w:hyperlink r:id="rId112">
+      <w:hyperlink r:id="rId113">
         <w:r>
           <w:rPr>
             <w:rStyle w:val="Hyperlink"/>
@@ -4820,8 +5076,8 @@
         <w:t xml:space="preserve">.</w:t>
       </w:r>
     </w:p>
-    <w:bookmarkEnd w:id="113"/>
-    <w:bookmarkStart w:id="115" w:name="ref-Kuehne17"/>
+    <w:bookmarkEnd w:id="114"/>
+    <w:bookmarkStart w:id="116" w:name="ref-Kuehne17"/>
     <w:p>
       <w:pPr>
         <w:pStyle w:val="Bibliography"/>
@@ -4847,7 +5103,7 @@
       <w:r>
         <w:t xml:space="preserve"> </w:t>
       </w:r>
-      <w:hyperlink r:id="rId114">
+      <w:hyperlink r:id="rId115">
         <w:r>
           <w:rPr>
             <w:rStyle w:val="Hyperlink"/>
@@ -4859,8 +5115,8 @@
         <w:t xml:space="preserve">.</w:t>
       </w:r>
     </w:p>
-    <w:bookmarkEnd w:id="115"/>
-    <w:bookmarkStart w:id="117" w:name="ref-Lewandowsky16"/>
+    <w:bookmarkEnd w:id="116"/>
+    <w:bookmarkStart w:id="118" w:name="ref-Lewandowsky16"/>
     <w:p>
       <w:pPr>
         <w:pStyle w:val="Bibliography"/>
@@ -4886,7 +5142,7 @@
       <w:r>
         <w:t xml:space="preserve"> </w:t>
       </w:r>
-      <w:hyperlink r:id="rId116">
+      <w:hyperlink r:id="rId117">
         <w:r>
           <w:rPr>
             <w:rStyle w:val="Hyperlink"/>
@@ -4898,8 +5154,8 @@
         <w:t xml:space="preserve">.</w:t>
       </w:r>
     </w:p>
-    <w:bookmarkEnd w:id="117"/>
-    <w:bookmarkStart w:id="119" w:name="ref-Liaw02"/>
+    <w:bookmarkEnd w:id="118"/>
+    <w:bookmarkStart w:id="120" w:name="ref-Liaw02"/>
     <w:p>
       <w:pPr>
         <w:pStyle w:val="Bibliography"/>
@@ -4925,7 +5181,7 @@
       <w:r>
         <w:t xml:space="preserve"> </w:t>
       </w:r>
-      <w:hyperlink r:id="rId118">
+      <w:hyperlink r:id="rId119">
         <w:r>
           <w:rPr>
             <w:rStyle w:val="Hyperlink"/>
@@ -4937,8 +5193,8 @@
         <w:t xml:space="preserve">.</w:t>
       </w:r>
     </w:p>
-    <w:bookmarkEnd w:id="119"/>
-    <w:bookmarkStart w:id="121" w:name="ref-Linke11"/>
+    <w:bookmarkEnd w:id="120"/>
+    <w:bookmarkStart w:id="122" w:name="ref-Linke11"/>
     <w:p>
       <w:pPr>
         <w:pStyle w:val="Bibliography"/>
@@ -4964,7 +5220,7 @@
       <w:r>
         <w:t xml:space="preserve"> </w:t>
       </w:r>
-      <w:hyperlink r:id="rId120">
+      <w:hyperlink r:id="rId121">
         <w:r>
           <w:rPr>
             <w:rStyle w:val="Hyperlink"/>
@@ -4976,8 +5232,8 @@
         <w:t xml:space="preserve">.</w:t>
       </w:r>
     </w:p>
-    <w:bookmarkEnd w:id="121"/>
-    <w:bookmarkStart w:id="123" w:name="ref-Lortie14"/>
+    <w:bookmarkEnd w:id="122"/>
+    <w:bookmarkStart w:id="124" w:name="ref-Lortie14"/>
     <w:p>
       <w:pPr>
         <w:pStyle w:val="Bibliography"/>
@@ -5003,7 +5259,7 @@
       <w:r>
         <w:t xml:space="preserve"> </w:t>
       </w:r>
-      <w:hyperlink r:id="rId122">
+      <w:hyperlink r:id="rId123">
         <w:r>
           <w:rPr>
             <w:rStyle w:val="Hyperlink"/>
@@ -5015,8 +5271,8 @@
         <w:t xml:space="preserve">.</w:t>
       </w:r>
     </w:p>
-    <w:bookmarkEnd w:id="123"/>
-    <w:bookmarkStart w:id="125" w:name="ref-Lowndes17"/>
+    <w:bookmarkEnd w:id="124"/>
+    <w:bookmarkStart w:id="126" w:name="ref-Lowndes17"/>
     <w:p>
       <w:pPr>
         <w:pStyle w:val="Bibliography"/>
@@ -5042,7 +5298,7 @@
       <w:r>
         <w:t xml:space="preserve"> </w:t>
       </w:r>
-      <w:hyperlink r:id="rId124">
+      <w:hyperlink r:id="rId125">
         <w:r>
           <w:rPr>
             <w:rStyle w:val="Hyperlink"/>
@@ -5054,8 +5310,8 @@
         <w:t xml:space="preserve">.</w:t>
       </w:r>
     </w:p>
-    <w:bookmarkEnd w:id="125"/>
-    <w:bookmarkStart w:id="127" w:name="ref-Marwick16"/>
+    <w:bookmarkEnd w:id="126"/>
+    <w:bookmarkStart w:id="128" w:name="ref-Marwick16"/>
     <w:p>
       <w:pPr>
         <w:pStyle w:val="Bibliography"/>
@@ -5081,7 +5337,7 @@
       <w:r>
         <w:t xml:space="preserve"> </w:t>
       </w:r>
-      <w:hyperlink r:id="rId126">
+      <w:hyperlink r:id="rId127">
         <w:r>
           <w:rPr>
             <w:rStyle w:val="Hyperlink"/>
@@ -5093,8 +5349,8 @@
         <w:t xml:space="preserve">.</w:t>
       </w:r>
     </w:p>
-    <w:bookmarkEnd w:id="127"/>
-    <w:bookmarkStart w:id="128" w:name="ref-Mazor16"/>
+    <w:bookmarkEnd w:id="128"/>
+    <w:bookmarkStart w:id="129" w:name="ref-Mazor16"/>
     <w:p>
       <w:pPr>
         <w:pStyle w:val="Bibliography"/>
@@ -5118,8 +5374,8 @@
         <w:t xml:space="preserve">35 (1):249–71.</w:t>
       </w:r>
     </w:p>
-    <w:bookmarkEnd w:id="128"/>
-    <w:bookmarkStart w:id="129" w:name="ref-McDonald04"/>
+    <w:bookmarkEnd w:id="129"/>
+    <w:bookmarkStart w:id="130" w:name="ref-McDonald04"/>
     <w:p>
       <w:pPr>
         <w:pStyle w:val="Bibliography"/>
@@ -5140,8 +5396,8 @@
         <w:t xml:space="preserve">, edited by G. B. Wiersma, 649–68. Boca Raton, Florida, USA: CRC Press.</w:t>
       </w:r>
     </w:p>
-    <w:bookmarkEnd w:id="129"/>
-    <w:bookmarkStart w:id="130" w:name="ref-Michener97"/>
+    <w:bookmarkEnd w:id="130"/>
+    <w:bookmarkStart w:id="131" w:name="ref-Michener97"/>
     <w:p>
       <w:pPr>
         <w:pStyle w:val="Bibliography"/>
@@ -5165,8 +5421,8 @@
         <w:t xml:space="preserve">7 (1):330–42.</w:t>
       </w:r>
     </w:p>
-    <w:bookmarkEnd w:id="130"/>
-    <w:bookmarkStart w:id="132" w:name="ref-Nichols16"/>
+    <w:bookmarkEnd w:id="131"/>
+    <w:bookmarkStart w:id="133" w:name="ref-Nichols16"/>
     <w:p>
       <w:pPr>
         <w:pStyle w:val="Bibliography"/>
@@ -5192,7 +5448,7 @@
       <w:r>
         <w:t xml:space="preserve"> </w:t>
       </w:r>
-      <w:hyperlink r:id="rId131">
+      <w:hyperlink r:id="rId132">
         <w:r>
           <w:rPr>
             <w:rStyle w:val="Hyperlink"/>
@@ -5204,8 +5460,8 @@
         <w:t xml:space="preserve">.</w:t>
       </w:r>
     </w:p>
-    <w:bookmarkEnd w:id="132"/>
-    <w:bookmarkStart w:id="133" w:name="ref-Niemi04"/>
+    <w:bookmarkEnd w:id="133"/>
+    <w:bookmarkStart w:id="134" w:name="ref-Niemi04"/>
     <w:p>
       <w:pPr>
         <w:pStyle w:val="Bibliography"/>
@@ -5229,8 +5485,8 @@
         <w:t xml:space="preserve">35:89–111.</w:t>
       </w:r>
     </w:p>
-    <w:bookmarkEnd w:id="133"/>
-    <w:bookmarkStart w:id="134" w:name="ref-Ode16"/>
+    <w:bookmarkEnd w:id="134"/>
+    <w:bookmarkStart w:id="135" w:name="ref-Ode16"/>
     <w:p>
       <w:pPr>
         <w:pStyle w:val="Bibliography"/>
@@ -5254,8 +5510,8 @@
         <w:t xml:space="preserve">35 (1):237–48.</w:t>
       </w:r>
     </w:p>
-    <w:bookmarkEnd w:id="134"/>
-    <w:bookmarkStart w:id="136" w:name="ref-Oksanen18"/>
+    <w:bookmarkEnd w:id="135"/>
+    <w:bookmarkStart w:id="137" w:name="ref-Oksanen18"/>
     <w:p>
       <w:pPr>
         <w:pStyle w:val="Bibliography"/>
@@ -5278,7 +5534,7 @@
       <w:r>
         <w:t xml:space="preserve"> </w:t>
       </w:r>
-      <w:hyperlink r:id="rId135">
+      <w:hyperlink r:id="rId136">
         <w:r>
           <w:rPr>
             <w:rStyle w:val="Hyperlink"/>
@@ -5290,8 +5546,8 @@
         <w:t xml:space="preserve">.</w:t>
       </w:r>
     </w:p>
-    <w:bookmarkEnd w:id="136"/>
-    <w:bookmarkStart w:id="138" w:name="ref-Pebesma18"/>
+    <w:bookmarkEnd w:id="137"/>
+    <w:bookmarkStart w:id="139" w:name="ref-Pebesma18"/>
     <w:p>
       <w:pPr>
         <w:pStyle w:val="Bibliography"/>
@@ -5314,7 +5570,7 @@
       <w:r>
         <w:t xml:space="preserve"> </w:t>
       </w:r>
-      <w:hyperlink r:id="rId137">
+      <w:hyperlink r:id="rId138">
         <w:r>
           <w:rPr>
             <w:rStyle w:val="Hyperlink"/>
@@ -5326,8 +5582,8 @@
         <w:t xml:space="preserve">.</w:t>
       </w:r>
     </w:p>
-    <w:bookmarkEnd w:id="138"/>
-    <w:bookmarkStart w:id="140" w:name="ref-Pinheiro18"/>
+    <w:bookmarkEnd w:id="139"/>
+    <w:bookmarkStart w:id="141" w:name="ref-Pinheiro18"/>
     <w:p>
       <w:pPr>
         <w:pStyle w:val="Bibliography"/>
@@ -5350,7 +5606,7 @@
       <w:r>
         <w:t xml:space="preserve"> </w:t>
       </w:r>
-      <w:hyperlink r:id="rId139">
+      <w:hyperlink r:id="rId140">
         <w:r>
           <w:rPr>
             <w:rStyle w:val="Hyperlink"/>
@@ -5362,8 +5618,8 @@
         <w:t xml:space="preserve">.</w:t>
       </w:r>
     </w:p>
-    <w:bookmarkEnd w:id="140"/>
-    <w:bookmarkStart w:id="142" w:name="ref-Poikane14"/>
+    <w:bookmarkEnd w:id="141"/>
+    <w:bookmarkStart w:id="143" w:name="ref-Poikane14"/>
     <w:p>
       <w:pPr>
         <w:pStyle w:val="Bibliography"/>
@@ -5389,7 +5645,7 @@
       <w:r>
         <w:t xml:space="preserve"> </w:t>
       </w:r>
-      <w:hyperlink r:id="rId141">
+      <w:hyperlink r:id="rId142">
         <w:r>
           <w:rPr>
             <w:rStyle w:val="Hyperlink"/>
@@ -5401,8 +5657,8 @@
         <w:t xml:space="preserve">.</w:t>
       </w:r>
     </w:p>
-    <w:bookmarkEnd w:id="142"/>
-    <w:bookmarkStart w:id="143" w:name="ref-RDCT18"/>
+    <w:bookmarkEnd w:id="143"/>
+    <w:bookmarkStart w:id="144" w:name="ref-RDCT18"/>
     <w:p>
       <w:pPr>
         <w:pStyle w:val="Bibliography"/>
@@ -5411,8 +5667,8 @@
         <w:t xml:space="preserve">RDCT (R Development Core Team). 2018. “R: A language and environment for statistical computing, v3.5.1. R Foundation for Statistical Computing, Vienna, Austria.”</w:t>
       </w:r>
     </w:p>
-    <w:bookmarkEnd w:id="143"/>
-    <w:bookmarkStart w:id="145" w:name="ref-Rehn18"/>
+    <w:bookmarkEnd w:id="144"/>
+    <w:bookmarkStart w:id="146" w:name="ref-Rehn18"/>
     <w:p>
       <w:pPr>
         <w:pStyle w:val="Bibliography"/>
@@ -5423,7 +5679,7 @@
       <w:r>
         <w:t xml:space="preserve"> </w:t>
       </w:r>
-      <w:hyperlink r:id="rId144">
+      <w:hyperlink r:id="rId145">
         <w:r>
           <w:rPr>
             <w:rStyle w:val="Hyperlink"/>
@@ -5435,8 +5691,8 @@
         <w:t xml:space="preserve">.</w:t>
       </w:r>
     </w:p>
-    <w:bookmarkEnd w:id="145"/>
-    <w:bookmarkStart w:id="147" w:name="ref-Reynoldson97"/>
+    <w:bookmarkEnd w:id="146"/>
+    <w:bookmarkStart w:id="148" w:name="ref-Reynoldson97"/>
     <w:p>
       <w:pPr>
         <w:pStyle w:val="Bibliography"/>
@@ -5462,7 +5718,7 @@
       <w:r>
         <w:t xml:space="preserve"> </w:t>
       </w:r>
-      <w:hyperlink r:id="rId146">
+      <w:hyperlink r:id="rId147">
         <w:r>
           <w:rPr>
             <w:rStyle w:val="Hyperlink"/>
@@ -5474,8 +5730,8 @@
         <w:t xml:space="preserve">.</w:t>
       </w:r>
     </w:p>
-    <w:bookmarkEnd w:id="147"/>
-    <w:bookmarkStart w:id="148" w:name="ref-Stein09"/>
+    <w:bookmarkEnd w:id="148"/>
+    <w:bookmarkStart w:id="149" w:name="ref-Stein09"/>
     <w:p>
       <w:pPr>
         <w:pStyle w:val="Bibliography"/>
@@ -5499,8 +5755,8 @@
         <w:t xml:space="preserve">26:20–24.</w:t>
       </w:r>
     </w:p>
-    <w:bookmarkEnd w:id="148"/>
-    <w:bookmarkStart w:id="150" w:name="ref-Stoddard08"/>
+    <w:bookmarkEnd w:id="149"/>
+    <w:bookmarkStart w:id="151" w:name="ref-Stoddard08"/>
     <w:p>
       <w:pPr>
         <w:pStyle w:val="Bibliography"/>
@@ -5526,7 +5782,7 @@
       <w:r>
         <w:t xml:space="preserve"> </w:t>
       </w:r>
-      <w:hyperlink r:id="rId149">
+      <w:hyperlink r:id="rId150">
         <w:r>
           <w:rPr>
             <w:rStyle w:val="Hyperlink"/>
@@ -5538,8 +5794,8 @@
         <w:t xml:space="preserve">.</w:t>
       </w:r>
     </w:p>
-    <w:bookmarkEnd w:id="150"/>
-    <w:bookmarkStart w:id="152" w:name="ref-Stoddard06"/>
+    <w:bookmarkEnd w:id="151"/>
+    <w:bookmarkStart w:id="153" w:name="ref-Stoddard06"/>
     <w:p>
       <w:pPr>
         <w:pStyle w:val="Bibliography"/>
@@ -5565,7 +5821,7 @@
       <w:r>
         <w:t xml:space="preserve"> </w:t>
       </w:r>
-      <w:hyperlink r:id="rId151">
+      <w:hyperlink r:id="rId152">
         <w:r>
           <w:rPr>
             <w:rStyle w:val="Hyperlink"/>
@@ -5577,8 +5833,8 @@
         <w:t xml:space="preserve">.</w:t>
       </w:r>
     </w:p>
-    <w:bookmarkEnd w:id="152"/>
-    <w:bookmarkStart w:id="154" w:name="ref-Touchon16"/>
+    <w:bookmarkEnd w:id="153"/>
+    <w:bookmarkStart w:id="155" w:name="ref-Touchon16"/>
     <w:p>
       <w:pPr>
         <w:pStyle w:val="Bibliography"/>
@@ -5604,7 +5860,7 @@
       <w:r>
         <w:t xml:space="preserve"> </w:t>
       </w:r>
-      <w:hyperlink r:id="rId153">
+      <w:hyperlink r:id="rId154">
         <w:r>
           <w:rPr>
             <w:rStyle w:val="Hyperlink"/>
@@ -5616,8 +5872,8 @@
         <w:t xml:space="preserve">.</w:t>
       </w:r>
     </w:p>
-    <w:bookmarkEnd w:id="154"/>
-    <w:bookmarkStart w:id="156" w:name="ref-Wickham14c"/>
+    <w:bookmarkEnd w:id="155"/>
+    <w:bookmarkStart w:id="157" w:name="ref-Wickham14c"/>
     <w:p>
       <w:pPr>
         <w:pStyle w:val="Bibliography"/>
@@ -5643,7 +5899,7 @@
       <w:r>
         <w:t xml:space="preserve"> </w:t>
       </w:r>
-      <w:hyperlink r:id="rId155">
+      <w:hyperlink r:id="rId156">
         <w:r>
           <w:rPr>
             <w:rStyle w:val="Hyperlink"/>
@@ -5655,8 +5911,8 @@
         <w:t xml:space="preserve">.</w:t>
       </w:r>
     </w:p>
-    <w:bookmarkEnd w:id="156"/>
-    <w:bookmarkStart w:id="157" w:name="ref-Wickham15"/>
+    <w:bookmarkEnd w:id="157"/>
+    <w:bookmarkStart w:id="158" w:name="ref-Wickham15"/>
     <w:p>
       <w:pPr>
         <w:pStyle w:val="Bibliography"/>
@@ -5677,8 +5933,8 @@
         <w:t xml:space="preserve">. Sebastopol, California: O’Reilly.</w:t>
       </w:r>
     </w:p>
-    <w:bookmarkEnd w:id="157"/>
-    <w:bookmarkStart w:id="159" w:name="ref-Wickham09"/>
+    <w:bookmarkEnd w:id="158"/>
+    <w:bookmarkStart w:id="160" w:name="ref-Wickham09"/>
     <w:p>
       <w:pPr>
         <w:pStyle w:val="Bibliography"/>
@@ -5701,7 +5957,7 @@
       <w:r>
         <w:t xml:space="preserve"> </w:t>
       </w:r>
-      <w:hyperlink r:id="rId158">
+      <w:hyperlink r:id="rId159">
         <w:r>
           <w:rPr>
             <w:rStyle w:val="Hyperlink"/>
@@ -5713,8 +5969,8 @@
         <w:t xml:space="preserve">.</w:t>
       </w:r>
     </w:p>
-    <w:bookmarkEnd w:id="159"/>
-    <w:bookmarkStart w:id="161" w:name="ref-Wickham17b"/>
+    <w:bookmarkEnd w:id="160"/>
+    <w:bookmarkStart w:id="162" w:name="ref-Wickham17b"/>
     <w:p>
       <w:pPr>
         <w:pStyle w:val="Bibliography"/>
@@ -5737,7 +5993,7 @@
       <w:r>
         <w:t xml:space="preserve"> </w:t>
       </w:r>
-      <w:hyperlink r:id="rId160">
+      <w:hyperlink r:id="rId161">
         <w:r>
           <w:rPr>
             <w:rStyle w:val="Hyperlink"/>
@@ -5749,8 +6005,8 @@
         <w:t xml:space="preserve">.</w:t>
       </w:r>
     </w:p>
-    <w:bookmarkEnd w:id="161"/>
-    <w:bookmarkStart w:id="163" w:name="ref-Wickham18"/>
+    <w:bookmarkEnd w:id="162"/>
+    <w:bookmarkStart w:id="164" w:name="ref-Wickham18"/>
     <w:p>
       <w:pPr>
         <w:pStyle w:val="Bibliography"/>
@@ -5773,7 +6029,7 @@
       <w:r>
         <w:t xml:space="preserve"> </w:t>
       </w:r>
-      <w:hyperlink r:id="rId162">
+      <w:hyperlink r:id="rId163">
         <w:r>
           <w:rPr>
             <w:rStyle w:val="Hyperlink"/>
@@ -5785,8 +6041,8 @@
         <w:t xml:space="preserve">.</w:t>
       </w:r>
     </w:p>
-    <w:bookmarkEnd w:id="163"/>
-    <w:bookmarkStart w:id="164" w:name="ref-Wilkinson05"/>
+    <w:bookmarkEnd w:id="164"/>
+    <w:bookmarkStart w:id="165" w:name="ref-Wilkinson05"/>
     <w:p>
       <w:pPr>
         <w:pStyle w:val="Bibliography"/>
@@ -5807,8 +6063,8 @@
         <w:t xml:space="preserve">. Second. New York: Statistics; Computing, Springer.</w:t>
       </w:r>
     </w:p>
-    <w:bookmarkEnd w:id="164"/>
-    <w:bookmarkStart w:id="165" w:name="ref-Wood17"/>
+    <w:bookmarkEnd w:id="165"/>
+    <w:bookmarkStart w:id="166" w:name="ref-Wood17"/>
     <w:p>
       <w:pPr>
         <w:pStyle w:val="Bibliography"/>
@@ -5829,8 +6085,8 @@
         <w:t xml:space="preserve">. 2nd ed. London, United Kingdom: Chapman; Hall, CRC Press.</w:t>
       </w:r>
     </w:p>
-    <w:bookmarkEnd w:id="165"/>
-    <w:bookmarkStart w:id="167" w:name="ref-Xie15"/>
+    <w:bookmarkEnd w:id="166"/>
+    <w:bookmarkStart w:id="168" w:name="ref-Xie15"/>
     <w:p>
       <w:pPr>
         <w:pStyle w:val="Bibliography"/>
@@ -5853,7 +6109,7 @@
       <w:r>
         <w:t xml:space="preserve"> </w:t>
       </w:r>
-      <w:hyperlink r:id="rId166">
+      <w:hyperlink r:id="rId167">
         <w:r>
           <w:rPr>
             <w:rStyle w:val="Hyperlink"/>
@@ -5865,8 +6121,8 @@
         <w:t xml:space="preserve">.</w:t>
       </w:r>
     </w:p>
-    <w:bookmarkEnd w:id="167"/>
     <w:bookmarkEnd w:id="168"/>
+    <w:bookmarkEnd w:id="169"/>
     <w:sectPr>
       <w:footerReference w:type="default" r:id="rId9"/>
       <w:pgSz w:w="12240" w:h="15840"/>

</xml_diff>

<commit_message>
more text to SCAPE section, no more bullets
</commit_message>
<xml_diff>
--- a/manu_draft.docx
+++ b/manu_draft.docx
@@ -321,7 +321,7 @@
         <w:pStyle w:val="FirstParagraph"/>
       </w:pPr>
       <w:r>
-        <w:t xml:space="preserve">Version Date: Fri Dec 21 17:38:56 2018 -0800</w:t>
+        <w:t xml:space="preserve">Version Date: Mon Dec 24 14:13:39 2018 -0800</w:t>
       </w:r>
     </w:p>
     <w:p>
@@ -1581,7 +1581,7 @@
         <w:t xml:space="preserve"> </w:t>
       </w:r>
       <w:r>
-        <w:t xml:space="preserve">has increased in the last ten years and is the most commonly used analysis platform in the environmental sciences. This software provides 13548 user contributed packages (as of 2018-12-24) and is also a programming language that can be used to create specific analysis workflows. The availability of existing packages and the ability to create new packages is a strength of R that is under-utilized by the bioassessment community. An assessment index packaged in R can automate the tedious process of converting raw taxonomic data to summary scores. An R package is also modular, meaning it includes all necessary analyses, data, and documentation to allow use by others. This modularity is critical for reaching management and stakeholder communities by providing a tool that redirects the focus on the output and not the technical details that are less important for decision-making.</w:t>
+        <w:t xml:space="preserve">has increased in the last ten years and is the most commonly used analysis platform in the environmental sciences. This software provides 13598 user contributed packages (as of 2019-01-02) and is also a programming language that can be used to create specific analysis workflows. The availability of existing packages and the ability to create new packages is a strength of R that is under-utilized by the bioassessment community. An assessment index packaged in R can automate the tedious process of converting raw taxonomic data to summary scores. An R package is also modular, meaning it includes all necessary analyses, data, and documentation to allow use by others. This modularity is critical for reaching management and stakeholder communities by providing a tool that redirects the focus on the output and not the technical details that are less important for decision-making.</w:t>
       </w:r>
     </w:p>
     <w:p>
@@ -2260,7 +2260,7 @@
         <w:t xml:space="preserve"> </w:t>
       </w:r>
       <w:r>
-        <w:t xml:space="preserve">was developed using an open science framework to help identify reasonable management goals for biological integrity using existing bioassessment and watershed data. The SCAPE tool represents both a modelling approach to identify appropriate management goals and a set of open science products for science translation to environmental managers. First, a statewide landscape model was developed that predicts a range of likely biological condition scores using the California Stream Condition Index</w:t>
+        <w:t xml:space="preserve">was developed using an open science framework to help identify reasonable management goals for wadeable streams using existing bioassessment and watershed data. The SCAPE tool represents both a modelling approach to identify appropriate management goals and a set of open science products for science translation to environmental managers. First, a statewide landscape model was developed that predicts a range of likely biological condition scores using the California Stream Condition Index</w:t>
       </w:r>
       <w:r>
         <w:t xml:space="preserve"> </w:t>
@@ -2339,7 +2339,7 @@
         <w:t xml:space="preserve">3</w:t>
       </w:r>
       <w:r>
-        <w:t xml:space="preserve">. The model was developed using statewide data, whereas results were regionally applied to develop management priorities through close interaction with a local stakeholder group from the San Gabriel River (SGR) Watershed (Los Angeles, California). The SGR watershed represent an extreme landscape gradient with open areas in the upper watersed and heavy urbanization in the lower watershed where almost all channels are engineered for stormwater managemement. Streams in the lower watershed represent a management challenge where biological potential is limited by landcape development; reference conditions based on a statewide expectation may be difficult to achieve in these areas. The landscape model helps identify channels where biological constraints occur as a function of landscape to help prioritize among locations. All stream segments in the watershed wre classified as constrained or unconstrained and bioassessment sites were then evaluated relative to the class and ranges of scores that were expected given the landscape. Management actions and priorities were then defined based on the stream class and if the observed score was as under-score, as expected, or over-scoring. For example, sites not scoring as expected were assigned high priority for additional investigation, unconstrained sites were identifed as high priority for protection, and under-scoring unconstrained sites were assigned high priority for restoration.</w:t>
+        <w:t xml:space="preserve">. The model was developed using statewide data, whereas results were regionally applied to develop management priorities through close interaction with a local stakeholder group from the San Gabriel River (SGR) Watershed (Los Angeles, California). The SGR watershed represent an extreme landscape gradient with open areas in the upper watersed and heavy urbanization in the lower watershed where almost all channels are engineered for stormwater managemement or water conveyance. Streams in the lower watershed represent a management challenge where biological potential is limited by landcape development; reference conditions based on a statewide expectation may be difficult to achieve in these areas. The landscape model helps identify channels where biological constraints occur as a function of landscape to help prioritize among locations. All stream segments in the watershed were classified as constrained or unconstrained by landscape and bioassessment sites were then evaluated relative to the class and ranges of scores that were expected given the landscape. Management actions and priorities were then defined based on the stream class and if the observed score was as under-score, as expected, or over-scoring. For example, sites not scoring as expected were assigned high priority for additional investigation, unconstrained sites were identifed as high priority for protection, and under-scoring unconstrained sites were assigned high priority for restoration.</w:t>
       </w:r>
     </w:p>
     <w:p>
@@ -2365,18 +2365,7 @@
         <w:t xml:space="preserve">4</w:t>
       </w:r>
       <w:r>
-        <w:t xml:space="preserve">, box 1). Continued involvement of this group throughout the project ensured the final product addressed all research goals. Open source applications used to create SCAPE included the following:</w:t>
-      </w:r>
-    </w:p>
-    <w:p>
-      <w:pPr>
-        <w:numPr>
-          <w:numId w:val="1001"/>
-          <w:ilvl w:val="0"/>
-        </w:numPr>
-      </w:pPr>
-      <w:r>
-        <w:t xml:space="preserve">All analyses, including model development and validation, were conducted using the R statistical programming language</w:t>
+        <w:t xml:space="preserve">, box 1). Continued involvement of this group throughout the project ensured the final product addressed all research goals and management needs. All analyses, including model development and validation, were conducted using the R statistical programming language</w:t>
       </w:r>
       <w:r>
         <w:t xml:space="preserve"> </w:t>
@@ -2480,18 +2469,7 @@
         <w:t xml:space="preserve">4</w:t>
       </w:r>
       <w:r>
-        <w:t xml:space="preserve">, box 2).</w:t>
-      </w:r>
-    </w:p>
-    <w:p>
-      <w:pPr>
-        <w:numPr>
-          <w:numId w:val="1001"/>
-          <w:ilvl w:val="0"/>
-        </w:numPr>
-      </w:pPr>
-      <w:r>
-        <w:t xml:space="preserve">A version control system (Git) and online hosting (GitHub) allowed full transparency of decisions that were made to create the tool. A permanent digital object identifer (DOI) was assigned through Zenodo to track downloads and portability of source code (Figure</w:t>
+        <w:t xml:space="preserve">, box 2). A version control system (Git) and online hosting (GitHub) also allowed full transparency of decisions that were made to create the tool. A permanent digital object identifer (DOI) was assigned through Zenodo to track downloads and portability of source code (Figure</w:t>
       </w:r>
       <w:r>
         <w:t xml:space="preserve"> </w:t>
@@ -2505,13 +2483,10 @@
     </w:p>
     <w:p>
       <w:pPr>
-        <w:numPr>
-          <w:numId w:val="1001"/>
-          <w:ilvl w:val="0"/>
-        </w:numPr>
-      </w:pPr>
-      <w:r>
-        <w:t xml:space="preserve">The SCAPE tool (</w:t>
+        <w:pStyle w:val="BodyText"/>
+      </w:pPr>
+      <w:r>
+        <w:t xml:space="preserve">A critical component of the SCAPE tool was the use of an online, interactive web page (</w:t>
       </w:r>
       <w:hyperlink r:id="rId40">
         <w:r>
@@ -2522,7 +2497,7 @@
         </w:r>
       </w:hyperlink>
       <w:r>
-        <w:t xml:space="preserve">) was created entirely using open-source software</w:t>
+        <w:t xml:space="preserve">) that was developed entirely using open-source software</w:t>
       </w:r>
       <w:r>
         <w:t xml:space="preserve"> </w:t>
@@ -2556,10 +2531,64 @@
         </w:r>
       </w:hyperlink>
       <w:r>
+        <w:t xml:space="preserve">, Figure</w:t>
+      </w:r>
+      <w:r>
+        <w:t xml:space="preserve"> </w:t>
+      </w:r>
+      <w:r>
+        <w:t xml:space="preserve">4</w:t>
+      </w:r>
+      <w:r>
+        <w:t xml:space="preserve">, box 4))</w:t>
+      </w:r>
+      <w:r>
+        <w:t xml:space="preserve">. This online application provided two fundamental services that greatly increased the impact and relevance of the bioassessment product for the management community. First, the application allowed stakeholders to better understand the technical components of the model through direct interaction of components that influenced model output. This improved stakeholder comprehension and trust for the intended application of the model by using a hands-on approach for interacting with the landscape model. Second, potential decision points that affected model output were not hard-coded into the application so that the effects of varying different parameters (e.g., potential biointegrity thresholds) could be better understood relative to management implications. This second component is a fundamental benefit of open science applications in bioassessment because the tool was developed to allow exploratory analysis, both within the constraints of the model and needs of the management community. The online tool did not limit managers to a single answer, rather it provided the tools to determine the most appropriate answer for any situation by giving managers the ability to directly interact with the model.</w:t>
+      </w:r>
+    </w:p>
+    <w:p>
+      <w:pPr>
+        <w:pStyle w:val="BodyText"/>
+      </w:pPr>
+      <w:r>
+        <w:t xml:space="preserve">Conventional scientific products for the SCAPE tool were also created as deliverables using open science tools. These were created as products for both the local management community with direct interests in the landscape model and the broader scientific community concerned with bioassessment challenges in developed landscapes. A manuscript describing the model in detail was created using knitr and RMarkdown</w:t>
+      </w:r>
+      <w:r>
+        <w:t xml:space="preserve"> </w:t>
+      </w:r>
+      <w:r>
+        <w:t xml:space="preserve">(Xie</w:t>
+      </w:r>
+      <w:r>
+        <w:t xml:space="preserve"> </w:t>
+      </w:r>
+      <w:hyperlink w:anchor="ref-Xie15">
+        <w:r>
+          <w:rPr>
+            <w:rStyle w:val="Hyperlink"/>
+          </w:rPr>
+          <w:t xml:space="preserve">2015</w:t>
+        </w:r>
+      </w:hyperlink>
+      <w:r>
+        <w:t xml:space="preserve">; Allaire et al.</w:t>
+      </w:r>
+      <w:r>
+        <w:t xml:space="preserve"> </w:t>
+      </w:r>
+      <w:hyperlink w:anchor="ref-Allaire18">
+        <w:r>
+          <w:rPr>
+            <w:rStyle w:val="Hyperlink"/>
+          </w:rPr>
+          <w:t xml:space="preserve">2018</w:t>
+        </w:r>
+      </w:hyperlink>
+      <w:r>
         <w:t xml:space="preserve">)</w:t>
       </w:r>
       <w:r>
-        <w:t xml:space="preserve">. This allowed use of additional packages described above, in addition to specific packages developed to support bioassessment in California (e.g., CSCI) (Figure</w:t>
+        <w:t xml:space="preserve">. This increased efficiency of the writing process and also minimized the potential of introducing errors into tables or figures by eliminating the need to copy results between different platforms. The manuscript was also under full version control through GitHub for easy collaboration and tracking of revisions (Figure</w:t>
       </w:r>
       <w:r>
         <w:t xml:space="preserve"> </w:t>
@@ -2568,43 +2597,18 @@
         <w:t xml:space="preserve">4</w:t>
       </w:r>
       <w:r>
-        <w:t xml:space="preserve">, box 4).</w:t>
-      </w:r>
-    </w:p>
-    <w:p>
-      <w:pPr>
-        <w:numPr>
-          <w:numId w:val="1001"/>
-          <w:ilvl w:val="0"/>
-        </w:numPr>
-      </w:pPr>
-      <w:r>
-        <w:t xml:space="preserve">A manuscript describing the model in detail was created using knitr and RMarkdown</w:t>
-      </w:r>
-      <w:r>
-        <w:t xml:space="preserve"> </w:t>
-      </w:r>
-      <w:r>
-        <w:t xml:space="preserve">(Xie</w:t>
-      </w:r>
-      <w:r>
-        <w:t xml:space="preserve"> </w:t>
-      </w:r>
-      <w:hyperlink w:anchor="ref-Xie15">
-        <w:r>
-          <w:rPr>
-            <w:rStyle w:val="Hyperlink"/>
-          </w:rPr>
-          <w:t xml:space="preserve">2015</w:t>
-        </w:r>
-      </w:hyperlink>
-      <w:r>
-        <w:t xml:space="preserve">; Allaire et al.</w:t>
-      </w:r>
-      <w:r>
-        <w:t xml:space="preserve"> </w:t>
-      </w:r>
-      <w:hyperlink w:anchor="ref-Allaire18">
+        <w:t xml:space="preserve">, box 5). A geospatial data file from the model was also made public on a federated data repository, which included metadata and plain language documentation to track provenance of the original information</w:t>
+      </w:r>
+      <w:r>
+        <w:t xml:space="preserve"> </w:t>
+      </w:r>
+      <w:r>
+        <w:t xml:space="preserve">(Beck</w:t>
+      </w:r>
+      <w:r>
+        <w:t xml:space="preserve"> </w:t>
+      </w:r>
+      <w:hyperlink w:anchor="ref-Beck18d">
         <w:r>
           <w:rPr>
             <w:rStyle w:val="Hyperlink"/>
@@ -2612,11 +2616,22 @@
           <w:t xml:space="preserve">2018</w:t>
         </w:r>
       </w:hyperlink>
+      <w:hyperlink w:anchor="ref-Beck18d">
+        <w:r>
+          <w:rPr>
+            <w:rStyle w:val="Hyperlink"/>
+          </w:rPr>
+          <w:t xml:space="preserve">a</w:t>
+        </w:r>
+      </w:hyperlink>
       <w:r>
         <w:t xml:space="preserve">)</w:t>
       </w:r>
       <w:r>
-        <w:t xml:space="preserve">. This increased efficiency of the writing process and also minimized the potential of introducing errors into tables or figures by eliminating the need to copy results between different platforms. The manuscript was also under full version control through GitHub for easy collaboration and tracking of revisions (Figure</w:t>
+        <w:t xml:space="preserve"> </w:t>
+      </w:r>
+      <w:r>
+        <w:t xml:space="preserve">(Figure</w:t>
       </w:r>
       <w:r>
         <w:t xml:space="preserve"> </w:t>
@@ -2625,69 +2640,15 @@
         <w:t xml:space="preserve">4</w:t>
       </w:r>
       <w:r>
-        <w:t xml:space="preserve">, box 5).</w:t>
-      </w:r>
-    </w:p>
-    <w:p>
-      <w:pPr>
-        <w:numPr>
-          <w:numId w:val="1001"/>
-          <w:ilvl w:val="0"/>
-        </w:numPr>
-      </w:pPr>
-      <w:r>
-        <w:t xml:space="preserve">Output from the model was made public on a federated data repository, which included metadata and plain language documentation to track provenance of the original information</w:t>
-      </w:r>
-      <w:r>
-        <w:t xml:space="preserve"> </w:t>
-      </w:r>
-      <w:r>
-        <w:t xml:space="preserve">(Beck</w:t>
-      </w:r>
-      <w:r>
-        <w:t xml:space="preserve"> </w:t>
-      </w:r>
-      <w:hyperlink w:anchor="ref-Beck18d">
-        <w:r>
-          <w:rPr>
-            <w:rStyle w:val="Hyperlink"/>
-          </w:rPr>
-          <w:t xml:space="preserve">2018</w:t>
-        </w:r>
-      </w:hyperlink>
-      <w:hyperlink w:anchor="ref-Beck18d">
-        <w:r>
-          <w:rPr>
-            <w:rStyle w:val="Hyperlink"/>
-          </w:rPr>
-          <w:t xml:space="preserve">a</w:t>
-        </w:r>
-      </w:hyperlink>
-      <w:r>
-        <w:t xml:space="preserve">)</w:t>
-      </w:r>
-      <w:r>
-        <w:t xml:space="preserve"> </w:t>
-      </w:r>
-      <w:r>
-        <w:t xml:space="preserve">(Figure</w:t>
-      </w:r>
-      <w:r>
-        <w:t xml:space="preserve"> </w:t>
-      </w:r>
-      <w:r>
-        <w:t xml:space="preserve">4</w:t>
-      </w:r>
-      <w:r>
-        <w:t xml:space="preserve">, box 6).</w:t>
-      </w:r>
-    </w:p>
-    <w:p>
-      <w:pPr>
-        <w:pStyle w:val="FirstParagraph"/>
-      </w:pPr>
-      <w:r>
-        <w:t xml:space="preserve">The SCAPE tool is one example of how open science can be effectively integrated with bioassessment data. Most importantly, SCAPE is an interactive decision-support tool that allows stakeholders to more effectively use bioassessment data to prioritize management actions on the landscape. Open science aspects of SCAPE enhanced this functionality by providing a transparent and reproducible product that greatly expanded the utility of existing bioassessment products in California.</w:t>
+        <w:t xml:space="preserve">, box 6). This ensured that the final data could be discovered by others through keyword searches and also provided a platform to track broader interest in the data products through download statistics.</w:t>
+      </w:r>
+    </w:p>
+    <w:p>
+      <w:pPr>
+        <w:pStyle w:val="BodyText"/>
+      </w:pPr>
+      <w:r>
+        <w:t xml:space="preserve">The SCAPE tool is one example of how open science can be effectively integrated with bioassessment data. Most importantly, SCAPE is an interactive decision-support tool that allows stakeholders to more effectively use bioassessment data to prioritize management actions on the landscape. Open science aspects of SCAPE enhanced this functionality by providing a transparent and reproducible product that greatly expanded the utility of existing bioassessment products in California. The open science products described above could be leveraged in other contexts to increase the impact and relevance of bioassessment data for achieving management goals.</w:t>
       </w:r>
     </w:p>
     <w:p>
@@ -6803,109 +6764,6 @@
       </w:pPr>
     </w:lvl>
   </w:abstractNum>
-  <w:abstractNum w:abstractNumId="991">
-    <w:nsid w:val="ea454b4c"/>
-    <w:multiLevelType w:val="multilevel"/>
-    <w:lvl w:ilvl="0">
-      <w:numFmt w:val="bullet"/>
-      <w:lvlText w:val="•"/>
-      <w:lvlJc w:val="left"/>
-      <w:pPr>
-        <w:tabs>
-          <w:tab w:val="num" w:pos="0"/>
-        </w:tabs>
-        <w:ind w:left="480" w:hanging="480"/>
-      </w:pPr>
-    </w:lvl>
-    <w:lvl w:ilvl="1">
-      <w:numFmt w:val="bullet"/>
-      <w:lvlText w:val="–"/>
-      <w:lvlJc w:val="left"/>
-      <w:pPr>
-        <w:tabs>
-          <w:tab w:val="num" w:pos="720"/>
-        </w:tabs>
-        <w:ind w:left="1200" w:hanging="480"/>
-      </w:pPr>
-    </w:lvl>
-    <w:lvl w:ilvl="2">
-      <w:numFmt w:val="bullet"/>
-      <w:lvlText w:val="•"/>
-      <w:lvlJc w:val="left"/>
-      <w:pPr>
-        <w:tabs>
-          <w:tab w:val="num" w:pos="1440"/>
-        </w:tabs>
-        <w:ind w:left="1920" w:hanging="480"/>
-      </w:pPr>
-    </w:lvl>
-    <w:lvl w:ilvl="3">
-      <w:numFmt w:val="bullet"/>
-      <w:lvlText w:val="–"/>
-      <w:lvlJc w:val="left"/>
-      <w:pPr>
-        <w:tabs>
-          <w:tab w:val="num" w:pos="2160"/>
-        </w:tabs>
-        <w:ind w:left="2640" w:hanging="480"/>
-      </w:pPr>
-    </w:lvl>
-    <w:lvl w:ilvl="4">
-      <w:numFmt w:val="bullet"/>
-      <w:lvlText w:val="•"/>
-      <w:lvlJc w:val="left"/>
-      <w:pPr>
-        <w:tabs>
-          <w:tab w:val="num" w:pos="2880"/>
-        </w:tabs>
-        <w:ind w:left="3360" w:hanging="480"/>
-      </w:pPr>
-    </w:lvl>
-    <w:lvl w:ilvl="5">
-      <w:numFmt w:val="bullet"/>
-      <w:lvlText w:val="–"/>
-      <w:lvlJc w:val="left"/>
-      <w:pPr>
-        <w:tabs>
-          <w:tab w:val="num" w:pos="3600"/>
-        </w:tabs>
-        <w:ind w:left="4080" w:hanging="480"/>
-      </w:pPr>
-    </w:lvl>
-    <w:lvl w:ilvl="6">
-      <w:numFmt w:val="bullet"/>
-      <w:lvlText w:val="•"/>
-      <w:lvlJc w:val="left"/>
-      <w:pPr>
-        <w:tabs>
-          <w:tab w:val="num" w:pos="4320"/>
-        </w:tabs>
-        <w:ind w:left="4800" w:hanging="480"/>
-      </w:pPr>
-    </w:lvl>
-    <w:lvl w:ilvl="7">
-      <w:numFmt w:val="bullet"/>
-      <w:lvlText w:val="–"/>
-      <w:lvlJc w:val="left"/>
-      <w:pPr>
-        <w:tabs>
-          <w:tab w:val="num" w:pos="5040"/>
-        </w:tabs>
-        <w:ind w:left="5520" w:hanging="480"/>
-      </w:pPr>
-    </w:lvl>
-    <w:lvl w:ilvl="8">
-      <w:numFmt w:val="bullet"/>
-      <w:lvlText w:val="•"/>
-      <w:lvlJc w:val="left"/>
-      <w:pPr>
-        <w:tabs>
-          <w:tab w:val="num" w:pos="5760"/>
-        </w:tabs>
-        <w:ind w:left="6240" w:hanging="480"/>
-      </w:pPr>
-    </w:lvl>
-  </w:abstractNum>
   <w:num w:numId="1">
     <w:abstractNumId w:val="1"/>
   </w:num>
@@ -6947,9 +6805,6 @@
   </w:num>
   <w:num w:numId="1000">
     <w:abstractNumId w:val="990"/>
-  </w:num>
-  <w:num w:numId="1001">
-    <w:abstractNumId w:val="991"/>
   </w:num>
 </w:numbering>
 </file>

</xml_diff>

<commit_message>
getting through CO and JL comments
</commit_message>
<xml_diff>
--- a/manu_draft.docx
+++ b/manu_draft.docx
@@ -321,7 +321,7 @@
         <w:pStyle w:val="FirstParagraph"/>
       </w:pPr>
       <w:r>
-        <w:t xml:space="preserve">Version Date: Mon Dec 24 14:13:39 2018 -0800</w:t>
+        <w:t xml:space="preserve">Version Date: Wed Jan 2 10:26:06 2019 -0800</w:t>
       </w:r>
     </w:p>
     <w:p>
@@ -339,7 +339,7 @@
         <w:pStyle w:val="FirstParagraph"/>
       </w:pPr>
       <w:r>
-        <w:t xml:space="preserve">Open science principles that seek to democratize science can effectively bridge the gap between researchers and environmental managers. However, widespread adoption has yet to gain traction for the development and application of bioassessment methods. At the core of this philosophy is the concept that research should be reproducible and transparent, in addition to having long-term value through effective modes of data preservation and sharing. In this paper, we will review core open science concepts that have recently been adopted in the ecological sciences and will emphasize how adoption can benefit the field of bioassessment for both prescriptive condition assessments and proactive applications that inform environmental management. We use examples from the state of California to demonstrate effective adoption of open science principles through data stewardship, reproducible research, and engagement of stakeholders with multimedia applications. Last, we will discuss technical, sociocultural, and institutional challenges for adopting open science, including practical approaches for overcoming these hurdles in bioassessment applications.</w:t>
+        <w:t xml:space="preserve">Open science principles that seek to democratize science can effectively bridge the gap between researchers and environmental managers. However, widespread adoption has yet to gain traction for the development and application of bioassessment methods. At the core of this philosophy is the concept that research should be reproducible and transparent, in addition to having long-term value through effective modes of data preservation and sharing. In this paper, we will review core open science concepts that have recently been adopted in the ecological sciences and will emphasize how adoption can benefit the field of bioassessment for both prescriptive condition assessments and proactive applications that inform environmental management. An example from the state of California demonstrates effective adoption of open science principles through data stewardship, reproducible research, and engagement of stakeholders with multimedia applications. We also discuss technical, sociocultural, and institutional challenges for adopting open science, including practical approaches for overcoming these hurdles in bioassessment applications.</w:t>
       </w:r>
     </w:p>
     <w:p>
@@ -436,7 +436,7 @@
         <w:t xml:space="preserve">)</w:t>
       </w:r>
       <w:r>
-        <w:t xml:space="preserve">. This body of applied tools represents substantial progress in understanding how biological organisms can be used as accurate and interpretable sentinels of environmental condition. Monitoring programs in the United States and internationally have collected millions of records of biological data spanning decades and hundreds of assessment methods have been developed from these data. The explicit link to environmental management distinguishes bioassessment from basic ecological research. Although bioassessment can and has been used to inform basic research, the intended use of these tools is to inform the protection and restoration of ecological integrity.</w:t>
+        <w:t xml:space="preserve">. This body of applied tools represents substantial progress in understanding how biological organisms can be used as accurate and interpretable sentinels of environmental condition. Monitoring programs in the United States and internationally have collected millions of records of biological data spanning decades and hundreds of assessment methods have been developed from these data. The explicit link to environmental management distinguishes bioassessment from basic ecological research. Although bioassessment can and has been used to inform basic research, the intended use of these tools is to inform the protection and restoration of ecological integrity. As such, environmental managers require additional tools that transform bioassessment data and methods into actionable information.</w:t>
       </w:r>
     </w:p>
     <w:p>
@@ -578,7 +578,44 @@
         <w:t xml:space="preserve">)</w:t>
       </w:r>
       <w:r>
-        <w:t xml:space="preserve">, could extend the application of bioassessment products beyond regulatory contexts.</w:t>
+        <w:t xml:space="preserve">, could extend the application of bioassessment products beyond regulatory contexts. The discoverability of existing products by other researchers and the broader management community is essential to minimize duplication of effort and to foster collaboration towards shared goals</w:t>
+      </w:r>
+      <w:r>
+        <w:t xml:space="preserve"> </w:t>
+      </w:r>
+      <w:r>
+        <w:t xml:space="preserve">(Nielsen</w:t>
+      </w:r>
+      <w:r>
+        <w:t xml:space="preserve"> </w:t>
+      </w:r>
+      <w:hyperlink w:anchor="ref-Nielsen11">
+        <w:r>
+          <w:rPr>
+            <w:rStyle w:val="Hyperlink"/>
+          </w:rPr>
+          <w:t xml:space="preserve">2011</w:t>
+        </w:r>
+      </w:hyperlink>
+      <w:r>
+        <w:t xml:space="preserve">; Hampton et al.</w:t>
+      </w:r>
+      <w:r>
+        <w:t xml:space="preserve"> </w:t>
+      </w:r>
+      <w:hyperlink w:anchor="ref-Hampton15">
+        <w:r>
+          <w:rPr>
+            <w:rStyle w:val="Hyperlink"/>
+          </w:rPr>
+          <w:t xml:space="preserve">2015</w:t>
+        </w:r>
+      </w:hyperlink>
+      <w:r>
+        <w:t xml:space="preserve">)</w:t>
+      </w:r>
+      <w:r>
+        <w:t xml:space="preserve">.</w:t>
       </w:r>
     </w:p>
     <w:p>
@@ -947,7 +984,7 @@
         <w:pStyle w:val="BodyText"/>
       </w:pPr>
       <w:r>
-        <w:t xml:space="preserve">Environmental managers require additional tools that transform bioassessment data and methods into actionable information. A new mode of operation is needed where method development is open and transparent, developed products are discoverable and reproducible, and most importantly, implementation in the management community is intuitive and purposeful. Open science principles that can democratize all aspects of the scientific method can meet these needs, yet bioassessment research and its application to better serve the environment has not fully embraced these principles. Others have advocated more broadly for inclusion of open science principles in the ecological sciences</w:t>
+        <w:t xml:space="preserve">To address these challenges, a new mode of operation is needed where method development is open and transparent, developed products are discoverable and reproducible, and most importantly, implementation in the management community is intuitive and purposeful. Open science principles that can democratize all aspects of the scientific method can meet these needs, yet bioassessment research and its application to better serve the environment has not fully embraced these principles. Others have advocated more broadly for inclusion of open science principles in the ecological sciences</w:t>
       </w:r>
       <w:r>
         <w:t xml:space="preserve"> </w:t>
@@ -3857,7 +3894,7 @@
       </w:r>
       <w:bookmarkEnd w:id="52"/>
     </w:p>
-    <w:bookmarkStart w:id="169" w:name="refs"/>
+    <w:bookmarkStart w:id="170" w:name="refs"/>
     <w:bookmarkStart w:id="54" w:name="ref-Allaire18"/>
     <w:p>
       <w:pPr>
@@ -5422,7 +5459,29 @@
       </w:r>
     </w:p>
     <w:bookmarkEnd w:id="133"/>
-    <w:bookmarkStart w:id="134" w:name="ref-Niemi04"/>
+    <w:bookmarkStart w:id="134" w:name="ref-Nielsen11"/>
+    <w:p>
+      <w:pPr>
+        <w:pStyle w:val="Bibliography"/>
+      </w:pPr>
+      <w:r>
+        <w:t xml:space="preserve">Nielsen, M. 2011.</w:t>
+      </w:r>
+      <w:r>
+        <w:t xml:space="preserve"> </w:t>
+      </w:r>
+      <w:r>
+        <w:rPr>
+          <w:i/>
+        </w:rPr>
+        <w:t xml:space="preserve">Reinventing Discovery: The New Era of Networked Science</w:t>
+      </w:r>
+      <w:r>
+        <w:t xml:space="preserve">. Reprint. Princeton, New Jersey, USA: Princeton University Press.</w:t>
+      </w:r>
+    </w:p>
+    <w:bookmarkEnd w:id="134"/>
+    <w:bookmarkStart w:id="135" w:name="ref-Niemi04"/>
     <w:p>
       <w:pPr>
         <w:pStyle w:val="Bibliography"/>
@@ -5446,8 +5505,8 @@
         <w:t xml:space="preserve">35:89–111.</w:t>
       </w:r>
     </w:p>
-    <w:bookmarkEnd w:id="134"/>
-    <w:bookmarkStart w:id="135" w:name="ref-Ode16"/>
+    <w:bookmarkEnd w:id="135"/>
+    <w:bookmarkStart w:id="136" w:name="ref-Ode16"/>
     <w:p>
       <w:pPr>
         <w:pStyle w:val="Bibliography"/>
@@ -5471,8 +5530,8 @@
         <w:t xml:space="preserve">35 (1):237–48.</w:t>
       </w:r>
     </w:p>
-    <w:bookmarkEnd w:id="135"/>
-    <w:bookmarkStart w:id="137" w:name="ref-Oksanen18"/>
+    <w:bookmarkEnd w:id="136"/>
+    <w:bookmarkStart w:id="138" w:name="ref-Oksanen18"/>
     <w:p>
       <w:pPr>
         <w:pStyle w:val="Bibliography"/>
@@ -5495,7 +5554,7 @@
       <w:r>
         <w:t xml:space="preserve"> </w:t>
       </w:r>
-      <w:hyperlink r:id="rId136">
+      <w:hyperlink r:id="rId137">
         <w:r>
           <w:rPr>
             <w:rStyle w:val="Hyperlink"/>
@@ -5507,8 +5566,8 @@
         <w:t xml:space="preserve">.</w:t>
       </w:r>
     </w:p>
-    <w:bookmarkEnd w:id="137"/>
-    <w:bookmarkStart w:id="139" w:name="ref-Pebesma18"/>
+    <w:bookmarkEnd w:id="138"/>
+    <w:bookmarkStart w:id="140" w:name="ref-Pebesma18"/>
     <w:p>
       <w:pPr>
         <w:pStyle w:val="Bibliography"/>
@@ -5531,7 +5590,7 @@
       <w:r>
         <w:t xml:space="preserve"> </w:t>
       </w:r>
-      <w:hyperlink r:id="rId138">
+      <w:hyperlink r:id="rId139">
         <w:r>
           <w:rPr>
             <w:rStyle w:val="Hyperlink"/>
@@ -5543,8 +5602,8 @@
         <w:t xml:space="preserve">.</w:t>
       </w:r>
     </w:p>
-    <w:bookmarkEnd w:id="139"/>
-    <w:bookmarkStart w:id="141" w:name="ref-Pinheiro18"/>
+    <w:bookmarkEnd w:id="140"/>
+    <w:bookmarkStart w:id="142" w:name="ref-Pinheiro18"/>
     <w:p>
       <w:pPr>
         <w:pStyle w:val="Bibliography"/>
@@ -5567,7 +5626,7 @@
       <w:r>
         <w:t xml:space="preserve"> </w:t>
       </w:r>
-      <w:hyperlink r:id="rId140">
+      <w:hyperlink r:id="rId141">
         <w:r>
           <w:rPr>
             <w:rStyle w:val="Hyperlink"/>
@@ -5579,8 +5638,8 @@
         <w:t xml:space="preserve">.</w:t>
       </w:r>
     </w:p>
-    <w:bookmarkEnd w:id="141"/>
-    <w:bookmarkStart w:id="143" w:name="ref-Poikane14"/>
+    <w:bookmarkEnd w:id="142"/>
+    <w:bookmarkStart w:id="144" w:name="ref-Poikane14"/>
     <w:p>
       <w:pPr>
         <w:pStyle w:val="Bibliography"/>
@@ -5606,7 +5665,7 @@
       <w:r>
         <w:t xml:space="preserve"> </w:t>
       </w:r>
-      <w:hyperlink r:id="rId142">
+      <w:hyperlink r:id="rId143">
         <w:r>
           <w:rPr>
             <w:rStyle w:val="Hyperlink"/>
@@ -5618,8 +5677,8 @@
         <w:t xml:space="preserve">.</w:t>
       </w:r>
     </w:p>
-    <w:bookmarkEnd w:id="143"/>
-    <w:bookmarkStart w:id="144" w:name="ref-RDCT18"/>
+    <w:bookmarkEnd w:id="144"/>
+    <w:bookmarkStart w:id="145" w:name="ref-RDCT18"/>
     <w:p>
       <w:pPr>
         <w:pStyle w:val="Bibliography"/>
@@ -5628,8 +5687,8 @@
         <w:t xml:space="preserve">RDCT (R Development Core Team). 2018. “R: A language and environment for statistical computing, v3.5.1. R Foundation for Statistical Computing, Vienna, Austria.”</w:t>
       </w:r>
     </w:p>
-    <w:bookmarkEnd w:id="144"/>
-    <w:bookmarkStart w:id="146" w:name="ref-Rehn18"/>
+    <w:bookmarkEnd w:id="145"/>
+    <w:bookmarkStart w:id="147" w:name="ref-Rehn18"/>
     <w:p>
       <w:pPr>
         <w:pStyle w:val="Bibliography"/>
@@ -5640,7 +5699,7 @@
       <w:r>
         <w:t xml:space="preserve"> </w:t>
       </w:r>
-      <w:hyperlink r:id="rId145">
+      <w:hyperlink r:id="rId146">
         <w:r>
           <w:rPr>
             <w:rStyle w:val="Hyperlink"/>
@@ -5652,8 +5711,8 @@
         <w:t xml:space="preserve">.</w:t>
       </w:r>
     </w:p>
-    <w:bookmarkEnd w:id="146"/>
-    <w:bookmarkStart w:id="148" w:name="ref-Reynoldson97"/>
+    <w:bookmarkEnd w:id="147"/>
+    <w:bookmarkStart w:id="149" w:name="ref-Reynoldson97"/>
     <w:p>
       <w:pPr>
         <w:pStyle w:val="Bibliography"/>
@@ -5679,7 +5738,7 @@
       <w:r>
         <w:t xml:space="preserve"> </w:t>
       </w:r>
-      <w:hyperlink r:id="rId147">
+      <w:hyperlink r:id="rId148">
         <w:r>
           <w:rPr>
             <w:rStyle w:val="Hyperlink"/>
@@ -5691,8 +5750,8 @@
         <w:t xml:space="preserve">.</w:t>
       </w:r>
     </w:p>
-    <w:bookmarkEnd w:id="148"/>
-    <w:bookmarkStart w:id="149" w:name="ref-Stein09"/>
+    <w:bookmarkEnd w:id="149"/>
+    <w:bookmarkStart w:id="150" w:name="ref-Stein09"/>
     <w:p>
       <w:pPr>
         <w:pStyle w:val="Bibliography"/>
@@ -5716,8 +5775,8 @@
         <w:t xml:space="preserve">26:20–24.</w:t>
       </w:r>
     </w:p>
-    <w:bookmarkEnd w:id="149"/>
-    <w:bookmarkStart w:id="151" w:name="ref-Stoddard08"/>
+    <w:bookmarkEnd w:id="150"/>
+    <w:bookmarkStart w:id="152" w:name="ref-Stoddard08"/>
     <w:p>
       <w:pPr>
         <w:pStyle w:val="Bibliography"/>
@@ -5743,7 +5802,7 @@
       <w:r>
         <w:t xml:space="preserve"> </w:t>
       </w:r>
-      <w:hyperlink r:id="rId150">
+      <w:hyperlink r:id="rId151">
         <w:r>
           <w:rPr>
             <w:rStyle w:val="Hyperlink"/>
@@ -5755,8 +5814,8 @@
         <w:t xml:space="preserve">.</w:t>
       </w:r>
     </w:p>
-    <w:bookmarkEnd w:id="151"/>
-    <w:bookmarkStart w:id="153" w:name="ref-Stoddard06"/>
+    <w:bookmarkEnd w:id="152"/>
+    <w:bookmarkStart w:id="154" w:name="ref-Stoddard06"/>
     <w:p>
       <w:pPr>
         <w:pStyle w:val="Bibliography"/>
@@ -5782,7 +5841,7 @@
       <w:r>
         <w:t xml:space="preserve"> </w:t>
       </w:r>
-      <w:hyperlink r:id="rId152">
+      <w:hyperlink r:id="rId153">
         <w:r>
           <w:rPr>
             <w:rStyle w:val="Hyperlink"/>
@@ -5794,8 +5853,8 @@
         <w:t xml:space="preserve">.</w:t>
       </w:r>
     </w:p>
-    <w:bookmarkEnd w:id="153"/>
-    <w:bookmarkStart w:id="155" w:name="ref-Touchon16"/>
+    <w:bookmarkEnd w:id="154"/>
+    <w:bookmarkStart w:id="156" w:name="ref-Touchon16"/>
     <w:p>
       <w:pPr>
         <w:pStyle w:val="Bibliography"/>
@@ -5821,7 +5880,7 @@
       <w:r>
         <w:t xml:space="preserve"> </w:t>
       </w:r>
-      <w:hyperlink r:id="rId154">
+      <w:hyperlink r:id="rId155">
         <w:r>
           <w:rPr>
             <w:rStyle w:val="Hyperlink"/>
@@ -5833,8 +5892,8 @@
         <w:t xml:space="preserve">.</w:t>
       </w:r>
     </w:p>
-    <w:bookmarkEnd w:id="155"/>
-    <w:bookmarkStart w:id="157" w:name="ref-Wickham14c"/>
+    <w:bookmarkEnd w:id="156"/>
+    <w:bookmarkStart w:id="158" w:name="ref-Wickham14c"/>
     <w:p>
       <w:pPr>
         <w:pStyle w:val="Bibliography"/>
@@ -5860,7 +5919,7 @@
       <w:r>
         <w:t xml:space="preserve"> </w:t>
       </w:r>
-      <w:hyperlink r:id="rId156">
+      <w:hyperlink r:id="rId157">
         <w:r>
           <w:rPr>
             <w:rStyle w:val="Hyperlink"/>
@@ -5872,8 +5931,8 @@
         <w:t xml:space="preserve">.</w:t>
       </w:r>
     </w:p>
-    <w:bookmarkEnd w:id="157"/>
-    <w:bookmarkStart w:id="158" w:name="ref-Wickham15"/>
+    <w:bookmarkEnd w:id="158"/>
+    <w:bookmarkStart w:id="159" w:name="ref-Wickham15"/>
     <w:p>
       <w:pPr>
         <w:pStyle w:val="Bibliography"/>
@@ -5894,8 +5953,8 @@
         <w:t xml:space="preserve">. Sebastopol, California: O’Reilly.</w:t>
       </w:r>
     </w:p>
-    <w:bookmarkEnd w:id="158"/>
-    <w:bookmarkStart w:id="160" w:name="ref-Wickham09"/>
+    <w:bookmarkEnd w:id="159"/>
+    <w:bookmarkStart w:id="161" w:name="ref-Wickham09"/>
     <w:p>
       <w:pPr>
         <w:pStyle w:val="Bibliography"/>
@@ -5918,7 +5977,7 @@
       <w:r>
         <w:t xml:space="preserve"> </w:t>
       </w:r>
-      <w:hyperlink r:id="rId159">
+      <w:hyperlink r:id="rId160">
         <w:r>
           <w:rPr>
             <w:rStyle w:val="Hyperlink"/>
@@ -5930,8 +5989,8 @@
         <w:t xml:space="preserve">.</w:t>
       </w:r>
     </w:p>
-    <w:bookmarkEnd w:id="160"/>
-    <w:bookmarkStart w:id="162" w:name="ref-Wickham17b"/>
+    <w:bookmarkEnd w:id="161"/>
+    <w:bookmarkStart w:id="163" w:name="ref-Wickham17b"/>
     <w:p>
       <w:pPr>
         <w:pStyle w:val="Bibliography"/>
@@ -5954,7 +6013,7 @@
       <w:r>
         <w:t xml:space="preserve"> </w:t>
       </w:r>
-      <w:hyperlink r:id="rId161">
+      <w:hyperlink r:id="rId162">
         <w:r>
           <w:rPr>
             <w:rStyle w:val="Hyperlink"/>
@@ -5966,8 +6025,8 @@
         <w:t xml:space="preserve">.</w:t>
       </w:r>
     </w:p>
-    <w:bookmarkEnd w:id="162"/>
-    <w:bookmarkStart w:id="164" w:name="ref-Wickham18"/>
+    <w:bookmarkEnd w:id="163"/>
+    <w:bookmarkStart w:id="165" w:name="ref-Wickham18"/>
     <w:p>
       <w:pPr>
         <w:pStyle w:val="Bibliography"/>
@@ -5990,7 +6049,7 @@
       <w:r>
         <w:t xml:space="preserve"> </w:t>
       </w:r>
-      <w:hyperlink r:id="rId163">
+      <w:hyperlink r:id="rId164">
         <w:r>
           <w:rPr>
             <w:rStyle w:val="Hyperlink"/>
@@ -6002,8 +6061,8 @@
         <w:t xml:space="preserve">.</w:t>
       </w:r>
     </w:p>
-    <w:bookmarkEnd w:id="164"/>
-    <w:bookmarkStart w:id="165" w:name="ref-Wilkinson05"/>
+    <w:bookmarkEnd w:id="165"/>
+    <w:bookmarkStart w:id="166" w:name="ref-Wilkinson05"/>
     <w:p>
       <w:pPr>
         <w:pStyle w:val="Bibliography"/>
@@ -6024,8 +6083,8 @@
         <w:t xml:space="preserve">. Second. New York: Statistics; Computing, Springer.</w:t>
       </w:r>
     </w:p>
-    <w:bookmarkEnd w:id="165"/>
-    <w:bookmarkStart w:id="166" w:name="ref-Wood17"/>
+    <w:bookmarkEnd w:id="166"/>
+    <w:bookmarkStart w:id="167" w:name="ref-Wood17"/>
     <w:p>
       <w:pPr>
         <w:pStyle w:val="Bibliography"/>
@@ -6046,8 +6105,8 @@
         <w:t xml:space="preserve">. 2nd ed. London, United Kingdom: Chapman; Hall, CRC Press.</w:t>
       </w:r>
     </w:p>
-    <w:bookmarkEnd w:id="166"/>
-    <w:bookmarkStart w:id="168" w:name="ref-Xie15"/>
+    <w:bookmarkEnd w:id="167"/>
+    <w:bookmarkStart w:id="169" w:name="ref-Xie15"/>
     <w:p>
       <w:pPr>
         <w:pStyle w:val="Bibliography"/>
@@ -6070,7 +6129,7 @@
       <w:r>
         <w:t xml:space="preserve"> </w:t>
       </w:r>
-      <w:hyperlink r:id="rId167">
+      <w:hyperlink r:id="rId168">
         <w:r>
           <w:rPr>
             <w:rStyle w:val="Hyperlink"/>
@@ -6082,8 +6141,8 @@
         <w:t xml:space="preserve">.</w:t>
       </w:r>
     </w:p>
-    <w:bookmarkEnd w:id="168"/>
     <w:bookmarkEnd w:id="169"/>
+    <w:bookmarkEnd w:id="170"/>
     <w:sectPr>
       <w:footerReference w:type="default" r:id="rId9"/>
       <w:pgSz w:w="12240" w:h="15840"/>

</xml_diff>

<commit_message>
changing author order, formatting word submission
</commit_message>
<xml_diff>
--- a/manu_draft.docx
+++ b/manu_draft.docx
@@ -92,6 +92,70 @@
         <w:t xml:space="preserve"> </w:t>
       </w:r>
       <w:r>
+        <w:t xml:space="preserve">Casey</w:t>
+      </w:r>
+      <w:r>
+        <w:t xml:space="preserve"> </w:t>
+      </w:r>
+      <w:r>
+        <w:t xml:space="preserve">O’Hara</w:t>
+      </w:r>
+      <w:r>
+        <w:t xml:space="preserve"> </w:t>
+      </w:r>
+      <w:r>
+        <w:t xml:space="preserve">(</w:t>
+      </w:r>
+      <w:hyperlink r:id="rId21">
+        <w:r>
+          <w:rPr>
+            <w:rStyle w:val="Hyperlink"/>
+          </w:rPr>
+          <w:t xml:space="preserve">ohara@nceas.ucsb.edu</w:t>
+        </w:r>
+      </w:hyperlink>
+      <w:r>
+        <w:t xml:space="preserve">),</w:t>
+      </w:r>
+      <w:r>
+        <w:t xml:space="preserve"> </w:t>
+      </w:r>
+      <w:r>
+        <w:t xml:space="preserve">Julia</w:t>
+      </w:r>
+      <w:r>
+        <w:t xml:space="preserve"> </w:t>
+      </w:r>
+      <w:r>
+        <w:t xml:space="preserve">Stewart</w:t>
+      </w:r>
+      <w:r>
+        <w:t xml:space="preserve"> </w:t>
+      </w:r>
+      <w:r>
+        <w:t xml:space="preserve">Lowndes</w:t>
+      </w:r>
+      <w:r>
+        <w:t xml:space="preserve"> </w:t>
+      </w:r>
+      <w:r>
+        <w:t xml:space="preserve">(</w:t>
+      </w:r>
+      <w:hyperlink r:id="rId22">
+        <w:r>
+          <w:rPr>
+            <w:rStyle w:val="Hyperlink"/>
+          </w:rPr>
+          <w:t xml:space="preserve">lowndes@nceas.ucsb.edu</w:t>
+        </w:r>
+      </w:hyperlink>
+      <w:r>
+        <w:t xml:space="preserve">),</w:t>
+      </w:r>
+      <w:r>
+        <w:t xml:space="preserve"> </w:t>
+      </w:r>
+      <w:r>
         <w:t xml:space="preserve">Raphael</w:t>
       </w:r>
       <w:r>
@@ -112,7 +176,7 @@
       <w:r>
         <w:t xml:space="preserve">(</w:t>
       </w:r>
-      <w:hyperlink r:id="rId21">
+      <w:hyperlink r:id="rId23">
         <w:r>
           <w:rPr>
             <w:rStyle w:val="Hyperlink"/>
@@ -147,7 +211,7 @@
       <w:r>
         <w:t xml:space="preserve">(</w:t>
       </w:r>
-      <w:hyperlink r:id="rId22">
+      <w:hyperlink r:id="rId24">
         <w:r>
           <w:rPr>
             <w:rStyle w:val="Hyperlink"/>
@@ -182,7 +246,7 @@
       <w:r>
         <w:t xml:space="preserve">(</w:t>
       </w:r>
-      <w:hyperlink r:id="rId23">
+      <w:hyperlink r:id="rId25">
         <w:r>
           <w:rPr>
             <w:rStyle w:val="Hyperlink"/>
@@ -197,13 +261,13 @@
         <w:t xml:space="preserve"> </w:t>
       </w:r>
       <w:r>
-        <w:t xml:space="preserve">Casey</w:t>
-      </w:r>
-      <w:r>
-        <w:t xml:space="preserve"> </w:t>
-      </w:r>
-      <w:r>
-        <w:t xml:space="preserve">O’Hara</w:t>
+        <w:t xml:space="preserve">Greg</w:t>
+      </w:r>
+      <w:r>
+        <w:t xml:space="preserve"> </w:t>
+      </w:r>
+      <w:r>
+        <w:t xml:space="preserve">Gearheart</w:t>
       </w:r>
       <w:r>
         <w:t xml:space="preserve"> </w:t>
@@ -211,12 +275,12 @@
       <w:r>
         <w:t xml:space="preserve">(</w:t>
       </w:r>
-      <w:hyperlink r:id="rId24">
-        <w:r>
-          <w:rPr>
-            <w:rStyle w:val="Hyperlink"/>
-          </w:rPr>
-          <w:t xml:space="preserve">ohara@nceas.ucsb.edu</w:t>
+      <w:hyperlink r:id="rId26">
+        <w:r>
+          <w:rPr>
+            <w:rStyle w:val="Hyperlink"/>
+          </w:rPr>
+          <w:t xml:space="preserve">greg.gearheart@waterboards.ca.gov</w:t>
         </w:r>
       </w:hyperlink>
       <w:r>
@@ -226,19 +290,13 @@
         <w:t xml:space="preserve"> </w:t>
       </w:r>
       <w:r>
-        <w:t xml:space="preserve">Julia</w:t>
-      </w:r>
-      <w:r>
-        <w:t xml:space="preserve"> </w:t>
-      </w:r>
-      <w:r>
-        <w:t xml:space="preserve">Stewart</w:t>
-      </w:r>
-      <w:r>
-        <w:t xml:space="preserve"> </w:t>
-      </w:r>
-      <w:r>
-        <w:t xml:space="preserve">Lowndes</w:t>
+        <w:t xml:space="preserve">Belize</w:t>
+      </w:r>
+      <w:r>
+        <w:t xml:space="preserve"> </w:t>
+      </w:r>
+      <w:r>
+        <w:t xml:space="preserve">Lane</w:t>
       </w:r>
       <w:r>
         <w:t xml:space="preserve"> </w:t>
@@ -246,64 +304,6 @@
       <w:r>
         <w:t xml:space="preserve">(</w:t>
       </w:r>
-      <w:hyperlink r:id="rId25">
-        <w:r>
-          <w:rPr>
-            <w:rStyle w:val="Hyperlink"/>
-          </w:rPr>
-          <w:t xml:space="preserve">lowndes@nceas.ucsb.edu</w:t>
-        </w:r>
-      </w:hyperlink>
-      <w:r>
-        <w:t xml:space="preserve">),</w:t>
-      </w:r>
-      <w:r>
-        <w:t xml:space="preserve"> </w:t>
-      </w:r>
-      <w:r>
-        <w:t xml:space="preserve">Greg</w:t>
-      </w:r>
-      <w:r>
-        <w:t xml:space="preserve"> </w:t>
-      </w:r>
-      <w:r>
-        <w:t xml:space="preserve">Gearheart</w:t>
-      </w:r>
-      <w:r>
-        <w:t xml:space="preserve"> </w:t>
-      </w:r>
-      <w:r>
-        <w:t xml:space="preserve">(</w:t>
-      </w:r>
-      <w:hyperlink r:id="rId26">
-        <w:r>
-          <w:rPr>
-            <w:rStyle w:val="Hyperlink"/>
-          </w:rPr>
-          <w:t xml:space="preserve">greg.gearheart@waterboards.ca.gov</w:t>
-        </w:r>
-      </w:hyperlink>
-      <w:r>
-        <w:t xml:space="preserve">),</w:t>
-      </w:r>
-      <w:r>
-        <w:t xml:space="preserve"> </w:t>
-      </w:r>
-      <w:r>
-        <w:t xml:space="preserve">Belize</w:t>
-      </w:r>
-      <w:r>
-        <w:t xml:space="preserve"> </w:t>
-      </w:r>
-      <w:r>
-        <w:t xml:space="preserve">Lane</w:t>
-      </w:r>
-      <w:r>
-        <w:t xml:space="preserve"> </w:t>
-      </w:r>
-      <w:r>
-        <w:t xml:space="preserve">(</w:t>
-      </w:r>
       <w:hyperlink r:id="rId27">
         <w:r>
           <w:rPr>
@@ -321,7 +321,7 @@
         <w:pStyle w:val="FirstParagraph"/>
       </w:pPr>
       <w:r>
-        <w:t xml:space="preserve">Version Date: Tue Feb 5 10:17:09 2019 -0800</w:t>
+        <w:t xml:space="preserve">Version Date: Tue Feb 5 10:53:10 2019 -0800</w:t>
       </w:r>
     </w:p>
     <w:p>

</xml_diff>

<commit_message>
recompild manu with correct refs
</commit_message>
<xml_diff>
--- a/manu_draft.docx
+++ b/manu_draft.docx
@@ -321,7 +321,7 @@
         <w:pStyle w:val="FirstParagraph"/>
       </w:pPr>
       <w:r>
-        <w:t xml:space="preserve">Version Date: Tue Feb 5 11:22:34 2019 -0800</w:t>
+        <w:t xml:space="preserve">Version Date: Sat Feb 16 10:44:17 2019 -0800</w:t>
       </w:r>
     </w:p>
     <w:p>
@@ -1158,7 +1158,7 @@
       <w:pPr>
         <w:pStyle w:val="Heading2"/>
       </w:pPr>
-      <w:bookmarkStart w:id="31" w:name="Xbf8c292c1daddbce5945243d231da1b60c0d135"/>
+      <w:bookmarkStart w:id="31" w:name="open-data-as-a-component-of-the-open-science-process"/>
       <w:r>
         <w:t xml:space="preserve">Open data as a component of the open science process</w:t>
       </w:r>
@@ -1439,7 +1439,7 @@
       <w:pPr>
         <w:pStyle w:val="Heading1"/>
       </w:pPr>
-      <w:bookmarkStart w:id="35" w:name="X82402b96a662d353687d6a528d81154bdf223ef"/>
+      <w:bookmarkStart w:id="35" w:name="applying-open-science-principles-to-bioassessment"/>
       <w:r>
         <w:t xml:space="preserve">Applying open science principles to bioassessment</w:t>
       </w:r>
@@ -1711,7 +1711,7 @@
       <w:pPr>
         <w:pStyle w:val="Heading2"/>
       </w:pPr>
-      <w:bookmarkStart w:id="38" w:name="X84510c0d8d9680c4d8229cf543f3a1399416b73"/>
+      <w:bookmarkStart w:id="38" w:name="using-open-science-tools-to-enhance-bioassessment"/>
       <w:r>
         <w:t xml:space="preserve">Using open science tools to enhance bioassessment</w:t>
       </w:r>
@@ -1898,17 +1898,19 @@
         </w:r>
       </w:hyperlink>
       <w:r>
-        <w:t xml:space="preserve">; Jupyter notebooks,</w:t>
-      </w:r>
-      <w:r>
-        <w:t xml:space="preserve"> </w:t>
-      </w:r>
-      <w:r>
-        <w:rPr>
-          <w:b/>
-        </w:rPr>
-        <w:t xml:space="preserve">???</w:t>
-      </w:r>
+        <w:t xml:space="preserve">; Jupyter notebooks, Kluyver et al.</w:t>
+      </w:r>
+      <w:r>
+        <w:t xml:space="preserve"> </w:t>
+      </w:r>
+      <w:hyperlink w:anchor="ref-Kluyver16">
+        <w:r>
+          <w:rPr>
+            <w:rStyle w:val="Hyperlink"/>
+          </w:rPr>
+          <w:t xml:space="preserve">2016</w:t>
+        </w:r>
+      </w:hyperlink>
       <w:r>
         <w:t xml:space="preserve">)</w:t>
       </w:r>
@@ -4918,7 +4920,11 @@
       </w:tr>
       <w:tr>
         <w:tc>
-          <w:p/>
+          <w:p>
+            <w:pPr>
+              <w:pStyle w:val="Compact"/>
+            </w:pPr>
+          </w:p>
         </w:tc>
         <w:tc>
           <w:p>
@@ -4954,7 +4960,11 @@
       </w:tr>
       <w:tr>
         <w:tc>
-          <w:p/>
+          <w:p>
+            <w:pPr>
+              <w:pStyle w:val="Compact"/>
+            </w:pPr>
+          </w:p>
         </w:tc>
         <w:tc>
           <w:p>
@@ -5005,7 +5015,11 @@
       </w:tr>
       <w:tr>
         <w:tc>
-          <w:p/>
+          <w:p>
+            <w:pPr>
+              <w:pStyle w:val="Compact"/>
+            </w:pPr>
+          </w:p>
         </w:tc>
         <w:tc>
           <w:p>
@@ -5109,7 +5123,11 @@
       </w:tr>
       <w:tr>
         <w:tc>
-          <w:p/>
+          <w:p>
+            <w:pPr>
+              <w:pStyle w:val="Compact"/>
+            </w:pPr>
+          </w:p>
         </w:tc>
         <w:tc>
           <w:p>
@@ -5145,7 +5163,11 @@
       </w:tr>
       <w:tr>
         <w:tc>
-          <w:p/>
+          <w:p>
+            <w:pPr>
+              <w:pStyle w:val="Compact"/>
+            </w:pPr>
+          </w:p>
         </w:tc>
         <w:tc>
           <w:p>
@@ -5225,7 +5247,11 @@
       </w:tr>
       <w:tr>
         <w:tc>
-          <w:p/>
+          <w:p>
+            <w:pPr>
+              <w:pStyle w:val="Compact"/>
+            </w:pPr>
+          </w:p>
         </w:tc>
         <w:tc>
           <w:p>
@@ -5261,7 +5287,11 @@
       </w:tr>
       <w:tr>
         <w:tc>
-          <w:p/>
+          <w:p>
+            <w:pPr>
+              <w:pStyle w:val="Compact"/>
+            </w:pPr>
+          </w:p>
         </w:tc>
         <w:tc>
           <w:p>
@@ -5341,7 +5371,11 @@
       </w:tr>
       <w:tr>
         <w:tc>
-          <w:p/>
+          <w:p>
+            <w:pPr>
+              <w:pStyle w:val="Compact"/>
+            </w:pPr>
+          </w:p>
         </w:tc>
         <w:tc>
           <w:p>
@@ -5377,7 +5411,11 @@
       </w:tr>
       <w:tr>
         <w:tc>
-          <w:p/>
+          <w:p>
+            <w:pPr>
+              <w:pStyle w:val="Compact"/>
+            </w:pPr>
+          </w:p>
         </w:tc>
         <w:tc>
           <w:p>
@@ -5422,7 +5460,7 @@
       </w:r>
       <w:bookmarkEnd w:id="67"/>
     </w:p>
-    <w:bookmarkStart w:id="220" w:name="refs"/>
+    <w:bookmarkStart w:id="221" w:name="refs"/>
     <w:bookmarkStart w:id="69" w:name="ref-Allaire18"/>
     <w:p>
       <w:pPr>
@@ -5516,7 +5554,7 @@
         <w:t xml:space="preserve"> </w:t>
       </w:r>
       <w:r>
-        <w:t xml:space="preserve">3 (1): 89–98.</w:t>
+        <w:t xml:space="preserve">3 (1):89–98.</w:t>
       </w:r>
     </w:p>
     <w:bookmarkEnd w:id="72"/>
@@ -5541,7 +5579,7 @@
         <w:t xml:space="preserve"> </w:t>
       </w:r>
       <w:r>
-        <w:t xml:space="preserve">21 (8): 2039–44.</w:t>
+        <w:t xml:space="preserve">21 (8):2039–44.</w:t>
       </w:r>
       <w:r>
         <w:t xml:space="preserve"> </w:t>
@@ -5650,7 +5688,7 @@
         <w:t xml:space="preserve"> </w:t>
       </w:r>
       <w:r>
-        <w:t xml:space="preserve">17: 21–44.</w:t>
+        <w:t xml:space="preserve">17:21–44.</w:t>
       </w:r>
       <w:r>
         <w:t xml:space="preserve"> </w:t>
@@ -5711,7 +5749,7 @@
         <w:t xml:space="preserve"> </w:t>
       </w:r>
       <w:r>
-        <w:t xml:space="preserve">108: 16–25.</w:t>
+        <w:t xml:space="preserve">108:16–25.</w:t>
       </w:r>
       <w:r>
         <w:t xml:space="preserve"> </w:t>
@@ -5750,7 +5788,7 @@
         <w:t xml:space="preserve"> </w:t>
       </w:r>
       <w:r>
-        <w:t xml:space="preserve">18 (1): 31–41.</w:t>
+        <w:t xml:space="preserve">18 (1):31–41.</w:t>
       </w:r>
       <w:r>
         <w:t xml:space="preserve"> </w:t>
@@ -5789,7 +5827,7 @@
         <w:t xml:space="preserve"> </w:t>
       </w:r>
       <w:r>
-        <w:t xml:space="preserve">11 (8): 1–7.</w:t>
+        <w:t xml:space="preserve">11 (8):1–7.</w:t>
       </w:r>
       <w:r>
         <w:t xml:space="preserve"> </w:t>
@@ -5828,7 +5866,7 @@
         <w:t xml:space="preserve"> </w:t>
       </w:r>
       <w:r>
-        <w:t xml:space="preserve">59 (1-3): 1–4.</w:t>
+        <w:t xml:space="preserve">59 (1-3):1–4.</w:t>
       </w:r>
     </w:p>
     <w:bookmarkEnd w:id="89"/>
@@ -5853,7 +5891,7 @@
         <w:t xml:space="preserve"> </w:t>
       </w:r>
       <w:r>
-        <w:t xml:space="preserve">39: 349–53.</w:t>
+        <w:t xml:space="preserve">39:349–53.</w:t>
       </w:r>
       <w:r>
         <w:t xml:space="preserve"> </w:t>
@@ -5892,7 +5930,7 @@
         <w:t xml:space="preserve"> </w:t>
       </w:r>
       <w:r>
-        <w:t xml:space="preserve">34 (6): 1159–69.</w:t>
+        <w:t xml:space="preserve">34 (6):1159–69.</w:t>
       </w:r>
       <w:r>
         <w:t xml:space="preserve"> </w:t>
@@ -5931,7 +5969,7 @@
         <w:t xml:space="preserve"> </w:t>
       </w:r>
       <w:r>
-        <w:t xml:space="preserve">30 (3): 680–701.</w:t>
+        <w:t xml:space="preserve">30 (3):680–701.</w:t>
       </w:r>
       <w:r>
         <w:t xml:space="preserve"> </w:t>
@@ -6042,7 +6080,7 @@
         <w:t xml:space="preserve"> </w:t>
       </w:r>
       <w:r>
-        <w:t xml:space="preserve">27 (5): 865–67.</w:t>
+        <w:t xml:space="preserve">27 (5):865–67.</w:t>
       </w:r>
       <w:r>
         <w:t xml:space="preserve"> </w:t>
@@ -6081,7 +6119,7 @@
         <w:t xml:space="preserve"> </w:t>
       </w:r>
       <w:r>
-        <w:t xml:space="preserve">1 (1): 3–10.</w:t>
+        <w:t xml:space="preserve">1 (1):3–10.</w:t>
       </w:r>
       <w:r>
         <w:t xml:space="preserve"> </w:t>
@@ -6120,7 +6158,7 @@
         <w:t xml:space="preserve"> </w:t>
       </w:r>
       <w:r>
-        <w:t xml:space="preserve">6: 32–43.</w:t>
+        <w:t xml:space="preserve">6:32–43.</w:t>
       </w:r>
       <w:r>
         <w:t xml:space="preserve"> </w:t>
@@ -6207,7 +6245,7 @@
         <w:t xml:space="preserve"> </w:t>
       </w:r>
       <w:r>
-        <w:t xml:space="preserve">26 (1): 433–50.</w:t>
+        <w:t xml:space="preserve">26 (1):433–50.</w:t>
       </w:r>
       <w:r>
         <w:t xml:space="preserve"> </w:t>
@@ -6246,7 +6284,7 @@
         <w:t xml:space="preserve"> </w:t>
       </w:r>
       <w:r>
-        <w:t xml:space="preserve">47 (10): 2015–37.</w:t>
+        <w:t xml:space="preserve">47 (10):2015–37.</w:t>
       </w:r>
       <w:r>
         <w:t xml:space="preserve"> </w:t>
@@ -6285,7 +6323,7 @@
         <w:t xml:space="preserve"> </w:t>
       </w:r>
       <w:r>
-        <w:t xml:space="preserve">34 (5): 679–89.</w:t>
+        <w:t xml:space="preserve">34 (5):679–89.</w:t>
       </w:r>
       <w:r>
         <w:t xml:space="preserve"> </w:t>
@@ -6324,7 +6362,7 @@
         <w:t xml:space="preserve"> </w:t>
       </w:r>
       <w:r>
-        <w:t xml:space="preserve">6 (7): 1–13.</w:t>
+        <w:t xml:space="preserve">6 (7):1–13.</w:t>
       </w:r>
       <w:r>
         <w:t xml:space="preserve"> </w:t>
@@ -6363,7 +6401,7 @@
         <w:t xml:space="preserve"> </w:t>
       </w:r>
       <w:r>
-        <w:t xml:space="preserve">67 (6): 546–57.</w:t>
+        <w:t xml:space="preserve">67 (6):546–57.</w:t>
       </w:r>
       <w:r>
         <w:t xml:space="preserve"> </w:t>
@@ -6402,7 +6440,7 @@
         <w:t xml:space="preserve"> </w:t>
       </w:r>
       <w:r>
-        <w:t xml:space="preserve">11 (3): 156–62.</w:t>
+        <w:t xml:space="preserve">11 (3):156–62.</w:t>
       </w:r>
       <w:r>
         <w:t xml:space="preserve"> </w:t>
@@ -6441,7 +6479,7 @@
         <w:t xml:space="preserve"> </w:t>
       </w:r>
       <w:r>
-        <w:t xml:space="preserve">408 (19): 4007–19.</w:t>
+        <w:t xml:space="preserve">408 (19):4007–19.</w:t>
       </w:r>
       <w:r>
         <w:t xml:space="preserve"> </w:t>
@@ -6516,7 +6554,7 @@
         <w:t xml:space="preserve"> </w:t>
       </w:r>
       <w:r>
-        <w:t xml:space="preserve">52 (4): 873–89.</w:t>
+        <w:t xml:space="preserve">52 (4):873–89.</w:t>
       </w:r>
       <w:r>
         <w:t xml:space="preserve"> </w:t>
@@ -6555,7 +6593,7 @@
         <w:t xml:space="preserve"> </w:t>
       </w:r>
       <w:r>
-        <w:t xml:space="preserve">37 (2): 417–31.</w:t>
+        <w:t xml:space="preserve">37 (2):417–31.</w:t>
       </w:r>
       <w:r>
         <w:t xml:space="preserve"> </w:t>
@@ -6594,7 +6632,7 @@
         <w:t xml:space="preserve"> </w:t>
       </w:r>
       <w:r>
-        <w:t xml:space="preserve">16 (4): 1–16.</w:t>
+        <w:t xml:space="preserve">16 (4):1–16.</w:t>
       </w:r>
       <w:r>
         <w:t xml:space="preserve"> </w:t>
@@ -6655,7 +6693,7 @@
         <w:t xml:space="preserve"> </w:t>
       </w:r>
       <w:r>
-        <w:t xml:space="preserve">28 (2): 348–54.</w:t>
+        <w:t xml:space="preserve">28 (2):348–54.</w:t>
       </w:r>
       <w:r>
         <w:t xml:space="preserve"> </w:t>
@@ -6694,7 +6732,7 @@
         <w:t xml:space="preserve"> </w:t>
       </w:r>
       <w:r>
-        <w:t xml:space="preserve">13 (4): 592–97.</w:t>
+        <w:t xml:space="preserve">13 (4):592–97.</w:t>
       </w:r>
       <w:r>
         <w:t xml:space="preserve"> </w:t>
@@ -6743,7 +6781,7 @@
         <w:t xml:space="preserve"> </w:t>
       </w:r>
       <w:r>
-        <w:t xml:space="preserve">15 (568): 594–602.</w:t>
+        <w:t xml:space="preserve">15 (568):594–602.</w:t>
       </w:r>
       <w:r>
         <w:t xml:space="preserve"> </w:t>
@@ -6782,7 +6820,7 @@
         <w:t xml:space="preserve"> </w:t>
       </w:r>
       <w:r>
-        <w:t xml:space="preserve">48 (3): 603–15.</w:t>
+        <w:t xml:space="preserve">48 (3):603–15.</w:t>
       </w:r>
       <w:r>
         <w:t xml:space="preserve"> </w:t>
@@ -6821,7 +6859,7 @@
         <w:t xml:space="preserve"> </w:t>
       </w:r>
       <w:r>
-        <w:t xml:space="preserve">4 (4): 768–85.</w:t>
+        <w:t xml:space="preserve">4 (4):768–85.</w:t>
       </w:r>
       <w:r>
         <w:t xml:space="preserve"> </w:t>
@@ -6860,7 +6898,7 @@
         <w:t xml:space="preserve"> </w:t>
       </w:r>
       <w:r>
-        <w:t xml:space="preserve">21 (5): 1659–78.</w:t>
+        <w:t xml:space="preserve">21 (5):1659–78.</w:t>
       </w:r>
       <w:r>
         <w:t xml:space="preserve"> </w:t>
@@ -6878,12 +6916,22 @@
       </w:r>
     </w:p>
     <w:bookmarkEnd w:id="143"/>
-    <w:bookmarkStart w:id="145" w:name="ref-Kuehne17"/>
+    <w:bookmarkStart w:id="144" w:name="ref-Kluyver16"/>
     <w:p>
       <w:pPr>
         <w:pStyle w:val="Bibliography"/>
       </w:pPr>
       <w:r>
+        <w:t xml:space="preserve">Kluyver, T., B. Ragan-Kelley, F. Pérez, B. Granger, M. Bussonnier, J. Frederic, K. Kelley, et al. 2016. “Jupyter Notebooks – a Publishing Format for Reproducible Computational Workflows.” Edited by F. Loizides and B. Schmidt. IOS Press.</w:t>
+      </w:r>
+    </w:p>
+    <w:bookmarkEnd w:id="144"/>
+    <w:bookmarkStart w:id="146" w:name="ref-Kuehne17"/>
+    <w:p>
+      <w:pPr>
+        <w:pStyle w:val="Bibliography"/>
+      </w:pPr>
+      <w:r>
         <w:t xml:space="preserve">Kuehne, L. M., J. D. Olden, A. L. Strecker, J. J. Lawler, and D. M. Theobald. 2017. “Past, Present, and Future of Ecological Integrity Assessment for Fresh Waters.”</w:t>
       </w:r>
       <w:r>
@@ -6899,12 +6947,12 @@
         <w:t xml:space="preserve"> </w:t>
       </w:r>
       <w:r>
-        <w:t xml:space="preserve">15 (4): 197–205.</w:t>
-      </w:r>
-      <w:r>
-        <w:t xml:space="preserve"> </w:t>
-      </w:r>
-      <w:hyperlink r:id="rId144">
+        <w:t xml:space="preserve">15 (4):197–205.</w:t>
+      </w:r>
+      <w:r>
+        <w:t xml:space="preserve"> </w:t>
+      </w:r>
+      <w:hyperlink r:id="rId145">
         <w:r>
           <w:rPr>
             <w:rStyle w:val="Hyperlink"/>
@@ -6916,8 +6964,8 @@
         <w:t xml:space="preserve">.</w:t>
       </w:r>
     </w:p>
-    <w:bookmarkEnd w:id="145"/>
-    <w:bookmarkStart w:id="147" w:name="ref-VanderLaan14"/>
+    <w:bookmarkEnd w:id="146"/>
+    <w:bookmarkStart w:id="148" w:name="ref-VanderLaan14"/>
     <w:p>
       <w:pPr>
         <w:pStyle w:val="Bibliography"/>
@@ -6938,12 +6986,12 @@
         <w:t xml:space="preserve"> </w:t>
       </w:r>
       <w:r>
-        <w:t xml:space="preserve">36: 470–82.</w:t>
-      </w:r>
-      <w:r>
-        <w:t xml:space="preserve"> </w:t>
-      </w:r>
-      <w:hyperlink r:id="rId146">
+        <w:t xml:space="preserve">36:470–82.</w:t>
+      </w:r>
+      <w:r>
+        <w:t xml:space="preserve"> </w:t>
+      </w:r>
+      <w:hyperlink r:id="rId147">
         <w:r>
           <w:rPr>
             <w:rStyle w:val="Hyperlink"/>
@@ -6955,8 +7003,8 @@
         <w:t xml:space="preserve">.</w:t>
       </w:r>
     </w:p>
-    <w:bookmarkEnd w:id="147"/>
-    <w:bookmarkStart w:id="149" w:name="ref-Lai19"/>
+    <w:bookmarkEnd w:id="148"/>
+    <w:bookmarkStart w:id="150" w:name="ref-Lai19"/>
     <w:p>
       <w:pPr>
         <w:pStyle w:val="Bibliography"/>
@@ -6977,12 +7025,12 @@
         <w:t xml:space="preserve"> </w:t>
       </w:r>
       <w:r>
-        <w:t xml:space="preserve">10 (1): e02567.</w:t>
-      </w:r>
-      <w:r>
-        <w:t xml:space="preserve"> </w:t>
-      </w:r>
-      <w:hyperlink r:id="rId148">
+        <w:t xml:space="preserve">10 (1):e02567.</w:t>
+      </w:r>
+      <w:r>
+        <w:t xml:space="preserve"> </w:t>
+      </w:r>
+      <w:hyperlink r:id="rId149">
         <w:r>
           <w:rPr>
             <w:rStyle w:val="Hyperlink"/>
@@ -6994,8 +7042,8 @@
         <w:t xml:space="preserve">.</w:t>
       </w:r>
     </w:p>
-    <w:bookmarkEnd w:id="149"/>
-    <w:bookmarkStart w:id="151" w:name="ref-Lane18"/>
+    <w:bookmarkEnd w:id="150"/>
+    <w:bookmarkStart w:id="152" w:name="ref-Lane18"/>
     <w:p>
       <w:pPr>
         <w:pStyle w:val="Bibliography"/>
@@ -7016,12 +7064,12 @@
         <w:t xml:space="preserve"> </w:t>
       </w:r>
       <w:r>
-        <w:t xml:space="preserve">62 (4): 678–93.</w:t>
-      </w:r>
-      <w:r>
-        <w:t xml:space="preserve"> </w:t>
-      </w:r>
-      <w:hyperlink r:id="rId150">
+        <w:t xml:space="preserve">62 (4):678–93.</w:t>
+      </w:r>
+      <w:r>
+        <w:t xml:space="preserve"> </w:t>
+      </w:r>
+      <w:hyperlink r:id="rId151">
         <w:r>
           <w:rPr>
             <w:rStyle w:val="Hyperlink"/>
@@ -7033,8 +7081,8 @@
         <w:t xml:space="preserve">.</w:t>
       </w:r>
     </w:p>
-    <w:bookmarkEnd w:id="151"/>
-    <w:bookmarkStart w:id="153" w:name="ref-Lewandowsky16"/>
+    <w:bookmarkEnd w:id="152"/>
+    <w:bookmarkStart w:id="154" w:name="ref-Lewandowsky16"/>
     <w:p>
       <w:pPr>
         <w:pStyle w:val="Bibliography"/>
@@ -7055,12 +7103,12 @@
         <w:t xml:space="preserve"> </w:t>
       </w:r>
       <w:r>
-        <w:t xml:space="preserve">529 (7587): 459–61.</w:t>
-      </w:r>
-      <w:r>
-        <w:t xml:space="preserve"> </w:t>
-      </w:r>
-      <w:hyperlink r:id="rId152">
+        <w:t xml:space="preserve">529 (7587):459–61.</w:t>
+      </w:r>
+      <w:r>
+        <w:t xml:space="preserve"> </w:t>
+      </w:r>
+      <w:hyperlink r:id="rId153">
         <w:r>
           <w:rPr>
             <w:rStyle w:val="Hyperlink"/>
@@ -7072,8 +7120,8 @@
         <w:t xml:space="preserve">.</w:t>
       </w:r>
     </w:p>
-    <w:bookmarkEnd w:id="153"/>
-    <w:bookmarkStart w:id="155" w:name="ref-Liaw02"/>
+    <w:bookmarkEnd w:id="154"/>
+    <w:bookmarkStart w:id="156" w:name="ref-Liaw02"/>
     <w:p>
       <w:pPr>
         <w:pStyle w:val="Bibliography"/>
@@ -7094,12 +7142,12 @@
         <w:t xml:space="preserve"> </w:t>
       </w:r>
       <w:r>
-        <w:t xml:space="preserve">2 (3): 18–22.</w:t>
-      </w:r>
-      <w:r>
-        <w:t xml:space="preserve"> </w:t>
-      </w:r>
-      <w:hyperlink r:id="rId154">
+        <w:t xml:space="preserve">2 (3):18–22.</w:t>
+      </w:r>
+      <w:r>
+        <w:t xml:space="preserve"> </w:t>
+      </w:r>
+      <w:hyperlink r:id="rId155">
         <w:r>
           <w:rPr>
             <w:rStyle w:val="Hyperlink"/>
@@ -7111,8 +7159,8 @@
         <w:t xml:space="preserve">.</w:t>
       </w:r>
     </w:p>
-    <w:bookmarkEnd w:id="155"/>
-    <w:bookmarkStart w:id="157" w:name="ref-Linke11"/>
+    <w:bookmarkEnd w:id="156"/>
+    <w:bookmarkStart w:id="158" w:name="ref-Linke11"/>
     <w:p>
       <w:pPr>
         <w:pStyle w:val="Bibliography"/>
@@ -7133,12 +7181,12 @@
         <w:t xml:space="preserve"> </w:t>
       </w:r>
       <w:r>
-        <w:t xml:space="preserve">56 (1): 6–20.</w:t>
-      </w:r>
-      <w:r>
-        <w:t xml:space="preserve"> </w:t>
-      </w:r>
-      <w:hyperlink r:id="rId156">
+        <w:t xml:space="preserve">56 (1):6–20.</w:t>
+      </w:r>
+      <w:r>
+        <w:t xml:space="preserve"> </w:t>
+      </w:r>
+      <w:hyperlink r:id="rId157">
         <w:r>
           <w:rPr>
             <w:rStyle w:val="Hyperlink"/>
@@ -7150,8 +7198,8 @@
         <w:t xml:space="preserve">.</w:t>
       </w:r>
     </w:p>
-    <w:bookmarkEnd w:id="157"/>
-    <w:bookmarkStart w:id="159" w:name="ref-Liu08"/>
+    <w:bookmarkEnd w:id="158"/>
+    <w:bookmarkStart w:id="160" w:name="ref-Liu08"/>
     <w:p>
       <w:pPr>
         <w:pStyle w:val="Bibliography"/>
@@ -7172,12 +7220,12 @@
         <w:t xml:space="preserve"> </w:t>
       </w:r>
       <w:r>
-        <w:t xml:space="preserve">23 (7): 846–58.</w:t>
-      </w:r>
-      <w:r>
-        <w:t xml:space="preserve"> </w:t>
-      </w:r>
-      <w:hyperlink r:id="rId158">
+        <w:t xml:space="preserve">23 (7):846–58.</w:t>
+      </w:r>
+      <w:r>
+        <w:t xml:space="preserve"> </w:t>
+      </w:r>
+      <w:hyperlink r:id="rId159">
         <w:r>
           <w:rPr>
             <w:rStyle w:val="Hyperlink"/>
@@ -7189,8 +7237,8 @@
         <w:t xml:space="preserve">.</w:t>
       </w:r>
     </w:p>
-    <w:bookmarkEnd w:id="159"/>
-    <w:bookmarkStart w:id="161" w:name="ref-Lortie14"/>
+    <w:bookmarkEnd w:id="160"/>
+    <w:bookmarkStart w:id="162" w:name="ref-Lortie14"/>
     <w:p>
       <w:pPr>
         <w:pStyle w:val="Bibliography"/>
@@ -7211,12 +7259,12 @@
         <w:t xml:space="preserve"> </w:t>
       </w:r>
       <w:r>
-        <w:t xml:space="preserve">123 (8): 897–902.</w:t>
-      </w:r>
-      <w:r>
-        <w:t xml:space="preserve"> </w:t>
-      </w:r>
-      <w:hyperlink r:id="rId160">
+        <w:t xml:space="preserve">123 (8):897–902.</w:t>
+      </w:r>
+      <w:r>
+        <w:t xml:space="preserve"> </w:t>
+      </w:r>
+      <w:hyperlink r:id="rId161">
         <w:r>
           <w:rPr>
             <w:rStyle w:val="Hyperlink"/>
@@ -7228,8 +7276,8 @@
         <w:t xml:space="preserve">.</w:t>
       </w:r>
     </w:p>
-    <w:bookmarkEnd w:id="161"/>
-    <w:bookmarkStart w:id="163" w:name="ref-Lowndes17"/>
+    <w:bookmarkEnd w:id="162"/>
+    <w:bookmarkStart w:id="164" w:name="ref-Lowndes17"/>
     <w:p>
       <w:pPr>
         <w:pStyle w:val="Bibliography"/>
@@ -7250,12 +7298,12 @@
         <w:t xml:space="preserve"> </w:t>
       </w:r>
       <w:r>
-        <w:t xml:space="preserve">1 (0160): 1–7.</w:t>
-      </w:r>
-      <w:r>
-        <w:t xml:space="preserve"> </w:t>
-      </w:r>
-      <w:hyperlink r:id="rId162">
+        <w:t xml:space="preserve">1 (0160):1–7.</w:t>
+      </w:r>
+      <w:r>
+        <w:t xml:space="preserve"> </w:t>
+      </w:r>
+      <w:hyperlink r:id="rId163">
         <w:r>
           <w:rPr>
             <w:rStyle w:val="Hyperlink"/>
@@ -7267,8 +7315,8 @@
         <w:t xml:space="preserve">.</w:t>
       </w:r>
     </w:p>
-    <w:bookmarkEnd w:id="163"/>
-    <w:bookmarkStart w:id="165" w:name="ref-Marwick16"/>
+    <w:bookmarkEnd w:id="164"/>
+    <w:bookmarkStart w:id="166" w:name="ref-Marwick16"/>
     <w:p>
       <w:pPr>
         <w:pStyle w:val="Bibliography"/>
@@ -7289,12 +7337,12 @@
         <w:t xml:space="preserve"> </w:t>
       </w:r>
       <w:r>
-        <w:t xml:space="preserve">17 (4): 8–14.</w:t>
-      </w:r>
-      <w:r>
-        <w:t xml:space="preserve"> </w:t>
-      </w:r>
-      <w:hyperlink r:id="rId164">
+        <w:t xml:space="preserve">17 (4):8–14.</w:t>
+      </w:r>
+      <w:r>
+        <w:t xml:space="preserve"> </w:t>
+      </w:r>
+      <w:hyperlink r:id="rId165">
         <w:r>
           <w:rPr>
             <w:rStyle w:val="Hyperlink"/>
@@ -7306,8 +7354,8 @@
         <w:t xml:space="preserve">.</w:t>
       </w:r>
     </w:p>
-    <w:bookmarkEnd w:id="165"/>
-    <w:bookmarkStart w:id="166" w:name="ref-Mazor16"/>
+    <w:bookmarkEnd w:id="166"/>
+    <w:bookmarkStart w:id="167" w:name="ref-Mazor16"/>
     <w:p>
       <w:pPr>
         <w:pStyle w:val="Bibliography"/>
@@ -7328,11 +7376,11 @@
         <w:t xml:space="preserve"> </w:t>
       </w:r>
       <w:r>
-        <w:t xml:space="preserve">35 (1): 249–71.</w:t>
-      </w:r>
-    </w:p>
-    <w:bookmarkEnd w:id="166"/>
-    <w:bookmarkStart w:id="168" w:name="ref-Mazor14"/>
+        <w:t xml:space="preserve">35 (1):249–71.</w:t>
+      </w:r>
+    </w:p>
+    <w:bookmarkEnd w:id="167"/>
+    <w:bookmarkStart w:id="169" w:name="ref-Mazor14"/>
     <w:p>
       <w:pPr>
         <w:pStyle w:val="Bibliography"/>
@@ -7353,12 +7401,12 @@
         <w:t xml:space="preserve"> </w:t>
       </w:r>
       <w:r>
-        <w:t xml:space="preserve">35 (2): 459–74.</w:t>
-      </w:r>
-      <w:r>
-        <w:t xml:space="preserve"> </w:t>
-      </w:r>
-      <w:hyperlink r:id="rId167">
+        <w:t xml:space="preserve">35 (2):459–74.</w:t>
+      </w:r>
+      <w:r>
+        <w:t xml:space="preserve"> </w:t>
+      </w:r>
+      <w:hyperlink r:id="rId168">
         <w:r>
           <w:rPr>
             <w:rStyle w:val="Hyperlink"/>
@@ -7370,8 +7418,8 @@
         <w:t xml:space="preserve">.</w:t>
       </w:r>
     </w:p>
-    <w:bookmarkEnd w:id="168"/>
-    <w:bookmarkStart w:id="169" w:name="ref-McDonald04"/>
+    <w:bookmarkEnd w:id="169"/>
+    <w:bookmarkStart w:id="170" w:name="ref-McDonald04"/>
     <w:p>
       <w:pPr>
         <w:pStyle w:val="Bibliography"/>
@@ -7392,8 +7440,8 @@
         <w:t xml:space="preserve">, edited by G. B. Wiersma, 649–68. Boca Raton, Florida, USA: CRC Press.</w:t>
       </w:r>
     </w:p>
-    <w:bookmarkEnd w:id="169"/>
-    <w:bookmarkStart w:id="170" w:name="ref-Michener97"/>
+    <w:bookmarkEnd w:id="170"/>
+    <w:bookmarkStart w:id="171" w:name="ref-Michener97"/>
     <w:p>
       <w:pPr>
         <w:pStyle w:val="Bibliography"/>
@@ -7414,11 +7462,11 @@
         <w:t xml:space="preserve"> </w:t>
       </w:r>
       <w:r>
-        <w:t xml:space="preserve">7 (1): 330–42.</w:t>
-      </w:r>
-    </w:p>
-    <w:bookmarkEnd w:id="170"/>
-    <w:bookmarkStart w:id="172" w:name="ref-Mitchell05"/>
+        <w:t xml:space="preserve">7 (1):330–42.</w:t>
+      </w:r>
+    </w:p>
+    <w:bookmarkEnd w:id="171"/>
+    <w:bookmarkStart w:id="173" w:name="ref-Mitchell05"/>
     <w:p>
       <w:pPr>
         <w:pStyle w:val="Bibliography"/>
@@ -7439,12 +7487,12 @@
         <w:t xml:space="preserve"> </w:t>
       </w:r>
       <w:r>
-        <w:t xml:space="preserve">37: 1335–52.</w:t>
-      </w:r>
-      <w:r>
-        <w:t xml:space="preserve"> </w:t>
-      </w:r>
-      <w:hyperlink r:id="rId171">
+        <w:t xml:space="preserve">37:1335–52.</w:t>
+      </w:r>
+      <w:r>
+        <w:t xml:space="preserve"> </w:t>
+      </w:r>
+      <w:hyperlink r:id="rId172">
         <w:r>
           <w:rPr>
             <w:rStyle w:val="Hyperlink"/>
@@ -7456,8 +7504,8 @@
         <w:t xml:space="preserve">.</w:t>
       </w:r>
     </w:p>
-    <w:bookmarkEnd w:id="172"/>
-    <w:bookmarkStart w:id="174" w:name="ref-Nichols16"/>
+    <w:bookmarkEnd w:id="173"/>
+    <w:bookmarkStart w:id="175" w:name="ref-Nichols16"/>
     <w:p>
       <w:pPr>
         <w:pStyle w:val="Bibliography"/>
@@ -7478,12 +7526,12 @@
         <w:t xml:space="preserve"> </w:t>
       </w:r>
       <w:r>
-        <w:t xml:space="preserve">68 (4): 599–613.</w:t>
-      </w:r>
-      <w:r>
-        <w:t xml:space="preserve"> </w:t>
-      </w:r>
-      <w:hyperlink r:id="rId173">
+        <w:t xml:space="preserve">68 (4):599–613.</w:t>
+      </w:r>
+      <w:r>
+        <w:t xml:space="preserve"> </w:t>
+      </w:r>
+      <w:hyperlink r:id="rId174">
         <w:r>
           <w:rPr>
             <w:rStyle w:val="Hyperlink"/>
@@ -7495,8 +7543,8 @@
         <w:t xml:space="preserve">.</w:t>
       </w:r>
     </w:p>
-    <w:bookmarkEnd w:id="174"/>
-    <w:bookmarkStart w:id="175" w:name="ref-Nielsen11"/>
+    <w:bookmarkEnd w:id="175"/>
+    <w:bookmarkStart w:id="176" w:name="ref-Nielsen11"/>
     <w:p>
       <w:pPr>
         <w:pStyle w:val="Bibliography"/>
@@ -7517,8 +7565,8 @@
         <w:t xml:space="preserve">. Reprint. Princeton, New Jersey, USA: Princeton University Press.</w:t>
       </w:r>
     </w:p>
-    <w:bookmarkEnd w:id="175"/>
-    <w:bookmarkStart w:id="176" w:name="ref-Niemi04"/>
+    <w:bookmarkEnd w:id="176"/>
+    <w:bookmarkStart w:id="177" w:name="ref-Niemi04"/>
     <w:p>
       <w:pPr>
         <w:pStyle w:val="Bibliography"/>
@@ -7539,11 +7587,11 @@
         <w:t xml:space="preserve"> </w:t>
       </w:r>
       <w:r>
-        <w:t xml:space="preserve">35: 89–111.</w:t>
-      </w:r>
-    </w:p>
-    <w:bookmarkEnd w:id="176"/>
-    <w:bookmarkStart w:id="177" w:name="ref-Ode16"/>
+        <w:t xml:space="preserve">35:89–111.</w:t>
+      </w:r>
+    </w:p>
+    <w:bookmarkEnd w:id="177"/>
+    <w:bookmarkStart w:id="178" w:name="ref-Ode16"/>
     <w:p>
       <w:pPr>
         <w:pStyle w:val="Bibliography"/>
@@ -7564,11 +7612,11 @@
         <w:t xml:space="preserve"> </w:t>
       </w:r>
       <w:r>
-        <w:t xml:space="preserve">35 (1): 237–48.</w:t>
-      </w:r>
-    </w:p>
-    <w:bookmarkEnd w:id="177"/>
-    <w:bookmarkStart w:id="179" w:name="ref-Oksanen18"/>
+        <w:t xml:space="preserve">35 (1):237–48.</w:t>
+      </w:r>
+    </w:p>
+    <w:bookmarkEnd w:id="178"/>
+    <w:bookmarkStart w:id="180" w:name="ref-Oksanen18"/>
     <w:p>
       <w:pPr>
         <w:pStyle w:val="Bibliography"/>
@@ -7591,7 +7639,7 @@
       <w:r>
         <w:t xml:space="preserve"> </w:t>
       </w:r>
-      <w:hyperlink r:id="rId178">
+      <w:hyperlink r:id="rId179">
         <w:r>
           <w:rPr>
             <w:rStyle w:val="Hyperlink"/>
@@ -7603,8 +7651,8 @@
         <w:t xml:space="preserve">.</w:t>
       </w:r>
     </w:p>
-    <w:bookmarkEnd w:id="179"/>
-    <w:bookmarkStart w:id="181" w:name="ref-Paul08"/>
+    <w:bookmarkEnd w:id="180"/>
+    <w:bookmarkStart w:id="182" w:name="ref-Paul08"/>
     <w:p>
       <w:pPr>
         <w:pStyle w:val="Bibliography"/>
@@ -7625,12 +7673,12 @@
         <w:t xml:space="preserve"> </w:t>
       </w:r>
       <w:r>
-        <w:t xml:space="preserve">45 (2): 320–30.</w:t>
-      </w:r>
-      <w:r>
-        <w:t xml:space="preserve"> </w:t>
-      </w:r>
-      <w:hyperlink r:id="rId180">
+        <w:t xml:space="preserve">45 (2):320–30.</w:t>
+      </w:r>
+      <w:r>
+        <w:t xml:space="preserve"> </w:t>
+      </w:r>
+      <w:hyperlink r:id="rId181">
         <w:r>
           <w:rPr>
             <w:rStyle w:val="Hyperlink"/>
@@ -7642,8 +7690,8 @@
         <w:t xml:space="preserve">.</w:t>
       </w:r>
     </w:p>
-    <w:bookmarkEnd w:id="181"/>
-    <w:bookmarkStart w:id="183" w:name="ref-Pebesma18"/>
+    <w:bookmarkEnd w:id="182"/>
+    <w:bookmarkStart w:id="184" w:name="ref-Pebesma18"/>
     <w:p>
       <w:pPr>
         <w:pStyle w:val="Bibliography"/>
@@ -7666,7 +7714,7 @@
       <w:r>
         <w:t xml:space="preserve"> </w:t>
       </w:r>
-      <w:hyperlink r:id="rId182">
+      <w:hyperlink r:id="rId183">
         <w:r>
           <w:rPr>
             <w:rStyle w:val="Hyperlink"/>
@@ -7678,8 +7726,8 @@
         <w:t xml:space="preserve">.</w:t>
       </w:r>
     </w:p>
-    <w:bookmarkEnd w:id="183"/>
-    <w:bookmarkStart w:id="184" w:name="ref-Pilkington16"/>
+    <w:bookmarkEnd w:id="184"/>
+    <w:bookmarkStart w:id="185" w:name="ref-Pilkington16"/>
     <w:p>
       <w:pPr>
         <w:pStyle w:val="Bibliography"/>
@@ -7700,8 +7748,8 @@
         <w:t xml:space="preserve">, edited by F. X. Olleros and M. Zhegu, 225–53. Cheltenham, United Kingdom: Edward Elgar Publishing.</w:t>
       </w:r>
     </w:p>
-    <w:bookmarkEnd w:id="184"/>
-    <w:bookmarkStart w:id="186" w:name="ref-Pinheiro18"/>
+    <w:bookmarkEnd w:id="185"/>
+    <w:bookmarkStart w:id="187" w:name="ref-Pinheiro18"/>
     <w:p>
       <w:pPr>
         <w:pStyle w:val="Bibliography"/>
@@ -7724,7 +7772,7 @@
       <w:r>
         <w:t xml:space="preserve"> </w:t>
       </w:r>
-      <w:hyperlink r:id="rId185">
+      <w:hyperlink r:id="rId186">
         <w:r>
           <w:rPr>
             <w:rStyle w:val="Hyperlink"/>
@@ -7736,8 +7784,8 @@
         <w:t xml:space="preserve">.</w:t>
       </w:r>
     </w:p>
-    <w:bookmarkEnd w:id="186"/>
-    <w:bookmarkStart w:id="188" w:name="ref-Poikane14"/>
+    <w:bookmarkEnd w:id="187"/>
+    <w:bookmarkStart w:id="189" w:name="ref-Poikane14"/>
     <w:p>
       <w:pPr>
         <w:pStyle w:val="Bibliography"/>
@@ -7758,12 +7806,12 @@
         <w:t xml:space="preserve"> </w:t>
       </w:r>
       <w:r>
-        <w:t xml:space="preserve">44: 237–46.</w:t>
-      </w:r>
-      <w:r>
-        <w:t xml:space="preserve"> </w:t>
-      </w:r>
-      <w:hyperlink r:id="rId187">
+        <w:t xml:space="preserve">44:237–46.</w:t>
+      </w:r>
+      <w:r>
+        <w:t xml:space="preserve"> </w:t>
+      </w:r>
+      <w:hyperlink r:id="rId188">
         <w:r>
           <w:rPr>
             <w:rStyle w:val="Hyperlink"/>
@@ -7775,8 +7823,8 @@
         <w:t xml:space="preserve">.</w:t>
       </w:r>
     </w:p>
-    <w:bookmarkEnd w:id="188"/>
-    <w:bookmarkStart w:id="189" w:name="ref-RDCT18"/>
+    <w:bookmarkEnd w:id="189"/>
+    <w:bookmarkStart w:id="190" w:name="ref-RDCT18"/>
     <w:p>
       <w:pPr>
         <w:pStyle w:val="Bibliography"/>
@@ -7785,8 +7833,8 @@
         <w:t xml:space="preserve">RDCT (R Development Core Team). 2018. “R: A language and environment for statistical computing, v3.5.1. R Foundation for Statistical Computing, Vienna, Austria.”</w:t>
       </w:r>
     </w:p>
-    <w:bookmarkEnd w:id="189"/>
-    <w:bookmarkStart w:id="191" w:name="ref-Rehn18"/>
+    <w:bookmarkEnd w:id="190"/>
+    <w:bookmarkStart w:id="192" w:name="ref-Rehn18"/>
     <w:p>
       <w:pPr>
         <w:pStyle w:val="Bibliography"/>
@@ -7797,7 +7845,7 @@
       <w:r>
         <w:t xml:space="preserve"> </w:t>
       </w:r>
-      <w:hyperlink r:id="rId190">
+      <w:hyperlink r:id="rId191">
         <w:r>
           <w:rPr>
             <w:rStyle w:val="Hyperlink"/>
@@ -7809,8 +7857,8 @@
         <w:t xml:space="preserve">.</w:t>
       </w:r>
     </w:p>
-    <w:bookmarkEnd w:id="191"/>
-    <w:bookmarkStart w:id="193" w:name="ref-Shoredits13"/>
+    <w:bookmarkEnd w:id="192"/>
+    <w:bookmarkStart w:id="194" w:name="ref-Shoredits13"/>
     <w:p>
       <w:pPr>
         <w:pStyle w:val="Bibliography"/>
@@ -7831,12 +7879,12 @@
         <w:t xml:space="preserve"> </w:t>
       </w:r>
       <w:r>
-        <w:t xml:space="preserve">7 (5): 358–72.</w:t>
-      </w:r>
-      <w:r>
-        <w:t xml:space="preserve"> </w:t>
-      </w:r>
-      <w:hyperlink r:id="rId192">
+        <w:t xml:space="preserve">7 (5):358–72.</w:t>
+      </w:r>
+      <w:r>
+        <w:t xml:space="preserve"> </w:t>
+      </w:r>
+      <w:hyperlink r:id="rId193">
         <w:r>
           <w:rPr>
             <w:rStyle w:val="Hyperlink"/>
@@ -7848,8 +7896,8 @@
         <w:t xml:space="preserve">.</w:t>
       </w:r>
     </w:p>
-    <w:bookmarkEnd w:id="193"/>
-    <w:bookmarkStart w:id="194" w:name="ref-Stein09"/>
+    <w:bookmarkEnd w:id="194"/>
+    <w:bookmarkStart w:id="195" w:name="ref-Stein09"/>
     <w:p>
       <w:pPr>
         <w:pStyle w:val="Bibliography"/>
@@ -7870,11 +7918,11 @@
         <w:t xml:space="preserve"> </w:t>
       </w:r>
       <w:r>
-        <w:t xml:space="preserve">26: 20–24.</w:t>
-      </w:r>
-    </w:p>
-    <w:bookmarkEnd w:id="194"/>
-    <w:bookmarkStart w:id="196" w:name="ref-Stoddard08"/>
+        <w:t xml:space="preserve">26:20–24.</w:t>
+      </w:r>
+    </w:p>
+    <w:bookmarkEnd w:id="195"/>
+    <w:bookmarkStart w:id="197" w:name="ref-Stoddard08"/>
     <w:p>
       <w:pPr>
         <w:pStyle w:val="Bibliography"/>
@@ -7895,12 +7943,12 @@
         <w:t xml:space="preserve"> </w:t>
       </w:r>
       <w:r>
-        <w:t xml:space="preserve">27 (4): 878–91.</w:t>
-      </w:r>
-      <w:r>
-        <w:t xml:space="preserve"> </w:t>
-      </w:r>
-      <w:hyperlink r:id="rId195">
+        <w:t xml:space="preserve">27 (4):878–91.</w:t>
+      </w:r>
+      <w:r>
+        <w:t xml:space="preserve"> </w:t>
+      </w:r>
+      <w:hyperlink r:id="rId196">
         <w:r>
           <w:rPr>
             <w:rStyle w:val="Hyperlink"/>
@@ -7912,8 +7960,8 @@
         <w:t xml:space="preserve">.</w:t>
       </w:r>
     </w:p>
-    <w:bookmarkEnd w:id="196"/>
-    <w:bookmarkStart w:id="198" w:name="ref-Taylor18"/>
+    <w:bookmarkEnd w:id="197"/>
+    <w:bookmarkStart w:id="199" w:name="ref-Taylor18"/>
     <w:p>
       <w:pPr>
         <w:pStyle w:val="Bibliography"/>
@@ -7934,12 +7982,12 @@
         <w:t xml:space="preserve"> </w:t>
       </w:r>
       <w:r>
-        <w:t xml:space="preserve">55 (5): 2114–23.</w:t>
-      </w:r>
-      <w:r>
-        <w:t xml:space="preserve"> </w:t>
-      </w:r>
-      <w:hyperlink r:id="rId197">
+        <w:t xml:space="preserve">55 (5):2114–23.</w:t>
+      </w:r>
+      <w:r>
+        <w:t xml:space="preserve"> </w:t>
+      </w:r>
+      <w:hyperlink r:id="rId198">
         <w:r>
           <w:rPr>
             <w:rStyle w:val="Hyperlink"/>
@@ -7951,8 +7999,8 @@
         <w:t xml:space="preserve">.</w:t>
       </w:r>
     </w:p>
-    <w:bookmarkEnd w:id="198"/>
-    <w:bookmarkStart w:id="200" w:name="ref-Taylor14"/>
+    <w:bookmarkEnd w:id="199"/>
+    <w:bookmarkStart w:id="201" w:name="ref-Taylor14"/>
     <w:p>
       <w:pPr>
         <w:pStyle w:val="Bibliography"/>
@@ -7973,12 +8021,12 @@
         <w:t xml:space="preserve"> </w:t>
       </w:r>
       <w:r>
-        <w:t xml:space="preserve">59: 969–84.</w:t>
-      </w:r>
-      <w:r>
-        <w:t xml:space="preserve"> </w:t>
-      </w:r>
-      <w:hyperlink r:id="rId199">
+        <w:t xml:space="preserve">59:969–84.</w:t>
+      </w:r>
+      <w:r>
+        <w:t xml:space="preserve"> </w:t>
+      </w:r>
+      <w:hyperlink r:id="rId200">
         <w:r>
           <w:rPr>
             <w:rStyle w:val="Hyperlink"/>
@@ -7990,8 +8038,8 @@
         <w:t xml:space="preserve">.</w:t>
       </w:r>
     </w:p>
-    <w:bookmarkEnd w:id="200"/>
-    <w:bookmarkStart w:id="202" w:name="ref-Touchon16"/>
+    <w:bookmarkEnd w:id="201"/>
+    <w:bookmarkStart w:id="203" w:name="ref-Touchon16"/>
     <w:p>
       <w:pPr>
         <w:pStyle w:val="Bibliography"/>
@@ -8012,12 +8060,12 @@
         <w:t xml:space="preserve"> </w:t>
       </w:r>
       <w:r>
-        <w:t xml:space="preserve">7 (8): e01394.</w:t>
-      </w:r>
-      <w:r>
-        <w:t xml:space="preserve"> </w:t>
-      </w:r>
-      <w:hyperlink r:id="rId201">
+        <w:t xml:space="preserve">7 (8):e01394.</w:t>
+      </w:r>
+      <w:r>
+        <w:t xml:space="preserve"> </w:t>
+      </w:r>
+      <w:hyperlink r:id="rId202">
         <w:r>
           <w:rPr>
             <w:rStyle w:val="Hyperlink"/>
@@ -8029,8 +8077,8 @@
         <w:t xml:space="preserve">.</w:t>
       </w:r>
     </w:p>
-    <w:bookmarkEnd w:id="202"/>
-    <w:bookmarkStart w:id="204" w:name="ref-Wickham14c"/>
+    <w:bookmarkEnd w:id="203"/>
+    <w:bookmarkStart w:id="205" w:name="ref-Wickham14c"/>
     <w:p>
       <w:pPr>
         <w:pStyle w:val="Bibliography"/>
@@ -8051,12 +8099,12 @@
         <w:t xml:space="preserve"> </w:t>
       </w:r>
       <w:r>
-        <w:t xml:space="preserve">59 (10): 1–23.</w:t>
-      </w:r>
-      <w:r>
-        <w:t xml:space="preserve"> </w:t>
-      </w:r>
-      <w:hyperlink r:id="rId203">
+        <w:t xml:space="preserve">59 (10):1–23.</w:t>
+      </w:r>
+      <w:r>
+        <w:t xml:space="preserve"> </w:t>
+      </w:r>
+      <w:hyperlink r:id="rId204">
         <w:r>
           <w:rPr>
             <w:rStyle w:val="Hyperlink"/>
@@ -8068,8 +8116,8 @@
         <w:t xml:space="preserve">.</w:t>
       </w:r>
     </w:p>
-    <w:bookmarkEnd w:id="204"/>
-    <w:bookmarkStart w:id="205" w:name="ref-Wickham15"/>
+    <w:bookmarkEnd w:id="205"/>
+    <w:bookmarkStart w:id="206" w:name="ref-Wickham15"/>
     <w:p>
       <w:pPr>
         <w:pStyle w:val="Bibliography"/>
@@ -8090,8 +8138,8 @@
         <w:t xml:space="preserve">. Sebastopol, California: O’Reilly.</w:t>
       </w:r>
     </w:p>
-    <w:bookmarkEnd w:id="205"/>
-    <w:bookmarkStart w:id="207" w:name="ref-Wickham09"/>
+    <w:bookmarkEnd w:id="206"/>
+    <w:bookmarkStart w:id="208" w:name="ref-Wickham09"/>
     <w:p>
       <w:pPr>
         <w:pStyle w:val="Bibliography"/>
@@ -8114,7 +8162,7 @@
       <w:r>
         <w:t xml:space="preserve"> </w:t>
       </w:r>
-      <w:hyperlink r:id="rId206">
+      <w:hyperlink r:id="rId207">
         <w:r>
           <w:rPr>
             <w:rStyle w:val="Hyperlink"/>
@@ -8126,8 +8174,8 @@
         <w:t xml:space="preserve">.</w:t>
       </w:r>
     </w:p>
-    <w:bookmarkEnd w:id="207"/>
-    <w:bookmarkStart w:id="209" w:name="ref-Wickham17b"/>
+    <w:bookmarkEnd w:id="208"/>
+    <w:bookmarkStart w:id="210" w:name="ref-Wickham17b"/>
     <w:p>
       <w:pPr>
         <w:pStyle w:val="Bibliography"/>
@@ -8150,7 +8198,7 @@
       <w:r>
         <w:t xml:space="preserve"> </w:t>
       </w:r>
-      <w:hyperlink r:id="rId208">
+      <w:hyperlink r:id="rId209">
         <w:r>
           <w:rPr>
             <w:rStyle w:val="Hyperlink"/>
@@ -8162,8 +8210,8 @@
         <w:t xml:space="preserve">.</w:t>
       </w:r>
     </w:p>
-    <w:bookmarkEnd w:id="209"/>
-    <w:bookmarkStart w:id="211" w:name="ref-Wickham18"/>
+    <w:bookmarkEnd w:id="210"/>
+    <w:bookmarkStart w:id="212" w:name="ref-Wickham18"/>
     <w:p>
       <w:pPr>
         <w:pStyle w:val="Bibliography"/>
@@ -8186,7 +8234,7 @@
       <w:r>
         <w:t xml:space="preserve"> </w:t>
       </w:r>
-      <w:hyperlink r:id="rId210">
+      <w:hyperlink r:id="rId211">
         <w:r>
           <w:rPr>
             <w:rStyle w:val="Hyperlink"/>
@@ -8198,8 +8246,8 @@
         <w:t xml:space="preserve">.</w:t>
       </w:r>
     </w:p>
-    <w:bookmarkEnd w:id="211"/>
-    <w:bookmarkStart w:id="212" w:name="ref-Wilkinson05"/>
+    <w:bookmarkEnd w:id="212"/>
+    <w:bookmarkStart w:id="213" w:name="ref-Wilkinson05"/>
     <w:p>
       <w:pPr>
         <w:pStyle w:val="Bibliography"/>
@@ -8220,8 +8268,8 @@
         <w:t xml:space="preserve">. Second. New York: Statistics; Computing, Springer.</w:t>
       </w:r>
     </w:p>
-    <w:bookmarkEnd w:id="212"/>
-    <w:bookmarkStart w:id="214" w:name="ref-Woelfle11"/>
+    <w:bookmarkEnd w:id="213"/>
+    <w:bookmarkStart w:id="215" w:name="ref-Woelfle11"/>
     <w:p>
       <w:pPr>
         <w:pStyle w:val="Bibliography"/>
@@ -8242,12 +8290,12 @@
         <w:t xml:space="preserve"> </w:t>
       </w:r>
       <w:r>
-        <w:t xml:space="preserve">3 (10): 745–48.</w:t>
-      </w:r>
-      <w:r>
-        <w:t xml:space="preserve"> </w:t>
-      </w:r>
-      <w:hyperlink r:id="rId213">
+        <w:t xml:space="preserve">3 (10):745–48.</w:t>
+      </w:r>
+      <w:r>
+        <w:t xml:space="preserve"> </w:t>
+      </w:r>
+      <w:hyperlink r:id="rId214">
         <w:r>
           <w:rPr>
             <w:rStyle w:val="Hyperlink"/>
@@ -8259,8 +8307,8 @@
         <w:t xml:space="preserve">.</w:t>
       </w:r>
     </w:p>
-    <w:bookmarkEnd w:id="214"/>
-    <w:bookmarkStart w:id="215" w:name="ref-Wood17"/>
+    <w:bookmarkEnd w:id="215"/>
+    <w:bookmarkStart w:id="216" w:name="ref-Wood17"/>
     <w:p>
       <w:pPr>
         <w:pStyle w:val="Bibliography"/>
@@ -8281,8 +8329,8 @@
         <w:t xml:space="preserve">. 2nd ed. London, United Kingdom: Chapman; Hall, CRC Press.</w:t>
       </w:r>
     </w:p>
-    <w:bookmarkEnd w:id="215"/>
-    <w:bookmarkStart w:id="217" w:name="ref-Xie15"/>
+    <w:bookmarkEnd w:id="216"/>
+    <w:bookmarkStart w:id="218" w:name="ref-Xie15"/>
     <w:p>
       <w:pPr>
         <w:pStyle w:val="Bibliography"/>
@@ -8305,7 +8353,7 @@
       <w:r>
         <w:t xml:space="preserve"> </w:t>
       </w:r>
-      <w:hyperlink r:id="rId216">
+      <w:hyperlink r:id="rId217">
         <w:r>
           <w:rPr>
             <w:rStyle w:val="Hyperlink"/>
@@ -8317,8 +8365,8 @@
         <w:t xml:space="preserve">.</w:t>
       </w:r>
     </w:p>
-    <w:bookmarkEnd w:id="217"/>
-    <w:bookmarkStart w:id="219" w:name="ref-Yuan04"/>
+    <w:bookmarkEnd w:id="218"/>
+    <w:bookmarkStart w:id="220" w:name="ref-Yuan04"/>
     <w:p>
       <w:pPr>
         <w:pStyle w:val="Bibliography"/>
@@ -8339,12 +8387,12 @@
         <w:t xml:space="preserve"> </w:t>
       </w:r>
       <w:r>
-        <w:t xml:space="preserve">49 (5): 662–77.</w:t>
-      </w:r>
-      <w:r>
-        <w:t xml:space="preserve"> </w:t>
-      </w:r>
-      <w:hyperlink r:id="rId218">
+        <w:t xml:space="preserve">49 (5):662–77.</w:t>
+      </w:r>
+      <w:r>
+        <w:t xml:space="preserve"> </w:t>
+      </w:r>
+      <w:hyperlink r:id="rId219">
         <w:r>
           <w:rPr>
             <w:rStyle w:val="Hyperlink"/>
@@ -8356,8 +8404,8 @@
         <w:t xml:space="preserve">.</w:t>
       </w:r>
     </w:p>
-    <w:bookmarkEnd w:id="219"/>
     <w:bookmarkEnd w:id="220"/>
+    <w:bookmarkEnd w:id="221"/>
     <w:sectPr>
       <w:footerReference w:type="default" r:id="rId9"/>
       <w:pgSz w:w="12240" w:h="15840"/>

</xml_diff>

<commit_message>
added slater and zipper citations
</commit_message>
<xml_diff>
--- a/manu_draft.docx
+++ b/manu_draft.docx
@@ -321,7 +321,7 @@
         <w:pStyle w:val="FirstParagraph"/>
       </w:pPr>
       <w:r>
-        <w:t xml:space="preserve">Version Date: Sat Feb 16 10:50:54 2019 -0800</w:t>
+        <w:t xml:space="preserve">Version Date: Sun Aug 4 10:36:03 2019 -0700</w:t>
       </w:r>
     </w:p>
     <w:p>
@@ -1004,6 +1004,20 @@
         </w:r>
       </w:hyperlink>
       <w:r>
+        <w:t xml:space="preserve">, hydrology, Slater et al.</w:t>
+      </w:r>
+      <w:r>
+        <w:t xml:space="preserve"> </w:t>
+      </w:r>
+      <w:hyperlink w:anchor="ref-Slater19">
+        <w:r>
+          <w:rPr>
+            <w:rStyle w:val="Hyperlink"/>
+          </w:rPr>
+          <w:t xml:space="preserve">2019</w:t>
+        </w:r>
+      </w:hyperlink>
+      <w:r>
         <w:t xml:space="preserve">, vegetation sciences, Collins</w:t>
       </w:r>
       <w:r>
@@ -1898,17 +1912,19 @@
         </w:r>
       </w:hyperlink>
       <w:r>
-        <w:t xml:space="preserve">, Jupyter notebooks,</w:t>
-      </w:r>
-      <w:r>
-        <w:t xml:space="preserve"> </w:t>
-      </w:r>
-      <w:r>
-        <w:rPr>
-          <w:b/>
-        </w:rPr>
-        <w:t xml:space="preserve">???</w:t>
-      </w:r>
+        <w:t xml:space="preserve">, Jupyter notebooks, Kluyver et al.</w:t>
+      </w:r>
+      <w:r>
+        <w:t xml:space="preserve"> </w:t>
+      </w:r>
+      <w:hyperlink w:anchor="ref-Kluyver16">
+        <w:r>
+          <w:rPr>
+            <w:rStyle w:val="Hyperlink"/>
+          </w:rPr>
+          <w:t xml:space="preserve">2016</w:t>
+        </w:r>
+      </w:hyperlink>
       <w:r>
         <w:t xml:space="preserve">)</w:t>
       </w:r>
@@ -2019,6 +2035,20 @@
         </w:r>
       </w:hyperlink>
       <w:r>
+        <w:t xml:space="preserve">, Slater et al.</w:t>
+      </w:r>
+      <w:r>
+        <w:t xml:space="preserve"> </w:t>
+      </w:r>
+      <w:hyperlink w:anchor="ref-Slater19">
+        <w:r>
+          <w:rPr>
+            <w:rStyle w:val="Hyperlink"/>
+          </w:rPr>
+          <w:t xml:space="preserve">2019</w:t>
+        </w:r>
+      </w:hyperlink>
+      <w:r>
         <w:t xml:space="preserve">)</w:t>
       </w:r>
       <w:r>
@@ -4098,7 +4128,30 @@
         <w:pStyle w:val="BodyText"/>
       </w:pPr>
       <w:r>
-        <w:t xml:space="preserve">The scientific culture within a discipline may inhibit the adoption of open science methods. A common argument against open science is the protection of data that an individual research team may view as proprietary or sensitive. There are reasonable arguments to treat data as personal property, particularly if exceptional effort was spent to secure funding for a project and if the data were hard-earned or sensitive, e.g., detailed location data on endangered species or medical/socioeconomic data. These issues are less of a concern for bioassessment where many datasets are collected by institutions that are publicly funded and data accessibility may be mandated by law. However, an open science process dictates that both interim and completed research products derived from public data should be available to the broader bioassessment community. This raises an additional concern that research teams using transparent workflows could expose themselves to increased criticism by their peers and the public</w:t>
+        <w:t xml:space="preserve">The scientific culture within a discipline may inhibit the adoption of open science methods. A common argument against open science is the protection of data that an individual research team may view as proprietary or sensitive. There are reasonable arguments to treat data as personal property, particularly if exceptional effort was spent to secure funding for a project and if the data were hard-earned or sensitive, e.g., detailed location data on endangered species or medical/socioeconomic data</w:t>
+      </w:r>
+      <w:r>
+        <w:t xml:space="preserve"> </w:t>
+      </w:r>
+      <w:r>
+        <w:t xml:space="preserve">(Zipper et al.</w:t>
+      </w:r>
+      <w:r>
+        <w:t xml:space="preserve"> </w:t>
+      </w:r>
+      <w:hyperlink w:anchor="ref-Zipper19">
+        <w:r>
+          <w:rPr>
+            <w:rStyle w:val="Hyperlink"/>
+          </w:rPr>
+          <w:t xml:space="preserve">2019</w:t>
+        </w:r>
+      </w:hyperlink>
+      <w:r>
+        <w:t xml:space="preserve">)</w:t>
+      </w:r>
+      <w:r>
+        <w:t xml:space="preserve">. These issues are less of a concern for bioassessment where many datasets are collected by institutions that are publicly funded and data accessibility may be mandated by law. However, an open science process dictates that both interim and completed research products derived from public data should be available to the broader bioassessment community. This raises an additional concern that research teams using transparent workflows could expose themselves to increased criticism by their peers and the public</w:t>
       </w:r>
       <w:r>
         <w:t xml:space="preserve"> </w:t>
@@ -4205,7 +4258,7 @@
           <wp:inline>
             <wp:extent cx="5799382" cy="3246426"/>
             <wp:effectExtent b="0" l="0" r="0" t="0"/>
-            <wp:docPr descr="Figure 1 A simplified workflow of the open science paradigm (adapted from Hampton et al. (2015)). All aspects of the research process, from the conception of an idea to publishing a product, can be enhanced using open science tools. The workflow is iterative where products are continually improved through collaborations facilitated through discovery and reproducibility of open data." title="" id="1" name="Picture"/>
+            <wp:docPr descr="Figure 1: A simplified workflow of the open science paradigm (adapted from Hampton et al. (2015)). All aspects of the research process, from the conception of an idea to publishing a product, can be enhanced using open science tools. The workflow is iterative where products are continually improved through collaborations facilitated through discovery and reproducibility of open data." title="" id="1" name="Picture"/>
             <a:graphic>
               <a:graphicData uri="http://schemas.openxmlformats.org/drawingml/2006/picture">
                 <pic:pic>
@@ -4248,7 +4301,7 @@
         <w:pStyle w:val="ImageCaption"/>
       </w:pPr>
       <w:r>
-        <w:t xml:space="preserve">Figure 1 A simplified workflow of the open science paradigm (adapted from</w:t>
+        <w:t xml:space="preserve">Figure 1: A simplified workflow of the open science paradigm (adapted from</w:t>
       </w:r>
       <w:r>
         <w:t xml:space="preserve"> </w:t>
@@ -4280,7 +4333,7 @@
           <wp:inline>
             <wp:extent cx="4799065" cy="6707645"/>
             <wp:effectExtent b="0" l="0" r="0" t="0"/>
-            <wp:docPr descr="Figure 2 Examples of (a) closed and (b) open approaches for bioassessment applications. The green box in each subfigure represents the technical steps of the individual research team for developing the product, the manager and stakeholder box are those that require or motivate the creation of bioassessment products, the gray boxes indicate sources of external information (data and guidance documents) as input into the technical process, and the open text indicates open components of the planning, translation, or implementation phase of a bioassessment product. Figures were adapted from Hampton et al. (2015). NGO: non-government organization, RMP: regional monitoring program." title="" id="1" name="Picture"/>
+            <wp:docPr descr="Figure 2: Examples of (a) closed and (b) open approaches for bioassessment applications. The green box in each subfigure represents the technical steps of the individual research team for developing the product, the manager and stakeholder box are those that require or motivate the creation of bioassessment products, the gray boxes indicate sources of external information (data and guidance documents) as input into the technical process, and the open text indicates open components of the planning, translation, or implementation phase of a bioassessment product. Figures were adapted from Hampton et al. (2015). NGO: non-government organization, RMP: regional monitoring program." title="" id="1" name="Picture"/>
             <a:graphic>
               <a:graphicData uri="http://schemas.openxmlformats.org/drawingml/2006/picture">
                 <pic:pic>
@@ -4323,7 +4376,7 @@
         <w:pStyle w:val="ImageCaption"/>
       </w:pPr>
       <w:r>
-        <w:t xml:space="preserve">Figure 2 Examples of (a) closed and (b) open approaches for bioassessment applications. The green box in each subfigure represents the technical steps of the individual research team for developing the product, the manager and stakeholder box are those that require or motivate the creation of bioassessment products, the gray boxes indicate sources of external information (data and guidance documents) as input into the technical process, and the open text indicates open components of the planning, translation, or implementation phase of a bioassessment product. Figures were adapted from</w:t>
+        <w:t xml:space="preserve">Figure 2: Examples of (a) closed and (b) open approaches for bioassessment applications. The green box in each subfigure represents the technical steps of the individual research team for developing the product, the manager and stakeholder box are those that require or motivate the creation of bioassessment products, the gray boxes indicate sources of external information (data and guidance documents) as input into the technical process, and the open text indicates open components of the planning, translation, or implementation phase of a bioassessment product. Figures were adapted from</w:t>
       </w:r>
       <w:r>
         <w:t xml:space="preserve"> </w:t>
@@ -4355,7 +4408,7 @@
           <wp:inline>
             <wp:extent cx="5943600" cy="5619403"/>
             <wp:effectExtent b="0" l="0" r="0" t="0"/>
-            <wp:docPr descr="Figure 3 Schematic demonstrating how the Stream Classification and Community Explorer (SCAPE) can be used to identify potential management actions for stream sites. Stream segment classifications are defined as biologically constrained or unconstrained based on landscape characteristics (left map) and sites with bioassessment scores are evaluated relative to the classifications. Sites can be under-scoring, as expected, or over-scoring relative to the segment classification and expected range of scores (middle plot). Unconstrained sites are those where present landscape conditions do not limit biological potential and constrained sites are those where landscape conditions limit biological potential (right images). Management actions and priorities can be defined based on site scores relative to segment classifications." title="" id="1" name="Picture"/>
+            <wp:docPr descr="Figure 3: Schematic demonstrating how the Stream Classification and Community Explorer (SCAPE) can be used to identify potential management actions for stream sites. Stream segment classifications are defined as biologically constrained or unconstrained based on landscape characteristics (left map) and sites with bioassessment scores are evaluated relative to the classifications. Sites can be under-scoring, as expected, or over-scoring relative to the segment classification and expected range of scores (middle plot). Unconstrained sites are those where present landscape conditions do not limit biological potential and constrained sites are those where landscape conditions limit biological potential (right images). Management actions and priorities can be defined based on site scores relative to segment classifications." title="" id="1" name="Picture"/>
             <a:graphic>
               <a:graphicData uri="http://schemas.openxmlformats.org/drawingml/2006/picture">
                 <pic:pic>
@@ -4398,7 +4451,7 @@
         <w:pStyle w:val="ImageCaption"/>
       </w:pPr>
       <w:r>
-        <w:t xml:space="preserve">Figure 3 Schematic demonstrating how the Stream Classification and Community Explorer (SCAPE) can be used to identify potential management actions for stream sites. Stream segment classifications are defined as biologically constrained or unconstrained based on landscape characteristics (left map) and sites with bioassessment scores are evaluated relative to the classifications. Sites can be under-scoring, as expected, or over-scoring relative to the segment classification and expected range of scores (middle plot). Unconstrained sites are those where present landscape conditions do not limit biological potential and constrained sites are those where landscape conditions limit biological potential (right images). Management actions and priorities can be defined based on site scores relative to segment classifications.</w:t>
+        <w:t xml:space="preserve">Figure 3: Schematic demonstrating how the Stream Classification and Community Explorer (SCAPE) can be used to identify potential management actions for stream sites. Stream segment classifications are defined as biologically constrained or unconstrained based on landscape characteristics (left map) and sites with bioassessment scores are evaluated relative to the classifications. Sites can be under-scoring, as expected, or over-scoring relative to the segment classification and expected range of scores (middle plot). Unconstrained sites are those where present landscape conditions do not limit biological potential and constrained sites are those where landscape conditions limit biological potential (right images). Management actions and priorities can be defined based on site scores relative to segment classifications.</w:t>
       </w:r>
     </w:p>
     <w:p>
@@ -4410,7 +4463,7 @@
           <wp:inline>
             <wp:extent cx="5943600" cy="5387302"/>
             <wp:effectExtent b="0" l="0" r="0" t="0"/>
-            <wp:docPr descr="Figure 4 The open science workflow for creating the SCAPE tool. The approach was iterative following those shown in Figures 1 and 2b to meet stakeholder needs (box 1; San Gabriel River Regional Monitoring Program, Sanitation District of Los Angeles County, Southern California Coastal Water Research Project). Specific open science or open source applications used at each step are shown in each box with publicly accessible URL links where appropriate." title="" id="1" name="Picture"/>
+            <wp:docPr descr="Figure 4: The open science workflow for creating the SCAPE tool. The approach was iterative following those shown in Figures 1 and 2b to meet stakeholder needs (box 1; San Gabriel River Regional Monitoring Program, Sanitation District of Los Angeles County, Southern California Coastal Water Research Project). Specific open science or open source applications used at each step are shown in each box with publicly accessible URL links where appropriate." title="" id="1" name="Picture"/>
             <a:graphic>
               <a:graphicData uri="http://schemas.openxmlformats.org/drawingml/2006/picture">
                 <pic:pic>
@@ -4453,7 +4506,7 @@
         <w:pStyle w:val="ImageCaption"/>
       </w:pPr>
       <w:r>
-        <w:t xml:space="preserve">Figure 4 The open science workflow for creating the SCAPE tool. The approach was iterative following those shown in Figures</w:t>
+        <w:t xml:space="preserve">Figure 4: The open science workflow for creating the SCAPE tool. The approach was iterative following those shown in Figures</w:t>
       </w:r>
       <w:r>
         <w:t xml:space="preserve"> </w:t>
@@ -4492,7 +4545,7 @@
         <w:pStyle w:val="TableCaption"/>
       </w:pPr>
       <w:r>
-        <w:t xml:space="preserve">Table 1 Core definitions and principles of open science, from Open Knowledge International,</w:t>
+        <w:t xml:space="preserve">Table 1: Core definitions and principles of open science, from Open Knowledge International,</w:t>
       </w:r>
       <w:r>
         <w:t xml:space="preserve"> </w:t>
@@ -4539,7 +4592,7 @@
         <w:tblStyle w:val="Table"/>
         <w:tblW w:type="pct" w:w="0.0"/>
         <w:tblLook w:firstRow="1"/>
-        <w:tblCaption w:val="Table 1 Core definitions and principles of open science, from Open Knowledge International, http://opendefinition.org/, Creative Commons, https://creativecommons.org/about/program-areas/open-science/, and J. Gezelter, https://www.openscience.org"/>
+        <w:tblCaption w:val="Table 1: Core definitions and principles of open science, from Open Knowledge International, http://opendefinition.org/, Creative Commons, https://creativecommons.org/about/program-areas/open-science/, and J. Gezelter, https://www.openscience.org"/>
       </w:tblPr>
       <w:tblGrid/>
       <w:tr>
@@ -4731,7 +4784,7 @@
         <w:pStyle w:val="TableCaption"/>
       </w:pPr>
       <w:r>
-        <w:t xml:space="preserve">Table 2 R packages that can be used in the development, application, and translation of bioassessment products.</w:t>
+        <w:t xml:space="preserve">Table 2: R packages that can be used in the development, application, and translation of bioassessment products.</w:t>
       </w:r>
     </w:p>
     <w:tbl>
@@ -4739,7 +4792,7 @@
         <w:tblStyle w:val="Table"/>
         <w:tblW w:type="pct" w:w="0.0"/>
         <w:tblLook w:firstRow="1"/>
-        <w:tblCaption w:val="Table 2 R packages that can be used in the development, application, and translation of bioassessment products."/>
+        <w:tblCaption w:val="Table 2: R packages that can be used in the development, application, and translation of bioassessment products."/>
       </w:tblPr>
       <w:tblGrid/>
       <w:tr>
@@ -5422,7 +5475,7 @@
       </w:r>
       <w:bookmarkEnd w:id="67"/>
     </w:p>
-    <w:bookmarkStart w:id="154" w:name="refs"/>
+    <w:bookmarkStart w:id="157" w:name="refs"/>
     <w:bookmarkStart w:id="68" w:name="ref-Allaire18"/>
     <w:p>
       <w:pPr>
@@ -6120,7 +6173,7 @@
       </w:r>
     </w:p>
     <w:bookmarkEnd w:id="109"/>
-    <w:bookmarkStart w:id="110" w:name="ref-Kuehne17"/>
+    <w:bookmarkStart w:id="110" w:name="ref-Kluyver16"/>
     <w:p>
       <w:pPr>
         <w:pStyle w:val="Bibliography"/>
@@ -6129,14 +6182,30 @@
         <w:rPr>
           <w:smallCaps/>
         </w:rPr>
+        <w:t xml:space="preserve">Kluyver, T., B. Ragan-Kelley, F. Pérez, B. Granger, M. Bussonnier, J. Frederic, K. Kelley, J. Hamrick, J. Grout, S. Corlay, P. Ivanov, D. Avila, S. Abdalla, and C. Willing</w:t>
+      </w:r>
+      <w:r>
+        <w:t xml:space="preserve">. 2016. Jupyter notebooks – a publishing format for reproducible computational workflows. IOS Press.</w:t>
+      </w:r>
+    </w:p>
+    <w:bookmarkEnd w:id="110"/>
+    <w:bookmarkStart w:id="111" w:name="ref-Kuehne17"/>
+    <w:p>
+      <w:pPr>
+        <w:pStyle w:val="Bibliography"/>
+      </w:pPr>
+      <w:r>
+        <w:rPr>
+          <w:smallCaps/>
+        </w:rPr>
         <w:t xml:space="preserve">Kuehne, L. M., J. D. Olden, A. L. Strecker, J. J. Lawler, and D. M. Theobald</w:t>
       </w:r>
       <w:r>
         <w:t xml:space="preserve">. 2017. Past, present, and future of ecological integrity assessment for fresh waters. Frontiers in Ecology and the Environment 15:197–205.</w:t>
       </w:r>
     </w:p>
-    <w:bookmarkEnd w:id="110"/>
-    <w:bookmarkStart w:id="111" w:name="ref-VanderLaan14"/>
+    <w:bookmarkEnd w:id="111"/>
+    <w:bookmarkStart w:id="112" w:name="ref-VanderLaan14"/>
     <w:p>
       <w:pPr>
         <w:pStyle w:val="Bibliography"/>
@@ -6151,8 +6220,8 @@
         <w:t xml:space="preserve">. 2014. Enhancing the performance and interpretation of freshwater biological indices: An application in arid zone streams. Ecological Indicators 36:470–482.</w:t>
       </w:r>
     </w:p>
-    <w:bookmarkEnd w:id="111"/>
-    <w:bookmarkStart w:id="112" w:name="ref-Lai19"/>
+    <w:bookmarkEnd w:id="112"/>
+    <w:bookmarkStart w:id="113" w:name="ref-Lai19"/>
     <w:p>
       <w:pPr>
         <w:pStyle w:val="Bibliography"/>
@@ -6167,8 +6236,8 @@
         <w:t xml:space="preserve">. 2019. Evaluating the popularity of R in ecology. Ecosphere 10:e02567.</w:t>
       </w:r>
     </w:p>
-    <w:bookmarkEnd w:id="112"/>
-    <w:bookmarkStart w:id="113" w:name="ref-Lane18"/>
+    <w:bookmarkEnd w:id="113"/>
+    <w:bookmarkStart w:id="114" w:name="ref-Lane18"/>
     <w:p>
       <w:pPr>
         <w:pStyle w:val="Bibliography"/>
@@ -6183,8 +6252,8 @@
         <w:t xml:space="preserve">. 2018. Beyond metrics? The role of hydrologic baseline archetypes in environmental water management. Enviromental Management 62:678–693.</w:t>
       </w:r>
     </w:p>
-    <w:bookmarkEnd w:id="113"/>
-    <w:bookmarkStart w:id="114" w:name="ref-Lewandowsky16"/>
+    <w:bookmarkEnd w:id="114"/>
+    <w:bookmarkStart w:id="115" w:name="ref-Lewandowsky16"/>
     <w:p>
       <w:pPr>
         <w:pStyle w:val="Bibliography"/>
@@ -6199,8 +6268,8 @@
         <w:t xml:space="preserve">. 2016. Research integrity: Don’t let transparency damage science. Nature 529:459–461.</w:t>
       </w:r>
     </w:p>
-    <w:bookmarkEnd w:id="114"/>
-    <w:bookmarkStart w:id="115" w:name="ref-Liaw02"/>
+    <w:bookmarkEnd w:id="115"/>
+    <w:bookmarkStart w:id="116" w:name="ref-Liaw02"/>
     <w:p>
       <w:pPr>
         <w:pStyle w:val="Bibliography"/>
@@ -6215,8 +6284,8 @@
         <w:t xml:space="preserve">. 2002. Classification and regression by randomForest. R News 2:18–22.</w:t>
       </w:r>
     </w:p>
-    <w:bookmarkEnd w:id="115"/>
-    <w:bookmarkStart w:id="116" w:name="ref-Linke11"/>
+    <w:bookmarkEnd w:id="116"/>
+    <w:bookmarkStart w:id="117" w:name="ref-Linke11"/>
     <w:p>
       <w:pPr>
         <w:pStyle w:val="Bibliography"/>
@@ -6231,8 +6300,8 @@
         <w:t xml:space="preserve">. 2011. Freshwater conservation planning: The case for systematic approaches. Freshwater Biology 56:6–20.</w:t>
       </w:r>
     </w:p>
-    <w:bookmarkEnd w:id="116"/>
-    <w:bookmarkStart w:id="117" w:name="ref-Liu08"/>
+    <w:bookmarkEnd w:id="117"/>
+    <w:bookmarkStart w:id="118" w:name="ref-Liu08"/>
     <w:p>
       <w:pPr>
         <w:pStyle w:val="Bibliography"/>
@@ -6247,8 +6316,8 @@
         <w:t xml:space="preserve">. 2008. Linking science with environmental decision making: Experiences from an integrated modeling approach to supporting sustainable water resources management. Environmental Modelling &amp; Software 23:846–858.</w:t>
       </w:r>
     </w:p>
-    <w:bookmarkEnd w:id="117"/>
-    <w:bookmarkStart w:id="118" w:name="ref-Lortie14"/>
+    <w:bookmarkEnd w:id="118"/>
+    <w:bookmarkStart w:id="119" w:name="ref-Lortie14"/>
     <w:p>
       <w:pPr>
         <w:pStyle w:val="Bibliography"/>
@@ -6266,8 +6335,8 @@
         <w:t xml:space="preserve">2014. Formalized synthesis opportunities for ecology: Systematic reviews and meta-analyses. OIKOS 123:897–902.</w:t>
       </w:r>
     </w:p>
-    <w:bookmarkEnd w:id="118"/>
-    <w:bookmarkStart w:id="119" w:name="ref-Lowndes17"/>
+    <w:bookmarkEnd w:id="119"/>
+    <w:bookmarkStart w:id="120" w:name="ref-Lowndes17"/>
     <w:p>
       <w:pPr>
         <w:pStyle w:val="Bibliography"/>
@@ -6282,8 +6351,8 @@
         <w:t xml:space="preserve">. 2017. Our path to better science in less time using open data science tools. Nature Ecology &amp; Evolution 1:1–7.</w:t>
       </w:r>
     </w:p>
-    <w:bookmarkEnd w:id="119"/>
-    <w:bookmarkStart w:id="120" w:name="ref-Marwick16"/>
+    <w:bookmarkEnd w:id="120"/>
+    <w:bookmarkStart w:id="121" w:name="ref-Marwick16"/>
     <w:p>
       <w:pPr>
         <w:pStyle w:val="Bibliography"/>
@@ -6298,8 +6367,8 @@
         <w:t xml:space="preserve">. 2016. Open science in archaeology. SAA Archaeological Record 17:8–14.</w:t>
       </w:r>
     </w:p>
-    <w:bookmarkEnd w:id="120"/>
-    <w:bookmarkStart w:id="121" w:name="ref-Mazor16"/>
+    <w:bookmarkEnd w:id="121"/>
+    <w:bookmarkStart w:id="122" w:name="ref-Mazor16"/>
     <w:p>
       <w:pPr>
         <w:pStyle w:val="Bibliography"/>
@@ -6314,8 +6383,8 @@
         <w:t xml:space="preserve">. 2016. Bioassessment in complex environments: Designing an index for consistent meaning in different settings. Freshwater Science 35:249–271.</w:t>
       </w:r>
     </w:p>
-    <w:bookmarkEnd w:id="121"/>
-    <w:bookmarkStart w:id="122" w:name="ref-Mazor14"/>
+    <w:bookmarkEnd w:id="122"/>
+    <w:bookmarkStart w:id="123" w:name="ref-Mazor14"/>
     <w:p>
       <w:pPr>
         <w:pStyle w:val="Bibliography"/>
@@ -6330,8 +6399,8 @@
         <w:t xml:space="preserve">. 2014. Integrating intermittent streams into watershed assessments: Applicability of an index of biotic integrity. Freshwater Science 35:459–474.</w:t>
       </w:r>
     </w:p>
-    <w:bookmarkEnd w:id="122"/>
-    <w:bookmarkStart w:id="123" w:name="ref-McDonald04"/>
+    <w:bookmarkEnd w:id="123"/>
+    <w:bookmarkStart w:id="124" w:name="ref-McDonald04"/>
     <w:p>
       <w:pPr>
         <w:pStyle w:val="Bibliography"/>
@@ -6361,8 +6430,8 @@
         <w:t xml:space="preserve">G. B. Wiersma (editor). Environmental monitoring. CRC Press, Boca Raton, Florida, USA.</w:t>
       </w:r>
     </w:p>
-    <w:bookmarkEnd w:id="123"/>
-    <w:bookmarkStart w:id="124" w:name="ref-Michener97"/>
+    <w:bookmarkEnd w:id="124"/>
+    <w:bookmarkStart w:id="125" w:name="ref-Michener97"/>
     <w:p>
       <w:pPr>
         <w:pStyle w:val="Bibliography"/>
@@ -6377,8 +6446,8 @@
         <w:t xml:space="preserve">. 1997. Nongeospatial metadata for the ecological sciences. Ecological Applications 7:330–342.</w:t>
       </w:r>
     </w:p>
-    <w:bookmarkEnd w:id="124"/>
-    <w:bookmarkStart w:id="125" w:name="ref-Mitchell05"/>
+    <w:bookmarkEnd w:id="125"/>
+    <w:bookmarkStart w:id="126" w:name="ref-Mitchell05"/>
     <w:p>
       <w:pPr>
         <w:pStyle w:val="Bibliography"/>
@@ -6396,8 +6465,8 @@
         <w:t xml:space="preserve">2005. Integrated water resource management, institutional arrangements, and land use planning. Environmental Planning A: Economy and Space 37:1335–1352.</w:t>
       </w:r>
     </w:p>
-    <w:bookmarkEnd w:id="125"/>
-    <w:bookmarkStart w:id="126" w:name="ref-Nichols16"/>
+    <w:bookmarkEnd w:id="126"/>
+    <w:bookmarkStart w:id="127" w:name="ref-Nichols16"/>
     <w:p>
       <w:pPr>
         <w:pStyle w:val="Bibliography"/>
@@ -6412,8 +6481,8 @@
         <w:t xml:space="preserve">. 2016. The imperative need for nationally coordinated bioassessment of rivers and streams. Marine and Freshwater Research 68:599–613.</w:t>
       </w:r>
     </w:p>
-    <w:bookmarkEnd w:id="126"/>
-    <w:bookmarkStart w:id="127" w:name="ref-Nielsen11"/>
+    <w:bookmarkEnd w:id="127"/>
+    <w:bookmarkStart w:id="128" w:name="ref-Nielsen11"/>
     <w:p>
       <w:pPr>
         <w:pStyle w:val="Bibliography"/>
@@ -6431,8 +6500,8 @@
         <w:t xml:space="preserve">2011. Reinventing discovery: The new era of networked science. Page 272Reprint. Princeton University Press, Princeton, New Jersey, USA.</w:t>
       </w:r>
     </w:p>
-    <w:bookmarkEnd w:id="127"/>
-    <w:bookmarkStart w:id="128" w:name="ref-Niemi04"/>
+    <w:bookmarkEnd w:id="128"/>
+    <w:bookmarkStart w:id="129" w:name="ref-Niemi04"/>
     <w:p>
       <w:pPr>
         <w:pStyle w:val="Bibliography"/>
@@ -6447,8 +6516,8 @@
         <w:t xml:space="preserve">. 2004. Application of ecological indicators. Annual Review of Ecology, Evolution, and Systematics 35:89–111.</w:t>
       </w:r>
     </w:p>
-    <w:bookmarkEnd w:id="128"/>
-    <w:bookmarkStart w:id="129" w:name="ref-Ode16"/>
+    <w:bookmarkEnd w:id="129"/>
+    <w:bookmarkStart w:id="130" w:name="ref-Ode16"/>
     <w:p>
       <w:pPr>
         <w:pStyle w:val="Bibliography"/>
@@ -6463,8 +6532,8 @@
         <w:t xml:space="preserve">. 2016. Evaluating the adequacy of a reference-site pool for ecological assessments in environmentally complex regions. Freshwater Science 35:237–248.</w:t>
       </w:r>
     </w:p>
-    <w:bookmarkEnd w:id="129"/>
-    <w:bookmarkStart w:id="130" w:name="ref-Oksanen18"/>
+    <w:bookmarkEnd w:id="130"/>
+    <w:bookmarkStart w:id="131" w:name="ref-Oksanen18"/>
     <w:p>
       <w:pPr>
         <w:pStyle w:val="Bibliography"/>
@@ -6479,8 +6548,8 @@
         <w:t xml:space="preserve">. 2018. Vegan: Community ecology package.</w:t>
       </w:r>
     </w:p>
-    <w:bookmarkEnd w:id="130"/>
-    <w:bookmarkStart w:id="131" w:name="ref-Paul08"/>
+    <w:bookmarkEnd w:id="131"/>
+    <w:bookmarkStart w:id="132" w:name="ref-Paul08"/>
     <w:p>
       <w:pPr>
         <w:pStyle w:val="Bibliography"/>
@@ -6495,8 +6564,8 @@
         <w:t xml:space="preserve">. 2008. Assessment tools for urban catchments: Defining observable biological potential. Journal of the American Water Resources Association 45:320–330.</w:t>
       </w:r>
     </w:p>
-    <w:bookmarkEnd w:id="131"/>
-    <w:bookmarkStart w:id="132" w:name="ref-Pebesma18"/>
+    <w:bookmarkEnd w:id="132"/>
+    <w:bookmarkStart w:id="133" w:name="ref-Pebesma18"/>
     <w:p>
       <w:pPr>
         <w:pStyle w:val="Bibliography"/>
@@ -6514,8 +6583,8 @@
         <w:t xml:space="preserve">2018. Sf: Simple features for r.</w:t>
       </w:r>
     </w:p>
-    <w:bookmarkEnd w:id="132"/>
-    <w:bookmarkStart w:id="133" w:name="ref-Pilkington16"/>
+    <w:bookmarkEnd w:id="133"/>
+    <w:bookmarkStart w:id="134" w:name="ref-Pilkington16"/>
     <w:p>
       <w:pPr>
         <w:pStyle w:val="Bibliography"/>
@@ -6548,8 +6617,8 @@
         <w:t xml:space="preserve">F. X. Olleros and M. Zhegu (editors). Research handbook on digital transformations. Edward Elgar Publishing, Cheltenham, United Kingdom.</w:t>
       </w:r>
     </w:p>
-    <w:bookmarkEnd w:id="133"/>
-    <w:bookmarkStart w:id="134" w:name="ref-Pinheiro18"/>
+    <w:bookmarkEnd w:id="134"/>
+    <w:bookmarkStart w:id="135" w:name="ref-Pinheiro18"/>
     <w:p>
       <w:pPr>
         <w:pStyle w:val="Bibliography"/>
@@ -6564,8 +6633,8 @@
         <w:t xml:space="preserve">. 2018. nlme: Linear and nonlinear mixed effects models.</w:t>
       </w:r>
     </w:p>
-    <w:bookmarkEnd w:id="134"/>
-    <w:bookmarkStart w:id="135" w:name="ref-Poikane14"/>
+    <w:bookmarkEnd w:id="135"/>
+    <w:bookmarkStart w:id="136" w:name="ref-Poikane14"/>
     <w:p>
       <w:pPr>
         <w:pStyle w:val="Bibliography"/>
@@ -6580,8 +6649,8 @@
         <w:t xml:space="preserve">. 2014. Intercalibration of aquatic ecological assessment methods in the European Union. Environmental Science &amp; Policy 44:237–246.</w:t>
       </w:r>
     </w:p>
-    <w:bookmarkEnd w:id="135"/>
-    <w:bookmarkStart w:id="136" w:name="ref-RDCT18"/>
+    <w:bookmarkEnd w:id="136"/>
+    <w:bookmarkStart w:id="137" w:name="ref-RDCT18"/>
     <w:p>
       <w:pPr>
         <w:pStyle w:val="Bibliography"/>
@@ -6596,8 +6665,8 @@
         <w:t xml:space="preserve">. 2018. R: A language and environment for statistical computing, v3.5.1. R Foundation for Statistical Computing, Vienna, Austria.</w:t>
       </w:r>
     </w:p>
-    <w:bookmarkEnd w:id="136"/>
-    <w:bookmarkStart w:id="137" w:name="ref-Rehn18"/>
+    <w:bookmarkEnd w:id="137"/>
+    <w:bookmarkStart w:id="138" w:name="ref-Rehn18"/>
     <w:p>
       <w:pPr>
         <w:pStyle w:val="Bibliography"/>
@@ -6612,8 +6681,8 @@
         <w:t xml:space="preserve">. 2018. An index to measure the quality of physical habitat in California wadeable streams. California Water Boards, Surface Water Ambient Monitoring Program, California Department of Fish; Wildlife, Southern California Coastal Water Research Project, Sacramento, California.</w:t>
       </w:r>
     </w:p>
-    <w:bookmarkEnd w:id="137"/>
-    <w:bookmarkStart w:id="138" w:name="ref-Shoredits13"/>
+    <w:bookmarkEnd w:id="138"/>
+    <w:bookmarkStart w:id="139" w:name="ref-Shoredits13"/>
     <w:p>
       <w:pPr>
         <w:pStyle w:val="Bibliography"/>
@@ -6628,8 +6697,8 @@
         <w:t xml:space="preserve">. 2013. Assessing the practice and challenges of stream restoration in urbanized environments of the USA. Geography Compass 7:358–372.</w:t>
       </w:r>
     </w:p>
-    <w:bookmarkEnd w:id="138"/>
-    <w:bookmarkStart w:id="139" w:name="ref-Stein09"/>
+    <w:bookmarkEnd w:id="139"/>
+    <w:bookmarkStart w:id="140" w:name="ref-Slater19"/>
     <w:p>
       <w:pPr>
         <w:pStyle w:val="Bibliography"/>
@@ -6638,14 +6707,30 @@
         <w:rPr>
           <w:smallCaps/>
         </w:rPr>
+        <w:t xml:space="preserve">Slater, L. J., G. Thirel, s. Harrigan, O. Delaigue, A. Hurley, A. Khouakhi, I. Prosdocimi, C. Vitolo, and K. smith</w:t>
+      </w:r>
+      <w:r>
+        <w:t xml:space="preserve">. 2019. Using R in hydrology: A review of recent developments and future directions. Hydrology and Earth System Sciences 23:2939–2963.</w:t>
+      </w:r>
+    </w:p>
+    <w:bookmarkEnd w:id="140"/>
+    <w:bookmarkStart w:id="141" w:name="ref-Stein09"/>
+    <w:p>
+      <w:pPr>
+        <w:pStyle w:val="Bibliography"/>
+      </w:pPr>
+      <w:r>
+        <w:rPr>
+          <w:smallCaps/>
+        </w:rPr>
         <w:t xml:space="preserve">Stein, E. D., M. Brinson, M. C. Rains, W. Kleindl, and F. R. Hauer</w:t>
       </w:r>
       <w:r>
         <w:t xml:space="preserve">. 2009. Wetland assessment alphabet soup: How to choose (or not choose) the right assessment method. Society of Wetland Scientists Bulletin 26:20–24.</w:t>
       </w:r>
     </w:p>
-    <w:bookmarkEnd w:id="139"/>
-    <w:bookmarkStart w:id="140" w:name="ref-Stoddard08"/>
+    <w:bookmarkEnd w:id="141"/>
+    <w:bookmarkStart w:id="142" w:name="ref-Stoddard08"/>
     <w:p>
       <w:pPr>
         <w:pStyle w:val="Bibliography"/>
@@ -6660,8 +6745,8 @@
         <w:t xml:space="preserve">. 2008. A process for creating multimetric indices for large-scale aquatic surveys. Journal of the North American Benthological Society 27:878–891.</w:t>
       </w:r>
     </w:p>
-    <w:bookmarkEnd w:id="140"/>
-    <w:bookmarkStart w:id="141" w:name="ref-Taylor18"/>
+    <w:bookmarkEnd w:id="142"/>
+    <w:bookmarkStart w:id="143" w:name="ref-Taylor18"/>
     <w:p>
       <w:pPr>
         <w:pStyle w:val="Bibliography"/>
@@ -6676,8 +6761,8 @@
         <w:t xml:space="preserve">. 2018. Spatial, temporal and experimental: Three study design cornerstones for establishing defensible numeric criteria in freshwater ecosystems. Journal of Applied Ecology 55:2114–2123.</w:t>
       </w:r>
     </w:p>
-    <w:bookmarkEnd w:id="141"/>
-    <w:bookmarkStart w:id="142" w:name="ref-Taylor14"/>
+    <w:bookmarkEnd w:id="143"/>
+    <w:bookmarkStart w:id="144" w:name="ref-Taylor14"/>
     <w:p>
       <w:pPr>
         <w:pStyle w:val="Bibliography"/>
@@ -6692,8 +6777,8 @@
         <w:t xml:space="preserve">. 2014. Nonlinear response of stream ecosystem structure to low-level phosphorus enrichment. Freshwater Biology 59:969–984.</w:t>
       </w:r>
     </w:p>
-    <w:bookmarkEnd w:id="142"/>
-    <w:bookmarkStart w:id="143" w:name="ref-Touchon16"/>
+    <w:bookmarkEnd w:id="144"/>
+    <w:bookmarkStart w:id="145" w:name="ref-Touchon16"/>
     <w:p>
       <w:pPr>
         <w:pStyle w:val="Bibliography"/>
@@ -6708,8 +6793,8 @@
         <w:t xml:space="preserve">. 2016. The mismatch between current statistical practice and doctoral training in ecology. Ecosphere 7:e01394.</w:t>
       </w:r>
     </w:p>
-    <w:bookmarkEnd w:id="143"/>
-    <w:bookmarkStart w:id="144" w:name="ref-Wickham09"/>
+    <w:bookmarkEnd w:id="145"/>
+    <w:bookmarkStart w:id="146" w:name="ref-Wickham09"/>
     <w:p>
       <w:pPr>
         <w:pStyle w:val="Bibliography"/>
@@ -6727,8 +6812,8 @@
         <w:t xml:space="preserve">2009. Ggplot2: Elegant graphics for data analysis. Springer-Verlag. New York.</w:t>
       </w:r>
     </w:p>
-    <w:bookmarkEnd w:id="144"/>
-    <w:bookmarkStart w:id="145" w:name="ref-Wickham14c"/>
+    <w:bookmarkEnd w:id="146"/>
+    <w:bookmarkStart w:id="147" w:name="ref-Wickham14c"/>
     <w:p>
       <w:pPr>
         <w:pStyle w:val="Bibliography"/>
@@ -6746,8 +6831,8 @@
         <w:t xml:space="preserve">2014. Tidy data. Journal of Statistical Software 59:1–23.</w:t>
       </w:r>
     </w:p>
-    <w:bookmarkEnd w:id="145"/>
-    <w:bookmarkStart w:id="146" w:name="ref-Wickham15"/>
+    <w:bookmarkEnd w:id="147"/>
+    <w:bookmarkStart w:id="148" w:name="ref-Wickham15"/>
     <w:p>
       <w:pPr>
         <w:pStyle w:val="Bibliography"/>
@@ -6765,8 +6850,8 @@
         <w:t xml:space="preserve">2015. R packages. Page 182. O’Reilly, Sebastopol, California.</w:t>
       </w:r>
     </w:p>
-    <w:bookmarkEnd w:id="146"/>
-    <w:bookmarkStart w:id="147" w:name="ref-Wickham17b"/>
+    <w:bookmarkEnd w:id="148"/>
+    <w:bookmarkStart w:id="149" w:name="ref-Wickham17b"/>
     <w:p>
       <w:pPr>
         <w:pStyle w:val="Bibliography"/>
@@ -6784,8 +6869,8 @@
         <w:t xml:space="preserve">2017. Tidyverse: Easily install and load the ’tidyverse’.</w:t>
       </w:r>
     </w:p>
-    <w:bookmarkEnd w:id="147"/>
-    <w:bookmarkStart w:id="148" w:name="ref-Wickham18"/>
+    <w:bookmarkEnd w:id="149"/>
+    <w:bookmarkStart w:id="150" w:name="ref-Wickham18"/>
     <w:p>
       <w:pPr>
         <w:pStyle w:val="Bibliography"/>
@@ -6800,8 +6885,8 @@
         <w:t xml:space="preserve">. 2018. Devtools: Tools to make developing r packages easier.</w:t>
       </w:r>
     </w:p>
-    <w:bookmarkEnd w:id="148"/>
-    <w:bookmarkStart w:id="149" w:name="ref-Wilkinson05"/>
+    <w:bookmarkEnd w:id="150"/>
+    <w:bookmarkStart w:id="151" w:name="ref-Wilkinson05"/>
     <w:p>
       <w:pPr>
         <w:pStyle w:val="Bibliography"/>
@@ -6819,8 +6904,8 @@
         <w:t xml:space="preserve">2005. The grammar of graphics. Page 691second. Statistics; Computing, Springer, New York.</w:t>
       </w:r>
     </w:p>
-    <w:bookmarkEnd w:id="149"/>
-    <w:bookmarkStart w:id="150" w:name="ref-Woelfle11"/>
+    <w:bookmarkEnd w:id="151"/>
+    <w:bookmarkStart w:id="152" w:name="ref-Woelfle11"/>
     <w:p>
       <w:pPr>
         <w:pStyle w:val="Bibliography"/>
@@ -6835,8 +6920,8 @@
         <w:t xml:space="preserve">. 2011. Open science is a research accelerator. Nature Chemistry 3:745–748.</w:t>
       </w:r>
     </w:p>
-    <w:bookmarkEnd w:id="150"/>
-    <w:bookmarkStart w:id="151" w:name="ref-Wood17"/>
+    <w:bookmarkEnd w:id="152"/>
+    <w:bookmarkStart w:id="153" w:name="ref-Wood17"/>
     <w:p>
       <w:pPr>
         <w:pStyle w:val="Bibliography"/>
@@ -6854,8 +6939,8 @@
         <w:t xml:space="preserve">2017. Generalized additive models: An introduction with r. Page 476, 2nd editions. Chapman; Hall, CRC Press, London, United Kingdom.</w:t>
       </w:r>
     </w:p>
-    <w:bookmarkEnd w:id="151"/>
-    <w:bookmarkStart w:id="152" w:name="ref-Xie15"/>
+    <w:bookmarkEnd w:id="153"/>
+    <w:bookmarkStart w:id="154" w:name="ref-Xie15"/>
     <w:p>
       <w:pPr>
         <w:pStyle w:val="Bibliography"/>
@@ -6873,8 +6958,8 @@
         <w:t xml:space="preserve">2015. Dynamic documents with R and knitr, 2nd editions. Chapman; Hall/CRC, Boca Raton, Florida.</w:t>
       </w:r>
     </w:p>
-    <w:bookmarkEnd w:id="152"/>
-    <w:bookmarkStart w:id="153" w:name="ref-Yuan04"/>
+    <w:bookmarkEnd w:id="154"/>
+    <w:bookmarkStart w:id="155" w:name="ref-Yuan04"/>
     <w:p>
       <w:pPr>
         <w:pStyle w:val="Bibliography"/>
@@ -6892,8 +6977,24 @@
         <w:t xml:space="preserve">2004. Assigning macroinvertebrate tolerance classifications using generalised additive models. Freshwater Biology 49:662–677.</w:t>
       </w:r>
     </w:p>
-    <w:bookmarkEnd w:id="153"/>
-    <w:bookmarkEnd w:id="154"/>
+    <w:bookmarkEnd w:id="155"/>
+    <w:bookmarkStart w:id="156" w:name="ref-Zipper19"/>
+    <w:p>
+      <w:pPr>
+        <w:pStyle w:val="Bibliography"/>
+      </w:pPr>
+      <w:r>
+        <w:rPr>
+          <w:smallCaps/>
+        </w:rPr>
+        <w:t xml:space="preserve">Zipper, S. C., K. S. S. Whitney, J. M. Deines, K. M. Befus, U. Bhatia, S. J. Albers, J. Beecher, C. Brelsford, M. Garcia, T. Gleeson, F. O’Donnell, D. Resnik, and E. Schlager</w:t>
+      </w:r>
+      <w:r>
+        <w:t xml:space="preserve">. 2019. Balancing open science and data privacy in the water sciences. Water Resources Research 55:1–10.</w:t>
+      </w:r>
+    </w:p>
+    <w:bookmarkEnd w:id="156"/>
+    <w:bookmarkEnd w:id="157"/>
     <w:sectPr>
       <w:footerReference w:type="default" r:id="rId9"/>
       <w:pgSz w:w="12240" w:h="15840"/>

</xml_diff>

<commit_message>
almost through AE comments
</commit_message>
<xml_diff>
--- a/manu_draft.docx
+++ b/manu_draft.docx
@@ -321,7 +321,7 @@
         <w:pStyle w:val="FirstParagraph"/>
       </w:pPr>
       <w:r>
-        <w:t xml:space="preserve">Version Date: Sun Aug 4 12:03:09 2019 -0700</w:t>
+        <w:t xml:space="preserve">Version Date: Sun Aug 4 13:01:10 2019 -0700</w:t>
       </w:r>
     </w:p>
     <w:p>
@@ -1329,6 +1329,20 @@
         </w:r>
       </w:hyperlink>
       <w:r>
+        <w:t xml:space="preserve">, Slater et al.</w:t>
+      </w:r>
+      <w:r>
+        <w:t xml:space="preserve"> </w:t>
+      </w:r>
+      <w:hyperlink w:anchor="ref-Slater19">
+        <w:r>
+          <w:rPr>
+            <w:rStyle w:val="Hyperlink"/>
+          </w:rPr>
+          <w:t xml:space="preserve">2019</w:t>
+        </w:r>
+      </w:hyperlink>
+      <w:r>
         <w:t xml:space="preserve">)</w:t>
       </w:r>
       <w:r>
@@ -1718,7 +1732,7 @@
         </w:r>
       </w:hyperlink>
       <w:r>
-        <w:t xml:space="preserve">), but these approaches are still uncommon within the bioassessment community.</w:t>
+        <w:t xml:space="preserve">). Similar approaches could be useful in bioassessment to remediate data accessibility and reproducibility issues.</w:t>
       </w:r>
     </w:p>
     <w:p>

</xml_diff>

<commit_message>
shortened, refined intro, getting through reviewer 3
</commit_message>
<xml_diff>
--- a/manu_draft.docx
+++ b/manu_draft.docx
@@ -321,7 +321,7 @@
         <w:pStyle w:val="FirstParagraph"/>
       </w:pPr>
       <w:r>
-        <w:t xml:space="preserve">Version Date: Wed Aug 7 11:23:44 2019 -0700</w:t>
+        <w:t xml:space="preserve">Version Date: Wed Aug 7 17:57:35 2019 -0700</w:t>
       </w:r>
     </w:p>
     <w:p>
@@ -436,7 +436,106 @@
         <w:t xml:space="preserve">)</w:t>
       </w:r>
       <w:r>
-        <w:t xml:space="preserve">. This body of applied products represents substantial progress in understanding how biological organisms can be used as accurate and interpretable sentinels of environmental condition. Monitoring programs in the United States and internationally have collected millions of records of biological data spanning decades and hundreds of bioassessment products have been developed from these data. The explicit link to environmental management distinguishes bioassessment from basic ecological research. Although bioassessment can and has been used to inform basic research, its intended use is to inform the protection and restoration of ecological integrity. As such, environmental managers require additional tools that transform bioassessment products into actionable information.</w:t>
+        <w:t xml:space="preserve">. Substantial technical advances have been made in predicting biological responses to environmental change</w:t>
+      </w:r>
+      <w:r>
+        <w:t xml:space="preserve"> </w:t>
+      </w:r>
+      <w:r>
+        <w:t xml:space="preserve">(Hawkins et al.</w:t>
+      </w:r>
+      <w:r>
+        <w:t xml:space="preserve"> </w:t>
+      </w:r>
+      <w:hyperlink w:anchor="ref-Hawkins00">
+        <w:r>
+          <w:rPr>
+            <w:rStyle w:val="Hyperlink"/>
+          </w:rPr>
+          <w:t xml:space="preserve">2000</w:t>
+        </w:r>
+      </w:hyperlink>
+      <w:hyperlink w:anchor="ref-Hawkins00">
+        <w:r>
+          <w:rPr>
+            <w:rStyle w:val="Hyperlink"/>
+          </w:rPr>
+          <w:t xml:space="preserve">a</w:t>
+        </w:r>
+      </w:hyperlink>
+      <w:r>
+        <w:t xml:space="preserve">,</w:t>
+      </w:r>
+      <w:r>
+        <w:t xml:space="preserve"> </w:t>
+      </w:r>
+      <w:hyperlink w:anchor="ref-Hawkins00b">
+        <w:r>
+          <w:rPr>
+            <w:rStyle w:val="Hyperlink"/>
+          </w:rPr>
+          <w:t xml:space="preserve">2000</w:t>
+        </w:r>
+      </w:hyperlink>
+      <w:hyperlink w:anchor="ref-Hawkins00b">
+        <w:r>
+          <w:rPr>
+            <w:rStyle w:val="Hyperlink"/>
+          </w:rPr>
+          <w:t xml:space="preserve">b</w:t>
+        </w:r>
+      </w:hyperlink>
+      <w:r>
+        <w:t xml:space="preserve">)</w:t>
+      </w:r>
+      <w:r>
+        <w:t xml:space="preserve">, how these responses can be distinguished from natural environmental variation</w:t>
+      </w:r>
+      <w:r>
+        <w:t xml:space="preserve"> </w:t>
+      </w:r>
+      <w:r>
+        <w:t xml:space="preserve">(Stoddard et al.</w:t>
+      </w:r>
+      <w:r>
+        <w:t xml:space="preserve"> </w:t>
+      </w:r>
+      <w:hyperlink w:anchor="ref-Stoddard06">
+        <w:r>
+          <w:rPr>
+            <w:rStyle w:val="Hyperlink"/>
+          </w:rPr>
+          <w:t xml:space="preserve">2006</w:t>
+        </w:r>
+      </w:hyperlink>
+      <w:r>
+        <w:t xml:space="preserve">)</w:t>
+      </w:r>
+      <w:r>
+        <w:t xml:space="preserve">, and determining the impacts of these changes</w:t>
+      </w:r>
+      <w:r>
+        <w:t xml:space="preserve"> </w:t>
+      </w:r>
+      <w:r>
+        <w:t xml:space="preserve">(Davies and Jackson</w:t>
+      </w:r>
+      <w:r>
+        <w:t xml:space="preserve"> </w:t>
+      </w:r>
+      <w:hyperlink w:anchor="ref-Davies06">
+        <w:r>
+          <w:rPr>
+            <w:rStyle w:val="Hyperlink"/>
+          </w:rPr>
+          <w:t xml:space="preserve">2006</w:t>
+        </w:r>
+      </w:hyperlink>
+      <w:r>
+        <w:t xml:space="preserve">)</w:t>
+      </w:r>
+      <w:r>
+        <w:t xml:space="preserve">. The use of these products to suport environmental management distinguishes bioassessment from basic ecological research. Although bioassessment can and has been used to inform basic research, its intended use is to inform the protection and restoration of ecological integrity. As such, environmental managers require additional tools that transform bioassessment products into actionable information.</w:t>
       </w:r>
     </w:p>
     <w:p>
@@ -444,23 +543,177 @@
         <w:pStyle w:val="BodyText"/>
       </w:pPr>
       <w:r>
-        <w:t xml:space="preserve">Bioassessment products will have limited use if they do not meet the needs of management and regulatory communities</w:t>
-      </w:r>
-      <w:r>
-        <w:t xml:space="preserve"> </w:t>
-      </w:r>
-      <w:r>
-        <w:t xml:space="preserve">(Bain et al.</w:t>
-      </w:r>
-      <w:r>
-        <w:t xml:space="preserve"> </w:t>
-      </w:r>
-      <w:hyperlink w:anchor="ref-Bain00">
-        <w:r>
-          <w:rPr>
-            <w:rStyle w:val="Hyperlink"/>
-          </w:rPr>
-          <w:t xml:space="preserve">2000</w:t>
+        <w:t xml:space="preserve">Integrating bioassessment products into management or regulatory frameworks is a larger implementation challenge that continues to inhibit progress, despite the technological advances</w:t>
+      </w:r>
+      <w:r>
+        <w:t xml:space="preserve"> </w:t>
+      </w:r>
+      <w:r>
+        <w:t xml:space="preserve">(Kuehne et al.</w:t>
+      </w:r>
+      <w:r>
+        <w:t xml:space="preserve"> </w:t>
+      </w:r>
+      <w:hyperlink w:anchor="ref-Kuehne17">
+        <w:r>
+          <w:rPr>
+            <w:rStyle w:val="Hyperlink"/>
+          </w:rPr>
+          <w:t xml:space="preserve">2017</w:t>
+        </w:r>
+      </w:hyperlink>
+      <w:r>
+        <w:t xml:space="preserve">)</w:t>
+      </w:r>
+      <w:r>
+        <w:t xml:space="preserve">. Characterizing how an index could be used in practice to inform decisions and prioritize management actions is often opaque relative to why an index may have been originally developed. Numerous assessment products have been developed for specific regional applications</w:t>
+      </w:r>
+      <w:r>
+        <w:t xml:space="preserve"> </w:t>
+      </w:r>
+      <w:r>
+        <w:t xml:space="preserve">(Birk et al.</w:t>
+      </w:r>
+      <w:r>
+        <w:t xml:space="preserve"> </w:t>
+      </w:r>
+      <w:hyperlink w:anchor="ref-Birk12">
+        <w:r>
+          <w:rPr>
+            <w:rStyle w:val="Hyperlink"/>
+          </w:rPr>
+          <w:t xml:space="preserve">2012</w:t>
+        </w:r>
+      </w:hyperlink>
+      <w:r>
+        <w:t xml:space="preserve">)</w:t>
+      </w:r>
+      <w:r>
+        <w:t xml:space="preserve"> </w:t>
+      </w:r>
+      <w:r>
+        <w:t xml:space="preserve">and concerns about redundancy, comparability, duplicated effort, and lack of coordinated monitoring have recently been discussed within the research community</w:t>
+      </w:r>
+      <w:r>
+        <w:t xml:space="preserve"> </w:t>
+      </w:r>
+      <w:r>
+        <w:t xml:space="preserve">(Cao and Hawkins</w:t>
+      </w:r>
+      <w:r>
+        <w:t xml:space="preserve"> </w:t>
+      </w:r>
+      <w:hyperlink w:anchor="ref-Cao11">
+        <w:r>
+          <w:rPr>
+            <w:rStyle w:val="Hyperlink"/>
+          </w:rPr>
+          <w:t xml:space="preserve">2011</w:t>
+        </w:r>
+      </w:hyperlink>
+      <w:r>
+        <w:t xml:space="preserve">, Poikane et al.</w:t>
+      </w:r>
+      <w:r>
+        <w:t xml:space="preserve"> </w:t>
+      </w:r>
+      <w:hyperlink w:anchor="ref-Poikane14">
+        <w:r>
+          <w:rPr>
+            <w:rStyle w:val="Hyperlink"/>
+          </w:rPr>
+          <w:t xml:space="preserve">2014</w:t>
+        </w:r>
+      </w:hyperlink>
+      <w:r>
+        <w:t xml:space="preserve">, Kelly et al.</w:t>
+      </w:r>
+      <w:r>
+        <w:t xml:space="preserve"> </w:t>
+      </w:r>
+      <w:hyperlink w:anchor="ref-Kelly16">
+        <w:r>
+          <w:rPr>
+            <w:rStyle w:val="Hyperlink"/>
+          </w:rPr>
+          <w:t xml:space="preserve">2016</w:t>
+        </w:r>
+      </w:hyperlink>
+      <w:r>
+        <w:t xml:space="preserve">, Nichols et al.</w:t>
+      </w:r>
+      <w:r>
+        <w:t xml:space="preserve"> </w:t>
+      </w:r>
+      <w:hyperlink w:anchor="ref-Nichols16">
+        <w:r>
+          <w:rPr>
+            <w:rStyle w:val="Hyperlink"/>
+          </w:rPr>
+          <w:t xml:space="preserve">2016</w:t>
+        </w:r>
+      </w:hyperlink>
+      <w:r>
+        <w:t xml:space="preserve">)</w:t>
+      </w:r>
+      <w:r>
+        <w:t xml:space="preserve">. Moreover, existing indices may not be easily replicated beyond initial research applications</w:t>
+      </w:r>
+      <w:r>
+        <w:t xml:space="preserve"> </w:t>
+      </w:r>
+      <w:r>
+        <w:t xml:space="preserve">(Hering et al.</w:t>
+      </w:r>
+      <w:r>
+        <w:t xml:space="preserve"> </w:t>
+      </w:r>
+      <w:hyperlink w:anchor="ref-Hering10">
+        <w:r>
+          <w:rPr>
+            <w:rStyle w:val="Hyperlink"/>
+          </w:rPr>
+          <w:t xml:space="preserve">2010</w:t>
+        </w:r>
+      </w:hyperlink>
+      <w:r>
+        <w:t xml:space="preserve">, Nichols et al.</w:t>
+      </w:r>
+      <w:r>
+        <w:t xml:space="preserve"> </w:t>
+      </w:r>
+      <w:hyperlink w:anchor="ref-Nichols16">
+        <w:r>
+          <w:rPr>
+            <w:rStyle w:val="Hyperlink"/>
+          </w:rPr>
+          <w:t xml:space="preserve">2016</w:t>
+        </w:r>
+      </w:hyperlink>
+      <w:r>
+        <w:t xml:space="preserve">)</w:t>
+      </w:r>
+      <w:r>
+        <w:t xml:space="preserve"> </w:t>
+      </w:r>
+      <w:r>
+        <w:t xml:space="preserve">or may be incorrectly applied based on differences between goals for developing an index and the needs of management programs</w:t>
+      </w:r>
+      <w:r>
+        <w:t xml:space="preserve"> </w:t>
+      </w:r>
+      <w:r>
+        <w:t xml:space="preserve">(Dale and Beyeler</w:t>
+      </w:r>
+      <w:r>
+        <w:t xml:space="preserve"> </w:t>
+      </w:r>
+      <w:hyperlink w:anchor="ref-Dale01">
+        <w:r>
+          <w:rPr>
+            <w:rStyle w:val="Hyperlink"/>
+          </w:rPr>
+          <w:t xml:space="preserve">2001</w:t>
         </w:r>
       </w:hyperlink>
       <w:r>
@@ -478,12 +731,94 @@
         </w:r>
       </w:hyperlink>
       <w:r>
-        <w:t xml:space="preserve">, Kuehne et al.</w:t>
-      </w:r>
-      <w:r>
-        <w:t xml:space="preserve"> </w:t>
-      </w:r>
-      <w:hyperlink w:anchor="ref-Kuehne17">
+        <w:t xml:space="preserve">)</w:t>
+      </w:r>
+      <w:r>
+        <w:t xml:space="preserve">. The abundance of available products can be a point of frustration for managers given a lack of guidance for choosing among alternatives, particularly as to how different assessment products relate to specific management, monitoring, or policy objectives</w:t>
+      </w:r>
+      <w:r>
+        <w:t xml:space="preserve"> </w:t>
+      </w:r>
+      <w:r>
+        <w:t xml:space="preserve">(Dale and Beyeler</w:t>
+      </w:r>
+      <w:r>
+        <w:t xml:space="preserve"> </w:t>
+      </w:r>
+      <w:hyperlink w:anchor="ref-Dale01">
+        <w:r>
+          <w:rPr>
+            <w:rStyle w:val="Hyperlink"/>
+          </w:rPr>
+          <w:t xml:space="preserve">2001</w:t>
+        </w:r>
+      </w:hyperlink>
+      <w:r>
+        <w:t xml:space="preserve">, Stein et al.</w:t>
+      </w:r>
+      <w:r>
+        <w:t xml:space="preserve"> </w:t>
+      </w:r>
+      <w:hyperlink w:anchor="ref-Stein09">
+        <w:r>
+          <w:rPr>
+            <w:rStyle w:val="Hyperlink"/>
+          </w:rPr>
+          <w:t xml:space="preserve">2009</w:t>
+        </w:r>
+      </w:hyperlink>
+      <w:r>
+        <w:t xml:space="preserve">)</w:t>
+      </w:r>
+      <w:r>
+        <w:t xml:space="preserve">.</w:t>
+      </w:r>
+    </w:p>
+    <w:p>
+      <w:pPr>
+        <w:pStyle w:val="BodyText"/>
+      </w:pPr>
+      <w:r>
+        <w:t xml:space="preserve">To address these challenges, a new mode of operation is needed where method development is open and transparent, developed products are discoverable and reproducible, and most importantly, implementation in the management community is intuitive and purposeful. Open science principles that democratize all aspects of the scientific method can help meet these needs and there is a unique opportunity in bioassessment to leverage oppenness to support public resources. Others have advocated more broadly for inclusion of open science principles in the ecological sciences</w:t>
+      </w:r>
+      <w:r>
+        <w:t xml:space="preserve"> </w:t>
+      </w:r>
+      <w:r>
+        <w:t xml:space="preserve">(Hampton et al.</w:t>
+      </w:r>
+      <w:r>
+        <w:t xml:space="preserve"> </w:t>
+      </w:r>
+      <w:hyperlink w:anchor="ref-Hampton15">
+        <w:r>
+          <w:rPr>
+            <w:rStyle w:val="Hyperlink"/>
+          </w:rPr>
+          <w:t xml:space="preserve">2015</w:t>
+        </w:r>
+      </w:hyperlink>
+      <w:r>
+        <w:t xml:space="preserve">,</w:t>
+      </w:r>
+      <w:r>
+        <w:t xml:space="preserve"> </w:t>
+      </w:r>
+      <w:hyperlink w:anchor="ref-Hampton16">
+        <w:r>
+          <w:rPr>
+            <w:rStyle w:val="Hyperlink"/>
+          </w:rPr>
+          <w:t xml:space="preserve">2016</w:t>
+        </w:r>
+      </w:hyperlink>
+      <w:r>
+        <w:t xml:space="preserve">, Lowndes et al.</w:t>
+      </w:r>
+      <w:r>
+        <w:t xml:space="preserve"> </w:t>
+      </w:r>
+      <w:hyperlink w:anchor="ref-Lowndes17">
         <w:r>
           <w:rPr>
             <w:rStyle w:val="Hyperlink"/>
@@ -495,18 +830,35 @@
         <w:t xml:space="preserve">)</w:t>
       </w:r>
       <w:r>
-        <w:t xml:space="preserve">. In the United States, the CWA gives power to states, tribes, and territories for bioassessment development, where final products (i.e., assessment indices or other products that support biointegrity decisions) require federal approval to be implemented in a regulatory framework (e.g., Total Maximum Daily Load reporting, stormwater permitting). Currently, there is an imbalance between the products developed for bioassessment and those that are approved for regulatory use. A recent review of assessment methods for ecological integrity in the United States showed that few were explicitly connected to freshwater policy</w:t>
-      </w:r>
-      <w:r>
-        <w:t xml:space="preserve"> </w:t>
-      </w:r>
-      <w:r>
-        <w:t xml:space="preserve">(Kuehne et al.</w:t>
-      </w:r>
-      <w:r>
-        <w:t xml:space="preserve"> </w:t>
-      </w:r>
-      <w:hyperlink w:anchor="ref-Kuehne17">
+        <w:t xml:space="preserve"> </w:t>
+      </w:r>
+      <w:r>
+        <w:t xml:space="preserve">and a growing wave of momentum has influenced how scientists conceptualize research in other disciplines</w:t>
+      </w:r>
+      <w:r>
+        <w:t xml:space="preserve"> </w:t>
+      </w:r>
+      <w:r>
+        <w:t xml:space="preserve">(e.g., archaeology, Marwick et al.</w:t>
+      </w:r>
+      <w:r>
+        <w:t xml:space="preserve"> </w:t>
+      </w:r>
+      <w:hyperlink w:anchor="ref-Marwick16">
+        <w:r>
+          <w:rPr>
+            <w:rStyle w:val="Hyperlink"/>
+          </w:rPr>
+          <w:t xml:space="preserve">2016</w:t>
+        </w:r>
+      </w:hyperlink>
+      <w:r>
+        <w:t xml:space="preserve">, behavioral ecology, Ihle et al.</w:t>
+      </w:r>
+      <w:r>
+        <w:t xml:space="preserve"> </w:t>
+      </w:r>
+      <w:hyperlink w:anchor="ref-Ihle17">
         <w:r>
           <w:rPr>
             <w:rStyle w:val="Hyperlink"/>
@@ -515,44 +867,770 @@
         </w:r>
       </w:hyperlink>
       <w:r>
+        <w:t xml:space="preserve">, hydrology, Slater et al.</w:t>
+      </w:r>
+      <w:r>
+        <w:t xml:space="preserve"> </w:t>
+      </w:r>
+      <w:hyperlink w:anchor="ref-Slater19">
+        <w:r>
+          <w:rPr>
+            <w:rStyle w:val="Hyperlink"/>
+          </w:rPr>
+          <w:t xml:space="preserve">2019</w:t>
+        </w:r>
+      </w:hyperlink>
+      <w:r>
+        <w:t xml:space="preserve">, vegetation sciences, Collins</w:t>
+      </w:r>
+      <w:r>
+        <w:t xml:space="preserve"> </w:t>
+      </w:r>
+      <w:hyperlink w:anchor="ref-Collins16">
+        <w:r>
+          <w:rPr>
+            <w:rStyle w:val="Hyperlink"/>
+          </w:rPr>
+          <w:t xml:space="preserve">2016</w:t>
+        </w:r>
+      </w:hyperlink>
+      <w:r>
         <w:t xml:space="preserve">)</w:t>
       </w:r>
       <w:r>
-        <w:t xml:space="preserve">. Biological indices are typically used to develop post-hoc diagnoses to trigger remediation or restoration actions, or to serve as early warning indicators of environmental change</w:t>
-      </w:r>
-      <w:r>
-        <w:t xml:space="preserve"> </w:t>
-      </w:r>
-      <w:r>
-        <w:t xml:space="preserve">(Niemi and McDonald</w:t>
-      </w:r>
-      <w:r>
-        <w:t xml:space="preserve"> </w:t>
-      </w:r>
-      <w:hyperlink w:anchor="ref-Niemi04">
-        <w:r>
-          <w:rPr>
-            <w:rStyle w:val="Hyperlink"/>
-          </w:rPr>
-          <w:t xml:space="preserve">2004</w:t>
+        <w:t xml:space="preserve">. Adopting an open science paradigm in bioassessment is particularly relevant compared to other fields given the explicit need to develop products that are accessible to the management community. Legal and ethical precedents in bioassessment may also necessitate open data sharing given that environmental monitoring programs are often established to protect and maintain publicly-owned natural resources.</w:t>
+      </w:r>
+    </w:p>
+    <w:p>
+      <w:pPr>
+        <w:pStyle w:val="BodyText"/>
+      </w:pPr>
+      <w:r>
+        <w:t xml:space="preserve">This review demonstrates tools and approaches for open science to empower the research and management community to embrace a new mode of thinking for bioassessment applications. These approaches are expected to benefit the bioassessment research community by augmenting existing workflows for developing assessment products and improving their ability to address environmental issues by bridging the gap between the scientific, management, and regulatory communities. As such, this paper is written primarily for the research team that develops bioassessment products, but we also write for the funders and users (i.e., regulators and managers) of these products to emphasize the value of investing in open science for the protection of public resources. Herein, open science</w:t>
+      </w:r>
+      <w:r>
+        <w:t xml:space="preserve"> </w:t>
+      </w:r>
+      <w:r>
+        <w:t xml:space="preserve">“</w:t>
+      </w:r>
+      <w:r>
+        <w:t xml:space="preserve">tools</w:t>
+      </w:r>
+      <w:r>
+        <w:t xml:space="preserve">”</w:t>
+      </w:r>
+      <w:r>
+        <w:t xml:space="preserve"> </w:t>
+      </w:r>
+      <w:r>
+        <w:t xml:space="preserve">describe best practices and specific applications that use an open philosophy to support applied science.</w:t>
+      </w:r>
+    </w:p>
+    <w:p>
+      <w:pPr>
+        <w:pStyle w:val="Heading1"/>
+      </w:pPr>
+      <w:bookmarkStart w:id="30" w:name="principles-of-open-science"/>
+      <w:r>
+        <w:t xml:space="preserve">Principles of open science</w:t>
+      </w:r>
+      <w:bookmarkEnd w:id="30"/>
+    </w:p>
+    <w:p>
+      <w:pPr>
+        <w:pStyle w:val="FirstParagraph"/>
+      </w:pPr>
+      <w:r>
+        <w:t xml:space="preserve">Conventional modes of creating scientific products and more contemporary approaches that align with open science principles share the same goals. Both are motivated by guiding principles of the scientific method that make the process of discovery transparent and repeatable. Where the conventional and open science approaches diverge is the extent to which technological advances are leveraged as instrumental tools that facilitate the entire research process. Distinction between the two approaches can be conceptualized as the</w:t>
+      </w:r>
+      <w:r>
+        <w:t xml:space="preserve"> </w:t>
+      </w:r>
+      <w:r>
+        <w:t xml:space="preserve">“</w:t>
+      </w:r>
+      <w:r>
+        <w:t xml:space="preserve">research paper as the only and final product</w:t>
+      </w:r>
+      <w:r>
+        <w:t xml:space="preserve">”</w:t>
+      </w:r>
+      <w:r>
+        <w:t xml:space="preserve"> </w:t>
+      </w:r>
+      <w:r>
+        <w:t xml:space="preserve">for the conventional approach, whereas the open science approach is inherently linked to advances in communication and analysis that have been facilitated by the Internet and computer sciences (Table</w:t>
+      </w:r>
+      <w:r>
+        <w:t xml:space="preserve"> </w:t>
+      </w:r>
+      <w:r>
+        <w:t xml:space="preserve">1</w:t>
+      </w:r>
+      <w:r>
+        <w:t xml:space="preserve">). As a result, the open science approach can enhance all aspects of the scientific process from initial conception of a research idea to the delivery and longevity of a research product (Figure</w:t>
+      </w:r>
+      <w:r>
+        <w:t xml:space="preserve"> </w:t>
+      </w:r>
+      <w:r>
+        <w:t xml:space="preserve">1</w:t>
+      </w:r>
+      <w:r>
+        <w:t xml:space="preserve">). The process is iterative where products are improved by the individual and/or others, facilitated by open science tools that enhance access and reproducibility of data.</w:t>
+      </w:r>
+    </w:p>
+    <w:p>
+      <w:pPr>
+        <w:pStyle w:val="BodyText"/>
+      </w:pPr>
+      <w:r>
+        <w:t xml:space="preserve">The paradigm of the research paper as a final scientific product can inhibit the uptake of research methods and findings by environmental managers. The research paper is conventionally viewed as a communication tool for scientists to report and share results among peers. Researchers access periodicals to stay informed of scientific advances and use the information to replicate methods for follow-up analysis. Although the primary literature continues to provide these fundamental services, this workflow is problematic when scientific products are needed to serve interests outside of the research community. For example, the paper as an endpoint for environmental managers fails to deliver products that are easily accessible from the practitioners perspective, both in application and interpretation. A research paper is less likely to effect environmental change because it does not provide a mechanism to transfer actionable information to those that require scientific guidance for decision-making, such as sharing analysis code or results that describe output from assessment products. Numerous studies have documented implementation failures as a result of siloing among research communities where the flow of information does not extend beyond institutional walls</w:t>
+      </w:r>
+      <w:r>
+        <w:t xml:space="preserve"> </w:t>
+      </w:r>
+      <w:r>
+        <w:t xml:space="preserve">(e.g., Mitchell</w:t>
+      </w:r>
+      <w:r>
+        <w:t xml:space="preserve"> </w:t>
+      </w:r>
+      <w:hyperlink w:anchor="ref-Mitchell05">
+        <w:r>
+          <w:rPr>
+            <w:rStyle w:val="Hyperlink"/>
+          </w:rPr>
+          <w:t xml:space="preserve">2005</w:t>
+        </w:r>
+      </w:hyperlink>
+      <w:r>
+        <w:t xml:space="preserve">, Liu et al.</w:t>
+      </w:r>
+      <w:r>
+        <w:t xml:space="preserve"> </w:t>
+      </w:r>
+      <w:hyperlink w:anchor="ref-Liu08">
+        <w:r>
+          <w:rPr>
+            <w:rStyle w:val="Hyperlink"/>
+          </w:rPr>
+          <w:t xml:space="preserve">2008</w:t>
         </w:r>
       </w:hyperlink>
       <w:r>
         <w:t xml:space="preserve">)</w:t>
       </w:r>
       <w:r>
-        <w:t xml:space="preserve">. Bioassessment products for guiding planning activities, such as identifying conservation priorities</w:t>
-      </w:r>
-      <w:r>
-        <w:t xml:space="preserve"> </w:t>
-      </w:r>
-      <w:r>
-        <w:t xml:space="preserve">(Linke et al.</w:t>
-      </w:r>
-      <w:r>
-        <w:t xml:space="preserve"> </w:t>
-      </w:r>
-      <w:hyperlink w:anchor="ref-Linke11">
+        <w:t xml:space="preserve">. Information loss over time is another well-known flaw associated with the paradigm of research paper as final product</w:t>
+      </w:r>
+      <w:r>
+        <w:t xml:space="preserve"> </w:t>
+      </w:r>
+      <w:r>
+        <w:t xml:space="preserve">(Michener et al.</w:t>
+      </w:r>
+      <w:r>
+        <w:t xml:space="preserve"> </w:t>
+      </w:r>
+      <w:hyperlink w:anchor="ref-Michener97">
+        <w:r>
+          <w:rPr>
+            <w:rStyle w:val="Hyperlink"/>
+          </w:rPr>
+          <w:t xml:space="preserve">1997</w:t>
+        </w:r>
+      </w:hyperlink>
+      <w:r>
+        <w:t xml:space="preserve">)</w:t>
+      </w:r>
+      <w:r>
+        <w:t xml:space="preserve">.</w:t>
+      </w:r>
+    </w:p>
+    <w:p>
+      <w:pPr>
+        <w:pStyle w:val="Heading2"/>
+      </w:pPr>
+      <w:bookmarkStart w:id="31" w:name="Xbf8c292c1daddbce5945243d231da1b60c0d135"/>
+      <w:r>
+        <w:t xml:space="preserve">Open data as a component of the open science process</w:t>
+      </w:r>
+      <w:bookmarkEnd w:id="31"/>
+    </w:p>
+    <w:p>
+      <w:pPr>
+        <w:pStyle w:val="FirstParagraph"/>
+      </w:pPr>
+      <w:r>
+        <w:t xml:space="preserve">Open data is a fundamental component of the broader open science process in Figure</w:t>
+      </w:r>
+      <w:r>
+        <w:t xml:space="preserve"> </w:t>
+      </w:r>
+      <w:r>
+        <w:t xml:space="preserve">1</w:t>
+      </w:r>
+      <w:r>
+        <w:t xml:space="preserve">. Under this mode of thinking, the research team becomes stewards of its data. The responsibility for data stewardship also extends beyond the research arena to public institutions that maintain large datasets or synthesize smaller datasets from multiple sources. Stewardship allows the data to be treated as a living product with a traceable and replicable provenance (i.e., origin), rather than proprietary and serving only the internal needs of an immediate research goal. Metadata that describe the structure and history of a dataset ensure the data have an identity. Metadata also encourage adoption of core data structures that allow integration across different sources, which is critical for collaboration across institutional boundaries</w:t>
+      </w:r>
+      <w:r>
+        <w:t xml:space="preserve"> </w:t>
+      </w:r>
+      <w:r>
+        <w:t xml:space="preserve">(Horsburgh et al.</w:t>
+      </w:r>
+      <w:r>
+        <w:t xml:space="preserve"> </w:t>
+      </w:r>
+      <w:hyperlink w:anchor="ref-Horsburgh16">
+        <w:r>
+          <w:rPr>
+            <w:rStyle w:val="Hyperlink"/>
+          </w:rPr>
+          <w:t xml:space="preserve">2016</w:t>
+        </w:r>
+      </w:hyperlink>
+      <w:r>
+        <w:t xml:space="preserve">, Hsu et al.</w:t>
+      </w:r>
+      <w:r>
+        <w:t xml:space="preserve"> </w:t>
+      </w:r>
+      <w:hyperlink w:anchor="ref-Hsu17">
+        <w:r>
+          <w:rPr>
+            <w:rStyle w:val="Hyperlink"/>
+          </w:rPr>
+          <w:t xml:space="preserve">2017</w:t>
+        </w:r>
+      </w:hyperlink>
+      <w:r>
+        <w:t xml:space="preserve">)</w:t>
+      </w:r>
+      <w:r>
+        <w:t xml:space="preserve">. Other open science practices, such as integration of data with dynamic reporting tools or submitting data to a federated repository (i.e., a decentralized database system for coordination and sharing), can be applied to any and all of these data with the end goal of facilitating communication for researchers and those for which the research was developed</w:t>
+      </w:r>
+      <w:r>
+        <w:t xml:space="preserve"> </w:t>
+      </w:r>
+      <w:r>
+        <w:t xml:space="preserve">(Bond-Lamberty et al.</w:t>
+      </w:r>
+      <w:r>
+        <w:t xml:space="preserve"> </w:t>
+      </w:r>
+      <w:hyperlink w:anchor="ref-BondLamberty16">
+        <w:r>
+          <w:rPr>
+            <w:rStyle w:val="Hyperlink"/>
+          </w:rPr>
+          <w:t xml:space="preserve">2016</w:t>
+        </w:r>
+      </w:hyperlink>
+      <w:r>
+        <w:t xml:space="preserve">)</w:t>
+      </w:r>
+      <w:r>
+        <w:t xml:space="preserve">. These tools also benefit the individual researcher by providing information and version tracking to recreate a past working environment. In all cases, the data are openly accessible and documented for reproducibility and discovery using technologies that facilitate communication and sharing.</w:t>
+      </w:r>
+    </w:p>
+    <w:p>
+      <w:pPr>
+        <w:pStyle w:val="BodyText"/>
+      </w:pPr>
+      <w:r>
+        <w:t xml:space="preserve">Open data can benefit research by contributing to an increase in novel products created through collaboration. Collaborative publications have increased in the environmental sciences as research teams leverage open data to create synthesis products that allow novel insights from comparisons across multiple datasets. Quantitative meta-analyses and systematic reviews are increasingly used to extract information from the primary literature</w:t>
+      </w:r>
+      <w:r>
+        <w:t xml:space="preserve"> </w:t>
+      </w:r>
+      <w:r>
+        <w:t xml:space="preserve">(Lortie</w:t>
+      </w:r>
+      <w:r>
+        <w:t xml:space="preserve"> </w:t>
+      </w:r>
+      <w:hyperlink w:anchor="ref-Lortie14">
+        <w:r>
+          <w:rPr>
+            <w:rStyle w:val="Hyperlink"/>
+          </w:rPr>
+          <w:t xml:space="preserve">2014</w:t>
+        </w:r>
+      </w:hyperlink>
+      <w:r>
+        <w:t xml:space="preserve">)</w:t>
+      </w:r>
+      <w:r>
+        <w:t xml:space="preserve">. In addition, open data products can increase efficiency of the individual researcher and a collective research team by encouraging collaborators to adopt an open science workflow. Many tools developed within the software and computer science community to facilitate open process and the creation of open data are now easily accessible to environmental scientists. Version control software (e.g, Git, GitHub), open source programming languages (e.g, R, Python), and integrated development environments (IDEs, e.g., RStudio, Spyder) can all be leveraged by applied ecologists to dynamically create and share open data products that build institutional memory. These tools promote deliberate and shared workflows among researchers that can lead to better science in less time</w:t>
+      </w:r>
+      <w:r>
+        <w:t xml:space="preserve"> </w:t>
+      </w:r>
+      <w:r>
+        <w:t xml:space="preserve">(Lowndes et al.</w:t>
+      </w:r>
+      <w:r>
+        <w:t xml:space="preserve"> </w:t>
+      </w:r>
+      <w:hyperlink w:anchor="ref-Lowndes17">
+        <w:r>
+          <w:rPr>
+            <w:rStyle w:val="Hyperlink"/>
+          </w:rPr>
+          <w:t xml:space="preserve">2017</w:t>
+        </w:r>
+      </w:hyperlink>
+      <w:r>
+        <w:t xml:space="preserve">)</w:t>
+      </w:r>
+      <w:r>
+        <w:t xml:space="preserve"> </w:t>
+      </w:r>
+      <w:r>
+        <w:t xml:space="preserve">and have proven useful in recent applications in the hydrologic sciences</w:t>
+      </w:r>
+      <w:r>
+        <w:t xml:space="preserve"> </w:t>
+      </w:r>
+      <w:r>
+        <w:t xml:space="preserve">(Idaszak et al.</w:t>
+      </w:r>
+      <w:r>
+        <w:t xml:space="preserve"> </w:t>
+      </w:r>
+      <w:hyperlink w:anchor="ref-Idaszak17">
+        <w:r>
+          <w:rPr>
+            <w:rStyle w:val="Hyperlink"/>
+          </w:rPr>
+          <w:t xml:space="preserve">2017</w:t>
+        </w:r>
+      </w:hyperlink>
+      <w:r>
+        <w:t xml:space="preserve">, Slater et al.</w:t>
+      </w:r>
+      <w:r>
+        <w:t xml:space="preserve"> </w:t>
+      </w:r>
+      <w:hyperlink w:anchor="ref-Slater19">
+        <w:r>
+          <w:rPr>
+            <w:rStyle w:val="Hyperlink"/>
+          </w:rPr>
+          <w:t xml:space="preserve">2019</w:t>
+        </w:r>
+      </w:hyperlink>
+      <w:r>
+        <w:t xml:space="preserve">)</w:t>
+      </w:r>
+      <w:r>
+        <w:t xml:space="preserve">.</w:t>
+      </w:r>
+    </w:p>
+    <w:p>
+      <w:pPr>
+        <w:pStyle w:val="BodyText"/>
+      </w:pPr>
+      <w:r>
+        <w:t xml:space="preserve">Open access to data can also benefit management and regulatory communities. Although many monitoring datasets are publicly available, the data quality, level of documentation, and ease of use varies widely. This can create research and implementation challenges as datasets may be difficult to locate, data contexts may be misunderstood, and data from different sources require synthesis. Many open science tools can improve the accessibility of data from monitoring programs by establishing workflows for data discovery and synthesis, often through the adoption of a common metadata structure (e.g., Ecological Metadata Language Standard, or</w:t>
+      </w:r>
+      <w:r>
+        <w:t xml:space="preserve"> </w:t>
+      </w:r>
+      <w:hyperlink r:id="rId32">
+        <w:r>
+          <w:rPr>
+            <w:rStyle w:val="Hyperlink"/>
+          </w:rPr>
+          <w:t xml:space="preserve">EML</w:t>
+        </w:r>
+      </w:hyperlink>
+      <w:r>
+        <w:t xml:space="preserve">) and integration of data within federated data networks (e.g.,</w:t>
+      </w:r>
+      <w:r>
+        <w:t xml:space="preserve"> </w:t>
+      </w:r>
+      <w:hyperlink r:id="rId33">
+        <w:r>
+          <w:rPr>
+            <w:rStyle w:val="Hyperlink"/>
+          </w:rPr>
+          <w:t xml:space="preserve">DataONE</w:t>
+        </w:r>
+      </w:hyperlink>
+      <w:r>
+        <w:t xml:space="preserve">,</w:t>
+      </w:r>
+      <w:r>
+        <w:t xml:space="preserve"> </w:t>
+      </w:r>
+      <w:hyperlink r:id="rId34">
+        <w:r>
+          <w:rPr>
+            <w:rStyle w:val="Hyperlink"/>
+          </w:rPr>
+          <w:t xml:space="preserve">iRODS</w:t>
+        </w:r>
+      </w:hyperlink>
+      <w:r>
+        <w:t xml:space="preserve">). Open data maintained by management or regulatory communities benefits the research community, which in turn benefits the data maintainers that require scientific products to inform decisions. Open data can also improve public trust in scientific findings by exposing the underlying information used to develop a research product</w:t>
+      </w:r>
+      <w:r>
+        <w:t xml:space="preserve"> </w:t>
+      </w:r>
+      <w:r>
+        <w:t xml:space="preserve">(Grand et al.</w:t>
+      </w:r>
+      <w:r>
+        <w:t xml:space="preserve"> </w:t>
+      </w:r>
+      <w:hyperlink w:anchor="ref-Grand12">
+        <w:r>
+          <w:rPr>
+            <w:rStyle w:val="Hyperlink"/>
+          </w:rPr>
+          <w:t xml:space="preserve">2012</w:t>
+        </w:r>
+      </w:hyperlink>
+      <w:r>
+        <w:t xml:space="preserve">)</w:t>
+      </w:r>
+      <w:r>
+        <w:t xml:space="preserve">. Similar concepts are used in</w:t>
+      </w:r>
+      <w:r>
+        <w:t xml:space="preserve"> </w:t>
+      </w:r>
+      <w:r>
+        <w:t xml:space="preserve">“</w:t>
+      </w:r>
+      <w:r>
+        <w:t xml:space="preserve">blockchain</w:t>
+      </w:r>
+      <w:r>
+        <w:t xml:space="preserve">”</w:t>
+      </w:r>
+      <w:r>
+        <w:t xml:space="preserve"> </w:t>
+      </w:r>
+      <w:r>
+        <w:t xml:space="preserve">technologies that allow public financial transactions in an open, distributed format, as for trading in cryptocurrencies</w:t>
+      </w:r>
+      <w:r>
+        <w:t xml:space="preserve"> </w:t>
+      </w:r>
+      <w:r>
+        <w:t xml:space="preserve">(Pilkington</w:t>
+      </w:r>
+      <w:r>
+        <w:t xml:space="preserve"> </w:t>
+      </w:r>
+      <w:hyperlink w:anchor="ref-Pilkington16">
+        <w:r>
+          <w:rPr>
+            <w:rStyle w:val="Hyperlink"/>
+          </w:rPr>
+          <w:t xml:space="preserve">2016</w:t>
+        </w:r>
+      </w:hyperlink>
+      <w:r>
+        <w:t xml:space="preserve">)</w:t>
+      </w:r>
+      <w:r>
+        <w:t xml:space="preserve">. Increased trust could facilitate eventual adoption of proposed rules or regulations that are based on research products created from open data.</w:t>
+      </w:r>
+    </w:p>
+    <w:p>
+      <w:pPr>
+        <w:pStyle w:val="Heading1"/>
+      </w:pPr>
+      <w:bookmarkStart w:id="35" w:name="X82402b96a662d353687d6a528d81154bdf223ef"/>
+      <w:r>
+        <w:t xml:space="preserve">Applying open science principles to bioassessment</w:t>
+      </w:r>
+      <w:bookmarkEnd w:id="35"/>
+    </w:p>
+    <w:p>
+      <w:pPr>
+        <w:pStyle w:val="FirstParagraph"/>
+      </w:pPr>
+      <w:r>
+        <w:t xml:space="preserve">Here we provide a detailed description of open science processes that the bioassessment community could leverage to create reproducible, transparent, and discoverable research products for environmental managers. To emphasize the value of open science for specific steps of the scientific process, we first describe a</w:t>
+      </w:r>
+      <w:r>
+        <w:t xml:space="preserve"> </w:t>
+      </w:r>
+      <w:r>
+        <w:t xml:space="preserve">“</w:t>
+      </w:r>
+      <w:r>
+        <w:t xml:space="preserve">conventional</w:t>
+      </w:r>
+      <w:r>
+        <w:t xml:space="preserve">”</w:t>
+      </w:r>
+      <w:r>
+        <w:t xml:space="preserve"> </w:t>
+      </w:r>
+      <w:r>
+        <w:t xml:space="preserve">linear process (Figure</w:t>
+      </w:r>
+      <w:r>
+        <w:t xml:space="preserve"> </w:t>
+      </w:r>
+      <w:r>
+        <w:t xml:space="preserve">2</w:t>
+      </w:r>
+      <w:r>
+        <w:t xml:space="preserve">a), which is then contrasted with a process that adopts open science tools to facilitate feedback between the management community and stakeholders (Figure</w:t>
+      </w:r>
+      <w:r>
+        <w:t xml:space="preserve"> </w:t>
+      </w:r>
+      <w:r>
+        <w:t xml:space="preserve">2</w:t>
+      </w:r>
+      <w:r>
+        <w:t xml:space="preserve">b). The critical differences with the latter are the iterative flow of ideas and products between the management community and stakeholders, the research team developing the bioassessment product, and the broader community that provides data and guidance documents in the primary and secondary literature. In both cases, the technical and implementation phases of a bioassessment product are acknowledged as distinct steps of analysis that describe the entire process from idea conception to adoption in management or regulatory applications.</w:t>
+      </w:r>
+    </w:p>
+    <w:p>
+      <w:pPr>
+        <w:pStyle w:val="BodyText"/>
+      </w:pPr>
+      <w:r>
+        <w:t xml:space="preserve">The below examples also require understanding the distinction between the general open science process in Figure</w:t>
+      </w:r>
+      <w:r>
+        <w:t xml:space="preserve"> </w:t>
+      </w:r>
+      <w:r>
+        <w:t xml:space="preserve">1</w:t>
+      </w:r>
+      <w:r>
+        <w:t xml:space="preserve">, open data as an individual component of the open science process, and the technology-based tools that can be used to achieve these ends. Both the tools and open data are critical components that facilitate the broader process to achieve the principles outlined in Table</w:t>
+      </w:r>
+      <w:r>
+        <w:t xml:space="preserve"> </w:t>
+      </w:r>
+      <w:r>
+        <w:t xml:space="preserve">1</w:t>
+      </w:r>
+      <w:r>
+        <w:t xml:space="preserve">. However, open science tools can also be used by individual researchers in an entirely closed workflow with no collaboration or discoverability by others. Similarly, open data can be created through an entirely closed process even though it may appear as an open science product.</w:t>
+      </w:r>
+      <w:r>
+        <w:t xml:space="preserve"> </w:t>
+      </w:r>
+      <w:r>
+        <w:t xml:space="preserve">“</w:t>
+      </w:r>
+      <w:r>
+        <w:t xml:space="preserve">Openness</w:t>
+      </w:r>
+      <w:r>
+        <w:t xml:space="preserve">”</w:t>
+      </w:r>
+      <w:r>
+        <w:t xml:space="preserve"> </w:t>
+      </w:r>
+      <w:r>
+        <w:t xml:space="preserve">of process, tools, and data exists on a continuum, and incremental improvements can transform an individual’s and research group’s practice over time. We encourage awareness that an open process adopts the open science tools that are appropriate for a research question, the creation of open data can be a fundamental component of the process, and acceptance by the research team and collaborators of the concepts described in Table</w:t>
+      </w:r>
+      <w:r>
+        <w:t xml:space="preserve"> </w:t>
+      </w:r>
+      <w:r>
+        <w:t xml:space="preserve">1</w:t>
+      </w:r>
+      <w:r>
+        <w:t xml:space="preserve"> </w:t>
+      </w:r>
+      <w:r>
+        <w:t xml:space="preserve">is critical to achieving openness.</w:t>
+      </w:r>
+    </w:p>
+    <w:p>
+      <w:pPr>
+        <w:pStyle w:val="Heading2"/>
+      </w:pPr>
+      <w:bookmarkStart w:id="36" w:name="conventional-bioassessment"/>
+      <w:r>
+        <w:t xml:space="preserve">Conventional bioassessment</w:t>
+      </w:r>
+      <w:bookmarkEnd w:id="36"/>
+    </w:p>
+    <w:p>
+      <w:pPr>
+        <w:pStyle w:val="FirstParagraph"/>
+      </w:pPr>
+      <w:r>
+        <w:t xml:space="preserve">First we consider a hypothetical process by which many bioassessment products are created to highlight challenges to openness with conventional approaches. A typical workflow for developing a bioassessment product is not entirely dissimilar from a conventional scientific process. The primary investigator begins by identifying the research goal, developing methods to achieve that goal, and then identifying the data needs and analyses based on the existing science. What distinguishes bioassessment from traditional scientific studies is that research goals are often defined externally through legislative requirements. This means that the required datasets may be decentralized across institutions or data collection may be contracted to a third party. This separation between consumers and creators of bioassessment products can be a contributing factor for adopting closed workflows given communication barriers between institutions. For these reasons, the conventional process is often linear and opaque by lack of communication and transparency between parties (Figure</w:t>
+      </w:r>
+      <w:r>
+        <w:t xml:space="preserve"> </w:t>
+      </w:r>
+      <w:r>
+        <w:t xml:space="preserve">2</w:t>
+      </w:r>
+      <w:r>
+        <w:t xml:space="preserve">a).</w:t>
+      </w:r>
+    </w:p>
+    <w:p>
+      <w:pPr>
+        <w:pStyle w:val="BodyText"/>
+      </w:pPr>
+      <w:r>
+        <w:t xml:space="preserve">A conventional process for a bioassessment study can also lead to inaccessible data with inadequate documentation. Many bioassessment products begin by synthesizing data from existing monitoring programs, although the original goals for a monitoring program may not align with the needs of a bioassessment product. The data may also have limitations that affect performance or even prevent their use entirely for assessment. For example, a fisheries monitoring program may only sample select locations and may have inadequate coverage of aquatic biodiversity. In these scenarios, supplementary data must be gathered from other sources. The end product is a synthesized dataset that may be appropriate to meet the requirements of a bioassessment product, but its origin and workflow to achieve the necessary format may be unknown except to the individual that compiled the data. This creates significant challenges for future products or policies that depend on these products and may even erode institutional trust if the provenance of the dataset is unknown.</w:t>
+      </w:r>
+    </w:p>
+    <w:p>
+      <w:pPr>
+        <w:pStyle w:val="BodyText"/>
+      </w:pPr>
+      <w:r>
+        <w:t xml:space="preserve">Insufficient tools to facilitate use of bioassessment products by managers and policy-makers, both in calculation and interpretation, represents a critical limitation of conventional workflows. The worst case scenario is a spreadsheet-oriented approach to converting raw data into a synthesized index. Not only is this a major challenge for the researcher that develops the index, but its methods and order of operations are opaque, preventing others from applying the tool to reproduce the results and apply it in novel situations. There are many reasons for these challenges (e.g., lack of documentation, unknown data requirements, no interpretation guidance), but the fundamental issue is inaccessibility of the product. A management or regulatory agency will have no ability to interpret these data and the final product will not pass independent review if the results cannot be reproduced. Recent workflows have been proposed as</w:t>
+      </w:r>
+      <w:r>
+        <w:t xml:space="preserve"> </w:t>
+      </w:r>
+      <w:r>
+        <w:t xml:space="preserve">“</w:t>
+      </w:r>
+      <w:r>
+        <w:t xml:space="preserve">cradle to dashboard</w:t>
+      </w:r>
+      <w:r>
+        <w:t xml:space="preserve">”</w:t>
+      </w:r>
+      <w:r>
+        <w:t xml:space="preserve"> </w:t>
+      </w:r>
+      <w:r>
+        <w:t xml:space="preserve">to remediate these issues, where code development, data, and final products are intimately linked from conception to completion (e.g., for environmental flows,</w:t>
+      </w:r>
+      <w:r>
+        <w:t xml:space="preserve"> </w:t>
+      </w:r>
+      <w:hyperlink r:id="rId37">
+        <w:r>
+          <w:rPr>
+            <w:rStyle w:val="Hyperlink"/>
+          </w:rPr>
+          <w:t xml:space="preserve">https://eflows.ucdavis.edu/</w:t>
+        </w:r>
+      </w:hyperlink>
+      <w:r>
+        <w:t xml:space="preserve">). Similar approaches could be useful in bioassessment to remediate data accessibility and reproducibility issues.</w:t>
+      </w:r>
+    </w:p>
+    <w:p>
+      <w:pPr>
+        <w:pStyle w:val="Heading2"/>
+      </w:pPr>
+      <w:bookmarkStart w:id="38" w:name="X84510c0d8d9680c4d8229cf543f3a1399416b73"/>
+      <w:r>
+        <w:t xml:space="preserve">Using open science tools to enhance bioassessment</w:t>
+      </w:r>
+      <w:bookmarkEnd w:id="38"/>
+    </w:p>
+    <w:p>
+      <w:pPr>
+        <w:pStyle w:val="FirstParagraph"/>
+      </w:pPr>
+      <w:r>
+        <w:t xml:space="preserve">The above is an extreme hypothetical description where bioassessment products fail to effect any positive change in environmental management due to a complete deficiency in openness, resulting in failed implementation. Many existing bioassessment products can be described more positively, yet the research community could benefit from adopting a more open approach to creating and delivering assessment products. The following section describes key components of the open science process that can facilitate the development and application of bioassessment products. We focus specifically on data provenance, method development, and method delivery.</w:t>
+      </w:r>
+    </w:p>
+    <w:p>
+      <w:pPr>
+        <w:pStyle w:val="BodyText"/>
+      </w:pPr>
+      <w:r>
+        <w:t xml:space="preserve">The overall process is shown in Figure</w:t>
+      </w:r>
+      <w:r>
+        <w:t xml:space="preserve"> </w:t>
+      </w:r>
+      <w:r>
+        <w:t xml:space="preserve">2</w:t>
+      </w:r>
+      <w:r>
+        <w:t xml:space="preserve">b as an expansion of general concepts in Figure</w:t>
+      </w:r>
+      <w:r>
+        <w:t xml:space="preserve"> </w:t>
+      </w:r>
+      <w:r>
+        <w:t xml:space="preserve">1</w:t>
+      </w:r>
+      <w:r>
+        <w:t xml:space="preserve">, with a specific science application phase for implementation. This iterative flow of information is facilitated by 1) openly sharing planning documents, 2) using established metadata standards to document synthesized data products, 3) hosting data products on open repositories, 4) creating reproducible summary documents that integrate the data and research products, and 5) incorporating the developed product into interactive applications that deliver the results to the managers and stakeholders. The technical phase of defining research goals, collecting and synthesizing data, and developing the bioassessment product are primary tasks of the research team. However, the process is distinguished by the flow of information to and from the research phase that can benefit the specific project and the science of bioassessment as a whole.</w:t>
+      </w:r>
+    </w:p>
+    <w:p>
+      <w:pPr>
+        <w:pStyle w:val="Heading3"/>
+      </w:pPr>
+      <w:bookmarkStart w:id="39" w:name="developing-bioassessment-goals"/>
+      <w:r>
+        <w:t xml:space="preserve">Developing bioassessment goals</w:t>
+      </w:r>
+      <w:bookmarkEnd w:id="39"/>
+    </w:p>
+    <w:p>
+      <w:pPr>
+        <w:pStyle w:val="FirstParagraph"/>
+      </w:pPr>
+      <w:r>
+        <w:t xml:space="preserve">In an open science process, the goals identified by the research team for developing a bioassessment product should occur through direct, two-way interaction with the management or regulatory institution that requires the product. This two-way exchange of information can be accomplished through direct communication and sharing of planning documents to ensure all decisions are transparent, i.e., open planning. In person meetings are ideal, but planning documents are dynamic and will require remote sharing and revision as ideas progress. Online tools such as</w:t>
+      </w:r>
+      <w:r>
+        <w:t xml:space="preserve"> </w:t>
+      </w:r>
+      <w:hyperlink r:id="rId40">
+        <w:r>
+          <w:rPr>
+            <w:rStyle w:val="Hyperlink"/>
+          </w:rPr>
+          <w:t xml:space="preserve">Google documents</w:t>
+        </w:r>
+      </w:hyperlink>
+      <w:r>
+        <w:t xml:space="preserve">,</w:t>
+      </w:r>
+      <w:r>
+        <w:t xml:space="preserve"> </w:t>
+      </w:r>
+      <w:hyperlink r:id="rId41">
+        <w:r>
+          <w:rPr>
+            <w:rStyle w:val="Hyperlink"/>
+          </w:rPr>
+          <w:t xml:space="preserve">Slack</w:t>
+        </w:r>
+      </w:hyperlink>
+      <w:r>
+        <w:t xml:space="preserve"> </w:t>
+      </w:r>
+      <w:r>
+        <w:t xml:space="preserve">discussion channels, and open lab notebooks can be instrumental for collaboration. More informal approaches, such as blogging and sharing ideas on social media, can expose new concepts to the broader community for guidance</w:t>
+      </w:r>
+      <w:r>
+        <w:t xml:space="preserve"> </w:t>
+      </w:r>
+      <w:r>
+        <w:t xml:space="preserve">(Woelfle et al.</w:t>
+      </w:r>
+      <w:r>
+        <w:t xml:space="preserve"> </w:t>
+      </w:r>
+      <w:hyperlink w:anchor="ref-Woelfle11">
         <w:r>
           <w:rPr>
             <w:rStyle w:val="Hyperlink"/>
@@ -561,35 +1639,53 @@
         </w:r>
       </w:hyperlink>
       <w:r>
-        <w:t xml:space="preserve">, Howard et al.</w:t>
-      </w:r>
-      <w:r>
-        <w:t xml:space="preserve"> </w:t>
-      </w:r>
-      <w:hyperlink w:anchor="ref-Howard18">
-        <w:r>
-          <w:rPr>
-            <w:rStyle w:val="Hyperlink"/>
-          </w:rPr>
-          <w:t xml:space="preserve">2018</w:t>
+        <w:t xml:space="preserve">, Darling et al.</w:t>
+      </w:r>
+      <w:r>
+        <w:t xml:space="preserve"> </w:t>
+      </w:r>
+      <w:hyperlink w:anchor="ref-Darling13">
+        <w:r>
+          <w:rPr>
+            <w:rStyle w:val="Hyperlink"/>
+          </w:rPr>
+          <w:t xml:space="preserve">2013</w:t>
         </w:r>
       </w:hyperlink>
       <w:r>
         <w:t xml:space="preserve">)</w:t>
       </w:r>
       <w:r>
-        <w:t xml:space="preserve">, could extend the application of bioassessment products beyond regulatory contexts. To these ends, more open sharing and discoverability (i.e., improved database connectivity and ease of access) of bioassessment data and products is essential to minimize duplication of effort and to foster collaboration towards shared goals</w:t>
-      </w:r>
-      <w:r>
-        <w:t xml:space="preserve"> </w:t>
-      </w:r>
-      <w:r>
-        <w:t xml:space="preserve">(Nielsen</w:t>
-      </w:r>
-      <w:r>
-        <w:t xml:space="preserve"> </w:t>
-      </w:r>
-      <w:hyperlink w:anchor="ref-Nielsen11">
+        <w:t xml:space="preserve">. Overall, the research team should use these tools to identify stakeholder needs while also considering the balance between the research goals and limitations of the data to meet these goals. This will ensure that the needs of the management and stakeholder communities will be consistent with the services provided by the research product.</w:t>
+      </w:r>
+    </w:p>
+    <w:p>
+      <w:pPr>
+        <w:pStyle w:val="Heading3"/>
+      </w:pPr>
+      <w:bookmarkStart w:id="42" w:name="curating-bioassessment-data"/>
+      <w:r>
+        <w:t xml:space="preserve">Curating bioassessment data</w:t>
+      </w:r>
+      <w:bookmarkEnd w:id="42"/>
+    </w:p>
+    <w:p>
+      <w:pPr>
+        <w:pStyle w:val="FirstParagraph"/>
+      </w:pPr>
+      <w:r>
+        <w:t xml:space="preserve">After project goals are established, the research team identifies requirements and sources of data that need to be synthesized to meet the research needs. Bioassessment data, or more generally, biological data obtained from field sampling have a unique set of challenges that require added vigilance in data stewardship</w:t>
+      </w:r>
+      <w:r>
+        <w:t xml:space="preserve"> </w:t>
+      </w:r>
+      <w:r>
+        <w:t xml:space="preserve">(Cao and Hawkins</w:t>
+      </w:r>
+      <w:r>
+        <w:t xml:space="preserve"> </w:t>
+      </w:r>
+      <w:hyperlink w:anchor="ref-Cao11">
         <w:r>
           <w:rPr>
             <w:rStyle w:val="Hyperlink"/>
@@ -598,57 +1694,21 @@
         </w:r>
       </w:hyperlink>
       <w:r>
-        <w:t xml:space="preserve">, Hampton et al.</w:t>
-      </w:r>
-      <w:r>
-        <w:t xml:space="preserve"> </w:t>
-      </w:r>
-      <w:hyperlink w:anchor="ref-Hampton15">
-        <w:r>
-          <w:rPr>
-            <w:rStyle w:val="Hyperlink"/>
-          </w:rPr>
-          <w:t xml:space="preserve">2015</w:t>
-        </w:r>
-      </w:hyperlink>
-      <w:r>
         <w:t xml:space="preserve">)</w:t>
       </w:r>
       <w:r>
-        <w:t xml:space="preserve">.</w:t>
-      </w:r>
-    </w:p>
-    <w:p>
-      <w:pPr>
-        <w:pStyle w:val="BodyText"/>
-      </w:pPr>
-      <w:r>
-        <w:t xml:space="preserve">An effective bioassessment product must jointly address the technical challenges of developing a sensitive index and the implementation challenges of using an index to address the needs of environmental managers and regulators</w:t>
-      </w:r>
-      <w:r>
-        <w:t xml:space="preserve"> </w:t>
-      </w:r>
-      <w:r>
-        <w:t xml:space="preserve">(Jackson and Davis</w:t>
-      </w:r>
-      <w:r>
-        <w:t xml:space="preserve"> </w:t>
-      </w:r>
-      <w:hyperlink w:anchor="ref-Jackson94">
-        <w:r>
-          <w:rPr>
-            <w:rStyle w:val="Hyperlink"/>
-          </w:rPr>
-          <w:t xml:space="preserve">1994</w:t>
-        </w:r>
-      </w:hyperlink>
-      <w:r>
-        <w:t xml:space="preserve">, Dale and Beyeler</w:t>
-      </w:r>
-      <w:r>
-        <w:t xml:space="preserve"> </w:t>
-      </w:r>
-      <w:hyperlink w:anchor="ref-Dale01">
+        <w:t xml:space="preserve">. Taxonomic resolution requires a tradeoff between specificity with added cost</w:t>
+      </w:r>
+      <w:r>
+        <w:t xml:space="preserve"> </w:t>
+      </w:r>
+      <w:r>
+        <w:t xml:space="preserve">(Lenat and Resh</w:t>
+      </w:r>
+      <w:r>
+        <w:t xml:space="preserve"> </w:t>
+      </w:r>
+      <w:hyperlink w:anchor="ref-Lenat01">
         <w:r>
           <w:rPr>
             <w:rStyle w:val="Hyperlink"/>
@@ -657,1220 +1717,23 @@
         </w:r>
       </w:hyperlink>
       <w:r>
+        <w:t xml:space="preserve">, Chessman et al.</w:t>
+      </w:r>
+      <w:r>
+        <w:t xml:space="preserve"> </w:t>
+      </w:r>
+      <w:hyperlink w:anchor="ref-Chessman07">
+        <w:r>
+          <w:rPr>
+            <w:rStyle w:val="Hyperlink"/>
+          </w:rPr>
+          <w:t xml:space="preserve">2007</w:t>
+        </w:r>
+      </w:hyperlink>
+      <w:r>
         <w:t xml:space="preserve">)</w:t>
       </w:r>
       <w:r>
-        <w:t xml:space="preserve">. For decades, research in the bioassessment community has focused on addressing the former.</w:t>
-      </w:r>
-      <w:r>
-        <w:t xml:space="preserve"> </w:t>
-      </w:r>
-      <w:r>
-        <w:t xml:space="preserve">Substantial technical advances have been made in predicting biological responses to environmental change, how these responses can be distinguished from natural environmental variation, and determining the impacts of these changes. Standardized protocols for sampling and producing assessment products have also been developed</w:t>
-      </w:r>
-      <w:r>
-        <w:t xml:space="preserve"> </w:t>
-      </w:r>
-      <w:r>
-        <w:t xml:space="preserve">(McDonald et al.</w:t>
-      </w:r>
-      <w:r>
-        <w:t xml:space="preserve"> </w:t>
-      </w:r>
-      <w:hyperlink w:anchor="ref-McDonald04">
-        <w:r>
-          <w:rPr>
-            <w:rStyle w:val="Hyperlink"/>
-          </w:rPr>
-          <w:t xml:space="preserve">2004</w:t>
-        </w:r>
-      </w:hyperlink>
-      <w:r>
-        <w:t xml:space="preserve">, Stoddard et al.</w:t>
-      </w:r>
-      <w:r>
-        <w:t xml:space="preserve"> </w:t>
-      </w:r>
-      <w:hyperlink w:anchor="ref-Stoddard08">
-        <w:r>
-          <w:rPr>
-            <w:rStyle w:val="Hyperlink"/>
-          </w:rPr>
-          <w:t xml:space="preserve">2008</w:t>
-        </w:r>
-      </w:hyperlink>
-      <w:r>
-        <w:t xml:space="preserve">)</w:t>
-      </w:r>
-      <w:r>
-        <w:t xml:space="preserve">. A more urgent need is to address implementation challenges associated with how developed bioassessment products can be integrated into management or regulatory frameworks. Characterizing how an index could be used in practice to inform decisions and prioritize management actions is often opaque relative to why an index may have been originally developed. Hundreds of assessment products have been developed for specific regional applications</w:t>
-      </w:r>
-      <w:r>
-        <w:t xml:space="preserve"> </w:t>
-      </w:r>
-      <w:r>
-        <w:t xml:space="preserve">(Birk et al.</w:t>
-      </w:r>
-      <w:r>
-        <w:t xml:space="preserve"> </w:t>
-      </w:r>
-      <w:hyperlink w:anchor="ref-Birk12">
-        <w:r>
-          <w:rPr>
-            <w:rStyle w:val="Hyperlink"/>
-          </w:rPr>
-          <w:t xml:space="preserve">2012</w:t>
-        </w:r>
-      </w:hyperlink>
-      <w:r>
-        <w:t xml:space="preserve">)</w:t>
-      </w:r>
-      <w:r>
-        <w:t xml:space="preserve"> </w:t>
-      </w:r>
-      <w:r>
-        <w:t xml:space="preserve">and concerns about redundancy, comparability, duplicated effort, and lack of coordinated monitoring have recently been discussed within the research community</w:t>
-      </w:r>
-      <w:r>
-        <w:t xml:space="preserve"> </w:t>
-      </w:r>
-      <w:r>
-        <w:t xml:space="preserve">(Cao and Hawkins</w:t>
-      </w:r>
-      <w:r>
-        <w:t xml:space="preserve"> </w:t>
-      </w:r>
-      <w:hyperlink w:anchor="ref-Cao11">
-        <w:r>
-          <w:rPr>
-            <w:rStyle w:val="Hyperlink"/>
-          </w:rPr>
-          <w:t xml:space="preserve">2011</w:t>
-        </w:r>
-      </w:hyperlink>
-      <w:r>
-        <w:t xml:space="preserve">, Poikane et al.</w:t>
-      </w:r>
-      <w:r>
-        <w:t xml:space="preserve"> </w:t>
-      </w:r>
-      <w:hyperlink w:anchor="ref-Poikane14">
-        <w:r>
-          <w:rPr>
-            <w:rStyle w:val="Hyperlink"/>
-          </w:rPr>
-          <w:t xml:space="preserve">2014</w:t>
-        </w:r>
-      </w:hyperlink>
-      <w:r>
-        <w:t xml:space="preserve">, Kelly et al.</w:t>
-      </w:r>
-      <w:r>
-        <w:t xml:space="preserve"> </w:t>
-      </w:r>
-      <w:hyperlink w:anchor="ref-Kelly16">
-        <w:r>
-          <w:rPr>
-            <w:rStyle w:val="Hyperlink"/>
-          </w:rPr>
-          <w:t xml:space="preserve">2016</w:t>
-        </w:r>
-      </w:hyperlink>
-      <w:r>
-        <w:t xml:space="preserve">, Nichols et al.</w:t>
-      </w:r>
-      <w:r>
-        <w:t xml:space="preserve"> </w:t>
-      </w:r>
-      <w:hyperlink w:anchor="ref-Nichols16">
-        <w:r>
-          <w:rPr>
-            <w:rStyle w:val="Hyperlink"/>
-          </w:rPr>
-          <w:t xml:space="preserve">2016</w:t>
-        </w:r>
-      </w:hyperlink>
-      <w:r>
-        <w:t xml:space="preserve">)</w:t>
-      </w:r>
-      <w:r>
-        <w:t xml:space="preserve">. Moreover, existing indices may not be easily replicated beyond initial research applications</w:t>
-      </w:r>
-      <w:r>
-        <w:t xml:space="preserve"> </w:t>
-      </w:r>
-      <w:r>
-        <w:t xml:space="preserve">(Hering et al.</w:t>
-      </w:r>
-      <w:r>
-        <w:t xml:space="preserve"> </w:t>
-      </w:r>
-      <w:hyperlink w:anchor="ref-Hering10">
-        <w:r>
-          <w:rPr>
-            <w:rStyle w:val="Hyperlink"/>
-          </w:rPr>
-          <w:t xml:space="preserve">2010</w:t>
-        </w:r>
-      </w:hyperlink>
-      <w:r>
-        <w:t xml:space="preserve">, Nichols et al.</w:t>
-      </w:r>
-      <w:r>
-        <w:t xml:space="preserve"> </w:t>
-      </w:r>
-      <w:hyperlink w:anchor="ref-Nichols16">
-        <w:r>
-          <w:rPr>
-            <w:rStyle w:val="Hyperlink"/>
-          </w:rPr>
-          <w:t xml:space="preserve">2016</w:t>
-        </w:r>
-      </w:hyperlink>
-      <w:r>
-        <w:t xml:space="preserve">)</w:t>
-      </w:r>
-      <w:r>
-        <w:t xml:space="preserve"> </w:t>
-      </w:r>
-      <w:r>
-        <w:t xml:space="preserve">or may be incorrectly applied based on differences between goals for developing an index and the needs of management programs</w:t>
-      </w:r>
-      <w:r>
-        <w:t xml:space="preserve"> </w:t>
-      </w:r>
-      <w:r>
-        <w:t xml:space="preserve">(Dale and Beyeler</w:t>
-      </w:r>
-      <w:r>
-        <w:t xml:space="preserve"> </w:t>
-      </w:r>
-      <w:hyperlink w:anchor="ref-Dale01">
-        <w:r>
-          <w:rPr>
-            <w:rStyle w:val="Hyperlink"/>
-          </w:rPr>
-          <w:t xml:space="preserve">2001</w:t>
-        </w:r>
-      </w:hyperlink>
-      <w:r>
-        <w:t xml:space="preserve">, Stein et al.</w:t>
-      </w:r>
-      <w:r>
-        <w:t xml:space="preserve"> </w:t>
-      </w:r>
-      <w:hyperlink w:anchor="ref-Stein09">
-        <w:r>
-          <w:rPr>
-            <w:rStyle w:val="Hyperlink"/>
-          </w:rPr>
-          <w:t xml:space="preserve">2009</w:t>
-        </w:r>
-      </w:hyperlink>
-      <w:r>
-        <w:t xml:space="preserve">)</w:t>
-      </w:r>
-      <w:r>
-        <w:t xml:space="preserve">. The abundance of available products can be a point of frustration for managers given a lack of guidance for choosing among alternatives, particularly as to how different assessment products relate to specific management, monitoring, or policy objectives</w:t>
-      </w:r>
-      <w:r>
-        <w:t xml:space="preserve"> </w:t>
-      </w:r>
-      <w:r>
-        <w:t xml:space="preserve">(Dale and Beyeler</w:t>
-      </w:r>
-      <w:r>
-        <w:t xml:space="preserve"> </w:t>
-      </w:r>
-      <w:hyperlink w:anchor="ref-Dale01">
-        <w:r>
-          <w:rPr>
-            <w:rStyle w:val="Hyperlink"/>
-          </w:rPr>
-          <w:t xml:space="preserve">2001</w:t>
-        </w:r>
-      </w:hyperlink>
-      <w:r>
-        <w:t xml:space="preserve">, Stein et al.</w:t>
-      </w:r>
-      <w:r>
-        <w:t xml:space="preserve"> </w:t>
-      </w:r>
-      <w:hyperlink w:anchor="ref-Stein09">
-        <w:r>
-          <w:rPr>
-            <w:rStyle w:val="Hyperlink"/>
-          </w:rPr>
-          <w:t xml:space="preserve">2009</w:t>
-        </w:r>
-      </w:hyperlink>
-      <w:r>
-        <w:t xml:space="preserve">)</w:t>
-      </w:r>
-      <w:r>
-        <w:t xml:space="preserve">.</w:t>
-      </w:r>
-    </w:p>
-    <w:p>
-      <w:pPr>
-        <w:pStyle w:val="BodyText"/>
-      </w:pPr>
-      <w:r>
-        <w:t xml:space="preserve">To address these challenges, a new mode of operation is needed where method development is open and transparent, developed products are discoverable and reproducible, and most importantly, implementation in the management community is intuitive and purposeful. Open science principles that democratize all aspects of the scientific method can meet these needs, yet bioassessment research and its application to better serve the environment has not yet fully embraced these principles. Others have advocated more broadly for inclusion of open science principles in the ecological sciences</w:t>
-      </w:r>
-      <w:r>
-        <w:t xml:space="preserve"> </w:t>
-      </w:r>
-      <w:r>
-        <w:t xml:space="preserve">(Hampton et al.</w:t>
-      </w:r>
-      <w:r>
-        <w:t xml:space="preserve"> </w:t>
-      </w:r>
-      <w:hyperlink w:anchor="ref-Hampton15">
-        <w:r>
-          <w:rPr>
-            <w:rStyle w:val="Hyperlink"/>
-          </w:rPr>
-          <w:t xml:space="preserve">2015</w:t>
-        </w:r>
-      </w:hyperlink>
-      <w:r>
-        <w:t xml:space="preserve">,</w:t>
-      </w:r>
-      <w:r>
-        <w:t xml:space="preserve"> </w:t>
-      </w:r>
-      <w:hyperlink w:anchor="ref-Hampton16">
-        <w:r>
-          <w:rPr>
-            <w:rStyle w:val="Hyperlink"/>
-          </w:rPr>
-          <w:t xml:space="preserve">2016</w:t>
-        </w:r>
-      </w:hyperlink>
-      <w:r>
-        <w:t xml:space="preserve">, Lowndes et al.</w:t>
-      </w:r>
-      <w:r>
-        <w:t xml:space="preserve"> </w:t>
-      </w:r>
-      <w:hyperlink w:anchor="ref-Lowndes17">
-        <w:r>
-          <w:rPr>
-            <w:rStyle w:val="Hyperlink"/>
-          </w:rPr>
-          <w:t xml:space="preserve">2017</w:t>
-        </w:r>
-      </w:hyperlink>
-      <w:r>
-        <w:t xml:space="preserve">)</w:t>
-      </w:r>
-      <w:r>
-        <w:t xml:space="preserve"> </w:t>
-      </w:r>
-      <w:r>
-        <w:t xml:space="preserve">and a growing wave of momentum has influenced how scientists conceptualize research in other disciplines</w:t>
-      </w:r>
-      <w:r>
-        <w:t xml:space="preserve"> </w:t>
-      </w:r>
-      <w:r>
-        <w:t xml:space="preserve">(e.g., archaeology, Marwick et al.</w:t>
-      </w:r>
-      <w:r>
-        <w:t xml:space="preserve"> </w:t>
-      </w:r>
-      <w:hyperlink w:anchor="ref-Marwick16">
-        <w:r>
-          <w:rPr>
-            <w:rStyle w:val="Hyperlink"/>
-          </w:rPr>
-          <w:t xml:space="preserve">2016</w:t>
-        </w:r>
-      </w:hyperlink>
-      <w:r>
-        <w:t xml:space="preserve">, behavioral ecology, Ihle et al.</w:t>
-      </w:r>
-      <w:r>
-        <w:t xml:space="preserve"> </w:t>
-      </w:r>
-      <w:hyperlink w:anchor="ref-Ihle17">
-        <w:r>
-          <w:rPr>
-            <w:rStyle w:val="Hyperlink"/>
-          </w:rPr>
-          <w:t xml:space="preserve">2017</w:t>
-        </w:r>
-      </w:hyperlink>
-      <w:r>
-        <w:t xml:space="preserve">, hydrology, Slater et al.</w:t>
-      </w:r>
-      <w:r>
-        <w:t xml:space="preserve"> </w:t>
-      </w:r>
-      <w:hyperlink w:anchor="ref-Slater19">
-        <w:r>
-          <w:rPr>
-            <w:rStyle w:val="Hyperlink"/>
-          </w:rPr>
-          <w:t xml:space="preserve">2019</w:t>
-        </w:r>
-      </w:hyperlink>
-      <w:r>
-        <w:t xml:space="preserve">, vegetation sciences, Collins</w:t>
-      </w:r>
-      <w:r>
-        <w:t xml:space="preserve"> </w:t>
-      </w:r>
-      <w:hyperlink w:anchor="ref-Collins16">
-        <w:r>
-          <w:rPr>
-            <w:rStyle w:val="Hyperlink"/>
-          </w:rPr>
-          <w:t xml:space="preserve">2016</w:t>
-        </w:r>
-      </w:hyperlink>
-      <w:r>
-        <w:t xml:space="preserve">)</w:t>
-      </w:r>
-      <w:r>
-        <w:t xml:space="preserve">. Adopting an open science paradigm in bioassessment is particularly relevant compared to other fields given the explicit need to develop products that are accessible to the management community. Legal and ethical precedents in bioassessment may also necessitate open data sharing given that environmental monitoring programs are often established to protect and maintain publicly-owned natural resources.</w:t>
-      </w:r>
-    </w:p>
-    <w:p>
-      <w:pPr>
-        <w:pStyle w:val="BodyText"/>
-      </w:pPr>
-      <w:r>
-        <w:t xml:space="preserve">This review demonstrates tools and approaches for open science, which will empower the research and management community to embrace a new mode of thinking for bioassessment applications. These approaches are expected to benefit the bioassessment research community by augmenting existing workflows for developing assessment products and improving their ability to address environmental issues by bridging the gap between the scientific, management, and regulatory communities. As such, this paper describes open science tools that can be adopted in research practices with an emphasis on communication, but we also stress the value that these tools have for the broader community of environmental managers. Herein, open science</w:t>
-      </w:r>
-      <w:r>
-        <w:t xml:space="preserve"> </w:t>
-      </w:r>
-      <w:r>
-        <w:t xml:space="preserve">“</w:t>
-      </w:r>
-      <w:r>
-        <w:t xml:space="preserve">tools</w:t>
-      </w:r>
-      <w:r>
-        <w:t xml:space="preserve">”</w:t>
-      </w:r>
-      <w:r>
-        <w:t xml:space="preserve"> </w:t>
-      </w:r>
-      <w:r>
-        <w:t xml:space="preserve">describe best practices and specific applications that use an open philosophy to support applied science. An overview of the general principles of open science is provided, followed by a discussion of specific benefits and how these principles can be applied to bioassessment. We use examples from the state of California to demonstrate how existing bioassessment products can be tailored to address legislative mandates for free and open sharing of data, especially by directly engaging stakeholders that require practical approaches for using bioassessment products in planning activities. We conclude with a discussion of technical, sociocultural, and institutional hurdles that have, thus far, prevented widespread adoption of open science and provide recommendations for the bioassessment community to address these challenges.</w:t>
-      </w:r>
-    </w:p>
-    <w:p>
-      <w:pPr>
-        <w:pStyle w:val="Heading1"/>
-      </w:pPr>
-      <w:bookmarkStart w:id="30" w:name="principles-of-open-science"/>
-      <w:r>
-        <w:t xml:space="preserve">Principles of open science</w:t>
-      </w:r>
-      <w:bookmarkEnd w:id="30"/>
-    </w:p>
-    <w:p>
-      <w:pPr>
-        <w:pStyle w:val="FirstParagraph"/>
-      </w:pPr>
-      <w:r>
-        <w:t xml:space="preserve">Conventional modes of creating scientific products and more contemporary approaches that align with open science principles share the same goals. Both are motivated by guiding principles of the scientific method that make the process of discovery transparent and repeatable. Where the conventional and open science approaches diverge is the extent to which technological advances are leveraged as instrumental tools that facilitate the entire research process. Distinction between the two approaches can be conceptualized as the</w:t>
-      </w:r>
-      <w:r>
-        <w:t xml:space="preserve"> </w:t>
-      </w:r>
-      <w:r>
-        <w:t xml:space="preserve">“</w:t>
-      </w:r>
-      <w:r>
-        <w:t xml:space="preserve">research paper as the only and final product</w:t>
-      </w:r>
-      <w:r>
-        <w:t xml:space="preserve">”</w:t>
-      </w:r>
-      <w:r>
-        <w:t xml:space="preserve"> </w:t>
-      </w:r>
-      <w:r>
-        <w:t xml:space="preserve">for the conventional approach, whereas the open science approach is inherently linked to advances in communication and analysis that have been facilitated by the Internet and computer sciences (Table</w:t>
-      </w:r>
-      <w:r>
-        <w:t xml:space="preserve"> </w:t>
-      </w:r>
-      <w:r>
-        <w:t xml:space="preserve">1</w:t>
-      </w:r>
-      <w:r>
-        <w:t xml:space="preserve">). As a result, the open science approach can enhance all aspects of the scientific process from initial conception of a research idea to the delivery and longevity of a research product (Figure</w:t>
-      </w:r>
-      <w:r>
-        <w:t xml:space="preserve"> </w:t>
-      </w:r>
-      <w:r>
-        <w:t xml:space="preserve">1</w:t>
-      </w:r>
-      <w:r>
-        <w:t xml:space="preserve">). The process is iterative where products are improved by the individual and/or others, facilitated by open science tools that enhance access and reproducibility of data.</w:t>
-      </w:r>
-    </w:p>
-    <w:p>
-      <w:pPr>
-        <w:pStyle w:val="BodyText"/>
-      </w:pPr>
-      <w:r>
-        <w:t xml:space="preserve">The paradigm of the research paper as a final scientific product can inhibit the uptake of research methods and findings by environmental managers. The research paper is conventionally viewed as a communication tool for scientists to report and share results among peers. Researchers access periodicals to stay informed of scientific advances and use the information to replicate methods for follow-up analysis. Although the primary literature continues to provide these fundamental services, this workflow is problematic when scientific products are needed to serve interests outside of the research community. For example, the paper as an endpoint for environmental managers fails to deliver products that are easily accessible from the practitioners perspective, both in application and interpretation. A research paper is less likely to effect environmental change because it does not provide a mechanism to transfer actionable information to those that require scientific guidance for decision-making, such as sharing analysis code or results that describe output from assessment products. Numerous studies have documented implementation failures as a result of siloing among research communities where the flow of information does not extend beyond institutional walls</w:t>
-      </w:r>
-      <w:r>
-        <w:t xml:space="preserve"> </w:t>
-      </w:r>
-      <w:r>
-        <w:t xml:space="preserve">(e.g., Mitchell</w:t>
-      </w:r>
-      <w:r>
-        <w:t xml:space="preserve"> </w:t>
-      </w:r>
-      <w:hyperlink w:anchor="ref-Mitchell05">
-        <w:r>
-          <w:rPr>
-            <w:rStyle w:val="Hyperlink"/>
-          </w:rPr>
-          <w:t xml:space="preserve">2005</w:t>
-        </w:r>
-      </w:hyperlink>
-      <w:r>
-        <w:t xml:space="preserve">, Liu et al.</w:t>
-      </w:r>
-      <w:r>
-        <w:t xml:space="preserve"> </w:t>
-      </w:r>
-      <w:hyperlink w:anchor="ref-Liu08">
-        <w:r>
-          <w:rPr>
-            <w:rStyle w:val="Hyperlink"/>
-          </w:rPr>
-          <w:t xml:space="preserve">2008</w:t>
-        </w:r>
-      </w:hyperlink>
-      <w:r>
-        <w:t xml:space="preserve">)</w:t>
-      </w:r>
-      <w:r>
-        <w:t xml:space="preserve">. Information loss over time is another well-known flaw associated with the paradigm of research paper as final product</w:t>
-      </w:r>
-      <w:r>
-        <w:t xml:space="preserve"> </w:t>
-      </w:r>
-      <w:r>
-        <w:t xml:space="preserve">(Michener et al.</w:t>
-      </w:r>
-      <w:r>
-        <w:t xml:space="preserve"> </w:t>
-      </w:r>
-      <w:hyperlink w:anchor="ref-Michener97">
-        <w:r>
-          <w:rPr>
-            <w:rStyle w:val="Hyperlink"/>
-          </w:rPr>
-          <w:t xml:space="preserve">1997</w:t>
-        </w:r>
-      </w:hyperlink>
-      <w:r>
-        <w:t xml:space="preserve">)</w:t>
-      </w:r>
-      <w:r>
-        <w:t xml:space="preserve">.</w:t>
-      </w:r>
-    </w:p>
-    <w:p>
-      <w:pPr>
-        <w:pStyle w:val="Heading2"/>
-      </w:pPr>
-      <w:bookmarkStart w:id="31" w:name="Xbf8c292c1daddbce5945243d231da1b60c0d135"/>
-      <w:r>
-        <w:t xml:space="preserve">Open data as a component of the open science process</w:t>
-      </w:r>
-      <w:bookmarkEnd w:id="31"/>
-    </w:p>
-    <w:p>
-      <w:pPr>
-        <w:pStyle w:val="FirstParagraph"/>
-      </w:pPr>
-      <w:r>
-        <w:t xml:space="preserve">Open data is a fundamental component of the broader open science process in Figure</w:t>
-      </w:r>
-      <w:r>
-        <w:t xml:space="preserve"> </w:t>
-      </w:r>
-      <w:r>
-        <w:t xml:space="preserve">1</w:t>
-      </w:r>
-      <w:r>
-        <w:t xml:space="preserve">. Under this mode of thinking, the research team becomes stewards of its data. The responsibility for data stewardship also extends beyond the research arena to public institutions that maintain large datasets or synthesize smaller datasets from multiple sources. Stewardship allows the data to be treated as a living product with a traceable and replicable provenance (i.e., origin), rather than proprietary and serving only the internal needs of an immediate research goal. Metadata that describe the structure and history of a dataset ensure the data have an identity. Metadata also encourage adoption of core data structures that allow integration across different sources, which is critical for collaboration across institutional boundaries</w:t>
-      </w:r>
-      <w:r>
-        <w:t xml:space="preserve"> </w:t>
-      </w:r>
-      <w:r>
-        <w:t xml:space="preserve">(Horsburgh et al.</w:t>
-      </w:r>
-      <w:r>
-        <w:t xml:space="preserve"> </w:t>
-      </w:r>
-      <w:hyperlink w:anchor="ref-Horsburgh16">
-        <w:r>
-          <w:rPr>
-            <w:rStyle w:val="Hyperlink"/>
-          </w:rPr>
-          <w:t xml:space="preserve">2016</w:t>
-        </w:r>
-      </w:hyperlink>
-      <w:r>
-        <w:t xml:space="preserve">, Hsu et al.</w:t>
-      </w:r>
-      <w:r>
-        <w:t xml:space="preserve"> </w:t>
-      </w:r>
-      <w:hyperlink w:anchor="ref-Hsu17">
-        <w:r>
-          <w:rPr>
-            <w:rStyle w:val="Hyperlink"/>
-          </w:rPr>
-          <w:t xml:space="preserve">2017</w:t>
-        </w:r>
-      </w:hyperlink>
-      <w:r>
-        <w:t xml:space="preserve">)</w:t>
-      </w:r>
-      <w:r>
-        <w:t xml:space="preserve">. Other open science practices, such as integration of data with dynamic reporting tools or submitting data to a federated repository (i.e., a decentralized database system for coordination and sharing), can be applied to any and all of these data with the end goal of facilitating communication for researchers and those for which the research was developed</w:t>
-      </w:r>
-      <w:r>
-        <w:t xml:space="preserve"> </w:t>
-      </w:r>
-      <w:r>
-        <w:t xml:space="preserve">(Bond-Lamberty et al.</w:t>
-      </w:r>
-      <w:r>
-        <w:t xml:space="preserve"> </w:t>
-      </w:r>
-      <w:hyperlink w:anchor="ref-BondLamberty16">
-        <w:r>
-          <w:rPr>
-            <w:rStyle w:val="Hyperlink"/>
-          </w:rPr>
-          <w:t xml:space="preserve">2016</w:t>
-        </w:r>
-      </w:hyperlink>
-      <w:r>
-        <w:t xml:space="preserve">)</w:t>
-      </w:r>
-      <w:r>
-        <w:t xml:space="preserve">. These tools also benefit the individual researcher by providing information and version tracking to recreate a past working environment. In all cases, the data are openly accessible and documented for reproducibility and discovery using technologies that facilitate communication and sharing.</w:t>
-      </w:r>
-    </w:p>
-    <w:p>
-      <w:pPr>
-        <w:pStyle w:val="BodyText"/>
-      </w:pPr>
-      <w:r>
-        <w:t xml:space="preserve">Open data can benefit research by contributing to an increase in novel products created through collaboration. Collaborative publications have increased in the environmental sciences as research teams leverage open data to create synthesis products that allow novel insights from comparisons across multiple datasets. Quantitative meta-analyses and systematic reviews are increasingly used to extract information from the primary literature</w:t>
-      </w:r>
-      <w:r>
-        <w:t xml:space="preserve"> </w:t>
-      </w:r>
-      <w:r>
-        <w:t xml:space="preserve">(Lortie</w:t>
-      </w:r>
-      <w:r>
-        <w:t xml:space="preserve"> </w:t>
-      </w:r>
-      <w:hyperlink w:anchor="ref-Lortie14">
-        <w:r>
-          <w:rPr>
-            <w:rStyle w:val="Hyperlink"/>
-          </w:rPr>
-          <w:t xml:space="preserve">2014</w:t>
-        </w:r>
-      </w:hyperlink>
-      <w:r>
-        <w:t xml:space="preserve">)</w:t>
-      </w:r>
-      <w:r>
-        <w:t xml:space="preserve">. In addition, open data products can increase efficiency of the individual researcher and a collective research team by encouraging collaborators to adopt an open science workflow. Many tools developed within the software and computer science community to facilitate open process and the creation of open data are now easily accessible to environmental scientists. Version control software (e.g, Git, GitHub), open source programming languages (e.g, R, Python), and integrated development environments (IDEs, e.g., RStudio, Spyder) can all be leveraged by applied ecologists to dynamically create and share open data products that build institutional memory. These tools promote deliberate and shared workflows among researchers that can lead to better science in less time</w:t>
-      </w:r>
-      <w:r>
-        <w:t xml:space="preserve"> </w:t>
-      </w:r>
-      <w:r>
-        <w:t xml:space="preserve">(Lowndes et al.</w:t>
-      </w:r>
-      <w:r>
-        <w:t xml:space="preserve"> </w:t>
-      </w:r>
-      <w:hyperlink w:anchor="ref-Lowndes17">
-        <w:r>
-          <w:rPr>
-            <w:rStyle w:val="Hyperlink"/>
-          </w:rPr>
-          <w:t xml:space="preserve">2017</w:t>
-        </w:r>
-      </w:hyperlink>
-      <w:r>
-        <w:t xml:space="preserve">)</w:t>
-      </w:r>
-      <w:r>
-        <w:t xml:space="preserve"> </w:t>
-      </w:r>
-      <w:r>
-        <w:t xml:space="preserve">and have proven useful in recent applications in the hydrologic sciences</w:t>
-      </w:r>
-      <w:r>
-        <w:t xml:space="preserve"> </w:t>
-      </w:r>
-      <w:r>
-        <w:t xml:space="preserve">(Idaszak et al.</w:t>
-      </w:r>
-      <w:r>
-        <w:t xml:space="preserve"> </w:t>
-      </w:r>
-      <w:hyperlink w:anchor="ref-Idaszak17">
-        <w:r>
-          <w:rPr>
-            <w:rStyle w:val="Hyperlink"/>
-          </w:rPr>
-          <w:t xml:space="preserve">2017</w:t>
-        </w:r>
-      </w:hyperlink>
-      <w:r>
-        <w:t xml:space="preserve">, Slater et al.</w:t>
-      </w:r>
-      <w:r>
-        <w:t xml:space="preserve"> </w:t>
-      </w:r>
-      <w:hyperlink w:anchor="ref-Slater19">
-        <w:r>
-          <w:rPr>
-            <w:rStyle w:val="Hyperlink"/>
-          </w:rPr>
-          <w:t xml:space="preserve">2019</w:t>
-        </w:r>
-      </w:hyperlink>
-      <w:r>
-        <w:t xml:space="preserve">)</w:t>
-      </w:r>
-      <w:r>
-        <w:t xml:space="preserve">.</w:t>
-      </w:r>
-    </w:p>
-    <w:p>
-      <w:pPr>
-        <w:pStyle w:val="BodyText"/>
-      </w:pPr>
-      <w:r>
-        <w:t xml:space="preserve">Open access to data can also benefit management and regulatory communities. Although many monitoring datasets are publicly available, the data quality, level of documentation, and ease of use varies widely. This can create research and implementation challenges as datasets may be difficult to locate, data contexts may be misunderstood, and data from different sources require synthesis. Many open science tools can improve the accessibility of data from monitoring programs by establishing workflows for data discovery and synthesis, often through the adoption of a common metadata structure (e.g., Ecological Metadata Language Standard, or</w:t>
-      </w:r>
-      <w:r>
-        <w:t xml:space="preserve"> </w:t>
-      </w:r>
-      <w:hyperlink r:id="rId32">
-        <w:r>
-          <w:rPr>
-            <w:rStyle w:val="Hyperlink"/>
-          </w:rPr>
-          <w:t xml:space="preserve">EML</w:t>
-        </w:r>
-      </w:hyperlink>
-      <w:r>
-        <w:t xml:space="preserve">) and integration of data within federated data networks (e.g.,</w:t>
-      </w:r>
-      <w:r>
-        <w:t xml:space="preserve"> </w:t>
-      </w:r>
-      <w:hyperlink r:id="rId33">
-        <w:r>
-          <w:rPr>
-            <w:rStyle w:val="Hyperlink"/>
-          </w:rPr>
-          <w:t xml:space="preserve">DataONE</w:t>
-        </w:r>
-      </w:hyperlink>
-      <w:r>
-        <w:t xml:space="preserve">,</w:t>
-      </w:r>
-      <w:r>
-        <w:t xml:space="preserve"> </w:t>
-      </w:r>
-      <w:hyperlink r:id="rId34">
-        <w:r>
-          <w:rPr>
-            <w:rStyle w:val="Hyperlink"/>
-          </w:rPr>
-          <w:t xml:space="preserve">iRODS</w:t>
-        </w:r>
-      </w:hyperlink>
-      <w:r>
-        <w:t xml:space="preserve">). Open data maintained by management or regulatory communities benefits the research community, which in turn benefits the data maintainers that require scientific products to inform decisions. Open data can also improve public trust in scientific findings by exposing the underlying information used to develop a research product</w:t>
-      </w:r>
-      <w:r>
-        <w:t xml:space="preserve"> </w:t>
-      </w:r>
-      <w:r>
-        <w:t xml:space="preserve">(Grand et al.</w:t>
-      </w:r>
-      <w:r>
-        <w:t xml:space="preserve"> </w:t>
-      </w:r>
-      <w:hyperlink w:anchor="ref-Grand12">
-        <w:r>
-          <w:rPr>
-            <w:rStyle w:val="Hyperlink"/>
-          </w:rPr>
-          <w:t xml:space="preserve">2012</w:t>
-        </w:r>
-      </w:hyperlink>
-      <w:r>
-        <w:t xml:space="preserve">)</w:t>
-      </w:r>
-      <w:r>
-        <w:t xml:space="preserve">. Similar concepts are used in</w:t>
-      </w:r>
-      <w:r>
-        <w:t xml:space="preserve"> </w:t>
-      </w:r>
-      <w:r>
-        <w:t xml:space="preserve">“</w:t>
-      </w:r>
-      <w:r>
-        <w:t xml:space="preserve">blockchain</w:t>
-      </w:r>
-      <w:r>
-        <w:t xml:space="preserve">”</w:t>
-      </w:r>
-      <w:r>
-        <w:t xml:space="preserve"> </w:t>
-      </w:r>
-      <w:r>
-        <w:t xml:space="preserve">technologies that allow public financial transactions in an open, distributed format, as for trading in cryptocurrencies</w:t>
-      </w:r>
-      <w:r>
-        <w:t xml:space="preserve"> </w:t>
-      </w:r>
-      <w:r>
-        <w:t xml:space="preserve">(Pilkington</w:t>
-      </w:r>
-      <w:r>
-        <w:t xml:space="preserve"> </w:t>
-      </w:r>
-      <w:hyperlink w:anchor="ref-Pilkington16">
-        <w:r>
-          <w:rPr>
-            <w:rStyle w:val="Hyperlink"/>
-          </w:rPr>
-          <w:t xml:space="preserve">2016</w:t>
-        </w:r>
-      </w:hyperlink>
-      <w:r>
-        <w:t xml:space="preserve">)</w:t>
-      </w:r>
-      <w:r>
-        <w:t xml:space="preserve">. Increased trust could facilitate eventual adoption of proposed rules or regulations that are based on research products created from open data.</w:t>
-      </w:r>
-    </w:p>
-    <w:p>
-      <w:pPr>
-        <w:pStyle w:val="Heading1"/>
-      </w:pPr>
-      <w:bookmarkStart w:id="35" w:name="X82402b96a662d353687d6a528d81154bdf223ef"/>
-      <w:r>
-        <w:t xml:space="preserve">Applying open science principles to bioassessment</w:t>
-      </w:r>
-      <w:bookmarkEnd w:id="35"/>
-    </w:p>
-    <w:p>
-      <w:pPr>
-        <w:pStyle w:val="FirstParagraph"/>
-      </w:pPr>
-      <w:r>
-        <w:t xml:space="preserve">Here we provide a detailed description of open science processes that the bioassessment community could leverage to create reproducible, transparent, and discoverable research products for environmental managers. To emphasize the value of open science for specific steps of the scientific process, we first describe a</w:t>
-      </w:r>
-      <w:r>
-        <w:t xml:space="preserve"> </w:t>
-      </w:r>
-      <w:r>
-        <w:t xml:space="preserve">“</w:t>
-      </w:r>
-      <w:r>
-        <w:t xml:space="preserve">conventional</w:t>
-      </w:r>
-      <w:r>
-        <w:t xml:space="preserve">”</w:t>
-      </w:r>
-      <w:r>
-        <w:t xml:space="preserve"> </w:t>
-      </w:r>
-      <w:r>
-        <w:t xml:space="preserve">linear process (Figure</w:t>
-      </w:r>
-      <w:r>
-        <w:t xml:space="preserve"> </w:t>
-      </w:r>
-      <w:r>
-        <w:t xml:space="preserve">2</w:t>
-      </w:r>
-      <w:r>
-        <w:t xml:space="preserve">a), which is then contrasted with a process that adopts open science tools to facilitate feedback between the management community and stakeholders (Figure</w:t>
-      </w:r>
-      <w:r>
-        <w:t xml:space="preserve"> </w:t>
-      </w:r>
-      <w:r>
-        <w:t xml:space="preserve">2</w:t>
-      </w:r>
-      <w:r>
-        <w:t xml:space="preserve">b). The critical differences with the latter are the iterative flow of ideas and products between the management community and stakeholders, the research team developing the bioassessment product, and the broader community that provides data and guidance documents in the primary and secondary literature. In both cases, the technical and implementation phases of a bioassessment product are acknowledged as distinct steps of analysis that describe the entire process from idea conception to adoption in management or regulatory applications.</w:t>
-      </w:r>
-    </w:p>
-    <w:p>
-      <w:pPr>
-        <w:pStyle w:val="BodyText"/>
-      </w:pPr>
-      <w:r>
-        <w:t xml:space="preserve">The below examples also require understanding the distinction between the general open science process in Figure</w:t>
-      </w:r>
-      <w:r>
-        <w:t xml:space="preserve"> </w:t>
-      </w:r>
-      <w:r>
-        <w:t xml:space="preserve">1</w:t>
-      </w:r>
-      <w:r>
-        <w:t xml:space="preserve">, open data as an individual component of the open science process, and the technology-based tools that can be used to achieve these ends. Both the tools and open data are critical components that facilitate the broader process to achieve the principles outlined in Table</w:t>
-      </w:r>
-      <w:r>
-        <w:t xml:space="preserve"> </w:t>
-      </w:r>
-      <w:r>
-        <w:t xml:space="preserve">1</w:t>
-      </w:r>
-      <w:r>
-        <w:t xml:space="preserve">. However, open science tools can also be used by individual researchers in an entirely closed workflow with no collaboration or discoverability by others. Similarly, open data can be created through an entirely closed process even though it may appear as an open science product.</w:t>
-      </w:r>
-      <w:r>
-        <w:t xml:space="preserve"> </w:t>
-      </w:r>
-      <w:r>
-        <w:t xml:space="preserve">“</w:t>
-      </w:r>
-      <w:r>
-        <w:t xml:space="preserve">Openness</w:t>
-      </w:r>
-      <w:r>
-        <w:t xml:space="preserve">”</w:t>
-      </w:r>
-      <w:r>
-        <w:t xml:space="preserve"> </w:t>
-      </w:r>
-      <w:r>
-        <w:t xml:space="preserve">of process, tools, and data exists on a continuum, and incremental improvements can transform an individual’s and research group’s practice over time. We encourage awareness that an open process adopts the open science tools that are appropriate for a research question, the creation of open data can be a fundamental component of the process, and acceptance by the research team and collaborators of the concepts described in Table</w:t>
-      </w:r>
-      <w:r>
-        <w:t xml:space="preserve"> </w:t>
-      </w:r>
-      <w:r>
-        <w:t xml:space="preserve">1</w:t>
-      </w:r>
-      <w:r>
-        <w:t xml:space="preserve"> </w:t>
-      </w:r>
-      <w:r>
-        <w:t xml:space="preserve">is critical to achieving openness.</w:t>
-      </w:r>
-    </w:p>
-    <w:p>
-      <w:pPr>
-        <w:pStyle w:val="Heading2"/>
-      </w:pPr>
-      <w:bookmarkStart w:id="36" w:name="conventional-bioassessment"/>
-      <w:r>
-        <w:t xml:space="preserve">Conventional bioassessment</w:t>
-      </w:r>
-      <w:bookmarkEnd w:id="36"/>
-    </w:p>
-    <w:p>
-      <w:pPr>
-        <w:pStyle w:val="FirstParagraph"/>
-      </w:pPr>
-      <w:r>
-        <w:t xml:space="preserve">First we consider a hypothetical process by which many bioassessment products are created to highlight challenges to openness with conventional approaches. A typical workflow for developing a bioassessment product is not entirely dissimilar from a conventional scientific process. The primary investigator begins by identifying the research goal, developing methods to achieve that goal, and then identifying the data needs and analyses based on the existing science. What distinguishes bioassessment from traditional scientific studies is that research goals are often defined externally through legislative requirements. This means that the required datasets may be decentralized across institutions or data collection may be contracted to a third party. This separation between consumers and creators of bioassessment products can be a contributing factor for adopting closed workflows given communication barriers between institutions. For these reasons, the conventional process is often linear and opaque by lack of communication and transparency between parties (Figure</w:t>
-      </w:r>
-      <w:r>
-        <w:t xml:space="preserve"> </w:t>
-      </w:r>
-      <w:r>
-        <w:t xml:space="preserve">2</w:t>
-      </w:r>
-      <w:r>
-        <w:t xml:space="preserve">a).</w:t>
-      </w:r>
-    </w:p>
-    <w:p>
-      <w:pPr>
-        <w:pStyle w:val="BodyText"/>
-      </w:pPr>
-      <w:r>
-        <w:t xml:space="preserve">A conventional process for a bioassessment study can also lead to inaccessible data with inadequate documentation. Many bioassessment products begin by synthesizing data from existing monitoring programs, although the original goals for a monitoring program may not align with the needs of a bioassessment product. The data may also have limitations that affect performance or even prevent their use entirely for assessment. For example, a fisheries monitoring program may only sample select locations and may have inadequate coverage of aquatic biodiversity. In these scenarios, supplementary data must be gathered from other sources. The end product is a synthesized dataset that may be appropriate to meet the requirements of a bioassessment product, but its origin and workflow to achieve the necessary format may be unknown except to the individual that compiled the data. This creates significant challenges for future products or policies that depend on these products and may even erode institutional trust if the provenance of the dataset is unknown.</w:t>
-      </w:r>
-    </w:p>
-    <w:p>
-      <w:pPr>
-        <w:pStyle w:val="BodyText"/>
-      </w:pPr>
-      <w:r>
-        <w:t xml:space="preserve">Insufficient tools to facilitate use of bioassessment products by managers and policy-makers, both in calculation and interpretation, represents a critical limitation of conventional workflows. The worst case scenario is a spreadsheet-oriented approach to converting raw data into a synthesized index. Not only is this a major challenge for the researcher that develops the index, but its methods and order of operations are opaque, preventing others from applying the tool to reproduce the results and apply it in novel situations. There are many reasons for these challenges (e.g., lack of documentation, unknown data requirements, no interpretation guidance), but the fundamental issue is inaccessibility of the product. A management or regulatory agency will have no ability to interpret these data and the final product will not pass independent review if the results cannot be reproduced. Recent workflows have been proposed as</w:t>
-      </w:r>
-      <w:r>
-        <w:t xml:space="preserve"> </w:t>
-      </w:r>
-      <w:r>
-        <w:t xml:space="preserve">“</w:t>
-      </w:r>
-      <w:r>
-        <w:t xml:space="preserve">cradle to dashboard</w:t>
-      </w:r>
-      <w:r>
-        <w:t xml:space="preserve">”</w:t>
-      </w:r>
-      <w:r>
-        <w:t xml:space="preserve"> </w:t>
-      </w:r>
-      <w:r>
-        <w:t xml:space="preserve">to remediate these issues, where code development, data, and final products are intimately linked from conception to completion (e.g., for environmental flows,</w:t>
-      </w:r>
-      <w:r>
-        <w:t xml:space="preserve"> </w:t>
-      </w:r>
-      <w:hyperlink r:id="rId37">
-        <w:r>
-          <w:rPr>
-            <w:rStyle w:val="Hyperlink"/>
-          </w:rPr>
-          <w:t xml:space="preserve">https://eflows.ucdavis.edu/</w:t>
-        </w:r>
-      </w:hyperlink>
-      <w:r>
-        <w:t xml:space="preserve">). Similar approaches could be useful in bioassessment to remediate data accessibility and reproducibility issues.</w:t>
-      </w:r>
-    </w:p>
-    <w:p>
-      <w:pPr>
-        <w:pStyle w:val="Heading2"/>
-      </w:pPr>
-      <w:bookmarkStart w:id="38" w:name="X84510c0d8d9680c4d8229cf543f3a1399416b73"/>
-      <w:r>
-        <w:t xml:space="preserve">Using open science tools to enhance bioassessment</w:t>
-      </w:r>
-      <w:bookmarkEnd w:id="38"/>
-    </w:p>
-    <w:p>
-      <w:pPr>
-        <w:pStyle w:val="FirstParagraph"/>
-      </w:pPr>
-      <w:r>
-        <w:t xml:space="preserve">The above is an extreme hypothetical description where bioassessment products fail to effect any positive change in environmental management due to a complete deficiency in openness, resulting in failed implementation. Many existing bioassessment products can be described more positively, yet the research community could benefit from adopting a more open approach to creating and delivering assessment products. The following section describes key components of the open science process that can facilitate the development and application of bioassessment products. We focus specifically on data provenance, method development, and method delivery.</w:t>
-      </w:r>
-    </w:p>
-    <w:p>
-      <w:pPr>
-        <w:pStyle w:val="BodyText"/>
-      </w:pPr>
-      <w:r>
-        <w:t xml:space="preserve">The overall process is shown in Figure</w:t>
-      </w:r>
-      <w:r>
-        <w:t xml:space="preserve"> </w:t>
-      </w:r>
-      <w:r>
-        <w:t xml:space="preserve">2</w:t>
-      </w:r>
-      <w:r>
-        <w:t xml:space="preserve">b as an expansion of general concepts in Figure</w:t>
-      </w:r>
-      <w:r>
-        <w:t xml:space="preserve"> </w:t>
-      </w:r>
-      <w:r>
-        <w:t xml:space="preserve">1</w:t>
-      </w:r>
-      <w:r>
-        <w:t xml:space="preserve">, with a specific science application phase for implementation. This iterative flow of information is facilitated by 1) openly sharing planning documents, 2) using established metadata standards to document synthesized data products, 3) hosting data products on open repositories, 4) creating reproducible summary documents that integrate the data and research products, and 5) incorporating the developed product into interactive applications that deliver the results to the managers and stakeholders. The technical phase of defining research goals, collecting and synthesizing data, and developing the bioassessment product are primary tasks of the research team. However, the process is distinguished by the flow of information to and from the research phase that can benefit the specific project and the science of bioassessment as a whole.</w:t>
-      </w:r>
-    </w:p>
-    <w:p>
-      <w:pPr>
-        <w:pStyle w:val="Heading3"/>
-      </w:pPr>
-      <w:bookmarkStart w:id="39" w:name="developing-bioassessment-goals"/>
-      <w:r>
-        <w:t xml:space="preserve">Developing bioassessment goals</w:t>
-      </w:r>
-      <w:bookmarkEnd w:id="39"/>
-    </w:p>
-    <w:p>
-      <w:pPr>
-        <w:pStyle w:val="FirstParagraph"/>
-      </w:pPr>
-      <w:r>
-        <w:t xml:space="preserve">In an open science process, the goals identified by the research team for developing a bioassessment product should occur through direct, two-way interaction with the management or regulatory institution that requires the product. This two-way exchange of information can be accomplished through direct communication and sharing of planning documents to ensure all decisions are transparent, i.e., open planning. In person meetings are ideal, but planning documents are dynamic and will require remote sharing and revision as ideas progress. Online tools such as</w:t>
-      </w:r>
-      <w:r>
-        <w:t xml:space="preserve"> </w:t>
-      </w:r>
-      <w:hyperlink r:id="rId40">
-        <w:r>
-          <w:rPr>
-            <w:rStyle w:val="Hyperlink"/>
-          </w:rPr>
-          <w:t xml:space="preserve">Google documents</w:t>
-        </w:r>
-      </w:hyperlink>
-      <w:r>
-        <w:t xml:space="preserve">,</w:t>
-      </w:r>
-      <w:r>
-        <w:t xml:space="preserve"> </w:t>
-      </w:r>
-      <w:hyperlink r:id="rId41">
-        <w:r>
-          <w:rPr>
-            <w:rStyle w:val="Hyperlink"/>
-          </w:rPr>
-          <w:t xml:space="preserve">Slack</w:t>
-        </w:r>
-      </w:hyperlink>
-      <w:r>
-        <w:t xml:space="preserve"> </w:t>
-      </w:r>
-      <w:r>
-        <w:t xml:space="preserve">discussion channels, and open lab notebooks can be instrumental for collaboration. More informal approaches, such as blogging and sharing ideas on social media, can expose new concepts to the broader community for guidance</w:t>
-      </w:r>
-      <w:r>
-        <w:t xml:space="preserve"> </w:t>
-      </w:r>
-      <w:r>
-        <w:t xml:space="preserve">(Woelfle et al.</w:t>
-      </w:r>
-      <w:r>
-        <w:t xml:space="preserve"> </w:t>
-      </w:r>
-      <w:hyperlink w:anchor="ref-Woelfle11">
-        <w:r>
-          <w:rPr>
-            <w:rStyle w:val="Hyperlink"/>
-          </w:rPr>
-          <w:t xml:space="preserve">2011</w:t>
-        </w:r>
-      </w:hyperlink>
-      <w:r>
-        <w:t xml:space="preserve">, Darling et al.</w:t>
-      </w:r>
-      <w:r>
-        <w:t xml:space="preserve"> </w:t>
-      </w:r>
-      <w:hyperlink w:anchor="ref-Darling13">
-        <w:r>
-          <w:rPr>
-            <w:rStyle w:val="Hyperlink"/>
-          </w:rPr>
-          <w:t xml:space="preserve">2013</w:t>
-        </w:r>
-      </w:hyperlink>
-      <w:r>
-        <w:t xml:space="preserve">)</w:t>
-      </w:r>
-      <w:r>
-        <w:t xml:space="preserve">. Overall, the research team should use these tools to identify stakeholder needs while also considering the balance between the research goals and limitations of the data to meet these goals. This will ensure that the needs of the management and stakeholder communities will be consistent with the services provided by the research product.</w:t>
-      </w:r>
-    </w:p>
-    <w:p>
-      <w:pPr>
-        <w:pStyle w:val="Heading3"/>
-      </w:pPr>
-      <w:bookmarkStart w:id="42" w:name="curating-bioassessment-data"/>
-      <w:r>
-        <w:t xml:space="preserve">Curating bioassessment data</w:t>
-      </w:r>
-      <w:bookmarkEnd w:id="42"/>
-    </w:p>
-    <w:p>
-      <w:pPr>
-        <w:pStyle w:val="FirstParagraph"/>
-      </w:pPr>
-      <w:r>
-        <w:t xml:space="preserve">After project goals are established, the research team identifies requirements and sources of data that need to be synthesized to meet the research needs. Bioassessment data, or more generally, biological data obtained from field sampling have a unique set of challenges that require added vigilance in data stewardship</w:t>
-      </w:r>
-      <w:r>
-        <w:t xml:space="preserve"> </w:t>
-      </w:r>
-      <w:r>
-        <w:t xml:space="preserve">(Cao and Hawkins</w:t>
-      </w:r>
-      <w:r>
-        <w:t xml:space="preserve"> </w:t>
-      </w:r>
-      <w:hyperlink w:anchor="ref-Cao11">
-        <w:r>
-          <w:rPr>
-            <w:rStyle w:val="Hyperlink"/>
-          </w:rPr>
-          <w:t xml:space="preserve">2011</w:t>
-        </w:r>
-      </w:hyperlink>
-      <w:r>
-        <w:t xml:space="preserve">)</w:t>
-      </w:r>
-      <w:r>
-        <w:t xml:space="preserve">. Taxonomic resolution requires a tradeoff between specificity with added cost</w:t>
-      </w:r>
-      <w:r>
-        <w:t xml:space="preserve"> </w:t>
-      </w:r>
-      <w:r>
-        <w:t xml:space="preserve">(Lenat and Resh</w:t>
-      </w:r>
-      <w:r>
-        <w:t xml:space="preserve"> </w:t>
-      </w:r>
-      <w:hyperlink w:anchor="ref-Lenat01">
-        <w:r>
-          <w:rPr>
-            <w:rStyle w:val="Hyperlink"/>
-          </w:rPr>
-          <w:t xml:space="preserve">2001</w:t>
-        </w:r>
-      </w:hyperlink>
-      <w:r>
-        <w:t xml:space="preserve">, Chessman et al.</w:t>
-      </w:r>
-      <w:r>
-        <w:t xml:space="preserve"> </w:t>
-      </w:r>
-      <w:hyperlink w:anchor="ref-Chessman07">
-        <w:r>
-          <w:rPr>
-            <w:rStyle w:val="Hyperlink"/>
-          </w:rPr>
-          <w:t xml:space="preserve">2007</w:t>
-        </w:r>
-      </w:hyperlink>
-      <w:r>
-        <w:t xml:space="preserve">)</w:t>
-      </w:r>
-      <w:r>
         <w:t xml:space="preserve"> </w:t>
       </w:r>
       <w:r>
@@ -1885,7 +1748,7 @@
         </w:r>
       </w:hyperlink>
       <w:r>
-        <w:t xml:space="preserve">) tables that are critical for many biological indices. Unidentified or ambiguous individuals or taxa must also be explicitly treated in analysis workflows</w:t>
+        <w:t xml:space="preserve">) tables that are critical for many biological indices. Unidentified or ambiguous taxa must also be explicitly treated in analysis workflows</w:t>
       </w:r>
       <w:r>
         <w:t xml:space="preserve"> </w:t>
@@ -5262,7 +5125,7 @@
       </w:r>
       <w:bookmarkEnd w:id="72"/>
     </w:p>
-    <w:bookmarkStart w:id="162" w:name="refs"/>
+    <w:bookmarkStart w:id="158" w:name="refs"/>
     <w:bookmarkStart w:id="73" w:name="ref-Allaire18"/>
     <w:p>
       <w:pPr>
@@ -5295,7 +5158,7 @@
       </w:r>
     </w:p>
     <w:bookmarkEnd w:id="74"/>
-    <w:bookmarkStart w:id="75" w:name="ref-Bain00"/>
+    <w:bookmarkStart w:id="75" w:name="ref-Baker15"/>
     <w:p>
       <w:pPr>
         <w:pStyle w:val="Bibliography"/>
@@ -5304,14 +5167,14 @@
         <w:rPr>
           <w:smallCaps/>
         </w:rPr>
-        <w:t xml:space="preserve">Bain, M. B., A. L. Harig, D. P. Loucks, R. R. Goforth, and K. E. Mills</w:t>
-      </w:r>
-      <w:r>
-        <w:t xml:space="preserve">. 2000. Aquatic ecosystem protection and restoration: Advances in methods for assessment and evaluation. Environmental Science and Policy 3:89–98.</w:t>
+        <w:t xml:space="preserve">Baker, M. E., R. S. King, and D. Kahle</w:t>
+      </w:r>
+      <w:r>
+        <w:t xml:space="preserve">. 2015. TITAN2: Threshold indicator taxa analysis.</w:t>
       </w:r>
     </w:p>
     <w:bookmarkEnd w:id="75"/>
-    <w:bookmarkStart w:id="76" w:name="ref-Baker15"/>
+    <w:bookmarkStart w:id="77" w:name="ref-Beck18c"/>
     <w:p>
       <w:pPr>
         <w:pStyle w:val="Bibliography"/>
@@ -5320,14 +5183,31 @@
         <w:rPr>
           <w:smallCaps/>
         </w:rPr>
-        <w:t xml:space="preserve">Baker, M. E., R. S. King, and D. Kahle</w:t>
-      </w:r>
-      <w:r>
-        <w:t xml:space="preserve">. 2015. TITAN2: Threshold indicator taxa analysis.</w:t>
-      </w:r>
-    </w:p>
-    <w:bookmarkEnd w:id="76"/>
-    <w:bookmarkStart w:id="78" w:name="ref-Beck18c"/>
+        <w:t xml:space="preserve">Beck, M. W.</w:t>
+      </w:r>
+      <w:r>
+        <w:t xml:space="preserve"> </w:t>
+      </w:r>
+      <w:r>
+        <w:t xml:space="preserve">2018a. SCCWRP/SCAPE: v1.0 (Version 1.0). Zenodo,</w:t>
+      </w:r>
+      <w:r>
+        <w:t xml:space="preserve"> </w:t>
+      </w:r>
+      <w:hyperlink r:id="rId76">
+        <w:r>
+          <w:rPr>
+            <w:rStyle w:val="Hyperlink"/>
+          </w:rPr>
+          <w:t xml:space="preserve">http://doi.org/10.5281/zenodo.1218121</w:t>
+        </w:r>
+      </w:hyperlink>
+      <w:r>
+        <w:t xml:space="preserve">.</w:t>
+      </w:r>
+    </w:p>
+    <w:bookmarkEnd w:id="77"/>
+    <w:bookmarkStart w:id="78" w:name="ref-Beck18d"/>
     <w:p>
       <w:pPr>
         <w:pStyle w:val="Bibliography"/>
@@ -5342,25 +5222,11 @@
         <w:t xml:space="preserve"> </w:t>
       </w:r>
       <w:r>
-        <w:t xml:space="preserve">2018a. SCCWRP/SCAPE: v1.0 (Version 1.0). Zenodo,</w:t>
-      </w:r>
-      <w:r>
-        <w:t xml:space="preserve"> </w:t>
-      </w:r>
-      <w:hyperlink r:id="rId77">
-        <w:r>
-          <w:rPr>
-            <w:rStyle w:val="Hyperlink"/>
-          </w:rPr>
-          <w:t xml:space="preserve">http://doi.org/10.5281/zenodo.1218121</w:t>
-        </w:r>
-      </w:hyperlink>
-      <w:r>
-        <w:t xml:space="preserve">.</w:t>
+        <w:t xml:space="preserve">2018b. Constrained streams for biological integrity in California. Knowledge Network for Biocomplexity. urn:uuid:75411f50-32ed-42a5-bbfd-26833c7a441f.</w:t>
       </w:r>
     </w:p>
     <w:bookmarkEnd w:id="78"/>
-    <w:bookmarkStart w:id="79" w:name="ref-Beck18d"/>
+    <w:bookmarkStart w:id="79" w:name="ref-Beck09"/>
     <w:p>
       <w:pPr>
         <w:pStyle w:val="Bibliography"/>
@@ -5369,17 +5235,14 @@
         <w:rPr>
           <w:smallCaps/>
         </w:rPr>
-        <w:t xml:space="preserve">Beck, M. W.</w:t>
-      </w:r>
-      <w:r>
-        <w:t xml:space="preserve"> </w:t>
-      </w:r>
-      <w:r>
-        <w:t xml:space="preserve">2018b. Constrained streams for biological integrity in California. Knowledge Network for Biocomplexity. urn:uuid:75411f50-32ed-42a5-bbfd-26833c7a441f.</w:t>
+        <w:t xml:space="preserve">Beck, M. W., and L. K. Hatch</w:t>
+      </w:r>
+      <w:r>
+        <w:t xml:space="preserve">. 2009. A review of research on the development of lake indices of biotic integrity. Environmental Reviews 17:21–44.</w:t>
       </w:r>
     </w:p>
     <w:bookmarkEnd w:id="79"/>
-    <w:bookmarkStart w:id="80" w:name="ref-Beck09"/>
+    <w:bookmarkStart w:id="80" w:name="ref-Beckir"/>
     <w:p>
       <w:pPr>
         <w:pStyle w:val="Bibliography"/>
@@ -5388,14 +5251,14 @@
         <w:rPr>
           <w:smallCaps/>
         </w:rPr>
-        <w:t xml:space="preserve">Beck, M. W., and L. K. Hatch</w:t>
-      </w:r>
-      <w:r>
-        <w:t xml:space="preserve">. 2009. A review of research on the development of lake indices of biotic integrity. Environmental Reviews 17:21–44.</w:t>
+        <w:t xml:space="preserve">Beck, M. W., R. D. Mazor, S. Johnson, K. Wisenbaker, J. Westfall, P. R. Ode, R. Hill, C. Loflen, M. Sutula, and E. D. Stein</w:t>
+      </w:r>
+      <w:r>
+        <w:t xml:space="preserve">. (n.d.). Prioritizing management goals for stream biological integrity within the developed landscape context. Freshwater Science.</w:t>
       </w:r>
     </w:p>
     <w:bookmarkEnd w:id="80"/>
-    <w:bookmarkStart w:id="81" w:name="ref-Beckir"/>
+    <w:bookmarkStart w:id="81" w:name="ref-Beck13"/>
     <w:p>
       <w:pPr>
         <w:pStyle w:val="Bibliography"/>
@@ -5404,14 +5267,14 @@
         <w:rPr>
           <w:smallCaps/>
         </w:rPr>
-        <w:t xml:space="preserve">Beck, M. W., R. D. Mazor, S. Johnson, K. Wisenbaker, J. Westfall, P. R. Ode, R. Hill, C. Loflen, M. Sutula, and E. D. Stein</w:t>
-      </w:r>
-      <w:r>
-        <w:t xml:space="preserve">. (n.d.). Prioritizing management goals for stream biological integrity within the developed landscape context. Freshwater Science.</w:t>
+        <w:t xml:space="preserve">Beck, M. W., B. Vondracek, and L. K. Hatch</w:t>
+      </w:r>
+      <w:r>
+        <w:t xml:space="preserve">. 2013. Environmental clustering of lakes to evaluate performance of a macrophyte index of biotic integrity. Aquatic Botany 108:16–25.</w:t>
       </w:r>
     </w:p>
     <w:bookmarkEnd w:id="81"/>
-    <w:bookmarkStart w:id="82" w:name="ref-Beck13"/>
+    <w:bookmarkStart w:id="82" w:name="ref-Birk12"/>
     <w:p>
       <w:pPr>
         <w:pStyle w:val="Bibliography"/>
@@ -5420,14 +5283,14 @@
         <w:rPr>
           <w:smallCaps/>
         </w:rPr>
-        <w:t xml:space="preserve">Beck, M. W., B. Vondracek, and L. K. Hatch</w:t>
-      </w:r>
-      <w:r>
-        <w:t xml:space="preserve">. 2013. Environmental clustering of lakes to evaluate performance of a macrophyte index of biotic integrity. Aquatic Botany 108:16–25.</w:t>
+        <w:t xml:space="preserve">Birk, S., W. Bonne, A. Borja, S. Brucet, A. Courrat, S. Poikane, A. Solimini, W. van de Bund, N. Zampoukas, and D. Hering</w:t>
+      </w:r>
+      <w:r>
+        <w:t xml:space="preserve">. 2012. Three hundred ways to assess Europe’s surface waters: An almost complete overview of biological methods to implement the Water Framework Directive. Ecological Indicators 18:31–41.</w:t>
       </w:r>
     </w:p>
     <w:bookmarkEnd w:id="82"/>
-    <w:bookmarkStart w:id="83" w:name="ref-Birk12"/>
+    <w:bookmarkStart w:id="83" w:name="ref-BondLamberty16"/>
     <w:p>
       <w:pPr>
         <w:pStyle w:val="Bibliography"/>
@@ -5436,14 +5299,14 @@
         <w:rPr>
           <w:smallCaps/>
         </w:rPr>
-        <w:t xml:space="preserve">Birk, S., W. Bonne, A. Borja, S. Brucet, A. Courrat, S. Poikane, A. Solimini, W. van de Bund, N. Zampoukas, and D. Hering</w:t>
-      </w:r>
-      <w:r>
-        <w:t xml:space="preserve">. 2012. Three hundred ways to assess Europe’s surface waters: An almost complete overview of biological methods to implement the Water Framework Directive. Ecological Indicators 18:31–41.</w:t>
+        <w:t xml:space="preserve">Bond-Lamberty, B., A. P. Smith, and V. Bailey</w:t>
+      </w:r>
+      <w:r>
+        <w:t xml:space="preserve">. 2016. Running an open experiment: Transparency and reproducibility in soil and ecosystem science. Environmental Research Letters 11:1–7.</w:t>
       </w:r>
     </w:p>
     <w:bookmarkEnd w:id="83"/>
-    <w:bookmarkStart w:id="84" w:name="ref-BondLamberty16"/>
+    <w:bookmarkStart w:id="84" w:name="ref-Borja09"/>
     <w:p>
       <w:pPr>
         <w:pStyle w:val="Bibliography"/>
@@ -5452,14 +5315,14 @@
         <w:rPr>
           <w:smallCaps/>
         </w:rPr>
-        <w:t xml:space="preserve">Bond-Lamberty, B., A. P. Smith, and V. Bailey</w:t>
-      </w:r>
-      <w:r>
-        <w:t xml:space="preserve">. 2016. Running an open experiment: Transparency and reproducibility in soil and ecosystem science. Environmental Research Letters 11:1–7.</w:t>
+        <w:t xml:space="preserve">Borja, A., A. Ranasinghe, and S. B. Weisberg</w:t>
+      </w:r>
+      <w:r>
+        <w:t xml:space="preserve">. 2009. Assessing ecological integrity in marine waters, using multiple indices and ecosystem components: Challenges for the future. Marine Pollution Bulletin 59:1–4.</w:t>
       </w:r>
     </w:p>
     <w:bookmarkEnd w:id="84"/>
-    <w:bookmarkStart w:id="85" w:name="ref-Borja09"/>
+    <w:bookmarkStart w:id="85" w:name="ref-Borregaard16"/>
     <w:p>
       <w:pPr>
         <w:pStyle w:val="Bibliography"/>
@@ -5468,14 +5331,14 @@
         <w:rPr>
           <w:smallCaps/>
         </w:rPr>
-        <w:t xml:space="preserve">Borja, A., A. Ranasinghe, and S. B. Weisberg</w:t>
-      </w:r>
-      <w:r>
-        <w:t xml:space="preserve">. 2009. Assessing ecological integrity in marine waters, using multiple indices and ecosystem components: Challenges for the future. Marine Pollution Bulletin 59:1–4.</w:t>
+        <w:t xml:space="preserve">Borregaard, M. K., and E. M. Hart</w:t>
+      </w:r>
+      <w:r>
+        <w:t xml:space="preserve">. 2016. Towards a more reproducible ecology. Ecography 39:349–353.</w:t>
       </w:r>
     </w:p>
     <w:bookmarkEnd w:id="85"/>
-    <w:bookmarkStart w:id="86" w:name="ref-Borregaard16"/>
+    <w:bookmarkStart w:id="86" w:name="ref-Bried14"/>
     <w:p>
       <w:pPr>
         <w:pStyle w:val="Bibliography"/>
@@ -5484,14 +5347,14 @@
         <w:rPr>
           <w:smallCaps/>
         </w:rPr>
-        <w:t xml:space="preserve">Borregaard, M. K., and E. M. Hart</w:t>
-      </w:r>
-      <w:r>
-        <w:t xml:space="preserve">. 2016. Towards a more reproducible ecology. Ecography 39:349–353.</w:t>
+        <w:t xml:space="preserve">Bried, J. T., S. K. Jog, A. R. Dzialowski, and C. A. Davis</w:t>
+      </w:r>
+      <w:r>
+        <w:t xml:space="preserve">. 2014. Potential vegetation criteria for identifying reference-quality wetlands in the south-central United States. Wetlands 34:1159–1169.</w:t>
       </w:r>
     </w:p>
     <w:bookmarkEnd w:id="86"/>
-    <w:bookmarkStart w:id="87" w:name="ref-Bried14"/>
+    <w:bookmarkStart w:id="87" w:name="ref-Cao11"/>
     <w:p>
       <w:pPr>
         <w:pStyle w:val="Bibliography"/>
@@ -5500,14 +5363,14 @@
         <w:rPr>
           <w:smallCaps/>
         </w:rPr>
-        <w:t xml:space="preserve">Bried, J. T., S. K. Jog, A. R. Dzialowski, and C. A. Davis</w:t>
-      </w:r>
-      <w:r>
-        <w:t xml:space="preserve">. 2014. Potential vegetation criteria for identifying reference-quality wetlands in the south-central United States. Wetlands 34:1159–1169.</w:t>
+        <w:t xml:space="preserve">Cao, Y., and C. Hawkins</w:t>
+      </w:r>
+      <w:r>
+        <w:t xml:space="preserve">. 2011. The comparability of bioassessments: A review of conceptual and methodological issues. Journal of the North American Benthological Society 30:680–701.</w:t>
       </w:r>
     </w:p>
     <w:bookmarkEnd w:id="87"/>
-    <w:bookmarkStart w:id="88" w:name="ref-Cao11"/>
+    <w:bookmarkStart w:id="88" w:name="ref-Chang18"/>
     <w:p>
       <w:pPr>
         <w:pStyle w:val="Bibliography"/>
@@ -5516,14 +5379,14 @@
         <w:rPr>
           <w:smallCaps/>
         </w:rPr>
-        <w:t xml:space="preserve">Cao, Y., and C. Hawkins</w:t>
-      </w:r>
-      <w:r>
-        <w:t xml:space="preserve">. 2011. The comparability of bioassessments: A review of conceptual and methodological issues. Journal of the North American Benthological Society 30:680–701.</w:t>
+        <w:t xml:space="preserve">Chang, W., J. Cheng, J. Allaire, Y. Xie, and J. McPherson</w:t>
+      </w:r>
+      <w:r>
+        <w:t xml:space="preserve">. 2018. Shiny: Web application framework for r.</w:t>
       </w:r>
     </w:p>
     <w:bookmarkEnd w:id="88"/>
-    <w:bookmarkStart w:id="89" w:name="ref-Chang18"/>
+    <w:bookmarkStart w:id="89" w:name="ref-Cheng18"/>
     <w:p>
       <w:pPr>
         <w:pStyle w:val="Bibliography"/>
@@ -5532,14 +5395,14 @@
         <w:rPr>
           <w:smallCaps/>
         </w:rPr>
-        <w:t xml:space="preserve">Chang, W., J. Cheng, J. Allaire, Y. Xie, and J. McPherson</w:t>
-      </w:r>
-      <w:r>
-        <w:t xml:space="preserve">. 2018. Shiny: Web application framework for r.</w:t>
+        <w:t xml:space="preserve">Cheng, J., B. Karambelkar, and Y. Xie</w:t>
+      </w:r>
+      <w:r>
+        <w:t xml:space="preserve">. 2018. Leaflet: Create interactive web maps with the javascript ’leaflet’ library.</w:t>
       </w:r>
     </w:p>
     <w:bookmarkEnd w:id="89"/>
-    <w:bookmarkStart w:id="90" w:name="ref-Cheng18"/>
+    <w:bookmarkStart w:id="90" w:name="ref-Chessman07"/>
     <w:p>
       <w:pPr>
         <w:pStyle w:val="Bibliography"/>
@@ -5548,14 +5411,14 @@
         <w:rPr>
           <w:smallCaps/>
         </w:rPr>
-        <w:t xml:space="preserve">Cheng, J., B. Karambelkar, and Y. Xie</w:t>
-      </w:r>
-      <w:r>
-        <w:t xml:space="preserve">. 2018. Leaflet: Create interactive web maps with the javascript ’leaflet’ library.</w:t>
+        <w:t xml:space="preserve">Chessman, B., S. Williams, and C. Besley</w:t>
+      </w:r>
+      <w:r>
+        <w:t xml:space="preserve">. 2007. Bioassessment of streams with macroinvertebrates: Effect of sampled habitat and taxonomic resolution. Journal of the North American Benthological Society 26:546–565.</w:t>
       </w:r>
     </w:p>
     <w:bookmarkEnd w:id="90"/>
-    <w:bookmarkStart w:id="91" w:name="ref-Chessman07"/>
+    <w:bookmarkStart w:id="91" w:name="ref-Collins16"/>
     <w:p>
       <w:pPr>
         <w:pStyle w:val="Bibliography"/>
@@ -5564,14 +5427,17 @@
         <w:rPr>
           <w:smallCaps/>
         </w:rPr>
-        <w:t xml:space="preserve">Chessman, B., S. Williams, and C. Besley</w:t>
-      </w:r>
-      <w:r>
-        <w:t xml:space="preserve">. 2007. Bioassessment of streams with macroinvertebrates: Effect of sampled habitat and taxonomic resolution. Journal of the North American Benthological Society 26:546–565.</w:t>
+        <w:t xml:space="preserve">Collins, S. L.</w:t>
+      </w:r>
+      <w:r>
+        <w:t xml:space="preserve"> </w:t>
+      </w:r>
+      <w:r>
+        <w:t xml:space="preserve">2016. Vegetation science in the age of big data. Journal of Vegetation Science 27:865–867.</w:t>
       </w:r>
     </w:p>
     <w:bookmarkEnd w:id="91"/>
-    <w:bookmarkStart w:id="92" w:name="ref-Collins16"/>
+    <w:bookmarkStart w:id="92" w:name="ref-Cuffney07"/>
     <w:p>
       <w:pPr>
         <w:pStyle w:val="Bibliography"/>
@@ -5580,17 +5446,14 @@
         <w:rPr>
           <w:smallCaps/>
         </w:rPr>
-        <w:t xml:space="preserve">Collins, S. L.</w:t>
-      </w:r>
-      <w:r>
-        <w:t xml:space="preserve"> </w:t>
-      </w:r>
-      <w:r>
-        <w:t xml:space="preserve">2016. Vegetation science in the age of big data. Journal of Vegetation Science 27:865–867.</w:t>
+        <w:t xml:space="preserve">Cuffney, T. F., M. D. Bilger, and A. M. Haigler</w:t>
+      </w:r>
+      <w:r>
+        <w:t xml:space="preserve">. 2007. Ambiguous taxa: Effects on the characterization and interpetation of invertebrate assemblages. Journal of the North American Benthological Society 26:286–307.</w:t>
       </w:r>
     </w:p>
     <w:bookmarkEnd w:id="92"/>
-    <w:bookmarkStart w:id="93" w:name="ref-Cuffney07"/>
+    <w:bookmarkStart w:id="93" w:name="ref-Dale01"/>
     <w:p>
       <w:pPr>
         <w:pStyle w:val="Bibliography"/>
@@ -5599,14 +5462,14 @@
         <w:rPr>
           <w:smallCaps/>
         </w:rPr>
-        <w:t xml:space="preserve">Cuffney, T. F., M. D. Bilger, and A. M. Haigler</w:t>
-      </w:r>
-      <w:r>
-        <w:t xml:space="preserve">. 2007. Ambiguous taxa: Effects on the characterization and interpetation of invertebrate assemblages. Journal of the North American Benthological Society 26:286–307.</w:t>
+        <w:t xml:space="preserve">Dale, V. H., and S. C. Beyeler</w:t>
+      </w:r>
+      <w:r>
+        <w:t xml:space="preserve">. 2001. Challenges in the development and use of ecological indicators. Ecological Indicators 1:3–10.</w:t>
       </w:r>
     </w:p>
     <w:bookmarkEnd w:id="93"/>
-    <w:bookmarkStart w:id="94" w:name="ref-Dale01"/>
+    <w:bookmarkStart w:id="94" w:name="ref-Darling13"/>
     <w:p>
       <w:pPr>
         <w:pStyle w:val="Bibliography"/>
@@ -5615,14 +5478,14 @@
         <w:rPr>
           <w:smallCaps/>
         </w:rPr>
-        <w:t xml:space="preserve">Dale, V. H., and S. C. Beyeler</w:t>
-      </w:r>
-      <w:r>
-        <w:t xml:space="preserve">. 2001. Challenges in the development and use of ecological indicators. Ecological Indicators 1:3–10.</w:t>
+        <w:t xml:space="preserve">Darling, E. S., D. Shiffman, I. M. Côte, and J. A. Drew</w:t>
+      </w:r>
+      <w:r>
+        <w:t xml:space="preserve">. 2013. The role of Twiter in the life cycle of a scientific publication. Ideas in Ecology and Evolution 6:32–43.</w:t>
       </w:r>
     </w:p>
     <w:bookmarkEnd w:id="94"/>
-    <w:bookmarkStart w:id="95" w:name="ref-Darling13"/>
+    <w:bookmarkStart w:id="95" w:name="ref-Davies06"/>
     <w:p>
       <w:pPr>
         <w:pStyle w:val="Bibliography"/>
@@ -5631,10 +5494,10 @@
         <w:rPr>
           <w:smallCaps/>
         </w:rPr>
-        <w:t xml:space="preserve">Darling, E. S., D. Shiffman, I. M. Côte, and J. A. Drew</w:t>
-      </w:r>
-      <w:r>
-        <w:t xml:space="preserve">. 2013. The role of Twiter in the life cycle of a scientific publication. Ideas in Ecology and Evolution 6:32–43.</w:t>
+        <w:t xml:space="preserve">Davies, S. P., and S. K. Jackson</w:t>
+      </w:r>
+      <w:r>
+        <w:t xml:space="preserve">. 2006. The biological condition gradient: A descriptive model for interpreting change in aquatic ecosystems. Ecological Applications 16:1251–1266.</w:t>
       </w:r>
     </w:p>
     <w:bookmarkEnd w:id="95"/>
@@ -5750,7 +5613,7 @@
       </w:r>
     </w:p>
     <w:bookmarkEnd w:id="102"/>
-    <w:bookmarkStart w:id="103" w:name="ref-Hering10"/>
+    <w:bookmarkStart w:id="103" w:name="ref-Hawkins00"/>
     <w:p>
       <w:pPr>
         <w:pStyle w:val="Bibliography"/>
@@ -5759,14 +5622,46 @@
         <w:rPr>
           <w:smallCaps/>
         </w:rPr>
+        <w:t xml:space="preserve">Hawkins, C. P., R. H. Norris, J. Gerritsen, R. M. Hughes, S. K. Jackson, R. K. Johnson, and R. J. Stevenson</w:t>
+      </w:r>
+      <w:r>
+        <w:t xml:space="preserve">. 2000a. Evaluation of the use of landscape classifications for the prediction of freshwater biota: Synthesis and recommendations. Journal of the North American Benthological Society 19:541–556.</w:t>
+      </w:r>
+    </w:p>
+    <w:bookmarkEnd w:id="103"/>
+    <w:bookmarkStart w:id="104" w:name="ref-Hawkins00b"/>
+    <w:p>
+      <w:pPr>
+        <w:pStyle w:val="Bibliography"/>
+      </w:pPr>
+      <w:r>
+        <w:rPr>
+          <w:smallCaps/>
+        </w:rPr>
+        <w:t xml:space="preserve">Hawkins, C. P., R. H. Norris, J. N. Hogue, and J. W. Feminella</w:t>
+      </w:r>
+      <w:r>
+        <w:t xml:space="preserve">. 2000b. Development and evaluation of predictive models for measuring the biological integrity of streams. Ecological Applications 10:1456–1477.</w:t>
+      </w:r>
+    </w:p>
+    <w:bookmarkEnd w:id="104"/>
+    <w:bookmarkStart w:id="105" w:name="ref-Hering10"/>
+    <w:p>
+      <w:pPr>
+        <w:pStyle w:val="Bibliography"/>
+      </w:pPr>
+      <w:r>
+        <w:rPr>
+          <w:smallCaps/>
+        </w:rPr>
         <w:t xml:space="preserve">Hering, D., A. Borja, J. Carstensen, L. Carvalho, M. Elliott, C. K. Field, A. S. Heiskanen, R. K. Johnson, J. Moe, D. Pont, A. L. Solheim, and W. de Bund</w:t>
       </w:r>
       <w:r>
         <w:t xml:space="preserve">. 2010. The European Water Framework Directive at the age of 10: A critical review of the achievements with recommendations for the future. Science of the Total Environment 408:4007–4019.</w:t>
       </w:r>
     </w:p>
-    <w:bookmarkEnd w:id="103"/>
-    <w:bookmarkStart w:id="104" w:name="ref-Hijmans19"/>
+    <w:bookmarkEnd w:id="105"/>
+    <w:bookmarkStart w:id="106" w:name="ref-Hijmans19"/>
     <w:p>
       <w:pPr>
         <w:pStyle w:val="Bibliography"/>
@@ -5784,8 +5679,8 @@
         <w:t xml:space="preserve">2019. Raster: Geographic data analysis and modeling.</w:t>
       </w:r>
     </w:p>
-    <w:bookmarkEnd w:id="104"/>
-    <w:bookmarkStart w:id="105" w:name="ref-Hill16"/>
+    <w:bookmarkEnd w:id="106"/>
+    <w:bookmarkStart w:id="107" w:name="ref-Hill16"/>
     <w:p>
       <w:pPr>
         <w:pStyle w:val="Bibliography"/>
@@ -5800,8 +5695,8 @@
         <w:t xml:space="preserve">. 2016. The Stream-Catchment (StreamCat) dataset: A database of watershed metrics for the conterminous United States. Journal of the American Water Resources Association 52:120–128.</w:t>
       </w:r>
     </w:p>
-    <w:bookmarkEnd w:id="105"/>
-    <w:bookmarkStart w:id="106" w:name="ref-Horsburgh16"/>
+    <w:bookmarkEnd w:id="107"/>
+    <w:bookmarkStart w:id="108" w:name="ref-Horsburgh16"/>
     <w:p>
       <w:pPr>
         <w:pStyle w:val="Bibliography"/>
@@ -5816,8 +5711,8 @@
         <w:t xml:space="preserve">. 2016. Hydroshare: Sharing diverse environmental data types and models as social objects with application to the hydrology domain. Journal of the American Water Resources Association 52:873–889.</w:t>
       </w:r>
     </w:p>
-    <w:bookmarkEnd w:id="106"/>
-    <w:bookmarkStart w:id="107" w:name="ref-Howard18"/>
+    <w:bookmarkEnd w:id="108"/>
+    <w:bookmarkStart w:id="109" w:name="ref-Hsu17"/>
     <w:p>
       <w:pPr>
         <w:pStyle w:val="Bibliography"/>
@@ -5826,14 +5721,14 @@
         <w:rPr>
           <w:smallCaps/>
         </w:rPr>
-        <w:t xml:space="preserve">Howard, J. K., K. A. Fesenmyer, T. E. Grantham, J. H. Viers, P. R. Ode, P. B. Moyle, S. J. Kupferburg, J. L. Furnish, A. Rehn, J. Slusark, R. D. Mazor, N. R. Santos, R. A. Peek, and A. N. Wright</w:t>
-      </w:r>
-      <w:r>
-        <w:t xml:space="preserve">. 2018. A freshwater conservation blueprint for California: Prioritizing watersheds for freshwater biodiversity. Freshwater Science 37:417–431.</w:t>
-      </w:r>
-    </w:p>
-    <w:bookmarkEnd w:id="107"/>
-    <w:bookmarkStart w:id="108" w:name="ref-Hsu17"/>
+        <w:t xml:space="preserve">Hsu, L., E. Mayorga, J. S. Horsburgh, M. R. Carter, K. A. Lehnert, and s. L. Brantley</w:t>
+      </w:r>
+      <w:r>
+        <w:t xml:space="preserve">. 2017. Enhancing interoperability and capabilities of earth science data using the Observations Data Model 2 (ODM2). Data Science Journal 16:1–16.</w:t>
+      </w:r>
+    </w:p>
+    <w:bookmarkEnd w:id="109"/>
+    <w:bookmarkStart w:id="110" w:name="ref-Idaszak17"/>
     <w:p>
       <w:pPr>
         <w:pStyle w:val="Bibliography"/>
@@ -5842,14 +5737,29 @@
         <w:rPr>
           <w:smallCaps/>
         </w:rPr>
-        <w:t xml:space="preserve">Hsu, L., E. Mayorga, J. S. Horsburgh, M. R. Carter, K. A. Lehnert, and s. L. Brantley</w:t>
-      </w:r>
-      <w:r>
-        <w:t xml:space="preserve">. 2017. Enhancing interoperability and capabilities of earth science data using the Observations Data Model 2 (ODM2). Data Science Journal 16:1–16.</w:t>
-      </w:r>
-    </w:p>
-    <w:bookmarkEnd w:id="108"/>
-    <w:bookmarkStart w:id="109" w:name="ref-Idaszak17"/>
+        <w:t xml:space="preserve">Idaszak, R., D. G. Tarboton, H. Yi, L. Chistopherson, M. J. Stealey, B. Miles, P. Dash, A. Couch, C. Spealman, D. P. Ames, and J. S. Horsburgh</w:t>
+      </w:r>
+      <w:r>
+        <w:t xml:space="preserve">. 2017. HydroShare - a case study of the application of modern software engineering to a large distributed federally-funded scientific software development project. Pages 217–233</w:t>
+      </w:r>
+      <w:r>
+        <w:t xml:space="preserve"> </w:t>
+      </w:r>
+      <w:r>
+        <w:rPr>
+          <w:i/>
+        </w:rPr>
+        <w:t xml:space="preserve">in</w:t>
+      </w:r>
+      <w:r>
+        <w:t xml:space="preserve"> </w:t>
+      </w:r>
+      <w:r>
+        <w:t xml:space="preserve">J. Carver, N. P. C. Hong, and G. K. Thiruvathukal (editors). Chapter 10 in software engineering for science. Taylor &amp; Francis CRC Press, Boca Raton, Florida, USA.</w:t>
+      </w:r>
+    </w:p>
+    <w:bookmarkEnd w:id="110"/>
+    <w:bookmarkStart w:id="111" w:name="ref-Ihle17"/>
     <w:p>
       <w:pPr>
         <w:pStyle w:val="Bibliography"/>
@@ -5858,57 +5768,10 @@
         <w:rPr>
           <w:smallCaps/>
         </w:rPr>
-        <w:t xml:space="preserve">Idaszak, R., D. G. Tarboton, H. Yi, L. Chistopherson, M. J. Stealey, B. Miles, P. Dash, A. Couch, C. Spealman, D. P. Ames, and J. S. Horsburgh</w:t>
-      </w:r>
-      <w:r>
-        <w:t xml:space="preserve">. 2017. HydroShare - a case study of the application of modern software engineering to a large distributed federally-funded scientific software development project. Pages 217–233</w:t>
-      </w:r>
-      <w:r>
-        <w:t xml:space="preserve"> </w:t>
-      </w:r>
-      <w:r>
-        <w:rPr>
-          <w:i/>
-        </w:rPr>
-        <w:t xml:space="preserve">in</w:t>
-      </w:r>
-      <w:r>
-        <w:t xml:space="preserve"> </w:t>
-      </w:r>
-      <w:r>
-        <w:t xml:space="preserve">J. Carver, N. P. C. Hong, and G. K. Thiruvathukal (editors). Chapter 10 in software engineering for science. Taylor &amp; Francis CRC Press, Boca Raton, Florida, USA.</w:t>
-      </w:r>
-    </w:p>
-    <w:bookmarkEnd w:id="109"/>
-    <w:bookmarkStart w:id="110" w:name="ref-Ihle17"/>
-    <w:p>
-      <w:pPr>
-        <w:pStyle w:val="Bibliography"/>
-      </w:pPr>
-      <w:r>
-        <w:rPr>
-          <w:smallCaps/>
-        </w:rPr>
         <w:t xml:space="preserve">Ihle, M., I. S. Winney, A. Krystalli, and M. Croucher</w:t>
       </w:r>
       <w:r>
         <w:t xml:space="preserve">. 2017. Striving for transparent and credible research: Practical guidelines for behavioral ecologists. Behavioral Ecology 28:348–354.</w:t>
-      </w:r>
-    </w:p>
-    <w:bookmarkEnd w:id="110"/>
-    <w:bookmarkStart w:id="111" w:name="ref-Jackson94"/>
-    <w:p>
-      <w:pPr>
-        <w:pStyle w:val="Bibliography"/>
-      </w:pPr>
-      <w:r>
-        <w:rPr>
-          <w:smallCaps/>
-        </w:rPr>
-        <w:t xml:space="preserve">Jackson, S., and W. Davis</w:t>
-      </w:r>
-      <w:r>
-        <w:t xml:space="preserve">. 1994. Meeting the goal of biological integrity in water-resource programs in the US Environmental Protection Agency. Journal of the North American Benthological Society 13:592–597.</w:t>
       </w:r>
     </w:p>
     <w:bookmarkEnd w:id="111"/>
@@ -6088,7 +5951,7 @@
       </w:r>
     </w:p>
     <w:bookmarkEnd w:id="122"/>
-    <w:bookmarkStart w:id="123" w:name="ref-Linke11"/>
+    <w:bookmarkStart w:id="123" w:name="ref-Liu08"/>
     <w:p>
       <w:pPr>
         <w:pStyle w:val="Bibliography"/>
@@ -6097,14 +5960,14 @@
         <w:rPr>
           <w:smallCaps/>
         </w:rPr>
-        <w:t xml:space="preserve">Linke, S., E. Turak, and J. Nel</w:t>
-      </w:r>
-      <w:r>
-        <w:t xml:space="preserve">. 2011. Freshwater conservation planning: The case for systematic approaches. Freshwater Biology 56:6–20.</w:t>
+        <w:t xml:space="preserve">Liu, Y., H. Gupta, E. Springer, and T. Wagener</w:t>
+      </w:r>
+      <w:r>
+        <w:t xml:space="preserve">. 2008. Linking science with environmental decision making: Experiences from an integrated modeling approach to supporting sustainable water resources management. Environmental Modelling &amp; Software 23:846–858.</w:t>
       </w:r>
     </w:p>
     <w:bookmarkEnd w:id="123"/>
-    <w:bookmarkStart w:id="124" w:name="ref-Liu08"/>
+    <w:bookmarkStart w:id="124" w:name="ref-Lortie14"/>
     <w:p>
       <w:pPr>
         <w:pStyle w:val="Bibliography"/>
@@ -6113,14 +5976,17 @@
         <w:rPr>
           <w:smallCaps/>
         </w:rPr>
-        <w:t xml:space="preserve">Liu, Y., H. Gupta, E. Springer, and T. Wagener</w:t>
-      </w:r>
-      <w:r>
-        <w:t xml:space="preserve">. 2008. Linking science with environmental decision making: Experiences from an integrated modeling approach to supporting sustainable water resources management. Environmental Modelling &amp; Software 23:846–858.</w:t>
+        <w:t xml:space="preserve">Lortie, C. J.</w:t>
+      </w:r>
+      <w:r>
+        <w:t xml:space="preserve"> </w:t>
+      </w:r>
+      <w:r>
+        <w:t xml:space="preserve">2014. Formalized synthesis opportunities for ecology: Systematic reviews and meta-analyses. OIKOS 123:897–902.</w:t>
       </w:r>
     </w:p>
     <w:bookmarkEnd w:id="124"/>
-    <w:bookmarkStart w:id="125" w:name="ref-Lortie14"/>
+    <w:bookmarkStart w:id="125" w:name="ref-Lowndes17"/>
     <w:p>
       <w:pPr>
         <w:pStyle w:val="Bibliography"/>
@@ -6129,17 +5995,14 @@
         <w:rPr>
           <w:smallCaps/>
         </w:rPr>
-        <w:t xml:space="preserve">Lortie, C. J.</w:t>
-      </w:r>
-      <w:r>
-        <w:t xml:space="preserve"> </w:t>
-      </w:r>
-      <w:r>
-        <w:t xml:space="preserve">2014. Formalized synthesis opportunities for ecology: Systematic reviews and meta-analyses. OIKOS 123:897–902.</w:t>
+        <w:t xml:space="preserve">Lowndes, J. S. S., B. D. Best, C. Scarborough, J. C. Afflerbach, M. R. Frazier, C. C. O’Hara, N. Jiang, and B. S. Halpern</w:t>
+      </w:r>
+      <w:r>
+        <w:t xml:space="preserve">. 2017. Our path to better science in less time using open data science tools. Nature Ecology &amp; Evolution 1:1–7.</w:t>
       </w:r>
     </w:p>
     <w:bookmarkEnd w:id="125"/>
-    <w:bookmarkStart w:id="126" w:name="ref-Lowndes17"/>
+    <w:bookmarkStart w:id="126" w:name="ref-Marwick16"/>
     <w:p>
       <w:pPr>
         <w:pStyle w:val="Bibliography"/>
@@ -6148,14 +6011,14 @@
         <w:rPr>
           <w:smallCaps/>
         </w:rPr>
-        <w:t xml:space="preserve">Lowndes, J. S. S., B. D. Best, C. Scarborough, J. C. Afflerbach, M. R. Frazier, C. C. O’Hara, N. Jiang, and B. S. Halpern</w:t>
-      </w:r>
-      <w:r>
-        <w:t xml:space="preserve">. 2017. Our path to better science in less time using open data science tools. Nature Ecology &amp; Evolution 1:1–7.</w:t>
+        <w:t xml:space="preserve">Marwick, B., J. d’Alpoim Guedes, C. M. Barton, L. A. Bates, M. Baxter, A. Bevan, E. A. Bollwerk, R. K. Bocinsky, T. Brughmans, A. K. Carter, C. Conrad, D. A. Contreras, S. Costa, E. R. Crema, A. Daggett, B. Davies, B. L. Drake, T. S. Dye, P. France, R. Fullagar, D. Giusti, S. Graham, M. D. Harris, J. Hawks, S. Heath, D. Huffer, E. C. Kansa, S. W. Kansa, M. E. Madsen, J. Melcher, J. Negre, F. D. Neiman, R. Opitz, D. C. Orton, P. Przystupa, M. Raviele, J. Riel-Salvatore, P. Riris, I. Romanowska, N. Strupler, I. I. Ullah, H. G. V. Vlack, E. C. Watrall, C. Webster, J. Wells, J. Winters, and C. D. Wren</w:t>
+      </w:r>
+      <w:r>
+        <w:t xml:space="preserve">. 2016. Open science in archaeology. SAA Archaeological Record 17:8–14.</w:t>
       </w:r>
     </w:p>
     <w:bookmarkEnd w:id="126"/>
-    <w:bookmarkStart w:id="127" w:name="ref-Marwick16"/>
+    <w:bookmarkStart w:id="127" w:name="ref-Mazor16"/>
     <w:p>
       <w:pPr>
         <w:pStyle w:val="Bibliography"/>
@@ -6164,14 +6027,14 @@
         <w:rPr>
           <w:smallCaps/>
         </w:rPr>
-        <w:t xml:space="preserve">Marwick, B., J. d’Alpoim Guedes, C. M. Barton, L. A. Bates, M. Baxter, A. Bevan, E. A. Bollwerk, R. K. Bocinsky, T. Brughmans, A. K. Carter, C. Conrad, D. A. Contreras, S. Costa, E. R. Crema, A. Daggett, B. Davies, B. L. Drake, T. S. Dye, P. France, R. Fullagar, D. Giusti, S. Graham, M. D. Harris, J. Hawks, S. Heath, D. Huffer, E. C. Kansa, S. W. Kansa, M. E. Madsen, J. Melcher, J. Negre, F. D. Neiman, R. Opitz, D. C. Orton, P. Przystupa, M. Raviele, J. Riel-Salvatore, P. Riris, I. Romanowska, N. Strupler, I. I. Ullah, H. G. V. Vlack, E. C. Watrall, C. Webster, J. Wells, J. Winters, and C. D. Wren</w:t>
-      </w:r>
-      <w:r>
-        <w:t xml:space="preserve">. 2016. Open science in archaeology. SAA Archaeological Record 17:8–14.</w:t>
+        <w:t xml:space="preserve">Mazor, R. D., A. C. Rehn, P. R. Ode, M. Engeln, K. C. Schiff, E. D. Stein, D. J. Gillett, D. B. Herbst, and C. P. Hawkins</w:t>
+      </w:r>
+      <w:r>
+        <w:t xml:space="preserve">. 2016. Bioassessment in complex environments: Designing an index for consistent meaning in different settings. Freshwater Science 35:249–271.</w:t>
       </w:r>
     </w:p>
     <w:bookmarkEnd w:id="127"/>
-    <w:bookmarkStart w:id="128" w:name="ref-Mazor16"/>
+    <w:bookmarkStart w:id="128" w:name="ref-Mazor14"/>
     <w:p>
       <w:pPr>
         <w:pStyle w:val="Bibliography"/>
@@ -6180,14 +6043,14 @@
         <w:rPr>
           <w:smallCaps/>
         </w:rPr>
-        <w:t xml:space="preserve">Mazor, R. D., A. C. Rehn, P. R. Ode, M. Engeln, K. C. Schiff, E. D. Stein, D. J. Gillett, D. B. Herbst, and C. P. Hawkins</w:t>
-      </w:r>
-      <w:r>
-        <w:t xml:space="preserve">. 2016. Bioassessment in complex environments: Designing an index for consistent meaning in different settings. Freshwater Science 35:249–271.</w:t>
+        <w:t xml:space="preserve">Mazor, R. D., E. D. Stein, P. R. Ode, and K. Schiff</w:t>
+      </w:r>
+      <w:r>
+        <w:t xml:space="preserve">. 2014. Integrating intermittent streams into watershed assessments: Applicability of an index of biotic integrity. Freshwater Science 35:459–474.</w:t>
       </w:r>
     </w:p>
     <w:bookmarkEnd w:id="128"/>
-    <w:bookmarkStart w:id="129" w:name="ref-Mazor14"/>
+    <w:bookmarkStart w:id="129" w:name="ref-McKay12"/>
     <w:p>
       <w:pPr>
         <w:pStyle w:val="Bibliography"/>
@@ -6196,14 +6059,14 @@
         <w:rPr>
           <w:smallCaps/>
         </w:rPr>
-        <w:t xml:space="preserve">Mazor, R. D., E. D. Stein, P. R. Ode, and K. Schiff</w:t>
-      </w:r>
-      <w:r>
-        <w:t xml:space="preserve">. 2014. Integrating intermittent streams into watershed assessments: Applicability of an index of biotic integrity. Freshwater Science 35:459–474.</w:t>
+        <w:t xml:space="preserve">McKay, L., T. Bondelid, T. Dewald, J. Johnston, R. Moore, and A. Reah</w:t>
+      </w:r>
+      <w:r>
+        <w:t xml:space="preserve">. 2012. NHDPlus Version 2: User Guide.</w:t>
       </w:r>
     </w:p>
     <w:bookmarkEnd w:id="129"/>
-    <w:bookmarkStart w:id="130" w:name="ref-McDonald04"/>
+    <w:bookmarkStart w:id="130" w:name="ref-Michener97"/>
     <w:p>
       <w:pPr>
         <w:pStyle w:val="Bibliography"/>
@@ -6212,10 +6075,115 @@
         <w:rPr>
           <w:smallCaps/>
         </w:rPr>
-        <w:t xml:space="preserve">McDonald, M., R. L. Blair, D. Bolgrien, B. S. Brown, J. J. Dlugosz, S. S. Hale, S. F. Hedtke, D. T. Heggem, L. E. Jackson, K. B. Jones, B. M. Levinson, R. A. Linthurst, J. Messer, A. R. Olsen, J. F. Paul, S. G. Paulsen, J. L. Stoddard, K. Summers, and G. D. Veith</w:t>
-      </w:r>
-      <w:r>
-        <w:t xml:space="preserve">. 2004. The US Environmental Protection Agency’s Environmental Monitoring and Assessment Program. Pages 649–668</w:t>
+        <w:t xml:space="preserve">Michener, W. K., J. W. Brunt, J. J. Helly, T. B. Kirchner, and S. G. Stafford</w:t>
+      </w:r>
+      <w:r>
+        <w:t xml:space="preserve">. 1997. Nongeospatial metadata for the ecological sciences. Ecological Applications 7:330–342.</w:t>
+      </w:r>
+    </w:p>
+    <w:bookmarkEnd w:id="130"/>
+    <w:bookmarkStart w:id="131" w:name="ref-Mitchell05"/>
+    <w:p>
+      <w:pPr>
+        <w:pStyle w:val="Bibliography"/>
+      </w:pPr>
+      <w:r>
+        <w:rPr>
+          <w:smallCaps/>
+        </w:rPr>
+        <w:t xml:space="preserve">Mitchell, B.</w:t>
+      </w:r>
+      <w:r>
+        <w:t xml:space="preserve"> </w:t>
+      </w:r>
+      <w:r>
+        <w:t xml:space="preserve">2005. Integrated water resource management, institutional arrangements, and land use planning. Environmental Planning A: Economy and Space 37:1335–1352.</w:t>
+      </w:r>
+    </w:p>
+    <w:bookmarkEnd w:id="131"/>
+    <w:bookmarkStart w:id="132" w:name="ref-Nichols16"/>
+    <w:p>
+      <w:pPr>
+        <w:pStyle w:val="Bibliography"/>
+      </w:pPr>
+      <w:r>
+        <w:rPr>
+          <w:smallCaps/>
+        </w:rPr>
+        <w:t xml:space="preserve">Nichols, S. J., L. A. Barmuta, B. C. Chessman, P. E. Davies, F. J. Dyer, E. T. Harrison, C. P. Hawkins, I. Jones, B. J. Kefford, S. Linke, R. Marchant, L. Metzeling, K. Moon, R. Ogden, M. Peat, T. B. Reynoldson, and R. M. Thompson</w:t>
+      </w:r>
+      <w:r>
+        <w:t xml:space="preserve">. 2016. The imperative need for nationally coordinated bioassessment of rivers and streams. Marine and Freshwater Research 68:599–613.</w:t>
+      </w:r>
+    </w:p>
+    <w:bookmarkEnd w:id="132"/>
+    <w:bookmarkStart w:id="133" w:name="ref-Ode16"/>
+    <w:p>
+      <w:pPr>
+        <w:pStyle w:val="Bibliography"/>
+      </w:pPr>
+      <w:r>
+        <w:rPr>
+          <w:smallCaps/>
+        </w:rPr>
+        <w:t xml:space="preserve">Ode, P. R., A. C. Rehn, R. D. Mazor, K. C. Schiff, E. D. Stein, J. T. May, L. R. Brown, D. B. Herbst, D. Gillett, K. Lunde, and C. P. Hawkins</w:t>
+      </w:r>
+      <w:r>
+        <w:t xml:space="preserve">. 2016. Evaluating the adequacy of a reference-site pool for ecological assessments in environmentally complex regions. Freshwater Science 35:237–248.</w:t>
+      </w:r>
+    </w:p>
+    <w:bookmarkEnd w:id="133"/>
+    <w:bookmarkStart w:id="134" w:name="ref-Oksanen18"/>
+    <w:p>
+      <w:pPr>
+        <w:pStyle w:val="Bibliography"/>
+      </w:pPr>
+      <w:r>
+        <w:rPr>
+          <w:smallCaps/>
+        </w:rPr>
+        <w:t xml:space="preserve">Oksanen, J., F. G. Blanchet, M. Friendly, R. Kindt, P. Legendre, D. McGlinn, P. R. Minchin, R. B. O’Hara, G. L. Simpson, P. Solymos, M. H. H. Stevens, E. Szoecs, and H. Wagner</w:t>
+      </w:r>
+      <w:r>
+        <w:t xml:space="preserve">. 2018. Vegan: Community ecology package.</w:t>
+      </w:r>
+    </w:p>
+    <w:bookmarkEnd w:id="134"/>
+    <w:bookmarkStart w:id="135" w:name="ref-Pebesma18"/>
+    <w:p>
+      <w:pPr>
+        <w:pStyle w:val="Bibliography"/>
+      </w:pPr>
+      <w:r>
+        <w:rPr>
+          <w:smallCaps/>
+        </w:rPr>
+        <w:t xml:space="preserve">Pebesma, E.</w:t>
+      </w:r>
+      <w:r>
+        <w:t xml:space="preserve"> </w:t>
+      </w:r>
+      <w:r>
+        <w:t xml:space="preserve">2018. Sf: Simple features for r.</w:t>
+      </w:r>
+    </w:p>
+    <w:bookmarkEnd w:id="135"/>
+    <w:bookmarkStart w:id="136" w:name="ref-Pilkington16"/>
+    <w:p>
+      <w:pPr>
+        <w:pStyle w:val="Bibliography"/>
+      </w:pPr>
+      <w:r>
+        <w:rPr>
+          <w:smallCaps/>
+        </w:rPr>
+        <w:t xml:space="preserve">Pilkington, M.</w:t>
+      </w:r>
+      <w:r>
+        <w:t xml:space="preserve"> </w:t>
+      </w:r>
+      <w:r>
+        <w:t xml:space="preserve">2016. Blockchain technology: Principles and applications. Pages 225–253</w:t>
       </w:r>
       <w:r>
         <w:t xml:space="preserve"> </w:t>
@@ -6230,11 +6198,11 @@
         <w:t xml:space="preserve"> </w:t>
       </w:r>
       <w:r>
-        <w:t xml:space="preserve">G. B. Wiersma (editor). Environmental monitoring. CRC Press, Boca Raton, Florida, USA.</w:t>
-      </w:r>
-    </w:p>
-    <w:bookmarkEnd w:id="130"/>
-    <w:bookmarkStart w:id="131" w:name="ref-McKay12"/>
+        <w:t xml:space="preserve">F. X. Olleros and M. Zhegu (editors). Research handbook on digital transformations. Edward Elgar Publishing, Cheltenham, United Kingdom.</w:t>
+      </w:r>
+    </w:p>
+    <w:bookmarkEnd w:id="136"/>
+    <w:bookmarkStart w:id="137" w:name="ref-Pinheiro18"/>
     <w:p>
       <w:pPr>
         <w:pStyle w:val="Bibliography"/>
@@ -6243,14 +6211,14 @@
         <w:rPr>
           <w:smallCaps/>
         </w:rPr>
-        <w:t xml:space="preserve">McKay, L., T. Bondelid, T. Dewald, J. Johnston, R. Moore, and A. Reah</w:t>
-      </w:r>
-      <w:r>
-        <w:t xml:space="preserve">. 2012. NHDPlus Version 2: User Guide.</w:t>
-      </w:r>
-    </w:p>
-    <w:bookmarkEnd w:id="131"/>
-    <w:bookmarkStart w:id="132" w:name="ref-Michener97"/>
+        <w:t xml:space="preserve">Pinheiro, J., D. Bates, S. DebRoy, D. Sarkar, and R Core Team</w:t>
+      </w:r>
+      <w:r>
+        <w:t xml:space="preserve">. 2018. nlme: Linear and nonlinear mixed effects models.</w:t>
+      </w:r>
+    </w:p>
+    <w:bookmarkEnd w:id="137"/>
+    <w:bookmarkStart w:id="138" w:name="ref-Poikane14"/>
     <w:p>
       <w:pPr>
         <w:pStyle w:val="Bibliography"/>
@@ -6259,14 +6227,14 @@
         <w:rPr>
           <w:smallCaps/>
         </w:rPr>
-        <w:t xml:space="preserve">Michener, W. K., J. W. Brunt, J. J. Helly, T. B. Kirchner, and S. G. Stafford</w:t>
-      </w:r>
-      <w:r>
-        <w:t xml:space="preserve">. 1997. Nongeospatial metadata for the ecological sciences. Ecological Applications 7:330–342.</w:t>
-      </w:r>
-    </w:p>
-    <w:bookmarkEnd w:id="132"/>
-    <w:bookmarkStart w:id="133" w:name="ref-Mitchell05"/>
+        <w:t xml:space="preserve">Poikane, S., N. Zampoukas, A. Borja, S. P. Davies, W. van de Bund, and S. Birk</w:t>
+      </w:r>
+      <w:r>
+        <w:t xml:space="preserve">. 2014. Intercalibration of aquatic ecological assessment methods in the European Union. Environmental Science &amp; Policy 44:237–246.</w:t>
+      </w:r>
+    </w:p>
+    <w:bookmarkEnd w:id="138"/>
+    <w:bookmarkStart w:id="139" w:name="ref-RDCT18"/>
     <w:p>
       <w:pPr>
         <w:pStyle w:val="Bibliography"/>
@@ -6275,17 +6243,14 @@
         <w:rPr>
           <w:smallCaps/>
         </w:rPr>
-        <w:t xml:space="preserve">Mitchell, B.</w:t>
-      </w:r>
-      <w:r>
-        <w:t xml:space="preserve"> </w:t>
-      </w:r>
-      <w:r>
-        <w:t xml:space="preserve">2005. Integrated water resource management, institutional arrangements, and land use planning. Environmental Planning A: Economy and Space 37:1335–1352.</w:t>
-      </w:r>
-    </w:p>
-    <w:bookmarkEnd w:id="133"/>
-    <w:bookmarkStart w:id="134" w:name="ref-Nichols16"/>
+        <w:t xml:space="preserve">RDCT (R Development Core Team)</w:t>
+      </w:r>
+      <w:r>
+        <w:t xml:space="preserve">. 2018. R: A language and environment for statistical computing, v3.5.1. R Foundation for Statistical Computing, Vienna, Austria.</w:t>
+      </w:r>
+    </w:p>
+    <w:bookmarkEnd w:id="139"/>
+    <w:bookmarkStart w:id="140" w:name="ref-Rehn18"/>
     <w:p>
       <w:pPr>
         <w:pStyle w:val="Bibliography"/>
@@ -6294,14 +6259,14 @@
         <w:rPr>
           <w:smallCaps/>
         </w:rPr>
-        <w:t xml:space="preserve">Nichols, S. J., L. A. Barmuta, B. C. Chessman, P. E. Davies, F. J. Dyer, E. T. Harrison, C. P. Hawkins, I. Jones, B. J. Kefford, S. Linke, R. Marchant, L. Metzeling, K. Moon, R. Ogden, M. Peat, T. B. Reynoldson, and R. M. Thompson</w:t>
-      </w:r>
-      <w:r>
-        <w:t xml:space="preserve">. 2016. The imperative need for nationally coordinated bioassessment of rivers and streams. Marine and Freshwater Research 68:599–613.</w:t>
-      </w:r>
-    </w:p>
-    <w:bookmarkEnd w:id="134"/>
-    <w:bookmarkStart w:id="135" w:name="ref-Nielsen11"/>
+        <w:t xml:space="preserve">Rehn, A. C., R. D. Mazor, and P. R. Ode</w:t>
+      </w:r>
+      <w:r>
+        <w:t xml:space="preserve">. 2018. An index to measure the quality of physical habitat in California wadeable streams. California Water Boards, Surface Water Ambient Monitoring Program, California Department of Fish; Wildlife, Southern California Coastal Water Research Project, Sacramento, California.</w:t>
+      </w:r>
+    </w:p>
+    <w:bookmarkEnd w:id="140"/>
+    <w:bookmarkStart w:id="141" w:name="ref-Slater19"/>
     <w:p>
       <w:pPr>
         <w:pStyle w:val="Bibliography"/>
@@ -6310,17 +6275,14 @@
         <w:rPr>
           <w:smallCaps/>
         </w:rPr>
-        <w:t xml:space="preserve">Nielsen, M.</w:t>
-      </w:r>
-      <w:r>
-        <w:t xml:space="preserve"> </w:t>
-      </w:r>
-      <w:r>
-        <w:t xml:space="preserve">2011. Reinventing discovery: The new era of networked science. Page 272Reprint. Princeton University Press, Princeton, New Jersey, USA.</w:t>
-      </w:r>
-    </w:p>
-    <w:bookmarkEnd w:id="135"/>
-    <w:bookmarkStart w:id="136" w:name="ref-Niemi04"/>
+        <w:t xml:space="preserve">Slater, L. J., G. Thirel, s. Harrigan, O. Delaigue, A. Hurley, A. Khouakhi, I. Prosdocimi, C. Vitolo, and K. smith</w:t>
+      </w:r>
+      <w:r>
+        <w:t xml:space="preserve">. 2019. Using R in hydrology: A review of recent developments and future directions. Hydrology and Earth System Sciences 23:2939–2963.</w:t>
+      </w:r>
+    </w:p>
+    <w:bookmarkEnd w:id="141"/>
+    <w:bookmarkStart w:id="142" w:name="ref-Stein09"/>
     <w:p>
       <w:pPr>
         <w:pStyle w:val="Bibliography"/>
@@ -6329,14 +6291,14 @@
         <w:rPr>
           <w:smallCaps/>
         </w:rPr>
-        <w:t xml:space="preserve">Niemi, G. J., and M. E. McDonald</w:t>
-      </w:r>
-      <w:r>
-        <w:t xml:space="preserve">. 2004. Application of ecological indicators. Annual Review of Ecology, Evolution, and Systematics 35:89–111.</w:t>
-      </w:r>
-    </w:p>
-    <w:bookmarkEnd w:id="136"/>
-    <w:bookmarkStart w:id="137" w:name="ref-Ode16"/>
+        <w:t xml:space="preserve">Stein, E. D., M. Brinson, M. C. Rains, W. Kleindl, and F. R. Hauer</w:t>
+      </w:r>
+      <w:r>
+        <w:t xml:space="preserve">. 2009. Wetland assessment alphabet soup: How to choose (or not choose) the right assessment method. Society of Wetland Scientists Bulletin 26:20–24.</w:t>
+      </w:r>
+    </w:p>
+    <w:bookmarkEnd w:id="142"/>
+    <w:bookmarkStart w:id="143" w:name="ref-Stoddard06"/>
     <w:p>
       <w:pPr>
         <w:pStyle w:val="Bibliography"/>
@@ -6345,14 +6307,14 @@
         <w:rPr>
           <w:smallCaps/>
         </w:rPr>
-        <w:t xml:space="preserve">Ode, P. R., A. C. Rehn, R. D. Mazor, K. C. Schiff, E. D. Stein, J. T. May, L. R. Brown, D. B. Herbst, D. Gillett, K. Lunde, and C. P. Hawkins</w:t>
-      </w:r>
-      <w:r>
-        <w:t xml:space="preserve">. 2016. Evaluating the adequacy of a reference-site pool for ecological assessments in environmentally complex regions. Freshwater Science 35:237–248.</w:t>
-      </w:r>
-    </w:p>
-    <w:bookmarkEnd w:id="137"/>
-    <w:bookmarkStart w:id="138" w:name="ref-Oksanen18"/>
+        <w:t xml:space="preserve">Stoddard, J. L., D. P. Larsen, C. P. Hawkins, R. K. Johnson, and R. H. Norris</w:t>
+      </w:r>
+      <w:r>
+        <w:t xml:space="preserve">. 2006. Setting expectations for the ecological condition of streams: The concept of reference condition. Ecological Applications 16:1267–1276.</w:t>
+      </w:r>
+    </w:p>
+    <w:bookmarkEnd w:id="143"/>
+    <w:bookmarkStart w:id="144" w:name="ref-Taylor18"/>
     <w:p>
       <w:pPr>
         <w:pStyle w:val="Bibliography"/>
@@ -6361,14 +6323,14 @@
         <w:rPr>
           <w:smallCaps/>
         </w:rPr>
-        <w:t xml:space="preserve">Oksanen, J., F. G. Blanchet, M. Friendly, R. Kindt, P. Legendre, D. McGlinn, P. R. Minchin, R. B. O’Hara, G. L. Simpson, P. Solymos, M. H. H. Stevens, E. Szoecs, and H. Wagner</w:t>
-      </w:r>
-      <w:r>
-        <w:t xml:space="preserve">. 2018. Vegan: Community ecology package.</w:t>
-      </w:r>
-    </w:p>
-    <w:bookmarkEnd w:id="138"/>
-    <w:bookmarkStart w:id="139" w:name="ref-Pebesma18"/>
+        <w:t xml:space="preserve">Taylor, J. M., J. A. Back, B. W. Brooks, and R. S. King</w:t>
+      </w:r>
+      <w:r>
+        <w:t xml:space="preserve">. 2018. Spatial, temporal and experimental: Three study design cornerstones for establishing defensible numeric criteria in freshwater ecosystems. Journal of Applied Ecology 55:2114–2123.</w:t>
+      </w:r>
+    </w:p>
+    <w:bookmarkEnd w:id="144"/>
+    <w:bookmarkStart w:id="145" w:name="ref-Taylor14"/>
     <w:p>
       <w:pPr>
         <w:pStyle w:val="Bibliography"/>
@@ -6377,17 +6339,14 @@
         <w:rPr>
           <w:smallCaps/>
         </w:rPr>
-        <w:t xml:space="preserve">Pebesma, E.</w:t>
-      </w:r>
-      <w:r>
-        <w:t xml:space="preserve"> </w:t>
-      </w:r>
-      <w:r>
-        <w:t xml:space="preserve">2018. Sf: Simple features for r.</w:t>
-      </w:r>
-    </w:p>
-    <w:bookmarkEnd w:id="139"/>
-    <w:bookmarkStart w:id="140" w:name="ref-Pilkington16"/>
+        <w:t xml:space="preserve">Taylor, J. M., R. S. King, A. A. Pease, and K. O. Winemiller</w:t>
+      </w:r>
+      <w:r>
+        <w:t xml:space="preserve">. 2014. Nonlinear response of stream ecosystem structure to low-level phosphorus enrichment. Freshwater Biology 59:969–984.</w:t>
+      </w:r>
+    </w:p>
+    <w:bookmarkEnd w:id="145"/>
+    <w:bookmarkStart w:id="146" w:name="ref-Touchon16"/>
     <w:p>
       <w:pPr>
         <w:pStyle w:val="Bibliography"/>
@@ -6396,32 +6355,14 @@
         <w:rPr>
           <w:smallCaps/>
         </w:rPr>
-        <w:t xml:space="preserve">Pilkington, M.</w:t>
-      </w:r>
-      <w:r>
-        <w:t xml:space="preserve"> </w:t>
-      </w:r>
-      <w:r>
-        <w:t xml:space="preserve">2016. Blockchain technology: Principles and applications. Pages 225–253</w:t>
-      </w:r>
-      <w:r>
-        <w:t xml:space="preserve"> </w:t>
-      </w:r>
-      <w:r>
-        <w:rPr>
-          <w:i/>
-        </w:rPr>
-        <w:t xml:space="preserve">in</w:t>
-      </w:r>
-      <w:r>
-        <w:t xml:space="preserve"> </w:t>
-      </w:r>
-      <w:r>
-        <w:t xml:space="preserve">F. X. Olleros and M. Zhegu (editors). Research handbook on digital transformations. Edward Elgar Publishing, Cheltenham, United Kingdom.</w:t>
-      </w:r>
-    </w:p>
-    <w:bookmarkEnd w:id="140"/>
-    <w:bookmarkStart w:id="141" w:name="ref-Pinheiro18"/>
+        <w:t xml:space="preserve">Touchon, J. C., and M. W. McCoy</w:t>
+      </w:r>
+      <w:r>
+        <w:t xml:space="preserve">. 2016. The mismatch between current statistical practice and doctoral training in ecology. Ecosphere 7:e01394.</w:t>
+      </w:r>
+    </w:p>
+    <w:bookmarkEnd w:id="146"/>
+    <w:bookmarkStart w:id="147" w:name="ref-Wickham09"/>
     <w:p>
       <w:pPr>
         <w:pStyle w:val="Bibliography"/>
@@ -6430,14 +6371,17 @@
         <w:rPr>
           <w:smallCaps/>
         </w:rPr>
-        <w:t xml:space="preserve">Pinheiro, J., D. Bates, S. DebRoy, D. Sarkar, and R Core Team</w:t>
-      </w:r>
-      <w:r>
-        <w:t xml:space="preserve">. 2018. nlme: Linear and nonlinear mixed effects models.</w:t>
-      </w:r>
-    </w:p>
-    <w:bookmarkEnd w:id="141"/>
-    <w:bookmarkStart w:id="142" w:name="ref-Poikane14"/>
+        <w:t xml:space="preserve">Wickham, H.</w:t>
+      </w:r>
+      <w:r>
+        <w:t xml:space="preserve"> </w:t>
+      </w:r>
+      <w:r>
+        <w:t xml:space="preserve">2009. Ggplot2: Elegant graphics for data analysis. Springer-Verlag. New York.</w:t>
+      </w:r>
+    </w:p>
+    <w:bookmarkEnd w:id="147"/>
+    <w:bookmarkStart w:id="148" w:name="ref-Wickham14c"/>
     <w:p>
       <w:pPr>
         <w:pStyle w:val="Bibliography"/>
@@ -6446,14 +6390,17 @@
         <w:rPr>
           <w:smallCaps/>
         </w:rPr>
-        <w:t xml:space="preserve">Poikane, S., N. Zampoukas, A. Borja, S. P. Davies, W. van de Bund, and S. Birk</w:t>
-      </w:r>
-      <w:r>
-        <w:t xml:space="preserve">. 2014. Intercalibration of aquatic ecological assessment methods in the European Union. Environmental Science &amp; Policy 44:237–246.</w:t>
-      </w:r>
-    </w:p>
-    <w:bookmarkEnd w:id="142"/>
-    <w:bookmarkStart w:id="143" w:name="ref-RDCT18"/>
+        <w:t xml:space="preserve">Wickham, H.</w:t>
+      </w:r>
+      <w:r>
+        <w:t xml:space="preserve"> </w:t>
+      </w:r>
+      <w:r>
+        <w:t xml:space="preserve">2014. Tidy data. Journal of Statistical Software 59:1–23.</w:t>
+      </w:r>
+    </w:p>
+    <w:bookmarkEnd w:id="148"/>
+    <w:bookmarkStart w:id="149" w:name="ref-Wickham15"/>
     <w:p>
       <w:pPr>
         <w:pStyle w:val="Bibliography"/>
@@ -6462,14 +6409,17 @@
         <w:rPr>
           <w:smallCaps/>
         </w:rPr>
-        <w:t xml:space="preserve">RDCT (R Development Core Team)</w:t>
-      </w:r>
-      <w:r>
-        <w:t xml:space="preserve">. 2018. R: A language and environment for statistical computing, v3.5.1. R Foundation for Statistical Computing, Vienna, Austria.</w:t>
-      </w:r>
-    </w:p>
-    <w:bookmarkEnd w:id="143"/>
-    <w:bookmarkStart w:id="144" w:name="ref-Rehn18"/>
+        <w:t xml:space="preserve">Wickham, H.</w:t>
+      </w:r>
+      <w:r>
+        <w:t xml:space="preserve"> </w:t>
+      </w:r>
+      <w:r>
+        <w:t xml:space="preserve">2015. R packages. Page 182. O’Reilly, Sebastopol, California.</w:t>
+      </w:r>
+    </w:p>
+    <w:bookmarkEnd w:id="149"/>
+    <w:bookmarkStart w:id="150" w:name="ref-Wickham17b"/>
     <w:p>
       <w:pPr>
         <w:pStyle w:val="Bibliography"/>
@@ -6478,14 +6428,17 @@
         <w:rPr>
           <w:smallCaps/>
         </w:rPr>
-        <w:t xml:space="preserve">Rehn, A. C., R. D. Mazor, and P. R. Ode</w:t>
-      </w:r>
-      <w:r>
-        <w:t xml:space="preserve">. 2018. An index to measure the quality of physical habitat in California wadeable streams. California Water Boards, Surface Water Ambient Monitoring Program, California Department of Fish; Wildlife, Southern California Coastal Water Research Project, Sacramento, California.</w:t>
-      </w:r>
-    </w:p>
-    <w:bookmarkEnd w:id="144"/>
-    <w:bookmarkStart w:id="145" w:name="ref-Slater19"/>
+        <w:t xml:space="preserve">Wickham, H.</w:t>
+      </w:r>
+      <w:r>
+        <w:t xml:space="preserve"> </w:t>
+      </w:r>
+      <w:r>
+        <w:t xml:space="preserve">2017. Tidyverse: Easily install and load the ’tidyverse’.</w:t>
+      </w:r>
+    </w:p>
+    <w:bookmarkEnd w:id="150"/>
+    <w:bookmarkStart w:id="151" w:name="ref-Wickham18"/>
     <w:p>
       <w:pPr>
         <w:pStyle w:val="Bibliography"/>
@@ -6494,14 +6447,14 @@
         <w:rPr>
           <w:smallCaps/>
         </w:rPr>
-        <w:t xml:space="preserve">Slater, L. J., G. Thirel, s. Harrigan, O. Delaigue, A. Hurley, A. Khouakhi, I. Prosdocimi, C. Vitolo, and K. smith</w:t>
-      </w:r>
-      <w:r>
-        <w:t xml:space="preserve">. 2019. Using R in hydrology: A review of recent developments and future directions. Hydrology and Earth System Sciences 23:2939–2963.</w:t>
-      </w:r>
-    </w:p>
-    <w:bookmarkEnd w:id="145"/>
-    <w:bookmarkStart w:id="146" w:name="ref-Stein09"/>
+        <w:t xml:space="preserve">Wickham, H., J. Hester, and W. Chang</w:t>
+      </w:r>
+      <w:r>
+        <w:t xml:space="preserve">. 2018. Devtools: Tools to make developing r packages easier.</w:t>
+      </w:r>
+    </w:p>
+    <w:bookmarkEnd w:id="151"/>
+    <w:bookmarkStart w:id="152" w:name="ref-Wilkinson05"/>
     <w:p>
       <w:pPr>
         <w:pStyle w:val="Bibliography"/>
@@ -6510,14 +6463,17 @@
         <w:rPr>
           <w:smallCaps/>
         </w:rPr>
-        <w:t xml:space="preserve">Stein, E. D., M. Brinson, M. C. Rains, W. Kleindl, and F. R. Hauer</w:t>
-      </w:r>
-      <w:r>
-        <w:t xml:space="preserve">. 2009. Wetland assessment alphabet soup: How to choose (or not choose) the right assessment method. Society of Wetland Scientists Bulletin 26:20–24.</w:t>
-      </w:r>
-    </w:p>
-    <w:bookmarkEnd w:id="146"/>
-    <w:bookmarkStart w:id="147" w:name="ref-Stoddard08"/>
+        <w:t xml:space="preserve">Wilkinson, L.</w:t>
+      </w:r>
+      <w:r>
+        <w:t xml:space="preserve"> </w:t>
+      </w:r>
+      <w:r>
+        <w:t xml:space="preserve">2005. The grammar of graphics. Page 691second. Statistics; Computing, Springer, New York.</w:t>
+      </w:r>
+    </w:p>
+    <w:bookmarkEnd w:id="152"/>
+    <w:bookmarkStart w:id="153" w:name="ref-Woelfle11"/>
     <w:p>
       <w:pPr>
         <w:pStyle w:val="Bibliography"/>
@@ -6526,14 +6482,14 @@
         <w:rPr>
           <w:smallCaps/>
         </w:rPr>
-        <w:t xml:space="preserve">Stoddard, J. L., A. T. Herlihy, D. V. Peck, R. M. Hughes, T. R. Whittier, and E. Tarquinio</w:t>
-      </w:r>
-      <w:r>
-        <w:t xml:space="preserve">. 2008. A process for creating multimetric indices for large-scale aquatic surveys. Journal of the North American Benthological Society 27:878–891.</w:t>
-      </w:r>
-    </w:p>
-    <w:bookmarkEnd w:id="147"/>
-    <w:bookmarkStart w:id="148" w:name="ref-Taylor18"/>
+        <w:t xml:space="preserve">Woelfle, M., P. Olliaro, and M. H. Todd</w:t>
+      </w:r>
+      <w:r>
+        <w:t xml:space="preserve">. 2011. Open science is a research accelerator. Nature Chemistry 3:745–748.</w:t>
+      </w:r>
+    </w:p>
+    <w:bookmarkEnd w:id="153"/>
+    <w:bookmarkStart w:id="154" w:name="ref-Wood17"/>
     <w:p>
       <w:pPr>
         <w:pStyle w:val="Bibliography"/>
@@ -6542,14 +6498,17 @@
         <w:rPr>
           <w:smallCaps/>
         </w:rPr>
-        <w:t xml:space="preserve">Taylor, J. M., J. A. Back, B. W. Brooks, and R. S. King</w:t>
-      </w:r>
-      <w:r>
-        <w:t xml:space="preserve">. 2018. Spatial, temporal and experimental: Three study design cornerstones for establishing defensible numeric criteria in freshwater ecosystems. Journal of Applied Ecology 55:2114–2123.</w:t>
-      </w:r>
-    </w:p>
-    <w:bookmarkEnd w:id="148"/>
-    <w:bookmarkStart w:id="149" w:name="ref-Taylor14"/>
+        <w:t xml:space="preserve">Wood, S. N.</w:t>
+      </w:r>
+      <w:r>
+        <w:t xml:space="preserve"> </w:t>
+      </w:r>
+      <w:r>
+        <w:t xml:space="preserve">2017. Generalized additive models: An introduction with r. Page 476, 2nd editions. Chapman; Hall, CRC Press, London, United Kingdom.</w:t>
+      </w:r>
+    </w:p>
+    <w:bookmarkEnd w:id="154"/>
+    <w:bookmarkStart w:id="155" w:name="ref-Xie15"/>
     <w:p>
       <w:pPr>
         <w:pStyle w:val="Bibliography"/>
@@ -6558,14 +6517,17 @@
         <w:rPr>
           <w:smallCaps/>
         </w:rPr>
-        <w:t xml:space="preserve">Taylor, J. M., R. S. King, A. A. Pease, and K. O. Winemiller</w:t>
-      </w:r>
-      <w:r>
-        <w:t xml:space="preserve">. 2014. Nonlinear response of stream ecosystem structure to low-level phosphorus enrichment. Freshwater Biology 59:969–984.</w:t>
-      </w:r>
-    </w:p>
-    <w:bookmarkEnd w:id="149"/>
-    <w:bookmarkStart w:id="150" w:name="ref-Touchon16"/>
+        <w:t xml:space="preserve">Xie, Y.</w:t>
+      </w:r>
+      <w:r>
+        <w:t xml:space="preserve"> </w:t>
+      </w:r>
+      <w:r>
+        <w:t xml:space="preserve">2015. Dynamic documents with R and knitr, 2nd editions. Chapman; Hall/CRC, Boca Raton, Florida.</w:t>
+      </w:r>
+    </w:p>
+    <w:bookmarkEnd w:id="155"/>
+    <w:bookmarkStart w:id="156" w:name="ref-Yuan04"/>
     <w:p>
       <w:pPr>
         <w:pStyle w:val="Bibliography"/>
@@ -6574,14 +6536,17 @@
         <w:rPr>
           <w:smallCaps/>
         </w:rPr>
-        <w:t xml:space="preserve">Touchon, J. C., and M. W. McCoy</w:t>
-      </w:r>
-      <w:r>
-        <w:t xml:space="preserve">. 2016. The mismatch between current statistical practice and doctoral training in ecology. Ecosphere 7:e01394.</w:t>
-      </w:r>
-    </w:p>
-    <w:bookmarkEnd w:id="150"/>
-    <w:bookmarkStart w:id="151" w:name="ref-Wickham09"/>
+        <w:t xml:space="preserve">Yuan, L. L.</w:t>
+      </w:r>
+      <w:r>
+        <w:t xml:space="preserve"> </w:t>
+      </w:r>
+      <w:r>
+        <w:t xml:space="preserve">2004. Assigning macroinvertebrate tolerance classifications using generalised additive models. Freshwater Biology 49:662–677.</w:t>
+      </w:r>
+    </w:p>
+    <w:bookmarkEnd w:id="156"/>
+    <w:bookmarkStart w:id="157" w:name="ref-Zipper19"/>
     <w:p>
       <w:pPr>
         <w:pStyle w:val="Bibliography"/>
@@ -6590,198 +6555,14 @@
         <w:rPr>
           <w:smallCaps/>
         </w:rPr>
-        <w:t xml:space="preserve">Wickham, H.</w:t>
-      </w:r>
-      <w:r>
-        <w:t xml:space="preserve"> </w:t>
-      </w:r>
-      <w:r>
-        <w:t xml:space="preserve">2009. Ggplot2: Elegant graphics for data analysis. Springer-Verlag. New York.</w:t>
-      </w:r>
-    </w:p>
-    <w:bookmarkEnd w:id="151"/>
-    <w:bookmarkStart w:id="152" w:name="ref-Wickham14c"/>
-    <w:p>
-      <w:pPr>
-        <w:pStyle w:val="Bibliography"/>
-      </w:pPr>
-      <w:r>
-        <w:rPr>
-          <w:smallCaps/>
-        </w:rPr>
-        <w:t xml:space="preserve">Wickham, H.</w:t>
-      </w:r>
-      <w:r>
-        <w:t xml:space="preserve"> </w:t>
-      </w:r>
-      <w:r>
-        <w:t xml:space="preserve">2014. Tidy data. Journal of Statistical Software 59:1–23.</w:t>
-      </w:r>
-    </w:p>
-    <w:bookmarkEnd w:id="152"/>
-    <w:bookmarkStart w:id="153" w:name="ref-Wickham15"/>
-    <w:p>
-      <w:pPr>
-        <w:pStyle w:val="Bibliography"/>
-      </w:pPr>
-      <w:r>
-        <w:rPr>
-          <w:smallCaps/>
-        </w:rPr>
-        <w:t xml:space="preserve">Wickham, H.</w:t>
-      </w:r>
-      <w:r>
-        <w:t xml:space="preserve"> </w:t>
-      </w:r>
-      <w:r>
-        <w:t xml:space="preserve">2015. R packages. Page 182. O’Reilly, Sebastopol, California.</w:t>
-      </w:r>
-    </w:p>
-    <w:bookmarkEnd w:id="153"/>
-    <w:bookmarkStart w:id="154" w:name="ref-Wickham17b"/>
-    <w:p>
-      <w:pPr>
-        <w:pStyle w:val="Bibliography"/>
-      </w:pPr>
-      <w:r>
-        <w:rPr>
-          <w:smallCaps/>
-        </w:rPr>
-        <w:t xml:space="preserve">Wickham, H.</w:t>
-      </w:r>
-      <w:r>
-        <w:t xml:space="preserve"> </w:t>
-      </w:r>
-      <w:r>
-        <w:t xml:space="preserve">2017. Tidyverse: Easily install and load the ’tidyverse’.</w:t>
-      </w:r>
-    </w:p>
-    <w:bookmarkEnd w:id="154"/>
-    <w:bookmarkStart w:id="155" w:name="ref-Wickham18"/>
-    <w:p>
-      <w:pPr>
-        <w:pStyle w:val="Bibliography"/>
-      </w:pPr>
-      <w:r>
-        <w:rPr>
-          <w:smallCaps/>
-        </w:rPr>
-        <w:t xml:space="preserve">Wickham, H., J. Hester, and W. Chang</w:t>
-      </w:r>
-      <w:r>
-        <w:t xml:space="preserve">. 2018. Devtools: Tools to make developing r packages easier.</w:t>
-      </w:r>
-    </w:p>
-    <w:bookmarkEnd w:id="155"/>
-    <w:bookmarkStart w:id="156" w:name="ref-Wilkinson05"/>
-    <w:p>
-      <w:pPr>
-        <w:pStyle w:val="Bibliography"/>
-      </w:pPr>
-      <w:r>
-        <w:rPr>
-          <w:smallCaps/>
-        </w:rPr>
-        <w:t xml:space="preserve">Wilkinson, L.</w:t>
-      </w:r>
-      <w:r>
-        <w:t xml:space="preserve"> </w:t>
-      </w:r>
-      <w:r>
-        <w:t xml:space="preserve">2005. The grammar of graphics. Page 691second. Statistics; Computing, Springer, New York.</w:t>
-      </w:r>
-    </w:p>
-    <w:bookmarkEnd w:id="156"/>
-    <w:bookmarkStart w:id="157" w:name="ref-Woelfle11"/>
-    <w:p>
-      <w:pPr>
-        <w:pStyle w:val="Bibliography"/>
-      </w:pPr>
-      <w:r>
-        <w:rPr>
-          <w:smallCaps/>
-        </w:rPr>
-        <w:t xml:space="preserve">Woelfle, M., P. Olliaro, and M. H. Todd</w:t>
-      </w:r>
-      <w:r>
-        <w:t xml:space="preserve">. 2011. Open science is a research accelerator. Nature Chemistry 3:745–748.</w:t>
+        <w:t xml:space="preserve">Zipper, S. C., K. S. S. Whitney, J. M. Deines, K. M. Befus, U. Bhatia, S. J. Albers, J. Beecher, C. Brelsford, M. Garcia, T. Gleeson, F. O’Donnell, D. Resnik, and E. Schlager</w:t>
+      </w:r>
+      <w:r>
+        <w:t xml:space="preserve">. 2019. Balancing open science and data privacy in the water sciences. Water Resources Research 55:1–10.</w:t>
       </w:r>
     </w:p>
     <w:bookmarkEnd w:id="157"/>
-    <w:bookmarkStart w:id="158" w:name="ref-Wood17"/>
-    <w:p>
-      <w:pPr>
-        <w:pStyle w:val="Bibliography"/>
-      </w:pPr>
-      <w:r>
-        <w:rPr>
-          <w:smallCaps/>
-        </w:rPr>
-        <w:t xml:space="preserve">Wood, S. N.</w:t>
-      </w:r>
-      <w:r>
-        <w:t xml:space="preserve"> </w:t>
-      </w:r>
-      <w:r>
-        <w:t xml:space="preserve">2017. Generalized additive models: An introduction with r. Page 476, 2nd editions. Chapman; Hall, CRC Press, London, United Kingdom.</w:t>
-      </w:r>
-    </w:p>
     <w:bookmarkEnd w:id="158"/>
-    <w:bookmarkStart w:id="159" w:name="ref-Xie15"/>
-    <w:p>
-      <w:pPr>
-        <w:pStyle w:val="Bibliography"/>
-      </w:pPr>
-      <w:r>
-        <w:rPr>
-          <w:smallCaps/>
-        </w:rPr>
-        <w:t xml:space="preserve">Xie, Y.</w:t>
-      </w:r>
-      <w:r>
-        <w:t xml:space="preserve"> </w:t>
-      </w:r>
-      <w:r>
-        <w:t xml:space="preserve">2015. Dynamic documents with R and knitr, 2nd editions. Chapman; Hall/CRC, Boca Raton, Florida.</w:t>
-      </w:r>
-    </w:p>
-    <w:bookmarkEnd w:id="159"/>
-    <w:bookmarkStart w:id="160" w:name="ref-Yuan04"/>
-    <w:p>
-      <w:pPr>
-        <w:pStyle w:val="Bibliography"/>
-      </w:pPr>
-      <w:r>
-        <w:rPr>
-          <w:smallCaps/>
-        </w:rPr>
-        <w:t xml:space="preserve">Yuan, L. L.</w:t>
-      </w:r>
-      <w:r>
-        <w:t xml:space="preserve"> </w:t>
-      </w:r>
-      <w:r>
-        <w:t xml:space="preserve">2004. Assigning macroinvertebrate tolerance classifications using generalised additive models. Freshwater Biology 49:662–677.</w:t>
-      </w:r>
-    </w:p>
-    <w:bookmarkEnd w:id="160"/>
-    <w:bookmarkStart w:id="161" w:name="ref-Zipper19"/>
-    <w:p>
-      <w:pPr>
-        <w:pStyle w:val="Bibliography"/>
-      </w:pPr>
-      <w:r>
-        <w:rPr>
-          <w:smallCaps/>
-        </w:rPr>
-        <w:t xml:space="preserve">Zipper, S. C., K. S. S. Whitney, J. M. Deines, K. M. Befus, U. Bhatia, S. J. Albers, J. Beecher, C. Brelsford, M. Garcia, T. Gleeson, F. O’Donnell, D. Resnik, and E. Schlager</w:t>
-      </w:r>
-      <w:r>
-        <w:t xml:space="preserve">. 2019. Balancing open science and data privacy in the water sciences. Water Resources Research 55:1–10.</w:t>
-      </w:r>
-    </w:p>
-    <w:bookmarkEnd w:id="161"/>
-    <w:bookmarkEnd w:id="162"/>
     <w:sectPr>
       <w:footerReference w:type="default" r:id="rId9"/>
       <w:pgSz w:w="12240" w:h="15840"/>

</xml_diff>

<commit_message>
added paragraphs from CO, JSL suggestions about practical approaches, changed .csl file to ecology
</commit_message>
<xml_diff>
--- a/manu_draft.docx
+++ b/manu_draft.docx
@@ -321,7 +321,7 @@
         <w:pStyle w:val="FirstParagraph"/>
       </w:pPr>
       <w:r>
-        <w:t xml:space="preserve">Version Date: Thu Aug 8 15:39:00 2019 -0700</w:t>
+        <w:t xml:space="preserve">Version Date: Thu Aug 8 18:08:01 2019 -0700</w:t>
       </w:r>
     </w:p>
     <w:p>
@@ -3371,7 +3371,7 @@
         <w:t xml:space="preserve">)</w:t>
       </w:r>
       <w:r>
-        <w:t xml:space="preserve">. Many scientists feel they cannot prioritize learning new skills given existing demands on their time, particularly if the benefits of these approaches, such as the value for the research team of sharing their data, may not be apparent or immediate. Not only are the required skillsets demanding, but the open science toolbox continues to expand as new methods are developed and old methods become obsolete. This requires a research team to stay abreast of new technologies as they are developed and weigh the tradeoffs of adopting different workflows for different research tasks.</w:t>
+        <w:t xml:space="preserve">. Not only are the required skillsets demanding, but the open science toolbox continues to expand as new methods are developed and old methods become obsolete. This requires a research team to stay abreast of new technologies as they are developed and weigh the tradeoffs of adopting different workflows for different research tasks.</w:t>
       </w:r>
     </w:p>
     <w:p>
@@ -3379,7 +3379,7 @@
         <w:pStyle w:val="BodyText"/>
       </w:pPr>
       <w:r>
-        <w:t xml:space="preserve">Advocates for open science are well aware of the technical challenges faced by individuals that have never been exposed to the core concepts. Most importantly, education and training (e.g., through</w:t>
+        <w:t xml:space="preserve">Advocates for open science are well aware of the technical challenges faced by individuals and research teams that have never been exposed to the core concepts. Most importantly, education and training (e.g., through</w:t>
       </w:r>
       <w:r>
         <w:t xml:space="preserve"> </w:t>
@@ -3502,7 +3502,7 @@
         <w:t xml:space="preserve">)</w:t>
       </w:r>
       <w:r>
-        <w:t xml:space="preserve">. This also encourages the development of a community of practice that shares and learns together to navigate the collection of existing and developing open science tools.</w:t>
+        <w:t xml:space="preserve">. This also encourages the development of a community of practice that shares and learns together to navigate the collection of existing and developing open science tools. Champions of open science should also be vocal proponents that spread awareness of the value of open science tools, particularly to those that make decisions on project resources. Department heads or administrative leaders may not be aware of the value of investing in open science, particularly if the consequences of not doing so are externalized in indirect costs that are not budgeted.</w:t>
       </w:r>
     </w:p>
     <w:p>
@@ -3510,7 +3510,15 @@
         <w:pStyle w:val="BodyText"/>
       </w:pPr>
       <w:r>
-        <w:t xml:space="preserve">The scientific culture within a discipline may inhibit the adoption of open science methods. A common argument against open science is the protection of data that an individual research team may view as proprietary or sensitive. There are reasonable arguments to treat data as personal property, particularly if exceptional effort was spent to secure funding for a project and if the data were hard-earned or sensitive, e.g., detailed location data on endangered species or medical/socioeconomic data</w:t>
+        <w:t xml:space="preserve">Many scientists feel they cannot prioritize learning new skills given existing demands on their time, particularly if the benefits of these approaches, such as the value for the research team of sharing their data, are not apparent or immediate. Short-term funding and even political cycles can disincentivize scientists from spending time on anything but contractually obligated deliverables, which as noted above, may not effectively apply science in decision-making. As an alternative, a practical solution is to actively encourage the investment in open science within the research team or lab, as opposed to placing the burden on the individual as an isolated researcher. Laboratory or department heads should allow and encourage research staff to invest time in learning new skills and exploring new ideas, even if this does not immediately benefit the latest project. Over time, small investments in developing new skills will have long-term payoffs, particularly if a growing skillset among the research team encourages networking and peer instruction. Developing an environment where open science tools are highly valued and encouraged may also increase job satisfaction and benefit recruitment and retention if researchers are allowed the space and time to develop skills beyond the current project.</w:t>
+      </w:r>
+    </w:p>
+    <w:p>
+      <w:pPr>
+        <w:pStyle w:val="BodyText"/>
+      </w:pPr>
+      <w:r>
+        <w:t xml:space="preserve">The scientific culture within a discipline or institution may inhibit the adoption of open science methods. A common argument against open science is the protection of data that an individual research team may view as proprietary or sensitive. There are reasonable arguments to treat data as personal property, particularly if exceptional effort was spent to secure funding for a project and if the data were hard-earned or sensitive, e.g., detailed location data on endangered species or medical/socioeconomic data</w:t>
       </w:r>
       <w:r>
         <w:t xml:space="preserve"> </w:t>
@@ -3564,7 +3572,7 @@
         <w:pStyle w:val="BodyText"/>
       </w:pPr>
       <w:r>
-        <w:t xml:space="preserve">Feedback and criticism are fundamental and natural parts of the scientific process. Scientific receive feedback at many stages in the conventional scientific workflow (e.g., internal review, peer-review, presentations at conferences), and through potentially new and challenging avenues in a more open workflow. A concern is that openness can provide a platform for antagonistic or even hostile views, which could negatively affect the quality of the science. However, we argue that these increased opportunities for alternative viewpoints to be known are critical to the open process of creating applied products, even if some voices are politically charged. This is especially true in bioassessment where finished products that could be adopted in regulation are often heavily scrutinized. It is in the interest of applied scientists to hear the concerns of all parties during the development phase. This is not to provide an avenue to erode the integrity or objectives of the science, but to enable full knowledge of the very real barriers to adoption that exist when science is applied in regulation. Openness that invites all voices to participate is a much more agreeable path to consensus than producing the science in isolation of those that it affects. Ultimately, these products are developed to improve the environment as a public resource and the ideals promoted by an open science process directly align with these goals.</w:t>
+        <w:t xml:space="preserve">Feedback and criticism are fundamental and natural parts of the scientific process. Scientists receive feedback at many stages in the conventional scientific workflow (e.g., internal review, peer-review, presentations at conferences). Potentially new and challenging avenues for feedback are created in an open workflow. A concern is that openness can provide a platform for antagonistic or even hostile views, which could unintentially alter or degrade the scientific product. However, opportunities for addressing alternative viewpoints are critical to the open process of creating applied products, even if some voices are politically charged. This is especially true in bioassessment where finished products that could be adopted in regulation are often heavily scrutinized. It is in the interest of applied scientists to hear the concerns of all parties during the development phase. This is not to provide an avenue to erode the integrity or objectives of the science, but to enable full knowledge of the very real barriers to adoption that exist when science is applied in regulation. Openness that invites all voices to participate is a much more agreeable path to consensus than producing the science in isolation of those that it affects. Ultimately, these products are developed to improve the environment as a public resource and the ideals promoted by an open science process directly align with these goals.</w:t>
       </w:r>
     </w:p>
     <w:p>
@@ -4855,13 +4863,7 @@
         <w:pStyle w:val="Bibliography"/>
       </w:pPr>
       <w:r>
-        <w:rPr>
-          <w:smallCaps/>
-        </w:rPr>
-        <w:t xml:space="preserve">Allaire, J., Y. Xie, J. McPherson, J. Luraschi, K. Ushey, A. Atkins, H. Wickham, J. Cheng, and W. Chang</w:t>
-      </w:r>
-      <w:r>
-        <w:t xml:space="preserve">. 2018. Rmarkdown: Dynamic documents for r.</w:t>
+        <w:t xml:space="preserve">Allaire, J., Y. Xie, J. McPherson, J. Luraschi, K. Ushey, A. Atkins, H. Wickham, J. Cheng, and W. Chang. 2018. Rmarkdown: Dynamic documents for r.</w:t>
       </w:r>
     </w:p>
     <w:bookmarkEnd w:id="70"/>
@@ -4871,13 +4873,7 @@
         <w:pStyle w:val="Bibliography"/>
       </w:pPr>
       <w:r>
-        <w:rPr>
-          <w:smallCaps/>
-        </w:rPr>
-        <w:t xml:space="preserve">Appelhans, T., F. Detsch, C. Reudenbach, and S. Woellauer</w:t>
-      </w:r>
-      <w:r>
-        <w:t xml:space="preserve">. 2018. Mapview: Interactive viewing of spatial data in r.</w:t>
+        <w:t xml:space="preserve">Appelhans, T., F. Detsch, C. Reudenbach, and S. Woellauer. 2018. Mapview: Interactive viewing of spatial data in r.</w:t>
       </w:r>
     </w:p>
     <w:bookmarkEnd w:id="71"/>
@@ -4887,13 +4883,7 @@
         <w:pStyle w:val="Bibliography"/>
       </w:pPr>
       <w:r>
-        <w:rPr>
-          <w:smallCaps/>
-        </w:rPr>
-        <w:t xml:space="preserve">Baker, M. E., R. S. King, and D. Kahle</w:t>
-      </w:r>
-      <w:r>
-        <w:t xml:space="preserve">. 2015. TITAN2: Threshold indicator taxa analysis.</w:t>
+        <w:t xml:space="preserve">Baker, M. E., R. S. King, and D. Kahle. 2015. TITAN2: Threshold indicator taxa analysis.</w:t>
       </w:r>
     </w:p>
     <w:bookmarkEnd w:id="72"/>
@@ -4903,16 +4893,7 @@
         <w:pStyle w:val="Bibliography"/>
       </w:pPr>
       <w:r>
-        <w:rPr>
-          <w:smallCaps/>
-        </w:rPr>
-        <w:t xml:space="preserve">Beck, M. W.</w:t>
-      </w:r>
-      <w:r>
-        <w:t xml:space="preserve"> </w:t>
-      </w:r>
-      <w:r>
-        <w:t xml:space="preserve">2018a. SCCWRP/SCAPE: v1.0 (Version 1.0). Zenodo,</w:t>
+        <w:t xml:space="preserve">Beck, M. W. 2018a. SCCWRP/SCAPE: v1.0 (Version 1.0). Zenodo,</w:t>
       </w:r>
       <w:r>
         <w:t xml:space="preserve"> </w:t>
@@ -4936,16 +4917,7 @@
         <w:pStyle w:val="Bibliography"/>
       </w:pPr>
       <w:r>
-        <w:rPr>
-          <w:smallCaps/>
-        </w:rPr>
-        <w:t xml:space="preserve">Beck, M. W.</w:t>
-      </w:r>
-      <w:r>
-        <w:t xml:space="preserve"> </w:t>
-      </w:r>
-      <w:r>
-        <w:t xml:space="preserve">2018b. Constrained streams for biological integrity in California. Knowledge Network for Biocomplexity. urn:uuid:75411f50-32ed-42a5-bbfd-26833c7a441f.</w:t>
+        <w:t xml:space="preserve">Beck, M. W. 2018b. Constrained streams for biological integrity in California. Knowledge Network for Biocomplexity. urn:uuid:75411f50-32ed-42a5-bbfd-26833c7a441f.</w:t>
       </w:r>
     </w:p>
     <w:bookmarkEnd w:id="75"/>
@@ -4955,13 +4927,7 @@
         <w:pStyle w:val="Bibliography"/>
       </w:pPr>
       <w:r>
-        <w:rPr>
-          <w:smallCaps/>
-        </w:rPr>
-        <w:t xml:space="preserve">Beck, M. W., and L. K. Hatch</w:t>
-      </w:r>
-      <w:r>
-        <w:t xml:space="preserve">. 2009. A review of research on the development of lake indices of biotic integrity. Environmental Reviews 17:21–44.</w:t>
+        <w:t xml:space="preserve">Beck, M. W., and L. K. Hatch. 2009. A review of research on the development of lake indices of biotic integrity. Environmental Reviews 17:21–44.</w:t>
       </w:r>
     </w:p>
     <w:bookmarkEnd w:id="76"/>
@@ -4971,13 +4937,7 @@
         <w:pStyle w:val="Bibliography"/>
       </w:pPr>
       <w:r>
-        <w:rPr>
-          <w:smallCaps/>
-        </w:rPr>
-        <w:t xml:space="preserve">Beck, M. W., R. D. Mazor, S. Johnson, K. Wisenbaker, J. Westfall, P. R. Ode, R. Hill, C. Loflen, M. Sutula, and E. D. Stein</w:t>
-      </w:r>
-      <w:r>
-        <w:t xml:space="preserve">. (n.d.). Prioritizing management goals for stream biological integrity within the developed landscape context. Freshwater Science.</w:t>
+        <w:t xml:space="preserve">Beck, M. W., R. D. Mazor, S. Johnson, K. Wisenbaker, J. Westfall, P. R. Ode, R. Hill, C. Loflen, M. Sutula, and E. D. Stein. (n.d.). Prioritizing management goals for stream biological integrity within the developed landscape context. Freshwater Science.</w:t>
       </w:r>
     </w:p>
     <w:bookmarkEnd w:id="77"/>
@@ -4987,13 +4947,7 @@
         <w:pStyle w:val="Bibliography"/>
       </w:pPr>
       <w:r>
-        <w:rPr>
-          <w:smallCaps/>
-        </w:rPr>
-        <w:t xml:space="preserve">Birk, S., W. Bonne, A. Borja, S. Brucet, A. Courrat, S. Poikane, A. Solimini, W. van de Bund, N. Zampoukas, and D. Hering</w:t>
-      </w:r>
-      <w:r>
-        <w:t xml:space="preserve">. 2012. Three hundred ways to assess Europe’s surface waters: An almost complete overview of biological methods to implement the Water Framework Directive. Ecological Indicators 18:31–41.</w:t>
+        <w:t xml:space="preserve">Birk, S., W. Bonne, A. Borja, S. Brucet, A. Courrat, S. Poikane, A. Solimini, W. van de Bund, N. Zampoukas, and D. Hering. 2012. Three hundred ways to assess Europe’s surface waters: An almost complete overview of biological methods to implement the Water Framework Directive. Ecological Indicators 18:31–41.</w:t>
       </w:r>
     </w:p>
     <w:bookmarkEnd w:id="78"/>
@@ -5003,13 +4957,7 @@
         <w:pStyle w:val="Bibliography"/>
       </w:pPr>
       <w:r>
-        <w:rPr>
-          <w:smallCaps/>
-        </w:rPr>
-        <w:t xml:space="preserve">Bond-Lamberty, B., A. P. Smith, and V. Bailey</w:t>
-      </w:r>
-      <w:r>
-        <w:t xml:space="preserve">. 2016. Running an open experiment: Transparency and reproducibility in soil and ecosystem science. Environmental Research Letters 11:1–7.</w:t>
+        <w:t xml:space="preserve">Bond-Lamberty, B., A. P. Smith, and V. Bailey. 2016. Running an open experiment: Transparency and reproducibility in soil and ecosystem science. Environmental Research Letters 11:1–7.</w:t>
       </w:r>
     </w:p>
     <w:bookmarkEnd w:id="79"/>
@@ -5019,13 +4967,7 @@
         <w:pStyle w:val="Bibliography"/>
       </w:pPr>
       <w:r>
-        <w:rPr>
-          <w:smallCaps/>
-        </w:rPr>
-        <w:t xml:space="preserve">Borja, A., A. Ranasinghe, and S. B. Weisberg</w:t>
-      </w:r>
-      <w:r>
-        <w:t xml:space="preserve">. 2009. Assessing ecological integrity in marine waters, using multiple indices and ecosystem components: Challenges for the future. Marine Pollution Bulletin 59:1–4.</w:t>
+        <w:t xml:space="preserve">Borja, A., A. Ranasinghe, and S. B. Weisberg. 2009. Assessing ecological integrity in marine waters, using multiple indices and ecosystem components: Challenges for the future. Marine Pollution Bulletin 59:1–4.</w:t>
       </w:r>
     </w:p>
     <w:bookmarkEnd w:id="80"/>
@@ -5035,13 +4977,7 @@
         <w:pStyle w:val="Bibliography"/>
       </w:pPr>
       <w:r>
-        <w:rPr>
-          <w:smallCaps/>
-        </w:rPr>
-        <w:t xml:space="preserve">Bried, J. T., S. K. Jog, A. R. Dzialowski, and C. A. Davis</w:t>
-      </w:r>
-      <w:r>
-        <w:t xml:space="preserve">. 2014. Potential vegetation criteria for identifying reference-quality wetlands in the south-central United States. Wetlands 34:1159–1169.</w:t>
+        <w:t xml:space="preserve">Bried, J. T., S. K. Jog, A. R. Dzialowski, and C. A. Davis. 2014. Potential vegetation criteria for identifying reference-quality wetlands in the south-central United States. Wetlands 34:1159–1169.</w:t>
       </w:r>
     </w:p>
     <w:bookmarkEnd w:id="81"/>
@@ -5051,13 +4987,7 @@
         <w:pStyle w:val="Bibliography"/>
       </w:pPr>
       <w:r>
-        <w:rPr>
-          <w:smallCaps/>
-        </w:rPr>
-        <w:t xml:space="preserve">Cao, Y., and C. Hawkins</w:t>
-      </w:r>
-      <w:r>
-        <w:t xml:space="preserve">. 2011. The comparability of bioassessments: A review of conceptual and methodological issues. Journal of the North American Benthological Society 30:680–701.</w:t>
+        <w:t xml:space="preserve">Cao, Y., and C. Hawkins. 2011. The comparability of bioassessments: A review of conceptual and methodological issues. Journal of the North American Benthological Society 30:680–701.</w:t>
       </w:r>
     </w:p>
     <w:bookmarkEnd w:id="82"/>
@@ -5067,13 +4997,7 @@
         <w:pStyle w:val="Bibliography"/>
       </w:pPr>
       <w:r>
-        <w:rPr>
-          <w:smallCaps/>
-        </w:rPr>
-        <w:t xml:space="preserve">Chang, W., J. Cheng, J. Allaire, Y. Xie, and J. McPherson</w:t>
-      </w:r>
-      <w:r>
-        <w:t xml:space="preserve">. 2018. Shiny: Web application framework for r.</w:t>
+        <w:t xml:space="preserve">Chang, W., J. Cheng, J. Allaire, Y. Xie, and J. McPherson. 2018. Shiny: Web application framework for r.</w:t>
       </w:r>
     </w:p>
     <w:bookmarkEnd w:id="83"/>
@@ -5083,13 +5007,7 @@
         <w:pStyle w:val="Bibliography"/>
       </w:pPr>
       <w:r>
-        <w:rPr>
-          <w:smallCaps/>
-        </w:rPr>
-        <w:t xml:space="preserve">Cheng, J., B. Karambelkar, and Y. Xie</w:t>
-      </w:r>
-      <w:r>
-        <w:t xml:space="preserve">. 2018. Leaflet: Create interactive web maps with the javascript ’leaflet’ library.</w:t>
+        <w:t xml:space="preserve">Cheng, J., B. Karambelkar, and Y. Xie. 2018. Leaflet: Create interactive web maps with the javascript ’leaflet’ library.</w:t>
       </w:r>
     </w:p>
     <w:bookmarkEnd w:id="84"/>
@@ -5099,13 +5017,7 @@
         <w:pStyle w:val="Bibliography"/>
       </w:pPr>
       <w:r>
-        <w:rPr>
-          <w:smallCaps/>
-        </w:rPr>
-        <w:t xml:space="preserve">Chessman, B., S. Williams, and C. Besley</w:t>
-      </w:r>
-      <w:r>
-        <w:t xml:space="preserve">. 2007. Bioassessment of streams with macroinvertebrates: Effect of sampled habitat and taxonomic resolution. Journal of the North American Benthological Society 26:546–565.</w:t>
+        <w:t xml:space="preserve">Chessman, B., S. Williams, and C. Besley. 2007. Bioassessment of streams with macroinvertebrates: Effect of sampled habitat and taxonomic resolution. Journal of the North American Benthological Society 26:546–565.</w:t>
       </w:r>
     </w:p>
     <w:bookmarkEnd w:id="85"/>
@@ -5115,16 +5027,7 @@
         <w:pStyle w:val="Bibliography"/>
       </w:pPr>
       <w:r>
-        <w:rPr>
-          <w:smallCaps/>
-        </w:rPr>
-        <w:t xml:space="preserve">Collins, S. L.</w:t>
-      </w:r>
-      <w:r>
-        <w:t xml:space="preserve"> </w:t>
-      </w:r>
-      <w:r>
-        <w:t xml:space="preserve">2016. Vegetation science in the age of big data. Journal of Vegetation Science 27:865–867.</w:t>
+        <w:t xml:space="preserve">Collins, S. L. 2016. Vegetation science in the age of big data. Journal of Vegetation Science 27:865–867.</w:t>
       </w:r>
     </w:p>
     <w:bookmarkEnd w:id="86"/>
@@ -5134,13 +5037,7 @@
         <w:pStyle w:val="Bibliography"/>
       </w:pPr>
       <w:r>
-        <w:rPr>
-          <w:smallCaps/>
-        </w:rPr>
-        <w:t xml:space="preserve">Cuffney, T. F., M. D. Bilger, and A. M. Haigler</w:t>
-      </w:r>
-      <w:r>
-        <w:t xml:space="preserve">. 2007. Ambiguous taxa: Effects on the characterization and interpetation of invertebrate assemblages. Journal of the North American Benthological Society 26:286–307.</w:t>
+        <w:t xml:space="preserve">Cuffney, T. F., M. D. Bilger, and A. M. Haigler. 2007. Ambiguous taxa: Effects on the characterization and interpetation of invertebrate assemblages. Journal of the North American Benthological Society 26:286–307.</w:t>
       </w:r>
     </w:p>
     <w:bookmarkEnd w:id="87"/>
@@ -5150,13 +5047,7 @@
         <w:pStyle w:val="Bibliography"/>
       </w:pPr>
       <w:r>
-        <w:rPr>
-          <w:smallCaps/>
-        </w:rPr>
-        <w:t xml:space="preserve">Dale, V. H., and S. C. Beyeler</w:t>
-      </w:r>
-      <w:r>
-        <w:t xml:space="preserve">. 2001. Challenges in the development and use of ecological indicators. Ecological Indicators 1:3–10.</w:t>
+        <w:t xml:space="preserve">Dale, V. H., and S. C. Beyeler. 2001. Challenges in the development and use of ecological indicators. Ecological Indicators 1:3–10.</w:t>
       </w:r>
     </w:p>
     <w:bookmarkEnd w:id="88"/>
@@ -5166,13 +5057,7 @@
         <w:pStyle w:val="Bibliography"/>
       </w:pPr>
       <w:r>
-        <w:rPr>
-          <w:smallCaps/>
-        </w:rPr>
-        <w:t xml:space="preserve">Darling, E. S., D. Shiffman, I. M. Côte, and J. A. Drew</w:t>
-      </w:r>
-      <w:r>
-        <w:t xml:space="preserve">. 2013. The role of Twiter in the life cycle of a scientific publication. Ideas in Ecology and Evolution 6:32–43.</w:t>
+        <w:t xml:space="preserve">Darling, E. S., D. Shiffman, I. M. Côte, and J. A. Drew. 2013. The role of Twiter in the life cycle of a scientific publication. Ideas in Ecology and Evolution 6:32–43.</w:t>
       </w:r>
     </w:p>
     <w:bookmarkEnd w:id="89"/>
@@ -5182,13 +5067,7 @@
         <w:pStyle w:val="Bibliography"/>
       </w:pPr>
       <w:r>
-        <w:rPr>
-          <w:smallCaps/>
-        </w:rPr>
-        <w:t xml:space="preserve">Davies, S. P., and S. K. Jackson</w:t>
-      </w:r>
-      <w:r>
-        <w:t xml:space="preserve">. 2006. The biological condition gradient: A descriptive model for interpreting change in aquatic ecosystems. Ecological Applications 16:1251–1266.</w:t>
+        <w:t xml:space="preserve">Davies, S. P., and S. K. Jackson. 2006. The biological condition gradient: A descriptive model for interpreting change in aquatic ecosystems. Ecological Applications 16:1251–1266.</w:t>
       </w:r>
     </w:p>
     <w:bookmarkEnd w:id="90"/>
@@ -5198,13 +5077,7 @@
         <w:pStyle w:val="Bibliography"/>
       </w:pPr>
       <w:r>
-        <w:rPr>
-          <w:smallCaps/>
-        </w:rPr>
-        <w:t xml:space="preserve">De Caceres, M., and P. Legendre</w:t>
-      </w:r>
-      <w:r>
-        <w:t xml:space="preserve">. 2009. Associations between species and groups of sites: Indices and statistical inference. Ecology.</w:t>
+        <w:t xml:space="preserve">De Caceres, M., and P. Legendre. 2009. Associations between species and groups of sites: Indices and statistical inference. Ecology.</w:t>
       </w:r>
     </w:p>
     <w:bookmarkEnd w:id="91"/>
@@ -5214,13 +5087,7 @@
         <w:pStyle w:val="Bibliography"/>
       </w:pPr>
       <w:r>
-        <w:rPr>
-          <w:smallCaps/>
-        </w:rPr>
-        <w:t xml:space="preserve">Fetscher, A. E., R. Stancheva, J. P. Kociolek, R. G. Sheath, E. D. Stein, R. D. Mazor, P. R. Ode, and L. B. Busse</w:t>
-      </w:r>
-      <w:r>
-        <w:t xml:space="preserve">. 2013. Development and comparison of stream indices of biotic integrity using diatoms vs. Non-diatom algae vs. A combination. Journal of Applied Phycology 26:433–450.</w:t>
+        <w:t xml:space="preserve">Fetscher, A. E., R. Stancheva, J. P. Kociolek, R. G. Sheath, E. D. Stein, R. D. Mazor, P. R. Ode, and L. B. Busse. 2013. Development and comparison of stream indices of biotic integrity using diatoms vs. Non-diatom algae vs. A combination. Journal of Applied Phycology 26:433–450.</w:t>
       </w:r>
     </w:p>
     <w:bookmarkEnd w:id="92"/>
@@ -5230,13 +5097,7 @@
         <w:pStyle w:val="Bibliography"/>
       </w:pPr>
       <w:r>
-        <w:rPr>
-          <w:smallCaps/>
-        </w:rPr>
-        <w:t xml:space="preserve">Fore, L. S., and C. Grafe</w:t>
-      </w:r>
-      <w:r>
-        <w:t xml:space="preserve">. 2002. Using diatoms to assess the biological condition of large rivers in Idaho (U.S.A.). Freshwater Biology 47:2015–2037.</w:t>
+        <w:t xml:space="preserve">Fore, L. S., and C. Grafe. 2002. Using diatoms to assess the biological condition of large rivers in Idaho (U.S.A.). Freshwater Biology 47:2015–2037.</w:t>
       </w:r>
     </w:p>
     <w:bookmarkEnd w:id="93"/>
@@ -5246,13 +5107,7 @@
         <w:pStyle w:val="Bibliography"/>
       </w:pPr>
       <w:r>
-        <w:rPr>
-          <w:smallCaps/>
-        </w:rPr>
-        <w:t xml:space="preserve">Grand, A., C. Wilkinson, K. Bultitude, and A. F. T. Winfield</w:t>
-      </w:r>
-      <w:r>
-        <w:t xml:space="preserve">. 2012. Open science: A new "trust technology"? Science Communication 34:679–689.</w:t>
+        <w:t xml:space="preserve">Grand, A., C. Wilkinson, K. Bultitude, and A. F. T. Winfield. 2012. Open science: A new "trust technology"? Science Communication 34:679–689.</w:t>
       </w:r>
     </w:p>
     <w:bookmarkEnd w:id="94"/>
@@ -5262,13 +5117,7 @@
         <w:pStyle w:val="Bibliography"/>
       </w:pPr>
       <w:r>
-        <w:rPr>
-          <w:smallCaps/>
-        </w:rPr>
-        <w:t xml:space="preserve">Hampton, S. E., S. S. Anderson, S. C. Bagby, C. Gries, X. Han, E. M. Hart, M. B. Jones, W. C. Lenhardt, A. MacDonald, W. K. Michener, J. Mudge, A. Pourmokhtarian, M. P. Schildhauer, K. H. Woo, and N. Zimmerman</w:t>
-      </w:r>
-      <w:r>
-        <w:t xml:space="preserve">. 2015. The tao of open science for ecology. Ecosphere 6:1–13.</w:t>
+        <w:t xml:space="preserve">Hampton, S. E., S. S. Anderson, S. C. Bagby, C. Gries, X. Han, E. M. Hart, M. B. Jones, W. C. Lenhardt, A. MacDonald, W. K. Michener, J. Mudge, A. Pourmokhtarian, M. P. Schildhauer, K. H. Woo, and N. Zimmerman. 2015. The tao of open science for ecology. Ecosphere 6:1–13.</w:t>
       </w:r>
     </w:p>
     <w:bookmarkEnd w:id="95"/>
@@ -5278,13 +5127,7 @@
         <w:pStyle w:val="Bibliography"/>
       </w:pPr>
       <w:r>
-        <w:rPr>
-          <w:smallCaps/>
-        </w:rPr>
-        <w:t xml:space="preserve">Hampton, S. E., M. B. Jones, L. A. Wasser, M. P. Schildhauer, S. R. Supp, J. Brun, R. R. Hernandez, C. Boettiger, S. L. Collins, L. J. Gross, D. S. Fernández, A. Budden, E. P. White, T. K. Teal, S. G. Labou, and J. E. Aukema</w:t>
-      </w:r>
-      <w:r>
-        <w:t xml:space="preserve">. 2017. Skills and knowledge for data-intensive environmental research. Bioscience 67:546–557.</w:t>
+        <w:t xml:space="preserve">Hampton, S. E., M. B. Jones, L. A. Wasser, M. P. Schildhauer, S. R. Supp, J. Brun, R. R. Hernandez, C. Boettiger, S. L. Collins, L. J. Gross, D. S. Fernández, A. Budden, E. P. White, T. K. Teal, S. G. Labou, and J. E. Aukema. 2017. Skills and knowledge for data-intensive environmental research. Bioscience 67:546–557.</w:t>
       </w:r>
     </w:p>
     <w:bookmarkEnd w:id="96"/>
@@ -5294,13 +5137,7 @@
         <w:pStyle w:val="Bibliography"/>
       </w:pPr>
       <w:r>
-        <w:rPr>
-          <w:smallCaps/>
-        </w:rPr>
-        <w:t xml:space="preserve">Hampton, S. E., C. A. Strasser, J. J. Tewksbury, W. K. Gram, A. E. Budden, A. L. Batcheller, C. S. Duke, and J. H. Porter</w:t>
-      </w:r>
-      <w:r>
-        <w:t xml:space="preserve">. 2016. Big data and the future of ecology. Frontiers in Ecology and the Environment 11:156–162.</w:t>
+        <w:t xml:space="preserve">Hampton, S. E., C. A. Strasser, J. J. Tewksbury, W. K. Gram, A. E. Budden, A. L. Batcheller, C. S. Duke, and J. H. Porter. 2016. Big data and the future of ecology. Frontiers in Ecology and the Environment 11:156–162.</w:t>
       </w:r>
     </w:p>
     <w:bookmarkEnd w:id="97"/>
@@ -5310,13 +5147,7 @@
         <w:pStyle w:val="Bibliography"/>
       </w:pPr>
       <w:r>
-        <w:rPr>
-          <w:smallCaps/>
-        </w:rPr>
-        <w:t xml:space="preserve">Hawkins, C. P., R. H. Norris, J. Gerritsen, R. M. Hughes, S. K. Jackson, R. K. Johnson, and R. J. Stevenson</w:t>
-      </w:r>
-      <w:r>
-        <w:t xml:space="preserve">. 2000a. Evaluation of the use of landscape classifications for the prediction of freshwater biota: Synthesis and recommendations. Journal of the North American Benthological Society 19:541–556.</w:t>
+        <w:t xml:space="preserve">Hawkins, C. P., R. H. Norris, J. Gerritsen, R. M. Hughes, S. K. Jackson, R. K. Johnson, and R. J. Stevenson. 2000a. Evaluation of the use of landscape classifications for the prediction of freshwater biota: Synthesis and recommendations. Journal of the North American Benthological Society 19:541–556.</w:t>
       </w:r>
     </w:p>
     <w:bookmarkEnd w:id="98"/>
@@ -5326,13 +5157,7 @@
         <w:pStyle w:val="Bibliography"/>
       </w:pPr>
       <w:r>
-        <w:rPr>
-          <w:smallCaps/>
-        </w:rPr>
-        <w:t xml:space="preserve">Hawkins, C. P., R. H. Norris, J. N. Hogue, and J. W. Feminella</w:t>
-      </w:r>
-      <w:r>
-        <w:t xml:space="preserve">. 2000b. Development and evaluation of predictive models for measuring the biological integrity of streams. Ecological Applications 10:1456–1477.</w:t>
+        <w:t xml:space="preserve">Hawkins, C. P., R. H. Norris, J. N. Hogue, and J. W. Feminella. 2000b. Development and evaluation of predictive models for measuring the biological integrity of streams. Ecological Applications 10:1456–1477.</w:t>
       </w:r>
     </w:p>
     <w:bookmarkEnd w:id="99"/>
@@ -5342,13 +5167,7 @@
         <w:pStyle w:val="Bibliography"/>
       </w:pPr>
       <w:r>
-        <w:rPr>
-          <w:smallCaps/>
-        </w:rPr>
-        <w:t xml:space="preserve">Hering, D., A. Borja, J. Carstensen, L. Carvalho, M. Elliott, C. K. Field, A. S. Heiskanen, R. K. Johnson, J. Moe, D. Pont, A. L. Solheim, and W. de Bund</w:t>
-      </w:r>
-      <w:r>
-        <w:t xml:space="preserve">. 2010. The European Water Framework Directive at the age of 10: A critical review of the achievements with recommendations for the future. Science of the Total Environment 408:4007–4019.</w:t>
+        <w:t xml:space="preserve">Hering, D., A. Borja, J. Carstensen, L. Carvalho, M. Elliott, C. K. Field, A. S. Heiskanen, R. K. Johnson, J. Moe, D. Pont, A. L. Solheim, and W. de Bund. 2010. The European Water Framework Directive at the age of 10: A critical review of the achievements with recommendations for the future. Science of the Total Environment 408:4007–4019.</w:t>
       </w:r>
     </w:p>
     <w:bookmarkEnd w:id="100"/>
@@ -5358,16 +5177,7 @@
         <w:pStyle w:val="Bibliography"/>
       </w:pPr>
       <w:r>
-        <w:rPr>
-          <w:smallCaps/>
-        </w:rPr>
-        <w:t xml:space="preserve">Hijmans, R. J.</w:t>
-      </w:r>
-      <w:r>
-        <w:t xml:space="preserve"> </w:t>
-      </w:r>
-      <w:r>
-        <w:t xml:space="preserve">2019. Raster: Geographic data analysis and modeling.</w:t>
+        <w:t xml:space="preserve">Hijmans, R. J. 2019. Raster: Geographic data analysis and modeling.</w:t>
       </w:r>
     </w:p>
     <w:bookmarkEnd w:id="101"/>
@@ -5377,13 +5187,7 @@
         <w:pStyle w:val="Bibliography"/>
       </w:pPr>
       <w:r>
-        <w:rPr>
-          <w:smallCaps/>
-        </w:rPr>
-        <w:t xml:space="preserve">Hill, R. A., M. H. Weber, S. G. Leibowitz, A. R. Olsen, and D. J. Thornbrugh</w:t>
-      </w:r>
-      <w:r>
-        <w:t xml:space="preserve">. 2016. The Stream-Catchment (StreamCat) dataset: A database of watershed metrics for the conterminous United States. Journal of the American Water Resources Association 52:120–128.</w:t>
+        <w:t xml:space="preserve">Hill, R. A., M. H. Weber, S. G. Leibowitz, A. R. Olsen, and D. J. Thornbrugh. 2016. The Stream-Catchment (StreamCat) dataset: A database of watershed metrics for the conterminous United States. Journal of the American Water Resources Association 52:120–128.</w:t>
       </w:r>
     </w:p>
     <w:bookmarkEnd w:id="102"/>
@@ -5393,13 +5197,7 @@
         <w:pStyle w:val="Bibliography"/>
       </w:pPr>
       <w:r>
-        <w:rPr>
-          <w:smallCaps/>
-        </w:rPr>
-        <w:t xml:space="preserve">Horsburgh, J. S., M. M. Morsy, A. M. Castronova, J. L. Goodall, T. Gan, H. Yi, M. J. Stealey, and D. G. Tarboton</w:t>
-      </w:r>
-      <w:r>
-        <w:t xml:space="preserve">. 2016. Hydroshare: Sharing diverse environmental data types and models as social objects with application to the hydrology domain. Journal of the American Water Resources Association 52:873–889.</w:t>
+        <w:t xml:space="preserve">Horsburgh, J. S., M. M. Morsy, A. M. Castronova, J. L. Goodall, T. Gan, H. Yi, M. J. Stealey, and D. G. Tarboton. 2016. Hydroshare: Sharing diverse environmental data types and models as social objects with application to the hydrology domain. Journal of the American Water Resources Association 52:873–889.</w:t>
       </w:r>
     </w:p>
     <w:bookmarkEnd w:id="103"/>
@@ -5409,13 +5207,7 @@
         <w:pStyle w:val="Bibliography"/>
       </w:pPr>
       <w:r>
-        <w:rPr>
-          <w:smallCaps/>
-        </w:rPr>
-        <w:t xml:space="preserve">Hsu, L., E. Mayorga, J. S. Horsburgh, M. R. Carter, K. A. Lehnert, and s. L. Brantley</w:t>
-      </w:r>
-      <w:r>
-        <w:t xml:space="preserve">. 2017. Enhancing interoperability and capabilities of earth science data using the Observations Data Model 2 (ODM2). Data Science Journal 16:1–16.</w:t>
+        <w:t xml:space="preserve">Hsu, L., E. Mayorga, J. S. Horsburgh, M. R. Carter, K. A. Lehnert, and s. L. Brantley. 2017. Enhancing interoperability and capabilities of earth science data using the Observations Data Model 2 (ODM2). Data Science Journal 16:1–16.</w:t>
       </w:r>
     </w:p>
     <w:bookmarkEnd w:id="104"/>
@@ -5425,13 +5217,7 @@
         <w:pStyle w:val="Bibliography"/>
       </w:pPr>
       <w:r>
-        <w:rPr>
-          <w:smallCaps/>
-        </w:rPr>
-        <w:t xml:space="preserve">Idaszak, R., D. G. Tarboton, H. Yi, L. Chistopherson, M. J. Stealey, B. Miles, P. Dash, A. Couch, C. Spealman, D. P. Ames, and J. S. Horsburgh</w:t>
-      </w:r>
-      <w:r>
-        <w:t xml:space="preserve">. 2017. HydroShare - a case study of the application of modern software engineering to a large distributed federally-funded scientific software development project. Pages 217–233</w:t>
+        <w:t xml:space="preserve">Idaszak, R., D. G. Tarboton, H. Yi, L. Chistopherson, M. J. Stealey, B. Miles, P. Dash, A. Couch, C. Spealman, D. P. Ames, and J. S. Horsburgh. 2017. HydroShare - a case study of the application of modern software engineering to a large distributed federally-funded scientific software development project. Pages 217–233</w:t>
       </w:r>
       <w:r>
         <w:t xml:space="preserve"> </w:t>
@@ -5446,7 +5232,7 @@
         <w:t xml:space="preserve"> </w:t>
       </w:r>
       <w:r>
-        <w:t xml:space="preserve">J. Carver, N. P. C. Hong, and G. K. Thiruvathukal (editors). Chapter 10 in software engineering for science. Taylor &amp; Francis CRC Press, Boca Raton, Florida, USA.</w:t>
+        <w:t xml:space="preserve">J. Carver, N. P. C. Hong, and G. K. Thiruvathukal, editors. Chapter 10 in software engineering for science. Taylor &amp; Francis CRC Press, Boca Raton, Florida, USA.</w:t>
       </w:r>
     </w:p>
     <w:bookmarkEnd w:id="105"/>
@@ -5456,13 +5242,7 @@
         <w:pStyle w:val="Bibliography"/>
       </w:pPr>
       <w:r>
-        <w:rPr>
-          <w:smallCaps/>
-        </w:rPr>
-        <w:t xml:space="preserve">Ihle, M., I. S. Winney, A. Krystalli, and M. Croucher</w:t>
-      </w:r>
-      <w:r>
-        <w:t xml:space="preserve">. 2017. Striving for transparent and credible research: Practical guidelines for behavioral ecologists. Behavioral Ecology 28:348–354.</w:t>
+        <w:t xml:space="preserve">Ihle, M., I. S. Winney, A. Krystalli, and M. Croucher. 2017. Striving for transparent and credible research: Practical guidelines for behavioral ecologists. Behavioral Ecology 28:348–354.</w:t>
       </w:r>
     </w:p>
     <w:bookmarkEnd w:id="106"/>
@@ -5472,13 +5252,7 @@
         <w:pStyle w:val="Bibliography"/>
       </w:pPr>
       <w:r>
-        <w:rPr>
-          <w:smallCaps/>
-        </w:rPr>
-        <w:t xml:space="preserve">Karr, J. R., K. D. Fausch, P. L. Angermeier, P. R. Yant, and I. J. Schlosser</w:t>
-      </w:r>
-      <w:r>
-        <w:t xml:space="preserve">. 1986. Assessing biological integrity in running waters: A method and its rationale. Illinois Natural History Survey, Champaign, Illinois.</w:t>
+        <w:t xml:space="preserve">Karr, J. R., K. D. Fausch, P. L. Angermeier, P. R. Yant, and I. J. Schlosser. 1986. Assessing biological integrity in running waters: A method and its rationale. Illinois Natural History Survey, Champaign, Illinois.</w:t>
       </w:r>
     </w:p>
     <w:bookmarkEnd w:id="107"/>
@@ -5488,13 +5262,7 @@
         <w:pStyle w:val="Bibliography"/>
       </w:pPr>
       <w:r>
-        <w:rPr>
-          <w:smallCaps/>
-        </w:rPr>
-        <w:t xml:space="preserve">Kelly, M. G., S. Birk, N. J. Willby, L. Denys, S.Drakare, M. Kahlert, S. M. Karjalainen, A. Marchetto, J. A. Pitt, G. Urbanič, and S. Poikane</w:t>
-      </w:r>
-      <w:r>
-        <w:t xml:space="preserve">. 2016. Redundancy in the ecological assessment of lakes: Are phytoplankton, macrophytes and phytobenthos all necessary? Science of the Total Environment 15:594–602.</w:t>
+        <w:t xml:space="preserve">Kelly, M. G., S. Birk, N. J. Willby, L. Denys, S.Drakare, M. Kahlert, S. M. Karjalainen, A. Marchetto, J. A. Pitt, G. Urbanič, and S. Poikane. 2016. Redundancy in the ecological assessment of lakes: Are phytoplankton, macrophytes and phytobenthos all necessary? Science of the Total Environment 15:594–602.</w:t>
       </w:r>
     </w:p>
     <w:bookmarkEnd w:id="108"/>
@@ -5504,13 +5272,7 @@
         <w:pStyle w:val="Bibliography"/>
       </w:pPr>
       <w:r>
-        <w:rPr>
-          <w:smallCaps/>
-        </w:rPr>
-        <w:t xml:space="preserve">Kerans, B. L., and J. R. Karr</w:t>
-      </w:r>
-      <w:r>
-        <w:t xml:space="preserve">. 1994. A benthic index of biotic integrity (B-IBI) for rivers of the Tennessee Valley. Ecological Applications 4:768–785.</w:t>
+        <w:t xml:space="preserve">Kerans, B. L., and J. R. Karr. 1994. A benthic index of biotic integrity (B-IBI) for rivers of the Tennessee Valley. Ecological Applications 4:768–785.</w:t>
       </w:r>
     </w:p>
     <w:bookmarkEnd w:id="109"/>
@@ -5520,13 +5282,7 @@
         <w:pStyle w:val="Bibliography"/>
       </w:pPr>
       <w:r>
-        <w:rPr>
-          <w:smallCaps/>
-        </w:rPr>
-        <w:t xml:space="preserve">King, R. S., M. E. Baker, P. F. Kazyak, and D. E. Weller</w:t>
-      </w:r>
-      <w:r>
-        <w:t xml:space="preserve">. 2011. How novel is too novel? Stream community thresholds at exceptionally low levels of catchment urbanization. Ecological Applications 21:1659–1678.</w:t>
+        <w:t xml:space="preserve">King, R. S., M. E. Baker, P. F. Kazyak, and D. E. Weller. 2011. How novel is too novel? Stream community thresholds at exceptionally low levels of catchment urbanization. Ecological Applications 21:1659–1678.</w:t>
       </w:r>
     </w:p>
     <w:bookmarkEnd w:id="110"/>
@@ -5536,13 +5292,7 @@
         <w:pStyle w:val="Bibliography"/>
       </w:pPr>
       <w:r>
-        <w:rPr>
-          <w:smallCaps/>
-        </w:rPr>
-        <w:t xml:space="preserve">Kluyver, T., B. Ragan-Kelley, F. Pérez, B. Granger, M. Bussonnier, J. Frederic, K. Kelley, J. Hamrick, J. Grout, S. Corlay, P. Ivanov, D. Avila, S. Abdalla, and C. Willing</w:t>
-      </w:r>
-      <w:r>
-        <w:t xml:space="preserve">. 2016. Jupyter notebooks – a publishing format for reproducible computational workflows. IOS Press.</w:t>
+        <w:t xml:space="preserve">Kluyver, T., B. Ragan-Kelley, F. Pérez, B. Granger, M. Bussonnier, J. Frederic, K. Kelley, J. Hamrick, J. Grout, S. Corlay, P. Ivanov, D. Avila, S. Abdalla, and C. Willing. 2016. Jupyter notebooks – a publishing format for reproducible computational workflows. IOS Press.</w:t>
       </w:r>
     </w:p>
     <w:bookmarkEnd w:id="111"/>
@@ -5552,13 +5302,7 @@
         <w:pStyle w:val="Bibliography"/>
       </w:pPr>
       <w:r>
-        <w:rPr>
-          <w:smallCaps/>
-        </w:rPr>
-        <w:t xml:space="preserve">Kuehne, L. M., J. D. Olden, A. L. Strecker, J. J. Lawler, and D. M. Theobald</w:t>
-      </w:r>
-      <w:r>
-        <w:t xml:space="preserve">. 2017. Past, present, and future of ecological integrity assessment for fresh waters. Frontiers in Ecology and the Environment 15:197–205.</w:t>
+        <w:t xml:space="preserve">Kuehne, L. M., J. D. Olden, A. L. Strecker, J. J. Lawler, and D. M. Theobald. 2017. Past, present, and future of ecological integrity assessment for fresh waters. Frontiers in Ecology and the Environment 15:197–205.</w:t>
       </w:r>
     </w:p>
     <w:bookmarkEnd w:id="112"/>
@@ -5568,13 +5312,7 @@
         <w:pStyle w:val="Bibliography"/>
       </w:pPr>
       <w:r>
-        <w:rPr>
-          <w:smallCaps/>
-        </w:rPr>
-        <w:t xml:space="preserve">Laan, J. J. V., and C. P. Hawkins</w:t>
-      </w:r>
-      <w:r>
-        <w:t xml:space="preserve">. 2014. Enhancing the performance and interpretation of freshwater biological indices: An application in arid zone streams. Ecological Indicators 36:470–482.</w:t>
+        <w:t xml:space="preserve">Laan, J. J. V., and C. P. Hawkins. 2014. Enhancing the performance and interpretation of freshwater biological indices: An application in arid zone streams. Ecological Indicators 36:470–482.</w:t>
       </w:r>
     </w:p>
     <w:bookmarkEnd w:id="113"/>
@@ -5584,13 +5322,7 @@
         <w:pStyle w:val="Bibliography"/>
       </w:pPr>
       <w:r>
-        <w:rPr>
-          <w:smallCaps/>
-        </w:rPr>
-        <w:t xml:space="preserve">Lai, J., C. J. Lortie, R. A. Muenchen, J. Yang, and K. Ma</w:t>
-      </w:r>
-      <w:r>
-        <w:t xml:space="preserve">. 2019. Evaluating the popularity of R in ecology. Ecosphere 10:e02567.</w:t>
+        <w:t xml:space="preserve">Lai, J., C. J. Lortie, R. A. Muenchen, J. Yang, and K. Ma. 2019. Evaluating the popularity of R in ecology. Ecosphere 10:e02567.</w:t>
       </w:r>
     </w:p>
     <w:bookmarkEnd w:id="114"/>
@@ -5600,13 +5332,7 @@
         <w:pStyle w:val="Bibliography"/>
       </w:pPr>
       <w:r>
-        <w:rPr>
-          <w:smallCaps/>
-        </w:rPr>
-        <w:t xml:space="preserve">Lenat, D. R., and V. H. Resh</w:t>
-      </w:r>
-      <w:r>
-        <w:t xml:space="preserve">. 2001. Taxonomy and stream ecology - the benefits of genus- and species-level identifications. Journal of the North American Benthological Society 20:287–298.</w:t>
+        <w:t xml:space="preserve">Lenat, D. R., and V. H. Resh. 2001. Taxonomy and stream ecology - the benefits of genus- and species-level identifications. Journal of the North American Benthological Society 20:287–298.</w:t>
       </w:r>
     </w:p>
     <w:bookmarkEnd w:id="115"/>
@@ -5616,13 +5342,7 @@
         <w:pStyle w:val="Bibliography"/>
       </w:pPr>
       <w:r>
-        <w:rPr>
-          <w:smallCaps/>
-        </w:rPr>
-        <w:t xml:space="preserve">Lewandowsky, S., and D. Bishop</w:t>
-      </w:r>
-      <w:r>
-        <w:t xml:space="preserve">. 2016. Research integrity: Don’t let transparency damage science. Nature 529:459–461.</w:t>
+        <w:t xml:space="preserve">Lewandowsky, S., and D. Bishop. 2016. Research integrity: Don’t let transparency damage science. Nature 529:459–461.</w:t>
       </w:r>
     </w:p>
     <w:bookmarkEnd w:id="116"/>
@@ -5632,13 +5352,7 @@
         <w:pStyle w:val="Bibliography"/>
       </w:pPr>
       <w:r>
-        <w:rPr>
-          <w:smallCaps/>
-        </w:rPr>
-        <w:t xml:space="preserve">Liaw, A., and M. Wiener</w:t>
-      </w:r>
-      <w:r>
-        <w:t xml:space="preserve">. 2002. Classification and regression by randomForest. R News 2:18–22.</w:t>
+        <w:t xml:space="preserve">Liaw, A., and M. Wiener. 2002. Classification and regression by randomForest. R News 2:18–22.</w:t>
       </w:r>
     </w:p>
     <w:bookmarkEnd w:id="117"/>
@@ -5648,13 +5362,7 @@
         <w:pStyle w:val="Bibliography"/>
       </w:pPr>
       <w:r>
-        <w:rPr>
-          <w:smallCaps/>
-        </w:rPr>
-        <w:t xml:space="preserve">Liu, Y., H. Gupta, E. Springer, and T. Wagener</w:t>
-      </w:r>
-      <w:r>
-        <w:t xml:space="preserve">. 2008. Linking science with environmental decision making: Experiences from an integrated modeling approach to supporting sustainable water resources management. Environmental Modelling &amp; Software 23:846–858.</w:t>
+        <w:t xml:space="preserve">Liu, Y., H. Gupta, E. Springer, and T. Wagener. 2008. Linking science with environmental decision making: Experiences from an integrated modeling approach to supporting sustainable water resources management. Environmental Modelling &amp; Software 23:846–858.</w:t>
       </w:r>
     </w:p>
     <w:bookmarkEnd w:id="118"/>
@@ -5664,16 +5372,7 @@
         <w:pStyle w:val="Bibliography"/>
       </w:pPr>
       <w:r>
-        <w:rPr>
-          <w:smallCaps/>
-        </w:rPr>
-        <w:t xml:space="preserve">Lortie, C. J.</w:t>
-      </w:r>
-      <w:r>
-        <w:t xml:space="preserve"> </w:t>
-      </w:r>
-      <w:r>
-        <w:t xml:space="preserve">2014. Formalized synthesis opportunities for ecology: Systematic reviews and meta-analyses. OIKOS 123:897–902.</w:t>
+        <w:t xml:space="preserve">Lortie, C. J. 2014. Formalized synthesis opportunities for ecology: Systematic reviews and meta-analyses. OIKOS 123:897–902.</w:t>
       </w:r>
     </w:p>
     <w:bookmarkEnd w:id="119"/>
@@ -5683,13 +5382,7 @@
         <w:pStyle w:val="Bibliography"/>
       </w:pPr>
       <w:r>
-        <w:rPr>
-          <w:smallCaps/>
-        </w:rPr>
-        <w:t xml:space="preserve">Lowndes, J. S. S., B. D. Best, C. Scarborough, J. C. Afflerbach, M. R. Frazier, C. C. O’Hara, N. Jiang, and B. S. Halpern</w:t>
-      </w:r>
-      <w:r>
-        <w:t xml:space="preserve">. 2017. Our path to better science in less time using open data science tools. Nature Ecology &amp; Evolution 1:1–7.</w:t>
+        <w:t xml:space="preserve">Lowndes, J. S. S., B. D. Best, C. Scarborough, J. C. Afflerbach, M. R. Frazier, C. C. O’Hara, N. Jiang, and B. S. Halpern. 2017. Our path to better science in less time using open data science tools. Nature Ecology &amp; Evolution 1:1–7.</w:t>
       </w:r>
     </w:p>
     <w:bookmarkEnd w:id="120"/>
@@ -5699,13 +5392,7 @@
         <w:pStyle w:val="Bibliography"/>
       </w:pPr>
       <w:r>
-        <w:rPr>
-          <w:smallCaps/>
-        </w:rPr>
-        <w:t xml:space="preserve">Marwick, B., J. d’Alpoim Guedes, C. M. Barton, L. A. Bates, M. Baxter, A. Bevan, E. A. Bollwerk, R. K. Bocinsky, T. Brughmans, A. K. Carter, C. Conrad, D. A. Contreras, S. Costa, E. R. Crema, A. Daggett, B. Davies, B. L. Drake, T. S. Dye, P. France, R. Fullagar, D. Giusti, S. Graham, M. D. Harris, J. Hawks, S. Heath, D. Huffer, E. C. Kansa, S. W. Kansa, M. E. Madsen, J. Melcher, J. Negre, F. D. Neiman, R. Opitz, D. C. Orton, P. Przystupa, M. Raviele, J. Riel-Salvatore, P. Riris, I. Romanowska, N. Strupler, I. I. Ullah, H. G. V. Vlack, E. C. Watrall, C. Webster, J. Wells, J. Winters, and C. D. Wren</w:t>
-      </w:r>
-      <w:r>
-        <w:t xml:space="preserve">. 2016. Open science in archaeology. SAA Archaeological Record 17:8–14.</w:t>
+        <w:t xml:space="preserve">Marwick, B., J. d’Alpoim Guedes, C. M. Barton, L. A. Bates, M. Baxter, A. Bevan, E. A. Bollwerk, R. K. Bocinsky, T. Brughmans, A. K. Carter, C. Conrad, D. A. Contreras, S. Costa, E. R. Crema, A. Daggett, B. Davies, B. L. Drake, T. S. Dye, P. France, R. Fullagar, D. Giusti, S. Graham, M. D. Harris, J. Hawks, S. Heath, D. Huffer, E. C. Kansa, S. W. Kansa, M. E. Madsen, J. Melcher, J. Negre, F. D. Neiman, R. Opitz, D. C. Orton, P. Przystupa, M. Raviele, J. Riel-Salvatore, P. Riris, I. Romanowska, N. Strupler, I. I. Ullah, H. G. V. Vlack, E. C. Watrall, C. Webster, J. Wells, J. Winters, and C. D. Wren. 2016. Open science in archaeology. SAA Archaeological Record 17:8–14.</w:t>
       </w:r>
     </w:p>
     <w:bookmarkEnd w:id="121"/>
@@ -5715,13 +5402,7 @@
         <w:pStyle w:val="Bibliography"/>
       </w:pPr>
       <w:r>
-        <w:rPr>
-          <w:smallCaps/>
-        </w:rPr>
-        <w:t xml:space="preserve">Mazor, R. D., A. C. Rehn, P. R. Ode, M. Engeln, K. C. Schiff, E. D. Stein, D. J. Gillett, D. B. Herbst, and C. P. Hawkins</w:t>
-      </w:r>
-      <w:r>
-        <w:t xml:space="preserve">. 2016. Bioassessment in complex environments: Designing an index for consistent meaning in different settings. Freshwater Science 35:249–271.</w:t>
+        <w:t xml:space="preserve">Mazor, R. D., A. C. Rehn, P. R. Ode, M. Engeln, K. C. Schiff, E. D. Stein, D. J. Gillett, D. B. Herbst, and C. P. Hawkins. 2016. Bioassessment in complex environments: Designing an index for consistent meaning in different settings. Freshwater Science 35:249–271.</w:t>
       </w:r>
     </w:p>
     <w:bookmarkEnd w:id="122"/>
@@ -5731,13 +5412,7 @@
         <w:pStyle w:val="Bibliography"/>
       </w:pPr>
       <w:r>
-        <w:rPr>
-          <w:smallCaps/>
-        </w:rPr>
-        <w:t xml:space="preserve">Mazor, R. D., E. D. Stein, P. R. Ode, and K. Schiff</w:t>
-      </w:r>
-      <w:r>
-        <w:t xml:space="preserve">. 2014. Integrating intermittent streams into watershed assessments: Applicability of an index of biotic integrity. Freshwater Science 35:459–474.</w:t>
+        <w:t xml:space="preserve">Mazor, R. D., E. D. Stein, P. R. Ode, and K. Schiff. 2014. Integrating intermittent streams into watershed assessments: Applicability of an index of biotic integrity. Freshwater Science 35:459–474.</w:t>
       </w:r>
     </w:p>
     <w:bookmarkEnd w:id="123"/>
@@ -5747,13 +5422,7 @@
         <w:pStyle w:val="Bibliography"/>
       </w:pPr>
       <w:r>
-        <w:rPr>
-          <w:smallCaps/>
-        </w:rPr>
-        <w:t xml:space="preserve">McKay, L., T. Bondelid, T. Dewald, J. Johnston, R. Moore, and A. Reah</w:t>
-      </w:r>
-      <w:r>
-        <w:t xml:space="preserve">. 2012. NHDPlus Version 2: User Guide.</w:t>
+        <w:t xml:space="preserve">McKay, L., T. Bondelid, T. Dewald, J. Johnston, R. Moore, and A. Reah. 2012. NHDPlus Version 2: User Guide.</w:t>
       </w:r>
     </w:p>
     <w:bookmarkEnd w:id="124"/>
@@ -5763,13 +5432,7 @@
         <w:pStyle w:val="Bibliography"/>
       </w:pPr>
       <w:r>
-        <w:rPr>
-          <w:smallCaps/>
-        </w:rPr>
-        <w:t xml:space="preserve">Michener, W. K., J. W. Brunt, J. J. Helly, T. B. Kirchner, and S. G. Stafford</w:t>
-      </w:r>
-      <w:r>
-        <w:t xml:space="preserve">. 1997. Nongeospatial metadata for the ecological sciences. Ecological Applications 7:330–342.</w:t>
+        <w:t xml:space="preserve">Michener, W. K., J. W. Brunt, J. J. Helly, T. B. Kirchner, and S. G. Stafford. 1997. Nongeospatial metadata for the ecological sciences. Ecological Applications 7:330–342.</w:t>
       </w:r>
     </w:p>
     <w:bookmarkEnd w:id="125"/>
@@ -5779,16 +5442,7 @@
         <w:pStyle w:val="Bibliography"/>
       </w:pPr>
       <w:r>
-        <w:rPr>
-          <w:smallCaps/>
-        </w:rPr>
-        <w:t xml:space="preserve">Mitchell, B.</w:t>
-      </w:r>
-      <w:r>
-        <w:t xml:space="preserve"> </w:t>
-      </w:r>
-      <w:r>
-        <w:t xml:space="preserve">2005. Integrated water resource management, institutional arrangements, and land use planning. Environmental Planning A: Economy and Space 37:1335–1352.</w:t>
+        <w:t xml:space="preserve">Mitchell, B. 2005. Integrated water resource management, institutional arrangements, and land use planning. Environmental Planning A: Economy and Space 37:1335–1352.</w:t>
       </w:r>
     </w:p>
     <w:bookmarkEnd w:id="126"/>
@@ -5798,13 +5452,7 @@
         <w:pStyle w:val="Bibliography"/>
       </w:pPr>
       <w:r>
-        <w:rPr>
-          <w:smallCaps/>
-        </w:rPr>
-        <w:t xml:space="preserve">Nichols, S. J., L. A. Barmuta, B. C. Chessman, P. E. Davies, F. J. Dyer, E. T. Harrison, C. P. Hawkins, I. Jones, B. J. Kefford, S. Linke, R. Marchant, L. Metzeling, K. Moon, R. Ogden, M. Peat, T. B. Reynoldson, and R. M. Thompson</w:t>
-      </w:r>
-      <w:r>
-        <w:t xml:space="preserve">. 2016. The imperative need for nationally coordinated bioassessment of rivers and streams. Marine and Freshwater Research 68:599–613.</w:t>
+        <w:t xml:space="preserve">Nichols, S. J., L. A. Barmuta, B. C. Chessman, P. E. Davies, F. J. Dyer, E. T. Harrison, C. P. Hawkins, I. Jones, B. J. Kefford, S. Linke, R. Marchant, L. Metzeling, K. Moon, R. Ogden, M. Peat, T. B. Reynoldson, and R. M. Thompson. 2016. The imperative need for nationally coordinated bioassessment of rivers and streams. Marine and Freshwater Research 68:599–613.</w:t>
       </w:r>
     </w:p>
     <w:bookmarkEnd w:id="127"/>
@@ -5814,13 +5462,7 @@
         <w:pStyle w:val="Bibliography"/>
       </w:pPr>
       <w:r>
-        <w:rPr>
-          <w:smallCaps/>
-        </w:rPr>
-        <w:t xml:space="preserve">Ode, P. R., A. C. Rehn, R. D. Mazor, K. C. Schiff, E. D. Stein, J. T. May, L. R. Brown, D. B. Herbst, D. Gillett, K. Lunde, and C. P. Hawkins</w:t>
-      </w:r>
-      <w:r>
-        <w:t xml:space="preserve">. 2016. Evaluating the adequacy of a reference-site pool for ecological assessments in environmentally complex regions. Freshwater Science 35:237–248.</w:t>
+        <w:t xml:space="preserve">Ode, P. R., A. C. Rehn, R. D. Mazor, K. C. Schiff, E. D. Stein, J. T. May, L. R. Brown, D. B. Herbst, D. Gillett, K. Lunde, and C. P. Hawkins. 2016. Evaluating the adequacy of a reference-site pool for ecological assessments in environmentally complex regions. Freshwater Science 35:237–248.</w:t>
       </w:r>
     </w:p>
     <w:bookmarkEnd w:id="128"/>
@@ -5830,13 +5472,7 @@
         <w:pStyle w:val="Bibliography"/>
       </w:pPr>
       <w:r>
-        <w:rPr>
-          <w:smallCaps/>
-        </w:rPr>
-        <w:t xml:space="preserve">Oksanen, J., F. G. Blanchet, M. Friendly, R. Kindt, P. Legendre, D. McGlinn, P. R. Minchin, R. B. O’Hara, G. L. Simpson, P. Solymos, M. H. H. Stevens, E. Szoecs, and H. Wagner</w:t>
-      </w:r>
-      <w:r>
-        <w:t xml:space="preserve">. 2018. Vegan: Community ecology package.</w:t>
+        <w:t xml:space="preserve">Oksanen, J., F. G. Blanchet, M. Friendly, R. Kindt, P. Legendre, D. McGlinn, P. R. Minchin, R. B. O’Hara, G. L. Simpson, P. Solymos, M. H. H. Stevens, E. Szoecs, and H. Wagner. 2018. Vegan: Community ecology package.</w:t>
       </w:r>
     </w:p>
     <w:bookmarkEnd w:id="129"/>
@@ -5846,16 +5482,7 @@
         <w:pStyle w:val="Bibliography"/>
       </w:pPr>
       <w:r>
-        <w:rPr>
-          <w:smallCaps/>
-        </w:rPr>
-        <w:t xml:space="preserve">Pebesma, E.</w:t>
-      </w:r>
-      <w:r>
-        <w:t xml:space="preserve"> </w:t>
-      </w:r>
-      <w:r>
-        <w:t xml:space="preserve">2018. Sf: Simple features for r.</w:t>
+        <w:t xml:space="preserve">Pebesma, E. 2018. Sf: Simple features for r.</w:t>
       </w:r>
     </w:p>
     <w:bookmarkEnd w:id="130"/>
@@ -5865,16 +5492,7 @@
         <w:pStyle w:val="Bibliography"/>
       </w:pPr>
       <w:r>
-        <w:rPr>
-          <w:smallCaps/>
-        </w:rPr>
-        <w:t xml:space="preserve">Pilkington, M.</w:t>
-      </w:r>
-      <w:r>
-        <w:t xml:space="preserve"> </w:t>
-      </w:r>
-      <w:r>
-        <w:t xml:space="preserve">2016. Blockchain technology: Principles and applications. Pages 225–253</w:t>
+        <w:t xml:space="preserve">Pilkington, M. 2016. Blockchain technology: Principles and applications. Pages 225–253</w:t>
       </w:r>
       <w:r>
         <w:t xml:space="preserve"> </w:t>
@@ -5889,7 +5507,7 @@
         <w:t xml:space="preserve"> </w:t>
       </w:r>
       <w:r>
-        <w:t xml:space="preserve">F. X. Olleros and M. Zhegu (editors). Research handbook on digital transformations. Edward Elgar Publishing, Cheltenham, United Kingdom.</w:t>
+        <w:t xml:space="preserve">F. X. Olleros and M. Zhegu, editors. Research handbook on digital transformations. Edward Elgar Publishing, Cheltenham, United Kingdom.</w:t>
       </w:r>
     </w:p>
     <w:bookmarkEnd w:id="131"/>
@@ -5899,13 +5517,7 @@
         <w:pStyle w:val="Bibliography"/>
       </w:pPr>
       <w:r>
-        <w:rPr>
-          <w:smallCaps/>
-        </w:rPr>
-        <w:t xml:space="preserve">Pinheiro, J., D. Bates, S. DebRoy, D. Sarkar, and R Core Team</w:t>
-      </w:r>
-      <w:r>
-        <w:t xml:space="preserve">. 2018. nlme: Linear and nonlinear mixed effects models.</w:t>
+        <w:t xml:space="preserve">Pinheiro, J., D. Bates, S. DebRoy, D. Sarkar, and R Core Team. 2018. nlme: Linear and nonlinear mixed effects models.</w:t>
       </w:r>
     </w:p>
     <w:bookmarkEnd w:id="132"/>
@@ -5915,13 +5527,7 @@
         <w:pStyle w:val="Bibliography"/>
       </w:pPr>
       <w:r>
-        <w:rPr>
-          <w:smallCaps/>
-        </w:rPr>
-        <w:t xml:space="preserve">Poikane, S., N. Zampoukas, A. Borja, S. P. Davies, W. van de Bund, and S. Birk</w:t>
-      </w:r>
-      <w:r>
-        <w:t xml:space="preserve">. 2014. Intercalibration of aquatic ecological assessment methods in the European Union. Environmental Science &amp; Policy 44:237–246.</w:t>
+        <w:t xml:space="preserve">Poikane, S., N. Zampoukas, A. Borja, S. P. Davies, W. van de Bund, and S. Birk. 2014. Intercalibration of aquatic ecological assessment methods in the European Union. Environmental Science &amp; Policy 44:237–246.</w:t>
       </w:r>
     </w:p>
     <w:bookmarkEnd w:id="133"/>
@@ -5931,13 +5537,7 @@
         <w:pStyle w:val="Bibliography"/>
       </w:pPr>
       <w:r>
-        <w:rPr>
-          <w:smallCaps/>
-        </w:rPr>
-        <w:t xml:space="preserve">RDCT (R Development Core Team)</w:t>
-      </w:r>
-      <w:r>
-        <w:t xml:space="preserve">. 2018. R: A language and environment for statistical computing, v3.5.1. R Foundation for Statistical Computing, Vienna, Austria.</w:t>
+        <w:t xml:space="preserve">RDCT (R Development Core Team). 2018. R: A language and environment for statistical computing, v3.5.1. R Foundation for Statistical Computing, Vienna, Austria.</w:t>
       </w:r>
     </w:p>
     <w:bookmarkEnd w:id="134"/>
@@ -5947,13 +5547,7 @@
         <w:pStyle w:val="Bibliography"/>
       </w:pPr>
       <w:r>
-        <w:rPr>
-          <w:smallCaps/>
-        </w:rPr>
-        <w:t xml:space="preserve">Rehn, A. C., R. D. Mazor, and P. R. Ode</w:t>
-      </w:r>
-      <w:r>
-        <w:t xml:space="preserve">. 2018. An index to measure the quality of physical habitat in California wadeable streams. California Water Boards, Surface Water Ambient Monitoring Program, California Department of Fish; Wildlife, Southern California Coastal Water Research Project, Sacramento, California.</w:t>
+        <w:t xml:space="preserve">Rehn, A. C., R. D. Mazor, and P. R. Ode. 2018. An index to measure the quality of physical habitat in California wadeable streams. California Water Boards, Surface Water Ambient Monitoring Program, California Department of Fish; Wildlife, Southern California Coastal Water Research Project, Sacramento, California.</w:t>
       </w:r>
     </w:p>
     <w:bookmarkEnd w:id="135"/>
@@ -5963,13 +5557,7 @@
         <w:pStyle w:val="Bibliography"/>
       </w:pPr>
       <w:r>
-        <w:rPr>
-          <w:smallCaps/>
-        </w:rPr>
-        <w:t xml:space="preserve">Slater, L. J., G. Thirel, s. Harrigan, O. Delaigue, A. Hurley, A. Khouakhi, I. Prosdocimi, C. Vitolo, and K. smith</w:t>
-      </w:r>
-      <w:r>
-        <w:t xml:space="preserve">. 2019. Using R in hydrology: A review of recent developments and future directions. Hydrology and Earth System Sciences 23:2939–2963.</w:t>
+        <w:t xml:space="preserve">Slater, L. J., G. Thirel, s. Harrigan, O. Delaigue, A. Hurley, A. Khouakhi, I. Prosdocimi, C. Vitolo, and K. smith. 2019. Using R in hydrology: A review of recent developments and future directions. Hydrology and Earth System Sciences 23:2939–2963.</w:t>
       </w:r>
     </w:p>
     <w:bookmarkEnd w:id="136"/>
@@ -5979,13 +5567,7 @@
         <w:pStyle w:val="Bibliography"/>
       </w:pPr>
       <w:r>
-        <w:rPr>
-          <w:smallCaps/>
-        </w:rPr>
-        <w:t xml:space="preserve">Stein, E. D., M. Brinson, M. C. Rains, W. Kleindl, and F. R. Hauer</w:t>
-      </w:r>
-      <w:r>
-        <w:t xml:space="preserve">. 2009. Wetland assessment alphabet soup: How to choose (or not choose) the right assessment method. Society of Wetland Scientists Bulletin 26:20–24.</w:t>
+        <w:t xml:space="preserve">Stein, E. D., M. Brinson, M. C. Rains, W. Kleindl, and F. R. Hauer. 2009. Wetland assessment alphabet soup: How to choose (or not choose) the right assessment method. Society of Wetland Scientists Bulletin 26:20–24.</w:t>
       </w:r>
     </w:p>
     <w:bookmarkEnd w:id="137"/>
@@ -5995,13 +5577,7 @@
         <w:pStyle w:val="Bibliography"/>
       </w:pPr>
       <w:r>
-        <w:rPr>
-          <w:smallCaps/>
-        </w:rPr>
-        <w:t xml:space="preserve">Stoddard, J. L., D. P. Larsen, C. P. Hawkins, R. K. Johnson, and R. H. Norris</w:t>
-      </w:r>
-      <w:r>
-        <w:t xml:space="preserve">. 2006. Setting expectations for the ecological condition of streams: The concept of reference condition. Ecological Applications 16:1267–1276.</w:t>
+        <w:t xml:space="preserve">Stoddard, J. L., D. P. Larsen, C. P. Hawkins, R. K. Johnson, and R. H. Norris. 2006. Setting expectations for the ecological condition of streams: The concept of reference condition. Ecological Applications 16:1267–1276.</w:t>
       </w:r>
     </w:p>
     <w:bookmarkEnd w:id="138"/>
@@ -6011,13 +5587,7 @@
         <w:pStyle w:val="Bibliography"/>
       </w:pPr>
       <w:r>
-        <w:rPr>
-          <w:smallCaps/>
-        </w:rPr>
-        <w:t xml:space="preserve">Taylor, J. M., J. A. Back, B. W. Brooks, and R. S. King</w:t>
-      </w:r>
-      <w:r>
-        <w:t xml:space="preserve">. 2018. Spatial, temporal and experimental: Three study design cornerstones for establishing defensible numeric criteria in freshwater ecosystems. Journal of Applied Ecology 55:2114–2123.</w:t>
+        <w:t xml:space="preserve">Taylor, J. M., J. A. Back, B. W. Brooks, and R. S. King. 2018. Spatial, temporal and experimental: Three study design cornerstones for establishing defensible numeric criteria in freshwater ecosystems. Journal of Applied Ecology 55:2114–2123.</w:t>
       </w:r>
     </w:p>
     <w:bookmarkEnd w:id="139"/>
@@ -6027,13 +5597,7 @@
         <w:pStyle w:val="Bibliography"/>
       </w:pPr>
       <w:r>
-        <w:rPr>
-          <w:smallCaps/>
-        </w:rPr>
-        <w:t xml:space="preserve">Taylor, J. M., R. S. King, A. A. Pease, and K. O. Winemiller</w:t>
-      </w:r>
-      <w:r>
-        <w:t xml:space="preserve">. 2014. Nonlinear response of stream ecosystem structure to low-level phosphorus enrichment. Freshwater Biology 59:969–984.</w:t>
+        <w:t xml:space="preserve">Taylor, J. M., R. S. King, A. A. Pease, and K. O. Winemiller. 2014. Nonlinear response of stream ecosystem structure to low-level phosphorus enrichment. Freshwater Biology 59:969–984.</w:t>
       </w:r>
     </w:p>
     <w:bookmarkEnd w:id="140"/>
@@ -6043,13 +5607,7 @@
         <w:pStyle w:val="Bibliography"/>
       </w:pPr>
       <w:r>
-        <w:rPr>
-          <w:smallCaps/>
-        </w:rPr>
-        <w:t xml:space="preserve">Touchon, J. C., and M. W. McCoy</w:t>
-      </w:r>
-      <w:r>
-        <w:t xml:space="preserve">. 2016. The mismatch between current statistical practice and doctoral training in ecology. Ecosphere 7:e01394.</w:t>
+        <w:t xml:space="preserve">Touchon, J. C., and M. W. McCoy. 2016. The mismatch between current statistical practice and doctoral training in ecology. Ecosphere 7:e01394.</w:t>
       </w:r>
     </w:p>
     <w:bookmarkEnd w:id="141"/>
@@ -6059,16 +5617,7 @@
         <w:pStyle w:val="Bibliography"/>
       </w:pPr>
       <w:r>
-        <w:rPr>
-          <w:smallCaps/>
-        </w:rPr>
-        <w:t xml:space="preserve">Wickham, H.</w:t>
-      </w:r>
-      <w:r>
-        <w:t xml:space="preserve"> </w:t>
-      </w:r>
-      <w:r>
-        <w:t xml:space="preserve">2009. Ggplot2: Elegant graphics for data analysis. Springer-Verlag. New York.</w:t>
+        <w:t xml:space="preserve">Wickham, H. 2009. Ggplot2: Elegant graphics for data analysis. Springer-Verlag. New York.</w:t>
       </w:r>
     </w:p>
     <w:bookmarkEnd w:id="142"/>
@@ -6078,16 +5627,7 @@
         <w:pStyle w:val="Bibliography"/>
       </w:pPr>
       <w:r>
-        <w:rPr>
-          <w:smallCaps/>
-        </w:rPr>
-        <w:t xml:space="preserve">Wickham, H.</w:t>
-      </w:r>
-      <w:r>
-        <w:t xml:space="preserve"> </w:t>
-      </w:r>
-      <w:r>
-        <w:t xml:space="preserve">2014. Tidy data. Journal of Statistical Software 59:1–23.</w:t>
+        <w:t xml:space="preserve">Wickham, H. 2014. Tidy data. Journal of Statistical Software 59:1–23.</w:t>
       </w:r>
     </w:p>
     <w:bookmarkEnd w:id="143"/>
@@ -6097,16 +5637,7 @@
         <w:pStyle w:val="Bibliography"/>
       </w:pPr>
       <w:r>
-        <w:rPr>
-          <w:smallCaps/>
-        </w:rPr>
-        <w:t xml:space="preserve">Wickham, H.</w:t>
-      </w:r>
-      <w:r>
-        <w:t xml:space="preserve"> </w:t>
-      </w:r>
-      <w:r>
-        <w:t xml:space="preserve">2015. R packages. Page 182. O’Reilly, Sebastopol, California.</w:t>
+        <w:t xml:space="preserve">Wickham, H. 2015. R packages. Page 182. O’Reilly, Sebastopol, California.</w:t>
       </w:r>
     </w:p>
     <w:bookmarkEnd w:id="144"/>
@@ -6116,16 +5647,7 @@
         <w:pStyle w:val="Bibliography"/>
       </w:pPr>
       <w:r>
-        <w:rPr>
-          <w:smallCaps/>
-        </w:rPr>
-        <w:t xml:space="preserve">Wickham, H.</w:t>
-      </w:r>
-      <w:r>
-        <w:t xml:space="preserve"> </w:t>
-      </w:r>
-      <w:r>
-        <w:t xml:space="preserve">2017. Tidyverse: Easily install and load the ’tidyverse’.</w:t>
+        <w:t xml:space="preserve">Wickham, H. 2017. Tidyverse: Easily install and load the ’tidyverse’.</w:t>
       </w:r>
     </w:p>
     <w:bookmarkEnd w:id="145"/>
@@ -6135,13 +5657,7 @@
         <w:pStyle w:val="Bibliography"/>
       </w:pPr>
       <w:r>
-        <w:rPr>
-          <w:smallCaps/>
-        </w:rPr>
-        <w:t xml:space="preserve">Wickham, H., J. Hester, and W. Chang</w:t>
-      </w:r>
-      <w:r>
-        <w:t xml:space="preserve">. 2018. Devtools: Tools to make developing r packages easier.</w:t>
+        <w:t xml:space="preserve">Wickham, H., J. Hester, and W. Chang. 2018. Devtools: Tools to make developing r packages easier.</w:t>
       </w:r>
     </w:p>
     <w:bookmarkEnd w:id="146"/>
@@ -6151,16 +5667,7 @@
         <w:pStyle w:val="Bibliography"/>
       </w:pPr>
       <w:r>
-        <w:rPr>
-          <w:smallCaps/>
-        </w:rPr>
-        <w:t xml:space="preserve">Wilkinson, L.</w:t>
-      </w:r>
-      <w:r>
-        <w:t xml:space="preserve"> </w:t>
-      </w:r>
-      <w:r>
-        <w:t xml:space="preserve">2005. The grammar of graphics. Page 691second. Statistics; Computing, Springer, New York.</w:t>
+        <w:t xml:space="preserve">Wilkinson, L. 2005. The grammar of graphics. Page 691. second. Statistics; Computing, Springer, New York.</w:t>
       </w:r>
     </w:p>
     <w:bookmarkEnd w:id="147"/>
@@ -6170,13 +5677,7 @@
         <w:pStyle w:val="Bibliography"/>
       </w:pPr>
       <w:r>
-        <w:rPr>
-          <w:smallCaps/>
-        </w:rPr>
-        <w:t xml:space="preserve">Woelfle, M., P. Olliaro, and M. H. Todd</w:t>
-      </w:r>
-      <w:r>
-        <w:t xml:space="preserve">. 2011. Open science is a research accelerator. Nature Chemistry 3:745–748.</w:t>
+        <w:t xml:space="preserve">Woelfle, M., P. Olliaro, and M. H. Todd. 2011. Open science is a research accelerator. Nature Chemistry 3:745–748.</w:t>
       </w:r>
     </w:p>
     <w:bookmarkEnd w:id="148"/>
@@ -6186,16 +5687,7 @@
         <w:pStyle w:val="Bibliography"/>
       </w:pPr>
       <w:r>
-        <w:rPr>
-          <w:smallCaps/>
-        </w:rPr>
-        <w:t xml:space="preserve">Wood, S. N.</w:t>
-      </w:r>
-      <w:r>
-        <w:t xml:space="preserve"> </w:t>
-      </w:r>
-      <w:r>
-        <w:t xml:space="preserve">2017. Generalized additive models: An introduction with r. Page 476, 2nd editions. Chapman; Hall, CRC Press, London, United Kingdom.</w:t>
+        <w:t xml:space="preserve">Wood, S. N. 2017. Generalized additive models: An introduction with r. Page 476. 2nd editions. Chapman; Hall, CRC Press, London, United Kingdom.</w:t>
       </w:r>
     </w:p>
     <w:bookmarkEnd w:id="149"/>
@@ -6205,16 +5697,7 @@
         <w:pStyle w:val="Bibliography"/>
       </w:pPr>
       <w:r>
-        <w:rPr>
-          <w:smallCaps/>
-        </w:rPr>
-        <w:t xml:space="preserve">Xie, Y.</w:t>
-      </w:r>
-      <w:r>
-        <w:t xml:space="preserve"> </w:t>
-      </w:r>
-      <w:r>
-        <w:t xml:space="preserve">2015. Dynamic documents with R and knitr, 2nd editions. Chapman; Hall/CRC, Boca Raton, Florida.</w:t>
+        <w:t xml:space="preserve">Xie, Y. 2015. Dynamic documents with R and knitr. 2nd editions. Chapman; Hall/CRC, Boca Raton, Florida.</w:t>
       </w:r>
     </w:p>
     <w:bookmarkEnd w:id="150"/>
@@ -6224,16 +5707,7 @@
         <w:pStyle w:val="Bibliography"/>
       </w:pPr>
       <w:r>
-        <w:rPr>
-          <w:smallCaps/>
-        </w:rPr>
-        <w:t xml:space="preserve">Yuan, L. L.</w:t>
-      </w:r>
-      <w:r>
-        <w:t xml:space="preserve"> </w:t>
-      </w:r>
-      <w:r>
-        <w:t xml:space="preserve">2004. Assigning macroinvertebrate tolerance classifications using generalised additive models. Freshwater Biology 49:662–677.</w:t>
+        <w:t xml:space="preserve">Yuan, L. L. 2004. Assigning macroinvertebrate tolerance classifications using generalised additive models. Freshwater Biology 49:662–677.</w:t>
       </w:r>
     </w:p>
     <w:bookmarkEnd w:id="151"/>
@@ -6243,13 +5717,7 @@
         <w:pStyle w:val="Bibliography"/>
       </w:pPr>
       <w:r>
-        <w:rPr>
-          <w:smallCaps/>
-        </w:rPr>
-        <w:t xml:space="preserve">Zipper, S. C., K. S. S. Whitney, J. M. Deines, K. M. Befus, U. Bhatia, S. J. Albers, J. Beecher, C. Brelsford, M. Garcia, T. Gleeson, F. O’Donnell, D. Resnik, and E. Schlager</w:t>
-      </w:r>
-      <w:r>
-        <w:t xml:space="preserve">. 2019. Balancing open science and data privacy in the water sciences. Water Resources Research 55:1–10.</w:t>
+        <w:t xml:space="preserve">Zipper, S. C., K. S. S. Whitney, J. M. Deines, K. M. Befus, U. Bhatia, S. J. Albers, J. Beecher, C. Brelsford, M. Garcia, T. Gleeson, F. O’Donnell, D. Resnik, and E. Schlager. 2019. Balancing open science and data privacy in the water sciences. Water Resources Research 55:1–10.</w:t>
       </w:r>
     </w:p>
     <w:bookmarkEnd w:id="152"/>

</xml_diff>

<commit_message>
adding citations to text
</commit_message>
<xml_diff>
--- a/manu_draft.docx
+++ b/manu_draft.docx
@@ -321,7 +321,7 @@
         <w:pStyle w:val="FirstParagraph"/>
       </w:pPr>
       <w:r>
-        <w:t xml:space="preserve">Version Date: Thu Aug 8 18:08:01 2019 -0700</w:t>
+        <w:t xml:space="preserve">Version Date: Tue Aug 13 15:24:56 2019 -0700</w:t>
       </w:r>
     </w:p>
     <w:p>
@@ -535,7 +535,7 @@
         <w:t xml:space="preserve">)</w:t>
       </w:r>
       <w:r>
-        <w:t xml:space="preserve">. The use of these products to suport environmental management distinguishes bioassessment from basic ecological research. Although bioassessment can and has been used to inform basic research, its intended use is to inform the protection and restoration of ecological integrity. As such, environmental managers require additional tools that transform bioassessment products into actionable information.</w:t>
+        <w:t xml:space="preserve">. The use of these products to support environmental management distinguishes bioassessment from basic ecological research. Although bioassessment can and has been used to inform basic research, its intended use is to inform the protection and restoration of ecological integrity. As such, environmental managers require additional tools that transform bioassessment products into actionable information.</w:t>
       </w:r>
     </w:p>
     <w:p>
@@ -779,7 +779,7 @@
         <w:pStyle w:val="BodyText"/>
       </w:pPr>
       <w:r>
-        <w:t xml:space="preserve">To address these challenges, a new mode of operation is needed where method development is open and transparent, developed products are discoverable and reproducible, and most importantly, implementation in the management community is intuitive and purposeful. Open science principles that democratize all aspects of the scientific method can help meet these needs and there is a unique opportunity in bioassessment to leverage oppenness to support public resources. Others have advocated more broadly for inclusion of open science principles in the ecological sciences</w:t>
+        <w:t xml:space="preserve">To address these challenges, a new mode of operation is needed where method development is open and transparent, developed products are discoverable and reproducible, and most importantly, implementation in the management community is intuitive and purposeful. Open science principles that democratize all aspects of the scientific method can help meet these needs and there is a unique opportunity in bioassessment to leverage openness to support public resources. Others have advocated more broadly for inclusion of open science principles in the ecological sciences</w:t>
       </w:r>
       <w:r>
         <w:t xml:space="preserve"> </w:t>
@@ -2196,7 +2196,7 @@
         <w:pStyle w:val="BodyText"/>
       </w:pPr>
       <w:r>
-        <w:t xml:space="preserve">Several existing R packages can be used to develop statistical models of bioassessment data that are a necessary component of many analyses. Random forest models have been used to develop predictive bioassessment indices that compare observed taxa to modelled expectations (i.e., O/E indices). The</w:t>
+        <w:t xml:space="preserve">Several existing R packages can be used to develop statistical models of bioassessment data that are a necessary component of many analyses. Random forest models have been used to develop predictive bioassessment indices that compare observed taxa to modeled expectations (i.e., O/E indices). The</w:t>
       </w:r>
       <w:r>
         <w:t xml:space="preserve"> </w:t>
@@ -2274,7 +2274,7 @@
         <w:t xml:space="preserve">)</w:t>
       </w:r>
       <w:r>
-        <w:t xml:space="preserve">. Many other modelling packages are available in R that can support index development, such as exploratory analyses to evaluate biological response or identifying significant associations of organisms with stressor gradients. The</w:t>
+        <w:t xml:space="preserve">. Many other modeling packages are available in R that can support index development, such as exploratory analyses to evaluate biological response or identifying significant associations of organisms with stressor gradients. The</w:t>
       </w:r>
       <w:r>
         <w:t xml:space="preserve"> </w:t>
@@ -2377,7 +2377,7 @@
         <w:t xml:space="preserve">nlme</w:t>
       </w:r>
       <w:r>
-        <w:t xml:space="preserve">, but uses an additive modelling approach where individual effects can be evaluated as the sum of smoothed terms</w:t>
+        <w:t xml:space="preserve">, but uses an additive modeling approach where individual effects can be evaluated as the sum of smoothed terms</w:t>
       </w:r>
       <w:r>
         <w:t xml:space="preserve"> </w:t>
@@ -3083,7 +3083,7 @@
         <w:t xml:space="preserve">)</w:t>
       </w:r>
       <w:r>
-        <w:t xml:space="preserve">, was developed using an open science framework to help identify reasonable management goals for wadeable streams using existing bioassessment and watershed data. The SCAPE tool represents both a modelling approach to help prioritize management goals (Figure</w:t>
+        <w:t xml:space="preserve">, was developed using an open science framework to help identify reasonable management goals for wadeable streams using existing bioassessment and watershed data. The SCAPE tool represents both a modeling approach to help prioritize management goals (Figure</w:t>
       </w:r>
       <w:r>
         <w:t xml:space="preserve"> </w:t>
@@ -3438,7 +3438,7 @@
         <w:pStyle w:val="BodyText"/>
       </w:pPr>
       <w:r>
-        <w:t xml:space="preserve">Advocates of open science also recognize the limitations of teaching in that not all audiences can be reached and not all materials are retained or even used after training. A technique of letting the trainee become the trainer can be used whereby those that successfully learn new skills can teach others at their home institutions. Those that also adopt new workflows through training can also direct their research products to facilitate collaboration with non-adopters rather than the latter synthesizing and analyzing their data in potentially suboptimal ways</w:t>
+        <w:t xml:space="preserve">Advocates of open science also recognize the limitations of teaching in that not all audiences can be reached and not all materials are retained or even used after training. A strategy of empowering trainees to become trainers and teach others at their home institutions enables open science to reach more individuals, and benefits science more broadly as they develop technical and communication skills, and build local communities. Those that also adopt new workflows through training can also direct their research products to facilitate collaboration with non-adopters rather than the latter synthesizing and analyzing their data in potentially suboptimal ways</w:t>
       </w:r>
       <w:r>
         <w:t xml:space="preserve"> </w:t>
@@ -3502,7 +3502,30 @@
         <w:t xml:space="preserve">)</w:t>
       </w:r>
       <w:r>
-        <w:t xml:space="preserve">. This also encourages the development of a community of practice that shares and learns together to navigate the collection of existing and developing open science tools. Champions of open science should also be vocal proponents that spread awareness of the value of open science tools, particularly to those that make decisions on project resources. Department heads or administrative leaders may not be aware of the value of investing in open science, particularly if the consequences of not doing so are externalized in indirect costs that are not budgeted.</w:t>
+        <w:t xml:space="preserve">. This also encourages the development of a community of practice that shares and learns together to navigate the collection of existing and developing open science tools. Champions of open science should also be vocal proponents that spread awareness of the value of open science tools, particularly to those that make decisions on project resources. Department heads or administrative leaders may not be aware of the value of investing in open science, particularly if the consequences of not doing so are externalized in indirect costs that are not budgeted. A change in mindset may be needed where open science is viewed as a core tool that is critical to maintaining relevance of a research program in the future</w:t>
+      </w:r>
+      <w:r>
+        <w:t xml:space="preserve"> </w:t>
+      </w:r>
+      <w:r>
+        <w:t xml:space="preserve">(Hampton et al.</w:t>
+      </w:r>
+      <w:r>
+        <w:t xml:space="preserve"> </w:t>
+      </w:r>
+      <w:hyperlink w:anchor="ref-Hampton17">
+        <w:r>
+          <w:rPr>
+            <w:rStyle w:val="Hyperlink"/>
+          </w:rPr>
+          <w:t xml:space="preserve">2017</w:t>
+        </w:r>
+      </w:hyperlink>
+      <w:r>
+        <w:t xml:space="preserve">)</w:t>
+      </w:r>
+      <w:r>
+        <w:t xml:space="preserve">.</w:t>
       </w:r>
     </w:p>
     <w:p>
@@ -3510,7 +3533,90 @@
         <w:pStyle w:val="BodyText"/>
       </w:pPr>
       <w:r>
-        <w:t xml:space="preserve">Many scientists feel they cannot prioritize learning new skills given existing demands on their time, particularly if the benefits of these approaches, such as the value for the research team of sharing their data, are not apparent or immediate. Short-term funding and even political cycles can disincentivize scientists from spending time on anything but contractually obligated deliverables, which as noted above, may not effectively apply science in decision-making. As an alternative, a practical solution is to actively encourage the investment in open science within the research team or lab, as opposed to placing the burden on the individual as an isolated researcher. Laboratory or department heads should allow and encourage research staff to invest time in learning new skills and exploring new ideas, even if this does not immediately benefit the latest project. Over time, small investments in developing new skills will have long-term payoffs, particularly if a growing skillset among the research team encourages networking and peer instruction. Developing an environment where open science tools are highly valued and encouraged may also increase job satisfaction and benefit recruitment and retention if researchers are allowed the space and time to develop skills beyond the current project.</w:t>
+        <w:t xml:space="preserve">Many scientists feel they cannot prioritize learning new skills given existing demands on their time, particularly if the benefits of these approaches, such as the value for the research team of sharing their data, are not apparent or immediate. Short-term funding and even political cycles can disincentivize scientists from spending time on anything but contractually obligated deliverables, which as noted above, may not effectively apply science in decision-making. This is an acute concern for early career scientists that have higher demands on establishing reputation and credentials, where investments in open science may be seen as detracting from progress</w:t>
+      </w:r>
+      <w:r>
+        <w:t xml:space="preserve"> </w:t>
+      </w:r>
+      <w:r>
+        <w:t xml:space="preserve">(Allen and Mehler</w:t>
+      </w:r>
+      <w:r>
+        <w:t xml:space="preserve"> </w:t>
+      </w:r>
+      <w:hyperlink w:anchor="ref-Allen19">
+        <w:r>
+          <w:rPr>
+            <w:rStyle w:val="Hyperlink"/>
+          </w:rPr>
+          <w:t xml:space="preserve">2019</w:t>
+        </w:r>
+      </w:hyperlink>
+      <w:r>
+        <w:t xml:space="preserve">)</w:t>
+      </w:r>
+      <w:r>
+        <w:t xml:space="preserve">. As an alternative, a practical solution is to actively encourage the investment in open science within the research team or lab, as opposed to placing the burden on the individual as an isolated researcher</w:t>
+      </w:r>
+      <w:r>
+        <w:t xml:space="preserve"> </w:t>
+      </w:r>
+      <w:r>
+        <w:t xml:space="preserve">(i.e., team science, Cheruvelil and Soranno</w:t>
+      </w:r>
+      <w:r>
+        <w:t xml:space="preserve"> </w:t>
+      </w:r>
+      <w:hyperlink w:anchor="ref-Cheruvelil19">
+        <w:r>
+          <w:rPr>
+            <w:rStyle w:val="Hyperlink"/>
+          </w:rPr>
+          <w:t xml:space="preserve">2019</w:t>
+        </w:r>
+      </w:hyperlink>
+      <w:r>
+        <w:t xml:space="preserve">)</w:t>
+      </w:r>
+      <w:r>
+        <w:t xml:space="preserve">. Laboratory or department heads should allow and encourage research staff to invest time in learning new skills and exploring new ideas, even if this does not immediately benefit the latest project. Over time, small investments in developing new skills will have long-term payoffs, particularly if a growing skillset among the research team encourages networking and peer instruction</w:t>
+      </w:r>
+      <w:r>
+        <w:t xml:space="preserve"> </w:t>
+      </w:r>
+      <w:r>
+        <w:t xml:space="preserve">(Lowndes et al.</w:t>
+      </w:r>
+      <w:r>
+        <w:t xml:space="preserve"> </w:t>
+      </w:r>
+      <w:hyperlink w:anchor="ref-Lowndes17">
+        <w:r>
+          <w:rPr>
+            <w:rStyle w:val="Hyperlink"/>
+          </w:rPr>
+          <w:t xml:space="preserve">2017</w:t>
+        </w:r>
+      </w:hyperlink>
+      <w:r>
+        <w:t xml:space="preserve">, Allen and Mehler</w:t>
+      </w:r>
+      <w:r>
+        <w:t xml:space="preserve"> </w:t>
+      </w:r>
+      <w:hyperlink w:anchor="ref-Allen19">
+        <w:r>
+          <w:rPr>
+            <w:rStyle w:val="Hyperlink"/>
+          </w:rPr>
+          <w:t xml:space="preserve">2019</w:t>
+        </w:r>
+      </w:hyperlink>
+      <w:r>
+        <w:t xml:space="preserve">)</w:t>
+      </w:r>
+      <w:r>
+        <w:t xml:space="preserve">. Developing an environment where open science tools are highly valued and encouraged may also increase job satisfaction and benefit recruitment and retention if researchers are allowed the space and time to develop skills beyond the current project.</w:t>
       </w:r>
     </w:p>
     <w:p>
@@ -3561,6 +3667,20 @@
         </w:r>
       </w:hyperlink>
       <w:r>
+        <w:t xml:space="preserve">, Allen and Mehler</w:t>
+      </w:r>
+      <w:r>
+        <w:t xml:space="preserve"> </w:t>
+      </w:r>
+      <w:hyperlink w:anchor="ref-Allen19">
+        <w:r>
+          <w:rPr>
+            <w:rStyle w:val="Hyperlink"/>
+          </w:rPr>
+          <w:t xml:space="preserve">2019</w:t>
+        </w:r>
+      </w:hyperlink>
+      <w:r>
         <w:t xml:space="preserve">)</w:t>
       </w:r>
       <w:r>
@@ -3572,7 +3692,70 @@
         <w:pStyle w:val="BodyText"/>
       </w:pPr>
       <w:r>
-        <w:t xml:space="preserve">Feedback and criticism are fundamental and natural parts of the scientific process. Scientists receive feedback at many stages in the conventional scientific workflow (e.g., internal review, peer-review, presentations at conferences). Potentially new and challenging avenues for feedback are created in an open workflow. A concern is that openness can provide a platform for antagonistic or even hostile views, which could unintentially alter or degrade the scientific product. However, opportunities for addressing alternative viewpoints are critical to the open process of creating applied products, even if some voices are politically charged. This is especially true in bioassessment where finished products that could be adopted in regulation are often heavily scrutinized. It is in the interest of applied scientists to hear the concerns of all parties during the development phase. This is not to provide an avenue to erode the integrity or objectives of the science, but to enable full knowledge of the very real barriers to adoption that exist when science is applied in regulation. Openness that invites all voices to participate is a much more agreeable path to consensus than producing the science in isolation of those that it affects. Ultimately, these products are developed to improve the environment as a public resource and the ideals promoted by an open science process directly align with these goals.</w:t>
+        <w:t xml:space="preserve">Feedback and criticism are fundamental and natural parts of the scientific process. Scientists receive feedback at many stages in the conventional scientific workflow (e.g., internal review, peer-review, presentations at conferences). Potentially new and challenging avenues for feedback are created in an open workflow. A concern is that openness can provide a platform for antagonistic or even hostile views, which could alter or degrade the scientific product</w:t>
+      </w:r>
+      <w:r>
+        <w:t xml:space="preserve"> </w:t>
+      </w:r>
+      <w:r>
+        <w:t xml:space="preserve">(Landman and Glantz</w:t>
+      </w:r>
+      <w:r>
+        <w:t xml:space="preserve"> </w:t>
+      </w:r>
+      <w:hyperlink w:anchor="ref-Landman09">
+        <w:r>
+          <w:rPr>
+            <w:rStyle w:val="Hyperlink"/>
+          </w:rPr>
+          <w:t xml:space="preserve">2009</w:t>
+        </w:r>
+      </w:hyperlink>
+      <w:r>
+        <w:t xml:space="preserve">, Lewandowsky and Bishop</w:t>
+      </w:r>
+      <w:r>
+        <w:t xml:space="preserve"> </w:t>
+      </w:r>
+      <w:hyperlink w:anchor="ref-Lewandowsky16">
+        <w:r>
+          <w:rPr>
+            <w:rStyle w:val="Hyperlink"/>
+          </w:rPr>
+          <w:t xml:space="preserve">2016</w:t>
+        </w:r>
+      </w:hyperlink>
+      <w:r>
+        <w:t xml:space="preserve">)</w:t>
+      </w:r>
+      <w:r>
+        <w:t xml:space="preserve"> </w:t>
+      </w:r>
+      <w:r>
+        <w:t xml:space="preserve">However, opportunities for addressing alternative viewpoints are critical to the open process of creating applied products, even if some voices are politically charged. This is especially true in bioassessment where finished products that could be adopted in regulation are often heavily scrutinized. It is in the interest of applied scientists to hear the concerns of all parties during the development phase. This is not to provide an avenue to erode the integrity or objectives of the science, but to enable full knowledge of the very real barriers to adoption that exist when science is applied in regulation. Openness that invites all voices to participate is a much more agreeable path to consensus than producing the science in isolation of those that it affects</w:t>
+      </w:r>
+      <w:r>
+        <w:t xml:space="preserve"> </w:t>
+      </w:r>
+      <w:r>
+        <w:t xml:space="preserve">(Pohjola and Tuomisto</w:t>
+      </w:r>
+      <w:r>
+        <w:t xml:space="preserve"> </w:t>
+      </w:r>
+      <w:hyperlink w:anchor="ref-Pohjola11">
+        <w:r>
+          <w:rPr>
+            <w:rStyle w:val="Hyperlink"/>
+          </w:rPr>
+          <w:t xml:space="preserve">2011</w:t>
+        </w:r>
+      </w:hyperlink>
+      <w:r>
+        <w:t xml:space="preserve">)</w:t>
+      </w:r>
+      <w:r>
+        <w:t xml:space="preserve">. Ultimately, these products are developed to improve the environment as a public resource and the ideals promoted by an open science process directly align with these goals.</w:t>
       </w:r>
     </w:p>
     <w:p>
@@ -4505,7 +4688,7 @@
               <w:jc w:val="left"/>
             </w:pPr>
             <w:r>
-              <w:t xml:space="preserve">Statistical modelling</w:t>
+              <w:t xml:space="preserve">Statistical modeling</w:t>
             </w:r>
           </w:p>
         </w:tc>
@@ -4536,7 +4719,7 @@
               <w:jc w:val="left"/>
             </w:pPr>
             <w:r>
-              <w:t xml:space="preserve">Create classification and regression trees for predictive modelling</w:t>
+              <w:t xml:space="preserve">Create classification and regression trees for predictive modeling</w:t>
             </w:r>
           </w:p>
         </w:tc>
@@ -4572,7 +4755,7 @@
               <w:jc w:val="left"/>
             </w:pPr>
             <w:r>
-              <w:t xml:space="preserve">Non-linear, mixed effects modelling</w:t>
+              <w:t xml:space="preserve">Non-linear, mixed effects modeling</w:t>
             </w:r>
           </w:p>
         </w:tc>
@@ -4608,7 +4791,7 @@
               <w:jc w:val="left"/>
             </w:pPr>
             <w:r>
-              <w:t xml:space="preserve">Generalized additive modelling</w:t>
+              <w:t xml:space="preserve">Generalized additive modeling</w:t>
             </w:r>
           </w:p>
         </w:tc>
@@ -4856,7 +5039,7 @@
       </w:r>
       <w:bookmarkEnd w:id="69"/>
     </w:p>
-    <w:bookmarkStart w:id="153" w:name="refs"/>
+    <w:bookmarkStart w:id="157" w:name="refs"/>
     <w:bookmarkStart w:id="70" w:name="ref-Allaire18"/>
     <w:p>
       <w:pPr>
@@ -4867,7 +5050,17 @@
       </w:r>
     </w:p>
     <w:bookmarkEnd w:id="70"/>
-    <w:bookmarkStart w:id="71" w:name="ref-Appelhans18"/>
+    <w:bookmarkStart w:id="71" w:name="ref-Allen19"/>
+    <w:p>
+      <w:pPr>
+        <w:pStyle w:val="Bibliography"/>
+      </w:pPr>
+      <w:r>
+        <w:t xml:space="preserve">Allen, C., and D. M. A. Mehler. 2019. Open science challenges, benefits and tips in early career and beyond. PLoS Biology 17:e3000246.</w:t>
+      </w:r>
+    </w:p>
+    <w:bookmarkEnd w:id="71"/>
+    <w:bookmarkStart w:id="72" w:name="ref-Appelhans18"/>
     <w:p>
       <w:pPr>
         <w:pStyle w:val="Bibliography"/>
@@ -4876,8 +5069,8 @@
         <w:t xml:space="preserve">Appelhans, T., F. Detsch, C. Reudenbach, and S. Woellauer. 2018. Mapview: Interactive viewing of spatial data in r.</w:t>
       </w:r>
     </w:p>
-    <w:bookmarkEnd w:id="71"/>
-    <w:bookmarkStart w:id="72" w:name="ref-Baker15"/>
+    <w:bookmarkEnd w:id="72"/>
+    <w:bookmarkStart w:id="73" w:name="ref-Baker15"/>
     <w:p>
       <w:pPr>
         <w:pStyle w:val="Bibliography"/>
@@ -4886,8 +5079,8 @@
         <w:t xml:space="preserve">Baker, M. E., R. S. King, and D. Kahle. 2015. TITAN2: Threshold indicator taxa analysis.</w:t>
       </w:r>
     </w:p>
-    <w:bookmarkEnd w:id="72"/>
-    <w:bookmarkStart w:id="74" w:name="ref-Beck18c"/>
+    <w:bookmarkEnd w:id="73"/>
+    <w:bookmarkStart w:id="75" w:name="ref-Beck18c"/>
     <w:p>
       <w:pPr>
         <w:pStyle w:val="Bibliography"/>
@@ -4898,7 +5091,7 @@
       <w:r>
         <w:t xml:space="preserve"> </w:t>
       </w:r>
-      <w:hyperlink r:id="rId73">
+      <w:hyperlink r:id="rId74">
         <w:r>
           <w:rPr>
             <w:rStyle w:val="Hyperlink"/>
@@ -4910,8 +5103,8 @@
         <w:t xml:space="preserve">.</w:t>
       </w:r>
     </w:p>
-    <w:bookmarkEnd w:id="74"/>
-    <w:bookmarkStart w:id="75" w:name="ref-Beck18d"/>
+    <w:bookmarkEnd w:id="75"/>
+    <w:bookmarkStart w:id="76" w:name="ref-Beck18d"/>
     <w:p>
       <w:pPr>
         <w:pStyle w:val="Bibliography"/>
@@ -4920,8 +5113,8 @@
         <w:t xml:space="preserve">Beck, M. W. 2018b. Constrained streams for biological integrity in California. Knowledge Network for Biocomplexity. urn:uuid:75411f50-32ed-42a5-bbfd-26833c7a441f.</w:t>
       </w:r>
     </w:p>
-    <w:bookmarkEnd w:id="75"/>
-    <w:bookmarkStart w:id="76" w:name="ref-Beck09"/>
+    <w:bookmarkEnd w:id="76"/>
+    <w:bookmarkStart w:id="77" w:name="ref-Beck09"/>
     <w:p>
       <w:pPr>
         <w:pStyle w:val="Bibliography"/>
@@ -4930,8 +5123,8 @@
         <w:t xml:space="preserve">Beck, M. W., and L. K. Hatch. 2009. A review of research on the development of lake indices of biotic integrity. Environmental Reviews 17:21–44.</w:t>
       </w:r>
     </w:p>
-    <w:bookmarkEnd w:id="76"/>
-    <w:bookmarkStart w:id="77" w:name="ref-Beckir"/>
+    <w:bookmarkEnd w:id="77"/>
+    <w:bookmarkStart w:id="78" w:name="ref-Beckir"/>
     <w:p>
       <w:pPr>
         <w:pStyle w:val="Bibliography"/>
@@ -4940,8 +5133,8 @@
         <w:t xml:space="preserve">Beck, M. W., R. D. Mazor, S. Johnson, K. Wisenbaker, J. Westfall, P. R. Ode, R. Hill, C. Loflen, M. Sutula, and E. D. Stein. (n.d.). Prioritizing management goals for stream biological integrity within the developed landscape context. Freshwater Science.</w:t>
       </w:r>
     </w:p>
-    <w:bookmarkEnd w:id="77"/>
-    <w:bookmarkStart w:id="78" w:name="ref-Birk12"/>
+    <w:bookmarkEnd w:id="78"/>
+    <w:bookmarkStart w:id="79" w:name="ref-Birk12"/>
     <w:p>
       <w:pPr>
         <w:pStyle w:val="Bibliography"/>
@@ -4950,8 +5143,8 @@
         <w:t xml:space="preserve">Birk, S., W. Bonne, A. Borja, S. Brucet, A. Courrat, S. Poikane, A. Solimini, W. van de Bund, N. Zampoukas, and D. Hering. 2012. Three hundred ways to assess Europe’s surface waters: An almost complete overview of biological methods to implement the Water Framework Directive. Ecological Indicators 18:31–41.</w:t>
       </w:r>
     </w:p>
-    <w:bookmarkEnd w:id="78"/>
-    <w:bookmarkStart w:id="79" w:name="ref-BondLamberty16"/>
+    <w:bookmarkEnd w:id="79"/>
+    <w:bookmarkStart w:id="80" w:name="ref-BondLamberty16"/>
     <w:p>
       <w:pPr>
         <w:pStyle w:val="Bibliography"/>
@@ -4960,8 +5153,8 @@
         <w:t xml:space="preserve">Bond-Lamberty, B., A. P. Smith, and V. Bailey. 2016. Running an open experiment: Transparency and reproducibility in soil and ecosystem science. Environmental Research Letters 11:1–7.</w:t>
       </w:r>
     </w:p>
-    <w:bookmarkEnd w:id="79"/>
-    <w:bookmarkStart w:id="80" w:name="ref-Borja09"/>
+    <w:bookmarkEnd w:id="80"/>
+    <w:bookmarkStart w:id="81" w:name="ref-Borja09"/>
     <w:p>
       <w:pPr>
         <w:pStyle w:val="Bibliography"/>
@@ -4970,8 +5163,8 @@
         <w:t xml:space="preserve">Borja, A., A. Ranasinghe, and S. B. Weisberg. 2009. Assessing ecological integrity in marine waters, using multiple indices and ecosystem components: Challenges for the future. Marine Pollution Bulletin 59:1–4.</w:t>
       </w:r>
     </w:p>
-    <w:bookmarkEnd w:id="80"/>
-    <w:bookmarkStart w:id="81" w:name="ref-Bried14"/>
+    <w:bookmarkEnd w:id="81"/>
+    <w:bookmarkStart w:id="82" w:name="ref-Bried14"/>
     <w:p>
       <w:pPr>
         <w:pStyle w:val="Bibliography"/>
@@ -4980,8 +5173,8 @@
         <w:t xml:space="preserve">Bried, J. T., S. K. Jog, A. R. Dzialowski, and C. A. Davis. 2014. Potential vegetation criteria for identifying reference-quality wetlands in the south-central United States. Wetlands 34:1159–1169.</w:t>
       </w:r>
     </w:p>
-    <w:bookmarkEnd w:id="81"/>
-    <w:bookmarkStart w:id="82" w:name="ref-Cao11"/>
+    <w:bookmarkEnd w:id="82"/>
+    <w:bookmarkStart w:id="83" w:name="ref-Cao11"/>
     <w:p>
       <w:pPr>
         <w:pStyle w:val="Bibliography"/>
@@ -4990,8 +5183,8 @@
         <w:t xml:space="preserve">Cao, Y., and C. Hawkins. 2011. The comparability of bioassessments: A review of conceptual and methodological issues. Journal of the North American Benthological Society 30:680–701.</w:t>
       </w:r>
     </w:p>
-    <w:bookmarkEnd w:id="82"/>
-    <w:bookmarkStart w:id="83" w:name="ref-Chang18"/>
+    <w:bookmarkEnd w:id="83"/>
+    <w:bookmarkStart w:id="84" w:name="ref-Chang18"/>
     <w:p>
       <w:pPr>
         <w:pStyle w:val="Bibliography"/>
@@ -5000,8 +5193,8 @@
         <w:t xml:space="preserve">Chang, W., J. Cheng, J. Allaire, Y. Xie, and J. McPherson. 2018. Shiny: Web application framework for r.</w:t>
       </w:r>
     </w:p>
-    <w:bookmarkEnd w:id="83"/>
-    <w:bookmarkStart w:id="84" w:name="ref-Cheng18"/>
+    <w:bookmarkEnd w:id="84"/>
+    <w:bookmarkStart w:id="85" w:name="ref-Cheng18"/>
     <w:p>
       <w:pPr>
         <w:pStyle w:val="Bibliography"/>
@@ -5010,8 +5203,18 @@
         <w:t xml:space="preserve">Cheng, J., B. Karambelkar, and Y. Xie. 2018. Leaflet: Create interactive web maps with the javascript ’leaflet’ library.</w:t>
       </w:r>
     </w:p>
-    <w:bookmarkEnd w:id="84"/>
-    <w:bookmarkStart w:id="85" w:name="ref-Chessman07"/>
+    <w:bookmarkEnd w:id="85"/>
+    <w:bookmarkStart w:id="86" w:name="ref-Cheruvelil19"/>
+    <w:p>
+      <w:pPr>
+        <w:pStyle w:val="Bibliography"/>
+      </w:pPr>
+      <w:r>
+        <w:t xml:space="preserve">Cheruvelil, K. S., and P. A. Soranno. 2019. Data-intensive ecological research is catalyzed by open science and team science. BioScience 68:813–822.</w:t>
+      </w:r>
+    </w:p>
+    <w:bookmarkEnd w:id="86"/>
+    <w:bookmarkStart w:id="87" w:name="ref-Chessman07"/>
     <w:p>
       <w:pPr>
         <w:pStyle w:val="Bibliography"/>
@@ -5020,8 +5223,8 @@
         <w:t xml:space="preserve">Chessman, B., S. Williams, and C. Besley. 2007. Bioassessment of streams with macroinvertebrates: Effect of sampled habitat and taxonomic resolution. Journal of the North American Benthological Society 26:546–565.</w:t>
       </w:r>
     </w:p>
-    <w:bookmarkEnd w:id="85"/>
-    <w:bookmarkStart w:id="86" w:name="ref-Collins16"/>
+    <w:bookmarkEnd w:id="87"/>
+    <w:bookmarkStart w:id="88" w:name="ref-Collins16"/>
     <w:p>
       <w:pPr>
         <w:pStyle w:val="Bibliography"/>
@@ -5030,8 +5233,8 @@
         <w:t xml:space="preserve">Collins, S. L. 2016. Vegetation science in the age of big data. Journal of Vegetation Science 27:865–867.</w:t>
       </w:r>
     </w:p>
-    <w:bookmarkEnd w:id="86"/>
-    <w:bookmarkStart w:id="87" w:name="ref-Cuffney07"/>
+    <w:bookmarkEnd w:id="88"/>
+    <w:bookmarkStart w:id="89" w:name="ref-Cuffney07"/>
     <w:p>
       <w:pPr>
         <w:pStyle w:val="Bibliography"/>
@@ -5040,8 +5243,8 @@
         <w:t xml:space="preserve">Cuffney, T. F., M. D. Bilger, and A. M. Haigler. 2007. Ambiguous taxa: Effects on the characterization and interpetation of invertebrate assemblages. Journal of the North American Benthological Society 26:286–307.</w:t>
       </w:r>
     </w:p>
-    <w:bookmarkEnd w:id="87"/>
-    <w:bookmarkStart w:id="88" w:name="ref-Dale01"/>
+    <w:bookmarkEnd w:id="89"/>
+    <w:bookmarkStart w:id="90" w:name="ref-Dale01"/>
     <w:p>
       <w:pPr>
         <w:pStyle w:val="Bibliography"/>
@@ -5050,8 +5253,8 @@
         <w:t xml:space="preserve">Dale, V. H., and S. C. Beyeler. 2001. Challenges in the development and use of ecological indicators. Ecological Indicators 1:3–10.</w:t>
       </w:r>
     </w:p>
-    <w:bookmarkEnd w:id="88"/>
-    <w:bookmarkStart w:id="89" w:name="ref-Darling13"/>
+    <w:bookmarkEnd w:id="90"/>
+    <w:bookmarkStart w:id="91" w:name="ref-Darling13"/>
     <w:p>
       <w:pPr>
         <w:pStyle w:val="Bibliography"/>
@@ -5060,8 +5263,8 @@
         <w:t xml:space="preserve">Darling, E. S., D. Shiffman, I. M. Côte, and J. A. Drew. 2013. The role of Twiter in the life cycle of a scientific publication. Ideas in Ecology and Evolution 6:32–43.</w:t>
       </w:r>
     </w:p>
-    <w:bookmarkEnd w:id="89"/>
-    <w:bookmarkStart w:id="90" w:name="ref-Davies06"/>
+    <w:bookmarkEnd w:id="91"/>
+    <w:bookmarkStart w:id="92" w:name="ref-Davies06"/>
     <w:p>
       <w:pPr>
         <w:pStyle w:val="Bibliography"/>
@@ -5070,8 +5273,8 @@
         <w:t xml:space="preserve">Davies, S. P., and S. K. Jackson. 2006. The biological condition gradient: A descriptive model for interpreting change in aquatic ecosystems. Ecological Applications 16:1251–1266.</w:t>
       </w:r>
     </w:p>
-    <w:bookmarkEnd w:id="90"/>
-    <w:bookmarkStart w:id="91" w:name="ref-DeCaceres09"/>
+    <w:bookmarkEnd w:id="92"/>
+    <w:bookmarkStart w:id="93" w:name="ref-DeCaceres09"/>
     <w:p>
       <w:pPr>
         <w:pStyle w:val="Bibliography"/>
@@ -5080,8 +5283,8 @@
         <w:t xml:space="preserve">De Caceres, M., and P. Legendre. 2009. Associations between species and groups of sites: Indices and statistical inference. Ecology.</w:t>
       </w:r>
     </w:p>
-    <w:bookmarkEnd w:id="91"/>
-    <w:bookmarkStart w:id="92" w:name="ref-Fetscher13"/>
+    <w:bookmarkEnd w:id="93"/>
+    <w:bookmarkStart w:id="94" w:name="ref-Fetscher13"/>
     <w:p>
       <w:pPr>
         <w:pStyle w:val="Bibliography"/>
@@ -5090,8 +5293,8 @@
         <w:t xml:space="preserve">Fetscher, A. E., R. Stancheva, J. P. Kociolek, R. G. Sheath, E. D. Stein, R. D. Mazor, P. R. Ode, and L. B. Busse. 2013. Development and comparison of stream indices of biotic integrity using diatoms vs. Non-diatom algae vs. A combination. Journal of Applied Phycology 26:433–450.</w:t>
       </w:r>
     </w:p>
-    <w:bookmarkEnd w:id="92"/>
-    <w:bookmarkStart w:id="93" w:name="ref-Fore02"/>
+    <w:bookmarkEnd w:id="94"/>
+    <w:bookmarkStart w:id="95" w:name="ref-Fore02"/>
     <w:p>
       <w:pPr>
         <w:pStyle w:val="Bibliography"/>
@@ -5100,8 +5303,8 @@
         <w:t xml:space="preserve">Fore, L. S., and C. Grafe. 2002. Using diatoms to assess the biological condition of large rivers in Idaho (U.S.A.). Freshwater Biology 47:2015–2037.</w:t>
       </w:r>
     </w:p>
-    <w:bookmarkEnd w:id="93"/>
-    <w:bookmarkStart w:id="94" w:name="ref-Grand12"/>
+    <w:bookmarkEnd w:id="95"/>
+    <w:bookmarkStart w:id="96" w:name="ref-Grand12"/>
     <w:p>
       <w:pPr>
         <w:pStyle w:val="Bibliography"/>
@@ -5110,8 +5313,8 @@
         <w:t xml:space="preserve">Grand, A., C. Wilkinson, K. Bultitude, and A. F. T. Winfield. 2012. Open science: A new "trust technology"? Science Communication 34:679–689.</w:t>
       </w:r>
     </w:p>
-    <w:bookmarkEnd w:id="94"/>
-    <w:bookmarkStart w:id="95" w:name="ref-Hampton15"/>
+    <w:bookmarkEnd w:id="96"/>
+    <w:bookmarkStart w:id="97" w:name="ref-Hampton15"/>
     <w:p>
       <w:pPr>
         <w:pStyle w:val="Bibliography"/>
@@ -5120,8 +5323,8 @@
         <w:t xml:space="preserve">Hampton, S. E., S. S. Anderson, S. C. Bagby, C. Gries, X. Han, E. M. Hart, M. B. Jones, W. C. Lenhardt, A. MacDonald, W. K. Michener, J. Mudge, A. Pourmokhtarian, M. P. Schildhauer, K. H. Woo, and N. Zimmerman. 2015. The tao of open science for ecology. Ecosphere 6:1–13.</w:t>
       </w:r>
     </w:p>
-    <w:bookmarkEnd w:id="95"/>
-    <w:bookmarkStart w:id="96" w:name="ref-Hampton17"/>
+    <w:bookmarkEnd w:id="97"/>
+    <w:bookmarkStart w:id="98" w:name="ref-Hampton17"/>
     <w:p>
       <w:pPr>
         <w:pStyle w:val="Bibliography"/>
@@ -5130,8 +5333,8 @@
         <w:t xml:space="preserve">Hampton, S. E., M. B. Jones, L. A. Wasser, M. P. Schildhauer, S. R. Supp, J. Brun, R. R. Hernandez, C. Boettiger, S. L. Collins, L. J. Gross, D. S. Fernández, A. Budden, E. P. White, T. K. Teal, S. G. Labou, and J. E. Aukema. 2017. Skills and knowledge for data-intensive environmental research. Bioscience 67:546–557.</w:t>
       </w:r>
     </w:p>
-    <w:bookmarkEnd w:id="96"/>
-    <w:bookmarkStart w:id="97" w:name="ref-Hampton16"/>
+    <w:bookmarkEnd w:id="98"/>
+    <w:bookmarkStart w:id="99" w:name="ref-Hampton16"/>
     <w:p>
       <w:pPr>
         <w:pStyle w:val="Bibliography"/>
@@ -5140,8 +5343,8 @@
         <w:t xml:space="preserve">Hampton, S. E., C. A. Strasser, J. J. Tewksbury, W. K. Gram, A. E. Budden, A. L. Batcheller, C. S. Duke, and J. H. Porter. 2016. Big data and the future of ecology. Frontiers in Ecology and the Environment 11:156–162.</w:t>
       </w:r>
     </w:p>
-    <w:bookmarkEnd w:id="97"/>
-    <w:bookmarkStart w:id="98" w:name="ref-Hawkins00"/>
+    <w:bookmarkEnd w:id="99"/>
+    <w:bookmarkStart w:id="100" w:name="ref-Hawkins00"/>
     <w:p>
       <w:pPr>
         <w:pStyle w:val="Bibliography"/>
@@ -5150,8 +5353,8 @@
         <w:t xml:space="preserve">Hawkins, C. P., R. H. Norris, J. Gerritsen, R. M. Hughes, S. K. Jackson, R. K. Johnson, and R. J. Stevenson. 2000a. Evaluation of the use of landscape classifications for the prediction of freshwater biota: Synthesis and recommendations. Journal of the North American Benthological Society 19:541–556.</w:t>
       </w:r>
     </w:p>
-    <w:bookmarkEnd w:id="98"/>
-    <w:bookmarkStart w:id="99" w:name="ref-Hawkins00b"/>
+    <w:bookmarkEnd w:id="100"/>
+    <w:bookmarkStart w:id="101" w:name="ref-Hawkins00b"/>
     <w:p>
       <w:pPr>
         <w:pStyle w:val="Bibliography"/>
@@ -5160,8 +5363,8 @@
         <w:t xml:space="preserve">Hawkins, C. P., R. H. Norris, J. N. Hogue, and J. W. Feminella. 2000b. Development and evaluation of predictive models for measuring the biological integrity of streams. Ecological Applications 10:1456–1477.</w:t>
       </w:r>
     </w:p>
-    <w:bookmarkEnd w:id="99"/>
-    <w:bookmarkStart w:id="100" w:name="ref-Hering10"/>
+    <w:bookmarkEnd w:id="101"/>
+    <w:bookmarkStart w:id="102" w:name="ref-Hering10"/>
     <w:p>
       <w:pPr>
         <w:pStyle w:val="Bibliography"/>
@@ -5170,8 +5373,8 @@
         <w:t xml:space="preserve">Hering, D., A. Borja, J. Carstensen, L. Carvalho, M. Elliott, C. K. Field, A. S. Heiskanen, R. K. Johnson, J. Moe, D. Pont, A. L. Solheim, and W. de Bund. 2010. The European Water Framework Directive at the age of 10: A critical review of the achievements with recommendations for the future. Science of the Total Environment 408:4007–4019.</w:t>
       </w:r>
     </w:p>
-    <w:bookmarkEnd w:id="100"/>
-    <w:bookmarkStart w:id="101" w:name="ref-Hijmans19"/>
+    <w:bookmarkEnd w:id="102"/>
+    <w:bookmarkStart w:id="103" w:name="ref-Hijmans19"/>
     <w:p>
       <w:pPr>
         <w:pStyle w:val="Bibliography"/>
@@ -5180,8 +5383,8 @@
         <w:t xml:space="preserve">Hijmans, R. J. 2019. Raster: Geographic data analysis and modeling.</w:t>
       </w:r>
     </w:p>
-    <w:bookmarkEnd w:id="101"/>
-    <w:bookmarkStart w:id="102" w:name="ref-Hill16"/>
+    <w:bookmarkEnd w:id="103"/>
+    <w:bookmarkStart w:id="104" w:name="ref-Hill16"/>
     <w:p>
       <w:pPr>
         <w:pStyle w:val="Bibliography"/>
@@ -5190,8 +5393,8 @@
         <w:t xml:space="preserve">Hill, R. A., M. H. Weber, S. G. Leibowitz, A. R. Olsen, and D. J. Thornbrugh. 2016. The Stream-Catchment (StreamCat) dataset: A database of watershed metrics for the conterminous United States. Journal of the American Water Resources Association 52:120–128.</w:t>
       </w:r>
     </w:p>
-    <w:bookmarkEnd w:id="102"/>
-    <w:bookmarkStart w:id="103" w:name="ref-Horsburgh16"/>
+    <w:bookmarkEnd w:id="104"/>
+    <w:bookmarkStart w:id="105" w:name="ref-Horsburgh16"/>
     <w:p>
       <w:pPr>
         <w:pStyle w:val="Bibliography"/>
@@ -5200,8 +5403,8 @@
         <w:t xml:space="preserve">Horsburgh, J. S., M. M. Morsy, A. M. Castronova, J. L. Goodall, T. Gan, H. Yi, M. J. Stealey, and D. G. Tarboton. 2016. Hydroshare: Sharing diverse environmental data types and models as social objects with application to the hydrology domain. Journal of the American Water Resources Association 52:873–889.</w:t>
       </w:r>
     </w:p>
-    <w:bookmarkEnd w:id="103"/>
-    <w:bookmarkStart w:id="104" w:name="ref-Hsu17"/>
+    <w:bookmarkEnd w:id="105"/>
+    <w:bookmarkStart w:id="106" w:name="ref-Hsu17"/>
     <w:p>
       <w:pPr>
         <w:pStyle w:val="Bibliography"/>
@@ -5210,8 +5413,8 @@
         <w:t xml:space="preserve">Hsu, L., E. Mayorga, J. S. Horsburgh, M. R. Carter, K. A. Lehnert, and s. L. Brantley. 2017. Enhancing interoperability and capabilities of earth science data using the Observations Data Model 2 (ODM2). Data Science Journal 16:1–16.</w:t>
       </w:r>
     </w:p>
-    <w:bookmarkEnd w:id="104"/>
-    <w:bookmarkStart w:id="105" w:name="ref-Idaszak17"/>
+    <w:bookmarkEnd w:id="106"/>
+    <w:bookmarkStart w:id="107" w:name="ref-Idaszak17"/>
     <w:p>
       <w:pPr>
         <w:pStyle w:val="Bibliography"/>
@@ -5235,8 +5438,8 @@
         <w:t xml:space="preserve">J. Carver, N. P. C. Hong, and G. K. Thiruvathukal, editors. Chapter 10 in software engineering for science. Taylor &amp; Francis CRC Press, Boca Raton, Florida, USA.</w:t>
       </w:r>
     </w:p>
-    <w:bookmarkEnd w:id="105"/>
-    <w:bookmarkStart w:id="106" w:name="ref-Ihle17"/>
+    <w:bookmarkEnd w:id="107"/>
+    <w:bookmarkStart w:id="108" w:name="ref-Ihle17"/>
     <w:p>
       <w:pPr>
         <w:pStyle w:val="Bibliography"/>
@@ -5245,8 +5448,8 @@
         <w:t xml:space="preserve">Ihle, M., I. S. Winney, A. Krystalli, and M. Croucher. 2017. Striving for transparent and credible research: Practical guidelines for behavioral ecologists. Behavioral Ecology 28:348–354.</w:t>
       </w:r>
     </w:p>
-    <w:bookmarkEnd w:id="106"/>
-    <w:bookmarkStart w:id="107" w:name="ref-Karr86"/>
+    <w:bookmarkEnd w:id="108"/>
+    <w:bookmarkStart w:id="109" w:name="ref-Karr86"/>
     <w:p>
       <w:pPr>
         <w:pStyle w:val="Bibliography"/>
@@ -5255,8 +5458,8 @@
         <w:t xml:space="preserve">Karr, J. R., K. D. Fausch, P. L. Angermeier, P. R. Yant, and I. J. Schlosser. 1986. Assessing biological integrity in running waters: A method and its rationale. Illinois Natural History Survey, Champaign, Illinois.</w:t>
       </w:r>
     </w:p>
-    <w:bookmarkEnd w:id="107"/>
-    <w:bookmarkStart w:id="108" w:name="ref-Kelly16"/>
+    <w:bookmarkEnd w:id="109"/>
+    <w:bookmarkStart w:id="110" w:name="ref-Kelly16"/>
     <w:p>
       <w:pPr>
         <w:pStyle w:val="Bibliography"/>
@@ -5265,8 +5468,8 @@
         <w:t xml:space="preserve">Kelly, M. G., S. Birk, N. J. Willby, L. Denys, S.Drakare, M. Kahlert, S. M. Karjalainen, A. Marchetto, J. A. Pitt, G. Urbanič, and S. Poikane. 2016. Redundancy in the ecological assessment of lakes: Are phytoplankton, macrophytes and phytobenthos all necessary? Science of the Total Environment 15:594–602.</w:t>
       </w:r>
     </w:p>
-    <w:bookmarkEnd w:id="108"/>
-    <w:bookmarkStart w:id="109" w:name="ref-Kerans94"/>
+    <w:bookmarkEnd w:id="110"/>
+    <w:bookmarkStart w:id="111" w:name="ref-Kerans94"/>
     <w:p>
       <w:pPr>
         <w:pStyle w:val="Bibliography"/>
@@ -5275,8 +5478,8 @@
         <w:t xml:space="preserve">Kerans, B. L., and J. R. Karr. 1994. A benthic index of biotic integrity (B-IBI) for rivers of the Tennessee Valley. Ecological Applications 4:768–785.</w:t>
       </w:r>
     </w:p>
-    <w:bookmarkEnd w:id="109"/>
-    <w:bookmarkStart w:id="110" w:name="ref-King11"/>
+    <w:bookmarkEnd w:id="111"/>
+    <w:bookmarkStart w:id="112" w:name="ref-King11"/>
     <w:p>
       <w:pPr>
         <w:pStyle w:val="Bibliography"/>
@@ -5285,8 +5488,8 @@
         <w:t xml:space="preserve">King, R. S., M. E. Baker, P. F. Kazyak, and D. E. Weller. 2011. How novel is too novel? Stream community thresholds at exceptionally low levels of catchment urbanization. Ecological Applications 21:1659–1678.</w:t>
       </w:r>
     </w:p>
-    <w:bookmarkEnd w:id="110"/>
-    <w:bookmarkStart w:id="111" w:name="ref-Kluyver16"/>
+    <w:bookmarkEnd w:id="112"/>
+    <w:bookmarkStart w:id="113" w:name="ref-Kluyver16"/>
     <w:p>
       <w:pPr>
         <w:pStyle w:val="Bibliography"/>
@@ -5295,8 +5498,8 @@
         <w:t xml:space="preserve">Kluyver, T., B. Ragan-Kelley, F. Pérez, B. Granger, M. Bussonnier, J. Frederic, K. Kelley, J. Hamrick, J. Grout, S. Corlay, P. Ivanov, D. Avila, S. Abdalla, and C. Willing. 2016. Jupyter notebooks – a publishing format for reproducible computational workflows. IOS Press.</w:t>
       </w:r>
     </w:p>
-    <w:bookmarkEnd w:id="111"/>
-    <w:bookmarkStart w:id="112" w:name="ref-Kuehne17"/>
+    <w:bookmarkEnd w:id="113"/>
+    <w:bookmarkStart w:id="114" w:name="ref-Kuehne17"/>
     <w:p>
       <w:pPr>
         <w:pStyle w:val="Bibliography"/>
@@ -5305,8 +5508,8 @@
         <w:t xml:space="preserve">Kuehne, L. M., J. D. Olden, A. L. Strecker, J. J. Lawler, and D. M. Theobald. 2017. Past, present, and future of ecological integrity assessment for fresh waters. Frontiers in Ecology and the Environment 15:197–205.</w:t>
       </w:r>
     </w:p>
-    <w:bookmarkEnd w:id="112"/>
-    <w:bookmarkStart w:id="113" w:name="ref-VanderLaan14"/>
+    <w:bookmarkEnd w:id="114"/>
+    <w:bookmarkStart w:id="115" w:name="ref-VanderLaan14"/>
     <w:p>
       <w:pPr>
         <w:pStyle w:val="Bibliography"/>
@@ -5315,8 +5518,8 @@
         <w:t xml:space="preserve">Laan, J. J. V., and C. P. Hawkins. 2014. Enhancing the performance and interpretation of freshwater biological indices: An application in arid zone streams. Ecological Indicators 36:470–482.</w:t>
       </w:r>
     </w:p>
-    <w:bookmarkEnd w:id="113"/>
-    <w:bookmarkStart w:id="114" w:name="ref-Lai19"/>
+    <w:bookmarkEnd w:id="115"/>
+    <w:bookmarkStart w:id="116" w:name="ref-Lai19"/>
     <w:p>
       <w:pPr>
         <w:pStyle w:val="Bibliography"/>
@@ -5325,8 +5528,18 @@
         <w:t xml:space="preserve">Lai, J., C. J. Lortie, R. A. Muenchen, J. Yang, and K. Ma. 2019. Evaluating the popularity of R in ecology. Ecosphere 10:e02567.</w:t>
       </w:r>
     </w:p>
-    <w:bookmarkEnd w:id="114"/>
-    <w:bookmarkStart w:id="115" w:name="ref-Lenat01"/>
+    <w:bookmarkEnd w:id="116"/>
+    <w:bookmarkStart w:id="117" w:name="ref-Landman09"/>
+    <w:p>
+      <w:pPr>
+        <w:pStyle w:val="Bibliography"/>
+      </w:pPr>
+      <w:r>
+        <w:t xml:space="preserve">Landman, A., and S. A. Glantz. 2009. Tobacco industry efforts to undermine policy-relevant research. American Journal of Public Health 99:45–58.</w:t>
+      </w:r>
+    </w:p>
+    <w:bookmarkEnd w:id="117"/>
+    <w:bookmarkStart w:id="118" w:name="ref-Lenat01"/>
     <w:p>
       <w:pPr>
         <w:pStyle w:val="Bibliography"/>
@@ -5335,8 +5548,8 @@
         <w:t xml:space="preserve">Lenat, D. R., and V. H. Resh. 2001. Taxonomy and stream ecology - the benefits of genus- and species-level identifications. Journal of the North American Benthological Society 20:287–298.</w:t>
       </w:r>
     </w:p>
-    <w:bookmarkEnd w:id="115"/>
-    <w:bookmarkStart w:id="116" w:name="ref-Lewandowsky16"/>
+    <w:bookmarkEnd w:id="118"/>
+    <w:bookmarkStart w:id="119" w:name="ref-Lewandowsky16"/>
     <w:p>
       <w:pPr>
         <w:pStyle w:val="Bibliography"/>
@@ -5345,8 +5558,8 @@
         <w:t xml:space="preserve">Lewandowsky, S., and D. Bishop. 2016. Research integrity: Don’t let transparency damage science. Nature 529:459–461.</w:t>
       </w:r>
     </w:p>
-    <w:bookmarkEnd w:id="116"/>
-    <w:bookmarkStart w:id="117" w:name="ref-Liaw02"/>
+    <w:bookmarkEnd w:id="119"/>
+    <w:bookmarkStart w:id="120" w:name="ref-Liaw02"/>
     <w:p>
       <w:pPr>
         <w:pStyle w:val="Bibliography"/>
@@ -5355,8 +5568,8 @@
         <w:t xml:space="preserve">Liaw, A., and M. Wiener. 2002. Classification and regression by randomForest. R News 2:18–22.</w:t>
       </w:r>
     </w:p>
-    <w:bookmarkEnd w:id="117"/>
-    <w:bookmarkStart w:id="118" w:name="ref-Liu08"/>
+    <w:bookmarkEnd w:id="120"/>
+    <w:bookmarkStart w:id="121" w:name="ref-Liu08"/>
     <w:p>
       <w:pPr>
         <w:pStyle w:val="Bibliography"/>
@@ -5365,8 +5578,8 @@
         <w:t xml:space="preserve">Liu, Y., H. Gupta, E. Springer, and T. Wagener. 2008. Linking science with environmental decision making: Experiences from an integrated modeling approach to supporting sustainable water resources management. Environmental Modelling &amp; Software 23:846–858.</w:t>
       </w:r>
     </w:p>
-    <w:bookmarkEnd w:id="118"/>
-    <w:bookmarkStart w:id="119" w:name="ref-Lortie14"/>
+    <w:bookmarkEnd w:id="121"/>
+    <w:bookmarkStart w:id="122" w:name="ref-Lortie14"/>
     <w:p>
       <w:pPr>
         <w:pStyle w:val="Bibliography"/>
@@ -5375,8 +5588,8 @@
         <w:t xml:space="preserve">Lortie, C. J. 2014. Formalized synthesis opportunities for ecology: Systematic reviews and meta-analyses. OIKOS 123:897–902.</w:t>
       </w:r>
     </w:p>
-    <w:bookmarkEnd w:id="119"/>
-    <w:bookmarkStart w:id="120" w:name="ref-Lowndes17"/>
+    <w:bookmarkEnd w:id="122"/>
+    <w:bookmarkStart w:id="123" w:name="ref-Lowndes17"/>
     <w:p>
       <w:pPr>
         <w:pStyle w:val="Bibliography"/>
@@ -5385,8 +5598,8 @@
         <w:t xml:space="preserve">Lowndes, J. S. S., B. D. Best, C. Scarborough, J. C. Afflerbach, M. R. Frazier, C. C. O’Hara, N. Jiang, and B. S. Halpern. 2017. Our path to better science in less time using open data science tools. Nature Ecology &amp; Evolution 1:1–7.</w:t>
       </w:r>
     </w:p>
-    <w:bookmarkEnd w:id="120"/>
-    <w:bookmarkStart w:id="121" w:name="ref-Marwick16"/>
+    <w:bookmarkEnd w:id="123"/>
+    <w:bookmarkStart w:id="124" w:name="ref-Marwick16"/>
     <w:p>
       <w:pPr>
         <w:pStyle w:val="Bibliography"/>
@@ -5395,8 +5608,8 @@
         <w:t xml:space="preserve">Marwick, B., J. d’Alpoim Guedes, C. M. Barton, L. A. Bates, M. Baxter, A. Bevan, E. A. Bollwerk, R. K. Bocinsky, T. Brughmans, A. K. Carter, C. Conrad, D. A. Contreras, S. Costa, E. R. Crema, A. Daggett, B. Davies, B. L. Drake, T. S. Dye, P. France, R. Fullagar, D. Giusti, S. Graham, M. D. Harris, J. Hawks, S. Heath, D. Huffer, E. C. Kansa, S. W. Kansa, M. E. Madsen, J. Melcher, J. Negre, F. D. Neiman, R. Opitz, D. C. Orton, P. Przystupa, M. Raviele, J. Riel-Salvatore, P. Riris, I. Romanowska, N. Strupler, I. I. Ullah, H. G. V. Vlack, E. C. Watrall, C. Webster, J. Wells, J. Winters, and C. D. Wren. 2016. Open science in archaeology. SAA Archaeological Record 17:8–14.</w:t>
       </w:r>
     </w:p>
-    <w:bookmarkEnd w:id="121"/>
-    <w:bookmarkStart w:id="122" w:name="ref-Mazor16"/>
+    <w:bookmarkEnd w:id="124"/>
+    <w:bookmarkStart w:id="125" w:name="ref-Mazor16"/>
     <w:p>
       <w:pPr>
         <w:pStyle w:val="Bibliography"/>
@@ -5405,8 +5618,8 @@
         <w:t xml:space="preserve">Mazor, R. D., A. C. Rehn, P. R. Ode, M. Engeln, K. C. Schiff, E. D. Stein, D. J. Gillett, D. B. Herbst, and C. P. Hawkins. 2016. Bioassessment in complex environments: Designing an index for consistent meaning in different settings. Freshwater Science 35:249–271.</w:t>
       </w:r>
     </w:p>
-    <w:bookmarkEnd w:id="122"/>
-    <w:bookmarkStart w:id="123" w:name="ref-Mazor14"/>
+    <w:bookmarkEnd w:id="125"/>
+    <w:bookmarkStart w:id="126" w:name="ref-Mazor14"/>
     <w:p>
       <w:pPr>
         <w:pStyle w:val="Bibliography"/>
@@ -5415,8 +5628,8 @@
         <w:t xml:space="preserve">Mazor, R. D., E. D. Stein, P. R. Ode, and K. Schiff. 2014. Integrating intermittent streams into watershed assessments: Applicability of an index of biotic integrity. Freshwater Science 35:459–474.</w:t>
       </w:r>
     </w:p>
-    <w:bookmarkEnd w:id="123"/>
-    <w:bookmarkStart w:id="124" w:name="ref-McKay12"/>
+    <w:bookmarkEnd w:id="126"/>
+    <w:bookmarkStart w:id="127" w:name="ref-McKay12"/>
     <w:p>
       <w:pPr>
         <w:pStyle w:val="Bibliography"/>
@@ -5425,8 +5638,8 @@
         <w:t xml:space="preserve">McKay, L., T. Bondelid, T. Dewald, J. Johnston, R. Moore, and A. Reah. 2012. NHDPlus Version 2: User Guide.</w:t>
       </w:r>
     </w:p>
-    <w:bookmarkEnd w:id="124"/>
-    <w:bookmarkStart w:id="125" w:name="ref-Michener97"/>
+    <w:bookmarkEnd w:id="127"/>
+    <w:bookmarkStart w:id="128" w:name="ref-Michener97"/>
     <w:p>
       <w:pPr>
         <w:pStyle w:val="Bibliography"/>
@@ -5435,8 +5648,8 @@
         <w:t xml:space="preserve">Michener, W. K., J. W. Brunt, J. J. Helly, T. B. Kirchner, and S. G. Stafford. 1997. Nongeospatial metadata for the ecological sciences. Ecological Applications 7:330–342.</w:t>
       </w:r>
     </w:p>
-    <w:bookmarkEnd w:id="125"/>
-    <w:bookmarkStart w:id="126" w:name="ref-Mitchell05"/>
+    <w:bookmarkEnd w:id="128"/>
+    <w:bookmarkStart w:id="129" w:name="ref-Mitchell05"/>
     <w:p>
       <w:pPr>
         <w:pStyle w:val="Bibliography"/>
@@ -5445,8 +5658,8 @@
         <w:t xml:space="preserve">Mitchell, B. 2005. Integrated water resource management, institutional arrangements, and land use planning. Environmental Planning A: Economy and Space 37:1335–1352.</w:t>
       </w:r>
     </w:p>
-    <w:bookmarkEnd w:id="126"/>
-    <w:bookmarkStart w:id="127" w:name="ref-Nichols16"/>
+    <w:bookmarkEnd w:id="129"/>
+    <w:bookmarkStart w:id="130" w:name="ref-Nichols16"/>
     <w:p>
       <w:pPr>
         <w:pStyle w:val="Bibliography"/>
@@ -5455,8 +5668,8 @@
         <w:t xml:space="preserve">Nichols, S. J., L. A. Barmuta, B. C. Chessman, P. E. Davies, F. J. Dyer, E. T. Harrison, C. P. Hawkins, I. Jones, B. J. Kefford, S. Linke, R. Marchant, L. Metzeling, K. Moon, R. Ogden, M. Peat, T. B. Reynoldson, and R. M. Thompson. 2016. The imperative need for nationally coordinated bioassessment of rivers and streams. Marine and Freshwater Research 68:599–613.</w:t>
       </w:r>
     </w:p>
-    <w:bookmarkEnd w:id="127"/>
-    <w:bookmarkStart w:id="128" w:name="ref-Ode16"/>
+    <w:bookmarkEnd w:id="130"/>
+    <w:bookmarkStart w:id="131" w:name="ref-Ode16"/>
     <w:p>
       <w:pPr>
         <w:pStyle w:val="Bibliography"/>
@@ -5465,8 +5678,8 @@
         <w:t xml:space="preserve">Ode, P. R., A. C. Rehn, R. D. Mazor, K. C. Schiff, E. D. Stein, J. T. May, L. R. Brown, D. B. Herbst, D. Gillett, K. Lunde, and C. P. Hawkins. 2016. Evaluating the adequacy of a reference-site pool for ecological assessments in environmentally complex regions. Freshwater Science 35:237–248.</w:t>
       </w:r>
     </w:p>
-    <w:bookmarkEnd w:id="128"/>
-    <w:bookmarkStart w:id="129" w:name="ref-Oksanen18"/>
+    <w:bookmarkEnd w:id="131"/>
+    <w:bookmarkStart w:id="132" w:name="ref-Oksanen18"/>
     <w:p>
       <w:pPr>
         <w:pStyle w:val="Bibliography"/>
@@ -5475,8 +5688,8 @@
         <w:t xml:space="preserve">Oksanen, J., F. G. Blanchet, M. Friendly, R. Kindt, P. Legendre, D. McGlinn, P. R. Minchin, R. B. O’Hara, G. L. Simpson, P. Solymos, M. H. H. Stevens, E. Szoecs, and H. Wagner. 2018. Vegan: Community ecology package.</w:t>
       </w:r>
     </w:p>
-    <w:bookmarkEnd w:id="129"/>
-    <w:bookmarkStart w:id="130" w:name="ref-Pebesma18"/>
+    <w:bookmarkEnd w:id="132"/>
+    <w:bookmarkStart w:id="133" w:name="ref-Pebesma18"/>
     <w:p>
       <w:pPr>
         <w:pStyle w:val="Bibliography"/>
@@ -5485,8 +5698,8 @@
         <w:t xml:space="preserve">Pebesma, E. 2018. Sf: Simple features for r.</w:t>
       </w:r>
     </w:p>
-    <w:bookmarkEnd w:id="130"/>
-    <w:bookmarkStart w:id="131" w:name="ref-Pilkington16"/>
+    <w:bookmarkEnd w:id="133"/>
+    <w:bookmarkStart w:id="134" w:name="ref-Pilkington16"/>
     <w:p>
       <w:pPr>
         <w:pStyle w:val="Bibliography"/>
@@ -5510,8 +5723,8 @@
         <w:t xml:space="preserve">F. X. Olleros and M. Zhegu, editors. Research handbook on digital transformations. Edward Elgar Publishing, Cheltenham, United Kingdom.</w:t>
       </w:r>
     </w:p>
-    <w:bookmarkEnd w:id="131"/>
-    <w:bookmarkStart w:id="132" w:name="ref-Pinheiro18"/>
+    <w:bookmarkEnd w:id="134"/>
+    <w:bookmarkStart w:id="135" w:name="ref-Pinheiro18"/>
     <w:p>
       <w:pPr>
         <w:pStyle w:val="Bibliography"/>
@@ -5520,8 +5733,18 @@
         <w:t xml:space="preserve">Pinheiro, J., D. Bates, S. DebRoy, D. Sarkar, and R Core Team. 2018. nlme: Linear and nonlinear mixed effects models.</w:t>
       </w:r>
     </w:p>
-    <w:bookmarkEnd w:id="132"/>
-    <w:bookmarkStart w:id="133" w:name="ref-Poikane14"/>
+    <w:bookmarkEnd w:id="135"/>
+    <w:bookmarkStart w:id="136" w:name="ref-Pohjola11"/>
+    <w:p>
+      <w:pPr>
+        <w:pStyle w:val="Bibliography"/>
+      </w:pPr>
+      <w:r>
+        <w:t xml:space="preserve">Pohjola, M. V., and J. T. Tuomisto. 2011. Openness in participation, assessment, and policy making upon issues of environment and environmental health: A review of literature and recent project results. Environmental Health 10:1–13.</w:t>
+      </w:r>
+    </w:p>
+    <w:bookmarkEnd w:id="136"/>
+    <w:bookmarkStart w:id="137" w:name="ref-Poikane14"/>
     <w:p>
       <w:pPr>
         <w:pStyle w:val="Bibliography"/>
@@ -5530,8 +5753,8 @@
         <w:t xml:space="preserve">Poikane, S., N. Zampoukas, A. Borja, S. P. Davies, W. van de Bund, and S. Birk. 2014. Intercalibration of aquatic ecological assessment methods in the European Union. Environmental Science &amp; Policy 44:237–246.</w:t>
       </w:r>
     </w:p>
-    <w:bookmarkEnd w:id="133"/>
-    <w:bookmarkStart w:id="134" w:name="ref-RDCT18"/>
+    <w:bookmarkEnd w:id="137"/>
+    <w:bookmarkStart w:id="138" w:name="ref-RDCT18"/>
     <w:p>
       <w:pPr>
         <w:pStyle w:val="Bibliography"/>
@@ -5540,8 +5763,8 @@
         <w:t xml:space="preserve">RDCT (R Development Core Team). 2018. R: A language and environment for statistical computing, v3.5.1. R Foundation for Statistical Computing, Vienna, Austria.</w:t>
       </w:r>
     </w:p>
-    <w:bookmarkEnd w:id="134"/>
-    <w:bookmarkStart w:id="135" w:name="ref-Rehn18"/>
+    <w:bookmarkEnd w:id="138"/>
+    <w:bookmarkStart w:id="139" w:name="ref-Rehn18"/>
     <w:p>
       <w:pPr>
         <w:pStyle w:val="Bibliography"/>
@@ -5550,8 +5773,8 @@
         <w:t xml:space="preserve">Rehn, A. C., R. D. Mazor, and P. R. Ode. 2018. An index to measure the quality of physical habitat in California wadeable streams. California Water Boards, Surface Water Ambient Monitoring Program, California Department of Fish; Wildlife, Southern California Coastal Water Research Project, Sacramento, California.</w:t>
       </w:r>
     </w:p>
-    <w:bookmarkEnd w:id="135"/>
-    <w:bookmarkStart w:id="136" w:name="ref-Slater19"/>
+    <w:bookmarkEnd w:id="139"/>
+    <w:bookmarkStart w:id="140" w:name="ref-Slater19"/>
     <w:p>
       <w:pPr>
         <w:pStyle w:val="Bibliography"/>
@@ -5560,8 +5783,8 @@
         <w:t xml:space="preserve">Slater, L. J., G. Thirel, s. Harrigan, O. Delaigue, A. Hurley, A. Khouakhi, I. Prosdocimi, C. Vitolo, and K. smith. 2019. Using R in hydrology: A review of recent developments and future directions. Hydrology and Earth System Sciences 23:2939–2963.</w:t>
       </w:r>
     </w:p>
-    <w:bookmarkEnd w:id="136"/>
-    <w:bookmarkStart w:id="137" w:name="ref-Stein09"/>
+    <w:bookmarkEnd w:id="140"/>
+    <w:bookmarkStart w:id="141" w:name="ref-Stein09"/>
     <w:p>
       <w:pPr>
         <w:pStyle w:val="Bibliography"/>
@@ -5570,8 +5793,8 @@
         <w:t xml:space="preserve">Stein, E. D., M. Brinson, M. C. Rains, W. Kleindl, and F. R. Hauer. 2009. Wetland assessment alphabet soup: How to choose (or not choose) the right assessment method. Society of Wetland Scientists Bulletin 26:20–24.</w:t>
       </w:r>
     </w:p>
-    <w:bookmarkEnd w:id="137"/>
-    <w:bookmarkStart w:id="138" w:name="ref-Stoddard06"/>
+    <w:bookmarkEnd w:id="141"/>
+    <w:bookmarkStart w:id="142" w:name="ref-Stoddard06"/>
     <w:p>
       <w:pPr>
         <w:pStyle w:val="Bibliography"/>
@@ -5580,8 +5803,8 @@
         <w:t xml:space="preserve">Stoddard, J. L., D. P. Larsen, C. P. Hawkins, R. K. Johnson, and R. H. Norris. 2006. Setting expectations for the ecological condition of streams: The concept of reference condition. Ecological Applications 16:1267–1276.</w:t>
       </w:r>
     </w:p>
-    <w:bookmarkEnd w:id="138"/>
-    <w:bookmarkStart w:id="139" w:name="ref-Taylor18"/>
+    <w:bookmarkEnd w:id="142"/>
+    <w:bookmarkStart w:id="143" w:name="ref-Taylor18"/>
     <w:p>
       <w:pPr>
         <w:pStyle w:val="Bibliography"/>
@@ -5590,8 +5813,8 @@
         <w:t xml:space="preserve">Taylor, J. M., J. A. Back, B. W. Brooks, and R. S. King. 2018. Spatial, temporal and experimental: Three study design cornerstones for establishing defensible numeric criteria in freshwater ecosystems. Journal of Applied Ecology 55:2114–2123.</w:t>
       </w:r>
     </w:p>
-    <w:bookmarkEnd w:id="139"/>
-    <w:bookmarkStart w:id="140" w:name="ref-Taylor14"/>
+    <w:bookmarkEnd w:id="143"/>
+    <w:bookmarkStart w:id="144" w:name="ref-Taylor14"/>
     <w:p>
       <w:pPr>
         <w:pStyle w:val="Bibliography"/>
@@ -5600,8 +5823,8 @@
         <w:t xml:space="preserve">Taylor, J. M., R. S. King, A. A. Pease, and K. O. Winemiller. 2014. Nonlinear response of stream ecosystem structure to low-level phosphorus enrichment. Freshwater Biology 59:969–984.</w:t>
       </w:r>
     </w:p>
-    <w:bookmarkEnd w:id="140"/>
-    <w:bookmarkStart w:id="141" w:name="ref-Touchon16"/>
+    <w:bookmarkEnd w:id="144"/>
+    <w:bookmarkStart w:id="145" w:name="ref-Touchon16"/>
     <w:p>
       <w:pPr>
         <w:pStyle w:val="Bibliography"/>
@@ -5610,8 +5833,8 @@
         <w:t xml:space="preserve">Touchon, J. C., and M. W. McCoy. 2016. The mismatch between current statistical practice and doctoral training in ecology. Ecosphere 7:e01394.</w:t>
       </w:r>
     </w:p>
-    <w:bookmarkEnd w:id="141"/>
-    <w:bookmarkStart w:id="142" w:name="ref-Wickham09"/>
+    <w:bookmarkEnd w:id="145"/>
+    <w:bookmarkStart w:id="146" w:name="ref-Wickham09"/>
     <w:p>
       <w:pPr>
         <w:pStyle w:val="Bibliography"/>
@@ -5620,8 +5843,8 @@
         <w:t xml:space="preserve">Wickham, H. 2009. Ggplot2: Elegant graphics for data analysis. Springer-Verlag. New York.</w:t>
       </w:r>
     </w:p>
-    <w:bookmarkEnd w:id="142"/>
-    <w:bookmarkStart w:id="143" w:name="ref-Wickham14c"/>
+    <w:bookmarkEnd w:id="146"/>
+    <w:bookmarkStart w:id="147" w:name="ref-Wickham14c"/>
     <w:p>
       <w:pPr>
         <w:pStyle w:val="Bibliography"/>
@@ -5630,8 +5853,8 @@
         <w:t xml:space="preserve">Wickham, H. 2014. Tidy data. Journal of Statistical Software 59:1–23.</w:t>
       </w:r>
     </w:p>
-    <w:bookmarkEnd w:id="143"/>
-    <w:bookmarkStart w:id="144" w:name="ref-Wickham15"/>
+    <w:bookmarkEnd w:id="147"/>
+    <w:bookmarkStart w:id="148" w:name="ref-Wickham15"/>
     <w:p>
       <w:pPr>
         <w:pStyle w:val="Bibliography"/>
@@ -5640,8 +5863,8 @@
         <w:t xml:space="preserve">Wickham, H. 2015. R packages. Page 182. O’Reilly, Sebastopol, California.</w:t>
       </w:r>
     </w:p>
-    <w:bookmarkEnd w:id="144"/>
-    <w:bookmarkStart w:id="145" w:name="ref-Wickham17b"/>
+    <w:bookmarkEnd w:id="148"/>
+    <w:bookmarkStart w:id="149" w:name="ref-Wickham17b"/>
     <w:p>
       <w:pPr>
         <w:pStyle w:val="Bibliography"/>
@@ -5650,8 +5873,8 @@
         <w:t xml:space="preserve">Wickham, H. 2017. Tidyverse: Easily install and load the ’tidyverse’.</w:t>
       </w:r>
     </w:p>
-    <w:bookmarkEnd w:id="145"/>
-    <w:bookmarkStart w:id="146" w:name="ref-Wickham18"/>
+    <w:bookmarkEnd w:id="149"/>
+    <w:bookmarkStart w:id="150" w:name="ref-Wickham18"/>
     <w:p>
       <w:pPr>
         <w:pStyle w:val="Bibliography"/>
@@ -5660,8 +5883,8 @@
         <w:t xml:space="preserve">Wickham, H., J. Hester, and W. Chang. 2018. Devtools: Tools to make developing r packages easier.</w:t>
       </w:r>
     </w:p>
-    <w:bookmarkEnd w:id="146"/>
-    <w:bookmarkStart w:id="147" w:name="ref-Wilkinson05"/>
+    <w:bookmarkEnd w:id="150"/>
+    <w:bookmarkStart w:id="151" w:name="ref-Wilkinson05"/>
     <w:p>
       <w:pPr>
         <w:pStyle w:val="Bibliography"/>
@@ -5670,8 +5893,8 @@
         <w:t xml:space="preserve">Wilkinson, L. 2005. The grammar of graphics. Page 691. second. Statistics; Computing, Springer, New York.</w:t>
       </w:r>
     </w:p>
-    <w:bookmarkEnd w:id="147"/>
-    <w:bookmarkStart w:id="148" w:name="ref-Woelfle11"/>
+    <w:bookmarkEnd w:id="151"/>
+    <w:bookmarkStart w:id="152" w:name="ref-Woelfle11"/>
     <w:p>
       <w:pPr>
         <w:pStyle w:val="Bibliography"/>
@@ -5680,8 +5903,8 @@
         <w:t xml:space="preserve">Woelfle, M., P. Olliaro, and M. H. Todd. 2011. Open science is a research accelerator. Nature Chemistry 3:745–748.</w:t>
       </w:r>
     </w:p>
-    <w:bookmarkEnd w:id="148"/>
-    <w:bookmarkStart w:id="149" w:name="ref-Wood17"/>
+    <w:bookmarkEnd w:id="152"/>
+    <w:bookmarkStart w:id="153" w:name="ref-Wood17"/>
     <w:p>
       <w:pPr>
         <w:pStyle w:val="Bibliography"/>
@@ -5690,8 +5913,8 @@
         <w:t xml:space="preserve">Wood, S. N. 2017. Generalized additive models: An introduction with r. Page 476. 2nd editions. Chapman; Hall, CRC Press, London, United Kingdom.</w:t>
       </w:r>
     </w:p>
-    <w:bookmarkEnd w:id="149"/>
-    <w:bookmarkStart w:id="150" w:name="ref-Xie15"/>
+    <w:bookmarkEnd w:id="153"/>
+    <w:bookmarkStart w:id="154" w:name="ref-Xie15"/>
     <w:p>
       <w:pPr>
         <w:pStyle w:val="Bibliography"/>
@@ -5700,8 +5923,8 @@
         <w:t xml:space="preserve">Xie, Y. 2015. Dynamic documents with R and knitr. 2nd editions. Chapman; Hall/CRC, Boca Raton, Florida.</w:t>
       </w:r>
     </w:p>
-    <w:bookmarkEnd w:id="150"/>
-    <w:bookmarkStart w:id="151" w:name="ref-Yuan04"/>
+    <w:bookmarkEnd w:id="154"/>
+    <w:bookmarkStart w:id="155" w:name="ref-Yuan04"/>
     <w:p>
       <w:pPr>
         <w:pStyle w:val="Bibliography"/>
@@ -5710,8 +5933,8 @@
         <w:t xml:space="preserve">Yuan, L. L. 2004. Assigning macroinvertebrate tolerance classifications using generalised additive models. Freshwater Biology 49:662–677.</w:t>
       </w:r>
     </w:p>
-    <w:bookmarkEnd w:id="151"/>
-    <w:bookmarkStart w:id="152" w:name="ref-Zipper19"/>
+    <w:bookmarkEnd w:id="155"/>
+    <w:bookmarkStart w:id="156" w:name="ref-Zipper19"/>
     <w:p>
       <w:pPr>
         <w:pStyle w:val="Bibliography"/>
@@ -5720,8 +5943,8 @@
         <w:t xml:space="preserve">Zipper, S. C., K. S. S. Whitney, J. M. Deines, K. M. Befus, U. Bhatia, S. J. Albers, J. Beecher, C. Brelsford, M. Garcia, T. Gleeson, F. O’Donnell, D. Resnik, and E. Schlager. 2019. Balancing open science and data privacy in the water sciences. Water Resources Research 55:1–10.</w:t>
       </w:r>
     </w:p>
-    <w:bookmarkEnd w:id="152"/>
-    <w:bookmarkEnd w:id="153"/>
+    <w:bookmarkEnd w:id="156"/>
+    <w:bookmarkEnd w:id="157"/>
     <w:sectPr>
       <w:footerReference w:type="default" r:id="rId9"/>
       <w:pgSz w:w="12240" w:h="15840"/>

</xml_diff>

<commit_message>
edits to reviewer comments
</commit_message>
<xml_diff>
--- a/manu_draft.docx
+++ b/manu_draft.docx
@@ -321,7 +321,7 @@
         <w:pStyle w:val="FirstParagraph"/>
       </w:pPr>
       <w:r>
-        <w:t xml:space="preserve">Version Date: Tue Aug 13 15:24:56 2019 -0700</w:t>
+        <w:t xml:space="preserve">Version Date: Wed Aug 14 12:54:49 2019 -0700</w:t>
       </w:r>
     </w:p>
     <w:p>
@@ -906,7 +906,7 @@
         <w:pStyle w:val="BodyText"/>
       </w:pPr>
       <w:r>
-        <w:t xml:space="preserve">This review demonstrates tools and approaches for open science to empower the research and management community to embrace a new mode of thinking for bioassessment applications. These approaches are expected to benefit the bioassessment research community by augmenting existing workflows for developing assessment products and improving their ability to address environmental issues by bridging the gap between the scientific, management, and regulatory communities. As such, this paper is written primarily for the research team that develops bioassessment products, but we also write for the funders and users (i.e., regulators and managers) of these products to emphasize the value of investing in open science for the protection of public resources. Herein, open science</w:t>
+        <w:t xml:space="preserve">This review demonstrates tools and approaches for open science to empower the research and management community to embrace a new mode of thinking for bioassessment applications. These approaches are expected to benefit the bioassessment research community by augmenting existing workflows for developing assessment products and improving their ability to address environmental issues by bridging the gap between the scientific, management, and regulatory communities. As such, this paper is written primarily for the research team that develops bioassessment products, but we also write for the funders and users (e.g., regulators and managers) of these products to emphasize the value of investing in open science for the protection of public resources. Herein, open science</w:t>
       </w:r>
       <w:r>
         <w:t xml:space="preserve"> </w:t>
@@ -3729,10 +3729,7 @@
         <w:t xml:space="preserve">)</w:t>
       </w:r>
       <w:r>
-        <w:t xml:space="preserve"> </w:t>
-      </w:r>
-      <w:r>
-        <w:t xml:space="preserve">However, opportunities for addressing alternative viewpoints are critical to the open process of creating applied products, even if some voices are politically charged. This is especially true in bioassessment where finished products that could be adopted in regulation are often heavily scrutinized. It is in the interest of applied scientists to hear the concerns of all parties during the development phase. This is not to provide an avenue to erode the integrity or objectives of the science, but to enable full knowledge of the very real barriers to adoption that exist when science is applied in regulation. Openness that invites all voices to participate is a much more agreeable path to consensus than producing the science in isolation of those that it affects</w:t>
+        <w:t xml:space="preserve">. However, opportunities for addressing alternative viewpoints are critical to the open process of creating applied products, even if some voices are politically charged. This is especially true in bioassessment where finished products that could be adopted in regulation are often heavily scrutinized. It is in the interest of applied scientists to hear the concerns of all parties during the development phase. This is not to provide an avenue to erode the integrity or objectives of the science, but to enable full knowledge of the very real barriers to adoption that exist when science is applied in regulation. Openness that invites all voices to participate is a much more agreeable path to consensus than producing the science in isolation of those that it affects</w:t>
       </w:r>
       <w:r>
         <w:t xml:space="preserve"> </w:t>

</xml_diff>

<commit_message>
edits from co-authors added
</commit_message>
<xml_diff>
--- a/manu_draft.docx
+++ b/manu_draft.docx
@@ -321,7 +321,7 @@
         <w:pStyle w:val="FirstParagraph"/>
       </w:pPr>
       <w:r>
-        <w:t xml:space="preserve">Version Date: Wed Aug 14 12:54:49 2019 -0700</w:t>
+        <w:t xml:space="preserve">Version Date: Wed Aug 14 14:48:32 2019 -0700</w:t>
       </w:r>
     </w:p>
     <w:p>
@@ -830,10 +830,7 @@
         <w:t xml:space="preserve">)</w:t>
       </w:r>
       <w:r>
-        <w:t xml:space="preserve"> </w:t>
-      </w:r>
-      <w:r>
-        <w:t xml:space="preserve">and a growing wave of momentum has influenced how scientists conceptualize research in other disciplines</w:t>
+        <w:t xml:space="preserve">. Open science has also influenced how research workflows are conceptualized in other disciplines</w:t>
       </w:r>
       <w:r>
         <w:t xml:space="preserve"> </w:t>
@@ -1073,7 +1070,7 @@
         <w:t xml:space="preserve">1</w:t>
       </w:r>
       <w:r>
-        <w:t xml:space="preserve">. Under this mode of thinking, the research team becomes stewards of its data. Stewardship allows the data to be treated as a living product with a traceable and replicable provenance (i.e., origin), rather than proprietary and serving only the internal needs of an immediate research goal. Metadata that describe the structure and history of a dataset ensure the data have an identity. Metadata also encourage adoption of core data structures that allow integration across different sources, which is critical for collaboration across institutional boundaries</w:t>
+        <w:t xml:space="preserve">. Under this mode of thinking, the research team becomes stewards of its data. For bioassessment data, goverment institutions may be the primary stewards of information that supports product development within a broader research team. Stewardship allows the data to be treated as a living product with a traceable and replicable provenance (i.e., origin), rather than proprietary and serving only the internal needs of an immediate research goal. Metadata that describe the structure and history of a dataset ensure the data have an identity. Metadata also encourage adoption of core data structures that allow integration across different sources, which is critical for collaboration across institutional boundaries</w:t>
       </w:r>
       <w:r>
         <w:t xml:space="preserve"> </w:t>
@@ -1327,7 +1324,7 @@
         <w:t xml:space="preserve">)</w:t>
       </w:r>
       <w:r>
-        <w:t xml:space="preserve">. Increased trust could facilitate eventual adoption of proposed rules or regulations that are based on research products created from open data.</w:t>
+        <w:t xml:space="preserve">. Increased trust could facilitate eventual adoption of proposed rules or regulations that are based on research products created from open data. More efficient and effective implementation of potential rules may also be possible if supporting data are openly available.</w:t>
       </w:r>
     </w:p>
     <w:p>
@@ -1407,7 +1404,7 @@
         <w:t xml:space="preserve"> </w:t>
       </w:r>
       <w:r>
-        <w:t xml:space="preserve">??</w:t>
+        <w:t xml:space="preserve">2</w:t>
       </w:r>
       <w:r>
         <w:t xml:space="preserve"> </w:t>
@@ -1645,7 +1642,30 @@
         </w:r>
       </w:hyperlink>
       <w:r>
-        <w:t xml:space="preserve">) which describes the who, what, and why to ensure the data have an identity. Adoption of a metadata standard also ensures that a machine-readable file is produced to allow integration into a data repository. This will allow a synthesized data product to be discoverable beyond the specific research application and will provide metadata to help others understand the context of the data. Finally, the dataset can be assigned a unique digital object identifier (DOI, e.g., through</w:t>
+        <w:t xml:space="preserve">) which describes the who, what, and why to ensure the data have an identity. Adoption of a metadata standard also ensures that a machine-readable file is produced to allow integration into a data repository. This will allow a synthesized data product to be discoverable beyond the specific research application and will provide metadata to help others understand the context of the data</w:t>
+      </w:r>
+      <w:r>
+        <w:t xml:space="preserve"> </w:t>
+      </w:r>
+      <w:r>
+        <w:t xml:space="preserve">(e.g., Idaszak et al.</w:t>
+      </w:r>
+      <w:r>
+        <w:t xml:space="preserve"> </w:t>
+      </w:r>
+      <w:hyperlink w:anchor="ref-Idaszak17">
+        <w:r>
+          <w:rPr>
+            <w:rStyle w:val="Hyperlink"/>
+          </w:rPr>
+          <w:t xml:space="preserve">2017</w:t>
+        </w:r>
+      </w:hyperlink>
+      <w:r>
+        <w:t xml:space="preserve">)</w:t>
+      </w:r>
+      <w:r>
+        <w:t xml:space="preserve">. Finally, the dataset can be assigned a unique digital object identifier (DOI, e.g., through</w:t>
       </w:r>
       <w:r>
         <w:t xml:space="preserve"> </w:t>
@@ -2838,7 +2858,7 @@
         <w:pStyle w:val="FirstParagraph"/>
       </w:pPr>
       <w:r>
-        <w:t xml:space="preserve">Although bioassessment products have been sufficiently developed in California, there are no narrative or numeric criteria in place to support designated aquatic life uses in wadeable streams, nor are bioassessment data actively used to support conservation or watershed management. Indices using benthic macroinvertebrates and algae have been developed that provide consistent indications of biological condition across the diverse geography and climates in the state</w:t>
+        <w:t xml:space="preserve">Although bioassessment products have been sufficiently developed in California (USA), there are no narrative or numeric criteria in place to support designated aquatic life uses in wadeable streams, nor are bioassessment data actively used to support conservation or watershed management. Indices using benthic macroinvertebrates and algae have been developed that provide consistent indications of biological condition across the diverse geography and climates in the state</w:t>
       </w:r>
       <w:r>
         <w:t xml:space="preserve"> </w:t>
@@ -2920,7 +2940,7 @@
         <w:pStyle w:val="BodyText"/>
       </w:pPr>
       <w:r>
-        <w:t xml:space="preserve">Recent regulatory initiatives in California (USA) have established a foundation for openness that could greatly improve the application of bioassessment products to support decision-making. In particular, these initiatives have set a precedent for openly sharing data collected with public funds. The Open and Transparent Water Data Act passed by the state legislature in 2016 requires water quality institutions to</w:t>
+        <w:t xml:space="preserve">Recent regulatory initiatives in California have established a foundation for openness that could greatly improve the application of bioassessment products to support decision-making. In particular, these initiatives have set a precedent for openly sharing data collected with public funds. The Open and Transparent Water Data Act passed by the state legislature in 2016 requires water quality institutions to</w:t>
       </w:r>
       <w:r>
         <w:t xml:space="preserve"> </w:t>
@@ -3299,7 +3319,7 @@
         <w:t xml:space="preserve">)</w:t>
       </w:r>
       <w:r>
-        <w:t xml:space="preserve">. This increased efficiency of the writing process and also minimized the potential of introducing errors into tables or figures by eliminating the need to copy results between different writing platforms. Finally, a geospatial data file from the model was also made public on a federated data repository, which included metadata and plain language documentation to track provenance of the original information</w:t>
+        <w:t xml:space="preserve">. This increased efficiency of the writing process also minimized the potential of introducing errors into tables or figures by eliminating the need to copy results between different writing platforms. Finally, a geospatial data file from the model was also made public on a federated data repository, which included metadata and plain language documentation to track provenance of the original information</w:t>
       </w:r>
       <w:r>
         <w:t xml:space="preserve"> </w:t>
@@ -3393,7 +3413,38 @@
         </w:r>
       </w:hyperlink>
       <w:r>
-        <w:t xml:space="preserve">,</w:t>
+        <w:t xml:space="preserve">) remain key components for developing skillsets among researchers where the focus is both on learning new skills for transferability and realizing their value for improving science as a whole</w:t>
+      </w:r>
+      <w:r>
+        <w:t xml:space="preserve"> </w:t>
+      </w:r>
+      <w:r>
+        <w:t xml:space="preserve">(Hampton et al.</w:t>
+      </w:r>
+      <w:r>
+        <w:t xml:space="preserve"> </w:t>
+      </w:r>
+      <w:hyperlink w:anchor="ref-Hampton17">
+        <w:r>
+          <w:rPr>
+            <w:rStyle w:val="Hyperlink"/>
+          </w:rPr>
+          <w:t xml:space="preserve">2017</w:t>
+        </w:r>
+      </w:hyperlink>
+      <w:r>
+        <w:t xml:space="preserve">)</w:t>
+      </w:r>
+      <w:r>
+        <w:t xml:space="preserve">. A goal of many training curricula is to instill confidence in new users by developing comfort with new workflows, such as replacing a point-and-click style of analysis with one focused on using a command line through a computer terminal. Other approaches to demonstrate the value of new techniques use a side by side approach of closed vs open workflows to show the increased efficiency and power of the latter. Adoption becomes much more reasonable once users realize the value of investing in learning a new skill.</w:t>
+      </w:r>
+    </w:p>
+    <w:p>
+      <w:pPr>
+        <w:pStyle w:val="BodyText"/>
+      </w:pPr>
+      <w:r>
+        <w:t xml:space="preserve">Advocates of open science also recognize the limitations of teaching in that not all audiences can be reached and not all materials are retained or even used after training. A strategy of empowering trainees to become trainers and teach others at their home institutions (e.g., train-the-trainer</w:t>
       </w:r>
       <w:r>
         <w:t xml:space="preserve"> </w:t>
@@ -3403,11 +3454,92 @@
           <w:rPr>
             <w:rStyle w:val="Hyperlink"/>
           </w:rPr>
-          <w:t xml:space="preserve">DataCamp</w:t>
-        </w:r>
-      </w:hyperlink>
-      <w:r>
-        <w:t xml:space="preserve">) remain key components for developing skillsets among researchers where the focus is both on learning new skills for transferability and realizing their value for improving science as a whole</w:t>
+          <w:t xml:space="preserve">workshops</w:t>
+        </w:r>
+      </w:hyperlink>
+      <w:r>
+        <w:t xml:space="preserve"> </w:t>
+      </w:r>
+      <w:r>
+        <w:t xml:space="preserve">and</w:t>
+      </w:r>
+      <w:r>
+        <w:t xml:space="preserve"> </w:t>
+      </w:r>
+      <w:hyperlink r:id="rId54">
+        <w:r>
+          <w:rPr>
+            <w:rStyle w:val="Hyperlink"/>
+          </w:rPr>
+          <w:t xml:space="preserve">programs</w:t>
+        </w:r>
+      </w:hyperlink>
+      <w:r>
+        <w:t xml:space="preserve">) enables open science to reach more individuals, and benefits science more broadly as they develop technical and communication skills, and build local communities. Those that also adopt new workflows through training can also direct their research products to facilitate collaboration with non-adopters rather than the latter synthesizing and analyzing their data in potentially suboptimal ways</w:t>
+      </w:r>
+      <w:r>
+        <w:t xml:space="preserve"> </w:t>
+      </w:r>
+      <w:r>
+        <w:t xml:space="preserve">(Touchon and McCoy</w:t>
+      </w:r>
+      <w:r>
+        <w:t xml:space="preserve"> </w:t>
+      </w:r>
+      <w:hyperlink w:anchor="ref-Touchon16">
+        <w:r>
+          <w:rPr>
+            <w:rStyle w:val="Hyperlink"/>
+          </w:rPr>
+          <w:t xml:space="preserve">2016</w:t>
+        </w:r>
+      </w:hyperlink>
+      <w:r>
+        <w:t xml:space="preserve">)</w:t>
+      </w:r>
+      <w:r>
+        <w:t xml:space="preserve">. These</w:t>
+      </w:r>
+      <w:r>
+        <w:t xml:space="preserve"> </w:t>
+      </w:r>
+      <w:r>
+        <w:t xml:space="preserve">“</w:t>
+      </w:r>
+      <w:r>
+        <w:t xml:space="preserve">champions</w:t>
+      </w:r>
+      <w:r>
+        <w:t xml:space="preserve">”</w:t>
+      </w:r>
+      <w:r>
+        <w:t xml:space="preserve"> </w:t>
+      </w:r>
+      <w:r>
+        <w:t xml:space="preserve">can be a voice of encouragement for others by demonstrating how new tools can be introduced and learned over time through shared experiences</w:t>
+      </w:r>
+      <w:r>
+        <w:t xml:space="preserve"> </w:t>
+      </w:r>
+      <w:r>
+        <w:t xml:space="preserve">(Lowndes et al.</w:t>
+      </w:r>
+      <w:r>
+        <w:t xml:space="preserve"> </w:t>
+      </w:r>
+      <w:hyperlink w:anchor="ref-Lowndes17">
+        <w:r>
+          <w:rPr>
+            <w:rStyle w:val="Hyperlink"/>
+          </w:rPr>
+          <w:t xml:space="preserve">2017</w:t>
+        </w:r>
+      </w:hyperlink>
+      <w:r>
+        <w:t xml:space="preserve">)</w:t>
+      </w:r>
+      <w:r>
+        <w:t xml:space="preserve">. This also encourages the development of a community of practice that shares and learns together to navigate the collection of existing and developing open science tools. Champions of open science should also be vocal proponents that spread awareness of the value of open science tools, particularly to those that make decisions on project resources. Department heads or administrative leaders may not be aware of the value of investing in open science, particularly if the consequences of not doing so are externalized in indirect costs that are not budgeted. A change in mindset may be needed where open science is viewed as a core tool that is critical to maintaining relevance of a research program in the future</w:t>
       </w:r>
       <w:r>
         <w:t xml:space="preserve"> </w:t>
@@ -3430,7 +3562,7 @@
         <w:t xml:space="preserve">)</w:t>
       </w:r>
       <w:r>
-        <w:t xml:space="preserve">. A goal of many training curricula is to instill confidence in new users by developing comfort with new workflows, such as replacing a point-and-click style of analysis with one focused on using a command line through a computer terminal. Other approaches to demonstrate the value of new techniques use a side by side approach of closed vs open workflows to show the increased efficiency and power of the latter. Adoption becomes much more reasonable once users realize the value of investing in learning a new skill.</w:t>
+        <w:t xml:space="preserve">.</w:t>
       </w:r>
     </w:p>
     <w:p>
@@ -3438,18 +3570,132 @@
         <w:pStyle w:val="BodyText"/>
       </w:pPr>
       <w:r>
-        <w:t xml:space="preserve">Advocates of open science also recognize the limitations of teaching in that not all audiences can be reached and not all materials are retained or even used after training. A strategy of empowering trainees to become trainers and teach others at their home institutions enables open science to reach more individuals, and benefits science more broadly as they develop technical and communication skills, and build local communities. Those that also adopt new workflows through training can also direct their research products to facilitate collaboration with non-adopters rather than the latter synthesizing and analyzing their data in potentially suboptimal ways</w:t>
-      </w:r>
-      <w:r>
-        <w:t xml:space="preserve"> </w:t>
-      </w:r>
-      <w:r>
-        <w:t xml:space="preserve">(Touchon and McCoy</w:t>
-      </w:r>
-      <w:r>
-        <w:t xml:space="preserve"> </w:t>
-      </w:r>
-      <w:hyperlink w:anchor="ref-Touchon16">
+        <w:t xml:space="preserve">Many scientists feel they cannot prioritize learning new skills given existing demands on their time, particularly if the benefits of these approaches, such as the value for the research team of sharing their data, are not apparent or immediate. Short-term funding and even political cycles can disincentivize scientists from spending time on anything but contractually obligated deliverables, which as noted above, may not effectively apply science in decision-making. This is an acute concern for early career scientists that have higher demands on establishing reputation and credentials, where investments in open science may be seen as detracting from progress</w:t>
+      </w:r>
+      <w:r>
+        <w:t xml:space="preserve"> </w:t>
+      </w:r>
+      <w:r>
+        <w:t xml:space="preserve">(Allen and Mehler</w:t>
+      </w:r>
+      <w:r>
+        <w:t xml:space="preserve"> </w:t>
+      </w:r>
+      <w:hyperlink w:anchor="ref-Allen19">
+        <w:r>
+          <w:rPr>
+            <w:rStyle w:val="Hyperlink"/>
+          </w:rPr>
+          <w:t xml:space="preserve">2019</w:t>
+        </w:r>
+      </w:hyperlink>
+      <w:r>
+        <w:t xml:space="preserve">)</w:t>
+      </w:r>
+      <w:r>
+        <w:t xml:space="preserve">. As an alternative, a practical solution is to actively encourage the investment in open science within the research team or lab, as opposed to placing the burden on the individual as an isolated researcher</w:t>
+      </w:r>
+      <w:r>
+        <w:t xml:space="preserve"> </w:t>
+      </w:r>
+      <w:r>
+        <w:t xml:space="preserve">(i.e., team science, Cheruvelil and Soranno</w:t>
+      </w:r>
+      <w:r>
+        <w:t xml:space="preserve"> </w:t>
+      </w:r>
+      <w:hyperlink w:anchor="ref-Cheruvelil18">
+        <w:r>
+          <w:rPr>
+            <w:rStyle w:val="Hyperlink"/>
+          </w:rPr>
+          <w:t xml:space="preserve">2018</w:t>
+        </w:r>
+      </w:hyperlink>
+      <w:r>
+        <w:t xml:space="preserve">)</w:t>
+      </w:r>
+      <w:r>
+        <w:t xml:space="preserve">. Laboratory or department heads should allow and encourage research staff to invest time in learning new skills and exploring new ideas, even if this does not immediately benefit the latest project. Over time, small investments in developing new skills will have long-term payoffs, particularly if a growing skillset among the research team encourages networking and peer instruction</w:t>
+      </w:r>
+      <w:r>
+        <w:t xml:space="preserve"> </w:t>
+      </w:r>
+      <w:r>
+        <w:t xml:space="preserve">(Lowndes et al.</w:t>
+      </w:r>
+      <w:r>
+        <w:t xml:space="preserve"> </w:t>
+      </w:r>
+      <w:hyperlink w:anchor="ref-Lowndes17">
+        <w:r>
+          <w:rPr>
+            <w:rStyle w:val="Hyperlink"/>
+          </w:rPr>
+          <w:t xml:space="preserve">2017</w:t>
+        </w:r>
+      </w:hyperlink>
+      <w:r>
+        <w:t xml:space="preserve">, Allen and Mehler</w:t>
+      </w:r>
+      <w:r>
+        <w:t xml:space="preserve"> </w:t>
+      </w:r>
+      <w:hyperlink w:anchor="ref-Allen19">
+        <w:r>
+          <w:rPr>
+            <w:rStyle w:val="Hyperlink"/>
+          </w:rPr>
+          <w:t xml:space="preserve">2019</w:t>
+        </w:r>
+      </w:hyperlink>
+      <w:r>
+        <w:t xml:space="preserve">)</w:t>
+      </w:r>
+      <w:r>
+        <w:t xml:space="preserve">. Developing an environment where open science tools are highly valued and encouraged may also increase job satisfaction and benefit recruitment and retention if researchers are allowed the space and time to develop skills beyond the current project.</w:t>
+      </w:r>
+    </w:p>
+    <w:p>
+      <w:pPr>
+        <w:pStyle w:val="BodyText"/>
+      </w:pPr>
+      <w:r>
+        <w:t xml:space="preserve">The scientific culture within a discipline or institution may inhibit the adoption of open science methods. A common argument against open science is the protection of data that an individual research team may view as proprietary or sensitive. There are reasonable arguments to treat data as personal property, particularly if exceptional effort was spent to secure funding for a project and if the data were hard-earned or sensitive, e.g., detailed location data on endangered species or medical/socioeconomic data</w:t>
+      </w:r>
+      <w:r>
+        <w:t xml:space="preserve"> </w:t>
+      </w:r>
+      <w:r>
+        <w:t xml:space="preserve">(Zipper et al.</w:t>
+      </w:r>
+      <w:r>
+        <w:t xml:space="preserve"> </w:t>
+      </w:r>
+      <w:hyperlink w:anchor="ref-Zipper19">
+        <w:r>
+          <w:rPr>
+            <w:rStyle w:val="Hyperlink"/>
+          </w:rPr>
+          <w:t xml:space="preserve">2019</w:t>
+        </w:r>
+      </w:hyperlink>
+      <w:r>
+        <w:t xml:space="preserve">)</w:t>
+      </w:r>
+      <w:r>
+        <w:t xml:space="preserve">. These issues are less of a concern for bioassessment where many datasets are collected by institutions that are publicly funded and data accessibility may be mandated by law. However, an open science process dictates that both interim and completed research products derived from public data should be available to the broader bioassessment community. This raises an additional concern that research teams using transparent workflows could expose themselves to increased criticism by their peers and the public</w:t>
+      </w:r>
+      <w:r>
+        <w:t xml:space="preserve"> </w:t>
+      </w:r>
+      <w:r>
+        <w:t xml:space="preserve">(Lewandowsky and Bishop</w:t>
+      </w:r>
+      <w:r>
+        <w:t xml:space="preserve"> </w:t>
+      </w:r>
+      <w:hyperlink w:anchor="ref-Lewandowsky16">
         <w:r>
           <w:rPr>
             <w:rStyle w:val="Hyperlink"/>
@@ -3458,74 +3704,92 @@
         </w:r>
       </w:hyperlink>
       <w:r>
+        <w:t xml:space="preserve">, Allen and Mehler</w:t>
+      </w:r>
+      <w:r>
+        <w:t xml:space="preserve"> </w:t>
+      </w:r>
+      <w:hyperlink w:anchor="ref-Allen19">
+        <w:r>
+          <w:rPr>
+            <w:rStyle w:val="Hyperlink"/>
+          </w:rPr>
+          <w:t xml:space="preserve">2019</w:t>
+        </w:r>
+      </w:hyperlink>
+      <w:r>
         <w:t xml:space="preserve">)</w:t>
       </w:r>
       <w:r>
-        <w:t xml:space="preserve">. These</w:t>
-      </w:r>
-      <w:r>
-        <w:t xml:space="preserve"> </w:t>
-      </w:r>
-      <w:r>
-        <w:t xml:space="preserve">“</w:t>
-      </w:r>
-      <w:r>
-        <w:t xml:space="preserve">champions</w:t>
-      </w:r>
-      <w:r>
-        <w:t xml:space="preserve">”</w:t>
-      </w:r>
-      <w:r>
-        <w:t xml:space="preserve"> </w:t>
-      </w:r>
-      <w:r>
-        <w:t xml:space="preserve">can be a voice of encouragement for others by demonstrating how new tools can be introduced and learned over time through shared experiences</w:t>
-      </w:r>
-      <w:r>
-        <w:t xml:space="preserve"> </w:t>
-      </w:r>
-      <w:r>
-        <w:t xml:space="preserve">(Lowndes et al.</w:t>
-      </w:r>
-      <w:r>
-        <w:t xml:space="preserve"> </w:t>
-      </w:r>
-      <w:hyperlink w:anchor="ref-Lowndes17">
-        <w:r>
-          <w:rPr>
-            <w:rStyle w:val="Hyperlink"/>
-          </w:rPr>
-          <w:t xml:space="preserve">2017</w:t>
+        <w:t xml:space="preserve">, particularly where the developed products can have important regulatory implications.</w:t>
+      </w:r>
+    </w:p>
+    <w:p>
+      <w:pPr>
+        <w:pStyle w:val="BodyText"/>
+      </w:pPr>
+      <w:r>
+        <w:t xml:space="preserve">Feedback and criticism are fundamental and natural parts of the scientific process. Scientists receive feedback at many stages in the conventional scientific workflow (e.g., internal review, peer-review, presentations at conferences). Potentially new and challenging avenues for feedback are created in an open workflow. A concern is that openness can provide a platform for antagonistic or even hostile views, which could alter or degrade the scientific product</w:t>
+      </w:r>
+      <w:r>
+        <w:t xml:space="preserve"> </w:t>
+      </w:r>
+      <w:r>
+        <w:t xml:space="preserve">(Landman and Glantz</w:t>
+      </w:r>
+      <w:r>
+        <w:t xml:space="preserve"> </w:t>
+      </w:r>
+      <w:hyperlink w:anchor="ref-Landman09">
+        <w:r>
+          <w:rPr>
+            <w:rStyle w:val="Hyperlink"/>
+          </w:rPr>
+          <w:t xml:space="preserve">2009</w:t>
+        </w:r>
+      </w:hyperlink>
+      <w:r>
+        <w:t xml:space="preserve">, Lewandowsky and Bishop</w:t>
+      </w:r>
+      <w:r>
+        <w:t xml:space="preserve"> </w:t>
+      </w:r>
+      <w:hyperlink w:anchor="ref-Lewandowsky16">
+        <w:r>
+          <w:rPr>
+            <w:rStyle w:val="Hyperlink"/>
+          </w:rPr>
+          <w:t xml:space="preserve">2016</w:t>
         </w:r>
       </w:hyperlink>
       <w:r>
         <w:t xml:space="preserve">)</w:t>
       </w:r>
       <w:r>
-        <w:t xml:space="preserve">. This also encourages the development of a community of practice that shares and learns together to navigate the collection of existing and developing open science tools. Champions of open science should also be vocal proponents that spread awareness of the value of open science tools, particularly to those that make decisions on project resources. Department heads or administrative leaders may not be aware of the value of investing in open science, particularly if the consequences of not doing so are externalized in indirect costs that are not budgeted. A change in mindset may be needed where open science is viewed as a core tool that is critical to maintaining relevance of a research program in the future</w:t>
-      </w:r>
-      <w:r>
-        <w:t xml:space="preserve"> </w:t>
-      </w:r>
-      <w:r>
-        <w:t xml:space="preserve">(Hampton et al.</w:t>
-      </w:r>
-      <w:r>
-        <w:t xml:space="preserve"> </w:t>
-      </w:r>
-      <w:hyperlink w:anchor="ref-Hampton17">
-        <w:r>
-          <w:rPr>
-            <w:rStyle w:val="Hyperlink"/>
-          </w:rPr>
-          <w:t xml:space="preserve">2017</w:t>
+        <w:t xml:space="preserve">. However, opportunities for addressing alternative viewpoints are critical to the open process of creating applied products, even if some voices are politically charged. This is especially true in bioassessment where finished products that could be adopted in regulation are often heavily scrutinized. It is in the interest of applied scientists to hear the concerns of all parties during the development phase. This is not to provide an avenue to erode the integrity or objectives of the science, but to enable full knowledge of the very real barriers to adoption that exist when science is applied in regulation. Openness that invites all voices to participate is a much more agreeable path to consensus than producing the science in isolation of those that it affects</w:t>
+      </w:r>
+      <w:r>
+        <w:t xml:space="preserve"> </w:t>
+      </w:r>
+      <w:r>
+        <w:t xml:space="preserve">(Pohjola and Tuomisto</w:t>
+      </w:r>
+      <w:r>
+        <w:t xml:space="preserve"> </w:t>
+      </w:r>
+      <w:hyperlink w:anchor="ref-Pohjola11">
+        <w:r>
+          <w:rPr>
+            <w:rStyle w:val="Hyperlink"/>
+          </w:rPr>
+          <w:t xml:space="preserve">2011</w:t>
         </w:r>
       </w:hyperlink>
       <w:r>
         <w:t xml:space="preserve">)</w:t>
       </w:r>
       <w:r>
-        <w:t xml:space="preserve">.</w:t>
+        <w:t xml:space="preserve">. Ultimately, these products are developed to improve the environment as a public resource and the ideals promoted by an open science process directly align with these goals.</w:t>
       </w:r>
     </w:p>
     <w:p>
@@ -3533,239 +3797,12 @@
         <w:pStyle w:val="BodyText"/>
       </w:pPr>
       <w:r>
-        <w:t xml:space="preserve">Many scientists feel they cannot prioritize learning new skills given existing demands on their time, particularly if the benefits of these approaches, such as the value for the research team of sharing their data, are not apparent or immediate. Short-term funding and even political cycles can disincentivize scientists from spending time on anything but contractually obligated deliverables, which as noted above, may not effectively apply science in decision-making. This is an acute concern for early career scientists that have higher demands on establishing reputation and credentials, where investments in open science may be seen as detracting from progress</w:t>
-      </w:r>
-      <w:r>
-        <w:t xml:space="preserve"> </w:t>
-      </w:r>
-      <w:r>
-        <w:t xml:space="preserve">(Allen and Mehler</w:t>
-      </w:r>
-      <w:r>
-        <w:t xml:space="preserve"> </w:t>
-      </w:r>
-      <w:hyperlink w:anchor="ref-Allen19">
-        <w:r>
-          <w:rPr>
-            <w:rStyle w:val="Hyperlink"/>
-          </w:rPr>
-          <w:t xml:space="preserve">2019</w:t>
-        </w:r>
-      </w:hyperlink>
-      <w:r>
-        <w:t xml:space="preserve">)</w:t>
-      </w:r>
-      <w:r>
-        <w:t xml:space="preserve">. As an alternative, a practical solution is to actively encourage the investment in open science within the research team or lab, as opposed to placing the burden on the individual as an isolated researcher</w:t>
-      </w:r>
-      <w:r>
-        <w:t xml:space="preserve"> </w:t>
-      </w:r>
-      <w:r>
-        <w:t xml:space="preserve">(i.e., team science, Cheruvelil and Soranno</w:t>
-      </w:r>
-      <w:r>
-        <w:t xml:space="preserve"> </w:t>
-      </w:r>
-      <w:hyperlink w:anchor="ref-Cheruvelil19">
-        <w:r>
-          <w:rPr>
-            <w:rStyle w:val="Hyperlink"/>
-          </w:rPr>
-          <w:t xml:space="preserve">2019</w:t>
-        </w:r>
-      </w:hyperlink>
-      <w:r>
-        <w:t xml:space="preserve">)</w:t>
-      </w:r>
-      <w:r>
-        <w:t xml:space="preserve">. Laboratory or department heads should allow and encourage research staff to invest time in learning new skills and exploring new ideas, even if this does not immediately benefit the latest project. Over time, small investments in developing new skills will have long-term payoffs, particularly if a growing skillset among the research team encourages networking and peer instruction</w:t>
-      </w:r>
-      <w:r>
-        <w:t xml:space="preserve"> </w:t>
-      </w:r>
-      <w:r>
-        <w:t xml:space="preserve">(Lowndes et al.</w:t>
-      </w:r>
-      <w:r>
-        <w:t xml:space="preserve"> </w:t>
-      </w:r>
-      <w:hyperlink w:anchor="ref-Lowndes17">
-        <w:r>
-          <w:rPr>
-            <w:rStyle w:val="Hyperlink"/>
-          </w:rPr>
-          <w:t xml:space="preserve">2017</w:t>
-        </w:r>
-      </w:hyperlink>
-      <w:r>
-        <w:t xml:space="preserve">, Allen and Mehler</w:t>
-      </w:r>
-      <w:r>
-        <w:t xml:space="preserve"> </w:t>
-      </w:r>
-      <w:hyperlink w:anchor="ref-Allen19">
-        <w:r>
-          <w:rPr>
-            <w:rStyle w:val="Hyperlink"/>
-          </w:rPr>
-          <w:t xml:space="preserve">2019</w:t>
-        </w:r>
-      </w:hyperlink>
-      <w:r>
-        <w:t xml:space="preserve">)</w:t>
-      </w:r>
-      <w:r>
-        <w:t xml:space="preserve">. Developing an environment where open science tools are highly valued and encouraged may also increase job satisfaction and benefit recruitment and retention if researchers are allowed the space and time to develop skills beyond the current project.</w:t>
-      </w:r>
-    </w:p>
-    <w:p>
-      <w:pPr>
-        <w:pStyle w:val="BodyText"/>
-      </w:pPr>
-      <w:r>
-        <w:t xml:space="preserve">The scientific culture within a discipline or institution may inhibit the adoption of open science methods. A common argument against open science is the protection of data that an individual research team may view as proprietary or sensitive. There are reasonable arguments to treat data as personal property, particularly if exceptional effort was spent to secure funding for a project and if the data were hard-earned or sensitive, e.g., detailed location data on endangered species or medical/socioeconomic data</w:t>
-      </w:r>
-      <w:r>
-        <w:t xml:space="preserve"> </w:t>
-      </w:r>
-      <w:r>
-        <w:t xml:space="preserve">(Zipper et al.</w:t>
-      </w:r>
-      <w:r>
-        <w:t xml:space="preserve"> </w:t>
-      </w:r>
-      <w:hyperlink w:anchor="ref-Zipper19">
-        <w:r>
-          <w:rPr>
-            <w:rStyle w:val="Hyperlink"/>
-          </w:rPr>
-          <w:t xml:space="preserve">2019</w:t>
-        </w:r>
-      </w:hyperlink>
-      <w:r>
-        <w:t xml:space="preserve">)</w:t>
-      </w:r>
-      <w:r>
-        <w:t xml:space="preserve">. These issues are less of a concern for bioassessment where many datasets are collected by institutions that are publicly funded and data accessibility may be mandated by law. However, an open science process dictates that both interim and completed research products derived from public data should be available to the broader bioassessment community. This raises an additional concern that research teams using transparent workflows could expose themselves to increased criticism by their peers and the public</w:t>
-      </w:r>
-      <w:r>
-        <w:t xml:space="preserve"> </w:t>
-      </w:r>
-      <w:r>
-        <w:t xml:space="preserve">(Lewandowsky and Bishop</w:t>
-      </w:r>
-      <w:r>
-        <w:t xml:space="preserve"> </w:t>
-      </w:r>
-      <w:hyperlink w:anchor="ref-Lewandowsky16">
-        <w:r>
-          <w:rPr>
-            <w:rStyle w:val="Hyperlink"/>
-          </w:rPr>
-          <w:t xml:space="preserve">2016</w:t>
-        </w:r>
-      </w:hyperlink>
-      <w:r>
-        <w:t xml:space="preserve">, Allen and Mehler</w:t>
-      </w:r>
-      <w:r>
-        <w:t xml:space="preserve"> </w:t>
-      </w:r>
-      <w:hyperlink w:anchor="ref-Allen19">
-        <w:r>
-          <w:rPr>
-            <w:rStyle w:val="Hyperlink"/>
-          </w:rPr>
-          <w:t xml:space="preserve">2019</w:t>
-        </w:r>
-      </w:hyperlink>
-      <w:r>
-        <w:t xml:space="preserve">)</w:t>
-      </w:r>
-      <w:r>
-        <w:t xml:space="preserve">, particularly where the developed products can have important regulatory implications.</w:t>
-      </w:r>
-    </w:p>
-    <w:p>
-      <w:pPr>
-        <w:pStyle w:val="BodyText"/>
-      </w:pPr>
-      <w:r>
-        <w:t xml:space="preserve">Feedback and criticism are fundamental and natural parts of the scientific process. Scientists receive feedback at many stages in the conventional scientific workflow (e.g., internal review, peer-review, presentations at conferences). Potentially new and challenging avenues for feedback are created in an open workflow. A concern is that openness can provide a platform for antagonistic or even hostile views, which could alter or degrade the scientific product</w:t>
-      </w:r>
-      <w:r>
-        <w:t xml:space="preserve"> </w:t>
-      </w:r>
-      <w:r>
-        <w:t xml:space="preserve">(Landman and Glantz</w:t>
-      </w:r>
-      <w:r>
-        <w:t xml:space="preserve"> </w:t>
-      </w:r>
-      <w:hyperlink w:anchor="ref-Landman09">
-        <w:r>
-          <w:rPr>
-            <w:rStyle w:val="Hyperlink"/>
-          </w:rPr>
-          <w:t xml:space="preserve">2009</w:t>
-        </w:r>
-      </w:hyperlink>
-      <w:r>
-        <w:t xml:space="preserve">, Lewandowsky and Bishop</w:t>
-      </w:r>
-      <w:r>
-        <w:t xml:space="preserve"> </w:t>
-      </w:r>
-      <w:hyperlink w:anchor="ref-Lewandowsky16">
-        <w:r>
-          <w:rPr>
-            <w:rStyle w:val="Hyperlink"/>
-          </w:rPr>
-          <w:t xml:space="preserve">2016</w:t>
-        </w:r>
-      </w:hyperlink>
-      <w:r>
-        <w:t xml:space="preserve">)</w:t>
-      </w:r>
-      <w:r>
-        <w:t xml:space="preserve">. However, opportunities for addressing alternative viewpoints are critical to the open process of creating applied products, even if some voices are politically charged. This is especially true in bioassessment where finished products that could be adopted in regulation are often heavily scrutinized. It is in the interest of applied scientists to hear the concerns of all parties during the development phase. This is not to provide an avenue to erode the integrity or objectives of the science, but to enable full knowledge of the very real barriers to adoption that exist when science is applied in regulation. Openness that invites all voices to participate is a much more agreeable path to consensus than producing the science in isolation of those that it affects</w:t>
-      </w:r>
-      <w:r>
-        <w:t xml:space="preserve"> </w:t>
-      </w:r>
-      <w:r>
-        <w:t xml:space="preserve">(Pohjola and Tuomisto</w:t>
-      </w:r>
-      <w:r>
-        <w:t xml:space="preserve"> </w:t>
-      </w:r>
-      <w:hyperlink w:anchor="ref-Pohjola11">
-        <w:r>
-          <w:rPr>
-            <w:rStyle w:val="Hyperlink"/>
-          </w:rPr>
-          <w:t xml:space="preserve">2011</w:t>
-        </w:r>
-      </w:hyperlink>
-      <w:r>
-        <w:t xml:space="preserve">)</w:t>
-      </w:r>
-      <w:r>
-        <w:t xml:space="preserve">. Ultimately, these products are developed to improve the environment as a public resource and the ideals promoted by an open science process directly align with these goals.</w:t>
-      </w:r>
-    </w:p>
-    <w:p>
-      <w:pPr>
-        <w:pStyle w:val="BodyText"/>
-      </w:pPr>
-      <w:r>
         <w:t xml:space="preserve">Institutional barriers can inhibit open science given the scale of change that must occur for adoption. Bureaucratic hurdles can disincentivize initiatives that promote change, particularly if that change originates from researchers not in administrative roles. Regulatory institutions may also prefer some level of opacity for how research products that influence policy are made available during development. The level of transparency advocated by open science could be viewed as opening the floodgates to increased legal scrutiny that can unintentionally hinder forward progress. Despite these reservations, many public institutions now advocate for increased openness because of the benefits that facilitate and engender public trust. Open data initiatives are now fairly common and represent a form of advocacy by public institutions for broader adoption of open science principles. Many national-level data products already exist that embrace openness to invest in the quality and availability of data (e.g., National Wata Quality Monitoring Council</w:t>
       </w:r>
       <w:r>
         <w:t xml:space="preserve"> </w:t>
       </w:r>
-      <w:hyperlink r:id="rId54">
+      <w:hyperlink r:id="rId55">
         <w:r>
           <w:rPr>
             <w:rStyle w:val="Hyperlink"/>
@@ -3779,7 +3816,7 @@
       <w:r>
         <w:t xml:space="preserve"> </w:t>
       </w:r>
-      <w:hyperlink r:id="rId55">
+      <w:hyperlink r:id="rId56">
         <w:r>
           <w:rPr>
             <w:rStyle w:val="Hyperlink"/>
@@ -3796,7 +3833,7 @@
       <w:r>
         <w:t xml:space="preserve"> </w:t>
       </w:r>
-      <w:hyperlink r:id="rId56">
+      <w:hyperlink r:id="rId57">
         <w:r>
           <w:rPr>
             <w:rStyle w:val="Hyperlink"/>
@@ -3810,7 +3847,7 @@
       <w:r>
         <w:t xml:space="preserve"> </w:t>
       </w:r>
-      <w:hyperlink r:id="rId57">
+      <w:hyperlink r:id="rId58">
         <w:r>
           <w:rPr>
             <w:rStyle w:val="Hyperlink"/>
@@ -3826,11 +3863,11 @@
       <w:pPr>
         <w:pStyle w:val="Heading1"/>
       </w:pPr>
-      <w:bookmarkStart w:id="58" w:name="conclusions"/>
+      <w:bookmarkStart w:id="59" w:name="conclusions"/>
       <w:r>
         <w:t xml:space="preserve">Conclusions</w:t>
       </w:r>
-      <w:bookmarkEnd w:id="58"/>
+      <w:bookmarkEnd w:id="59"/>
     </w:p>
     <w:p>
       <w:pPr>
@@ -3844,11 +3881,11 @@
       <w:pPr>
         <w:pStyle w:val="Heading1"/>
       </w:pPr>
-      <w:bookmarkStart w:id="59" w:name="author-contributions"/>
+      <w:bookmarkStart w:id="60" w:name="author-contributions"/>
       <w:r>
         <w:t xml:space="preserve">Author contributions</w:t>
       </w:r>
-      <w:bookmarkEnd w:id="59"/>
+      <w:bookmarkEnd w:id="60"/>
     </w:p>
     <w:p>
       <w:pPr>
@@ -3862,11 +3899,11 @@
       <w:pPr>
         <w:pStyle w:val="Heading1"/>
       </w:pPr>
-      <w:bookmarkStart w:id="60" w:name="acknowledgments"/>
+      <w:bookmarkStart w:id="61" w:name="acknowledgments"/>
       <w:r>
         <w:t xml:space="preserve">Acknowledgments</w:t>
       </w:r>
-      <w:bookmarkEnd w:id="60"/>
+      <w:bookmarkEnd w:id="61"/>
     </w:p>
     <w:p>
       <w:pPr>
@@ -3880,11 +3917,11 @@
       <w:pPr>
         <w:pStyle w:val="Heading1"/>
       </w:pPr>
-      <w:bookmarkStart w:id="61" w:name="figures"/>
+      <w:bookmarkStart w:id="62" w:name="figures"/>
       <w:r>
         <w:t xml:space="preserve">Figures</w:t>
       </w:r>
-      <w:bookmarkEnd w:id="61"/>
+      <w:bookmarkEnd w:id="62"/>
     </w:p>
     <w:p>
       <w:pPr>
@@ -3906,7 +3943,7 @@
                     </pic:cNvPicPr>
                   </pic:nvPicPr>
                   <pic:blipFill>
-                    <a:blip r:embed="rId62"/>
+                    <a:blip r:embed="rId63"/>
                     <a:stretch>
                       <a:fillRect/>
                     </a:stretch>
@@ -3981,7 +4018,7 @@
                     </pic:cNvPicPr>
                   </pic:nvPicPr>
                   <pic:blipFill>
-                    <a:blip r:embed="rId63"/>
+                    <a:blip r:embed="rId64"/>
                     <a:stretch>
                       <a:fillRect/>
                     </a:stretch>
@@ -4056,7 +4093,7 @@
                     </pic:cNvPicPr>
                   </pic:nvPicPr>
                   <pic:blipFill>
-                    <a:blip r:embed="rId64"/>
+                    <a:blip r:embed="rId65"/>
                     <a:stretch>
                       <a:fillRect/>
                     </a:stretch>
@@ -4095,11 +4132,11 @@
       <w:pPr>
         <w:pStyle w:val="Heading1"/>
       </w:pPr>
-      <w:bookmarkStart w:id="65" w:name="tables"/>
+      <w:bookmarkStart w:id="66" w:name="tables"/>
       <w:r>
         <w:t xml:space="preserve">Tables</w:t>
       </w:r>
-      <w:bookmarkEnd w:id="65"/>
+      <w:bookmarkEnd w:id="66"/>
     </w:p>
     <w:p>
       <w:pPr>
@@ -4111,7 +4148,7 @@
       <w:r>
         <w:t xml:space="preserve"> </w:t>
       </w:r>
-      <w:hyperlink r:id="rId66">
+      <w:hyperlink r:id="rId67">
         <w:r>
           <w:rPr>
             <w:rStyle w:val="Hyperlink"/>
@@ -4125,7 +4162,7 @@
       <w:r>
         <w:t xml:space="preserve"> </w:t>
       </w:r>
-      <w:hyperlink r:id="rId67">
+      <w:hyperlink r:id="rId68">
         <w:r>
           <w:rPr>
             <w:rStyle w:val="Hyperlink"/>
@@ -4139,7 +4176,7 @@
       <w:r>
         <w:t xml:space="preserve"> </w:t>
       </w:r>
-      <w:hyperlink r:id="rId68">
+      <w:hyperlink r:id="rId69">
         <w:r>
           <w:rPr>
             <w:rStyle w:val="Hyperlink"/>
@@ -5030,14 +5067,14 @@
       <w:pPr>
         <w:pStyle w:val="Heading1"/>
       </w:pPr>
-      <w:bookmarkStart w:id="69" w:name="references"/>
+      <w:bookmarkStart w:id="70" w:name="references"/>
       <w:r>
         <w:t xml:space="preserve">References</w:t>
       </w:r>
-      <w:bookmarkEnd w:id="69"/>
-    </w:p>
-    <w:bookmarkStart w:id="157" w:name="refs"/>
-    <w:bookmarkStart w:id="70" w:name="ref-Allaire18"/>
+      <w:bookmarkEnd w:id="70"/>
+    </w:p>
+    <w:bookmarkStart w:id="158" w:name="refs"/>
+    <w:bookmarkStart w:id="71" w:name="ref-Allaire18"/>
     <w:p>
       <w:pPr>
         <w:pStyle w:val="Bibliography"/>
@@ -5046,8 +5083,8 @@
         <w:t xml:space="preserve">Allaire, J., Y. Xie, J. McPherson, J. Luraschi, K. Ushey, A. Atkins, H. Wickham, J. Cheng, and W. Chang. 2018. Rmarkdown: Dynamic documents for r.</w:t>
       </w:r>
     </w:p>
-    <w:bookmarkEnd w:id="70"/>
-    <w:bookmarkStart w:id="71" w:name="ref-Allen19"/>
+    <w:bookmarkEnd w:id="71"/>
+    <w:bookmarkStart w:id="72" w:name="ref-Allen19"/>
     <w:p>
       <w:pPr>
         <w:pStyle w:val="Bibliography"/>
@@ -5056,8 +5093,8 @@
         <w:t xml:space="preserve">Allen, C., and D. M. A. Mehler. 2019. Open science challenges, benefits and tips in early career and beyond. PLoS Biology 17:e3000246.</w:t>
       </w:r>
     </w:p>
-    <w:bookmarkEnd w:id="71"/>
-    <w:bookmarkStart w:id="72" w:name="ref-Appelhans18"/>
+    <w:bookmarkEnd w:id="72"/>
+    <w:bookmarkStart w:id="73" w:name="ref-Appelhans18"/>
     <w:p>
       <w:pPr>
         <w:pStyle w:val="Bibliography"/>
@@ -5066,8 +5103,8 @@
         <w:t xml:space="preserve">Appelhans, T., F. Detsch, C. Reudenbach, and S. Woellauer. 2018. Mapview: Interactive viewing of spatial data in r.</w:t>
       </w:r>
     </w:p>
-    <w:bookmarkEnd w:id="72"/>
-    <w:bookmarkStart w:id="73" w:name="ref-Baker15"/>
+    <w:bookmarkEnd w:id="73"/>
+    <w:bookmarkStart w:id="74" w:name="ref-Baker15"/>
     <w:p>
       <w:pPr>
         <w:pStyle w:val="Bibliography"/>
@@ -5076,8 +5113,8 @@
         <w:t xml:space="preserve">Baker, M. E., R. S. King, and D. Kahle. 2015. TITAN2: Threshold indicator taxa analysis.</w:t>
       </w:r>
     </w:p>
-    <w:bookmarkEnd w:id="73"/>
-    <w:bookmarkStart w:id="75" w:name="ref-Beck18c"/>
+    <w:bookmarkEnd w:id="74"/>
+    <w:bookmarkStart w:id="76" w:name="ref-Beck18c"/>
     <w:p>
       <w:pPr>
         <w:pStyle w:val="Bibliography"/>
@@ -5088,7 +5125,7 @@
       <w:r>
         <w:t xml:space="preserve"> </w:t>
       </w:r>
-      <w:hyperlink r:id="rId74">
+      <w:hyperlink r:id="rId75">
         <w:r>
           <w:rPr>
             <w:rStyle w:val="Hyperlink"/>
@@ -5100,8 +5137,8 @@
         <w:t xml:space="preserve">.</w:t>
       </w:r>
     </w:p>
-    <w:bookmarkEnd w:id="75"/>
-    <w:bookmarkStart w:id="76" w:name="ref-Beck18d"/>
+    <w:bookmarkEnd w:id="76"/>
+    <w:bookmarkStart w:id="77" w:name="ref-Beck18d"/>
     <w:p>
       <w:pPr>
         <w:pStyle w:val="Bibliography"/>
@@ -5110,8 +5147,8 @@
         <w:t xml:space="preserve">Beck, M. W. 2018b. Constrained streams for biological integrity in California. Knowledge Network for Biocomplexity. urn:uuid:75411f50-32ed-42a5-bbfd-26833c7a441f.</w:t>
       </w:r>
     </w:p>
-    <w:bookmarkEnd w:id="76"/>
-    <w:bookmarkStart w:id="77" w:name="ref-Beck09"/>
+    <w:bookmarkEnd w:id="77"/>
+    <w:bookmarkStart w:id="78" w:name="ref-Beck09"/>
     <w:p>
       <w:pPr>
         <w:pStyle w:val="Bibliography"/>
@@ -5120,8 +5157,8 @@
         <w:t xml:space="preserve">Beck, M. W., and L. K. Hatch. 2009. A review of research on the development of lake indices of biotic integrity. Environmental Reviews 17:21–44.</w:t>
       </w:r>
     </w:p>
-    <w:bookmarkEnd w:id="77"/>
-    <w:bookmarkStart w:id="78" w:name="ref-Beckir"/>
+    <w:bookmarkEnd w:id="78"/>
+    <w:bookmarkStart w:id="79" w:name="ref-Beckir"/>
     <w:p>
       <w:pPr>
         <w:pStyle w:val="Bibliography"/>
@@ -5130,8 +5167,8 @@
         <w:t xml:space="preserve">Beck, M. W., R. D. Mazor, S. Johnson, K. Wisenbaker, J. Westfall, P. R. Ode, R. Hill, C. Loflen, M. Sutula, and E. D. Stein. (n.d.). Prioritizing management goals for stream biological integrity within the developed landscape context. Freshwater Science.</w:t>
       </w:r>
     </w:p>
-    <w:bookmarkEnd w:id="78"/>
-    <w:bookmarkStart w:id="79" w:name="ref-Birk12"/>
+    <w:bookmarkEnd w:id="79"/>
+    <w:bookmarkStart w:id="80" w:name="ref-Birk12"/>
     <w:p>
       <w:pPr>
         <w:pStyle w:val="Bibliography"/>
@@ -5140,8 +5177,8 @@
         <w:t xml:space="preserve">Birk, S., W. Bonne, A. Borja, S. Brucet, A. Courrat, S. Poikane, A. Solimini, W. van de Bund, N. Zampoukas, and D. Hering. 2012. Three hundred ways to assess Europe’s surface waters: An almost complete overview of biological methods to implement the Water Framework Directive. Ecological Indicators 18:31–41.</w:t>
       </w:r>
     </w:p>
-    <w:bookmarkEnd w:id="79"/>
-    <w:bookmarkStart w:id="80" w:name="ref-BondLamberty16"/>
+    <w:bookmarkEnd w:id="80"/>
+    <w:bookmarkStart w:id="81" w:name="ref-BondLamberty16"/>
     <w:p>
       <w:pPr>
         <w:pStyle w:val="Bibliography"/>
@@ -5150,8 +5187,8 @@
         <w:t xml:space="preserve">Bond-Lamberty, B., A. P. Smith, and V. Bailey. 2016. Running an open experiment: Transparency and reproducibility in soil and ecosystem science. Environmental Research Letters 11:1–7.</w:t>
       </w:r>
     </w:p>
-    <w:bookmarkEnd w:id="80"/>
-    <w:bookmarkStart w:id="81" w:name="ref-Borja09"/>
+    <w:bookmarkEnd w:id="81"/>
+    <w:bookmarkStart w:id="82" w:name="ref-Borja09"/>
     <w:p>
       <w:pPr>
         <w:pStyle w:val="Bibliography"/>
@@ -5160,8 +5197,8 @@
         <w:t xml:space="preserve">Borja, A., A. Ranasinghe, and S. B. Weisberg. 2009. Assessing ecological integrity in marine waters, using multiple indices and ecosystem components: Challenges for the future. Marine Pollution Bulletin 59:1–4.</w:t>
       </w:r>
     </w:p>
-    <w:bookmarkEnd w:id="81"/>
-    <w:bookmarkStart w:id="82" w:name="ref-Bried14"/>
+    <w:bookmarkEnd w:id="82"/>
+    <w:bookmarkStart w:id="83" w:name="ref-Bried14"/>
     <w:p>
       <w:pPr>
         <w:pStyle w:val="Bibliography"/>
@@ -5170,8 +5207,8 @@
         <w:t xml:space="preserve">Bried, J. T., S. K. Jog, A. R. Dzialowski, and C. A. Davis. 2014. Potential vegetation criteria for identifying reference-quality wetlands in the south-central United States. Wetlands 34:1159–1169.</w:t>
       </w:r>
     </w:p>
-    <w:bookmarkEnd w:id="82"/>
-    <w:bookmarkStart w:id="83" w:name="ref-Cao11"/>
+    <w:bookmarkEnd w:id="83"/>
+    <w:bookmarkStart w:id="84" w:name="ref-Cao11"/>
     <w:p>
       <w:pPr>
         <w:pStyle w:val="Bibliography"/>
@@ -5180,8 +5217,8 @@
         <w:t xml:space="preserve">Cao, Y., and C. Hawkins. 2011. The comparability of bioassessments: A review of conceptual and methodological issues. Journal of the North American Benthological Society 30:680–701.</w:t>
       </w:r>
     </w:p>
-    <w:bookmarkEnd w:id="83"/>
-    <w:bookmarkStart w:id="84" w:name="ref-Chang18"/>
+    <w:bookmarkEnd w:id="84"/>
+    <w:bookmarkStart w:id="85" w:name="ref-Chang18"/>
     <w:p>
       <w:pPr>
         <w:pStyle w:val="Bibliography"/>
@@ -5190,8 +5227,8 @@
         <w:t xml:space="preserve">Chang, W., J. Cheng, J. Allaire, Y. Xie, and J. McPherson. 2018. Shiny: Web application framework for r.</w:t>
       </w:r>
     </w:p>
-    <w:bookmarkEnd w:id="84"/>
-    <w:bookmarkStart w:id="85" w:name="ref-Cheng18"/>
+    <w:bookmarkEnd w:id="85"/>
+    <w:bookmarkStart w:id="86" w:name="ref-Cheng18"/>
     <w:p>
       <w:pPr>
         <w:pStyle w:val="Bibliography"/>
@@ -5200,18 +5237,18 @@
         <w:t xml:space="preserve">Cheng, J., B. Karambelkar, and Y. Xie. 2018. Leaflet: Create interactive web maps with the javascript ’leaflet’ library.</w:t>
       </w:r>
     </w:p>
-    <w:bookmarkEnd w:id="85"/>
-    <w:bookmarkStart w:id="86" w:name="ref-Cheruvelil19"/>
-    <w:p>
-      <w:pPr>
-        <w:pStyle w:val="Bibliography"/>
-      </w:pPr>
-      <w:r>
-        <w:t xml:space="preserve">Cheruvelil, K. S., and P. A. Soranno. 2019. Data-intensive ecological research is catalyzed by open science and team science. BioScience 68:813–822.</w:t>
-      </w:r>
-    </w:p>
     <w:bookmarkEnd w:id="86"/>
-    <w:bookmarkStart w:id="87" w:name="ref-Chessman07"/>
+    <w:bookmarkStart w:id="87" w:name="ref-Cheruvelil18"/>
+    <w:p>
+      <w:pPr>
+        <w:pStyle w:val="Bibliography"/>
+      </w:pPr>
+      <w:r>
+        <w:t xml:space="preserve">Cheruvelil, K. S., and P. A. Soranno. 2018. Data-intensive ecological research is catalyzed by open science and team science. BioScience 68:813–822.</w:t>
+      </w:r>
+    </w:p>
+    <w:bookmarkEnd w:id="87"/>
+    <w:bookmarkStart w:id="88" w:name="ref-Chessman07"/>
     <w:p>
       <w:pPr>
         <w:pStyle w:val="Bibliography"/>
@@ -5220,8 +5257,8 @@
         <w:t xml:space="preserve">Chessman, B., S. Williams, and C. Besley. 2007. Bioassessment of streams with macroinvertebrates: Effect of sampled habitat and taxonomic resolution. Journal of the North American Benthological Society 26:546–565.</w:t>
       </w:r>
     </w:p>
-    <w:bookmarkEnd w:id="87"/>
-    <w:bookmarkStart w:id="88" w:name="ref-Collins16"/>
+    <w:bookmarkEnd w:id="88"/>
+    <w:bookmarkStart w:id="89" w:name="ref-Collins16"/>
     <w:p>
       <w:pPr>
         <w:pStyle w:val="Bibliography"/>
@@ -5230,8 +5267,8 @@
         <w:t xml:space="preserve">Collins, S. L. 2016. Vegetation science in the age of big data. Journal of Vegetation Science 27:865–867.</w:t>
       </w:r>
     </w:p>
-    <w:bookmarkEnd w:id="88"/>
-    <w:bookmarkStart w:id="89" w:name="ref-Cuffney07"/>
+    <w:bookmarkEnd w:id="89"/>
+    <w:bookmarkStart w:id="90" w:name="ref-Cuffney07"/>
     <w:p>
       <w:pPr>
         <w:pStyle w:val="Bibliography"/>
@@ -5240,8 +5277,8 @@
         <w:t xml:space="preserve">Cuffney, T. F., M. D. Bilger, and A. M. Haigler. 2007. Ambiguous taxa: Effects on the characterization and interpetation of invertebrate assemblages. Journal of the North American Benthological Society 26:286–307.</w:t>
       </w:r>
     </w:p>
-    <w:bookmarkEnd w:id="89"/>
-    <w:bookmarkStart w:id="90" w:name="ref-Dale01"/>
+    <w:bookmarkEnd w:id="90"/>
+    <w:bookmarkStart w:id="91" w:name="ref-Dale01"/>
     <w:p>
       <w:pPr>
         <w:pStyle w:val="Bibliography"/>
@@ -5250,8 +5287,8 @@
         <w:t xml:space="preserve">Dale, V. H., and S. C. Beyeler. 2001. Challenges in the development and use of ecological indicators. Ecological Indicators 1:3–10.</w:t>
       </w:r>
     </w:p>
-    <w:bookmarkEnd w:id="90"/>
-    <w:bookmarkStart w:id="91" w:name="ref-Darling13"/>
+    <w:bookmarkEnd w:id="91"/>
+    <w:bookmarkStart w:id="92" w:name="ref-Darling13"/>
     <w:p>
       <w:pPr>
         <w:pStyle w:val="Bibliography"/>
@@ -5260,8 +5297,8 @@
         <w:t xml:space="preserve">Darling, E. S., D. Shiffman, I. M. Côte, and J. A. Drew. 2013. The role of Twiter in the life cycle of a scientific publication. Ideas in Ecology and Evolution 6:32–43.</w:t>
       </w:r>
     </w:p>
-    <w:bookmarkEnd w:id="91"/>
-    <w:bookmarkStart w:id="92" w:name="ref-Davies06"/>
+    <w:bookmarkEnd w:id="92"/>
+    <w:bookmarkStart w:id="93" w:name="ref-Davies06"/>
     <w:p>
       <w:pPr>
         <w:pStyle w:val="Bibliography"/>
@@ -5270,8 +5307,8 @@
         <w:t xml:space="preserve">Davies, S. P., and S. K. Jackson. 2006. The biological condition gradient: A descriptive model for interpreting change in aquatic ecosystems. Ecological Applications 16:1251–1266.</w:t>
       </w:r>
     </w:p>
-    <w:bookmarkEnd w:id="92"/>
-    <w:bookmarkStart w:id="93" w:name="ref-DeCaceres09"/>
+    <w:bookmarkEnd w:id="93"/>
+    <w:bookmarkStart w:id="94" w:name="ref-DeCaceres09"/>
     <w:p>
       <w:pPr>
         <w:pStyle w:val="Bibliography"/>
@@ -5280,8 +5317,8 @@
         <w:t xml:space="preserve">De Caceres, M., and P. Legendre. 2009. Associations between species and groups of sites: Indices and statistical inference. Ecology.</w:t>
       </w:r>
     </w:p>
-    <w:bookmarkEnd w:id="93"/>
-    <w:bookmarkStart w:id="94" w:name="ref-Fetscher13"/>
+    <w:bookmarkEnd w:id="94"/>
+    <w:bookmarkStart w:id="95" w:name="ref-Fetscher13"/>
     <w:p>
       <w:pPr>
         <w:pStyle w:val="Bibliography"/>
@@ -5290,8 +5327,8 @@
         <w:t xml:space="preserve">Fetscher, A. E., R. Stancheva, J. P. Kociolek, R. G. Sheath, E. D. Stein, R. D. Mazor, P. R. Ode, and L. B. Busse. 2013. Development and comparison of stream indices of biotic integrity using diatoms vs. Non-diatom algae vs. A combination. Journal of Applied Phycology 26:433–450.</w:t>
       </w:r>
     </w:p>
-    <w:bookmarkEnd w:id="94"/>
-    <w:bookmarkStart w:id="95" w:name="ref-Fore02"/>
+    <w:bookmarkEnd w:id="95"/>
+    <w:bookmarkStart w:id="96" w:name="ref-Fore02"/>
     <w:p>
       <w:pPr>
         <w:pStyle w:val="Bibliography"/>
@@ -5300,8 +5337,8 @@
         <w:t xml:space="preserve">Fore, L. S., and C. Grafe. 2002. Using diatoms to assess the biological condition of large rivers in Idaho (U.S.A.). Freshwater Biology 47:2015–2037.</w:t>
       </w:r>
     </w:p>
-    <w:bookmarkEnd w:id="95"/>
-    <w:bookmarkStart w:id="96" w:name="ref-Grand12"/>
+    <w:bookmarkEnd w:id="96"/>
+    <w:bookmarkStart w:id="97" w:name="ref-Grand12"/>
     <w:p>
       <w:pPr>
         <w:pStyle w:val="Bibliography"/>
@@ -5310,8 +5347,8 @@
         <w:t xml:space="preserve">Grand, A., C. Wilkinson, K. Bultitude, and A. F. T. Winfield. 2012. Open science: A new "trust technology"? Science Communication 34:679–689.</w:t>
       </w:r>
     </w:p>
-    <w:bookmarkEnd w:id="96"/>
-    <w:bookmarkStart w:id="97" w:name="ref-Hampton15"/>
+    <w:bookmarkEnd w:id="97"/>
+    <w:bookmarkStart w:id="98" w:name="ref-Hampton15"/>
     <w:p>
       <w:pPr>
         <w:pStyle w:val="Bibliography"/>
@@ -5320,8 +5357,8 @@
         <w:t xml:space="preserve">Hampton, S. E., S. S. Anderson, S. C. Bagby, C. Gries, X. Han, E. M. Hart, M. B. Jones, W. C. Lenhardt, A. MacDonald, W. K. Michener, J. Mudge, A. Pourmokhtarian, M. P. Schildhauer, K. H. Woo, and N. Zimmerman. 2015. The tao of open science for ecology. Ecosphere 6:1–13.</w:t>
       </w:r>
     </w:p>
-    <w:bookmarkEnd w:id="97"/>
-    <w:bookmarkStart w:id="98" w:name="ref-Hampton17"/>
+    <w:bookmarkEnd w:id="98"/>
+    <w:bookmarkStart w:id="99" w:name="ref-Hampton17"/>
     <w:p>
       <w:pPr>
         <w:pStyle w:val="Bibliography"/>
@@ -5330,8 +5367,8 @@
         <w:t xml:space="preserve">Hampton, S. E., M. B. Jones, L. A. Wasser, M. P. Schildhauer, S. R. Supp, J. Brun, R. R. Hernandez, C. Boettiger, S. L. Collins, L. J. Gross, D. S. Fernández, A. Budden, E. P. White, T. K. Teal, S. G. Labou, and J. E. Aukema. 2017. Skills and knowledge for data-intensive environmental research. Bioscience 67:546–557.</w:t>
       </w:r>
     </w:p>
-    <w:bookmarkEnd w:id="98"/>
-    <w:bookmarkStart w:id="99" w:name="ref-Hampton16"/>
+    <w:bookmarkEnd w:id="99"/>
+    <w:bookmarkStart w:id="100" w:name="ref-Hampton16"/>
     <w:p>
       <w:pPr>
         <w:pStyle w:val="Bibliography"/>
@@ -5340,8 +5377,8 @@
         <w:t xml:space="preserve">Hampton, S. E., C. A. Strasser, J. J. Tewksbury, W. K. Gram, A. E. Budden, A. L. Batcheller, C. S. Duke, and J. H. Porter. 2016. Big data and the future of ecology. Frontiers in Ecology and the Environment 11:156–162.</w:t>
       </w:r>
     </w:p>
-    <w:bookmarkEnd w:id="99"/>
-    <w:bookmarkStart w:id="100" w:name="ref-Hawkins00"/>
+    <w:bookmarkEnd w:id="100"/>
+    <w:bookmarkStart w:id="101" w:name="ref-Hawkins00"/>
     <w:p>
       <w:pPr>
         <w:pStyle w:val="Bibliography"/>
@@ -5350,8 +5387,8 @@
         <w:t xml:space="preserve">Hawkins, C. P., R. H. Norris, J. Gerritsen, R. M. Hughes, S. K. Jackson, R. K. Johnson, and R. J. Stevenson. 2000a. Evaluation of the use of landscape classifications for the prediction of freshwater biota: Synthesis and recommendations. Journal of the North American Benthological Society 19:541–556.</w:t>
       </w:r>
     </w:p>
-    <w:bookmarkEnd w:id="100"/>
-    <w:bookmarkStart w:id="101" w:name="ref-Hawkins00b"/>
+    <w:bookmarkEnd w:id="101"/>
+    <w:bookmarkStart w:id="102" w:name="ref-Hawkins00b"/>
     <w:p>
       <w:pPr>
         <w:pStyle w:val="Bibliography"/>
@@ -5360,8 +5397,8 @@
         <w:t xml:space="preserve">Hawkins, C. P., R. H. Norris, J. N. Hogue, and J. W. Feminella. 2000b. Development and evaluation of predictive models for measuring the biological integrity of streams. Ecological Applications 10:1456–1477.</w:t>
       </w:r>
     </w:p>
-    <w:bookmarkEnd w:id="101"/>
-    <w:bookmarkStart w:id="102" w:name="ref-Hering10"/>
+    <w:bookmarkEnd w:id="102"/>
+    <w:bookmarkStart w:id="103" w:name="ref-Hering10"/>
     <w:p>
       <w:pPr>
         <w:pStyle w:val="Bibliography"/>
@@ -5370,8 +5407,8 @@
         <w:t xml:space="preserve">Hering, D., A. Borja, J. Carstensen, L. Carvalho, M. Elliott, C. K. Field, A. S. Heiskanen, R. K. Johnson, J. Moe, D. Pont, A. L. Solheim, and W. de Bund. 2010. The European Water Framework Directive at the age of 10: A critical review of the achievements with recommendations for the future. Science of the Total Environment 408:4007–4019.</w:t>
       </w:r>
     </w:p>
-    <w:bookmarkEnd w:id="102"/>
-    <w:bookmarkStart w:id="103" w:name="ref-Hijmans19"/>
+    <w:bookmarkEnd w:id="103"/>
+    <w:bookmarkStart w:id="104" w:name="ref-Hijmans19"/>
     <w:p>
       <w:pPr>
         <w:pStyle w:val="Bibliography"/>
@@ -5380,8 +5417,8 @@
         <w:t xml:space="preserve">Hijmans, R. J. 2019. Raster: Geographic data analysis and modeling.</w:t>
       </w:r>
     </w:p>
-    <w:bookmarkEnd w:id="103"/>
-    <w:bookmarkStart w:id="104" w:name="ref-Hill16"/>
+    <w:bookmarkEnd w:id="104"/>
+    <w:bookmarkStart w:id="105" w:name="ref-Hill16"/>
     <w:p>
       <w:pPr>
         <w:pStyle w:val="Bibliography"/>
@@ -5390,8 +5427,8 @@
         <w:t xml:space="preserve">Hill, R. A., M. H. Weber, S. G. Leibowitz, A. R. Olsen, and D. J. Thornbrugh. 2016. The Stream-Catchment (StreamCat) dataset: A database of watershed metrics for the conterminous United States. Journal of the American Water Resources Association 52:120–128.</w:t>
       </w:r>
     </w:p>
-    <w:bookmarkEnd w:id="104"/>
-    <w:bookmarkStart w:id="105" w:name="ref-Horsburgh16"/>
+    <w:bookmarkEnd w:id="105"/>
+    <w:bookmarkStart w:id="106" w:name="ref-Horsburgh16"/>
     <w:p>
       <w:pPr>
         <w:pStyle w:val="Bibliography"/>
@@ -5400,8 +5437,8 @@
         <w:t xml:space="preserve">Horsburgh, J. S., M. M. Morsy, A. M. Castronova, J. L. Goodall, T. Gan, H. Yi, M. J. Stealey, and D. G. Tarboton. 2016. Hydroshare: Sharing diverse environmental data types and models as social objects with application to the hydrology domain. Journal of the American Water Resources Association 52:873–889.</w:t>
       </w:r>
     </w:p>
-    <w:bookmarkEnd w:id="105"/>
-    <w:bookmarkStart w:id="106" w:name="ref-Hsu17"/>
+    <w:bookmarkEnd w:id="106"/>
+    <w:bookmarkStart w:id="107" w:name="ref-Hsu17"/>
     <w:p>
       <w:pPr>
         <w:pStyle w:val="Bibliography"/>
@@ -5410,8 +5447,8 @@
         <w:t xml:space="preserve">Hsu, L., E. Mayorga, J. S. Horsburgh, M. R. Carter, K. A. Lehnert, and s. L. Brantley. 2017. Enhancing interoperability and capabilities of earth science data using the Observations Data Model 2 (ODM2). Data Science Journal 16:1–16.</w:t>
       </w:r>
     </w:p>
-    <w:bookmarkEnd w:id="106"/>
-    <w:bookmarkStart w:id="107" w:name="ref-Idaszak17"/>
+    <w:bookmarkEnd w:id="107"/>
+    <w:bookmarkStart w:id="108" w:name="ref-Idaszak17"/>
     <w:p>
       <w:pPr>
         <w:pStyle w:val="Bibliography"/>
@@ -5435,8 +5472,8 @@
         <w:t xml:space="preserve">J. Carver, N. P. C. Hong, and G. K. Thiruvathukal, editors. Chapter 10 in software engineering for science. Taylor &amp; Francis CRC Press, Boca Raton, Florida, USA.</w:t>
       </w:r>
     </w:p>
-    <w:bookmarkEnd w:id="107"/>
-    <w:bookmarkStart w:id="108" w:name="ref-Ihle17"/>
+    <w:bookmarkEnd w:id="108"/>
+    <w:bookmarkStart w:id="109" w:name="ref-Ihle17"/>
     <w:p>
       <w:pPr>
         <w:pStyle w:val="Bibliography"/>
@@ -5445,8 +5482,8 @@
         <w:t xml:space="preserve">Ihle, M., I. S. Winney, A. Krystalli, and M. Croucher. 2017. Striving for transparent and credible research: Practical guidelines for behavioral ecologists. Behavioral Ecology 28:348–354.</w:t>
       </w:r>
     </w:p>
-    <w:bookmarkEnd w:id="108"/>
-    <w:bookmarkStart w:id="109" w:name="ref-Karr86"/>
+    <w:bookmarkEnd w:id="109"/>
+    <w:bookmarkStart w:id="110" w:name="ref-Karr86"/>
     <w:p>
       <w:pPr>
         <w:pStyle w:val="Bibliography"/>
@@ -5455,8 +5492,8 @@
         <w:t xml:space="preserve">Karr, J. R., K. D. Fausch, P. L. Angermeier, P. R. Yant, and I. J. Schlosser. 1986. Assessing biological integrity in running waters: A method and its rationale. Illinois Natural History Survey, Champaign, Illinois.</w:t>
       </w:r>
     </w:p>
-    <w:bookmarkEnd w:id="109"/>
-    <w:bookmarkStart w:id="110" w:name="ref-Kelly16"/>
+    <w:bookmarkEnd w:id="110"/>
+    <w:bookmarkStart w:id="111" w:name="ref-Kelly16"/>
     <w:p>
       <w:pPr>
         <w:pStyle w:val="Bibliography"/>
@@ -5465,8 +5502,8 @@
         <w:t xml:space="preserve">Kelly, M. G., S. Birk, N. J. Willby, L. Denys, S.Drakare, M. Kahlert, S. M. Karjalainen, A. Marchetto, J. A. Pitt, G. Urbanič, and S. Poikane. 2016. Redundancy in the ecological assessment of lakes: Are phytoplankton, macrophytes and phytobenthos all necessary? Science of the Total Environment 15:594–602.</w:t>
       </w:r>
     </w:p>
-    <w:bookmarkEnd w:id="110"/>
-    <w:bookmarkStart w:id="111" w:name="ref-Kerans94"/>
+    <w:bookmarkEnd w:id="111"/>
+    <w:bookmarkStart w:id="112" w:name="ref-Kerans94"/>
     <w:p>
       <w:pPr>
         <w:pStyle w:val="Bibliography"/>
@@ -5475,8 +5512,8 @@
         <w:t xml:space="preserve">Kerans, B. L., and J. R. Karr. 1994. A benthic index of biotic integrity (B-IBI) for rivers of the Tennessee Valley. Ecological Applications 4:768–785.</w:t>
       </w:r>
     </w:p>
-    <w:bookmarkEnd w:id="111"/>
-    <w:bookmarkStart w:id="112" w:name="ref-King11"/>
+    <w:bookmarkEnd w:id="112"/>
+    <w:bookmarkStart w:id="113" w:name="ref-King11"/>
     <w:p>
       <w:pPr>
         <w:pStyle w:val="Bibliography"/>
@@ -5485,8 +5522,8 @@
         <w:t xml:space="preserve">King, R. S., M. E. Baker, P. F. Kazyak, and D. E. Weller. 2011. How novel is too novel? Stream community thresholds at exceptionally low levels of catchment urbanization. Ecological Applications 21:1659–1678.</w:t>
       </w:r>
     </w:p>
-    <w:bookmarkEnd w:id="112"/>
-    <w:bookmarkStart w:id="113" w:name="ref-Kluyver16"/>
+    <w:bookmarkEnd w:id="113"/>
+    <w:bookmarkStart w:id="114" w:name="ref-Kluyver16"/>
     <w:p>
       <w:pPr>
         <w:pStyle w:val="Bibliography"/>
@@ -5495,8 +5532,8 @@
         <w:t xml:space="preserve">Kluyver, T., B. Ragan-Kelley, F. Pérez, B. Granger, M. Bussonnier, J. Frederic, K. Kelley, J. Hamrick, J. Grout, S. Corlay, P. Ivanov, D. Avila, S. Abdalla, and C. Willing. 2016. Jupyter notebooks – a publishing format for reproducible computational workflows. IOS Press.</w:t>
       </w:r>
     </w:p>
-    <w:bookmarkEnd w:id="113"/>
-    <w:bookmarkStart w:id="114" w:name="ref-Kuehne17"/>
+    <w:bookmarkEnd w:id="114"/>
+    <w:bookmarkStart w:id="115" w:name="ref-Kuehne17"/>
     <w:p>
       <w:pPr>
         <w:pStyle w:val="Bibliography"/>
@@ -5505,8 +5542,8 @@
         <w:t xml:space="preserve">Kuehne, L. M., J. D. Olden, A. L. Strecker, J. J. Lawler, and D. M. Theobald. 2017. Past, present, and future of ecological integrity assessment for fresh waters. Frontiers in Ecology and the Environment 15:197–205.</w:t>
       </w:r>
     </w:p>
-    <w:bookmarkEnd w:id="114"/>
-    <w:bookmarkStart w:id="115" w:name="ref-VanderLaan14"/>
+    <w:bookmarkEnd w:id="115"/>
+    <w:bookmarkStart w:id="116" w:name="ref-VanderLaan14"/>
     <w:p>
       <w:pPr>
         <w:pStyle w:val="Bibliography"/>
@@ -5515,8 +5552,8 @@
         <w:t xml:space="preserve">Laan, J. J. V., and C. P. Hawkins. 2014. Enhancing the performance and interpretation of freshwater biological indices: An application in arid zone streams. Ecological Indicators 36:470–482.</w:t>
       </w:r>
     </w:p>
-    <w:bookmarkEnd w:id="115"/>
-    <w:bookmarkStart w:id="116" w:name="ref-Lai19"/>
+    <w:bookmarkEnd w:id="116"/>
+    <w:bookmarkStart w:id="117" w:name="ref-Lai19"/>
     <w:p>
       <w:pPr>
         <w:pStyle w:val="Bibliography"/>
@@ -5525,8 +5562,8 @@
         <w:t xml:space="preserve">Lai, J., C. J. Lortie, R. A. Muenchen, J. Yang, and K. Ma. 2019. Evaluating the popularity of R in ecology. Ecosphere 10:e02567.</w:t>
       </w:r>
     </w:p>
-    <w:bookmarkEnd w:id="116"/>
-    <w:bookmarkStart w:id="117" w:name="ref-Landman09"/>
+    <w:bookmarkEnd w:id="117"/>
+    <w:bookmarkStart w:id="118" w:name="ref-Landman09"/>
     <w:p>
       <w:pPr>
         <w:pStyle w:val="Bibliography"/>
@@ -5535,8 +5572,8 @@
         <w:t xml:space="preserve">Landman, A., and S. A. Glantz. 2009. Tobacco industry efforts to undermine policy-relevant research. American Journal of Public Health 99:45–58.</w:t>
       </w:r>
     </w:p>
-    <w:bookmarkEnd w:id="117"/>
-    <w:bookmarkStart w:id="118" w:name="ref-Lenat01"/>
+    <w:bookmarkEnd w:id="118"/>
+    <w:bookmarkStart w:id="119" w:name="ref-Lenat01"/>
     <w:p>
       <w:pPr>
         <w:pStyle w:val="Bibliography"/>
@@ -5545,8 +5582,8 @@
         <w:t xml:space="preserve">Lenat, D. R., and V. H. Resh. 2001. Taxonomy and stream ecology - the benefits of genus- and species-level identifications. Journal of the North American Benthological Society 20:287–298.</w:t>
       </w:r>
     </w:p>
-    <w:bookmarkEnd w:id="118"/>
-    <w:bookmarkStart w:id="119" w:name="ref-Lewandowsky16"/>
+    <w:bookmarkEnd w:id="119"/>
+    <w:bookmarkStart w:id="120" w:name="ref-Lewandowsky16"/>
     <w:p>
       <w:pPr>
         <w:pStyle w:val="Bibliography"/>
@@ -5555,8 +5592,8 @@
         <w:t xml:space="preserve">Lewandowsky, S., and D. Bishop. 2016. Research integrity: Don’t let transparency damage science. Nature 529:459–461.</w:t>
       </w:r>
     </w:p>
-    <w:bookmarkEnd w:id="119"/>
-    <w:bookmarkStart w:id="120" w:name="ref-Liaw02"/>
+    <w:bookmarkEnd w:id="120"/>
+    <w:bookmarkStart w:id="121" w:name="ref-Liaw02"/>
     <w:p>
       <w:pPr>
         <w:pStyle w:val="Bibliography"/>
@@ -5565,8 +5602,8 @@
         <w:t xml:space="preserve">Liaw, A., and M. Wiener. 2002. Classification and regression by randomForest. R News 2:18–22.</w:t>
       </w:r>
     </w:p>
-    <w:bookmarkEnd w:id="120"/>
-    <w:bookmarkStart w:id="121" w:name="ref-Liu08"/>
+    <w:bookmarkEnd w:id="121"/>
+    <w:bookmarkStart w:id="122" w:name="ref-Liu08"/>
     <w:p>
       <w:pPr>
         <w:pStyle w:val="Bibliography"/>
@@ -5575,8 +5612,8 @@
         <w:t xml:space="preserve">Liu, Y., H. Gupta, E. Springer, and T. Wagener. 2008. Linking science with environmental decision making: Experiences from an integrated modeling approach to supporting sustainable water resources management. Environmental Modelling &amp; Software 23:846–858.</w:t>
       </w:r>
     </w:p>
-    <w:bookmarkEnd w:id="121"/>
-    <w:bookmarkStart w:id="122" w:name="ref-Lortie14"/>
+    <w:bookmarkEnd w:id="122"/>
+    <w:bookmarkStart w:id="123" w:name="ref-Lortie14"/>
     <w:p>
       <w:pPr>
         <w:pStyle w:val="Bibliography"/>
@@ -5585,8 +5622,8 @@
         <w:t xml:space="preserve">Lortie, C. J. 2014. Formalized synthesis opportunities for ecology: Systematic reviews and meta-analyses. OIKOS 123:897–902.</w:t>
       </w:r>
     </w:p>
-    <w:bookmarkEnd w:id="122"/>
-    <w:bookmarkStart w:id="123" w:name="ref-Lowndes17"/>
+    <w:bookmarkEnd w:id="123"/>
+    <w:bookmarkStart w:id="124" w:name="ref-Lowndes17"/>
     <w:p>
       <w:pPr>
         <w:pStyle w:val="Bibliography"/>
@@ -5595,8 +5632,8 @@
         <w:t xml:space="preserve">Lowndes, J. S. S., B. D. Best, C. Scarborough, J. C. Afflerbach, M. R. Frazier, C. C. O’Hara, N. Jiang, and B. S. Halpern. 2017. Our path to better science in less time using open data science tools. Nature Ecology &amp; Evolution 1:1–7.</w:t>
       </w:r>
     </w:p>
-    <w:bookmarkEnd w:id="123"/>
-    <w:bookmarkStart w:id="124" w:name="ref-Marwick16"/>
+    <w:bookmarkEnd w:id="124"/>
+    <w:bookmarkStart w:id="125" w:name="ref-Marwick16"/>
     <w:p>
       <w:pPr>
         <w:pStyle w:val="Bibliography"/>
@@ -5605,8 +5642,8 @@
         <w:t xml:space="preserve">Marwick, B., J. d’Alpoim Guedes, C. M. Barton, L. A. Bates, M. Baxter, A. Bevan, E. A. Bollwerk, R. K. Bocinsky, T. Brughmans, A. K. Carter, C. Conrad, D. A. Contreras, S. Costa, E. R. Crema, A. Daggett, B. Davies, B. L. Drake, T. S. Dye, P. France, R. Fullagar, D. Giusti, S. Graham, M. D. Harris, J. Hawks, S. Heath, D. Huffer, E. C. Kansa, S. W. Kansa, M. E. Madsen, J. Melcher, J. Negre, F. D. Neiman, R. Opitz, D. C. Orton, P. Przystupa, M. Raviele, J. Riel-Salvatore, P. Riris, I. Romanowska, N. Strupler, I. I. Ullah, H. G. V. Vlack, E. C. Watrall, C. Webster, J. Wells, J. Winters, and C. D. Wren. 2016. Open science in archaeology. SAA Archaeological Record 17:8–14.</w:t>
       </w:r>
     </w:p>
-    <w:bookmarkEnd w:id="124"/>
-    <w:bookmarkStart w:id="125" w:name="ref-Mazor16"/>
+    <w:bookmarkEnd w:id="125"/>
+    <w:bookmarkStart w:id="126" w:name="ref-Mazor16"/>
     <w:p>
       <w:pPr>
         <w:pStyle w:val="Bibliography"/>
@@ -5615,8 +5652,8 @@
         <w:t xml:space="preserve">Mazor, R. D., A. C. Rehn, P. R. Ode, M. Engeln, K. C. Schiff, E. D. Stein, D. J. Gillett, D. B. Herbst, and C. P. Hawkins. 2016. Bioassessment in complex environments: Designing an index for consistent meaning in different settings. Freshwater Science 35:249–271.</w:t>
       </w:r>
     </w:p>
-    <w:bookmarkEnd w:id="125"/>
-    <w:bookmarkStart w:id="126" w:name="ref-Mazor14"/>
+    <w:bookmarkEnd w:id="126"/>
+    <w:bookmarkStart w:id="127" w:name="ref-Mazor14"/>
     <w:p>
       <w:pPr>
         <w:pStyle w:val="Bibliography"/>
@@ -5625,8 +5662,8 @@
         <w:t xml:space="preserve">Mazor, R. D., E. D. Stein, P. R. Ode, and K. Schiff. 2014. Integrating intermittent streams into watershed assessments: Applicability of an index of biotic integrity. Freshwater Science 35:459–474.</w:t>
       </w:r>
     </w:p>
-    <w:bookmarkEnd w:id="126"/>
-    <w:bookmarkStart w:id="127" w:name="ref-McKay12"/>
+    <w:bookmarkEnd w:id="127"/>
+    <w:bookmarkStart w:id="128" w:name="ref-McKay12"/>
     <w:p>
       <w:pPr>
         <w:pStyle w:val="Bibliography"/>
@@ -5635,8 +5672,8 @@
         <w:t xml:space="preserve">McKay, L., T. Bondelid, T. Dewald, J. Johnston, R. Moore, and A. Reah. 2012. NHDPlus Version 2: User Guide.</w:t>
       </w:r>
     </w:p>
-    <w:bookmarkEnd w:id="127"/>
-    <w:bookmarkStart w:id="128" w:name="ref-Michener97"/>
+    <w:bookmarkEnd w:id="128"/>
+    <w:bookmarkStart w:id="129" w:name="ref-Michener97"/>
     <w:p>
       <w:pPr>
         <w:pStyle w:val="Bibliography"/>
@@ -5645,8 +5682,8 @@
         <w:t xml:space="preserve">Michener, W. K., J. W. Brunt, J. J. Helly, T. B. Kirchner, and S. G. Stafford. 1997. Nongeospatial metadata for the ecological sciences. Ecological Applications 7:330–342.</w:t>
       </w:r>
     </w:p>
-    <w:bookmarkEnd w:id="128"/>
-    <w:bookmarkStart w:id="129" w:name="ref-Mitchell05"/>
+    <w:bookmarkEnd w:id="129"/>
+    <w:bookmarkStart w:id="130" w:name="ref-Mitchell05"/>
     <w:p>
       <w:pPr>
         <w:pStyle w:val="Bibliography"/>
@@ -5655,8 +5692,8 @@
         <w:t xml:space="preserve">Mitchell, B. 2005. Integrated water resource management, institutional arrangements, and land use planning. Environmental Planning A: Economy and Space 37:1335–1352.</w:t>
       </w:r>
     </w:p>
-    <w:bookmarkEnd w:id="129"/>
-    <w:bookmarkStart w:id="130" w:name="ref-Nichols16"/>
+    <w:bookmarkEnd w:id="130"/>
+    <w:bookmarkStart w:id="131" w:name="ref-Nichols16"/>
     <w:p>
       <w:pPr>
         <w:pStyle w:val="Bibliography"/>
@@ -5665,8 +5702,8 @@
         <w:t xml:space="preserve">Nichols, S. J., L. A. Barmuta, B. C. Chessman, P. E. Davies, F. J. Dyer, E. T. Harrison, C. P. Hawkins, I. Jones, B. J. Kefford, S. Linke, R. Marchant, L. Metzeling, K. Moon, R. Ogden, M. Peat, T. B. Reynoldson, and R. M. Thompson. 2016. The imperative need for nationally coordinated bioassessment of rivers and streams. Marine and Freshwater Research 68:599–613.</w:t>
       </w:r>
     </w:p>
-    <w:bookmarkEnd w:id="130"/>
-    <w:bookmarkStart w:id="131" w:name="ref-Ode16"/>
+    <w:bookmarkEnd w:id="131"/>
+    <w:bookmarkStart w:id="132" w:name="ref-Ode16"/>
     <w:p>
       <w:pPr>
         <w:pStyle w:val="Bibliography"/>
@@ -5675,8 +5712,8 @@
         <w:t xml:space="preserve">Ode, P. R., A. C. Rehn, R. D. Mazor, K. C. Schiff, E. D. Stein, J. T. May, L. R. Brown, D. B. Herbst, D. Gillett, K. Lunde, and C. P. Hawkins. 2016. Evaluating the adequacy of a reference-site pool for ecological assessments in environmentally complex regions. Freshwater Science 35:237–248.</w:t>
       </w:r>
     </w:p>
-    <w:bookmarkEnd w:id="131"/>
-    <w:bookmarkStart w:id="132" w:name="ref-Oksanen18"/>
+    <w:bookmarkEnd w:id="132"/>
+    <w:bookmarkStart w:id="133" w:name="ref-Oksanen18"/>
     <w:p>
       <w:pPr>
         <w:pStyle w:val="Bibliography"/>
@@ -5685,8 +5722,8 @@
         <w:t xml:space="preserve">Oksanen, J., F. G. Blanchet, M. Friendly, R. Kindt, P. Legendre, D. McGlinn, P. R. Minchin, R. B. O’Hara, G. L. Simpson, P. Solymos, M. H. H. Stevens, E. Szoecs, and H. Wagner. 2018. Vegan: Community ecology package.</w:t>
       </w:r>
     </w:p>
-    <w:bookmarkEnd w:id="132"/>
-    <w:bookmarkStart w:id="133" w:name="ref-Pebesma18"/>
+    <w:bookmarkEnd w:id="133"/>
+    <w:bookmarkStart w:id="134" w:name="ref-Pebesma18"/>
     <w:p>
       <w:pPr>
         <w:pStyle w:val="Bibliography"/>
@@ -5695,8 +5732,8 @@
         <w:t xml:space="preserve">Pebesma, E. 2018. Sf: Simple features for r.</w:t>
       </w:r>
     </w:p>
-    <w:bookmarkEnd w:id="133"/>
-    <w:bookmarkStart w:id="134" w:name="ref-Pilkington16"/>
+    <w:bookmarkEnd w:id="134"/>
+    <w:bookmarkStart w:id="135" w:name="ref-Pilkington16"/>
     <w:p>
       <w:pPr>
         <w:pStyle w:val="Bibliography"/>
@@ -5720,8 +5757,8 @@
         <w:t xml:space="preserve">F. X. Olleros and M. Zhegu, editors. Research handbook on digital transformations. Edward Elgar Publishing, Cheltenham, United Kingdom.</w:t>
       </w:r>
     </w:p>
-    <w:bookmarkEnd w:id="134"/>
-    <w:bookmarkStart w:id="135" w:name="ref-Pinheiro18"/>
+    <w:bookmarkEnd w:id="135"/>
+    <w:bookmarkStart w:id="136" w:name="ref-Pinheiro18"/>
     <w:p>
       <w:pPr>
         <w:pStyle w:val="Bibliography"/>
@@ -5730,8 +5767,8 @@
         <w:t xml:space="preserve">Pinheiro, J., D. Bates, S. DebRoy, D. Sarkar, and R Core Team. 2018. nlme: Linear and nonlinear mixed effects models.</w:t>
       </w:r>
     </w:p>
-    <w:bookmarkEnd w:id="135"/>
-    <w:bookmarkStart w:id="136" w:name="ref-Pohjola11"/>
+    <w:bookmarkEnd w:id="136"/>
+    <w:bookmarkStart w:id="137" w:name="ref-Pohjola11"/>
     <w:p>
       <w:pPr>
         <w:pStyle w:val="Bibliography"/>
@@ -5740,8 +5777,8 @@
         <w:t xml:space="preserve">Pohjola, M. V., and J. T. Tuomisto. 2011. Openness in participation, assessment, and policy making upon issues of environment and environmental health: A review of literature and recent project results. Environmental Health 10:1–13.</w:t>
       </w:r>
     </w:p>
-    <w:bookmarkEnd w:id="136"/>
-    <w:bookmarkStart w:id="137" w:name="ref-Poikane14"/>
+    <w:bookmarkEnd w:id="137"/>
+    <w:bookmarkStart w:id="138" w:name="ref-Poikane14"/>
     <w:p>
       <w:pPr>
         <w:pStyle w:val="Bibliography"/>
@@ -5750,8 +5787,8 @@
         <w:t xml:space="preserve">Poikane, S., N. Zampoukas, A. Borja, S. P. Davies, W. van de Bund, and S. Birk. 2014. Intercalibration of aquatic ecological assessment methods in the European Union. Environmental Science &amp; Policy 44:237–246.</w:t>
       </w:r>
     </w:p>
-    <w:bookmarkEnd w:id="137"/>
-    <w:bookmarkStart w:id="138" w:name="ref-RDCT18"/>
+    <w:bookmarkEnd w:id="138"/>
+    <w:bookmarkStart w:id="139" w:name="ref-RDCT18"/>
     <w:p>
       <w:pPr>
         <w:pStyle w:val="Bibliography"/>
@@ -5760,8 +5797,8 @@
         <w:t xml:space="preserve">RDCT (R Development Core Team). 2018. R: A language and environment for statistical computing, v3.5.1. R Foundation for Statistical Computing, Vienna, Austria.</w:t>
       </w:r>
     </w:p>
-    <w:bookmarkEnd w:id="138"/>
-    <w:bookmarkStart w:id="139" w:name="ref-Rehn18"/>
+    <w:bookmarkEnd w:id="139"/>
+    <w:bookmarkStart w:id="140" w:name="ref-Rehn18"/>
     <w:p>
       <w:pPr>
         <w:pStyle w:val="Bibliography"/>
@@ -5770,8 +5807,8 @@
         <w:t xml:space="preserve">Rehn, A. C., R. D. Mazor, and P. R. Ode. 2018. An index to measure the quality of physical habitat in California wadeable streams. California Water Boards, Surface Water Ambient Monitoring Program, California Department of Fish; Wildlife, Southern California Coastal Water Research Project, Sacramento, California.</w:t>
       </w:r>
     </w:p>
-    <w:bookmarkEnd w:id="139"/>
-    <w:bookmarkStart w:id="140" w:name="ref-Slater19"/>
+    <w:bookmarkEnd w:id="140"/>
+    <w:bookmarkStart w:id="141" w:name="ref-Slater19"/>
     <w:p>
       <w:pPr>
         <w:pStyle w:val="Bibliography"/>
@@ -5780,8 +5817,8 @@
         <w:t xml:space="preserve">Slater, L. J., G. Thirel, s. Harrigan, O. Delaigue, A. Hurley, A. Khouakhi, I. Prosdocimi, C. Vitolo, and K. smith. 2019. Using R in hydrology: A review of recent developments and future directions. Hydrology and Earth System Sciences 23:2939–2963.</w:t>
       </w:r>
     </w:p>
-    <w:bookmarkEnd w:id="140"/>
-    <w:bookmarkStart w:id="141" w:name="ref-Stein09"/>
+    <w:bookmarkEnd w:id="141"/>
+    <w:bookmarkStart w:id="142" w:name="ref-Stein09"/>
     <w:p>
       <w:pPr>
         <w:pStyle w:val="Bibliography"/>
@@ -5790,8 +5827,8 @@
         <w:t xml:space="preserve">Stein, E. D., M. Brinson, M. C. Rains, W. Kleindl, and F. R. Hauer. 2009. Wetland assessment alphabet soup: How to choose (or not choose) the right assessment method. Society of Wetland Scientists Bulletin 26:20–24.</w:t>
       </w:r>
     </w:p>
-    <w:bookmarkEnd w:id="141"/>
-    <w:bookmarkStart w:id="142" w:name="ref-Stoddard06"/>
+    <w:bookmarkEnd w:id="142"/>
+    <w:bookmarkStart w:id="143" w:name="ref-Stoddard06"/>
     <w:p>
       <w:pPr>
         <w:pStyle w:val="Bibliography"/>
@@ -5800,8 +5837,8 @@
         <w:t xml:space="preserve">Stoddard, J. L., D. P. Larsen, C. P. Hawkins, R. K. Johnson, and R. H. Norris. 2006. Setting expectations for the ecological condition of streams: The concept of reference condition. Ecological Applications 16:1267–1276.</w:t>
       </w:r>
     </w:p>
-    <w:bookmarkEnd w:id="142"/>
-    <w:bookmarkStart w:id="143" w:name="ref-Taylor18"/>
+    <w:bookmarkEnd w:id="143"/>
+    <w:bookmarkStart w:id="144" w:name="ref-Taylor18"/>
     <w:p>
       <w:pPr>
         <w:pStyle w:val="Bibliography"/>
@@ -5810,8 +5847,8 @@
         <w:t xml:space="preserve">Taylor, J. M., J. A. Back, B. W. Brooks, and R. S. King. 2018. Spatial, temporal and experimental: Three study design cornerstones for establishing defensible numeric criteria in freshwater ecosystems. Journal of Applied Ecology 55:2114–2123.</w:t>
       </w:r>
     </w:p>
-    <w:bookmarkEnd w:id="143"/>
-    <w:bookmarkStart w:id="144" w:name="ref-Taylor14"/>
+    <w:bookmarkEnd w:id="144"/>
+    <w:bookmarkStart w:id="145" w:name="ref-Taylor14"/>
     <w:p>
       <w:pPr>
         <w:pStyle w:val="Bibliography"/>
@@ -5820,8 +5857,8 @@
         <w:t xml:space="preserve">Taylor, J. M., R. S. King, A. A. Pease, and K. O. Winemiller. 2014. Nonlinear response of stream ecosystem structure to low-level phosphorus enrichment. Freshwater Biology 59:969–984.</w:t>
       </w:r>
     </w:p>
-    <w:bookmarkEnd w:id="144"/>
-    <w:bookmarkStart w:id="145" w:name="ref-Touchon16"/>
+    <w:bookmarkEnd w:id="145"/>
+    <w:bookmarkStart w:id="146" w:name="ref-Touchon16"/>
     <w:p>
       <w:pPr>
         <w:pStyle w:val="Bibliography"/>
@@ -5830,8 +5867,8 @@
         <w:t xml:space="preserve">Touchon, J. C., and M. W. McCoy. 2016. The mismatch between current statistical practice and doctoral training in ecology. Ecosphere 7:e01394.</w:t>
       </w:r>
     </w:p>
-    <w:bookmarkEnd w:id="145"/>
-    <w:bookmarkStart w:id="146" w:name="ref-Wickham09"/>
+    <w:bookmarkEnd w:id="146"/>
+    <w:bookmarkStart w:id="147" w:name="ref-Wickham09"/>
     <w:p>
       <w:pPr>
         <w:pStyle w:val="Bibliography"/>
@@ -5840,8 +5877,8 @@
         <w:t xml:space="preserve">Wickham, H. 2009. Ggplot2: Elegant graphics for data analysis. Springer-Verlag. New York.</w:t>
       </w:r>
     </w:p>
-    <w:bookmarkEnd w:id="146"/>
-    <w:bookmarkStart w:id="147" w:name="ref-Wickham14c"/>
+    <w:bookmarkEnd w:id="147"/>
+    <w:bookmarkStart w:id="148" w:name="ref-Wickham14c"/>
     <w:p>
       <w:pPr>
         <w:pStyle w:val="Bibliography"/>
@@ -5850,8 +5887,8 @@
         <w:t xml:space="preserve">Wickham, H. 2014. Tidy data. Journal of Statistical Software 59:1–23.</w:t>
       </w:r>
     </w:p>
-    <w:bookmarkEnd w:id="147"/>
-    <w:bookmarkStart w:id="148" w:name="ref-Wickham15"/>
+    <w:bookmarkEnd w:id="148"/>
+    <w:bookmarkStart w:id="149" w:name="ref-Wickham15"/>
     <w:p>
       <w:pPr>
         <w:pStyle w:val="Bibliography"/>
@@ -5860,8 +5897,8 @@
         <w:t xml:space="preserve">Wickham, H. 2015. R packages. Page 182. O’Reilly, Sebastopol, California.</w:t>
       </w:r>
     </w:p>
-    <w:bookmarkEnd w:id="148"/>
-    <w:bookmarkStart w:id="149" w:name="ref-Wickham17b"/>
+    <w:bookmarkEnd w:id="149"/>
+    <w:bookmarkStart w:id="150" w:name="ref-Wickham17b"/>
     <w:p>
       <w:pPr>
         <w:pStyle w:val="Bibliography"/>
@@ -5870,8 +5907,8 @@
         <w:t xml:space="preserve">Wickham, H. 2017. Tidyverse: Easily install and load the ’tidyverse’.</w:t>
       </w:r>
     </w:p>
-    <w:bookmarkEnd w:id="149"/>
-    <w:bookmarkStart w:id="150" w:name="ref-Wickham18"/>
+    <w:bookmarkEnd w:id="150"/>
+    <w:bookmarkStart w:id="151" w:name="ref-Wickham18"/>
     <w:p>
       <w:pPr>
         <w:pStyle w:val="Bibliography"/>
@@ -5880,8 +5917,8 @@
         <w:t xml:space="preserve">Wickham, H., J. Hester, and W. Chang. 2018. Devtools: Tools to make developing r packages easier.</w:t>
       </w:r>
     </w:p>
-    <w:bookmarkEnd w:id="150"/>
-    <w:bookmarkStart w:id="151" w:name="ref-Wilkinson05"/>
+    <w:bookmarkEnd w:id="151"/>
+    <w:bookmarkStart w:id="152" w:name="ref-Wilkinson05"/>
     <w:p>
       <w:pPr>
         <w:pStyle w:val="Bibliography"/>
@@ -5890,8 +5927,8 @@
         <w:t xml:space="preserve">Wilkinson, L. 2005. The grammar of graphics. Page 691. second. Statistics; Computing, Springer, New York.</w:t>
       </w:r>
     </w:p>
-    <w:bookmarkEnd w:id="151"/>
-    <w:bookmarkStart w:id="152" w:name="ref-Woelfle11"/>
+    <w:bookmarkEnd w:id="152"/>
+    <w:bookmarkStart w:id="153" w:name="ref-Woelfle11"/>
     <w:p>
       <w:pPr>
         <w:pStyle w:val="Bibliography"/>
@@ -5900,8 +5937,8 @@
         <w:t xml:space="preserve">Woelfle, M., P. Olliaro, and M. H. Todd. 2011. Open science is a research accelerator. Nature Chemistry 3:745–748.</w:t>
       </w:r>
     </w:p>
-    <w:bookmarkEnd w:id="152"/>
-    <w:bookmarkStart w:id="153" w:name="ref-Wood17"/>
+    <w:bookmarkEnd w:id="153"/>
+    <w:bookmarkStart w:id="154" w:name="ref-Wood17"/>
     <w:p>
       <w:pPr>
         <w:pStyle w:val="Bibliography"/>
@@ -5910,8 +5947,8 @@
         <w:t xml:space="preserve">Wood, S. N. 2017. Generalized additive models: An introduction with r. Page 476. 2nd editions. Chapman; Hall, CRC Press, London, United Kingdom.</w:t>
       </w:r>
     </w:p>
-    <w:bookmarkEnd w:id="153"/>
-    <w:bookmarkStart w:id="154" w:name="ref-Xie15"/>
+    <w:bookmarkEnd w:id="154"/>
+    <w:bookmarkStart w:id="155" w:name="ref-Xie15"/>
     <w:p>
       <w:pPr>
         <w:pStyle w:val="Bibliography"/>
@@ -5920,8 +5957,8 @@
         <w:t xml:space="preserve">Xie, Y. 2015. Dynamic documents with R and knitr. 2nd editions. Chapman; Hall/CRC, Boca Raton, Florida.</w:t>
       </w:r>
     </w:p>
-    <w:bookmarkEnd w:id="154"/>
-    <w:bookmarkStart w:id="155" w:name="ref-Yuan04"/>
+    <w:bookmarkEnd w:id="155"/>
+    <w:bookmarkStart w:id="156" w:name="ref-Yuan04"/>
     <w:p>
       <w:pPr>
         <w:pStyle w:val="Bibliography"/>
@@ -5930,8 +5967,8 @@
         <w:t xml:space="preserve">Yuan, L. L. 2004. Assigning macroinvertebrate tolerance classifications using generalised additive models. Freshwater Biology 49:662–677.</w:t>
       </w:r>
     </w:p>
-    <w:bookmarkEnd w:id="155"/>
-    <w:bookmarkStart w:id="156" w:name="ref-Zipper19"/>
+    <w:bookmarkEnd w:id="156"/>
+    <w:bookmarkStart w:id="157" w:name="ref-Zipper19"/>
     <w:p>
       <w:pPr>
         <w:pStyle w:val="Bibliography"/>
@@ -5940,8 +5977,8 @@
         <w:t xml:space="preserve">Zipper, S. C., K. S. S. Whitney, J. M. Deines, K. M. Befus, U. Bhatia, S. J. Albers, J. Beecher, C. Brelsford, M. Garcia, T. Gleeson, F. O’Donnell, D. Resnik, and E. Schlager. 2019. Balancing open science and data privacy in the water sciences. Water Resources Research 55:1–10.</w:t>
       </w:r>
     </w:p>
-    <w:bookmarkEnd w:id="156"/>
     <w:bookmarkEnd w:id="157"/>
+    <w:bookmarkEnd w:id="158"/>
     <w:sectPr>
       <w:footerReference w:type="default" r:id="rId9"/>
       <w:pgSz w:w="12240" w:h="15840"/>

</xml_diff>

<commit_message>
edits from CH comments
</commit_message>
<xml_diff>
--- a/manu_draft.docx
+++ b/manu_draft.docx
@@ -315,7 +315,7 @@
         <w:pStyle w:val="FirstParagraph"/>
       </w:pPr>
       <w:r>
-        <w:t xml:space="preserve">Compiled 2019-08-21 11:34:57</w:t>
+        <w:t xml:space="preserve">Compiled 2020-02-25 15:49:27</w:t>
       </w:r>
     </w:p>
     <w:p>
@@ -351,7 +351,7 @@
         <w:pStyle w:val="FirstParagraph"/>
       </w:pPr>
       <w:r>
-        <w:t xml:space="preserve">Bioassessment is an essential element of aquatic monitoring programs and helps to establish a foundation of decisions for managing the ecological integrity of environmental resources. Legal mandates to assess biological condition have set a precedent for developing bioassessment products in the United States (Clean Water Act, CWA), Canada (Canada Waters Act), and Europe (Water Framework Directive). Decades of research to meet these mandates have supported the development of assessment indices for multiple assemblages with regional applications in streams, rivers, lakes, and marine environments</w:t>
+        <w:t xml:space="preserve">Bioassessment is an essential element of aquatic monitoring programs that helps guide decisions for managing the ecological integrity of environmental resources. Legal mandates to assess biological condition have stimulated the development of bioassessment programs and tools in the United States (Clean Water Act, CWA), Canada (Canada Waters Act), and Europe (Water Framework Directive). Decades of research have supported the development of assessment indices for multiple assemblages with regional applications in streams, rivers, lakes, and marine environments</w:t>
       </w:r>
       <w:r>
         <w:t xml:space="preserve"> </w:t>
@@ -430,7 +430,7 @@
         <w:t xml:space="preserve">)</w:t>
       </w:r>
       <w:r>
-        <w:t xml:space="preserve">. Substantial technical advances have been made in predicting biological responses to environmental change</w:t>
+        <w:t xml:space="preserve">. Substantial technical advances have been made in measuring biological responses to environmental change</w:t>
       </w:r>
       <w:r>
         <w:t xml:space="preserve"> </w:t>
@@ -503,10 +503,24 @@
         </w:r>
       </w:hyperlink>
       <w:r>
+        <w:t xml:space="preserve">, Hawkins et al.</w:t>
+      </w:r>
+      <w:r>
+        <w:t xml:space="preserve"> </w:t>
+      </w:r>
+      <w:hyperlink w:anchor="ref-Hawkins10">
+        <w:r>
+          <w:rPr>
+            <w:rStyle w:val="Hyperlink"/>
+          </w:rPr>
+          <w:t xml:space="preserve">2010</w:t>
+        </w:r>
+      </w:hyperlink>
+      <w:r>
         <w:t xml:space="preserve">)</w:t>
       </w:r>
       <w:r>
-        <w:t xml:space="preserve">, and determining the impacts of these changes</w:t>
+        <w:t xml:space="preserve">, and interpreting the impacts of these changes</w:t>
       </w:r>
       <w:r>
         <w:t xml:space="preserve"> </w:t>
@@ -529,7 +543,7 @@
         <w:t xml:space="preserve">)</w:t>
       </w:r>
       <w:r>
-        <w:t xml:space="preserve">. The use of these products to support environmental management distinguishes bioassessment from basic ecological research. Although bioassessment can and has been used to inform basic research, its intended use is to inform the protection and restoration of ecological integrity. As such, environmental managers require additional tools that transform bioassessment products into actionable information.</w:t>
+        <w:t xml:space="preserve">.</w:t>
       </w:r>
     </w:p>
     <w:p>
@@ -537,7 +551,7 @@
         <w:pStyle w:val="BodyText"/>
       </w:pPr>
       <w:r>
-        <w:t xml:space="preserve">Integrating bioassessment products into management or regulatory frameworks is a larger implementation challenge that continues to inhibit progress, despite the technological advances</w:t>
+        <w:t xml:space="preserve">Integrating bioassessment products (e.g., scoring indices, causal assessment protocols) into management or regulatory frameworks can be challenging, despite the technological advances</w:t>
       </w:r>
       <w:r>
         <w:t xml:space="preserve"> </w:t>
@@ -560,7 +574,7 @@
         <w:t xml:space="preserve">)</w:t>
       </w:r>
       <w:r>
-        <w:t xml:space="preserve">. Characterizing how an index could be used in practice to inform decisions and prioritize management actions is often opaque relative to why an index may have been originally developed. Numerous assessment products have been developed for specific regional applications</w:t>
+        <w:t xml:space="preserve">. How a bioassessment product is used in practice to inform decisions and prioritize management actions can differ from why it may have been originally developed. Numerous assessment products have been developed for specific regional applications</w:t>
       </w:r>
       <w:r>
         <w:t xml:space="preserve"> </w:t>
@@ -586,7 +600,7 @@
         <w:t xml:space="preserve"> </w:t>
       </w:r>
       <w:r>
-        <w:t xml:space="preserve">and concerns about redundancy, comparability, duplicated effort, and lack of coordinated monitoring have recently been discussed within the research community</w:t>
+        <w:t xml:space="preserve">and concerns about redundancy, comparability, duplicated effort, and lack of coordinated monitoring have recently been highlighted</w:t>
       </w:r>
       <w:r>
         <w:t xml:space="preserve"> </w:t>
@@ -651,7 +665,30 @@
         <w:t xml:space="preserve">)</w:t>
       </w:r>
       <w:r>
-        <w:t xml:space="preserve">. Moreover, existing indices may not be easily replicated beyond initial research applications</w:t>
+        <w:t xml:space="preserve">.</w:t>
+      </w:r>
+      <w:r>
+        <w:t xml:space="preserve"> </w:t>
+      </w:r>
+      <w:r>
+        <w:t xml:space="preserve">Kuehne et al. (</w:t>
+      </w:r>
+      <w:hyperlink w:anchor="ref-Kuehne19">
+        <w:r>
+          <w:rPr>
+            <w:rStyle w:val="Hyperlink"/>
+          </w:rPr>
+          <w:t xml:space="preserve">2019</w:t>
+        </w:r>
+      </w:hyperlink>
+      <w:r>
+        <w:t xml:space="preserve">)</w:t>
+      </w:r>
+      <w:r>
+        <w:t xml:space="preserve"> </w:t>
+      </w:r>
+      <w:r>
+        <w:t xml:space="preserve">recently highlighted a lack of institutional connectivity among actors with expertise in freshwater assessment as a hallmark of the status quo in which applied science is conducted. Moreover, existing indices may not be easily calculated by others beyond initial research applications</w:t>
       </w:r>
       <w:r>
         <w:t xml:space="preserve"> </w:t>
@@ -889,7 +926,7 @@
         <w:t xml:space="preserve">)</w:t>
       </w:r>
       <w:r>
-        <w:t xml:space="preserve">. Adopting an open science paradigm in bioassessment is particularly relevant compared to other fields given the explicit need to develop products that are accessible to the management community. Legal and ethical precedents in bioassessment may also necessitate open data sharing given that environmental monitoring programs are often established to protect and maintain publicly-owned natural resources.</w:t>
+        <w:t xml:space="preserve">. Adopting an open science paradigm in bioassessment is particularly relevant compared with other fields given the explicit need to develop products that are accessible to the management community. Legal and ethical precedents in bioassessment may also necessitate open data sharing given that environmental monitoring programs are often established to protect and maintain publicly-owned natural resources.</w:t>
       </w:r>
     </w:p>
     <w:p>
@@ -903,10 +940,46 @@
         <w:t xml:space="preserve"> </w:t>
       </w:r>
       <w:r>
+        <w:t xml:space="preserve">‘</w:t>
+      </w:r>
+      <w:r>
+        <w:t xml:space="preserve">tools</w:t>
+      </w:r>
+      <w:r>
+        <w:t xml:space="preserve">’</w:t>
+      </w:r>
+      <w:r>
+        <w:t xml:space="preserve"> </w:t>
+      </w:r>
+      <w:r>
+        <w:t xml:space="preserve">describe best practices and specific applications that use an open philosophy to support applied science.</w:t>
+      </w:r>
+    </w:p>
+    <w:p>
+      <w:pPr>
+        <w:pStyle w:val="Heading1"/>
+      </w:pPr>
+      <w:bookmarkStart w:id="30" w:name="principles-of-open-science"/>
+      <w:r>
+        <w:t xml:space="preserve">Principles of open science</w:t>
+      </w:r>
+      <w:bookmarkEnd w:id="30"/>
+    </w:p>
+    <w:p>
+      <w:pPr>
+        <w:pStyle w:val="FirstParagraph"/>
+      </w:pPr>
+      <w:r>
+        <w:t xml:space="preserve">Conventional modes of creating scientific products and more contemporary approaches that align with open science principles share the same goals. Both are motivated by principles of the scientific method that make the process of discovery transparent and repeatable. Where the conventional and open science approaches diverge is the extent to which technological advances facilitate the entire research process. Distinction between the two approaches can be conceptualized as the</w:t>
+      </w:r>
+      <w:r>
+        <w:t xml:space="preserve"> </w:t>
+      </w:r>
+      <w:r>
         <w:t xml:space="preserve">“</w:t>
       </w:r>
       <w:r>
-        <w:t xml:space="preserve">tools</w:t>
+        <w:t xml:space="preserve">research paper as the only and final product</w:t>
       </w:r>
       <w:r>
         <w:t xml:space="preserve">”</w:t>
@@ -915,25 +988,447 @@
         <w:t xml:space="preserve"> </w:t>
       </w:r>
       <w:r>
-        <w:t xml:space="preserve">describe best practices and specific applications that use an open philosophy to support applied science.</w:t>
+        <w:t xml:space="preserve">for the conventional approach, whereas the open science approach is inherently linked to advances in communication and analysis that have been facilitated by the Internet and computer sciences (Table</w:t>
+      </w:r>
+      <w:r>
+        <w:t xml:space="preserve"> </w:t>
+      </w:r>
+      <w:r>
+        <w:t xml:space="preserve">1</w:t>
+      </w:r>
+      <w:r>
+        <w:t xml:space="preserve">). As a result, the open science approach can enhance all aspects of the scientific process from initial conception of a research idea to the delivery and longevity of a research product (Figure</w:t>
+      </w:r>
+      <w:r>
+        <w:t xml:space="preserve"> </w:t>
+      </w:r>
+      <w:r>
+        <w:t xml:space="preserve">1</w:t>
+      </w:r>
+      <w:r>
+        <w:t xml:space="preserve">). The process is iterative where products are improved by the individual and/or others, facilitated by open science tools that enhance access and reproducibility of data.</w:t>
+      </w:r>
+    </w:p>
+    <w:p>
+      <w:pPr>
+        <w:pStyle w:val="BodyText"/>
+      </w:pPr>
+      <w:r>
+        <w:t xml:space="preserve">The paradigm of the research paper as a final scientific product can inhibit the uptake of research methods and findings by environmental managers. The research paper is conventionally viewed as a communication tool for scientists to report and share results among peers. Researchers access periodicals to stay informed of scientific advances and use the information to replicate and improve on methods for follow-up analysis. Although the primary literature continues to serve this critical role, this workflow is problematic when scientific products are needed to serve interests outside of the research community. For example, the paper as an endpoint for environmental managers fails to deliver products that are easily accessible from the practitioners perspective, both in application and interpretation. A research paper is less likely to effect environmental change because it does not provide a mechanism to transfer actionable information to those that require scientific guidance for decision-making, such as sharing analysis code or results that describe output from assessment products. Numerous studies have documented implementation failures as a result of siloing among research communities where the flow of information does not extend beyond institutional walls</w:t>
+      </w:r>
+      <w:r>
+        <w:t xml:space="preserve"> </w:t>
+      </w:r>
+      <w:r>
+        <w:t xml:space="preserve">(e.g., Mitchell</w:t>
+      </w:r>
+      <w:r>
+        <w:t xml:space="preserve"> </w:t>
+      </w:r>
+      <w:hyperlink w:anchor="ref-Mitchell05">
+        <w:r>
+          <w:rPr>
+            <w:rStyle w:val="Hyperlink"/>
+          </w:rPr>
+          <w:t xml:space="preserve">2005</w:t>
+        </w:r>
+      </w:hyperlink>
+      <w:r>
+        <w:t xml:space="preserve">, Liu et al.</w:t>
+      </w:r>
+      <w:r>
+        <w:t xml:space="preserve"> </w:t>
+      </w:r>
+      <w:hyperlink w:anchor="ref-Liu08">
+        <w:r>
+          <w:rPr>
+            <w:rStyle w:val="Hyperlink"/>
+          </w:rPr>
+          <w:t xml:space="preserve">2008</w:t>
+        </w:r>
+      </w:hyperlink>
+      <w:r>
+        <w:t xml:space="preserve">)</w:t>
+      </w:r>
+      <w:r>
+        <w:t xml:space="preserve">. Information loss over time is another concern associated with the paradigm of research paper as final product</w:t>
+      </w:r>
+      <w:r>
+        <w:t xml:space="preserve"> </w:t>
+      </w:r>
+      <w:r>
+        <w:t xml:space="preserve">(Michener et al.</w:t>
+      </w:r>
+      <w:r>
+        <w:t xml:space="preserve"> </w:t>
+      </w:r>
+      <w:hyperlink w:anchor="ref-Michener97">
+        <w:r>
+          <w:rPr>
+            <w:rStyle w:val="Hyperlink"/>
+          </w:rPr>
+          <w:t xml:space="preserve">1997</w:t>
+        </w:r>
+      </w:hyperlink>
+      <w:r>
+        <w:t xml:space="preserve">)</w:t>
+      </w:r>
+      <w:r>
+        <w:t xml:space="preserve">, particularly as intimate knowledge of study details is lost as new projects are initiated or individuals leave institutions.</w:t>
+      </w:r>
+    </w:p>
+    <w:p>
+      <w:pPr>
+        <w:pStyle w:val="Heading2"/>
+      </w:pPr>
+      <w:bookmarkStart w:id="31" w:name="Xbf8c292c1daddbce5945243d231da1b60c0d135"/>
+      <w:r>
+        <w:t xml:space="preserve">Open data as a component of the open science process</w:t>
+      </w:r>
+      <w:bookmarkEnd w:id="31"/>
+    </w:p>
+    <w:p>
+      <w:pPr>
+        <w:pStyle w:val="FirstParagraph"/>
+      </w:pPr>
+      <w:r>
+        <w:t xml:space="preserve">Open data is a fundamental component of the broader open science process described in Figure</w:t>
+      </w:r>
+      <w:r>
+        <w:t xml:space="preserve"> </w:t>
+      </w:r>
+      <w:r>
+        <w:t xml:space="preserve">1</w:t>
+      </w:r>
+      <w:r>
+        <w:t xml:space="preserve">. Under this mode of thinking, the research team becomes stewards of its data. For bioassessment data, government institutions may be the primary stewards of information that supports product development within a broader research team. Stewardship allows the data to be treated as a dynamic product with a traceable and replicable provenance (i.e., origin), rather than proprietary and serving only the internal needs of an immediate research goal. Metadata that describe the structure and history of a dataset ensure the data have an identity. Metadata also encourage adoption of core data structures that allow integration across different sources, which is critical for collaboration across institutional boundaries</w:t>
+      </w:r>
+      <w:r>
+        <w:t xml:space="preserve"> </w:t>
+      </w:r>
+      <w:r>
+        <w:t xml:space="preserve">(Horsburgh et al.</w:t>
+      </w:r>
+      <w:r>
+        <w:t xml:space="preserve"> </w:t>
+      </w:r>
+      <w:hyperlink w:anchor="ref-Horsburgh16">
+        <w:r>
+          <w:rPr>
+            <w:rStyle w:val="Hyperlink"/>
+          </w:rPr>
+          <w:t xml:space="preserve">2016</w:t>
+        </w:r>
+      </w:hyperlink>
+      <w:r>
+        <w:t xml:space="preserve">, Hsu et al.</w:t>
+      </w:r>
+      <w:r>
+        <w:t xml:space="preserve"> </w:t>
+      </w:r>
+      <w:hyperlink w:anchor="ref-Hsu17">
+        <w:r>
+          <w:rPr>
+            <w:rStyle w:val="Hyperlink"/>
+          </w:rPr>
+          <w:t xml:space="preserve">2017</w:t>
+        </w:r>
+      </w:hyperlink>
+      <w:r>
+        <w:t xml:space="preserve">)</w:t>
+      </w:r>
+      <w:r>
+        <w:t xml:space="preserve">. Other open science practices, such as integration of data with dynamic reporting tools or submitting data to a federated repository (i.e., a decentralized database system for coordination and sharing), can facilitate communication for researchers and those for which the research was developed</w:t>
+      </w:r>
+      <w:r>
+        <w:t xml:space="preserve"> </w:t>
+      </w:r>
+      <w:r>
+        <w:t xml:space="preserve">(Bond-Lamberty et al.</w:t>
+      </w:r>
+      <w:r>
+        <w:t xml:space="preserve"> </w:t>
+      </w:r>
+      <w:hyperlink w:anchor="ref-BondLamberty16">
+        <w:r>
+          <w:rPr>
+            <w:rStyle w:val="Hyperlink"/>
+          </w:rPr>
+          <w:t xml:space="preserve">2016</w:t>
+        </w:r>
+      </w:hyperlink>
+      <w:r>
+        <w:t xml:space="preserve">)</w:t>
+      </w:r>
+      <w:r>
+        <w:t xml:space="preserve">.</w:t>
+      </w:r>
+    </w:p>
+    <w:p>
+      <w:pPr>
+        <w:pStyle w:val="BodyText"/>
+      </w:pPr>
+      <w:r>
+        <w:t xml:space="preserve">Open data can benefit research by contributing to an increase in novel products created through collaboration. Collaborative publications have increased in the environmental sciences as research teams leverage open data to create synthesis products that allow novel insights from comparisons across multiple datasets. Quantitative meta-analyses and systematic reviews are increasingly used to extract information from the primary literature</w:t>
+      </w:r>
+      <w:r>
+        <w:t xml:space="preserve"> </w:t>
+      </w:r>
+      <w:r>
+        <w:t xml:space="preserve">(Carpenter et al.</w:t>
+      </w:r>
+      <w:r>
+        <w:t xml:space="preserve"> </w:t>
+      </w:r>
+      <w:hyperlink w:anchor="ref-Carpenter09">
+        <w:r>
+          <w:rPr>
+            <w:rStyle w:val="Hyperlink"/>
+          </w:rPr>
+          <w:t xml:space="preserve">2009</w:t>
+        </w:r>
+      </w:hyperlink>
+      <w:r>
+        <w:t xml:space="preserve">, Lortie</w:t>
+      </w:r>
+      <w:r>
+        <w:t xml:space="preserve"> </w:t>
+      </w:r>
+      <w:hyperlink w:anchor="ref-Lortie14">
+        <w:r>
+          <w:rPr>
+            <w:rStyle w:val="Hyperlink"/>
+          </w:rPr>
+          <w:t xml:space="preserve">2014</w:t>
+        </w:r>
+      </w:hyperlink>
+      <w:r>
+        <w:t xml:space="preserve">)</w:t>
+      </w:r>
+      <w:r>
+        <w:t xml:space="preserve">. In addition, open data products can increase efficiency of the individual researcher and a collective research team by encouraging collaborators to adopt an open science workflow. Many tools developed within the software and computer science community to facilitate open process and the creation of open data are now easily accessible to environmental scientists</w:t>
+      </w:r>
+      <w:r>
+        <w:t xml:space="preserve"> </w:t>
+      </w:r>
+      <w:r>
+        <w:t xml:space="preserve">(Yenni et al.</w:t>
+      </w:r>
+      <w:r>
+        <w:t xml:space="preserve"> </w:t>
+      </w:r>
+      <w:hyperlink w:anchor="ref-Yenni19">
+        <w:r>
+          <w:rPr>
+            <w:rStyle w:val="Hyperlink"/>
+          </w:rPr>
+          <w:t xml:space="preserve">2019</w:t>
+        </w:r>
+      </w:hyperlink>
+      <w:r>
+        <w:t xml:space="preserve">)</w:t>
+      </w:r>
+      <w:r>
+        <w:t xml:space="preserve">. Version control software (e.g, Git, GitHub), open source programming languages (e.g, R, Python), and integrated development environments (IDEs, e.g., RStudio, Spyder) can all be leveraged to dynamically create and share open data products that can build institutional memory. These tools promote deliberate and shared workflows among researchers that can lead to better science in less time</w:t>
+      </w:r>
+      <w:r>
+        <w:t xml:space="preserve"> </w:t>
+      </w:r>
+      <w:r>
+        <w:t xml:space="preserve">(Lowndes et al.</w:t>
+      </w:r>
+      <w:r>
+        <w:t xml:space="preserve"> </w:t>
+      </w:r>
+      <w:hyperlink w:anchor="ref-Lowndes17">
+        <w:r>
+          <w:rPr>
+            <w:rStyle w:val="Hyperlink"/>
+          </w:rPr>
+          <w:t xml:space="preserve">2017</w:t>
+        </w:r>
+      </w:hyperlink>
+      <w:r>
+        <w:t xml:space="preserve">)</w:t>
+      </w:r>
+      <w:r>
+        <w:t xml:space="preserve"> </w:t>
+      </w:r>
+      <w:r>
+        <w:t xml:space="preserve">and have proven useful in recent applications in the hydrologic sciences</w:t>
+      </w:r>
+      <w:r>
+        <w:t xml:space="preserve"> </w:t>
+      </w:r>
+      <w:r>
+        <w:t xml:space="preserve">(Idaszak et al.</w:t>
+      </w:r>
+      <w:r>
+        <w:t xml:space="preserve"> </w:t>
+      </w:r>
+      <w:hyperlink w:anchor="ref-Idaszak17">
+        <w:r>
+          <w:rPr>
+            <w:rStyle w:val="Hyperlink"/>
+          </w:rPr>
+          <w:t xml:space="preserve">2017</w:t>
+        </w:r>
+      </w:hyperlink>
+      <w:r>
+        <w:t xml:space="preserve">, Slater et al.</w:t>
+      </w:r>
+      <w:r>
+        <w:t xml:space="preserve"> </w:t>
+      </w:r>
+      <w:hyperlink w:anchor="ref-Slater19">
+        <w:r>
+          <w:rPr>
+            <w:rStyle w:val="Hyperlink"/>
+          </w:rPr>
+          <w:t xml:space="preserve">2019</w:t>
+        </w:r>
+      </w:hyperlink>
+      <w:r>
+        <w:t xml:space="preserve">)</w:t>
+      </w:r>
+      <w:r>
+        <w:t xml:space="preserve">.</w:t>
+      </w:r>
+    </w:p>
+    <w:p>
+      <w:pPr>
+        <w:pStyle w:val="BodyText"/>
+      </w:pPr>
+      <w:r>
+        <w:t xml:space="preserve">Open access to data can also benefit management and regulatory communities. Openness can improve the value of data from monitoring programs by facilitating data discovery and synthesis, often through the adoption of a common metadata structure and integration of data within federated data networks (e.g.,</w:t>
+      </w:r>
+      <w:r>
+        <w:t xml:space="preserve"> </w:t>
+      </w:r>
+      <w:hyperlink r:id="rId32">
+        <w:r>
+          <w:rPr>
+            <w:rStyle w:val="Hyperlink"/>
+          </w:rPr>
+          <w:t xml:space="preserve">DataONE</w:t>
+        </w:r>
+      </w:hyperlink>
+      <w:r>
+        <w:t xml:space="preserve">,</w:t>
+      </w:r>
+      <w:r>
+        <w:t xml:space="preserve"> </w:t>
+      </w:r>
+      <w:hyperlink r:id="rId33">
+        <w:r>
+          <w:rPr>
+            <w:rStyle w:val="Hyperlink"/>
+          </w:rPr>
+          <w:t xml:space="preserve">iRODS</w:t>
+        </w:r>
+      </w:hyperlink>
+      <w:r>
+        <w:t xml:space="preserve">). Research institutions can also use open data maintained by management or regulatory communities to develop products that directly support the mission of the latter, e.g., assessment methods developed from long-term monitoring datasets that identify priority areas to focus management actions or fulfill regulatory obligations. Open data can also improve public trust in scientific findings by exposing the underlying information used to develop a research product</w:t>
+      </w:r>
+      <w:r>
+        <w:t xml:space="preserve"> </w:t>
+      </w:r>
+      <w:r>
+        <w:t xml:space="preserve">(Grand et al.</w:t>
+      </w:r>
+      <w:r>
+        <w:t xml:space="preserve"> </w:t>
+      </w:r>
+      <w:hyperlink w:anchor="ref-Grand12">
+        <w:r>
+          <w:rPr>
+            <w:rStyle w:val="Hyperlink"/>
+          </w:rPr>
+          <w:t xml:space="preserve">2012</w:t>
+        </w:r>
+      </w:hyperlink>
+      <w:r>
+        <w:t xml:space="preserve">)</w:t>
+      </w:r>
+      <w:r>
+        <w:t xml:space="preserve">. Similar concepts are used in</w:t>
+      </w:r>
+      <w:r>
+        <w:t xml:space="preserve"> </w:t>
+      </w:r>
+      <w:r>
+        <w:t xml:space="preserve">“</w:t>
+      </w:r>
+      <w:r>
+        <w:t xml:space="preserve">blockchain</w:t>
+      </w:r>
+      <w:r>
+        <w:t xml:space="preserve">”</w:t>
+      </w:r>
+      <w:r>
+        <w:t xml:space="preserve"> </w:t>
+      </w:r>
+      <w:r>
+        <w:t xml:space="preserve">technologies that allow public financial transactions in an open, distributed format, as for trading in cryptocurrencies</w:t>
+      </w:r>
+      <w:r>
+        <w:t xml:space="preserve"> </w:t>
+      </w:r>
+      <w:r>
+        <w:t xml:space="preserve">(Pilkington</w:t>
+      </w:r>
+      <w:r>
+        <w:t xml:space="preserve"> </w:t>
+      </w:r>
+      <w:hyperlink w:anchor="ref-Pilkington16">
+        <w:r>
+          <w:rPr>
+            <w:rStyle w:val="Hyperlink"/>
+          </w:rPr>
+          <w:t xml:space="preserve">2016</w:t>
+        </w:r>
+      </w:hyperlink>
+      <w:r>
+        <w:t xml:space="preserve">)</w:t>
+      </w:r>
+      <w:r>
+        <w:t xml:space="preserve">. Increased trust could facilitate eventual adoption of proposed rules or regulations that are based on research products created from open data. More efficient and effective implementation of potential regulations may also be possible if supporting data are openly available.</w:t>
       </w:r>
     </w:p>
     <w:p>
       <w:pPr>
         <w:pStyle w:val="Heading1"/>
       </w:pPr>
-      <w:bookmarkStart w:id="30" w:name="principles-of-open-science"/>
-      <w:r>
-        <w:t xml:space="preserve">Principles of open science</w:t>
-      </w:r>
-      <w:bookmarkEnd w:id="30"/>
+      <w:bookmarkStart w:id="34" w:name="X82402b96a662d353687d6a528d81154bdf223ef"/>
+      <w:r>
+        <w:t xml:space="preserve">Applying open science principles to bioassessment</w:t>
+      </w:r>
+      <w:bookmarkEnd w:id="34"/>
     </w:p>
     <w:p>
       <w:pPr>
         <w:pStyle w:val="FirstParagraph"/>
       </w:pPr>
       <w:r>
-        <w:t xml:space="preserve">Conventional modes of creating scientific products and more contemporary approaches that align with open science principles share the same goals. Both are motivated by guiding principles of the scientific method that make the process of discovery transparent and repeatable. Where the conventional and open science approaches diverge is the extent to which technological advances are leveraged as instrumental tools that facilitate the entire research process. Distinction between the two approaches can be conceptualized as the</w:t>
+        <w:t xml:space="preserve">Here we provide a detailed description of open science processes that the bioassessment community could leverage to create reproducible, transparent, and discoverable research products for environmental managers. The below examples require understanding the distinction between the general open science process in Figure</w:t>
+      </w:r>
+      <w:r>
+        <w:t xml:space="preserve"> </w:t>
+      </w:r>
+      <w:r>
+        <w:t xml:space="preserve">1</w:t>
+      </w:r>
+      <w:r>
+        <w:t xml:space="preserve">, open data as an individual component of the open science process, and the technology-based tools that can be used to achieve these ends. Both the tools and open data are critical components that facilitate the broader process to achieve the principles outlined in Table</w:t>
+      </w:r>
+      <w:r>
+        <w:t xml:space="preserve"> </w:t>
+      </w:r>
+      <w:r>
+        <w:t xml:space="preserve">1</w:t>
+      </w:r>
+      <w:r>
+        <w:t xml:space="preserve">.</w:t>
       </w:r>
       <w:r>
         <w:t xml:space="preserve"> </w:t>
@@ -942,7 +1437,7 @@
         <w:t xml:space="preserve">“</w:t>
       </w:r>
       <w:r>
-        <w:t xml:space="preserve">research paper as the only and final product</w:t>
+        <w:t xml:space="preserve">Openness</w:t>
       </w:r>
       <w:r>
         <w:t xml:space="preserve">”</w:t>
@@ -951,7 +1446,7 @@
         <w:t xml:space="preserve"> </w:t>
       </w:r>
       <w:r>
-        <w:t xml:space="preserve">for the conventional approach, whereas the open science approach is inherently linked to advances in communication and analysis that have been facilitated by the Internet and computer sciences (Table</w:t>
+        <w:t xml:space="preserve">of process, tools, and data exists on a continuum, and incremental improvements can transform an individual’s and research group’s practice over time. We encourage awareness that an open process adopts the open science tools that are appropriate for a research question and the creation of open data can be a fundamental component of the process. Acceptance by the research team and collaborators of the concepts described in Table</w:t>
       </w:r>
       <w:r>
         <w:t xml:space="preserve"> </w:t>
@@ -960,7 +1455,30 @@
         <w:t xml:space="preserve">1</w:t>
       </w:r>
       <w:r>
-        <w:t xml:space="preserve">). As a result, the open science approach can enhance all aspects of the scientific process from initial conception of a research idea to the delivery and longevity of a research product (Figure</w:t>
+        <w:t xml:space="preserve"> </w:t>
+      </w:r>
+      <w:r>
+        <w:t xml:space="preserve">is critical to achieving openness.</w:t>
+      </w:r>
+    </w:p>
+    <w:p>
+      <w:pPr>
+        <w:pStyle w:val="BodyText"/>
+      </w:pPr>
+      <w:r>
+        <w:t xml:space="preserve">The overall process is shown in Figure</w:t>
+      </w:r>
+      <w:r>
+        <w:t xml:space="preserve"> </w:t>
+      </w:r>
+      <w:r>
+        <w:t xml:space="preserve">2</w:t>
+      </w:r>
+      <w:r>
+        <w:t xml:space="preserve"> </w:t>
+      </w:r>
+      <w:r>
+        <w:t xml:space="preserve">as an expansion of general concepts in Figure</w:t>
       </w:r>
       <w:r>
         <w:t xml:space="preserve"> </w:t>
@@ -969,7 +1487,205 @@
         <w:t xml:space="preserve">1</w:t>
       </w:r>
       <w:r>
-        <w:t xml:space="preserve">). The process is iterative where products are improved by the individual and/or others, facilitated by open science tools that enhance access and reproducibility of data.</w:t>
+        <w:t xml:space="preserve">. This iterative flow of information is facilitated by 1) openly sharing planning documents, 2) using established metadata standards to document synthesized data products, 3) hosting data products on open repositories, 4) creating reproducible summary documents that integrate the data and research products, and 5) incorporating the developed product into interactive applications that deliver the results to the managers and stakeholders. The technical phase of defining research goals, collecting and synthesizing data, and developing the bioassessment product are primary tasks of the research team. However, the open science process is distinguished by the flow of information to and from the research phase that can benefit the specific project and the science of bioassessment as a whole.</w:t>
+      </w:r>
+    </w:p>
+    <w:p>
+      <w:pPr>
+        <w:pStyle w:val="Heading3"/>
+      </w:pPr>
+      <w:bookmarkStart w:id="35" w:name="developing-bioassessment-goals"/>
+      <w:r>
+        <w:t xml:space="preserve">Developing bioassessment goals</w:t>
+      </w:r>
+      <w:bookmarkEnd w:id="35"/>
+    </w:p>
+    <w:p>
+      <w:pPr>
+        <w:pStyle w:val="FirstParagraph"/>
+      </w:pPr>
+      <w:r>
+        <w:t xml:space="preserve">In an open science process, the goals identified by the research team for developing a bioassessment product should occur through direct, two-way interaction with the management or regulatory institution that requires the product. Although such an approach has historically been used to develop bioassessment products, the interaction in an open science workflow differs in how information is exchanged. This exchange can be accomplished through direct communication and sharing of planning documents to ensure all decisions are transparent, i.e., open planning. In person meetings are ideal, but planning documents are dynamic and will require remote sharing and revision as ideas progress. Online tools such as</w:t>
+      </w:r>
+      <w:r>
+        <w:t xml:space="preserve"> </w:t>
+      </w:r>
+      <w:hyperlink r:id="rId36">
+        <w:r>
+          <w:rPr>
+            <w:rStyle w:val="Hyperlink"/>
+          </w:rPr>
+          <w:t xml:space="preserve">Google documents</w:t>
+        </w:r>
+      </w:hyperlink>
+      <w:r>
+        <w:t xml:space="preserve">,</w:t>
+      </w:r>
+      <w:r>
+        <w:t xml:space="preserve"> </w:t>
+      </w:r>
+      <w:hyperlink r:id="rId37">
+        <w:r>
+          <w:rPr>
+            <w:rStyle w:val="Hyperlink"/>
+          </w:rPr>
+          <w:t xml:space="preserve">Slack</w:t>
+        </w:r>
+      </w:hyperlink>
+      <w:r>
+        <w:t xml:space="preserve"> </w:t>
+      </w:r>
+      <w:r>
+        <w:t xml:space="preserve">discussion channels, and open lab notebooks can be instrumental for collaboration. More informal approaches, such as blogging and sharing ideas on social media, can expose new concepts to the broader community for guidance</w:t>
+      </w:r>
+      <w:r>
+        <w:t xml:space="preserve"> </w:t>
+      </w:r>
+      <w:r>
+        <w:t xml:space="preserve">(Woelfle et al.</w:t>
+      </w:r>
+      <w:r>
+        <w:t xml:space="preserve"> </w:t>
+      </w:r>
+      <w:hyperlink w:anchor="ref-Woelfle11">
+        <w:r>
+          <w:rPr>
+            <w:rStyle w:val="Hyperlink"/>
+          </w:rPr>
+          <w:t xml:space="preserve">2011</w:t>
+        </w:r>
+      </w:hyperlink>
+      <w:r>
+        <w:t xml:space="preserve">, Darling et al.</w:t>
+      </w:r>
+      <w:r>
+        <w:t xml:space="preserve"> </w:t>
+      </w:r>
+      <w:hyperlink w:anchor="ref-Darling13">
+        <w:r>
+          <w:rPr>
+            <w:rStyle w:val="Hyperlink"/>
+          </w:rPr>
+          <w:t xml:space="preserve">2013</w:t>
+        </w:r>
+      </w:hyperlink>
+      <w:r>
+        <w:t xml:space="preserve">)</w:t>
+      </w:r>
+      <w:r>
+        <w:t xml:space="preserve">. Overall, the research team should use these tools to identify stakeholder needs while also considering the balance between the research goals and limitations of the data to meet these goals. This approach will ensure that the needs of the management and stakeholder communities will be consistent with the services provided by the research product.</w:t>
+      </w:r>
+    </w:p>
+    <w:p>
+      <w:pPr>
+        <w:pStyle w:val="Heading3"/>
+      </w:pPr>
+      <w:bookmarkStart w:id="38" w:name="curating-bioassessment-data"/>
+      <w:r>
+        <w:t xml:space="preserve">Curating bioassessment data</w:t>
+      </w:r>
+      <w:bookmarkEnd w:id="38"/>
+    </w:p>
+    <w:p>
+      <w:pPr>
+        <w:pStyle w:val="FirstParagraph"/>
+      </w:pPr>
+      <w:r>
+        <w:t xml:space="preserve">After project goals are established, the research team identifies requirements and sources of data that need to be synthesized to meet the research needs. Bioassessment data, or more generally, biological data obtained from field sampling have a unique set of challenges that require added vigilance in data stewardship</w:t>
+      </w:r>
+      <w:r>
+        <w:t xml:space="preserve"> </w:t>
+      </w:r>
+      <w:r>
+        <w:t xml:space="preserve">(Cao and Hawkins</w:t>
+      </w:r>
+      <w:r>
+        <w:t xml:space="preserve"> </w:t>
+      </w:r>
+      <w:hyperlink w:anchor="ref-Cao11">
+        <w:r>
+          <w:rPr>
+            <w:rStyle w:val="Hyperlink"/>
+          </w:rPr>
+          <w:t xml:space="preserve">2011</w:t>
+        </w:r>
+      </w:hyperlink>
+      <w:r>
+        <w:t xml:space="preserve">)</w:t>
+      </w:r>
+      <w:r>
+        <w:t xml:space="preserve">. Species identification requires a tradeoff between taxonomic specificity and cost</w:t>
+      </w:r>
+      <w:r>
+        <w:t xml:space="preserve"> </w:t>
+      </w:r>
+      <w:r>
+        <w:t xml:space="preserve">(Lenat and Resh</w:t>
+      </w:r>
+      <w:r>
+        <w:t xml:space="preserve"> </w:t>
+      </w:r>
+      <w:hyperlink w:anchor="ref-Lenat01">
+        <w:r>
+          <w:rPr>
+            <w:rStyle w:val="Hyperlink"/>
+          </w:rPr>
+          <w:t xml:space="preserve">2001</w:t>
+        </w:r>
+      </w:hyperlink>
+      <w:r>
+        <w:t xml:space="preserve">, Chessman et al.</w:t>
+      </w:r>
+      <w:r>
+        <w:t xml:space="preserve"> </w:t>
+      </w:r>
+      <w:hyperlink w:anchor="ref-Chessman07">
+        <w:r>
+          <w:rPr>
+            <w:rStyle w:val="Hyperlink"/>
+          </w:rPr>
+          <w:t xml:space="preserve">2007</w:t>
+        </w:r>
+      </w:hyperlink>
+      <w:r>
+        <w:t xml:space="preserve">)</w:t>
+      </w:r>
+      <w:r>
+        <w:t xml:space="preserve">. Species names also change regularly requiring updates to standard taxonomic effort (</w:t>
+      </w:r>
+      <w:hyperlink r:id="rId39">
+        <w:r>
+          <w:rPr>
+            <w:rStyle w:val="Hyperlink"/>
+          </w:rPr>
+          <w:t xml:space="preserve">STE</w:t>
+        </w:r>
+      </w:hyperlink>
+      <w:r>
+        <w:t xml:space="preserve">) tables that are critical for many biological indices. Unidentified or ambiguous taxa must also be explicitly treated in analysis workflows</w:t>
+      </w:r>
+      <w:r>
+        <w:t xml:space="preserve"> </w:t>
+      </w:r>
+      <w:r>
+        <w:t xml:space="preserve">(Cuffney et al.</w:t>
+      </w:r>
+      <w:r>
+        <w:t xml:space="preserve"> </w:t>
+      </w:r>
+      <w:hyperlink w:anchor="ref-Cuffney07">
+        <w:r>
+          <w:rPr>
+            <w:rStyle w:val="Hyperlink"/>
+          </w:rPr>
+          <w:t xml:space="preserve">2007</w:t>
+        </w:r>
+      </w:hyperlink>
+      <w:r>
+        <w:t xml:space="preserve">)</w:t>
+      </w:r>
+      <w:r>
+        <w:t xml:space="preserve">, e.g., are they treated as missing values or are they substituted with coarser taxonomic designations? Environmental data that describe physical or chemical conditions are also critical to support development of an assessment index, as well as understanding potential stressors or background condition that could influence biological condition.</w:t>
       </w:r>
     </w:p>
     <w:p>
@@ -977,652 +1693,7 @@
         <w:pStyle w:val="BodyText"/>
       </w:pPr>
       <w:r>
-        <w:t xml:space="preserve">The paradigm of the research paper as a final scientific product can inhibit the uptake of research methods and findings by environmental managers. The research paper is conventionally viewed as a communication tool for scientists to report and share results among peers. Researchers access periodicals to stay informed of scientific advances and use the information to replicate methods for follow-up analysis. Although the primary literature continues to provide these fundamental services, this workflow is problematic when scientific products are needed to serve interests outside of the research community. For example, the paper as an endpoint for environmental managers fails to deliver products that are easily accessible from the practitioners perspective, both in application and interpretation. A research paper is less likely to effect environmental change because it does not provide a mechanism to transfer actionable information to those that require scientific guidance for decision-making, such as sharing analysis code or results that describe output from assessment products. Numerous studies have documented implementation failures as a result of siloing among research communities where the flow of information does not extend beyond institutional walls</w:t>
-      </w:r>
-      <w:r>
-        <w:t xml:space="preserve"> </w:t>
-      </w:r>
-      <w:r>
-        <w:t xml:space="preserve">(e.g., Mitchell</w:t>
-      </w:r>
-      <w:r>
-        <w:t xml:space="preserve"> </w:t>
-      </w:r>
-      <w:hyperlink w:anchor="ref-Mitchell05">
-        <w:r>
-          <w:rPr>
-            <w:rStyle w:val="Hyperlink"/>
-          </w:rPr>
-          <w:t xml:space="preserve">2005</w:t>
-        </w:r>
-      </w:hyperlink>
-      <w:r>
-        <w:t xml:space="preserve">, Liu et al.</w:t>
-      </w:r>
-      <w:r>
-        <w:t xml:space="preserve"> </w:t>
-      </w:r>
-      <w:hyperlink w:anchor="ref-Liu08">
-        <w:r>
-          <w:rPr>
-            <w:rStyle w:val="Hyperlink"/>
-          </w:rPr>
-          <w:t xml:space="preserve">2008</w:t>
-        </w:r>
-      </w:hyperlink>
-      <w:r>
-        <w:t xml:space="preserve">)</w:t>
-      </w:r>
-      <w:r>
-        <w:t xml:space="preserve">. Information loss over time is another well-known flaw associated with the paradigm of research paper as final product</w:t>
-      </w:r>
-      <w:r>
-        <w:t xml:space="preserve"> </w:t>
-      </w:r>
-      <w:r>
-        <w:t xml:space="preserve">(Michener et al.</w:t>
-      </w:r>
-      <w:r>
-        <w:t xml:space="preserve"> </w:t>
-      </w:r>
-      <w:hyperlink w:anchor="ref-Michener97">
-        <w:r>
-          <w:rPr>
-            <w:rStyle w:val="Hyperlink"/>
-          </w:rPr>
-          <w:t xml:space="preserve">1997</w:t>
-        </w:r>
-      </w:hyperlink>
-      <w:r>
-        <w:t xml:space="preserve">)</w:t>
-      </w:r>
-      <w:r>
-        <w:t xml:space="preserve">.</w:t>
-      </w:r>
-    </w:p>
-    <w:p>
-      <w:pPr>
-        <w:pStyle w:val="Heading2"/>
-      </w:pPr>
-      <w:bookmarkStart w:id="31" w:name="Xbf8c292c1daddbce5945243d231da1b60c0d135"/>
-      <w:r>
-        <w:t xml:space="preserve">Open data as a component of the open science process</w:t>
-      </w:r>
-      <w:bookmarkEnd w:id="31"/>
-    </w:p>
-    <w:p>
-      <w:pPr>
-        <w:pStyle w:val="FirstParagraph"/>
-      </w:pPr>
-      <w:r>
-        <w:t xml:space="preserve">Open data is a fundamental component of the broader open science process in Figure</w:t>
-      </w:r>
-      <w:r>
-        <w:t xml:space="preserve"> </w:t>
-      </w:r>
-      <w:r>
-        <w:t xml:space="preserve">1</w:t>
-      </w:r>
-      <w:r>
-        <w:t xml:space="preserve">. Under this mode of thinking, the research team becomes stewards of its data. For bioassessment data, goverment institutions may be the primary stewards of information that supports product development within a broader research team. Stewardship allows the data to be treated as a living product with a traceable and replicable provenance (i.e., origin), rather than proprietary and serving only the internal needs of an immediate research goal. Metadata that describe the structure and history of a dataset ensure the data have an identity. Metadata also encourage adoption of core data structures that allow integration across different sources, which is critical for collaboration across institutional boundaries</w:t>
-      </w:r>
-      <w:r>
-        <w:t xml:space="preserve"> </w:t>
-      </w:r>
-      <w:r>
-        <w:t xml:space="preserve">(Horsburgh et al.</w:t>
-      </w:r>
-      <w:r>
-        <w:t xml:space="preserve"> </w:t>
-      </w:r>
-      <w:hyperlink w:anchor="ref-Horsburgh16">
-        <w:r>
-          <w:rPr>
-            <w:rStyle w:val="Hyperlink"/>
-          </w:rPr>
-          <w:t xml:space="preserve">2016</w:t>
-        </w:r>
-      </w:hyperlink>
-      <w:r>
-        <w:t xml:space="preserve">, Hsu et al.</w:t>
-      </w:r>
-      <w:r>
-        <w:t xml:space="preserve"> </w:t>
-      </w:r>
-      <w:hyperlink w:anchor="ref-Hsu17">
-        <w:r>
-          <w:rPr>
-            <w:rStyle w:val="Hyperlink"/>
-          </w:rPr>
-          <w:t xml:space="preserve">2017</w:t>
-        </w:r>
-      </w:hyperlink>
-      <w:r>
-        <w:t xml:space="preserve">)</w:t>
-      </w:r>
-      <w:r>
-        <w:t xml:space="preserve">. Other open science practices, such as integration of data with dynamic reporting tools or submitting data to a federated repository (i.e., a decentralized database system for coordination and sharing), can facilitate communication for researchers and those for which the research was developed</w:t>
-      </w:r>
-      <w:r>
-        <w:t xml:space="preserve"> </w:t>
-      </w:r>
-      <w:r>
-        <w:t xml:space="preserve">(Bond-Lamberty et al.</w:t>
-      </w:r>
-      <w:r>
-        <w:t xml:space="preserve"> </w:t>
-      </w:r>
-      <w:hyperlink w:anchor="ref-BondLamberty16">
-        <w:r>
-          <w:rPr>
-            <w:rStyle w:val="Hyperlink"/>
-          </w:rPr>
-          <w:t xml:space="preserve">2016</w:t>
-        </w:r>
-      </w:hyperlink>
-      <w:r>
-        <w:t xml:space="preserve">)</w:t>
-      </w:r>
-      <w:r>
-        <w:t xml:space="preserve">.</w:t>
-      </w:r>
-    </w:p>
-    <w:p>
-      <w:pPr>
-        <w:pStyle w:val="BodyText"/>
-      </w:pPr>
-      <w:r>
-        <w:t xml:space="preserve">Open data can benefit research by contributing to an increase in novel products created through collaboration. Collaborative publications have increased in the environmental sciences as research teams leverage open data to create synthesis products that allow novel insights from comparisons across multiple datasets. Quantitative meta-analyses and systematic reviews are increasingly used to extract information from the primary literature</w:t>
-      </w:r>
-      <w:r>
-        <w:t xml:space="preserve"> </w:t>
-      </w:r>
-      <w:r>
-        <w:t xml:space="preserve">(Lortie</w:t>
-      </w:r>
-      <w:r>
-        <w:t xml:space="preserve"> </w:t>
-      </w:r>
-      <w:hyperlink w:anchor="ref-Lortie14">
-        <w:r>
-          <w:rPr>
-            <w:rStyle w:val="Hyperlink"/>
-          </w:rPr>
-          <w:t xml:space="preserve">2014</w:t>
-        </w:r>
-      </w:hyperlink>
-      <w:r>
-        <w:t xml:space="preserve">)</w:t>
-      </w:r>
-      <w:r>
-        <w:t xml:space="preserve">. In addition, open data products can increase efficiency of the individual researcher and a collective research team by encouraging collaborators to adopt an open science workflow. Many tools developed within the software and computer science community to facilitate open process and the creation of open data are now easily accessible to environmental scientists. Version control software (e.g, Git, GitHub), open source programming languages (e.g, R, Python), and integrated development environments (IDEs, e.g., RStudio, Spyder) can all be leveraged to dynamically create and share open data products that build institutional memory. These tools promote deliberate and shared workflows among researchers that can lead to better science in less time</w:t>
-      </w:r>
-      <w:r>
-        <w:t xml:space="preserve"> </w:t>
-      </w:r>
-      <w:r>
-        <w:t xml:space="preserve">(Lowndes et al.</w:t>
-      </w:r>
-      <w:r>
-        <w:t xml:space="preserve"> </w:t>
-      </w:r>
-      <w:hyperlink w:anchor="ref-Lowndes17">
-        <w:r>
-          <w:rPr>
-            <w:rStyle w:val="Hyperlink"/>
-          </w:rPr>
-          <w:t xml:space="preserve">2017</w:t>
-        </w:r>
-      </w:hyperlink>
-      <w:r>
-        <w:t xml:space="preserve">)</w:t>
-      </w:r>
-      <w:r>
-        <w:t xml:space="preserve"> </w:t>
-      </w:r>
-      <w:r>
-        <w:t xml:space="preserve">and have proven useful in recent applications in the hydrologic sciences</w:t>
-      </w:r>
-      <w:r>
-        <w:t xml:space="preserve"> </w:t>
-      </w:r>
-      <w:r>
-        <w:t xml:space="preserve">(Idaszak et al.</w:t>
-      </w:r>
-      <w:r>
-        <w:t xml:space="preserve"> </w:t>
-      </w:r>
-      <w:hyperlink w:anchor="ref-Idaszak17">
-        <w:r>
-          <w:rPr>
-            <w:rStyle w:val="Hyperlink"/>
-          </w:rPr>
-          <w:t xml:space="preserve">2017</w:t>
-        </w:r>
-      </w:hyperlink>
-      <w:r>
-        <w:t xml:space="preserve">, Slater et al.</w:t>
-      </w:r>
-      <w:r>
-        <w:t xml:space="preserve"> </w:t>
-      </w:r>
-      <w:hyperlink w:anchor="ref-Slater19">
-        <w:r>
-          <w:rPr>
-            <w:rStyle w:val="Hyperlink"/>
-          </w:rPr>
-          <w:t xml:space="preserve">2019</w:t>
-        </w:r>
-      </w:hyperlink>
-      <w:r>
-        <w:t xml:space="preserve">)</w:t>
-      </w:r>
-      <w:r>
-        <w:t xml:space="preserve">.</w:t>
-      </w:r>
-    </w:p>
-    <w:p>
-      <w:pPr>
-        <w:pStyle w:val="BodyText"/>
-      </w:pPr>
-      <w:r>
-        <w:t xml:space="preserve">Open access to data can also benefit management and regulatory communities. Openness can improve the value of data from monitoring programs by establishing workflows for data discovery and synthesis, often through the adoption of a common metadata structure and integration of data within federated data networks (e.g.,</w:t>
-      </w:r>
-      <w:r>
-        <w:t xml:space="preserve"> </w:t>
-      </w:r>
-      <w:hyperlink r:id="rId32">
-        <w:r>
-          <w:rPr>
-            <w:rStyle w:val="Hyperlink"/>
-          </w:rPr>
-          <w:t xml:space="preserve">DataONE</w:t>
-        </w:r>
-      </w:hyperlink>
-      <w:r>
-        <w:t xml:space="preserve">,</w:t>
-      </w:r>
-      <w:r>
-        <w:t xml:space="preserve"> </w:t>
-      </w:r>
-      <w:hyperlink r:id="rId33">
-        <w:r>
-          <w:rPr>
-            <w:rStyle w:val="Hyperlink"/>
-          </w:rPr>
-          <w:t xml:space="preserve">iRODS</w:t>
-        </w:r>
-      </w:hyperlink>
-      <w:r>
-        <w:t xml:space="preserve">). Open data maintained by management or regulatory communities benefits the research community, which in turn benefits the data maintainers that require scientific products to inform decisions. Open data can also improve public trust in scientific findings by exposing the underlying information used to develop a research product</w:t>
-      </w:r>
-      <w:r>
-        <w:t xml:space="preserve"> </w:t>
-      </w:r>
-      <w:r>
-        <w:t xml:space="preserve">(Grand et al.</w:t>
-      </w:r>
-      <w:r>
-        <w:t xml:space="preserve"> </w:t>
-      </w:r>
-      <w:hyperlink w:anchor="ref-Grand12">
-        <w:r>
-          <w:rPr>
-            <w:rStyle w:val="Hyperlink"/>
-          </w:rPr>
-          <w:t xml:space="preserve">2012</w:t>
-        </w:r>
-      </w:hyperlink>
-      <w:r>
-        <w:t xml:space="preserve">)</w:t>
-      </w:r>
-      <w:r>
-        <w:t xml:space="preserve">. Similar concepts are used in</w:t>
-      </w:r>
-      <w:r>
-        <w:t xml:space="preserve"> </w:t>
-      </w:r>
-      <w:r>
-        <w:t xml:space="preserve">“</w:t>
-      </w:r>
-      <w:r>
-        <w:t xml:space="preserve">blockchain</w:t>
-      </w:r>
-      <w:r>
-        <w:t xml:space="preserve">”</w:t>
-      </w:r>
-      <w:r>
-        <w:t xml:space="preserve"> </w:t>
-      </w:r>
-      <w:r>
-        <w:t xml:space="preserve">technologies that allow public financial transactions in an open, distributed format, as for trading in cryptocurrencies</w:t>
-      </w:r>
-      <w:r>
-        <w:t xml:space="preserve"> </w:t>
-      </w:r>
-      <w:r>
-        <w:t xml:space="preserve">(Pilkington</w:t>
-      </w:r>
-      <w:r>
-        <w:t xml:space="preserve"> </w:t>
-      </w:r>
-      <w:hyperlink w:anchor="ref-Pilkington16">
-        <w:r>
-          <w:rPr>
-            <w:rStyle w:val="Hyperlink"/>
-          </w:rPr>
-          <w:t xml:space="preserve">2016</w:t>
-        </w:r>
-      </w:hyperlink>
-      <w:r>
-        <w:t xml:space="preserve">)</w:t>
-      </w:r>
-      <w:r>
-        <w:t xml:space="preserve">. Increased trust could facilitate eventual adoption of proposed rules or regulations that are based on research products created from open data. More efficient and effective implementation of potential rules may also be possible if supporting data are openly available.</w:t>
-      </w:r>
-    </w:p>
-    <w:p>
-      <w:pPr>
-        <w:pStyle w:val="Heading1"/>
-      </w:pPr>
-      <w:bookmarkStart w:id="34" w:name="X82402b96a662d353687d6a528d81154bdf223ef"/>
-      <w:r>
-        <w:t xml:space="preserve">Applying open science principles to bioassessment</w:t>
-      </w:r>
-      <w:bookmarkEnd w:id="34"/>
-    </w:p>
-    <w:p>
-      <w:pPr>
-        <w:pStyle w:val="FirstParagraph"/>
-      </w:pPr>
-      <w:r>
-        <w:t xml:space="preserve">Here we provide a detailed description of open science processes that the bioassessment community could leverage to create reproducible, transparent, and discoverable research products for environmental managers. The below examples require understanding the distinction between the general open science process in Figure</w:t>
-      </w:r>
-      <w:r>
-        <w:t xml:space="preserve"> </w:t>
-      </w:r>
-      <w:r>
-        <w:t xml:space="preserve">1</w:t>
-      </w:r>
-      <w:r>
-        <w:t xml:space="preserve">, open data as an individual component of the open science process, and the technology-based tools that can be used to achieve these ends. Both the tools and open data are critical components that facilitate the broader process to achieve the principles outlined in Table</w:t>
-      </w:r>
-      <w:r>
-        <w:t xml:space="preserve"> </w:t>
-      </w:r>
-      <w:r>
-        <w:t xml:space="preserve">1</w:t>
-      </w:r>
-      <w:r>
-        <w:t xml:space="preserve">. However, open science tools can also be used by individual researchers in an entirely closed workflow with no collaboration or discoverability by others. Similarly, open data can be created through an entirely closed process even though it may appear as an open science product.</w:t>
-      </w:r>
-      <w:r>
-        <w:t xml:space="preserve"> </w:t>
-      </w:r>
-      <w:r>
-        <w:t xml:space="preserve">“</w:t>
-      </w:r>
-      <w:r>
-        <w:t xml:space="preserve">Openness</w:t>
-      </w:r>
-      <w:r>
-        <w:t xml:space="preserve">”</w:t>
-      </w:r>
-      <w:r>
-        <w:t xml:space="preserve"> </w:t>
-      </w:r>
-      <w:r>
-        <w:t xml:space="preserve">of process, tools, and data exists on a continuum, and incremental improvements can transform an individual’s and research group’s practice over time. We encourage awareness that an open process adopts the open science tools that are appropriate for a research question, the creation of open data can be a fundamental component of the process, and acceptance by the research team and collaborators of the concepts described in Table</w:t>
-      </w:r>
-      <w:r>
-        <w:t xml:space="preserve"> </w:t>
-      </w:r>
-      <w:r>
-        <w:t xml:space="preserve">1</w:t>
-      </w:r>
-      <w:r>
-        <w:t xml:space="preserve"> </w:t>
-      </w:r>
-      <w:r>
-        <w:t xml:space="preserve">is critical to achieving openness.</w:t>
-      </w:r>
-    </w:p>
-    <w:p>
-      <w:pPr>
-        <w:pStyle w:val="BodyText"/>
-      </w:pPr>
-      <w:r>
-        <w:t xml:space="preserve">The overall process is shown in Figure</w:t>
-      </w:r>
-      <w:r>
-        <w:t xml:space="preserve"> </w:t>
-      </w:r>
-      <w:r>
-        <w:t xml:space="preserve">2</w:t>
-      </w:r>
-      <w:r>
-        <w:t xml:space="preserve"> </w:t>
-      </w:r>
-      <w:r>
-        <w:t xml:space="preserve">as an expansion of general concepts in Figure</w:t>
-      </w:r>
-      <w:r>
-        <w:t xml:space="preserve"> </w:t>
-      </w:r>
-      <w:r>
-        <w:t xml:space="preserve">1</w:t>
-      </w:r>
-      <w:r>
-        <w:t xml:space="preserve">, with a specific science application phase for implementation. This iterative flow of information is facilitated by 1) openly sharing planning documents, 2) using established metadata standards to document synthesized data products, 3) hosting data products on open repositories, 4) creating reproducible summary documents that integrate the data and research products, and 5) incorporating the developed product into interactive applications that deliver the results to the managers and stakeholders. The technical phase of defining research goals, collecting and synthesizing data, and developing the bioassessment product are primary tasks of the research team. However, the process is distinguished by the flow of information to and from the research phase that can benefit the specific project and the science of bioassessment as a whole.</w:t>
-      </w:r>
-    </w:p>
-    <w:p>
-      <w:pPr>
-        <w:pStyle w:val="Heading3"/>
-      </w:pPr>
-      <w:bookmarkStart w:id="35" w:name="developing-bioassessment-goals"/>
-      <w:r>
-        <w:t xml:space="preserve">Developing bioassessment goals</w:t>
-      </w:r>
-      <w:bookmarkEnd w:id="35"/>
-    </w:p>
-    <w:p>
-      <w:pPr>
-        <w:pStyle w:val="FirstParagraph"/>
-      </w:pPr>
-      <w:r>
-        <w:t xml:space="preserve">In an open science process, the goals identified by the research team for developing a bioassessment product should occur through direct, two-way interaction with the management or regulatory institution that requires the product. This two-way exchange of information can be accomplished through direct communication and sharing of planning documents to ensure all decisions are transparent, i.e., open planning. In person meetings are ideal, but planning documents are dynamic and will require remote sharing and revision as ideas progress. Online tools such as</w:t>
-      </w:r>
-      <w:r>
-        <w:t xml:space="preserve"> </w:t>
-      </w:r>
-      <w:hyperlink r:id="rId36">
-        <w:r>
-          <w:rPr>
-            <w:rStyle w:val="Hyperlink"/>
-          </w:rPr>
-          <w:t xml:space="preserve">Google documents</w:t>
-        </w:r>
-      </w:hyperlink>
-      <w:r>
-        <w:t xml:space="preserve">,</w:t>
-      </w:r>
-      <w:r>
-        <w:t xml:space="preserve"> </w:t>
-      </w:r>
-      <w:hyperlink r:id="rId37">
-        <w:r>
-          <w:rPr>
-            <w:rStyle w:val="Hyperlink"/>
-          </w:rPr>
-          <w:t xml:space="preserve">Slack</w:t>
-        </w:r>
-      </w:hyperlink>
-      <w:r>
-        <w:t xml:space="preserve"> </w:t>
-      </w:r>
-      <w:r>
-        <w:t xml:space="preserve">discussion channels, and open lab notebooks can be instrumental for collaboration. More informal approaches, such as blogging and sharing ideas on social media, can expose new concepts to the broader community for guidance</w:t>
-      </w:r>
-      <w:r>
-        <w:t xml:space="preserve"> </w:t>
-      </w:r>
-      <w:r>
-        <w:t xml:space="preserve">(Woelfle et al.</w:t>
-      </w:r>
-      <w:r>
-        <w:t xml:space="preserve"> </w:t>
-      </w:r>
-      <w:hyperlink w:anchor="ref-Woelfle11">
-        <w:r>
-          <w:rPr>
-            <w:rStyle w:val="Hyperlink"/>
-          </w:rPr>
-          <w:t xml:space="preserve">2011</w:t>
-        </w:r>
-      </w:hyperlink>
-      <w:r>
-        <w:t xml:space="preserve">, Darling et al.</w:t>
-      </w:r>
-      <w:r>
-        <w:t xml:space="preserve"> </w:t>
-      </w:r>
-      <w:hyperlink w:anchor="ref-Darling13">
-        <w:r>
-          <w:rPr>
-            <w:rStyle w:val="Hyperlink"/>
-          </w:rPr>
-          <w:t xml:space="preserve">2013</w:t>
-        </w:r>
-      </w:hyperlink>
-      <w:r>
-        <w:t xml:space="preserve">)</w:t>
-      </w:r>
-      <w:r>
-        <w:t xml:space="preserve">. Overall, the research team should use these tools to identify stakeholder needs while also considering the balance between the research goals and limitations of the data to meet these goals. This will ensure that the needs of the management and stakeholder communities will be consistent with the services provided by the research product.</w:t>
-      </w:r>
-    </w:p>
-    <w:p>
-      <w:pPr>
-        <w:pStyle w:val="Heading3"/>
-      </w:pPr>
-      <w:bookmarkStart w:id="38" w:name="curating-bioassessment-data"/>
-      <w:r>
-        <w:t xml:space="preserve">Curating bioassessment data</w:t>
-      </w:r>
-      <w:bookmarkEnd w:id="38"/>
-    </w:p>
-    <w:p>
-      <w:pPr>
-        <w:pStyle w:val="FirstParagraph"/>
-      </w:pPr>
-      <w:r>
-        <w:t xml:space="preserve">After project goals are established, the research team identifies requirements and sources of data that need to be synthesized to meet the research needs. Bioassessment data, or more generally, biological data obtained from field sampling have a unique set of challenges that require added vigilance in data stewardship</w:t>
-      </w:r>
-      <w:r>
-        <w:t xml:space="preserve"> </w:t>
-      </w:r>
-      <w:r>
-        <w:t xml:space="preserve">(Cao and Hawkins</w:t>
-      </w:r>
-      <w:r>
-        <w:t xml:space="preserve"> </w:t>
-      </w:r>
-      <w:hyperlink w:anchor="ref-Cao11">
-        <w:r>
-          <w:rPr>
-            <w:rStyle w:val="Hyperlink"/>
-          </w:rPr>
-          <w:t xml:space="preserve">2011</w:t>
-        </w:r>
-      </w:hyperlink>
-      <w:r>
-        <w:t xml:space="preserve">)</w:t>
-      </w:r>
-      <w:r>
-        <w:t xml:space="preserve">. Taxonomic resolution requires a tradeoff between specificity with added cost</w:t>
-      </w:r>
-      <w:r>
-        <w:t xml:space="preserve"> </w:t>
-      </w:r>
-      <w:r>
-        <w:t xml:space="preserve">(Lenat and Resh</w:t>
-      </w:r>
-      <w:r>
-        <w:t xml:space="preserve"> </w:t>
-      </w:r>
-      <w:hyperlink w:anchor="ref-Lenat01">
-        <w:r>
-          <w:rPr>
-            <w:rStyle w:val="Hyperlink"/>
-          </w:rPr>
-          <w:t xml:space="preserve">2001</w:t>
-        </w:r>
-      </w:hyperlink>
-      <w:r>
-        <w:t xml:space="preserve">, Chessman et al.</w:t>
-      </w:r>
-      <w:r>
-        <w:t xml:space="preserve"> </w:t>
-      </w:r>
-      <w:hyperlink w:anchor="ref-Chessman07">
-        <w:r>
-          <w:rPr>
-            <w:rStyle w:val="Hyperlink"/>
-          </w:rPr>
-          <w:t xml:space="preserve">2007</w:t>
-        </w:r>
-      </w:hyperlink>
-      <w:r>
-        <w:t xml:space="preserve">)</w:t>
-      </w:r>
-      <w:r>
-        <w:t xml:space="preserve"> </w:t>
-      </w:r>
-      <w:r>
-        <w:t xml:space="preserve">and names change regularly requiring updates to standard taxonomic effort (</w:t>
-      </w:r>
-      <w:hyperlink r:id="rId39">
-        <w:r>
-          <w:rPr>
-            <w:rStyle w:val="Hyperlink"/>
-          </w:rPr>
-          <w:t xml:space="preserve">STE</w:t>
-        </w:r>
-      </w:hyperlink>
-      <w:r>
-        <w:t xml:space="preserve">) tables that are critical for many biological indices. Unidentified or ambiguous taxa must also be explicitly treated in analysis workflows</w:t>
-      </w:r>
-      <w:r>
-        <w:t xml:space="preserve"> </w:t>
-      </w:r>
-      <w:r>
-        <w:t xml:space="preserve">(Cuffney et al.</w:t>
-      </w:r>
-      <w:r>
-        <w:t xml:space="preserve"> </w:t>
-      </w:r>
-      <w:hyperlink w:anchor="ref-Cuffney07">
-        <w:r>
-          <w:rPr>
-            <w:rStyle w:val="Hyperlink"/>
-          </w:rPr>
-          <w:t xml:space="preserve">2007</w:t>
-        </w:r>
-      </w:hyperlink>
-      <w:r>
-        <w:t xml:space="preserve">)</w:t>
-      </w:r>
-      <w:r>
-        <w:t xml:space="preserve">, e.g., are they treated as missing values or are they substituted with coarser taxonomic designations? Environmental data that describe physical or chemical conditions are also critical to support development of an assessment index, as well as understanding potential stressors or background condition that could influence biological condition.</w:t>
-      </w:r>
-    </w:p>
-    <w:p>
-      <w:pPr>
-        <w:pStyle w:val="BodyText"/>
-      </w:pPr>
-      <w:r>
-        <w:t xml:space="preserve">As an example, a multimetric index may require taxonomic data collected at multiple sites by different institutions, whereas the output data may include summary scores, individual metrics, and any additional supporting information to assess the quality of the output. These data products can easily be documented using a standardized metadata language (e.g., Ecological Metadata Language Standard, or</w:t>
+        <w:t xml:space="preserve">Open science tools can facilitate the curation of bioassessment data by addressing the above challenges. For example, a multimetric index may require taxonomic data collected at multiple sites by different institutions, whereas the output data may include summary scores, individual metrics, and any additional supporting information to assess the quality of the output. In an open science workflow, these data products can be documented using a standardized metadata language (e.g., Ecological Metadata Language Standard, or</w:t>
       </w:r>
       <w:r>
         <w:t xml:space="preserve"> </w:t>
@@ -1744,6 +1815,29 @@
         <w:t xml:space="preserve">)</w:t>
       </w:r>
       <w:r>
+        <w:t xml:space="preserve">. Continuous integration services can automate quality control and regularly update data products as new information is collected</w:t>
+      </w:r>
+      <w:r>
+        <w:t xml:space="preserve"> </w:t>
+      </w:r>
+      <w:r>
+        <w:t xml:space="preserve">(Yenni et al.</w:t>
+      </w:r>
+      <w:r>
+        <w:t xml:space="preserve"> </w:t>
+      </w:r>
+      <w:hyperlink w:anchor="ref-Yenni19">
+        <w:r>
+          <w:rPr>
+            <w:rStyle w:val="Hyperlink"/>
+          </w:rPr>
+          <w:t xml:space="preserve">2019</w:t>
+        </w:r>
+      </w:hyperlink>
+      <w:r>
+        <w:t xml:space="preserve">)</w:t>
+      </w:r>
+      <w:r>
         <w:t xml:space="preserve">. The data product also becomes available on an open data repository that is discoverable by other researchers and can contribute to alternative scientific advances beyond the immediate goals (e.g., Hydroshare for the hydrologic sciences,</w:t>
       </w:r>
       <w:r>
@@ -3085,12 +3179,12 @@
       <w:r>
         <w:t xml:space="preserve"> </w:t>
       </w:r>
-      <w:hyperlink w:anchor="ref-Beckir">
-        <w:r>
-          <w:rPr>
-            <w:rStyle w:val="Hyperlink"/>
-          </w:rPr>
-          <w:t xml:space="preserve">n.d.</w:t>
+      <w:hyperlink w:anchor="ref-Beck19b">
+        <w:r>
+          <w:rPr>
+            <w:rStyle w:val="Hyperlink"/>
+          </w:rPr>
+          <w:t xml:space="preserve">2019</w:t>
         </w:r>
       </w:hyperlink>
       <w:r>
@@ -4165,7 +4259,7 @@
         </w:r>
       </w:hyperlink>
       <w:r>
-        <w:t xml:space="preserve">, and D. Gezelter,</w:t>
+        <w:t xml:space="preserve">, D. Gezelter,</w:t>
       </w:r>
       <w:r>
         <w:t xml:space="preserve"> </w:t>
@@ -4178,13 +4272,33 @@
           <w:t xml:space="preserve">http://openscience.org/</w:t>
         </w:r>
       </w:hyperlink>
+      <w:r>
+        <w:t xml:space="preserve">, and</w:t>
+      </w:r>
+      <w:r>
+        <w:t xml:space="preserve"> </w:t>
+      </w:r>
+      <w:r>
+        <w:t xml:space="preserve">Powers and Hampton (</w:t>
+      </w:r>
+      <w:hyperlink w:anchor="ref-Powers19">
+        <w:r>
+          <w:rPr>
+            <w:rStyle w:val="Hyperlink"/>
+          </w:rPr>
+          <w:t xml:space="preserve">2019</w:t>
+        </w:r>
+      </w:hyperlink>
+      <w:r>
+        <w:t xml:space="preserve">)</w:t>
+      </w:r>
     </w:p>
     <w:tbl>
       <w:tblPr>
         <w:tblStyle w:val="Table"/>
         <w:tblW w:type="pct" w:w="0.0"/>
         <w:tblLook w:firstRow="1"/>
-        <w:tblCaption w:val="Table 1: Core definitions and principles of open science, from Open Knowledge International, http://opendefinition.org/, Creative Commons, https://creativecommons.org/about/program-areas/open-science/, and D. Gezelter, http://openscience.org/"/>
+        <w:tblCaption w:val="Table 1: Core definitions and principles of open science, from Open Knowledge International, http://opendefinition.org/, Creative Commons, https://creativecommons.org/about/program-areas/open-science/, D. Gezelter, http://openscience.org/, and Powers and Hampton (2019)"/>
       </w:tblPr>
       <w:tblGrid/>
       <w:tr>
@@ -4269,7 +4383,7 @@
               <w:jc w:val="left"/>
             </w:pPr>
             <w:r>
-              <w:t xml:space="preserve">The practice of science in such a way that others can collaborate and contribute, where research data, lab notes and other research processes are freely available, under terms that enable reuse, redistribution and reproduction of the research and its underlying data and methods</w:t>
+              <w:t xml:space="preserve">Practicing science in such a way that others can collaborate and contribute, where research data, lab notes and other research processes are freely available, under terms that enable reuse, redistribution and reproduction of the research and its underlying data and methods</w:t>
             </w:r>
           </w:p>
         </w:tc>
@@ -4282,7 +4396,7 @@
               <w:jc w:val="left"/>
             </w:pPr>
             <w:r>
-              <w:t xml:space="preserve">Principle 1</w:t>
+              <w:t xml:space="preserve">Reproducible</w:t>
             </w:r>
           </w:p>
         </w:tc>
@@ -4293,7 +4407,7 @@
               <w:jc w:val="left"/>
             </w:pPr>
             <w:r>
-              <w:t xml:space="preserve">Transparency in experimental methodology, observation, and collection of data</w:t>
+              <w:t xml:space="preserve">Producing equivalent outcomes from the same data set, or in the case of computational reproducibility, producing equivalent outcomes from the same data set using the same code and software as the original study</w:t>
             </w:r>
           </w:p>
         </w:tc>
@@ -4306,7 +4420,7 @@
               <w:jc w:val="left"/>
             </w:pPr>
             <w:r>
-              <w:t xml:space="preserve">Principle 2</w:t>
+              <w:t xml:space="preserve">Principle 1</w:t>
             </w:r>
           </w:p>
         </w:tc>
@@ -4317,7 +4431,7 @@
               <w:jc w:val="left"/>
             </w:pPr>
             <w:r>
-              <w:t xml:space="preserve">Public availability and reusability of scientific data</w:t>
+              <w:t xml:space="preserve">Transparency in experimental methods, observations, and collection of data</w:t>
             </w:r>
           </w:p>
         </w:tc>
@@ -4330,7 +4444,7 @@
               <w:jc w:val="left"/>
             </w:pPr>
             <w:r>
-              <w:t xml:space="preserve">Principle 3</w:t>
+              <w:t xml:space="preserve">Principle 2</w:t>
             </w:r>
           </w:p>
         </w:tc>
@@ -4341,7 +4455,7 @@
               <w:jc w:val="left"/>
             </w:pPr>
             <w:r>
-              <w:t xml:space="preserve">Public accessibility and transparency of scientific communication</w:t>
+              <w:t xml:space="preserve">Public availability and reusability of scientific data</w:t>
             </w:r>
           </w:p>
         </w:tc>
@@ -4354,7 +4468,7 @@
               <w:jc w:val="left"/>
             </w:pPr>
             <w:r>
-              <w:t xml:space="preserve">Principle 4</w:t>
+              <w:t xml:space="preserve">Principle 3</w:t>
             </w:r>
           </w:p>
         </w:tc>
@@ -4365,7 +4479,31 @@
               <w:jc w:val="left"/>
             </w:pPr>
             <w:r>
-              <w:t xml:space="preserve">Using web-based tools to facilitate scientific collaboration and reproducibility</w:t>
+              <w:t xml:space="preserve">Public accessibility and transparency of scientific communication</w:t>
+            </w:r>
+          </w:p>
+        </w:tc>
+      </w:tr>
+      <w:tr>
+        <w:tc>
+          <w:p>
+            <w:pPr>
+              <w:pStyle w:val="Compact"/>
+              <w:jc w:val="left"/>
+            </w:pPr>
+            <w:r>
+              <w:t xml:space="preserve">Principle 4</w:t>
+            </w:r>
+          </w:p>
+        </w:tc>
+        <w:tc>
+          <w:p>
+            <w:pPr>
+              <w:pStyle w:val="Compact"/>
+              <w:jc w:val="left"/>
+            </w:pPr>
+            <w:r>
+              <w:t xml:space="preserve">The use of web-based tools to facilitate scientific collaboration and reproducibility</w:t>
             </w:r>
           </w:p>
         </w:tc>
@@ -5067,7 +5205,7 @@
       </w:r>
       <w:bookmarkEnd w:id="70"/>
     </w:p>
-    <w:bookmarkStart w:id="158" w:name="refs"/>
+    <w:bookmarkStart w:id="162" w:name="refs"/>
     <w:bookmarkStart w:id="71" w:name="ref-Allaire18"/>
     <w:p>
       <w:pPr>
@@ -5108,107 +5246,103 @@
       </w:r>
     </w:p>
     <w:bookmarkEnd w:id="74"/>
-    <w:bookmarkStart w:id="76" w:name="ref-Beck18c"/>
-    <w:p>
-      <w:pPr>
-        <w:pStyle w:val="Bibliography"/>
-      </w:pPr>
-      <w:r>
-        <w:t xml:space="preserve">Beck, M. W. 2018a. SCCWRP/SCAPE: v1.0 (Version 1.0). Zenodo,</w:t>
-      </w:r>
-      <w:r>
-        <w:t xml:space="preserve"> </w:t>
-      </w:r>
-      <w:hyperlink r:id="rId75">
-        <w:r>
-          <w:rPr>
-            <w:rStyle w:val="Hyperlink"/>
-          </w:rPr>
-          <w:t xml:space="preserve">http://doi.org/10.5281/zenodo.1218121</w:t>
-        </w:r>
-      </w:hyperlink>
-      <w:r>
-        <w:t xml:space="preserve">.</w:t>
+    <w:bookmarkStart w:id="75" w:name="ref-Beck18c"/>
+    <w:p>
+      <w:pPr>
+        <w:pStyle w:val="Bibliography"/>
+      </w:pPr>
+      <w:r>
+        <w:t xml:space="preserve">Beck, M. W. 2018a. SCCWRP/SCAPE: v1.0 (Version 1.0). Zenodo, http://doi.org/10.5281/zenodo.1218121.</w:t>
+      </w:r>
+    </w:p>
+    <w:bookmarkEnd w:id="75"/>
+    <w:bookmarkStart w:id="76" w:name="ref-Beck18d"/>
+    <w:p>
+      <w:pPr>
+        <w:pStyle w:val="Bibliography"/>
+      </w:pPr>
+      <w:r>
+        <w:t xml:space="preserve">Beck, M. W. 2018b. Constrained streams for biological integrity in California. Knowledge Network for Biocomplexity. urn:uuid:75411f50-32ed-42a5-bbfd-26833c7a441f.</w:t>
       </w:r>
     </w:p>
     <w:bookmarkEnd w:id="76"/>
-    <w:bookmarkStart w:id="77" w:name="ref-Beck18d"/>
-    <w:p>
-      <w:pPr>
-        <w:pStyle w:val="Bibliography"/>
-      </w:pPr>
-      <w:r>
-        <w:t xml:space="preserve">Beck, M. W. 2018b. Constrained streams for biological integrity in California. Knowledge Network for Biocomplexity. urn:uuid:75411f50-32ed-42a5-bbfd-26833c7a441f.</w:t>
+    <w:bookmarkStart w:id="77" w:name="ref-Beck09"/>
+    <w:p>
+      <w:pPr>
+        <w:pStyle w:val="Bibliography"/>
+      </w:pPr>
+      <w:r>
+        <w:t xml:space="preserve">Beck, M. W., and L. K. Hatch. 2009. A review of research on the development of lake indices of biotic integrity. Environmental Reviews 17:21–44.</w:t>
       </w:r>
     </w:p>
     <w:bookmarkEnd w:id="77"/>
-    <w:bookmarkStart w:id="78" w:name="ref-Beck09"/>
-    <w:p>
-      <w:pPr>
-        <w:pStyle w:val="Bibliography"/>
-      </w:pPr>
-      <w:r>
-        <w:t xml:space="preserve">Beck, M. W., and L. K. Hatch. 2009. A review of research on the development of lake indices of biotic integrity. Environmental Reviews 17:21–44.</w:t>
+    <w:bookmarkStart w:id="78" w:name="ref-Beck19b"/>
+    <w:p>
+      <w:pPr>
+        <w:pStyle w:val="Bibliography"/>
+      </w:pPr>
+      <w:r>
+        <w:t xml:space="preserve">Beck, M. W., R. D. Mazor, S. Johnson, K. Wisenbaker, J. Westfall, P. R. Ode, R. Hill, C. Loflen, M. Sutula, and E. D. Stein. 2019. Prioritizing management goals for stream biological integrity within the developed landscape context. Freshwater Science 38.</w:t>
       </w:r>
     </w:p>
     <w:bookmarkEnd w:id="78"/>
-    <w:bookmarkStart w:id="79" w:name="ref-Beckir"/>
-    <w:p>
-      <w:pPr>
-        <w:pStyle w:val="Bibliography"/>
-      </w:pPr>
-      <w:r>
-        <w:t xml:space="preserve">Beck, M. W., R. D. Mazor, S. Johnson, K. Wisenbaker, J. Westfall, P. R. Ode, R. Hill, C. Loflen, M. Sutula, and E. D. Stein. (n.d.). Prioritizing management goals for stream biological integrity within the developed landscape context. Freshwater Science.</w:t>
+    <w:bookmarkStart w:id="79" w:name="ref-Birk12"/>
+    <w:p>
+      <w:pPr>
+        <w:pStyle w:val="Bibliography"/>
+      </w:pPr>
+      <w:r>
+        <w:t xml:space="preserve">Birk, S., W. Bonne, A. Borja, S. Brucet, A. Courrat, S. Poikane, A. Solimini, W. van de Bund, N. Zampoukas, and D. Hering. 2012. Three hundred ways to assess Europe’s surface waters: An almost complete overview of biological methods to implement the Water Framework Directive. Ecological Indicators 18:31–41.</w:t>
       </w:r>
     </w:p>
     <w:bookmarkEnd w:id="79"/>
-    <w:bookmarkStart w:id="80" w:name="ref-Birk12"/>
-    <w:p>
-      <w:pPr>
-        <w:pStyle w:val="Bibliography"/>
-      </w:pPr>
-      <w:r>
-        <w:t xml:space="preserve">Birk, S., W. Bonne, A. Borja, S. Brucet, A. Courrat, S. Poikane, A. Solimini, W. van de Bund, N. Zampoukas, and D. Hering. 2012. Three hundred ways to assess Europe’s surface waters: An almost complete overview of biological methods to implement the Water Framework Directive. Ecological Indicators 18:31–41.</w:t>
+    <w:bookmarkStart w:id="80" w:name="ref-BondLamberty16"/>
+    <w:p>
+      <w:pPr>
+        <w:pStyle w:val="Bibliography"/>
+      </w:pPr>
+      <w:r>
+        <w:t xml:space="preserve">Bond-Lamberty, B., A. P. Smith, and V. Bailey. 2016. Running an open experiment: Transparency and reproducibility in soil and ecosystem science. Environmental Research Letters 11:1–7.</w:t>
       </w:r>
     </w:p>
     <w:bookmarkEnd w:id="80"/>
-    <w:bookmarkStart w:id="81" w:name="ref-BondLamberty16"/>
-    <w:p>
-      <w:pPr>
-        <w:pStyle w:val="Bibliography"/>
-      </w:pPr>
-      <w:r>
-        <w:t xml:space="preserve">Bond-Lamberty, B., A. P. Smith, and V. Bailey. 2016. Running an open experiment: Transparency and reproducibility in soil and ecosystem science. Environmental Research Letters 11:1–7.</w:t>
+    <w:bookmarkStart w:id="81" w:name="ref-Borja09"/>
+    <w:p>
+      <w:pPr>
+        <w:pStyle w:val="Bibliography"/>
+      </w:pPr>
+      <w:r>
+        <w:t xml:space="preserve">Borja, A., A. Ranasinghe, and S. B. Weisberg. 2009. Assessing ecological integrity in marine waters, using multiple indices and ecosystem components: Challenges for the future. Marine Pollution Bulletin 59:1–4.</w:t>
       </w:r>
     </w:p>
     <w:bookmarkEnd w:id="81"/>
-    <w:bookmarkStart w:id="82" w:name="ref-Borja09"/>
-    <w:p>
-      <w:pPr>
-        <w:pStyle w:val="Bibliography"/>
-      </w:pPr>
-      <w:r>
-        <w:t xml:space="preserve">Borja, A., A. Ranasinghe, and S. B. Weisberg. 2009. Assessing ecological integrity in marine waters, using multiple indices and ecosystem components: Challenges for the future. Marine Pollution Bulletin 59:1–4.</w:t>
+    <w:bookmarkStart w:id="82" w:name="ref-Bried14"/>
+    <w:p>
+      <w:pPr>
+        <w:pStyle w:val="Bibliography"/>
+      </w:pPr>
+      <w:r>
+        <w:t xml:space="preserve">Bried, J. T., S. K. Jog, A. R. Dzialowski, and C. A. Davis. 2014. Potential vegetation criteria for identifying reference-quality wetlands in the south-central United States. Wetlands 34:1159–1169.</w:t>
       </w:r>
     </w:p>
     <w:bookmarkEnd w:id="82"/>
-    <w:bookmarkStart w:id="83" w:name="ref-Bried14"/>
-    <w:p>
-      <w:pPr>
-        <w:pStyle w:val="Bibliography"/>
-      </w:pPr>
-      <w:r>
-        <w:t xml:space="preserve">Bried, J. T., S. K. Jog, A. R. Dzialowski, and C. A. Davis. 2014. Potential vegetation criteria for identifying reference-quality wetlands in the south-central United States. Wetlands 34:1159–1169.</w:t>
+    <w:bookmarkStart w:id="83" w:name="ref-Cao11"/>
+    <w:p>
+      <w:pPr>
+        <w:pStyle w:val="Bibliography"/>
+      </w:pPr>
+      <w:r>
+        <w:t xml:space="preserve">Cao, Y., and C. Hawkins. 2011. The comparability of bioassessments: A review of conceptual and methodological issues. Journal of the North American Benthological Society 30:680–701.</w:t>
       </w:r>
     </w:p>
     <w:bookmarkEnd w:id="83"/>
-    <w:bookmarkStart w:id="84" w:name="ref-Cao11"/>
-    <w:p>
-      <w:pPr>
-        <w:pStyle w:val="Bibliography"/>
-      </w:pPr>
-      <w:r>
-        <w:t xml:space="preserve">Cao, Y., and C. Hawkins. 2011. The comparability of bioassessments: A review of conceptual and methodological issues. Journal of the North American Benthological Society 30:680–701.</w:t>
+    <w:bookmarkStart w:id="84" w:name="ref-Carpenter09"/>
+    <w:p>
+      <w:pPr>
+        <w:pStyle w:val="Bibliography"/>
+      </w:pPr>
+      <w:r>
+        <w:t xml:space="preserve">Carpenter, S. R., E. V. Armbrust, P. W. Arzberger, F. S. C. III, J. J. Elser, E. J. Hackett, A. R. Ives, P. M. Kareiva, M. A. Leibold, P. Lundberg, M. Mangel, N. Merchant, W. W. Murdoch, M. A. Palmer, D. P. C. Peters, S. T. A. Pickett, K. K. Smith, D. H. Wall, and A. S. Zimmerman. 2009. Accelerate synthesis in ecology and environmental sciences. BioScience 59:699–701.</w:t>
       </w:r>
     </w:p>
     <w:bookmarkEnd w:id="84"/>
@@ -5288,7 +5422,7 @@
         <w:pStyle w:val="Bibliography"/>
       </w:pPr>
       <w:r>
-        <w:t xml:space="preserve">Darling, E. S., D. Shiffman, I. M. Côte, and J. A. Drew. 2013. The role of Twiter in the life cycle of a scientific publication. Ideas in Ecology and Evolution 6:32–43.</w:t>
+        <w:t xml:space="preserve">Darling, E. S., D. Shiffman, I. M. Côte, and J. A. Drew. 2013. The role of Twitter in the life cycle of a scientific publication. Ideas in Ecology and Evolution 6:32–43.</w:t>
       </w:r>
     </w:p>
     <w:bookmarkEnd w:id="92"/>
@@ -5392,7 +5526,17 @@
       </w:r>
     </w:p>
     <w:bookmarkEnd w:id="102"/>
-    <w:bookmarkStart w:id="103" w:name="ref-Hering10"/>
+    <w:bookmarkStart w:id="103" w:name="ref-Hawkins10"/>
+    <w:p>
+      <w:pPr>
+        <w:pStyle w:val="Bibliography"/>
+      </w:pPr>
+      <w:r>
+        <w:t xml:space="preserve">Hawkins, C. P., J. R. Olson, and R. A. Hill. 2010. The reference condition: Predicting benchmarks for ecological and water-quality assessments. Journal of the North American Benthological Society 29:312–343.</w:t>
+      </w:r>
+    </w:p>
+    <w:bookmarkEnd w:id="103"/>
+    <w:bookmarkStart w:id="104" w:name="ref-Hering10"/>
     <w:p>
       <w:pPr>
         <w:pStyle w:val="Bibliography"/>
@@ -5401,8 +5545,8 @@
         <w:t xml:space="preserve">Hering, D., A. Borja, J. Carstensen, L. Carvalho, M. Elliott, C. K. Field, A. S. Heiskanen, R. K. Johnson, J. Moe, D. Pont, A. L. Solheim, and W. de Bund. 2010. The European Water Framework Directive at the age of 10: A critical review of the achievements with recommendations for the future. Science of the Total Environment 408:4007–4019.</w:t>
       </w:r>
     </w:p>
-    <w:bookmarkEnd w:id="103"/>
-    <w:bookmarkStart w:id="104" w:name="ref-Hijmans19"/>
+    <w:bookmarkEnd w:id="104"/>
+    <w:bookmarkStart w:id="105" w:name="ref-Hijmans19"/>
     <w:p>
       <w:pPr>
         <w:pStyle w:val="Bibliography"/>
@@ -5411,8 +5555,8 @@
         <w:t xml:space="preserve">Hijmans, R. J. 2019. Raster: Geographic data analysis and modeling.</w:t>
       </w:r>
     </w:p>
-    <w:bookmarkEnd w:id="104"/>
-    <w:bookmarkStart w:id="105" w:name="ref-Hill16"/>
+    <w:bookmarkEnd w:id="105"/>
+    <w:bookmarkStart w:id="106" w:name="ref-Hill16"/>
     <w:p>
       <w:pPr>
         <w:pStyle w:val="Bibliography"/>
@@ -5421,8 +5565,8 @@
         <w:t xml:space="preserve">Hill, R. A., M. H. Weber, S. G. Leibowitz, A. R. Olsen, and D. J. Thornbrugh. 2016. The Stream-Catchment (StreamCat) dataset: A database of watershed metrics for the conterminous United States. Journal of the American Water Resources Association 52:120–128.</w:t>
       </w:r>
     </w:p>
-    <w:bookmarkEnd w:id="105"/>
-    <w:bookmarkStart w:id="106" w:name="ref-Horsburgh16"/>
+    <w:bookmarkEnd w:id="106"/>
+    <w:bookmarkStart w:id="107" w:name="ref-Horsburgh16"/>
     <w:p>
       <w:pPr>
         <w:pStyle w:val="Bibliography"/>
@@ -5431,8 +5575,8 @@
         <w:t xml:space="preserve">Horsburgh, J. S., M. M. Morsy, A. M. Castronova, J. L. Goodall, T. Gan, H. Yi, M. J. Stealey, and D. G. Tarboton. 2016. Hydroshare: Sharing diverse environmental data types and models as social objects with application to the hydrology domain. Journal of the American Water Resources Association 52:873–889.</w:t>
       </w:r>
     </w:p>
-    <w:bookmarkEnd w:id="106"/>
-    <w:bookmarkStart w:id="107" w:name="ref-Hsu17"/>
+    <w:bookmarkEnd w:id="107"/>
+    <w:bookmarkStart w:id="108" w:name="ref-Hsu17"/>
     <w:p>
       <w:pPr>
         <w:pStyle w:val="Bibliography"/>
@@ -5441,8 +5585,8 @@
         <w:t xml:space="preserve">Hsu, L., E. Mayorga, J. S. Horsburgh, M. R. Carter, K. A. Lehnert, and s. L. Brantley. 2017. Enhancing interoperability and capabilities of earth science data using the Observations Data Model 2 (ODM2). Data Science Journal 16:1–16.</w:t>
       </w:r>
     </w:p>
-    <w:bookmarkEnd w:id="107"/>
-    <w:bookmarkStart w:id="108" w:name="ref-Idaszak17"/>
+    <w:bookmarkEnd w:id="108"/>
+    <w:bookmarkStart w:id="109" w:name="ref-Idaszak17"/>
     <w:p>
       <w:pPr>
         <w:pStyle w:val="Bibliography"/>
@@ -5466,8 +5610,8 @@
         <w:t xml:space="preserve">J. Carver, N. P. C. Hong, and G. K. Thiruvathukal, editors. Chapter 10 in software engineering for science. Taylor &amp; Francis CRC Press, Boca Raton, Florida, USA.</w:t>
       </w:r>
     </w:p>
-    <w:bookmarkEnd w:id="108"/>
-    <w:bookmarkStart w:id="109" w:name="ref-Ihle17"/>
+    <w:bookmarkEnd w:id="109"/>
+    <w:bookmarkStart w:id="110" w:name="ref-Ihle17"/>
     <w:p>
       <w:pPr>
         <w:pStyle w:val="Bibliography"/>
@@ -5476,8 +5620,8 @@
         <w:t xml:space="preserve">Ihle, M., I. S. Winney, A. Krystalli, and M. Croucher. 2017. Striving for transparent and credible research: Practical guidelines for behavioral ecologists. Behavioral Ecology 28:348–354.</w:t>
       </w:r>
     </w:p>
-    <w:bookmarkEnd w:id="109"/>
-    <w:bookmarkStart w:id="110" w:name="ref-Karr86"/>
+    <w:bookmarkEnd w:id="110"/>
+    <w:bookmarkStart w:id="111" w:name="ref-Karr86"/>
     <w:p>
       <w:pPr>
         <w:pStyle w:val="Bibliography"/>
@@ -5486,8 +5630,8 @@
         <w:t xml:space="preserve">Karr, J. R., K. D. Fausch, P. L. Angermeier, P. R. Yant, and I. J. Schlosser. 1986. Assessing biological integrity in running waters: A method and its rationale. Illinois Natural History Survey, Champaign, Illinois.</w:t>
       </w:r>
     </w:p>
-    <w:bookmarkEnd w:id="110"/>
-    <w:bookmarkStart w:id="111" w:name="ref-Kelly16"/>
+    <w:bookmarkEnd w:id="111"/>
+    <w:bookmarkStart w:id="112" w:name="ref-Kelly16"/>
     <w:p>
       <w:pPr>
         <w:pStyle w:val="Bibliography"/>
@@ -5496,8 +5640,8 @@
         <w:t xml:space="preserve">Kelly, M. G., S. Birk, N. J. Willby, L. Denys, S.Drakare, M. Kahlert, S. M. Karjalainen, A. Marchetto, J. A. Pitt, G. Urbanič, and S. Poikane. 2016. Redundancy in the ecological assessment of lakes: Are phytoplankton, macrophytes and phytobenthos all necessary? Science of the Total Environment 15:594–602.</w:t>
       </w:r>
     </w:p>
-    <w:bookmarkEnd w:id="111"/>
-    <w:bookmarkStart w:id="112" w:name="ref-Kerans94"/>
+    <w:bookmarkEnd w:id="112"/>
+    <w:bookmarkStart w:id="113" w:name="ref-Kerans94"/>
     <w:p>
       <w:pPr>
         <w:pStyle w:val="Bibliography"/>
@@ -5506,8 +5650,8 @@
         <w:t xml:space="preserve">Kerans, B. L., and J. R. Karr. 1994. A benthic index of biotic integrity (B-IBI) for rivers of the Tennessee Valley. Ecological Applications 4:768–785.</w:t>
       </w:r>
     </w:p>
-    <w:bookmarkEnd w:id="112"/>
-    <w:bookmarkStart w:id="113" w:name="ref-King11"/>
+    <w:bookmarkEnd w:id="113"/>
+    <w:bookmarkStart w:id="114" w:name="ref-King11"/>
     <w:p>
       <w:pPr>
         <w:pStyle w:val="Bibliography"/>
@@ -5516,8 +5660,8 @@
         <w:t xml:space="preserve">King, R. S., M. E. Baker, P. F. Kazyak, and D. E. Weller. 2011. How novel is too novel? Stream community thresholds at exceptionally low levels of catchment urbanization. Ecological Applications 21:1659–1678.</w:t>
       </w:r>
     </w:p>
-    <w:bookmarkEnd w:id="113"/>
-    <w:bookmarkStart w:id="114" w:name="ref-Kluyver16"/>
+    <w:bookmarkEnd w:id="114"/>
+    <w:bookmarkStart w:id="115" w:name="ref-Kluyver16"/>
     <w:p>
       <w:pPr>
         <w:pStyle w:val="Bibliography"/>
@@ -5526,8 +5670,18 @@
         <w:t xml:space="preserve">Kluyver, T., B. Ragan-Kelley, F. Pérez, B. Granger, M. Bussonnier, J. Frederic, K. Kelley, J. Hamrick, J. Grout, S. Corlay, P. Ivanov, D. Avila, S. Abdalla, and C. Willing. 2016. Jupyter notebooks – a publishing format for reproducible computational workflows. IOS Press.</w:t>
       </w:r>
     </w:p>
-    <w:bookmarkEnd w:id="114"/>
-    <w:bookmarkStart w:id="115" w:name="ref-Kuehne17"/>
+    <w:bookmarkEnd w:id="115"/>
+    <w:bookmarkStart w:id="116" w:name="ref-Kuehne19"/>
+    <w:p>
+      <w:pPr>
+        <w:pStyle w:val="Bibliography"/>
+      </w:pPr>
+      <w:r>
+        <w:t xml:space="preserve">Kuehne, L. M., and A. L. Strecker, and J. D. Olden. 2019. Knowledge exchange and social capital for freshwater ecosystem assessments. BioScience 70:174–183.</w:t>
+      </w:r>
+    </w:p>
+    <w:bookmarkEnd w:id="116"/>
+    <w:bookmarkStart w:id="117" w:name="ref-Kuehne17"/>
     <w:p>
       <w:pPr>
         <w:pStyle w:val="Bibliography"/>
@@ -5536,8 +5690,8 @@
         <w:t xml:space="preserve">Kuehne, L. M., J. D. Olden, A. L. Strecker, J. J. Lawler, and D. M. Theobald. 2017. Past, present, and future of ecological integrity assessment for fresh waters. Frontiers in Ecology and the Environment 15:197–205.</w:t>
       </w:r>
     </w:p>
-    <w:bookmarkEnd w:id="115"/>
-    <w:bookmarkStart w:id="116" w:name="ref-VanderLaan14"/>
+    <w:bookmarkEnd w:id="117"/>
+    <w:bookmarkStart w:id="118" w:name="ref-VanderLaan14"/>
     <w:p>
       <w:pPr>
         <w:pStyle w:val="Bibliography"/>
@@ -5546,8 +5700,8 @@
         <w:t xml:space="preserve">Laan, J. J. V., and C. P. Hawkins. 2014. Enhancing the performance and interpretation of freshwater biological indices: An application in arid zone streams. Ecological Indicators 36:470–482.</w:t>
       </w:r>
     </w:p>
-    <w:bookmarkEnd w:id="116"/>
-    <w:bookmarkStart w:id="117" w:name="ref-Lai19"/>
+    <w:bookmarkEnd w:id="118"/>
+    <w:bookmarkStart w:id="119" w:name="ref-Lai19"/>
     <w:p>
       <w:pPr>
         <w:pStyle w:val="Bibliography"/>
@@ -5556,8 +5710,8 @@
         <w:t xml:space="preserve">Lai, J., C. J. Lortie, R. A. Muenchen, J. Yang, and K. Ma. 2019. Evaluating the popularity of R in ecology. Ecosphere 10:e02567.</w:t>
       </w:r>
     </w:p>
-    <w:bookmarkEnd w:id="117"/>
-    <w:bookmarkStart w:id="118" w:name="ref-Landman09"/>
+    <w:bookmarkEnd w:id="119"/>
+    <w:bookmarkStart w:id="120" w:name="ref-Landman09"/>
     <w:p>
       <w:pPr>
         <w:pStyle w:val="Bibliography"/>
@@ -5566,8 +5720,8 @@
         <w:t xml:space="preserve">Landman, A., and S. A. Glantz. 2009. Tobacco industry efforts to undermine policy-relevant research. American Journal of Public Health 99:45–58.</w:t>
       </w:r>
     </w:p>
-    <w:bookmarkEnd w:id="118"/>
-    <w:bookmarkStart w:id="119" w:name="ref-Lenat01"/>
+    <w:bookmarkEnd w:id="120"/>
+    <w:bookmarkStart w:id="121" w:name="ref-Lenat01"/>
     <w:p>
       <w:pPr>
         <w:pStyle w:val="Bibliography"/>
@@ -5576,8 +5730,8 @@
         <w:t xml:space="preserve">Lenat, D. R., and V. H. Resh. 2001. Taxonomy and stream ecology - the benefits of genus- and species-level identifications. Journal of the North American Benthological Society 20:287–298.</w:t>
       </w:r>
     </w:p>
-    <w:bookmarkEnd w:id="119"/>
-    <w:bookmarkStart w:id="120" w:name="ref-Lewandowsky16"/>
+    <w:bookmarkEnd w:id="121"/>
+    <w:bookmarkStart w:id="122" w:name="ref-Lewandowsky16"/>
     <w:p>
       <w:pPr>
         <w:pStyle w:val="Bibliography"/>
@@ -5586,8 +5740,8 @@
         <w:t xml:space="preserve">Lewandowsky, S., and D. Bishop. 2016. Research integrity: Don’t let transparency damage science. Nature 529:459–461.</w:t>
       </w:r>
     </w:p>
-    <w:bookmarkEnd w:id="120"/>
-    <w:bookmarkStart w:id="121" w:name="ref-Liaw02"/>
+    <w:bookmarkEnd w:id="122"/>
+    <w:bookmarkStart w:id="123" w:name="ref-Liaw02"/>
     <w:p>
       <w:pPr>
         <w:pStyle w:val="Bibliography"/>
@@ -5596,8 +5750,8 @@
         <w:t xml:space="preserve">Liaw, A., and M. Wiener. 2002. Classification and regression by randomForest. R News 2:18–22.</w:t>
       </w:r>
     </w:p>
-    <w:bookmarkEnd w:id="121"/>
-    <w:bookmarkStart w:id="122" w:name="ref-Liu08"/>
+    <w:bookmarkEnd w:id="123"/>
+    <w:bookmarkStart w:id="124" w:name="ref-Liu08"/>
     <w:p>
       <w:pPr>
         <w:pStyle w:val="Bibliography"/>
@@ -5606,8 +5760,8 @@
         <w:t xml:space="preserve">Liu, Y., H. Gupta, E. Springer, and T. Wagener. 2008. Linking science with environmental decision making: Experiences from an integrated modeling approach to supporting sustainable water resources management. Environmental Modelling &amp; Software 23:846–858.</w:t>
       </w:r>
     </w:p>
-    <w:bookmarkEnd w:id="122"/>
-    <w:bookmarkStart w:id="123" w:name="ref-Lortie14"/>
+    <w:bookmarkEnd w:id="124"/>
+    <w:bookmarkStart w:id="125" w:name="ref-Lortie14"/>
     <w:p>
       <w:pPr>
         <w:pStyle w:val="Bibliography"/>
@@ -5616,8 +5770,8 @@
         <w:t xml:space="preserve">Lortie, C. J. 2014. Formalized synthesis opportunities for ecology: Systematic reviews and meta-analyses. OIKOS 123:897–902.</w:t>
       </w:r>
     </w:p>
-    <w:bookmarkEnd w:id="123"/>
-    <w:bookmarkStart w:id="124" w:name="ref-Lowndes17"/>
+    <w:bookmarkEnd w:id="125"/>
+    <w:bookmarkStart w:id="126" w:name="ref-Lowndes17"/>
     <w:p>
       <w:pPr>
         <w:pStyle w:val="Bibliography"/>
@@ -5626,8 +5780,8 @@
         <w:t xml:space="preserve">Lowndes, J. S. S., B. D. Best, C. Scarborough, J. C. Afflerbach, M. R. Frazier, C. C. O’Hara, N. Jiang, and B. S. Halpern. 2017. Our path to better science in less time using open data science tools. Nature Ecology &amp; Evolution 1:1–7.</w:t>
       </w:r>
     </w:p>
-    <w:bookmarkEnd w:id="124"/>
-    <w:bookmarkStart w:id="125" w:name="ref-Marwick16"/>
+    <w:bookmarkEnd w:id="126"/>
+    <w:bookmarkStart w:id="127" w:name="ref-Marwick16"/>
     <w:p>
       <w:pPr>
         <w:pStyle w:val="Bibliography"/>
@@ -5636,8 +5790,8 @@
         <w:t xml:space="preserve">Marwick, B., J. d’Alpoim Guedes, C. M. Barton, L. A. Bates, M. Baxter, A. Bevan, E. A. Bollwerk, R. K. Bocinsky, T. Brughmans, A. K. Carter, C. Conrad, D. A. Contreras, S. Costa, E. R. Crema, A. Daggett, B. Davies, B. L. Drake, T. S. Dye, P. France, R. Fullagar, D. Giusti, S. Graham, M. D. Harris, J. Hawks, S. Heath, D. Huffer, E. C. Kansa, S. W. Kansa, M. E. Madsen, J. Melcher, J. Negre, F. D. Neiman, R. Opitz, D. C. Orton, P. Przystupa, M. Raviele, J. Riel-Salvatore, P. Riris, I. Romanowska, N. Strupler, I. I. Ullah, H. G. V. Vlack, E. C. Watrall, C. Webster, J. Wells, J. Winters, and C. D. Wren. 2016. Open science in archaeology. SAA Archaeological Record 17:8–14.</w:t>
       </w:r>
     </w:p>
-    <w:bookmarkEnd w:id="125"/>
-    <w:bookmarkStart w:id="126" w:name="ref-Mazor16"/>
+    <w:bookmarkEnd w:id="127"/>
+    <w:bookmarkStart w:id="128" w:name="ref-Mazor16"/>
     <w:p>
       <w:pPr>
         <w:pStyle w:val="Bibliography"/>
@@ -5646,8 +5800,8 @@
         <w:t xml:space="preserve">Mazor, R. D., A. C. Rehn, P. R. Ode, M. Engeln, K. C. Schiff, E. D. Stein, D. J. Gillett, D. B. Herbst, and C. P. Hawkins. 2016. Bioassessment in complex environments: Designing an index for consistent meaning in different settings. Freshwater Science 35:249–271.</w:t>
       </w:r>
     </w:p>
-    <w:bookmarkEnd w:id="126"/>
-    <w:bookmarkStart w:id="127" w:name="ref-Mazor14"/>
+    <w:bookmarkEnd w:id="128"/>
+    <w:bookmarkStart w:id="129" w:name="ref-Mazor14"/>
     <w:p>
       <w:pPr>
         <w:pStyle w:val="Bibliography"/>
@@ -5656,8 +5810,8 @@
         <w:t xml:space="preserve">Mazor, R. D., E. D. Stein, P. R. Ode, and K. Schiff. 2014. Integrating intermittent streams into watershed assessments: Applicability of an index of biotic integrity. Freshwater Science 35:459–474.</w:t>
       </w:r>
     </w:p>
-    <w:bookmarkEnd w:id="127"/>
-    <w:bookmarkStart w:id="128" w:name="ref-McKay12"/>
+    <w:bookmarkEnd w:id="129"/>
+    <w:bookmarkStart w:id="130" w:name="ref-McKay12"/>
     <w:p>
       <w:pPr>
         <w:pStyle w:val="Bibliography"/>
@@ -5666,8 +5820,8 @@
         <w:t xml:space="preserve">McKay, L., T. Bondelid, T. Dewald, J. Johnston, R. Moore, and A. Reah. 2012. NHDPlus Version 2: User Guide.</w:t>
       </w:r>
     </w:p>
-    <w:bookmarkEnd w:id="128"/>
-    <w:bookmarkStart w:id="129" w:name="ref-Michener97"/>
+    <w:bookmarkEnd w:id="130"/>
+    <w:bookmarkStart w:id="131" w:name="ref-Michener97"/>
     <w:p>
       <w:pPr>
         <w:pStyle w:val="Bibliography"/>
@@ -5676,8 +5830,8 @@
         <w:t xml:space="preserve">Michener, W. K., J. W. Brunt, J. J. Helly, T. B. Kirchner, and S. G. Stafford. 1997. Nongeospatial metadata for the ecological sciences. Ecological Applications 7:330–342.</w:t>
       </w:r>
     </w:p>
-    <w:bookmarkEnd w:id="129"/>
-    <w:bookmarkStart w:id="130" w:name="ref-Mitchell05"/>
+    <w:bookmarkEnd w:id="131"/>
+    <w:bookmarkStart w:id="132" w:name="ref-Mitchell05"/>
     <w:p>
       <w:pPr>
         <w:pStyle w:val="Bibliography"/>
@@ -5686,8 +5840,8 @@
         <w:t xml:space="preserve">Mitchell, B. 2005. Integrated water resource management, institutional arrangements, and land use planning. Environmental Planning A: Economy and Space 37:1335–1352.</w:t>
       </w:r>
     </w:p>
-    <w:bookmarkEnd w:id="130"/>
-    <w:bookmarkStart w:id="131" w:name="ref-Nichols16"/>
+    <w:bookmarkEnd w:id="132"/>
+    <w:bookmarkStart w:id="133" w:name="ref-Nichols16"/>
     <w:p>
       <w:pPr>
         <w:pStyle w:val="Bibliography"/>
@@ -5696,8 +5850,8 @@
         <w:t xml:space="preserve">Nichols, S. J., L. A. Barmuta, B. C. Chessman, P. E. Davies, F. J. Dyer, E. T. Harrison, C. P. Hawkins, I. Jones, B. J. Kefford, S. Linke, R. Marchant, L. Metzeling, K. Moon, R. Ogden, M. Peat, T. B. Reynoldson, and R. M. Thompson. 2016. The imperative need for nationally coordinated bioassessment of rivers and streams. Marine and Freshwater Research 68:599–613.</w:t>
       </w:r>
     </w:p>
-    <w:bookmarkEnd w:id="131"/>
-    <w:bookmarkStart w:id="132" w:name="ref-Ode16"/>
+    <w:bookmarkEnd w:id="133"/>
+    <w:bookmarkStart w:id="134" w:name="ref-Ode16"/>
     <w:p>
       <w:pPr>
         <w:pStyle w:val="Bibliography"/>
@@ -5706,8 +5860,8 @@
         <w:t xml:space="preserve">Ode, P. R., A. C. Rehn, R. D. Mazor, K. C. Schiff, E. D. Stein, J. T. May, L. R. Brown, D. B. Herbst, D. Gillett, K. Lunde, and C. P. Hawkins. 2016. Evaluating the adequacy of a reference-site pool for ecological assessments in environmentally complex regions. Freshwater Science 35:237–248.</w:t>
       </w:r>
     </w:p>
-    <w:bookmarkEnd w:id="132"/>
-    <w:bookmarkStart w:id="133" w:name="ref-Oksanen18"/>
+    <w:bookmarkEnd w:id="134"/>
+    <w:bookmarkStart w:id="135" w:name="ref-Oksanen18"/>
     <w:p>
       <w:pPr>
         <w:pStyle w:val="Bibliography"/>
@@ -5716,8 +5870,8 @@
         <w:t xml:space="preserve">Oksanen, J., F. G. Blanchet, M. Friendly, R. Kindt, P. Legendre, D. McGlinn, P. R. Minchin, R. B. O’Hara, G. L. Simpson, P. Solymos, M. H. H. Stevens, E. Szoecs, and H. Wagner. 2018. Vegan: Community ecology package.</w:t>
       </w:r>
     </w:p>
-    <w:bookmarkEnd w:id="133"/>
-    <w:bookmarkStart w:id="134" w:name="ref-Pebesma18"/>
+    <w:bookmarkEnd w:id="135"/>
+    <w:bookmarkStart w:id="136" w:name="ref-Pebesma18"/>
     <w:p>
       <w:pPr>
         <w:pStyle w:val="Bibliography"/>
@@ -5726,8 +5880,8 @@
         <w:t xml:space="preserve">Pebesma, E. 2018. Sf: Simple features for r.</w:t>
       </w:r>
     </w:p>
-    <w:bookmarkEnd w:id="134"/>
-    <w:bookmarkStart w:id="135" w:name="ref-Pilkington16"/>
+    <w:bookmarkEnd w:id="136"/>
+    <w:bookmarkStart w:id="137" w:name="ref-Pilkington16"/>
     <w:p>
       <w:pPr>
         <w:pStyle w:val="Bibliography"/>
@@ -5751,8 +5905,8 @@
         <w:t xml:space="preserve">F. X. Olleros and M. Zhegu, editors. Research handbook on digital transformations. Edward Elgar Publishing, Cheltenham, United Kingdom.</w:t>
       </w:r>
     </w:p>
-    <w:bookmarkEnd w:id="135"/>
-    <w:bookmarkStart w:id="136" w:name="ref-Pinheiro18"/>
+    <w:bookmarkEnd w:id="137"/>
+    <w:bookmarkStart w:id="138" w:name="ref-Pinheiro18"/>
     <w:p>
       <w:pPr>
         <w:pStyle w:val="Bibliography"/>
@@ -5761,8 +5915,8 @@
         <w:t xml:space="preserve">Pinheiro, J., D. Bates, S. DebRoy, D. Sarkar, and R Core Team. 2018. nlme: Linear and nonlinear mixed effects models.</w:t>
       </w:r>
     </w:p>
-    <w:bookmarkEnd w:id="136"/>
-    <w:bookmarkStart w:id="137" w:name="ref-Pohjola11"/>
+    <w:bookmarkEnd w:id="138"/>
+    <w:bookmarkStart w:id="139" w:name="ref-Pohjola11"/>
     <w:p>
       <w:pPr>
         <w:pStyle w:val="Bibliography"/>
@@ -5771,8 +5925,8 @@
         <w:t xml:space="preserve">Pohjola, M. V., and J. T. Tuomisto. 2011. Openness in participation, assessment, and policy making upon issues of environment and environmental health: A review of literature and recent project results. Environmental Health 10:1–13.</w:t>
       </w:r>
     </w:p>
-    <w:bookmarkEnd w:id="137"/>
-    <w:bookmarkStart w:id="138" w:name="ref-Poikane14"/>
+    <w:bookmarkEnd w:id="139"/>
+    <w:bookmarkStart w:id="140" w:name="ref-Poikane14"/>
     <w:p>
       <w:pPr>
         <w:pStyle w:val="Bibliography"/>
@@ -5781,8 +5935,18 @@
         <w:t xml:space="preserve">Poikane, S., N. Zampoukas, A. Borja, S. P. Davies, W. van de Bund, and S. Birk. 2014. Intercalibration of aquatic ecological assessment methods in the European Union. Environmental Science &amp; Policy 44:237–246.</w:t>
       </w:r>
     </w:p>
-    <w:bookmarkEnd w:id="138"/>
-    <w:bookmarkStart w:id="139" w:name="ref-RDCT18"/>
+    <w:bookmarkEnd w:id="140"/>
+    <w:bookmarkStart w:id="141" w:name="ref-Powers19"/>
+    <w:p>
+      <w:pPr>
+        <w:pStyle w:val="Bibliography"/>
+      </w:pPr>
+      <w:r>
+        <w:t xml:space="preserve">Powers, S. M., and S. E. Hampton. 2019. Open science, reproducibility, and transparency in ecology. Ecological Applications 29:e01822.</w:t>
+      </w:r>
+    </w:p>
+    <w:bookmarkEnd w:id="141"/>
+    <w:bookmarkStart w:id="142" w:name="ref-RDCT18"/>
     <w:p>
       <w:pPr>
         <w:pStyle w:val="Bibliography"/>
@@ -5791,8 +5955,8 @@
         <w:t xml:space="preserve">RDCT (R Development Core Team). 2018. R: A language and environment for statistical computing, v3.5.1. R Foundation for Statistical Computing, Vienna, Austria.</w:t>
       </w:r>
     </w:p>
-    <w:bookmarkEnd w:id="139"/>
-    <w:bookmarkStart w:id="140" w:name="ref-Rehn18"/>
+    <w:bookmarkEnd w:id="142"/>
+    <w:bookmarkStart w:id="143" w:name="ref-Rehn18"/>
     <w:p>
       <w:pPr>
         <w:pStyle w:val="Bibliography"/>
@@ -5801,8 +5965,8 @@
         <w:t xml:space="preserve">Rehn, A. C., R. D. Mazor, and P. R. Ode. 2018. An index to measure the quality of physical habitat in California wadeable streams. California Water Boards, Surface Water Ambient Monitoring Program, California Department of Fish; Wildlife, Southern California Coastal Water Research Project, Sacramento, California.</w:t>
       </w:r>
     </w:p>
-    <w:bookmarkEnd w:id="140"/>
-    <w:bookmarkStart w:id="141" w:name="ref-Slater19"/>
+    <w:bookmarkEnd w:id="143"/>
+    <w:bookmarkStart w:id="144" w:name="ref-Slater19"/>
     <w:p>
       <w:pPr>
         <w:pStyle w:val="Bibliography"/>
@@ -5811,8 +5975,8 @@
         <w:t xml:space="preserve">Slater, L. J., G. Thirel, s. Harrigan, O. Delaigue, A. Hurley, A. Khouakhi, I. Prosdocimi, C. Vitolo, and K. smith. 2019. Using R in hydrology: A review of recent developments and future directions. Hydrology and Earth System Sciences 23:2939–2963.</w:t>
       </w:r>
     </w:p>
-    <w:bookmarkEnd w:id="141"/>
-    <w:bookmarkStart w:id="142" w:name="ref-Stein09"/>
+    <w:bookmarkEnd w:id="144"/>
+    <w:bookmarkStart w:id="145" w:name="ref-Stein09"/>
     <w:p>
       <w:pPr>
         <w:pStyle w:val="Bibliography"/>
@@ -5821,8 +5985,8 @@
         <w:t xml:space="preserve">Stein, E. D., M. Brinson, M. C. Rains, W. Kleindl, and F. R. Hauer. 2009. Wetland assessment alphabet soup: How to choose (or not choose) the right assessment method. Society of Wetland Scientists Bulletin 26:20–24.</w:t>
       </w:r>
     </w:p>
-    <w:bookmarkEnd w:id="142"/>
-    <w:bookmarkStart w:id="143" w:name="ref-Stoddard06"/>
+    <w:bookmarkEnd w:id="145"/>
+    <w:bookmarkStart w:id="146" w:name="ref-Stoddard06"/>
     <w:p>
       <w:pPr>
         <w:pStyle w:val="Bibliography"/>
@@ -5831,8 +5995,8 @@
         <w:t xml:space="preserve">Stoddard, J. L., D. P. Larsen, C. P. Hawkins, R. K. Johnson, and R. H. Norris. 2006. Setting expectations for the ecological condition of streams: The concept of reference condition. Ecological Applications 16:1267–1276.</w:t>
       </w:r>
     </w:p>
-    <w:bookmarkEnd w:id="143"/>
-    <w:bookmarkStart w:id="144" w:name="ref-Taylor18"/>
+    <w:bookmarkEnd w:id="146"/>
+    <w:bookmarkStart w:id="147" w:name="ref-Taylor18"/>
     <w:p>
       <w:pPr>
         <w:pStyle w:val="Bibliography"/>
@@ -5841,8 +6005,8 @@
         <w:t xml:space="preserve">Taylor, J. M., J. A. Back, B. W. Brooks, and R. S. King. 2018. Spatial, temporal and experimental: Three study design cornerstones for establishing defensible numeric criteria in freshwater ecosystems. Journal of Applied Ecology 55:2114–2123.</w:t>
       </w:r>
     </w:p>
-    <w:bookmarkEnd w:id="144"/>
-    <w:bookmarkStart w:id="145" w:name="ref-Taylor14"/>
+    <w:bookmarkEnd w:id="147"/>
+    <w:bookmarkStart w:id="148" w:name="ref-Taylor14"/>
     <w:p>
       <w:pPr>
         <w:pStyle w:val="Bibliography"/>
@@ -5851,8 +6015,8 @@
         <w:t xml:space="preserve">Taylor, J. M., R. S. King, A. A. Pease, and K. O. Winemiller. 2014. Nonlinear response of stream ecosystem structure to low-level phosphorus enrichment. Freshwater Biology 59:969–984.</w:t>
       </w:r>
     </w:p>
-    <w:bookmarkEnd w:id="145"/>
-    <w:bookmarkStart w:id="146" w:name="ref-Touchon16"/>
+    <w:bookmarkEnd w:id="148"/>
+    <w:bookmarkStart w:id="149" w:name="ref-Touchon16"/>
     <w:p>
       <w:pPr>
         <w:pStyle w:val="Bibliography"/>
@@ -5861,8 +6025,8 @@
         <w:t xml:space="preserve">Touchon, J. C., and M. W. McCoy. 2016. The mismatch between current statistical practice and doctoral training in ecology. Ecosphere 7:e01394.</w:t>
       </w:r>
     </w:p>
-    <w:bookmarkEnd w:id="146"/>
-    <w:bookmarkStart w:id="147" w:name="ref-Wickham09"/>
+    <w:bookmarkEnd w:id="149"/>
+    <w:bookmarkStart w:id="150" w:name="ref-Wickham09"/>
     <w:p>
       <w:pPr>
         <w:pStyle w:val="Bibliography"/>
@@ -5871,8 +6035,8 @@
         <w:t xml:space="preserve">Wickham, H. 2009. Ggplot2: Elegant graphics for data analysis. Springer-Verlag. New York.</w:t>
       </w:r>
     </w:p>
-    <w:bookmarkEnd w:id="147"/>
-    <w:bookmarkStart w:id="148" w:name="ref-Wickham14c"/>
+    <w:bookmarkEnd w:id="150"/>
+    <w:bookmarkStart w:id="151" w:name="ref-Wickham14c"/>
     <w:p>
       <w:pPr>
         <w:pStyle w:val="Bibliography"/>
@@ -5881,8 +6045,8 @@
         <w:t xml:space="preserve">Wickham, H. 2014. Tidy data. Journal of Statistical Software 59:1–23.</w:t>
       </w:r>
     </w:p>
-    <w:bookmarkEnd w:id="148"/>
-    <w:bookmarkStart w:id="149" w:name="ref-Wickham15"/>
+    <w:bookmarkEnd w:id="151"/>
+    <w:bookmarkStart w:id="152" w:name="ref-Wickham15"/>
     <w:p>
       <w:pPr>
         <w:pStyle w:val="Bibliography"/>
@@ -5891,8 +6055,8 @@
         <w:t xml:space="preserve">Wickham, H. 2015. R packages. Page 182. O’Reilly, Sebastopol, California.</w:t>
       </w:r>
     </w:p>
-    <w:bookmarkEnd w:id="149"/>
-    <w:bookmarkStart w:id="150" w:name="ref-Wickham17b"/>
+    <w:bookmarkEnd w:id="152"/>
+    <w:bookmarkStart w:id="153" w:name="ref-Wickham17b"/>
     <w:p>
       <w:pPr>
         <w:pStyle w:val="Bibliography"/>
@@ -5901,8 +6065,8 @@
         <w:t xml:space="preserve">Wickham, H. 2017. Tidyverse: Easily install and load the ’tidyverse’.</w:t>
       </w:r>
     </w:p>
-    <w:bookmarkEnd w:id="150"/>
-    <w:bookmarkStart w:id="151" w:name="ref-Wickham18"/>
+    <w:bookmarkEnd w:id="153"/>
+    <w:bookmarkStart w:id="154" w:name="ref-Wickham18"/>
     <w:p>
       <w:pPr>
         <w:pStyle w:val="Bibliography"/>
@@ -5911,8 +6075,8 @@
         <w:t xml:space="preserve">Wickham, H., J. Hester, and W. Chang. 2018. Devtools: Tools to make developing r packages easier.</w:t>
       </w:r>
     </w:p>
-    <w:bookmarkEnd w:id="151"/>
-    <w:bookmarkStart w:id="152" w:name="ref-Wilkinson05"/>
+    <w:bookmarkEnd w:id="154"/>
+    <w:bookmarkStart w:id="155" w:name="ref-Wilkinson05"/>
     <w:p>
       <w:pPr>
         <w:pStyle w:val="Bibliography"/>
@@ -5921,8 +6085,8 @@
         <w:t xml:space="preserve">Wilkinson, L. 2005. The grammar of graphics. Page 691. second. Statistics; Computing, Springer, New York.</w:t>
       </w:r>
     </w:p>
-    <w:bookmarkEnd w:id="152"/>
-    <w:bookmarkStart w:id="153" w:name="ref-Woelfle11"/>
+    <w:bookmarkEnd w:id="155"/>
+    <w:bookmarkStart w:id="156" w:name="ref-Woelfle11"/>
     <w:p>
       <w:pPr>
         <w:pStyle w:val="Bibliography"/>
@@ -5931,8 +6095,8 @@
         <w:t xml:space="preserve">Woelfle, M., P. Olliaro, and M. H. Todd. 2011. Open science is a research accelerator. Nature Chemistry 3:745–748.</w:t>
       </w:r>
     </w:p>
-    <w:bookmarkEnd w:id="153"/>
-    <w:bookmarkStart w:id="154" w:name="ref-Wood17"/>
+    <w:bookmarkEnd w:id="156"/>
+    <w:bookmarkStart w:id="157" w:name="ref-Wood17"/>
     <w:p>
       <w:pPr>
         <w:pStyle w:val="Bibliography"/>
@@ -5941,8 +6105,8 @@
         <w:t xml:space="preserve">Wood, S. N. 2017. Generalized additive models: An introduction with r. Page 476. 2nd editions. Chapman; Hall, CRC Press, London, United Kingdom.</w:t>
       </w:r>
     </w:p>
-    <w:bookmarkEnd w:id="154"/>
-    <w:bookmarkStart w:id="155" w:name="ref-Xie15"/>
+    <w:bookmarkEnd w:id="157"/>
+    <w:bookmarkStart w:id="158" w:name="ref-Xie15"/>
     <w:p>
       <w:pPr>
         <w:pStyle w:val="Bibliography"/>
@@ -5951,8 +6115,18 @@
         <w:t xml:space="preserve">Xie, Y. 2015. Dynamic documents with R and knitr. 2nd editions. Chapman; Hall/CRC, Boca Raton, Florida.</w:t>
       </w:r>
     </w:p>
-    <w:bookmarkEnd w:id="155"/>
-    <w:bookmarkStart w:id="156" w:name="ref-Yuan04"/>
+    <w:bookmarkEnd w:id="158"/>
+    <w:bookmarkStart w:id="159" w:name="ref-Yenni19"/>
+    <w:p>
+      <w:pPr>
+        <w:pStyle w:val="Bibliography"/>
+      </w:pPr>
+      <w:r>
+        <w:t xml:space="preserve">Yenni, G. M., E. M. Christensen, E. K. Bledsoe, S. R. Supp, R. M. Diaz, E. P. White, and s. K. M. Ernest. 2019. Developing a modern data workflow for regularly updated data. PLoS Biology 17:e3000125.</w:t>
+      </w:r>
+    </w:p>
+    <w:bookmarkEnd w:id="159"/>
+    <w:bookmarkStart w:id="160" w:name="ref-Yuan04"/>
     <w:p>
       <w:pPr>
         <w:pStyle w:val="Bibliography"/>
@@ -5961,8 +6135,8 @@
         <w:t xml:space="preserve">Yuan, L. L. 2004. Assigning macroinvertebrate tolerance classifications using generalised additive models. Freshwater Biology 49:662–677.</w:t>
       </w:r>
     </w:p>
-    <w:bookmarkEnd w:id="156"/>
-    <w:bookmarkStart w:id="157" w:name="ref-Zipper19"/>
+    <w:bookmarkEnd w:id="160"/>
+    <w:bookmarkStart w:id="161" w:name="ref-Zipper19"/>
     <w:p>
       <w:pPr>
         <w:pStyle w:val="Bibliography"/>
@@ -5971,8 +6145,8 @@
         <w:t xml:space="preserve">Zipper, S. C., K. S. S. Whitney, J. M. Deines, K. M. Befus, U. Bhatia, S. J. Albers, J. Beecher, C. Brelsford, M. Garcia, T. Gleeson, F. O’Donnell, D. Resnik, and E. Schlager. 2019. Balancing open science and data privacy in the water sciences. Water Resources Research 55:1–10.</w:t>
       </w:r>
     </w:p>
-    <w:bookmarkEnd w:id="157"/>
-    <w:bookmarkEnd w:id="158"/>
+    <w:bookmarkEnd w:id="161"/>
+    <w:bookmarkEnd w:id="162"/>
     <w:sectPr>
       <w:footerReference w:type="default" r:id="rId9"/>
       <w:pgSz w:w="12240" w:h="15840"/>

</xml_diff>

<commit_message>
fixing some author names
</commit_message>
<xml_diff>
--- a/manu_draft.docx
+++ b/manu_draft.docx
@@ -127,6 +127,12 @@
         <w:t xml:space="preserve"> </w:t>
       </w:r>
       <w:r>
+        <w:t xml:space="preserve">S.</w:t>
+      </w:r>
+      <w:r>
+        <w:t xml:space="preserve"> </w:t>
+      </w:r>
+      <w:r>
         <w:t xml:space="preserve">Stewart</w:t>
       </w:r>
       <w:r>
@@ -315,7 +321,7 @@
         <w:pStyle w:val="FirstParagraph"/>
       </w:pPr>
       <w:r>
-        <w:t xml:space="preserve">Compiled 2020-02-28 16:23:11</w:t>
+        <w:t xml:space="preserve">Compiled 2020-03-03 13:05:24</w:t>
       </w:r>
     </w:p>
     <w:p>
@@ -1014,7 +1020,7 @@
         <w:pStyle w:val="BodyText"/>
       </w:pPr>
       <w:r>
-        <w:t xml:space="preserve">The paradigm of the research paper as a final scientific product can inhibit the uptake of research methods and findings by environmental managers. The research paper is conventionally viewed as a communication tool for scientists to report and share results among peers. Researchers access periodicals to stay informed of scientific advances and use the information to replicate and improve on methods for follow-up analysis. Although the primary literature continues to serve this critical role, this workflow is problematic when scientific products are needed to serve interests outside of the research community. For example, the paper as an endpoint for environmental managers fails to deliver products that are easily accessible from the practitioners perspective, both in application and interpretation. A research paper is less likely to effect environmental change because it does not provide a mechanism to transfer actionable information to those that require scientific guidance for decision-making, such as sharing analysis code or results that describe output from assessment products. Numerous studies have documented implementation failures as a result of siloing among research communities where the flow of information does not extend beyond institutional walls</w:t>
+        <w:t xml:space="preserve">The paradigm of the research paper as a final scientific product can inhibit the uptake of research methods and findings by environmental managers. The research paper is conventionally viewed as a communication tool for scientists to report and share results among peers. Researchers access periodicals to stay informed of scientific advances and use the information to replicate and improve on methods for follow-up analysis. Although the primary literature continues to serve this critical role, this workflow is problematic when scientific products are needed to serve interests outside of the research community. For example, the paper as an endpoint for environmental managers fails to deliver products that are easily accessible from the practitioner’s perspective, both in application and interpretation. A research paper is less likely to effect environmental change because it does not provide a mechanism to transfer actionable information to those that require scientific guidance for decision-making, such as sharing analysis code or results that describe output from assessment products. Numerous studies have documented implementation failures as a result of siloing among research communities where the flow of information does not extend beyond institutional walls</w:t>
       </w:r>
       <w:r>
         <w:t xml:space="preserve"> </w:t>
@@ -1229,7 +1235,7 @@
         <w:t xml:space="preserve">)</w:t>
       </w:r>
       <w:r>
-        <w:t xml:space="preserve">. Version control software (e.g, Git, GitHub), open source programming languages (e.g, R, Python), and integrated development environments (IDEs, e.g., RStudio, Spyder) can all be leveraged to dynamically create and share open data products that can build institutional memory. These tools promote deliberate and shared workflows among researchers that can lead to better science in less time</w:t>
+        <w:t xml:space="preserve">. Version control software (e.g., Git, GitHub), open source programming languages (e.g., R, Python), and integrated development environments (IDEs, e.g., RStudio, Spyder) can all be leveraged to dynamically create and share open data products that can build institutional memory. These tools promote deliberate and shared workflows among researchers that can lead to better science in less time</w:t>
       </w:r>
       <w:r>
         <w:t xml:space="preserve"> </w:t>
@@ -1758,7 +1764,7 @@
         <w:t xml:space="preserve"> </w:t>
       </w:r>
       <w:r>
-        <w:t xml:space="preserve">(e.g, using</w:t>
+        <w:t xml:space="preserve">(e.g., using</w:t>
       </w:r>
       <w:r>
         <w:t xml:space="preserve"> </w:t>
@@ -3911,7 +3917,7 @@
         <w:pStyle w:val="BodyText"/>
       </w:pPr>
       <w:r>
-        <w:t xml:space="preserve">Institutional barriers can inhibit open science given the scale of change that must occur for adoption. Bureaucratic hurdles can disincentivize initiatives that promote change, particularly if that change originates from researchers not in administrative roles. Regulatory institutions may also prefer some level of opacity for how research products that influence policy are made available during development. The level of transparency advocated by open science could be viewed as opening the floodgates to increased legal scrutiny that can unintentionally hinder forward progress. Despite these reservations, many public institutions now advocate for increased openness because of the benefits that facilitate and engender public trust. Open data initiatives are now fairly common and represent a form of advocacy by public institutions for broader adoption of open science principles. Many national-level data products already exist that embrace openness to invest in the quality and availability of data (e.g., National Wata Quality Monitoring Council</w:t>
+        <w:t xml:space="preserve">Institutional barriers can inhibit open science given the scale of change that must occur for adoption. Bureaucratic hurdles can disincentivize initiatives that promote change, particularly if that change originates from researchers not in administrative roles. Regulatory institutions may also prefer some level of opacity for how research products that influence policy are made available during development. The level of transparency advocated by open science could be viewed as opening the floodgates to increased legal scrutiny that can unintentionally hinder forward progress. Despite these reservations, many public institutions now advocate for increased openness because of the benefits that facilitate and engender public trust. Open data initiatives are now fairly common and represent a form of advocacy by public institutions for broader adoption of open science principles. Many national-level data products already exist that embrace openness to invest in the quality and availability of data (e.g., National Water Quality Monitoring Council</w:t>
       </w:r>
       <w:r>
         <w:t xml:space="preserve"> </w:t>
@@ -5410,7 +5416,7 @@
         <w:pStyle w:val="Bibliography"/>
       </w:pPr>
       <w:r>
-        <w:t xml:space="preserve">Cuffney, T. F., M. D. Bilger, and A. M. Haigler. 2007. Ambiguous taxa: Effects on the characterization and interpetation of invertebrate assemblages. Journal of the North American Benthological Society 26:286–307.</w:t>
+        <w:t xml:space="preserve">Cuffney, T. F., M. D. Bilger, and A. M. Haigler. 2007. Ambiguous taxa: Effects on the characterization and interpretation of invertebrate assemblages. Journal of the North American Benthological Society 26:286–307.</w:t>
       </w:r>
     </w:p>
     <w:bookmarkEnd w:id="89"/>

</xml_diff>

<commit_message>
peerj resubmit for formatting
</commit_message>
<xml_diff>
--- a/manu_draft.docx
+++ b/manu_draft.docx
@@ -321,7 +321,7 @@
         <w:pStyle w:val="FirstParagraph"/>
       </w:pPr>
       <w:r>
-        <w:t xml:space="preserve">Compiled 2020-03-03 13:05:24</w:t>
+        <w:t xml:space="preserve">Compiled 2020-03-06 16:29:28</w:t>
       </w:r>
     </w:p>
     <w:p>
@@ -937,10 +937,28 @@
     </w:p>
     <w:p>
       <w:pPr>
+        <w:pStyle w:val="Heading1"/>
+      </w:pPr>
+      <w:bookmarkStart w:id="30" w:name="survey-methodology-and-objectives"/>
+      <w:r>
+        <w:t xml:space="preserve">Survey Methodology and Objectives</w:t>
+      </w:r>
+      <w:bookmarkEnd w:id="30"/>
+    </w:p>
+    <w:p>
+      <w:pPr>
+        <w:pStyle w:val="FirstParagraph"/>
+      </w:pPr>
+      <w:r>
+        <w:t xml:space="preserve">This review draws on previous literature to describe approaches for open science that can empower the research and management community to embrace a new mode of thinking for bioassessment applications. These approaches are expected to benefit the bioassessment research community by providing new tools that augment existing workflows for developing assessment products and improving their ability to address environmental issues by bridging the gap between the scientific, management, and regulatory communities. The intended audience for this review is primarily the research team that develops bioassessment products, but we also write for the funders and users (e.g., regulators and managers) of these products to emphasize the value of investing in open science for the protection of public resources.</w:t>
+      </w:r>
+    </w:p>
+    <w:p>
+      <w:pPr>
         <w:pStyle w:val="BodyText"/>
       </w:pPr>
       <w:r>
-        <w:t xml:space="preserve">This review demonstrates tools and approaches for open science to empower the research and management community to embrace a new mode of thinking for bioassessment applications. These approaches are expected to benefit the bioassessment research community by augmenting existing workflows for developing assessment products and improving their ability to address environmental issues by bridging the gap between the scientific, management, and regulatory communities. As such, this paper is written primarily for the research team that develops bioassessment products, but we also write for the funders and users (e.g., regulators and managers) of these products to emphasize the value of investing in open science for the protection of public resources. Herein, open science</w:t>
+        <w:t xml:space="preserve">This traditional review covers relevant literature published in recent years advocating for open science in different fields of study. Because no similar efforts have yet been made to apply these principles to bioassessment, we draw on examples from the previous literature that demonstrate successful applications in other fields to motivate researchers and practitioners to embrace these new ideas in bioassessment. Emphasis is given to the breadth of research that has supported the development of open source software applications that can aid bioassessment, both as general tools and more specific programs tailored for indicator development. Our objectives are to 1) provide a general overview of principles of open science and 2) empower the research community by providing examples of how these principles can be applied to bioassessment. For the second objective, we also provide a case study of stream bioassessment in the urban landscape of southern California to demonstrate a successful proof of concept. Herein, open science</w:t>
       </w:r>
       <w:r>
         <w:t xml:space="preserve"> </w:t>
@@ -965,11 +983,11 @@
       <w:pPr>
         <w:pStyle w:val="Heading1"/>
       </w:pPr>
-      <w:bookmarkStart w:id="30" w:name="principles-of-open-science"/>
+      <w:bookmarkStart w:id="31" w:name="principles-of-open-science"/>
       <w:r>
         <w:t xml:space="preserve">Principles of open science</w:t>
       </w:r>
-      <w:bookmarkEnd w:id="30"/>
+      <w:bookmarkEnd w:id="31"/>
     </w:p>
     <w:p>
       <w:pPr>
@@ -1087,11 +1105,11 @@
       <w:pPr>
         <w:pStyle w:val="Heading2"/>
       </w:pPr>
-      <w:bookmarkStart w:id="31" w:name="Xbf8c292c1daddbce5945243d231da1b60c0d135"/>
+      <w:bookmarkStart w:id="32" w:name="Xbf8c292c1daddbce5945243d231da1b60c0d135"/>
       <w:r>
         <w:t xml:space="preserve">Open data as a component of the open science process</w:t>
       </w:r>
-      <w:bookmarkEnd w:id="31"/>
+      <w:bookmarkEnd w:id="32"/>
     </w:p>
     <w:p>
       <w:pPr>
@@ -1311,7 +1329,7 @@
       <w:r>
         <w:t xml:space="preserve"> </w:t>
       </w:r>
-      <w:hyperlink r:id="rId32">
+      <w:hyperlink r:id="rId33">
         <w:r>
           <w:rPr>
             <w:rStyle w:val="Hyperlink"/>
@@ -1325,7 +1343,7 @@
       <w:r>
         <w:t xml:space="preserve"> </w:t>
       </w:r>
-      <w:hyperlink r:id="rId33">
+      <w:hyperlink r:id="rId34">
         <w:r>
           <w:rPr>
             <w:rStyle w:val="Hyperlink"/>
@@ -1405,11 +1423,11 @@
       <w:pPr>
         <w:pStyle w:val="Heading1"/>
       </w:pPr>
-      <w:bookmarkStart w:id="34" w:name="X82402b96a662d353687d6a528d81154bdf223ef"/>
+      <w:bookmarkStart w:id="35" w:name="X82402b96a662d353687d6a528d81154bdf223ef"/>
       <w:r>
         <w:t xml:space="preserve">Applying open science principles to bioassessment</w:t>
       </w:r>
-      <w:bookmarkEnd w:id="34"/>
+      <w:bookmarkEnd w:id="35"/>
     </w:p>
     <w:p>
       <w:pPr>
@@ -1500,11 +1518,11 @@
       <w:pPr>
         <w:pStyle w:val="Heading3"/>
       </w:pPr>
-      <w:bookmarkStart w:id="35" w:name="developing-bioassessment-goals"/>
+      <w:bookmarkStart w:id="36" w:name="developing-bioassessment-goals"/>
       <w:r>
         <w:t xml:space="preserve">Developing bioassessment goals</w:t>
       </w:r>
-      <w:bookmarkEnd w:id="35"/>
+      <w:bookmarkEnd w:id="36"/>
     </w:p>
     <w:p>
       <w:pPr>
@@ -1516,7 +1534,7 @@
       <w:r>
         <w:t xml:space="preserve"> </w:t>
       </w:r>
-      <w:hyperlink r:id="rId36">
+      <w:hyperlink r:id="rId37">
         <w:r>
           <w:rPr>
             <w:rStyle w:val="Hyperlink"/>
@@ -1530,7 +1548,7 @@
       <w:r>
         <w:t xml:space="preserve"> </w:t>
       </w:r>
-      <w:hyperlink r:id="rId37">
+      <w:hyperlink r:id="rId38">
         <w:r>
           <w:rPr>
             <w:rStyle w:val="Hyperlink"/>
@@ -1586,11 +1604,11 @@
       <w:pPr>
         <w:pStyle w:val="Heading3"/>
       </w:pPr>
-      <w:bookmarkStart w:id="38" w:name="curating-bioassessment-data"/>
+      <w:bookmarkStart w:id="39" w:name="curating-bioassessment-data"/>
       <w:r>
         <w:t xml:space="preserve">Curating bioassessment data</w:t>
       </w:r>
-      <w:bookmarkEnd w:id="38"/>
+      <w:bookmarkEnd w:id="39"/>
     </w:p>
     <w:p>
       <w:pPr>
@@ -1659,7 +1677,7 @@
       <w:r>
         <w:t xml:space="preserve">. Species names also change regularly requiring updates to standard taxonomic effort (</w:t>
       </w:r>
-      <w:hyperlink r:id="rId39">
+      <w:hyperlink r:id="rId40">
         <w:r>
           <w:rPr>
             <w:rStyle w:val="Hyperlink"/>
@@ -1704,7 +1722,7 @@
       <w:r>
         <w:t xml:space="preserve"> </w:t>
       </w:r>
-      <w:hyperlink r:id="rId40">
+      <w:hyperlink r:id="rId41">
         <w:r>
           <w:rPr>
             <w:rStyle w:val="Hyperlink"/>
@@ -1741,7 +1759,7 @@
       <w:r>
         <w:t xml:space="preserve"> </w:t>
       </w:r>
-      <w:hyperlink r:id="rId41">
+      <w:hyperlink r:id="rId42">
         <w:r>
           <w:rPr>
             <w:rStyle w:val="Hyperlink"/>
@@ -1871,11 +1889,11 @@
       <w:pPr>
         <w:pStyle w:val="Heading3"/>
       </w:pPr>
-      <w:bookmarkStart w:id="42" w:name="using-r-for-bioassessment-application"/>
+      <w:bookmarkStart w:id="43" w:name="using-r-for-bioassessment-application"/>
       <w:r>
         <w:t xml:space="preserve">Using R for bioassessment application</w:t>
       </w:r>
-      <w:bookmarkEnd w:id="42"/>
+      <w:bookmarkEnd w:id="43"/>
     </w:p>
     <w:p>
       <w:pPr>
@@ -2770,7 +2788,7 @@
       <w:r>
         <w:t xml:space="preserve"> </w:t>
       </w:r>
-      <w:hyperlink r:id="rId43">
+      <w:hyperlink r:id="rId44">
         <w:r>
           <w:rPr>
             <w:rStyle w:val="Hyperlink"/>
@@ -2944,11 +2962,11 @@
       <w:pPr>
         <w:pStyle w:val="Heading1"/>
       </w:pPr>
-      <w:bookmarkStart w:id="44" w:name="X397973545fdf2dcf48aebc59a90e0d17c54c534"/>
+      <w:bookmarkStart w:id="45" w:name="X397973545fdf2dcf48aebc59a90e0d17c54c534"/>
       <w:r>
         <w:t xml:space="preserve">Open science in practice: The SCAPE project</w:t>
       </w:r>
-      <w:bookmarkEnd w:id="44"/>
+      <w:bookmarkEnd w:id="45"/>
     </w:p>
     <w:p>
       <w:pPr>
@@ -3057,7 +3075,7 @@
       <w:r>
         <w:t xml:space="preserve">(</w:t>
       </w:r>
-      <w:hyperlink r:id="rId45">
+      <w:hyperlink r:id="rId46">
         <w:r>
           <w:rPr>
             <w:rStyle w:val="Hyperlink"/>
@@ -3086,7 +3104,7 @@
       <w:r>
         <w:t xml:space="preserve"> </w:t>
       </w:r>
-      <w:hyperlink r:id="rId46">
+      <w:hyperlink r:id="rId47">
         <w:r>
           <w:rPr>
             <w:rStyle w:val="Hyperlink"/>
@@ -3118,7 +3136,7 @@
       <w:r>
         <w:t xml:space="preserve"> </w:t>
       </w:r>
-      <w:hyperlink r:id="rId47">
+      <w:hyperlink r:id="rId48">
         <w:r>
           <w:rPr>
             <w:rStyle w:val="Hyperlink"/>
@@ -3135,7 +3153,7 @@
       <w:r>
         <w:t xml:space="preserve"> </w:t>
       </w:r>
-      <w:hyperlink r:id="rId48">
+      <w:hyperlink r:id="rId49">
         <w:r>
           <w:rPr>
             <w:rStyle w:val="Hyperlink"/>
@@ -3304,7 +3322,7 @@
       <w:r>
         <w:t xml:space="preserve">Open science tools were critically important for translating and delivering SCAPE products to decision-makers. Local stakeholder engagement to identify research goals guided the technical development process of SCAPE. All analyses, including model development and validation, were conducted using R. A version control system (Git) and online hosting (</w:t>
       </w:r>
-      <w:hyperlink r:id="rId49">
+      <w:hyperlink r:id="rId50">
         <w:r>
           <w:rPr>
             <w:rStyle w:val="Hyperlink"/>
@@ -3346,7 +3364,7 @@
       <w:r>
         <w:t xml:space="preserve">. Importantly, an online, interactive web page (</w:t>
       </w:r>
-      <w:hyperlink r:id="rId50">
+      <w:hyperlink r:id="rId51">
         <w:r>
           <w:rPr>
             <w:rStyle w:val="Hyperlink"/>
@@ -3454,11 +3472,11 @@
       <w:pPr>
         <w:pStyle w:val="Heading1"/>
       </w:pPr>
-      <w:bookmarkStart w:id="51" w:name="limitations-and-opportunities"/>
+      <w:bookmarkStart w:id="52" w:name="limitations-and-opportunities"/>
       <w:r>
         <w:t xml:space="preserve">Limitations and opportunities</w:t>
       </w:r>
-      <w:bookmarkEnd w:id="51"/>
+      <w:bookmarkEnd w:id="52"/>
     </w:p>
     <w:p>
       <w:pPr>
@@ -3501,7 +3519,7 @@
       <w:r>
         <w:t xml:space="preserve"> </w:t>
       </w:r>
-      <w:hyperlink r:id="rId52">
+      <w:hyperlink r:id="rId53">
         <w:r>
           <w:rPr>
             <w:rStyle w:val="Hyperlink"/>
@@ -3546,7 +3564,7 @@
       <w:r>
         <w:t xml:space="preserve"> </w:t>
       </w:r>
-      <w:hyperlink r:id="rId53">
+      <w:hyperlink r:id="rId54">
         <w:r>
           <w:rPr>
             <w:rStyle w:val="Hyperlink"/>
@@ -3563,7 +3581,7 @@
       <w:r>
         <w:t xml:space="preserve"> </w:t>
       </w:r>
-      <w:hyperlink r:id="rId54">
+      <w:hyperlink r:id="rId55">
         <w:r>
           <w:rPr>
             <w:rStyle w:val="Hyperlink"/>
@@ -3922,7 +3940,7 @@
       <w:r>
         <w:t xml:space="preserve"> </w:t>
       </w:r>
-      <w:hyperlink r:id="rId55">
+      <w:hyperlink r:id="rId56">
         <w:r>
           <w:rPr>
             <w:rStyle w:val="Hyperlink"/>
@@ -3936,7 +3954,7 @@
       <w:r>
         <w:t xml:space="preserve"> </w:t>
       </w:r>
-      <w:hyperlink r:id="rId56">
+      <w:hyperlink r:id="rId57">
         <w:r>
           <w:rPr>
             <w:rStyle w:val="Hyperlink"/>
@@ -3953,7 +3971,7 @@
       <w:r>
         <w:t xml:space="preserve"> </w:t>
       </w:r>
-      <w:hyperlink r:id="rId57">
+      <w:hyperlink r:id="rId58">
         <w:r>
           <w:rPr>
             <w:rStyle w:val="Hyperlink"/>
@@ -3967,7 +3985,7 @@
       <w:r>
         <w:t xml:space="preserve"> </w:t>
       </w:r>
-      <w:hyperlink r:id="rId58">
+      <w:hyperlink r:id="rId59">
         <w:r>
           <w:rPr>
             <w:rStyle w:val="Hyperlink"/>
@@ -3983,11 +4001,11 @@
       <w:pPr>
         <w:pStyle w:val="Heading1"/>
       </w:pPr>
-      <w:bookmarkStart w:id="59" w:name="conclusions"/>
+      <w:bookmarkStart w:id="60" w:name="conclusions"/>
       <w:r>
         <w:t xml:space="preserve">Conclusions</w:t>
       </w:r>
-      <w:bookmarkEnd w:id="59"/>
+      <w:bookmarkEnd w:id="60"/>
     </w:p>
     <w:p>
       <w:pPr>
@@ -4001,11 +4019,11 @@
       <w:pPr>
         <w:pStyle w:val="Heading1"/>
       </w:pPr>
-      <w:bookmarkStart w:id="60" w:name="acknowledgments"/>
+      <w:bookmarkStart w:id="61" w:name="acknowledgments"/>
       <w:r>
         <w:t xml:space="preserve">Acknowledgments</w:t>
       </w:r>
-      <w:bookmarkEnd w:id="60"/>
+      <w:bookmarkEnd w:id="61"/>
     </w:p>
     <w:p>
       <w:pPr>
@@ -4019,11 +4037,11 @@
       <w:pPr>
         <w:pStyle w:val="Heading1"/>
       </w:pPr>
-      <w:bookmarkStart w:id="61" w:name="figures"/>
+      <w:bookmarkStart w:id="62" w:name="figures"/>
       <w:r>
         <w:t xml:space="preserve">Figures</w:t>
       </w:r>
-      <w:bookmarkEnd w:id="61"/>
+      <w:bookmarkEnd w:id="62"/>
     </w:p>
     <w:p>
       <w:pPr>
@@ -4045,7 +4063,7 @@
                     </pic:cNvPicPr>
                   </pic:nvPicPr>
                   <pic:blipFill>
-                    <a:blip r:embed="rId62"/>
+                    <a:blip r:embed="rId63"/>
                     <a:stretch>
                       <a:fillRect/>
                     </a:stretch>
@@ -4120,7 +4138,7 @@
                     </pic:cNvPicPr>
                   </pic:nvPicPr>
                   <pic:blipFill>
-                    <a:blip r:embed="rId63"/>
+                    <a:blip r:embed="rId64"/>
                     <a:stretch>
                       <a:fillRect/>
                     </a:stretch>
@@ -4195,7 +4213,7 @@
                     </pic:cNvPicPr>
                   </pic:nvPicPr>
                   <pic:blipFill>
-                    <a:blip r:embed="rId64"/>
+                    <a:blip r:embed="rId65"/>
                     <a:stretch>
                       <a:fillRect/>
                     </a:stretch>
@@ -4234,11 +4252,11 @@
       <w:pPr>
         <w:pStyle w:val="Heading1"/>
       </w:pPr>
-      <w:bookmarkStart w:id="65" w:name="tables"/>
+      <w:bookmarkStart w:id="66" w:name="tables"/>
       <w:r>
         <w:t xml:space="preserve">Tables</w:t>
       </w:r>
-      <w:bookmarkEnd w:id="65"/>
+      <w:bookmarkEnd w:id="66"/>
     </w:p>
     <w:p>
       <w:pPr>
@@ -4250,7 +4268,7 @@
       <w:r>
         <w:t xml:space="preserve"> </w:t>
       </w:r>
-      <w:hyperlink r:id="rId66">
+      <w:hyperlink r:id="rId67">
         <w:r>
           <w:rPr>
             <w:rStyle w:val="Hyperlink"/>
@@ -4264,7 +4282,7 @@
       <w:r>
         <w:t xml:space="preserve"> </w:t>
       </w:r>
-      <w:hyperlink r:id="rId67">
+      <w:hyperlink r:id="rId68">
         <w:r>
           <w:rPr>
             <w:rStyle w:val="Hyperlink"/>
@@ -4278,7 +4296,7 @@
       <w:r>
         <w:t xml:space="preserve"> </w:t>
       </w:r>
-      <w:hyperlink r:id="rId68">
+      <w:hyperlink r:id="rId69">
         <w:r>
           <w:rPr>
             <w:rStyle w:val="Hyperlink"/>
@@ -5213,14 +5231,14 @@
       <w:pPr>
         <w:pStyle w:val="Heading1"/>
       </w:pPr>
-      <w:bookmarkStart w:id="69" w:name="references"/>
+      <w:bookmarkStart w:id="70" w:name="references"/>
       <w:r>
         <w:t xml:space="preserve">References</w:t>
       </w:r>
-      <w:bookmarkEnd w:id="69"/>
-    </w:p>
-    <w:bookmarkStart w:id="162" w:name="refs"/>
-    <w:bookmarkStart w:id="70" w:name="ref-Allaire18"/>
+      <w:bookmarkEnd w:id="70"/>
+    </w:p>
+    <w:bookmarkStart w:id="163" w:name="refs"/>
+    <w:bookmarkStart w:id="71" w:name="ref-Allaire18"/>
     <w:p>
       <w:pPr>
         <w:pStyle w:val="Bibliography"/>
@@ -5229,8 +5247,8 @@
         <w:t xml:space="preserve">Allaire, J., Y. Xie, J. McPherson, J. Luraschi, K. Ushey, A. Atkins, H. Wickham, J. Cheng, and W. Chang. 2018. Rmarkdown: Dynamic documents for r.</w:t>
       </w:r>
     </w:p>
-    <w:bookmarkEnd w:id="70"/>
-    <w:bookmarkStart w:id="71" w:name="ref-Allen19"/>
+    <w:bookmarkEnd w:id="71"/>
+    <w:bookmarkStart w:id="72" w:name="ref-Allen19"/>
     <w:p>
       <w:pPr>
         <w:pStyle w:val="Bibliography"/>
@@ -5239,8 +5257,8 @@
         <w:t xml:space="preserve">Allen, C., and D. M. A. Mehler. 2019. Open science challenges, benefits and tips in early career and beyond. PLoS Biology 17:e3000246.</w:t>
       </w:r>
     </w:p>
-    <w:bookmarkEnd w:id="71"/>
-    <w:bookmarkStart w:id="72" w:name="ref-Appelhans18"/>
+    <w:bookmarkEnd w:id="72"/>
+    <w:bookmarkStart w:id="73" w:name="ref-Appelhans18"/>
     <w:p>
       <w:pPr>
         <w:pStyle w:val="Bibliography"/>
@@ -5249,8 +5267,8 @@
         <w:t xml:space="preserve">Appelhans, T., F. Detsch, C. Reudenbach, and S. Woellauer. 2018. Mapview: Interactive viewing of spatial data in r.</w:t>
       </w:r>
     </w:p>
-    <w:bookmarkEnd w:id="72"/>
-    <w:bookmarkStart w:id="73" w:name="ref-Baker15"/>
+    <w:bookmarkEnd w:id="73"/>
+    <w:bookmarkStart w:id="74" w:name="ref-Baker15"/>
     <w:p>
       <w:pPr>
         <w:pStyle w:val="Bibliography"/>
@@ -5259,8 +5277,8 @@
         <w:t xml:space="preserve">Baker, M. E., R. S. King, and D. Kahle. 2015. TITAN2: Threshold indicator taxa analysis.</w:t>
       </w:r>
     </w:p>
-    <w:bookmarkEnd w:id="73"/>
-    <w:bookmarkStart w:id="74" w:name="ref-Beck18c"/>
+    <w:bookmarkEnd w:id="74"/>
+    <w:bookmarkStart w:id="75" w:name="ref-Beck18c"/>
     <w:p>
       <w:pPr>
         <w:pStyle w:val="Bibliography"/>
@@ -5269,8 +5287,8 @@
         <w:t xml:space="preserve">Beck, M. W. 2018a. SCCWRP/SCAPE: v1.0 (Version 1.0). Zenodo, http://doi.org/10.5281/zenodo.1218121.</w:t>
       </w:r>
     </w:p>
-    <w:bookmarkEnd w:id="74"/>
-    <w:bookmarkStart w:id="75" w:name="ref-Beck18d"/>
+    <w:bookmarkEnd w:id="75"/>
+    <w:bookmarkStart w:id="76" w:name="ref-Beck18d"/>
     <w:p>
       <w:pPr>
         <w:pStyle w:val="Bibliography"/>
@@ -5279,8 +5297,8 @@
         <w:t xml:space="preserve">Beck, M. W. 2018b. Constrained streams for biological integrity in California. Knowledge Network for Biocomplexity. urn:uuid:75411f50-32ed-42a5-bbfd-26833c7a441f.</w:t>
       </w:r>
     </w:p>
-    <w:bookmarkEnd w:id="75"/>
-    <w:bookmarkStart w:id="76" w:name="ref-Beck09"/>
+    <w:bookmarkEnd w:id="76"/>
+    <w:bookmarkStart w:id="77" w:name="ref-Beck09"/>
     <w:p>
       <w:pPr>
         <w:pStyle w:val="Bibliography"/>
@@ -5289,8 +5307,8 @@
         <w:t xml:space="preserve">Beck, M. W., and L. K. Hatch. 2009. A review of research on the development of lake indices of biotic integrity. Environmental Reviews 17:21–44.</w:t>
       </w:r>
     </w:p>
-    <w:bookmarkEnd w:id="76"/>
-    <w:bookmarkStart w:id="77" w:name="ref-Beck19b"/>
+    <w:bookmarkEnd w:id="77"/>
+    <w:bookmarkStart w:id="78" w:name="ref-Beck19b"/>
     <w:p>
       <w:pPr>
         <w:pStyle w:val="Bibliography"/>
@@ -5299,8 +5317,8 @@
         <w:t xml:space="preserve">Beck, M. W., R. D. Mazor, S. Johnson, K. Wisenbaker, J. Westfall, P. R. Ode, R. Hill, C. Loflen, M. Sutula, and E. D. Stein. 2019. Prioritizing management goals for stream biological integrity within the developed landscape context. Freshwater Science 38.</w:t>
       </w:r>
     </w:p>
-    <w:bookmarkEnd w:id="77"/>
-    <w:bookmarkStart w:id="78" w:name="ref-Birk12"/>
+    <w:bookmarkEnd w:id="78"/>
+    <w:bookmarkStart w:id="79" w:name="ref-Birk12"/>
     <w:p>
       <w:pPr>
         <w:pStyle w:val="Bibliography"/>
@@ -5309,8 +5327,8 @@
         <w:t xml:space="preserve">Birk, S., W. Bonne, A. Borja, S. Brucet, A. Courrat, S. Poikane, A. Solimini, W. van de Bund, N. Zampoukas, and D. Hering. 2012. Three hundred ways to assess Europe’s surface waters: An almost complete overview of biological methods to implement the Water Framework Directive. Ecological Indicators 18:31–41.</w:t>
       </w:r>
     </w:p>
-    <w:bookmarkEnd w:id="78"/>
-    <w:bookmarkStart w:id="79" w:name="ref-BondLamberty16"/>
+    <w:bookmarkEnd w:id="79"/>
+    <w:bookmarkStart w:id="80" w:name="ref-BondLamberty16"/>
     <w:p>
       <w:pPr>
         <w:pStyle w:val="Bibliography"/>
@@ -5319,8 +5337,8 @@
         <w:t xml:space="preserve">Bond-Lamberty, B., A. P. Smith, and V. Bailey. 2016. Running an open experiment: Transparency and reproducibility in soil and ecosystem science. Environmental Research Letters 11:1–7.</w:t>
       </w:r>
     </w:p>
-    <w:bookmarkEnd w:id="79"/>
-    <w:bookmarkStart w:id="80" w:name="ref-Borja09"/>
+    <w:bookmarkEnd w:id="80"/>
+    <w:bookmarkStart w:id="81" w:name="ref-Borja09"/>
     <w:p>
       <w:pPr>
         <w:pStyle w:val="Bibliography"/>
@@ -5329,8 +5347,8 @@
         <w:t xml:space="preserve">Borja, A., A. Ranasinghe, and S. B. Weisberg. 2009. Assessing ecological integrity in marine waters, using multiple indices and ecosystem components: Challenges for the future. Marine Pollution Bulletin 59:1–4.</w:t>
       </w:r>
     </w:p>
-    <w:bookmarkEnd w:id="80"/>
-    <w:bookmarkStart w:id="81" w:name="ref-Bried14"/>
+    <w:bookmarkEnd w:id="81"/>
+    <w:bookmarkStart w:id="82" w:name="ref-Bried14"/>
     <w:p>
       <w:pPr>
         <w:pStyle w:val="Bibliography"/>
@@ -5339,8 +5357,8 @@
         <w:t xml:space="preserve">Bried, J. T., S. K. Jog, A. R. Dzialowski, and C. A. Davis. 2014. Potential vegetation criteria for identifying reference-quality wetlands in the south-central United States. Wetlands 34:1159–1169.</w:t>
       </w:r>
     </w:p>
-    <w:bookmarkEnd w:id="81"/>
-    <w:bookmarkStart w:id="82" w:name="ref-Cao11"/>
+    <w:bookmarkEnd w:id="82"/>
+    <w:bookmarkStart w:id="83" w:name="ref-Cao11"/>
     <w:p>
       <w:pPr>
         <w:pStyle w:val="Bibliography"/>
@@ -5349,8 +5367,8 @@
         <w:t xml:space="preserve">Cao, Y., and C. Hawkins. 2011. The comparability of bioassessments: A review of conceptual and methodological issues. Journal of the North American Benthological Society 30:680–701.</w:t>
       </w:r>
     </w:p>
-    <w:bookmarkEnd w:id="82"/>
-    <w:bookmarkStart w:id="83" w:name="ref-Carpenter09"/>
+    <w:bookmarkEnd w:id="83"/>
+    <w:bookmarkStart w:id="84" w:name="ref-Carpenter09"/>
     <w:p>
       <w:pPr>
         <w:pStyle w:val="Bibliography"/>
@@ -5359,8 +5377,8 @@
         <w:t xml:space="preserve">Carpenter, S. R., E. V. Armbrust, P. W. Arzberger, F. S. C. III, J. J. Elser, E. J. Hackett, A. R. Ives, P. M. Kareiva, M. A. Leibold, P. Lundberg, M. Mangel, N. Merchant, W. W. Murdoch, M. A. Palmer, D. P. C. Peters, S. T. A. Pickett, K. K. Smith, D. H. Wall, and A. S. Zimmerman. 2009. Accelerate synthesis in ecology and environmental sciences. BioScience 59:699–701.</w:t>
       </w:r>
     </w:p>
-    <w:bookmarkEnd w:id="83"/>
-    <w:bookmarkStart w:id="84" w:name="ref-Chang18"/>
+    <w:bookmarkEnd w:id="84"/>
+    <w:bookmarkStart w:id="85" w:name="ref-Chang18"/>
     <w:p>
       <w:pPr>
         <w:pStyle w:val="Bibliography"/>
@@ -5369,8 +5387,8 @@
         <w:t xml:space="preserve">Chang, W., J. Cheng, J. Allaire, Y. Xie, and J. McPherson. 2018. Shiny: Web application framework for r.</w:t>
       </w:r>
     </w:p>
-    <w:bookmarkEnd w:id="84"/>
-    <w:bookmarkStart w:id="85" w:name="ref-Cheng18"/>
+    <w:bookmarkEnd w:id="85"/>
+    <w:bookmarkStart w:id="86" w:name="ref-Cheng18"/>
     <w:p>
       <w:pPr>
         <w:pStyle w:val="Bibliography"/>
@@ -5379,8 +5397,8 @@
         <w:t xml:space="preserve">Cheng, J., B. Karambelkar, and Y. Xie. 2018. Leaflet: Create interactive web maps with the javascript ’leaflet’ library.</w:t>
       </w:r>
     </w:p>
-    <w:bookmarkEnd w:id="85"/>
-    <w:bookmarkStart w:id="86" w:name="ref-Cheruvelil18"/>
+    <w:bookmarkEnd w:id="86"/>
+    <w:bookmarkStart w:id="87" w:name="ref-Cheruvelil18"/>
     <w:p>
       <w:pPr>
         <w:pStyle w:val="Bibliography"/>
@@ -5389,8 +5407,8 @@
         <w:t xml:space="preserve">Cheruvelil, K. S., and P. A. Soranno. 2018. Data-intensive ecological research is catalyzed by open science and team science. BioScience 68:813–822.</w:t>
       </w:r>
     </w:p>
-    <w:bookmarkEnd w:id="86"/>
-    <w:bookmarkStart w:id="87" w:name="ref-Chessman07"/>
+    <w:bookmarkEnd w:id="87"/>
+    <w:bookmarkStart w:id="88" w:name="ref-Chessman07"/>
     <w:p>
       <w:pPr>
         <w:pStyle w:val="Bibliography"/>
@@ -5399,8 +5417,8 @@
         <w:t xml:space="preserve">Chessman, B., S. Williams, and C. Besley. 2007. Bioassessment of streams with macroinvertebrates: Effect of sampled habitat and taxonomic resolution. Journal of the North American Benthological Society 26:546–565.</w:t>
       </w:r>
     </w:p>
-    <w:bookmarkEnd w:id="87"/>
-    <w:bookmarkStart w:id="88" w:name="ref-Collins16"/>
+    <w:bookmarkEnd w:id="88"/>
+    <w:bookmarkStart w:id="89" w:name="ref-Collins16"/>
     <w:p>
       <w:pPr>
         <w:pStyle w:val="Bibliography"/>
@@ -5409,8 +5427,8 @@
         <w:t xml:space="preserve">Collins, S. L. 2016. Vegetation science in the age of big data. Journal of Vegetation Science 27:865–867.</w:t>
       </w:r>
     </w:p>
-    <w:bookmarkEnd w:id="88"/>
-    <w:bookmarkStart w:id="89" w:name="ref-Cuffney07"/>
+    <w:bookmarkEnd w:id="89"/>
+    <w:bookmarkStart w:id="90" w:name="ref-Cuffney07"/>
     <w:p>
       <w:pPr>
         <w:pStyle w:val="Bibliography"/>
@@ -5419,8 +5437,8 @@
         <w:t xml:space="preserve">Cuffney, T. F., M. D. Bilger, and A. M. Haigler. 2007. Ambiguous taxa: Effects on the characterization and interpretation of invertebrate assemblages. Journal of the North American Benthological Society 26:286–307.</w:t>
       </w:r>
     </w:p>
-    <w:bookmarkEnd w:id="89"/>
-    <w:bookmarkStart w:id="90" w:name="ref-Dale01"/>
+    <w:bookmarkEnd w:id="90"/>
+    <w:bookmarkStart w:id="91" w:name="ref-Dale01"/>
     <w:p>
       <w:pPr>
         <w:pStyle w:val="Bibliography"/>
@@ -5429,8 +5447,8 @@
         <w:t xml:space="preserve">Dale, V. H., and S. C. Beyeler. 2001. Challenges in the development and use of ecological indicators. Ecological Indicators 1:3–10.</w:t>
       </w:r>
     </w:p>
-    <w:bookmarkEnd w:id="90"/>
-    <w:bookmarkStart w:id="91" w:name="ref-Darling13"/>
+    <w:bookmarkEnd w:id="91"/>
+    <w:bookmarkStart w:id="92" w:name="ref-Darling13"/>
     <w:p>
       <w:pPr>
         <w:pStyle w:val="Bibliography"/>
@@ -5439,8 +5457,8 @@
         <w:t xml:space="preserve">Darling, E. S., D. Shiffman, I. M. Côte, and J. A. Drew. 2013. The role of Twitter in the life cycle of a scientific publication. Ideas in Ecology and Evolution 6:32–43.</w:t>
       </w:r>
     </w:p>
-    <w:bookmarkEnd w:id="91"/>
-    <w:bookmarkStart w:id="92" w:name="ref-Davies06"/>
+    <w:bookmarkEnd w:id="92"/>
+    <w:bookmarkStart w:id="93" w:name="ref-Davies06"/>
     <w:p>
       <w:pPr>
         <w:pStyle w:val="Bibliography"/>
@@ -5449,8 +5467,8 @@
         <w:t xml:space="preserve">Davies, S. P., and S. K. Jackson. 2006. The biological condition gradient: A descriptive model for interpreting change in aquatic ecosystems. Ecological Applications 16:1251–1266.</w:t>
       </w:r>
     </w:p>
-    <w:bookmarkEnd w:id="92"/>
-    <w:bookmarkStart w:id="93" w:name="ref-DeCaceres09"/>
+    <w:bookmarkEnd w:id="93"/>
+    <w:bookmarkStart w:id="94" w:name="ref-DeCaceres09"/>
     <w:p>
       <w:pPr>
         <w:pStyle w:val="Bibliography"/>
@@ -5459,8 +5477,8 @@
         <w:t xml:space="preserve">De Caceres, M., and P. Legendre. 2009. Associations between species and groups of sites: Indices and statistical inference. Ecology.</w:t>
       </w:r>
     </w:p>
-    <w:bookmarkEnd w:id="93"/>
-    <w:bookmarkStart w:id="94" w:name="ref-Fetscher13"/>
+    <w:bookmarkEnd w:id="94"/>
+    <w:bookmarkStart w:id="95" w:name="ref-Fetscher13"/>
     <w:p>
       <w:pPr>
         <w:pStyle w:val="Bibliography"/>
@@ -5469,8 +5487,8 @@
         <w:t xml:space="preserve">Fetscher, A. E., R. Stancheva, J. P. Kociolek, R. G. Sheath, E. D. Stein, R. D. Mazor, P. R. Ode, and L. B. Busse. 2013. Development and comparison of stream indices of biotic integrity using diatoms vs. Non-diatom algae vs. A combination. Journal of Applied Phycology 26:433–450.</w:t>
       </w:r>
     </w:p>
-    <w:bookmarkEnd w:id="94"/>
-    <w:bookmarkStart w:id="95" w:name="ref-Fore02"/>
+    <w:bookmarkEnd w:id="95"/>
+    <w:bookmarkStart w:id="96" w:name="ref-Fore02"/>
     <w:p>
       <w:pPr>
         <w:pStyle w:val="Bibliography"/>
@@ -5479,8 +5497,8 @@
         <w:t xml:space="preserve">Fore, L. S., and C. Grafe. 2002. Using diatoms to assess the biological condition of large rivers in Idaho (U.S.A.). Freshwater Biology 47:2015–2037.</w:t>
       </w:r>
     </w:p>
-    <w:bookmarkEnd w:id="95"/>
-    <w:bookmarkStart w:id="96" w:name="ref-Grand12"/>
+    <w:bookmarkEnd w:id="96"/>
+    <w:bookmarkStart w:id="97" w:name="ref-Grand12"/>
     <w:p>
       <w:pPr>
         <w:pStyle w:val="Bibliography"/>
@@ -5489,8 +5507,8 @@
         <w:t xml:space="preserve">Grand, A., C. Wilkinson, K. Bultitude, and A. F. T. Winfield. 2012. Open science: A new "trust technology"? Science Communication 34:679–689.</w:t>
       </w:r>
     </w:p>
-    <w:bookmarkEnd w:id="96"/>
-    <w:bookmarkStart w:id="97" w:name="ref-Hampton15"/>
+    <w:bookmarkEnd w:id="97"/>
+    <w:bookmarkStart w:id="98" w:name="ref-Hampton15"/>
     <w:p>
       <w:pPr>
         <w:pStyle w:val="Bibliography"/>
@@ -5499,8 +5517,8 @@
         <w:t xml:space="preserve">Hampton, S. E., S. S. Anderson, S. C. Bagby, C. Gries, X. Han, E. M. Hart, M. B. Jones, W. C. Lenhardt, A. MacDonald, W. K. Michener, J. Mudge, A. Pourmokhtarian, M. P. Schildhauer, K. H. Woo, and N. Zimmerman. 2015. The tao of open science for ecology. Ecosphere 6:1–13.</w:t>
       </w:r>
     </w:p>
-    <w:bookmarkEnd w:id="97"/>
-    <w:bookmarkStart w:id="98" w:name="ref-Hampton17"/>
+    <w:bookmarkEnd w:id="98"/>
+    <w:bookmarkStart w:id="99" w:name="ref-Hampton17"/>
     <w:p>
       <w:pPr>
         <w:pStyle w:val="Bibliography"/>
@@ -5509,8 +5527,8 @@
         <w:t xml:space="preserve">Hampton, S. E., M. B. Jones, L. A. Wasser, M. P. Schildhauer, S. R. Supp, J. Brun, R. R. Hernandez, C. Boettiger, S. L. Collins, L. J. Gross, D. S. Fernández, A. Budden, E. P. White, T. K. Teal, S. G. Labou, and J. E. Aukema. 2017. Skills and knowledge for data-intensive environmental research. Bioscience 67:546–557.</w:t>
       </w:r>
     </w:p>
-    <w:bookmarkEnd w:id="98"/>
-    <w:bookmarkStart w:id="99" w:name="ref-Hampton16"/>
+    <w:bookmarkEnd w:id="99"/>
+    <w:bookmarkStart w:id="100" w:name="ref-Hampton16"/>
     <w:p>
       <w:pPr>
         <w:pStyle w:val="Bibliography"/>
@@ -5519,8 +5537,8 @@
         <w:t xml:space="preserve">Hampton, S. E., C. A. Strasser, J. J. Tewksbury, W. K. Gram, A. E. Budden, A. L. Batcheller, C. S. Duke, and J. H. Porter. 2016. Big data and the future of ecology. Frontiers in Ecology and the Environment 11:156–162.</w:t>
       </w:r>
     </w:p>
-    <w:bookmarkEnd w:id="99"/>
-    <w:bookmarkStart w:id="100" w:name="ref-Hawkins00"/>
+    <w:bookmarkEnd w:id="100"/>
+    <w:bookmarkStart w:id="101" w:name="ref-Hawkins00"/>
     <w:p>
       <w:pPr>
         <w:pStyle w:val="Bibliography"/>
@@ -5529,8 +5547,8 @@
         <w:t xml:space="preserve">Hawkins, C. P., R. H. Norris, J. Gerritsen, R. M. Hughes, S. K. Jackson, R. K. Johnson, and R. J. Stevenson. 2000a. Evaluation of the use of landscape classifications for the prediction of freshwater biota: Synthesis and recommendations. Journal of the North American Benthological Society 19:541–556.</w:t>
       </w:r>
     </w:p>
-    <w:bookmarkEnd w:id="100"/>
-    <w:bookmarkStart w:id="101" w:name="ref-Hawkins00b"/>
+    <w:bookmarkEnd w:id="101"/>
+    <w:bookmarkStart w:id="102" w:name="ref-Hawkins00b"/>
     <w:p>
       <w:pPr>
         <w:pStyle w:val="Bibliography"/>
@@ -5539,8 +5557,8 @@
         <w:t xml:space="preserve">Hawkins, C. P., R. H. Norris, J. N. Hogue, and J. W. Feminella. 2000b. Development and evaluation of predictive models for measuring the biological integrity of streams. Ecological Applications 10:1456–1477.</w:t>
       </w:r>
     </w:p>
-    <w:bookmarkEnd w:id="101"/>
-    <w:bookmarkStart w:id="102" w:name="ref-Hawkins10"/>
+    <w:bookmarkEnd w:id="102"/>
+    <w:bookmarkStart w:id="103" w:name="ref-Hawkins10"/>
     <w:p>
       <w:pPr>
         <w:pStyle w:val="Bibliography"/>
@@ -5549,8 +5567,8 @@
         <w:t xml:space="preserve">Hawkins, C. P., J. R. Olson, and R. A. Hill. 2010. The reference condition: Predicting benchmarks for ecological and water-quality assessments. Journal of the North American Benthological Society 29:312–343.</w:t>
       </w:r>
     </w:p>
-    <w:bookmarkEnd w:id="102"/>
-    <w:bookmarkStart w:id="103" w:name="ref-Hering10"/>
+    <w:bookmarkEnd w:id="103"/>
+    <w:bookmarkStart w:id="104" w:name="ref-Hering10"/>
     <w:p>
       <w:pPr>
         <w:pStyle w:val="Bibliography"/>
@@ -5559,8 +5577,8 @@
         <w:t xml:space="preserve">Hering, D., A. Borja, J. Carstensen, L. Carvalho, M. Elliott, C. K. Field, A. S. Heiskanen, R. K. Johnson, J. Moe, D. Pont, A. L. Solheim, and W. de Bund. 2010. The European Water Framework Directive at the age of 10: A critical review of the achievements with recommendations for the future. Science of the Total Environment 408:4007–4019.</w:t>
       </w:r>
     </w:p>
-    <w:bookmarkEnd w:id="103"/>
-    <w:bookmarkStart w:id="104" w:name="ref-Hijmans19"/>
+    <w:bookmarkEnd w:id="104"/>
+    <w:bookmarkStart w:id="105" w:name="ref-Hijmans19"/>
     <w:p>
       <w:pPr>
         <w:pStyle w:val="Bibliography"/>
@@ -5569,8 +5587,8 @@
         <w:t xml:space="preserve">Hijmans, R. J. 2019. Raster: Geographic data analysis and modeling.</w:t>
       </w:r>
     </w:p>
-    <w:bookmarkEnd w:id="104"/>
-    <w:bookmarkStart w:id="105" w:name="ref-Hill16"/>
+    <w:bookmarkEnd w:id="105"/>
+    <w:bookmarkStart w:id="106" w:name="ref-Hill16"/>
     <w:p>
       <w:pPr>
         <w:pStyle w:val="Bibliography"/>
@@ -5579,8 +5597,8 @@
         <w:t xml:space="preserve">Hill, R. A., M. H. Weber, S. G. Leibowitz, A. R. Olsen, and D. J. Thornbrugh. 2016. The Stream-Catchment (StreamCat) dataset: A database of watershed metrics for the conterminous United States. Journal of the American Water Resources Association 52:120–128.</w:t>
       </w:r>
     </w:p>
-    <w:bookmarkEnd w:id="105"/>
-    <w:bookmarkStart w:id="106" w:name="ref-Horsburgh16"/>
+    <w:bookmarkEnd w:id="106"/>
+    <w:bookmarkStart w:id="107" w:name="ref-Horsburgh16"/>
     <w:p>
       <w:pPr>
         <w:pStyle w:val="Bibliography"/>
@@ -5589,8 +5607,8 @@
         <w:t xml:space="preserve">Horsburgh, J. S., M. M. Morsy, A. M. Castronova, J. L. Goodall, T. Gan, H. Yi, M. J. Stealey, and D. G. Tarboton. 2016. Hydroshare: Sharing diverse environmental data types and models as social objects with application to the hydrology domain. Journal of the American Water Resources Association 52:873–889.</w:t>
       </w:r>
     </w:p>
-    <w:bookmarkEnd w:id="106"/>
-    <w:bookmarkStart w:id="107" w:name="ref-Hsu17"/>
+    <w:bookmarkEnd w:id="107"/>
+    <w:bookmarkStart w:id="108" w:name="ref-Hsu17"/>
     <w:p>
       <w:pPr>
         <w:pStyle w:val="Bibliography"/>
@@ -5599,8 +5617,8 @@
         <w:t xml:space="preserve">Hsu, L., E. Mayorga, J. S. Horsburgh, M. R. Carter, K. A. Lehnert, and s. L. Brantley. 2017. Enhancing interoperability and capabilities of earth science data using the Observations Data Model 2 (ODM2). Data Science Journal 16:1–16.</w:t>
       </w:r>
     </w:p>
-    <w:bookmarkEnd w:id="107"/>
-    <w:bookmarkStart w:id="108" w:name="ref-Idaszak17"/>
+    <w:bookmarkEnd w:id="108"/>
+    <w:bookmarkStart w:id="109" w:name="ref-Idaszak17"/>
     <w:p>
       <w:pPr>
         <w:pStyle w:val="Bibliography"/>
@@ -5624,8 +5642,8 @@
         <w:t xml:space="preserve">J. Carver, N. P. C. Hong, and G. K. Thiruvathukal, editors. Chapter 10 in software engineering for science. Taylor &amp; Francis CRC Press, Boca Raton, Florida, USA.</w:t>
       </w:r>
     </w:p>
-    <w:bookmarkEnd w:id="108"/>
-    <w:bookmarkStart w:id="109" w:name="ref-Ihle17"/>
+    <w:bookmarkEnd w:id="109"/>
+    <w:bookmarkStart w:id="110" w:name="ref-Ihle17"/>
     <w:p>
       <w:pPr>
         <w:pStyle w:val="Bibliography"/>
@@ -5634,8 +5652,8 @@
         <w:t xml:space="preserve">Ihle, M., I. S. Winney, A. Krystalli, and M. Croucher. 2017. Striving for transparent and credible research: Practical guidelines for behavioral ecologists. Behavioral Ecology 28:348–354.</w:t>
       </w:r>
     </w:p>
-    <w:bookmarkEnd w:id="109"/>
-    <w:bookmarkStart w:id="110" w:name="ref-Karr86"/>
+    <w:bookmarkEnd w:id="110"/>
+    <w:bookmarkStart w:id="111" w:name="ref-Karr86"/>
     <w:p>
       <w:pPr>
         <w:pStyle w:val="Bibliography"/>
@@ -5644,8 +5662,8 @@
         <w:t xml:space="preserve">Karr, J. R., K. D. Fausch, P. L. Angermeier, P. R. Yant, and I. J. Schlosser. 1986. Assessing biological integrity in running waters: A method and its rationale. Illinois Natural History Survey, Champaign, Illinois.</w:t>
       </w:r>
     </w:p>
-    <w:bookmarkEnd w:id="110"/>
-    <w:bookmarkStart w:id="111" w:name="ref-Kelly16"/>
+    <w:bookmarkEnd w:id="111"/>
+    <w:bookmarkStart w:id="112" w:name="ref-Kelly16"/>
     <w:p>
       <w:pPr>
         <w:pStyle w:val="Bibliography"/>
@@ -5654,8 +5672,8 @@
         <w:t xml:space="preserve">Kelly, M. G., S. Birk, N. J. Willby, L. Denys, S.Drakare, M. Kahlert, S. M. Karjalainen, A. Marchetto, J. A. Pitt, G. Urbanič, and S. Poikane. 2016. Redundancy in the ecological assessment of lakes: Are phytoplankton, macrophytes and phytobenthos all necessary? Science of the Total Environment 15:594–602.</w:t>
       </w:r>
     </w:p>
-    <w:bookmarkEnd w:id="111"/>
-    <w:bookmarkStart w:id="112" w:name="ref-Kerans94"/>
+    <w:bookmarkEnd w:id="112"/>
+    <w:bookmarkStart w:id="113" w:name="ref-Kerans94"/>
     <w:p>
       <w:pPr>
         <w:pStyle w:val="Bibliography"/>
@@ -5664,8 +5682,8 @@
         <w:t xml:space="preserve">Kerans, B. L., and J. R. Karr. 1994. A benthic index of biotic integrity (B-IBI) for rivers of the Tennessee Valley. Ecological Applications 4:768–785.</w:t>
       </w:r>
     </w:p>
-    <w:bookmarkEnd w:id="112"/>
-    <w:bookmarkStart w:id="113" w:name="ref-King11"/>
+    <w:bookmarkEnd w:id="113"/>
+    <w:bookmarkStart w:id="114" w:name="ref-King11"/>
     <w:p>
       <w:pPr>
         <w:pStyle w:val="Bibliography"/>
@@ -5674,8 +5692,8 @@
         <w:t xml:space="preserve">King, R. S., M. E. Baker, P. F. Kazyak, and D. E. Weller. 2011. How novel is too novel? Stream community thresholds at exceptionally low levels of catchment urbanization. Ecological Applications 21:1659–1678.</w:t>
       </w:r>
     </w:p>
-    <w:bookmarkEnd w:id="113"/>
-    <w:bookmarkStart w:id="114" w:name="ref-Kluyver16"/>
+    <w:bookmarkEnd w:id="114"/>
+    <w:bookmarkStart w:id="115" w:name="ref-Kluyver16"/>
     <w:p>
       <w:pPr>
         <w:pStyle w:val="Bibliography"/>
@@ -5684,8 +5702,8 @@
         <w:t xml:space="preserve">Kluyver, T., B. Ragan-Kelley, F. Pérez, B. Granger, M. Bussonnier, J. Frederic, K. Kelley, J. Hamrick, J. Grout, S. Corlay, P. Ivanov, D. Avila, S. Abdalla, and C. Willing. 2016. Jupyter notebooks – a publishing format for reproducible computational workflows. IOS Press.</w:t>
       </w:r>
     </w:p>
-    <w:bookmarkEnd w:id="114"/>
-    <w:bookmarkStart w:id="115" w:name="ref-Kuehne19"/>
+    <w:bookmarkEnd w:id="115"/>
+    <w:bookmarkStart w:id="116" w:name="ref-Kuehne19"/>
     <w:p>
       <w:pPr>
         <w:pStyle w:val="Bibliography"/>
@@ -5694,8 +5712,8 @@
         <w:t xml:space="preserve">Kuehne, L. M., and A. L. Strecker, and J. D. Olden. 2019. Knowledge exchange and social capital for freshwater ecosystem assessments. BioScience 70:174–183.</w:t>
       </w:r>
     </w:p>
-    <w:bookmarkEnd w:id="115"/>
-    <w:bookmarkStart w:id="116" w:name="ref-Kuehne17"/>
+    <w:bookmarkEnd w:id="116"/>
+    <w:bookmarkStart w:id="117" w:name="ref-Kuehne17"/>
     <w:p>
       <w:pPr>
         <w:pStyle w:val="Bibliography"/>
@@ -5704,8 +5722,8 @@
         <w:t xml:space="preserve">Kuehne, L. M., J. D. Olden, A. L. Strecker, J. J. Lawler, and D. M. Theobald. 2017. Past, present, and future of ecological integrity assessment for fresh waters. Frontiers in Ecology and the Environment 15:197–205.</w:t>
       </w:r>
     </w:p>
-    <w:bookmarkEnd w:id="116"/>
-    <w:bookmarkStart w:id="117" w:name="ref-VanderLaan14"/>
+    <w:bookmarkEnd w:id="117"/>
+    <w:bookmarkStart w:id="118" w:name="ref-VanderLaan14"/>
     <w:p>
       <w:pPr>
         <w:pStyle w:val="Bibliography"/>
@@ -5714,8 +5732,8 @@
         <w:t xml:space="preserve">Laan, J. J. V., and C. P. Hawkins. 2014. Enhancing the performance and interpretation of freshwater biological indices: An application in arid zone streams. Ecological Indicators 36:470–482.</w:t>
       </w:r>
     </w:p>
-    <w:bookmarkEnd w:id="117"/>
-    <w:bookmarkStart w:id="118" w:name="ref-Lai19"/>
+    <w:bookmarkEnd w:id="118"/>
+    <w:bookmarkStart w:id="119" w:name="ref-Lai19"/>
     <w:p>
       <w:pPr>
         <w:pStyle w:val="Bibliography"/>
@@ -5724,8 +5742,8 @@
         <w:t xml:space="preserve">Lai, J., C. J. Lortie, R. A. Muenchen, J. Yang, and K. Ma. 2019. Evaluating the popularity of R in ecology. Ecosphere 10:e02567.</w:t>
       </w:r>
     </w:p>
-    <w:bookmarkEnd w:id="118"/>
-    <w:bookmarkStart w:id="119" w:name="ref-Landman09"/>
+    <w:bookmarkEnd w:id="119"/>
+    <w:bookmarkStart w:id="120" w:name="ref-Landman09"/>
     <w:p>
       <w:pPr>
         <w:pStyle w:val="Bibliography"/>
@@ -5734,8 +5752,8 @@
         <w:t xml:space="preserve">Landman, A., and S. A. Glantz. 2009. Tobacco industry efforts to undermine policy-relevant research. American Journal of Public Health 99:45–58.</w:t>
       </w:r>
     </w:p>
-    <w:bookmarkEnd w:id="119"/>
-    <w:bookmarkStart w:id="120" w:name="ref-Lenat01"/>
+    <w:bookmarkEnd w:id="120"/>
+    <w:bookmarkStart w:id="121" w:name="ref-Lenat01"/>
     <w:p>
       <w:pPr>
         <w:pStyle w:val="Bibliography"/>
@@ -5744,8 +5762,8 @@
         <w:t xml:space="preserve">Lenat, D. R., and V. H. Resh. 2001. Taxonomy and stream ecology - the benefits of genus- and species-level identifications. Journal of the North American Benthological Society 20:287–298.</w:t>
       </w:r>
     </w:p>
-    <w:bookmarkEnd w:id="120"/>
-    <w:bookmarkStart w:id="121" w:name="ref-Lewandowsky16"/>
+    <w:bookmarkEnd w:id="121"/>
+    <w:bookmarkStart w:id="122" w:name="ref-Lewandowsky16"/>
     <w:p>
       <w:pPr>
         <w:pStyle w:val="Bibliography"/>
@@ -5754,8 +5772,8 @@
         <w:t xml:space="preserve">Lewandowsky, S., and D. Bishop. 2016. Research integrity: Don’t let transparency damage science. Nature 529:459–461.</w:t>
       </w:r>
     </w:p>
-    <w:bookmarkEnd w:id="121"/>
-    <w:bookmarkStart w:id="122" w:name="ref-Liaw02"/>
+    <w:bookmarkEnd w:id="122"/>
+    <w:bookmarkStart w:id="123" w:name="ref-Liaw02"/>
     <w:p>
       <w:pPr>
         <w:pStyle w:val="Bibliography"/>
@@ -5764,8 +5782,8 @@
         <w:t xml:space="preserve">Liaw, A., and M. Wiener. 2002. Classification and regression by randomForest. R News 2:18–22.</w:t>
       </w:r>
     </w:p>
-    <w:bookmarkEnd w:id="122"/>
-    <w:bookmarkStart w:id="123" w:name="ref-Liu08"/>
+    <w:bookmarkEnd w:id="123"/>
+    <w:bookmarkStart w:id="124" w:name="ref-Liu08"/>
     <w:p>
       <w:pPr>
         <w:pStyle w:val="Bibliography"/>
@@ -5774,8 +5792,8 @@
         <w:t xml:space="preserve">Liu, Y., H. Gupta, E. Springer, and T. Wagener. 2008. Linking science with environmental decision making: Experiences from an integrated modeling approach to supporting sustainable water resources management. Environmental Modelling &amp; Software 23:846–858.</w:t>
       </w:r>
     </w:p>
-    <w:bookmarkEnd w:id="123"/>
-    <w:bookmarkStart w:id="124" w:name="ref-Lortie14"/>
+    <w:bookmarkEnd w:id="124"/>
+    <w:bookmarkStart w:id="125" w:name="ref-Lortie14"/>
     <w:p>
       <w:pPr>
         <w:pStyle w:val="Bibliography"/>
@@ -5784,8 +5802,8 @@
         <w:t xml:space="preserve">Lortie, C. J. 2014. Formalized synthesis opportunities for ecology: Systematic reviews and meta-analyses. OIKOS 123:897–902.</w:t>
       </w:r>
     </w:p>
-    <w:bookmarkEnd w:id="124"/>
-    <w:bookmarkStart w:id="125" w:name="ref-Lowndes17"/>
+    <w:bookmarkEnd w:id="125"/>
+    <w:bookmarkStart w:id="126" w:name="ref-Lowndes17"/>
     <w:p>
       <w:pPr>
         <w:pStyle w:val="Bibliography"/>
@@ -5794,8 +5812,8 @@
         <w:t xml:space="preserve">Lowndes, J. S. S., B. D. Best, C. Scarborough, J. C. Afflerbach, M. R. Frazier, C. C. O’Hara, N. Jiang, and B. S. Halpern. 2017. Our path to better science in less time using open data science tools. Nature Ecology &amp; Evolution 1:1–7.</w:t>
       </w:r>
     </w:p>
-    <w:bookmarkEnd w:id="125"/>
-    <w:bookmarkStart w:id="126" w:name="ref-Marwick16"/>
+    <w:bookmarkEnd w:id="126"/>
+    <w:bookmarkStart w:id="127" w:name="ref-Marwick16"/>
     <w:p>
       <w:pPr>
         <w:pStyle w:val="Bibliography"/>
@@ -5804,8 +5822,8 @@
         <w:t xml:space="preserve">Marwick, B., J. d’Alpoim Guedes, C. M. Barton, L. A. Bates, M. Baxter, A. Bevan, E. A. Bollwerk, R. K. Bocinsky, T. Brughmans, A. K. Carter, C. Conrad, D. A. Contreras, S. Costa, E. R. Crema, A. Daggett, B. Davies, B. L. Drake, T. S. Dye, P. France, R. Fullagar, D. Giusti, S. Graham, M. D. Harris, J. Hawks, S. Heath, D. Huffer, E. C. Kansa, S. W. Kansa, M. E. Madsen, J. Melcher, J. Negre, F. D. Neiman, R. Opitz, D. C. Orton, P. Przystupa, M. Raviele, J. Riel-Salvatore, P. Riris, I. Romanowska, N. Strupler, I. I. Ullah, H. G. V. Vlack, E. C. Watrall, C. Webster, J. Wells, J. Winters, and C. D. Wren. 2016. Open science in archaeology. SAA Archaeological Record 17:8–14.</w:t>
       </w:r>
     </w:p>
-    <w:bookmarkEnd w:id="126"/>
-    <w:bookmarkStart w:id="127" w:name="ref-Mazor16"/>
+    <w:bookmarkEnd w:id="127"/>
+    <w:bookmarkStart w:id="128" w:name="ref-Mazor16"/>
     <w:p>
       <w:pPr>
         <w:pStyle w:val="Bibliography"/>
@@ -5814,8 +5832,8 @@
         <w:t xml:space="preserve">Mazor, R. D., A. C. Rehn, P. R. Ode, M. Engeln, K. C. Schiff, E. D. Stein, D. J. Gillett, D. B. Herbst, and C. P. Hawkins. 2016. Bioassessment in complex environments: Designing an index for consistent meaning in different settings. Freshwater Science 35:249–271.</w:t>
       </w:r>
     </w:p>
-    <w:bookmarkEnd w:id="127"/>
-    <w:bookmarkStart w:id="128" w:name="ref-Mazor14"/>
+    <w:bookmarkEnd w:id="128"/>
+    <w:bookmarkStart w:id="129" w:name="ref-Mazor14"/>
     <w:p>
       <w:pPr>
         <w:pStyle w:val="Bibliography"/>
@@ -5824,8 +5842,8 @@
         <w:t xml:space="preserve">Mazor, R. D., E. D. Stein, P. R. Ode, and K. Schiff. 2014. Integrating intermittent streams into watershed assessments: Applicability of an index of biotic integrity. Freshwater Science 35:459–474.</w:t>
       </w:r>
     </w:p>
-    <w:bookmarkEnd w:id="128"/>
-    <w:bookmarkStart w:id="129" w:name="ref-McKay12"/>
+    <w:bookmarkEnd w:id="129"/>
+    <w:bookmarkStart w:id="130" w:name="ref-McKay12"/>
     <w:p>
       <w:pPr>
         <w:pStyle w:val="Bibliography"/>
@@ -5834,8 +5852,8 @@
         <w:t xml:space="preserve">McKay, L., T. Bondelid, T. Dewald, J. Johnston, R. Moore, and A. Reah. 2012. NHDPlus Version 2: User Guide.</w:t>
       </w:r>
     </w:p>
-    <w:bookmarkEnd w:id="129"/>
-    <w:bookmarkStart w:id="130" w:name="ref-Michener97"/>
+    <w:bookmarkEnd w:id="130"/>
+    <w:bookmarkStart w:id="131" w:name="ref-Michener97"/>
     <w:p>
       <w:pPr>
         <w:pStyle w:val="Bibliography"/>
@@ -5844,8 +5862,8 @@
         <w:t xml:space="preserve">Michener, W. K., J. W. Brunt, J. J. Helly, T. B. Kirchner, and S. G. Stafford. 1997. Nongeospatial metadata for the ecological sciences. Ecological Applications 7:330–342.</w:t>
       </w:r>
     </w:p>
-    <w:bookmarkEnd w:id="130"/>
-    <w:bookmarkStart w:id="131" w:name="ref-Mitchell05"/>
+    <w:bookmarkEnd w:id="131"/>
+    <w:bookmarkStart w:id="132" w:name="ref-Mitchell05"/>
     <w:p>
       <w:pPr>
         <w:pStyle w:val="Bibliography"/>
@@ -5854,8 +5872,8 @@
         <w:t xml:space="preserve">Mitchell, B. 2005. Integrated water resource management, institutional arrangements, and land use planning. Environmental Planning A: Economy and Space 37:1335–1352.</w:t>
       </w:r>
     </w:p>
-    <w:bookmarkEnd w:id="131"/>
-    <w:bookmarkStart w:id="132" w:name="ref-Nichols16"/>
+    <w:bookmarkEnd w:id="132"/>
+    <w:bookmarkStart w:id="133" w:name="ref-Nichols16"/>
     <w:p>
       <w:pPr>
         <w:pStyle w:val="Bibliography"/>
@@ -5864,8 +5882,8 @@
         <w:t xml:space="preserve">Nichols, S. J., L. A. Barmuta, B. C. Chessman, P. E. Davies, F. J. Dyer, E. T. Harrison, C. P. Hawkins, I. Jones, B. J. Kefford, S. Linke, R. Marchant, L. Metzeling, K. Moon, R. Ogden, M. Peat, T. B. Reynoldson, and R. M. Thompson. 2016. The imperative need for nationally coordinated bioassessment of rivers and streams. Marine and Freshwater Research 68:599–613.</w:t>
       </w:r>
     </w:p>
-    <w:bookmarkEnd w:id="132"/>
-    <w:bookmarkStart w:id="133" w:name="ref-Ode16"/>
+    <w:bookmarkEnd w:id="133"/>
+    <w:bookmarkStart w:id="134" w:name="ref-Ode16"/>
     <w:p>
       <w:pPr>
         <w:pStyle w:val="Bibliography"/>
@@ -5874,8 +5892,8 @@
         <w:t xml:space="preserve">Ode, P. R., A. C. Rehn, R. D. Mazor, K. C. Schiff, E. D. Stein, J. T. May, L. R. Brown, D. B. Herbst, D. Gillett, K. Lunde, and C. P. Hawkins. 2016. Evaluating the adequacy of a reference-site pool for ecological assessments in environmentally complex regions. Freshwater Science 35:237–248.</w:t>
       </w:r>
     </w:p>
-    <w:bookmarkEnd w:id="133"/>
-    <w:bookmarkStart w:id="134" w:name="ref-Oksanen18"/>
+    <w:bookmarkEnd w:id="134"/>
+    <w:bookmarkStart w:id="135" w:name="ref-Oksanen18"/>
     <w:p>
       <w:pPr>
         <w:pStyle w:val="Bibliography"/>
@@ -5884,8 +5902,8 @@
         <w:t xml:space="preserve">Oksanen, J., F. G. Blanchet, M. Friendly, R. Kindt, P. Legendre, D. McGlinn, P. R. Minchin, R. B. O’Hara, G. L. Simpson, P. Solymos, M. H. H. Stevens, E. Szoecs, and H. Wagner. 2018. Vegan: Community ecology package.</w:t>
       </w:r>
     </w:p>
-    <w:bookmarkEnd w:id="134"/>
-    <w:bookmarkStart w:id="135" w:name="ref-Pebesma18"/>
+    <w:bookmarkEnd w:id="135"/>
+    <w:bookmarkStart w:id="136" w:name="ref-Pebesma18"/>
     <w:p>
       <w:pPr>
         <w:pStyle w:val="Bibliography"/>
@@ -5894,8 +5912,8 @@
         <w:t xml:space="preserve">Pebesma, E. 2018. Sf: Simple features for r.</w:t>
       </w:r>
     </w:p>
-    <w:bookmarkEnd w:id="135"/>
-    <w:bookmarkStart w:id="136" w:name="ref-Pilkington16"/>
+    <w:bookmarkEnd w:id="136"/>
+    <w:bookmarkStart w:id="137" w:name="ref-Pilkington16"/>
     <w:p>
       <w:pPr>
         <w:pStyle w:val="Bibliography"/>
@@ -5919,8 +5937,8 @@
         <w:t xml:space="preserve">F. X. Olleros and M. Zhegu, editors. Research handbook on digital transformations. Edward Elgar Publishing, Cheltenham, United Kingdom.</w:t>
       </w:r>
     </w:p>
-    <w:bookmarkEnd w:id="136"/>
-    <w:bookmarkStart w:id="137" w:name="ref-Pinheiro18"/>
+    <w:bookmarkEnd w:id="137"/>
+    <w:bookmarkStart w:id="138" w:name="ref-Pinheiro18"/>
     <w:p>
       <w:pPr>
         <w:pStyle w:val="Bibliography"/>
@@ -5929,8 +5947,8 @@
         <w:t xml:space="preserve">Pinheiro, J., D. Bates, S. DebRoy, D. Sarkar, and R Core Team. 2018. nlme: Linear and nonlinear mixed effects models.</w:t>
       </w:r>
     </w:p>
-    <w:bookmarkEnd w:id="137"/>
-    <w:bookmarkStart w:id="138" w:name="ref-Pohjola11"/>
+    <w:bookmarkEnd w:id="138"/>
+    <w:bookmarkStart w:id="139" w:name="ref-Pohjola11"/>
     <w:p>
       <w:pPr>
         <w:pStyle w:val="Bibliography"/>
@@ -5939,8 +5957,8 @@
         <w:t xml:space="preserve">Pohjola, M. V., and J. T. Tuomisto. 2011. Openness in participation, assessment, and policy making upon issues of environment and environmental health: A review of literature and recent project results. Environmental Health 10:1–13.</w:t>
       </w:r>
     </w:p>
-    <w:bookmarkEnd w:id="138"/>
-    <w:bookmarkStart w:id="139" w:name="ref-Poikane14"/>
+    <w:bookmarkEnd w:id="139"/>
+    <w:bookmarkStart w:id="140" w:name="ref-Poikane14"/>
     <w:p>
       <w:pPr>
         <w:pStyle w:val="Bibliography"/>
@@ -5949,8 +5967,8 @@
         <w:t xml:space="preserve">Poikane, S., N. Zampoukas, A. Borja, S. P. Davies, W. van de Bund, and S. Birk. 2014. Intercalibration of aquatic ecological assessment methods in the European Union. Environmental Science &amp; Policy 44:237–246.</w:t>
       </w:r>
     </w:p>
-    <w:bookmarkEnd w:id="139"/>
-    <w:bookmarkStart w:id="140" w:name="ref-Powers19"/>
+    <w:bookmarkEnd w:id="140"/>
+    <w:bookmarkStart w:id="141" w:name="ref-Powers19"/>
     <w:p>
       <w:pPr>
         <w:pStyle w:val="Bibliography"/>
@@ -5959,8 +5977,8 @@
         <w:t xml:space="preserve">Powers, S. M., and S. E. Hampton. 2019. Open science, reproducibility, and transparency in ecology. Ecological Applications 29:e01822.</w:t>
       </w:r>
     </w:p>
-    <w:bookmarkEnd w:id="140"/>
-    <w:bookmarkStart w:id="141" w:name="ref-RDCT18"/>
+    <w:bookmarkEnd w:id="141"/>
+    <w:bookmarkStart w:id="142" w:name="ref-RDCT18"/>
     <w:p>
       <w:pPr>
         <w:pStyle w:val="Bibliography"/>
@@ -5969,8 +5987,8 @@
         <w:t xml:space="preserve">RDCT (R Development Core Team). 2018. R: A language and environment for statistical computing, v3.5.1. R Foundation for Statistical Computing, Vienna, Austria.</w:t>
       </w:r>
     </w:p>
-    <w:bookmarkEnd w:id="141"/>
-    <w:bookmarkStart w:id="142" w:name="ref-Rehn18"/>
+    <w:bookmarkEnd w:id="142"/>
+    <w:bookmarkStart w:id="143" w:name="ref-Rehn18"/>
     <w:p>
       <w:pPr>
         <w:pStyle w:val="Bibliography"/>
@@ -5979,8 +5997,8 @@
         <w:t xml:space="preserve">Rehn, A. C., R. D. Mazor, and P. R. Ode. 2018. An index to measure the quality of physical habitat in California wadeable streams. California Water Boards, Surface Water Ambient Monitoring Program, California Department of Fish; Wildlife, Southern California Coastal Water Research Project, Sacramento, California.</w:t>
       </w:r>
     </w:p>
-    <w:bookmarkEnd w:id="142"/>
-    <w:bookmarkStart w:id="143" w:name="ref-Slater19"/>
+    <w:bookmarkEnd w:id="143"/>
+    <w:bookmarkStart w:id="144" w:name="ref-Slater19"/>
     <w:p>
       <w:pPr>
         <w:pStyle w:val="Bibliography"/>
@@ -5989,8 +6007,8 @@
         <w:t xml:space="preserve">Slater, L. J., G. Thirel, s. Harrigan, O. Delaigue, A. Hurley, A. Khouakhi, I. Prosdocimi, C. Vitolo, and K. smith. 2019. Using R in hydrology: A review of recent developments and future directions. Hydrology and Earth System Sciences 23:2939–2963.</w:t>
       </w:r>
     </w:p>
-    <w:bookmarkEnd w:id="143"/>
-    <w:bookmarkStart w:id="144" w:name="ref-Stein09"/>
+    <w:bookmarkEnd w:id="144"/>
+    <w:bookmarkStart w:id="145" w:name="ref-Stein09"/>
     <w:p>
       <w:pPr>
         <w:pStyle w:val="Bibliography"/>
@@ -5999,8 +6017,8 @@
         <w:t xml:space="preserve">Stein, E. D., M. Brinson, M. C. Rains, W. Kleindl, and F. R. Hauer. 2009. Wetland assessment alphabet soup: How to choose (or not choose) the right assessment method. Society of Wetland Scientists Bulletin 26:20–24.</w:t>
       </w:r>
     </w:p>
-    <w:bookmarkEnd w:id="144"/>
-    <w:bookmarkStart w:id="145" w:name="ref-Stevens18"/>
+    <w:bookmarkEnd w:id="145"/>
+    <w:bookmarkStart w:id="146" w:name="ref-Stevens18"/>
     <w:p>
       <w:pPr>
         <w:pStyle w:val="Bibliography"/>
@@ -6009,8 +6027,8 @@
         <w:t xml:space="preserve">Stevens, S. L. R., M. Kuzak, C. Martinez, A. Moser, P. Bleeker, and M. Galland. 2018. Building a local community of practice in scientific programming for life scientists. PLoS Biology 16:e2005561.</w:t>
       </w:r>
     </w:p>
-    <w:bookmarkEnd w:id="145"/>
-    <w:bookmarkStart w:id="146" w:name="ref-Stoddard06"/>
+    <w:bookmarkEnd w:id="146"/>
+    <w:bookmarkStart w:id="147" w:name="ref-Stoddard06"/>
     <w:p>
       <w:pPr>
         <w:pStyle w:val="Bibliography"/>
@@ -6019,8 +6037,8 @@
         <w:t xml:space="preserve">Stoddard, J. L., D. P. Larsen, C. P. Hawkins, R. K. Johnson, and R. H. Norris. 2006. Setting expectations for the ecological condition of streams: The concept of reference condition. Ecological Applications 16:1267–1276.</w:t>
       </w:r>
     </w:p>
-    <w:bookmarkEnd w:id="146"/>
-    <w:bookmarkStart w:id="147" w:name="ref-Taylor18"/>
+    <w:bookmarkEnd w:id="147"/>
+    <w:bookmarkStart w:id="148" w:name="ref-Taylor18"/>
     <w:p>
       <w:pPr>
         <w:pStyle w:val="Bibliography"/>
@@ -6029,8 +6047,8 @@
         <w:t xml:space="preserve">Taylor, J. M., J. A. Back, B. W. Brooks, and R. S. King. 2018. Spatial, temporal and experimental: Three study design cornerstones for establishing defensible numeric criteria in freshwater ecosystems. Journal of Applied Ecology 55:2114–2123.</w:t>
       </w:r>
     </w:p>
-    <w:bookmarkEnd w:id="147"/>
-    <w:bookmarkStart w:id="148" w:name="ref-Taylor14"/>
+    <w:bookmarkEnd w:id="148"/>
+    <w:bookmarkStart w:id="149" w:name="ref-Taylor14"/>
     <w:p>
       <w:pPr>
         <w:pStyle w:val="Bibliography"/>
@@ -6039,8 +6057,8 @@
         <w:t xml:space="preserve">Taylor, J. M., R. S. King, A. A. Pease, and K. O. Winemiller. 2014. Nonlinear response of stream ecosystem structure to low-level phosphorus enrichment. Freshwater Biology 59:969–984.</w:t>
       </w:r>
     </w:p>
-    <w:bookmarkEnd w:id="148"/>
-    <w:bookmarkStart w:id="149" w:name="ref-Touchon16"/>
+    <w:bookmarkEnd w:id="149"/>
+    <w:bookmarkStart w:id="150" w:name="ref-Touchon16"/>
     <w:p>
       <w:pPr>
         <w:pStyle w:val="Bibliography"/>
@@ -6049,8 +6067,8 @@
         <w:t xml:space="preserve">Touchon, J. C., and M. W. McCoy. 2016. The mismatch between current statistical practice and doctoral training in ecology. Ecosphere 7:e01394.</w:t>
       </w:r>
     </w:p>
-    <w:bookmarkEnd w:id="149"/>
-    <w:bookmarkStart w:id="150" w:name="ref-Wickham09"/>
+    <w:bookmarkEnd w:id="150"/>
+    <w:bookmarkStart w:id="151" w:name="ref-Wickham09"/>
     <w:p>
       <w:pPr>
         <w:pStyle w:val="Bibliography"/>
@@ -6059,8 +6077,8 @@
         <w:t xml:space="preserve">Wickham, H. 2009. Ggplot2: Elegant graphics for data analysis. Springer-Verlag. New York.</w:t>
       </w:r>
     </w:p>
-    <w:bookmarkEnd w:id="150"/>
-    <w:bookmarkStart w:id="151" w:name="ref-Wickham14c"/>
+    <w:bookmarkEnd w:id="151"/>
+    <w:bookmarkStart w:id="152" w:name="ref-Wickham14c"/>
     <w:p>
       <w:pPr>
         <w:pStyle w:val="Bibliography"/>
@@ -6069,8 +6087,8 @@
         <w:t xml:space="preserve">Wickham, H. 2014. Tidy data. Journal of Statistical Software 59:1–23.</w:t>
       </w:r>
     </w:p>
-    <w:bookmarkEnd w:id="151"/>
-    <w:bookmarkStart w:id="152" w:name="ref-Wickham15"/>
+    <w:bookmarkEnd w:id="152"/>
+    <w:bookmarkStart w:id="153" w:name="ref-Wickham15"/>
     <w:p>
       <w:pPr>
         <w:pStyle w:val="Bibliography"/>
@@ -6079,8 +6097,8 @@
         <w:t xml:space="preserve">Wickham, H. 2015. R packages. Page 182. O’Reilly, Sebastopol, California.</w:t>
       </w:r>
     </w:p>
-    <w:bookmarkEnd w:id="152"/>
-    <w:bookmarkStart w:id="153" w:name="ref-Wickham17b"/>
+    <w:bookmarkEnd w:id="153"/>
+    <w:bookmarkStart w:id="154" w:name="ref-Wickham17b"/>
     <w:p>
       <w:pPr>
         <w:pStyle w:val="Bibliography"/>
@@ -6089,8 +6107,8 @@
         <w:t xml:space="preserve">Wickham, H. 2017. Tidyverse: Easily install and load the ’tidyverse’.</w:t>
       </w:r>
     </w:p>
-    <w:bookmarkEnd w:id="153"/>
-    <w:bookmarkStart w:id="154" w:name="ref-Wickham18"/>
+    <w:bookmarkEnd w:id="154"/>
+    <w:bookmarkStart w:id="155" w:name="ref-Wickham18"/>
     <w:p>
       <w:pPr>
         <w:pStyle w:val="Bibliography"/>
@@ -6099,8 +6117,8 @@
         <w:t xml:space="preserve">Wickham, H., J. Hester, and W. Chang. 2018. Devtools: Tools to make developing r packages easier.</w:t>
       </w:r>
     </w:p>
-    <w:bookmarkEnd w:id="154"/>
-    <w:bookmarkStart w:id="155" w:name="ref-Wilkinson05"/>
+    <w:bookmarkEnd w:id="155"/>
+    <w:bookmarkStart w:id="156" w:name="ref-Wilkinson05"/>
     <w:p>
       <w:pPr>
         <w:pStyle w:val="Bibliography"/>
@@ -6109,8 +6127,8 @@
         <w:t xml:space="preserve">Wilkinson, L. 2005. The grammar of graphics. Page 691. second. Statistics; Computing, Springer, New York.</w:t>
       </w:r>
     </w:p>
-    <w:bookmarkEnd w:id="155"/>
-    <w:bookmarkStart w:id="156" w:name="ref-Woelfle11"/>
+    <w:bookmarkEnd w:id="156"/>
+    <w:bookmarkStart w:id="157" w:name="ref-Woelfle11"/>
     <w:p>
       <w:pPr>
         <w:pStyle w:val="Bibliography"/>
@@ -6119,8 +6137,8 @@
         <w:t xml:space="preserve">Woelfle, M., P. Olliaro, and M. H. Todd. 2011. Open science is a research accelerator. Nature Chemistry 3:745–748.</w:t>
       </w:r>
     </w:p>
-    <w:bookmarkEnd w:id="156"/>
-    <w:bookmarkStart w:id="157" w:name="ref-Wood17"/>
+    <w:bookmarkEnd w:id="157"/>
+    <w:bookmarkStart w:id="158" w:name="ref-Wood17"/>
     <w:p>
       <w:pPr>
         <w:pStyle w:val="Bibliography"/>
@@ -6129,8 +6147,8 @@
         <w:t xml:space="preserve">Wood, S. N. 2017. Generalized additive models: An introduction with r. Page 476. 2nd editions. Chapman; Hall, CRC Press, London, United Kingdom.</w:t>
       </w:r>
     </w:p>
-    <w:bookmarkEnd w:id="157"/>
-    <w:bookmarkStart w:id="158" w:name="ref-Xie15"/>
+    <w:bookmarkEnd w:id="158"/>
+    <w:bookmarkStart w:id="159" w:name="ref-Xie15"/>
     <w:p>
       <w:pPr>
         <w:pStyle w:val="Bibliography"/>
@@ -6139,8 +6157,8 @@
         <w:t xml:space="preserve">Xie, Y. 2015. Dynamic documents with R and knitr. 2nd editions. Chapman; Hall/CRC, Boca Raton, Florida.</w:t>
       </w:r>
     </w:p>
-    <w:bookmarkEnd w:id="158"/>
-    <w:bookmarkStart w:id="159" w:name="ref-Yenni19"/>
+    <w:bookmarkEnd w:id="159"/>
+    <w:bookmarkStart w:id="160" w:name="ref-Yenni19"/>
     <w:p>
       <w:pPr>
         <w:pStyle w:val="Bibliography"/>
@@ -6149,8 +6167,8 @@
         <w:t xml:space="preserve">Yenni, G. M., E. M. Christensen, E. K. Bledsoe, S. R. Supp, R. M. Diaz, E. P. White, and s. K. M. Ernest. 2019. Developing a modern data workflow for regularly updated data. PLoS Biology 17:e3000125.</w:t>
       </w:r>
     </w:p>
-    <w:bookmarkEnd w:id="159"/>
-    <w:bookmarkStart w:id="160" w:name="ref-Yuan04"/>
+    <w:bookmarkEnd w:id="160"/>
+    <w:bookmarkStart w:id="161" w:name="ref-Yuan04"/>
     <w:p>
       <w:pPr>
         <w:pStyle w:val="Bibliography"/>
@@ -6159,8 +6177,8 @@
         <w:t xml:space="preserve">Yuan, L. L. 2004. Assigning macroinvertebrate tolerance classifications using generalised additive models. Freshwater Biology 49:662–677.</w:t>
       </w:r>
     </w:p>
-    <w:bookmarkEnd w:id="160"/>
-    <w:bookmarkStart w:id="161" w:name="ref-Zipper19"/>
+    <w:bookmarkEnd w:id="161"/>
+    <w:bookmarkStart w:id="162" w:name="ref-Zipper19"/>
     <w:p>
       <w:pPr>
         <w:pStyle w:val="Bibliography"/>
@@ -6169,8 +6187,8 @@
         <w:t xml:space="preserve">Zipper, S. C., K. S. S. Whitney, J. M. Deines, K. M. Befus, U. Bhatia, S. J. Albers, J. Beecher, C. Brelsford, M. Garcia, T. Gleeson, F. O’Donnell, D. Resnik, and E. Schlager. 2019. Balancing open science and data privacy in the water sciences. Water Resources Research 55:1–10.</w:t>
       </w:r>
     </w:p>
-    <w:bookmarkEnd w:id="161"/>
     <w:bookmarkEnd w:id="162"/>
+    <w:bookmarkEnd w:id="163"/>
     <w:sectPr>
       <w:footerReference w:type="default" r:id="rId9"/>
       <w:pgSz w:w="12240" w:h="15840"/>

</xml_diff>

<commit_message>
additional edits for comprehensive coverage
</commit_message>
<xml_diff>
--- a/manu_draft.docx
+++ b/manu_draft.docx
@@ -321,7 +321,7 @@
         <w:pStyle w:val="FirstParagraph"/>
       </w:pPr>
       <w:r>
-        <w:t xml:space="preserve">Compiled 2020-03-06 16:29:28</w:t>
+        <w:t xml:space="preserve">Compiled 2020-03-10 09:07:59</w:t>
       </w:r>
     </w:p>
     <w:p>
@@ -958,7 +958,75 @@
         <w:pStyle w:val="BodyText"/>
       </w:pPr>
       <w:r>
-        <w:t xml:space="preserve">This traditional review covers relevant literature published in recent years advocating for open science in different fields of study. Because no similar efforts have yet been made to apply these principles to bioassessment, we draw on examples from the previous literature that demonstrate successful applications in other fields to motivate researchers and practitioners to embrace these new ideas in bioassessment. Emphasis is given to the breadth of research that has supported the development of open source software applications that can aid bioassessment, both as general tools and more specific programs tailored for indicator development. Our objectives are to 1) provide a general overview of principles of open science and 2) empower the research community by providing examples of how these principles can be applied to bioassessment. For the second objective, we also provide a case study of stream bioassessment in the urban landscape of southern California to demonstrate a successful proof of concept. Herein, open science</w:t>
+        <w:t xml:space="preserve">This traditional review covers literature published in recent years advocating for open science in different fields of study. Because no similar efforts have yet been made to apply these principles to bioassessment, we draw on examples from the previous literature that demonstrate successful applications in other fields to motivate researchers and practitioners to embrace these new ideas in bioassessment. Comprehensive and unbiased coverage of the previous literature was accomplished by querying online search engines, primarily Google Scholar, with search terms as they relate to open science (e.g.,</w:t>
+      </w:r>
+      <w:r>
+        <w:t xml:space="preserve"> </w:t>
+      </w:r>
+      <w:r>
+        <w:t xml:space="preserve">“</w:t>
+      </w:r>
+      <w:r>
+        <w:t xml:space="preserve">reproducibility</w:t>
+      </w:r>
+      <w:r>
+        <w:t xml:space="preserve">”</w:t>
+      </w:r>
+      <w:r>
+        <w:t xml:space="preserve">,</w:t>
+      </w:r>
+      <w:r>
+        <w:t xml:space="preserve"> </w:t>
+      </w:r>
+      <w:r>
+        <w:t xml:space="preserve">“</w:t>
+      </w:r>
+      <w:r>
+        <w:t xml:space="preserve">data science</w:t>
+      </w:r>
+      <w:r>
+        <w:t xml:space="preserve">”</w:t>
+      </w:r>
+      <w:r>
+        <w:t xml:space="preserve">,</w:t>
+      </w:r>
+      <w:r>
+        <w:t xml:space="preserve"> </w:t>
+      </w:r>
+      <w:r>
+        <w:t xml:space="preserve">“</w:t>
+      </w:r>
+      <w:r>
+        <w:t xml:space="preserve">open source</w:t>
+      </w:r>
+      <w:r>
+        <w:t xml:space="preserve">”</w:t>
+      </w:r>
+      <w:r>
+        <w:t xml:space="preserve">) and with Boolean operators to find applications to bioassessment (e.g.,</w:t>
+      </w:r>
+      <w:r>
+        <w:t xml:space="preserve"> </w:t>
+      </w:r>
+      <w:r>
+        <w:t xml:space="preserve">“</w:t>
+      </w:r>
+      <w:r>
+        <w:t xml:space="preserve">reproducibility AND bioassessment</w:t>
+      </w:r>
+      <w:r>
+        <w:t xml:space="preserve">”</w:t>
+      </w:r>
+      <w:r>
+        <w:t xml:space="preserve">). Studies were included if they provided general overview of open science concepts that were relevant to bioassessment or if they directly described open science applications to bioassessment, although the latter were scarce. Emphasis was given to the breadth of research that has supported the development of open source software applications that can aid bioassessment, both as general tools and more specific programs tailored for indicator development. We excluded studies that described applications with citizen science components. Although citizen science can be a valuable tool for researchers and managers, methods for effective implementation are beyond the scope of this review.</w:t>
+      </w:r>
+    </w:p>
+    <w:p>
+      <w:pPr>
+        <w:pStyle w:val="BodyText"/>
+      </w:pPr>
+      <w:r>
+        <w:t xml:space="preserve">Our objectives are to 1) provide a general overview of principles of open science and 2) empower the research community by providing examples of how these principles can be applied to bioassessment. For the second objective, we also provide a case study of stream bioassessment in the urban landscape of southern California to demonstrate a successful proof of concept. Herein, open science</w:t>
       </w:r>
       <w:r>
         <w:t xml:space="preserve"> </w:t>

</xml_diff>

<commit_message>
reviewer 2 revisions done
</commit_message>
<xml_diff>
--- a/manu_draft.docx
+++ b/manu_draft.docx
@@ -51,6 +51,24 @@
       <w:r>
         <w:t xml:space="preserve">assessment</w:t>
       </w:r>
+      <w:r>
+        <w:t xml:space="preserve"> </w:t>
+      </w:r>
+      <w:r>
+        <w:t xml:space="preserve">of</w:t>
+      </w:r>
+      <w:r>
+        <w:t xml:space="preserve"> </w:t>
+      </w:r>
+      <w:r>
+        <w:t xml:space="preserve">aquatic</w:t>
+      </w:r>
+      <w:r>
+        <w:t xml:space="preserve"> </w:t>
+      </w:r>
+      <w:r>
+        <w:t xml:space="preserve">environments</w:t>
+      </w:r>
     </w:p>
     <w:p>
       <w:pPr>
@@ -321,7 +339,7 @@
         <w:pStyle w:val="FirstParagraph"/>
       </w:pPr>
       <w:r>
-        <w:t xml:space="preserve">Compiled 2020-03-10 09:07:59</w:t>
+        <w:t xml:space="preserve">Compiled 2020-05-14 16:50:44</w:t>
       </w:r>
     </w:p>
     <w:p>
@@ -339,7 +357,7 @@
         <w:pStyle w:val="FirstParagraph"/>
       </w:pPr>
       <w:r>
-        <w:t xml:space="preserve">Open science principles that seek to democratize science can effectively bridge the gap between researchers and environmental managers. However, widespread adoption has yet to gain traction for the development and application of bioassessment products. At the core of this philosophy is the concept that research should be reproducible and transparent, in addition to having long-term value through effective data preservation and sharing. In this paper, we review core open science concepts that have recently been adopted in the ecological sciences and emphasize how adoption can benefit the field of bioassessment for both prescriptive condition assessments and proactive applications that inform environmental management. An example from the state of California demonstrates effective adoption of open science principles through data stewardship, reproducible research, and engagement of stakeholders with multimedia applications. We also discuss technical, sociocultural, and institutional challenges for adopting open science, including practical approaches for overcoming these hurdles in bioassessment applications.</w:t>
+        <w:t xml:space="preserve">Open science principles that seek to improve science can effectively bridge the gap between researchers and environmental managers. However, widespread adoption has yet to gain traction for the development and application of bioassessment products. At the core of this philosophy is the concept that research should be reproducible and transparent, in addition to having long-term value through effective data preservation and sharing. In this paper, we review core open science concepts that have recently been adopted in the ecological sciences and emphasize how adoption can benefit the field of bioassessment for both prescriptive condition assessments and proactive applications that inform environmental management. An example from the state of California demonstrates effective adoption of open science principles through data stewardship, reproducible research, and engagement of stakeholders with multimedia applications. We also discuss technical, sociocultural, and institutional challenges for adopting open science, including practical approaches for overcoming these hurdles in bioassessment applications.</w:t>
       </w:r>
     </w:p>
     <w:p>
@@ -357,7 +375,30 @@
         <w:pStyle w:val="FirstParagraph"/>
       </w:pPr>
       <w:r>
-        <w:t xml:space="preserve">Bioassessment is an essential element of aquatic monitoring programs that helps guide decisions for managing the ecological integrity of environmental resources. Legal mandates to assess biological condition have stimulated the development of bioassessment programs and tools in the United States (Clean Water Act, CWA), Canada (Canada Waters Act), and Europe (Water Framework Directive). Decades of research have supported the development of assessment indices for multiple assemblages with regional applications in streams, rivers, lakes, and marine environments</w:t>
+        <w:t xml:space="preserve">Bioassessment is an essential element of aquatic monitoring programs that helps guide decisions for managing the ecological integrity of environmental resources. Legal mandates to assess biological condition have stimulated the development of bioassessment programs and tools in the United States (Clean Water Act, CWA), Canada (Canada Waters Act), Europe (Water Framework Directive), China (Environmental Quality Standards for Surface Water), South Africa (National Water Act), and elsewhere</w:t>
+      </w:r>
+      <w:r>
+        <w:t xml:space="preserve"> </w:t>
+      </w:r>
+      <w:r>
+        <w:t xml:space="preserve">(Borja et al.</w:t>
+      </w:r>
+      <w:r>
+        <w:t xml:space="preserve"> </w:t>
+      </w:r>
+      <w:hyperlink w:anchor="ref-Borja08">
+        <w:r>
+          <w:rPr>
+            <w:rStyle w:val="Hyperlink"/>
+          </w:rPr>
+          <w:t xml:space="preserve">2008</w:t>
+        </w:r>
+      </w:hyperlink>
+      <w:r>
+        <w:t xml:space="preserve">)</w:t>
+      </w:r>
+      <w:r>
+        <w:t xml:space="preserve">. Decades of research have supported the development of assessment indices for multiple assemblages with regional applications in streams, rivers, lakes, and marine environments</w:t>
       </w:r>
       <w:r>
         <w:t xml:space="preserve"> </w:t>
@@ -433,6 +474,20 @@
         </w:r>
       </w:hyperlink>
       <w:r>
+        <w:t xml:space="preserve">,</w:t>
+      </w:r>
+      <w:r>
+        <w:t xml:space="preserve"> </w:t>
+      </w:r>
+      <w:hyperlink w:anchor="ref-Borja16b">
+        <w:r>
+          <w:rPr>
+            <w:rStyle w:val="Hyperlink"/>
+          </w:rPr>
+          <w:t xml:space="preserve">n.d.</w:t>
+        </w:r>
+      </w:hyperlink>
+      <w:r>
         <w:t xml:space="preserve">)</w:t>
       </w:r>
       <w:r>
@@ -816,7 +871,7 @@
         <w:pStyle w:val="BodyText"/>
       </w:pPr>
       <w:r>
-        <w:t xml:space="preserve">To address these challenges, a new mode of operation is needed where method development is open and transparent, developed products are discoverable and reproducible, and most importantly, implementation in the management community is intuitive and purposeful. Open science principles that democratize all aspects of the scientific method can help meet these needs and there is a unique opportunity in bioassessment to leverage openness to support public resources. Others have advocated more broadly for inclusion of open science principles in the ecological sciences</w:t>
+        <w:t xml:space="preserve">To address these challenges, a new mode of operation is needed where method development is open and transparent, developed products are discoverable and reproducible, and most importantly, implementation in the management community is intuitive and purposeful. Open science principles that improve all aspects of the scientific method can help meet these needs and there is a unique opportunity in bioassessment to leverage openness to support public resources. Others have advocated more broadly for inclusion of open science principles in the ecological sciences</w:t>
       </w:r>
       <w:r>
         <w:t xml:space="preserve"> </w:t>
@@ -932,6 +987,69 @@
         <w:t xml:space="preserve">)</w:t>
       </w:r>
       <w:r>
+        <w:t xml:space="preserve"> </w:t>
+      </w:r>
+      <w:r>
+        <w:t xml:space="preserve">and has enabled a shift towards publishing structures that are more fair and transparent through open access</w:t>
+      </w:r>
+      <w:r>
+        <w:t xml:space="preserve"> </w:t>
+      </w:r>
+      <w:r>
+        <w:t xml:space="preserve">(Oudenhoven et al.</w:t>
+      </w:r>
+      <w:r>
+        <w:t xml:space="preserve"> </w:t>
+      </w:r>
+      <w:hyperlink w:anchor="ref-vanoudenhoven16">
+        <w:r>
+          <w:rPr>
+            <w:rStyle w:val="Hyperlink"/>
+          </w:rPr>
+          <w:t xml:space="preserve">2016</w:t>
+        </w:r>
+      </w:hyperlink>
+      <w:r>
+        <w:t xml:space="preserve">, Essl et al.</w:t>
+      </w:r>
+      <w:r>
+        <w:t xml:space="preserve"> </w:t>
+      </w:r>
+      <w:hyperlink w:anchor="ref-Essl20">
+        <w:r>
+          <w:rPr>
+            <w:rStyle w:val="Hyperlink"/>
+          </w:rPr>
+          <w:t xml:space="preserve">2020</w:t>
+        </w:r>
+      </w:hyperlink>
+      <w:r>
+        <w:t xml:space="preserve">)</w:t>
+      </w:r>
+      <w:r>
+        <w:t xml:space="preserve">. Limited examples have suggested that open access databases can be leveraged to develop bioassessment products that increase transparency among stakeholders</w:t>
+      </w:r>
+      <w:r>
+        <w:t xml:space="preserve"> </w:t>
+      </w:r>
+      <w:r>
+        <w:t xml:space="preserve">(Borja et al.</w:t>
+      </w:r>
+      <w:r>
+        <w:t xml:space="preserve"> </w:t>
+      </w:r>
+      <w:hyperlink w:anchor="ref-Borja19">
+        <w:r>
+          <w:rPr>
+            <w:rStyle w:val="Hyperlink"/>
+          </w:rPr>
+          <w:t xml:space="preserve">2019</w:t>
+        </w:r>
+      </w:hyperlink>
+      <w:r>
+        <w:t xml:space="preserve">)</w:t>
+      </w:r>
+      <w:r>
         <w:t xml:space="preserve">. Adopting an open science paradigm in bioassessment is particularly relevant compared with other fields given the explicit need to develop products that are accessible to the management community. Legal and ethical precedents in bioassessment may also necessitate open data sharing given that environmental monitoring programs are often established to protect and maintain publicly-owned natural resources.</w:t>
       </w:r>
     </w:p>
@@ -1044,7 +1162,7 @@
         <w:t xml:space="preserve"> </w:t>
       </w:r>
       <w:r>
-        <w:t xml:space="preserve">describe best practices and specific applications that use an open philosophy to support applied science.</w:t>
+        <w:t xml:space="preserve">describe best practices and specific applications that use an open philosophy to support applied science. We structure the review by first introducing open science principles, then describing how these principles could be applied to bioassessment (i.e., developing goals, curating data, and applying open-source software) including a case study example, and lastly providing a discussion of limitations and opportunities to better contextualize real world applications of open science.</w:t>
       </w:r>
     </w:p>
     <w:p>
@@ -1253,6 +1371,137 @@
         <w:t xml:space="preserve">)</w:t>
       </w:r>
       <w:r>
+        <w:t xml:space="preserve">. Prominent examples that can benefit next-generation bioassessment methods, such as molecular-based techniques for species identification, include the BarCode of Life Data Systems (BOLD) and GenBank repositories.</w:t>
+      </w:r>
+    </w:p>
+    <w:p>
+      <w:pPr>
+        <w:pStyle w:val="BodyText"/>
+      </w:pPr>
+      <w:r>
+        <w:t xml:space="preserve">Open data can benefit research by contributing to an increase in novel products created through collaboration. Collaborative publications have increased in the environmental sciences as research teams leverage open data to create synthesis products that allow novel insights from comparisons across multiple datasets. Quantitative meta-analyses and systematic reviews are increasingly used to extract information from the primary literature</w:t>
+      </w:r>
+      <w:r>
+        <w:t xml:space="preserve"> </w:t>
+      </w:r>
+      <w:r>
+        <w:t xml:space="preserve">(Carpenter et al.</w:t>
+      </w:r>
+      <w:r>
+        <w:t xml:space="preserve"> </w:t>
+      </w:r>
+      <w:hyperlink w:anchor="ref-Carpenter09">
+        <w:r>
+          <w:rPr>
+            <w:rStyle w:val="Hyperlink"/>
+          </w:rPr>
+          <w:t xml:space="preserve">2009</w:t>
+        </w:r>
+      </w:hyperlink>
+      <w:r>
+        <w:t xml:space="preserve">, Lortie</w:t>
+      </w:r>
+      <w:r>
+        <w:t xml:space="preserve"> </w:t>
+      </w:r>
+      <w:hyperlink w:anchor="ref-Lortie14">
+        <w:r>
+          <w:rPr>
+            <w:rStyle w:val="Hyperlink"/>
+          </w:rPr>
+          <w:t xml:space="preserve">2014</w:t>
+        </w:r>
+      </w:hyperlink>
+      <w:r>
+        <w:t xml:space="preserve">)</w:t>
+      </w:r>
+      <w:r>
+        <w:t xml:space="preserve">. In addition, open data products can increase efficiency of the individual researcher and a collective research team by encouraging collaborators to adopt an open science workflow. Many tools developed within the software and computer science community to facilitate open process and the creation of open data are now easily accessible to environmental scientists</w:t>
+      </w:r>
+      <w:r>
+        <w:t xml:space="preserve"> </w:t>
+      </w:r>
+      <w:r>
+        <w:t xml:space="preserve">(Yenni et al.</w:t>
+      </w:r>
+      <w:r>
+        <w:t xml:space="preserve"> </w:t>
+      </w:r>
+      <w:hyperlink w:anchor="ref-Yenni19">
+        <w:r>
+          <w:rPr>
+            <w:rStyle w:val="Hyperlink"/>
+          </w:rPr>
+          <w:t xml:space="preserve">2019</w:t>
+        </w:r>
+      </w:hyperlink>
+      <w:r>
+        <w:t xml:space="preserve">)</w:t>
+      </w:r>
+      <w:r>
+        <w:t xml:space="preserve">. Version control software (e.g., Git, GitHub), open source programming languages (e.g., R, Python), and integrated development environments (IDEs, e.g., RStudio, Spyder) can all be leveraged to dynamically create and share open data products that can build institutional memory. These tools promote deliberate and shared workflows among researchers that can lead to better science in less time</w:t>
+      </w:r>
+      <w:r>
+        <w:t xml:space="preserve"> </w:t>
+      </w:r>
+      <w:r>
+        <w:t xml:space="preserve">(Lowndes et al.</w:t>
+      </w:r>
+      <w:r>
+        <w:t xml:space="preserve"> </w:t>
+      </w:r>
+      <w:hyperlink w:anchor="ref-Lowndes17">
+        <w:r>
+          <w:rPr>
+            <w:rStyle w:val="Hyperlink"/>
+          </w:rPr>
+          <w:t xml:space="preserve">2017</w:t>
+        </w:r>
+      </w:hyperlink>
+      <w:r>
+        <w:t xml:space="preserve">)</w:t>
+      </w:r>
+      <w:r>
+        <w:t xml:space="preserve"> </w:t>
+      </w:r>
+      <w:r>
+        <w:t xml:space="preserve">and have proven useful in recent applications in the hydrologic sciences</w:t>
+      </w:r>
+      <w:r>
+        <w:t xml:space="preserve"> </w:t>
+      </w:r>
+      <w:r>
+        <w:t xml:space="preserve">(Idaszak et al.</w:t>
+      </w:r>
+      <w:r>
+        <w:t xml:space="preserve"> </w:t>
+      </w:r>
+      <w:hyperlink w:anchor="ref-Idaszak17">
+        <w:r>
+          <w:rPr>
+            <w:rStyle w:val="Hyperlink"/>
+          </w:rPr>
+          <w:t xml:space="preserve">2017</w:t>
+        </w:r>
+      </w:hyperlink>
+      <w:r>
+        <w:t xml:space="preserve">, Slater et al.</w:t>
+      </w:r>
+      <w:r>
+        <w:t xml:space="preserve"> </w:t>
+      </w:r>
+      <w:hyperlink w:anchor="ref-Slater19">
+        <w:r>
+          <w:rPr>
+            <w:rStyle w:val="Hyperlink"/>
+          </w:rPr>
+          <w:t xml:space="preserve">2019</w:t>
+        </w:r>
+      </w:hyperlink>
+      <w:r>
+        <w:t xml:space="preserve">)</w:t>
+      </w:r>
+      <w:r>
         <w:t xml:space="preserve">.</w:t>
       </w:r>
     </w:p>
@@ -1261,500 +1510,392 @@
         <w:pStyle w:val="BodyText"/>
       </w:pPr>
       <w:r>
-        <w:t xml:space="preserve">Open data can benefit research by contributing to an increase in novel products created through collaboration. Collaborative publications have increased in the environmental sciences as research teams leverage open data to create synthesis products that allow novel insights from comparisons across multiple datasets. Quantitative meta-analyses and systematic reviews are increasingly used to extract information from the primary literature</w:t>
-      </w:r>
-      <w:r>
-        <w:t xml:space="preserve"> </w:t>
-      </w:r>
-      <w:r>
-        <w:t xml:space="preserve">(Carpenter et al.</w:t>
-      </w:r>
-      <w:r>
-        <w:t xml:space="preserve"> </w:t>
-      </w:r>
-      <w:hyperlink w:anchor="ref-Carpenter09">
-        <w:r>
-          <w:rPr>
-            <w:rStyle w:val="Hyperlink"/>
-          </w:rPr>
-          <w:t xml:space="preserve">2009</w:t>
-        </w:r>
-      </w:hyperlink>
-      <w:r>
-        <w:t xml:space="preserve">, Lortie</w:t>
-      </w:r>
-      <w:r>
-        <w:t xml:space="preserve"> </w:t>
-      </w:r>
-      <w:hyperlink w:anchor="ref-Lortie14">
-        <w:r>
-          <w:rPr>
-            <w:rStyle w:val="Hyperlink"/>
-          </w:rPr>
-          <w:t xml:space="preserve">2014</w:t>
+        <w:t xml:space="preserve">Open access to data can also benefit management and regulatory communities. Openness can improve the value of data from monitoring programs by facilitating data discovery and synthesis, often through the adoption of a common metadata structure and integration of data within federated data networks (e.g.,</w:t>
+      </w:r>
+      <w:r>
+        <w:t xml:space="preserve"> </w:t>
+      </w:r>
+      <w:hyperlink r:id="rId33">
+        <w:r>
+          <w:rPr>
+            <w:rStyle w:val="Hyperlink"/>
+          </w:rPr>
+          <w:t xml:space="preserve">DataONE</w:t>
+        </w:r>
+      </w:hyperlink>
+      <w:r>
+        <w:t xml:space="preserve">,</w:t>
+      </w:r>
+      <w:r>
+        <w:t xml:space="preserve"> </w:t>
+      </w:r>
+      <w:hyperlink r:id="rId34">
+        <w:r>
+          <w:rPr>
+            <w:rStyle w:val="Hyperlink"/>
+          </w:rPr>
+          <w:t xml:space="preserve">iRODS</w:t>
+        </w:r>
+      </w:hyperlink>
+      <w:r>
+        <w:t xml:space="preserve">). Research institutions can also use open data maintained by management or regulatory communities to develop products that directly support the mission of the latter, e.g., assessment methods developed from long-term monitoring datasets that identify priority areas to focus management actions or fulfill regulatory obligations. Open data can also improve public trust in scientific findings by exposing the underlying information used to develop a research product</w:t>
+      </w:r>
+      <w:r>
+        <w:t xml:space="preserve"> </w:t>
+      </w:r>
+      <w:r>
+        <w:t xml:space="preserve">(Grand et al.</w:t>
+      </w:r>
+      <w:r>
+        <w:t xml:space="preserve"> </w:t>
+      </w:r>
+      <w:hyperlink w:anchor="ref-Grand12">
+        <w:r>
+          <w:rPr>
+            <w:rStyle w:val="Hyperlink"/>
+          </w:rPr>
+          <w:t xml:space="preserve">2012</w:t>
         </w:r>
       </w:hyperlink>
       <w:r>
         <w:t xml:space="preserve">)</w:t>
       </w:r>
       <w:r>
-        <w:t xml:space="preserve">. In addition, open data products can increase efficiency of the individual researcher and a collective research team by encouraging collaborators to adopt an open science workflow. Many tools developed within the software and computer science community to facilitate open process and the creation of open data are now easily accessible to environmental scientists</w:t>
-      </w:r>
-      <w:r>
-        <w:t xml:space="preserve"> </w:t>
-      </w:r>
-      <w:r>
-        <w:t xml:space="preserve">(Yenni et al.</w:t>
-      </w:r>
-      <w:r>
-        <w:t xml:space="preserve"> </w:t>
-      </w:r>
-      <w:hyperlink w:anchor="ref-Yenni19">
-        <w:r>
-          <w:rPr>
-            <w:rStyle w:val="Hyperlink"/>
-          </w:rPr>
-          <w:t xml:space="preserve">2019</w:t>
+        <w:t xml:space="preserve">. Similar concepts are used in</w:t>
+      </w:r>
+      <w:r>
+        <w:t xml:space="preserve"> </w:t>
+      </w:r>
+      <w:r>
+        <w:t xml:space="preserve">“</w:t>
+      </w:r>
+      <w:r>
+        <w:t xml:space="preserve">blockchain</w:t>
+      </w:r>
+      <w:r>
+        <w:t xml:space="preserve">”</w:t>
+      </w:r>
+      <w:r>
+        <w:t xml:space="preserve"> </w:t>
+      </w:r>
+      <w:r>
+        <w:t xml:space="preserve">technologies that allow public financial transactions in an open, distributed format, as for trading in cryptocurrencies</w:t>
+      </w:r>
+      <w:r>
+        <w:t xml:space="preserve"> </w:t>
+      </w:r>
+      <w:r>
+        <w:t xml:space="preserve">(Pilkington</w:t>
+      </w:r>
+      <w:r>
+        <w:t xml:space="preserve"> </w:t>
+      </w:r>
+      <w:hyperlink w:anchor="ref-Pilkington16">
+        <w:r>
+          <w:rPr>
+            <w:rStyle w:val="Hyperlink"/>
+          </w:rPr>
+          <w:t xml:space="preserve">2016</w:t>
         </w:r>
       </w:hyperlink>
       <w:r>
         <w:t xml:space="preserve">)</w:t>
       </w:r>
       <w:r>
-        <w:t xml:space="preserve">. Version control software (e.g., Git, GitHub), open source programming languages (e.g., R, Python), and integrated development environments (IDEs, e.g., RStudio, Spyder) can all be leveraged to dynamically create and share open data products that can build institutional memory. These tools promote deliberate and shared workflows among researchers that can lead to better science in less time</w:t>
-      </w:r>
-      <w:r>
-        <w:t xml:space="preserve"> </w:t>
-      </w:r>
-      <w:r>
-        <w:t xml:space="preserve">(Lowndes et al.</w:t>
-      </w:r>
-      <w:r>
-        <w:t xml:space="preserve"> </w:t>
-      </w:r>
-      <w:hyperlink w:anchor="ref-Lowndes17">
-        <w:r>
-          <w:rPr>
-            <w:rStyle w:val="Hyperlink"/>
-          </w:rPr>
-          <w:t xml:space="preserve">2017</w:t>
+        <w:t xml:space="preserve">. Increased trust could facilitate eventual adoption of proposed rules or regulations that are based on research products created from open data. More efficient and effective implementation of potential regulations may also be possible if supporting data are openly available.</w:t>
+      </w:r>
+    </w:p>
+    <w:p>
+      <w:pPr>
+        <w:pStyle w:val="Heading1"/>
+      </w:pPr>
+      <w:bookmarkStart w:id="35" w:name="X82402b96a662d353687d6a528d81154bdf223ef"/>
+      <w:r>
+        <w:t xml:space="preserve">Applying open science principles to bioassessment</w:t>
+      </w:r>
+      <w:bookmarkEnd w:id="35"/>
+    </w:p>
+    <w:p>
+      <w:pPr>
+        <w:pStyle w:val="FirstParagraph"/>
+      </w:pPr>
+      <w:r>
+        <w:t xml:space="preserve">Here we provide a detailed description of open science processes that the bioassessment community could leverage to create reproducible, transparent, and discoverable research products for environmental managers. The below examples require understanding the distinction between the general open science process in Figure</w:t>
+      </w:r>
+      <w:r>
+        <w:t xml:space="preserve"> </w:t>
+      </w:r>
+      <w:r>
+        <w:t xml:space="preserve">1</w:t>
+      </w:r>
+      <w:r>
+        <w:t xml:space="preserve">, open data as an individual component of the open science process, and the technology-based tools that can be used to achieve these ends. Both the tools and open data are critical components that facilitate the broader process to achieve the principles outlined in Table</w:t>
+      </w:r>
+      <w:r>
+        <w:t xml:space="preserve"> </w:t>
+      </w:r>
+      <w:r>
+        <w:t xml:space="preserve">1</w:t>
+      </w:r>
+      <w:r>
+        <w:t xml:space="preserve">.</w:t>
+      </w:r>
+      <w:r>
+        <w:t xml:space="preserve"> </w:t>
+      </w:r>
+      <w:r>
+        <w:t xml:space="preserve">“</w:t>
+      </w:r>
+      <w:r>
+        <w:t xml:space="preserve">Openness</w:t>
+      </w:r>
+      <w:r>
+        <w:t xml:space="preserve">”</w:t>
+      </w:r>
+      <w:r>
+        <w:t xml:space="preserve"> </w:t>
+      </w:r>
+      <w:r>
+        <w:t xml:space="preserve">of process, tools, and data exists on a continuum, and incremental improvements can transform an individual’s and research group’s practice over time. We encourage awareness that an open process adopts the open science tools that are appropriate for a research question and the creation of open data can be a fundamental component of the process. Acceptance by the research team and collaborators of the concepts described in Table</w:t>
+      </w:r>
+      <w:r>
+        <w:t xml:space="preserve"> </w:t>
+      </w:r>
+      <w:r>
+        <w:t xml:space="preserve">1</w:t>
+      </w:r>
+      <w:r>
+        <w:t xml:space="preserve"> </w:t>
+      </w:r>
+      <w:r>
+        <w:t xml:space="preserve">is critical to achieving openness.</w:t>
+      </w:r>
+    </w:p>
+    <w:p>
+      <w:pPr>
+        <w:pStyle w:val="BodyText"/>
+      </w:pPr>
+      <w:r>
+        <w:t xml:space="preserve">The overall process is shown in Figure</w:t>
+      </w:r>
+      <w:r>
+        <w:t xml:space="preserve"> </w:t>
+      </w:r>
+      <w:r>
+        <w:t xml:space="preserve">2</w:t>
+      </w:r>
+      <w:r>
+        <w:t xml:space="preserve"> </w:t>
+      </w:r>
+      <w:r>
+        <w:t xml:space="preserve">as an expansion of general concepts in Figure</w:t>
+      </w:r>
+      <w:r>
+        <w:t xml:space="preserve"> </w:t>
+      </w:r>
+      <w:r>
+        <w:t xml:space="preserve">1</w:t>
+      </w:r>
+      <w:r>
+        <w:t xml:space="preserve">. This iterative flow of information is facilitated by 1) openly sharing planning documents, 2) using established metadata standards to document synthesized data products, 3) hosting data products on open repositories, 4) creating reproducible summary documents that integrate the data and research products, and 5) incorporating the developed product into interactive applications that deliver the results to the managers and stakeholders. The technical phase of defining research goals, collecting and synthesizing data, and developing the bioassessment product are primary tasks of the research team. However, the open science process is distinguished by the flow of information to and from the research phase that can benefit the specific project and the science of bioassessment as a whole.</w:t>
+      </w:r>
+    </w:p>
+    <w:p>
+      <w:pPr>
+        <w:pStyle w:val="Heading3"/>
+      </w:pPr>
+      <w:bookmarkStart w:id="36" w:name="developing-bioassessment-goals"/>
+      <w:r>
+        <w:t xml:space="preserve">Developing bioassessment goals</w:t>
+      </w:r>
+      <w:bookmarkEnd w:id="36"/>
+    </w:p>
+    <w:p>
+      <w:pPr>
+        <w:pStyle w:val="FirstParagraph"/>
+      </w:pPr>
+      <w:r>
+        <w:t xml:space="preserve">In an open science process, the goals identified by the research team for developing a bioassessment product should occur through direct, two-way interaction with the management or regulatory institution that requires the product. Although such an approach has historically been used to develop bioassessment products, the interaction in an open science workflow differs in how information is exchanged. This exchange can be accomplished through direct communication and sharing of planning documents to ensure all decisions are transparent, i.e., open planning. In person meetings are ideal, but planning documents are dynamic and will require remote sharing and revision as ideas progress. Online tools such as</w:t>
+      </w:r>
+      <w:r>
+        <w:t xml:space="preserve"> </w:t>
+      </w:r>
+      <w:hyperlink r:id="rId37">
+        <w:r>
+          <w:rPr>
+            <w:rStyle w:val="Hyperlink"/>
+          </w:rPr>
+          <w:t xml:space="preserve">Google documents</w:t>
+        </w:r>
+      </w:hyperlink>
+      <w:r>
+        <w:t xml:space="preserve">,</w:t>
+      </w:r>
+      <w:r>
+        <w:t xml:space="preserve"> </w:t>
+      </w:r>
+      <w:hyperlink r:id="rId38">
+        <w:r>
+          <w:rPr>
+            <w:rStyle w:val="Hyperlink"/>
+          </w:rPr>
+          <w:t xml:space="preserve">Slack</w:t>
+        </w:r>
+      </w:hyperlink>
+      <w:r>
+        <w:t xml:space="preserve"> </w:t>
+      </w:r>
+      <w:r>
+        <w:t xml:space="preserve">discussion channels, and open lab notebooks can be instrumental for collaboration. More informal approaches, such as blogging and sharing ideas on social media, can expose new concepts to the broader community for guidance</w:t>
+      </w:r>
+      <w:r>
+        <w:t xml:space="preserve"> </w:t>
+      </w:r>
+      <w:r>
+        <w:t xml:space="preserve">(Woelfle et al.</w:t>
+      </w:r>
+      <w:r>
+        <w:t xml:space="preserve"> </w:t>
+      </w:r>
+      <w:hyperlink w:anchor="ref-Woelfle11">
+        <w:r>
+          <w:rPr>
+            <w:rStyle w:val="Hyperlink"/>
+          </w:rPr>
+          <w:t xml:space="preserve">2011</w:t>
+        </w:r>
+      </w:hyperlink>
+      <w:r>
+        <w:t xml:space="preserve">, Darling et al.</w:t>
+      </w:r>
+      <w:r>
+        <w:t xml:space="preserve"> </w:t>
+      </w:r>
+      <w:hyperlink w:anchor="ref-Darling13">
+        <w:r>
+          <w:rPr>
+            <w:rStyle w:val="Hyperlink"/>
+          </w:rPr>
+          <w:t xml:space="preserve">2013</w:t>
         </w:r>
       </w:hyperlink>
       <w:r>
         <w:t xml:space="preserve">)</w:t>
       </w:r>
       <w:r>
-        <w:t xml:space="preserve"> </w:t>
-      </w:r>
-      <w:r>
-        <w:t xml:space="preserve">and have proven useful in recent applications in the hydrologic sciences</w:t>
-      </w:r>
-      <w:r>
-        <w:t xml:space="preserve"> </w:t>
-      </w:r>
-      <w:r>
-        <w:t xml:space="preserve">(Idaszak et al.</w:t>
-      </w:r>
-      <w:r>
-        <w:t xml:space="preserve"> </w:t>
-      </w:r>
-      <w:hyperlink w:anchor="ref-Idaszak17">
-        <w:r>
-          <w:rPr>
-            <w:rStyle w:val="Hyperlink"/>
-          </w:rPr>
-          <w:t xml:space="preserve">2017</w:t>
-        </w:r>
-      </w:hyperlink>
-      <w:r>
-        <w:t xml:space="preserve">, Slater et al.</w:t>
-      </w:r>
-      <w:r>
-        <w:t xml:space="preserve"> </w:t>
-      </w:r>
-      <w:hyperlink w:anchor="ref-Slater19">
-        <w:r>
-          <w:rPr>
-            <w:rStyle w:val="Hyperlink"/>
-          </w:rPr>
-          <w:t xml:space="preserve">2019</w:t>
+        <w:t xml:space="preserve">. Overall, the research team should use these tools to identify stakeholder needs while also considering the balance between the research goals and limitations of the data to meet these goals. This approach will ensure that the needs of the management and stakeholder communities will be consistent with the services provided by the research product.</w:t>
+      </w:r>
+    </w:p>
+    <w:p>
+      <w:pPr>
+        <w:pStyle w:val="Heading3"/>
+      </w:pPr>
+      <w:bookmarkStart w:id="39" w:name="curating-bioassessment-data"/>
+      <w:r>
+        <w:t xml:space="preserve">Curating bioassessment data</w:t>
+      </w:r>
+      <w:bookmarkEnd w:id="39"/>
+    </w:p>
+    <w:p>
+      <w:pPr>
+        <w:pStyle w:val="FirstParagraph"/>
+      </w:pPr>
+      <w:r>
+        <w:t xml:space="preserve">After project goals are established, the research team identifies requirements and sources of data that need to be synthesized to meet the research needs. Bioassessment data, or more generally, biological data obtained from field sampling have a unique set of challenges that require added vigilance in data stewardship</w:t>
+      </w:r>
+      <w:r>
+        <w:t xml:space="preserve"> </w:t>
+      </w:r>
+      <w:r>
+        <w:t xml:space="preserve">(Cao and Hawkins</w:t>
+      </w:r>
+      <w:r>
+        <w:t xml:space="preserve"> </w:t>
+      </w:r>
+      <w:hyperlink w:anchor="ref-Cao11">
+        <w:r>
+          <w:rPr>
+            <w:rStyle w:val="Hyperlink"/>
+          </w:rPr>
+          <w:t xml:space="preserve">2011</w:t>
         </w:r>
       </w:hyperlink>
       <w:r>
         <w:t xml:space="preserve">)</w:t>
       </w:r>
       <w:r>
-        <w:t xml:space="preserve">.</w:t>
-      </w:r>
-    </w:p>
-    <w:p>
-      <w:pPr>
-        <w:pStyle w:val="BodyText"/>
-      </w:pPr>
-      <w:r>
-        <w:t xml:space="preserve">Open access to data can also benefit management and regulatory communities. Openness can improve the value of data from monitoring programs by facilitating data discovery and synthesis, often through the adoption of a common metadata structure and integration of data within federated data networks (e.g.,</w:t>
-      </w:r>
-      <w:r>
-        <w:t xml:space="preserve"> </w:t>
-      </w:r>
-      <w:hyperlink r:id="rId33">
-        <w:r>
-          <w:rPr>
-            <w:rStyle w:val="Hyperlink"/>
-          </w:rPr>
-          <w:t xml:space="preserve">DataONE</w:t>
-        </w:r>
-      </w:hyperlink>
-      <w:r>
-        <w:t xml:space="preserve">,</w:t>
-      </w:r>
-      <w:r>
-        <w:t xml:space="preserve"> </w:t>
-      </w:r>
-      <w:hyperlink r:id="rId34">
-        <w:r>
-          <w:rPr>
-            <w:rStyle w:val="Hyperlink"/>
-          </w:rPr>
-          <w:t xml:space="preserve">iRODS</w:t>
-        </w:r>
-      </w:hyperlink>
-      <w:r>
-        <w:t xml:space="preserve">). Research institutions can also use open data maintained by management or regulatory communities to develop products that directly support the mission of the latter, e.g., assessment methods developed from long-term monitoring datasets that identify priority areas to focus management actions or fulfill regulatory obligations. Open data can also improve public trust in scientific findings by exposing the underlying information used to develop a research product</w:t>
-      </w:r>
-      <w:r>
-        <w:t xml:space="preserve"> </w:t>
-      </w:r>
-      <w:r>
-        <w:t xml:space="preserve">(Grand et al.</w:t>
-      </w:r>
-      <w:r>
-        <w:t xml:space="preserve"> </w:t>
-      </w:r>
-      <w:hyperlink w:anchor="ref-Grand12">
-        <w:r>
-          <w:rPr>
-            <w:rStyle w:val="Hyperlink"/>
-          </w:rPr>
-          <w:t xml:space="preserve">2012</w:t>
+        <w:t xml:space="preserve">. Species identification requires a tradeoff between taxonomic specificity and cost</w:t>
+      </w:r>
+      <w:r>
+        <w:t xml:space="preserve"> </w:t>
+      </w:r>
+      <w:r>
+        <w:t xml:space="preserve">(Lenat and Resh</w:t>
+      </w:r>
+      <w:r>
+        <w:t xml:space="preserve"> </w:t>
+      </w:r>
+      <w:hyperlink w:anchor="ref-Lenat01">
+        <w:r>
+          <w:rPr>
+            <w:rStyle w:val="Hyperlink"/>
+          </w:rPr>
+          <w:t xml:space="preserve">2001</w:t>
+        </w:r>
+      </w:hyperlink>
+      <w:r>
+        <w:t xml:space="preserve">, Chessman et al.</w:t>
+      </w:r>
+      <w:r>
+        <w:t xml:space="preserve"> </w:t>
+      </w:r>
+      <w:hyperlink w:anchor="ref-Chessman07">
+        <w:r>
+          <w:rPr>
+            <w:rStyle w:val="Hyperlink"/>
+          </w:rPr>
+          <w:t xml:space="preserve">2007</w:t>
         </w:r>
       </w:hyperlink>
       <w:r>
         <w:t xml:space="preserve">)</w:t>
       </w:r>
       <w:r>
-        <w:t xml:space="preserve">. Similar concepts are used in</w:t>
-      </w:r>
-      <w:r>
-        <w:t xml:space="preserve"> </w:t>
-      </w:r>
-      <w:r>
-        <w:t xml:space="preserve">“</w:t>
-      </w:r>
-      <w:r>
-        <w:t xml:space="preserve">blockchain</w:t>
-      </w:r>
-      <w:r>
-        <w:t xml:space="preserve">”</w:t>
-      </w:r>
-      <w:r>
-        <w:t xml:space="preserve"> </w:t>
-      </w:r>
-      <w:r>
-        <w:t xml:space="preserve">technologies that allow public financial transactions in an open, distributed format, as for trading in cryptocurrencies</w:t>
-      </w:r>
-      <w:r>
-        <w:t xml:space="preserve"> </w:t>
-      </w:r>
-      <w:r>
-        <w:t xml:space="preserve">(Pilkington</w:t>
-      </w:r>
-      <w:r>
-        <w:t xml:space="preserve"> </w:t>
-      </w:r>
-      <w:hyperlink w:anchor="ref-Pilkington16">
-        <w:r>
-          <w:rPr>
-            <w:rStyle w:val="Hyperlink"/>
-          </w:rPr>
-          <w:t xml:space="preserve">2016</w:t>
+        <w:t xml:space="preserve">. Species names also change regularly requiring updates to standard taxonomic effort (</w:t>
+      </w:r>
+      <w:hyperlink r:id="rId40">
+        <w:r>
+          <w:rPr>
+            <w:rStyle w:val="Hyperlink"/>
+          </w:rPr>
+          <w:t xml:space="preserve">STE</w:t>
+        </w:r>
+      </w:hyperlink>
+      <w:r>
+        <w:t xml:space="preserve">) tables that are critical for many biological indices, although some standardized databases have faciliated broad-scale comparisons</w:t>
+      </w:r>
+      <w:r>
+        <w:t xml:space="preserve"> </w:t>
+      </w:r>
+      <w:r>
+        <w:t xml:space="preserve">(e.g., World Register of Marine Species, Costello et al.</w:t>
+      </w:r>
+      <w:r>
+        <w:t xml:space="preserve"> </w:t>
+      </w:r>
+      <w:hyperlink w:anchor="ref-Costello13">
+        <w:r>
+          <w:rPr>
+            <w:rStyle w:val="Hyperlink"/>
+          </w:rPr>
+          <w:t xml:space="preserve">2013</w:t>
         </w:r>
       </w:hyperlink>
       <w:r>
         <w:t xml:space="preserve">)</w:t>
       </w:r>
       <w:r>
-        <w:t xml:space="preserve">. Increased trust could facilitate eventual adoption of proposed rules or regulations that are based on research products created from open data. More efficient and effective implementation of potential regulations may also be possible if supporting data are openly available.</w:t>
-      </w:r>
-    </w:p>
-    <w:p>
-      <w:pPr>
-        <w:pStyle w:val="Heading1"/>
-      </w:pPr>
-      <w:bookmarkStart w:id="35" w:name="X82402b96a662d353687d6a528d81154bdf223ef"/>
-      <w:r>
-        <w:t xml:space="preserve">Applying open science principles to bioassessment</w:t>
-      </w:r>
-      <w:bookmarkEnd w:id="35"/>
-    </w:p>
-    <w:p>
-      <w:pPr>
-        <w:pStyle w:val="FirstParagraph"/>
-      </w:pPr>
-      <w:r>
-        <w:t xml:space="preserve">Here we provide a detailed description of open science processes that the bioassessment community could leverage to create reproducible, transparent, and discoverable research products for environmental managers. The below examples require understanding the distinction between the general open science process in Figure</w:t>
-      </w:r>
-      <w:r>
-        <w:t xml:space="preserve"> </w:t>
-      </w:r>
-      <w:r>
-        <w:t xml:space="preserve">1</w:t>
-      </w:r>
-      <w:r>
-        <w:t xml:space="preserve">, open data as an individual component of the open science process, and the technology-based tools that can be used to achieve these ends. Both the tools and open data are critical components that facilitate the broader process to achieve the principles outlined in Table</w:t>
-      </w:r>
-      <w:r>
-        <w:t xml:space="preserve"> </w:t>
-      </w:r>
-      <w:r>
-        <w:t xml:space="preserve">1</w:t>
-      </w:r>
-      <w:r>
-        <w:t xml:space="preserve">.</w:t>
-      </w:r>
-      <w:r>
-        <w:t xml:space="preserve"> </w:t>
-      </w:r>
-      <w:r>
-        <w:t xml:space="preserve">“</w:t>
-      </w:r>
-      <w:r>
-        <w:t xml:space="preserve">Openness</w:t>
-      </w:r>
-      <w:r>
-        <w:t xml:space="preserve">”</w:t>
-      </w:r>
-      <w:r>
-        <w:t xml:space="preserve"> </w:t>
-      </w:r>
-      <w:r>
-        <w:t xml:space="preserve">of process, tools, and data exists on a continuum, and incremental improvements can transform an individual’s and research group’s practice over time. We encourage awareness that an open process adopts the open science tools that are appropriate for a research question and the creation of open data can be a fundamental component of the process. Acceptance by the research team and collaborators of the concepts described in Table</w:t>
-      </w:r>
-      <w:r>
-        <w:t xml:space="preserve"> </w:t>
-      </w:r>
-      <w:r>
-        <w:t xml:space="preserve">1</w:t>
-      </w:r>
-      <w:r>
-        <w:t xml:space="preserve"> </w:t>
-      </w:r>
-      <w:r>
-        <w:t xml:space="preserve">is critical to achieving openness.</w:t>
-      </w:r>
-    </w:p>
-    <w:p>
-      <w:pPr>
-        <w:pStyle w:val="BodyText"/>
-      </w:pPr>
-      <w:r>
-        <w:t xml:space="preserve">The overall process is shown in Figure</w:t>
-      </w:r>
-      <w:r>
-        <w:t xml:space="preserve"> </w:t>
-      </w:r>
-      <w:r>
-        <w:t xml:space="preserve">2</w:t>
-      </w:r>
-      <w:r>
-        <w:t xml:space="preserve"> </w:t>
-      </w:r>
-      <w:r>
-        <w:t xml:space="preserve">as an expansion of general concepts in Figure</w:t>
-      </w:r>
-      <w:r>
-        <w:t xml:space="preserve"> </w:t>
-      </w:r>
-      <w:r>
-        <w:t xml:space="preserve">1</w:t>
-      </w:r>
-      <w:r>
-        <w:t xml:space="preserve">. This iterative flow of information is facilitated by 1) openly sharing planning documents, 2) using established metadata standards to document synthesized data products, 3) hosting data products on open repositories, 4) creating reproducible summary documents that integrate the data and research products, and 5) incorporating the developed product into interactive applications that deliver the results to the managers and stakeholders. The technical phase of defining research goals, collecting and synthesizing data, and developing the bioassessment product are primary tasks of the research team. However, the open science process is distinguished by the flow of information to and from the research phase that can benefit the specific project and the science of bioassessment as a whole.</w:t>
-      </w:r>
-    </w:p>
-    <w:p>
-      <w:pPr>
-        <w:pStyle w:val="Heading3"/>
-      </w:pPr>
-      <w:bookmarkStart w:id="36" w:name="developing-bioassessment-goals"/>
-      <w:r>
-        <w:t xml:space="preserve">Developing bioassessment goals</w:t>
-      </w:r>
-      <w:bookmarkEnd w:id="36"/>
-    </w:p>
-    <w:p>
-      <w:pPr>
-        <w:pStyle w:val="FirstParagraph"/>
-      </w:pPr>
-      <w:r>
-        <w:t xml:space="preserve">In an open science process, the goals identified by the research team for developing a bioassessment product should occur through direct, two-way interaction with the management or regulatory institution that requires the product. Although such an approach has historically been used to develop bioassessment products, the interaction in an open science workflow differs in how information is exchanged. This exchange can be accomplished through direct communication and sharing of planning documents to ensure all decisions are transparent, i.e., open planning. In person meetings are ideal, but planning documents are dynamic and will require remote sharing and revision as ideas progress. Online tools such as</w:t>
-      </w:r>
-      <w:r>
-        <w:t xml:space="preserve"> </w:t>
-      </w:r>
-      <w:hyperlink r:id="rId37">
-        <w:r>
-          <w:rPr>
-            <w:rStyle w:val="Hyperlink"/>
-          </w:rPr>
-          <w:t xml:space="preserve">Google documents</w:t>
-        </w:r>
-      </w:hyperlink>
-      <w:r>
-        <w:t xml:space="preserve">,</w:t>
-      </w:r>
-      <w:r>
-        <w:t xml:space="preserve"> </w:t>
-      </w:r>
-      <w:hyperlink r:id="rId38">
-        <w:r>
-          <w:rPr>
-            <w:rStyle w:val="Hyperlink"/>
-          </w:rPr>
-          <w:t xml:space="preserve">Slack</w:t>
-        </w:r>
-      </w:hyperlink>
-      <w:r>
-        <w:t xml:space="preserve"> </w:t>
-      </w:r>
-      <w:r>
-        <w:t xml:space="preserve">discussion channels, and open lab notebooks can be instrumental for collaboration. More informal approaches, such as blogging and sharing ideas on social media, can expose new concepts to the broader community for guidance</w:t>
-      </w:r>
-      <w:r>
-        <w:t xml:space="preserve"> </w:t>
-      </w:r>
-      <w:r>
-        <w:t xml:space="preserve">(Woelfle et al.</w:t>
-      </w:r>
-      <w:r>
-        <w:t xml:space="preserve"> </w:t>
-      </w:r>
-      <w:hyperlink w:anchor="ref-Woelfle11">
-        <w:r>
-          <w:rPr>
-            <w:rStyle w:val="Hyperlink"/>
-          </w:rPr>
-          <w:t xml:space="preserve">2011</w:t>
-        </w:r>
-      </w:hyperlink>
-      <w:r>
-        <w:t xml:space="preserve">, Darling et al.</w:t>
-      </w:r>
-      <w:r>
-        <w:t xml:space="preserve"> </w:t>
-      </w:r>
-      <w:hyperlink w:anchor="ref-Darling13">
-        <w:r>
-          <w:rPr>
-            <w:rStyle w:val="Hyperlink"/>
-          </w:rPr>
-          <w:t xml:space="preserve">2013</w:t>
-        </w:r>
-      </w:hyperlink>
-      <w:r>
-        <w:t xml:space="preserve">)</w:t>
-      </w:r>
-      <w:r>
-        <w:t xml:space="preserve">. Overall, the research team should use these tools to identify stakeholder needs while also considering the balance between the research goals and limitations of the data to meet these goals. This approach will ensure that the needs of the management and stakeholder communities will be consistent with the services provided by the research product.</w:t>
-      </w:r>
-    </w:p>
-    <w:p>
-      <w:pPr>
-        <w:pStyle w:val="Heading3"/>
-      </w:pPr>
-      <w:bookmarkStart w:id="39" w:name="curating-bioassessment-data"/>
-      <w:r>
-        <w:t xml:space="preserve">Curating bioassessment data</w:t>
-      </w:r>
-      <w:bookmarkEnd w:id="39"/>
-    </w:p>
-    <w:p>
-      <w:pPr>
-        <w:pStyle w:val="FirstParagraph"/>
-      </w:pPr>
-      <w:r>
-        <w:t xml:space="preserve">After project goals are established, the research team identifies requirements and sources of data that need to be synthesized to meet the research needs. Bioassessment data, or more generally, biological data obtained from field sampling have a unique set of challenges that require added vigilance in data stewardship</w:t>
-      </w:r>
-      <w:r>
-        <w:t xml:space="preserve"> </w:t>
-      </w:r>
-      <w:r>
-        <w:t xml:space="preserve">(Cao and Hawkins</w:t>
-      </w:r>
-      <w:r>
-        <w:t xml:space="preserve"> </w:t>
-      </w:r>
-      <w:hyperlink w:anchor="ref-Cao11">
-        <w:r>
-          <w:rPr>
-            <w:rStyle w:val="Hyperlink"/>
-          </w:rPr>
-          <w:t xml:space="preserve">2011</w:t>
-        </w:r>
-      </w:hyperlink>
-      <w:r>
-        <w:t xml:space="preserve">)</w:t>
-      </w:r>
-      <w:r>
-        <w:t xml:space="preserve">. Species identification requires a tradeoff between taxonomic specificity and cost</w:t>
-      </w:r>
-      <w:r>
-        <w:t xml:space="preserve"> </w:t>
-      </w:r>
-      <w:r>
-        <w:t xml:space="preserve">(Lenat and Resh</w:t>
-      </w:r>
-      <w:r>
-        <w:t xml:space="preserve"> </w:t>
-      </w:r>
-      <w:hyperlink w:anchor="ref-Lenat01">
-        <w:r>
-          <w:rPr>
-            <w:rStyle w:val="Hyperlink"/>
-          </w:rPr>
-          <w:t xml:space="preserve">2001</w:t>
-        </w:r>
-      </w:hyperlink>
-      <w:r>
-        <w:t xml:space="preserve">, Chessman et al.</w:t>
-      </w:r>
-      <w:r>
-        <w:t xml:space="preserve"> </w:t>
-      </w:r>
-      <w:hyperlink w:anchor="ref-Chessman07">
-        <w:r>
-          <w:rPr>
-            <w:rStyle w:val="Hyperlink"/>
-          </w:rPr>
-          <w:t xml:space="preserve">2007</w:t>
-        </w:r>
-      </w:hyperlink>
-      <w:r>
-        <w:t xml:space="preserve">)</w:t>
-      </w:r>
-      <w:r>
-        <w:t xml:space="preserve">. Species names also change regularly requiring updates to standard taxonomic effort (</w:t>
-      </w:r>
-      <w:hyperlink r:id="rId40">
-        <w:r>
-          <w:rPr>
-            <w:rStyle w:val="Hyperlink"/>
-          </w:rPr>
-          <w:t xml:space="preserve">STE</w:t>
-        </w:r>
-      </w:hyperlink>
-      <w:r>
-        <w:t xml:space="preserve">) tables that are critical for many biological indices. Unidentified or ambiguous taxa must also be explicitly treated in analysis workflows</w:t>
+        <w:t xml:space="preserve">. Unidentified or ambiguous taxa must also be explicitly treated in analysis workflows</w:t>
       </w:r>
       <w:r>
         <w:t xml:space="preserve"> </w:t>
@@ -4062,6 +4203,31 @@
         </w:r>
       </w:hyperlink>
       <w:r>
+        <w:t xml:space="preserve">). Internationally, institutions in Europe and Canada that have projects supported by public funds are obligated to publish data and papers as open access (</w:t>
+      </w:r>
+      <w:hyperlink r:id="rId60">
+        <w:r>
+          <w:rPr>
+            <w:rStyle w:val="Hyperlink"/>
+          </w:rPr>
+          <w:t xml:space="preserve">Horizon 2020</w:t>
+        </w:r>
+      </w:hyperlink>
+      <w:r>
+        <w:t xml:space="preserve">,</w:t>
+      </w:r>
+      <w:r>
+        <w:t xml:space="preserve"> </w:t>
+      </w:r>
+      <w:hyperlink r:id="rId61">
+        <w:r>
+          <w:rPr>
+            <w:rStyle w:val="Hyperlink"/>
+          </w:rPr>
+          <w:t xml:space="preserve">Tri-Agency Open Access Policy</w:t>
+        </w:r>
+      </w:hyperlink>
+      <w:r>
         <w:t xml:space="preserve">). Although past efforts and recent changes represent progress, many institutions have yet to strictly define open science and how it is applied internally and externally. As open science continues to build recognition, means of integrating toolsets that promote openness and transparency beyond publicly shared data will have to be adopted by regulatory and management institutions.</w:t>
       </w:r>
     </w:p>
@@ -4069,11 +4235,11 @@
       <w:pPr>
         <w:pStyle w:val="Heading1"/>
       </w:pPr>
-      <w:bookmarkStart w:id="60" w:name="conclusions"/>
+      <w:bookmarkStart w:id="62" w:name="conclusions"/>
       <w:r>
         <w:t xml:space="preserve">Conclusions</w:t>
       </w:r>
-      <w:bookmarkEnd w:id="60"/>
+      <w:bookmarkEnd w:id="62"/>
     </w:p>
     <w:p>
       <w:pPr>
@@ -4087,11 +4253,11 @@
       <w:pPr>
         <w:pStyle w:val="Heading1"/>
       </w:pPr>
-      <w:bookmarkStart w:id="61" w:name="acknowledgments"/>
+      <w:bookmarkStart w:id="63" w:name="acknowledgments"/>
       <w:r>
         <w:t xml:space="preserve">Acknowledgments</w:t>
       </w:r>
-      <w:bookmarkEnd w:id="61"/>
+      <w:bookmarkEnd w:id="63"/>
     </w:p>
     <w:p>
       <w:pPr>
@@ -4105,11 +4271,11 @@
       <w:pPr>
         <w:pStyle w:val="Heading1"/>
       </w:pPr>
-      <w:bookmarkStart w:id="62" w:name="figures"/>
+      <w:bookmarkStart w:id="64" w:name="figures"/>
       <w:r>
         <w:t xml:space="preserve">Figures</w:t>
       </w:r>
-      <w:bookmarkEnd w:id="62"/>
+      <w:bookmarkEnd w:id="64"/>
     </w:p>
     <w:p>
       <w:pPr>
@@ -4118,9 +4284,9 @@
       <w:r>
         <w:drawing>
           <wp:inline>
-            <wp:extent cx="5799382" cy="3246426"/>
+            <wp:extent cx="5943600" cy="3968533"/>
             <wp:effectExtent b="0" l="0" r="0" t="0"/>
-            <wp:docPr descr="Figure 1: A simplified workflow of the open science paradigm (adapted from Hampton et al. (2015)). All aspects of the research process, from the conception of an idea to publishing a product, can be enhanced using open science tools. The workflow is iterative where products are continually improved through collaborations facilitated through discovery and reproducibility of open data." title="" id="1" name="Picture"/>
+            <wp:docPr descr="Figure 1: A simplified workflow of the open science paradigm as appliedto bioassessment (adapted from Hampton et al. (2015)). All aspects of the process, from the conception of an idea to environmental application, can be enhanced using open science tools. The workflow is iterative where products are continually improved through collaborations facilitated through discovery and reproducibility of open data." title="" id="1" name="Picture"/>
             <a:graphic>
               <a:graphicData uri="http://schemas.openxmlformats.org/drawingml/2006/picture">
                 <pic:pic>
@@ -4131,7 +4297,7 @@
                     </pic:cNvPicPr>
                   </pic:nvPicPr>
                   <pic:blipFill>
-                    <a:blip r:embed="rId63"/>
+                    <a:blip r:embed="rId65"/>
                     <a:stretch>
                       <a:fillRect/>
                     </a:stretch>
@@ -4139,7 +4305,7 @@
                   <pic:spPr bwMode="auto">
                     <a:xfrm>
                       <a:off x="0" y="0"/>
-                      <a:ext cx="5799382" cy="3246426"/>
+                      <a:ext cx="5943600" cy="3968533"/>
                     </a:xfrm>
                     <a:prstGeom prst="rect">
                       <a:avLst/>
@@ -4163,7 +4329,7 @@
         <w:pStyle w:val="ImageCaption"/>
       </w:pPr>
       <w:r>
-        <w:t xml:space="preserve">Figure 1: A simplified workflow of the open science paradigm (adapted from</w:t>
+        <w:t xml:space="preserve">Figure 1: A simplified workflow of the open science paradigm as appliedto bioassessment (adapted from</w:t>
       </w:r>
       <w:r>
         <w:t xml:space="preserve"> </w:t>
@@ -4183,7 +4349,7 @@
         <w:t xml:space="preserve">)</w:t>
       </w:r>
       <w:r>
-        <w:t xml:space="preserve">). All aspects of the research process, from the conception of an idea to publishing a product, can be enhanced using open science tools. The workflow is iterative where products are continually improved through collaborations facilitated through discovery and reproducibility of open data.</w:t>
+        <w:t xml:space="preserve">). All aspects of the process, from the conception of an idea to environmental application, can be enhanced using open science tools. The workflow is iterative where products are continually improved through collaborations facilitated through discovery and reproducibility of open data.</w:t>
       </w:r>
     </w:p>
     <w:p>
@@ -4206,7 +4372,7 @@
                     </pic:cNvPicPr>
                   </pic:nvPicPr>
                   <pic:blipFill>
-                    <a:blip r:embed="rId64"/>
+                    <a:blip r:embed="rId66"/>
                     <a:stretch>
                       <a:fillRect/>
                     </a:stretch>
@@ -4270,7 +4436,7 @@
           <wp:inline>
             <wp:extent cx="5943600" cy="5619403"/>
             <wp:effectExtent b="0" l="0" r="0" t="0"/>
-            <wp:docPr descr="Figure 3: Schematic demonstrating how the Stream Classification and Community Explorer (SCAPE) can be used to identify potential management actions for stream sites. Stream segment classifications are defined as biologically constrained or unconstrained based on landscape characteristics (left map) and sites with bioassessment scores are evaluated relative to the classifications. Sites can be under-scoring, as expected, or over-scoring relative to the segment classification and expected range of scores (middle plot). Unconstrained sites are those where present landscape conditions do not limit biological potential and constrained sites are those where landscape conditions limit biological potential (right images). Management actions and priorities can be defined based on site scores relative to segment classifications." title="" id="1" name="Picture"/>
+            <wp:docPr descr="Figure 3: Schematic demonstrating how the Stream Classification and Community Explorer (SCAPE) can be used to identify potential management actions for stream sites. Stream segment classifications are defined as biologically constrained or unconstrained based on landscape characteristics (left map) and sites with bioassessment scores are evaluated relative to the classifications. Sites can be under-scoring, as expected, or over-scoring relative to the segment classification and expected range of scores (middle plot). Unconstrained sites are those where present landscape conditions do not limit biological potential and constrained sites are those where landscape conditions limit biological potential (right images). Management actions and priorities can be defined based on site scores relative to segment classifications. TMDL: Total Maximum Daily Load" title="" id="1" name="Picture"/>
             <a:graphic>
               <a:graphicData uri="http://schemas.openxmlformats.org/drawingml/2006/picture">
                 <pic:pic>
@@ -4281,7 +4447,7 @@
                     </pic:cNvPicPr>
                   </pic:nvPicPr>
                   <pic:blipFill>
-                    <a:blip r:embed="rId65"/>
+                    <a:blip r:embed="rId67"/>
                     <a:stretch>
                       <a:fillRect/>
                     </a:stretch>
@@ -4313,18 +4479,18 @@
         <w:pStyle w:val="ImageCaption"/>
       </w:pPr>
       <w:r>
-        <w:t xml:space="preserve">Figure 3: Schematic demonstrating how the Stream Classification and Community Explorer (SCAPE) can be used to identify potential management actions for stream sites. Stream segment classifications are defined as biologically constrained or unconstrained based on landscape characteristics (left map) and sites with bioassessment scores are evaluated relative to the classifications. Sites can be under-scoring, as expected, or over-scoring relative to the segment classification and expected range of scores (middle plot). Unconstrained sites are those where present landscape conditions do not limit biological potential and constrained sites are those where landscape conditions limit biological potential (right images). Management actions and priorities can be defined based on site scores relative to segment classifications.</w:t>
+        <w:t xml:space="preserve">Figure 3: Schematic demonstrating how the Stream Classification and Community Explorer (SCAPE) can be used to identify potential management actions for stream sites. Stream segment classifications are defined as biologically constrained or unconstrained based on landscape characteristics (left map) and sites with bioassessment scores are evaluated relative to the classifications. Sites can be under-scoring, as expected, or over-scoring relative to the segment classification and expected range of scores (middle plot). Unconstrained sites are those where present landscape conditions do not limit biological potential and constrained sites are those where landscape conditions limit biological potential (right images). Management actions and priorities can be defined based on site scores relative to segment classifications. TMDL: Total Maximum Daily Load</w:t>
       </w:r>
     </w:p>
     <w:p>
       <w:pPr>
         <w:pStyle w:val="Heading1"/>
       </w:pPr>
-      <w:bookmarkStart w:id="66" w:name="tables"/>
+      <w:bookmarkStart w:id="68" w:name="tables"/>
       <w:r>
         <w:t xml:space="preserve">Tables</w:t>
       </w:r>
-      <w:bookmarkEnd w:id="66"/>
+      <w:bookmarkEnd w:id="68"/>
     </w:p>
     <w:p>
       <w:pPr>
@@ -4336,7 +4502,7 @@
       <w:r>
         <w:t xml:space="preserve"> </w:t>
       </w:r>
-      <w:hyperlink r:id="rId67">
+      <w:hyperlink r:id="rId69">
         <w:r>
           <w:rPr>
             <w:rStyle w:val="Hyperlink"/>
@@ -4350,7 +4516,7 @@
       <w:r>
         <w:t xml:space="preserve"> </w:t>
       </w:r>
-      <w:hyperlink r:id="rId68">
+      <w:hyperlink r:id="rId70">
         <w:r>
           <w:rPr>
             <w:rStyle w:val="Hyperlink"/>
@@ -4364,7 +4530,7 @@
       <w:r>
         <w:t xml:space="preserve"> </w:t>
       </w:r>
-      <w:hyperlink r:id="rId69">
+      <w:hyperlink r:id="rId71">
         <w:r>
           <w:rPr>
             <w:rStyle w:val="Hyperlink"/>
@@ -5299,14 +5465,14 @@
       <w:pPr>
         <w:pStyle w:val="Heading1"/>
       </w:pPr>
-      <w:bookmarkStart w:id="70" w:name="references"/>
+      <w:bookmarkStart w:id="72" w:name="references"/>
       <w:r>
         <w:t xml:space="preserve">References</w:t>
       </w:r>
-      <w:bookmarkEnd w:id="70"/>
-    </w:p>
-    <w:bookmarkStart w:id="163" w:name="refs"/>
-    <w:bookmarkStart w:id="71" w:name="ref-Allaire18"/>
+      <w:bookmarkEnd w:id="72"/>
+    </w:p>
+    <w:bookmarkStart w:id="171" w:name="refs"/>
+    <w:bookmarkStart w:id="73" w:name="ref-Allaire18"/>
     <w:p>
       <w:pPr>
         <w:pStyle w:val="Bibliography"/>
@@ -5315,8 +5481,8 @@
         <w:t xml:space="preserve">Allaire, J., Y. Xie, J. McPherson, J. Luraschi, K. Ushey, A. Atkins, H. Wickham, J. Cheng, and W. Chang. 2018. Rmarkdown: Dynamic documents for r.</w:t>
       </w:r>
     </w:p>
-    <w:bookmarkEnd w:id="71"/>
-    <w:bookmarkStart w:id="72" w:name="ref-Allen19"/>
+    <w:bookmarkEnd w:id="73"/>
+    <w:bookmarkStart w:id="74" w:name="ref-Allen19"/>
     <w:p>
       <w:pPr>
         <w:pStyle w:val="Bibliography"/>
@@ -5325,8 +5491,8 @@
         <w:t xml:space="preserve">Allen, C., and D. M. A. Mehler. 2019. Open science challenges, benefits and tips in early career and beyond. PLoS Biology 17:e3000246.</w:t>
       </w:r>
     </w:p>
-    <w:bookmarkEnd w:id="72"/>
-    <w:bookmarkStart w:id="73" w:name="ref-Appelhans18"/>
+    <w:bookmarkEnd w:id="74"/>
+    <w:bookmarkStart w:id="75" w:name="ref-Appelhans18"/>
     <w:p>
       <w:pPr>
         <w:pStyle w:val="Bibliography"/>
@@ -5335,8 +5501,8 @@
         <w:t xml:space="preserve">Appelhans, T., F. Detsch, C. Reudenbach, and S. Woellauer. 2018. Mapview: Interactive viewing of spatial data in r.</w:t>
       </w:r>
     </w:p>
-    <w:bookmarkEnd w:id="73"/>
-    <w:bookmarkStart w:id="74" w:name="ref-Baker15"/>
+    <w:bookmarkEnd w:id="75"/>
+    <w:bookmarkStart w:id="76" w:name="ref-Baker15"/>
     <w:p>
       <w:pPr>
         <w:pStyle w:val="Bibliography"/>
@@ -5345,8 +5511,8 @@
         <w:t xml:space="preserve">Baker, M. E., R. S. King, and D. Kahle. 2015. TITAN2: Threshold indicator taxa analysis.</w:t>
       </w:r>
     </w:p>
-    <w:bookmarkEnd w:id="74"/>
-    <w:bookmarkStart w:id="75" w:name="ref-Beck18c"/>
+    <w:bookmarkEnd w:id="76"/>
+    <w:bookmarkStart w:id="77" w:name="ref-Beck18c"/>
     <w:p>
       <w:pPr>
         <w:pStyle w:val="Bibliography"/>
@@ -5355,8 +5521,8 @@
         <w:t xml:space="preserve">Beck, M. W. 2018a. SCCWRP/SCAPE: v1.0 (Version 1.0). Zenodo, http://doi.org/10.5281/zenodo.1218121.</w:t>
       </w:r>
     </w:p>
-    <w:bookmarkEnd w:id="75"/>
-    <w:bookmarkStart w:id="76" w:name="ref-Beck18d"/>
+    <w:bookmarkEnd w:id="77"/>
+    <w:bookmarkStart w:id="78" w:name="ref-Beck18d"/>
     <w:p>
       <w:pPr>
         <w:pStyle w:val="Bibliography"/>
@@ -5365,8 +5531,8 @@
         <w:t xml:space="preserve">Beck, M. W. 2018b. Constrained streams for biological integrity in California. Knowledge Network for Biocomplexity. urn:uuid:75411f50-32ed-42a5-bbfd-26833c7a441f.</w:t>
       </w:r>
     </w:p>
-    <w:bookmarkEnd w:id="76"/>
-    <w:bookmarkStart w:id="77" w:name="ref-Beck09"/>
+    <w:bookmarkEnd w:id="78"/>
+    <w:bookmarkStart w:id="79" w:name="ref-Beck09"/>
     <w:p>
       <w:pPr>
         <w:pStyle w:val="Bibliography"/>
@@ -5375,18 +5541,18 @@
         <w:t xml:space="preserve">Beck, M. W., and L. K. Hatch. 2009. A review of research on the development of lake indices of biotic integrity. Environmental Reviews 17:21–44.</w:t>
       </w:r>
     </w:p>
-    <w:bookmarkEnd w:id="77"/>
-    <w:bookmarkStart w:id="78" w:name="ref-Beck19b"/>
-    <w:p>
-      <w:pPr>
-        <w:pStyle w:val="Bibliography"/>
-      </w:pPr>
-      <w:r>
-        <w:t xml:space="preserve">Beck, M. W., R. D. Mazor, S. Johnson, K. Wisenbaker, J. Westfall, P. R. Ode, R. Hill, C. Loflen, M. Sutula, and E. D. Stein. 2019. Prioritizing management goals for stream biological integrity within the developed landscape context. Freshwater Science 38.</w:t>
-      </w:r>
-    </w:p>
-    <w:bookmarkEnd w:id="78"/>
-    <w:bookmarkStart w:id="79" w:name="ref-Birk12"/>
+    <w:bookmarkEnd w:id="79"/>
+    <w:bookmarkStart w:id="80" w:name="ref-Beck19b"/>
+    <w:p>
+      <w:pPr>
+        <w:pStyle w:val="Bibliography"/>
+      </w:pPr>
+      <w:r>
+        <w:t xml:space="preserve">Beck, M. W., R. D. Mazor, S. Johnson, K. Wisenbaker, J. Westfall, P. R. Ode, R. Hill, C. Loflen, M. Sutula, and E. D. Stein. 2019. Prioritizing management goals for stream biological integrity within the developed landscape context. Freshwater Science 38:883–898.</w:t>
+      </w:r>
+    </w:p>
+    <w:bookmarkEnd w:id="80"/>
+    <w:bookmarkStart w:id="81" w:name="ref-Birk12"/>
     <w:p>
       <w:pPr>
         <w:pStyle w:val="Bibliography"/>
@@ -5395,8 +5561,8 @@
         <w:t xml:space="preserve">Birk, S., W. Bonne, A. Borja, S. Brucet, A. Courrat, S. Poikane, A. Solimini, W. van de Bund, N. Zampoukas, and D. Hering. 2012. Three hundred ways to assess Europe’s surface waters: An almost complete overview of biological methods to implement the Water Framework Directive. Ecological Indicators 18:31–41.</w:t>
       </w:r>
     </w:p>
-    <w:bookmarkEnd w:id="79"/>
-    <w:bookmarkStart w:id="80" w:name="ref-BondLamberty16"/>
+    <w:bookmarkEnd w:id="81"/>
+    <w:bookmarkStart w:id="82" w:name="ref-BondLamberty16"/>
     <w:p>
       <w:pPr>
         <w:pStyle w:val="Bibliography"/>
@@ -5405,8 +5571,38 @@
         <w:t xml:space="preserve">Bond-Lamberty, B., A. P. Smith, and V. Bailey. 2016. Running an open experiment: Transparency and reproducibility in soil and ecosystem science. Environmental Research Letters 11:1–7.</w:t>
       </w:r>
     </w:p>
-    <w:bookmarkEnd w:id="80"/>
-    <w:bookmarkStart w:id="81" w:name="ref-Borja09"/>
+    <w:bookmarkEnd w:id="82"/>
+    <w:bookmarkStart w:id="83" w:name="ref-Borja08"/>
+    <w:p>
+      <w:pPr>
+        <w:pStyle w:val="Bibliography"/>
+      </w:pPr>
+      <w:r>
+        <w:t xml:space="preserve">Borja, A., S. B. Bricker, D. M. Dauer, N. T. Demetriades, J. G. Ferreira, A. T. Forbes, P. Hutchings, X. Jia, R. Kenchington, J. C. Marques, and C. Zhu. 2008. Overview of integrative tools and methods in assessing ecological integrity in estuarine and coastal systems worldwide. Marine Pollution Bulletin 56:1519–1537.</w:t>
+      </w:r>
+    </w:p>
+    <w:bookmarkEnd w:id="83"/>
+    <w:bookmarkStart w:id="84" w:name="ref-Borja16b"/>
+    <w:p>
+      <w:pPr>
+        <w:pStyle w:val="Bibliography"/>
+      </w:pPr>
+      <w:r>
+        <w:t xml:space="preserve">Borja, A., M. Elliot, J. H. Anderson, T. Berg, J. Carstensen, B. S. Halpern, A. S. Heiskanen, S. Korpinen, J. S. S. Lowndes, G. Martin, and N. Rodriguez-Ezpeleta. (n.d.). Overview of integrative assessment of marine systems: The ecosystem approach in practice. Frontiers in Marine Science 3:20.</w:t>
+      </w:r>
+    </w:p>
+    <w:bookmarkEnd w:id="84"/>
+    <w:bookmarkStart w:id="85" w:name="ref-Borja19"/>
+    <w:p>
+      <w:pPr>
+        <w:pStyle w:val="Bibliography"/>
+      </w:pPr>
+      <w:r>
+        <w:t xml:space="preserve">Borja, A., J. M. Garmendia, I. Menchaca, A. Uriarte, and Y. Sagarmínaga. 2019. Yes, we can! Large-scale integrative assessment of european regional seas, using open access databases. Frontiers in Marine Science 6.</w:t>
+      </w:r>
+    </w:p>
+    <w:bookmarkEnd w:id="85"/>
+    <w:bookmarkStart w:id="86" w:name="ref-Borja09"/>
     <w:p>
       <w:pPr>
         <w:pStyle w:val="Bibliography"/>
@@ -5415,8 +5611,8 @@
         <w:t xml:space="preserve">Borja, A., A. Ranasinghe, and S. B. Weisberg. 2009. Assessing ecological integrity in marine waters, using multiple indices and ecosystem components: Challenges for the future. Marine Pollution Bulletin 59:1–4.</w:t>
       </w:r>
     </w:p>
-    <w:bookmarkEnd w:id="81"/>
-    <w:bookmarkStart w:id="82" w:name="ref-Bried14"/>
+    <w:bookmarkEnd w:id="86"/>
+    <w:bookmarkStart w:id="87" w:name="ref-Bried14"/>
     <w:p>
       <w:pPr>
         <w:pStyle w:val="Bibliography"/>
@@ -5425,8 +5621,8 @@
         <w:t xml:space="preserve">Bried, J. T., S. K. Jog, A. R. Dzialowski, and C. A. Davis. 2014. Potential vegetation criteria for identifying reference-quality wetlands in the south-central United States. Wetlands 34:1159–1169.</w:t>
       </w:r>
     </w:p>
-    <w:bookmarkEnd w:id="82"/>
-    <w:bookmarkStart w:id="83" w:name="ref-Cao11"/>
+    <w:bookmarkEnd w:id="87"/>
+    <w:bookmarkStart w:id="88" w:name="ref-Cao11"/>
     <w:p>
       <w:pPr>
         <w:pStyle w:val="Bibliography"/>
@@ -5435,8 +5631,8 @@
         <w:t xml:space="preserve">Cao, Y., and C. Hawkins. 2011. The comparability of bioassessments: A review of conceptual and methodological issues. Journal of the North American Benthological Society 30:680–701.</w:t>
       </w:r>
     </w:p>
-    <w:bookmarkEnd w:id="83"/>
-    <w:bookmarkStart w:id="84" w:name="ref-Carpenter09"/>
+    <w:bookmarkEnd w:id="88"/>
+    <w:bookmarkStart w:id="89" w:name="ref-Carpenter09"/>
     <w:p>
       <w:pPr>
         <w:pStyle w:val="Bibliography"/>
@@ -5445,8 +5641,8 @@
         <w:t xml:space="preserve">Carpenter, S. R., E. V. Armbrust, P. W. Arzberger, F. S. C. III, J. J. Elser, E. J. Hackett, A. R. Ives, P. M. Kareiva, M. A. Leibold, P. Lundberg, M. Mangel, N. Merchant, W. W. Murdoch, M. A. Palmer, D. P. C. Peters, S. T. A. Pickett, K. K. Smith, D. H. Wall, and A. S. Zimmerman. 2009. Accelerate synthesis in ecology and environmental sciences. BioScience 59:699–701.</w:t>
       </w:r>
     </w:p>
-    <w:bookmarkEnd w:id="84"/>
-    <w:bookmarkStart w:id="85" w:name="ref-Chang18"/>
+    <w:bookmarkEnd w:id="89"/>
+    <w:bookmarkStart w:id="90" w:name="ref-Chang18"/>
     <w:p>
       <w:pPr>
         <w:pStyle w:val="Bibliography"/>
@@ -5455,8 +5651,8 @@
         <w:t xml:space="preserve">Chang, W., J. Cheng, J. Allaire, Y. Xie, and J. McPherson. 2018. Shiny: Web application framework for r.</w:t>
       </w:r>
     </w:p>
-    <w:bookmarkEnd w:id="85"/>
-    <w:bookmarkStart w:id="86" w:name="ref-Cheng18"/>
+    <w:bookmarkEnd w:id="90"/>
+    <w:bookmarkStart w:id="91" w:name="ref-Cheng18"/>
     <w:p>
       <w:pPr>
         <w:pStyle w:val="Bibliography"/>
@@ -5465,8 +5661,8 @@
         <w:t xml:space="preserve">Cheng, J., B. Karambelkar, and Y. Xie. 2018. Leaflet: Create interactive web maps with the javascript ’leaflet’ library.</w:t>
       </w:r>
     </w:p>
-    <w:bookmarkEnd w:id="86"/>
-    <w:bookmarkStart w:id="87" w:name="ref-Cheruvelil18"/>
+    <w:bookmarkEnd w:id="91"/>
+    <w:bookmarkStart w:id="92" w:name="ref-Cheruvelil18"/>
     <w:p>
       <w:pPr>
         <w:pStyle w:val="Bibliography"/>
@@ -5475,8 +5671,8 @@
         <w:t xml:space="preserve">Cheruvelil, K. S., and P. A. Soranno. 2018. Data-intensive ecological research is catalyzed by open science and team science. BioScience 68:813–822.</w:t>
       </w:r>
     </w:p>
-    <w:bookmarkEnd w:id="87"/>
-    <w:bookmarkStart w:id="88" w:name="ref-Chessman07"/>
+    <w:bookmarkEnd w:id="92"/>
+    <w:bookmarkStart w:id="93" w:name="ref-Chessman07"/>
     <w:p>
       <w:pPr>
         <w:pStyle w:val="Bibliography"/>
@@ -5485,8 +5681,8 @@
         <w:t xml:space="preserve">Chessman, B., S. Williams, and C. Besley. 2007. Bioassessment of streams with macroinvertebrates: Effect of sampled habitat and taxonomic resolution. Journal of the North American Benthological Society 26:546–565.</w:t>
       </w:r>
     </w:p>
-    <w:bookmarkEnd w:id="88"/>
-    <w:bookmarkStart w:id="89" w:name="ref-Collins16"/>
+    <w:bookmarkEnd w:id="93"/>
+    <w:bookmarkStart w:id="94" w:name="ref-Collins16"/>
     <w:p>
       <w:pPr>
         <w:pStyle w:val="Bibliography"/>
@@ -5495,8 +5691,18 @@
         <w:t xml:space="preserve">Collins, S. L. 2016. Vegetation science in the age of big data. Journal of Vegetation Science 27:865–867.</w:t>
       </w:r>
     </w:p>
-    <w:bookmarkEnd w:id="89"/>
-    <w:bookmarkStart w:id="90" w:name="ref-Cuffney07"/>
+    <w:bookmarkEnd w:id="94"/>
+    <w:bookmarkStart w:id="95" w:name="ref-Costello13"/>
+    <w:p>
+      <w:pPr>
+        <w:pStyle w:val="Bibliography"/>
+      </w:pPr>
+      <w:r>
+        <w:t xml:space="preserve">Costello, M. J., P. Bouchet, G. Boxshall, K. Fauchald, D. Gordon, B. W. Hoeksema, G. C. B. Poore, R. W. M. van Soest, S. Stöhr, T. C. Walter, B. Vanhoorne, W. Decock, and W. Appeltans. 2013. Global coordination and standardisation in marine biodiversity through the World Register of Marine Species (WoRMS) and related databases. PLoS One 8:e51629.</w:t>
+      </w:r>
+    </w:p>
+    <w:bookmarkEnd w:id="95"/>
+    <w:bookmarkStart w:id="96" w:name="ref-Cuffney07"/>
     <w:p>
       <w:pPr>
         <w:pStyle w:val="Bibliography"/>
@@ -5505,8 +5711,8 @@
         <w:t xml:space="preserve">Cuffney, T. F., M. D. Bilger, and A. M. Haigler. 2007. Ambiguous taxa: Effects on the characterization and interpretation of invertebrate assemblages. Journal of the North American Benthological Society 26:286–307.</w:t>
       </w:r>
     </w:p>
-    <w:bookmarkEnd w:id="90"/>
-    <w:bookmarkStart w:id="91" w:name="ref-Dale01"/>
+    <w:bookmarkEnd w:id="96"/>
+    <w:bookmarkStart w:id="97" w:name="ref-Dale01"/>
     <w:p>
       <w:pPr>
         <w:pStyle w:val="Bibliography"/>
@@ -5515,8 +5721,8 @@
         <w:t xml:space="preserve">Dale, V. H., and S. C. Beyeler. 2001. Challenges in the development and use of ecological indicators. Ecological Indicators 1:3–10.</w:t>
       </w:r>
     </w:p>
-    <w:bookmarkEnd w:id="91"/>
-    <w:bookmarkStart w:id="92" w:name="ref-Darling13"/>
+    <w:bookmarkEnd w:id="97"/>
+    <w:bookmarkStart w:id="98" w:name="ref-Darling13"/>
     <w:p>
       <w:pPr>
         <w:pStyle w:val="Bibliography"/>
@@ -5525,8 +5731,8 @@
         <w:t xml:space="preserve">Darling, E. S., D. Shiffman, I. M. Côte, and J. A. Drew. 2013. The role of Twitter in the life cycle of a scientific publication. Ideas in Ecology and Evolution 6:32–43.</w:t>
       </w:r>
     </w:p>
-    <w:bookmarkEnd w:id="92"/>
-    <w:bookmarkStart w:id="93" w:name="ref-Davies06"/>
+    <w:bookmarkEnd w:id="98"/>
+    <w:bookmarkStart w:id="99" w:name="ref-Davies06"/>
     <w:p>
       <w:pPr>
         <w:pStyle w:val="Bibliography"/>
@@ -5535,8 +5741,8 @@
         <w:t xml:space="preserve">Davies, S. P., and S. K. Jackson. 2006. The biological condition gradient: A descriptive model for interpreting change in aquatic ecosystems. Ecological Applications 16:1251–1266.</w:t>
       </w:r>
     </w:p>
-    <w:bookmarkEnd w:id="93"/>
-    <w:bookmarkStart w:id="94" w:name="ref-DeCaceres09"/>
+    <w:bookmarkEnd w:id="99"/>
+    <w:bookmarkStart w:id="100" w:name="ref-DeCaceres09"/>
     <w:p>
       <w:pPr>
         <w:pStyle w:val="Bibliography"/>
@@ -5545,8 +5751,18 @@
         <w:t xml:space="preserve">De Caceres, M., and P. Legendre. 2009. Associations between species and groups of sites: Indices and statistical inference. Ecology.</w:t>
       </w:r>
     </w:p>
-    <w:bookmarkEnd w:id="94"/>
-    <w:bookmarkStart w:id="95" w:name="ref-Fetscher13"/>
+    <w:bookmarkEnd w:id="100"/>
+    <w:bookmarkStart w:id="101" w:name="ref-Essl20"/>
+    <w:p>
+      <w:pPr>
+        <w:pStyle w:val="Bibliography"/>
+      </w:pPr>
+      <w:r>
+        <w:t xml:space="preserve">Essl, F., F. Courchamp, S. Dullinger, J. M. Jeschke, and S. Schindler. 2020. Make open access publishing fair and transparent! BioScience 70:201–204.</w:t>
+      </w:r>
+    </w:p>
+    <w:bookmarkEnd w:id="101"/>
+    <w:bookmarkStart w:id="102" w:name="ref-Fetscher13"/>
     <w:p>
       <w:pPr>
         <w:pStyle w:val="Bibliography"/>
@@ -5555,8 +5771,8 @@
         <w:t xml:space="preserve">Fetscher, A. E., R. Stancheva, J. P. Kociolek, R. G. Sheath, E. D. Stein, R. D. Mazor, P. R. Ode, and L. B. Busse. 2013. Development and comparison of stream indices of biotic integrity using diatoms vs. Non-diatom algae vs. A combination. Journal of Applied Phycology 26:433–450.</w:t>
       </w:r>
     </w:p>
-    <w:bookmarkEnd w:id="95"/>
-    <w:bookmarkStart w:id="96" w:name="ref-Fore02"/>
+    <w:bookmarkEnd w:id="102"/>
+    <w:bookmarkStart w:id="103" w:name="ref-Fore02"/>
     <w:p>
       <w:pPr>
         <w:pStyle w:val="Bibliography"/>
@@ -5565,8 +5781,8 @@
         <w:t xml:space="preserve">Fore, L. S., and C. Grafe. 2002. Using diatoms to assess the biological condition of large rivers in Idaho (U.S.A.). Freshwater Biology 47:2015–2037.</w:t>
       </w:r>
     </w:p>
-    <w:bookmarkEnd w:id="96"/>
-    <w:bookmarkStart w:id="97" w:name="ref-Grand12"/>
+    <w:bookmarkEnd w:id="103"/>
+    <w:bookmarkStart w:id="104" w:name="ref-Grand12"/>
     <w:p>
       <w:pPr>
         <w:pStyle w:val="Bibliography"/>
@@ -5575,8 +5791,8 @@
         <w:t xml:space="preserve">Grand, A., C. Wilkinson, K. Bultitude, and A. F. T. Winfield. 2012. Open science: A new "trust technology"? Science Communication 34:679–689.</w:t>
       </w:r>
     </w:p>
-    <w:bookmarkEnd w:id="97"/>
-    <w:bookmarkStart w:id="98" w:name="ref-Hampton15"/>
+    <w:bookmarkEnd w:id="104"/>
+    <w:bookmarkStart w:id="105" w:name="ref-Hampton15"/>
     <w:p>
       <w:pPr>
         <w:pStyle w:val="Bibliography"/>
@@ -5585,8 +5801,8 @@
         <w:t xml:space="preserve">Hampton, S. E., S. S. Anderson, S. C. Bagby, C. Gries, X. Han, E. M. Hart, M. B. Jones, W. C. Lenhardt, A. MacDonald, W. K. Michener, J. Mudge, A. Pourmokhtarian, M. P. Schildhauer, K. H. Woo, and N. Zimmerman. 2015. The tao of open science for ecology. Ecosphere 6:1–13.</w:t>
       </w:r>
     </w:p>
-    <w:bookmarkEnd w:id="98"/>
-    <w:bookmarkStart w:id="99" w:name="ref-Hampton17"/>
+    <w:bookmarkEnd w:id="105"/>
+    <w:bookmarkStart w:id="106" w:name="ref-Hampton17"/>
     <w:p>
       <w:pPr>
         <w:pStyle w:val="Bibliography"/>
@@ -5595,8 +5811,8 @@
         <w:t xml:space="preserve">Hampton, S. E., M. B. Jones, L. A. Wasser, M. P. Schildhauer, S. R. Supp, J. Brun, R. R. Hernandez, C. Boettiger, S. L. Collins, L. J. Gross, D. S. Fernández, A. Budden, E. P. White, T. K. Teal, S. G. Labou, and J. E. Aukema. 2017. Skills and knowledge for data-intensive environmental research. Bioscience 67:546–557.</w:t>
       </w:r>
     </w:p>
-    <w:bookmarkEnd w:id="99"/>
-    <w:bookmarkStart w:id="100" w:name="ref-Hampton16"/>
+    <w:bookmarkEnd w:id="106"/>
+    <w:bookmarkStart w:id="107" w:name="ref-Hampton16"/>
     <w:p>
       <w:pPr>
         <w:pStyle w:val="Bibliography"/>
@@ -5605,8 +5821,8 @@
         <w:t xml:space="preserve">Hampton, S. E., C. A. Strasser, J. J. Tewksbury, W. K. Gram, A. E. Budden, A. L. Batcheller, C. S. Duke, and J. H. Porter. 2016. Big data and the future of ecology. Frontiers in Ecology and the Environment 11:156–162.</w:t>
       </w:r>
     </w:p>
-    <w:bookmarkEnd w:id="100"/>
-    <w:bookmarkStart w:id="101" w:name="ref-Hawkins00"/>
+    <w:bookmarkEnd w:id="107"/>
+    <w:bookmarkStart w:id="108" w:name="ref-Hawkins00"/>
     <w:p>
       <w:pPr>
         <w:pStyle w:val="Bibliography"/>
@@ -5615,8 +5831,8 @@
         <w:t xml:space="preserve">Hawkins, C. P., R. H. Norris, J. Gerritsen, R. M. Hughes, S. K. Jackson, R. K. Johnson, and R. J. Stevenson. 2000a. Evaluation of the use of landscape classifications for the prediction of freshwater biota: Synthesis and recommendations. Journal of the North American Benthological Society 19:541–556.</w:t>
       </w:r>
     </w:p>
-    <w:bookmarkEnd w:id="101"/>
-    <w:bookmarkStart w:id="102" w:name="ref-Hawkins00b"/>
+    <w:bookmarkEnd w:id="108"/>
+    <w:bookmarkStart w:id="109" w:name="ref-Hawkins00b"/>
     <w:p>
       <w:pPr>
         <w:pStyle w:val="Bibliography"/>
@@ -5625,8 +5841,8 @@
         <w:t xml:space="preserve">Hawkins, C. P., R. H. Norris, J. N. Hogue, and J. W. Feminella. 2000b. Development and evaluation of predictive models for measuring the biological integrity of streams. Ecological Applications 10:1456–1477.</w:t>
       </w:r>
     </w:p>
-    <w:bookmarkEnd w:id="102"/>
-    <w:bookmarkStart w:id="103" w:name="ref-Hawkins10"/>
+    <w:bookmarkEnd w:id="109"/>
+    <w:bookmarkStart w:id="110" w:name="ref-Hawkins10"/>
     <w:p>
       <w:pPr>
         <w:pStyle w:val="Bibliography"/>
@@ -5635,8 +5851,8 @@
         <w:t xml:space="preserve">Hawkins, C. P., J. R. Olson, and R. A. Hill. 2010. The reference condition: Predicting benchmarks for ecological and water-quality assessments. Journal of the North American Benthological Society 29:312–343.</w:t>
       </w:r>
     </w:p>
-    <w:bookmarkEnd w:id="103"/>
-    <w:bookmarkStart w:id="104" w:name="ref-Hering10"/>
+    <w:bookmarkEnd w:id="110"/>
+    <w:bookmarkStart w:id="111" w:name="ref-Hering10"/>
     <w:p>
       <w:pPr>
         <w:pStyle w:val="Bibliography"/>
@@ -5645,8 +5861,8 @@
         <w:t xml:space="preserve">Hering, D., A. Borja, J. Carstensen, L. Carvalho, M. Elliott, C. K. Field, A. S. Heiskanen, R. K. Johnson, J. Moe, D. Pont, A. L. Solheim, and W. de Bund. 2010. The European Water Framework Directive at the age of 10: A critical review of the achievements with recommendations for the future. Science of the Total Environment 408:4007–4019.</w:t>
       </w:r>
     </w:p>
-    <w:bookmarkEnd w:id="104"/>
-    <w:bookmarkStart w:id="105" w:name="ref-Hijmans19"/>
+    <w:bookmarkEnd w:id="111"/>
+    <w:bookmarkStart w:id="112" w:name="ref-Hijmans19"/>
     <w:p>
       <w:pPr>
         <w:pStyle w:val="Bibliography"/>
@@ -5655,8 +5871,8 @@
         <w:t xml:space="preserve">Hijmans, R. J. 2019. Raster: Geographic data analysis and modeling.</w:t>
       </w:r>
     </w:p>
-    <w:bookmarkEnd w:id="105"/>
-    <w:bookmarkStart w:id="106" w:name="ref-Hill16"/>
+    <w:bookmarkEnd w:id="112"/>
+    <w:bookmarkStart w:id="113" w:name="ref-Hill16"/>
     <w:p>
       <w:pPr>
         <w:pStyle w:val="Bibliography"/>
@@ -5665,8 +5881,8 @@
         <w:t xml:space="preserve">Hill, R. A., M. H. Weber, S. G. Leibowitz, A. R. Olsen, and D. J. Thornbrugh. 2016. The Stream-Catchment (StreamCat) dataset: A database of watershed metrics for the conterminous United States. Journal of the American Water Resources Association 52:120–128.</w:t>
       </w:r>
     </w:p>
-    <w:bookmarkEnd w:id="106"/>
-    <w:bookmarkStart w:id="107" w:name="ref-Horsburgh16"/>
+    <w:bookmarkEnd w:id="113"/>
+    <w:bookmarkStart w:id="114" w:name="ref-Horsburgh16"/>
     <w:p>
       <w:pPr>
         <w:pStyle w:val="Bibliography"/>
@@ -5675,8 +5891,8 @@
         <w:t xml:space="preserve">Horsburgh, J. S., M. M. Morsy, A. M. Castronova, J. L. Goodall, T. Gan, H. Yi, M. J. Stealey, and D. G. Tarboton. 2016. Hydroshare: Sharing diverse environmental data types and models as social objects with application to the hydrology domain. Journal of the American Water Resources Association 52:873–889.</w:t>
       </w:r>
     </w:p>
-    <w:bookmarkEnd w:id="107"/>
-    <w:bookmarkStart w:id="108" w:name="ref-Hsu17"/>
+    <w:bookmarkEnd w:id="114"/>
+    <w:bookmarkStart w:id="115" w:name="ref-Hsu17"/>
     <w:p>
       <w:pPr>
         <w:pStyle w:val="Bibliography"/>
@@ -5685,8 +5901,8 @@
         <w:t xml:space="preserve">Hsu, L., E. Mayorga, J. S. Horsburgh, M. R. Carter, K. A. Lehnert, and s. L. Brantley. 2017. Enhancing interoperability and capabilities of earth science data using the Observations Data Model 2 (ODM2). Data Science Journal 16:1–16.</w:t>
       </w:r>
     </w:p>
-    <w:bookmarkEnd w:id="108"/>
-    <w:bookmarkStart w:id="109" w:name="ref-Idaszak17"/>
+    <w:bookmarkEnd w:id="115"/>
+    <w:bookmarkStart w:id="116" w:name="ref-Idaszak17"/>
     <w:p>
       <w:pPr>
         <w:pStyle w:val="Bibliography"/>
@@ -5710,8 +5926,8 @@
         <w:t xml:space="preserve">J. Carver, N. P. C. Hong, and G. K. Thiruvathukal, editors. Chapter 10 in software engineering for science. Taylor &amp; Francis CRC Press, Boca Raton, Florida, USA.</w:t>
       </w:r>
     </w:p>
-    <w:bookmarkEnd w:id="109"/>
-    <w:bookmarkStart w:id="110" w:name="ref-Ihle17"/>
+    <w:bookmarkEnd w:id="116"/>
+    <w:bookmarkStart w:id="117" w:name="ref-Ihle17"/>
     <w:p>
       <w:pPr>
         <w:pStyle w:val="Bibliography"/>
@@ -5720,8 +5936,8 @@
         <w:t xml:space="preserve">Ihle, M., I. S. Winney, A. Krystalli, and M. Croucher. 2017. Striving for transparent and credible research: Practical guidelines for behavioral ecologists. Behavioral Ecology 28:348–354.</w:t>
       </w:r>
     </w:p>
-    <w:bookmarkEnd w:id="110"/>
-    <w:bookmarkStart w:id="111" w:name="ref-Karr86"/>
+    <w:bookmarkEnd w:id="117"/>
+    <w:bookmarkStart w:id="118" w:name="ref-Karr86"/>
     <w:p>
       <w:pPr>
         <w:pStyle w:val="Bibliography"/>
@@ -5730,8 +5946,8 @@
         <w:t xml:space="preserve">Karr, J. R., K. D. Fausch, P. L. Angermeier, P. R. Yant, and I. J. Schlosser. 1986. Assessing biological integrity in running waters: A method and its rationale. Illinois Natural History Survey, Champaign, Illinois.</w:t>
       </w:r>
     </w:p>
-    <w:bookmarkEnd w:id="111"/>
-    <w:bookmarkStart w:id="112" w:name="ref-Kelly16"/>
+    <w:bookmarkEnd w:id="118"/>
+    <w:bookmarkStart w:id="119" w:name="ref-Kelly16"/>
     <w:p>
       <w:pPr>
         <w:pStyle w:val="Bibliography"/>
@@ -5740,8 +5956,8 @@
         <w:t xml:space="preserve">Kelly, M. G., S. Birk, N. J. Willby, L. Denys, S.Drakare, M. Kahlert, S. M. Karjalainen, A. Marchetto, J. A. Pitt, G. Urbanič, and S. Poikane. 2016. Redundancy in the ecological assessment of lakes: Are phytoplankton, macrophytes and phytobenthos all necessary? Science of the Total Environment 15:594–602.</w:t>
       </w:r>
     </w:p>
-    <w:bookmarkEnd w:id="112"/>
-    <w:bookmarkStart w:id="113" w:name="ref-Kerans94"/>
+    <w:bookmarkEnd w:id="119"/>
+    <w:bookmarkStart w:id="120" w:name="ref-Kerans94"/>
     <w:p>
       <w:pPr>
         <w:pStyle w:val="Bibliography"/>
@@ -5750,8 +5966,8 @@
         <w:t xml:space="preserve">Kerans, B. L., and J. R. Karr. 1994. A benthic index of biotic integrity (B-IBI) for rivers of the Tennessee Valley. Ecological Applications 4:768–785.</w:t>
       </w:r>
     </w:p>
-    <w:bookmarkEnd w:id="113"/>
-    <w:bookmarkStart w:id="114" w:name="ref-King11"/>
+    <w:bookmarkEnd w:id="120"/>
+    <w:bookmarkStart w:id="121" w:name="ref-King11"/>
     <w:p>
       <w:pPr>
         <w:pStyle w:val="Bibliography"/>
@@ -5760,8 +5976,8 @@
         <w:t xml:space="preserve">King, R. S., M. E. Baker, P. F. Kazyak, and D. E. Weller. 2011. How novel is too novel? Stream community thresholds at exceptionally low levels of catchment urbanization. Ecological Applications 21:1659–1678.</w:t>
       </w:r>
     </w:p>
-    <w:bookmarkEnd w:id="114"/>
-    <w:bookmarkStart w:id="115" w:name="ref-Kluyver16"/>
+    <w:bookmarkEnd w:id="121"/>
+    <w:bookmarkStart w:id="122" w:name="ref-Kluyver16"/>
     <w:p>
       <w:pPr>
         <w:pStyle w:val="Bibliography"/>
@@ -5770,8 +5986,8 @@
         <w:t xml:space="preserve">Kluyver, T., B. Ragan-Kelley, F. Pérez, B. Granger, M. Bussonnier, J. Frederic, K. Kelley, J. Hamrick, J. Grout, S. Corlay, P. Ivanov, D. Avila, S. Abdalla, and C. Willing. 2016. Jupyter notebooks – a publishing format for reproducible computational workflows. IOS Press.</w:t>
       </w:r>
     </w:p>
-    <w:bookmarkEnd w:id="115"/>
-    <w:bookmarkStart w:id="116" w:name="ref-Kuehne19"/>
+    <w:bookmarkEnd w:id="122"/>
+    <w:bookmarkStart w:id="123" w:name="ref-Kuehne19"/>
     <w:p>
       <w:pPr>
         <w:pStyle w:val="Bibliography"/>
@@ -5780,8 +5996,8 @@
         <w:t xml:space="preserve">Kuehne, L. M., and A. L. Strecker, and J. D. Olden. 2019. Knowledge exchange and social capital for freshwater ecosystem assessments. BioScience 70:174–183.</w:t>
       </w:r>
     </w:p>
-    <w:bookmarkEnd w:id="116"/>
-    <w:bookmarkStart w:id="117" w:name="ref-Kuehne17"/>
+    <w:bookmarkEnd w:id="123"/>
+    <w:bookmarkStart w:id="124" w:name="ref-Kuehne17"/>
     <w:p>
       <w:pPr>
         <w:pStyle w:val="Bibliography"/>
@@ -5790,8 +6006,8 @@
         <w:t xml:space="preserve">Kuehne, L. M., J. D. Olden, A. L. Strecker, J. J. Lawler, and D. M. Theobald. 2017. Past, present, and future of ecological integrity assessment for fresh waters. Frontiers in Ecology and the Environment 15:197–205.</w:t>
       </w:r>
     </w:p>
-    <w:bookmarkEnd w:id="117"/>
-    <w:bookmarkStart w:id="118" w:name="ref-VanderLaan14"/>
+    <w:bookmarkEnd w:id="124"/>
+    <w:bookmarkStart w:id="125" w:name="ref-VanderLaan14"/>
     <w:p>
       <w:pPr>
         <w:pStyle w:val="Bibliography"/>
@@ -5800,8 +6016,8 @@
         <w:t xml:space="preserve">Laan, J. J. V., and C. P. Hawkins. 2014. Enhancing the performance and interpretation of freshwater biological indices: An application in arid zone streams. Ecological Indicators 36:470–482.</w:t>
       </w:r>
     </w:p>
-    <w:bookmarkEnd w:id="118"/>
-    <w:bookmarkStart w:id="119" w:name="ref-Lai19"/>
+    <w:bookmarkEnd w:id="125"/>
+    <w:bookmarkStart w:id="126" w:name="ref-Lai19"/>
     <w:p>
       <w:pPr>
         <w:pStyle w:val="Bibliography"/>
@@ -5810,8 +6026,8 @@
         <w:t xml:space="preserve">Lai, J., C. J. Lortie, R. A. Muenchen, J. Yang, and K. Ma. 2019. Evaluating the popularity of R in ecology. Ecosphere 10:e02567.</w:t>
       </w:r>
     </w:p>
-    <w:bookmarkEnd w:id="119"/>
-    <w:bookmarkStart w:id="120" w:name="ref-Landman09"/>
+    <w:bookmarkEnd w:id="126"/>
+    <w:bookmarkStart w:id="127" w:name="ref-Landman09"/>
     <w:p>
       <w:pPr>
         <w:pStyle w:val="Bibliography"/>
@@ -5820,8 +6036,8 @@
         <w:t xml:space="preserve">Landman, A., and S. A. Glantz. 2009. Tobacco industry efforts to undermine policy-relevant research. American Journal of Public Health 99:45–58.</w:t>
       </w:r>
     </w:p>
-    <w:bookmarkEnd w:id="120"/>
-    <w:bookmarkStart w:id="121" w:name="ref-Lenat01"/>
+    <w:bookmarkEnd w:id="127"/>
+    <w:bookmarkStart w:id="128" w:name="ref-Lenat01"/>
     <w:p>
       <w:pPr>
         <w:pStyle w:val="Bibliography"/>
@@ -5830,8 +6046,8 @@
         <w:t xml:space="preserve">Lenat, D. R., and V. H. Resh. 2001. Taxonomy and stream ecology - the benefits of genus- and species-level identifications. Journal of the North American Benthological Society 20:287–298.</w:t>
       </w:r>
     </w:p>
-    <w:bookmarkEnd w:id="121"/>
-    <w:bookmarkStart w:id="122" w:name="ref-Lewandowsky16"/>
+    <w:bookmarkEnd w:id="128"/>
+    <w:bookmarkStart w:id="129" w:name="ref-Lewandowsky16"/>
     <w:p>
       <w:pPr>
         <w:pStyle w:val="Bibliography"/>
@@ -5840,8 +6056,8 @@
         <w:t xml:space="preserve">Lewandowsky, S., and D. Bishop. 2016. Research integrity: Don’t let transparency damage science. Nature 529:459–461.</w:t>
       </w:r>
     </w:p>
-    <w:bookmarkEnd w:id="122"/>
-    <w:bookmarkStart w:id="123" w:name="ref-Liaw02"/>
+    <w:bookmarkEnd w:id="129"/>
+    <w:bookmarkStart w:id="130" w:name="ref-Liaw02"/>
     <w:p>
       <w:pPr>
         <w:pStyle w:val="Bibliography"/>
@@ -5850,8 +6066,8 @@
         <w:t xml:space="preserve">Liaw, A., and M. Wiener. 2002. Classification and regression by randomForest. R News 2:18–22.</w:t>
       </w:r>
     </w:p>
-    <w:bookmarkEnd w:id="123"/>
-    <w:bookmarkStart w:id="124" w:name="ref-Liu08"/>
+    <w:bookmarkEnd w:id="130"/>
+    <w:bookmarkStart w:id="131" w:name="ref-Liu08"/>
     <w:p>
       <w:pPr>
         <w:pStyle w:val="Bibliography"/>
@@ -5860,8 +6076,8 @@
         <w:t xml:space="preserve">Liu, Y., H. Gupta, E. Springer, and T. Wagener. 2008. Linking science with environmental decision making: Experiences from an integrated modeling approach to supporting sustainable water resources management. Environmental Modelling &amp; Software 23:846–858.</w:t>
       </w:r>
     </w:p>
-    <w:bookmarkEnd w:id="124"/>
-    <w:bookmarkStart w:id="125" w:name="ref-Lortie14"/>
+    <w:bookmarkEnd w:id="131"/>
+    <w:bookmarkStart w:id="132" w:name="ref-Lortie14"/>
     <w:p>
       <w:pPr>
         <w:pStyle w:val="Bibliography"/>
@@ -5870,8 +6086,8 @@
         <w:t xml:space="preserve">Lortie, C. J. 2014. Formalized synthesis opportunities for ecology: Systematic reviews and meta-analyses. OIKOS 123:897–902.</w:t>
       </w:r>
     </w:p>
-    <w:bookmarkEnd w:id="125"/>
-    <w:bookmarkStart w:id="126" w:name="ref-Lowndes17"/>
+    <w:bookmarkEnd w:id="132"/>
+    <w:bookmarkStart w:id="133" w:name="ref-Lowndes17"/>
     <w:p>
       <w:pPr>
         <w:pStyle w:val="Bibliography"/>
@@ -5880,8 +6096,8 @@
         <w:t xml:space="preserve">Lowndes, J. S. S., B. D. Best, C. Scarborough, J. C. Afflerbach, M. R. Frazier, C. C. O’Hara, N. Jiang, and B. S. Halpern. 2017. Our path to better science in less time using open data science tools. Nature Ecology &amp; Evolution 1:1–7.</w:t>
       </w:r>
     </w:p>
-    <w:bookmarkEnd w:id="126"/>
-    <w:bookmarkStart w:id="127" w:name="ref-Marwick16"/>
+    <w:bookmarkEnd w:id="133"/>
+    <w:bookmarkStart w:id="134" w:name="ref-Marwick16"/>
     <w:p>
       <w:pPr>
         <w:pStyle w:val="Bibliography"/>
@@ -5890,8 +6106,8 @@
         <w:t xml:space="preserve">Marwick, B., J. d’Alpoim Guedes, C. M. Barton, L. A. Bates, M. Baxter, A. Bevan, E. A. Bollwerk, R. K. Bocinsky, T. Brughmans, A. K. Carter, C. Conrad, D. A. Contreras, S. Costa, E. R. Crema, A. Daggett, B. Davies, B. L. Drake, T. S. Dye, P. France, R. Fullagar, D. Giusti, S. Graham, M. D. Harris, J. Hawks, S. Heath, D. Huffer, E. C. Kansa, S. W. Kansa, M. E. Madsen, J. Melcher, J. Negre, F. D. Neiman, R. Opitz, D. C. Orton, P. Przystupa, M. Raviele, J. Riel-Salvatore, P. Riris, I. Romanowska, N. Strupler, I. I. Ullah, H. G. V. Vlack, E. C. Watrall, C. Webster, J. Wells, J. Winters, and C. D. Wren. 2016. Open science in archaeology. SAA Archaeological Record 17:8–14.</w:t>
       </w:r>
     </w:p>
-    <w:bookmarkEnd w:id="127"/>
-    <w:bookmarkStart w:id="128" w:name="ref-Mazor16"/>
+    <w:bookmarkEnd w:id="134"/>
+    <w:bookmarkStart w:id="135" w:name="ref-Mazor16"/>
     <w:p>
       <w:pPr>
         <w:pStyle w:val="Bibliography"/>
@@ -5900,8 +6116,8 @@
         <w:t xml:space="preserve">Mazor, R. D., A. C. Rehn, P. R. Ode, M. Engeln, K. C. Schiff, E. D. Stein, D. J. Gillett, D. B. Herbst, and C. P. Hawkins. 2016. Bioassessment in complex environments: Designing an index for consistent meaning in different settings. Freshwater Science 35:249–271.</w:t>
       </w:r>
     </w:p>
-    <w:bookmarkEnd w:id="128"/>
-    <w:bookmarkStart w:id="129" w:name="ref-Mazor14"/>
+    <w:bookmarkEnd w:id="135"/>
+    <w:bookmarkStart w:id="136" w:name="ref-Mazor14"/>
     <w:p>
       <w:pPr>
         <w:pStyle w:val="Bibliography"/>
@@ -5910,8 +6126,8 @@
         <w:t xml:space="preserve">Mazor, R. D., E. D. Stein, P. R. Ode, and K. Schiff. 2014. Integrating intermittent streams into watershed assessments: Applicability of an index of biotic integrity. Freshwater Science 35:459–474.</w:t>
       </w:r>
     </w:p>
-    <w:bookmarkEnd w:id="129"/>
-    <w:bookmarkStart w:id="130" w:name="ref-McKay12"/>
+    <w:bookmarkEnd w:id="136"/>
+    <w:bookmarkStart w:id="137" w:name="ref-McKay12"/>
     <w:p>
       <w:pPr>
         <w:pStyle w:val="Bibliography"/>
@@ -5920,8 +6136,8 @@
         <w:t xml:space="preserve">McKay, L., T. Bondelid, T. Dewald, J. Johnston, R. Moore, and A. Reah. 2012. NHDPlus Version 2: User Guide.</w:t>
       </w:r>
     </w:p>
-    <w:bookmarkEnd w:id="130"/>
-    <w:bookmarkStart w:id="131" w:name="ref-Michener97"/>
+    <w:bookmarkEnd w:id="137"/>
+    <w:bookmarkStart w:id="138" w:name="ref-Michener97"/>
     <w:p>
       <w:pPr>
         <w:pStyle w:val="Bibliography"/>
@@ -5930,8 +6146,8 @@
         <w:t xml:space="preserve">Michener, W. K., J. W. Brunt, J. J. Helly, T. B. Kirchner, and S. G. Stafford. 1997. Nongeospatial metadata for the ecological sciences. Ecological Applications 7:330–342.</w:t>
       </w:r>
     </w:p>
-    <w:bookmarkEnd w:id="131"/>
-    <w:bookmarkStart w:id="132" w:name="ref-Mitchell05"/>
+    <w:bookmarkEnd w:id="138"/>
+    <w:bookmarkStart w:id="139" w:name="ref-Mitchell05"/>
     <w:p>
       <w:pPr>
         <w:pStyle w:val="Bibliography"/>
@@ -5940,8 +6156,8 @@
         <w:t xml:space="preserve">Mitchell, B. 2005. Integrated water resource management, institutional arrangements, and land use planning. Environmental Planning A: Economy and Space 37:1335–1352.</w:t>
       </w:r>
     </w:p>
-    <w:bookmarkEnd w:id="132"/>
-    <w:bookmarkStart w:id="133" w:name="ref-Nichols16"/>
+    <w:bookmarkEnd w:id="139"/>
+    <w:bookmarkStart w:id="140" w:name="ref-Nichols16"/>
     <w:p>
       <w:pPr>
         <w:pStyle w:val="Bibliography"/>
@@ -5950,8 +6166,8 @@
         <w:t xml:space="preserve">Nichols, S. J., L. A. Barmuta, B. C. Chessman, P. E. Davies, F. J. Dyer, E. T. Harrison, C. P. Hawkins, I. Jones, B. J. Kefford, S. Linke, R. Marchant, L. Metzeling, K. Moon, R. Ogden, M. Peat, T. B. Reynoldson, and R. M. Thompson. 2016. The imperative need for nationally coordinated bioassessment of rivers and streams. Marine and Freshwater Research 68:599–613.</w:t>
       </w:r>
     </w:p>
-    <w:bookmarkEnd w:id="133"/>
-    <w:bookmarkStart w:id="134" w:name="ref-Ode16"/>
+    <w:bookmarkEnd w:id="140"/>
+    <w:bookmarkStart w:id="141" w:name="ref-Ode16"/>
     <w:p>
       <w:pPr>
         <w:pStyle w:val="Bibliography"/>
@@ -5960,8 +6176,8 @@
         <w:t xml:space="preserve">Ode, P. R., A. C. Rehn, R. D. Mazor, K. C. Schiff, E. D. Stein, J. T. May, L. R. Brown, D. B. Herbst, D. Gillett, K. Lunde, and C. P. Hawkins. 2016. Evaluating the adequacy of a reference-site pool for ecological assessments in environmentally complex regions. Freshwater Science 35:237–248.</w:t>
       </w:r>
     </w:p>
-    <w:bookmarkEnd w:id="134"/>
-    <w:bookmarkStart w:id="135" w:name="ref-Oksanen18"/>
+    <w:bookmarkEnd w:id="141"/>
+    <w:bookmarkStart w:id="142" w:name="ref-Oksanen18"/>
     <w:p>
       <w:pPr>
         <w:pStyle w:val="Bibliography"/>
@@ -5970,8 +6186,18 @@
         <w:t xml:space="preserve">Oksanen, J., F. G. Blanchet, M. Friendly, R. Kindt, P. Legendre, D. McGlinn, P. R. Minchin, R. B. O’Hara, G. L. Simpson, P. Solymos, M. H. H. Stevens, E. Szoecs, and H. Wagner. 2018. Vegan: Community ecology package.</w:t>
       </w:r>
     </w:p>
-    <w:bookmarkEnd w:id="135"/>
-    <w:bookmarkStart w:id="136" w:name="ref-Pebesma18"/>
+    <w:bookmarkEnd w:id="142"/>
+    <w:bookmarkStart w:id="143" w:name="ref-vanoudenhoven16"/>
+    <w:p>
+      <w:pPr>
+        <w:pStyle w:val="Bibliography"/>
+      </w:pPr>
+      <w:r>
+        <w:t xml:space="preserve">Oudenhoven, A. P. E. van, M. Schröter, and R. de Groot. 2016. Open access to science on ecosystem services and biodiversity. International Journal of Biodiversity Science, Ecosystem Services &amp; Management 12:239–241.</w:t>
+      </w:r>
+    </w:p>
+    <w:bookmarkEnd w:id="143"/>
+    <w:bookmarkStart w:id="144" w:name="ref-Pebesma18"/>
     <w:p>
       <w:pPr>
         <w:pStyle w:val="Bibliography"/>
@@ -5980,8 +6206,8 @@
         <w:t xml:space="preserve">Pebesma, E. 2018. Sf: Simple features for r.</w:t>
       </w:r>
     </w:p>
-    <w:bookmarkEnd w:id="136"/>
-    <w:bookmarkStart w:id="137" w:name="ref-Pilkington16"/>
+    <w:bookmarkEnd w:id="144"/>
+    <w:bookmarkStart w:id="145" w:name="ref-Pilkington16"/>
     <w:p>
       <w:pPr>
         <w:pStyle w:val="Bibliography"/>
@@ -6005,8 +6231,8 @@
         <w:t xml:space="preserve">F. X. Olleros and M. Zhegu, editors. Research handbook on digital transformations. Edward Elgar Publishing, Cheltenham, United Kingdom.</w:t>
       </w:r>
     </w:p>
-    <w:bookmarkEnd w:id="137"/>
-    <w:bookmarkStart w:id="138" w:name="ref-Pinheiro18"/>
+    <w:bookmarkEnd w:id="145"/>
+    <w:bookmarkStart w:id="146" w:name="ref-Pinheiro18"/>
     <w:p>
       <w:pPr>
         <w:pStyle w:val="Bibliography"/>
@@ -6015,8 +6241,8 @@
         <w:t xml:space="preserve">Pinheiro, J., D. Bates, S. DebRoy, D. Sarkar, and R Core Team. 2018. nlme: Linear and nonlinear mixed effects models.</w:t>
       </w:r>
     </w:p>
-    <w:bookmarkEnd w:id="138"/>
-    <w:bookmarkStart w:id="139" w:name="ref-Pohjola11"/>
+    <w:bookmarkEnd w:id="146"/>
+    <w:bookmarkStart w:id="147" w:name="ref-Pohjola11"/>
     <w:p>
       <w:pPr>
         <w:pStyle w:val="Bibliography"/>
@@ -6025,8 +6251,8 @@
         <w:t xml:space="preserve">Pohjola, M. V., and J. T. Tuomisto. 2011. Openness in participation, assessment, and policy making upon issues of environment and environmental health: A review of literature and recent project results. Environmental Health 10:1–13.</w:t>
       </w:r>
     </w:p>
-    <w:bookmarkEnd w:id="139"/>
-    <w:bookmarkStart w:id="140" w:name="ref-Poikane14"/>
+    <w:bookmarkEnd w:id="147"/>
+    <w:bookmarkStart w:id="148" w:name="ref-Poikane14"/>
     <w:p>
       <w:pPr>
         <w:pStyle w:val="Bibliography"/>
@@ -6035,8 +6261,8 @@
         <w:t xml:space="preserve">Poikane, S., N. Zampoukas, A. Borja, S. P. Davies, W. van de Bund, and S. Birk. 2014. Intercalibration of aquatic ecological assessment methods in the European Union. Environmental Science &amp; Policy 44:237–246.</w:t>
       </w:r>
     </w:p>
-    <w:bookmarkEnd w:id="140"/>
-    <w:bookmarkStart w:id="141" w:name="ref-Powers19"/>
+    <w:bookmarkEnd w:id="148"/>
+    <w:bookmarkStart w:id="149" w:name="ref-Powers19"/>
     <w:p>
       <w:pPr>
         <w:pStyle w:val="Bibliography"/>
@@ -6045,8 +6271,8 @@
         <w:t xml:space="preserve">Powers, S. M., and S. E. Hampton. 2019. Open science, reproducibility, and transparency in ecology. Ecological Applications 29:e01822.</w:t>
       </w:r>
     </w:p>
-    <w:bookmarkEnd w:id="141"/>
-    <w:bookmarkStart w:id="142" w:name="ref-RDCT18"/>
+    <w:bookmarkEnd w:id="149"/>
+    <w:bookmarkStart w:id="150" w:name="ref-RDCT18"/>
     <w:p>
       <w:pPr>
         <w:pStyle w:val="Bibliography"/>
@@ -6055,8 +6281,8 @@
         <w:t xml:space="preserve">RDCT (R Development Core Team). 2018. R: A language and environment for statistical computing, v3.5.1. R Foundation for Statistical Computing, Vienna, Austria.</w:t>
       </w:r>
     </w:p>
-    <w:bookmarkEnd w:id="142"/>
-    <w:bookmarkStart w:id="143" w:name="ref-Rehn18"/>
+    <w:bookmarkEnd w:id="150"/>
+    <w:bookmarkStart w:id="151" w:name="ref-Rehn18"/>
     <w:p>
       <w:pPr>
         <w:pStyle w:val="Bibliography"/>
@@ -6065,8 +6291,8 @@
         <w:t xml:space="preserve">Rehn, A. C., R. D. Mazor, and P. R. Ode. 2018. An index to measure the quality of physical habitat in California wadeable streams. California Water Boards, Surface Water Ambient Monitoring Program, California Department of Fish; Wildlife, Southern California Coastal Water Research Project, Sacramento, California.</w:t>
       </w:r>
     </w:p>
-    <w:bookmarkEnd w:id="143"/>
-    <w:bookmarkStart w:id="144" w:name="ref-Slater19"/>
+    <w:bookmarkEnd w:id="151"/>
+    <w:bookmarkStart w:id="152" w:name="ref-Slater19"/>
     <w:p>
       <w:pPr>
         <w:pStyle w:val="Bibliography"/>
@@ -6075,8 +6301,8 @@
         <w:t xml:space="preserve">Slater, L. J., G. Thirel, s. Harrigan, O. Delaigue, A. Hurley, A. Khouakhi, I. Prosdocimi, C. Vitolo, and K. smith. 2019. Using R in hydrology: A review of recent developments and future directions. Hydrology and Earth System Sciences 23:2939–2963.</w:t>
       </w:r>
     </w:p>
-    <w:bookmarkEnd w:id="144"/>
-    <w:bookmarkStart w:id="145" w:name="ref-Stein09"/>
+    <w:bookmarkEnd w:id="152"/>
+    <w:bookmarkStart w:id="153" w:name="ref-Stein09"/>
     <w:p>
       <w:pPr>
         <w:pStyle w:val="Bibliography"/>
@@ -6085,8 +6311,8 @@
         <w:t xml:space="preserve">Stein, E. D., M. Brinson, M. C. Rains, W. Kleindl, and F. R. Hauer. 2009. Wetland assessment alphabet soup: How to choose (or not choose) the right assessment method. Society of Wetland Scientists Bulletin 26:20–24.</w:t>
       </w:r>
     </w:p>
-    <w:bookmarkEnd w:id="145"/>
-    <w:bookmarkStart w:id="146" w:name="ref-Stevens18"/>
+    <w:bookmarkEnd w:id="153"/>
+    <w:bookmarkStart w:id="154" w:name="ref-Stevens18"/>
     <w:p>
       <w:pPr>
         <w:pStyle w:val="Bibliography"/>
@@ -6095,8 +6321,8 @@
         <w:t xml:space="preserve">Stevens, S. L. R., M. Kuzak, C. Martinez, A. Moser, P. Bleeker, and M. Galland. 2018. Building a local community of practice in scientific programming for life scientists. PLoS Biology 16:e2005561.</w:t>
       </w:r>
     </w:p>
-    <w:bookmarkEnd w:id="146"/>
-    <w:bookmarkStart w:id="147" w:name="ref-Stoddard06"/>
+    <w:bookmarkEnd w:id="154"/>
+    <w:bookmarkStart w:id="155" w:name="ref-Stoddard06"/>
     <w:p>
       <w:pPr>
         <w:pStyle w:val="Bibliography"/>
@@ -6105,8 +6331,8 @@
         <w:t xml:space="preserve">Stoddard, J. L., D. P. Larsen, C. P. Hawkins, R. K. Johnson, and R. H. Norris. 2006. Setting expectations for the ecological condition of streams: The concept of reference condition. Ecological Applications 16:1267–1276.</w:t>
       </w:r>
     </w:p>
-    <w:bookmarkEnd w:id="147"/>
-    <w:bookmarkStart w:id="148" w:name="ref-Taylor18"/>
+    <w:bookmarkEnd w:id="155"/>
+    <w:bookmarkStart w:id="156" w:name="ref-Taylor18"/>
     <w:p>
       <w:pPr>
         <w:pStyle w:val="Bibliography"/>
@@ -6115,8 +6341,8 @@
         <w:t xml:space="preserve">Taylor, J. M., J. A. Back, B. W. Brooks, and R. S. King. 2018. Spatial, temporal and experimental: Three study design cornerstones for establishing defensible numeric criteria in freshwater ecosystems. Journal of Applied Ecology 55:2114–2123.</w:t>
       </w:r>
     </w:p>
-    <w:bookmarkEnd w:id="148"/>
-    <w:bookmarkStart w:id="149" w:name="ref-Taylor14"/>
+    <w:bookmarkEnd w:id="156"/>
+    <w:bookmarkStart w:id="157" w:name="ref-Taylor14"/>
     <w:p>
       <w:pPr>
         <w:pStyle w:val="Bibliography"/>
@@ -6125,8 +6351,8 @@
         <w:t xml:space="preserve">Taylor, J. M., R. S. King, A. A. Pease, and K. O. Winemiller. 2014. Nonlinear response of stream ecosystem structure to low-level phosphorus enrichment. Freshwater Biology 59:969–984.</w:t>
       </w:r>
     </w:p>
-    <w:bookmarkEnd w:id="149"/>
-    <w:bookmarkStart w:id="150" w:name="ref-Touchon16"/>
+    <w:bookmarkEnd w:id="157"/>
+    <w:bookmarkStart w:id="158" w:name="ref-Touchon16"/>
     <w:p>
       <w:pPr>
         <w:pStyle w:val="Bibliography"/>
@@ -6135,8 +6361,8 @@
         <w:t xml:space="preserve">Touchon, J. C., and M. W. McCoy. 2016. The mismatch between current statistical practice and doctoral training in ecology. Ecosphere 7:e01394.</w:t>
       </w:r>
     </w:p>
-    <w:bookmarkEnd w:id="150"/>
-    <w:bookmarkStart w:id="151" w:name="ref-Wickham09"/>
+    <w:bookmarkEnd w:id="158"/>
+    <w:bookmarkStart w:id="159" w:name="ref-Wickham09"/>
     <w:p>
       <w:pPr>
         <w:pStyle w:val="Bibliography"/>
@@ -6145,8 +6371,8 @@
         <w:t xml:space="preserve">Wickham, H. 2009. Ggplot2: Elegant graphics for data analysis. Springer-Verlag. New York.</w:t>
       </w:r>
     </w:p>
-    <w:bookmarkEnd w:id="151"/>
-    <w:bookmarkStart w:id="152" w:name="ref-Wickham14c"/>
+    <w:bookmarkEnd w:id="159"/>
+    <w:bookmarkStart w:id="160" w:name="ref-Wickham14c"/>
     <w:p>
       <w:pPr>
         <w:pStyle w:val="Bibliography"/>
@@ -6155,8 +6381,8 @@
         <w:t xml:space="preserve">Wickham, H. 2014. Tidy data. Journal of Statistical Software 59:1–23.</w:t>
       </w:r>
     </w:p>
-    <w:bookmarkEnd w:id="152"/>
-    <w:bookmarkStart w:id="153" w:name="ref-Wickham15"/>
+    <w:bookmarkEnd w:id="160"/>
+    <w:bookmarkStart w:id="161" w:name="ref-Wickham15"/>
     <w:p>
       <w:pPr>
         <w:pStyle w:val="Bibliography"/>
@@ -6165,8 +6391,8 @@
         <w:t xml:space="preserve">Wickham, H. 2015. R packages. Page 182. O’Reilly, Sebastopol, California.</w:t>
       </w:r>
     </w:p>
-    <w:bookmarkEnd w:id="153"/>
-    <w:bookmarkStart w:id="154" w:name="ref-Wickham17b"/>
+    <w:bookmarkEnd w:id="161"/>
+    <w:bookmarkStart w:id="162" w:name="ref-Wickham17b"/>
     <w:p>
       <w:pPr>
         <w:pStyle w:val="Bibliography"/>
@@ -6175,8 +6401,8 @@
         <w:t xml:space="preserve">Wickham, H. 2017. Tidyverse: Easily install and load the ’tidyverse’.</w:t>
       </w:r>
     </w:p>
-    <w:bookmarkEnd w:id="154"/>
-    <w:bookmarkStart w:id="155" w:name="ref-Wickham18"/>
+    <w:bookmarkEnd w:id="162"/>
+    <w:bookmarkStart w:id="163" w:name="ref-Wickham18"/>
     <w:p>
       <w:pPr>
         <w:pStyle w:val="Bibliography"/>
@@ -6185,8 +6411,8 @@
         <w:t xml:space="preserve">Wickham, H., J. Hester, and W. Chang. 2018. Devtools: Tools to make developing r packages easier.</w:t>
       </w:r>
     </w:p>
-    <w:bookmarkEnd w:id="155"/>
-    <w:bookmarkStart w:id="156" w:name="ref-Wilkinson05"/>
+    <w:bookmarkEnd w:id="163"/>
+    <w:bookmarkStart w:id="164" w:name="ref-Wilkinson05"/>
     <w:p>
       <w:pPr>
         <w:pStyle w:val="Bibliography"/>
@@ -6195,8 +6421,8 @@
         <w:t xml:space="preserve">Wilkinson, L. 2005. The grammar of graphics. Page 691. second. Statistics; Computing, Springer, New York.</w:t>
       </w:r>
     </w:p>
-    <w:bookmarkEnd w:id="156"/>
-    <w:bookmarkStart w:id="157" w:name="ref-Woelfle11"/>
+    <w:bookmarkEnd w:id="164"/>
+    <w:bookmarkStart w:id="165" w:name="ref-Woelfle11"/>
     <w:p>
       <w:pPr>
         <w:pStyle w:val="Bibliography"/>
@@ -6205,8 +6431,8 @@
         <w:t xml:space="preserve">Woelfle, M., P. Olliaro, and M. H. Todd. 2011. Open science is a research accelerator. Nature Chemistry 3:745–748.</w:t>
       </w:r>
     </w:p>
-    <w:bookmarkEnd w:id="157"/>
-    <w:bookmarkStart w:id="158" w:name="ref-Wood17"/>
+    <w:bookmarkEnd w:id="165"/>
+    <w:bookmarkStart w:id="166" w:name="ref-Wood17"/>
     <w:p>
       <w:pPr>
         <w:pStyle w:val="Bibliography"/>
@@ -6215,8 +6441,8 @@
         <w:t xml:space="preserve">Wood, S. N. 2017. Generalized additive models: An introduction with r. Page 476. 2nd editions. Chapman; Hall, CRC Press, London, United Kingdom.</w:t>
       </w:r>
     </w:p>
-    <w:bookmarkEnd w:id="158"/>
-    <w:bookmarkStart w:id="159" w:name="ref-Xie15"/>
+    <w:bookmarkEnd w:id="166"/>
+    <w:bookmarkStart w:id="167" w:name="ref-Xie15"/>
     <w:p>
       <w:pPr>
         <w:pStyle w:val="Bibliography"/>
@@ -6225,8 +6451,8 @@
         <w:t xml:space="preserve">Xie, Y. 2015. Dynamic documents with R and knitr. 2nd editions. Chapman; Hall/CRC, Boca Raton, Florida.</w:t>
       </w:r>
     </w:p>
-    <w:bookmarkEnd w:id="159"/>
-    <w:bookmarkStart w:id="160" w:name="ref-Yenni19"/>
+    <w:bookmarkEnd w:id="167"/>
+    <w:bookmarkStart w:id="168" w:name="ref-Yenni19"/>
     <w:p>
       <w:pPr>
         <w:pStyle w:val="Bibliography"/>
@@ -6235,8 +6461,8 @@
         <w:t xml:space="preserve">Yenni, G. M., E. M. Christensen, E. K. Bledsoe, S. R. Supp, R. M. Diaz, E. P. White, and s. K. M. Ernest. 2019. Developing a modern data workflow for regularly updated data. PLoS Biology 17:e3000125.</w:t>
       </w:r>
     </w:p>
-    <w:bookmarkEnd w:id="160"/>
-    <w:bookmarkStart w:id="161" w:name="ref-Yuan04"/>
+    <w:bookmarkEnd w:id="168"/>
+    <w:bookmarkStart w:id="169" w:name="ref-Yuan04"/>
     <w:p>
       <w:pPr>
         <w:pStyle w:val="Bibliography"/>
@@ -6245,8 +6471,8 @@
         <w:t xml:space="preserve">Yuan, L. L. 2004. Assigning macroinvertebrate tolerance classifications using generalised additive models. Freshwater Biology 49:662–677.</w:t>
       </w:r>
     </w:p>
-    <w:bookmarkEnd w:id="161"/>
-    <w:bookmarkStart w:id="162" w:name="ref-Zipper19"/>
+    <w:bookmarkEnd w:id="169"/>
+    <w:bookmarkStart w:id="170" w:name="ref-Zipper19"/>
     <w:p>
       <w:pPr>
         <w:pStyle w:val="Bibliography"/>
@@ -6255,8 +6481,8 @@
         <w:t xml:space="preserve">Zipper, S. C., K. S. S. Whitney, J. M. Deines, K. M. Befus, U. Bhatia, S. J. Albers, J. Beecher, C. Brelsford, M. Garcia, T. Gleeson, F. O’Donnell, D. Resnik, and E. Schlager. 2019. Balancing open science and data privacy in the water sciences. Water Resources Research 55:1–10.</w:t>
       </w:r>
     </w:p>
-    <w:bookmarkEnd w:id="162"/>
-    <w:bookmarkEnd w:id="163"/>
+    <w:bookmarkEnd w:id="170"/>
+    <w:bookmarkEnd w:id="171"/>
     <w:sectPr>
       <w:footerReference w:type="default" r:id="rId9"/>
       <w:pgSz w:w="12240" w:h="15840"/>

</xml_diff>

<commit_message>
revisions from reviewer 3 done
</commit_message>
<xml_diff>
--- a/manu_draft.docx
+++ b/manu_draft.docx
@@ -339,7 +339,7 @@
         <w:pStyle w:val="FirstParagraph"/>
       </w:pPr>
       <w:r>
-        <w:t xml:space="preserve">Compiled 2020-05-14 16:50:44</w:t>
+        <w:t xml:space="preserve">Compiled 2020-05-15 14:48:09</w:t>
       </w:r>
     </w:p>
     <w:p>
@@ -1918,7 +1918,81 @@
         <w:t xml:space="preserve">)</w:t>
       </w:r>
       <w:r>
-        <w:t xml:space="preserve">, e.g., are they treated as missing values or are they substituted with coarser taxonomic designations? Environmental data that describe physical or chemical conditions are also critical to support development of an assessment index, as well as understanding potential stressors or background condition that could influence biological condition.</w:t>
+        <w:t xml:space="preserve">, e.g., are they treated as missing values or are they substituted with coarser taxonomic designations? In contrast, molecular techniques based on DNA barcoding eliminate the need for direct species collection and morphological identification</w:t>
+      </w:r>
+      <w:r>
+        <w:t xml:space="preserve"> </w:t>
+      </w:r>
+      <w:r>
+        <w:t xml:space="preserve">(Deiner et al.</w:t>
+      </w:r>
+      <w:r>
+        <w:t xml:space="preserve"> </w:t>
+      </w:r>
+      <w:hyperlink w:anchor="ref-Deiner17">
+        <w:r>
+          <w:rPr>
+            <w:rStyle w:val="Hyperlink"/>
+          </w:rPr>
+          <w:t xml:space="preserve">2017</w:t>
+        </w:r>
+      </w:hyperlink>
+      <w:r>
+        <w:t xml:space="preserve">, Hering et al.</w:t>
+      </w:r>
+      <w:r>
+        <w:t xml:space="preserve"> </w:t>
+      </w:r>
+      <w:hyperlink w:anchor="ref-Hering18">
+        <w:r>
+          <w:rPr>
+            <w:rStyle w:val="Hyperlink"/>
+          </w:rPr>
+          <w:t xml:space="preserve">2018</w:t>
+        </w:r>
+      </w:hyperlink>
+      <w:r>
+        <w:t xml:space="preserve">)</w:t>
+      </w:r>
+      <w:r>
+        <w:t xml:space="preserve">. These next-generation approaches have capitalized on advances in database development that allow open access by diverse researchers across disciplines and are well-suited for the development of additional open science tools. Despite these advances, molecular-based approaches have also suffered from challenges related to standardization of workflows and coverage of reference databases</w:t>
+      </w:r>
+      <w:r>
+        <w:t xml:space="preserve"> </w:t>
+      </w:r>
+      <w:r>
+        <w:t xml:space="preserve">(White et al.</w:t>
+      </w:r>
+      <w:r>
+        <w:t xml:space="preserve"> </w:t>
+      </w:r>
+      <w:hyperlink w:anchor="ref-White14">
+        <w:r>
+          <w:rPr>
+            <w:rStyle w:val="Hyperlink"/>
+          </w:rPr>
+          <w:t xml:space="preserve">2014</w:t>
+        </w:r>
+      </w:hyperlink>
+      <w:r>
+        <w:t xml:space="preserve">, Elbrecht et al.</w:t>
+      </w:r>
+      <w:r>
+        <w:t xml:space="preserve"> </w:t>
+      </w:r>
+      <w:hyperlink w:anchor="ref-Elbrecht17">
+        <w:r>
+          <w:rPr>
+            <w:rStyle w:val="Hyperlink"/>
+          </w:rPr>
+          <w:t xml:space="preserve">2017</w:t>
+        </w:r>
+      </w:hyperlink>
+      <w:r>
+        <w:t xml:space="preserve">)</w:t>
+      </w:r>
+      <w:r>
+        <w:t xml:space="preserve">.</w:t>
       </w:r>
     </w:p>
     <w:p>
@@ -2222,47 +2296,6 @@
         <w:t xml:space="preserve">)</w:t>
       </w:r>
       <w:r>
-        <w:t xml:space="preserve">. These packages are developed around the concept of</w:t>
-      </w:r>
-      <w:r>
-        <w:t xml:space="preserve"> </w:t>
-      </w:r>
-      <w:r>
-        <w:t xml:space="preserve">“</w:t>
-      </w:r>
-      <w:r>
-        <w:t xml:space="preserve">tidy</w:t>
-      </w:r>
-      <w:r>
-        <w:t xml:space="preserve">”</w:t>
-      </w:r>
-      <w:r>
-        <w:t xml:space="preserve"> </w:t>
-      </w:r>
-      <w:r>
-        <w:t xml:space="preserve">data that provide a common and natural framework for working with data</w:t>
-      </w:r>
-      <w:r>
-        <w:t xml:space="preserve"> </w:t>
-      </w:r>
-      <w:r>
-        <w:t xml:space="preserve">(Wickham</w:t>
-      </w:r>
-      <w:r>
-        <w:t xml:space="preserve"> </w:t>
-      </w:r>
-      <w:hyperlink w:anchor="ref-Wickham14c">
-        <w:r>
-          <w:rPr>
-            <w:rStyle w:val="Hyperlink"/>
-          </w:rPr>
-          <w:t xml:space="preserve">2014</w:t>
-        </w:r>
-      </w:hyperlink>
-      <w:r>
-        <w:t xml:space="preserve">)</w:t>
-      </w:r>
-      <w:r>
         <w:t xml:space="preserve">. The</w:t>
       </w:r>
       <w:r>
@@ -2345,7 +2378,7 @@
         <w:t xml:space="preserve"> </w:t>
       </w:r>
       <w:r>
-        <w:t xml:space="preserve">can be used both in an exploratory role during the development phase and also to create publication quality graphics. More importantly, this package provides the building blocks to create effective data visualizations that convey important components of a bioassessment product to managers and stakeholders.</w:t>
+        <w:t xml:space="preserve">can be used both in an exploratory role during the development phase and also to create publication quality graphics.</w:t>
       </w:r>
     </w:p>
     <w:p>
@@ -2438,22 +2471,7 @@
         <w:t xml:space="preserve">)</w:t>
       </w:r>
       <w:r>
-        <w:t xml:space="preserve">) was first released in 2016 and has quickly become the most highly-used approach for working with spatial information in R. The</w:t>
-      </w:r>
-      <w:r>
-        <w:t xml:space="preserve"> </w:t>
-      </w:r>
-      <w:r>
-        <w:rPr>
-          <w:rStyle w:val="VerbatimChar"/>
-        </w:rPr>
-        <w:t xml:space="preserve">sf</w:t>
-      </w:r>
-      <w:r>
-        <w:t xml:space="preserve"> </w:t>
-      </w:r>
-      <w:r>
-        <w:t xml:space="preserve">package uses principles of data storage that parallel those from the</w:t>
+        <w:t xml:space="preserve">) uses principles of data storage that parallel those from the</w:t>
       </w:r>
       <w:r>
         <w:t xml:space="preserve"> </w:t>
@@ -2537,7 +2555,7 @@
         <w:pStyle w:val="BodyText"/>
       </w:pPr>
       <w:r>
-        <w:t xml:space="preserve">Several existing R packages can be used to develop statistical models of bioassessment data that are a necessary component of many analyses. Random forest models have been used to develop predictive bioassessment indices that compare observed taxa to modeled expectations (i.e., O/E indices). The</w:t>
+        <w:t xml:space="preserve">R is fundamentally a statistical language and several existing R packages can be used to evaluate and support bioassessment data. Random forest models have been used to develop predictive bioassessment indices that compare observed taxa to modeled expectations (i.e., O/E indices). The</w:t>
       </w:r>
       <w:r>
         <w:t xml:space="preserve"> </w:t>
@@ -2615,7 +2633,7 @@
         <w:t xml:space="preserve">)</w:t>
       </w:r>
       <w:r>
-        <w:t xml:space="preserve">. Many other modeling packages are available in R that can support index development, such as exploratory analyses to evaluate biological response or identifying significant associations of organisms with stressor gradients. The</w:t>
+        <w:t xml:space="preserve">. The</w:t>
       </w:r>
       <w:r>
         <w:t xml:space="preserve"> </w:t>
@@ -2923,7 +2941,7 @@
         <w:t xml:space="preserve">)</w:t>
       </w:r>
       <w:r>
-        <w:t xml:space="preserve">. This package can be used to identify species that occur at particular sites if continuous environmental data are unavailable, such as those that are representative of reference conditions</w:t>
+        <w:t xml:space="preserve">. This package can be used to identify species at sites if continuous environmental data are unavailable, such as those that are representative of reference conditions</w:t>
       </w:r>
       <w:r>
         <w:t xml:space="preserve"> </w:t>
@@ -2961,7 +2979,7 @@
         <w:t xml:space="preserve"> </w:t>
       </w:r>
       <w:r>
-        <w:t xml:space="preserve">package has been a staple among community ecologists for multivariate analyses in R, such as clustering and ordination</w:t>
+        <w:t xml:space="preserve">package has been a staple among community ecologists for multivariate analyses in R</w:t>
       </w:r>
       <w:r>
         <w:t xml:space="preserve"> </w:t>
@@ -2992,7 +3010,7 @@
         <w:pStyle w:val="BodyText"/>
       </w:pPr>
       <w:r>
-        <w:t xml:space="preserve">Although the R network includes over 10000 user contributed packages, only a handful of these packages are specific to bioassessment. Community practices have allowed R to reach new audiences where new packages build on the work of others and are transportable between users and operating systems, rather than all researchers reinventing the wheel through duplicated effort. Formalized communities, such as</w:t>
+        <w:t xml:space="preserve">Although the R network includes over 10000 user contributed packages, only a handful of these packages are specific to bioassessment. Community practices have allowed R to reach new audiences where new packages build on the work of others and are transportable between users and operating systems. Formalized communities, such as</w:t>
       </w:r>
       <w:r>
         <w:t xml:space="preserve"> </w:t>
@@ -3043,7 +3061,7 @@
         <w:t xml:space="preserve">)</w:t>
       </w:r>
       <w:r>
-        <w:t xml:space="preserve">. The advantages of creating and sharing R packages that are specific to bioassessment applications are important for several reasons. First, an R package compartmentalizes technical instructions developed during the research phase that can be executed by anyone with access to the software. This allows the technical elements required for the execution of a bioassessment product to be included, while allowing the end user to focus on how the output can be used to inform decision-making. R packages also require explicit documentation of the functions and data requirements. As such, package users will not only have access to underlying code but also understand the why and what for different package functions.</w:t>
+        <w:t xml:space="preserve">. The advantages of creating and sharing R packages that are specific to bioassessment applications are important for several reasons. First, an R package compartmentalizes technical instructions developed during the research phase that can be executed by anyone with access to the software. R packages also require explicit documentation of the functions and data requirements. As such, package users will not only have access to underlying code but also understand the why and what for different package functions.</w:t>
       </w:r>
     </w:p>
     <w:p>
@@ -3066,7 +3084,7 @@
         <w:t xml:space="preserve"> </w:t>
       </w:r>
       <w:r>
-        <w:t xml:space="preserve">package was first released for R in 2012 and provides programming tools built around concepts of reactivity, where data inputs and outputs can be modified in real time</w:t>
+        <w:t xml:space="preserve">package provides programming tools built around concepts of reactivity, where data inputs and outputs can be modified in real time</w:t>
       </w:r>
       <w:r>
         <w:t xml:space="preserve"> </w:t>
@@ -3134,7 +3152,7 @@
         <w:t xml:space="preserve"> </w:t>
       </w:r>
       <w:r>
-        <w:t xml:space="preserve">website could be created to allow users to upload raw data and estimate and report bioassessment scores using an R package developed externally. This can extend the accessibility of a bioassessment product while maintaining the technical integrity of the original tool. Moreover,</w:t>
+        <w:t xml:space="preserve">website could be created to allow users to upload raw data and estimate and report bioassessment scores using an R package developed externally. Moreover,</w:t>
       </w:r>
       <w:r>
         <w:t xml:space="preserve"> </w:t>
@@ -4247,6 +4265,37 @@
       </w:pPr>
       <w:r>
         <w:t xml:space="preserve">The relevance of bioassessment applications can be improved with open science by using reproducible, transparent, and effective tools that bridge the gap between research and management. Many open science tools can improve communication between researchers and managers to expose all aspects of the research process and facilitate implementation to support policy, regulation, or monitoring efforts. Communication ensures that the developed product is created through an exchange of ideas to balance the potentially competing needs of different sectors and institutions. The documentation and archiving of data used to create a bioassessment product also ensures that other researchers can discover and build on past efforts, rather than constantly rebuilding the wheel. Incremental improvements of existing products can reduce the proliferation of site- and taxon-specific methods with limited regional applications by exploring new ways to integrate biological indicators across space and time.</w:t>
+      </w:r>
+    </w:p>
+    <w:p>
+      <w:pPr>
+        <w:pStyle w:val="BodyText"/>
+      </w:pPr>
+      <w:r>
+        <w:t xml:space="preserve">Efforts to formally recognize and integrate open science in bioassessment are needed now more than ever. The transition of bioassessment from taxonomic-based indices to molecular approaches presents novel challenges that will only increase in severity as researchers continue to refine methods for molecular applications</w:t>
+      </w:r>
+      <w:r>
+        <w:t xml:space="preserve"> </w:t>
+      </w:r>
+      <w:r>
+        <w:t xml:space="preserve">(Baird and Hajibabaei</w:t>
+      </w:r>
+      <w:r>
+        <w:t xml:space="preserve"> </w:t>
+      </w:r>
+      <w:hyperlink w:anchor="ref-Baird12">
+        <w:r>
+          <w:rPr>
+            <w:rStyle w:val="Hyperlink"/>
+          </w:rPr>
+          <w:t xml:space="preserve">2012</w:t>
+        </w:r>
+      </w:hyperlink>
+      <w:r>
+        <w:t xml:space="preserve">)</w:t>
+      </w:r>
+      <w:r>
+        <w:t xml:space="preserve">. Although molecular-based indices share similar assessment objectives as conventional indices, the data requirements and taxonomic resolution are substantially more complex. Bioassessment researchers developing molecular methods are and will continue to be inundated with data from high-throughput DNA sequencers. Systematic approaches to document, catalog, and share this information will be required to advance and standardize the science. Molecular approaches are also dependent on existing reference libraries for matching DNA samples for taxonomic identification. The integrity of reference libraries depends greatly on the quality of metadata and documentation for contributed samples. Open science principles should be leveraged in this emerging arena to ensure that new bioassessment methods continue to have relevance for determining the condition of aquatic resources.</w:t>
       </w:r>
     </w:p>
     <w:p>
@@ -5471,7 +5520,7 @@
       </w:r>
       <w:bookmarkEnd w:id="72"/>
     </w:p>
-    <w:bookmarkStart w:id="171" w:name="refs"/>
+    <w:bookmarkStart w:id="175" w:name="refs"/>
     <w:bookmarkStart w:id="73" w:name="ref-Allaire18"/>
     <w:p>
       <w:pPr>
@@ -5502,7 +5551,17 @@
       </w:r>
     </w:p>
     <w:bookmarkEnd w:id="75"/>
-    <w:bookmarkStart w:id="76" w:name="ref-Baker15"/>
+    <w:bookmarkStart w:id="76" w:name="ref-Baird12"/>
+    <w:p>
+      <w:pPr>
+        <w:pStyle w:val="Bibliography"/>
+      </w:pPr>
+      <w:r>
+        <w:t xml:space="preserve">Baird, D. J., and M. Hajibabaei. 2012. Biomonitoring 2.0: A new paradigm in ecosystem assessment made possible by next-generation dna sequencing. Molecular Ecology 21:2039–2044.</w:t>
+      </w:r>
+    </w:p>
+    <w:bookmarkEnd w:id="76"/>
+    <w:bookmarkStart w:id="77" w:name="ref-Baker15"/>
     <w:p>
       <w:pPr>
         <w:pStyle w:val="Bibliography"/>
@@ -5511,8 +5570,8 @@
         <w:t xml:space="preserve">Baker, M. E., R. S. King, and D. Kahle. 2015. TITAN2: Threshold indicator taxa analysis.</w:t>
       </w:r>
     </w:p>
-    <w:bookmarkEnd w:id="76"/>
-    <w:bookmarkStart w:id="77" w:name="ref-Beck18c"/>
+    <w:bookmarkEnd w:id="77"/>
+    <w:bookmarkStart w:id="78" w:name="ref-Beck18c"/>
     <w:p>
       <w:pPr>
         <w:pStyle w:val="Bibliography"/>
@@ -5521,8 +5580,8 @@
         <w:t xml:space="preserve">Beck, M. W. 2018a. SCCWRP/SCAPE: v1.0 (Version 1.0). Zenodo, http://doi.org/10.5281/zenodo.1218121.</w:t>
       </w:r>
     </w:p>
-    <w:bookmarkEnd w:id="77"/>
-    <w:bookmarkStart w:id="78" w:name="ref-Beck18d"/>
+    <w:bookmarkEnd w:id="78"/>
+    <w:bookmarkStart w:id="79" w:name="ref-Beck18d"/>
     <w:p>
       <w:pPr>
         <w:pStyle w:val="Bibliography"/>
@@ -5531,8 +5590,8 @@
         <w:t xml:space="preserve">Beck, M. W. 2018b. Constrained streams for biological integrity in California. Knowledge Network for Biocomplexity. urn:uuid:75411f50-32ed-42a5-bbfd-26833c7a441f.</w:t>
       </w:r>
     </w:p>
-    <w:bookmarkEnd w:id="78"/>
-    <w:bookmarkStart w:id="79" w:name="ref-Beck09"/>
+    <w:bookmarkEnd w:id="79"/>
+    <w:bookmarkStart w:id="80" w:name="ref-Beck09"/>
     <w:p>
       <w:pPr>
         <w:pStyle w:val="Bibliography"/>
@@ -5541,8 +5600,8 @@
         <w:t xml:space="preserve">Beck, M. W., and L. K. Hatch. 2009. A review of research on the development of lake indices of biotic integrity. Environmental Reviews 17:21–44.</w:t>
       </w:r>
     </w:p>
-    <w:bookmarkEnd w:id="79"/>
-    <w:bookmarkStart w:id="80" w:name="ref-Beck19b"/>
+    <w:bookmarkEnd w:id="80"/>
+    <w:bookmarkStart w:id="81" w:name="ref-Beck19b"/>
     <w:p>
       <w:pPr>
         <w:pStyle w:val="Bibliography"/>
@@ -5551,8 +5610,8 @@
         <w:t xml:space="preserve">Beck, M. W., R. D. Mazor, S. Johnson, K. Wisenbaker, J. Westfall, P. R. Ode, R. Hill, C. Loflen, M. Sutula, and E. D. Stein. 2019. Prioritizing management goals for stream biological integrity within the developed landscape context. Freshwater Science 38:883–898.</w:t>
       </w:r>
     </w:p>
-    <w:bookmarkEnd w:id="80"/>
-    <w:bookmarkStart w:id="81" w:name="ref-Birk12"/>
+    <w:bookmarkEnd w:id="81"/>
+    <w:bookmarkStart w:id="82" w:name="ref-Birk12"/>
     <w:p>
       <w:pPr>
         <w:pStyle w:val="Bibliography"/>
@@ -5561,8 +5620,8 @@
         <w:t xml:space="preserve">Birk, S., W. Bonne, A. Borja, S. Brucet, A. Courrat, S. Poikane, A. Solimini, W. van de Bund, N. Zampoukas, and D. Hering. 2012. Three hundred ways to assess Europe’s surface waters: An almost complete overview of biological methods to implement the Water Framework Directive. Ecological Indicators 18:31–41.</w:t>
       </w:r>
     </w:p>
-    <w:bookmarkEnd w:id="81"/>
-    <w:bookmarkStart w:id="82" w:name="ref-BondLamberty16"/>
+    <w:bookmarkEnd w:id="82"/>
+    <w:bookmarkStart w:id="83" w:name="ref-BondLamberty16"/>
     <w:p>
       <w:pPr>
         <w:pStyle w:val="Bibliography"/>
@@ -5571,8 +5630,8 @@
         <w:t xml:space="preserve">Bond-Lamberty, B., A. P. Smith, and V. Bailey. 2016. Running an open experiment: Transparency and reproducibility in soil and ecosystem science. Environmental Research Letters 11:1–7.</w:t>
       </w:r>
     </w:p>
-    <w:bookmarkEnd w:id="82"/>
-    <w:bookmarkStart w:id="83" w:name="ref-Borja08"/>
+    <w:bookmarkEnd w:id="83"/>
+    <w:bookmarkStart w:id="84" w:name="ref-Borja08"/>
     <w:p>
       <w:pPr>
         <w:pStyle w:val="Bibliography"/>
@@ -5581,8 +5640,8 @@
         <w:t xml:space="preserve">Borja, A., S. B. Bricker, D. M. Dauer, N. T. Demetriades, J. G. Ferreira, A. T. Forbes, P. Hutchings, X. Jia, R. Kenchington, J. C. Marques, and C. Zhu. 2008. Overview of integrative tools and methods in assessing ecological integrity in estuarine and coastal systems worldwide. Marine Pollution Bulletin 56:1519–1537.</w:t>
       </w:r>
     </w:p>
-    <w:bookmarkEnd w:id="83"/>
-    <w:bookmarkStart w:id="84" w:name="ref-Borja16b"/>
+    <w:bookmarkEnd w:id="84"/>
+    <w:bookmarkStart w:id="85" w:name="ref-Borja16b"/>
     <w:p>
       <w:pPr>
         <w:pStyle w:val="Bibliography"/>
@@ -5591,8 +5650,8 @@
         <w:t xml:space="preserve">Borja, A., M. Elliot, J. H. Anderson, T. Berg, J. Carstensen, B. S. Halpern, A. S. Heiskanen, S. Korpinen, J. S. S. Lowndes, G. Martin, and N. Rodriguez-Ezpeleta. (n.d.). Overview of integrative assessment of marine systems: The ecosystem approach in practice. Frontiers in Marine Science 3:20.</w:t>
       </w:r>
     </w:p>
-    <w:bookmarkEnd w:id="84"/>
-    <w:bookmarkStart w:id="85" w:name="ref-Borja19"/>
+    <w:bookmarkEnd w:id="85"/>
+    <w:bookmarkStart w:id="86" w:name="ref-Borja19"/>
     <w:p>
       <w:pPr>
         <w:pStyle w:val="Bibliography"/>
@@ -5601,8 +5660,8 @@
         <w:t xml:space="preserve">Borja, A., J. M. Garmendia, I. Menchaca, A. Uriarte, and Y. Sagarmínaga. 2019. Yes, we can! Large-scale integrative assessment of european regional seas, using open access databases. Frontiers in Marine Science 6.</w:t>
       </w:r>
     </w:p>
-    <w:bookmarkEnd w:id="85"/>
-    <w:bookmarkStart w:id="86" w:name="ref-Borja09"/>
+    <w:bookmarkEnd w:id="86"/>
+    <w:bookmarkStart w:id="87" w:name="ref-Borja09"/>
     <w:p>
       <w:pPr>
         <w:pStyle w:val="Bibliography"/>
@@ -5611,8 +5670,8 @@
         <w:t xml:space="preserve">Borja, A., A. Ranasinghe, and S. B. Weisberg. 2009. Assessing ecological integrity in marine waters, using multiple indices and ecosystem components: Challenges for the future. Marine Pollution Bulletin 59:1–4.</w:t>
       </w:r>
     </w:p>
-    <w:bookmarkEnd w:id="86"/>
-    <w:bookmarkStart w:id="87" w:name="ref-Bried14"/>
+    <w:bookmarkEnd w:id="87"/>
+    <w:bookmarkStart w:id="88" w:name="ref-Bried14"/>
     <w:p>
       <w:pPr>
         <w:pStyle w:val="Bibliography"/>
@@ -5621,8 +5680,8 @@
         <w:t xml:space="preserve">Bried, J. T., S. K. Jog, A. R. Dzialowski, and C. A. Davis. 2014. Potential vegetation criteria for identifying reference-quality wetlands in the south-central United States. Wetlands 34:1159–1169.</w:t>
       </w:r>
     </w:p>
-    <w:bookmarkEnd w:id="87"/>
-    <w:bookmarkStart w:id="88" w:name="ref-Cao11"/>
+    <w:bookmarkEnd w:id="88"/>
+    <w:bookmarkStart w:id="89" w:name="ref-Cao11"/>
     <w:p>
       <w:pPr>
         <w:pStyle w:val="Bibliography"/>
@@ -5631,8 +5690,8 @@
         <w:t xml:space="preserve">Cao, Y., and C. Hawkins. 2011. The comparability of bioassessments: A review of conceptual and methodological issues. Journal of the North American Benthological Society 30:680–701.</w:t>
       </w:r>
     </w:p>
-    <w:bookmarkEnd w:id="88"/>
-    <w:bookmarkStart w:id="89" w:name="ref-Carpenter09"/>
+    <w:bookmarkEnd w:id="89"/>
+    <w:bookmarkStart w:id="90" w:name="ref-Carpenter09"/>
     <w:p>
       <w:pPr>
         <w:pStyle w:val="Bibliography"/>
@@ -5641,8 +5700,8 @@
         <w:t xml:space="preserve">Carpenter, S. R., E. V. Armbrust, P. W. Arzberger, F. S. C. III, J. J. Elser, E. J. Hackett, A. R. Ives, P. M. Kareiva, M. A. Leibold, P. Lundberg, M. Mangel, N. Merchant, W. W. Murdoch, M. A. Palmer, D. P. C. Peters, S. T. A. Pickett, K. K. Smith, D. H. Wall, and A. S. Zimmerman. 2009. Accelerate synthesis in ecology and environmental sciences. BioScience 59:699–701.</w:t>
       </w:r>
     </w:p>
-    <w:bookmarkEnd w:id="89"/>
-    <w:bookmarkStart w:id="90" w:name="ref-Chang18"/>
+    <w:bookmarkEnd w:id="90"/>
+    <w:bookmarkStart w:id="91" w:name="ref-Chang18"/>
     <w:p>
       <w:pPr>
         <w:pStyle w:val="Bibliography"/>
@@ -5651,8 +5710,8 @@
         <w:t xml:space="preserve">Chang, W., J. Cheng, J. Allaire, Y. Xie, and J. McPherson. 2018. Shiny: Web application framework for r.</w:t>
       </w:r>
     </w:p>
-    <w:bookmarkEnd w:id="90"/>
-    <w:bookmarkStart w:id="91" w:name="ref-Cheng18"/>
+    <w:bookmarkEnd w:id="91"/>
+    <w:bookmarkStart w:id="92" w:name="ref-Cheng18"/>
     <w:p>
       <w:pPr>
         <w:pStyle w:val="Bibliography"/>
@@ -5661,8 +5720,8 @@
         <w:t xml:space="preserve">Cheng, J., B. Karambelkar, and Y. Xie. 2018. Leaflet: Create interactive web maps with the javascript ’leaflet’ library.</w:t>
       </w:r>
     </w:p>
-    <w:bookmarkEnd w:id="91"/>
-    <w:bookmarkStart w:id="92" w:name="ref-Cheruvelil18"/>
+    <w:bookmarkEnd w:id="92"/>
+    <w:bookmarkStart w:id="93" w:name="ref-Cheruvelil18"/>
     <w:p>
       <w:pPr>
         <w:pStyle w:val="Bibliography"/>
@@ -5671,8 +5730,8 @@
         <w:t xml:space="preserve">Cheruvelil, K. S., and P. A. Soranno. 2018. Data-intensive ecological research is catalyzed by open science and team science. BioScience 68:813–822.</w:t>
       </w:r>
     </w:p>
-    <w:bookmarkEnd w:id="92"/>
-    <w:bookmarkStart w:id="93" w:name="ref-Chessman07"/>
+    <w:bookmarkEnd w:id="93"/>
+    <w:bookmarkStart w:id="94" w:name="ref-Chessman07"/>
     <w:p>
       <w:pPr>
         <w:pStyle w:val="Bibliography"/>
@@ -5681,8 +5740,8 @@
         <w:t xml:space="preserve">Chessman, B., S. Williams, and C. Besley. 2007. Bioassessment of streams with macroinvertebrates: Effect of sampled habitat and taxonomic resolution. Journal of the North American Benthological Society 26:546–565.</w:t>
       </w:r>
     </w:p>
-    <w:bookmarkEnd w:id="93"/>
-    <w:bookmarkStart w:id="94" w:name="ref-Collins16"/>
+    <w:bookmarkEnd w:id="94"/>
+    <w:bookmarkStart w:id="95" w:name="ref-Collins16"/>
     <w:p>
       <w:pPr>
         <w:pStyle w:val="Bibliography"/>
@@ -5691,8 +5750,8 @@
         <w:t xml:space="preserve">Collins, S. L. 2016. Vegetation science in the age of big data. Journal of Vegetation Science 27:865–867.</w:t>
       </w:r>
     </w:p>
-    <w:bookmarkEnd w:id="94"/>
-    <w:bookmarkStart w:id="95" w:name="ref-Costello13"/>
+    <w:bookmarkEnd w:id="95"/>
+    <w:bookmarkStart w:id="96" w:name="ref-Costello13"/>
     <w:p>
       <w:pPr>
         <w:pStyle w:val="Bibliography"/>
@@ -5701,8 +5760,8 @@
         <w:t xml:space="preserve">Costello, M. J., P. Bouchet, G. Boxshall, K. Fauchald, D. Gordon, B. W. Hoeksema, G. C. B. Poore, R. W. M. van Soest, S. Stöhr, T. C. Walter, B. Vanhoorne, W. Decock, and W. Appeltans. 2013. Global coordination and standardisation in marine biodiversity through the World Register of Marine Species (WoRMS) and related databases. PLoS One 8:e51629.</w:t>
       </w:r>
     </w:p>
-    <w:bookmarkEnd w:id="95"/>
-    <w:bookmarkStart w:id="96" w:name="ref-Cuffney07"/>
+    <w:bookmarkEnd w:id="96"/>
+    <w:bookmarkStart w:id="97" w:name="ref-Cuffney07"/>
     <w:p>
       <w:pPr>
         <w:pStyle w:val="Bibliography"/>
@@ -5711,8 +5770,8 @@
         <w:t xml:space="preserve">Cuffney, T. F., M. D. Bilger, and A. M. Haigler. 2007. Ambiguous taxa: Effects on the characterization and interpretation of invertebrate assemblages. Journal of the North American Benthological Society 26:286–307.</w:t>
       </w:r>
     </w:p>
-    <w:bookmarkEnd w:id="96"/>
-    <w:bookmarkStart w:id="97" w:name="ref-Dale01"/>
+    <w:bookmarkEnd w:id="97"/>
+    <w:bookmarkStart w:id="98" w:name="ref-Dale01"/>
     <w:p>
       <w:pPr>
         <w:pStyle w:val="Bibliography"/>
@@ -5721,8 +5780,8 @@
         <w:t xml:space="preserve">Dale, V. H., and S. C. Beyeler. 2001. Challenges in the development and use of ecological indicators. Ecological Indicators 1:3–10.</w:t>
       </w:r>
     </w:p>
-    <w:bookmarkEnd w:id="97"/>
-    <w:bookmarkStart w:id="98" w:name="ref-Darling13"/>
+    <w:bookmarkEnd w:id="98"/>
+    <w:bookmarkStart w:id="99" w:name="ref-Darling13"/>
     <w:p>
       <w:pPr>
         <w:pStyle w:val="Bibliography"/>
@@ -5731,8 +5790,8 @@
         <w:t xml:space="preserve">Darling, E. S., D. Shiffman, I. M. Côte, and J. A. Drew. 2013. The role of Twitter in the life cycle of a scientific publication. Ideas in Ecology and Evolution 6:32–43.</w:t>
       </w:r>
     </w:p>
-    <w:bookmarkEnd w:id="98"/>
-    <w:bookmarkStart w:id="99" w:name="ref-Davies06"/>
+    <w:bookmarkEnd w:id="99"/>
+    <w:bookmarkStart w:id="100" w:name="ref-Davies06"/>
     <w:p>
       <w:pPr>
         <w:pStyle w:val="Bibliography"/>
@@ -5741,8 +5800,8 @@
         <w:t xml:space="preserve">Davies, S. P., and S. K. Jackson. 2006. The biological condition gradient: A descriptive model for interpreting change in aquatic ecosystems. Ecological Applications 16:1251–1266.</w:t>
       </w:r>
     </w:p>
-    <w:bookmarkEnd w:id="99"/>
-    <w:bookmarkStart w:id="100" w:name="ref-DeCaceres09"/>
+    <w:bookmarkEnd w:id="100"/>
+    <w:bookmarkStart w:id="101" w:name="ref-DeCaceres09"/>
     <w:p>
       <w:pPr>
         <w:pStyle w:val="Bibliography"/>
@@ -5751,8 +5810,28 @@
         <w:t xml:space="preserve">De Caceres, M., and P. Legendre. 2009. Associations between species and groups of sites: Indices and statistical inference. Ecology.</w:t>
       </w:r>
     </w:p>
-    <w:bookmarkEnd w:id="100"/>
-    <w:bookmarkStart w:id="101" w:name="ref-Essl20"/>
+    <w:bookmarkEnd w:id="101"/>
+    <w:bookmarkStart w:id="102" w:name="ref-Deiner17"/>
+    <w:p>
+      <w:pPr>
+        <w:pStyle w:val="Bibliography"/>
+      </w:pPr>
+      <w:r>
+        <w:t xml:space="preserve">Deiner, K., H. M. Bik, E. Mächler, M. Seymour, A. Lacoursiére‐Roussel, F. Altermatt, S. Creer, I. Bista, D. M. Lodge, N. de Vere, M. E. Pfrender, and L. Bernatchez. 2017. Environmental DNA metabarcoding: Transforming how we survey animal and plant communities. Molecular Ecology 26:5872–5895.</w:t>
+      </w:r>
+    </w:p>
+    <w:bookmarkEnd w:id="102"/>
+    <w:bookmarkStart w:id="103" w:name="ref-Elbrecht17"/>
+    <w:p>
+      <w:pPr>
+        <w:pStyle w:val="Bibliography"/>
+      </w:pPr>
+      <w:r>
+        <w:t xml:space="preserve">Elbrecht, V., E. E. Vamos, K. Meissner, J. Aroviita, and F. Leese. 2017. Assessing strengths and weaknesses of dna metabarcoding-based macroinvertebrate identification for routine stream monitoring. Methods in Ecology and Evolution 8:1265–1275.</w:t>
+      </w:r>
+    </w:p>
+    <w:bookmarkEnd w:id="103"/>
+    <w:bookmarkStart w:id="104" w:name="ref-Essl20"/>
     <w:p>
       <w:pPr>
         <w:pStyle w:val="Bibliography"/>
@@ -5761,8 +5840,8 @@
         <w:t xml:space="preserve">Essl, F., F. Courchamp, S. Dullinger, J. M. Jeschke, and S. Schindler. 2020. Make open access publishing fair and transparent! BioScience 70:201–204.</w:t>
       </w:r>
     </w:p>
-    <w:bookmarkEnd w:id="101"/>
-    <w:bookmarkStart w:id="102" w:name="ref-Fetscher13"/>
+    <w:bookmarkEnd w:id="104"/>
+    <w:bookmarkStart w:id="105" w:name="ref-Fetscher13"/>
     <w:p>
       <w:pPr>
         <w:pStyle w:val="Bibliography"/>
@@ -5771,8 +5850,8 @@
         <w:t xml:space="preserve">Fetscher, A. E., R. Stancheva, J. P. Kociolek, R. G. Sheath, E. D. Stein, R. D. Mazor, P. R. Ode, and L. B. Busse. 2013. Development and comparison of stream indices of biotic integrity using diatoms vs. Non-diatom algae vs. A combination. Journal of Applied Phycology 26:433–450.</w:t>
       </w:r>
     </w:p>
-    <w:bookmarkEnd w:id="102"/>
-    <w:bookmarkStart w:id="103" w:name="ref-Fore02"/>
+    <w:bookmarkEnd w:id="105"/>
+    <w:bookmarkStart w:id="106" w:name="ref-Fore02"/>
     <w:p>
       <w:pPr>
         <w:pStyle w:val="Bibliography"/>
@@ -5781,8 +5860,8 @@
         <w:t xml:space="preserve">Fore, L. S., and C. Grafe. 2002. Using diatoms to assess the biological condition of large rivers in Idaho (U.S.A.). Freshwater Biology 47:2015–2037.</w:t>
       </w:r>
     </w:p>
-    <w:bookmarkEnd w:id="103"/>
-    <w:bookmarkStart w:id="104" w:name="ref-Grand12"/>
+    <w:bookmarkEnd w:id="106"/>
+    <w:bookmarkStart w:id="107" w:name="ref-Grand12"/>
     <w:p>
       <w:pPr>
         <w:pStyle w:val="Bibliography"/>
@@ -5791,8 +5870,8 @@
         <w:t xml:space="preserve">Grand, A., C. Wilkinson, K. Bultitude, and A. F. T. Winfield. 2012. Open science: A new "trust technology"? Science Communication 34:679–689.</w:t>
       </w:r>
     </w:p>
-    <w:bookmarkEnd w:id="104"/>
-    <w:bookmarkStart w:id="105" w:name="ref-Hampton15"/>
+    <w:bookmarkEnd w:id="107"/>
+    <w:bookmarkStart w:id="108" w:name="ref-Hampton15"/>
     <w:p>
       <w:pPr>
         <w:pStyle w:val="Bibliography"/>
@@ -5801,8 +5880,8 @@
         <w:t xml:space="preserve">Hampton, S. E., S. S. Anderson, S. C. Bagby, C. Gries, X. Han, E. M. Hart, M. B. Jones, W. C. Lenhardt, A. MacDonald, W. K. Michener, J. Mudge, A. Pourmokhtarian, M. P. Schildhauer, K. H. Woo, and N. Zimmerman. 2015. The tao of open science for ecology. Ecosphere 6:1–13.</w:t>
       </w:r>
     </w:p>
-    <w:bookmarkEnd w:id="105"/>
-    <w:bookmarkStart w:id="106" w:name="ref-Hampton17"/>
+    <w:bookmarkEnd w:id="108"/>
+    <w:bookmarkStart w:id="109" w:name="ref-Hampton17"/>
     <w:p>
       <w:pPr>
         <w:pStyle w:val="Bibliography"/>
@@ -5811,8 +5890,8 @@
         <w:t xml:space="preserve">Hampton, S. E., M. B. Jones, L. A. Wasser, M. P. Schildhauer, S. R. Supp, J. Brun, R. R. Hernandez, C. Boettiger, S. L. Collins, L. J. Gross, D. S. Fernández, A. Budden, E. P. White, T. K. Teal, S. G. Labou, and J. E. Aukema. 2017. Skills and knowledge for data-intensive environmental research. Bioscience 67:546–557.</w:t>
       </w:r>
     </w:p>
-    <w:bookmarkEnd w:id="106"/>
-    <w:bookmarkStart w:id="107" w:name="ref-Hampton16"/>
+    <w:bookmarkEnd w:id="109"/>
+    <w:bookmarkStart w:id="110" w:name="ref-Hampton16"/>
     <w:p>
       <w:pPr>
         <w:pStyle w:val="Bibliography"/>
@@ -5821,8 +5900,8 @@
         <w:t xml:space="preserve">Hampton, S. E., C. A. Strasser, J. J. Tewksbury, W. K. Gram, A. E. Budden, A. L. Batcheller, C. S. Duke, and J. H. Porter. 2016. Big data and the future of ecology. Frontiers in Ecology and the Environment 11:156–162.</w:t>
       </w:r>
     </w:p>
-    <w:bookmarkEnd w:id="107"/>
-    <w:bookmarkStart w:id="108" w:name="ref-Hawkins00"/>
+    <w:bookmarkEnd w:id="110"/>
+    <w:bookmarkStart w:id="111" w:name="ref-Hawkins00"/>
     <w:p>
       <w:pPr>
         <w:pStyle w:val="Bibliography"/>
@@ -5831,8 +5910,8 @@
         <w:t xml:space="preserve">Hawkins, C. P., R. H. Norris, J. Gerritsen, R. M. Hughes, S. K. Jackson, R. K. Johnson, and R. J. Stevenson. 2000a. Evaluation of the use of landscape classifications for the prediction of freshwater biota: Synthesis and recommendations. Journal of the North American Benthological Society 19:541–556.</w:t>
       </w:r>
     </w:p>
-    <w:bookmarkEnd w:id="108"/>
-    <w:bookmarkStart w:id="109" w:name="ref-Hawkins00b"/>
+    <w:bookmarkEnd w:id="111"/>
+    <w:bookmarkStart w:id="112" w:name="ref-Hawkins00b"/>
     <w:p>
       <w:pPr>
         <w:pStyle w:val="Bibliography"/>
@@ -5841,8 +5920,8 @@
         <w:t xml:space="preserve">Hawkins, C. P., R. H. Norris, J. N. Hogue, and J. W. Feminella. 2000b. Development and evaluation of predictive models for measuring the biological integrity of streams. Ecological Applications 10:1456–1477.</w:t>
       </w:r>
     </w:p>
-    <w:bookmarkEnd w:id="109"/>
-    <w:bookmarkStart w:id="110" w:name="ref-Hawkins10"/>
+    <w:bookmarkEnd w:id="112"/>
+    <w:bookmarkStart w:id="113" w:name="ref-Hawkins10"/>
     <w:p>
       <w:pPr>
         <w:pStyle w:val="Bibliography"/>
@@ -5851,8 +5930,8 @@
         <w:t xml:space="preserve">Hawkins, C. P., J. R. Olson, and R. A. Hill. 2010. The reference condition: Predicting benchmarks for ecological and water-quality assessments. Journal of the North American Benthological Society 29:312–343.</w:t>
       </w:r>
     </w:p>
-    <w:bookmarkEnd w:id="110"/>
-    <w:bookmarkStart w:id="111" w:name="ref-Hering10"/>
+    <w:bookmarkEnd w:id="113"/>
+    <w:bookmarkStart w:id="114" w:name="ref-Hering10"/>
     <w:p>
       <w:pPr>
         <w:pStyle w:val="Bibliography"/>
@@ -5861,8 +5940,18 @@
         <w:t xml:space="preserve">Hering, D., A. Borja, J. Carstensen, L. Carvalho, M. Elliott, C. K. Field, A. S. Heiskanen, R. K. Johnson, J. Moe, D. Pont, A. L. Solheim, and W. de Bund. 2010. The European Water Framework Directive at the age of 10: A critical review of the achievements with recommendations for the future. Science of the Total Environment 408:4007–4019.</w:t>
       </w:r>
     </w:p>
-    <w:bookmarkEnd w:id="111"/>
-    <w:bookmarkStart w:id="112" w:name="ref-Hijmans19"/>
+    <w:bookmarkEnd w:id="114"/>
+    <w:bookmarkStart w:id="115" w:name="ref-Hering18"/>
+    <w:p>
+      <w:pPr>
+        <w:pStyle w:val="Bibliography"/>
+      </w:pPr>
+      <w:r>
+        <w:t xml:space="preserve">Hering, D., A. Borja, J. I. Jones, D. Pont, P. Boets, A. Bouchez, K. Bruce, S. Drakare, B. Hänfling, M. Kahlert, F. Leese, K. Meissner, P. Mergen, Y. Reyjol, P. Segurado, A. Vogler, and M. Kelly. 2018. Implementation options for DNA-based identification into ecological status assessment under the European Water Framework Directive. Water Research 138:192–205.</w:t>
+      </w:r>
+    </w:p>
+    <w:bookmarkEnd w:id="115"/>
+    <w:bookmarkStart w:id="116" w:name="ref-Hijmans19"/>
     <w:p>
       <w:pPr>
         <w:pStyle w:val="Bibliography"/>
@@ -5871,8 +5960,8 @@
         <w:t xml:space="preserve">Hijmans, R. J. 2019. Raster: Geographic data analysis and modeling.</w:t>
       </w:r>
     </w:p>
-    <w:bookmarkEnd w:id="112"/>
-    <w:bookmarkStart w:id="113" w:name="ref-Hill16"/>
+    <w:bookmarkEnd w:id="116"/>
+    <w:bookmarkStart w:id="117" w:name="ref-Hill16"/>
     <w:p>
       <w:pPr>
         <w:pStyle w:val="Bibliography"/>
@@ -5881,8 +5970,8 @@
         <w:t xml:space="preserve">Hill, R. A., M. H. Weber, S. G. Leibowitz, A. R. Olsen, and D. J. Thornbrugh. 2016. The Stream-Catchment (StreamCat) dataset: A database of watershed metrics for the conterminous United States. Journal of the American Water Resources Association 52:120–128.</w:t>
       </w:r>
     </w:p>
-    <w:bookmarkEnd w:id="113"/>
-    <w:bookmarkStart w:id="114" w:name="ref-Horsburgh16"/>
+    <w:bookmarkEnd w:id="117"/>
+    <w:bookmarkStart w:id="118" w:name="ref-Horsburgh16"/>
     <w:p>
       <w:pPr>
         <w:pStyle w:val="Bibliography"/>
@@ -5891,8 +5980,8 @@
         <w:t xml:space="preserve">Horsburgh, J. S., M. M. Morsy, A. M. Castronova, J. L. Goodall, T. Gan, H. Yi, M. J. Stealey, and D. G. Tarboton. 2016. Hydroshare: Sharing diverse environmental data types and models as social objects with application to the hydrology domain. Journal of the American Water Resources Association 52:873–889.</w:t>
       </w:r>
     </w:p>
-    <w:bookmarkEnd w:id="114"/>
-    <w:bookmarkStart w:id="115" w:name="ref-Hsu17"/>
+    <w:bookmarkEnd w:id="118"/>
+    <w:bookmarkStart w:id="119" w:name="ref-Hsu17"/>
     <w:p>
       <w:pPr>
         <w:pStyle w:val="Bibliography"/>
@@ -5901,8 +5990,8 @@
         <w:t xml:space="preserve">Hsu, L., E. Mayorga, J. S. Horsburgh, M. R. Carter, K. A. Lehnert, and s. L. Brantley. 2017. Enhancing interoperability and capabilities of earth science data using the Observations Data Model 2 (ODM2). Data Science Journal 16:1–16.</w:t>
       </w:r>
     </w:p>
-    <w:bookmarkEnd w:id="115"/>
-    <w:bookmarkStart w:id="116" w:name="ref-Idaszak17"/>
+    <w:bookmarkEnd w:id="119"/>
+    <w:bookmarkStart w:id="120" w:name="ref-Idaszak17"/>
     <w:p>
       <w:pPr>
         <w:pStyle w:val="Bibliography"/>
@@ -5926,8 +6015,8 @@
         <w:t xml:space="preserve">J. Carver, N. P. C. Hong, and G. K. Thiruvathukal, editors. Chapter 10 in software engineering for science. Taylor &amp; Francis CRC Press, Boca Raton, Florida, USA.</w:t>
       </w:r>
     </w:p>
-    <w:bookmarkEnd w:id="116"/>
-    <w:bookmarkStart w:id="117" w:name="ref-Ihle17"/>
+    <w:bookmarkEnd w:id="120"/>
+    <w:bookmarkStart w:id="121" w:name="ref-Ihle17"/>
     <w:p>
       <w:pPr>
         <w:pStyle w:val="Bibliography"/>
@@ -5936,8 +6025,8 @@
         <w:t xml:space="preserve">Ihle, M., I. S. Winney, A. Krystalli, and M. Croucher. 2017. Striving for transparent and credible research: Practical guidelines for behavioral ecologists. Behavioral Ecology 28:348–354.</w:t>
       </w:r>
     </w:p>
-    <w:bookmarkEnd w:id="117"/>
-    <w:bookmarkStart w:id="118" w:name="ref-Karr86"/>
+    <w:bookmarkEnd w:id="121"/>
+    <w:bookmarkStart w:id="122" w:name="ref-Karr86"/>
     <w:p>
       <w:pPr>
         <w:pStyle w:val="Bibliography"/>
@@ -5946,8 +6035,8 @@
         <w:t xml:space="preserve">Karr, J. R., K. D. Fausch, P. L. Angermeier, P. R. Yant, and I. J. Schlosser. 1986. Assessing biological integrity in running waters: A method and its rationale. Illinois Natural History Survey, Champaign, Illinois.</w:t>
       </w:r>
     </w:p>
-    <w:bookmarkEnd w:id="118"/>
-    <w:bookmarkStart w:id="119" w:name="ref-Kelly16"/>
+    <w:bookmarkEnd w:id="122"/>
+    <w:bookmarkStart w:id="123" w:name="ref-Kelly16"/>
     <w:p>
       <w:pPr>
         <w:pStyle w:val="Bibliography"/>
@@ -5956,8 +6045,8 @@
         <w:t xml:space="preserve">Kelly, M. G., S. Birk, N. J. Willby, L. Denys, S.Drakare, M. Kahlert, S. M. Karjalainen, A. Marchetto, J. A. Pitt, G. Urbanič, and S. Poikane. 2016. Redundancy in the ecological assessment of lakes: Are phytoplankton, macrophytes and phytobenthos all necessary? Science of the Total Environment 15:594–602.</w:t>
       </w:r>
     </w:p>
-    <w:bookmarkEnd w:id="119"/>
-    <w:bookmarkStart w:id="120" w:name="ref-Kerans94"/>
+    <w:bookmarkEnd w:id="123"/>
+    <w:bookmarkStart w:id="124" w:name="ref-Kerans94"/>
     <w:p>
       <w:pPr>
         <w:pStyle w:val="Bibliography"/>
@@ -5966,8 +6055,8 @@
         <w:t xml:space="preserve">Kerans, B. L., and J. R. Karr. 1994. A benthic index of biotic integrity (B-IBI) for rivers of the Tennessee Valley. Ecological Applications 4:768–785.</w:t>
       </w:r>
     </w:p>
-    <w:bookmarkEnd w:id="120"/>
-    <w:bookmarkStart w:id="121" w:name="ref-King11"/>
+    <w:bookmarkEnd w:id="124"/>
+    <w:bookmarkStart w:id="125" w:name="ref-King11"/>
     <w:p>
       <w:pPr>
         <w:pStyle w:val="Bibliography"/>
@@ -5976,8 +6065,8 @@
         <w:t xml:space="preserve">King, R. S., M. E. Baker, P. F. Kazyak, and D. E. Weller. 2011. How novel is too novel? Stream community thresholds at exceptionally low levels of catchment urbanization. Ecological Applications 21:1659–1678.</w:t>
       </w:r>
     </w:p>
-    <w:bookmarkEnd w:id="121"/>
-    <w:bookmarkStart w:id="122" w:name="ref-Kluyver16"/>
+    <w:bookmarkEnd w:id="125"/>
+    <w:bookmarkStart w:id="126" w:name="ref-Kluyver16"/>
     <w:p>
       <w:pPr>
         <w:pStyle w:val="Bibliography"/>
@@ -5986,8 +6075,8 @@
         <w:t xml:space="preserve">Kluyver, T., B. Ragan-Kelley, F. Pérez, B. Granger, M. Bussonnier, J. Frederic, K. Kelley, J. Hamrick, J. Grout, S. Corlay, P. Ivanov, D. Avila, S. Abdalla, and C. Willing. 2016. Jupyter notebooks – a publishing format for reproducible computational workflows. IOS Press.</w:t>
       </w:r>
     </w:p>
-    <w:bookmarkEnd w:id="122"/>
-    <w:bookmarkStart w:id="123" w:name="ref-Kuehne19"/>
+    <w:bookmarkEnd w:id="126"/>
+    <w:bookmarkStart w:id="127" w:name="ref-Kuehne19"/>
     <w:p>
       <w:pPr>
         <w:pStyle w:val="Bibliography"/>
@@ -5996,8 +6085,8 @@
         <w:t xml:space="preserve">Kuehne, L. M., and A. L. Strecker, and J. D. Olden. 2019. Knowledge exchange and social capital for freshwater ecosystem assessments. BioScience 70:174–183.</w:t>
       </w:r>
     </w:p>
-    <w:bookmarkEnd w:id="123"/>
-    <w:bookmarkStart w:id="124" w:name="ref-Kuehne17"/>
+    <w:bookmarkEnd w:id="127"/>
+    <w:bookmarkStart w:id="128" w:name="ref-Kuehne17"/>
     <w:p>
       <w:pPr>
         <w:pStyle w:val="Bibliography"/>
@@ -6006,8 +6095,8 @@
         <w:t xml:space="preserve">Kuehne, L. M., J. D. Olden, A. L. Strecker, J. J. Lawler, and D. M. Theobald. 2017. Past, present, and future of ecological integrity assessment for fresh waters. Frontiers in Ecology and the Environment 15:197–205.</w:t>
       </w:r>
     </w:p>
-    <w:bookmarkEnd w:id="124"/>
-    <w:bookmarkStart w:id="125" w:name="ref-VanderLaan14"/>
+    <w:bookmarkEnd w:id="128"/>
+    <w:bookmarkStart w:id="129" w:name="ref-VanderLaan14"/>
     <w:p>
       <w:pPr>
         <w:pStyle w:val="Bibliography"/>
@@ -6016,8 +6105,8 @@
         <w:t xml:space="preserve">Laan, J. J. V., and C. P. Hawkins. 2014. Enhancing the performance and interpretation of freshwater biological indices: An application in arid zone streams. Ecological Indicators 36:470–482.</w:t>
       </w:r>
     </w:p>
-    <w:bookmarkEnd w:id="125"/>
-    <w:bookmarkStart w:id="126" w:name="ref-Lai19"/>
+    <w:bookmarkEnd w:id="129"/>
+    <w:bookmarkStart w:id="130" w:name="ref-Lai19"/>
     <w:p>
       <w:pPr>
         <w:pStyle w:val="Bibliography"/>
@@ -6026,8 +6115,8 @@
         <w:t xml:space="preserve">Lai, J., C. J. Lortie, R. A. Muenchen, J. Yang, and K. Ma. 2019. Evaluating the popularity of R in ecology. Ecosphere 10:e02567.</w:t>
       </w:r>
     </w:p>
-    <w:bookmarkEnd w:id="126"/>
-    <w:bookmarkStart w:id="127" w:name="ref-Landman09"/>
+    <w:bookmarkEnd w:id="130"/>
+    <w:bookmarkStart w:id="131" w:name="ref-Landman09"/>
     <w:p>
       <w:pPr>
         <w:pStyle w:val="Bibliography"/>
@@ -6036,8 +6125,8 @@
         <w:t xml:space="preserve">Landman, A., and S. A. Glantz. 2009. Tobacco industry efforts to undermine policy-relevant research. American Journal of Public Health 99:45–58.</w:t>
       </w:r>
     </w:p>
-    <w:bookmarkEnd w:id="127"/>
-    <w:bookmarkStart w:id="128" w:name="ref-Lenat01"/>
+    <w:bookmarkEnd w:id="131"/>
+    <w:bookmarkStart w:id="132" w:name="ref-Lenat01"/>
     <w:p>
       <w:pPr>
         <w:pStyle w:val="Bibliography"/>
@@ -6046,8 +6135,8 @@
         <w:t xml:space="preserve">Lenat, D. R., and V. H. Resh. 2001. Taxonomy and stream ecology - the benefits of genus- and species-level identifications. Journal of the North American Benthological Society 20:287–298.</w:t>
       </w:r>
     </w:p>
-    <w:bookmarkEnd w:id="128"/>
-    <w:bookmarkStart w:id="129" w:name="ref-Lewandowsky16"/>
+    <w:bookmarkEnd w:id="132"/>
+    <w:bookmarkStart w:id="133" w:name="ref-Lewandowsky16"/>
     <w:p>
       <w:pPr>
         <w:pStyle w:val="Bibliography"/>
@@ -6056,8 +6145,8 @@
         <w:t xml:space="preserve">Lewandowsky, S., and D. Bishop. 2016. Research integrity: Don’t let transparency damage science. Nature 529:459–461.</w:t>
       </w:r>
     </w:p>
-    <w:bookmarkEnd w:id="129"/>
-    <w:bookmarkStart w:id="130" w:name="ref-Liaw02"/>
+    <w:bookmarkEnd w:id="133"/>
+    <w:bookmarkStart w:id="134" w:name="ref-Liaw02"/>
     <w:p>
       <w:pPr>
         <w:pStyle w:val="Bibliography"/>
@@ -6066,8 +6155,8 @@
         <w:t xml:space="preserve">Liaw, A., and M. Wiener. 2002. Classification and regression by randomForest. R News 2:18–22.</w:t>
       </w:r>
     </w:p>
-    <w:bookmarkEnd w:id="130"/>
-    <w:bookmarkStart w:id="131" w:name="ref-Liu08"/>
+    <w:bookmarkEnd w:id="134"/>
+    <w:bookmarkStart w:id="135" w:name="ref-Liu08"/>
     <w:p>
       <w:pPr>
         <w:pStyle w:val="Bibliography"/>
@@ -6076,8 +6165,8 @@
         <w:t xml:space="preserve">Liu, Y., H. Gupta, E. Springer, and T. Wagener. 2008. Linking science with environmental decision making: Experiences from an integrated modeling approach to supporting sustainable water resources management. Environmental Modelling &amp; Software 23:846–858.</w:t>
       </w:r>
     </w:p>
-    <w:bookmarkEnd w:id="131"/>
-    <w:bookmarkStart w:id="132" w:name="ref-Lortie14"/>
+    <w:bookmarkEnd w:id="135"/>
+    <w:bookmarkStart w:id="136" w:name="ref-Lortie14"/>
     <w:p>
       <w:pPr>
         <w:pStyle w:val="Bibliography"/>
@@ -6086,8 +6175,8 @@
         <w:t xml:space="preserve">Lortie, C. J. 2014. Formalized synthesis opportunities for ecology: Systematic reviews and meta-analyses. OIKOS 123:897–902.</w:t>
       </w:r>
     </w:p>
-    <w:bookmarkEnd w:id="132"/>
-    <w:bookmarkStart w:id="133" w:name="ref-Lowndes17"/>
+    <w:bookmarkEnd w:id="136"/>
+    <w:bookmarkStart w:id="137" w:name="ref-Lowndes17"/>
     <w:p>
       <w:pPr>
         <w:pStyle w:val="Bibliography"/>
@@ -6096,8 +6185,8 @@
         <w:t xml:space="preserve">Lowndes, J. S. S., B. D. Best, C. Scarborough, J. C. Afflerbach, M. R. Frazier, C. C. O’Hara, N. Jiang, and B. S. Halpern. 2017. Our path to better science in less time using open data science tools. Nature Ecology &amp; Evolution 1:1–7.</w:t>
       </w:r>
     </w:p>
-    <w:bookmarkEnd w:id="133"/>
-    <w:bookmarkStart w:id="134" w:name="ref-Marwick16"/>
+    <w:bookmarkEnd w:id="137"/>
+    <w:bookmarkStart w:id="138" w:name="ref-Marwick16"/>
     <w:p>
       <w:pPr>
         <w:pStyle w:val="Bibliography"/>
@@ -6106,8 +6195,8 @@
         <w:t xml:space="preserve">Marwick, B., J. d’Alpoim Guedes, C. M. Barton, L. A. Bates, M. Baxter, A. Bevan, E. A. Bollwerk, R. K. Bocinsky, T. Brughmans, A. K. Carter, C. Conrad, D. A. Contreras, S. Costa, E. R. Crema, A. Daggett, B. Davies, B. L. Drake, T. S. Dye, P. France, R. Fullagar, D. Giusti, S. Graham, M. D. Harris, J. Hawks, S. Heath, D. Huffer, E. C. Kansa, S. W. Kansa, M. E. Madsen, J. Melcher, J. Negre, F. D. Neiman, R. Opitz, D. C. Orton, P. Przystupa, M. Raviele, J. Riel-Salvatore, P. Riris, I. Romanowska, N. Strupler, I. I. Ullah, H. G. V. Vlack, E. C. Watrall, C. Webster, J. Wells, J. Winters, and C. D. Wren. 2016. Open science in archaeology. SAA Archaeological Record 17:8–14.</w:t>
       </w:r>
     </w:p>
-    <w:bookmarkEnd w:id="134"/>
-    <w:bookmarkStart w:id="135" w:name="ref-Mazor16"/>
+    <w:bookmarkEnd w:id="138"/>
+    <w:bookmarkStart w:id="139" w:name="ref-Mazor16"/>
     <w:p>
       <w:pPr>
         <w:pStyle w:val="Bibliography"/>
@@ -6116,8 +6205,8 @@
         <w:t xml:space="preserve">Mazor, R. D., A. C. Rehn, P. R. Ode, M. Engeln, K. C. Schiff, E. D. Stein, D. J. Gillett, D. B. Herbst, and C. P. Hawkins. 2016. Bioassessment in complex environments: Designing an index for consistent meaning in different settings. Freshwater Science 35:249–271.</w:t>
       </w:r>
     </w:p>
-    <w:bookmarkEnd w:id="135"/>
-    <w:bookmarkStart w:id="136" w:name="ref-Mazor14"/>
+    <w:bookmarkEnd w:id="139"/>
+    <w:bookmarkStart w:id="140" w:name="ref-Mazor14"/>
     <w:p>
       <w:pPr>
         <w:pStyle w:val="Bibliography"/>
@@ -6126,8 +6215,8 @@
         <w:t xml:space="preserve">Mazor, R. D., E. D. Stein, P. R. Ode, and K. Schiff. 2014. Integrating intermittent streams into watershed assessments: Applicability of an index of biotic integrity. Freshwater Science 35:459–474.</w:t>
       </w:r>
     </w:p>
-    <w:bookmarkEnd w:id="136"/>
-    <w:bookmarkStart w:id="137" w:name="ref-McKay12"/>
+    <w:bookmarkEnd w:id="140"/>
+    <w:bookmarkStart w:id="141" w:name="ref-McKay12"/>
     <w:p>
       <w:pPr>
         <w:pStyle w:val="Bibliography"/>
@@ -6136,8 +6225,8 @@
         <w:t xml:space="preserve">McKay, L., T. Bondelid, T. Dewald, J. Johnston, R. Moore, and A. Reah. 2012. NHDPlus Version 2: User Guide.</w:t>
       </w:r>
     </w:p>
-    <w:bookmarkEnd w:id="137"/>
-    <w:bookmarkStart w:id="138" w:name="ref-Michener97"/>
+    <w:bookmarkEnd w:id="141"/>
+    <w:bookmarkStart w:id="142" w:name="ref-Michener97"/>
     <w:p>
       <w:pPr>
         <w:pStyle w:val="Bibliography"/>
@@ -6146,8 +6235,8 @@
         <w:t xml:space="preserve">Michener, W. K., J. W. Brunt, J. J. Helly, T. B. Kirchner, and S. G. Stafford. 1997. Nongeospatial metadata for the ecological sciences. Ecological Applications 7:330–342.</w:t>
       </w:r>
     </w:p>
-    <w:bookmarkEnd w:id="138"/>
-    <w:bookmarkStart w:id="139" w:name="ref-Mitchell05"/>
+    <w:bookmarkEnd w:id="142"/>
+    <w:bookmarkStart w:id="143" w:name="ref-Mitchell05"/>
     <w:p>
       <w:pPr>
         <w:pStyle w:val="Bibliography"/>
@@ -6156,8 +6245,8 @@
         <w:t xml:space="preserve">Mitchell, B. 2005. Integrated water resource management, institutional arrangements, and land use planning. Environmental Planning A: Economy and Space 37:1335–1352.</w:t>
       </w:r>
     </w:p>
-    <w:bookmarkEnd w:id="139"/>
-    <w:bookmarkStart w:id="140" w:name="ref-Nichols16"/>
+    <w:bookmarkEnd w:id="143"/>
+    <w:bookmarkStart w:id="144" w:name="ref-Nichols16"/>
     <w:p>
       <w:pPr>
         <w:pStyle w:val="Bibliography"/>
@@ -6166,8 +6255,8 @@
         <w:t xml:space="preserve">Nichols, S. J., L. A. Barmuta, B. C. Chessman, P. E. Davies, F. J. Dyer, E. T. Harrison, C. P. Hawkins, I. Jones, B. J. Kefford, S. Linke, R. Marchant, L. Metzeling, K. Moon, R. Ogden, M. Peat, T. B. Reynoldson, and R. M. Thompson. 2016. The imperative need for nationally coordinated bioassessment of rivers and streams. Marine and Freshwater Research 68:599–613.</w:t>
       </w:r>
     </w:p>
-    <w:bookmarkEnd w:id="140"/>
-    <w:bookmarkStart w:id="141" w:name="ref-Ode16"/>
+    <w:bookmarkEnd w:id="144"/>
+    <w:bookmarkStart w:id="145" w:name="ref-Ode16"/>
     <w:p>
       <w:pPr>
         <w:pStyle w:val="Bibliography"/>
@@ -6176,8 +6265,8 @@
         <w:t xml:space="preserve">Ode, P. R., A. C. Rehn, R. D. Mazor, K. C. Schiff, E. D. Stein, J. T. May, L. R. Brown, D. B. Herbst, D. Gillett, K. Lunde, and C. P. Hawkins. 2016. Evaluating the adequacy of a reference-site pool for ecological assessments in environmentally complex regions. Freshwater Science 35:237–248.</w:t>
       </w:r>
     </w:p>
-    <w:bookmarkEnd w:id="141"/>
-    <w:bookmarkStart w:id="142" w:name="ref-Oksanen18"/>
+    <w:bookmarkEnd w:id="145"/>
+    <w:bookmarkStart w:id="146" w:name="ref-Oksanen18"/>
     <w:p>
       <w:pPr>
         <w:pStyle w:val="Bibliography"/>
@@ -6186,8 +6275,8 @@
         <w:t xml:space="preserve">Oksanen, J., F. G. Blanchet, M. Friendly, R. Kindt, P. Legendre, D. McGlinn, P. R. Minchin, R. B. O’Hara, G. L. Simpson, P. Solymos, M. H. H. Stevens, E. Szoecs, and H. Wagner. 2018. Vegan: Community ecology package.</w:t>
       </w:r>
     </w:p>
-    <w:bookmarkEnd w:id="142"/>
-    <w:bookmarkStart w:id="143" w:name="ref-vanoudenhoven16"/>
+    <w:bookmarkEnd w:id="146"/>
+    <w:bookmarkStart w:id="147" w:name="ref-vanoudenhoven16"/>
     <w:p>
       <w:pPr>
         <w:pStyle w:val="Bibliography"/>
@@ -6196,8 +6285,8 @@
         <w:t xml:space="preserve">Oudenhoven, A. P. E. van, M. Schröter, and R. de Groot. 2016. Open access to science on ecosystem services and biodiversity. International Journal of Biodiversity Science, Ecosystem Services &amp; Management 12:239–241.</w:t>
       </w:r>
     </w:p>
-    <w:bookmarkEnd w:id="143"/>
-    <w:bookmarkStart w:id="144" w:name="ref-Pebesma18"/>
+    <w:bookmarkEnd w:id="147"/>
+    <w:bookmarkStart w:id="148" w:name="ref-Pebesma18"/>
     <w:p>
       <w:pPr>
         <w:pStyle w:val="Bibliography"/>
@@ -6206,8 +6295,8 @@
         <w:t xml:space="preserve">Pebesma, E. 2018. Sf: Simple features for r.</w:t>
       </w:r>
     </w:p>
-    <w:bookmarkEnd w:id="144"/>
-    <w:bookmarkStart w:id="145" w:name="ref-Pilkington16"/>
+    <w:bookmarkEnd w:id="148"/>
+    <w:bookmarkStart w:id="149" w:name="ref-Pilkington16"/>
     <w:p>
       <w:pPr>
         <w:pStyle w:val="Bibliography"/>
@@ -6231,8 +6320,8 @@
         <w:t xml:space="preserve">F. X. Olleros and M. Zhegu, editors. Research handbook on digital transformations. Edward Elgar Publishing, Cheltenham, United Kingdom.</w:t>
       </w:r>
     </w:p>
-    <w:bookmarkEnd w:id="145"/>
-    <w:bookmarkStart w:id="146" w:name="ref-Pinheiro18"/>
+    <w:bookmarkEnd w:id="149"/>
+    <w:bookmarkStart w:id="150" w:name="ref-Pinheiro18"/>
     <w:p>
       <w:pPr>
         <w:pStyle w:val="Bibliography"/>
@@ -6241,8 +6330,8 @@
         <w:t xml:space="preserve">Pinheiro, J., D. Bates, S. DebRoy, D. Sarkar, and R Core Team. 2018. nlme: Linear and nonlinear mixed effects models.</w:t>
       </w:r>
     </w:p>
-    <w:bookmarkEnd w:id="146"/>
-    <w:bookmarkStart w:id="147" w:name="ref-Pohjola11"/>
+    <w:bookmarkEnd w:id="150"/>
+    <w:bookmarkStart w:id="151" w:name="ref-Pohjola11"/>
     <w:p>
       <w:pPr>
         <w:pStyle w:val="Bibliography"/>
@@ -6251,8 +6340,8 @@
         <w:t xml:space="preserve">Pohjola, M. V., and J. T. Tuomisto. 2011. Openness in participation, assessment, and policy making upon issues of environment and environmental health: A review of literature and recent project results. Environmental Health 10:1–13.</w:t>
       </w:r>
     </w:p>
-    <w:bookmarkEnd w:id="147"/>
-    <w:bookmarkStart w:id="148" w:name="ref-Poikane14"/>
+    <w:bookmarkEnd w:id="151"/>
+    <w:bookmarkStart w:id="152" w:name="ref-Poikane14"/>
     <w:p>
       <w:pPr>
         <w:pStyle w:val="Bibliography"/>
@@ -6261,8 +6350,8 @@
         <w:t xml:space="preserve">Poikane, S., N. Zampoukas, A. Borja, S. P. Davies, W. van de Bund, and S. Birk. 2014. Intercalibration of aquatic ecological assessment methods in the European Union. Environmental Science &amp; Policy 44:237–246.</w:t>
       </w:r>
     </w:p>
-    <w:bookmarkEnd w:id="148"/>
-    <w:bookmarkStart w:id="149" w:name="ref-Powers19"/>
+    <w:bookmarkEnd w:id="152"/>
+    <w:bookmarkStart w:id="153" w:name="ref-Powers19"/>
     <w:p>
       <w:pPr>
         <w:pStyle w:val="Bibliography"/>
@@ -6271,8 +6360,8 @@
         <w:t xml:space="preserve">Powers, S. M., and S. E. Hampton. 2019. Open science, reproducibility, and transparency in ecology. Ecological Applications 29:e01822.</w:t>
       </w:r>
     </w:p>
-    <w:bookmarkEnd w:id="149"/>
-    <w:bookmarkStart w:id="150" w:name="ref-RDCT18"/>
+    <w:bookmarkEnd w:id="153"/>
+    <w:bookmarkStart w:id="154" w:name="ref-RDCT18"/>
     <w:p>
       <w:pPr>
         <w:pStyle w:val="Bibliography"/>
@@ -6281,8 +6370,8 @@
         <w:t xml:space="preserve">RDCT (R Development Core Team). 2018. R: A language and environment for statistical computing, v3.5.1. R Foundation for Statistical Computing, Vienna, Austria.</w:t>
       </w:r>
     </w:p>
-    <w:bookmarkEnd w:id="150"/>
-    <w:bookmarkStart w:id="151" w:name="ref-Rehn18"/>
+    <w:bookmarkEnd w:id="154"/>
+    <w:bookmarkStart w:id="155" w:name="ref-Rehn18"/>
     <w:p>
       <w:pPr>
         <w:pStyle w:val="Bibliography"/>
@@ -6291,8 +6380,8 @@
         <w:t xml:space="preserve">Rehn, A. C., R. D. Mazor, and P. R. Ode. 2018. An index to measure the quality of physical habitat in California wadeable streams. California Water Boards, Surface Water Ambient Monitoring Program, California Department of Fish; Wildlife, Southern California Coastal Water Research Project, Sacramento, California.</w:t>
       </w:r>
     </w:p>
-    <w:bookmarkEnd w:id="151"/>
-    <w:bookmarkStart w:id="152" w:name="ref-Slater19"/>
+    <w:bookmarkEnd w:id="155"/>
+    <w:bookmarkStart w:id="156" w:name="ref-Slater19"/>
     <w:p>
       <w:pPr>
         <w:pStyle w:val="Bibliography"/>
@@ -6301,8 +6390,8 @@
         <w:t xml:space="preserve">Slater, L. J., G. Thirel, s. Harrigan, O. Delaigue, A. Hurley, A. Khouakhi, I. Prosdocimi, C. Vitolo, and K. smith. 2019. Using R in hydrology: A review of recent developments and future directions. Hydrology and Earth System Sciences 23:2939–2963.</w:t>
       </w:r>
     </w:p>
-    <w:bookmarkEnd w:id="152"/>
-    <w:bookmarkStart w:id="153" w:name="ref-Stein09"/>
+    <w:bookmarkEnd w:id="156"/>
+    <w:bookmarkStart w:id="157" w:name="ref-Stein09"/>
     <w:p>
       <w:pPr>
         <w:pStyle w:val="Bibliography"/>
@@ -6311,8 +6400,8 @@
         <w:t xml:space="preserve">Stein, E. D., M. Brinson, M. C. Rains, W. Kleindl, and F. R. Hauer. 2009. Wetland assessment alphabet soup: How to choose (or not choose) the right assessment method. Society of Wetland Scientists Bulletin 26:20–24.</w:t>
       </w:r>
     </w:p>
-    <w:bookmarkEnd w:id="153"/>
-    <w:bookmarkStart w:id="154" w:name="ref-Stevens18"/>
+    <w:bookmarkEnd w:id="157"/>
+    <w:bookmarkStart w:id="158" w:name="ref-Stevens18"/>
     <w:p>
       <w:pPr>
         <w:pStyle w:val="Bibliography"/>
@@ -6321,8 +6410,8 @@
         <w:t xml:space="preserve">Stevens, S. L. R., M. Kuzak, C. Martinez, A. Moser, P. Bleeker, and M. Galland. 2018. Building a local community of practice in scientific programming for life scientists. PLoS Biology 16:e2005561.</w:t>
       </w:r>
     </w:p>
-    <w:bookmarkEnd w:id="154"/>
-    <w:bookmarkStart w:id="155" w:name="ref-Stoddard06"/>
+    <w:bookmarkEnd w:id="158"/>
+    <w:bookmarkStart w:id="159" w:name="ref-Stoddard06"/>
     <w:p>
       <w:pPr>
         <w:pStyle w:val="Bibliography"/>
@@ -6331,8 +6420,8 @@
         <w:t xml:space="preserve">Stoddard, J. L., D. P. Larsen, C. P. Hawkins, R. K. Johnson, and R. H. Norris. 2006. Setting expectations for the ecological condition of streams: The concept of reference condition. Ecological Applications 16:1267–1276.</w:t>
       </w:r>
     </w:p>
-    <w:bookmarkEnd w:id="155"/>
-    <w:bookmarkStart w:id="156" w:name="ref-Taylor18"/>
+    <w:bookmarkEnd w:id="159"/>
+    <w:bookmarkStart w:id="160" w:name="ref-Taylor18"/>
     <w:p>
       <w:pPr>
         <w:pStyle w:val="Bibliography"/>
@@ -6341,8 +6430,8 @@
         <w:t xml:space="preserve">Taylor, J. M., J. A. Back, B. W. Brooks, and R. S. King. 2018. Spatial, temporal and experimental: Three study design cornerstones for establishing defensible numeric criteria in freshwater ecosystems. Journal of Applied Ecology 55:2114–2123.</w:t>
       </w:r>
     </w:p>
-    <w:bookmarkEnd w:id="156"/>
-    <w:bookmarkStart w:id="157" w:name="ref-Taylor14"/>
+    <w:bookmarkEnd w:id="160"/>
+    <w:bookmarkStart w:id="161" w:name="ref-Taylor14"/>
     <w:p>
       <w:pPr>
         <w:pStyle w:val="Bibliography"/>
@@ -6351,8 +6440,8 @@
         <w:t xml:space="preserve">Taylor, J. M., R. S. King, A. A. Pease, and K. O. Winemiller. 2014. Nonlinear response of stream ecosystem structure to low-level phosphorus enrichment. Freshwater Biology 59:969–984.</w:t>
       </w:r>
     </w:p>
-    <w:bookmarkEnd w:id="157"/>
-    <w:bookmarkStart w:id="158" w:name="ref-Touchon16"/>
+    <w:bookmarkEnd w:id="161"/>
+    <w:bookmarkStart w:id="162" w:name="ref-Touchon16"/>
     <w:p>
       <w:pPr>
         <w:pStyle w:val="Bibliography"/>
@@ -6361,8 +6450,18 @@
         <w:t xml:space="preserve">Touchon, J. C., and M. W. McCoy. 2016. The mismatch between current statistical practice and doctoral training in ecology. Ecosphere 7:e01394.</w:t>
       </w:r>
     </w:p>
-    <w:bookmarkEnd w:id="158"/>
-    <w:bookmarkStart w:id="159" w:name="ref-Wickham09"/>
+    <w:bookmarkEnd w:id="162"/>
+    <w:bookmarkStart w:id="163" w:name="ref-White14"/>
+    <w:p>
+      <w:pPr>
+        <w:pStyle w:val="Bibliography"/>
+      </w:pPr>
+      <w:r>
+        <w:t xml:space="preserve">White, B. P., E. M. Pilgrim, L. M. Boykin, E. D. Stein, and R. D. Mazor. 2014. Comparison of four species-delimitation methods applied to a DNA barcode data set of insect larvae for use in routine bioassessment. Freshwater Science 33:338–348.</w:t>
+      </w:r>
+    </w:p>
+    <w:bookmarkEnd w:id="163"/>
+    <w:bookmarkStart w:id="164" w:name="ref-Wickham09"/>
     <w:p>
       <w:pPr>
         <w:pStyle w:val="Bibliography"/>
@@ -6371,18 +6470,8 @@
         <w:t xml:space="preserve">Wickham, H. 2009. Ggplot2: Elegant graphics for data analysis. Springer-Verlag. New York.</w:t>
       </w:r>
     </w:p>
-    <w:bookmarkEnd w:id="159"/>
-    <w:bookmarkStart w:id="160" w:name="ref-Wickham14c"/>
-    <w:p>
-      <w:pPr>
-        <w:pStyle w:val="Bibliography"/>
-      </w:pPr>
-      <w:r>
-        <w:t xml:space="preserve">Wickham, H. 2014. Tidy data. Journal of Statistical Software 59:1–23.</w:t>
-      </w:r>
-    </w:p>
-    <w:bookmarkEnd w:id="160"/>
-    <w:bookmarkStart w:id="161" w:name="ref-Wickham15"/>
+    <w:bookmarkEnd w:id="164"/>
+    <w:bookmarkStart w:id="165" w:name="ref-Wickham15"/>
     <w:p>
       <w:pPr>
         <w:pStyle w:val="Bibliography"/>
@@ -6391,8 +6480,8 @@
         <w:t xml:space="preserve">Wickham, H. 2015. R packages. Page 182. O’Reilly, Sebastopol, California.</w:t>
       </w:r>
     </w:p>
-    <w:bookmarkEnd w:id="161"/>
-    <w:bookmarkStart w:id="162" w:name="ref-Wickham17b"/>
+    <w:bookmarkEnd w:id="165"/>
+    <w:bookmarkStart w:id="166" w:name="ref-Wickham17b"/>
     <w:p>
       <w:pPr>
         <w:pStyle w:val="Bibliography"/>
@@ -6401,8 +6490,8 @@
         <w:t xml:space="preserve">Wickham, H. 2017. Tidyverse: Easily install and load the ’tidyverse’.</w:t>
       </w:r>
     </w:p>
-    <w:bookmarkEnd w:id="162"/>
-    <w:bookmarkStart w:id="163" w:name="ref-Wickham18"/>
+    <w:bookmarkEnd w:id="166"/>
+    <w:bookmarkStart w:id="167" w:name="ref-Wickham18"/>
     <w:p>
       <w:pPr>
         <w:pStyle w:val="Bibliography"/>
@@ -6411,8 +6500,8 @@
         <w:t xml:space="preserve">Wickham, H., J. Hester, and W. Chang. 2018. Devtools: Tools to make developing r packages easier.</w:t>
       </w:r>
     </w:p>
-    <w:bookmarkEnd w:id="163"/>
-    <w:bookmarkStart w:id="164" w:name="ref-Wilkinson05"/>
+    <w:bookmarkEnd w:id="167"/>
+    <w:bookmarkStart w:id="168" w:name="ref-Wilkinson05"/>
     <w:p>
       <w:pPr>
         <w:pStyle w:val="Bibliography"/>
@@ -6421,8 +6510,8 @@
         <w:t xml:space="preserve">Wilkinson, L. 2005. The grammar of graphics. Page 691. second. Statistics; Computing, Springer, New York.</w:t>
       </w:r>
     </w:p>
-    <w:bookmarkEnd w:id="164"/>
-    <w:bookmarkStart w:id="165" w:name="ref-Woelfle11"/>
+    <w:bookmarkEnd w:id="168"/>
+    <w:bookmarkStart w:id="169" w:name="ref-Woelfle11"/>
     <w:p>
       <w:pPr>
         <w:pStyle w:val="Bibliography"/>
@@ -6431,8 +6520,8 @@
         <w:t xml:space="preserve">Woelfle, M., P. Olliaro, and M. H. Todd. 2011. Open science is a research accelerator. Nature Chemistry 3:745–748.</w:t>
       </w:r>
     </w:p>
-    <w:bookmarkEnd w:id="165"/>
-    <w:bookmarkStart w:id="166" w:name="ref-Wood17"/>
+    <w:bookmarkEnd w:id="169"/>
+    <w:bookmarkStart w:id="170" w:name="ref-Wood17"/>
     <w:p>
       <w:pPr>
         <w:pStyle w:val="Bibliography"/>
@@ -6441,8 +6530,8 @@
         <w:t xml:space="preserve">Wood, S. N. 2017. Generalized additive models: An introduction with r. Page 476. 2nd editions. Chapman; Hall, CRC Press, London, United Kingdom.</w:t>
       </w:r>
     </w:p>
-    <w:bookmarkEnd w:id="166"/>
-    <w:bookmarkStart w:id="167" w:name="ref-Xie15"/>
+    <w:bookmarkEnd w:id="170"/>
+    <w:bookmarkStart w:id="171" w:name="ref-Xie15"/>
     <w:p>
       <w:pPr>
         <w:pStyle w:val="Bibliography"/>
@@ -6451,8 +6540,8 @@
         <w:t xml:space="preserve">Xie, Y. 2015. Dynamic documents with R and knitr. 2nd editions. Chapman; Hall/CRC, Boca Raton, Florida.</w:t>
       </w:r>
     </w:p>
-    <w:bookmarkEnd w:id="167"/>
-    <w:bookmarkStart w:id="168" w:name="ref-Yenni19"/>
+    <w:bookmarkEnd w:id="171"/>
+    <w:bookmarkStart w:id="172" w:name="ref-Yenni19"/>
     <w:p>
       <w:pPr>
         <w:pStyle w:val="Bibliography"/>
@@ -6461,8 +6550,8 @@
         <w:t xml:space="preserve">Yenni, G. M., E. M. Christensen, E. K. Bledsoe, S. R. Supp, R. M. Diaz, E. P. White, and s. K. M. Ernest. 2019. Developing a modern data workflow for regularly updated data. PLoS Biology 17:e3000125.</w:t>
       </w:r>
     </w:p>
-    <w:bookmarkEnd w:id="168"/>
-    <w:bookmarkStart w:id="169" w:name="ref-Yuan04"/>
+    <w:bookmarkEnd w:id="172"/>
+    <w:bookmarkStart w:id="173" w:name="ref-Yuan04"/>
     <w:p>
       <w:pPr>
         <w:pStyle w:val="Bibliography"/>
@@ -6471,8 +6560,8 @@
         <w:t xml:space="preserve">Yuan, L. L. 2004. Assigning macroinvertebrate tolerance classifications using generalised additive models. Freshwater Biology 49:662–677.</w:t>
       </w:r>
     </w:p>
-    <w:bookmarkEnd w:id="169"/>
-    <w:bookmarkStart w:id="170" w:name="ref-Zipper19"/>
+    <w:bookmarkEnd w:id="173"/>
+    <w:bookmarkStart w:id="174" w:name="ref-Zipper19"/>
     <w:p>
       <w:pPr>
         <w:pStyle w:val="Bibliography"/>
@@ -6481,8 +6570,8 @@
         <w:t xml:space="preserve">Zipper, S. C., K. S. S. Whitney, J. M. Deines, K. M. Befus, U. Bhatia, S. J. Albers, J. Beecher, C. Brelsford, M. Garcia, T. Gleeson, F. O’Donnell, D. Resnik, and E. Schlager. 2019. Balancing open science and data privacy in the water sciences. Water Resources Research 55:1–10.</w:t>
       </w:r>
     </w:p>
-    <w:bookmarkEnd w:id="170"/>
-    <w:bookmarkEnd w:id="171"/>
+    <w:bookmarkEnd w:id="174"/>
+    <w:bookmarkEnd w:id="175"/>
     <w:sectPr>
       <w:footerReference w:type="default" r:id="rId9"/>
       <w:pgSz w:w="12240" w:h="15840"/>

</xml_diff>

<commit_message>
revisions from reviewer 1 done
</commit_message>
<xml_diff>
--- a/manu_draft.docx
+++ b/manu_draft.docx
@@ -339,7 +339,7 @@
         <w:pStyle w:val="FirstParagraph"/>
       </w:pPr>
       <w:r>
-        <w:t xml:space="preserve">Compiled 2020-05-15 14:48:09</w:t>
+        <w:t xml:space="preserve">Compiled 2020-05-20 10:28:44</w:t>
       </w:r>
     </w:p>
     <w:p>
@@ -871,7 +871,44 @@
         <w:pStyle w:val="BodyText"/>
       </w:pPr>
       <w:r>
-        <w:t xml:space="preserve">To address these challenges, a new mode of operation is needed where method development is open and transparent, developed products are discoverable and reproducible, and most importantly, implementation in the management community is intuitive and purposeful. Open science principles that improve all aspects of the scientific method can help meet these needs and there is a unique opportunity in bioassessment to leverage openness to support public resources. Others have advocated more broadly for inclusion of open science principles in the ecological sciences</w:t>
+        <w:t xml:space="preserve">To address these challenges, a new mode of operation is needed where method development is open and transparent, developed products are discoverable and reproducible, and most importantly, implementation in the management community is intuitive and purposeful. Open science principles that improve all aspects of the scientific method can help meet these needs and there is a unique opportunity in bioassessment to leverage openness to support public resources. Open science and its ideals originated partly due to failures of reproducibility and biases in the primary literature that were revealed as systematic concerns in research fields with immediate implications for human health</w:t>
+      </w:r>
+      <w:r>
+        <w:t xml:space="preserve"> </w:t>
+      </w:r>
+      <w:r>
+        <w:t xml:space="preserve">(Makel et al.</w:t>
+      </w:r>
+      <w:r>
+        <w:t xml:space="preserve"> </w:t>
+      </w:r>
+      <w:hyperlink w:anchor="ref-Makel12">
+        <w:r>
+          <w:rPr>
+            <w:rStyle w:val="Hyperlink"/>
+          </w:rPr>
+          <w:t xml:space="preserve">2012</w:t>
+        </w:r>
+      </w:hyperlink>
+      <w:r>
+        <w:t xml:space="preserve">, Franco et al.</w:t>
+      </w:r>
+      <w:r>
+        <w:t xml:space="preserve"> </w:t>
+      </w:r>
+      <w:hyperlink w:anchor="ref-Franco14">
+        <w:r>
+          <w:rPr>
+            <w:rStyle w:val="Hyperlink"/>
+          </w:rPr>
+          <w:t xml:space="preserve">2014</w:t>
+        </w:r>
+      </w:hyperlink>
+      <w:r>
+        <w:t xml:space="preserve">)</w:t>
+      </w:r>
+      <w:r>
+        <w:t xml:space="preserve">. These ideas and the failures that they address have slowly permeated the ecological and environmental sciences</w:t>
       </w:r>
       <w:r>
         <w:t xml:space="preserve"> </w:t>
@@ -1788,13 +1825,118 @@
     </w:p>
     <w:p>
       <w:pPr>
+        <w:pStyle w:val="BodyText"/>
+      </w:pPr>
+      <w:r>
+        <w:t xml:space="preserve">An important practice that is currently not used in bioassessment for project planning is study pre-registration. This is a relatively new addition to the philosophy of open science that allows a research team to define their study procedures, expected outcomes, and statistical analysis plans in advance of the actual study</w:t>
+      </w:r>
+      <w:r>
+        <w:t xml:space="preserve"> </w:t>
+      </w:r>
+      <w:r>
+        <w:t xml:space="preserve">(Munafó et al.</w:t>
+      </w:r>
+      <w:r>
+        <w:t xml:space="preserve"> </w:t>
+      </w:r>
+      <w:hyperlink w:anchor="ref-Munafo17">
+        <w:r>
+          <w:rPr>
+            <w:rStyle w:val="Hyperlink"/>
+          </w:rPr>
+          <w:t xml:space="preserve">2017</w:t>
+        </w:r>
+      </w:hyperlink>
+      <w:r>
+        <w:t xml:space="preserve">)</w:t>
+      </w:r>
+      <w:r>
+        <w:t xml:space="preserve">. Although the standard scientific method may seem to support such proactive practices, pre-registration is an explicit declaration to make the intentions of a study design clear to avoid publication bias where only positive outcomes are reported and to prevent an interpretive result where the researcher retrospectively defines study objectives after initial results are obtained if they do not agree with expectations. This latter issue is a serious concern where scientists use postdiction with significant hindsight bias in place of prediction and conventional hypothesis testing to inform scientific discovery</w:t>
+      </w:r>
+      <w:r>
+        <w:t xml:space="preserve"> </w:t>
+      </w:r>
+      <w:r>
+        <w:t xml:space="preserve">(Nosek et al.</w:t>
+      </w:r>
+      <w:r>
+        <w:t xml:space="preserve"> </w:t>
+      </w:r>
+      <w:hyperlink w:anchor="ref-Nosek18">
+        <w:r>
+          <w:rPr>
+            <w:rStyle w:val="Hyperlink"/>
+          </w:rPr>
+          <w:t xml:space="preserve">2018</w:t>
+        </w:r>
+      </w:hyperlink>
+      <w:r>
+        <w:t xml:space="preserve">)</w:t>
+      </w:r>
+      <w:r>
+        <w:t xml:space="preserve">. Pre-registration has been used extensively in clinical research</w:t>
+      </w:r>
+      <w:r>
+        <w:t xml:space="preserve"> </w:t>
+      </w:r>
+      <w:r>
+        <w:t xml:space="preserve">(Dickersin and Rennie</w:t>
+      </w:r>
+      <w:r>
+        <w:t xml:space="preserve"> </w:t>
+      </w:r>
+      <w:hyperlink w:anchor="ref-Dickersin03">
+        <w:r>
+          <w:rPr>
+            <w:rStyle w:val="Hyperlink"/>
+          </w:rPr>
+          <w:t xml:space="preserve">2003</w:t>
+        </w:r>
+      </w:hyperlink>
+      <w:r>
+        <w:t xml:space="preserve">)</w:t>
+      </w:r>
+      <w:r>
+        <w:t xml:space="preserve">, where outcomes often have immediate implications for human health and well-being. In contrast, bioassessment studies often focus on developing applied products, where conventional hypothesis testing is less a concern. However, pre-registration could be an important tool for the environmental sciences where an explicit declaration of study intent as being exploratory or applied could prevent postdiction or an otherwise misuse of study results after a project is completed. Venues that support pre-registration of studies across multiple disciples could be used in bioassessment study planning (e.g., Open Science Framework</w:t>
+      </w:r>
+      <w:r>
+        <w:t xml:space="preserve"> </w:t>
+      </w:r>
+      <w:hyperlink r:id="rId39">
+        <w:r>
+          <w:rPr>
+            <w:rStyle w:val="Hyperlink"/>
+          </w:rPr>
+          <w:t xml:space="preserve">http://osf.io/</w:t>
+        </w:r>
+      </w:hyperlink>
+      <w:r>
+        <w:t xml:space="preserve">, AsPredicted</w:t>
+      </w:r>
+      <w:r>
+        <w:t xml:space="preserve"> </w:t>
+      </w:r>
+      <w:hyperlink r:id="rId40">
+        <w:r>
+          <w:rPr>
+            <w:rStyle w:val="Hyperlink"/>
+          </w:rPr>
+          <w:t xml:space="preserve">http://AsPredicted.org/</w:t>
+        </w:r>
+      </w:hyperlink>
+      <w:r>
+        <w:t xml:space="preserve">).</w:t>
+      </w:r>
+    </w:p>
+    <w:p>
+      <w:pPr>
         <w:pStyle w:val="Heading3"/>
       </w:pPr>
-      <w:bookmarkStart w:id="39" w:name="curating-bioassessment-data"/>
+      <w:bookmarkStart w:id="41" w:name="curating-bioassessment-data"/>
       <w:r>
         <w:t xml:space="preserve">Curating bioassessment data</w:t>
       </w:r>
-      <w:bookmarkEnd w:id="39"/>
+      <w:bookmarkEnd w:id="41"/>
     </w:p>
     <w:p>
       <w:pPr>
@@ -1863,7 +2005,7 @@
       <w:r>
         <w:t xml:space="preserve">. Species names also change regularly requiring updates to standard taxonomic effort (</w:t>
       </w:r>
-      <w:hyperlink r:id="rId40">
+      <w:hyperlink r:id="rId42">
         <w:r>
           <w:rPr>
             <w:rStyle w:val="Hyperlink"/>
@@ -2005,7 +2147,7 @@
       <w:r>
         <w:t xml:space="preserve"> </w:t>
       </w:r>
-      <w:hyperlink r:id="rId41">
+      <w:hyperlink r:id="rId43">
         <w:r>
           <w:rPr>
             <w:rStyle w:val="Hyperlink"/>
@@ -2042,7 +2184,7 @@
       <w:r>
         <w:t xml:space="preserve"> </w:t>
       </w:r>
-      <w:hyperlink r:id="rId42">
+      <w:hyperlink r:id="rId44">
         <w:r>
           <w:rPr>
             <w:rStyle w:val="Hyperlink"/>
@@ -2172,11 +2314,11 @@
       <w:pPr>
         <w:pStyle w:val="Heading3"/>
       </w:pPr>
-      <w:bookmarkStart w:id="43" w:name="using-r-for-bioassessment-application"/>
+      <w:bookmarkStart w:id="45" w:name="using-r-for-bioassessment-application"/>
       <w:r>
         <w:t xml:space="preserve">Using R for bioassessment application</w:t>
       </w:r>
-      <w:bookmarkEnd w:id="43"/>
+      <w:bookmarkEnd w:id="45"/>
     </w:p>
     <w:p>
       <w:pPr>
@@ -3015,7 +3157,7 @@
       <w:r>
         <w:t xml:space="preserve"> </w:t>
       </w:r>
-      <w:hyperlink r:id="rId44">
+      <w:hyperlink r:id="rId46">
         <w:r>
           <w:rPr>
             <w:rStyle w:val="Hyperlink"/>
@@ -3189,11 +3331,11 @@
       <w:pPr>
         <w:pStyle w:val="Heading1"/>
       </w:pPr>
-      <w:bookmarkStart w:id="45" w:name="X397973545fdf2dcf48aebc59a90e0d17c54c534"/>
+      <w:bookmarkStart w:id="47" w:name="X397973545fdf2dcf48aebc59a90e0d17c54c534"/>
       <w:r>
         <w:t xml:space="preserve">Open science in practice: The SCAPE project</w:t>
       </w:r>
-      <w:bookmarkEnd w:id="45"/>
+      <w:bookmarkEnd w:id="47"/>
     </w:p>
     <w:p>
       <w:pPr>
@@ -3302,7 +3444,7 @@
       <w:r>
         <w:t xml:space="preserve">(</w:t>
       </w:r>
-      <w:hyperlink r:id="rId46">
+      <w:hyperlink r:id="rId48">
         <w:r>
           <w:rPr>
             <w:rStyle w:val="Hyperlink"/>
@@ -3331,7 +3473,7 @@
       <w:r>
         <w:t xml:space="preserve"> </w:t>
       </w:r>
-      <w:hyperlink r:id="rId47">
+      <w:hyperlink r:id="rId49">
         <w:r>
           <w:rPr>
             <w:rStyle w:val="Hyperlink"/>
@@ -3363,7 +3505,7 @@
       <w:r>
         <w:t xml:space="preserve"> </w:t>
       </w:r>
-      <w:hyperlink r:id="rId48">
+      <w:hyperlink r:id="rId50">
         <w:r>
           <w:rPr>
             <w:rStyle w:val="Hyperlink"/>
@@ -3380,7 +3522,7 @@
       <w:r>
         <w:t xml:space="preserve"> </w:t>
       </w:r>
-      <w:hyperlink r:id="rId49">
+      <w:hyperlink r:id="rId51">
         <w:r>
           <w:rPr>
             <w:rStyle w:val="Hyperlink"/>
@@ -3549,7 +3691,7 @@
       <w:r>
         <w:t xml:space="preserve">Open science tools were critically important for translating and delivering SCAPE products to decision-makers. Local stakeholder engagement to identify research goals guided the technical development process of SCAPE. All analyses, including model development and validation, were conducted using R. A version control system (Git) and online hosting (</w:t>
       </w:r>
-      <w:hyperlink r:id="rId50">
+      <w:hyperlink r:id="rId52">
         <w:r>
           <w:rPr>
             <w:rStyle w:val="Hyperlink"/>
@@ -3591,7 +3733,7 @@
       <w:r>
         <w:t xml:space="preserve">. Importantly, an online, interactive web page (</w:t>
       </w:r>
-      <w:hyperlink r:id="rId51">
+      <w:hyperlink r:id="rId53">
         <w:r>
           <w:rPr>
             <w:rStyle w:val="Hyperlink"/>
@@ -3699,11 +3841,11 @@
       <w:pPr>
         <w:pStyle w:val="Heading1"/>
       </w:pPr>
-      <w:bookmarkStart w:id="52" w:name="limitations-and-opportunities"/>
+      <w:bookmarkStart w:id="54" w:name="limitations-and-opportunities"/>
       <w:r>
         <w:t xml:space="preserve">Limitations and opportunities</w:t>
       </w:r>
-      <w:bookmarkEnd w:id="52"/>
+      <w:bookmarkEnd w:id="54"/>
     </w:p>
     <w:p>
       <w:pPr>
@@ -3746,7 +3888,7 @@
       <w:r>
         <w:t xml:space="preserve"> </w:t>
       </w:r>
-      <w:hyperlink r:id="rId53">
+      <w:hyperlink r:id="rId55">
         <w:r>
           <w:rPr>
             <w:rStyle w:val="Hyperlink"/>
@@ -3791,7 +3933,7 @@
       <w:r>
         <w:t xml:space="preserve"> </w:t>
       </w:r>
-      <w:hyperlink r:id="rId54">
+      <w:hyperlink r:id="rId56">
         <w:r>
           <w:rPr>
             <w:rStyle w:val="Hyperlink"/>
@@ -3808,7 +3950,7 @@
       <w:r>
         <w:t xml:space="preserve"> </w:t>
       </w:r>
-      <w:hyperlink r:id="rId55">
+      <w:hyperlink r:id="rId57">
         <w:r>
           <w:rPr>
             <w:rStyle w:val="Hyperlink"/>
@@ -4167,7 +4309,7 @@
       <w:r>
         <w:t xml:space="preserve"> </w:t>
       </w:r>
-      <w:hyperlink r:id="rId56">
+      <w:hyperlink r:id="rId58">
         <w:r>
           <w:rPr>
             <w:rStyle w:val="Hyperlink"/>
@@ -4181,7 +4323,7 @@
       <w:r>
         <w:t xml:space="preserve"> </w:t>
       </w:r>
-      <w:hyperlink r:id="rId57">
+      <w:hyperlink r:id="rId59">
         <w:r>
           <w:rPr>
             <w:rStyle w:val="Hyperlink"/>
@@ -4198,7 +4340,7 @@
       <w:r>
         <w:t xml:space="preserve"> </w:t>
       </w:r>
-      <w:hyperlink r:id="rId58">
+      <w:hyperlink r:id="rId60">
         <w:r>
           <w:rPr>
             <w:rStyle w:val="Hyperlink"/>
@@ -4212,7 +4354,7 @@
       <w:r>
         <w:t xml:space="preserve"> </w:t>
       </w:r>
-      <w:hyperlink r:id="rId59">
+      <w:hyperlink r:id="rId61">
         <w:r>
           <w:rPr>
             <w:rStyle w:val="Hyperlink"/>
@@ -4223,7 +4365,7 @@
       <w:r>
         <w:t xml:space="preserve">). Internationally, institutions in Europe and Canada that have projects supported by public funds are obligated to publish data and papers as open access (</w:t>
       </w:r>
-      <w:hyperlink r:id="rId60">
+      <w:hyperlink r:id="rId62">
         <w:r>
           <w:rPr>
             <w:rStyle w:val="Hyperlink"/>
@@ -4237,7 +4379,7 @@
       <w:r>
         <w:t xml:space="preserve"> </w:t>
       </w:r>
-      <w:hyperlink r:id="rId61">
+      <w:hyperlink r:id="rId63">
         <w:r>
           <w:rPr>
             <w:rStyle w:val="Hyperlink"/>
@@ -4253,11 +4395,11 @@
       <w:pPr>
         <w:pStyle w:val="Heading1"/>
       </w:pPr>
-      <w:bookmarkStart w:id="62" w:name="conclusions"/>
+      <w:bookmarkStart w:id="64" w:name="conclusions"/>
       <w:r>
         <w:t xml:space="preserve">Conclusions</w:t>
       </w:r>
-      <w:bookmarkEnd w:id="62"/>
+      <w:bookmarkEnd w:id="64"/>
     </w:p>
     <w:p>
       <w:pPr>
@@ -4302,11 +4444,11 @@
       <w:pPr>
         <w:pStyle w:val="Heading1"/>
       </w:pPr>
-      <w:bookmarkStart w:id="63" w:name="acknowledgments"/>
+      <w:bookmarkStart w:id="65" w:name="acknowledgments"/>
       <w:r>
         <w:t xml:space="preserve">Acknowledgments</w:t>
       </w:r>
-      <w:bookmarkEnd w:id="63"/>
+      <w:bookmarkEnd w:id="65"/>
     </w:p>
     <w:p>
       <w:pPr>
@@ -4320,11 +4462,11 @@
       <w:pPr>
         <w